<commit_message>
Ajout du jour 17
</commit_message>
<xml_diff>
--- a/Journal de suivi.docx
+++ b/Journal de suivi.docx
@@ -2295,8 +2295,6 @@
         <w:tab/>
         <w:t xml:space="preserve">Comme commencé la veille, cette soirée n'a pas eu d'avancement incroyable. J'ai juste </w:t>
       </w:r>
-      <w:bookmarkStart w:id="15" w:name="_GoBack"/>
-      <w:bookmarkEnd w:id="15"/>
       <w:r>
         <w:t>décomposé</w:t>
       </w:r>
@@ -2333,11 +2331,11 @@
         <w:pStyle w:val="Titre3"/>
         <w:jc w:val="both"/>
       </w:pPr>
-      <w:bookmarkStart w:id="16" w:name="_Toc498539983"/>
+      <w:bookmarkStart w:id="15" w:name="_Toc498539983"/>
       <w:r>
         <w:t>Jour 15 (15/11/17) – Durée travail 3h:</w:t>
       </w:r>
-      <w:bookmarkEnd w:id="16"/>
+      <w:bookmarkEnd w:id="15"/>
     </w:p>
     <w:p>
       <w:pPr>
@@ -2498,11 +2496,43 @@
       <w:r>
         <w:t>La seconde partie était la 1ère session de mentorat.</w:t>
       </w:r>
-    </w:p>
-    <w:p>
-      <w:pPr>
+      <w:r>
+        <w:t xml:space="preserve"> Faite pour la présentation du parcours, tout s'est bien passé. Le projet 1 a été envoyé au mentor pour validation et le projet 2 a été aussi abordé afin d'en savoir plus sur les exigences et objectifs. Au final, le rapport ainsi que la présentation doit maintenant être préparé pour la prochaine session de mardi.</w:t>
+      </w:r>
+    </w:p>
+    <w:p>
+      <w:pPr>
+        <w:pStyle w:val="Titre3"/>
         <w:jc w:val="both"/>
       </w:pPr>
+      <w:r>
+        <w:t>Jour 17 (17</w:t>
+      </w:r>
+      <w:r>
+        <w:t xml:space="preserve">/11/17) – Durée travail </w:t>
+      </w:r>
+      <w:r>
+        <w:t>3h</w:t>
+      </w:r>
+      <w:r>
+        <w:t>:</w:t>
+      </w:r>
+    </w:p>
+    <w:p>
+      <w:pPr>
+        <w:jc w:val="both"/>
+      </w:pPr>
+      <w:r>
+        <w:tab/>
+        <w:t>Ce jour, l'objectif a été de commencer une trame graphique pour les différentes présentations. Pour ce faire, le cours d'OC a été repris et une charte graphique mise en place. Par la suite la présentation a été commencé mais devant régénérer certains graphes au fur a à mesure de la rédaction celle-ci prends un peu de temps. Par la suite, cette présentation me servira de support pour le rapport. A ce stade, la présentation est faite à environ 40%.</w:t>
+      </w:r>
+    </w:p>
+    <w:p>
+      <w:pPr>
+        <w:jc w:val="both"/>
+      </w:pPr>
+      <w:bookmarkStart w:id="16" w:name="_GoBack"/>
+      <w:bookmarkEnd w:id="16"/>
     </w:p>
     <w:p>
       <w:pPr>
@@ -2510,10 +2540,7 @@
       </w:pPr>
       <w:bookmarkStart w:id="17" w:name="_Toc498539984"/>
       <w:r>
-        <w:t>Temps de travail : 8</w:t>
-      </w:r>
-      <w:r>
-        <w:t>9</w:t>
+        <w:t>Temps de travail : 92</w:t>
       </w:r>
       <w:r>
         <w:t>h</w:t>
@@ -3591,7 +3618,7 @@
 </file>
 
 <file path=customXml/itemProps1.xml><?xml version="1.0" encoding="utf-8"?>
-<ds:datastoreItem xmlns:ds="http://schemas.openxmlformats.org/officeDocument/2006/customXml" ds:itemID="{96F4B070-B71E-48CB-BCC0-4FAEB0830E88}">
+<ds:datastoreItem xmlns:ds="http://schemas.openxmlformats.org/officeDocument/2006/customXml" ds:itemID="{97D3506D-ED3A-4313-9D18-AAE220757307}">
   <ds:schemaRefs>
     <ds:schemaRef ds:uri="http://schemas.openxmlformats.org/officeDocument/2006/bibliography"/>
   </ds:schemaRefs>

</xml_diff>

<commit_message>
ajout de la journée 18
</commit_message>
<xml_diff>
--- a/Journal de suivi.docx
+++ b/Journal de suivi.docx
@@ -2226,15 +2226,7 @@
         <w:t>naissances vues lors du projet 5</w:t>
       </w:r>
       <w:r>
-        <w:t xml:space="preserve"> (notamment le </w:t>
-      </w:r>
-      <w:proofErr w:type="spellStart"/>
-      <w:r>
-        <w:t>groupby</w:t>
-      </w:r>
-      <w:proofErr w:type="spellEnd"/>
-      <w:r>
-        <w:t xml:space="preserve"> pour transformer la dataframe). </w:t>
+        <w:t xml:space="preserve"> (notamment le groupby pour transformer la dataframe). </w:t>
       </w:r>
       <w:r>
         <w:t xml:space="preserve">Malheureusement </w:t>
@@ -2299,31 +2291,7 @@
         <w:t>décomposé</w:t>
       </w:r>
       <w:r>
-        <w:t xml:space="preserve"> le code du projet 4 pour avoir 1 script pour alléger les </w:t>
-      </w:r>
-      <w:proofErr w:type="spellStart"/>
-      <w:r>
-        <w:t>dataset</w:t>
-      </w:r>
-      <w:proofErr w:type="spellEnd"/>
-      <w:r>
-        <w:t xml:space="preserve"> mensuelle, un autre pour les fusionner en 1 seul et générer le </w:t>
-      </w:r>
-      <w:proofErr w:type="spellStart"/>
-      <w:r>
-        <w:t>dataset</w:t>
-      </w:r>
-      <w:proofErr w:type="spellEnd"/>
-      <w:r>
-        <w:t xml:space="preserve"> d'exploration et de production. Un dernier script permet de </w:t>
-      </w:r>
-      <w:proofErr w:type="spellStart"/>
-      <w:r>
-        <w:t>scaler</w:t>
-      </w:r>
-      <w:proofErr w:type="spellEnd"/>
-      <w:r>
-        <w:t xml:space="preserve"> les données, préparer les matrices et les sauvegarder pour ne pas le refaire à chaque lancement de modèle. Ensuite je créer différents scripts pour chaque modèle qui écrivent leur résultat dans un fichier texte. </w:t>
+        <w:t xml:space="preserve"> le code du projet 4 pour avoir 1 script pour alléger les dataset mensuelle, un autre pour les fusionner en 1 seul et générer le dataset d'exploration et de production. Un dernier script permet de scaler les données, préparer les matrices et les sauvegarder pour ne pas le refaire à chaque lancement de modèle. Ensuite je créer différents scripts pour chaque modèle qui écrivent leur résultat dans un fichier texte. </w:t>
       </w:r>
     </w:p>
     <w:p>
@@ -2349,39 +2317,7 @@
         <w:t>4</w:t>
       </w:r>
       <w:r>
-        <w:t xml:space="preserve"> avec l'affectation de note sur chaque aéroport basé sur les valeurs médianes. L'objectif étant d'avoir que 4 types d'aéroports au lieu de 331 aéroports distinct. L'intérêt était de pouvoir ensuite pourquoi ne pas utiliser un OHE sans avoir d'explosion de dimensions ayant déjà 4.5m de lignes. J'ai ensuite testé différentes façon de générer les </w:t>
-      </w:r>
-      <w:proofErr w:type="spellStart"/>
-      <w:r>
-        <w:t>features</w:t>
-      </w:r>
-      <w:proofErr w:type="spellEnd"/>
-      <w:r>
-        <w:t xml:space="preserve"> (Aéroport avec et sans OHE, gestion des dates par mois/jour ou par semaine) et j'ai appliqué" le </w:t>
-      </w:r>
-      <w:proofErr w:type="spellStart"/>
-      <w:r>
-        <w:t>GridSearch</w:t>
-      </w:r>
-      <w:proofErr w:type="spellEnd"/>
-      <w:r>
-        <w:t xml:space="preserve"> sur le </w:t>
-      </w:r>
-      <w:proofErr w:type="spellStart"/>
-      <w:r>
-        <w:t>SGDRegressor</w:t>
-      </w:r>
-      <w:proofErr w:type="spellEnd"/>
-      <w:r>
-        <w:t xml:space="preserve">, </w:t>
-      </w:r>
-      <w:proofErr w:type="spellStart"/>
-      <w:r>
-        <w:t>Adaboost</w:t>
-      </w:r>
-      <w:proofErr w:type="spellEnd"/>
-      <w:r>
-        <w:t xml:space="preserve"> et un simple </w:t>
+        <w:t xml:space="preserve"> avec l'affectation de note sur chaque aéroport basé sur les valeurs médianes. L'objectif étant d'avoir que 4 types d'aéroports au lieu de 331 aéroports distinct. L'intérêt était de pouvoir ensuite pourquoi ne pas utiliser un OHE sans avoir d'explosion de dimensions ayant déjà 4.5m de lignes. J'ai ensuite testé différentes façon de générer les features (Aéroport avec et sans OHE, gestion des dates par mois/jour ou par semaine) et j'ai appliqué" le GridSearch sur le SGDRegressor, Adaboost et un simple </w:t>
       </w:r>
       <w:r>
         <w:lastRenderedPageBreak/>
@@ -2391,15 +2327,7 @@
         <w:t>aux premiers modèles testés</w:t>
       </w:r>
       <w:r>
-        <w:t xml:space="preserve"> avec les données "brutes", une augmentation significative a eu lieu permettant de passer d'une MAE de 14 min à 10 min. Il sera malheureusement difficile de passer en dessous car chaque </w:t>
-      </w:r>
-      <w:proofErr w:type="spellStart"/>
-      <w:r>
-        <w:t>feature</w:t>
-      </w:r>
-      <w:proofErr w:type="spellEnd"/>
-      <w:r>
-        <w:t xml:space="preserve"> est désormais assez propre. C'est un point à discuter avec mon mentor lors d'une session de mentorat</w:t>
+        <w:t xml:space="preserve"> avec les données "brutes", une augmentation significative a eu lieu permettant de passer d'une MAE de 14 min à 10 min. Il sera malheureusement difficile de passer en dessous car chaque feature est désormais assez propre. C'est un point à discuter avec mon mentor lors d'une session de mentorat</w:t>
       </w:r>
     </w:p>
     <w:p>
@@ -2417,24 +2345,17 @@
       </w:pPr>
       <w:r>
         <w:tab/>
-        <w:t xml:space="preserve">Durant ce jour, j'ai repris le projet 3 avec pour objectif de prendre en compte quelques classes que j'avais passé pour l'instant (par exemple le rating). Les modèles ont ensuite été </w:t>
-      </w:r>
-      <w:proofErr w:type="spellStart"/>
-      <w:r>
-        <w:t>re</w:t>
-      </w:r>
-      <w:proofErr w:type="spellEnd"/>
+        <w:t>Durant ce jour, j'ai repris le projet 3 avec pour objectif de prendre en compte quelques classes que j'avais passé pour l'instant (par exemple le rating). Les modèles ont ensuite été re</w:t>
+      </w:r>
       <w:r>
         <w:t>-</w:t>
       </w:r>
       <w:r>
         <w:t xml:space="preserve">testé et donne des </w:t>
       </w:r>
-      <w:proofErr w:type="gramStart"/>
       <w:r>
         <w:t>résultat</w:t>
       </w:r>
-      <w:proofErr w:type="gramEnd"/>
       <w:r>
         <w:t xml:space="preserve"> légèrement meilleur (par exemple avec Spiderman 1, la 1ere </w:t>
       </w:r>
@@ -2442,15 +2363,7 @@
         <w:t>prédiction</w:t>
       </w:r>
       <w:r>
-        <w:t xml:space="preserve"> est Spiderman 2 au lieu d'être en 2nd). Le </w:t>
-      </w:r>
-      <w:proofErr w:type="spellStart"/>
-      <w:r>
-        <w:t>kl_divergent</w:t>
-      </w:r>
-      <w:proofErr w:type="spellEnd"/>
-      <w:r>
-        <w:t xml:space="preserve"> </w:t>
+        <w:t xml:space="preserve"> est Spiderman 2 au lieu d'être en 2nd). Le kl_divergent </w:t>
       </w:r>
       <w:r>
         <w:t>a</w:t>
@@ -2471,15 +2384,7 @@
       </w:pPr>
       <w:r>
         <w:tab/>
-        <w:t xml:space="preserve">Une petite période a aussi été prise pour regarder le nouveau modèle de reconnaissance d'images (You </w:t>
-      </w:r>
-      <w:proofErr w:type="spellStart"/>
-      <w:r>
-        <w:t>Only</w:t>
-      </w:r>
-      <w:proofErr w:type="spellEnd"/>
-      <w:r>
-        <w:t xml:space="preserve"> Look Once - YOLO) au cas </w:t>
+        <w:t xml:space="preserve">Une petite période a aussi été prise pour regarder le nouveau modèle de reconnaissance d'images (You Only Look Once - YOLO) au cas </w:t>
       </w:r>
       <w:r>
         <w:t>où</w:t>
@@ -2506,16 +2411,7 @@
         <w:jc w:val="both"/>
       </w:pPr>
       <w:r>
-        <w:t>Jour 17 (17</w:t>
-      </w:r>
-      <w:r>
-        <w:t xml:space="preserve">/11/17) – Durée travail </w:t>
-      </w:r>
-      <w:r>
-        <w:t>3h</w:t>
-      </w:r>
-      <w:r>
-        <w:t>:</w:t>
+        <w:t>Jour 17 (17/11/17) – Durée travail 3h:</w:t>
       </w:r>
     </w:p>
     <w:p>
@@ -2529,23 +2425,89 @@
     </w:p>
     <w:p>
       <w:pPr>
-        <w:jc w:val="both"/>
-      </w:pPr>
-      <w:bookmarkStart w:id="16" w:name="_GoBack"/>
+        <w:pStyle w:val="Titre3"/>
+        <w:jc w:val="both"/>
+      </w:pPr>
+      <w:r>
+        <w:t>Jour 1</w:t>
+      </w:r>
+      <w:r>
+        <w:t>8</w:t>
+      </w:r>
+      <w:r>
+        <w:t xml:space="preserve"> (1</w:t>
+      </w:r>
+      <w:r>
+        <w:t>8</w:t>
+      </w:r>
+      <w:r>
+        <w:t xml:space="preserve">/11/17) – Durée travail </w:t>
+      </w:r>
+      <w:r>
+        <w:t>9</w:t>
+      </w:r>
+      <w:r>
+        <w:t>h:</w:t>
+      </w:r>
+    </w:p>
+    <w:p>
+      <w:pPr>
+        <w:jc w:val="both"/>
+      </w:pPr>
+      <w:r>
+        <w:tab/>
+        <w:t>L'objectif de la journée était de finir la présentation, tester la durée sur des fausse présentations à blanc et rédiger le rapport. La présentation a pris le plus de temps car il a fallu générer les images, la structure etc… Une fois fini le rapport a été assez rapide bien qu'il fasse 10+ pages. Une relecture sera cependant nécessaire à tête reposée.</w:t>
+      </w:r>
+    </w:p>
+    <w:p>
+      <w:pPr>
+        <w:jc w:val="both"/>
+      </w:pPr>
+      <w:r>
+        <w:tab/>
+        <w:t>J'en profite donc pour "finaliser" le projet 3. Les résultats de tests étant très satisfaisant à mon gout, j'ai décidé de fixer les derniers bugs sur la génération du dataset de prod. Une fois terminé, j'ai mis en ligne le site sur Pythonanywhere (</w:t>
+      </w:r>
+      <w:r>
+        <w:t>http://coni57.pythonanywhere.com/</w:t>
+      </w:r>
+      <w:r>
+        <w:t xml:space="preserve">) . </w:t>
+      </w:r>
+    </w:p>
+    <w:p>
+      <w:pPr>
+        <w:jc w:val="both"/>
+      </w:pPr>
+      <w:r>
+        <w:tab/>
+        <w:t>Une fois cela fait, j'ai commencé la présentation tranquillement. Mon objectif est d'avoir quelque chose de correcte lors de la prochaine session de mentorat (présentation + rapport + site) pour voir pour une seconde soutenance.</w:t>
+      </w:r>
+    </w:p>
+    <w:p>
+      <w:pPr>
+        <w:jc w:val="both"/>
+      </w:pPr>
+      <w:r>
+        <w:tab/>
+      </w:r>
+    </w:p>
+    <w:p>
+      <w:pPr>
+        <w:pStyle w:val="Titre2"/>
+      </w:pPr>
+      <w:bookmarkStart w:id="16" w:name="_Toc498539984"/>
+      <w:r>
+        <w:t xml:space="preserve">Temps de travail : </w:t>
+      </w:r>
+      <w:r>
+        <w:t>101</w:t>
+      </w:r>
+      <w:bookmarkStart w:id="17" w:name="_GoBack"/>
+      <w:bookmarkEnd w:id="17"/>
+      <w:r>
+        <w:t>h</w:t>
+      </w:r>
       <w:bookmarkEnd w:id="16"/>
-    </w:p>
-    <w:p>
-      <w:pPr>
-        <w:pStyle w:val="Titre2"/>
-      </w:pPr>
-      <w:bookmarkStart w:id="17" w:name="_Toc498539984"/>
-      <w:r>
-        <w:t>Temps de travail : 92</w:t>
-      </w:r>
-      <w:r>
-        <w:t>h</w:t>
-      </w:r>
-      <w:bookmarkEnd w:id="17"/>
     </w:p>
     <w:p/>
     <w:sectPr>
@@ -3618,7 +3580,7 @@
 </file>
 
 <file path=customXml/itemProps1.xml><?xml version="1.0" encoding="utf-8"?>
-<ds:datastoreItem xmlns:ds="http://schemas.openxmlformats.org/officeDocument/2006/customXml" ds:itemID="{97D3506D-ED3A-4313-9D18-AAE220757307}">
+<ds:datastoreItem xmlns:ds="http://schemas.openxmlformats.org/officeDocument/2006/customXml" ds:itemID="{768ECF2E-FB8E-4C31-A20E-80B8D5C448BD}">
   <ds:schemaRefs>
     <ds:schemaRef ds:uri="http://schemas.openxmlformats.org/officeDocument/2006/bibliography"/>
   </ds:schemaRefs>

</xml_diff>

<commit_message>
Ajout du jour 19
</commit_message>
<xml_diff>
--- a/Journal de suivi.docx
+++ b/Journal de suivi.docx
@@ -1253,18 +1253,44 @@
         <w:t>er</w:t>
       </w:r>
       <w:r>
-        <w:t xml:space="preserve"> jour de formation sur le cours de Data Analyst. Celui-ci commence par un premier cours pour apprendre à apprendre. N’ayant jamais « arrêté » d’apprendre de manière autodidacte, celui-ci s’est plutôt bien passé. Un peu de temps pour mettre à jour mes CVs (j’ai 2 versions différentes), une petite demi-heure pour la mise à jour de mon profil </w:t>
+        <w:t xml:space="preserve"> jour de formation sur le cours de Data </w:t>
+      </w:r>
+      <w:proofErr w:type="spellStart"/>
+      <w:r>
+        <w:t>Analyst</w:t>
+      </w:r>
+      <w:proofErr w:type="spellEnd"/>
+      <w:r>
+        <w:t xml:space="preserve">. Celui-ci commence par un premier cours pour apprendre à apprendre. N’ayant jamais « arrêté » d’apprendre de manière autodidacte, celui-ci s’est plutôt bien passé. Un peu de temps pour mettre à jour mes </w:t>
+      </w:r>
+      <w:proofErr w:type="spellStart"/>
+      <w:r>
+        <w:t>CVs</w:t>
+      </w:r>
+      <w:proofErr w:type="spellEnd"/>
+      <w:r>
+        <w:t xml:space="preserve"> (j’ai 2 versions différentes), une petite demi-heure pour la mise à jour de mon profil </w:t>
       </w:r>
       <w:hyperlink r:id="rId6" w:history="1">
+        <w:proofErr w:type="spellStart"/>
         <w:r>
           <w:rPr>
             <w:rStyle w:val="Lienhypertexte"/>
           </w:rPr>
           <w:t>Linkedin</w:t>
         </w:r>
+        <w:proofErr w:type="spellEnd"/>
       </w:hyperlink>
       <w:r>
-        <w:t xml:space="preserve"> incluant le début de la formation mais aussi l’ajout des 19 certificats déjà faits… En effet, j’ai commencé les cours depuis pas mal de temps sur OpenClassrooms mais j’ai décidé de faire les Quiz/Activités que récemment en ayant pris goût à l’apprentissage de la Data Science. Le passage en Premium m’a donc permis d’avoir accès au Certificats.</w:t>
+        <w:t xml:space="preserve"> incluant le début de la formation mais aussi l’ajout des 19 certificats déjà faits… En effet, j’ai commencé les cours depuis pas mal de temps sur </w:t>
+      </w:r>
+      <w:proofErr w:type="spellStart"/>
+      <w:r>
+        <w:t>OpenClassrooms</w:t>
+      </w:r>
+      <w:proofErr w:type="spellEnd"/>
+      <w:r>
+        <w:t xml:space="preserve"> mais j’ai décidé de faire les Quiz/Activités que récemment en ayant pris goût à l’apprentissage de la Data Science. Le passage en Premium m’a donc permis d’avoir accès au Certificats.</w:t>
       </w:r>
     </w:p>
     <w:p>
@@ -1313,7 +1339,31 @@
         <w:t>ère</w:t>
       </w:r>
       <w:r>
-        <w:t xml:space="preserve"> petite frustration… En effet, je commence après le Projet 1 celui-ci qui, comme je m’en doutais un peu, s’oriente sur le nettoyage de données. J’avais déjà eu affaire à du traitement de dataset pas clean mais généralement c’est très léger (ajouter/supprimer des lignes sans valeurs, Encoder/OneHotEncoder les Labels) mais là je me rends compte que c’est un tout autre chantier… Un dataset de 800mo, 320 000 lignes et 162 colonnes. Le tout sans trop savoir ce que l’on cherche. Bref, il faut prendre le temps de comprendre chaque </w:t>
+        <w:t xml:space="preserve"> petite frustration… En effet, je commence après le Projet 1 celui-ci qui, comme je m’en doutais un peu, s’oriente sur le nettoyage de données. J’avais déjà eu affaire à du traitement de </w:t>
+      </w:r>
+      <w:proofErr w:type="spellStart"/>
+      <w:r>
+        <w:t>dataset</w:t>
+      </w:r>
+      <w:proofErr w:type="spellEnd"/>
+      <w:r>
+        <w:t xml:space="preserve"> pas clean mais généralement c’est très léger (ajouter/supprimer des lignes sans valeurs, Encoder/</w:t>
+      </w:r>
+      <w:proofErr w:type="spellStart"/>
+      <w:r>
+        <w:t>OneHotEncoder</w:t>
+      </w:r>
+      <w:proofErr w:type="spellEnd"/>
+      <w:r>
+        <w:t xml:space="preserve"> les Labels) mais là je me rends compte que c’est un tout autre chantier… Un </w:t>
+      </w:r>
+      <w:proofErr w:type="spellStart"/>
+      <w:r>
+        <w:t>dataset</w:t>
+      </w:r>
+      <w:proofErr w:type="spellEnd"/>
+      <w:r>
+        <w:t xml:space="preserve"> de 800mo, 320 000 lignes et 162 colonnes. Le tout sans trop savoir ce que l’on cherche. Bref, il faut prendre le temps de comprendre chaque </w:t>
       </w:r>
       <w:r>
         <w:t>donnée</w:t>
@@ -1353,7 +1403,15 @@
         <w:t>Etant en congé 2 jours, je me réveille tôt pour avancer (tout en sachant que la tâche sera longue et fastidieuse).</w:t>
       </w:r>
       <w:r>
-        <w:t xml:space="preserve"> Le data cleaning avance par à-coup. Notamment lors de colonne complexe à traiter (par exemple les traces, additifs, qui sont des concaténations de données). Cependant cela avance. A la fin du 1</w:t>
+        <w:t xml:space="preserve"> Le data </w:t>
+      </w:r>
+      <w:proofErr w:type="spellStart"/>
+      <w:r>
+        <w:t>cleaning</w:t>
+      </w:r>
+      <w:proofErr w:type="spellEnd"/>
+      <w:r>
+        <w:t xml:space="preserve"> avance par à-coup. Notamment lors de colonne complexe à traiter (par exemple les traces, additifs, qui sont des concaténations de données). Cependant cela avance. A la fin du 1</w:t>
       </w:r>
       <w:r>
         <w:rPr>
@@ -1364,9 +1422,11 @@
       <w:r>
         <w:t xml:space="preserve"> nettoyage il reste 84 </w:t>
       </w:r>
+      <w:proofErr w:type="spellStart"/>
       <w:r>
         <w:t>features</w:t>
       </w:r>
+      <w:proofErr w:type="spellEnd"/>
       <w:r>
         <w:t xml:space="preserve"> mais je décide de commencer en parallèle l’exploration en espérant découvrir </w:t>
       </w:r>
@@ -1407,7 +1467,23 @@
         <w:t>vue</w:t>
       </w:r>
       <w:r>
-        <w:t xml:space="preserve"> car on doit effectuer une Clustering mais sans avoir de labels particuliers. Du coup j'ai du mal à voir comment j'évaluerais par la suite les modèles. Mais bon il faut commencer par le commencement, place au nettoyage du dataset.</w:t>
+        <w:t xml:space="preserve"> car on doit effectuer une </w:t>
+      </w:r>
+      <w:proofErr w:type="spellStart"/>
+      <w:r>
+        <w:t>Clustering</w:t>
+      </w:r>
+      <w:proofErr w:type="spellEnd"/>
+      <w:r>
+        <w:t xml:space="preserve"> mais sans avoir de labels particuliers. Du coup j'ai du mal à voir comment j'évaluerais par la suite les modèles. Mais bon il faut commencer par le commencement, place au nettoyage du </w:t>
+      </w:r>
+      <w:proofErr w:type="spellStart"/>
+      <w:r>
+        <w:t>dataset</w:t>
+      </w:r>
+      <w:proofErr w:type="spellEnd"/>
+      <w:r>
+        <w:t>.</w:t>
       </w:r>
     </w:p>
     <w:p>
@@ -1416,7 +1492,15 @@
       </w:pPr>
       <w:r>
         <w:tab/>
-        <w:t xml:space="preserve">Le dataset étant beaucoup plus petit, celui-ci va aussi </w:t>
+        <w:t xml:space="preserve">Le </w:t>
+      </w:r>
+      <w:proofErr w:type="spellStart"/>
+      <w:r>
+        <w:t>dataset</w:t>
+      </w:r>
+      <w:proofErr w:type="spellEnd"/>
+      <w:r>
+        <w:t xml:space="preserve"> étant beaucoup plus petit, celui-ci va aussi </w:t>
       </w:r>
       <w:r>
         <w:t>beaucoup</w:t>
@@ -1431,7 +1515,15 @@
         <w:t xml:space="preserve"> nettoyage). </w:t>
       </w:r>
       <w:r>
-        <w:t xml:space="preserve">Afin de réduire la taille du notebook, j'opte pour un générateur qui me permet de parcourir chaque colonne et d'effectuer la même analyse sur chaque feature. </w:t>
+        <w:t xml:space="preserve">Afin de réduire la taille du notebook, j'opte pour un générateur qui me permet de parcourir chaque colonne et d'effectuer la même analyse sur chaque </w:t>
+      </w:r>
+      <w:proofErr w:type="spellStart"/>
+      <w:r>
+        <w:t>feature</w:t>
+      </w:r>
+      <w:proofErr w:type="spellEnd"/>
+      <w:r>
+        <w:t xml:space="preserve">. </w:t>
       </w:r>
       <w:r>
         <w:t>La majorité sont très simples, il faut juste remplir les valeurs manquantes par des données logique (dans certains cas 0, la moyenne</w:t>
@@ -1462,13 +1554,29 @@
       </w:pPr>
       <w:r>
         <w:tab/>
-        <w:t xml:space="preserve">Pour les 2 colonnes à problème, je décide dans un premier temps d'utiliser le LabelEncoder. L'objectif étant d'avoir "un premier jet" pour tester les modèles. Je l'applique donc sur chaque </w:t>
+        <w:t xml:space="preserve">Pour les 2 colonnes à problème, je décide dans un premier temps d'utiliser le </w:t>
+      </w:r>
+      <w:proofErr w:type="spellStart"/>
+      <w:r>
+        <w:t>LabelEncoder</w:t>
+      </w:r>
+      <w:proofErr w:type="spellEnd"/>
+      <w:r>
+        <w:t xml:space="preserve">. L'objectif étant d'avoir "un premier jet" pour tester les modèles. Je l'applique donc sur chaque </w:t>
       </w:r>
       <w:r>
         <w:t>colonne</w:t>
       </w:r>
       <w:r>
-        <w:t xml:space="preserve"> de type texte et teste le Kmeans, PCA et TSNE.</w:t>
+        <w:t xml:space="preserve"> de type texte et teste le </w:t>
+      </w:r>
+      <w:proofErr w:type="spellStart"/>
+      <w:r>
+        <w:t>Kmeans</w:t>
+      </w:r>
+      <w:proofErr w:type="spellEnd"/>
+      <w:r>
+        <w:t>, PCA et TSNE.</w:t>
       </w:r>
       <w:r>
         <w:t xml:space="preserve"> Peu importe le nombre de cluster, le </w:t>
@@ -1477,7 +1585,15 @@
         <w:t>résultat</w:t>
       </w:r>
       <w:r>
-        <w:t xml:space="preserve"> du kmeans ne me semble pas terrible visuellement. Si je regarde la liste </w:t>
+        <w:t xml:space="preserve"> du </w:t>
+      </w:r>
+      <w:proofErr w:type="spellStart"/>
+      <w:r>
+        <w:t>kmeans</w:t>
+      </w:r>
+      <w:proofErr w:type="spellEnd"/>
+      <w:r>
+        <w:t xml:space="preserve"> ne me semble pas terrible visuellement. Si je regarde la liste </w:t>
       </w:r>
       <w:r>
         <w:t>des films</w:t>
@@ -1553,13 +1669,29 @@
         <w:t>étant</w:t>
       </w:r>
       <w:r>
-        <w:t xml:space="preserve"> d'avoir les acteurs qui jouent beaucoup assez proche. En effet le LabelEncoder pour donner le Label 1 à </w:t>
-      </w:r>
-      <w:r>
-        <w:t>Johnny Dep</w:t>
-      </w:r>
-      <w:r>
-        <w:t xml:space="preserve">p et 55 à Orlando Bloom. De ce fait la distance entre ces 2 acteurs sera grand et donc illogique. Par contre tous </w:t>
+        <w:t xml:space="preserve"> d'avoir les acteurs qui jouent beaucoup assez proche. En effet le </w:t>
+      </w:r>
+      <w:proofErr w:type="spellStart"/>
+      <w:r>
+        <w:t>LabelEncoder</w:t>
+      </w:r>
+      <w:proofErr w:type="spellEnd"/>
+      <w:r>
+        <w:t xml:space="preserve"> pour donner le Label 1 à </w:t>
+      </w:r>
+      <w:r>
+        <w:t xml:space="preserve">Johnny </w:t>
+      </w:r>
+      <w:proofErr w:type="spellStart"/>
+      <w:r>
+        <w:t>Dep</w:t>
+      </w:r>
+      <w:r>
+        <w:t>p</w:t>
+      </w:r>
+      <w:proofErr w:type="spellEnd"/>
+      <w:r>
+        <w:t xml:space="preserve"> et 55 à Orlando Bloom. De ce fait la distance entre ces 2 acteurs sera grand et donc illogique. Par contre tous </w:t>
       </w:r>
       <w:r>
         <w:t>l'acteur</w:t>
@@ -1574,7 +1706,15 @@
       </w:pPr>
       <w:r>
         <w:tab/>
-        <w:t xml:space="preserve"> Là les résultats sont meilleurs, le PCA peut expliquer 60% de la variance en 10 dimensions, le K-means commence </w:t>
+        <w:t xml:space="preserve"> Là les résultats sont meilleurs, le PCA peut expliquer 60% de la variance en 10 dimensions, le K-</w:t>
+      </w:r>
+      <w:proofErr w:type="spellStart"/>
+      <w:r>
+        <w:t>means</w:t>
+      </w:r>
+      <w:proofErr w:type="spellEnd"/>
+      <w:r>
+        <w:t xml:space="preserve"> commence </w:t>
       </w:r>
       <w:r>
         <w:t>à</w:t>
@@ -1586,7 +1726,15 @@
         <w:t>résultats</w:t>
       </w:r>
       <w:r>
-        <w:t xml:space="preserve"> ne sont pas fameux. Quant au TSNE, il réussit très bien. Je reste donc sur ce modèle, génère un dataset de production avec juste les données utilise et leurs positions afin de faire le site. </w:t>
+        <w:t xml:space="preserve"> ne sont pas fameux. Quant au TSNE, il réussit très bien. Je reste donc sur ce modèle, génère un </w:t>
+      </w:r>
+      <w:proofErr w:type="spellStart"/>
+      <w:r>
+        <w:t>dataset</w:t>
+      </w:r>
+      <w:proofErr w:type="spellEnd"/>
+      <w:r>
+        <w:t xml:space="preserve"> de production avec juste les données utilise et leurs positions afin de faire le site. </w:t>
       </w:r>
     </w:p>
     <w:p>
@@ -1601,7 +1749,15 @@
         <w:t>à</w:t>
       </w:r>
       <w:r>
-        <w:t xml:space="preserve"> reprendre le cours de Flask sur OC et cela avance plutôt bien. J'ai </w:t>
+        <w:t xml:space="preserve"> reprendre le cours de </w:t>
+      </w:r>
+      <w:proofErr w:type="spellStart"/>
+      <w:r>
+        <w:t>Flask</w:t>
+      </w:r>
+      <w:proofErr w:type="spellEnd"/>
+      <w:r>
+        <w:t xml:space="preserve"> sur OC et cela avance plutôt bien. J'ai </w:t>
       </w:r>
       <w:r>
         <w:t>fait</w:t>
@@ -1658,19 +1814,83 @@
       </w:pPr>
       <w:r>
         <w:tab/>
-        <w:t xml:space="preserve">Etant en attentes d'informations avec mon tuteur sur le projet n°2 et le projet n°3 étant démarré, je commence plus doucement le projet 4. Celui-ci s'appuie sur 2.8 go de données assez cleané avec pour objectif de mettre en place un modèle linéaire. Les données sur ce dataset sont propres, il ne manque pas de points, il n'y a pas outliers donc on passe assez rapidement à de l'exploration. Avant cela il faut juste se débarrasser </w:t>
+        <w:t xml:space="preserve">Etant en attentes d'informations avec mon tuteur sur le projet n°2 et le projet n°3 étant démarré, je commence plus doucement le projet 4. Celui-ci s'appuie sur 2.8 go de données assez </w:t>
+      </w:r>
+      <w:proofErr w:type="spellStart"/>
+      <w:r>
+        <w:t>cleané</w:t>
+      </w:r>
+      <w:proofErr w:type="spellEnd"/>
+      <w:r>
+        <w:t xml:space="preserve"> avec pour objectif de mettre en place un modèle linéaire. Les données sur ce </w:t>
+      </w:r>
+      <w:proofErr w:type="spellStart"/>
+      <w:r>
+        <w:t>dataset</w:t>
+      </w:r>
+      <w:proofErr w:type="spellEnd"/>
+      <w:r>
+        <w:t xml:space="preserve"> sont propres, il ne manque pas de points, il n'y a pas </w:t>
+      </w:r>
+      <w:proofErr w:type="spellStart"/>
+      <w:r>
+        <w:t>outliers</w:t>
+      </w:r>
+      <w:proofErr w:type="spellEnd"/>
+      <w:r>
+        <w:t xml:space="preserve"> donc on passe assez rapidement à de l'exploration. Avant cela il faut juste se débarrasser </w:t>
       </w:r>
       <w:r>
         <w:t>apriori</w:t>
       </w:r>
       <w:r>
-        <w:t xml:space="preserve"> des features inutiles/ imprévisible. Pour certaines cela est évident à la description de la feature sur le site pour d'autres, cela a été décidé basé sur l'exploration. Au départ tout s'est fait sur un seul moins pour </w:t>
+        <w:t xml:space="preserve"> des </w:t>
+      </w:r>
+      <w:proofErr w:type="spellStart"/>
+      <w:r>
+        <w:t>features</w:t>
+      </w:r>
+      <w:proofErr w:type="spellEnd"/>
+      <w:r>
+        <w:t xml:space="preserve"> inutiles/ imprévisible. Pour certaines cela est évident à la description de la </w:t>
+      </w:r>
+      <w:proofErr w:type="spellStart"/>
+      <w:r>
+        <w:t>feature</w:t>
+      </w:r>
+      <w:proofErr w:type="spellEnd"/>
+      <w:r>
+        <w:t xml:space="preserve"> sur le site pour d'autres, cela a été décidé basé sur l'exploration. Au départ tout s'est fait sur un seul moins pour </w:t>
       </w:r>
       <w:r>
         <w:t>accélérer</w:t>
       </w:r>
       <w:r>
-        <w:t xml:space="preserve"> le processus et une fois fini, un script propre a été fait pour fusionner les dataset et faire le cleaning d'un coup. A cause de bug sur le dataset d'avril un peu de temps a été perdu lors de l'exploration mais globalement tout s'est bien passé. Le passage au modèle quant </w:t>
+        <w:t xml:space="preserve"> le processus et une fois fini, un script propre a été fait pour fusionner les </w:t>
+      </w:r>
+      <w:proofErr w:type="spellStart"/>
+      <w:r>
+        <w:t>dataset</w:t>
+      </w:r>
+      <w:proofErr w:type="spellEnd"/>
+      <w:r>
+        <w:t xml:space="preserve"> et faire le </w:t>
+      </w:r>
+      <w:proofErr w:type="spellStart"/>
+      <w:r>
+        <w:t>cleaning</w:t>
+      </w:r>
+      <w:proofErr w:type="spellEnd"/>
+      <w:r>
+        <w:t xml:space="preserve"> d'un coup. A cause de bug sur le </w:t>
+      </w:r>
+      <w:proofErr w:type="spellStart"/>
+      <w:r>
+        <w:t>dataset</w:t>
+      </w:r>
+      <w:proofErr w:type="spellEnd"/>
+      <w:r>
+        <w:t xml:space="preserve"> d'avril un peu de temps a été perdu lors de l'exploration mais globalement tout s'est bien passé. Le passage au modèle quant </w:t>
       </w:r>
       <w:r>
         <w:t>à</w:t>
@@ -1703,7 +1923,15 @@
         <w:t>aéroport</w:t>
       </w:r>
       <w:r>
-        <w:t xml:space="preserve"> d'arrivé, compagnie, …) le problème c'est que le retard n'est aucunement linéaire avec ces features (il y a plus de retard en journée, plus le lundi et vendredi que le reste de la semaine, plus en été que le reste de l'année et variable en fonction des </w:t>
+        <w:t xml:space="preserve"> d'arrivé, compagnie, …) le problème c'est que le retard n'est aucunement linéaire avec ces </w:t>
+      </w:r>
+      <w:proofErr w:type="spellStart"/>
+      <w:r>
+        <w:t>features</w:t>
+      </w:r>
+      <w:proofErr w:type="spellEnd"/>
+      <w:r>
+        <w:t xml:space="preserve"> (il y a plus de retard en journée, plus le lundi et vendredi que le reste de la semaine, plus en été que le reste de l'année et variable en fonction des </w:t>
       </w:r>
       <w:r>
         <w:t>aéroports</w:t>
@@ -1733,13 +1961,26 @@
         <w:t>blocage</w:t>
       </w:r>
       <w:r>
-        <w:t xml:space="preserve"> pour commencer la veille thématique. Dans 1 premier temps, je cherche un sujet. Je pensais parler des Enpsulated networks ou du </w:t>
-      </w:r>
+        <w:t xml:space="preserve"> pour commencer la veille thématique. Dans 1 premier temps, je cherche un sujet. Je pensais parler des </w:t>
+      </w:r>
+      <w:proofErr w:type="spellStart"/>
+      <w:r>
+        <w:t>Enpsulated</w:t>
+      </w:r>
+      <w:proofErr w:type="spellEnd"/>
+      <w:r>
+        <w:t xml:space="preserve"> networks ou du </w:t>
+      </w:r>
+      <w:proofErr w:type="spellStart"/>
       <w:r>
         <w:t>S</w:t>
       </w:r>
       <w:r>
-        <w:t xml:space="preserve">ynthetic </w:t>
+        <w:t>ynthetic</w:t>
+      </w:r>
+      <w:proofErr w:type="spellEnd"/>
+      <w:r>
+        <w:t xml:space="preserve"> </w:t>
       </w:r>
       <w:r>
         <w:t>G</w:t>
@@ -1751,7 +1992,23 @@
         <w:t>exemples</w:t>
       </w:r>
       <w:r>
-        <w:t xml:space="preserve"> dessus. Ne voulant pas parcourir des sujets déjà vu dans les cours, je décide de partir sur les Recurrent Neural Network. Ceux-ci sont d'actualité avec Siri/Google Home et tous les outils de reconnaissance vocale donc je trouve que c'est un bon sujet. Cela commence par de </w:t>
+        <w:t xml:space="preserve"> dessus. Ne voulant pas parcourir des sujets déjà vu dans les cours, je décide de partir sur les </w:t>
+      </w:r>
+      <w:proofErr w:type="spellStart"/>
+      <w:r>
+        <w:t>Recurrent</w:t>
+      </w:r>
+      <w:proofErr w:type="spellEnd"/>
+      <w:r>
+        <w:t xml:space="preserve"> Neural Network. Ceux-ci sont d'actualité avec </w:t>
+      </w:r>
+      <w:proofErr w:type="spellStart"/>
+      <w:r>
+        <w:t>Siri</w:t>
+      </w:r>
+      <w:proofErr w:type="spellEnd"/>
+      <w:r>
+        <w:t xml:space="preserve">/Google Home et tous les outils de reconnaissance vocale donc je trouve que c'est un bon sujet. Cela commence par de </w:t>
       </w:r>
       <w:r>
         <w:lastRenderedPageBreak/>
@@ -1844,7 +2101,31 @@
       </w:pPr>
       <w:r>
         <w:tab/>
-        <w:t>Toujours malade (conjonctivite), je reste à la maison mais difficile de travailler. Je continue donc tranquillement la veille technologique en passant en revue le modèle du LSTM. Fatigué de lire, je décide de reprendre la compétition Kaggle sur la classification de race de chien que j'avais commencé car elle est utile pour le Projet 8. Je reprends donc la partie de préparation des données ou j'avais bloqué. En fois préparé, je me sers du VGG19 pre-trained dans Keras pour entrainer mon modèle. Je laisse le training 4-5h pour atteindre un résultat de 15% de classification correcte.</w:t>
+        <w:t xml:space="preserve">Toujours malade (conjonctivite), je reste à la maison mais difficile de travailler. Je continue donc tranquillement la veille technologique en passant en revue le modèle du LSTM. Fatigué de lire, je décide de reprendre la compétition </w:t>
+      </w:r>
+      <w:proofErr w:type="spellStart"/>
+      <w:r>
+        <w:t>Kaggle</w:t>
+      </w:r>
+      <w:proofErr w:type="spellEnd"/>
+      <w:r>
+        <w:t xml:space="preserve"> sur la classification de race de chien que j'avais commencé car elle est utile pour le Projet 8. Je reprends donc la partie de préparation des données ou j'avais bloqué. En fois préparé, je me sers du VGG19 </w:t>
+      </w:r>
+      <w:proofErr w:type="spellStart"/>
+      <w:r>
+        <w:t>pre-trained</w:t>
+      </w:r>
+      <w:proofErr w:type="spellEnd"/>
+      <w:r>
+        <w:t xml:space="preserve"> dans </w:t>
+      </w:r>
+      <w:proofErr w:type="spellStart"/>
+      <w:r>
+        <w:t>Keras</w:t>
+      </w:r>
+      <w:proofErr w:type="spellEnd"/>
+      <w:r>
+        <w:t xml:space="preserve"> pour entrainer mon modèle. Je laisse le training 4-5h pour atteindre un résultat de 15% de classification correcte.</w:t>
       </w:r>
     </w:p>
     <w:p>
@@ -1875,13 +2156,37 @@
       </w:pPr>
       <w:r>
         <w:tab/>
-        <w:t xml:space="preserve">Ce jour, je me rends compte que mon pre-trained modèle n'a pas été sauvegardé malgré la mise en place de checkpoints si le résultat est meilleur. Mon training n'a donc servi </w:t>
+        <w:t xml:space="preserve">Ce jour, je me rends compte que mon </w:t>
+      </w:r>
+      <w:proofErr w:type="spellStart"/>
+      <w:r>
+        <w:t>pre-trained</w:t>
+      </w:r>
+      <w:proofErr w:type="spellEnd"/>
+      <w:r>
+        <w:t xml:space="preserve"> modèle n'a pas été sauvegardé malgré la mise en place de </w:t>
+      </w:r>
+      <w:proofErr w:type="spellStart"/>
+      <w:r>
+        <w:t>checkpoints</w:t>
+      </w:r>
+      <w:proofErr w:type="spellEnd"/>
+      <w:r>
+        <w:t xml:space="preserve"> si le résultat est meilleur. Mon training n'a donc servi </w:t>
       </w:r>
       <w:r>
         <w:t>à</w:t>
       </w:r>
       <w:r>
-        <w:t xml:space="preserve"> rien et s'est fait écrasé en fin de la 1ere Epoch… Je cherche donc comment réutiliser mon check point quand je relance le modèle mais sans succès pour l'instant.</w:t>
+        <w:t xml:space="preserve"> rien et s'est fait écrasé en fin de la 1ere </w:t>
+      </w:r>
+      <w:proofErr w:type="spellStart"/>
+      <w:r>
+        <w:t>Epoch</w:t>
+      </w:r>
+      <w:proofErr w:type="spellEnd"/>
+      <w:r>
+        <w:t>… Je cherche donc comment réutiliser mon check point quand je relance le modèle mais sans succès pour l'instant.</w:t>
       </w:r>
     </w:p>
     <w:p>
@@ -1906,7 +2211,15 @@
         <w:t>à</w:t>
       </w:r>
       <w:r>
-        <w:t xml:space="preserve"> sauvegarder le modèle. Etant donné qu'il y a 5 min entre chaque epoch, je </w:t>
+        <w:t xml:space="preserve"> sauvegarder le modèle. Etant donné qu'il y a 5 min entre chaque </w:t>
+      </w:r>
+      <w:proofErr w:type="spellStart"/>
+      <w:r>
+        <w:t>epoch</w:t>
+      </w:r>
+      <w:proofErr w:type="spellEnd"/>
+      <w:r>
+        <w:t xml:space="preserve">, je </w:t>
       </w:r>
       <w:r>
         <w:t>décide</w:t>
@@ -1965,7 +2278,15 @@
         <w:t>arrêtant</w:t>
       </w:r>
       <w:r>
-        <w:t xml:space="preserve"> le process de training, la sauvegarde a été </w:t>
+        <w:t xml:space="preserve"> le </w:t>
+      </w:r>
+      <w:proofErr w:type="spellStart"/>
+      <w:r>
+        <w:t>process</w:t>
+      </w:r>
+      <w:proofErr w:type="spellEnd"/>
+      <w:r>
+        <w:t xml:space="preserve"> de training, la sauvegarde a été </w:t>
       </w:r>
       <w:r>
         <w:t>corrompue</w:t>
@@ -1977,7 +2298,15 @@
         <w:t>interrompu</w:t>
       </w:r>
       <w:r>
-        <w:t xml:space="preserve"> le process pendant l'</w:t>
+        <w:t xml:space="preserve"> le </w:t>
+      </w:r>
+      <w:proofErr w:type="spellStart"/>
+      <w:r>
+        <w:t>process</w:t>
+      </w:r>
+      <w:proofErr w:type="spellEnd"/>
+      <w:r>
+        <w:t xml:space="preserve"> pendant l'</w:t>
       </w:r>
       <w:r>
         <w:t>écriture</w:t>
@@ -2019,7 +2348,39 @@
         <w:t>à</w:t>
       </w:r>
       <w:r>
-        <w:t xml:space="preserve"> faire des modèles. Vu la taille du dataset, c'est assez restreint (il n'y a que le SGD Regressor). Je lance un Grid Search </w:t>
+        <w:t xml:space="preserve"> faire des modèles. Vu la taille du </w:t>
+      </w:r>
+      <w:proofErr w:type="spellStart"/>
+      <w:r>
+        <w:t>dataset</w:t>
+      </w:r>
+      <w:proofErr w:type="spellEnd"/>
+      <w:r>
+        <w:t xml:space="preserve">, c'est assez restreint (il n'y a que le SGD </w:t>
+      </w:r>
+      <w:proofErr w:type="spellStart"/>
+      <w:r>
+        <w:t>Regressor</w:t>
+      </w:r>
+      <w:proofErr w:type="spellEnd"/>
+      <w:r>
+        <w:t xml:space="preserve">). Je lance un </w:t>
+      </w:r>
+      <w:proofErr w:type="spellStart"/>
+      <w:r>
+        <w:t>Grid</w:t>
+      </w:r>
+      <w:proofErr w:type="spellEnd"/>
+      <w:r>
+        <w:t xml:space="preserve"> </w:t>
+      </w:r>
+      <w:proofErr w:type="spellStart"/>
+      <w:r>
+        <w:t>Search</w:t>
+      </w:r>
+      <w:proofErr w:type="spellEnd"/>
+      <w:r>
+        <w:t xml:space="preserve"> </w:t>
       </w:r>
       <w:r>
         <w:t>exhaustif</w:t>
@@ -2086,13 +2447,29 @@
         <w:t xml:space="preserve"> préparer les données pour le site</w:t>
       </w:r>
       <w:r>
-        <w:t xml:space="preserve"> (le système de sauvegarde des modèles (scaler et modèle), les données </w:t>
+        <w:t xml:space="preserve"> (le système de sauvegarde des modèles (</w:t>
+      </w:r>
+      <w:proofErr w:type="spellStart"/>
+      <w:r>
+        <w:t>scaler</w:t>
+      </w:r>
+      <w:proofErr w:type="spellEnd"/>
+      <w:r>
+        <w:t xml:space="preserve"> et modèle), les données </w:t>
       </w:r>
       <w:r>
         <w:t>nécessaire</w:t>
       </w:r>
       <w:r>
-        <w:t xml:space="preserve"> à l'UI, etc …)</w:t>
+        <w:t xml:space="preserve"> à l'UI, </w:t>
+      </w:r>
+      <w:proofErr w:type="spellStart"/>
+      <w:r>
+        <w:t>etc</w:t>
+      </w:r>
+      <w:proofErr w:type="spellEnd"/>
+      <w:r>
+        <w:t xml:space="preserve"> …)</w:t>
       </w:r>
     </w:p>
     <w:p>
@@ -2176,13 +2553,45 @@
         <w:t>prédiction</w:t>
       </w:r>
       <w:r>
-        <w:t xml:space="preserve"> du retard des avions. Le problème majeur sur ce dataset était le volume de donnés qui faisait crasher le notebook. En conséquence j'ai repris le cleaning sur un script appart et </w:t>
+        <w:t xml:space="preserve"> du retard des avions. Le problème majeur sur ce </w:t>
+      </w:r>
+      <w:proofErr w:type="spellStart"/>
+      <w:r>
+        <w:t>dataset</w:t>
+      </w:r>
+      <w:proofErr w:type="spellEnd"/>
+      <w:r>
+        <w:t xml:space="preserve"> était le volume de donnés qui faisait crasher le notebook. En conséquence j'ai repris le </w:t>
+      </w:r>
+      <w:proofErr w:type="spellStart"/>
+      <w:r>
+        <w:t>cleaning</w:t>
+      </w:r>
+      <w:proofErr w:type="spellEnd"/>
+      <w:r>
+        <w:t xml:space="preserve"> sur un script appart et </w:t>
       </w:r>
       <w:r>
         <w:t>gérer</w:t>
       </w:r>
       <w:r>
-        <w:t xml:space="preserve"> 2 dataset (un d'exploration et un de prod). J'en ai profité pour faire des essais de "simplification de données" (par semaine / par mois et date du mois, agrégation par quart d'heure, …). Cela m'a permis de trouver une configuration permettant d'obtenir de meilleurs </w:t>
+        <w:t xml:space="preserve"> 2 </w:t>
+      </w:r>
+      <w:proofErr w:type="spellStart"/>
+      <w:r>
+        <w:t>dataset</w:t>
+      </w:r>
+      <w:proofErr w:type="spellEnd"/>
+      <w:r>
+        <w:t xml:space="preserve"> (un d'exploration et un de </w:t>
+      </w:r>
+      <w:proofErr w:type="spellStart"/>
+      <w:r>
+        <w:t>prod</w:t>
+      </w:r>
+      <w:proofErr w:type="spellEnd"/>
+      <w:r>
+        <w:t xml:space="preserve">). J'en ai profité pour faire des essais de "simplification de données" (par semaine / par mois et date du mois, agrégation par quart d'heure, …). Cela m'a permis de trouver une configuration permettant d'obtenir de meilleurs </w:t>
       </w:r>
       <w:r>
         <w:t>résultats</w:t>
@@ -2226,7 +2635,23 @@
         <w:t>naissances vues lors du projet 5</w:t>
       </w:r>
       <w:r>
-        <w:t xml:space="preserve"> (notamment le groupby pour transformer la dataframe). </w:t>
+        <w:t xml:space="preserve"> (notamment le </w:t>
+      </w:r>
+      <w:proofErr w:type="spellStart"/>
+      <w:r>
+        <w:t>groupby</w:t>
+      </w:r>
+      <w:proofErr w:type="spellEnd"/>
+      <w:r>
+        <w:t xml:space="preserve"> pour transformer la </w:t>
+      </w:r>
+      <w:proofErr w:type="spellStart"/>
+      <w:r>
+        <w:t>dataframe</w:t>
+      </w:r>
+      <w:proofErr w:type="spellEnd"/>
+      <w:r>
+        <w:t xml:space="preserve">). </w:t>
       </w:r>
       <w:r>
         <w:t xml:space="preserve">Malheureusement </w:t>
@@ -2238,7 +2663,23 @@
         <w:t xml:space="preserve"> 1h de recherche pour essayer d'afficher la moyenne de chaque colonne pour les bons et mauvais produits, impossible de trouver une façon. </w:t>
       </w:r>
       <w:r>
-        <w:t xml:space="preserve">Je décide donc de faire un pause, essayer de déterminer le meilleur format de dataset pour le modèle de M/L concernant le retard des vols. </w:t>
+        <w:t xml:space="preserve">Je décide donc de faire un pause, </w:t>
+      </w:r>
+      <w:proofErr w:type="gramStart"/>
+      <w:r>
+        <w:t>essayer</w:t>
+      </w:r>
+      <w:proofErr w:type="gramEnd"/>
+      <w:r>
+        <w:t xml:space="preserve"> de déterminer le meilleur format de </w:t>
+      </w:r>
+      <w:proofErr w:type="spellStart"/>
+      <w:r>
+        <w:t>dataset</w:t>
+      </w:r>
+      <w:proofErr w:type="spellEnd"/>
+      <w:r>
+        <w:t xml:space="preserve"> pour le modèle de M/L concernant le retard des vols. </w:t>
       </w:r>
       <w:r>
         <w:t xml:space="preserve">D'un </w:t>
@@ -2259,7 +2700,15 @@
         <w:t>à</w:t>
       </w:r>
       <w:r>
-        <w:t xml:space="preserve"> 12),  jour du mois (de 1 à 31) et le jour de la semaine (de 1 à 7). Pour ce faire je génère les 2 datasets </w:t>
+        <w:t xml:space="preserve"> 12),  jour du mois (de 1 à 31) et le jour de la semaine (de 1 à 7). Pour ce faire je génère les 2 </w:t>
+      </w:r>
+      <w:proofErr w:type="spellStart"/>
+      <w:r>
+        <w:t>datasets</w:t>
+      </w:r>
+      <w:proofErr w:type="spellEnd"/>
+      <w:r>
+        <w:t xml:space="preserve"> </w:t>
       </w:r>
       <w:r>
         <w:t>évalue</w:t>
@@ -2291,7 +2740,31 @@
         <w:t>décomposé</w:t>
       </w:r>
       <w:r>
-        <w:t xml:space="preserve"> le code du projet 4 pour avoir 1 script pour alléger les dataset mensuelle, un autre pour les fusionner en 1 seul et générer le dataset d'exploration et de production. Un dernier script permet de scaler les données, préparer les matrices et les sauvegarder pour ne pas le refaire à chaque lancement de modèle. Ensuite je créer différents scripts pour chaque modèle qui écrivent leur résultat dans un fichier texte. </w:t>
+        <w:t xml:space="preserve"> le code du projet 4 pour avoir 1 script pour alléger les </w:t>
+      </w:r>
+      <w:proofErr w:type="spellStart"/>
+      <w:r>
+        <w:t>dataset</w:t>
+      </w:r>
+      <w:proofErr w:type="spellEnd"/>
+      <w:r>
+        <w:t xml:space="preserve"> mensuelle, un autre pour les fusionner en 1 seul et générer le </w:t>
+      </w:r>
+      <w:proofErr w:type="spellStart"/>
+      <w:r>
+        <w:t>dataset</w:t>
+      </w:r>
+      <w:proofErr w:type="spellEnd"/>
+      <w:r>
+        <w:t xml:space="preserve"> d'exploration et de production. Un dernier script permet de </w:t>
+      </w:r>
+      <w:proofErr w:type="spellStart"/>
+      <w:r>
+        <w:t>scaler</w:t>
+      </w:r>
+      <w:proofErr w:type="spellEnd"/>
+      <w:r>
+        <w:t xml:space="preserve"> les données, préparer les matrices et les sauvegarder pour ne pas le refaire à chaque lancement de modèle. Ensuite je créer différents scripts pour chaque modèle qui écrivent leur résultat dans un fichier texte. </w:t>
       </w:r>
     </w:p>
     <w:p>
@@ -2317,7 +2790,39 @@
         <w:t>4</w:t>
       </w:r>
       <w:r>
-        <w:t xml:space="preserve"> avec l'affectation de note sur chaque aéroport basé sur les valeurs médianes. L'objectif étant d'avoir que 4 types d'aéroports au lieu de 331 aéroports distinct. L'intérêt était de pouvoir ensuite pourquoi ne pas utiliser un OHE sans avoir d'explosion de dimensions ayant déjà 4.5m de lignes. J'ai ensuite testé différentes façon de générer les features (Aéroport avec et sans OHE, gestion des dates par mois/jour ou par semaine) et j'ai appliqué" le GridSearch sur le SGDRegressor, Adaboost et un simple </w:t>
+        <w:t xml:space="preserve"> avec l'affectation de note sur chaque aéroport basé sur les valeurs médianes. L'objectif étant d'avoir que 4 types d'aéroports au lieu de 331 aéroports distinct. L'intérêt était de pouvoir ensuite pourquoi ne pas utiliser un OHE sans avoir d'explosion de dimensions ayant déjà 4.5m de lignes. J'ai ensuite testé différentes façon de générer les </w:t>
+      </w:r>
+      <w:proofErr w:type="spellStart"/>
+      <w:r>
+        <w:t>features</w:t>
+      </w:r>
+      <w:proofErr w:type="spellEnd"/>
+      <w:r>
+        <w:t xml:space="preserve"> (Aéroport avec et sans OHE, gestion des dates par mois/jour ou par semaine) et j'ai appliqué" le </w:t>
+      </w:r>
+      <w:proofErr w:type="spellStart"/>
+      <w:r>
+        <w:t>GridSearch</w:t>
+      </w:r>
+      <w:proofErr w:type="spellEnd"/>
+      <w:r>
+        <w:t xml:space="preserve"> sur le </w:t>
+      </w:r>
+      <w:proofErr w:type="spellStart"/>
+      <w:r>
+        <w:t>SGDRegressor</w:t>
+      </w:r>
+      <w:proofErr w:type="spellEnd"/>
+      <w:r>
+        <w:t xml:space="preserve">, </w:t>
+      </w:r>
+      <w:proofErr w:type="spellStart"/>
+      <w:r>
+        <w:t>Adaboost</w:t>
+      </w:r>
+      <w:proofErr w:type="spellEnd"/>
+      <w:r>
+        <w:t xml:space="preserve"> et un simple </w:t>
       </w:r>
       <w:r>
         <w:lastRenderedPageBreak/>
@@ -2327,7 +2832,15 @@
         <w:t>aux premiers modèles testés</w:t>
       </w:r>
       <w:r>
-        <w:t xml:space="preserve"> avec les données "brutes", une augmentation significative a eu lieu permettant de passer d'une MAE de 14 min à 10 min. Il sera malheureusement difficile de passer en dessous car chaque feature est désormais assez propre. C'est un point à discuter avec mon mentor lors d'une session de mentorat</w:t>
+        <w:t xml:space="preserve"> avec les données "brutes", une augmentation significative a eu lieu permettant de passer d'une MAE de 14 min à 10 min. Il sera malheureusement difficile de passer en dessous car chaque </w:t>
+      </w:r>
+      <w:proofErr w:type="spellStart"/>
+      <w:r>
+        <w:t>feature</w:t>
+      </w:r>
+      <w:proofErr w:type="spellEnd"/>
+      <w:r>
+        <w:t xml:space="preserve"> est désormais assez propre. C'est un point à discuter avec mon mentor lors d'une session de mentorat</w:t>
       </w:r>
     </w:p>
     <w:p>
@@ -2345,17 +2858,24 @@
       </w:pPr>
       <w:r>
         <w:tab/>
-        <w:t>Durant ce jour, j'ai repris le projet 3 avec pour objectif de prendre en compte quelques classes que j'avais passé pour l'instant (par exemple le rating). Les modèles ont ensuite été re</w:t>
-      </w:r>
+        <w:t xml:space="preserve">Durant ce jour, j'ai repris le projet 3 avec pour objectif de prendre en compte quelques classes que j'avais passé pour l'instant (par exemple le rating). Les modèles ont ensuite été </w:t>
+      </w:r>
+      <w:proofErr w:type="spellStart"/>
+      <w:r>
+        <w:t>re</w:t>
+      </w:r>
+      <w:proofErr w:type="spellEnd"/>
       <w:r>
         <w:t>-</w:t>
       </w:r>
       <w:r>
         <w:t xml:space="preserve">testé et donne des </w:t>
       </w:r>
+      <w:proofErr w:type="gramStart"/>
       <w:r>
         <w:t>résultat</w:t>
       </w:r>
+      <w:proofErr w:type="gramEnd"/>
       <w:r>
         <w:t xml:space="preserve"> légèrement meilleur (par exemple avec Spiderman 1, la 1ere </w:t>
       </w:r>
@@ -2363,7 +2883,15 @@
         <w:t>prédiction</w:t>
       </w:r>
       <w:r>
-        <w:t xml:space="preserve"> est Spiderman 2 au lieu d'être en 2nd). Le kl_divergent </w:t>
+        <w:t xml:space="preserve"> est Spiderman 2 au lieu d'être en 2nd). Le </w:t>
+      </w:r>
+      <w:proofErr w:type="spellStart"/>
+      <w:r>
+        <w:t>kl_divergent</w:t>
+      </w:r>
+      <w:proofErr w:type="spellEnd"/>
+      <w:r>
+        <w:t xml:space="preserve"> </w:t>
       </w:r>
       <w:r>
         <w:t>a</w:t>
@@ -2384,7 +2912,15 @@
       </w:pPr>
       <w:r>
         <w:tab/>
-        <w:t xml:space="preserve">Une petite période a aussi été prise pour regarder le nouveau modèle de reconnaissance d'images (You Only Look Once - YOLO) au cas </w:t>
+        <w:t xml:space="preserve">Une petite période a aussi été prise pour regarder le nouveau modèle de reconnaissance d'images (You </w:t>
+      </w:r>
+      <w:proofErr w:type="spellStart"/>
+      <w:r>
+        <w:t>Only</w:t>
+      </w:r>
+      <w:proofErr w:type="spellEnd"/>
+      <w:r>
+        <w:t xml:space="preserve"> Look Once - YOLO) au cas </w:t>
       </w:r>
       <w:r>
         <w:t>où</w:t>
@@ -2429,25 +2965,7 @@
         <w:jc w:val="both"/>
       </w:pPr>
       <w:r>
-        <w:t>Jour 1</w:t>
-      </w:r>
-      <w:r>
-        <w:t>8</w:t>
-      </w:r>
-      <w:r>
-        <w:t xml:space="preserve"> (1</w:t>
-      </w:r>
-      <w:r>
-        <w:t>8</w:t>
-      </w:r>
-      <w:r>
-        <w:t xml:space="preserve">/11/17) – Durée travail </w:t>
-      </w:r>
-      <w:r>
-        <w:t>9</w:t>
-      </w:r>
-      <w:r>
-        <w:t>h:</w:t>
+        <w:t>Jour 18 (18/11/17) – Durée travail 9h:</w:t>
       </w:r>
     </w:p>
     <w:p>
@@ -2456,7 +2974,15 @@
       </w:pPr>
       <w:r>
         <w:tab/>
-        <w:t>L'objectif de la journée était de finir la présentation, tester la durée sur des fausse présentations à blanc et rédiger le rapport. La présentation a pris le plus de temps car il a fallu générer les images, la structure etc… Une fois fini le rapport a été assez rapide bien qu'il fasse 10+ pages. Une relecture sera cependant nécessaire à tête reposée.</w:t>
+        <w:t xml:space="preserve">L'objectif de la journée était de finir la présentation, tester la durée sur des </w:t>
+      </w:r>
+      <w:proofErr w:type="gramStart"/>
+      <w:r>
+        <w:t>fausse</w:t>
+      </w:r>
+      <w:proofErr w:type="gramEnd"/>
+      <w:r>
+        <w:t xml:space="preserve"> présentations à blanc et rédiger le rapport. La présentation a pris le plus de temps car il a fallu générer les images, la structure etc… Une fois fini le rapport a été assez rapide bien qu'il fasse 10+ pages. Une relecture sera cependant nécessaire à tête reposée.</w:t>
       </w:r>
     </w:p>
     <w:p>
@@ -2465,13 +2991,42 @@
       </w:pPr>
       <w:r>
         <w:tab/>
-        <w:t>J'en profite donc pour "finaliser" le projet 3. Les résultats de tests étant très satisfaisant à mon gout, j'ai décidé de fixer les derniers bugs sur la génération du dataset de prod. Une fois terminé, j'ai mis en ligne le site sur Pythonanywhere (</w:t>
+        <w:t xml:space="preserve">J'en profite donc pour "finaliser" le projet 3. Les résultats de tests étant très satisfaisant à mon gout, j'ai décidé de fixer les derniers bugs sur la génération du </w:t>
+      </w:r>
+      <w:proofErr w:type="spellStart"/>
+      <w:r>
+        <w:t>dataset</w:t>
+      </w:r>
+      <w:proofErr w:type="spellEnd"/>
+      <w:r>
+        <w:t xml:space="preserve"> de </w:t>
+      </w:r>
+      <w:proofErr w:type="spellStart"/>
+      <w:r>
+        <w:t>prod</w:t>
+      </w:r>
+      <w:proofErr w:type="spellEnd"/>
+      <w:r>
+        <w:t xml:space="preserve">. Une fois terminé, j'ai mis en ligne le site sur </w:t>
+      </w:r>
+      <w:proofErr w:type="spellStart"/>
+      <w:r>
+        <w:t>Pythonanywhere</w:t>
+      </w:r>
+      <w:proofErr w:type="spellEnd"/>
+      <w:r>
+        <w:t xml:space="preserve"> (</w:t>
       </w:r>
       <w:r>
         <w:t>http://coni57.pythonanywhere.com/</w:t>
       </w:r>
-      <w:r>
-        <w:t xml:space="preserve">) . </w:t>
+      <w:proofErr w:type="gramStart"/>
+      <w:r>
+        <w:t>) .</w:t>
+      </w:r>
+      <w:proofErr w:type="gramEnd"/>
+      <w:r>
+        <w:t xml:space="preserve"> </w:t>
       </w:r>
     </w:p>
     <w:p>
@@ -2485,29 +3040,89 @@
     </w:p>
     <w:p>
       <w:pPr>
+        <w:pStyle w:val="Titre3"/>
         <w:jc w:val="both"/>
       </w:pPr>
       <w:r>
+        <w:t>Jour 1</w:t>
+      </w:r>
+      <w:r>
+        <w:t>9</w:t>
+      </w:r>
+      <w:r>
+        <w:t xml:space="preserve"> (</w:t>
+      </w:r>
+      <w:r>
+        <w:t>19</w:t>
+      </w:r>
+      <w:r>
+        <w:t xml:space="preserve">/11/17) – Durée travail </w:t>
+      </w:r>
+      <w:r>
+        <w:t>6</w:t>
+      </w:r>
+      <w:r>
+        <w:t>h:</w:t>
+      </w:r>
+    </w:p>
+    <w:p>
+      <w:pPr>
+        <w:jc w:val="both"/>
+      </w:pPr>
+      <w:r>
         <w:tab/>
+        <w:t xml:space="preserve">Ce jour, j'ai continué la présentation du Projet 3 ainsi que rédigé le rapport. Le contenu est à voir avec mon mentor Mardi car je ne vois pas comment évaluer numériquement les modèles. Cependant, cela a bien avancé car il ne reste qu'à finaliser le rapport et la présentation s'il y a des changements à apporter. </w:t>
+      </w:r>
+    </w:p>
+    <w:p>
+      <w:pPr>
+        <w:jc w:val="both"/>
+      </w:pPr>
+      <w:r>
+        <w:lastRenderedPageBreak/>
+        <w:tab/>
+        <w:t xml:space="preserve">Ayant pris de l'avance en attendant la 1ere session de mentorat, je me retrouve </w:t>
+      </w:r>
+      <w:proofErr w:type="spellStart"/>
+      <w:r>
+        <w:t>a</w:t>
+      </w:r>
+      <w:proofErr w:type="spellEnd"/>
+      <w:r>
+        <w:t xml:space="preserve"> devoir faire les rapports et présentation à la suite ce qui est un peu frustrant car cela prend beaucoup de temps et est fastidieux. Du coup je vais faire une pause pour </w:t>
+      </w:r>
+      <w:proofErr w:type="gramStart"/>
+      <w:r>
+        <w:t>cet</w:t>
+      </w:r>
+      <w:proofErr w:type="gramEnd"/>
+      <w:r>
+        <w:t xml:space="preserve"> fin d'après-midi après avoir passé près de 15 h en 2 jours à rédiger des rapports. L'objectif demain sera de commencer la présentation sur le retard des avions ayant un modèle plutôt satisfaisant aus</w:t>
+      </w:r>
+      <w:bookmarkStart w:id="16" w:name="_GoBack"/>
+      <w:bookmarkEnd w:id="16"/>
+      <w:r>
+        <w:t>si.</w:t>
       </w:r>
     </w:p>
     <w:p>
       <w:pPr>
         <w:pStyle w:val="Titre2"/>
       </w:pPr>
-      <w:bookmarkStart w:id="16" w:name="_Toc498539984"/>
+      <w:bookmarkStart w:id="17" w:name="_Toc498539984"/>
       <w:r>
         <w:t xml:space="preserve">Temps de travail : </w:t>
       </w:r>
       <w:r>
-        <w:t>101</w:t>
-      </w:r>
-      <w:bookmarkStart w:id="17" w:name="_GoBack"/>
+        <w:t>10</w:t>
+      </w:r>
+      <w:r>
+        <w:t>7</w:t>
+      </w:r>
+      <w:r>
+        <w:t>h</w:t>
+      </w:r>
       <w:bookmarkEnd w:id="17"/>
-      <w:r>
-        <w:t>h</w:t>
-      </w:r>
-      <w:bookmarkEnd w:id="16"/>
     </w:p>
     <w:p/>
     <w:sectPr>
@@ -3580,7 +4195,7 @@
 </file>
 
 <file path=customXml/itemProps1.xml><?xml version="1.0" encoding="utf-8"?>
-<ds:datastoreItem xmlns:ds="http://schemas.openxmlformats.org/officeDocument/2006/customXml" ds:itemID="{768ECF2E-FB8E-4C31-A20E-80B8D5C448BD}">
+<ds:datastoreItem xmlns:ds="http://schemas.openxmlformats.org/officeDocument/2006/customXml" ds:itemID="{9C8BAA28-D4F5-4107-A1E9-15A95922B8FA}">
   <ds:schemaRefs>
     <ds:schemaRef ds:uri="http://schemas.openxmlformats.org/officeDocument/2006/bibliography"/>
   </ds:schemaRefs>

</xml_diff>

<commit_message>
Ajout du jour 19 et 20
</commit_message>
<xml_diff>
--- a/Journal de suivi.docx
+++ b/Journal de suivi.docx
@@ -7,7 +7,7 @@
         <w:pStyle w:val="Titre2"/>
         <w:jc w:val="center"/>
       </w:pPr>
-      <w:bookmarkStart w:id="0" w:name="_Toc498539968"/>
+      <w:bookmarkStart w:id="0" w:name="_Toc499060205"/>
       <w:r>
         <w:t>Journal de suivi</w:t>
       </w:r>
@@ -47,7 +47,9 @@
               <w:tab w:val="right" w:leader="dot" w:pos="9062"/>
             </w:tabs>
             <w:rPr>
+              <w:rFonts w:eastAsiaTheme="minorEastAsia"/>
               <w:noProof/>
+              <w:lang w:eastAsia="fr-FR"/>
             </w:rPr>
           </w:pPr>
           <w:r>
@@ -59,7 +61,7 @@
           <w:r>
             <w:fldChar w:fldCharType="separate"/>
           </w:r>
-          <w:hyperlink w:anchor="_Toc498539968" w:history="1">
+          <w:hyperlink w:anchor="_Toc499060205" w:history="1">
             <w:r>
               <w:rPr>
                 <w:rStyle w:val="Lienhypertexte"/>
@@ -86,7 +88,7 @@
                 <w:noProof/>
                 <w:webHidden/>
               </w:rPr>
-              <w:instrText xml:space="preserve"> PAGEREF _Toc498539968 \h </w:instrText>
+              <w:instrText xml:space="preserve"> PAGEREF _Toc499060205 \h </w:instrText>
             </w:r>
             <w:r>
               <w:rPr>
@@ -124,10 +126,12 @@
               <w:tab w:val="right" w:leader="dot" w:pos="9062"/>
             </w:tabs>
             <w:rPr>
+              <w:rFonts w:eastAsiaTheme="minorEastAsia"/>
               <w:noProof/>
+              <w:lang w:eastAsia="fr-FR"/>
             </w:rPr>
           </w:pPr>
-          <w:hyperlink w:anchor="_Toc498539969" w:history="1">
+          <w:hyperlink w:anchor="_Toc499060206" w:history="1">
             <w:r>
               <w:rPr>
                 <w:rStyle w:val="Lienhypertexte"/>
@@ -154,7 +158,7 @@
                 <w:noProof/>
                 <w:webHidden/>
               </w:rPr>
-              <w:instrText xml:space="preserve"> PAGEREF _Toc498539969 \h </w:instrText>
+              <w:instrText xml:space="preserve"> PAGEREF _Toc499060206 \h </w:instrText>
             </w:r>
             <w:r>
               <w:rPr>
@@ -192,10 +196,12 @@
               <w:tab w:val="right" w:leader="dot" w:pos="9062"/>
             </w:tabs>
             <w:rPr>
+              <w:rFonts w:eastAsiaTheme="minorEastAsia"/>
               <w:noProof/>
+              <w:lang w:eastAsia="fr-FR"/>
             </w:rPr>
           </w:pPr>
-          <w:hyperlink w:anchor="_Toc498539970" w:history="1">
+          <w:hyperlink w:anchor="_Toc499060207" w:history="1">
             <w:r>
               <w:rPr>
                 <w:rStyle w:val="Lienhypertexte"/>
@@ -222,7 +228,7 @@
                 <w:noProof/>
                 <w:webHidden/>
               </w:rPr>
-              <w:instrText xml:space="preserve"> PAGEREF _Toc498539970 \h </w:instrText>
+              <w:instrText xml:space="preserve"> PAGEREF _Toc499060207 \h </w:instrText>
             </w:r>
             <w:r>
               <w:rPr>
@@ -242,7 +248,7 @@
                 <w:noProof/>
                 <w:webHidden/>
               </w:rPr>
-              <w:t>1</w:t>
+              <w:t>2</w:t>
             </w:r>
             <w:r>
               <w:rPr>
@@ -260,10 +266,12 @@
               <w:tab w:val="right" w:leader="dot" w:pos="9062"/>
             </w:tabs>
             <w:rPr>
+              <w:rFonts w:eastAsiaTheme="minorEastAsia"/>
               <w:noProof/>
+              <w:lang w:eastAsia="fr-FR"/>
             </w:rPr>
           </w:pPr>
-          <w:hyperlink w:anchor="_Toc498539971" w:history="1">
+          <w:hyperlink w:anchor="_Toc499060208" w:history="1">
             <w:r>
               <w:rPr>
                 <w:rStyle w:val="Lienhypertexte"/>
@@ -290,7 +298,7 @@
                 <w:noProof/>
                 <w:webHidden/>
               </w:rPr>
-              <w:instrText xml:space="preserve"> PAGEREF _Toc498539971 \h </w:instrText>
+              <w:instrText xml:space="preserve"> PAGEREF _Toc499060208 \h </w:instrText>
             </w:r>
             <w:r>
               <w:rPr>
@@ -310,7 +318,7 @@
                 <w:noProof/>
                 <w:webHidden/>
               </w:rPr>
-              <w:t>2</w:t>
+              <w:t>3</w:t>
             </w:r>
             <w:r>
               <w:rPr>
@@ -328,10 +336,12 @@
               <w:tab w:val="right" w:leader="dot" w:pos="9062"/>
             </w:tabs>
             <w:rPr>
+              <w:rFonts w:eastAsiaTheme="minorEastAsia"/>
               <w:noProof/>
+              <w:lang w:eastAsia="fr-FR"/>
             </w:rPr>
           </w:pPr>
-          <w:hyperlink w:anchor="_Toc498539972" w:history="1">
+          <w:hyperlink w:anchor="_Toc499060209" w:history="1">
             <w:r>
               <w:rPr>
                 <w:rStyle w:val="Lienhypertexte"/>
@@ -358,7 +368,7 @@
                 <w:noProof/>
                 <w:webHidden/>
               </w:rPr>
-              <w:instrText xml:space="preserve"> PAGEREF _Toc498539972 \h </w:instrText>
+              <w:instrText xml:space="preserve"> PAGEREF _Toc499060209 \h </w:instrText>
             </w:r>
             <w:r>
               <w:rPr>
@@ -378,7 +388,7 @@
                 <w:noProof/>
                 <w:webHidden/>
               </w:rPr>
-              <w:t>2</w:t>
+              <w:t>3</w:t>
             </w:r>
             <w:r>
               <w:rPr>
@@ -396,10 +406,12 @@
               <w:tab w:val="right" w:leader="dot" w:pos="9062"/>
             </w:tabs>
             <w:rPr>
+              <w:rFonts w:eastAsiaTheme="minorEastAsia"/>
               <w:noProof/>
+              <w:lang w:eastAsia="fr-FR"/>
             </w:rPr>
           </w:pPr>
-          <w:hyperlink w:anchor="_Toc498539973" w:history="1">
+          <w:hyperlink w:anchor="_Toc499060210" w:history="1">
             <w:r>
               <w:rPr>
                 <w:rStyle w:val="Lienhypertexte"/>
@@ -426,7 +438,7 @@
                 <w:noProof/>
                 <w:webHidden/>
               </w:rPr>
-              <w:instrText xml:space="preserve"> PAGEREF _Toc498539973 \h </w:instrText>
+              <w:instrText xml:space="preserve"> PAGEREF _Toc499060210 \h </w:instrText>
             </w:r>
             <w:r>
               <w:rPr>
@@ -446,7 +458,7 @@
                 <w:noProof/>
                 <w:webHidden/>
               </w:rPr>
-              <w:t>3</w:t>
+              <w:t>4</w:t>
             </w:r>
             <w:r>
               <w:rPr>
@@ -464,10 +476,12 @@
               <w:tab w:val="right" w:leader="dot" w:pos="9062"/>
             </w:tabs>
             <w:rPr>
+              <w:rFonts w:eastAsiaTheme="minorEastAsia"/>
               <w:noProof/>
+              <w:lang w:eastAsia="fr-FR"/>
             </w:rPr>
           </w:pPr>
-          <w:hyperlink w:anchor="_Toc498539974" w:history="1">
+          <w:hyperlink w:anchor="_Toc499060211" w:history="1">
             <w:r>
               <w:rPr>
                 <w:rStyle w:val="Lienhypertexte"/>
@@ -494,7 +508,7 @@
                 <w:noProof/>
                 <w:webHidden/>
               </w:rPr>
-              <w:instrText xml:space="preserve"> PAGEREF _Toc498539974 \h </w:instrText>
+              <w:instrText xml:space="preserve"> PAGEREF _Toc499060211 \h </w:instrText>
             </w:r>
             <w:r>
               <w:rPr>
@@ -514,7 +528,7 @@
                 <w:noProof/>
                 <w:webHidden/>
               </w:rPr>
-              <w:t>3</w:t>
+              <w:t>4</w:t>
             </w:r>
             <w:r>
               <w:rPr>
@@ -532,10 +546,12 @@
               <w:tab w:val="right" w:leader="dot" w:pos="9062"/>
             </w:tabs>
             <w:rPr>
+              <w:rFonts w:eastAsiaTheme="minorEastAsia"/>
               <w:noProof/>
+              <w:lang w:eastAsia="fr-FR"/>
             </w:rPr>
           </w:pPr>
-          <w:hyperlink w:anchor="_Toc498539975" w:history="1">
+          <w:hyperlink w:anchor="_Toc499060212" w:history="1">
             <w:r>
               <w:rPr>
                 <w:rStyle w:val="Lienhypertexte"/>
@@ -562,7 +578,7 @@
                 <w:noProof/>
                 <w:webHidden/>
               </w:rPr>
-              <w:instrText xml:space="preserve"> PAGEREF _Toc498539975 \h </w:instrText>
+              <w:instrText xml:space="preserve"> PAGEREF _Toc499060212 \h </w:instrText>
             </w:r>
             <w:r>
               <w:rPr>
@@ -582,7 +598,7 @@
                 <w:noProof/>
                 <w:webHidden/>
               </w:rPr>
-              <w:t>3</w:t>
+              <w:t>4</w:t>
             </w:r>
             <w:r>
               <w:rPr>
@@ -600,10 +616,12 @@
               <w:tab w:val="right" w:leader="dot" w:pos="9062"/>
             </w:tabs>
             <w:rPr>
+              <w:rFonts w:eastAsiaTheme="minorEastAsia"/>
               <w:noProof/>
+              <w:lang w:eastAsia="fr-FR"/>
             </w:rPr>
           </w:pPr>
-          <w:hyperlink w:anchor="_Toc498539976" w:history="1">
+          <w:hyperlink w:anchor="_Toc499060213" w:history="1">
             <w:r>
               <w:rPr>
                 <w:rStyle w:val="Lienhypertexte"/>
@@ -630,7 +648,7 @@
                 <w:noProof/>
                 <w:webHidden/>
               </w:rPr>
-              <w:instrText xml:space="preserve"> PAGEREF _Toc498539976 \h </w:instrText>
+              <w:instrText xml:space="preserve"> PAGEREF _Toc499060213 \h </w:instrText>
             </w:r>
             <w:r>
               <w:rPr>
@@ -650,7 +668,7 @@
                 <w:noProof/>
                 <w:webHidden/>
               </w:rPr>
-              <w:t>3</w:t>
+              <w:t>4</w:t>
             </w:r>
             <w:r>
               <w:rPr>
@@ -668,10 +686,12 @@
               <w:tab w:val="right" w:leader="dot" w:pos="9062"/>
             </w:tabs>
             <w:rPr>
+              <w:rFonts w:eastAsiaTheme="minorEastAsia"/>
               <w:noProof/>
+              <w:lang w:eastAsia="fr-FR"/>
             </w:rPr>
           </w:pPr>
-          <w:hyperlink w:anchor="_Toc498539977" w:history="1">
+          <w:hyperlink w:anchor="_Toc499060214" w:history="1">
             <w:r>
               <w:rPr>
                 <w:rStyle w:val="Lienhypertexte"/>
@@ -698,7 +718,7 @@
                 <w:noProof/>
                 <w:webHidden/>
               </w:rPr>
-              <w:instrText xml:space="preserve"> PAGEREF _Toc498539977 \h </w:instrText>
+              <w:instrText xml:space="preserve"> PAGEREF _Toc499060214 \h </w:instrText>
             </w:r>
             <w:r>
               <w:rPr>
@@ -718,7 +738,7 @@
                 <w:noProof/>
                 <w:webHidden/>
               </w:rPr>
-              <w:t>3</w:t>
+              <w:t>4</w:t>
             </w:r>
             <w:r>
               <w:rPr>
@@ -736,10 +756,12 @@
               <w:tab w:val="right" w:leader="dot" w:pos="9062"/>
             </w:tabs>
             <w:rPr>
+              <w:rFonts w:eastAsiaTheme="minorEastAsia"/>
               <w:noProof/>
+              <w:lang w:eastAsia="fr-FR"/>
             </w:rPr>
           </w:pPr>
-          <w:hyperlink w:anchor="_Toc498539978" w:history="1">
+          <w:hyperlink w:anchor="_Toc499060215" w:history="1">
             <w:r>
               <w:rPr>
                 <w:rStyle w:val="Lienhypertexte"/>
@@ -766,7 +788,7 @@
                 <w:noProof/>
                 <w:webHidden/>
               </w:rPr>
-              <w:instrText xml:space="preserve"> PAGEREF _Toc498539978 \h </w:instrText>
+              <w:instrText xml:space="preserve"> PAGEREF _Toc499060215 \h </w:instrText>
             </w:r>
             <w:r>
               <w:rPr>
@@ -787,6 +809,78 @@
                 <w:webHidden/>
               </w:rPr>
               <w:t>4</w:t>
+            </w:r>
+            <w:r>
+              <w:rPr>
+                <w:noProof/>
+                <w:webHidden/>
+              </w:rPr>
+              <w:fldChar w:fldCharType="end"/>
+            </w:r>
+          </w:hyperlink>
+          <w:bookmarkStart w:id="1" w:name="_GoBack"/>
+          <w:bookmarkEnd w:id="1"/>
+        </w:p>
+        <w:p>
+          <w:pPr>
+            <w:pStyle w:val="TM3"/>
+            <w:tabs>
+              <w:tab w:val="right" w:leader="dot" w:pos="9062"/>
+            </w:tabs>
+            <w:rPr>
+              <w:rFonts w:eastAsiaTheme="minorEastAsia"/>
+              <w:noProof/>
+              <w:lang w:eastAsia="fr-FR"/>
+            </w:rPr>
+          </w:pPr>
+          <w:hyperlink w:anchor="_Toc499060216" w:history="1">
+            <w:r>
+              <w:rPr>
+                <w:rStyle w:val="Lienhypertexte"/>
+                <w:noProof/>
+              </w:rPr>
+              <w:t>Jour 11 (11/11/17) – Durée travail 6h:</w:t>
+            </w:r>
+            <w:r>
+              <w:rPr>
+                <w:noProof/>
+                <w:webHidden/>
+              </w:rPr>
+              <w:tab/>
+            </w:r>
+            <w:r>
+              <w:rPr>
+                <w:noProof/>
+                <w:webHidden/>
+              </w:rPr>
+              <w:fldChar w:fldCharType="begin"/>
+            </w:r>
+            <w:r>
+              <w:rPr>
+                <w:noProof/>
+                <w:webHidden/>
+              </w:rPr>
+              <w:instrText xml:space="preserve"> PAGEREF _Toc499060216 \h </w:instrText>
+            </w:r>
+            <w:r>
+              <w:rPr>
+                <w:noProof/>
+                <w:webHidden/>
+              </w:rPr>
+            </w:r>
+            <w:r>
+              <w:rPr>
+                <w:noProof/>
+                <w:webHidden/>
+              </w:rPr>
+              <w:fldChar w:fldCharType="separate"/>
+            </w:r>
+            <w:r>
+              <w:rPr>
+                <w:noProof/>
+                <w:webHidden/>
+              </w:rPr>
+              <w:t>5</w:t>
             </w:r>
             <w:r>
               <w:rPr>
@@ -804,16 +898,18 @@
               <w:tab w:val="right" w:leader="dot" w:pos="9062"/>
             </w:tabs>
             <w:rPr>
+              <w:rFonts w:eastAsiaTheme="minorEastAsia"/>
               <w:noProof/>
+              <w:lang w:eastAsia="fr-FR"/>
             </w:rPr>
           </w:pPr>
-          <w:hyperlink w:anchor="_Toc498539979" w:history="1">
+          <w:hyperlink w:anchor="_Toc499060217" w:history="1">
             <w:r>
               <w:rPr>
                 <w:rStyle w:val="Lienhypertexte"/>
                 <w:noProof/>
               </w:rPr>
-              <w:t>Jour 11 (11/11/17) – Durée travail 6h:</w:t>
+              <w:t>Jour 12 (12/11/17) – Durée travail 8h:</w:t>
             </w:r>
             <w:r>
               <w:rPr>
@@ -834,7 +930,7 @@
                 <w:noProof/>
                 <w:webHidden/>
               </w:rPr>
-              <w:instrText xml:space="preserve"> PAGEREF _Toc498539979 \h </w:instrText>
+              <w:instrText xml:space="preserve"> PAGEREF _Toc499060217 \h </w:instrText>
             </w:r>
             <w:r>
               <w:rPr>
@@ -854,7 +950,7 @@
                 <w:noProof/>
                 <w:webHidden/>
               </w:rPr>
-              <w:t>4</w:t>
+              <w:t>5</w:t>
             </w:r>
             <w:r>
               <w:rPr>
@@ -872,16 +968,18 @@
               <w:tab w:val="right" w:leader="dot" w:pos="9062"/>
             </w:tabs>
             <w:rPr>
+              <w:rFonts w:eastAsiaTheme="minorEastAsia"/>
               <w:noProof/>
+              <w:lang w:eastAsia="fr-FR"/>
             </w:rPr>
           </w:pPr>
-          <w:hyperlink w:anchor="_Toc498539980" w:history="1">
+          <w:hyperlink w:anchor="_Toc499060218" w:history="1">
             <w:r>
               <w:rPr>
                 <w:rStyle w:val="Lienhypertexte"/>
                 <w:noProof/>
               </w:rPr>
-              <w:t>Jour 12 (12/11/17) – Durée travail 8h:</w:t>
+              <w:t>Jour 13 (13/11/17) – Durée travail 3h:</w:t>
             </w:r>
             <w:r>
               <w:rPr>
@@ -902,7 +1000,7 @@
                 <w:noProof/>
                 <w:webHidden/>
               </w:rPr>
-              <w:instrText xml:space="preserve"> PAGEREF _Toc498539980 \h </w:instrText>
+              <w:instrText xml:space="preserve"> PAGEREF _Toc499060218 \h </w:instrText>
             </w:r>
             <w:r>
               <w:rPr>
@@ -922,7 +1020,7 @@
                 <w:noProof/>
                 <w:webHidden/>
               </w:rPr>
-              <w:t>4</w:t>
+              <w:t>5</w:t>
             </w:r>
             <w:r>
               <w:rPr>
@@ -940,16 +1038,18 @@
               <w:tab w:val="right" w:leader="dot" w:pos="9062"/>
             </w:tabs>
             <w:rPr>
+              <w:rFonts w:eastAsiaTheme="minorEastAsia"/>
               <w:noProof/>
+              <w:lang w:eastAsia="fr-FR"/>
             </w:rPr>
           </w:pPr>
-          <w:hyperlink w:anchor="_Toc498539981" w:history="1">
+          <w:hyperlink w:anchor="_Toc499060219" w:history="1">
             <w:r>
               <w:rPr>
                 <w:rStyle w:val="Lienhypertexte"/>
                 <w:noProof/>
               </w:rPr>
-              <w:t>Jour 13 (13/11/17) – Durée travail 3h:</w:t>
+              <w:t>Jour 14 (14/11/17) – Durée travail 2h:</w:t>
             </w:r>
             <w:r>
               <w:rPr>
@@ -970,7 +1070,7 @@
                 <w:noProof/>
                 <w:webHidden/>
               </w:rPr>
-              <w:instrText xml:space="preserve"> PAGEREF _Toc498539981 \h </w:instrText>
+              <w:instrText xml:space="preserve"> PAGEREF _Toc499060219 \h </w:instrText>
             </w:r>
             <w:r>
               <w:rPr>
@@ -990,7 +1090,7 @@
                 <w:noProof/>
                 <w:webHidden/>
               </w:rPr>
-              <w:t>4</w:t>
+              <w:t>5</w:t>
             </w:r>
             <w:r>
               <w:rPr>
@@ -1008,16 +1108,18 @@
               <w:tab w:val="right" w:leader="dot" w:pos="9062"/>
             </w:tabs>
             <w:rPr>
+              <w:rFonts w:eastAsiaTheme="minorEastAsia"/>
               <w:noProof/>
+              <w:lang w:eastAsia="fr-FR"/>
             </w:rPr>
           </w:pPr>
-          <w:hyperlink w:anchor="_Toc498539982" w:history="1">
+          <w:hyperlink w:anchor="_Toc499060220" w:history="1">
             <w:r>
               <w:rPr>
                 <w:rStyle w:val="Lienhypertexte"/>
                 <w:noProof/>
               </w:rPr>
-              <w:t>Jour 14 (14/11/17) – Durée travail 2h:</w:t>
+              <w:t>Jour 15 (15/11/17) – Durée travail 3h:</w:t>
             </w:r>
             <w:r>
               <w:rPr>
@@ -1038,7 +1140,7 @@
                 <w:noProof/>
                 <w:webHidden/>
               </w:rPr>
-              <w:instrText xml:space="preserve"> PAGEREF _Toc498539982 \h </w:instrText>
+              <w:instrText xml:space="preserve"> PAGEREF _Toc499060220 \h </w:instrText>
             </w:r>
             <w:r>
               <w:rPr>
@@ -1058,7 +1160,7 @@
                 <w:noProof/>
                 <w:webHidden/>
               </w:rPr>
-              <w:t>5</w:t>
+              <w:t>6</w:t>
             </w:r>
             <w:r>
               <w:rPr>
@@ -1076,16 +1178,18 @@
               <w:tab w:val="right" w:leader="dot" w:pos="9062"/>
             </w:tabs>
             <w:rPr>
+              <w:rFonts w:eastAsiaTheme="minorEastAsia"/>
               <w:noProof/>
+              <w:lang w:eastAsia="fr-FR"/>
             </w:rPr>
           </w:pPr>
-          <w:hyperlink w:anchor="_Toc498539983" w:history="1">
+          <w:hyperlink w:anchor="_Toc499060221" w:history="1">
             <w:r>
               <w:rPr>
                 <w:rStyle w:val="Lienhypertexte"/>
                 <w:noProof/>
               </w:rPr>
-              <w:t>Jour 15 (15/11/17) – Durée travail 3h:</w:t>
+              <w:t>Jour 16 (16/11/17) – Durée travail 2h30:</w:t>
             </w:r>
             <w:r>
               <w:rPr>
@@ -1106,7 +1210,7 @@
                 <w:noProof/>
                 <w:webHidden/>
               </w:rPr>
-              <w:instrText xml:space="preserve"> PAGEREF _Toc498539983 \h </w:instrText>
+              <w:instrText xml:space="preserve"> PAGEREF _Toc499060221 \h </w:instrText>
             </w:r>
             <w:r>
               <w:rPr>
@@ -1126,7 +1230,357 @@
                 <w:noProof/>
                 <w:webHidden/>
               </w:rPr>
-              <w:t>5</w:t>
+              <w:t>6</w:t>
+            </w:r>
+            <w:r>
+              <w:rPr>
+                <w:noProof/>
+                <w:webHidden/>
+              </w:rPr>
+              <w:fldChar w:fldCharType="end"/>
+            </w:r>
+          </w:hyperlink>
+        </w:p>
+        <w:p>
+          <w:pPr>
+            <w:pStyle w:val="TM3"/>
+            <w:tabs>
+              <w:tab w:val="right" w:leader="dot" w:pos="9062"/>
+            </w:tabs>
+            <w:rPr>
+              <w:rFonts w:eastAsiaTheme="minorEastAsia"/>
+              <w:noProof/>
+              <w:lang w:eastAsia="fr-FR"/>
+            </w:rPr>
+          </w:pPr>
+          <w:hyperlink w:anchor="_Toc499060222" w:history="1">
+            <w:r>
+              <w:rPr>
+                <w:rStyle w:val="Lienhypertexte"/>
+                <w:noProof/>
+              </w:rPr>
+              <w:t>Jour 17 (17/11/17) – Durée travail 3h:</w:t>
+            </w:r>
+            <w:r>
+              <w:rPr>
+                <w:noProof/>
+                <w:webHidden/>
+              </w:rPr>
+              <w:tab/>
+            </w:r>
+            <w:r>
+              <w:rPr>
+                <w:noProof/>
+                <w:webHidden/>
+              </w:rPr>
+              <w:fldChar w:fldCharType="begin"/>
+            </w:r>
+            <w:r>
+              <w:rPr>
+                <w:noProof/>
+                <w:webHidden/>
+              </w:rPr>
+              <w:instrText xml:space="preserve"> PAGEREF _Toc499060222 \h </w:instrText>
+            </w:r>
+            <w:r>
+              <w:rPr>
+                <w:noProof/>
+                <w:webHidden/>
+              </w:rPr>
+            </w:r>
+            <w:r>
+              <w:rPr>
+                <w:noProof/>
+                <w:webHidden/>
+              </w:rPr>
+              <w:fldChar w:fldCharType="separate"/>
+            </w:r>
+            <w:r>
+              <w:rPr>
+                <w:noProof/>
+                <w:webHidden/>
+              </w:rPr>
+              <w:t>6</w:t>
+            </w:r>
+            <w:r>
+              <w:rPr>
+                <w:noProof/>
+                <w:webHidden/>
+              </w:rPr>
+              <w:fldChar w:fldCharType="end"/>
+            </w:r>
+          </w:hyperlink>
+        </w:p>
+        <w:p>
+          <w:pPr>
+            <w:pStyle w:val="TM3"/>
+            <w:tabs>
+              <w:tab w:val="right" w:leader="dot" w:pos="9062"/>
+            </w:tabs>
+            <w:rPr>
+              <w:rFonts w:eastAsiaTheme="minorEastAsia"/>
+              <w:noProof/>
+              <w:lang w:eastAsia="fr-FR"/>
+            </w:rPr>
+          </w:pPr>
+          <w:hyperlink w:anchor="_Toc499060223" w:history="1">
+            <w:r>
+              <w:rPr>
+                <w:rStyle w:val="Lienhypertexte"/>
+                <w:noProof/>
+              </w:rPr>
+              <w:t>Jour 18 (18/11/17) – Durée travail 9h:</w:t>
+            </w:r>
+            <w:r>
+              <w:rPr>
+                <w:noProof/>
+                <w:webHidden/>
+              </w:rPr>
+              <w:tab/>
+            </w:r>
+            <w:r>
+              <w:rPr>
+                <w:noProof/>
+                <w:webHidden/>
+              </w:rPr>
+              <w:fldChar w:fldCharType="begin"/>
+            </w:r>
+            <w:r>
+              <w:rPr>
+                <w:noProof/>
+                <w:webHidden/>
+              </w:rPr>
+              <w:instrText xml:space="preserve"> PAGEREF _Toc499060223 \h </w:instrText>
+            </w:r>
+            <w:r>
+              <w:rPr>
+                <w:noProof/>
+                <w:webHidden/>
+              </w:rPr>
+            </w:r>
+            <w:r>
+              <w:rPr>
+                <w:noProof/>
+                <w:webHidden/>
+              </w:rPr>
+              <w:fldChar w:fldCharType="separate"/>
+            </w:r>
+            <w:r>
+              <w:rPr>
+                <w:noProof/>
+                <w:webHidden/>
+              </w:rPr>
+              <w:t>6</w:t>
+            </w:r>
+            <w:r>
+              <w:rPr>
+                <w:noProof/>
+                <w:webHidden/>
+              </w:rPr>
+              <w:fldChar w:fldCharType="end"/>
+            </w:r>
+          </w:hyperlink>
+        </w:p>
+        <w:p>
+          <w:pPr>
+            <w:pStyle w:val="TM3"/>
+            <w:tabs>
+              <w:tab w:val="right" w:leader="dot" w:pos="9062"/>
+            </w:tabs>
+            <w:rPr>
+              <w:rFonts w:eastAsiaTheme="minorEastAsia"/>
+              <w:noProof/>
+              <w:lang w:eastAsia="fr-FR"/>
+            </w:rPr>
+          </w:pPr>
+          <w:hyperlink w:anchor="_Toc499060224" w:history="1">
+            <w:r>
+              <w:rPr>
+                <w:rStyle w:val="Lienhypertexte"/>
+                <w:noProof/>
+              </w:rPr>
+              <w:t>Jour 19 (19/11/17) – Durée travail 6h:</w:t>
+            </w:r>
+            <w:r>
+              <w:rPr>
+                <w:noProof/>
+                <w:webHidden/>
+              </w:rPr>
+              <w:tab/>
+            </w:r>
+            <w:r>
+              <w:rPr>
+                <w:noProof/>
+                <w:webHidden/>
+              </w:rPr>
+              <w:fldChar w:fldCharType="begin"/>
+            </w:r>
+            <w:r>
+              <w:rPr>
+                <w:noProof/>
+                <w:webHidden/>
+              </w:rPr>
+              <w:instrText xml:space="preserve"> PAGEREF _Toc499060224 \h </w:instrText>
+            </w:r>
+            <w:r>
+              <w:rPr>
+                <w:noProof/>
+                <w:webHidden/>
+              </w:rPr>
+            </w:r>
+            <w:r>
+              <w:rPr>
+                <w:noProof/>
+                <w:webHidden/>
+              </w:rPr>
+              <w:fldChar w:fldCharType="separate"/>
+            </w:r>
+            <w:r>
+              <w:rPr>
+                <w:noProof/>
+                <w:webHidden/>
+              </w:rPr>
+              <w:t>7</w:t>
+            </w:r>
+            <w:r>
+              <w:rPr>
+                <w:noProof/>
+                <w:webHidden/>
+              </w:rPr>
+              <w:fldChar w:fldCharType="end"/>
+            </w:r>
+          </w:hyperlink>
+        </w:p>
+        <w:p>
+          <w:pPr>
+            <w:pStyle w:val="TM3"/>
+            <w:tabs>
+              <w:tab w:val="right" w:leader="dot" w:pos="9062"/>
+            </w:tabs>
+            <w:rPr>
+              <w:rFonts w:eastAsiaTheme="minorEastAsia"/>
+              <w:noProof/>
+              <w:lang w:eastAsia="fr-FR"/>
+            </w:rPr>
+          </w:pPr>
+          <w:hyperlink w:anchor="_Toc499060225" w:history="1">
+            <w:r>
+              <w:rPr>
+                <w:rStyle w:val="Lienhypertexte"/>
+                <w:noProof/>
+              </w:rPr>
+              <w:t>Jour 20 (20/11/17) – Durée travail 1h:</w:t>
+            </w:r>
+            <w:r>
+              <w:rPr>
+                <w:noProof/>
+                <w:webHidden/>
+              </w:rPr>
+              <w:tab/>
+            </w:r>
+            <w:r>
+              <w:rPr>
+                <w:noProof/>
+                <w:webHidden/>
+              </w:rPr>
+              <w:fldChar w:fldCharType="begin"/>
+            </w:r>
+            <w:r>
+              <w:rPr>
+                <w:noProof/>
+                <w:webHidden/>
+              </w:rPr>
+              <w:instrText xml:space="preserve"> PAGEREF _Toc499060225 \h </w:instrText>
+            </w:r>
+            <w:r>
+              <w:rPr>
+                <w:noProof/>
+                <w:webHidden/>
+              </w:rPr>
+            </w:r>
+            <w:r>
+              <w:rPr>
+                <w:noProof/>
+                <w:webHidden/>
+              </w:rPr>
+              <w:fldChar w:fldCharType="separate"/>
+            </w:r>
+            <w:r>
+              <w:rPr>
+                <w:noProof/>
+                <w:webHidden/>
+              </w:rPr>
+              <w:t>7</w:t>
+            </w:r>
+            <w:r>
+              <w:rPr>
+                <w:noProof/>
+                <w:webHidden/>
+              </w:rPr>
+              <w:fldChar w:fldCharType="end"/>
+            </w:r>
+          </w:hyperlink>
+        </w:p>
+        <w:p>
+          <w:pPr>
+            <w:pStyle w:val="TM3"/>
+            <w:tabs>
+              <w:tab w:val="right" w:leader="dot" w:pos="9062"/>
+            </w:tabs>
+            <w:rPr>
+              <w:rFonts w:eastAsiaTheme="minorEastAsia"/>
+              <w:noProof/>
+              <w:lang w:eastAsia="fr-FR"/>
+            </w:rPr>
+          </w:pPr>
+          <w:hyperlink w:anchor="_Toc499060226" w:history="1">
+            <w:r>
+              <w:rPr>
+                <w:rStyle w:val="Lienhypertexte"/>
+                <w:noProof/>
+              </w:rPr>
+              <w:t>Jour 21 (21/11/17) – Durée travail 3h:</w:t>
+            </w:r>
+            <w:r>
+              <w:rPr>
+                <w:noProof/>
+                <w:webHidden/>
+              </w:rPr>
+              <w:tab/>
+            </w:r>
+            <w:r>
+              <w:rPr>
+                <w:noProof/>
+                <w:webHidden/>
+              </w:rPr>
+              <w:fldChar w:fldCharType="begin"/>
+            </w:r>
+            <w:r>
+              <w:rPr>
+                <w:noProof/>
+                <w:webHidden/>
+              </w:rPr>
+              <w:instrText xml:space="preserve"> PAGEREF _Toc499060226 \h </w:instrText>
+            </w:r>
+            <w:r>
+              <w:rPr>
+                <w:noProof/>
+                <w:webHidden/>
+              </w:rPr>
+            </w:r>
+            <w:r>
+              <w:rPr>
+                <w:noProof/>
+                <w:webHidden/>
+              </w:rPr>
+              <w:fldChar w:fldCharType="separate"/>
+            </w:r>
+            <w:r>
+              <w:rPr>
+                <w:noProof/>
+                <w:webHidden/>
+              </w:rPr>
+              <w:t>7</w:t>
             </w:r>
             <w:r>
               <w:rPr>
@@ -1144,16 +1598,18 @@
               <w:tab w:val="right" w:leader="dot" w:pos="9062"/>
             </w:tabs>
             <w:rPr>
+              <w:rFonts w:eastAsiaTheme="minorEastAsia"/>
               <w:noProof/>
+              <w:lang w:eastAsia="fr-FR"/>
             </w:rPr>
           </w:pPr>
-          <w:hyperlink w:anchor="_Toc498539984" w:history="1">
+          <w:hyperlink w:anchor="_Toc499060227" w:history="1">
             <w:r>
               <w:rPr>
                 <w:rStyle w:val="Lienhypertexte"/>
                 <w:noProof/>
               </w:rPr>
-              <w:t>Temps de travail : 86h</w:t>
+              <w:t>Temps de travail : 111h</w:t>
             </w:r>
             <w:r>
               <w:rPr>
@@ -1174,7 +1630,7 @@
                 <w:noProof/>
                 <w:webHidden/>
               </w:rPr>
-              <w:instrText xml:space="preserve"> PAGEREF _Toc498539984 \h </w:instrText>
+              <w:instrText xml:space="preserve"> PAGEREF _Toc499060227 \h </w:instrText>
             </w:r>
             <w:r>
               <w:rPr>
@@ -1194,7 +1650,7 @@
                 <w:noProof/>
                 <w:webHidden/>
               </w:rPr>
-              <w:t>5</w:t>
+              <w:t>7</w:t>
             </w:r>
             <w:r>
               <w:rPr>
@@ -1219,10 +1675,24 @@
     <w:p/>
     <w:p>
       <w:pPr>
+        <w:rPr>
+          <w:rFonts w:asciiTheme="majorHAnsi" w:eastAsiaTheme="majorEastAsia" w:hAnsiTheme="majorHAnsi" w:cstheme="majorBidi"/>
+          <w:b/>
+          <w:bCs/>
+          <w:color w:val="4F81BD" w:themeColor="accent1"/>
+        </w:rPr>
+      </w:pPr>
+      <w:bookmarkStart w:id="2" w:name="_Toc499060206"/>
+      <w:r>
+        <w:br w:type="page"/>
+      </w:r>
+    </w:p>
+    <w:p>
+      <w:pPr>
         <w:pStyle w:val="Titre3"/>
       </w:pPr>
-      <w:bookmarkStart w:id="1" w:name="_Toc498539969"/>
-      <w:r>
+      <w:r>
+        <w:lastRenderedPageBreak/>
         <w:t>Jour 1 (01/11/17)</w:t>
       </w:r>
       <w:r>
@@ -1237,7 +1707,7 @@
       <w:r>
         <w:t>:</w:t>
       </w:r>
-      <w:bookmarkEnd w:id="1"/>
+      <w:bookmarkEnd w:id="2"/>
     </w:p>
     <w:p>
       <w:pPr>
@@ -1317,7 +1787,6 @@
         <w:ind w:firstLine="708"/>
       </w:pPr>
       <w:r>
-        <w:lastRenderedPageBreak/>
         <w:t xml:space="preserve">Finalement, sachant bien pourquoi je me lançais dans cette formation, les objectifs d’apprentissages ont aussi été </w:t>
       </w:r>
       <w:r>
@@ -1382,7 +1851,7 @@
       <w:pPr>
         <w:pStyle w:val="Titre3"/>
       </w:pPr>
-      <w:bookmarkStart w:id="2" w:name="_Toc498539970"/>
+      <w:bookmarkStart w:id="3" w:name="_Toc499060207"/>
       <w:r>
         <w:t>Jour 2 (02/11/17)</w:t>
       </w:r>
@@ -1392,7 +1861,7 @@
       <w:r>
         <w:t>:</w:t>
       </w:r>
-      <w:bookmarkEnd w:id="2"/>
+      <w:bookmarkEnd w:id="3"/>
     </w:p>
     <w:p>
       <w:pPr>
@@ -1515,7 +1984,11 @@
         <w:t xml:space="preserve"> nettoyage). </w:t>
       </w:r>
       <w:r>
-        <w:t xml:space="preserve">Afin de réduire la taille du notebook, j'opte pour un générateur qui me permet de parcourir chaque colonne et d'effectuer la même analyse sur chaque </w:t>
+        <w:t xml:space="preserve">Afin de réduire la taille du notebook, j'opte pour un générateur qui me permet de parcourir chaque colonne et d'effectuer la même </w:t>
+      </w:r>
+      <w:r>
+        <w:lastRenderedPageBreak/>
+        <w:t xml:space="preserve">analyse sur chaque </w:t>
       </w:r>
       <w:proofErr w:type="spellStart"/>
       <w:r>
@@ -1542,11 +2015,11 @@
       <w:pPr>
         <w:pStyle w:val="Titre3"/>
       </w:pPr>
-      <w:bookmarkStart w:id="3" w:name="_Toc498539971"/>
+      <w:bookmarkStart w:id="4" w:name="_Toc499060208"/>
       <w:r>
         <w:t>Jour 3 (03/11/17) – Durée travail env. 13h:</w:t>
       </w:r>
-      <w:bookmarkEnd w:id="3"/>
+      <w:bookmarkEnd w:id="4"/>
     </w:p>
     <w:p>
       <w:pPr>
@@ -1635,11 +2108,7 @@
         <w:t>propose</w:t>
       </w:r>
       <w:r>
-        <w:t xml:space="preserve"> de voir </w:t>
-      </w:r>
-      <w:r>
-        <w:lastRenderedPageBreak/>
-        <w:t xml:space="preserve">une partie des autres). Je </w:t>
+        <w:t xml:space="preserve"> de voir une partie des autres). Je </w:t>
       </w:r>
       <w:r>
         <w:t>décide</w:t>
@@ -1802,11 +2271,11 @@
       <w:pPr>
         <w:pStyle w:val="Titre3"/>
       </w:pPr>
-      <w:bookmarkStart w:id="4" w:name="_Toc498539972"/>
+      <w:bookmarkStart w:id="5" w:name="_Toc499060209"/>
       <w:r>
         <w:t>Jour 4 (04/11/17) – Durée travail env. 10h:</w:t>
       </w:r>
-      <w:bookmarkEnd w:id="4"/>
+      <w:bookmarkEnd w:id="5"/>
     </w:p>
     <w:p>
       <w:pPr>
@@ -1904,6 +2373,7 @@
         <w:jc w:val="both"/>
       </w:pPr>
       <w:r>
+        <w:lastRenderedPageBreak/>
         <w:tab/>
         <w:t xml:space="preserve">En effet, si on veut pouvoir prédire le retard, on a besoin des données prédictible (date, </w:t>
       </w:r>
@@ -2008,11 +2478,7 @@
       </w:r>
       <w:proofErr w:type="spellEnd"/>
       <w:r>
-        <w:t xml:space="preserve">/Google Home et tous les outils de reconnaissance vocale donc je trouve que c'est un bon sujet. Cela commence par de </w:t>
-      </w:r>
-      <w:r>
-        <w:lastRenderedPageBreak/>
-        <w:t xml:space="preserve">la recherche sur les différentes cellules (Simple RNN, LSTM, GRU, QRNN). </w:t>
+        <w:t xml:space="preserve">/Google Home et tous les outils de reconnaissance vocale donc je trouve que c'est un bon sujet. Cela commence par de la recherche sur les différentes cellules (Simple RNN, LSTM, GRU, QRNN). </w:t>
       </w:r>
       <w:r>
         <w:t>C'est là-dessus que ma journée va s'achever.</w:t>
@@ -2022,11 +2488,11 @@
       <w:pPr>
         <w:pStyle w:val="Titre3"/>
       </w:pPr>
-      <w:bookmarkStart w:id="5" w:name="_Toc498539973"/>
+      <w:bookmarkStart w:id="6" w:name="_Toc499060210"/>
       <w:r>
         <w:t>Jour 5 (05/11/17) – Durée travail env. 2h:</w:t>
       </w:r>
-      <w:bookmarkEnd w:id="5"/>
+      <w:bookmarkEnd w:id="6"/>
     </w:p>
     <w:p>
       <w:pPr>
@@ -2059,7 +2525,7 @@
       <w:pPr>
         <w:pStyle w:val="Titre3"/>
       </w:pPr>
-      <w:bookmarkStart w:id="6" w:name="_Toc498539974"/>
+      <w:bookmarkStart w:id="7" w:name="_Toc499060211"/>
       <w:r>
         <w:t>Jour 6</w:t>
       </w:r>
@@ -2072,7 +2538,7 @@
       <w:r>
         <w:t>/11/17) – Durée travail env. 4h:</w:t>
       </w:r>
-      <w:bookmarkEnd w:id="6"/>
+      <w:bookmarkEnd w:id="7"/>
     </w:p>
     <w:p>
       <w:pPr>
@@ -2089,11 +2555,11 @@
       <w:pPr>
         <w:pStyle w:val="Titre3"/>
       </w:pPr>
-      <w:bookmarkStart w:id="7" w:name="_Toc498539975"/>
+      <w:bookmarkStart w:id="8" w:name="_Toc499060212"/>
       <w:r>
         <w:t>Jour 7 (07/11/17) – Durée travail env. 3-4h:</w:t>
       </w:r>
-      <w:bookmarkEnd w:id="7"/>
+      <w:bookmarkEnd w:id="8"/>
     </w:p>
     <w:p>
       <w:pPr>
@@ -2132,7 +2598,7 @@
       <w:pPr>
         <w:pStyle w:val="Titre3"/>
       </w:pPr>
-      <w:bookmarkStart w:id="8" w:name="_Toc498539976"/>
+      <w:bookmarkStart w:id="9" w:name="_Toc499060213"/>
       <w:r>
         <w:t xml:space="preserve">Jour </w:t>
       </w:r>
@@ -2148,7 +2614,7 @@
       <w:r>
         <w:t>/11/17) – Durée travail &lt; 2h:</w:t>
       </w:r>
-      <w:bookmarkEnd w:id="8"/>
+      <w:bookmarkEnd w:id="9"/>
     </w:p>
     <w:p>
       <w:pPr>
@@ -2193,11 +2659,11 @@
       <w:pPr>
         <w:pStyle w:val="Titre3"/>
       </w:pPr>
-      <w:bookmarkStart w:id="9" w:name="_Toc498539977"/>
+      <w:bookmarkStart w:id="10" w:name="_Toc499060214"/>
       <w:r>
         <w:t>Jour 9 (09/11/17) – Durée travail 4h:</w:t>
       </w:r>
-      <w:bookmarkEnd w:id="9"/>
+      <w:bookmarkEnd w:id="10"/>
     </w:p>
     <w:p>
       <w:pPr>
@@ -2240,7 +2706,11 @@
         <w:t xml:space="preserve"> j'ai continué l'avancement du site pour la Classification de film</w:t>
       </w:r>
       <w:r>
-        <w:t>. Le résultat visuel est maintenant correct et j'attends donc mon mentor pour discuter de quelques points (l'évaluation des modèles sans labels)</w:t>
+        <w:t xml:space="preserve">. Le résultat visuel est maintenant correct et j'attends donc mon mentor pour discuter de quelques points (l'évaluation des </w:t>
+      </w:r>
+      <w:r>
+        <w:lastRenderedPageBreak/>
+        <w:t>modèles sans labels)</w:t>
       </w:r>
       <w:r>
         <w:t>.</w:t>
@@ -2254,11 +2724,11 @@
         <w:pStyle w:val="Titre3"/>
         <w:jc w:val="both"/>
       </w:pPr>
-      <w:bookmarkStart w:id="10" w:name="_Toc498539978"/>
+      <w:bookmarkStart w:id="11" w:name="_Toc499060215"/>
       <w:r>
         <w:t>Jour 10 (10/11/17) – Durée travail 6h:</w:t>
       </w:r>
-      <w:bookmarkEnd w:id="10"/>
+      <w:bookmarkEnd w:id="11"/>
     </w:p>
     <w:p>
       <w:pPr>
@@ -2428,11 +2898,7 @@
         <w:t>les ensembles</w:t>
       </w:r>
       <w:r>
-        <w:t xml:space="preserve"> pour faire le training mais je </w:t>
-      </w:r>
-      <w:r>
-        <w:lastRenderedPageBreak/>
-        <w:t xml:space="preserve">laisse </w:t>
+        <w:t xml:space="preserve"> pour faire le training mais je laisse </w:t>
       </w:r>
       <w:r>
         <w:t>ça</w:t>
@@ -2477,11 +2943,11 @@
         <w:pStyle w:val="Titre3"/>
         <w:jc w:val="both"/>
       </w:pPr>
-      <w:bookmarkStart w:id="11" w:name="_Toc498539979"/>
+      <w:bookmarkStart w:id="12" w:name="_Toc499060216"/>
       <w:r>
         <w:t>Jour 11 (11/11/17) – Durée travail 6h:</w:t>
       </w:r>
-      <w:bookmarkEnd w:id="11"/>
+      <w:bookmarkEnd w:id="12"/>
     </w:p>
     <w:p>
       <w:pPr>
@@ -2535,11 +3001,11 @@
       <w:pPr>
         <w:pStyle w:val="Titre3"/>
       </w:pPr>
-      <w:bookmarkStart w:id="12" w:name="_Toc498539980"/>
+      <w:bookmarkStart w:id="13" w:name="_Toc499060217"/>
       <w:r>
         <w:t>Jour 12 (12/11/17) – Durée travail 8h:</w:t>
       </w:r>
-      <w:bookmarkEnd w:id="12"/>
+      <w:bookmarkEnd w:id="13"/>
     </w:p>
     <w:p>
       <w:pPr>
@@ -2611,7 +3077,7 @@
         <w:pStyle w:val="Titre3"/>
         <w:jc w:val="both"/>
       </w:pPr>
-      <w:bookmarkStart w:id="13" w:name="_Toc498539981"/>
+      <w:bookmarkStart w:id="14" w:name="_Toc499060218"/>
       <w:r>
         <w:t xml:space="preserve">Jour 13 (13/11/17) – Durée travail </w:t>
       </w:r>
@@ -2621,7 +3087,7 @@
       <w:r>
         <w:t>h:</w:t>
       </w:r>
-      <w:bookmarkEnd w:id="13"/>
+      <w:bookmarkEnd w:id="14"/>
     </w:p>
     <w:p>
       <w:pPr>
@@ -2722,11 +3188,12 @@
         <w:pStyle w:val="Titre3"/>
         <w:jc w:val="both"/>
       </w:pPr>
-      <w:bookmarkStart w:id="14" w:name="_Toc498539982"/>
-      <w:r>
+      <w:bookmarkStart w:id="15" w:name="_Toc499060219"/>
+      <w:r>
+        <w:lastRenderedPageBreak/>
         <w:t>Jour 14 (14/11/17) – Durée travail 2h:</w:t>
       </w:r>
-      <w:bookmarkEnd w:id="14"/>
+      <w:bookmarkEnd w:id="15"/>
     </w:p>
     <w:p>
       <w:pPr>
@@ -2772,11 +3239,11 @@
         <w:pStyle w:val="Titre3"/>
         <w:jc w:val="both"/>
       </w:pPr>
-      <w:bookmarkStart w:id="15" w:name="_Toc498539983"/>
+      <w:bookmarkStart w:id="16" w:name="_Toc499060220"/>
       <w:r>
         <w:t>Jour 15 (15/11/17) – Durée travail 3h:</w:t>
       </w:r>
-      <w:bookmarkEnd w:id="15"/>
+      <w:bookmarkEnd w:id="16"/>
     </w:p>
     <w:p>
       <w:pPr>
@@ -2822,11 +3289,7 @@
       </w:r>
       <w:proofErr w:type="spellEnd"/>
       <w:r>
-        <w:t xml:space="preserve"> et un simple </w:t>
-      </w:r>
-      <w:r>
-        <w:lastRenderedPageBreak/>
-        <w:t xml:space="preserve">ANN. Comparé </w:t>
+        <w:t xml:space="preserve"> et un simple ANN. Comparé </w:t>
       </w:r>
       <w:r>
         <w:t>aux premiers modèles testés</w:t>
@@ -2848,9 +3311,11 @@
         <w:pStyle w:val="Titre3"/>
         <w:jc w:val="both"/>
       </w:pPr>
+      <w:bookmarkStart w:id="17" w:name="_Toc499060221"/>
       <w:r>
         <w:t>Jour 16 (16/11/17) – Durée travail 2h30:</w:t>
       </w:r>
+      <w:bookmarkEnd w:id="17"/>
     </w:p>
     <w:p>
       <w:pPr>
@@ -2946,9 +3411,11 @@
         <w:pStyle w:val="Titre3"/>
         <w:jc w:val="both"/>
       </w:pPr>
+      <w:bookmarkStart w:id="18" w:name="_Toc499060222"/>
       <w:r>
         <w:t>Jour 17 (17/11/17) – Durée travail 3h:</w:t>
       </w:r>
+      <w:bookmarkEnd w:id="18"/>
     </w:p>
     <w:p>
       <w:pPr>
@@ -2964,9 +3431,11 @@
         <w:pStyle w:val="Titre3"/>
         <w:jc w:val="both"/>
       </w:pPr>
+      <w:bookmarkStart w:id="19" w:name="_Toc499060223"/>
       <w:r>
         <w:t>Jour 18 (18/11/17) – Durée travail 9h:</w:t>
       </w:r>
+      <w:bookmarkEnd w:id="19"/>
     </w:p>
     <w:p>
       <w:pPr>
@@ -2982,7 +3451,11 @@
       </w:r>
       <w:proofErr w:type="gramEnd"/>
       <w:r>
-        <w:t xml:space="preserve"> présentations à blanc et rédiger le rapport. La présentation a pris le plus de temps car il a fallu générer les images, la structure etc… Une fois fini le rapport a été assez rapide bien qu'il fasse 10+ pages. Une relecture sera cependant nécessaire à tête reposée.</w:t>
+        <w:t xml:space="preserve"> présentations à blanc et rédiger le rapport. La présentation a pris le plus de temps car il a fallu </w:t>
+      </w:r>
+      <w:r>
+        <w:lastRenderedPageBreak/>
+        <w:t>générer les images, la structure etc… Une fois fini le rapport a été assez rapide bien qu'il fasse 10+ pages. Une relecture sera cependant nécessaire à tête reposée.</w:t>
       </w:r>
     </w:p>
     <w:p>
@@ -3043,27 +3516,11 @@
         <w:pStyle w:val="Titre3"/>
         <w:jc w:val="both"/>
       </w:pPr>
-      <w:r>
-        <w:t>Jour 1</w:t>
-      </w:r>
-      <w:r>
-        <w:t>9</w:t>
-      </w:r>
-      <w:r>
-        <w:t xml:space="preserve"> (</w:t>
-      </w:r>
-      <w:r>
-        <w:t>19</w:t>
-      </w:r>
-      <w:r>
-        <w:t xml:space="preserve">/11/17) – Durée travail </w:t>
-      </w:r>
-      <w:r>
-        <w:t>6</w:t>
-      </w:r>
-      <w:r>
-        <w:t>h:</w:t>
-      </w:r>
+      <w:bookmarkStart w:id="20" w:name="_Toc499060224"/>
+      <w:r>
+        <w:t>Jour 19 (19/11/17) – Durée travail 6h:</w:t>
+      </w:r>
+      <w:bookmarkEnd w:id="20"/>
     </w:p>
     <w:p>
       <w:pPr>
@@ -3079,7 +3536,6 @@
         <w:jc w:val="both"/>
       </w:pPr>
       <w:r>
-        <w:lastRenderedPageBreak/>
         <w:tab/>
         <w:t xml:space="preserve">Ayant pris de l'avance en attendant la 1ere session de mentorat, je me retrouve </w:t>
       </w:r>
@@ -3097,32 +3553,116 @@
       </w:r>
       <w:proofErr w:type="gramEnd"/>
       <w:r>
-        <w:t xml:space="preserve"> fin d'après-midi après avoir passé près de 15 h en 2 jours à rédiger des rapports. L'objectif demain sera de commencer la présentation sur le retard des avions ayant un modèle plutôt satisfaisant aus</w:t>
-      </w:r>
-      <w:bookmarkStart w:id="16" w:name="_GoBack"/>
-      <w:bookmarkEnd w:id="16"/>
-      <w:r>
-        <w:t>si.</w:t>
-      </w:r>
+        <w:t xml:space="preserve"> fin d'après-midi après avoir passé près de 15 h en 2 jours à rédiger des rapports. L'objectif demain sera de commencer la présentation sur le retard des avions ayant un modèle plutôt satisfaisant aussi.</w:t>
+      </w:r>
+    </w:p>
+    <w:p>
+      <w:pPr>
+        <w:pStyle w:val="Titre3"/>
+        <w:jc w:val="both"/>
+      </w:pPr>
+      <w:bookmarkStart w:id="21" w:name="_Toc499060225"/>
+      <w:r>
+        <w:t xml:space="preserve">Jour </w:t>
+      </w:r>
+      <w:r>
+        <w:t>20</w:t>
+      </w:r>
+      <w:r>
+        <w:t xml:space="preserve"> (</w:t>
+      </w:r>
+      <w:r>
+        <w:t>20</w:t>
+      </w:r>
+      <w:r>
+        <w:t xml:space="preserve">/11/17) – Durée travail </w:t>
+      </w:r>
+      <w:r>
+        <w:t>1</w:t>
+      </w:r>
+      <w:r>
+        <w:t>h:</w:t>
+      </w:r>
+      <w:bookmarkEnd w:id="21"/>
+    </w:p>
+    <w:p>
+      <w:pPr>
+        <w:jc w:val="both"/>
+      </w:pPr>
+      <w:r>
+        <w:tab/>
+      </w:r>
+      <w:r>
+        <w:t>Ce jour je n'ai pas eu le temps en particulier d'avancer étant pris sur un autre projet à part. J'ai juste pu faire quelques diapos du Projet 4.</w:t>
+      </w:r>
+    </w:p>
+    <w:p>
+      <w:pPr>
+        <w:pStyle w:val="Titre3"/>
+        <w:jc w:val="both"/>
+      </w:pPr>
+      <w:bookmarkStart w:id="22" w:name="_Toc499060226"/>
+      <w:r>
+        <w:t>Jour 2</w:t>
+      </w:r>
+      <w:r>
+        <w:t>1</w:t>
+      </w:r>
+      <w:r>
+        <w:t xml:space="preserve"> (</w:t>
+      </w:r>
+      <w:r>
+        <w:t>21</w:t>
+      </w:r>
+      <w:r>
+        <w:t xml:space="preserve">/11/17) – Durée travail </w:t>
+      </w:r>
+      <w:r>
+        <w:t>3</w:t>
+      </w:r>
+      <w:r>
+        <w:t>h:</w:t>
+      </w:r>
+      <w:bookmarkEnd w:id="22"/>
+    </w:p>
+    <w:p>
+      <w:pPr>
+        <w:jc w:val="both"/>
+      </w:pPr>
+      <w:r>
+        <w:tab/>
+        <w:t xml:space="preserve">Entre la fin du travail et la session de mentorat, j'ai continué la présentation du P4 (présentation des modèles). </w:t>
+      </w:r>
+    </w:p>
+    <w:p>
+      <w:pPr>
+        <w:jc w:val="both"/>
+      </w:pPr>
+      <w:r>
+        <w:tab/>
+        <w:t>Lors de la session de mentorat, j'ai malheureusement eu l'information que je vais devoir changer de mentor pour les futurs projets. De ce faits, cela ralenti encore la progression car lors des sessions hebdomadaires, je ne profite même pas des sessions pour résoudre les petites informations nécessaires (lors de la 1ere session, le mentor ne s'est pas présenté. La seconde s'est bien passée mais est fait pour la présentation du parcours et le 3ème est celle où l'on a regardé pour une soutenance et un changement de mentor). Malgré cela, on a revu rapidement le contenu du rapport du P2 pour voir quelques points à rajouter que j'ai fait par la suite pour finaliser le rapport et la présentation.</w:t>
+      </w:r>
+    </w:p>
+    <w:p>
+      <w:pPr>
+        <w:jc w:val="both"/>
+      </w:pPr>
     </w:p>
     <w:p>
       <w:pPr>
         <w:pStyle w:val="Titre2"/>
       </w:pPr>
-      <w:bookmarkStart w:id="17" w:name="_Toc498539984"/>
+      <w:bookmarkStart w:id="23" w:name="_Toc499060227"/>
       <w:r>
         <w:t xml:space="preserve">Temps de travail : </w:t>
       </w:r>
       <w:r>
-        <w:t>10</w:t>
-      </w:r>
-      <w:r>
-        <w:t>7</w:t>
+        <w:t>111</w:t>
       </w:r>
       <w:r>
         <w:t>h</w:t>
       </w:r>
-      <w:bookmarkEnd w:id="17"/>
+      <w:bookmarkEnd w:id="23"/>
     </w:p>
     <w:p/>
     <w:sectPr>
@@ -4195,7 +4735,7 @@
 </file>
 
 <file path=customXml/itemProps1.xml><?xml version="1.0" encoding="utf-8"?>
-<ds:datastoreItem xmlns:ds="http://schemas.openxmlformats.org/officeDocument/2006/customXml" ds:itemID="{9C8BAA28-D4F5-4107-A1E9-15A95922B8FA}">
+<ds:datastoreItem xmlns:ds="http://schemas.openxmlformats.org/officeDocument/2006/customXml" ds:itemID="{6C50580B-8C53-448E-8BAE-E576850C2CFB}">
   <ds:schemaRefs>
     <ds:schemaRef ds:uri="http://schemas.openxmlformats.org/officeDocument/2006/bibliography"/>
   </ds:schemaRefs>

</xml_diff>

<commit_message>
Ajout des jours 22 - 23 - 24
</commit_message>
<xml_diff>
--- a/Journal de suivi.docx
+++ b/Journal de suivi.docx
@@ -7,7 +7,7 @@
         <w:pStyle w:val="Titre2"/>
         <w:jc w:val="center"/>
       </w:pPr>
-      <w:bookmarkStart w:id="0" w:name="_Toc499060205"/>
+      <w:bookmarkStart w:id="0" w:name="_Toc499319151"/>
       <w:r>
         <w:t>Journal de suivi</w:t>
       </w:r>
@@ -61,7 +61,7 @@
           <w:r>
             <w:fldChar w:fldCharType="separate"/>
           </w:r>
-          <w:hyperlink w:anchor="_Toc499060205" w:history="1">
+          <w:hyperlink w:anchor="_Toc499319151" w:history="1">
             <w:r>
               <w:rPr>
                 <w:rStyle w:val="Lienhypertexte"/>
@@ -88,7 +88,7 @@
                 <w:noProof/>
                 <w:webHidden/>
               </w:rPr>
-              <w:instrText xml:space="preserve"> PAGEREF _Toc499060205 \h </w:instrText>
+              <w:instrText xml:space="preserve"> PAGEREF _Toc499319151 \h </w:instrText>
             </w:r>
             <w:r>
               <w:rPr>
@@ -131,7 +131,7 @@
               <w:lang w:eastAsia="fr-FR"/>
             </w:rPr>
           </w:pPr>
-          <w:hyperlink w:anchor="_Toc499060206" w:history="1">
+          <w:hyperlink w:anchor="_Toc499319152" w:history="1">
             <w:r>
               <w:rPr>
                 <w:rStyle w:val="Lienhypertexte"/>
@@ -158,7 +158,7 @@
                 <w:noProof/>
                 <w:webHidden/>
               </w:rPr>
-              <w:instrText xml:space="preserve"> PAGEREF _Toc499060206 \h </w:instrText>
+              <w:instrText xml:space="preserve"> PAGEREF _Toc499319152 \h </w:instrText>
             </w:r>
             <w:r>
               <w:rPr>
@@ -178,7 +178,7 @@
                 <w:noProof/>
                 <w:webHidden/>
               </w:rPr>
-              <w:t>1</w:t>
+              <w:t>2</w:t>
             </w:r>
             <w:r>
               <w:rPr>
@@ -201,7 +201,7 @@
               <w:lang w:eastAsia="fr-FR"/>
             </w:rPr>
           </w:pPr>
-          <w:hyperlink w:anchor="_Toc499060207" w:history="1">
+          <w:hyperlink w:anchor="_Toc499319153" w:history="1">
             <w:r>
               <w:rPr>
                 <w:rStyle w:val="Lienhypertexte"/>
@@ -228,7 +228,7 @@
                 <w:noProof/>
                 <w:webHidden/>
               </w:rPr>
-              <w:instrText xml:space="preserve"> PAGEREF _Toc499060207 \h </w:instrText>
+              <w:instrText xml:space="preserve"> PAGEREF _Toc499319153 \h </w:instrText>
             </w:r>
             <w:r>
               <w:rPr>
@@ -271,7 +271,7 @@
               <w:lang w:eastAsia="fr-FR"/>
             </w:rPr>
           </w:pPr>
-          <w:hyperlink w:anchor="_Toc499060208" w:history="1">
+          <w:hyperlink w:anchor="_Toc499319154" w:history="1">
             <w:r>
               <w:rPr>
                 <w:rStyle w:val="Lienhypertexte"/>
@@ -298,7 +298,7 @@
                 <w:noProof/>
                 <w:webHidden/>
               </w:rPr>
-              <w:instrText xml:space="preserve"> PAGEREF _Toc499060208 \h </w:instrText>
+              <w:instrText xml:space="preserve"> PAGEREF _Toc499319154 \h </w:instrText>
             </w:r>
             <w:r>
               <w:rPr>
@@ -341,7 +341,7 @@
               <w:lang w:eastAsia="fr-FR"/>
             </w:rPr>
           </w:pPr>
-          <w:hyperlink w:anchor="_Toc499060209" w:history="1">
+          <w:hyperlink w:anchor="_Toc499319155" w:history="1">
             <w:r>
               <w:rPr>
                 <w:rStyle w:val="Lienhypertexte"/>
@@ -368,7 +368,7 @@
                 <w:noProof/>
                 <w:webHidden/>
               </w:rPr>
-              <w:instrText xml:space="preserve"> PAGEREF _Toc499060209 \h </w:instrText>
+              <w:instrText xml:space="preserve"> PAGEREF _Toc499319155 \h </w:instrText>
             </w:r>
             <w:r>
               <w:rPr>
@@ -411,7 +411,7 @@
               <w:lang w:eastAsia="fr-FR"/>
             </w:rPr>
           </w:pPr>
-          <w:hyperlink w:anchor="_Toc499060210" w:history="1">
+          <w:hyperlink w:anchor="_Toc499319156" w:history="1">
             <w:r>
               <w:rPr>
                 <w:rStyle w:val="Lienhypertexte"/>
@@ -438,7 +438,7 @@
                 <w:noProof/>
                 <w:webHidden/>
               </w:rPr>
-              <w:instrText xml:space="preserve"> PAGEREF _Toc499060210 \h </w:instrText>
+              <w:instrText xml:space="preserve"> PAGEREF _Toc499319156 \h </w:instrText>
             </w:r>
             <w:r>
               <w:rPr>
@@ -481,7 +481,7 @@
               <w:lang w:eastAsia="fr-FR"/>
             </w:rPr>
           </w:pPr>
-          <w:hyperlink w:anchor="_Toc499060211" w:history="1">
+          <w:hyperlink w:anchor="_Toc499319157" w:history="1">
             <w:r>
               <w:rPr>
                 <w:rStyle w:val="Lienhypertexte"/>
@@ -508,7 +508,7 @@
                 <w:noProof/>
                 <w:webHidden/>
               </w:rPr>
-              <w:instrText xml:space="preserve"> PAGEREF _Toc499060211 \h </w:instrText>
+              <w:instrText xml:space="preserve"> PAGEREF _Toc499319157 \h </w:instrText>
             </w:r>
             <w:r>
               <w:rPr>
@@ -551,7 +551,7 @@
               <w:lang w:eastAsia="fr-FR"/>
             </w:rPr>
           </w:pPr>
-          <w:hyperlink w:anchor="_Toc499060212" w:history="1">
+          <w:hyperlink w:anchor="_Toc499319158" w:history="1">
             <w:r>
               <w:rPr>
                 <w:rStyle w:val="Lienhypertexte"/>
@@ -578,7 +578,7 @@
                 <w:noProof/>
                 <w:webHidden/>
               </w:rPr>
-              <w:instrText xml:space="preserve"> PAGEREF _Toc499060212 \h </w:instrText>
+              <w:instrText xml:space="preserve"> PAGEREF _Toc499319158 \h </w:instrText>
             </w:r>
             <w:r>
               <w:rPr>
@@ -621,7 +621,7 @@
               <w:lang w:eastAsia="fr-FR"/>
             </w:rPr>
           </w:pPr>
-          <w:hyperlink w:anchor="_Toc499060213" w:history="1">
+          <w:hyperlink w:anchor="_Toc499319159" w:history="1">
             <w:r>
               <w:rPr>
                 <w:rStyle w:val="Lienhypertexte"/>
@@ -648,7 +648,7 @@
                 <w:noProof/>
                 <w:webHidden/>
               </w:rPr>
-              <w:instrText xml:space="preserve"> PAGEREF _Toc499060213 \h </w:instrText>
+              <w:instrText xml:space="preserve"> PAGEREF _Toc499319159 \h </w:instrText>
             </w:r>
             <w:r>
               <w:rPr>
@@ -691,7 +691,7 @@
               <w:lang w:eastAsia="fr-FR"/>
             </w:rPr>
           </w:pPr>
-          <w:hyperlink w:anchor="_Toc499060214" w:history="1">
+          <w:hyperlink w:anchor="_Toc499319160" w:history="1">
             <w:r>
               <w:rPr>
                 <w:rStyle w:val="Lienhypertexte"/>
@@ -718,7 +718,7 @@
                 <w:noProof/>
                 <w:webHidden/>
               </w:rPr>
-              <w:instrText xml:space="preserve"> PAGEREF _Toc499060214 \h </w:instrText>
+              <w:instrText xml:space="preserve"> PAGEREF _Toc499319160 \h </w:instrText>
             </w:r>
             <w:r>
               <w:rPr>
@@ -761,7 +761,7 @@
               <w:lang w:eastAsia="fr-FR"/>
             </w:rPr>
           </w:pPr>
-          <w:hyperlink w:anchor="_Toc499060215" w:history="1">
+          <w:hyperlink w:anchor="_Toc499319161" w:history="1">
             <w:r>
               <w:rPr>
                 <w:rStyle w:val="Lienhypertexte"/>
@@ -788,79 +788,7 @@
                 <w:noProof/>
                 <w:webHidden/>
               </w:rPr>
-              <w:instrText xml:space="preserve"> PAGEREF _Toc499060215 \h </w:instrText>
-            </w:r>
-            <w:r>
-              <w:rPr>
-                <w:noProof/>
-                <w:webHidden/>
-              </w:rPr>
-            </w:r>
-            <w:r>
-              <w:rPr>
-                <w:noProof/>
-                <w:webHidden/>
-              </w:rPr>
-              <w:fldChar w:fldCharType="separate"/>
-            </w:r>
-            <w:r>
-              <w:rPr>
-                <w:noProof/>
-                <w:webHidden/>
-              </w:rPr>
-              <w:t>4</w:t>
-            </w:r>
-            <w:r>
-              <w:rPr>
-                <w:noProof/>
-                <w:webHidden/>
-              </w:rPr>
-              <w:fldChar w:fldCharType="end"/>
-            </w:r>
-          </w:hyperlink>
-          <w:bookmarkStart w:id="1" w:name="_GoBack"/>
-          <w:bookmarkEnd w:id="1"/>
-        </w:p>
-        <w:p>
-          <w:pPr>
-            <w:pStyle w:val="TM3"/>
-            <w:tabs>
-              <w:tab w:val="right" w:leader="dot" w:pos="9062"/>
-            </w:tabs>
-            <w:rPr>
-              <w:rFonts w:eastAsiaTheme="minorEastAsia"/>
-              <w:noProof/>
-              <w:lang w:eastAsia="fr-FR"/>
-            </w:rPr>
-          </w:pPr>
-          <w:hyperlink w:anchor="_Toc499060216" w:history="1">
-            <w:r>
-              <w:rPr>
-                <w:rStyle w:val="Lienhypertexte"/>
-                <w:noProof/>
-              </w:rPr>
-              <w:t>Jour 11 (11/11/17) – Durée travail 6h:</w:t>
-            </w:r>
-            <w:r>
-              <w:rPr>
-                <w:noProof/>
-                <w:webHidden/>
-              </w:rPr>
-              <w:tab/>
-            </w:r>
-            <w:r>
-              <w:rPr>
-                <w:noProof/>
-                <w:webHidden/>
-              </w:rPr>
-              <w:fldChar w:fldCharType="begin"/>
-            </w:r>
-            <w:r>
-              <w:rPr>
-                <w:noProof/>
-                <w:webHidden/>
-              </w:rPr>
-              <w:instrText xml:space="preserve"> PAGEREF _Toc499060216 \h </w:instrText>
+              <w:instrText xml:space="preserve"> PAGEREF _Toc499319161 \h </w:instrText>
             </w:r>
             <w:r>
               <w:rPr>
@@ -903,13 +831,13 @@
               <w:lang w:eastAsia="fr-FR"/>
             </w:rPr>
           </w:pPr>
-          <w:hyperlink w:anchor="_Toc499060217" w:history="1">
+          <w:hyperlink w:anchor="_Toc499319162" w:history="1">
             <w:r>
               <w:rPr>
                 <w:rStyle w:val="Lienhypertexte"/>
                 <w:noProof/>
               </w:rPr>
-              <w:t>Jour 12 (12/11/17) – Durée travail 8h:</w:t>
+              <w:t>Jour 11 (11/11/17) – Durée travail 6h:</w:t>
             </w:r>
             <w:r>
               <w:rPr>
@@ -930,7 +858,7 @@
                 <w:noProof/>
                 <w:webHidden/>
               </w:rPr>
-              <w:instrText xml:space="preserve"> PAGEREF _Toc499060217 \h </w:instrText>
+              <w:instrText xml:space="preserve"> PAGEREF _Toc499319162 \h </w:instrText>
             </w:r>
             <w:r>
               <w:rPr>
@@ -973,13 +901,13 @@
               <w:lang w:eastAsia="fr-FR"/>
             </w:rPr>
           </w:pPr>
-          <w:hyperlink w:anchor="_Toc499060218" w:history="1">
+          <w:hyperlink w:anchor="_Toc499319163" w:history="1">
             <w:r>
               <w:rPr>
                 <w:rStyle w:val="Lienhypertexte"/>
                 <w:noProof/>
               </w:rPr>
-              <w:t>Jour 13 (13/11/17) – Durée travail 3h:</w:t>
+              <w:t>Jour 12 (12/11/17) – Durée travail 8h:</w:t>
             </w:r>
             <w:r>
               <w:rPr>
@@ -1000,7 +928,7 @@
                 <w:noProof/>
                 <w:webHidden/>
               </w:rPr>
-              <w:instrText xml:space="preserve"> PAGEREF _Toc499060218 \h </w:instrText>
+              <w:instrText xml:space="preserve"> PAGEREF _Toc499319163 \h </w:instrText>
             </w:r>
             <w:r>
               <w:rPr>
@@ -1043,13 +971,13 @@
               <w:lang w:eastAsia="fr-FR"/>
             </w:rPr>
           </w:pPr>
-          <w:hyperlink w:anchor="_Toc499060219" w:history="1">
+          <w:hyperlink w:anchor="_Toc499319164" w:history="1">
             <w:r>
               <w:rPr>
                 <w:rStyle w:val="Lienhypertexte"/>
                 <w:noProof/>
               </w:rPr>
-              <w:t>Jour 14 (14/11/17) – Durée travail 2h:</w:t>
+              <w:t>Jour 13 (13/11/17) – Durée travail 3h:</w:t>
             </w:r>
             <w:r>
               <w:rPr>
@@ -1070,7 +998,7 @@
                 <w:noProof/>
                 <w:webHidden/>
               </w:rPr>
-              <w:instrText xml:space="preserve"> PAGEREF _Toc499060219 \h </w:instrText>
+              <w:instrText xml:space="preserve"> PAGEREF _Toc499319164 \h </w:instrText>
             </w:r>
             <w:r>
               <w:rPr>
@@ -1113,13 +1041,13 @@
               <w:lang w:eastAsia="fr-FR"/>
             </w:rPr>
           </w:pPr>
-          <w:hyperlink w:anchor="_Toc499060220" w:history="1">
+          <w:hyperlink w:anchor="_Toc499319165" w:history="1">
             <w:r>
               <w:rPr>
                 <w:rStyle w:val="Lienhypertexte"/>
                 <w:noProof/>
               </w:rPr>
-              <w:t>Jour 15 (15/11/17) – Durée travail 3h:</w:t>
+              <w:t>Jour 14 (14/11/17) – Durée travail 2h:</w:t>
             </w:r>
             <w:r>
               <w:rPr>
@@ -1140,7 +1068,7 @@
                 <w:noProof/>
                 <w:webHidden/>
               </w:rPr>
-              <w:instrText xml:space="preserve"> PAGEREF _Toc499060220 \h </w:instrText>
+              <w:instrText xml:space="preserve"> PAGEREF _Toc499319165 \h </w:instrText>
             </w:r>
             <w:r>
               <w:rPr>
@@ -1183,13 +1111,13 @@
               <w:lang w:eastAsia="fr-FR"/>
             </w:rPr>
           </w:pPr>
-          <w:hyperlink w:anchor="_Toc499060221" w:history="1">
+          <w:hyperlink w:anchor="_Toc499319166" w:history="1">
             <w:r>
               <w:rPr>
                 <w:rStyle w:val="Lienhypertexte"/>
                 <w:noProof/>
               </w:rPr>
-              <w:t>Jour 16 (16/11/17) – Durée travail 2h30:</w:t>
+              <w:t>Jour 15 (15/11/17) – Durée travail 3h:</w:t>
             </w:r>
             <w:r>
               <w:rPr>
@@ -1210,7 +1138,7 @@
                 <w:noProof/>
                 <w:webHidden/>
               </w:rPr>
-              <w:instrText xml:space="preserve"> PAGEREF _Toc499060221 \h </w:instrText>
+              <w:instrText xml:space="preserve"> PAGEREF _Toc499319166 \h </w:instrText>
             </w:r>
             <w:r>
               <w:rPr>
@@ -1253,13 +1181,13 @@
               <w:lang w:eastAsia="fr-FR"/>
             </w:rPr>
           </w:pPr>
-          <w:hyperlink w:anchor="_Toc499060222" w:history="1">
+          <w:hyperlink w:anchor="_Toc499319167" w:history="1">
             <w:r>
               <w:rPr>
                 <w:rStyle w:val="Lienhypertexte"/>
                 <w:noProof/>
               </w:rPr>
-              <w:t>Jour 17 (17/11/17) – Durée travail 3h:</w:t>
+              <w:t>Jour 16 (16/11/17) – Durée travail 2h30:</w:t>
             </w:r>
             <w:r>
               <w:rPr>
@@ -1280,7 +1208,7 @@
                 <w:noProof/>
                 <w:webHidden/>
               </w:rPr>
-              <w:instrText xml:space="preserve"> PAGEREF _Toc499060222 \h </w:instrText>
+              <w:instrText xml:space="preserve"> PAGEREF _Toc499319167 \h </w:instrText>
             </w:r>
             <w:r>
               <w:rPr>
@@ -1323,13 +1251,13 @@
               <w:lang w:eastAsia="fr-FR"/>
             </w:rPr>
           </w:pPr>
-          <w:hyperlink w:anchor="_Toc499060223" w:history="1">
+          <w:hyperlink w:anchor="_Toc499319168" w:history="1">
             <w:r>
               <w:rPr>
                 <w:rStyle w:val="Lienhypertexte"/>
                 <w:noProof/>
               </w:rPr>
-              <w:t>Jour 18 (18/11/17) – Durée travail 9h:</w:t>
+              <w:t>Jour 17 (17/11/17) – Durée travail 3h:</w:t>
             </w:r>
             <w:r>
               <w:rPr>
@@ -1350,7 +1278,7 @@
                 <w:noProof/>
                 <w:webHidden/>
               </w:rPr>
-              <w:instrText xml:space="preserve"> PAGEREF _Toc499060223 \h </w:instrText>
+              <w:instrText xml:space="preserve"> PAGEREF _Toc499319168 \h </w:instrText>
             </w:r>
             <w:r>
               <w:rPr>
@@ -1393,13 +1321,13 @@
               <w:lang w:eastAsia="fr-FR"/>
             </w:rPr>
           </w:pPr>
-          <w:hyperlink w:anchor="_Toc499060224" w:history="1">
+          <w:hyperlink w:anchor="_Toc499319169" w:history="1">
             <w:r>
               <w:rPr>
                 <w:rStyle w:val="Lienhypertexte"/>
                 <w:noProof/>
               </w:rPr>
-              <w:t>Jour 19 (19/11/17) – Durée travail 6h:</w:t>
+              <w:t>Jour 18 (18/11/17) – Durée travail 9h:</w:t>
             </w:r>
             <w:r>
               <w:rPr>
@@ -1420,7 +1348,7 @@
                 <w:noProof/>
                 <w:webHidden/>
               </w:rPr>
-              <w:instrText xml:space="preserve"> PAGEREF _Toc499060224 \h </w:instrText>
+              <w:instrText xml:space="preserve"> PAGEREF _Toc499319169 \h </w:instrText>
             </w:r>
             <w:r>
               <w:rPr>
@@ -1440,7 +1368,7 @@
                 <w:noProof/>
                 <w:webHidden/>
               </w:rPr>
-              <w:t>7</w:t>
+              <w:t>6</w:t>
             </w:r>
             <w:r>
               <w:rPr>
@@ -1463,13 +1391,13 @@
               <w:lang w:eastAsia="fr-FR"/>
             </w:rPr>
           </w:pPr>
-          <w:hyperlink w:anchor="_Toc499060225" w:history="1">
+          <w:hyperlink w:anchor="_Toc499319170" w:history="1">
             <w:r>
               <w:rPr>
                 <w:rStyle w:val="Lienhypertexte"/>
                 <w:noProof/>
               </w:rPr>
-              <w:t>Jour 20 (20/11/17) – Durée travail 1h:</w:t>
+              <w:t>Jour 19 (19/11/17) – Durée travail 6h:</w:t>
             </w:r>
             <w:r>
               <w:rPr>
@@ -1490,7 +1418,7 @@
                 <w:noProof/>
                 <w:webHidden/>
               </w:rPr>
-              <w:instrText xml:space="preserve"> PAGEREF _Toc499060225 \h </w:instrText>
+              <w:instrText xml:space="preserve"> PAGEREF _Toc499319170 \h </w:instrText>
             </w:r>
             <w:r>
               <w:rPr>
@@ -1533,12 +1461,82 @@
               <w:lang w:eastAsia="fr-FR"/>
             </w:rPr>
           </w:pPr>
-          <w:hyperlink w:anchor="_Toc499060226" w:history="1">
+          <w:hyperlink w:anchor="_Toc499319171" w:history="1">
             <w:r>
               <w:rPr>
                 <w:rStyle w:val="Lienhypertexte"/>
                 <w:noProof/>
               </w:rPr>
+              <w:t>Jour 20 (20/11/17) – Durée travail 1h:</w:t>
+            </w:r>
+            <w:r>
+              <w:rPr>
+                <w:noProof/>
+                <w:webHidden/>
+              </w:rPr>
+              <w:tab/>
+            </w:r>
+            <w:r>
+              <w:rPr>
+                <w:noProof/>
+                <w:webHidden/>
+              </w:rPr>
+              <w:fldChar w:fldCharType="begin"/>
+            </w:r>
+            <w:r>
+              <w:rPr>
+                <w:noProof/>
+                <w:webHidden/>
+              </w:rPr>
+              <w:instrText xml:space="preserve"> PAGEREF _Toc499319171 \h </w:instrText>
+            </w:r>
+            <w:r>
+              <w:rPr>
+                <w:noProof/>
+                <w:webHidden/>
+              </w:rPr>
+            </w:r>
+            <w:r>
+              <w:rPr>
+                <w:noProof/>
+                <w:webHidden/>
+              </w:rPr>
+              <w:fldChar w:fldCharType="separate"/>
+            </w:r>
+            <w:r>
+              <w:rPr>
+                <w:noProof/>
+                <w:webHidden/>
+              </w:rPr>
+              <w:t>7</w:t>
+            </w:r>
+            <w:r>
+              <w:rPr>
+                <w:noProof/>
+                <w:webHidden/>
+              </w:rPr>
+              <w:fldChar w:fldCharType="end"/>
+            </w:r>
+          </w:hyperlink>
+        </w:p>
+        <w:p>
+          <w:pPr>
+            <w:pStyle w:val="TM3"/>
+            <w:tabs>
+              <w:tab w:val="right" w:leader="dot" w:pos="9062"/>
+            </w:tabs>
+            <w:rPr>
+              <w:rFonts w:eastAsiaTheme="minorEastAsia"/>
+              <w:noProof/>
+              <w:lang w:eastAsia="fr-FR"/>
+            </w:rPr>
+          </w:pPr>
+          <w:hyperlink w:anchor="_Toc499319172" w:history="1">
+            <w:r>
+              <w:rPr>
+                <w:rStyle w:val="Lienhypertexte"/>
+                <w:noProof/>
+              </w:rPr>
               <w:t>Jour 21 (21/11/17) – Durée travail 3h:</w:t>
             </w:r>
             <w:r>
@@ -1560,7 +1558,7 @@
                 <w:noProof/>
                 <w:webHidden/>
               </w:rPr>
-              <w:instrText xml:space="preserve"> PAGEREF _Toc499060226 \h </w:instrText>
+              <w:instrText xml:space="preserve"> PAGEREF _Toc499319172 \h </w:instrText>
             </w:r>
             <w:r>
               <w:rPr>
@@ -1581,6 +1579,216 @@
                 <w:webHidden/>
               </w:rPr>
               <w:t>7</w:t>
+            </w:r>
+            <w:r>
+              <w:rPr>
+                <w:noProof/>
+                <w:webHidden/>
+              </w:rPr>
+              <w:fldChar w:fldCharType="end"/>
+            </w:r>
+          </w:hyperlink>
+        </w:p>
+        <w:p>
+          <w:pPr>
+            <w:pStyle w:val="TM3"/>
+            <w:tabs>
+              <w:tab w:val="right" w:leader="dot" w:pos="9062"/>
+            </w:tabs>
+            <w:rPr>
+              <w:rFonts w:eastAsiaTheme="minorEastAsia"/>
+              <w:noProof/>
+              <w:lang w:eastAsia="fr-FR"/>
+            </w:rPr>
+          </w:pPr>
+          <w:hyperlink w:anchor="_Toc499319173" w:history="1">
+            <w:r>
+              <w:rPr>
+                <w:rStyle w:val="Lienhypertexte"/>
+                <w:noProof/>
+              </w:rPr>
+              <w:t>Jour 22 (22/11/17) – Durée travail 2h:</w:t>
+            </w:r>
+            <w:r>
+              <w:rPr>
+                <w:noProof/>
+                <w:webHidden/>
+              </w:rPr>
+              <w:tab/>
+            </w:r>
+            <w:r>
+              <w:rPr>
+                <w:noProof/>
+                <w:webHidden/>
+              </w:rPr>
+              <w:fldChar w:fldCharType="begin"/>
+            </w:r>
+            <w:r>
+              <w:rPr>
+                <w:noProof/>
+                <w:webHidden/>
+              </w:rPr>
+              <w:instrText xml:space="preserve"> PAGEREF _Toc499319173 \h </w:instrText>
+            </w:r>
+            <w:r>
+              <w:rPr>
+                <w:noProof/>
+                <w:webHidden/>
+              </w:rPr>
+            </w:r>
+            <w:r>
+              <w:rPr>
+                <w:noProof/>
+                <w:webHidden/>
+              </w:rPr>
+              <w:fldChar w:fldCharType="separate"/>
+            </w:r>
+            <w:r>
+              <w:rPr>
+                <w:noProof/>
+                <w:webHidden/>
+              </w:rPr>
+              <w:t>7</w:t>
+            </w:r>
+            <w:r>
+              <w:rPr>
+                <w:noProof/>
+                <w:webHidden/>
+              </w:rPr>
+              <w:fldChar w:fldCharType="end"/>
+            </w:r>
+          </w:hyperlink>
+        </w:p>
+        <w:p>
+          <w:pPr>
+            <w:pStyle w:val="TM3"/>
+            <w:tabs>
+              <w:tab w:val="right" w:leader="dot" w:pos="9062"/>
+            </w:tabs>
+            <w:rPr>
+              <w:rFonts w:eastAsiaTheme="minorEastAsia"/>
+              <w:noProof/>
+              <w:lang w:eastAsia="fr-FR"/>
+            </w:rPr>
+          </w:pPr>
+          <w:hyperlink w:anchor="_Toc499319174" w:history="1">
+            <w:r>
+              <w:rPr>
+                <w:rStyle w:val="Lienhypertexte"/>
+                <w:noProof/>
+              </w:rPr>
+              <w:t>Jour 23 (23/11/17) – Durée travail 2h:</w:t>
+            </w:r>
+            <w:r>
+              <w:rPr>
+                <w:noProof/>
+                <w:webHidden/>
+              </w:rPr>
+              <w:tab/>
+            </w:r>
+            <w:r>
+              <w:rPr>
+                <w:noProof/>
+                <w:webHidden/>
+              </w:rPr>
+              <w:fldChar w:fldCharType="begin"/>
+            </w:r>
+            <w:r>
+              <w:rPr>
+                <w:noProof/>
+                <w:webHidden/>
+              </w:rPr>
+              <w:instrText xml:space="preserve"> PAGEREF _Toc499319174 \h </w:instrText>
+            </w:r>
+            <w:r>
+              <w:rPr>
+                <w:noProof/>
+                <w:webHidden/>
+              </w:rPr>
+            </w:r>
+            <w:r>
+              <w:rPr>
+                <w:noProof/>
+                <w:webHidden/>
+              </w:rPr>
+              <w:fldChar w:fldCharType="separate"/>
+            </w:r>
+            <w:r>
+              <w:rPr>
+                <w:noProof/>
+                <w:webHidden/>
+              </w:rPr>
+              <w:t>8</w:t>
+            </w:r>
+            <w:r>
+              <w:rPr>
+                <w:noProof/>
+                <w:webHidden/>
+              </w:rPr>
+              <w:fldChar w:fldCharType="end"/>
+            </w:r>
+          </w:hyperlink>
+        </w:p>
+        <w:p>
+          <w:pPr>
+            <w:pStyle w:val="TM3"/>
+            <w:tabs>
+              <w:tab w:val="right" w:leader="dot" w:pos="9062"/>
+            </w:tabs>
+            <w:rPr>
+              <w:rFonts w:eastAsiaTheme="minorEastAsia"/>
+              <w:noProof/>
+              <w:lang w:eastAsia="fr-FR"/>
+            </w:rPr>
+          </w:pPr>
+          <w:hyperlink w:anchor="_Toc499319175" w:history="1">
+            <w:r>
+              <w:rPr>
+                <w:rStyle w:val="Lienhypertexte"/>
+                <w:noProof/>
+              </w:rPr>
+              <w:t>Jour 24 (24/11/17) – Durée travail 2h:</w:t>
+            </w:r>
+            <w:r>
+              <w:rPr>
+                <w:noProof/>
+                <w:webHidden/>
+              </w:rPr>
+              <w:tab/>
+            </w:r>
+            <w:r>
+              <w:rPr>
+                <w:noProof/>
+                <w:webHidden/>
+              </w:rPr>
+              <w:fldChar w:fldCharType="begin"/>
+            </w:r>
+            <w:r>
+              <w:rPr>
+                <w:noProof/>
+                <w:webHidden/>
+              </w:rPr>
+              <w:instrText xml:space="preserve"> PAGEREF _Toc499319175 \h </w:instrText>
+            </w:r>
+            <w:r>
+              <w:rPr>
+                <w:noProof/>
+                <w:webHidden/>
+              </w:rPr>
+            </w:r>
+            <w:r>
+              <w:rPr>
+                <w:noProof/>
+                <w:webHidden/>
+              </w:rPr>
+              <w:fldChar w:fldCharType="separate"/>
+            </w:r>
+            <w:r>
+              <w:rPr>
+                <w:noProof/>
+                <w:webHidden/>
+              </w:rPr>
+              <w:t>8</w:t>
             </w:r>
             <w:r>
               <w:rPr>
@@ -1603,7 +1811,7 @@
               <w:lang w:eastAsia="fr-FR"/>
             </w:rPr>
           </w:pPr>
-          <w:hyperlink w:anchor="_Toc499060227" w:history="1">
+          <w:hyperlink w:anchor="_Toc499319176" w:history="1">
             <w:r>
               <w:rPr>
                 <w:rStyle w:val="Lienhypertexte"/>
@@ -1630,7 +1838,7 @@
                 <w:noProof/>
                 <w:webHidden/>
               </w:rPr>
-              <w:instrText xml:space="preserve"> PAGEREF _Toc499060227 \h </w:instrText>
+              <w:instrText xml:space="preserve"> PAGEREF _Toc499319176 \h </w:instrText>
             </w:r>
             <w:r>
               <w:rPr>
@@ -1650,7 +1858,7 @@
                 <w:noProof/>
                 <w:webHidden/>
               </w:rPr>
-              <w:t>7</w:t>
+              <w:t>8</w:t>
             </w:r>
             <w:r>
               <w:rPr>
@@ -1682,7 +1890,6 @@
           <w:color w:val="4F81BD" w:themeColor="accent1"/>
         </w:rPr>
       </w:pPr>
-      <w:bookmarkStart w:id="2" w:name="_Toc499060206"/>
       <w:r>
         <w:br w:type="page"/>
       </w:r>
@@ -1691,6 +1898,7 @@
       <w:pPr>
         <w:pStyle w:val="Titre3"/>
       </w:pPr>
+      <w:bookmarkStart w:id="1" w:name="_Toc499319152"/>
       <w:r>
         <w:lastRenderedPageBreak/>
         <w:t>Jour 1 (01/11/17)</w:t>
@@ -1707,7 +1915,7 @@
       <w:r>
         <w:t>:</w:t>
       </w:r>
-      <w:bookmarkEnd w:id="2"/>
+      <w:bookmarkEnd w:id="1"/>
     </w:p>
     <w:p>
       <w:pPr>
@@ -1723,44 +1931,18 @@
         <w:t>er</w:t>
       </w:r>
       <w:r>
-        <w:t xml:space="preserve"> jour de formation sur le cours de Data </w:t>
-      </w:r>
-      <w:proofErr w:type="spellStart"/>
-      <w:r>
-        <w:t>Analyst</w:t>
-      </w:r>
-      <w:proofErr w:type="spellEnd"/>
-      <w:r>
-        <w:t xml:space="preserve">. Celui-ci commence par un premier cours pour apprendre à apprendre. N’ayant jamais « arrêté » d’apprendre de manière autodidacte, celui-ci s’est plutôt bien passé. Un peu de temps pour mettre à jour mes </w:t>
-      </w:r>
-      <w:proofErr w:type="spellStart"/>
-      <w:r>
-        <w:t>CVs</w:t>
-      </w:r>
-      <w:proofErr w:type="spellEnd"/>
-      <w:r>
-        <w:t xml:space="preserve"> (j’ai 2 versions différentes), une petite demi-heure pour la mise à jour de mon profil </w:t>
+        <w:t xml:space="preserve"> jour de formation sur le cours de Data Analyst. Celui-ci commence par un premier cours pour apprendre à apprendre. N’ayant jamais « arrêté » d’apprendre de manière autodidacte, celui-ci s’est plutôt bien passé. Un peu de temps pour mettre à jour mes CVs (j’ai 2 versions différentes), une petite demi-heure pour la mise à jour de mon profil </w:t>
       </w:r>
       <w:hyperlink r:id="rId6" w:history="1">
-        <w:proofErr w:type="spellStart"/>
         <w:r>
           <w:rPr>
             <w:rStyle w:val="Lienhypertexte"/>
           </w:rPr>
           <w:t>Linkedin</w:t>
         </w:r>
-        <w:proofErr w:type="spellEnd"/>
       </w:hyperlink>
       <w:r>
-        <w:t xml:space="preserve"> incluant le début de la formation mais aussi l’ajout des 19 certificats déjà faits… En effet, j’ai commencé les cours depuis pas mal de temps sur </w:t>
-      </w:r>
-      <w:proofErr w:type="spellStart"/>
-      <w:r>
-        <w:t>OpenClassrooms</w:t>
-      </w:r>
-      <w:proofErr w:type="spellEnd"/>
-      <w:r>
-        <w:t xml:space="preserve"> mais j’ai décidé de faire les Quiz/Activités que récemment en ayant pris goût à l’apprentissage de la Data Science. Le passage en Premium m’a donc permis d’avoir accès au Certificats.</w:t>
+        <w:t xml:space="preserve"> incluant le début de la formation mais aussi l’ajout des 19 certificats déjà faits… En effet, j’ai commencé les cours depuis pas mal de temps sur OpenClassrooms mais j’ai décidé de faire les Quiz/Activités que récemment en ayant pris goût à l’apprentissage de la Data Science. Le passage en Premium m’a donc permis d’avoir accès au Certificats.</w:t>
       </w:r>
     </w:p>
     <w:p>
@@ -1808,31 +1990,7 @@
         <w:t>ère</w:t>
       </w:r>
       <w:r>
-        <w:t xml:space="preserve"> petite frustration… En effet, je commence après le Projet 1 celui-ci qui, comme je m’en doutais un peu, s’oriente sur le nettoyage de données. J’avais déjà eu affaire à du traitement de </w:t>
-      </w:r>
-      <w:proofErr w:type="spellStart"/>
-      <w:r>
-        <w:t>dataset</w:t>
-      </w:r>
-      <w:proofErr w:type="spellEnd"/>
-      <w:r>
-        <w:t xml:space="preserve"> pas clean mais généralement c’est très léger (ajouter/supprimer des lignes sans valeurs, Encoder/</w:t>
-      </w:r>
-      <w:proofErr w:type="spellStart"/>
-      <w:r>
-        <w:t>OneHotEncoder</w:t>
-      </w:r>
-      <w:proofErr w:type="spellEnd"/>
-      <w:r>
-        <w:t xml:space="preserve"> les Labels) mais là je me rends compte que c’est un tout autre chantier… Un </w:t>
-      </w:r>
-      <w:proofErr w:type="spellStart"/>
-      <w:r>
-        <w:t>dataset</w:t>
-      </w:r>
-      <w:proofErr w:type="spellEnd"/>
-      <w:r>
-        <w:t xml:space="preserve"> de 800mo, 320 000 lignes et 162 colonnes. Le tout sans trop savoir ce que l’on cherche. Bref, il faut prendre le temps de comprendre chaque </w:t>
+        <w:t xml:space="preserve"> petite frustration… En effet, je commence après le Projet 1 celui-ci qui, comme je m’en doutais un peu, s’oriente sur le nettoyage de données. J’avais déjà eu affaire à du traitement de dataset pas clean mais généralement c’est très léger (ajouter/supprimer des lignes sans valeurs, Encoder/OneHotEncoder les Labels) mais là je me rends compte que c’est un tout autre chantier… Un dataset de 800mo, 320 000 lignes et 162 colonnes. Le tout sans trop savoir ce que l’on cherche. Bref, il faut prendre le temps de comprendre chaque </w:t>
       </w:r>
       <w:r>
         <w:t>donnée</w:t>
@@ -1851,7 +2009,7 @@
       <w:pPr>
         <w:pStyle w:val="Titre3"/>
       </w:pPr>
-      <w:bookmarkStart w:id="3" w:name="_Toc499060207"/>
+      <w:bookmarkStart w:id="2" w:name="_Toc499319153"/>
       <w:r>
         <w:t>Jour 2 (02/11/17)</w:t>
       </w:r>
@@ -1861,7 +2019,7 @@
       <w:r>
         <w:t>:</w:t>
       </w:r>
-      <w:bookmarkEnd w:id="3"/>
+      <w:bookmarkEnd w:id="2"/>
     </w:p>
     <w:p>
       <w:pPr>
@@ -1872,15 +2030,7 @@
         <w:t>Etant en congé 2 jours, je me réveille tôt pour avancer (tout en sachant que la tâche sera longue et fastidieuse).</w:t>
       </w:r>
       <w:r>
-        <w:t xml:space="preserve"> Le data </w:t>
-      </w:r>
-      <w:proofErr w:type="spellStart"/>
-      <w:r>
-        <w:t>cleaning</w:t>
-      </w:r>
-      <w:proofErr w:type="spellEnd"/>
-      <w:r>
-        <w:t xml:space="preserve"> avance par à-coup. Notamment lors de colonne complexe à traiter (par exemple les traces, additifs, qui sont des concaténations de données). Cependant cela avance. A la fin du 1</w:t>
+        <w:t xml:space="preserve"> Le data cleaning avance par à-coup. Notamment lors de colonne complexe à traiter (par exemple les traces, additifs, qui sont des concaténations de données). Cependant cela avance. A la fin du 1</w:t>
       </w:r>
       <w:r>
         <w:rPr>
@@ -1891,11 +2041,9 @@
       <w:r>
         <w:t xml:space="preserve"> nettoyage il reste 84 </w:t>
       </w:r>
-      <w:proofErr w:type="spellStart"/>
       <w:r>
         <w:t>features</w:t>
       </w:r>
-      <w:proofErr w:type="spellEnd"/>
       <w:r>
         <w:t xml:space="preserve"> mais je décide de commencer en parallèle l’exploration en espérant découvrir </w:t>
       </w:r>
@@ -1936,23 +2084,7 @@
         <w:t>vue</w:t>
       </w:r>
       <w:r>
-        <w:t xml:space="preserve"> car on doit effectuer une </w:t>
-      </w:r>
-      <w:proofErr w:type="spellStart"/>
-      <w:r>
-        <w:t>Clustering</w:t>
-      </w:r>
-      <w:proofErr w:type="spellEnd"/>
-      <w:r>
-        <w:t xml:space="preserve"> mais sans avoir de labels particuliers. Du coup j'ai du mal à voir comment j'évaluerais par la suite les modèles. Mais bon il faut commencer par le commencement, place au nettoyage du </w:t>
-      </w:r>
-      <w:proofErr w:type="spellStart"/>
-      <w:r>
-        <w:t>dataset</w:t>
-      </w:r>
-      <w:proofErr w:type="spellEnd"/>
-      <w:r>
-        <w:t>.</w:t>
+        <w:t xml:space="preserve"> car on doit effectuer une Clustering mais sans avoir de labels particuliers. Du coup j'ai du mal à voir comment j'évaluerais par la suite les modèles. Mais bon il faut commencer par le commencement, place au nettoyage du dataset.</w:t>
       </w:r>
     </w:p>
     <w:p>
@@ -1961,15 +2093,7 @@
       </w:pPr>
       <w:r>
         <w:tab/>
-        <w:t xml:space="preserve">Le </w:t>
-      </w:r>
-      <w:proofErr w:type="spellStart"/>
-      <w:r>
-        <w:t>dataset</w:t>
-      </w:r>
-      <w:proofErr w:type="spellEnd"/>
-      <w:r>
-        <w:t xml:space="preserve"> étant beaucoup plus petit, celui-ci va aussi </w:t>
+        <w:t xml:space="preserve">Le dataset étant beaucoup plus petit, celui-ci va aussi </w:t>
       </w:r>
       <w:r>
         <w:t>beaucoup</w:t>
@@ -1988,15 +2112,7 @@
       </w:r>
       <w:r>
         <w:lastRenderedPageBreak/>
-        <w:t xml:space="preserve">analyse sur chaque </w:t>
-      </w:r>
-      <w:proofErr w:type="spellStart"/>
-      <w:r>
-        <w:t>feature</w:t>
-      </w:r>
-      <w:proofErr w:type="spellEnd"/>
-      <w:r>
-        <w:t xml:space="preserve">. </w:t>
+        <w:t xml:space="preserve">analyse sur chaque feature. </w:t>
       </w:r>
       <w:r>
         <w:t>La majorité sont très simples, il faut juste remplir les valeurs manquantes par des données logique (dans certains cas 0, la moyenne</w:t>
@@ -2015,11 +2131,11 @@
       <w:pPr>
         <w:pStyle w:val="Titre3"/>
       </w:pPr>
-      <w:bookmarkStart w:id="4" w:name="_Toc499060208"/>
+      <w:bookmarkStart w:id="3" w:name="_Toc499319154"/>
       <w:r>
         <w:t>Jour 3 (03/11/17) – Durée travail env. 13h:</w:t>
       </w:r>
-      <w:bookmarkEnd w:id="4"/>
+      <w:bookmarkEnd w:id="3"/>
     </w:p>
     <w:p>
       <w:pPr>
@@ -2027,29 +2143,13 @@
       </w:pPr>
       <w:r>
         <w:tab/>
-        <w:t xml:space="preserve">Pour les 2 colonnes à problème, je décide dans un premier temps d'utiliser le </w:t>
-      </w:r>
-      <w:proofErr w:type="spellStart"/>
-      <w:r>
-        <w:t>LabelEncoder</w:t>
-      </w:r>
-      <w:proofErr w:type="spellEnd"/>
-      <w:r>
-        <w:t xml:space="preserve">. L'objectif étant d'avoir "un premier jet" pour tester les modèles. Je l'applique donc sur chaque </w:t>
+        <w:t xml:space="preserve">Pour les 2 colonnes à problème, je décide dans un premier temps d'utiliser le LabelEncoder. L'objectif étant d'avoir "un premier jet" pour tester les modèles. Je l'applique donc sur chaque </w:t>
       </w:r>
       <w:r>
         <w:t>colonne</w:t>
       </w:r>
       <w:r>
-        <w:t xml:space="preserve"> de type texte et teste le </w:t>
-      </w:r>
-      <w:proofErr w:type="spellStart"/>
-      <w:r>
-        <w:t>Kmeans</w:t>
-      </w:r>
-      <w:proofErr w:type="spellEnd"/>
-      <w:r>
-        <w:t>, PCA et TSNE.</w:t>
+        <w:t xml:space="preserve"> de type texte et teste le Kmeans, PCA et TSNE.</w:t>
       </w:r>
       <w:r>
         <w:t xml:space="preserve"> Peu importe le nombre de cluster, le </w:t>
@@ -2058,15 +2158,7 @@
         <w:t>résultat</w:t>
       </w:r>
       <w:r>
-        <w:t xml:space="preserve"> du </w:t>
-      </w:r>
-      <w:proofErr w:type="spellStart"/>
-      <w:r>
-        <w:t>kmeans</w:t>
-      </w:r>
-      <w:proofErr w:type="spellEnd"/>
-      <w:r>
-        <w:t xml:space="preserve"> ne me semble pas terrible visuellement. Si je regarde la liste </w:t>
+        <w:t xml:space="preserve"> du kmeans ne me semble pas terrible visuellement. Si je regarde la liste </w:t>
       </w:r>
       <w:r>
         <w:t>des films</w:t>
@@ -2138,29 +2230,13 @@
         <w:t>étant</w:t>
       </w:r>
       <w:r>
-        <w:t xml:space="preserve"> d'avoir les acteurs qui jouent beaucoup assez proche. En effet le </w:t>
-      </w:r>
-      <w:proofErr w:type="spellStart"/>
-      <w:r>
-        <w:t>LabelEncoder</w:t>
-      </w:r>
-      <w:proofErr w:type="spellEnd"/>
-      <w:r>
-        <w:t xml:space="preserve"> pour donner le Label 1 à </w:t>
-      </w:r>
-      <w:r>
-        <w:t xml:space="preserve">Johnny </w:t>
-      </w:r>
-      <w:proofErr w:type="spellStart"/>
-      <w:r>
-        <w:t>Dep</w:t>
-      </w:r>
-      <w:r>
-        <w:t>p</w:t>
-      </w:r>
-      <w:proofErr w:type="spellEnd"/>
-      <w:r>
-        <w:t xml:space="preserve"> et 55 à Orlando Bloom. De ce fait la distance entre ces 2 acteurs sera grand et donc illogique. Par contre tous </w:t>
+        <w:t xml:space="preserve"> d'avoir les acteurs qui jouent beaucoup assez proche. En effet le LabelEncoder pour donner le Label 1 à </w:t>
+      </w:r>
+      <w:r>
+        <w:t>Johnny Dep</w:t>
+      </w:r>
+      <w:r>
+        <w:t xml:space="preserve">p et 55 à Orlando Bloom. De ce fait la distance entre ces 2 acteurs sera grand et donc illogique. Par contre tous </w:t>
       </w:r>
       <w:r>
         <w:t>l'acteur</w:t>
@@ -2175,15 +2251,7 @@
       </w:pPr>
       <w:r>
         <w:tab/>
-        <w:t xml:space="preserve"> Là les résultats sont meilleurs, le PCA peut expliquer 60% de la variance en 10 dimensions, le K-</w:t>
-      </w:r>
-      <w:proofErr w:type="spellStart"/>
-      <w:r>
-        <w:t>means</w:t>
-      </w:r>
-      <w:proofErr w:type="spellEnd"/>
-      <w:r>
-        <w:t xml:space="preserve"> commence </w:t>
+        <w:t xml:space="preserve"> Là les résultats sont meilleurs, le PCA peut expliquer 60% de la variance en 10 dimensions, le K-means commence </w:t>
       </w:r>
       <w:r>
         <w:t>à</w:t>
@@ -2195,15 +2263,7 @@
         <w:t>résultats</w:t>
       </w:r>
       <w:r>
-        <w:t xml:space="preserve"> ne sont pas fameux. Quant au TSNE, il réussit très bien. Je reste donc sur ce modèle, génère un </w:t>
-      </w:r>
-      <w:proofErr w:type="spellStart"/>
-      <w:r>
-        <w:t>dataset</w:t>
-      </w:r>
-      <w:proofErr w:type="spellEnd"/>
-      <w:r>
-        <w:t xml:space="preserve"> de production avec juste les données utilise et leurs positions afin de faire le site. </w:t>
+        <w:t xml:space="preserve"> ne sont pas fameux. Quant au TSNE, il réussit très bien. Je reste donc sur ce modèle, génère un dataset de production avec juste les données utilise et leurs positions afin de faire le site. </w:t>
       </w:r>
     </w:p>
     <w:p>
@@ -2218,15 +2278,7 @@
         <w:t>à</w:t>
       </w:r>
       <w:r>
-        <w:t xml:space="preserve"> reprendre le cours de </w:t>
-      </w:r>
-      <w:proofErr w:type="spellStart"/>
-      <w:r>
-        <w:t>Flask</w:t>
-      </w:r>
-      <w:proofErr w:type="spellEnd"/>
-      <w:r>
-        <w:t xml:space="preserve"> sur OC et cela avance plutôt bien. J'ai </w:t>
+        <w:t xml:space="preserve"> reprendre le cours de Flask sur OC et cela avance plutôt bien. J'ai </w:t>
       </w:r>
       <w:r>
         <w:t>fait</w:t>
@@ -2271,11 +2323,11 @@
       <w:pPr>
         <w:pStyle w:val="Titre3"/>
       </w:pPr>
-      <w:bookmarkStart w:id="5" w:name="_Toc499060209"/>
+      <w:bookmarkStart w:id="4" w:name="_Toc499319155"/>
       <w:r>
         <w:t>Jour 4 (04/11/17) – Durée travail env. 10h:</w:t>
       </w:r>
-      <w:bookmarkEnd w:id="5"/>
+      <w:bookmarkEnd w:id="4"/>
     </w:p>
     <w:p>
       <w:pPr>
@@ -2283,83 +2335,19 @@
       </w:pPr>
       <w:r>
         <w:tab/>
-        <w:t xml:space="preserve">Etant en attentes d'informations avec mon tuteur sur le projet n°2 et le projet n°3 étant démarré, je commence plus doucement le projet 4. Celui-ci s'appuie sur 2.8 go de données assez </w:t>
-      </w:r>
-      <w:proofErr w:type="spellStart"/>
-      <w:r>
-        <w:t>cleané</w:t>
-      </w:r>
-      <w:proofErr w:type="spellEnd"/>
-      <w:r>
-        <w:t xml:space="preserve"> avec pour objectif de mettre en place un modèle linéaire. Les données sur ce </w:t>
-      </w:r>
-      <w:proofErr w:type="spellStart"/>
-      <w:r>
-        <w:t>dataset</w:t>
-      </w:r>
-      <w:proofErr w:type="spellEnd"/>
-      <w:r>
-        <w:t xml:space="preserve"> sont propres, il ne manque pas de points, il n'y a pas </w:t>
-      </w:r>
-      <w:proofErr w:type="spellStart"/>
-      <w:r>
-        <w:t>outliers</w:t>
-      </w:r>
-      <w:proofErr w:type="spellEnd"/>
-      <w:r>
-        <w:t xml:space="preserve"> donc on passe assez rapidement à de l'exploration. Avant cela il faut juste se débarrasser </w:t>
+        <w:t xml:space="preserve">Etant en attentes d'informations avec mon tuteur sur le projet n°2 et le projet n°3 étant démarré, je commence plus doucement le projet 4. Celui-ci s'appuie sur 2.8 go de données assez cleané avec pour objectif de mettre en place un modèle linéaire. Les données sur ce dataset sont propres, il ne manque pas de points, il n'y a pas outliers donc on passe assez rapidement à de l'exploration. Avant cela il faut juste se débarrasser </w:t>
       </w:r>
       <w:r>
         <w:t>apriori</w:t>
       </w:r>
       <w:r>
-        <w:t xml:space="preserve"> des </w:t>
-      </w:r>
-      <w:proofErr w:type="spellStart"/>
-      <w:r>
-        <w:t>features</w:t>
-      </w:r>
-      <w:proofErr w:type="spellEnd"/>
-      <w:r>
-        <w:t xml:space="preserve"> inutiles/ imprévisible. Pour certaines cela est évident à la description de la </w:t>
-      </w:r>
-      <w:proofErr w:type="spellStart"/>
-      <w:r>
-        <w:t>feature</w:t>
-      </w:r>
-      <w:proofErr w:type="spellEnd"/>
-      <w:r>
-        <w:t xml:space="preserve"> sur le site pour d'autres, cela a été décidé basé sur l'exploration. Au départ tout s'est fait sur un seul moins pour </w:t>
+        <w:t xml:space="preserve"> des features inutiles/ imprévisible. Pour certaines cela est évident à la description de la feature sur le site pour d'autres, cela a été décidé basé sur l'exploration. Au départ tout s'est fait sur un seul moins pour </w:t>
       </w:r>
       <w:r>
         <w:t>accélérer</w:t>
       </w:r>
       <w:r>
-        <w:t xml:space="preserve"> le processus et une fois fini, un script propre a été fait pour fusionner les </w:t>
-      </w:r>
-      <w:proofErr w:type="spellStart"/>
-      <w:r>
-        <w:t>dataset</w:t>
-      </w:r>
-      <w:proofErr w:type="spellEnd"/>
-      <w:r>
-        <w:t xml:space="preserve"> et faire le </w:t>
-      </w:r>
-      <w:proofErr w:type="spellStart"/>
-      <w:r>
-        <w:t>cleaning</w:t>
-      </w:r>
-      <w:proofErr w:type="spellEnd"/>
-      <w:r>
-        <w:t xml:space="preserve"> d'un coup. A cause de bug sur le </w:t>
-      </w:r>
-      <w:proofErr w:type="spellStart"/>
-      <w:r>
-        <w:t>dataset</w:t>
-      </w:r>
-      <w:proofErr w:type="spellEnd"/>
-      <w:r>
-        <w:t xml:space="preserve"> d'avril un peu de temps a été perdu lors de l'exploration mais globalement tout s'est bien passé. Le passage au modèle quant </w:t>
+        <w:t xml:space="preserve"> le processus et une fois fini, un script propre a été fait pour fusionner les dataset et faire le cleaning d'un coup. A cause de bug sur le dataset d'avril un peu de temps a été perdu lors de l'exploration mais globalement tout s'est bien passé. Le passage au modèle quant </w:t>
       </w:r>
       <w:r>
         <w:t>à</w:t>
@@ -2393,15 +2381,7 @@
         <w:t>aéroport</w:t>
       </w:r>
       <w:r>
-        <w:t xml:space="preserve"> d'arrivé, compagnie, …) le problème c'est que le retard n'est aucunement linéaire avec ces </w:t>
-      </w:r>
-      <w:proofErr w:type="spellStart"/>
-      <w:r>
-        <w:t>features</w:t>
-      </w:r>
-      <w:proofErr w:type="spellEnd"/>
-      <w:r>
-        <w:t xml:space="preserve"> (il y a plus de retard en journée, plus le lundi et vendredi que le reste de la semaine, plus en été que le reste de l'année et variable en fonction des </w:t>
+        <w:t xml:space="preserve"> d'arrivé, compagnie, …) le problème c'est que le retard n'est aucunement linéaire avec ces features (il y a plus de retard en journée, plus le lundi et vendredi que le reste de la semaine, plus en été que le reste de l'année et variable en fonction des </w:t>
       </w:r>
       <w:r>
         <w:t>aéroports</w:t>
@@ -2431,26 +2411,13 @@
         <w:t>blocage</w:t>
       </w:r>
       <w:r>
-        <w:t xml:space="preserve"> pour commencer la veille thématique. Dans 1 premier temps, je cherche un sujet. Je pensais parler des </w:t>
-      </w:r>
-      <w:proofErr w:type="spellStart"/>
-      <w:r>
-        <w:t>Enpsulated</w:t>
-      </w:r>
-      <w:proofErr w:type="spellEnd"/>
-      <w:r>
-        <w:t xml:space="preserve"> networks ou du </w:t>
-      </w:r>
-      <w:proofErr w:type="spellStart"/>
+        <w:t xml:space="preserve"> pour commencer la veille thématique. Dans 1 premier temps, je cherche un sujet. Je pensais parler des Enpsulated networks ou du </w:t>
+      </w:r>
       <w:r>
         <w:t>S</w:t>
       </w:r>
       <w:r>
-        <w:t>ynthetic</w:t>
-      </w:r>
-      <w:proofErr w:type="spellEnd"/>
-      <w:r>
-        <w:t xml:space="preserve"> </w:t>
+        <w:t xml:space="preserve">ynthetic </w:t>
       </w:r>
       <w:r>
         <w:t>G</w:t>
@@ -2462,23 +2429,7 @@
         <w:t>exemples</w:t>
       </w:r>
       <w:r>
-        <w:t xml:space="preserve"> dessus. Ne voulant pas parcourir des sujets déjà vu dans les cours, je décide de partir sur les </w:t>
-      </w:r>
-      <w:proofErr w:type="spellStart"/>
-      <w:r>
-        <w:t>Recurrent</w:t>
-      </w:r>
-      <w:proofErr w:type="spellEnd"/>
-      <w:r>
-        <w:t xml:space="preserve"> Neural Network. Ceux-ci sont d'actualité avec </w:t>
-      </w:r>
-      <w:proofErr w:type="spellStart"/>
-      <w:r>
-        <w:t>Siri</w:t>
-      </w:r>
-      <w:proofErr w:type="spellEnd"/>
-      <w:r>
-        <w:t xml:space="preserve">/Google Home et tous les outils de reconnaissance vocale donc je trouve que c'est un bon sujet. Cela commence par de la recherche sur les différentes cellules (Simple RNN, LSTM, GRU, QRNN). </w:t>
+        <w:t xml:space="preserve"> dessus. Ne voulant pas parcourir des sujets déjà vu dans les cours, je décide de partir sur les Recurrent Neural Network. Ceux-ci sont d'actualité avec Siri/Google Home et tous les outils de reconnaissance vocale donc je trouve que c'est un bon sujet. Cela commence par de la recherche sur les différentes cellules (Simple RNN, LSTM, GRU, QRNN). </w:t>
       </w:r>
       <w:r>
         <w:t>C'est là-dessus que ma journée va s'achever.</w:t>
@@ -2488,11 +2439,11 @@
       <w:pPr>
         <w:pStyle w:val="Titre3"/>
       </w:pPr>
-      <w:bookmarkStart w:id="6" w:name="_Toc499060210"/>
+      <w:bookmarkStart w:id="5" w:name="_Toc499319156"/>
       <w:r>
         <w:t>Jour 5 (05/11/17) – Durée travail env. 2h:</w:t>
       </w:r>
-      <w:bookmarkEnd w:id="6"/>
+      <w:bookmarkEnd w:id="5"/>
     </w:p>
     <w:p>
       <w:pPr>
@@ -2525,7 +2476,7 @@
       <w:pPr>
         <w:pStyle w:val="Titre3"/>
       </w:pPr>
-      <w:bookmarkStart w:id="7" w:name="_Toc499060211"/>
+      <w:bookmarkStart w:id="6" w:name="_Toc499319157"/>
       <w:r>
         <w:t>Jour 6</w:t>
       </w:r>
@@ -2538,6 +2489,27 @@
       <w:r>
         <w:t>/11/17) – Durée travail env. 4h:</w:t>
       </w:r>
+      <w:bookmarkEnd w:id="6"/>
+    </w:p>
+    <w:p>
+      <w:pPr>
+        <w:jc w:val="both"/>
+      </w:pPr>
+      <w:r>
+        <w:tab/>
+      </w:r>
+      <w:r>
+        <w:t>Malade, je ne peux donc pas aller au travail et essaye un peu de continuer les projets. Cependant, avec la tête prise ce n'est pas simple. Je continue donc la veille technologique que j'alterne avec quelques petites modifications sur les différents projets déjà commencés. Rien de fabuleux mais tout de même un peu d'avancement.</w:t>
+      </w:r>
+    </w:p>
+    <w:p>
+      <w:pPr>
+        <w:pStyle w:val="Titre3"/>
+      </w:pPr>
+      <w:bookmarkStart w:id="7" w:name="_Toc499319158"/>
+      <w:r>
+        <w:t>Jour 7 (07/11/17) – Durée travail env. 3-4h:</w:t>
+      </w:r>
       <w:bookmarkEnd w:id="7"/>
     </w:p>
     <w:p>
@@ -2546,18 +2518,28 @@
       </w:pPr>
       <w:r>
         <w:tab/>
-      </w:r>
-      <w:r>
-        <w:t>Malade, je ne peux donc pas aller au travail et essaye un peu de continuer les projets. Cependant, avec la tête prise ce n'est pas simple. Je continue donc la veille technologique que j'alterne avec quelques petites modifications sur les différents projets déjà commencés. Rien de fabuleux mais tout de même un peu d'avancement.</w:t>
+        <w:t>Toujours malade (conjonctivite), je reste à la maison mais difficile de travailler. Je continue donc tranquillement la veille technologique en passant en revue le modèle du LSTM. Fatigué de lire, je décide de reprendre la compétition Kaggle sur la classification de race de chien que j'avais commencé car elle est utile pour le Projet 8. Je reprends donc la partie de préparation des données ou j'avais bloqué. En fois préparé, je me sers du VGG19 pre-trained dans Keras pour entrainer mon modèle. Je laisse le training 4-5h pour atteindre un résultat de 15% de classification correcte.</w:t>
       </w:r>
     </w:p>
     <w:p>
       <w:pPr>
         <w:pStyle w:val="Titre3"/>
       </w:pPr>
-      <w:bookmarkStart w:id="8" w:name="_Toc499060212"/>
-      <w:r>
-        <w:t>Jour 7 (07/11/17) – Durée travail env. 3-4h:</w:t>
+      <w:bookmarkStart w:id="8" w:name="_Toc499319159"/>
+      <w:r>
+        <w:t xml:space="preserve">Jour </w:t>
+      </w:r>
+      <w:r>
+        <w:t>8</w:t>
+      </w:r>
+      <w:r>
+        <w:t xml:space="preserve"> (0</w:t>
+      </w:r>
+      <w:r>
+        <w:t>8</w:t>
+      </w:r>
+      <w:r>
+        <w:t>/11/17) – Durée travail &lt; 2h:</w:t>
       </w:r>
       <w:bookmarkEnd w:id="8"/>
     </w:p>
@@ -2567,103 +2549,24 @@
       </w:pPr>
       <w:r>
         <w:tab/>
-        <w:t xml:space="preserve">Toujours malade (conjonctivite), je reste à la maison mais difficile de travailler. Je continue donc tranquillement la veille technologique en passant en revue le modèle du LSTM. Fatigué de lire, je décide de reprendre la compétition </w:t>
-      </w:r>
-      <w:proofErr w:type="spellStart"/>
-      <w:r>
-        <w:t>Kaggle</w:t>
-      </w:r>
-      <w:proofErr w:type="spellEnd"/>
-      <w:r>
-        <w:t xml:space="preserve"> sur la classification de race de chien que j'avais commencé car elle est utile pour le Projet 8. Je reprends donc la partie de préparation des données ou j'avais bloqué. En fois préparé, je me sers du VGG19 </w:t>
-      </w:r>
-      <w:proofErr w:type="spellStart"/>
-      <w:r>
-        <w:t>pre-trained</w:t>
-      </w:r>
-      <w:proofErr w:type="spellEnd"/>
-      <w:r>
-        <w:t xml:space="preserve"> dans </w:t>
-      </w:r>
-      <w:proofErr w:type="spellStart"/>
-      <w:r>
-        <w:t>Keras</w:t>
-      </w:r>
-      <w:proofErr w:type="spellEnd"/>
-      <w:r>
-        <w:t xml:space="preserve"> pour entrainer mon modèle. Je laisse le training 4-5h pour atteindre un résultat de 15% de classification correcte.</w:t>
+        <w:t xml:space="preserve">Ce jour, je me rends compte que mon pre-trained modèle n'a pas été sauvegardé malgré la mise en place de checkpoints si le résultat est meilleur. Mon training n'a donc servi </w:t>
+      </w:r>
+      <w:r>
+        <w:t>à</w:t>
+      </w:r>
+      <w:r>
+        <w:t xml:space="preserve"> rien et s'est fait écrasé en fin de la 1ere Epoch… Je cherche donc comment réutiliser mon check point quand je relance le modèle mais sans succès pour l'instant.</w:t>
       </w:r>
     </w:p>
     <w:p>
       <w:pPr>
         <w:pStyle w:val="Titre3"/>
       </w:pPr>
-      <w:bookmarkStart w:id="9" w:name="_Toc499060213"/>
-      <w:r>
-        <w:t xml:space="preserve">Jour </w:t>
-      </w:r>
-      <w:r>
-        <w:t>8</w:t>
-      </w:r>
-      <w:r>
-        <w:t xml:space="preserve"> (0</w:t>
-      </w:r>
-      <w:r>
-        <w:t>8</w:t>
-      </w:r>
-      <w:r>
-        <w:t>/11/17) – Durée travail &lt; 2h:</w:t>
+      <w:bookmarkStart w:id="9" w:name="_Toc499319160"/>
+      <w:r>
+        <w:t>Jour 9 (09/11/17) – Durée travail 4h:</w:t>
       </w:r>
       <w:bookmarkEnd w:id="9"/>
-    </w:p>
-    <w:p>
-      <w:pPr>
-        <w:jc w:val="both"/>
-      </w:pPr>
-      <w:r>
-        <w:tab/>
-        <w:t xml:space="preserve">Ce jour, je me rends compte que mon </w:t>
-      </w:r>
-      <w:proofErr w:type="spellStart"/>
-      <w:r>
-        <w:t>pre-trained</w:t>
-      </w:r>
-      <w:proofErr w:type="spellEnd"/>
-      <w:r>
-        <w:t xml:space="preserve"> modèle n'a pas été sauvegardé malgré la mise en place de </w:t>
-      </w:r>
-      <w:proofErr w:type="spellStart"/>
-      <w:r>
-        <w:t>checkpoints</w:t>
-      </w:r>
-      <w:proofErr w:type="spellEnd"/>
-      <w:r>
-        <w:t xml:space="preserve"> si le résultat est meilleur. Mon training n'a donc servi </w:t>
-      </w:r>
-      <w:r>
-        <w:t>à</w:t>
-      </w:r>
-      <w:r>
-        <w:t xml:space="preserve"> rien et s'est fait écrasé en fin de la 1ere </w:t>
-      </w:r>
-      <w:proofErr w:type="spellStart"/>
-      <w:r>
-        <w:t>Epoch</w:t>
-      </w:r>
-      <w:proofErr w:type="spellEnd"/>
-      <w:r>
-        <w:t>… Je cherche donc comment réutiliser mon check point quand je relance le modèle mais sans succès pour l'instant.</w:t>
-      </w:r>
-    </w:p>
-    <w:p>
-      <w:pPr>
-        <w:pStyle w:val="Titre3"/>
-      </w:pPr>
-      <w:bookmarkStart w:id="10" w:name="_Toc499060214"/>
-      <w:r>
-        <w:t>Jour 9 (09/11/17) – Durée travail 4h:</w:t>
-      </w:r>
-      <w:bookmarkEnd w:id="10"/>
     </w:p>
     <w:p>
       <w:pPr>
@@ -2677,15 +2580,7 @@
         <w:t>à</w:t>
       </w:r>
       <w:r>
-        <w:t xml:space="preserve"> sauvegarder le modèle. Etant donné qu'il y a 5 min entre chaque </w:t>
-      </w:r>
-      <w:proofErr w:type="spellStart"/>
-      <w:r>
-        <w:t>epoch</w:t>
-      </w:r>
-      <w:proofErr w:type="spellEnd"/>
-      <w:r>
-        <w:t xml:space="preserve">, je </w:t>
+        <w:t xml:space="preserve"> sauvegarder le modèle. Etant donné qu'il y a 5 min entre chaque epoch, je </w:t>
       </w:r>
       <w:r>
         <w:t>décide</w:t>
@@ -2724,11 +2619,11 @@
         <w:pStyle w:val="Titre3"/>
         <w:jc w:val="both"/>
       </w:pPr>
-      <w:bookmarkStart w:id="11" w:name="_Toc499060215"/>
+      <w:bookmarkStart w:id="10" w:name="_Toc499319161"/>
       <w:r>
         <w:t>Jour 10 (10/11/17) – Durée travail 6h:</w:t>
       </w:r>
-      <w:bookmarkEnd w:id="11"/>
+      <w:bookmarkEnd w:id="10"/>
     </w:p>
     <w:p>
       <w:pPr>
@@ -2748,15 +2643,7 @@
         <w:t>arrêtant</w:t>
       </w:r>
       <w:r>
-        <w:t xml:space="preserve"> le </w:t>
-      </w:r>
-      <w:proofErr w:type="spellStart"/>
-      <w:r>
-        <w:t>process</w:t>
-      </w:r>
-      <w:proofErr w:type="spellEnd"/>
-      <w:r>
-        <w:t xml:space="preserve"> de training, la sauvegarde a été </w:t>
+        <w:t xml:space="preserve"> le process de training, la sauvegarde a été </w:t>
       </w:r>
       <w:r>
         <w:t>corrompue</w:t>
@@ -2768,15 +2655,7 @@
         <w:t>interrompu</w:t>
       </w:r>
       <w:r>
-        <w:t xml:space="preserve"> le </w:t>
-      </w:r>
-      <w:proofErr w:type="spellStart"/>
-      <w:r>
-        <w:t>process</w:t>
-      </w:r>
-      <w:proofErr w:type="spellEnd"/>
-      <w:r>
-        <w:t xml:space="preserve"> pendant l'</w:t>
+        <w:t xml:space="preserve"> le process pendant l'</w:t>
       </w:r>
       <w:r>
         <w:t>écriture</w:t>
@@ -2818,39 +2697,7 @@
         <w:t>à</w:t>
       </w:r>
       <w:r>
-        <w:t xml:space="preserve"> faire des modèles. Vu la taille du </w:t>
-      </w:r>
-      <w:proofErr w:type="spellStart"/>
-      <w:r>
-        <w:t>dataset</w:t>
-      </w:r>
-      <w:proofErr w:type="spellEnd"/>
-      <w:r>
-        <w:t xml:space="preserve">, c'est assez restreint (il n'y a que le SGD </w:t>
-      </w:r>
-      <w:proofErr w:type="spellStart"/>
-      <w:r>
-        <w:t>Regressor</w:t>
-      </w:r>
-      <w:proofErr w:type="spellEnd"/>
-      <w:r>
-        <w:t xml:space="preserve">). Je lance un </w:t>
-      </w:r>
-      <w:proofErr w:type="spellStart"/>
-      <w:r>
-        <w:t>Grid</w:t>
-      </w:r>
-      <w:proofErr w:type="spellEnd"/>
-      <w:r>
-        <w:t xml:space="preserve"> </w:t>
-      </w:r>
-      <w:proofErr w:type="spellStart"/>
-      <w:r>
-        <w:t>Search</w:t>
-      </w:r>
-      <w:proofErr w:type="spellEnd"/>
-      <w:r>
-        <w:t xml:space="preserve"> </w:t>
+        <w:t xml:space="preserve"> faire des modèles. Vu la taille du dataset, c'est assez restreint (il n'y a que le SGD Regressor). Je lance un Grid Search </w:t>
       </w:r>
       <w:r>
         <w:t>exhaustif</w:t>
@@ -2913,29 +2760,13 @@
         <w:t xml:space="preserve"> préparer les données pour le site</w:t>
       </w:r>
       <w:r>
-        <w:t xml:space="preserve"> (le système de sauvegarde des modèles (</w:t>
-      </w:r>
-      <w:proofErr w:type="spellStart"/>
-      <w:r>
-        <w:t>scaler</w:t>
-      </w:r>
-      <w:proofErr w:type="spellEnd"/>
-      <w:r>
-        <w:t xml:space="preserve"> et modèle), les données </w:t>
+        <w:t xml:space="preserve"> (le système de sauvegarde des modèles (scaler et modèle), les données </w:t>
       </w:r>
       <w:r>
         <w:t>nécessaire</w:t>
       </w:r>
       <w:r>
-        <w:t xml:space="preserve"> à l'UI, </w:t>
-      </w:r>
-      <w:proofErr w:type="spellStart"/>
-      <w:r>
-        <w:t>etc</w:t>
-      </w:r>
-      <w:proofErr w:type="spellEnd"/>
-      <w:r>
-        <w:t xml:space="preserve"> …)</w:t>
+        <w:t xml:space="preserve"> à l'UI, etc …)</w:t>
       </w:r>
     </w:p>
     <w:p>
@@ -2943,11 +2774,11 @@
         <w:pStyle w:val="Titre3"/>
         <w:jc w:val="both"/>
       </w:pPr>
-      <w:bookmarkStart w:id="12" w:name="_Toc499060216"/>
+      <w:bookmarkStart w:id="11" w:name="_Toc499319162"/>
       <w:r>
         <w:t>Jour 11 (11/11/17) – Durée travail 6h:</w:t>
       </w:r>
-      <w:bookmarkEnd w:id="12"/>
+      <w:bookmarkEnd w:id="11"/>
     </w:p>
     <w:p>
       <w:pPr>
@@ -3001,11 +2832,11 @@
       <w:pPr>
         <w:pStyle w:val="Titre3"/>
       </w:pPr>
-      <w:bookmarkStart w:id="13" w:name="_Toc499060217"/>
+      <w:bookmarkStart w:id="12" w:name="_Toc499319163"/>
       <w:r>
         <w:t>Jour 12 (12/11/17) – Durée travail 8h:</w:t>
       </w:r>
-      <w:bookmarkEnd w:id="13"/>
+      <w:bookmarkEnd w:id="12"/>
     </w:p>
     <w:p>
       <w:pPr>
@@ -3019,45 +2850,13 @@
         <w:t>prédiction</w:t>
       </w:r>
       <w:r>
-        <w:t xml:space="preserve"> du retard des avions. Le problème majeur sur ce </w:t>
-      </w:r>
-      <w:proofErr w:type="spellStart"/>
-      <w:r>
-        <w:t>dataset</w:t>
-      </w:r>
-      <w:proofErr w:type="spellEnd"/>
-      <w:r>
-        <w:t xml:space="preserve"> était le volume de donnés qui faisait crasher le notebook. En conséquence j'ai repris le </w:t>
-      </w:r>
-      <w:proofErr w:type="spellStart"/>
-      <w:r>
-        <w:t>cleaning</w:t>
-      </w:r>
-      <w:proofErr w:type="spellEnd"/>
-      <w:r>
-        <w:t xml:space="preserve"> sur un script appart et </w:t>
+        <w:t xml:space="preserve"> du retard des avions. Le problème majeur sur ce dataset était le volume de donnés qui faisait crasher le notebook. En conséquence j'ai repris le cleaning sur un script appart et </w:t>
       </w:r>
       <w:r>
         <w:t>gérer</w:t>
       </w:r>
       <w:r>
-        <w:t xml:space="preserve"> 2 </w:t>
-      </w:r>
-      <w:proofErr w:type="spellStart"/>
-      <w:r>
-        <w:t>dataset</w:t>
-      </w:r>
-      <w:proofErr w:type="spellEnd"/>
-      <w:r>
-        <w:t xml:space="preserve"> (un d'exploration et un de </w:t>
-      </w:r>
-      <w:proofErr w:type="spellStart"/>
-      <w:r>
-        <w:t>prod</w:t>
-      </w:r>
-      <w:proofErr w:type="spellEnd"/>
-      <w:r>
-        <w:t xml:space="preserve">). J'en ai profité pour faire des essais de "simplification de données" (par semaine / par mois et date du mois, agrégation par quart d'heure, …). Cela m'a permis de trouver une configuration permettant d'obtenir de meilleurs </w:t>
+        <w:t xml:space="preserve"> 2 dataset (un d'exploration et un de prod). J'en ai profité pour faire des essais de "simplification de données" (par semaine / par mois et date du mois, agrégation par quart d'heure, …). Cela m'a permis de trouver une configuration permettant d'obtenir de meilleurs </w:t>
       </w:r>
       <w:r>
         <w:t>résultats</w:t>
@@ -3077,7 +2876,7 @@
         <w:pStyle w:val="Titre3"/>
         <w:jc w:val="both"/>
       </w:pPr>
-      <w:bookmarkStart w:id="14" w:name="_Toc499060218"/>
+      <w:bookmarkStart w:id="13" w:name="_Toc499319164"/>
       <w:r>
         <w:t xml:space="preserve">Jour 13 (13/11/17) – Durée travail </w:t>
       </w:r>
@@ -3087,7 +2886,7 @@
       <w:r>
         <w:t>h:</w:t>
       </w:r>
-      <w:bookmarkEnd w:id="14"/>
+      <w:bookmarkEnd w:id="13"/>
     </w:p>
     <w:p>
       <w:pPr>
@@ -3101,23 +2900,7 @@
         <w:t>naissances vues lors du projet 5</w:t>
       </w:r>
       <w:r>
-        <w:t xml:space="preserve"> (notamment le </w:t>
-      </w:r>
-      <w:proofErr w:type="spellStart"/>
-      <w:r>
-        <w:t>groupby</w:t>
-      </w:r>
-      <w:proofErr w:type="spellEnd"/>
-      <w:r>
-        <w:t xml:space="preserve"> pour transformer la </w:t>
-      </w:r>
-      <w:proofErr w:type="spellStart"/>
-      <w:r>
-        <w:t>dataframe</w:t>
-      </w:r>
-      <w:proofErr w:type="spellEnd"/>
-      <w:r>
-        <w:t xml:space="preserve">). </w:t>
+        <w:t xml:space="preserve"> (notamment le groupby pour transformer la dataframe). </w:t>
       </w:r>
       <w:r>
         <w:t xml:space="preserve">Malheureusement </w:t>
@@ -3129,23 +2912,7 @@
         <w:t xml:space="preserve"> 1h de recherche pour essayer d'afficher la moyenne de chaque colonne pour les bons et mauvais produits, impossible de trouver une façon. </w:t>
       </w:r>
       <w:r>
-        <w:t xml:space="preserve">Je décide donc de faire un pause, </w:t>
-      </w:r>
-      <w:proofErr w:type="gramStart"/>
-      <w:r>
-        <w:t>essayer</w:t>
-      </w:r>
-      <w:proofErr w:type="gramEnd"/>
-      <w:r>
-        <w:t xml:space="preserve"> de déterminer le meilleur format de </w:t>
-      </w:r>
-      <w:proofErr w:type="spellStart"/>
-      <w:r>
-        <w:t>dataset</w:t>
-      </w:r>
-      <w:proofErr w:type="spellEnd"/>
-      <w:r>
-        <w:t xml:space="preserve"> pour le modèle de M/L concernant le retard des vols. </w:t>
+        <w:t xml:space="preserve">Je décide donc de faire un pause, essayer de déterminer le meilleur format de dataset pour le modèle de M/L concernant le retard des vols. </w:t>
       </w:r>
       <w:r>
         <w:t xml:space="preserve">D'un </w:t>
@@ -3166,15 +2933,7 @@
         <w:t>à</w:t>
       </w:r>
       <w:r>
-        <w:t xml:space="preserve"> 12),  jour du mois (de 1 à 31) et le jour de la semaine (de 1 à 7). Pour ce faire je génère les 2 </w:t>
-      </w:r>
-      <w:proofErr w:type="spellStart"/>
-      <w:r>
-        <w:t>datasets</w:t>
-      </w:r>
-      <w:proofErr w:type="spellEnd"/>
-      <w:r>
-        <w:t xml:space="preserve"> </w:t>
+        <w:t xml:space="preserve"> 12),  jour du mois (de 1 à 31) et le jour de la semaine (de 1 à 7). Pour ce faire je génère les 2 datasets </w:t>
       </w:r>
       <w:r>
         <w:t>évalue</w:t>
@@ -3188,12 +2947,12 @@
         <w:pStyle w:val="Titre3"/>
         <w:jc w:val="both"/>
       </w:pPr>
-      <w:bookmarkStart w:id="15" w:name="_Toc499060219"/>
+      <w:bookmarkStart w:id="14" w:name="_Toc499319165"/>
       <w:r>
         <w:lastRenderedPageBreak/>
         <w:t>Jour 14 (14/11/17) – Durée travail 2h:</w:t>
       </w:r>
-      <w:bookmarkEnd w:id="15"/>
+      <w:bookmarkEnd w:id="14"/>
     </w:p>
     <w:p>
       <w:pPr>
@@ -3207,31 +2966,7 @@
         <w:t>décomposé</w:t>
       </w:r>
       <w:r>
-        <w:t xml:space="preserve"> le code du projet 4 pour avoir 1 script pour alléger les </w:t>
-      </w:r>
-      <w:proofErr w:type="spellStart"/>
-      <w:r>
-        <w:t>dataset</w:t>
-      </w:r>
-      <w:proofErr w:type="spellEnd"/>
-      <w:r>
-        <w:t xml:space="preserve"> mensuelle, un autre pour les fusionner en 1 seul et générer le </w:t>
-      </w:r>
-      <w:proofErr w:type="spellStart"/>
-      <w:r>
-        <w:t>dataset</w:t>
-      </w:r>
-      <w:proofErr w:type="spellEnd"/>
-      <w:r>
-        <w:t xml:space="preserve"> d'exploration et de production. Un dernier script permet de </w:t>
-      </w:r>
-      <w:proofErr w:type="spellStart"/>
-      <w:r>
-        <w:t>scaler</w:t>
-      </w:r>
-      <w:proofErr w:type="spellEnd"/>
-      <w:r>
-        <w:t xml:space="preserve"> les données, préparer les matrices et les sauvegarder pour ne pas le refaire à chaque lancement de modèle. Ensuite je créer différents scripts pour chaque modèle qui écrivent leur résultat dans un fichier texte. </w:t>
+        <w:t xml:space="preserve"> le code du projet 4 pour avoir 1 script pour alléger les dataset mensuelle, un autre pour les fusionner en 1 seul et générer le dataset d'exploration et de production. Un dernier script permet de scaler les données, préparer les matrices et les sauvegarder pour ne pas le refaire à chaque lancement de modèle. Ensuite je créer différents scripts pour chaque modèle qui écrivent leur résultat dans un fichier texte. </w:t>
       </w:r>
     </w:p>
     <w:p>
@@ -3239,11 +2974,11 @@
         <w:pStyle w:val="Titre3"/>
         <w:jc w:val="both"/>
       </w:pPr>
-      <w:bookmarkStart w:id="16" w:name="_Toc499060220"/>
+      <w:bookmarkStart w:id="15" w:name="_Toc499319166"/>
       <w:r>
         <w:t>Jour 15 (15/11/17) – Durée travail 3h:</w:t>
       </w:r>
-      <w:bookmarkEnd w:id="16"/>
+      <w:bookmarkEnd w:id="15"/>
     </w:p>
     <w:p>
       <w:pPr>
@@ -3257,53 +2992,13 @@
         <w:t>4</w:t>
       </w:r>
       <w:r>
-        <w:t xml:space="preserve"> avec l'affectation de note sur chaque aéroport basé sur les valeurs médianes. L'objectif étant d'avoir que 4 types d'aéroports au lieu de 331 aéroports distinct. L'intérêt était de pouvoir ensuite pourquoi ne pas utiliser un OHE sans avoir d'explosion de dimensions ayant déjà 4.5m de lignes. J'ai ensuite testé différentes façon de générer les </w:t>
-      </w:r>
-      <w:proofErr w:type="spellStart"/>
-      <w:r>
-        <w:t>features</w:t>
-      </w:r>
-      <w:proofErr w:type="spellEnd"/>
-      <w:r>
-        <w:t xml:space="preserve"> (Aéroport avec et sans OHE, gestion des dates par mois/jour ou par semaine) et j'ai appliqué" le </w:t>
-      </w:r>
-      <w:proofErr w:type="spellStart"/>
-      <w:r>
-        <w:t>GridSearch</w:t>
-      </w:r>
-      <w:proofErr w:type="spellEnd"/>
-      <w:r>
-        <w:t xml:space="preserve"> sur le </w:t>
-      </w:r>
-      <w:proofErr w:type="spellStart"/>
-      <w:r>
-        <w:t>SGDRegressor</w:t>
-      </w:r>
-      <w:proofErr w:type="spellEnd"/>
-      <w:r>
-        <w:t xml:space="preserve">, </w:t>
-      </w:r>
-      <w:proofErr w:type="spellStart"/>
-      <w:r>
-        <w:t>Adaboost</w:t>
-      </w:r>
-      <w:proofErr w:type="spellEnd"/>
-      <w:r>
-        <w:t xml:space="preserve"> et un simple ANN. Comparé </w:t>
+        <w:t xml:space="preserve"> avec l'affectation de note sur chaque aéroport basé sur les valeurs médianes. L'objectif étant d'avoir que 4 types d'aéroports au lieu de 331 aéroports distinct. L'intérêt était de pouvoir ensuite pourquoi ne pas utiliser un OHE sans avoir d'explosion de dimensions ayant déjà 4.5m de lignes. J'ai ensuite testé différentes façon de générer les features (Aéroport avec et sans OHE, gestion des dates par mois/jour ou par semaine) et j'ai appliqué" le GridSearch sur le SGDRegressor, Adaboost et un simple ANN. Comparé </w:t>
       </w:r>
       <w:r>
         <w:t>aux premiers modèles testés</w:t>
       </w:r>
       <w:r>
-        <w:t xml:space="preserve"> avec les données "brutes", une augmentation significative a eu lieu permettant de passer d'une MAE de 14 min à 10 min. Il sera malheureusement difficile de passer en dessous car chaque </w:t>
-      </w:r>
-      <w:proofErr w:type="spellStart"/>
-      <w:r>
-        <w:t>feature</w:t>
-      </w:r>
-      <w:proofErr w:type="spellEnd"/>
-      <w:r>
-        <w:t xml:space="preserve"> est désormais assez propre. C'est un point à discuter avec mon mentor lors d'une session de mentorat</w:t>
+        <w:t xml:space="preserve"> avec les données "brutes", une augmentation significative a eu lieu permettant de passer d'une MAE de 14 min à 10 min. Il sera malheureusement difficile de passer en dessous car chaque feature est désormais assez propre. C'est un point à discuter avec mon mentor lors d'une session de mentorat</w:t>
       </w:r>
     </w:p>
     <w:p>
@@ -3311,111 +3006,88 @@
         <w:pStyle w:val="Titre3"/>
         <w:jc w:val="both"/>
       </w:pPr>
-      <w:bookmarkStart w:id="17" w:name="_Toc499060221"/>
+      <w:bookmarkStart w:id="16" w:name="_Toc499319167"/>
       <w:r>
         <w:t>Jour 16 (16/11/17) – Durée travail 2h30:</w:t>
       </w:r>
+      <w:bookmarkEnd w:id="16"/>
+    </w:p>
+    <w:p>
+      <w:pPr>
+        <w:jc w:val="both"/>
+      </w:pPr>
+      <w:r>
+        <w:tab/>
+        <w:t>Durant ce jour, j'ai repris le projet 3 avec pour objectif de prendre en compte quelques classes que j'avais passé pour l'instant (par exemple le rating). Les modèles ont ensuite été re</w:t>
+      </w:r>
+      <w:r>
+        <w:t>-</w:t>
+      </w:r>
+      <w:r>
+        <w:t xml:space="preserve">testé et donne des </w:t>
+      </w:r>
+      <w:r>
+        <w:t>résultat</w:t>
+      </w:r>
+      <w:r>
+        <w:t xml:space="preserve"> légèrement meilleur (par exemple avec Spiderman 1, la 1ere </w:t>
+      </w:r>
+      <w:r>
+        <w:t>prédiction</w:t>
+      </w:r>
+      <w:r>
+        <w:t xml:space="preserve"> est Spiderman 2 au lieu d'être en 2nd). Le kl_divergent </w:t>
+      </w:r>
+      <w:r>
+        <w:t>a</w:t>
+      </w:r>
+      <w:r>
+        <w:t xml:space="preserve"> aussi été </w:t>
+      </w:r>
+      <w:r>
+        <w:t>réduit</w:t>
+      </w:r>
+      <w:r>
+        <w:t xml:space="preserve"> de 0.80 à 0.75. Cela a pris environ 1h30.</w:t>
+      </w:r>
+    </w:p>
+    <w:p>
+      <w:pPr>
+        <w:jc w:val="both"/>
+      </w:pPr>
+      <w:r>
+        <w:tab/>
+        <w:t xml:space="preserve">Une petite période a aussi été prise pour regarder le nouveau modèle de reconnaissance d'images (You Only Look Once - YOLO) au cas </w:t>
+      </w:r>
+      <w:r>
+        <w:t>où</w:t>
+      </w:r>
+      <w:r>
+        <w:t xml:space="preserve"> le sujet sur les RNN ne soit pas valide comme Veille Technologique.</w:t>
+      </w:r>
+    </w:p>
+    <w:p>
+      <w:pPr>
+        <w:ind w:firstLine="708"/>
+        <w:jc w:val="both"/>
+      </w:pPr>
+      <w:r>
+        <w:t>La seconde partie était la 1ère session de mentorat.</w:t>
+      </w:r>
+      <w:r>
+        <w:t xml:space="preserve"> Faite pour la présentation du parcours, tout s'est bien passé. Le projet 1 a été envoyé au mentor pour validation et le projet 2 a été aussi abordé afin d'en savoir plus sur les exigences et objectifs. Au final, le rapport ainsi que la présentation doit maintenant être préparé pour la prochaine session de mardi.</w:t>
+      </w:r>
+    </w:p>
+    <w:p>
+      <w:pPr>
+        <w:pStyle w:val="Titre3"/>
+        <w:jc w:val="both"/>
+      </w:pPr>
+      <w:bookmarkStart w:id="17" w:name="_Toc499319168"/>
+      <w:r>
+        <w:t>Jour 17 (17/11/17) – Durée travail 3h:</w:t>
+      </w:r>
       <w:bookmarkEnd w:id="17"/>
-    </w:p>
-    <w:p>
-      <w:pPr>
-        <w:jc w:val="both"/>
-      </w:pPr>
-      <w:r>
-        <w:tab/>
-        <w:t xml:space="preserve">Durant ce jour, j'ai repris le projet 3 avec pour objectif de prendre en compte quelques classes que j'avais passé pour l'instant (par exemple le rating). Les modèles ont ensuite été </w:t>
-      </w:r>
-      <w:proofErr w:type="spellStart"/>
-      <w:r>
-        <w:t>re</w:t>
-      </w:r>
-      <w:proofErr w:type="spellEnd"/>
-      <w:r>
-        <w:t>-</w:t>
-      </w:r>
-      <w:r>
-        <w:t xml:space="preserve">testé et donne des </w:t>
-      </w:r>
-      <w:proofErr w:type="gramStart"/>
-      <w:r>
-        <w:t>résultat</w:t>
-      </w:r>
-      <w:proofErr w:type="gramEnd"/>
-      <w:r>
-        <w:t xml:space="preserve"> légèrement meilleur (par exemple avec Spiderman 1, la 1ere </w:t>
-      </w:r>
-      <w:r>
-        <w:t>prédiction</w:t>
-      </w:r>
-      <w:r>
-        <w:t xml:space="preserve"> est Spiderman 2 au lieu d'être en 2nd). Le </w:t>
-      </w:r>
-      <w:proofErr w:type="spellStart"/>
-      <w:r>
-        <w:t>kl_divergent</w:t>
-      </w:r>
-      <w:proofErr w:type="spellEnd"/>
-      <w:r>
-        <w:t xml:space="preserve"> </w:t>
-      </w:r>
-      <w:r>
-        <w:t>a</w:t>
-      </w:r>
-      <w:r>
-        <w:t xml:space="preserve"> aussi été </w:t>
-      </w:r>
-      <w:r>
-        <w:t>réduit</w:t>
-      </w:r>
-      <w:r>
-        <w:t xml:space="preserve"> de 0.80 à 0.75. Cela a pris environ 1h30.</w:t>
-      </w:r>
-    </w:p>
-    <w:p>
-      <w:pPr>
-        <w:jc w:val="both"/>
-      </w:pPr>
-      <w:r>
-        <w:tab/>
-        <w:t xml:space="preserve">Une petite période a aussi été prise pour regarder le nouveau modèle de reconnaissance d'images (You </w:t>
-      </w:r>
-      <w:proofErr w:type="spellStart"/>
-      <w:r>
-        <w:t>Only</w:t>
-      </w:r>
-      <w:proofErr w:type="spellEnd"/>
-      <w:r>
-        <w:t xml:space="preserve"> Look Once - YOLO) au cas </w:t>
-      </w:r>
-      <w:r>
-        <w:t>où</w:t>
-      </w:r>
-      <w:r>
-        <w:t xml:space="preserve"> le sujet sur les RNN ne soit pas valide comme Veille Technologique.</w:t>
-      </w:r>
-    </w:p>
-    <w:p>
-      <w:pPr>
-        <w:ind w:firstLine="708"/>
-        <w:jc w:val="both"/>
-      </w:pPr>
-      <w:r>
-        <w:t>La seconde partie était la 1ère session de mentorat.</w:t>
-      </w:r>
-      <w:r>
-        <w:t xml:space="preserve"> Faite pour la présentation du parcours, tout s'est bien passé. Le projet 1 a été envoyé au mentor pour validation et le projet 2 a été aussi abordé afin d'en savoir plus sur les exigences et objectifs. Au final, le rapport ainsi que la présentation doit maintenant être préparé pour la prochaine session de mardi.</w:t>
-      </w:r>
-    </w:p>
-    <w:p>
-      <w:pPr>
-        <w:pStyle w:val="Titre3"/>
-        <w:jc w:val="both"/>
-      </w:pPr>
-      <w:bookmarkStart w:id="18" w:name="_Toc499060222"/>
-      <w:r>
-        <w:t>Jour 17 (17/11/17) – Durée travail 3h:</w:t>
-      </w:r>
-      <w:bookmarkEnd w:id="18"/>
     </w:p>
     <w:p>
       <w:pPr>
@@ -3431,11 +3103,11 @@
         <w:pStyle w:val="Titre3"/>
         <w:jc w:val="both"/>
       </w:pPr>
-      <w:bookmarkStart w:id="19" w:name="_Toc499060223"/>
+      <w:bookmarkStart w:id="18" w:name="_Toc499319169"/>
       <w:r>
         <w:t>Jour 18 (18/11/17) – Durée travail 9h:</w:t>
       </w:r>
-      <w:bookmarkEnd w:id="19"/>
+      <w:bookmarkEnd w:id="18"/>
     </w:p>
     <w:p>
       <w:pPr>
@@ -3443,15 +3115,7 @@
       </w:pPr>
       <w:r>
         <w:tab/>
-        <w:t xml:space="preserve">L'objectif de la journée était de finir la présentation, tester la durée sur des </w:t>
-      </w:r>
-      <w:proofErr w:type="gramStart"/>
-      <w:r>
-        <w:t>fausse</w:t>
-      </w:r>
-      <w:proofErr w:type="gramEnd"/>
-      <w:r>
-        <w:t xml:space="preserve"> présentations à blanc et rédiger le rapport. La présentation a pris le plus de temps car il a fallu </w:t>
+        <w:t xml:space="preserve">L'objectif de la journée était de finir la présentation, tester la durée sur des fausse présentations à blanc et rédiger le rapport. La présentation a pris le plus de temps car il a fallu </w:t>
       </w:r>
       <w:r>
         <w:lastRenderedPageBreak/>
@@ -3464,42 +3128,13 @@
       </w:pPr>
       <w:r>
         <w:tab/>
-        <w:t xml:space="preserve">J'en profite donc pour "finaliser" le projet 3. Les résultats de tests étant très satisfaisant à mon gout, j'ai décidé de fixer les derniers bugs sur la génération du </w:t>
-      </w:r>
-      <w:proofErr w:type="spellStart"/>
-      <w:r>
-        <w:t>dataset</w:t>
-      </w:r>
-      <w:proofErr w:type="spellEnd"/>
-      <w:r>
-        <w:t xml:space="preserve"> de </w:t>
-      </w:r>
-      <w:proofErr w:type="spellStart"/>
-      <w:r>
-        <w:t>prod</w:t>
-      </w:r>
-      <w:proofErr w:type="spellEnd"/>
-      <w:r>
-        <w:t xml:space="preserve">. Une fois terminé, j'ai mis en ligne le site sur </w:t>
-      </w:r>
-      <w:proofErr w:type="spellStart"/>
-      <w:r>
-        <w:t>Pythonanywhere</w:t>
-      </w:r>
-      <w:proofErr w:type="spellEnd"/>
-      <w:r>
-        <w:t xml:space="preserve"> (</w:t>
+        <w:t>J'en profite donc pour "finaliser" le projet 3. Les résultats de tests étant très satisfaisant à mon gout, j'ai décidé de fixer les derniers bugs sur la génération du dataset de prod. Une fois terminé, j'ai mis en ligne le site sur Pythonanywhere (</w:t>
       </w:r>
       <w:r>
         <w:t>http://coni57.pythonanywhere.com/</w:t>
       </w:r>
-      <w:proofErr w:type="gramStart"/>
-      <w:r>
-        <w:t>) .</w:t>
-      </w:r>
-      <w:proofErr w:type="gramEnd"/>
-      <w:r>
-        <w:t xml:space="preserve"> </w:t>
+      <w:r>
+        <w:t xml:space="preserve">) . </w:t>
       </w:r>
     </w:p>
     <w:p>
@@ -3516,11 +3151,11 @@
         <w:pStyle w:val="Titre3"/>
         <w:jc w:val="both"/>
       </w:pPr>
-      <w:bookmarkStart w:id="20" w:name="_Toc499060224"/>
+      <w:bookmarkStart w:id="19" w:name="_Toc499319170"/>
       <w:r>
         <w:t>Jour 19 (19/11/17) – Durée travail 6h:</w:t>
       </w:r>
-      <w:bookmarkEnd w:id="20"/>
+      <w:bookmarkEnd w:id="19"/>
     </w:p>
     <w:p>
       <w:pPr>
@@ -3537,23 +3172,7 @@
       </w:pPr>
       <w:r>
         <w:tab/>
-        <w:t xml:space="preserve">Ayant pris de l'avance en attendant la 1ere session de mentorat, je me retrouve </w:t>
-      </w:r>
-      <w:proofErr w:type="spellStart"/>
-      <w:r>
-        <w:t>a</w:t>
-      </w:r>
-      <w:proofErr w:type="spellEnd"/>
-      <w:r>
-        <w:t xml:space="preserve"> devoir faire les rapports et présentation à la suite ce qui est un peu frustrant car cela prend beaucoup de temps et est fastidieux. Du coup je vais faire une pause pour </w:t>
-      </w:r>
-      <w:proofErr w:type="gramStart"/>
-      <w:r>
-        <w:t>cet</w:t>
-      </w:r>
-      <w:proofErr w:type="gramEnd"/>
-      <w:r>
-        <w:t xml:space="preserve"> fin d'après-midi après avoir passé près de 15 h en 2 jours à rédiger des rapports. L'objectif demain sera de commencer la présentation sur le retard des avions ayant un modèle plutôt satisfaisant aussi.</w:t>
+        <w:t>Ayant pris de l'avance en attendant la 1ere session de mentorat, je me retrouve a devoir faire les rapports et présentation à la suite ce qui est un peu frustrant car cela prend beaucoup de temps et est fastidieux. Du coup je vais faire une pause pour cet fin d'après-midi après avoir passé près de 15 h en 2 jours à rédiger des rapports. L'objectif demain sera de commencer la présentation sur le retard des avions ayant un modèle plutôt satisfaisant aussi.</w:t>
       </w:r>
     </w:p>
     <w:p>
@@ -3561,69 +3180,33 @@
         <w:pStyle w:val="Titre3"/>
         <w:jc w:val="both"/>
       </w:pPr>
-      <w:bookmarkStart w:id="21" w:name="_Toc499060225"/>
-      <w:r>
-        <w:t xml:space="preserve">Jour </w:t>
-      </w:r>
-      <w:r>
-        <w:t>20</w:t>
-      </w:r>
-      <w:r>
-        <w:t xml:space="preserve"> (</w:t>
-      </w:r>
-      <w:r>
-        <w:t>20</w:t>
-      </w:r>
-      <w:r>
-        <w:t xml:space="preserve">/11/17) – Durée travail </w:t>
-      </w:r>
-      <w:r>
-        <w:t>1</w:t>
-      </w:r>
-      <w:r>
-        <w:t>h:</w:t>
+      <w:bookmarkStart w:id="20" w:name="_Toc499319171"/>
+      <w:r>
+        <w:t>Jour 20 (20/11/17) – Durée travail 1h:</w:t>
+      </w:r>
+      <w:bookmarkEnd w:id="20"/>
+    </w:p>
+    <w:p>
+      <w:pPr>
+        <w:jc w:val="both"/>
+      </w:pPr>
+      <w:r>
+        <w:tab/>
+      </w:r>
+      <w:r>
+        <w:t>Ce jour je n'ai pas eu le temps en particulier d'avancer étant pris sur un autre projet à part. J'ai juste pu faire quelques diapos du Projet 4.</w:t>
+      </w:r>
+    </w:p>
+    <w:p>
+      <w:pPr>
+        <w:pStyle w:val="Titre3"/>
+        <w:jc w:val="both"/>
+      </w:pPr>
+      <w:bookmarkStart w:id="21" w:name="_Toc499319172"/>
+      <w:r>
+        <w:t>Jour 21 (21/11/17) – Durée travail 3h:</w:t>
       </w:r>
       <w:bookmarkEnd w:id="21"/>
-    </w:p>
-    <w:p>
-      <w:pPr>
-        <w:jc w:val="both"/>
-      </w:pPr>
-      <w:r>
-        <w:tab/>
-      </w:r>
-      <w:r>
-        <w:t>Ce jour je n'ai pas eu le temps en particulier d'avancer étant pris sur un autre projet à part. J'ai juste pu faire quelques diapos du Projet 4.</w:t>
-      </w:r>
-    </w:p>
-    <w:p>
-      <w:pPr>
-        <w:pStyle w:val="Titre3"/>
-        <w:jc w:val="both"/>
-      </w:pPr>
-      <w:bookmarkStart w:id="22" w:name="_Toc499060226"/>
-      <w:r>
-        <w:t>Jour 2</w:t>
-      </w:r>
-      <w:r>
-        <w:t>1</w:t>
-      </w:r>
-      <w:r>
-        <w:t xml:space="preserve"> (</w:t>
-      </w:r>
-      <w:r>
-        <w:t>21</w:t>
-      </w:r>
-      <w:r>
-        <w:t xml:space="preserve">/11/17) – Durée travail </w:t>
-      </w:r>
-      <w:r>
-        <w:t>3</w:t>
-      </w:r>
-      <w:r>
-        <w:t>h:</w:t>
-      </w:r>
-      <w:bookmarkEnd w:id="22"/>
     </w:p>
     <w:p>
       <w:pPr>
@@ -3645,24 +3228,223 @@
     </w:p>
     <w:p>
       <w:pPr>
-        <w:jc w:val="both"/>
-      </w:pPr>
+        <w:pStyle w:val="Titre3"/>
+        <w:jc w:val="both"/>
+      </w:pPr>
+      <w:bookmarkStart w:id="22" w:name="_Toc499319173"/>
+      <w:r>
+        <w:t>Jour 22 (22/11/17) – Durée travail 2h:</w:t>
+      </w:r>
+      <w:bookmarkEnd w:id="22"/>
+    </w:p>
+    <w:p>
+      <w:pPr>
+        <w:jc w:val="both"/>
+      </w:pPr>
+      <w:r>
+        <w:tab/>
+        <w:t>La soutenance de P2 a lieu ce jour, je passe donc 1 petite heure à relire la présentation, m'entrainer à blanc pendant environ 45 min, ensuite en attendant la soutenance je continue rapidement la présentation du P4.</w:t>
+      </w:r>
+    </w:p>
+    <w:p>
+      <w:pPr>
+        <w:jc w:val="both"/>
+      </w:pPr>
+      <w:r>
+        <w:tab/>
+        <w:t xml:space="preserve">La soutenance du P2 s'est bien passée et est validé. Les discussions ON et OFF avec l'évaluateur ont été très intéressantes. </w:t>
+      </w:r>
+    </w:p>
+    <w:p>
+      <w:pPr>
+        <w:pStyle w:val="Titre3"/>
+      </w:pPr>
+      <w:bookmarkStart w:id="23" w:name="_Toc499319174"/>
+      <w:r>
+        <w:lastRenderedPageBreak/>
+        <w:t>Jour 23 (23</w:t>
+      </w:r>
+      <w:r>
+        <w:t>/11/17) – Durée travail 2h:</w:t>
+      </w:r>
+      <w:bookmarkEnd w:id="23"/>
+    </w:p>
+    <w:p>
+      <w:pPr>
+        <w:jc w:val="both"/>
+      </w:pPr>
+      <w:r>
+        <w:tab/>
+        <w:t xml:space="preserve">Ce jour je n'ai pas trop eu le temps d'avancer ayant participé </w:t>
+      </w:r>
+      <w:r>
+        <w:t>à</w:t>
+      </w:r>
+      <w:r>
+        <w:t xml:space="preserve"> une </w:t>
+      </w:r>
+      <w:r>
+        <w:t>conférence</w:t>
+      </w:r>
+      <w:r>
+        <w:t xml:space="preserve"> sur le Machine Learning (</w:t>
+      </w:r>
+      <w:hyperlink r:id="rId8" w:history="1">
+        <w:r>
+          <w:rPr>
+            <w:rStyle w:val="Lienhypertexte"/>
+          </w:rPr>
+          <w:t>https://www.meetup.com/fr-FR/LuxRgroup/events/244398875/</w:t>
+        </w:r>
+      </w:hyperlink>
+      <w:r>
+        <w:t xml:space="preserve">). Cette conférence abordait les Generative Adversarial Network et l'utilisation du maximum likelihood pour générer de la musique. </w:t>
+      </w:r>
+    </w:p>
+    <w:p>
+      <w:pPr>
+        <w:jc w:val="both"/>
+      </w:pPr>
+      <w:r>
+        <w:tab/>
+        <w:t>Du coup, je n'ai eu le temps que d'essayer de corriger une erreur</w:t>
+      </w:r>
+      <w:r>
+        <w:t xml:space="preserve"> (mauvais approche de classification)</w:t>
+      </w:r>
+      <w:r>
+        <w:t xml:space="preserve"> que j'avais faite sur le code de mon P8. Cette correction a mené à un autre </w:t>
+      </w:r>
+      <w:r>
+        <w:t>problème</w:t>
+      </w:r>
+      <w:r>
+        <w:t xml:space="preserve"> avec le Softmax qui "vanish" sur le LSTM. Un post sur SO a été </w:t>
+      </w:r>
+      <w:r>
+        <w:t>créé</w:t>
+      </w:r>
+      <w:r>
+        <w:t xml:space="preserve"> mais sans avoir </w:t>
+      </w:r>
+      <w:r>
+        <w:t>aucunes pistes</w:t>
+      </w:r>
+      <w:r>
+        <w:t xml:space="preserve"> de </w:t>
+      </w:r>
+      <w:r>
+        <w:t>résolution</w:t>
+      </w:r>
+      <w:r>
+        <w:t xml:space="preserve"> (</w:t>
+      </w:r>
+      <w:r>
+        <w:t>https://stackoverflow.com/questions/47460383/keras-lstm-categorical-cross-entropy-falls-to-0</w:t>
+      </w:r>
+      <w:r>
+        <w:t>)</w:t>
+      </w:r>
+    </w:p>
+    <w:p>
+      <w:pPr>
+        <w:pStyle w:val="Titre3"/>
+      </w:pPr>
+      <w:bookmarkStart w:id="24" w:name="_Toc499319175"/>
+      <w:r>
+        <w:t>Jour 2</w:t>
+      </w:r>
+      <w:r>
+        <w:t>4 (24</w:t>
+      </w:r>
+      <w:r>
+        <w:t>/11/17) – Durée travail 2h:</w:t>
+      </w:r>
+      <w:bookmarkEnd w:id="24"/>
+    </w:p>
+    <w:p>
+      <w:pPr>
+        <w:jc w:val="both"/>
+      </w:pPr>
+      <w:r>
+        <w:tab/>
+        <w:t xml:space="preserve">Une alternative a été trouvée pour le problème du Softmax. Au lieu de l'appliquer </w:t>
+      </w:r>
+      <w:r>
+        <w:t>le Softmax après</w:t>
+      </w:r>
+      <w:r>
+        <w:t xml:space="preserve"> les LSTM, une couche fully-connected </w:t>
+      </w:r>
+      <w:r>
+        <w:t>a été ajoutée entre eux. Cela a</w:t>
+      </w:r>
+      <w:r>
+        <w:t xml:space="preserve"> fonctionné mais </w:t>
+      </w:r>
+      <w:r>
+        <w:t>le souci</w:t>
+      </w:r>
+      <w:r>
+        <w:t xml:space="preserve"> qu'il pose c'est que sur la Grammaire de Reber </w:t>
+      </w:r>
+      <w:r>
+        <w:t>simple</w:t>
+      </w:r>
+      <w:r>
+        <w:t>, tous</w:t>
+      </w:r>
+      <w:r>
+        <w:t xml:space="preserve"> les modèles</w:t>
+      </w:r>
+      <w:r>
+        <w:t xml:space="preserve"> ont 100% de réussi</w:t>
+      </w:r>
+      <w:r>
+        <w:t>te</w:t>
+      </w:r>
+      <w:r>
+        <w:t xml:space="preserve"> en génération. Du coup j'ai modifié le code pour faire de même avec la version embedded. De ce changement on peut remarquer que </w:t>
+      </w:r>
+      <w:r>
+        <w:t>les modèles</w:t>
+      </w:r>
+      <w:r>
+        <w:t xml:space="preserve"> performent de </w:t>
+      </w:r>
+      <w:r>
+        <w:t>façon</w:t>
+      </w:r>
+      <w:r>
+        <w:t xml:space="preserve"> similaire à environ 50-60 % de </w:t>
+      </w:r>
+      <w:r>
+        <w:t>réussite</w:t>
+      </w:r>
+      <w:r>
+        <w:t>. Du coup je vais</w:t>
+      </w:r>
+      <w:r>
+        <w:t xml:space="preserve"> utiliser cette version pour le rapport. Je devrais donc reprendre ce rapport ce week-end.</w:t>
+      </w:r>
     </w:p>
     <w:p>
       <w:pPr>
         <w:pStyle w:val="Titre2"/>
       </w:pPr>
-      <w:bookmarkStart w:id="23" w:name="_Toc499060227"/>
+      <w:bookmarkStart w:id="25" w:name="_Toc499319176"/>
       <w:r>
         <w:t xml:space="preserve">Temps de travail : </w:t>
       </w:r>
       <w:r>
-        <w:t>111</w:t>
-      </w:r>
+        <w:t>115</w:t>
+      </w:r>
+      <w:bookmarkStart w:id="26" w:name="_GoBack"/>
+      <w:bookmarkEnd w:id="26"/>
       <w:r>
         <w:t>h</w:t>
       </w:r>
-      <w:bookmarkEnd w:id="23"/>
+      <w:bookmarkEnd w:id="25"/>
     </w:p>
     <w:p/>
     <w:sectPr>
@@ -4735,7 +4517,7 @@
 </file>
 
 <file path=customXml/itemProps1.xml><?xml version="1.0" encoding="utf-8"?>
-<ds:datastoreItem xmlns:ds="http://schemas.openxmlformats.org/officeDocument/2006/customXml" ds:itemID="{6C50580B-8C53-448E-8BAE-E576850C2CFB}">
+<ds:datastoreItem xmlns:ds="http://schemas.openxmlformats.org/officeDocument/2006/customXml" ds:itemID="{E89CD5A9-7DE9-4B5A-83C9-5DA26FEB96EC}">
   <ds:schemaRefs>
     <ds:schemaRef ds:uri="http://schemas.openxmlformats.org/officeDocument/2006/bibliography"/>
   </ds:schemaRefs>

</xml_diff>

<commit_message>
ajout du jour 26
</commit_message>
<xml_diff>
--- a/Journal de suivi.docx
+++ b/Journal de suivi.docx
@@ -7,7 +7,7 @@
         <w:pStyle w:val="Titre2"/>
         <w:jc w:val="center"/>
       </w:pPr>
-      <w:bookmarkStart w:id="0" w:name="_Toc499319151"/>
+      <w:bookmarkStart w:id="0" w:name="_Toc499491181"/>
       <w:r>
         <w:t>Journal de suivi</w:t>
       </w:r>
@@ -39,6 +39,8 @@
           <w:r>
             <w:t>Contenu</w:t>
           </w:r>
+          <w:bookmarkStart w:id="1" w:name="_GoBack"/>
+          <w:bookmarkEnd w:id="1"/>
         </w:p>
         <w:p>
           <w:pPr>
@@ -61,7 +63,7 @@
           <w:r>
             <w:fldChar w:fldCharType="separate"/>
           </w:r>
-          <w:hyperlink w:anchor="_Toc499319151" w:history="1">
+          <w:hyperlink w:anchor="_Toc499491181" w:history="1">
             <w:r>
               <w:rPr>
                 <w:rStyle w:val="Lienhypertexte"/>
@@ -88,7 +90,7 @@
                 <w:noProof/>
                 <w:webHidden/>
               </w:rPr>
-              <w:instrText xml:space="preserve"> PAGEREF _Toc499319151 \h </w:instrText>
+              <w:instrText xml:space="preserve"> PAGEREF _Toc499491181 \h </w:instrText>
             </w:r>
             <w:r>
               <w:rPr>
@@ -131,7 +133,7 @@
               <w:lang w:eastAsia="fr-FR"/>
             </w:rPr>
           </w:pPr>
-          <w:hyperlink w:anchor="_Toc499319152" w:history="1">
+          <w:hyperlink w:anchor="_Toc499491182" w:history="1">
             <w:r>
               <w:rPr>
                 <w:rStyle w:val="Lienhypertexte"/>
@@ -158,7 +160,7 @@
                 <w:noProof/>
                 <w:webHidden/>
               </w:rPr>
-              <w:instrText xml:space="preserve"> PAGEREF _Toc499319152 \h </w:instrText>
+              <w:instrText xml:space="preserve"> PAGEREF _Toc499491182 \h </w:instrText>
             </w:r>
             <w:r>
               <w:rPr>
@@ -178,7 +180,7 @@
                 <w:noProof/>
                 <w:webHidden/>
               </w:rPr>
-              <w:t>2</w:t>
+              <w:t>3</w:t>
             </w:r>
             <w:r>
               <w:rPr>
@@ -201,7 +203,7 @@
               <w:lang w:eastAsia="fr-FR"/>
             </w:rPr>
           </w:pPr>
-          <w:hyperlink w:anchor="_Toc499319153" w:history="1">
+          <w:hyperlink w:anchor="_Toc499491183" w:history="1">
             <w:r>
               <w:rPr>
                 <w:rStyle w:val="Lienhypertexte"/>
@@ -228,7 +230,7 @@
                 <w:noProof/>
                 <w:webHidden/>
               </w:rPr>
-              <w:instrText xml:space="preserve"> PAGEREF _Toc499319153 \h </w:instrText>
+              <w:instrText xml:space="preserve"> PAGEREF _Toc499491183 \h </w:instrText>
             </w:r>
             <w:r>
               <w:rPr>
@@ -248,7 +250,7 @@
                 <w:noProof/>
                 <w:webHidden/>
               </w:rPr>
-              <w:t>2</w:t>
+              <w:t>3</w:t>
             </w:r>
             <w:r>
               <w:rPr>
@@ -271,7 +273,7 @@
               <w:lang w:eastAsia="fr-FR"/>
             </w:rPr>
           </w:pPr>
-          <w:hyperlink w:anchor="_Toc499319154" w:history="1">
+          <w:hyperlink w:anchor="_Toc499491184" w:history="1">
             <w:r>
               <w:rPr>
                 <w:rStyle w:val="Lienhypertexte"/>
@@ -298,7 +300,7 @@
                 <w:noProof/>
                 <w:webHidden/>
               </w:rPr>
-              <w:instrText xml:space="preserve"> PAGEREF _Toc499319154 \h </w:instrText>
+              <w:instrText xml:space="preserve"> PAGEREF _Toc499491184 \h </w:instrText>
             </w:r>
             <w:r>
               <w:rPr>
@@ -318,7 +320,7 @@
                 <w:noProof/>
                 <w:webHidden/>
               </w:rPr>
-              <w:t>3</w:t>
+              <w:t>4</w:t>
             </w:r>
             <w:r>
               <w:rPr>
@@ -341,7 +343,7 @@
               <w:lang w:eastAsia="fr-FR"/>
             </w:rPr>
           </w:pPr>
-          <w:hyperlink w:anchor="_Toc499319155" w:history="1">
+          <w:hyperlink w:anchor="_Toc499491185" w:history="1">
             <w:r>
               <w:rPr>
                 <w:rStyle w:val="Lienhypertexte"/>
@@ -368,7 +370,7 @@
                 <w:noProof/>
                 <w:webHidden/>
               </w:rPr>
-              <w:instrText xml:space="preserve"> PAGEREF _Toc499319155 \h </w:instrText>
+              <w:instrText xml:space="preserve"> PAGEREF _Toc499491185 \h </w:instrText>
             </w:r>
             <w:r>
               <w:rPr>
@@ -388,7 +390,7 @@
                 <w:noProof/>
                 <w:webHidden/>
               </w:rPr>
-              <w:t>3</w:t>
+              <w:t>4</w:t>
             </w:r>
             <w:r>
               <w:rPr>
@@ -411,7 +413,7 @@
               <w:lang w:eastAsia="fr-FR"/>
             </w:rPr>
           </w:pPr>
-          <w:hyperlink w:anchor="_Toc499319156" w:history="1">
+          <w:hyperlink w:anchor="_Toc499491186" w:history="1">
             <w:r>
               <w:rPr>
                 <w:rStyle w:val="Lienhypertexte"/>
@@ -438,7 +440,7 @@
                 <w:noProof/>
                 <w:webHidden/>
               </w:rPr>
-              <w:instrText xml:space="preserve"> PAGEREF _Toc499319156 \h </w:instrText>
+              <w:instrText xml:space="preserve"> PAGEREF _Toc499491186 \h </w:instrText>
             </w:r>
             <w:r>
               <w:rPr>
@@ -458,7 +460,7 @@
                 <w:noProof/>
                 <w:webHidden/>
               </w:rPr>
-              <w:t>4</w:t>
+              <w:t>5</w:t>
             </w:r>
             <w:r>
               <w:rPr>
@@ -481,7 +483,7 @@
               <w:lang w:eastAsia="fr-FR"/>
             </w:rPr>
           </w:pPr>
-          <w:hyperlink w:anchor="_Toc499319157" w:history="1">
+          <w:hyperlink w:anchor="_Toc499491187" w:history="1">
             <w:r>
               <w:rPr>
                 <w:rStyle w:val="Lienhypertexte"/>
@@ -508,7 +510,7 @@
                 <w:noProof/>
                 <w:webHidden/>
               </w:rPr>
-              <w:instrText xml:space="preserve"> PAGEREF _Toc499319157 \h </w:instrText>
+              <w:instrText xml:space="preserve"> PAGEREF _Toc499491187 \h </w:instrText>
             </w:r>
             <w:r>
               <w:rPr>
@@ -528,7 +530,7 @@
                 <w:noProof/>
                 <w:webHidden/>
               </w:rPr>
-              <w:t>4</w:t>
+              <w:t>5</w:t>
             </w:r>
             <w:r>
               <w:rPr>
@@ -551,7 +553,7 @@
               <w:lang w:eastAsia="fr-FR"/>
             </w:rPr>
           </w:pPr>
-          <w:hyperlink w:anchor="_Toc499319158" w:history="1">
+          <w:hyperlink w:anchor="_Toc499491188" w:history="1">
             <w:r>
               <w:rPr>
                 <w:rStyle w:val="Lienhypertexte"/>
@@ -578,7 +580,7 @@
                 <w:noProof/>
                 <w:webHidden/>
               </w:rPr>
-              <w:instrText xml:space="preserve"> PAGEREF _Toc499319158 \h </w:instrText>
+              <w:instrText xml:space="preserve"> PAGEREF _Toc499491188 \h </w:instrText>
             </w:r>
             <w:r>
               <w:rPr>
@@ -598,7 +600,7 @@
                 <w:noProof/>
                 <w:webHidden/>
               </w:rPr>
-              <w:t>4</w:t>
+              <w:t>5</w:t>
             </w:r>
             <w:r>
               <w:rPr>
@@ -621,7 +623,7 @@
               <w:lang w:eastAsia="fr-FR"/>
             </w:rPr>
           </w:pPr>
-          <w:hyperlink w:anchor="_Toc499319159" w:history="1">
+          <w:hyperlink w:anchor="_Toc499491189" w:history="1">
             <w:r>
               <w:rPr>
                 <w:rStyle w:val="Lienhypertexte"/>
@@ -648,7 +650,7 @@
                 <w:noProof/>
                 <w:webHidden/>
               </w:rPr>
-              <w:instrText xml:space="preserve"> PAGEREF _Toc499319159 \h </w:instrText>
+              <w:instrText xml:space="preserve"> PAGEREF _Toc499491189 \h </w:instrText>
             </w:r>
             <w:r>
               <w:rPr>
@@ -668,7 +670,7 @@
                 <w:noProof/>
                 <w:webHidden/>
               </w:rPr>
-              <w:t>4</w:t>
+              <w:t>5</w:t>
             </w:r>
             <w:r>
               <w:rPr>
@@ -691,7 +693,7 @@
               <w:lang w:eastAsia="fr-FR"/>
             </w:rPr>
           </w:pPr>
-          <w:hyperlink w:anchor="_Toc499319160" w:history="1">
+          <w:hyperlink w:anchor="_Toc499491190" w:history="1">
             <w:r>
               <w:rPr>
                 <w:rStyle w:val="Lienhypertexte"/>
@@ -718,7 +720,7 @@
                 <w:noProof/>
                 <w:webHidden/>
               </w:rPr>
-              <w:instrText xml:space="preserve"> PAGEREF _Toc499319160 \h </w:instrText>
+              <w:instrText xml:space="preserve"> PAGEREF _Toc499491190 \h </w:instrText>
             </w:r>
             <w:r>
               <w:rPr>
@@ -738,7 +740,7 @@
                 <w:noProof/>
                 <w:webHidden/>
               </w:rPr>
-              <w:t>4</w:t>
+              <w:t>5</w:t>
             </w:r>
             <w:r>
               <w:rPr>
@@ -761,7 +763,7 @@
               <w:lang w:eastAsia="fr-FR"/>
             </w:rPr>
           </w:pPr>
-          <w:hyperlink w:anchor="_Toc499319161" w:history="1">
+          <w:hyperlink w:anchor="_Toc499491191" w:history="1">
             <w:r>
               <w:rPr>
                 <w:rStyle w:val="Lienhypertexte"/>
@@ -788,7 +790,7 @@
                 <w:noProof/>
                 <w:webHidden/>
               </w:rPr>
-              <w:instrText xml:space="preserve"> PAGEREF _Toc499319161 \h </w:instrText>
+              <w:instrText xml:space="preserve"> PAGEREF _Toc499491191 \h </w:instrText>
             </w:r>
             <w:r>
               <w:rPr>
@@ -808,7 +810,7 @@
                 <w:noProof/>
                 <w:webHidden/>
               </w:rPr>
-              <w:t>5</w:t>
+              <w:t>6</w:t>
             </w:r>
             <w:r>
               <w:rPr>
@@ -831,7 +833,7 @@
               <w:lang w:eastAsia="fr-FR"/>
             </w:rPr>
           </w:pPr>
-          <w:hyperlink w:anchor="_Toc499319162" w:history="1">
+          <w:hyperlink w:anchor="_Toc499491192" w:history="1">
             <w:r>
               <w:rPr>
                 <w:rStyle w:val="Lienhypertexte"/>
@@ -858,7 +860,7 @@
                 <w:noProof/>
                 <w:webHidden/>
               </w:rPr>
-              <w:instrText xml:space="preserve"> PAGEREF _Toc499319162 \h </w:instrText>
+              <w:instrText xml:space="preserve"> PAGEREF _Toc499491192 \h </w:instrText>
             </w:r>
             <w:r>
               <w:rPr>
@@ -878,7 +880,7 @@
                 <w:noProof/>
                 <w:webHidden/>
               </w:rPr>
-              <w:t>5</w:t>
+              <w:t>6</w:t>
             </w:r>
             <w:r>
               <w:rPr>
@@ -901,7 +903,7 @@
               <w:lang w:eastAsia="fr-FR"/>
             </w:rPr>
           </w:pPr>
-          <w:hyperlink w:anchor="_Toc499319163" w:history="1">
+          <w:hyperlink w:anchor="_Toc499491193" w:history="1">
             <w:r>
               <w:rPr>
                 <w:rStyle w:val="Lienhypertexte"/>
@@ -928,7 +930,7 @@
                 <w:noProof/>
                 <w:webHidden/>
               </w:rPr>
-              <w:instrText xml:space="preserve"> PAGEREF _Toc499319163 \h </w:instrText>
+              <w:instrText xml:space="preserve"> PAGEREF _Toc499491193 \h </w:instrText>
             </w:r>
             <w:r>
               <w:rPr>
@@ -948,7 +950,7 @@
                 <w:noProof/>
                 <w:webHidden/>
               </w:rPr>
-              <w:t>5</w:t>
+              <w:t>6</w:t>
             </w:r>
             <w:r>
               <w:rPr>
@@ -971,7 +973,7 @@
               <w:lang w:eastAsia="fr-FR"/>
             </w:rPr>
           </w:pPr>
-          <w:hyperlink w:anchor="_Toc499319164" w:history="1">
+          <w:hyperlink w:anchor="_Toc499491194" w:history="1">
             <w:r>
               <w:rPr>
                 <w:rStyle w:val="Lienhypertexte"/>
@@ -998,7 +1000,7 @@
                 <w:noProof/>
                 <w:webHidden/>
               </w:rPr>
-              <w:instrText xml:space="preserve"> PAGEREF _Toc499319164 \h </w:instrText>
+              <w:instrText xml:space="preserve"> PAGEREF _Toc499491194 \h </w:instrText>
             </w:r>
             <w:r>
               <w:rPr>
@@ -1018,7 +1020,7 @@
                 <w:noProof/>
                 <w:webHidden/>
               </w:rPr>
-              <w:t>5</w:t>
+              <w:t>6</w:t>
             </w:r>
             <w:r>
               <w:rPr>
@@ -1041,7 +1043,7 @@
               <w:lang w:eastAsia="fr-FR"/>
             </w:rPr>
           </w:pPr>
-          <w:hyperlink w:anchor="_Toc499319165" w:history="1">
+          <w:hyperlink w:anchor="_Toc499491195" w:history="1">
             <w:r>
               <w:rPr>
                 <w:rStyle w:val="Lienhypertexte"/>
@@ -1068,7 +1070,7 @@
                 <w:noProof/>
                 <w:webHidden/>
               </w:rPr>
-              <w:instrText xml:space="preserve"> PAGEREF _Toc499319165 \h </w:instrText>
+              <w:instrText xml:space="preserve"> PAGEREF _Toc499491195 \h </w:instrText>
             </w:r>
             <w:r>
               <w:rPr>
@@ -1088,7 +1090,7 @@
                 <w:noProof/>
                 <w:webHidden/>
               </w:rPr>
-              <w:t>6</w:t>
+              <w:t>7</w:t>
             </w:r>
             <w:r>
               <w:rPr>
@@ -1111,7 +1113,7 @@
               <w:lang w:eastAsia="fr-FR"/>
             </w:rPr>
           </w:pPr>
-          <w:hyperlink w:anchor="_Toc499319166" w:history="1">
+          <w:hyperlink w:anchor="_Toc499491196" w:history="1">
             <w:r>
               <w:rPr>
                 <w:rStyle w:val="Lienhypertexte"/>
@@ -1138,7 +1140,7 @@
                 <w:noProof/>
                 <w:webHidden/>
               </w:rPr>
-              <w:instrText xml:space="preserve"> PAGEREF _Toc499319166 \h </w:instrText>
+              <w:instrText xml:space="preserve"> PAGEREF _Toc499491196 \h </w:instrText>
             </w:r>
             <w:r>
               <w:rPr>
@@ -1158,7 +1160,7 @@
                 <w:noProof/>
                 <w:webHidden/>
               </w:rPr>
-              <w:t>6</w:t>
+              <w:t>7</w:t>
             </w:r>
             <w:r>
               <w:rPr>
@@ -1181,7 +1183,7 @@
               <w:lang w:eastAsia="fr-FR"/>
             </w:rPr>
           </w:pPr>
-          <w:hyperlink w:anchor="_Toc499319167" w:history="1">
+          <w:hyperlink w:anchor="_Toc499491197" w:history="1">
             <w:r>
               <w:rPr>
                 <w:rStyle w:val="Lienhypertexte"/>
@@ -1208,7 +1210,7 @@
                 <w:noProof/>
                 <w:webHidden/>
               </w:rPr>
-              <w:instrText xml:space="preserve"> PAGEREF _Toc499319167 \h </w:instrText>
+              <w:instrText xml:space="preserve"> PAGEREF _Toc499491197 \h </w:instrText>
             </w:r>
             <w:r>
               <w:rPr>
@@ -1228,7 +1230,7 @@
                 <w:noProof/>
                 <w:webHidden/>
               </w:rPr>
-              <w:t>6</w:t>
+              <w:t>7</w:t>
             </w:r>
             <w:r>
               <w:rPr>
@@ -1251,7 +1253,7 @@
               <w:lang w:eastAsia="fr-FR"/>
             </w:rPr>
           </w:pPr>
-          <w:hyperlink w:anchor="_Toc499319168" w:history="1">
+          <w:hyperlink w:anchor="_Toc499491198" w:history="1">
             <w:r>
               <w:rPr>
                 <w:rStyle w:val="Lienhypertexte"/>
@@ -1278,7 +1280,7 @@
                 <w:noProof/>
                 <w:webHidden/>
               </w:rPr>
-              <w:instrText xml:space="preserve"> PAGEREF _Toc499319168 \h </w:instrText>
+              <w:instrText xml:space="preserve"> PAGEREF _Toc499491198 \h </w:instrText>
             </w:r>
             <w:r>
               <w:rPr>
@@ -1298,7 +1300,7 @@
                 <w:noProof/>
                 <w:webHidden/>
               </w:rPr>
-              <w:t>6</w:t>
+              <w:t>7</w:t>
             </w:r>
             <w:r>
               <w:rPr>
@@ -1321,7 +1323,7 @@
               <w:lang w:eastAsia="fr-FR"/>
             </w:rPr>
           </w:pPr>
-          <w:hyperlink w:anchor="_Toc499319169" w:history="1">
+          <w:hyperlink w:anchor="_Toc499491199" w:history="1">
             <w:r>
               <w:rPr>
                 <w:rStyle w:val="Lienhypertexte"/>
@@ -1348,7 +1350,7 @@
                 <w:noProof/>
                 <w:webHidden/>
               </w:rPr>
-              <w:instrText xml:space="preserve"> PAGEREF _Toc499319169 \h </w:instrText>
+              <w:instrText xml:space="preserve"> PAGEREF _Toc499491199 \h </w:instrText>
             </w:r>
             <w:r>
               <w:rPr>
@@ -1368,7 +1370,7 @@
                 <w:noProof/>
                 <w:webHidden/>
               </w:rPr>
-              <w:t>6</w:t>
+              <w:t>7</w:t>
             </w:r>
             <w:r>
               <w:rPr>
@@ -1391,7 +1393,7 @@
               <w:lang w:eastAsia="fr-FR"/>
             </w:rPr>
           </w:pPr>
-          <w:hyperlink w:anchor="_Toc499319170" w:history="1">
+          <w:hyperlink w:anchor="_Toc499491200" w:history="1">
             <w:r>
               <w:rPr>
                 <w:rStyle w:val="Lienhypertexte"/>
@@ -1418,7 +1420,7 @@
                 <w:noProof/>
                 <w:webHidden/>
               </w:rPr>
-              <w:instrText xml:space="preserve"> PAGEREF _Toc499319170 \h </w:instrText>
+              <w:instrText xml:space="preserve"> PAGEREF _Toc499491200 \h </w:instrText>
             </w:r>
             <w:r>
               <w:rPr>
@@ -1438,7 +1440,7 @@
                 <w:noProof/>
                 <w:webHidden/>
               </w:rPr>
-              <w:t>7</w:t>
+              <w:t>8</w:t>
             </w:r>
             <w:r>
               <w:rPr>
@@ -1461,7 +1463,7 @@
               <w:lang w:eastAsia="fr-FR"/>
             </w:rPr>
           </w:pPr>
-          <w:hyperlink w:anchor="_Toc499319171" w:history="1">
+          <w:hyperlink w:anchor="_Toc499491201" w:history="1">
             <w:r>
               <w:rPr>
                 <w:rStyle w:val="Lienhypertexte"/>
@@ -1488,7 +1490,7 @@
                 <w:noProof/>
                 <w:webHidden/>
               </w:rPr>
-              <w:instrText xml:space="preserve"> PAGEREF _Toc499319171 \h </w:instrText>
+              <w:instrText xml:space="preserve"> PAGEREF _Toc499491201 \h </w:instrText>
             </w:r>
             <w:r>
               <w:rPr>
@@ -1508,7 +1510,7 @@
                 <w:noProof/>
                 <w:webHidden/>
               </w:rPr>
-              <w:t>7</w:t>
+              <w:t>8</w:t>
             </w:r>
             <w:r>
               <w:rPr>
@@ -1531,7 +1533,7 @@
               <w:lang w:eastAsia="fr-FR"/>
             </w:rPr>
           </w:pPr>
-          <w:hyperlink w:anchor="_Toc499319172" w:history="1">
+          <w:hyperlink w:anchor="_Toc499491202" w:history="1">
             <w:r>
               <w:rPr>
                 <w:rStyle w:val="Lienhypertexte"/>
@@ -1558,7 +1560,7 @@
                 <w:noProof/>
                 <w:webHidden/>
               </w:rPr>
-              <w:instrText xml:space="preserve"> PAGEREF _Toc499319172 \h </w:instrText>
+              <w:instrText xml:space="preserve"> PAGEREF _Toc499491202 \h </w:instrText>
             </w:r>
             <w:r>
               <w:rPr>
@@ -1578,7 +1580,7 @@
                 <w:noProof/>
                 <w:webHidden/>
               </w:rPr>
-              <w:t>7</w:t>
+              <w:t>8</w:t>
             </w:r>
             <w:r>
               <w:rPr>
@@ -1601,7 +1603,7 @@
               <w:lang w:eastAsia="fr-FR"/>
             </w:rPr>
           </w:pPr>
-          <w:hyperlink w:anchor="_Toc499319173" w:history="1">
+          <w:hyperlink w:anchor="_Toc499491203" w:history="1">
             <w:r>
               <w:rPr>
                 <w:rStyle w:val="Lienhypertexte"/>
@@ -1628,7 +1630,7 @@
                 <w:noProof/>
                 <w:webHidden/>
               </w:rPr>
-              <w:instrText xml:space="preserve"> PAGEREF _Toc499319173 \h </w:instrText>
+              <w:instrText xml:space="preserve"> PAGEREF _Toc499491203 \h </w:instrText>
             </w:r>
             <w:r>
               <w:rPr>
@@ -1648,7 +1650,7 @@
                 <w:noProof/>
                 <w:webHidden/>
               </w:rPr>
-              <w:t>7</w:t>
+              <w:t>8</w:t>
             </w:r>
             <w:r>
               <w:rPr>
@@ -1671,7 +1673,7 @@
               <w:lang w:eastAsia="fr-FR"/>
             </w:rPr>
           </w:pPr>
-          <w:hyperlink w:anchor="_Toc499319174" w:history="1">
+          <w:hyperlink w:anchor="_Toc499491204" w:history="1">
             <w:r>
               <w:rPr>
                 <w:rStyle w:val="Lienhypertexte"/>
@@ -1698,7 +1700,7 @@
                 <w:noProof/>
                 <w:webHidden/>
               </w:rPr>
-              <w:instrText xml:space="preserve"> PAGEREF _Toc499319174 \h </w:instrText>
+              <w:instrText xml:space="preserve"> PAGEREF _Toc499491204 \h </w:instrText>
             </w:r>
             <w:r>
               <w:rPr>
@@ -1718,7 +1720,7 @@
                 <w:noProof/>
                 <w:webHidden/>
               </w:rPr>
-              <w:t>8</w:t>
+              <w:t>9</w:t>
             </w:r>
             <w:r>
               <w:rPr>
@@ -1741,7 +1743,7 @@
               <w:lang w:eastAsia="fr-FR"/>
             </w:rPr>
           </w:pPr>
-          <w:hyperlink w:anchor="_Toc499319175" w:history="1">
+          <w:hyperlink w:anchor="_Toc499491205" w:history="1">
             <w:r>
               <w:rPr>
                 <w:rStyle w:val="Lienhypertexte"/>
@@ -1768,7 +1770,7 @@
                 <w:noProof/>
                 <w:webHidden/>
               </w:rPr>
-              <w:instrText xml:space="preserve"> PAGEREF _Toc499319175 \h </w:instrText>
+              <w:instrText xml:space="preserve"> PAGEREF _Toc499491205 \h </w:instrText>
             </w:r>
             <w:r>
               <w:rPr>
@@ -1788,7 +1790,147 @@
                 <w:noProof/>
                 <w:webHidden/>
               </w:rPr>
-              <w:t>8</w:t>
+              <w:t>9</w:t>
+            </w:r>
+            <w:r>
+              <w:rPr>
+                <w:noProof/>
+                <w:webHidden/>
+              </w:rPr>
+              <w:fldChar w:fldCharType="end"/>
+            </w:r>
+          </w:hyperlink>
+        </w:p>
+        <w:p>
+          <w:pPr>
+            <w:pStyle w:val="TM3"/>
+            <w:tabs>
+              <w:tab w:val="right" w:leader="dot" w:pos="9062"/>
+            </w:tabs>
+            <w:rPr>
+              <w:rFonts w:eastAsiaTheme="minorEastAsia"/>
+              <w:noProof/>
+              <w:lang w:eastAsia="fr-FR"/>
+            </w:rPr>
+          </w:pPr>
+          <w:hyperlink w:anchor="_Toc499491206" w:history="1">
+            <w:r>
+              <w:rPr>
+                <w:rStyle w:val="Lienhypertexte"/>
+                <w:noProof/>
+              </w:rPr>
+              <w:t>Jour 25 (25/11/17) – Durée travail 7h:</w:t>
+            </w:r>
+            <w:r>
+              <w:rPr>
+                <w:noProof/>
+                <w:webHidden/>
+              </w:rPr>
+              <w:tab/>
+            </w:r>
+            <w:r>
+              <w:rPr>
+                <w:noProof/>
+                <w:webHidden/>
+              </w:rPr>
+              <w:fldChar w:fldCharType="begin"/>
+            </w:r>
+            <w:r>
+              <w:rPr>
+                <w:noProof/>
+                <w:webHidden/>
+              </w:rPr>
+              <w:instrText xml:space="preserve"> PAGEREF _Toc499491206 \h </w:instrText>
+            </w:r>
+            <w:r>
+              <w:rPr>
+                <w:noProof/>
+                <w:webHidden/>
+              </w:rPr>
+            </w:r>
+            <w:r>
+              <w:rPr>
+                <w:noProof/>
+                <w:webHidden/>
+              </w:rPr>
+              <w:fldChar w:fldCharType="separate"/>
+            </w:r>
+            <w:r>
+              <w:rPr>
+                <w:noProof/>
+                <w:webHidden/>
+              </w:rPr>
+              <w:t>9</w:t>
+            </w:r>
+            <w:r>
+              <w:rPr>
+                <w:noProof/>
+                <w:webHidden/>
+              </w:rPr>
+              <w:fldChar w:fldCharType="end"/>
+            </w:r>
+          </w:hyperlink>
+        </w:p>
+        <w:p>
+          <w:pPr>
+            <w:pStyle w:val="TM3"/>
+            <w:tabs>
+              <w:tab w:val="right" w:leader="dot" w:pos="9062"/>
+            </w:tabs>
+            <w:rPr>
+              <w:rFonts w:eastAsiaTheme="minorEastAsia"/>
+              <w:noProof/>
+              <w:lang w:eastAsia="fr-FR"/>
+            </w:rPr>
+          </w:pPr>
+          <w:hyperlink w:anchor="_Toc499491207" w:history="1">
+            <w:r>
+              <w:rPr>
+                <w:rStyle w:val="Lienhypertexte"/>
+                <w:noProof/>
+              </w:rPr>
+              <w:t>Jour 26 (26/11/17) – Durée travail 8h:</w:t>
+            </w:r>
+            <w:r>
+              <w:rPr>
+                <w:noProof/>
+                <w:webHidden/>
+              </w:rPr>
+              <w:tab/>
+            </w:r>
+            <w:r>
+              <w:rPr>
+                <w:noProof/>
+                <w:webHidden/>
+              </w:rPr>
+              <w:fldChar w:fldCharType="begin"/>
+            </w:r>
+            <w:r>
+              <w:rPr>
+                <w:noProof/>
+                <w:webHidden/>
+              </w:rPr>
+              <w:instrText xml:space="preserve"> PAGEREF _Toc499491207 \h </w:instrText>
+            </w:r>
+            <w:r>
+              <w:rPr>
+                <w:noProof/>
+                <w:webHidden/>
+              </w:rPr>
+            </w:r>
+            <w:r>
+              <w:rPr>
+                <w:noProof/>
+                <w:webHidden/>
+              </w:rPr>
+              <w:fldChar w:fldCharType="separate"/>
+            </w:r>
+            <w:r>
+              <w:rPr>
+                <w:noProof/>
+                <w:webHidden/>
+              </w:rPr>
+              <w:t>9</w:t>
             </w:r>
             <w:r>
               <w:rPr>
@@ -1811,13 +1953,13 @@
               <w:lang w:eastAsia="fr-FR"/>
             </w:rPr>
           </w:pPr>
-          <w:hyperlink w:anchor="_Toc499319176" w:history="1">
+          <w:hyperlink w:anchor="_Toc499491208" w:history="1">
             <w:r>
               <w:rPr>
                 <w:rStyle w:val="Lienhypertexte"/>
                 <w:noProof/>
               </w:rPr>
-              <w:t>Temps de travail : 111h</w:t>
+              <w:t>Temps de travail : 130h</w:t>
             </w:r>
             <w:r>
               <w:rPr>
@@ -1838,7 +1980,7 @@
                 <w:noProof/>
                 <w:webHidden/>
               </w:rPr>
-              <w:instrText xml:space="preserve"> PAGEREF _Toc499319176 \h </w:instrText>
+              <w:instrText xml:space="preserve"> PAGEREF _Toc499491208 \h </w:instrText>
             </w:r>
             <w:r>
               <w:rPr>
@@ -1858,7 +2000,7 @@
                 <w:noProof/>
                 <w:webHidden/>
               </w:rPr>
-              <w:t>8</w:t>
+              <w:t>10</w:t>
             </w:r>
             <w:r>
               <w:rPr>
@@ -1891,6 +2033,7 @@
         </w:rPr>
       </w:pPr>
       <w:r>
+        <w:lastRenderedPageBreak/>
         <w:br w:type="page"/>
       </w:r>
     </w:p>
@@ -1898,7 +2041,7 @@
       <w:pPr>
         <w:pStyle w:val="Titre3"/>
       </w:pPr>
-      <w:bookmarkStart w:id="1" w:name="_Toc499319152"/>
+      <w:bookmarkStart w:id="2" w:name="_Toc499491182"/>
       <w:r>
         <w:lastRenderedPageBreak/>
         <w:t>Jour 1 (01/11/17)</w:t>
@@ -1915,7 +2058,7 @@
       <w:r>
         <w:t>:</w:t>
       </w:r>
-      <w:bookmarkEnd w:id="1"/>
+      <w:bookmarkEnd w:id="2"/>
     </w:p>
     <w:p>
       <w:pPr>
@@ -1931,18 +2074,44 @@
         <w:t>er</w:t>
       </w:r>
       <w:r>
-        <w:t xml:space="preserve"> jour de formation sur le cours de Data Analyst. Celui-ci commence par un premier cours pour apprendre à apprendre. N’ayant jamais « arrêté » d’apprendre de manière autodidacte, celui-ci s’est plutôt bien passé. Un peu de temps pour mettre à jour mes CVs (j’ai 2 versions différentes), une petite demi-heure pour la mise à jour de mon profil </w:t>
+        <w:t xml:space="preserve"> jour de formation sur le cours de Data </w:t>
+      </w:r>
+      <w:proofErr w:type="spellStart"/>
+      <w:r>
+        <w:t>Analyst</w:t>
+      </w:r>
+      <w:proofErr w:type="spellEnd"/>
+      <w:r>
+        <w:t xml:space="preserve">. Celui-ci commence par un premier cours pour apprendre à apprendre. N’ayant jamais « arrêté » d’apprendre de manière autodidacte, celui-ci s’est plutôt bien passé. Un peu de temps pour mettre à jour mes </w:t>
+      </w:r>
+      <w:proofErr w:type="spellStart"/>
+      <w:r>
+        <w:t>CVs</w:t>
+      </w:r>
+      <w:proofErr w:type="spellEnd"/>
+      <w:r>
+        <w:t xml:space="preserve"> (j’ai 2 versions différentes), une petite demi-heure pour la mise à jour de mon profil </w:t>
       </w:r>
       <w:hyperlink r:id="rId6" w:history="1">
+        <w:proofErr w:type="spellStart"/>
         <w:r>
           <w:rPr>
             <w:rStyle w:val="Lienhypertexte"/>
           </w:rPr>
           <w:t>Linkedin</w:t>
         </w:r>
+        <w:proofErr w:type="spellEnd"/>
       </w:hyperlink>
       <w:r>
-        <w:t xml:space="preserve"> incluant le début de la formation mais aussi l’ajout des 19 certificats déjà faits… En effet, j’ai commencé les cours depuis pas mal de temps sur OpenClassrooms mais j’ai décidé de faire les Quiz/Activités que récemment en ayant pris goût à l’apprentissage de la Data Science. Le passage en Premium m’a donc permis d’avoir accès au Certificats.</w:t>
+        <w:t xml:space="preserve"> incluant le début de la formation mais aussi l’ajout des 19 certificats déjà faits… En effet, j’ai commencé les cours depuis pas mal de temps sur </w:t>
+      </w:r>
+      <w:proofErr w:type="spellStart"/>
+      <w:r>
+        <w:t>OpenClassrooms</w:t>
+      </w:r>
+      <w:proofErr w:type="spellEnd"/>
+      <w:r>
+        <w:t xml:space="preserve"> mais j’ai décidé de faire les Quiz/Activités que récemment en ayant pris goût à l’apprentissage de la Data Science. Le passage en Premium m’a donc permis d’avoir accès au Certificats.</w:t>
       </w:r>
     </w:p>
     <w:p>
@@ -1990,7 +2159,31 @@
         <w:t>ère</w:t>
       </w:r>
       <w:r>
-        <w:t xml:space="preserve"> petite frustration… En effet, je commence après le Projet 1 celui-ci qui, comme je m’en doutais un peu, s’oriente sur le nettoyage de données. J’avais déjà eu affaire à du traitement de dataset pas clean mais généralement c’est très léger (ajouter/supprimer des lignes sans valeurs, Encoder/OneHotEncoder les Labels) mais là je me rends compte que c’est un tout autre chantier… Un dataset de 800mo, 320 000 lignes et 162 colonnes. Le tout sans trop savoir ce que l’on cherche. Bref, il faut prendre le temps de comprendre chaque </w:t>
+        <w:t xml:space="preserve"> petite frustration… En effet, je commence après le Projet 1 celui-ci qui, comme je m’en doutais un peu, s’oriente sur le nettoyage de données. J’avais déjà eu affaire à du traitement de </w:t>
+      </w:r>
+      <w:proofErr w:type="spellStart"/>
+      <w:r>
+        <w:t>dataset</w:t>
+      </w:r>
+      <w:proofErr w:type="spellEnd"/>
+      <w:r>
+        <w:t xml:space="preserve"> pas clean mais généralement c’est très léger (ajouter/supprimer des lignes sans valeurs, Encoder/</w:t>
+      </w:r>
+      <w:proofErr w:type="spellStart"/>
+      <w:r>
+        <w:t>OneHotEncoder</w:t>
+      </w:r>
+      <w:proofErr w:type="spellEnd"/>
+      <w:r>
+        <w:t xml:space="preserve"> les Labels) mais là je me rends compte que c’est un tout autre chantier… Un </w:t>
+      </w:r>
+      <w:proofErr w:type="spellStart"/>
+      <w:r>
+        <w:t>dataset</w:t>
+      </w:r>
+      <w:proofErr w:type="spellEnd"/>
+      <w:r>
+        <w:t xml:space="preserve"> de 800mo, 320 000 lignes et 162 colonnes. Le tout sans trop savoir ce que l’on cherche. Bref, il faut prendre le temps de comprendre chaque </w:t>
       </w:r>
       <w:r>
         <w:t>donnée</w:t>
@@ -2009,7 +2202,7 @@
       <w:pPr>
         <w:pStyle w:val="Titre3"/>
       </w:pPr>
-      <w:bookmarkStart w:id="2" w:name="_Toc499319153"/>
+      <w:bookmarkStart w:id="3" w:name="_Toc499491183"/>
       <w:r>
         <w:t>Jour 2 (02/11/17)</w:t>
       </w:r>
@@ -2019,7 +2212,7 @@
       <w:r>
         <w:t>:</w:t>
       </w:r>
-      <w:bookmarkEnd w:id="2"/>
+      <w:bookmarkEnd w:id="3"/>
     </w:p>
     <w:p>
       <w:pPr>
@@ -2030,7 +2223,15 @@
         <w:t>Etant en congé 2 jours, je me réveille tôt pour avancer (tout en sachant que la tâche sera longue et fastidieuse).</w:t>
       </w:r>
       <w:r>
-        <w:t xml:space="preserve"> Le data cleaning avance par à-coup. Notamment lors de colonne complexe à traiter (par exemple les traces, additifs, qui sont des concaténations de données). Cependant cela avance. A la fin du 1</w:t>
+        <w:t xml:space="preserve"> Le data </w:t>
+      </w:r>
+      <w:proofErr w:type="spellStart"/>
+      <w:r>
+        <w:t>cleaning</w:t>
+      </w:r>
+      <w:proofErr w:type="spellEnd"/>
+      <w:r>
+        <w:t xml:space="preserve"> avance par à-coup. Notamment lors de colonne complexe à traiter (par exemple les traces, additifs, qui sont des concaténations de données). Cependant cela avance. A la fin du 1</w:t>
       </w:r>
       <w:r>
         <w:rPr>
@@ -2041,9 +2242,11 @@
       <w:r>
         <w:t xml:space="preserve"> nettoyage il reste 84 </w:t>
       </w:r>
+      <w:proofErr w:type="spellStart"/>
       <w:r>
         <w:t>features</w:t>
       </w:r>
+      <w:proofErr w:type="spellEnd"/>
       <w:r>
         <w:t xml:space="preserve"> mais je décide de commencer en parallèle l’exploration en espérant découvrir </w:t>
       </w:r>
@@ -2084,7 +2287,23 @@
         <w:t>vue</w:t>
       </w:r>
       <w:r>
-        <w:t xml:space="preserve"> car on doit effectuer une Clustering mais sans avoir de labels particuliers. Du coup j'ai du mal à voir comment j'évaluerais par la suite les modèles. Mais bon il faut commencer par le commencement, place au nettoyage du dataset.</w:t>
+        <w:t xml:space="preserve"> car on doit effectuer une </w:t>
+      </w:r>
+      <w:proofErr w:type="spellStart"/>
+      <w:r>
+        <w:t>Clustering</w:t>
+      </w:r>
+      <w:proofErr w:type="spellEnd"/>
+      <w:r>
+        <w:t xml:space="preserve"> mais sans avoir de labels particuliers. Du coup j'ai du mal à voir comment j'évaluerais par la suite les modèles. Mais bon il faut commencer par le commencement, place au nettoyage du </w:t>
+      </w:r>
+      <w:proofErr w:type="spellStart"/>
+      <w:r>
+        <w:t>dataset</w:t>
+      </w:r>
+      <w:proofErr w:type="spellEnd"/>
+      <w:r>
+        <w:t>.</w:t>
       </w:r>
     </w:p>
     <w:p>
@@ -2093,7 +2312,15 @@
       </w:pPr>
       <w:r>
         <w:tab/>
-        <w:t xml:space="preserve">Le dataset étant beaucoup plus petit, celui-ci va aussi </w:t>
+        <w:t xml:space="preserve">Le </w:t>
+      </w:r>
+      <w:proofErr w:type="spellStart"/>
+      <w:r>
+        <w:t>dataset</w:t>
+      </w:r>
+      <w:proofErr w:type="spellEnd"/>
+      <w:r>
+        <w:t xml:space="preserve"> étant beaucoup plus petit, celui-ci va aussi </w:t>
       </w:r>
       <w:r>
         <w:t>beaucoup</w:t>
@@ -2112,7 +2339,15 @@
       </w:r>
       <w:r>
         <w:lastRenderedPageBreak/>
-        <w:t xml:space="preserve">analyse sur chaque feature. </w:t>
+        <w:t xml:space="preserve">analyse sur chaque </w:t>
+      </w:r>
+      <w:proofErr w:type="spellStart"/>
+      <w:r>
+        <w:t>feature</w:t>
+      </w:r>
+      <w:proofErr w:type="spellEnd"/>
+      <w:r>
+        <w:t xml:space="preserve">. </w:t>
       </w:r>
       <w:r>
         <w:t>La majorité sont très simples, il faut juste remplir les valeurs manquantes par des données logique (dans certains cas 0, la moyenne</w:t>
@@ -2131,11 +2366,11 @@
       <w:pPr>
         <w:pStyle w:val="Titre3"/>
       </w:pPr>
-      <w:bookmarkStart w:id="3" w:name="_Toc499319154"/>
+      <w:bookmarkStart w:id="4" w:name="_Toc499491184"/>
       <w:r>
         <w:t>Jour 3 (03/11/17) – Durée travail env. 13h:</w:t>
       </w:r>
-      <w:bookmarkEnd w:id="3"/>
+      <w:bookmarkEnd w:id="4"/>
     </w:p>
     <w:p>
       <w:pPr>
@@ -2143,13 +2378,29 @@
       </w:pPr>
       <w:r>
         <w:tab/>
-        <w:t xml:space="preserve">Pour les 2 colonnes à problème, je décide dans un premier temps d'utiliser le LabelEncoder. L'objectif étant d'avoir "un premier jet" pour tester les modèles. Je l'applique donc sur chaque </w:t>
+        <w:t xml:space="preserve">Pour les 2 colonnes à problème, je décide dans un premier temps d'utiliser le </w:t>
+      </w:r>
+      <w:proofErr w:type="spellStart"/>
+      <w:r>
+        <w:t>LabelEncoder</w:t>
+      </w:r>
+      <w:proofErr w:type="spellEnd"/>
+      <w:r>
+        <w:t xml:space="preserve">. L'objectif étant d'avoir "un premier jet" pour tester les modèles. Je l'applique donc sur chaque </w:t>
       </w:r>
       <w:r>
         <w:t>colonne</w:t>
       </w:r>
       <w:r>
-        <w:t xml:space="preserve"> de type texte et teste le Kmeans, PCA et TSNE.</w:t>
+        <w:t xml:space="preserve"> de type texte et teste le </w:t>
+      </w:r>
+      <w:proofErr w:type="spellStart"/>
+      <w:r>
+        <w:t>Kmeans</w:t>
+      </w:r>
+      <w:proofErr w:type="spellEnd"/>
+      <w:r>
+        <w:t>, PCA et TSNE.</w:t>
       </w:r>
       <w:r>
         <w:t xml:space="preserve"> Peu importe le nombre de cluster, le </w:t>
@@ -2158,7 +2409,15 @@
         <w:t>résultat</w:t>
       </w:r>
       <w:r>
-        <w:t xml:space="preserve"> du kmeans ne me semble pas terrible visuellement. Si je regarde la liste </w:t>
+        <w:t xml:space="preserve"> du </w:t>
+      </w:r>
+      <w:proofErr w:type="spellStart"/>
+      <w:r>
+        <w:t>kmeans</w:t>
+      </w:r>
+      <w:proofErr w:type="spellEnd"/>
+      <w:r>
+        <w:t xml:space="preserve"> ne me semble pas terrible visuellement. Si je regarde la liste </w:t>
       </w:r>
       <w:r>
         <w:t>des films</w:t>
@@ -2230,13 +2489,29 @@
         <w:t>étant</w:t>
       </w:r>
       <w:r>
-        <w:t xml:space="preserve"> d'avoir les acteurs qui jouent beaucoup assez proche. En effet le LabelEncoder pour donner le Label 1 à </w:t>
-      </w:r>
-      <w:r>
-        <w:t>Johnny Dep</w:t>
-      </w:r>
-      <w:r>
-        <w:t xml:space="preserve">p et 55 à Orlando Bloom. De ce fait la distance entre ces 2 acteurs sera grand et donc illogique. Par contre tous </w:t>
+        <w:t xml:space="preserve"> d'avoir les acteurs qui jouent beaucoup assez proche. En effet le </w:t>
+      </w:r>
+      <w:proofErr w:type="spellStart"/>
+      <w:r>
+        <w:t>LabelEncoder</w:t>
+      </w:r>
+      <w:proofErr w:type="spellEnd"/>
+      <w:r>
+        <w:t xml:space="preserve"> pour donner le Label 1 à </w:t>
+      </w:r>
+      <w:r>
+        <w:t xml:space="preserve">Johnny </w:t>
+      </w:r>
+      <w:proofErr w:type="spellStart"/>
+      <w:r>
+        <w:t>Dep</w:t>
+      </w:r>
+      <w:r>
+        <w:t>p</w:t>
+      </w:r>
+      <w:proofErr w:type="spellEnd"/>
+      <w:r>
+        <w:t xml:space="preserve"> et 55 à Orlando Bloom. De ce fait la distance entre ces 2 acteurs sera grand et donc illogique. Par contre tous </w:t>
       </w:r>
       <w:r>
         <w:t>l'acteur</w:t>
@@ -2251,7 +2526,15 @@
       </w:pPr>
       <w:r>
         <w:tab/>
-        <w:t xml:space="preserve"> Là les résultats sont meilleurs, le PCA peut expliquer 60% de la variance en 10 dimensions, le K-means commence </w:t>
+        <w:t xml:space="preserve"> Là les résultats sont meilleurs, le PCA peut expliquer 60% de la variance en 10 dimensions, le K-</w:t>
+      </w:r>
+      <w:proofErr w:type="spellStart"/>
+      <w:r>
+        <w:t>means</w:t>
+      </w:r>
+      <w:proofErr w:type="spellEnd"/>
+      <w:r>
+        <w:t xml:space="preserve"> commence </w:t>
       </w:r>
       <w:r>
         <w:t>à</w:t>
@@ -2263,7 +2546,15 @@
         <w:t>résultats</w:t>
       </w:r>
       <w:r>
-        <w:t xml:space="preserve"> ne sont pas fameux. Quant au TSNE, il réussit très bien. Je reste donc sur ce modèle, génère un dataset de production avec juste les données utilise et leurs positions afin de faire le site. </w:t>
+        <w:t xml:space="preserve"> ne sont pas fameux. Quant au TSNE, il réussit très bien. Je reste donc sur ce modèle, génère un </w:t>
+      </w:r>
+      <w:proofErr w:type="spellStart"/>
+      <w:r>
+        <w:t>dataset</w:t>
+      </w:r>
+      <w:proofErr w:type="spellEnd"/>
+      <w:r>
+        <w:t xml:space="preserve"> de production avec juste les données utilise et leurs positions afin de faire le site. </w:t>
       </w:r>
     </w:p>
     <w:p>
@@ -2278,7 +2569,15 @@
         <w:t>à</w:t>
       </w:r>
       <w:r>
-        <w:t xml:space="preserve"> reprendre le cours de Flask sur OC et cela avance plutôt bien. J'ai </w:t>
+        <w:t xml:space="preserve"> reprendre le cours de </w:t>
+      </w:r>
+      <w:proofErr w:type="spellStart"/>
+      <w:r>
+        <w:t>Flask</w:t>
+      </w:r>
+      <w:proofErr w:type="spellEnd"/>
+      <w:r>
+        <w:t xml:space="preserve"> sur OC et cela avance plutôt bien. J'ai </w:t>
       </w:r>
       <w:r>
         <w:t>fait</w:t>
@@ -2323,11 +2622,11 @@
       <w:pPr>
         <w:pStyle w:val="Titre3"/>
       </w:pPr>
-      <w:bookmarkStart w:id="4" w:name="_Toc499319155"/>
+      <w:bookmarkStart w:id="5" w:name="_Toc499491185"/>
       <w:r>
         <w:t>Jour 4 (04/11/17) – Durée travail env. 10h:</w:t>
       </w:r>
-      <w:bookmarkEnd w:id="4"/>
+      <w:bookmarkEnd w:id="5"/>
     </w:p>
     <w:p>
       <w:pPr>
@@ -2335,19 +2634,83 @@
       </w:pPr>
       <w:r>
         <w:tab/>
-        <w:t xml:space="preserve">Etant en attentes d'informations avec mon tuteur sur le projet n°2 et le projet n°3 étant démarré, je commence plus doucement le projet 4. Celui-ci s'appuie sur 2.8 go de données assez cleané avec pour objectif de mettre en place un modèle linéaire. Les données sur ce dataset sont propres, il ne manque pas de points, il n'y a pas outliers donc on passe assez rapidement à de l'exploration. Avant cela il faut juste se débarrasser </w:t>
+        <w:t xml:space="preserve">Etant en attentes d'informations avec mon tuteur sur le projet n°2 et le projet n°3 étant démarré, je commence plus doucement le projet 4. Celui-ci s'appuie sur 2.8 go de données assez </w:t>
+      </w:r>
+      <w:proofErr w:type="spellStart"/>
+      <w:r>
+        <w:t>cleané</w:t>
+      </w:r>
+      <w:proofErr w:type="spellEnd"/>
+      <w:r>
+        <w:t xml:space="preserve"> avec pour objectif de mettre en place un modèle linéaire. Les données sur ce </w:t>
+      </w:r>
+      <w:proofErr w:type="spellStart"/>
+      <w:r>
+        <w:t>dataset</w:t>
+      </w:r>
+      <w:proofErr w:type="spellEnd"/>
+      <w:r>
+        <w:t xml:space="preserve"> sont propres, il ne manque pas de points, il n'y a pas </w:t>
+      </w:r>
+      <w:proofErr w:type="spellStart"/>
+      <w:r>
+        <w:t>outliers</w:t>
+      </w:r>
+      <w:proofErr w:type="spellEnd"/>
+      <w:r>
+        <w:t xml:space="preserve"> donc on passe assez rapidement à de l'exploration. Avant cela il faut juste se débarrasser </w:t>
       </w:r>
       <w:r>
         <w:t>apriori</w:t>
       </w:r>
       <w:r>
-        <w:t xml:space="preserve"> des features inutiles/ imprévisible. Pour certaines cela est évident à la description de la feature sur le site pour d'autres, cela a été décidé basé sur l'exploration. Au départ tout s'est fait sur un seul moins pour </w:t>
+        <w:t xml:space="preserve"> des </w:t>
+      </w:r>
+      <w:proofErr w:type="spellStart"/>
+      <w:r>
+        <w:t>features</w:t>
+      </w:r>
+      <w:proofErr w:type="spellEnd"/>
+      <w:r>
+        <w:t xml:space="preserve"> inutiles/ imprévisible. Pour certaines cela est évident à la description de la </w:t>
+      </w:r>
+      <w:proofErr w:type="spellStart"/>
+      <w:r>
+        <w:t>feature</w:t>
+      </w:r>
+      <w:proofErr w:type="spellEnd"/>
+      <w:r>
+        <w:t xml:space="preserve"> sur le site pour d'autres, cela a été décidé basé sur l'exploration. Au départ tout s'est fait sur un seul moins pour </w:t>
       </w:r>
       <w:r>
         <w:t>accélérer</w:t>
       </w:r>
       <w:r>
-        <w:t xml:space="preserve"> le processus et une fois fini, un script propre a été fait pour fusionner les dataset et faire le cleaning d'un coup. A cause de bug sur le dataset d'avril un peu de temps a été perdu lors de l'exploration mais globalement tout s'est bien passé. Le passage au modèle quant </w:t>
+        <w:t xml:space="preserve"> le processus et une fois fini, un script propre a été fait pour fusionner les </w:t>
+      </w:r>
+      <w:proofErr w:type="spellStart"/>
+      <w:r>
+        <w:t>dataset</w:t>
+      </w:r>
+      <w:proofErr w:type="spellEnd"/>
+      <w:r>
+        <w:t xml:space="preserve"> et faire le </w:t>
+      </w:r>
+      <w:proofErr w:type="spellStart"/>
+      <w:r>
+        <w:t>cleaning</w:t>
+      </w:r>
+      <w:proofErr w:type="spellEnd"/>
+      <w:r>
+        <w:t xml:space="preserve"> d'un coup. A cause de bug sur le </w:t>
+      </w:r>
+      <w:proofErr w:type="spellStart"/>
+      <w:r>
+        <w:t>dataset</w:t>
+      </w:r>
+      <w:proofErr w:type="spellEnd"/>
+      <w:r>
+        <w:t xml:space="preserve"> d'avril un peu de temps a été perdu lors de l'exploration mais globalement tout s'est bien passé. Le passage au modèle quant </w:t>
       </w:r>
       <w:r>
         <w:t>à</w:t>
@@ -2381,7 +2744,15 @@
         <w:t>aéroport</w:t>
       </w:r>
       <w:r>
-        <w:t xml:space="preserve"> d'arrivé, compagnie, …) le problème c'est que le retard n'est aucunement linéaire avec ces features (il y a plus de retard en journée, plus le lundi et vendredi que le reste de la semaine, plus en été que le reste de l'année et variable en fonction des </w:t>
+        <w:t xml:space="preserve"> d'arrivé, compagnie, …) le problème c'est que le retard n'est aucunement linéaire avec ces </w:t>
+      </w:r>
+      <w:proofErr w:type="spellStart"/>
+      <w:r>
+        <w:t>features</w:t>
+      </w:r>
+      <w:proofErr w:type="spellEnd"/>
+      <w:r>
+        <w:t xml:space="preserve"> (il y a plus de retard en journée, plus le lundi et vendredi que le reste de la semaine, plus en été que le reste de l'année et variable en fonction des </w:t>
       </w:r>
       <w:r>
         <w:t>aéroports</w:t>
@@ -2411,13 +2782,26 @@
         <w:t>blocage</w:t>
       </w:r>
       <w:r>
-        <w:t xml:space="preserve"> pour commencer la veille thématique. Dans 1 premier temps, je cherche un sujet. Je pensais parler des Enpsulated networks ou du </w:t>
-      </w:r>
+        <w:t xml:space="preserve"> pour commencer la veille thématique. Dans 1 premier temps, je cherche un sujet. Je pensais parler des </w:t>
+      </w:r>
+      <w:proofErr w:type="spellStart"/>
+      <w:r>
+        <w:t>Enpsulated</w:t>
+      </w:r>
+      <w:proofErr w:type="spellEnd"/>
+      <w:r>
+        <w:t xml:space="preserve"> networks ou du </w:t>
+      </w:r>
+      <w:proofErr w:type="spellStart"/>
       <w:r>
         <w:t>S</w:t>
       </w:r>
       <w:r>
-        <w:t xml:space="preserve">ynthetic </w:t>
+        <w:t>ynthetic</w:t>
+      </w:r>
+      <w:proofErr w:type="spellEnd"/>
+      <w:r>
+        <w:t xml:space="preserve"> </w:t>
       </w:r>
       <w:r>
         <w:t>G</w:t>
@@ -2429,7 +2813,23 @@
         <w:t>exemples</w:t>
       </w:r>
       <w:r>
-        <w:t xml:space="preserve"> dessus. Ne voulant pas parcourir des sujets déjà vu dans les cours, je décide de partir sur les Recurrent Neural Network. Ceux-ci sont d'actualité avec Siri/Google Home et tous les outils de reconnaissance vocale donc je trouve que c'est un bon sujet. Cela commence par de la recherche sur les différentes cellules (Simple RNN, LSTM, GRU, QRNN). </w:t>
+        <w:t xml:space="preserve"> dessus. Ne voulant pas parcourir des sujets déjà vu dans les cours, je décide de partir sur les </w:t>
+      </w:r>
+      <w:proofErr w:type="spellStart"/>
+      <w:r>
+        <w:t>Recurrent</w:t>
+      </w:r>
+      <w:proofErr w:type="spellEnd"/>
+      <w:r>
+        <w:t xml:space="preserve"> Neural Network. Ceux-ci sont d'actualité avec </w:t>
+      </w:r>
+      <w:proofErr w:type="spellStart"/>
+      <w:r>
+        <w:t>Siri</w:t>
+      </w:r>
+      <w:proofErr w:type="spellEnd"/>
+      <w:r>
+        <w:t xml:space="preserve">/Google Home et tous les outils de reconnaissance vocale donc je trouve que c'est un bon sujet. Cela commence par de la recherche sur les différentes cellules (Simple RNN, LSTM, GRU, QRNN). </w:t>
       </w:r>
       <w:r>
         <w:t>C'est là-dessus que ma journée va s'achever.</w:t>
@@ -2439,11 +2839,11 @@
       <w:pPr>
         <w:pStyle w:val="Titre3"/>
       </w:pPr>
-      <w:bookmarkStart w:id="5" w:name="_Toc499319156"/>
+      <w:bookmarkStart w:id="6" w:name="_Toc499491186"/>
       <w:r>
         <w:t>Jour 5 (05/11/17) – Durée travail env. 2h:</w:t>
       </w:r>
-      <w:bookmarkEnd w:id="5"/>
+      <w:bookmarkEnd w:id="6"/>
     </w:p>
     <w:p>
       <w:pPr>
@@ -2476,7 +2876,7 @@
       <w:pPr>
         <w:pStyle w:val="Titre3"/>
       </w:pPr>
-      <w:bookmarkStart w:id="6" w:name="_Toc499319157"/>
+      <w:bookmarkStart w:id="7" w:name="_Toc499491187"/>
       <w:r>
         <w:t>Jour 6</w:t>
       </w:r>
@@ -2489,7 +2889,7 @@
       <w:r>
         <w:t>/11/17) – Durée travail env. 4h:</w:t>
       </w:r>
-      <w:bookmarkEnd w:id="6"/>
+      <w:bookmarkEnd w:id="7"/>
     </w:p>
     <w:p>
       <w:pPr>
@@ -2506,11 +2906,11 @@
       <w:pPr>
         <w:pStyle w:val="Titre3"/>
       </w:pPr>
-      <w:bookmarkStart w:id="7" w:name="_Toc499319158"/>
+      <w:bookmarkStart w:id="8" w:name="_Toc499491188"/>
       <w:r>
         <w:t>Jour 7 (07/11/17) – Durée travail env. 3-4h:</w:t>
       </w:r>
-      <w:bookmarkEnd w:id="7"/>
+      <w:bookmarkEnd w:id="8"/>
     </w:p>
     <w:p>
       <w:pPr>
@@ -2518,14 +2918,38 @@
       </w:pPr>
       <w:r>
         <w:tab/>
-        <w:t>Toujours malade (conjonctivite), je reste à la maison mais difficile de travailler. Je continue donc tranquillement la veille technologique en passant en revue le modèle du LSTM. Fatigué de lire, je décide de reprendre la compétition Kaggle sur la classification de race de chien que j'avais commencé car elle est utile pour le Projet 8. Je reprends donc la partie de préparation des données ou j'avais bloqué. En fois préparé, je me sers du VGG19 pre-trained dans Keras pour entrainer mon modèle. Je laisse le training 4-5h pour atteindre un résultat de 15% de classification correcte.</w:t>
+        <w:t xml:space="preserve">Toujours malade (conjonctivite), je reste à la maison mais difficile de travailler. Je continue donc tranquillement la veille technologique en passant en revue le modèle du LSTM. Fatigué de lire, je décide de reprendre la compétition </w:t>
+      </w:r>
+      <w:proofErr w:type="spellStart"/>
+      <w:r>
+        <w:t>Kaggle</w:t>
+      </w:r>
+      <w:proofErr w:type="spellEnd"/>
+      <w:r>
+        <w:t xml:space="preserve"> sur la classification de race de chien que j'avais commencé car elle est utile pour le Projet 8. Je reprends donc la partie de préparation des données ou j'avais bloqué. En fois préparé, je me sers du VGG19 </w:t>
+      </w:r>
+      <w:proofErr w:type="spellStart"/>
+      <w:r>
+        <w:t>pre-trained</w:t>
+      </w:r>
+      <w:proofErr w:type="spellEnd"/>
+      <w:r>
+        <w:t xml:space="preserve"> dans </w:t>
+      </w:r>
+      <w:proofErr w:type="spellStart"/>
+      <w:r>
+        <w:t>Keras</w:t>
+      </w:r>
+      <w:proofErr w:type="spellEnd"/>
+      <w:r>
+        <w:t xml:space="preserve"> pour entrainer mon modèle. Je laisse le training 4-5h pour atteindre un résultat de 15% de classification correcte.</w:t>
       </w:r>
     </w:p>
     <w:p>
       <w:pPr>
         <w:pStyle w:val="Titre3"/>
       </w:pPr>
-      <w:bookmarkStart w:id="8" w:name="_Toc499319159"/>
+      <w:bookmarkStart w:id="9" w:name="_Toc499491189"/>
       <w:r>
         <w:t xml:space="preserve">Jour </w:t>
       </w:r>
@@ -2541,7 +2965,7 @@
       <w:r>
         <w:t>/11/17) – Durée travail &lt; 2h:</w:t>
       </w:r>
-      <w:bookmarkEnd w:id="8"/>
+      <w:bookmarkEnd w:id="9"/>
     </w:p>
     <w:p>
       <w:pPr>
@@ -2549,24 +2973,48 @@
       </w:pPr>
       <w:r>
         <w:tab/>
-        <w:t xml:space="preserve">Ce jour, je me rends compte que mon pre-trained modèle n'a pas été sauvegardé malgré la mise en place de checkpoints si le résultat est meilleur. Mon training n'a donc servi </w:t>
+        <w:t xml:space="preserve">Ce jour, je me rends compte que mon </w:t>
+      </w:r>
+      <w:proofErr w:type="spellStart"/>
+      <w:r>
+        <w:t>pre-trained</w:t>
+      </w:r>
+      <w:proofErr w:type="spellEnd"/>
+      <w:r>
+        <w:t xml:space="preserve"> modèle n'a pas été sauvegardé malgré la mise en place de </w:t>
+      </w:r>
+      <w:proofErr w:type="spellStart"/>
+      <w:r>
+        <w:t>checkpoints</w:t>
+      </w:r>
+      <w:proofErr w:type="spellEnd"/>
+      <w:r>
+        <w:t xml:space="preserve"> si le résultat est meilleur. Mon training n'a donc servi </w:t>
       </w:r>
       <w:r>
         <w:t>à</w:t>
       </w:r>
       <w:r>
-        <w:t xml:space="preserve"> rien et s'est fait écrasé en fin de la 1ere Epoch… Je cherche donc comment réutiliser mon check point quand je relance le modèle mais sans succès pour l'instant.</w:t>
+        <w:t xml:space="preserve"> rien et s'est fait écrasé en fin de la 1ere </w:t>
+      </w:r>
+      <w:proofErr w:type="spellStart"/>
+      <w:r>
+        <w:t>Epoch</w:t>
+      </w:r>
+      <w:proofErr w:type="spellEnd"/>
+      <w:r>
+        <w:t>… Je cherche donc comment réutiliser mon check point quand je relance le modèle mais sans succès pour l'instant.</w:t>
       </w:r>
     </w:p>
     <w:p>
       <w:pPr>
         <w:pStyle w:val="Titre3"/>
       </w:pPr>
-      <w:bookmarkStart w:id="9" w:name="_Toc499319160"/>
+      <w:bookmarkStart w:id="10" w:name="_Toc499491190"/>
       <w:r>
         <w:t>Jour 9 (09/11/17) – Durée travail 4h:</w:t>
       </w:r>
-      <w:bookmarkEnd w:id="9"/>
+      <w:bookmarkEnd w:id="10"/>
     </w:p>
     <w:p>
       <w:pPr>
@@ -2580,7 +3028,15 @@
         <w:t>à</w:t>
       </w:r>
       <w:r>
-        <w:t xml:space="preserve"> sauvegarder le modèle. Etant donné qu'il y a 5 min entre chaque epoch, je </w:t>
+        <w:t xml:space="preserve"> sauvegarder le modèle. Etant donné qu'il y a 5 min entre chaque </w:t>
+      </w:r>
+      <w:proofErr w:type="spellStart"/>
+      <w:r>
+        <w:t>epoch</w:t>
+      </w:r>
+      <w:proofErr w:type="spellEnd"/>
+      <w:r>
+        <w:t xml:space="preserve">, je </w:t>
       </w:r>
       <w:r>
         <w:t>décide</w:t>
@@ -2619,11 +3075,11 @@
         <w:pStyle w:val="Titre3"/>
         <w:jc w:val="both"/>
       </w:pPr>
-      <w:bookmarkStart w:id="10" w:name="_Toc499319161"/>
+      <w:bookmarkStart w:id="11" w:name="_Toc499491191"/>
       <w:r>
         <w:t>Jour 10 (10/11/17) – Durée travail 6h:</w:t>
       </w:r>
-      <w:bookmarkEnd w:id="10"/>
+      <w:bookmarkEnd w:id="11"/>
     </w:p>
     <w:p>
       <w:pPr>
@@ -2643,7 +3099,15 @@
         <w:t>arrêtant</w:t>
       </w:r>
       <w:r>
-        <w:t xml:space="preserve"> le process de training, la sauvegarde a été </w:t>
+        <w:t xml:space="preserve"> le </w:t>
+      </w:r>
+      <w:proofErr w:type="spellStart"/>
+      <w:r>
+        <w:t>process</w:t>
+      </w:r>
+      <w:proofErr w:type="spellEnd"/>
+      <w:r>
+        <w:t xml:space="preserve"> de training, la sauvegarde a été </w:t>
       </w:r>
       <w:r>
         <w:t>corrompue</w:t>
@@ -2655,7 +3119,15 @@
         <w:t>interrompu</w:t>
       </w:r>
       <w:r>
-        <w:t xml:space="preserve"> le process pendant l'</w:t>
+        <w:t xml:space="preserve"> le </w:t>
+      </w:r>
+      <w:proofErr w:type="spellStart"/>
+      <w:r>
+        <w:t>process</w:t>
+      </w:r>
+      <w:proofErr w:type="spellEnd"/>
+      <w:r>
+        <w:t xml:space="preserve"> pendant l'</w:t>
       </w:r>
       <w:r>
         <w:t>écriture</w:t>
@@ -2697,7 +3169,39 @@
         <w:t>à</w:t>
       </w:r>
       <w:r>
-        <w:t xml:space="preserve"> faire des modèles. Vu la taille du dataset, c'est assez restreint (il n'y a que le SGD Regressor). Je lance un Grid Search </w:t>
+        <w:t xml:space="preserve"> faire des modèles. Vu la taille du </w:t>
+      </w:r>
+      <w:proofErr w:type="spellStart"/>
+      <w:r>
+        <w:t>dataset</w:t>
+      </w:r>
+      <w:proofErr w:type="spellEnd"/>
+      <w:r>
+        <w:t xml:space="preserve">, c'est assez restreint (il n'y a que le SGD </w:t>
+      </w:r>
+      <w:proofErr w:type="spellStart"/>
+      <w:r>
+        <w:t>Regressor</w:t>
+      </w:r>
+      <w:proofErr w:type="spellEnd"/>
+      <w:r>
+        <w:t xml:space="preserve">). Je lance un </w:t>
+      </w:r>
+      <w:proofErr w:type="spellStart"/>
+      <w:r>
+        <w:t>Grid</w:t>
+      </w:r>
+      <w:proofErr w:type="spellEnd"/>
+      <w:r>
+        <w:t xml:space="preserve"> </w:t>
+      </w:r>
+      <w:proofErr w:type="spellStart"/>
+      <w:r>
+        <w:t>Search</w:t>
+      </w:r>
+      <w:proofErr w:type="spellEnd"/>
+      <w:r>
+        <w:t xml:space="preserve"> </w:t>
       </w:r>
       <w:r>
         <w:t>exhaustif</w:t>
@@ -2760,13 +3264,29 @@
         <w:t xml:space="preserve"> préparer les données pour le site</w:t>
       </w:r>
       <w:r>
-        <w:t xml:space="preserve"> (le système de sauvegarde des modèles (scaler et modèle), les données </w:t>
+        <w:t xml:space="preserve"> (le système de sauvegarde des modèles (</w:t>
+      </w:r>
+      <w:proofErr w:type="spellStart"/>
+      <w:r>
+        <w:t>scaler</w:t>
+      </w:r>
+      <w:proofErr w:type="spellEnd"/>
+      <w:r>
+        <w:t xml:space="preserve"> et modèle), les données </w:t>
       </w:r>
       <w:r>
         <w:t>nécessaire</w:t>
       </w:r>
       <w:r>
-        <w:t xml:space="preserve"> à l'UI, etc …)</w:t>
+        <w:t xml:space="preserve"> à l'UI, </w:t>
+      </w:r>
+      <w:proofErr w:type="spellStart"/>
+      <w:r>
+        <w:t>etc</w:t>
+      </w:r>
+      <w:proofErr w:type="spellEnd"/>
+      <w:r>
+        <w:t xml:space="preserve"> …)</w:t>
       </w:r>
     </w:p>
     <w:p>
@@ -2774,11 +3294,11 @@
         <w:pStyle w:val="Titre3"/>
         <w:jc w:val="both"/>
       </w:pPr>
-      <w:bookmarkStart w:id="11" w:name="_Toc499319162"/>
+      <w:bookmarkStart w:id="12" w:name="_Toc499491192"/>
       <w:r>
         <w:t>Jour 11 (11/11/17) – Durée travail 6h:</w:t>
       </w:r>
-      <w:bookmarkEnd w:id="11"/>
+      <w:bookmarkEnd w:id="12"/>
     </w:p>
     <w:p>
       <w:pPr>
@@ -2832,11 +3352,11 @@
       <w:pPr>
         <w:pStyle w:val="Titre3"/>
       </w:pPr>
-      <w:bookmarkStart w:id="12" w:name="_Toc499319163"/>
+      <w:bookmarkStart w:id="13" w:name="_Toc499491193"/>
       <w:r>
         <w:t>Jour 12 (12/11/17) – Durée travail 8h:</w:t>
       </w:r>
-      <w:bookmarkEnd w:id="12"/>
+      <w:bookmarkEnd w:id="13"/>
     </w:p>
     <w:p>
       <w:pPr>
@@ -2850,13 +3370,45 @@
         <w:t>prédiction</w:t>
       </w:r>
       <w:r>
-        <w:t xml:space="preserve"> du retard des avions. Le problème majeur sur ce dataset était le volume de donnés qui faisait crasher le notebook. En conséquence j'ai repris le cleaning sur un script appart et </w:t>
+        <w:t xml:space="preserve"> du retard des avions. Le problème majeur sur ce </w:t>
+      </w:r>
+      <w:proofErr w:type="spellStart"/>
+      <w:r>
+        <w:t>dataset</w:t>
+      </w:r>
+      <w:proofErr w:type="spellEnd"/>
+      <w:r>
+        <w:t xml:space="preserve"> était le volume de donnés qui faisait crasher le notebook. En conséquence j'ai repris le </w:t>
+      </w:r>
+      <w:proofErr w:type="spellStart"/>
+      <w:r>
+        <w:t>cleaning</w:t>
+      </w:r>
+      <w:proofErr w:type="spellEnd"/>
+      <w:r>
+        <w:t xml:space="preserve"> sur un script appart et </w:t>
       </w:r>
       <w:r>
         <w:t>gérer</w:t>
       </w:r>
       <w:r>
-        <w:t xml:space="preserve"> 2 dataset (un d'exploration et un de prod). J'en ai profité pour faire des essais de "simplification de données" (par semaine / par mois et date du mois, agrégation par quart d'heure, …). Cela m'a permis de trouver une configuration permettant d'obtenir de meilleurs </w:t>
+        <w:t xml:space="preserve"> 2 </w:t>
+      </w:r>
+      <w:proofErr w:type="spellStart"/>
+      <w:r>
+        <w:t>dataset</w:t>
+      </w:r>
+      <w:proofErr w:type="spellEnd"/>
+      <w:r>
+        <w:t xml:space="preserve"> (un d'exploration et un de </w:t>
+      </w:r>
+      <w:proofErr w:type="spellStart"/>
+      <w:r>
+        <w:t>prod</w:t>
+      </w:r>
+      <w:proofErr w:type="spellEnd"/>
+      <w:r>
+        <w:t xml:space="preserve">). J'en ai profité pour faire des essais de "simplification de données" (par semaine / par mois et date du mois, agrégation par quart d'heure, …). Cela m'a permis de trouver une configuration permettant d'obtenir de meilleurs </w:t>
       </w:r>
       <w:r>
         <w:t>résultats</w:t>
@@ -2876,7 +3428,7 @@
         <w:pStyle w:val="Titre3"/>
         <w:jc w:val="both"/>
       </w:pPr>
-      <w:bookmarkStart w:id="13" w:name="_Toc499319164"/>
+      <w:bookmarkStart w:id="14" w:name="_Toc499491194"/>
       <w:r>
         <w:t xml:space="preserve">Jour 13 (13/11/17) – Durée travail </w:t>
       </w:r>
@@ -2886,7 +3438,7 @@
       <w:r>
         <w:t>h:</w:t>
       </w:r>
-      <w:bookmarkEnd w:id="13"/>
+      <w:bookmarkEnd w:id="14"/>
     </w:p>
     <w:p>
       <w:pPr>
@@ -2900,7 +3452,23 @@
         <w:t>naissances vues lors du projet 5</w:t>
       </w:r>
       <w:r>
-        <w:t xml:space="preserve"> (notamment le groupby pour transformer la dataframe). </w:t>
+        <w:t xml:space="preserve"> (notamment le </w:t>
+      </w:r>
+      <w:proofErr w:type="spellStart"/>
+      <w:r>
+        <w:t>groupby</w:t>
+      </w:r>
+      <w:proofErr w:type="spellEnd"/>
+      <w:r>
+        <w:t xml:space="preserve"> pour transformer la </w:t>
+      </w:r>
+      <w:proofErr w:type="spellStart"/>
+      <w:r>
+        <w:t>dataframe</w:t>
+      </w:r>
+      <w:proofErr w:type="spellEnd"/>
+      <w:r>
+        <w:t xml:space="preserve">). </w:t>
       </w:r>
       <w:r>
         <w:t xml:space="preserve">Malheureusement </w:t>
@@ -2912,7 +3480,23 @@
         <w:t xml:space="preserve"> 1h de recherche pour essayer d'afficher la moyenne de chaque colonne pour les bons et mauvais produits, impossible de trouver une façon. </w:t>
       </w:r>
       <w:r>
-        <w:t xml:space="preserve">Je décide donc de faire un pause, essayer de déterminer le meilleur format de dataset pour le modèle de M/L concernant le retard des vols. </w:t>
+        <w:t xml:space="preserve">Je décide donc de faire un pause, </w:t>
+      </w:r>
+      <w:proofErr w:type="gramStart"/>
+      <w:r>
+        <w:t>essayer</w:t>
+      </w:r>
+      <w:proofErr w:type="gramEnd"/>
+      <w:r>
+        <w:t xml:space="preserve"> de déterminer le meilleur format de </w:t>
+      </w:r>
+      <w:proofErr w:type="spellStart"/>
+      <w:r>
+        <w:t>dataset</w:t>
+      </w:r>
+      <w:proofErr w:type="spellEnd"/>
+      <w:r>
+        <w:t xml:space="preserve"> pour le modèle de M/L concernant le retard des vols. </w:t>
       </w:r>
       <w:r>
         <w:t xml:space="preserve">D'un </w:t>
@@ -2933,7 +3517,15 @@
         <w:t>à</w:t>
       </w:r>
       <w:r>
-        <w:t xml:space="preserve"> 12),  jour du mois (de 1 à 31) et le jour de la semaine (de 1 à 7). Pour ce faire je génère les 2 datasets </w:t>
+        <w:t xml:space="preserve"> 12),  jour du mois (de 1 à 31) et le jour de la semaine (de 1 à 7). Pour ce faire je génère les 2 </w:t>
+      </w:r>
+      <w:proofErr w:type="spellStart"/>
+      <w:r>
+        <w:t>datasets</w:t>
+      </w:r>
+      <w:proofErr w:type="spellEnd"/>
+      <w:r>
+        <w:t xml:space="preserve"> </w:t>
       </w:r>
       <w:r>
         <w:t>évalue</w:t>
@@ -2947,12 +3539,12 @@
         <w:pStyle w:val="Titre3"/>
         <w:jc w:val="both"/>
       </w:pPr>
-      <w:bookmarkStart w:id="14" w:name="_Toc499319165"/>
+      <w:bookmarkStart w:id="15" w:name="_Toc499491195"/>
       <w:r>
         <w:lastRenderedPageBreak/>
         <w:t>Jour 14 (14/11/17) – Durée travail 2h:</w:t>
       </w:r>
-      <w:bookmarkEnd w:id="14"/>
+      <w:bookmarkEnd w:id="15"/>
     </w:p>
     <w:p>
       <w:pPr>
@@ -2966,7 +3558,31 @@
         <w:t>décomposé</w:t>
       </w:r>
       <w:r>
-        <w:t xml:space="preserve"> le code du projet 4 pour avoir 1 script pour alléger les dataset mensuelle, un autre pour les fusionner en 1 seul et générer le dataset d'exploration et de production. Un dernier script permet de scaler les données, préparer les matrices et les sauvegarder pour ne pas le refaire à chaque lancement de modèle. Ensuite je créer différents scripts pour chaque modèle qui écrivent leur résultat dans un fichier texte. </w:t>
+        <w:t xml:space="preserve"> le code du projet 4 pour avoir 1 script pour alléger les </w:t>
+      </w:r>
+      <w:proofErr w:type="spellStart"/>
+      <w:r>
+        <w:t>dataset</w:t>
+      </w:r>
+      <w:proofErr w:type="spellEnd"/>
+      <w:r>
+        <w:t xml:space="preserve"> mensuelle, un autre pour les fusionner en 1 seul et générer le </w:t>
+      </w:r>
+      <w:proofErr w:type="spellStart"/>
+      <w:r>
+        <w:t>dataset</w:t>
+      </w:r>
+      <w:proofErr w:type="spellEnd"/>
+      <w:r>
+        <w:t xml:space="preserve"> d'exploration et de production. Un dernier script permet de </w:t>
+      </w:r>
+      <w:proofErr w:type="spellStart"/>
+      <w:r>
+        <w:t>scaler</w:t>
+      </w:r>
+      <w:proofErr w:type="spellEnd"/>
+      <w:r>
+        <w:t xml:space="preserve"> les données, préparer les matrices et les sauvegarder pour ne pas le refaire à chaque lancement de modèle. Ensuite je créer différents scripts pour chaque modèle qui écrivent leur résultat dans un fichier texte. </w:t>
       </w:r>
     </w:p>
     <w:p>
@@ -2974,11 +3590,11 @@
         <w:pStyle w:val="Titre3"/>
         <w:jc w:val="both"/>
       </w:pPr>
-      <w:bookmarkStart w:id="15" w:name="_Toc499319166"/>
+      <w:bookmarkStart w:id="16" w:name="_Toc499491196"/>
       <w:r>
         <w:t>Jour 15 (15/11/17) – Durée travail 3h:</w:t>
       </w:r>
-      <w:bookmarkEnd w:id="15"/>
+      <w:bookmarkEnd w:id="16"/>
     </w:p>
     <w:p>
       <w:pPr>
@@ -2992,13 +3608,53 @@
         <w:t>4</w:t>
       </w:r>
       <w:r>
-        <w:t xml:space="preserve"> avec l'affectation de note sur chaque aéroport basé sur les valeurs médianes. L'objectif étant d'avoir que 4 types d'aéroports au lieu de 331 aéroports distinct. L'intérêt était de pouvoir ensuite pourquoi ne pas utiliser un OHE sans avoir d'explosion de dimensions ayant déjà 4.5m de lignes. J'ai ensuite testé différentes façon de générer les features (Aéroport avec et sans OHE, gestion des dates par mois/jour ou par semaine) et j'ai appliqué" le GridSearch sur le SGDRegressor, Adaboost et un simple ANN. Comparé </w:t>
+        <w:t xml:space="preserve"> avec l'affectation de note sur chaque aéroport basé sur les valeurs médianes. L'objectif étant d'avoir que 4 types d'aéroports au lieu de 331 aéroports distinct. L'intérêt était de pouvoir ensuite pourquoi ne pas utiliser un OHE sans avoir d'explosion de dimensions ayant déjà 4.5m de lignes. J'ai ensuite testé différentes façon de générer les </w:t>
+      </w:r>
+      <w:proofErr w:type="spellStart"/>
+      <w:r>
+        <w:t>features</w:t>
+      </w:r>
+      <w:proofErr w:type="spellEnd"/>
+      <w:r>
+        <w:t xml:space="preserve"> (Aéroport avec et sans OHE, gestion des dates par mois/jour ou par semaine) et j'ai appliqué" le </w:t>
+      </w:r>
+      <w:proofErr w:type="spellStart"/>
+      <w:r>
+        <w:t>GridSearch</w:t>
+      </w:r>
+      <w:proofErr w:type="spellEnd"/>
+      <w:r>
+        <w:t xml:space="preserve"> sur le </w:t>
+      </w:r>
+      <w:proofErr w:type="spellStart"/>
+      <w:r>
+        <w:t>SGDRegressor</w:t>
+      </w:r>
+      <w:proofErr w:type="spellEnd"/>
+      <w:r>
+        <w:t xml:space="preserve">, </w:t>
+      </w:r>
+      <w:proofErr w:type="spellStart"/>
+      <w:r>
+        <w:t>Adaboost</w:t>
+      </w:r>
+      <w:proofErr w:type="spellEnd"/>
+      <w:r>
+        <w:t xml:space="preserve"> et un simple ANN. Comparé </w:t>
       </w:r>
       <w:r>
         <w:t>aux premiers modèles testés</w:t>
       </w:r>
       <w:r>
-        <w:t xml:space="preserve"> avec les données "brutes", une augmentation significative a eu lieu permettant de passer d'une MAE de 14 min à 10 min. Il sera malheureusement difficile de passer en dessous car chaque feature est désormais assez propre. C'est un point à discuter avec mon mentor lors d'une session de mentorat</w:t>
+        <w:t xml:space="preserve"> avec les données "brutes", une augmentation significative a eu lieu permettant de passer d'une MAE de 14 min à 10 min. Il sera malheureusement difficile de passer en dessous car chaque </w:t>
+      </w:r>
+      <w:proofErr w:type="spellStart"/>
+      <w:r>
+        <w:t>feature</w:t>
+      </w:r>
+      <w:proofErr w:type="spellEnd"/>
+      <w:r>
+        <w:t xml:space="preserve"> est désormais assez propre. C'est un point à discuter avec mon mentor lors d'une session de mentorat</w:t>
       </w:r>
     </w:p>
     <w:p>
@@ -3006,11 +3662,11 @@
         <w:pStyle w:val="Titre3"/>
         <w:jc w:val="both"/>
       </w:pPr>
-      <w:bookmarkStart w:id="16" w:name="_Toc499319167"/>
+      <w:bookmarkStart w:id="17" w:name="_Toc499491197"/>
       <w:r>
         <w:t>Jour 16 (16/11/17) – Durée travail 2h30:</w:t>
       </w:r>
-      <w:bookmarkEnd w:id="16"/>
+      <w:bookmarkEnd w:id="17"/>
     </w:p>
     <w:p>
       <w:pPr>
@@ -3018,17 +3674,24 @@
       </w:pPr>
       <w:r>
         <w:tab/>
-        <w:t>Durant ce jour, j'ai repris le projet 3 avec pour objectif de prendre en compte quelques classes que j'avais passé pour l'instant (par exemple le rating). Les modèles ont ensuite été re</w:t>
-      </w:r>
+        <w:t xml:space="preserve">Durant ce jour, j'ai repris le projet 3 avec pour objectif de prendre en compte quelques classes que j'avais passé pour l'instant (par exemple le rating). Les modèles ont ensuite été </w:t>
+      </w:r>
+      <w:proofErr w:type="spellStart"/>
+      <w:r>
+        <w:t>re</w:t>
+      </w:r>
+      <w:proofErr w:type="spellEnd"/>
       <w:r>
         <w:t>-</w:t>
       </w:r>
       <w:r>
         <w:t xml:space="preserve">testé et donne des </w:t>
       </w:r>
+      <w:proofErr w:type="gramStart"/>
       <w:r>
         <w:t>résultat</w:t>
       </w:r>
+      <w:proofErr w:type="gramEnd"/>
       <w:r>
         <w:t xml:space="preserve"> légèrement meilleur (par exemple avec Spiderman 1, la 1ere </w:t>
       </w:r>
@@ -3036,7 +3699,15 @@
         <w:t>prédiction</w:t>
       </w:r>
       <w:r>
-        <w:t xml:space="preserve"> est Spiderman 2 au lieu d'être en 2nd). Le kl_divergent </w:t>
+        <w:t xml:space="preserve"> est Spiderman 2 au lieu d'être en 2nd). Le </w:t>
+      </w:r>
+      <w:proofErr w:type="spellStart"/>
+      <w:r>
+        <w:t>kl_divergent</w:t>
+      </w:r>
+      <w:proofErr w:type="spellEnd"/>
+      <w:r>
+        <w:t xml:space="preserve"> </w:t>
       </w:r>
       <w:r>
         <w:t>a</w:t>
@@ -3057,7 +3728,15 @@
       </w:pPr>
       <w:r>
         <w:tab/>
-        <w:t xml:space="preserve">Une petite période a aussi été prise pour regarder le nouveau modèle de reconnaissance d'images (You Only Look Once - YOLO) au cas </w:t>
+        <w:t xml:space="preserve">Une petite période a aussi été prise pour regarder le nouveau modèle de reconnaissance d'images (You </w:t>
+      </w:r>
+      <w:proofErr w:type="spellStart"/>
+      <w:r>
+        <w:t>Only</w:t>
+      </w:r>
+      <w:proofErr w:type="spellEnd"/>
+      <w:r>
+        <w:t xml:space="preserve"> Look Once - YOLO) au cas </w:t>
       </w:r>
       <w:r>
         <w:t>où</w:t>
@@ -3083,11 +3762,11 @@
         <w:pStyle w:val="Titre3"/>
         <w:jc w:val="both"/>
       </w:pPr>
-      <w:bookmarkStart w:id="17" w:name="_Toc499319168"/>
+      <w:bookmarkStart w:id="18" w:name="_Toc499491198"/>
       <w:r>
         <w:t>Jour 17 (17/11/17) – Durée travail 3h:</w:t>
       </w:r>
-      <w:bookmarkEnd w:id="17"/>
+      <w:bookmarkEnd w:id="18"/>
     </w:p>
     <w:p>
       <w:pPr>
@@ -3103,11 +3782,11 @@
         <w:pStyle w:val="Titre3"/>
         <w:jc w:val="both"/>
       </w:pPr>
-      <w:bookmarkStart w:id="18" w:name="_Toc499319169"/>
+      <w:bookmarkStart w:id="19" w:name="_Toc499491199"/>
       <w:r>
         <w:t>Jour 18 (18/11/17) – Durée travail 9h:</w:t>
       </w:r>
-      <w:bookmarkEnd w:id="18"/>
+      <w:bookmarkEnd w:id="19"/>
     </w:p>
     <w:p>
       <w:pPr>
@@ -3115,7 +3794,15 @@
       </w:pPr>
       <w:r>
         <w:tab/>
-        <w:t xml:space="preserve">L'objectif de la journée était de finir la présentation, tester la durée sur des fausse présentations à blanc et rédiger le rapport. La présentation a pris le plus de temps car il a fallu </w:t>
+        <w:t xml:space="preserve">L'objectif de la journée était de finir la présentation, tester la durée sur des </w:t>
+      </w:r>
+      <w:proofErr w:type="gramStart"/>
+      <w:r>
+        <w:t>fausse</w:t>
+      </w:r>
+      <w:proofErr w:type="gramEnd"/>
+      <w:r>
+        <w:t xml:space="preserve"> présentations à blanc et rédiger le rapport. La présentation a pris le plus de temps car il a fallu </w:t>
       </w:r>
       <w:r>
         <w:lastRenderedPageBreak/>
@@ -3128,13 +3815,42 @@
       </w:pPr>
       <w:r>
         <w:tab/>
-        <w:t>J'en profite donc pour "finaliser" le projet 3. Les résultats de tests étant très satisfaisant à mon gout, j'ai décidé de fixer les derniers bugs sur la génération du dataset de prod. Une fois terminé, j'ai mis en ligne le site sur Pythonanywhere (</w:t>
+        <w:t xml:space="preserve">J'en profite donc pour "finaliser" le projet 3. Les résultats de tests étant très satisfaisant à mon gout, j'ai décidé de fixer les derniers bugs sur la génération du </w:t>
+      </w:r>
+      <w:proofErr w:type="spellStart"/>
+      <w:r>
+        <w:t>dataset</w:t>
+      </w:r>
+      <w:proofErr w:type="spellEnd"/>
+      <w:r>
+        <w:t xml:space="preserve"> de </w:t>
+      </w:r>
+      <w:proofErr w:type="spellStart"/>
+      <w:r>
+        <w:t>prod</w:t>
+      </w:r>
+      <w:proofErr w:type="spellEnd"/>
+      <w:r>
+        <w:t xml:space="preserve">. Une fois terminé, j'ai mis en ligne le site sur </w:t>
+      </w:r>
+      <w:proofErr w:type="spellStart"/>
+      <w:r>
+        <w:t>Pythonanywhere</w:t>
+      </w:r>
+      <w:proofErr w:type="spellEnd"/>
+      <w:r>
+        <w:t xml:space="preserve"> (</w:t>
       </w:r>
       <w:r>
         <w:t>http://coni57.pythonanywhere.com/</w:t>
       </w:r>
-      <w:r>
-        <w:t xml:space="preserve">) . </w:t>
+      <w:proofErr w:type="gramStart"/>
+      <w:r>
+        <w:t>) .</w:t>
+      </w:r>
+      <w:proofErr w:type="gramEnd"/>
+      <w:r>
+        <w:t xml:space="preserve"> </w:t>
       </w:r>
     </w:p>
     <w:p>
@@ -3151,11 +3867,11 @@
         <w:pStyle w:val="Titre3"/>
         <w:jc w:val="both"/>
       </w:pPr>
-      <w:bookmarkStart w:id="19" w:name="_Toc499319170"/>
+      <w:bookmarkStart w:id="20" w:name="_Toc499491200"/>
       <w:r>
         <w:t>Jour 19 (19/11/17) – Durée travail 6h:</w:t>
       </w:r>
-      <w:bookmarkEnd w:id="19"/>
+      <w:bookmarkEnd w:id="20"/>
     </w:p>
     <w:p>
       <w:pPr>
@@ -3172,7 +3888,23 @@
       </w:pPr>
       <w:r>
         <w:tab/>
-        <w:t>Ayant pris de l'avance en attendant la 1ere session de mentorat, je me retrouve a devoir faire les rapports et présentation à la suite ce qui est un peu frustrant car cela prend beaucoup de temps et est fastidieux. Du coup je vais faire une pause pour cet fin d'après-midi après avoir passé près de 15 h en 2 jours à rédiger des rapports. L'objectif demain sera de commencer la présentation sur le retard des avions ayant un modèle plutôt satisfaisant aussi.</w:t>
+        <w:t xml:space="preserve">Ayant pris de l'avance en attendant la 1ere session de mentorat, je me retrouve </w:t>
+      </w:r>
+      <w:proofErr w:type="spellStart"/>
+      <w:r>
+        <w:t>a</w:t>
+      </w:r>
+      <w:proofErr w:type="spellEnd"/>
+      <w:r>
+        <w:t xml:space="preserve"> devoir faire les rapports et présentation à la suite ce qui est un peu frustrant car cela prend beaucoup de temps et est fastidieux. Du coup je vais faire une pause pour </w:t>
+      </w:r>
+      <w:proofErr w:type="gramStart"/>
+      <w:r>
+        <w:t>cet</w:t>
+      </w:r>
+      <w:proofErr w:type="gramEnd"/>
+      <w:r>
+        <w:t xml:space="preserve"> fin d'après-midi après avoir passé près de 15 h en 2 jours à rédiger des rapports. L'objectif demain sera de commencer la présentation sur le retard des avions ayant un modèle plutôt satisfaisant aussi.</w:t>
       </w:r>
     </w:p>
     <w:p>
@@ -3180,11 +3912,11 @@
         <w:pStyle w:val="Titre3"/>
         <w:jc w:val="both"/>
       </w:pPr>
-      <w:bookmarkStart w:id="20" w:name="_Toc499319171"/>
+      <w:bookmarkStart w:id="21" w:name="_Toc499491201"/>
       <w:r>
         <w:t>Jour 20 (20/11/17) – Durée travail 1h:</w:t>
       </w:r>
-      <w:bookmarkEnd w:id="20"/>
+      <w:bookmarkEnd w:id="21"/>
     </w:p>
     <w:p>
       <w:pPr>
@@ -3202,11 +3934,11 @@
         <w:pStyle w:val="Titre3"/>
         <w:jc w:val="both"/>
       </w:pPr>
-      <w:bookmarkStart w:id="21" w:name="_Toc499319172"/>
+      <w:bookmarkStart w:id="22" w:name="_Toc499491202"/>
       <w:r>
         <w:t>Jour 21 (21/11/17) – Durée travail 3h:</w:t>
       </w:r>
-      <w:bookmarkEnd w:id="21"/>
+      <w:bookmarkEnd w:id="22"/>
     </w:p>
     <w:p>
       <w:pPr>
@@ -3231,11 +3963,11 @@
         <w:pStyle w:val="Titre3"/>
         <w:jc w:val="both"/>
       </w:pPr>
-      <w:bookmarkStart w:id="22" w:name="_Toc499319173"/>
+      <w:bookmarkStart w:id="23" w:name="_Toc499491203"/>
       <w:r>
         <w:t>Jour 22 (22/11/17) – Durée travail 2h:</w:t>
       </w:r>
-      <w:bookmarkEnd w:id="22"/>
+      <w:bookmarkEnd w:id="23"/>
     </w:p>
     <w:p>
       <w:pPr>
@@ -3259,12 +3991,12 @@
       <w:pPr>
         <w:pStyle w:val="Titre3"/>
       </w:pPr>
-      <w:bookmarkStart w:id="23" w:name="_Toc499319174"/>
+      <w:bookmarkStart w:id="24" w:name="_Toc499491204"/>
       <w:r>
         <w:lastRenderedPageBreak/>
         <w:t>Jour 23 (23/11/17) – Durée travail 2h:</w:t>
       </w:r>
-      <w:bookmarkEnd w:id="23"/>
+      <w:bookmarkEnd w:id="24"/>
     </w:p>
     <w:p>
       <w:pPr>
@@ -3295,7 +4027,31 @@
         </w:r>
       </w:hyperlink>
       <w:r>
-        <w:t xml:space="preserve">). Cette conférence abordait les Generative Adversarial Network et l'utilisation du maximum likelihood pour générer de la musique. </w:t>
+        <w:t xml:space="preserve">). Cette conférence abordait les </w:t>
+      </w:r>
+      <w:proofErr w:type="spellStart"/>
+      <w:r>
+        <w:t>Generative</w:t>
+      </w:r>
+      <w:proofErr w:type="spellEnd"/>
+      <w:r>
+        <w:t xml:space="preserve"> </w:t>
+      </w:r>
+      <w:proofErr w:type="spellStart"/>
+      <w:r>
+        <w:t>Adversarial</w:t>
+      </w:r>
+      <w:proofErr w:type="spellEnd"/>
+      <w:r>
+        <w:t xml:space="preserve"> Network et l'utilisation du maximum </w:t>
+      </w:r>
+      <w:proofErr w:type="spellStart"/>
+      <w:r>
+        <w:t>likelihood</w:t>
+      </w:r>
+      <w:proofErr w:type="spellEnd"/>
+      <w:r>
+        <w:t xml:space="preserve"> pour générer de la musique. </w:t>
       </w:r>
     </w:p>
     <w:p>
@@ -3316,7 +4072,23 @@
         <w:t>problème</w:t>
       </w:r>
       <w:r>
-        <w:t xml:space="preserve"> avec le Softmax qui "vanish" sur le LSTM. Un post sur SO a été </w:t>
+        <w:t xml:space="preserve"> avec le </w:t>
+      </w:r>
+      <w:proofErr w:type="spellStart"/>
+      <w:r>
+        <w:t>Softmax</w:t>
+      </w:r>
+      <w:proofErr w:type="spellEnd"/>
+      <w:r>
+        <w:t xml:space="preserve"> qui "</w:t>
+      </w:r>
+      <w:proofErr w:type="spellStart"/>
+      <w:r>
+        <w:t>vanish</w:t>
+      </w:r>
+      <w:proofErr w:type="spellEnd"/>
+      <w:r>
+        <w:t xml:space="preserve">" sur le LSTM. Un post sur SO a été </w:t>
       </w:r>
       <w:r>
         <w:t>créé</w:t>
@@ -3347,11 +4119,11 @@
       <w:pPr>
         <w:pStyle w:val="Titre3"/>
       </w:pPr>
-      <w:bookmarkStart w:id="24" w:name="_Toc499319175"/>
+      <w:bookmarkStart w:id="25" w:name="_Toc499491205"/>
       <w:r>
         <w:t>Jour 24 (24/11/17) – Durée travail 2h:</w:t>
       </w:r>
-      <w:bookmarkEnd w:id="24"/>
+      <w:bookmarkEnd w:id="25"/>
     </w:p>
     <w:p>
       <w:pPr>
@@ -3359,13 +4131,37 @@
       </w:pPr>
       <w:r>
         <w:tab/>
-        <w:t xml:space="preserve">Une alternative a été trouvée pour le problème du Softmax. Au lieu de l'appliquer </w:t>
-      </w:r>
-      <w:r>
-        <w:t>le Softmax après</w:t>
-      </w:r>
-      <w:r>
-        <w:t xml:space="preserve"> les LSTM, une couche fully-connected </w:t>
+        <w:t xml:space="preserve">Une alternative a été trouvée pour le problème du </w:t>
+      </w:r>
+      <w:proofErr w:type="spellStart"/>
+      <w:r>
+        <w:t>Softmax</w:t>
+      </w:r>
+      <w:proofErr w:type="spellEnd"/>
+      <w:r>
+        <w:t xml:space="preserve">. Au lieu de l'appliquer </w:t>
+      </w:r>
+      <w:r>
+        <w:t xml:space="preserve">le </w:t>
+      </w:r>
+      <w:proofErr w:type="spellStart"/>
+      <w:r>
+        <w:t>Softmax</w:t>
+      </w:r>
+      <w:proofErr w:type="spellEnd"/>
+      <w:r>
+        <w:t xml:space="preserve"> après</w:t>
+      </w:r>
+      <w:r>
+        <w:t xml:space="preserve"> les LSTM, une couche </w:t>
+      </w:r>
+      <w:proofErr w:type="spellStart"/>
+      <w:r>
+        <w:t>fully-connected</w:t>
+      </w:r>
+      <w:proofErr w:type="spellEnd"/>
+      <w:r>
+        <w:t xml:space="preserve"> </w:t>
       </w:r>
       <w:r>
         <w:t>a été ajoutée entre eux. Cela a</w:t>
@@ -3395,7 +4191,15 @@
         <w:t>te</w:t>
       </w:r>
       <w:r>
-        <w:t xml:space="preserve"> en génération. Du coup j'ai modifié le code pour faire de même avec la version embedded. De ce changement on peut remarquer que </w:t>
+        <w:t xml:space="preserve"> en génération. Du coup j'ai modifié le code pour faire de même avec la version </w:t>
+      </w:r>
+      <w:proofErr w:type="spellStart"/>
+      <w:r>
+        <w:t>embedded</w:t>
+      </w:r>
+      <w:proofErr w:type="spellEnd"/>
+      <w:r>
+        <w:t xml:space="preserve">. De ce changement on peut remarquer que </w:t>
       </w:r>
       <w:r>
         <w:t>les modèles</w:t>
@@ -3423,34 +4227,40 @@
       <w:pPr>
         <w:pStyle w:val="Titre3"/>
       </w:pPr>
-      <w:r>
-        <w:t>Jour 2</w:t>
-      </w:r>
-      <w:r>
-        <w:t xml:space="preserve">5 </w:t>
-      </w:r>
-      <w:bookmarkStart w:id="25" w:name="_GoBack"/>
-      <w:bookmarkEnd w:id="25"/>
-      <w:r>
-        <w:t>(2</w:t>
-      </w:r>
-      <w:r>
-        <w:t>5</w:t>
-      </w:r>
-      <w:r>
-        <w:t xml:space="preserve">/11/17) – Durée travail </w:t>
-      </w:r>
-      <w:r>
-        <w:t>7</w:t>
-      </w:r>
-      <w:r>
-        <w:t>h:</w:t>
-      </w:r>
+      <w:bookmarkStart w:id="26" w:name="_Toc499491206"/>
+      <w:r>
+        <w:t>Jour 25 (25/11/17) – Durée travail 7h:</w:t>
+      </w:r>
+      <w:bookmarkEnd w:id="26"/>
     </w:p>
     <w:p>
       <w:r>
         <w:tab/>
-        <w:t>La grande partie du travail de ce jour a été d'essayer de finaliser le P3. Essayer de trouver des métriques pour les algorithmes de Clustering et la récupération des 5 films les plus similaires avec le clustering hiérarchique. L'optimisation de Kmeans a aussi été essayée avec un nb de Cluster variable.</w:t>
+        <w:t xml:space="preserve">La grande partie du travail de ce jour a été d'essayer de finaliser le P3. Essayer de trouver des métriques pour les algorithmes de </w:t>
+      </w:r>
+      <w:proofErr w:type="spellStart"/>
+      <w:r>
+        <w:t>Clustering</w:t>
+      </w:r>
+      <w:proofErr w:type="spellEnd"/>
+      <w:r>
+        <w:t xml:space="preserve"> et la récupération des 5 films les plus similaires avec le </w:t>
+      </w:r>
+      <w:proofErr w:type="spellStart"/>
+      <w:r>
+        <w:t>clustering</w:t>
+      </w:r>
+      <w:proofErr w:type="spellEnd"/>
+      <w:r>
+        <w:t xml:space="preserve"> hiérarchique. L'optimisation de </w:t>
+      </w:r>
+      <w:proofErr w:type="spellStart"/>
+      <w:r>
+        <w:t>Kmeans</w:t>
+      </w:r>
+      <w:proofErr w:type="spellEnd"/>
+      <w:r>
+        <w:t xml:space="preserve"> a aussi été essayée avec un nb de Cluster variable.</w:t>
       </w:r>
     </w:p>
     <w:p>
@@ -3461,24 +4271,145 @@
     </w:p>
     <w:p>
       <w:pPr>
-        <w:jc w:val="both"/>
-      </w:pPr>
+        <w:pStyle w:val="Titre3"/>
+      </w:pPr>
+      <w:bookmarkStart w:id="27" w:name="_Toc499491207"/>
+      <w:r>
+        <w:t>Jour 2</w:t>
+      </w:r>
+      <w:r>
+        <w:t>6</w:t>
+      </w:r>
+      <w:r>
+        <w:t xml:space="preserve"> (2</w:t>
+      </w:r>
+      <w:r>
+        <w:t>6</w:t>
+      </w:r>
+      <w:r>
+        <w:t xml:space="preserve">/11/17) – Durée travail </w:t>
+      </w:r>
+      <w:r>
+        <w:t>8</w:t>
+      </w:r>
+      <w:r>
+        <w:t>h:</w:t>
+      </w:r>
+      <w:bookmarkEnd w:id="27"/>
+    </w:p>
+    <w:p>
+      <w:pPr>
+        <w:jc w:val="both"/>
+      </w:pPr>
+      <w:r>
+        <w:tab/>
+        <w:t xml:space="preserve">La 1ere heure a été le mentorat #3. Tout s'est bien passé avec la finalisation de points sur le P3, l'inscription en soutenance. Par la suite le P4 a été abordé avec pas mal de choses </w:t>
+      </w:r>
+      <w:proofErr w:type="spellStart"/>
+      <w:proofErr w:type="gramStart"/>
+      <w:r>
+        <w:t>a</w:t>
+      </w:r>
+      <w:proofErr w:type="spellEnd"/>
+      <w:proofErr w:type="gramEnd"/>
+      <w:r>
+        <w:t xml:space="preserve"> faire. L'objectif étant une soutenance dans une dizaine de jours. </w:t>
+      </w:r>
+    </w:p>
+    <w:p>
+      <w:pPr>
+        <w:jc w:val="both"/>
+      </w:pPr>
+      <w:r>
+        <w:tab/>
+        <w:t>Par la suite j'ai donc mis à jour la fin du rapport du P3, apporté les dernières modifications suite au mentorat avant de passer dans l'après-midi sur le P4.</w:t>
+      </w:r>
+    </w:p>
+    <w:p>
+      <w:pPr>
+        <w:jc w:val="both"/>
+      </w:pPr>
+      <w:r>
+        <w:tab/>
+        <w:t xml:space="preserve">Lors de cette après-midi, j'ai mis en place un second modèle de prédiction uniquement basé sur le temps. L'idée était de prédire le retard par jour uniquement (car il manque parfois des heures dans le </w:t>
+      </w:r>
+      <w:proofErr w:type="spellStart"/>
+      <w:r>
+        <w:t>dataset</w:t>
+      </w:r>
+      <w:proofErr w:type="spellEnd"/>
+      <w:r>
+        <w:t xml:space="preserve">). De ce fait, un nouveau </w:t>
+      </w:r>
+      <w:proofErr w:type="spellStart"/>
+      <w:r>
+        <w:t>dataset</w:t>
+      </w:r>
+      <w:proofErr w:type="spellEnd"/>
+      <w:r>
+        <w:t xml:space="preserve"> a été fait avec juste date et retard. Pour l'évaluation, le </w:t>
+      </w:r>
+      <w:proofErr w:type="spellStart"/>
+      <w:r>
+        <w:t>dataset</w:t>
+      </w:r>
+      <w:proofErr w:type="spellEnd"/>
+      <w:r>
+        <w:t xml:space="preserve"> de test a été pris sur le site en utilisant les données de 2017. En effet, le principal défaut de mon précédent modèle linéaire était que j'utilise certains points aléatoires du </w:t>
+      </w:r>
+      <w:proofErr w:type="spellStart"/>
+      <w:r>
+        <w:t>dataset</w:t>
+      </w:r>
+      <w:proofErr w:type="spellEnd"/>
+      <w:r>
+        <w:t xml:space="preserve"> comme test set. Or ceux-ci sont très liés aux points précédents/suivants. De ce fait l'utilisation d'un </w:t>
+      </w:r>
+      <w:proofErr w:type="spellStart"/>
+      <w:r>
+        <w:t>dataset</w:t>
+      </w:r>
+      <w:proofErr w:type="spellEnd"/>
+      <w:r>
+        <w:t xml:space="preserve"> de 2017 peut être pas mal bien que un peu hors sujet. Une alternative aurait été de prendre le mois de décembre mais ce mois-ci est très différents en terme de tendance des autres car il y a Noel.</w:t>
+      </w:r>
+    </w:p>
+    <w:p>
+      <w:pPr>
+        <w:jc w:val="both"/>
+      </w:pPr>
+      <w:r>
+        <w:lastRenderedPageBreak/>
+        <w:tab/>
+        <w:t xml:space="preserve">En fin de journée, il reste à avancer </w:t>
+      </w:r>
+      <w:proofErr w:type="gramStart"/>
+      <w:r>
+        <w:t>le ARIMA</w:t>
+      </w:r>
+      <w:proofErr w:type="gramEnd"/>
+      <w:r>
+        <w:t>, l'optimiser un peu plus proprement que fait actuellement et tester la prédiction sur 2017. Le modèle linéaire va aussi être évalué sur la donnée de 2017 en comparaison simple.</w:t>
+      </w:r>
     </w:p>
     <w:p>
       <w:pPr>
         <w:pStyle w:val="Titre2"/>
       </w:pPr>
-      <w:bookmarkStart w:id="26" w:name="_Toc499319176"/>
+      <w:bookmarkStart w:id="28" w:name="_Toc499491208"/>
       <w:r>
         <w:t xml:space="preserve">Temps de travail : </w:t>
       </w:r>
       <w:r>
-        <w:t>122</w:t>
+        <w:t>1</w:t>
+      </w:r>
+      <w:r>
+        <w:t>30</w:t>
       </w:r>
       <w:r>
         <w:t>h</w:t>
       </w:r>
-      <w:bookmarkEnd w:id="26"/>
+      <w:bookmarkEnd w:id="28"/>
     </w:p>
     <w:p/>
     <w:sectPr>
@@ -4551,7 +5482,7 @@
 </file>
 
 <file path=customXml/itemProps1.xml><?xml version="1.0" encoding="utf-8"?>
-<ds:datastoreItem xmlns:ds="http://schemas.openxmlformats.org/officeDocument/2006/customXml" ds:itemID="{D244AD59-11F6-458E-BDA0-5768CD4DDD20}">
+<ds:datastoreItem xmlns:ds="http://schemas.openxmlformats.org/officeDocument/2006/customXml" ds:itemID="{FEE61B23-02CE-4426-8125-77B38D448E40}">
   <ds:schemaRefs>
     <ds:schemaRef ds:uri="http://schemas.openxmlformats.org/officeDocument/2006/bibliography"/>
   </ds:schemaRefs>

</xml_diff>

<commit_message>
ajout du jour 27
</commit_message>
<xml_diff>
--- a/Journal de suivi.docx
+++ b/Journal de suivi.docx
@@ -7,7 +7,7 @@
         <w:pStyle w:val="Titre2"/>
         <w:jc w:val="center"/>
       </w:pPr>
-      <w:bookmarkStart w:id="0" w:name="_Toc499491181"/>
+      <w:bookmarkStart w:id="0" w:name="_Toc499649602"/>
       <w:r>
         <w:t>Journal de suivi</w:t>
       </w:r>
@@ -39,8 +39,6 @@
           <w:r>
             <w:t>Contenu</w:t>
           </w:r>
-          <w:bookmarkStart w:id="1" w:name="_GoBack"/>
-          <w:bookmarkEnd w:id="1"/>
         </w:p>
         <w:p>
           <w:pPr>
@@ -63,7 +61,7 @@
           <w:r>
             <w:fldChar w:fldCharType="separate"/>
           </w:r>
-          <w:hyperlink w:anchor="_Toc499491181" w:history="1">
+          <w:hyperlink w:anchor="_Toc499649602" w:history="1">
             <w:r>
               <w:rPr>
                 <w:rStyle w:val="Lienhypertexte"/>
@@ -90,7 +88,7 @@
                 <w:noProof/>
                 <w:webHidden/>
               </w:rPr>
-              <w:instrText xml:space="preserve"> PAGEREF _Toc499491181 \h </w:instrText>
+              <w:instrText xml:space="preserve"> PAGEREF _Toc499649602 \h </w:instrText>
             </w:r>
             <w:r>
               <w:rPr>
@@ -133,7 +131,7 @@
               <w:lang w:eastAsia="fr-FR"/>
             </w:rPr>
           </w:pPr>
-          <w:hyperlink w:anchor="_Toc499491182" w:history="1">
+          <w:hyperlink w:anchor="_Toc499649603" w:history="1">
             <w:r>
               <w:rPr>
                 <w:rStyle w:val="Lienhypertexte"/>
@@ -160,7 +158,7 @@
                 <w:noProof/>
                 <w:webHidden/>
               </w:rPr>
-              <w:instrText xml:space="preserve"> PAGEREF _Toc499491182 \h </w:instrText>
+              <w:instrText xml:space="preserve"> PAGEREF _Toc499649603 \h </w:instrText>
             </w:r>
             <w:r>
               <w:rPr>
@@ -203,7 +201,7 @@
               <w:lang w:eastAsia="fr-FR"/>
             </w:rPr>
           </w:pPr>
-          <w:hyperlink w:anchor="_Toc499491183" w:history="1">
+          <w:hyperlink w:anchor="_Toc499649604" w:history="1">
             <w:r>
               <w:rPr>
                 <w:rStyle w:val="Lienhypertexte"/>
@@ -230,7 +228,7 @@
                 <w:noProof/>
                 <w:webHidden/>
               </w:rPr>
-              <w:instrText xml:space="preserve"> PAGEREF _Toc499491183 \h </w:instrText>
+              <w:instrText xml:space="preserve"> PAGEREF _Toc499649604 \h </w:instrText>
             </w:r>
             <w:r>
               <w:rPr>
@@ -273,7 +271,7 @@
               <w:lang w:eastAsia="fr-FR"/>
             </w:rPr>
           </w:pPr>
-          <w:hyperlink w:anchor="_Toc499491184" w:history="1">
+          <w:hyperlink w:anchor="_Toc499649605" w:history="1">
             <w:r>
               <w:rPr>
                 <w:rStyle w:val="Lienhypertexte"/>
@@ -300,7 +298,7 @@
                 <w:noProof/>
                 <w:webHidden/>
               </w:rPr>
-              <w:instrText xml:space="preserve"> PAGEREF _Toc499491184 \h </w:instrText>
+              <w:instrText xml:space="preserve"> PAGEREF _Toc499649605 \h </w:instrText>
             </w:r>
             <w:r>
               <w:rPr>
@@ -343,7 +341,7 @@
               <w:lang w:eastAsia="fr-FR"/>
             </w:rPr>
           </w:pPr>
-          <w:hyperlink w:anchor="_Toc499491185" w:history="1">
+          <w:hyperlink w:anchor="_Toc499649606" w:history="1">
             <w:r>
               <w:rPr>
                 <w:rStyle w:val="Lienhypertexte"/>
@@ -370,7 +368,7 @@
                 <w:noProof/>
                 <w:webHidden/>
               </w:rPr>
-              <w:instrText xml:space="preserve"> PAGEREF _Toc499491185 \h </w:instrText>
+              <w:instrText xml:space="preserve"> PAGEREF _Toc499649606 \h </w:instrText>
             </w:r>
             <w:r>
               <w:rPr>
@@ -413,7 +411,7 @@
               <w:lang w:eastAsia="fr-FR"/>
             </w:rPr>
           </w:pPr>
-          <w:hyperlink w:anchor="_Toc499491186" w:history="1">
+          <w:hyperlink w:anchor="_Toc499649607" w:history="1">
             <w:r>
               <w:rPr>
                 <w:rStyle w:val="Lienhypertexte"/>
@@ -440,7 +438,7 @@
                 <w:noProof/>
                 <w:webHidden/>
               </w:rPr>
-              <w:instrText xml:space="preserve"> PAGEREF _Toc499491186 \h </w:instrText>
+              <w:instrText xml:space="preserve"> PAGEREF _Toc499649607 \h </w:instrText>
             </w:r>
             <w:r>
               <w:rPr>
@@ -483,7 +481,7 @@
               <w:lang w:eastAsia="fr-FR"/>
             </w:rPr>
           </w:pPr>
-          <w:hyperlink w:anchor="_Toc499491187" w:history="1">
+          <w:hyperlink w:anchor="_Toc499649608" w:history="1">
             <w:r>
               <w:rPr>
                 <w:rStyle w:val="Lienhypertexte"/>
@@ -510,7 +508,7 @@
                 <w:noProof/>
                 <w:webHidden/>
               </w:rPr>
-              <w:instrText xml:space="preserve"> PAGEREF _Toc499491187 \h </w:instrText>
+              <w:instrText xml:space="preserve"> PAGEREF _Toc499649608 \h </w:instrText>
             </w:r>
             <w:r>
               <w:rPr>
@@ -553,7 +551,7 @@
               <w:lang w:eastAsia="fr-FR"/>
             </w:rPr>
           </w:pPr>
-          <w:hyperlink w:anchor="_Toc499491188" w:history="1">
+          <w:hyperlink w:anchor="_Toc499649609" w:history="1">
             <w:r>
               <w:rPr>
                 <w:rStyle w:val="Lienhypertexte"/>
@@ -580,7 +578,7 @@
                 <w:noProof/>
                 <w:webHidden/>
               </w:rPr>
-              <w:instrText xml:space="preserve"> PAGEREF _Toc499491188 \h </w:instrText>
+              <w:instrText xml:space="preserve"> PAGEREF _Toc499649609 \h </w:instrText>
             </w:r>
             <w:r>
               <w:rPr>
@@ -623,7 +621,7 @@
               <w:lang w:eastAsia="fr-FR"/>
             </w:rPr>
           </w:pPr>
-          <w:hyperlink w:anchor="_Toc499491189" w:history="1">
+          <w:hyperlink w:anchor="_Toc499649610" w:history="1">
             <w:r>
               <w:rPr>
                 <w:rStyle w:val="Lienhypertexte"/>
@@ -650,7 +648,7 @@
                 <w:noProof/>
                 <w:webHidden/>
               </w:rPr>
-              <w:instrText xml:space="preserve"> PAGEREF _Toc499491189 \h </w:instrText>
+              <w:instrText xml:space="preserve"> PAGEREF _Toc499649610 \h </w:instrText>
             </w:r>
             <w:r>
               <w:rPr>
@@ -693,7 +691,7 @@
               <w:lang w:eastAsia="fr-FR"/>
             </w:rPr>
           </w:pPr>
-          <w:hyperlink w:anchor="_Toc499491190" w:history="1">
+          <w:hyperlink w:anchor="_Toc499649611" w:history="1">
             <w:r>
               <w:rPr>
                 <w:rStyle w:val="Lienhypertexte"/>
@@ -720,7 +718,7 @@
                 <w:noProof/>
                 <w:webHidden/>
               </w:rPr>
-              <w:instrText xml:space="preserve"> PAGEREF _Toc499491190 \h </w:instrText>
+              <w:instrText xml:space="preserve"> PAGEREF _Toc499649611 \h </w:instrText>
             </w:r>
             <w:r>
               <w:rPr>
@@ -763,7 +761,7 @@
               <w:lang w:eastAsia="fr-FR"/>
             </w:rPr>
           </w:pPr>
-          <w:hyperlink w:anchor="_Toc499491191" w:history="1">
+          <w:hyperlink w:anchor="_Toc499649612" w:history="1">
             <w:r>
               <w:rPr>
                 <w:rStyle w:val="Lienhypertexte"/>
@@ -790,7 +788,7 @@
                 <w:noProof/>
                 <w:webHidden/>
               </w:rPr>
-              <w:instrText xml:space="preserve"> PAGEREF _Toc499491191 \h </w:instrText>
+              <w:instrText xml:space="preserve"> PAGEREF _Toc499649612 \h </w:instrText>
             </w:r>
             <w:r>
               <w:rPr>
@@ -833,7 +831,7 @@
               <w:lang w:eastAsia="fr-FR"/>
             </w:rPr>
           </w:pPr>
-          <w:hyperlink w:anchor="_Toc499491192" w:history="1">
+          <w:hyperlink w:anchor="_Toc499649613" w:history="1">
             <w:r>
               <w:rPr>
                 <w:rStyle w:val="Lienhypertexte"/>
@@ -860,7 +858,7 @@
                 <w:noProof/>
                 <w:webHidden/>
               </w:rPr>
-              <w:instrText xml:space="preserve"> PAGEREF _Toc499491192 \h </w:instrText>
+              <w:instrText xml:space="preserve"> PAGEREF _Toc499649613 \h </w:instrText>
             </w:r>
             <w:r>
               <w:rPr>
@@ -903,7 +901,7 @@
               <w:lang w:eastAsia="fr-FR"/>
             </w:rPr>
           </w:pPr>
-          <w:hyperlink w:anchor="_Toc499491193" w:history="1">
+          <w:hyperlink w:anchor="_Toc499649614" w:history="1">
             <w:r>
               <w:rPr>
                 <w:rStyle w:val="Lienhypertexte"/>
@@ -930,7 +928,7 @@
                 <w:noProof/>
                 <w:webHidden/>
               </w:rPr>
-              <w:instrText xml:space="preserve"> PAGEREF _Toc499491193 \h </w:instrText>
+              <w:instrText xml:space="preserve"> PAGEREF _Toc499649614 \h </w:instrText>
             </w:r>
             <w:r>
               <w:rPr>
@@ -973,7 +971,7 @@
               <w:lang w:eastAsia="fr-FR"/>
             </w:rPr>
           </w:pPr>
-          <w:hyperlink w:anchor="_Toc499491194" w:history="1">
+          <w:hyperlink w:anchor="_Toc499649615" w:history="1">
             <w:r>
               <w:rPr>
                 <w:rStyle w:val="Lienhypertexte"/>
@@ -1000,7 +998,7 @@
                 <w:noProof/>
                 <w:webHidden/>
               </w:rPr>
-              <w:instrText xml:space="preserve"> PAGEREF _Toc499491194 \h </w:instrText>
+              <w:instrText xml:space="preserve"> PAGEREF _Toc499649615 \h </w:instrText>
             </w:r>
             <w:r>
               <w:rPr>
@@ -1043,7 +1041,7 @@
               <w:lang w:eastAsia="fr-FR"/>
             </w:rPr>
           </w:pPr>
-          <w:hyperlink w:anchor="_Toc499491195" w:history="1">
+          <w:hyperlink w:anchor="_Toc499649616" w:history="1">
             <w:r>
               <w:rPr>
                 <w:rStyle w:val="Lienhypertexte"/>
@@ -1070,7 +1068,7 @@
                 <w:noProof/>
                 <w:webHidden/>
               </w:rPr>
-              <w:instrText xml:space="preserve"> PAGEREF _Toc499491195 \h </w:instrText>
+              <w:instrText xml:space="preserve"> PAGEREF _Toc499649616 \h </w:instrText>
             </w:r>
             <w:r>
               <w:rPr>
@@ -1113,7 +1111,7 @@
               <w:lang w:eastAsia="fr-FR"/>
             </w:rPr>
           </w:pPr>
-          <w:hyperlink w:anchor="_Toc499491196" w:history="1">
+          <w:hyperlink w:anchor="_Toc499649617" w:history="1">
             <w:r>
               <w:rPr>
                 <w:rStyle w:val="Lienhypertexte"/>
@@ -1140,7 +1138,7 @@
                 <w:noProof/>
                 <w:webHidden/>
               </w:rPr>
-              <w:instrText xml:space="preserve"> PAGEREF _Toc499491196 \h </w:instrText>
+              <w:instrText xml:space="preserve"> PAGEREF _Toc499649617 \h </w:instrText>
             </w:r>
             <w:r>
               <w:rPr>
@@ -1183,7 +1181,7 @@
               <w:lang w:eastAsia="fr-FR"/>
             </w:rPr>
           </w:pPr>
-          <w:hyperlink w:anchor="_Toc499491197" w:history="1">
+          <w:hyperlink w:anchor="_Toc499649618" w:history="1">
             <w:r>
               <w:rPr>
                 <w:rStyle w:val="Lienhypertexte"/>
@@ -1210,7 +1208,7 @@
                 <w:noProof/>
                 <w:webHidden/>
               </w:rPr>
-              <w:instrText xml:space="preserve"> PAGEREF _Toc499491197 \h </w:instrText>
+              <w:instrText xml:space="preserve"> PAGEREF _Toc499649618 \h </w:instrText>
             </w:r>
             <w:r>
               <w:rPr>
@@ -1253,7 +1251,7 @@
               <w:lang w:eastAsia="fr-FR"/>
             </w:rPr>
           </w:pPr>
-          <w:hyperlink w:anchor="_Toc499491198" w:history="1">
+          <w:hyperlink w:anchor="_Toc499649619" w:history="1">
             <w:r>
               <w:rPr>
                 <w:rStyle w:val="Lienhypertexte"/>
@@ -1280,7 +1278,7 @@
                 <w:noProof/>
                 <w:webHidden/>
               </w:rPr>
-              <w:instrText xml:space="preserve"> PAGEREF _Toc499491198 \h </w:instrText>
+              <w:instrText xml:space="preserve"> PAGEREF _Toc499649619 \h </w:instrText>
             </w:r>
             <w:r>
               <w:rPr>
@@ -1323,7 +1321,7 @@
               <w:lang w:eastAsia="fr-FR"/>
             </w:rPr>
           </w:pPr>
-          <w:hyperlink w:anchor="_Toc499491199" w:history="1">
+          <w:hyperlink w:anchor="_Toc499649620" w:history="1">
             <w:r>
               <w:rPr>
                 <w:rStyle w:val="Lienhypertexte"/>
@@ -1350,7 +1348,7 @@
                 <w:noProof/>
                 <w:webHidden/>
               </w:rPr>
-              <w:instrText xml:space="preserve"> PAGEREF _Toc499491199 \h </w:instrText>
+              <w:instrText xml:space="preserve"> PAGEREF _Toc499649620 \h </w:instrText>
             </w:r>
             <w:r>
               <w:rPr>
@@ -1393,7 +1391,7 @@
               <w:lang w:eastAsia="fr-FR"/>
             </w:rPr>
           </w:pPr>
-          <w:hyperlink w:anchor="_Toc499491200" w:history="1">
+          <w:hyperlink w:anchor="_Toc499649621" w:history="1">
             <w:r>
               <w:rPr>
                 <w:rStyle w:val="Lienhypertexte"/>
@@ -1420,7 +1418,7 @@
                 <w:noProof/>
                 <w:webHidden/>
               </w:rPr>
-              <w:instrText xml:space="preserve"> PAGEREF _Toc499491200 \h </w:instrText>
+              <w:instrText xml:space="preserve"> PAGEREF _Toc499649621 \h </w:instrText>
             </w:r>
             <w:r>
               <w:rPr>
@@ -1463,7 +1461,7 @@
               <w:lang w:eastAsia="fr-FR"/>
             </w:rPr>
           </w:pPr>
-          <w:hyperlink w:anchor="_Toc499491201" w:history="1">
+          <w:hyperlink w:anchor="_Toc499649622" w:history="1">
             <w:r>
               <w:rPr>
                 <w:rStyle w:val="Lienhypertexte"/>
@@ -1490,7 +1488,7 @@
                 <w:noProof/>
                 <w:webHidden/>
               </w:rPr>
-              <w:instrText xml:space="preserve"> PAGEREF _Toc499491201 \h </w:instrText>
+              <w:instrText xml:space="preserve"> PAGEREF _Toc499649622 \h </w:instrText>
             </w:r>
             <w:r>
               <w:rPr>
@@ -1533,7 +1531,7 @@
               <w:lang w:eastAsia="fr-FR"/>
             </w:rPr>
           </w:pPr>
-          <w:hyperlink w:anchor="_Toc499491202" w:history="1">
+          <w:hyperlink w:anchor="_Toc499649623" w:history="1">
             <w:r>
               <w:rPr>
                 <w:rStyle w:val="Lienhypertexte"/>
@@ -1560,7 +1558,7 @@
                 <w:noProof/>
                 <w:webHidden/>
               </w:rPr>
-              <w:instrText xml:space="preserve"> PAGEREF _Toc499491202 \h </w:instrText>
+              <w:instrText xml:space="preserve"> PAGEREF _Toc499649623 \h </w:instrText>
             </w:r>
             <w:r>
               <w:rPr>
@@ -1603,7 +1601,7 @@
               <w:lang w:eastAsia="fr-FR"/>
             </w:rPr>
           </w:pPr>
-          <w:hyperlink w:anchor="_Toc499491203" w:history="1">
+          <w:hyperlink w:anchor="_Toc499649624" w:history="1">
             <w:r>
               <w:rPr>
                 <w:rStyle w:val="Lienhypertexte"/>
@@ -1630,7 +1628,7 @@
                 <w:noProof/>
                 <w:webHidden/>
               </w:rPr>
-              <w:instrText xml:space="preserve"> PAGEREF _Toc499491203 \h </w:instrText>
+              <w:instrText xml:space="preserve"> PAGEREF _Toc499649624 \h </w:instrText>
             </w:r>
             <w:r>
               <w:rPr>
@@ -1673,7 +1671,7 @@
               <w:lang w:eastAsia="fr-FR"/>
             </w:rPr>
           </w:pPr>
-          <w:hyperlink w:anchor="_Toc499491204" w:history="1">
+          <w:hyperlink w:anchor="_Toc499649625" w:history="1">
             <w:r>
               <w:rPr>
                 <w:rStyle w:val="Lienhypertexte"/>
@@ -1700,7 +1698,7 @@
                 <w:noProof/>
                 <w:webHidden/>
               </w:rPr>
-              <w:instrText xml:space="preserve"> PAGEREF _Toc499491204 \h </w:instrText>
+              <w:instrText xml:space="preserve"> PAGEREF _Toc499649625 \h </w:instrText>
             </w:r>
             <w:r>
               <w:rPr>
@@ -1743,7 +1741,7 @@
               <w:lang w:eastAsia="fr-FR"/>
             </w:rPr>
           </w:pPr>
-          <w:hyperlink w:anchor="_Toc499491205" w:history="1">
+          <w:hyperlink w:anchor="_Toc499649626" w:history="1">
             <w:r>
               <w:rPr>
                 <w:rStyle w:val="Lienhypertexte"/>
@@ -1770,7 +1768,7 @@
                 <w:noProof/>
                 <w:webHidden/>
               </w:rPr>
-              <w:instrText xml:space="preserve"> PAGEREF _Toc499491205 \h </w:instrText>
+              <w:instrText xml:space="preserve"> PAGEREF _Toc499649626 \h </w:instrText>
             </w:r>
             <w:r>
               <w:rPr>
@@ -1813,7 +1811,7 @@
               <w:lang w:eastAsia="fr-FR"/>
             </w:rPr>
           </w:pPr>
-          <w:hyperlink w:anchor="_Toc499491206" w:history="1">
+          <w:hyperlink w:anchor="_Toc499649627" w:history="1">
             <w:r>
               <w:rPr>
                 <w:rStyle w:val="Lienhypertexte"/>
@@ -1840,7 +1838,7 @@
                 <w:noProof/>
                 <w:webHidden/>
               </w:rPr>
-              <w:instrText xml:space="preserve"> PAGEREF _Toc499491206 \h </w:instrText>
+              <w:instrText xml:space="preserve"> PAGEREF _Toc499649627 \h </w:instrText>
             </w:r>
             <w:r>
               <w:rPr>
@@ -1883,7 +1881,7 @@
               <w:lang w:eastAsia="fr-FR"/>
             </w:rPr>
           </w:pPr>
-          <w:hyperlink w:anchor="_Toc499491207" w:history="1">
+          <w:hyperlink w:anchor="_Toc499649628" w:history="1">
             <w:r>
               <w:rPr>
                 <w:rStyle w:val="Lienhypertexte"/>
@@ -1910,7 +1908,7 @@
                 <w:noProof/>
                 <w:webHidden/>
               </w:rPr>
-              <w:instrText xml:space="preserve"> PAGEREF _Toc499491207 \h </w:instrText>
+              <w:instrText xml:space="preserve"> PAGEREF _Toc499649628 \h </w:instrText>
             </w:r>
             <w:r>
               <w:rPr>
@@ -1953,7 +1951,7 @@
               <w:lang w:eastAsia="fr-FR"/>
             </w:rPr>
           </w:pPr>
-          <w:hyperlink w:anchor="_Toc499491208" w:history="1">
+          <w:hyperlink w:anchor="_Toc499649629" w:history="1">
             <w:r>
               <w:rPr>
                 <w:rStyle w:val="Lienhypertexte"/>
@@ -1980,7 +1978,7 @@
                 <w:noProof/>
                 <w:webHidden/>
               </w:rPr>
-              <w:instrText xml:space="preserve"> PAGEREF _Toc499491208 \h </w:instrText>
+              <w:instrText xml:space="preserve"> PAGEREF _Toc499649629 \h </w:instrText>
             </w:r>
             <w:r>
               <w:rPr>
@@ -2041,7 +2039,7 @@
       <w:pPr>
         <w:pStyle w:val="Titre3"/>
       </w:pPr>
-      <w:bookmarkStart w:id="2" w:name="_Toc499491182"/>
+      <w:bookmarkStart w:id="1" w:name="_Toc499649603"/>
       <w:r>
         <w:lastRenderedPageBreak/>
         <w:t>Jour 1 (01/11/17)</w:t>
@@ -2058,7 +2056,7 @@
       <w:r>
         <w:t>:</w:t>
       </w:r>
-      <w:bookmarkEnd w:id="2"/>
+      <w:bookmarkEnd w:id="1"/>
     </w:p>
     <w:p>
       <w:pPr>
@@ -2074,44 +2072,18 @@
         <w:t>er</w:t>
       </w:r>
       <w:r>
-        <w:t xml:space="preserve"> jour de formation sur le cours de Data </w:t>
-      </w:r>
-      <w:proofErr w:type="spellStart"/>
-      <w:r>
-        <w:t>Analyst</w:t>
-      </w:r>
-      <w:proofErr w:type="spellEnd"/>
-      <w:r>
-        <w:t xml:space="preserve">. Celui-ci commence par un premier cours pour apprendre à apprendre. N’ayant jamais « arrêté » d’apprendre de manière autodidacte, celui-ci s’est plutôt bien passé. Un peu de temps pour mettre à jour mes </w:t>
-      </w:r>
-      <w:proofErr w:type="spellStart"/>
-      <w:r>
-        <w:t>CVs</w:t>
-      </w:r>
-      <w:proofErr w:type="spellEnd"/>
-      <w:r>
-        <w:t xml:space="preserve"> (j’ai 2 versions différentes), une petite demi-heure pour la mise à jour de mon profil </w:t>
+        <w:t xml:space="preserve"> jour de formation sur le cours de Data Analyst. Celui-ci commence par un premier cours pour apprendre à apprendre. N’ayant jamais « arrêté » d’apprendre de manière autodidacte, celui-ci s’est plutôt bien passé. Un peu de temps pour mettre à jour mes CVs (j’ai 2 versions différentes), une petite demi-heure pour la mise à jour de mon profil </w:t>
       </w:r>
       <w:hyperlink r:id="rId6" w:history="1">
-        <w:proofErr w:type="spellStart"/>
         <w:r>
           <w:rPr>
             <w:rStyle w:val="Lienhypertexte"/>
           </w:rPr>
           <w:t>Linkedin</w:t>
         </w:r>
-        <w:proofErr w:type="spellEnd"/>
       </w:hyperlink>
       <w:r>
-        <w:t xml:space="preserve"> incluant le début de la formation mais aussi l’ajout des 19 certificats déjà faits… En effet, j’ai commencé les cours depuis pas mal de temps sur </w:t>
-      </w:r>
-      <w:proofErr w:type="spellStart"/>
-      <w:r>
-        <w:t>OpenClassrooms</w:t>
-      </w:r>
-      <w:proofErr w:type="spellEnd"/>
-      <w:r>
-        <w:t xml:space="preserve"> mais j’ai décidé de faire les Quiz/Activités que récemment en ayant pris goût à l’apprentissage de la Data Science. Le passage en Premium m’a donc permis d’avoir accès au Certificats.</w:t>
+        <w:t xml:space="preserve"> incluant le début de la formation mais aussi l’ajout des 19 certificats déjà faits… En effet, j’ai commencé les cours depuis pas mal de temps sur OpenClassrooms mais j’ai décidé de faire les Quiz/Activités que récemment en ayant pris goût à l’apprentissage de la Data Science. Le passage en Premium m’a donc permis d’avoir accès au Certificats.</w:t>
       </w:r>
     </w:p>
     <w:p>
@@ -2159,31 +2131,7 @@
         <w:t>ère</w:t>
       </w:r>
       <w:r>
-        <w:t xml:space="preserve"> petite frustration… En effet, je commence après le Projet 1 celui-ci qui, comme je m’en doutais un peu, s’oriente sur le nettoyage de données. J’avais déjà eu affaire à du traitement de </w:t>
-      </w:r>
-      <w:proofErr w:type="spellStart"/>
-      <w:r>
-        <w:t>dataset</w:t>
-      </w:r>
-      <w:proofErr w:type="spellEnd"/>
-      <w:r>
-        <w:t xml:space="preserve"> pas clean mais généralement c’est très léger (ajouter/supprimer des lignes sans valeurs, Encoder/</w:t>
-      </w:r>
-      <w:proofErr w:type="spellStart"/>
-      <w:r>
-        <w:t>OneHotEncoder</w:t>
-      </w:r>
-      <w:proofErr w:type="spellEnd"/>
-      <w:r>
-        <w:t xml:space="preserve"> les Labels) mais là je me rends compte que c’est un tout autre chantier… Un </w:t>
-      </w:r>
-      <w:proofErr w:type="spellStart"/>
-      <w:r>
-        <w:t>dataset</w:t>
-      </w:r>
-      <w:proofErr w:type="spellEnd"/>
-      <w:r>
-        <w:t xml:space="preserve"> de 800mo, 320 000 lignes et 162 colonnes. Le tout sans trop savoir ce que l’on cherche. Bref, il faut prendre le temps de comprendre chaque </w:t>
+        <w:t xml:space="preserve"> petite frustration… En effet, je commence après le Projet 1 celui-ci qui, comme je m’en doutais un peu, s’oriente sur le nettoyage de données. J’avais déjà eu affaire à du traitement de dataset pas clean mais généralement c’est très léger (ajouter/supprimer des lignes sans valeurs, Encoder/OneHotEncoder les Labels) mais là je me rends compte que c’est un tout autre chantier… Un dataset de 800mo, 320 000 lignes et 162 colonnes. Le tout sans trop savoir ce que l’on cherche. Bref, il faut prendre le temps de comprendre chaque </w:t>
       </w:r>
       <w:r>
         <w:t>donnée</w:t>
@@ -2202,7 +2150,7 @@
       <w:pPr>
         <w:pStyle w:val="Titre3"/>
       </w:pPr>
-      <w:bookmarkStart w:id="3" w:name="_Toc499491183"/>
+      <w:bookmarkStart w:id="2" w:name="_Toc499649604"/>
       <w:r>
         <w:t>Jour 2 (02/11/17)</w:t>
       </w:r>
@@ -2212,7 +2160,7 @@
       <w:r>
         <w:t>:</w:t>
       </w:r>
-      <w:bookmarkEnd w:id="3"/>
+      <w:bookmarkEnd w:id="2"/>
     </w:p>
     <w:p>
       <w:pPr>
@@ -2223,15 +2171,7 @@
         <w:t>Etant en congé 2 jours, je me réveille tôt pour avancer (tout en sachant que la tâche sera longue et fastidieuse).</w:t>
       </w:r>
       <w:r>
-        <w:t xml:space="preserve"> Le data </w:t>
-      </w:r>
-      <w:proofErr w:type="spellStart"/>
-      <w:r>
-        <w:t>cleaning</w:t>
-      </w:r>
-      <w:proofErr w:type="spellEnd"/>
-      <w:r>
-        <w:t xml:space="preserve"> avance par à-coup. Notamment lors de colonne complexe à traiter (par exemple les traces, additifs, qui sont des concaténations de données). Cependant cela avance. A la fin du 1</w:t>
+        <w:t xml:space="preserve"> Le data cleaning avance par à-coup. Notamment lors de colonne complexe à traiter (par exemple les traces, additifs, qui sont des concaténations de données). Cependant cela avance. A la fin du 1</w:t>
       </w:r>
       <w:r>
         <w:rPr>
@@ -2242,11 +2182,9 @@
       <w:r>
         <w:t xml:space="preserve"> nettoyage il reste 84 </w:t>
       </w:r>
-      <w:proofErr w:type="spellStart"/>
       <w:r>
         <w:t>features</w:t>
       </w:r>
-      <w:proofErr w:type="spellEnd"/>
       <w:r>
         <w:t xml:space="preserve"> mais je décide de commencer en parallèle l’exploration en espérant découvrir </w:t>
       </w:r>
@@ -2287,23 +2225,7 @@
         <w:t>vue</w:t>
       </w:r>
       <w:r>
-        <w:t xml:space="preserve"> car on doit effectuer une </w:t>
-      </w:r>
-      <w:proofErr w:type="spellStart"/>
-      <w:r>
-        <w:t>Clustering</w:t>
-      </w:r>
-      <w:proofErr w:type="spellEnd"/>
-      <w:r>
-        <w:t xml:space="preserve"> mais sans avoir de labels particuliers. Du coup j'ai du mal à voir comment j'évaluerais par la suite les modèles. Mais bon il faut commencer par le commencement, place au nettoyage du </w:t>
-      </w:r>
-      <w:proofErr w:type="spellStart"/>
-      <w:r>
-        <w:t>dataset</w:t>
-      </w:r>
-      <w:proofErr w:type="spellEnd"/>
-      <w:r>
-        <w:t>.</w:t>
+        <w:t xml:space="preserve"> car on doit effectuer une Clustering mais sans avoir de labels particuliers. Du coup j'ai du mal à voir comment j'évaluerais par la suite les modèles. Mais bon il faut commencer par le commencement, place au nettoyage du dataset.</w:t>
       </w:r>
     </w:p>
     <w:p>
@@ -2312,15 +2234,7 @@
       </w:pPr>
       <w:r>
         <w:tab/>
-        <w:t xml:space="preserve">Le </w:t>
-      </w:r>
-      <w:proofErr w:type="spellStart"/>
-      <w:r>
-        <w:t>dataset</w:t>
-      </w:r>
-      <w:proofErr w:type="spellEnd"/>
-      <w:r>
-        <w:t xml:space="preserve"> étant beaucoup plus petit, celui-ci va aussi </w:t>
+        <w:t xml:space="preserve">Le dataset étant beaucoup plus petit, celui-ci va aussi </w:t>
       </w:r>
       <w:r>
         <w:t>beaucoup</w:t>
@@ -2339,15 +2253,7 @@
       </w:r>
       <w:r>
         <w:lastRenderedPageBreak/>
-        <w:t xml:space="preserve">analyse sur chaque </w:t>
-      </w:r>
-      <w:proofErr w:type="spellStart"/>
-      <w:r>
-        <w:t>feature</w:t>
-      </w:r>
-      <w:proofErr w:type="spellEnd"/>
-      <w:r>
-        <w:t xml:space="preserve">. </w:t>
+        <w:t xml:space="preserve">analyse sur chaque feature. </w:t>
       </w:r>
       <w:r>
         <w:t>La majorité sont très simples, il faut juste remplir les valeurs manquantes par des données logique (dans certains cas 0, la moyenne</w:t>
@@ -2366,11 +2272,11 @@
       <w:pPr>
         <w:pStyle w:val="Titre3"/>
       </w:pPr>
-      <w:bookmarkStart w:id="4" w:name="_Toc499491184"/>
+      <w:bookmarkStart w:id="3" w:name="_Toc499649605"/>
       <w:r>
         <w:t>Jour 3 (03/11/17) – Durée travail env. 13h:</w:t>
       </w:r>
-      <w:bookmarkEnd w:id="4"/>
+      <w:bookmarkEnd w:id="3"/>
     </w:p>
     <w:p>
       <w:pPr>
@@ -2378,29 +2284,13 @@
       </w:pPr>
       <w:r>
         <w:tab/>
-        <w:t xml:space="preserve">Pour les 2 colonnes à problème, je décide dans un premier temps d'utiliser le </w:t>
-      </w:r>
-      <w:proofErr w:type="spellStart"/>
-      <w:r>
-        <w:t>LabelEncoder</w:t>
-      </w:r>
-      <w:proofErr w:type="spellEnd"/>
-      <w:r>
-        <w:t xml:space="preserve">. L'objectif étant d'avoir "un premier jet" pour tester les modèles. Je l'applique donc sur chaque </w:t>
+        <w:t xml:space="preserve">Pour les 2 colonnes à problème, je décide dans un premier temps d'utiliser le LabelEncoder. L'objectif étant d'avoir "un premier jet" pour tester les modèles. Je l'applique donc sur chaque </w:t>
       </w:r>
       <w:r>
         <w:t>colonne</w:t>
       </w:r>
       <w:r>
-        <w:t xml:space="preserve"> de type texte et teste le </w:t>
-      </w:r>
-      <w:proofErr w:type="spellStart"/>
-      <w:r>
-        <w:t>Kmeans</w:t>
-      </w:r>
-      <w:proofErr w:type="spellEnd"/>
-      <w:r>
-        <w:t>, PCA et TSNE.</w:t>
+        <w:t xml:space="preserve"> de type texte et teste le Kmeans, PCA et TSNE.</w:t>
       </w:r>
       <w:r>
         <w:t xml:space="preserve"> Peu importe le nombre de cluster, le </w:t>
@@ -2409,15 +2299,7 @@
         <w:t>résultat</w:t>
       </w:r>
       <w:r>
-        <w:t xml:space="preserve"> du </w:t>
-      </w:r>
-      <w:proofErr w:type="spellStart"/>
-      <w:r>
-        <w:t>kmeans</w:t>
-      </w:r>
-      <w:proofErr w:type="spellEnd"/>
-      <w:r>
-        <w:t xml:space="preserve"> ne me semble pas terrible visuellement. Si je regarde la liste </w:t>
+        <w:t xml:space="preserve"> du kmeans ne me semble pas terrible visuellement. Si je regarde la liste </w:t>
       </w:r>
       <w:r>
         <w:t>des films</w:t>
@@ -2489,29 +2371,13 @@
         <w:t>étant</w:t>
       </w:r>
       <w:r>
-        <w:t xml:space="preserve"> d'avoir les acteurs qui jouent beaucoup assez proche. En effet le </w:t>
-      </w:r>
-      <w:proofErr w:type="spellStart"/>
-      <w:r>
-        <w:t>LabelEncoder</w:t>
-      </w:r>
-      <w:proofErr w:type="spellEnd"/>
-      <w:r>
-        <w:t xml:space="preserve"> pour donner le Label 1 à </w:t>
-      </w:r>
-      <w:r>
-        <w:t xml:space="preserve">Johnny </w:t>
-      </w:r>
-      <w:proofErr w:type="spellStart"/>
-      <w:r>
-        <w:t>Dep</w:t>
-      </w:r>
-      <w:r>
-        <w:t>p</w:t>
-      </w:r>
-      <w:proofErr w:type="spellEnd"/>
-      <w:r>
-        <w:t xml:space="preserve"> et 55 à Orlando Bloom. De ce fait la distance entre ces 2 acteurs sera grand et donc illogique. Par contre tous </w:t>
+        <w:t xml:space="preserve"> d'avoir les acteurs qui jouent beaucoup assez proche. En effet le LabelEncoder pour donner le Label 1 à </w:t>
+      </w:r>
+      <w:r>
+        <w:t>Johnny Dep</w:t>
+      </w:r>
+      <w:r>
+        <w:t xml:space="preserve">p et 55 à Orlando Bloom. De ce fait la distance entre ces 2 acteurs sera grand et donc illogique. Par contre tous </w:t>
       </w:r>
       <w:r>
         <w:t>l'acteur</w:t>
@@ -2526,15 +2392,7 @@
       </w:pPr>
       <w:r>
         <w:tab/>
-        <w:t xml:space="preserve"> Là les résultats sont meilleurs, le PCA peut expliquer 60% de la variance en 10 dimensions, le K-</w:t>
-      </w:r>
-      <w:proofErr w:type="spellStart"/>
-      <w:r>
-        <w:t>means</w:t>
-      </w:r>
-      <w:proofErr w:type="spellEnd"/>
-      <w:r>
-        <w:t xml:space="preserve"> commence </w:t>
+        <w:t xml:space="preserve"> Là les résultats sont meilleurs, le PCA peut expliquer 60% de la variance en 10 dimensions, le K-means commence </w:t>
       </w:r>
       <w:r>
         <w:t>à</w:t>
@@ -2546,15 +2404,7 @@
         <w:t>résultats</w:t>
       </w:r>
       <w:r>
-        <w:t xml:space="preserve"> ne sont pas fameux. Quant au TSNE, il réussit très bien. Je reste donc sur ce modèle, génère un </w:t>
-      </w:r>
-      <w:proofErr w:type="spellStart"/>
-      <w:r>
-        <w:t>dataset</w:t>
-      </w:r>
-      <w:proofErr w:type="spellEnd"/>
-      <w:r>
-        <w:t xml:space="preserve"> de production avec juste les données utilise et leurs positions afin de faire le site. </w:t>
+        <w:t xml:space="preserve"> ne sont pas fameux. Quant au TSNE, il réussit très bien. Je reste donc sur ce modèle, génère un dataset de production avec juste les données utilise et leurs positions afin de faire le site. </w:t>
       </w:r>
     </w:p>
     <w:p>
@@ -2569,15 +2419,7 @@
         <w:t>à</w:t>
       </w:r>
       <w:r>
-        <w:t xml:space="preserve"> reprendre le cours de </w:t>
-      </w:r>
-      <w:proofErr w:type="spellStart"/>
-      <w:r>
-        <w:t>Flask</w:t>
-      </w:r>
-      <w:proofErr w:type="spellEnd"/>
-      <w:r>
-        <w:t xml:space="preserve"> sur OC et cela avance plutôt bien. J'ai </w:t>
+        <w:t xml:space="preserve"> reprendre le cours de Flask sur OC et cela avance plutôt bien. J'ai </w:t>
       </w:r>
       <w:r>
         <w:t>fait</w:t>
@@ -2622,11 +2464,11 @@
       <w:pPr>
         <w:pStyle w:val="Titre3"/>
       </w:pPr>
-      <w:bookmarkStart w:id="5" w:name="_Toc499491185"/>
+      <w:bookmarkStart w:id="4" w:name="_Toc499649606"/>
       <w:r>
         <w:t>Jour 4 (04/11/17) – Durée travail env. 10h:</w:t>
       </w:r>
-      <w:bookmarkEnd w:id="5"/>
+      <w:bookmarkEnd w:id="4"/>
     </w:p>
     <w:p>
       <w:pPr>
@@ -2634,83 +2476,19 @@
       </w:pPr>
       <w:r>
         <w:tab/>
-        <w:t xml:space="preserve">Etant en attentes d'informations avec mon tuteur sur le projet n°2 et le projet n°3 étant démarré, je commence plus doucement le projet 4. Celui-ci s'appuie sur 2.8 go de données assez </w:t>
-      </w:r>
-      <w:proofErr w:type="spellStart"/>
-      <w:r>
-        <w:t>cleané</w:t>
-      </w:r>
-      <w:proofErr w:type="spellEnd"/>
-      <w:r>
-        <w:t xml:space="preserve"> avec pour objectif de mettre en place un modèle linéaire. Les données sur ce </w:t>
-      </w:r>
-      <w:proofErr w:type="spellStart"/>
-      <w:r>
-        <w:t>dataset</w:t>
-      </w:r>
-      <w:proofErr w:type="spellEnd"/>
-      <w:r>
-        <w:t xml:space="preserve"> sont propres, il ne manque pas de points, il n'y a pas </w:t>
-      </w:r>
-      <w:proofErr w:type="spellStart"/>
-      <w:r>
-        <w:t>outliers</w:t>
-      </w:r>
-      <w:proofErr w:type="spellEnd"/>
-      <w:r>
-        <w:t xml:space="preserve"> donc on passe assez rapidement à de l'exploration. Avant cela il faut juste se débarrasser </w:t>
+        <w:t xml:space="preserve">Etant en attentes d'informations avec mon tuteur sur le projet n°2 et le projet n°3 étant démarré, je commence plus doucement le projet 4. Celui-ci s'appuie sur 2.8 go de données assez cleané avec pour objectif de mettre en place un modèle linéaire. Les données sur ce dataset sont propres, il ne manque pas de points, il n'y a pas outliers donc on passe assez rapidement à de l'exploration. Avant cela il faut juste se débarrasser </w:t>
       </w:r>
       <w:r>
         <w:t>apriori</w:t>
       </w:r>
       <w:r>
-        <w:t xml:space="preserve"> des </w:t>
-      </w:r>
-      <w:proofErr w:type="spellStart"/>
-      <w:r>
-        <w:t>features</w:t>
-      </w:r>
-      <w:proofErr w:type="spellEnd"/>
-      <w:r>
-        <w:t xml:space="preserve"> inutiles/ imprévisible. Pour certaines cela est évident à la description de la </w:t>
-      </w:r>
-      <w:proofErr w:type="spellStart"/>
-      <w:r>
-        <w:t>feature</w:t>
-      </w:r>
-      <w:proofErr w:type="spellEnd"/>
-      <w:r>
-        <w:t xml:space="preserve"> sur le site pour d'autres, cela a été décidé basé sur l'exploration. Au départ tout s'est fait sur un seul moins pour </w:t>
+        <w:t xml:space="preserve"> des features inutiles/ imprévisible. Pour certaines cela est évident à la description de la feature sur le site pour d'autres, cela a été décidé basé sur l'exploration. Au départ tout s'est fait sur un seul moins pour </w:t>
       </w:r>
       <w:r>
         <w:t>accélérer</w:t>
       </w:r>
       <w:r>
-        <w:t xml:space="preserve"> le processus et une fois fini, un script propre a été fait pour fusionner les </w:t>
-      </w:r>
-      <w:proofErr w:type="spellStart"/>
-      <w:r>
-        <w:t>dataset</w:t>
-      </w:r>
-      <w:proofErr w:type="spellEnd"/>
-      <w:r>
-        <w:t xml:space="preserve"> et faire le </w:t>
-      </w:r>
-      <w:proofErr w:type="spellStart"/>
-      <w:r>
-        <w:t>cleaning</w:t>
-      </w:r>
-      <w:proofErr w:type="spellEnd"/>
-      <w:r>
-        <w:t xml:space="preserve"> d'un coup. A cause de bug sur le </w:t>
-      </w:r>
-      <w:proofErr w:type="spellStart"/>
-      <w:r>
-        <w:t>dataset</w:t>
-      </w:r>
-      <w:proofErr w:type="spellEnd"/>
-      <w:r>
-        <w:t xml:space="preserve"> d'avril un peu de temps a été perdu lors de l'exploration mais globalement tout s'est bien passé. Le passage au modèle quant </w:t>
+        <w:t xml:space="preserve"> le processus et une fois fini, un script propre a été fait pour fusionner les dataset et faire le cleaning d'un coup. A cause de bug sur le dataset d'avril un peu de temps a été perdu lors de l'exploration mais globalement tout s'est bien passé. Le passage au modèle quant </w:t>
       </w:r>
       <w:r>
         <w:t>à</w:t>
@@ -2744,15 +2522,7 @@
         <w:t>aéroport</w:t>
       </w:r>
       <w:r>
-        <w:t xml:space="preserve"> d'arrivé, compagnie, …) le problème c'est que le retard n'est aucunement linéaire avec ces </w:t>
-      </w:r>
-      <w:proofErr w:type="spellStart"/>
-      <w:r>
-        <w:t>features</w:t>
-      </w:r>
-      <w:proofErr w:type="spellEnd"/>
-      <w:r>
-        <w:t xml:space="preserve"> (il y a plus de retard en journée, plus le lundi et vendredi que le reste de la semaine, plus en été que le reste de l'année et variable en fonction des </w:t>
+        <w:t xml:space="preserve"> d'arrivé, compagnie, …) le problème c'est que le retard n'est aucunement linéaire avec ces features (il y a plus de retard en journée, plus le lundi et vendredi que le reste de la semaine, plus en été que le reste de l'année et variable en fonction des </w:t>
       </w:r>
       <w:r>
         <w:t>aéroports</w:t>
@@ -2782,26 +2552,13 @@
         <w:t>blocage</w:t>
       </w:r>
       <w:r>
-        <w:t xml:space="preserve"> pour commencer la veille thématique. Dans 1 premier temps, je cherche un sujet. Je pensais parler des </w:t>
-      </w:r>
-      <w:proofErr w:type="spellStart"/>
-      <w:r>
-        <w:t>Enpsulated</w:t>
-      </w:r>
-      <w:proofErr w:type="spellEnd"/>
-      <w:r>
-        <w:t xml:space="preserve"> networks ou du </w:t>
-      </w:r>
-      <w:proofErr w:type="spellStart"/>
+        <w:t xml:space="preserve"> pour commencer la veille thématique. Dans 1 premier temps, je cherche un sujet. Je pensais parler des Enpsulated networks ou du </w:t>
+      </w:r>
       <w:r>
         <w:t>S</w:t>
       </w:r>
       <w:r>
-        <w:t>ynthetic</w:t>
-      </w:r>
-      <w:proofErr w:type="spellEnd"/>
-      <w:r>
-        <w:t xml:space="preserve"> </w:t>
+        <w:t xml:space="preserve">ynthetic </w:t>
       </w:r>
       <w:r>
         <w:t>G</w:t>
@@ -2813,23 +2570,7 @@
         <w:t>exemples</w:t>
       </w:r>
       <w:r>
-        <w:t xml:space="preserve"> dessus. Ne voulant pas parcourir des sujets déjà vu dans les cours, je décide de partir sur les </w:t>
-      </w:r>
-      <w:proofErr w:type="spellStart"/>
-      <w:r>
-        <w:t>Recurrent</w:t>
-      </w:r>
-      <w:proofErr w:type="spellEnd"/>
-      <w:r>
-        <w:t xml:space="preserve"> Neural Network. Ceux-ci sont d'actualité avec </w:t>
-      </w:r>
-      <w:proofErr w:type="spellStart"/>
-      <w:r>
-        <w:t>Siri</w:t>
-      </w:r>
-      <w:proofErr w:type="spellEnd"/>
-      <w:r>
-        <w:t xml:space="preserve">/Google Home et tous les outils de reconnaissance vocale donc je trouve que c'est un bon sujet. Cela commence par de la recherche sur les différentes cellules (Simple RNN, LSTM, GRU, QRNN). </w:t>
+        <w:t xml:space="preserve"> dessus. Ne voulant pas parcourir des sujets déjà vu dans les cours, je décide de partir sur les Recurrent Neural Network. Ceux-ci sont d'actualité avec Siri/Google Home et tous les outils de reconnaissance vocale donc je trouve que c'est un bon sujet. Cela commence par de la recherche sur les différentes cellules (Simple RNN, LSTM, GRU, QRNN). </w:t>
       </w:r>
       <w:r>
         <w:t>C'est là-dessus que ma journée va s'achever.</w:t>
@@ -2839,11 +2580,11 @@
       <w:pPr>
         <w:pStyle w:val="Titre3"/>
       </w:pPr>
-      <w:bookmarkStart w:id="6" w:name="_Toc499491186"/>
+      <w:bookmarkStart w:id="5" w:name="_Toc499649607"/>
       <w:r>
         <w:t>Jour 5 (05/11/17) – Durée travail env. 2h:</w:t>
       </w:r>
-      <w:bookmarkEnd w:id="6"/>
+      <w:bookmarkEnd w:id="5"/>
     </w:p>
     <w:p>
       <w:pPr>
@@ -2876,7 +2617,7 @@
       <w:pPr>
         <w:pStyle w:val="Titre3"/>
       </w:pPr>
-      <w:bookmarkStart w:id="7" w:name="_Toc499491187"/>
+      <w:bookmarkStart w:id="6" w:name="_Toc499649608"/>
       <w:r>
         <w:t>Jour 6</w:t>
       </w:r>
@@ -2889,6 +2630,27 @@
       <w:r>
         <w:t>/11/17) – Durée travail env. 4h:</w:t>
       </w:r>
+      <w:bookmarkEnd w:id="6"/>
+    </w:p>
+    <w:p>
+      <w:pPr>
+        <w:jc w:val="both"/>
+      </w:pPr>
+      <w:r>
+        <w:tab/>
+      </w:r>
+      <w:r>
+        <w:t>Malade, je ne peux donc pas aller au travail et essaye un peu de continuer les projets. Cependant, avec la tête prise ce n'est pas simple. Je continue donc la veille technologique que j'alterne avec quelques petites modifications sur les différents projets déjà commencés. Rien de fabuleux mais tout de même un peu d'avancement.</w:t>
+      </w:r>
+    </w:p>
+    <w:p>
+      <w:pPr>
+        <w:pStyle w:val="Titre3"/>
+      </w:pPr>
+      <w:bookmarkStart w:id="7" w:name="_Toc499649609"/>
+      <w:r>
+        <w:t>Jour 7 (07/11/17) – Durée travail env. 3-4h:</w:t>
+      </w:r>
       <w:bookmarkEnd w:id="7"/>
     </w:p>
     <w:p>
@@ -2897,18 +2659,28 @@
       </w:pPr>
       <w:r>
         <w:tab/>
-      </w:r>
-      <w:r>
-        <w:t>Malade, je ne peux donc pas aller au travail et essaye un peu de continuer les projets. Cependant, avec la tête prise ce n'est pas simple. Je continue donc la veille technologique que j'alterne avec quelques petites modifications sur les différents projets déjà commencés. Rien de fabuleux mais tout de même un peu d'avancement.</w:t>
+        <w:t>Toujours malade (conjonctivite), je reste à la maison mais difficile de travailler. Je continue donc tranquillement la veille technologique en passant en revue le modèle du LSTM. Fatigué de lire, je décide de reprendre la compétition Kaggle sur la classification de race de chien que j'avais commencé car elle est utile pour le Projet 8. Je reprends donc la partie de préparation des données ou j'avais bloqué. En fois préparé, je me sers du VGG19 pre-trained dans Keras pour entrainer mon modèle. Je laisse le training 4-5h pour atteindre un résultat de 15% de classification correcte.</w:t>
       </w:r>
     </w:p>
     <w:p>
       <w:pPr>
         <w:pStyle w:val="Titre3"/>
       </w:pPr>
-      <w:bookmarkStart w:id="8" w:name="_Toc499491188"/>
-      <w:r>
-        <w:t>Jour 7 (07/11/17) – Durée travail env. 3-4h:</w:t>
+      <w:bookmarkStart w:id="8" w:name="_Toc499649610"/>
+      <w:r>
+        <w:t xml:space="preserve">Jour </w:t>
+      </w:r>
+      <w:r>
+        <w:t>8</w:t>
+      </w:r>
+      <w:r>
+        <w:t xml:space="preserve"> (0</w:t>
+      </w:r>
+      <w:r>
+        <w:t>8</w:t>
+      </w:r>
+      <w:r>
+        <w:t>/11/17) – Durée travail &lt; 2h:</w:t>
       </w:r>
       <w:bookmarkEnd w:id="8"/>
     </w:p>
@@ -2918,103 +2690,24 @@
       </w:pPr>
       <w:r>
         <w:tab/>
-        <w:t xml:space="preserve">Toujours malade (conjonctivite), je reste à la maison mais difficile de travailler. Je continue donc tranquillement la veille technologique en passant en revue le modèle du LSTM. Fatigué de lire, je décide de reprendre la compétition </w:t>
-      </w:r>
-      <w:proofErr w:type="spellStart"/>
-      <w:r>
-        <w:t>Kaggle</w:t>
-      </w:r>
-      <w:proofErr w:type="spellEnd"/>
-      <w:r>
-        <w:t xml:space="preserve"> sur la classification de race de chien que j'avais commencé car elle est utile pour le Projet 8. Je reprends donc la partie de préparation des données ou j'avais bloqué. En fois préparé, je me sers du VGG19 </w:t>
-      </w:r>
-      <w:proofErr w:type="spellStart"/>
-      <w:r>
-        <w:t>pre-trained</w:t>
-      </w:r>
-      <w:proofErr w:type="spellEnd"/>
-      <w:r>
-        <w:t xml:space="preserve"> dans </w:t>
-      </w:r>
-      <w:proofErr w:type="spellStart"/>
-      <w:r>
-        <w:t>Keras</w:t>
-      </w:r>
-      <w:proofErr w:type="spellEnd"/>
-      <w:r>
-        <w:t xml:space="preserve"> pour entrainer mon modèle. Je laisse le training 4-5h pour atteindre un résultat de 15% de classification correcte.</w:t>
+        <w:t xml:space="preserve">Ce jour, je me rends compte que mon pre-trained modèle n'a pas été sauvegardé malgré la mise en place de checkpoints si le résultat est meilleur. Mon training n'a donc servi </w:t>
+      </w:r>
+      <w:r>
+        <w:t>à</w:t>
+      </w:r>
+      <w:r>
+        <w:t xml:space="preserve"> rien et s'est fait écrasé en fin de la 1ere Epoch… Je cherche donc comment réutiliser mon check point quand je relance le modèle mais sans succès pour l'instant.</w:t>
       </w:r>
     </w:p>
     <w:p>
       <w:pPr>
         <w:pStyle w:val="Titre3"/>
       </w:pPr>
-      <w:bookmarkStart w:id="9" w:name="_Toc499491189"/>
-      <w:r>
-        <w:t xml:space="preserve">Jour </w:t>
-      </w:r>
-      <w:r>
-        <w:t>8</w:t>
-      </w:r>
-      <w:r>
-        <w:t xml:space="preserve"> (0</w:t>
-      </w:r>
-      <w:r>
-        <w:t>8</w:t>
-      </w:r>
-      <w:r>
-        <w:t>/11/17) – Durée travail &lt; 2h:</w:t>
+      <w:bookmarkStart w:id="9" w:name="_Toc499649611"/>
+      <w:r>
+        <w:t>Jour 9 (09/11/17) – Durée travail 4h:</w:t>
       </w:r>
       <w:bookmarkEnd w:id="9"/>
-    </w:p>
-    <w:p>
-      <w:pPr>
-        <w:jc w:val="both"/>
-      </w:pPr>
-      <w:r>
-        <w:tab/>
-        <w:t xml:space="preserve">Ce jour, je me rends compte que mon </w:t>
-      </w:r>
-      <w:proofErr w:type="spellStart"/>
-      <w:r>
-        <w:t>pre-trained</w:t>
-      </w:r>
-      <w:proofErr w:type="spellEnd"/>
-      <w:r>
-        <w:t xml:space="preserve"> modèle n'a pas été sauvegardé malgré la mise en place de </w:t>
-      </w:r>
-      <w:proofErr w:type="spellStart"/>
-      <w:r>
-        <w:t>checkpoints</w:t>
-      </w:r>
-      <w:proofErr w:type="spellEnd"/>
-      <w:r>
-        <w:t xml:space="preserve"> si le résultat est meilleur. Mon training n'a donc servi </w:t>
-      </w:r>
-      <w:r>
-        <w:t>à</w:t>
-      </w:r>
-      <w:r>
-        <w:t xml:space="preserve"> rien et s'est fait écrasé en fin de la 1ere </w:t>
-      </w:r>
-      <w:proofErr w:type="spellStart"/>
-      <w:r>
-        <w:t>Epoch</w:t>
-      </w:r>
-      <w:proofErr w:type="spellEnd"/>
-      <w:r>
-        <w:t>… Je cherche donc comment réutiliser mon check point quand je relance le modèle mais sans succès pour l'instant.</w:t>
-      </w:r>
-    </w:p>
-    <w:p>
-      <w:pPr>
-        <w:pStyle w:val="Titre3"/>
-      </w:pPr>
-      <w:bookmarkStart w:id="10" w:name="_Toc499491190"/>
-      <w:r>
-        <w:t>Jour 9 (09/11/17) – Durée travail 4h:</w:t>
-      </w:r>
-      <w:bookmarkEnd w:id="10"/>
     </w:p>
     <w:p>
       <w:pPr>
@@ -3028,15 +2721,7 @@
         <w:t>à</w:t>
       </w:r>
       <w:r>
-        <w:t xml:space="preserve"> sauvegarder le modèle. Etant donné qu'il y a 5 min entre chaque </w:t>
-      </w:r>
-      <w:proofErr w:type="spellStart"/>
-      <w:r>
-        <w:t>epoch</w:t>
-      </w:r>
-      <w:proofErr w:type="spellEnd"/>
-      <w:r>
-        <w:t xml:space="preserve">, je </w:t>
+        <w:t xml:space="preserve"> sauvegarder le modèle. Etant donné qu'il y a 5 min entre chaque epoch, je </w:t>
       </w:r>
       <w:r>
         <w:t>décide</w:t>
@@ -3075,11 +2760,11 @@
         <w:pStyle w:val="Titre3"/>
         <w:jc w:val="both"/>
       </w:pPr>
-      <w:bookmarkStart w:id="11" w:name="_Toc499491191"/>
+      <w:bookmarkStart w:id="10" w:name="_Toc499649612"/>
       <w:r>
         <w:t>Jour 10 (10/11/17) – Durée travail 6h:</w:t>
       </w:r>
-      <w:bookmarkEnd w:id="11"/>
+      <w:bookmarkEnd w:id="10"/>
     </w:p>
     <w:p>
       <w:pPr>
@@ -3099,15 +2784,7 @@
         <w:t>arrêtant</w:t>
       </w:r>
       <w:r>
-        <w:t xml:space="preserve"> le </w:t>
-      </w:r>
-      <w:proofErr w:type="spellStart"/>
-      <w:r>
-        <w:t>process</w:t>
-      </w:r>
-      <w:proofErr w:type="spellEnd"/>
-      <w:r>
-        <w:t xml:space="preserve"> de training, la sauvegarde a été </w:t>
+        <w:t xml:space="preserve"> le process de training, la sauvegarde a été </w:t>
       </w:r>
       <w:r>
         <w:t>corrompue</w:t>
@@ -3119,15 +2796,7 @@
         <w:t>interrompu</w:t>
       </w:r>
       <w:r>
-        <w:t xml:space="preserve"> le </w:t>
-      </w:r>
-      <w:proofErr w:type="spellStart"/>
-      <w:r>
-        <w:t>process</w:t>
-      </w:r>
-      <w:proofErr w:type="spellEnd"/>
-      <w:r>
-        <w:t xml:space="preserve"> pendant l'</w:t>
+        <w:t xml:space="preserve"> le process pendant l'</w:t>
       </w:r>
       <w:r>
         <w:t>écriture</w:t>
@@ -3169,39 +2838,7 @@
         <w:t>à</w:t>
       </w:r>
       <w:r>
-        <w:t xml:space="preserve"> faire des modèles. Vu la taille du </w:t>
-      </w:r>
-      <w:proofErr w:type="spellStart"/>
-      <w:r>
-        <w:t>dataset</w:t>
-      </w:r>
-      <w:proofErr w:type="spellEnd"/>
-      <w:r>
-        <w:t xml:space="preserve">, c'est assez restreint (il n'y a que le SGD </w:t>
-      </w:r>
-      <w:proofErr w:type="spellStart"/>
-      <w:r>
-        <w:t>Regressor</w:t>
-      </w:r>
-      <w:proofErr w:type="spellEnd"/>
-      <w:r>
-        <w:t xml:space="preserve">). Je lance un </w:t>
-      </w:r>
-      <w:proofErr w:type="spellStart"/>
-      <w:r>
-        <w:t>Grid</w:t>
-      </w:r>
-      <w:proofErr w:type="spellEnd"/>
-      <w:r>
-        <w:t xml:space="preserve"> </w:t>
-      </w:r>
-      <w:proofErr w:type="spellStart"/>
-      <w:r>
-        <w:t>Search</w:t>
-      </w:r>
-      <w:proofErr w:type="spellEnd"/>
-      <w:r>
-        <w:t xml:space="preserve"> </w:t>
+        <w:t xml:space="preserve"> faire des modèles. Vu la taille du dataset, c'est assez restreint (il n'y a que le SGD Regressor). Je lance un Grid Search </w:t>
       </w:r>
       <w:r>
         <w:t>exhaustif</w:t>
@@ -3264,29 +2901,13 @@
         <w:t xml:space="preserve"> préparer les données pour le site</w:t>
       </w:r>
       <w:r>
-        <w:t xml:space="preserve"> (le système de sauvegarde des modèles (</w:t>
-      </w:r>
-      <w:proofErr w:type="spellStart"/>
-      <w:r>
-        <w:t>scaler</w:t>
-      </w:r>
-      <w:proofErr w:type="spellEnd"/>
-      <w:r>
-        <w:t xml:space="preserve"> et modèle), les données </w:t>
+        <w:t xml:space="preserve"> (le système de sauvegarde des modèles (scaler et modèle), les données </w:t>
       </w:r>
       <w:r>
         <w:t>nécessaire</w:t>
       </w:r>
       <w:r>
-        <w:t xml:space="preserve"> à l'UI, </w:t>
-      </w:r>
-      <w:proofErr w:type="spellStart"/>
-      <w:r>
-        <w:t>etc</w:t>
-      </w:r>
-      <w:proofErr w:type="spellEnd"/>
-      <w:r>
-        <w:t xml:space="preserve"> …)</w:t>
+        <w:t xml:space="preserve"> à l'UI, etc …)</w:t>
       </w:r>
     </w:p>
     <w:p>
@@ -3294,11 +2915,11 @@
         <w:pStyle w:val="Titre3"/>
         <w:jc w:val="both"/>
       </w:pPr>
-      <w:bookmarkStart w:id="12" w:name="_Toc499491192"/>
+      <w:bookmarkStart w:id="11" w:name="_Toc499649613"/>
       <w:r>
         <w:t>Jour 11 (11/11/17) – Durée travail 6h:</w:t>
       </w:r>
-      <w:bookmarkEnd w:id="12"/>
+      <w:bookmarkEnd w:id="11"/>
     </w:p>
     <w:p>
       <w:pPr>
@@ -3352,11 +2973,11 @@
       <w:pPr>
         <w:pStyle w:val="Titre3"/>
       </w:pPr>
-      <w:bookmarkStart w:id="13" w:name="_Toc499491193"/>
+      <w:bookmarkStart w:id="12" w:name="_Toc499649614"/>
       <w:r>
         <w:t>Jour 12 (12/11/17) – Durée travail 8h:</w:t>
       </w:r>
-      <w:bookmarkEnd w:id="13"/>
+      <w:bookmarkEnd w:id="12"/>
     </w:p>
     <w:p>
       <w:pPr>
@@ -3370,45 +2991,13 @@
         <w:t>prédiction</w:t>
       </w:r>
       <w:r>
-        <w:t xml:space="preserve"> du retard des avions. Le problème majeur sur ce </w:t>
-      </w:r>
-      <w:proofErr w:type="spellStart"/>
-      <w:r>
-        <w:t>dataset</w:t>
-      </w:r>
-      <w:proofErr w:type="spellEnd"/>
-      <w:r>
-        <w:t xml:space="preserve"> était le volume de donnés qui faisait crasher le notebook. En conséquence j'ai repris le </w:t>
-      </w:r>
-      <w:proofErr w:type="spellStart"/>
-      <w:r>
-        <w:t>cleaning</w:t>
-      </w:r>
-      <w:proofErr w:type="spellEnd"/>
-      <w:r>
-        <w:t xml:space="preserve"> sur un script appart et </w:t>
+        <w:t xml:space="preserve"> du retard des avions. Le problème majeur sur ce dataset était le volume de donnés qui faisait crasher le notebook. En conséquence j'ai repris le cleaning sur un script appart et </w:t>
       </w:r>
       <w:r>
         <w:t>gérer</w:t>
       </w:r>
       <w:r>
-        <w:t xml:space="preserve"> 2 </w:t>
-      </w:r>
-      <w:proofErr w:type="spellStart"/>
-      <w:r>
-        <w:t>dataset</w:t>
-      </w:r>
-      <w:proofErr w:type="spellEnd"/>
-      <w:r>
-        <w:t xml:space="preserve"> (un d'exploration et un de </w:t>
-      </w:r>
-      <w:proofErr w:type="spellStart"/>
-      <w:r>
-        <w:t>prod</w:t>
-      </w:r>
-      <w:proofErr w:type="spellEnd"/>
-      <w:r>
-        <w:t xml:space="preserve">). J'en ai profité pour faire des essais de "simplification de données" (par semaine / par mois et date du mois, agrégation par quart d'heure, …). Cela m'a permis de trouver une configuration permettant d'obtenir de meilleurs </w:t>
+        <w:t xml:space="preserve"> 2 dataset (un d'exploration et un de prod). J'en ai profité pour faire des essais de "simplification de données" (par semaine / par mois et date du mois, agrégation par quart d'heure, …). Cela m'a permis de trouver une configuration permettant d'obtenir de meilleurs </w:t>
       </w:r>
       <w:r>
         <w:t>résultats</w:t>
@@ -3428,7 +3017,7 @@
         <w:pStyle w:val="Titre3"/>
         <w:jc w:val="both"/>
       </w:pPr>
-      <w:bookmarkStart w:id="14" w:name="_Toc499491194"/>
+      <w:bookmarkStart w:id="13" w:name="_Toc499649615"/>
       <w:r>
         <w:t xml:space="preserve">Jour 13 (13/11/17) – Durée travail </w:t>
       </w:r>
@@ -3438,7 +3027,7 @@
       <w:r>
         <w:t>h:</w:t>
       </w:r>
-      <w:bookmarkEnd w:id="14"/>
+      <w:bookmarkEnd w:id="13"/>
     </w:p>
     <w:p>
       <w:pPr>
@@ -3452,23 +3041,7 @@
         <w:t>naissances vues lors du projet 5</w:t>
       </w:r>
       <w:r>
-        <w:t xml:space="preserve"> (notamment le </w:t>
-      </w:r>
-      <w:proofErr w:type="spellStart"/>
-      <w:r>
-        <w:t>groupby</w:t>
-      </w:r>
-      <w:proofErr w:type="spellEnd"/>
-      <w:r>
-        <w:t xml:space="preserve"> pour transformer la </w:t>
-      </w:r>
-      <w:proofErr w:type="spellStart"/>
-      <w:r>
-        <w:t>dataframe</w:t>
-      </w:r>
-      <w:proofErr w:type="spellEnd"/>
-      <w:r>
-        <w:t xml:space="preserve">). </w:t>
+        <w:t xml:space="preserve"> (notamment le groupby pour transformer la dataframe). </w:t>
       </w:r>
       <w:r>
         <w:t xml:space="preserve">Malheureusement </w:t>
@@ -3480,23 +3053,7 @@
         <w:t xml:space="preserve"> 1h de recherche pour essayer d'afficher la moyenne de chaque colonne pour les bons et mauvais produits, impossible de trouver une façon. </w:t>
       </w:r>
       <w:r>
-        <w:t xml:space="preserve">Je décide donc de faire un pause, </w:t>
-      </w:r>
-      <w:proofErr w:type="gramStart"/>
-      <w:r>
-        <w:t>essayer</w:t>
-      </w:r>
-      <w:proofErr w:type="gramEnd"/>
-      <w:r>
-        <w:t xml:space="preserve"> de déterminer le meilleur format de </w:t>
-      </w:r>
-      <w:proofErr w:type="spellStart"/>
-      <w:r>
-        <w:t>dataset</w:t>
-      </w:r>
-      <w:proofErr w:type="spellEnd"/>
-      <w:r>
-        <w:t xml:space="preserve"> pour le modèle de M/L concernant le retard des vols. </w:t>
+        <w:t xml:space="preserve">Je décide donc de faire un pause, essayer de déterminer le meilleur format de dataset pour le modèle de M/L concernant le retard des vols. </w:t>
       </w:r>
       <w:r>
         <w:t xml:space="preserve">D'un </w:t>
@@ -3517,15 +3074,7 @@
         <w:t>à</w:t>
       </w:r>
       <w:r>
-        <w:t xml:space="preserve"> 12),  jour du mois (de 1 à 31) et le jour de la semaine (de 1 à 7). Pour ce faire je génère les 2 </w:t>
-      </w:r>
-      <w:proofErr w:type="spellStart"/>
-      <w:r>
-        <w:t>datasets</w:t>
-      </w:r>
-      <w:proofErr w:type="spellEnd"/>
-      <w:r>
-        <w:t xml:space="preserve"> </w:t>
+        <w:t xml:space="preserve"> 12),  jour du mois (de 1 à 31) et le jour de la semaine (de 1 à 7). Pour ce faire je génère les 2 datasets </w:t>
       </w:r>
       <w:r>
         <w:t>évalue</w:t>
@@ -3539,12 +3088,12 @@
         <w:pStyle w:val="Titre3"/>
         <w:jc w:val="both"/>
       </w:pPr>
-      <w:bookmarkStart w:id="15" w:name="_Toc499491195"/>
+      <w:bookmarkStart w:id="14" w:name="_Toc499649616"/>
       <w:r>
         <w:lastRenderedPageBreak/>
         <w:t>Jour 14 (14/11/17) – Durée travail 2h:</w:t>
       </w:r>
-      <w:bookmarkEnd w:id="15"/>
+      <w:bookmarkEnd w:id="14"/>
     </w:p>
     <w:p>
       <w:pPr>
@@ -3558,31 +3107,7 @@
         <w:t>décomposé</w:t>
       </w:r>
       <w:r>
-        <w:t xml:space="preserve"> le code du projet 4 pour avoir 1 script pour alléger les </w:t>
-      </w:r>
-      <w:proofErr w:type="spellStart"/>
-      <w:r>
-        <w:t>dataset</w:t>
-      </w:r>
-      <w:proofErr w:type="spellEnd"/>
-      <w:r>
-        <w:t xml:space="preserve"> mensuelle, un autre pour les fusionner en 1 seul et générer le </w:t>
-      </w:r>
-      <w:proofErr w:type="spellStart"/>
-      <w:r>
-        <w:t>dataset</w:t>
-      </w:r>
-      <w:proofErr w:type="spellEnd"/>
-      <w:r>
-        <w:t xml:space="preserve"> d'exploration et de production. Un dernier script permet de </w:t>
-      </w:r>
-      <w:proofErr w:type="spellStart"/>
-      <w:r>
-        <w:t>scaler</w:t>
-      </w:r>
-      <w:proofErr w:type="spellEnd"/>
-      <w:r>
-        <w:t xml:space="preserve"> les données, préparer les matrices et les sauvegarder pour ne pas le refaire à chaque lancement de modèle. Ensuite je créer différents scripts pour chaque modèle qui écrivent leur résultat dans un fichier texte. </w:t>
+        <w:t xml:space="preserve"> le code du projet 4 pour avoir 1 script pour alléger les dataset mensuelle, un autre pour les fusionner en 1 seul et générer le dataset d'exploration et de production. Un dernier script permet de scaler les données, préparer les matrices et les sauvegarder pour ne pas le refaire à chaque lancement de modèle. Ensuite je créer différents scripts pour chaque modèle qui écrivent leur résultat dans un fichier texte. </w:t>
       </w:r>
     </w:p>
     <w:p>
@@ -3590,11 +3115,11 @@
         <w:pStyle w:val="Titre3"/>
         <w:jc w:val="both"/>
       </w:pPr>
-      <w:bookmarkStart w:id="16" w:name="_Toc499491196"/>
+      <w:bookmarkStart w:id="15" w:name="_Toc499649617"/>
       <w:r>
         <w:t>Jour 15 (15/11/17) – Durée travail 3h:</w:t>
       </w:r>
-      <w:bookmarkEnd w:id="16"/>
+      <w:bookmarkEnd w:id="15"/>
     </w:p>
     <w:p>
       <w:pPr>
@@ -3608,53 +3133,13 @@
         <w:t>4</w:t>
       </w:r>
       <w:r>
-        <w:t xml:space="preserve"> avec l'affectation de note sur chaque aéroport basé sur les valeurs médianes. L'objectif étant d'avoir que 4 types d'aéroports au lieu de 331 aéroports distinct. L'intérêt était de pouvoir ensuite pourquoi ne pas utiliser un OHE sans avoir d'explosion de dimensions ayant déjà 4.5m de lignes. J'ai ensuite testé différentes façon de générer les </w:t>
-      </w:r>
-      <w:proofErr w:type="spellStart"/>
-      <w:r>
-        <w:t>features</w:t>
-      </w:r>
-      <w:proofErr w:type="spellEnd"/>
-      <w:r>
-        <w:t xml:space="preserve"> (Aéroport avec et sans OHE, gestion des dates par mois/jour ou par semaine) et j'ai appliqué" le </w:t>
-      </w:r>
-      <w:proofErr w:type="spellStart"/>
-      <w:r>
-        <w:t>GridSearch</w:t>
-      </w:r>
-      <w:proofErr w:type="spellEnd"/>
-      <w:r>
-        <w:t xml:space="preserve"> sur le </w:t>
-      </w:r>
-      <w:proofErr w:type="spellStart"/>
-      <w:r>
-        <w:t>SGDRegressor</w:t>
-      </w:r>
-      <w:proofErr w:type="spellEnd"/>
-      <w:r>
-        <w:t xml:space="preserve">, </w:t>
-      </w:r>
-      <w:proofErr w:type="spellStart"/>
-      <w:r>
-        <w:t>Adaboost</w:t>
-      </w:r>
-      <w:proofErr w:type="spellEnd"/>
-      <w:r>
-        <w:t xml:space="preserve"> et un simple ANN. Comparé </w:t>
+        <w:t xml:space="preserve"> avec l'affectation de note sur chaque aéroport basé sur les valeurs médianes. L'objectif étant d'avoir que 4 types d'aéroports au lieu de 331 aéroports distinct. L'intérêt était de pouvoir ensuite pourquoi ne pas utiliser un OHE sans avoir d'explosion de dimensions ayant déjà 4.5m de lignes. J'ai ensuite testé différentes façon de générer les features (Aéroport avec et sans OHE, gestion des dates par mois/jour ou par semaine) et j'ai appliqué" le GridSearch sur le SGDRegressor, Adaboost et un simple ANN. Comparé </w:t>
       </w:r>
       <w:r>
         <w:t>aux premiers modèles testés</w:t>
       </w:r>
       <w:r>
-        <w:t xml:space="preserve"> avec les données "brutes", une augmentation significative a eu lieu permettant de passer d'une MAE de 14 min à 10 min. Il sera malheureusement difficile de passer en dessous car chaque </w:t>
-      </w:r>
-      <w:proofErr w:type="spellStart"/>
-      <w:r>
-        <w:t>feature</w:t>
-      </w:r>
-      <w:proofErr w:type="spellEnd"/>
-      <w:r>
-        <w:t xml:space="preserve"> est désormais assez propre. C'est un point à discuter avec mon mentor lors d'une session de mentorat</w:t>
+        <w:t xml:space="preserve"> avec les données "brutes", une augmentation significative a eu lieu permettant de passer d'une MAE de 14 min à 10 min. Il sera malheureusement difficile de passer en dessous car chaque feature est désormais assez propre. C'est un point à discuter avec mon mentor lors d'une session de mentorat</w:t>
       </w:r>
     </w:p>
     <w:p>
@@ -3662,111 +3147,88 @@
         <w:pStyle w:val="Titre3"/>
         <w:jc w:val="both"/>
       </w:pPr>
-      <w:bookmarkStart w:id="17" w:name="_Toc499491197"/>
+      <w:bookmarkStart w:id="16" w:name="_Toc499649618"/>
       <w:r>
         <w:t>Jour 16 (16/11/17) – Durée travail 2h30:</w:t>
       </w:r>
+      <w:bookmarkEnd w:id="16"/>
+    </w:p>
+    <w:p>
+      <w:pPr>
+        <w:jc w:val="both"/>
+      </w:pPr>
+      <w:r>
+        <w:tab/>
+        <w:t>Durant ce jour, j'ai repris le projet 3 avec pour objectif de prendre en compte quelques classes que j'avais passé pour l'instant (par exemple le rating). Les modèles ont ensuite été re</w:t>
+      </w:r>
+      <w:r>
+        <w:t>-</w:t>
+      </w:r>
+      <w:r>
+        <w:t xml:space="preserve">testé et donne des </w:t>
+      </w:r>
+      <w:r>
+        <w:t>résultat</w:t>
+      </w:r>
+      <w:r>
+        <w:t xml:space="preserve"> légèrement meilleur (par exemple avec Spiderman 1, la 1ere </w:t>
+      </w:r>
+      <w:r>
+        <w:t>prédiction</w:t>
+      </w:r>
+      <w:r>
+        <w:t xml:space="preserve"> est Spiderman 2 au lieu d'être en 2nd). Le kl_divergent </w:t>
+      </w:r>
+      <w:r>
+        <w:t>a</w:t>
+      </w:r>
+      <w:r>
+        <w:t xml:space="preserve"> aussi été </w:t>
+      </w:r>
+      <w:r>
+        <w:t>réduit</w:t>
+      </w:r>
+      <w:r>
+        <w:t xml:space="preserve"> de 0.80 à 0.75. Cela a pris environ 1h30.</w:t>
+      </w:r>
+    </w:p>
+    <w:p>
+      <w:pPr>
+        <w:jc w:val="both"/>
+      </w:pPr>
+      <w:r>
+        <w:tab/>
+        <w:t xml:space="preserve">Une petite période a aussi été prise pour regarder le nouveau modèle de reconnaissance d'images (You Only Look Once - YOLO) au cas </w:t>
+      </w:r>
+      <w:r>
+        <w:t>où</w:t>
+      </w:r>
+      <w:r>
+        <w:t xml:space="preserve"> le sujet sur les RNN ne soit pas valide comme Veille Technologique.</w:t>
+      </w:r>
+    </w:p>
+    <w:p>
+      <w:pPr>
+        <w:ind w:firstLine="708"/>
+        <w:jc w:val="both"/>
+      </w:pPr>
+      <w:r>
+        <w:t>La seconde partie était la 1ère session de mentorat.</w:t>
+      </w:r>
+      <w:r>
+        <w:t xml:space="preserve"> Faite pour la présentation du parcours, tout s'est bien passé. Le projet 1 a été envoyé au mentor pour validation et le projet 2 a été aussi abordé afin d'en savoir plus sur les exigences et objectifs. Au final, le rapport ainsi que la présentation doit maintenant être préparé pour la prochaine session de mardi.</w:t>
+      </w:r>
+    </w:p>
+    <w:p>
+      <w:pPr>
+        <w:pStyle w:val="Titre3"/>
+        <w:jc w:val="both"/>
+      </w:pPr>
+      <w:bookmarkStart w:id="17" w:name="_Toc499649619"/>
+      <w:r>
+        <w:t>Jour 17 (17/11/17) – Durée travail 3h:</w:t>
+      </w:r>
       <w:bookmarkEnd w:id="17"/>
-    </w:p>
-    <w:p>
-      <w:pPr>
-        <w:jc w:val="both"/>
-      </w:pPr>
-      <w:r>
-        <w:tab/>
-        <w:t xml:space="preserve">Durant ce jour, j'ai repris le projet 3 avec pour objectif de prendre en compte quelques classes que j'avais passé pour l'instant (par exemple le rating). Les modèles ont ensuite été </w:t>
-      </w:r>
-      <w:proofErr w:type="spellStart"/>
-      <w:r>
-        <w:t>re</w:t>
-      </w:r>
-      <w:proofErr w:type="spellEnd"/>
-      <w:r>
-        <w:t>-</w:t>
-      </w:r>
-      <w:r>
-        <w:t xml:space="preserve">testé et donne des </w:t>
-      </w:r>
-      <w:proofErr w:type="gramStart"/>
-      <w:r>
-        <w:t>résultat</w:t>
-      </w:r>
-      <w:proofErr w:type="gramEnd"/>
-      <w:r>
-        <w:t xml:space="preserve"> légèrement meilleur (par exemple avec Spiderman 1, la 1ere </w:t>
-      </w:r>
-      <w:r>
-        <w:t>prédiction</w:t>
-      </w:r>
-      <w:r>
-        <w:t xml:space="preserve"> est Spiderman 2 au lieu d'être en 2nd). Le </w:t>
-      </w:r>
-      <w:proofErr w:type="spellStart"/>
-      <w:r>
-        <w:t>kl_divergent</w:t>
-      </w:r>
-      <w:proofErr w:type="spellEnd"/>
-      <w:r>
-        <w:t xml:space="preserve"> </w:t>
-      </w:r>
-      <w:r>
-        <w:t>a</w:t>
-      </w:r>
-      <w:r>
-        <w:t xml:space="preserve"> aussi été </w:t>
-      </w:r>
-      <w:r>
-        <w:t>réduit</w:t>
-      </w:r>
-      <w:r>
-        <w:t xml:space="preserve"> de 0.80 à 0.75. Cela a pris environ 1h30.</w:t>
-      </w:r>
-    </w:p>
-    <w:p>
-      <w:pPr>
-        <w:jc w:val="both"/>
-      </w:pPr>
-      <w:r>
-        <w:tab/>
-        <w:t xml:space="preserve">Une petite période a aussi été prise pour regarder le nouveau modèle de reconnaissance d'images (You </w:t>
-      </w:r>
-      <w:proofErr w:type="spellStart"/>
-      <w:r>
-        <w:t>Only</w:t>
-      </w:r>
-      <w:proofErr w:type="spellEnd"/>
-      <w:r>
-        <w:t xml:space="preserve"> Look Once - YOLO) au cas </w:t>
-      </w:r>
-      <w:r>
-        <w:t>où</w:t>
-      </w:r>
-      <w:r>
-        <w:t xml:space="preserve"> le sujet sur les RNN ne soit pas valide comme Veille Technologique.</w:t>
-      </w:r>
-    </w:p>
-    <w:p>
-      <w:pPr>
-        <w:ind w:firstLine="708"/>
-        <w:jc w:val="both"/>
-      </w:pPr>
-      <w:r>
-        <w:t>La seconde partie était la 1ère session de mentorat.</w:t>
-      </w:r>
-      <w:r>
-        <w:t xml:space="preserve"> Faite pour la présentation du parcours, tout s'est bien passé. Le projet 1 a été envoyé au mentor pour validation et le projet 2 a été aussi abordé afin d'en savoir plus sur les exigences et objectifs. Au final, le rapport ainsi que la présentation doit maintenant être préparé pour la prochaine session de mardi.</w:t>
-      </w:r>
-    </w:p>
-    <w:p>
-      <w:pPr>
-        <w:pStyle w:val="Titre3"/>
-        <w:jc w:val="both"/>
-      </w:pPr>
-      <w:bookmarkStart w:id="18" w:name="_Toc499491198"/>
-      <w:r>
-        <w:t>Jour 17 (17/11/17) – Durée travail 3h:</w:t>
-      </w:r>
-      <w:bookmarkEnd w:id="18"/>
     </w:p>
     <w:p>
       <w:pPr>
@@ -3782,11 +3244,11 @@
         <w:pStyle w:val="Titre3"/>
         <w:jc w:val="both"/>
       </w:pPr>
-      <w:bookmarkStart w:id="19" w:name="_Toc499491199"/>
+      <w:bookmarkStart w:id="18" w:name="_Toc499649620"/>
       <w:r>
         <w:t>Jour 18 (18/11/17) – Durée travail 9h:</w:t>
       </w:r>
-      <w:bookmarkEnd w:id="19"/>
+      <w:bookmarkEnd w:id="18"/>
     </w:p>
     <w:p>
       <w:pPr>
@@ -3794,15 +3256,7 @@
       </w:pPr>
       <w:r>
         <w:tab/>
-        <w:t xml:space="preserve">L'objectif de la journée était de finir la présentation, tester la durée sur des </w:t>
-      </w:r>
-      <w:proofErr w:type="gramStart"/>
-      <w:r>
-        <w:t>fausse</w:t>
-      </w:r>
-      <w:proofErr w:type="gramEnd"/>
-      <w:r>
-        <w:t xml:space="preserve"> présentations à blanc et rédiger le rapport. La présentation a pris le plus de temps car il a fallu </w:t>
+        <w:t xml:space="preserve">L'objectif de la journée était de finir la présentation, tester la durée sur des fausse présentations à blanc et rédiger le rapport. La présentation a pris le plus de temps car il a fallu </w:t>
       </w:r>
       <w:r>
         <w:lastRenderedPageBreak/>
@@ -3815,42 +3269,13 @@
       </w:pPr>
       <w:r>
         <w:tab/>
-        <w:t xml:space="preserve">J'en profite donc pour "finaliser" le projet 3. Les résultats de tests étant très satisfaisant à mon gout, j'ai décidé de fixer les derniers bugs sur la génération du </w:t>
-      </w:r>
-      <w:proofErr w:type="spellStart"/>
-      <w:r>
-        <w:t>dataset</w:t>
-      </w:r>
-      <w:proofErr w:type="spellEnd"/>
-      <w:r>
-        <w:t xml:space="preserve"> de </w:t>
-      </w:r>
-      <w:proofErr w:type="spellStart"/>
-      <w:r>
-        <w:t>prod</w:t>
-      </w:r>
-      <w:proofErr w:type="spellEnd"/>
-      <w:r>
-        <w:t xml:space="preserve">. Une fois terminé, j'ai mis en ligne le site sur </w:t>
-      </w:r>
-      <w:proofErr w:type="spellStart"/>
-      <w:r>
-        <w:t>Pythonanywhere</w:t>
-      </w:r>
-      <w:proofErr w:type="spellEnd"/>
-      <w:r>
-        <w:t xml:space="preserve"> (</w:t>
+        <w:t>J'en profite donc pour "finaliser" le projet 3. Les résultats de tests étant très satisfaisant à mon gout, j'ai décidé de fixer les derniers bugs sur la génération du dataset de prod. Une fois terminé, j'ai mis en ligne le site sur Pythonanywhere (</w:t>
       </w:r>
       <w:r>
         <w:t>http://coni57.pythonanywhere.com/</w:t>
       </w:r>
-      <w:proofErr w:type="gramStart"/>
-      <w:r>
-        <w:t>) .</w:t>
-      </w:r>
-      <w:proofErr w:type="gramEnd"/>
-      <w:r>
-        <w:t xml:space="preserve"> </w:t>
+      <w:r>
+        <w:t xml:space="preserve">) . </w:t>
       </w:r>
     </w:p>
     <w:p>
@@ -3867,11 +3292,11 @@
         <w:pStyle w:val="Titre3"/>
         <w:jc w:val="both"/>
       </w:pPr>
-      <w:bookmarkStart w:id="20" w:name="_Toc499491200"/>
+      <w:bookmarkStart w:id="19" w:name="_Toc499649621"/>
       <w:r>
         <w:t>Jour 19 (19/11/17) – Durée travail 6h:</w:t>
       </w:r>
-      <w:bookmarkEnd w:id="20"/>
+      <w:bookmarkEnd w:id="19"/>
     </w:p>
     <w:p>
       <w:pPr>
@@ -3888,23 +3313,7 @@
       </w:pPr>
       <w:r>
         <w:tab/>
-        <w:t xml:space="preserve">Ayant pris de l'avance en attendant la 1ere session de mentorat, je me retrouve </w:t>
-      </w:r>
-      <w:proofErr w:type="spellStart"/>
-      <w:r>
-        <w:t>a</w:t>
-      </w:r>
-      <w:proofErr w:type="spellEnd"/>
-      <w:r>
-        <w:t xml:space="preserve"> devoir faire les rapports et présentation à la suite ce qui est un peu frustrant car cela prend beaucoup de temps et est fastidieux. Du coup je vais faire une pause pour </w:t>
-      </w:r>
-      <w:proofErr w:type="gramStart"/>
-      <w:r>
-        <w:t>cet</w:t>
-      </w:r>
-      <w:proofErr w:type="gramEnd"/>
-      <w:r>
-        <w:t xml:space="preserve"> fin d'après-midi après avoir passé près de 15 h en 2 jours à rédiger des rapports. L'objectif demain sera de commencer la présentation sur le retard des avions ayant un modèle plutôt satisfaisant aussi.</w:t>
+        <w:t>Ayant pris de l'avance en attendant la 1ere session de mentorat, je me retrouve a devoir faire les rapports et présentation à la suite ce qui est un peu frustrant car cela prend beaucoup de temps et est fastidieux. Du coup je vais faire une pause pour cet fin d'après-midi après avoir passé près de 15 h en 2 jours à rédiger des rapports. L'objectif demain sera de commencer la présentation sur le retard des avions ayant un modèle plutôt satisfaisant aussi.</w:t>
       </w:r>
     </w:p>
     <w:p>
@@ -3912,33 +3321,33 @@
         <w:pStyle w:val="Titre3"/>
         <w:jc w:val="both"/>
       </w:pPr>
-      <w:bookmarkStart w:id="21" w:name="_Toc499491201"/>
+      <w:bookmarkStart w:id="20" w:name="_Toc499649622"/>
       <w:r>
         <w:t>Jour 20 (20/11/17) – Durée travail 1h:</w:t>
       </w:r>
+      <w:bookmarkEnd w:id="20"/>
+    </w:p>
+    <w:p>
+      <w:pPr>
+        <w:jc w:val="both"/>
+      </w:pPr>
+      <w:r>
+        <w:tab/>
+      </w:r>
+      <w:r>
+        <w:t>Ce jour je n'ai pas eu le temps en particulier d'avancer étant pris sur un autre projet à part. J'ai juste pu faire quelques diapos du Projet 4.</w:t>
+      </w:r>
+    </w:p>
+    <w:p>
+      <w:pPr>
+        <w:pStyle w:val="Titre3"/>
+        <w:jc w:val="both"/>
+      </w:pPr>
+      <w:bookmarkStart w:id="21" w:name="_Toc499649623"/>
+      <w:r>
+        <w:t>Jour 21 (21/11/17) – Durée travail 3h:</w:t>
+      </w:r>
       <w:bookmarkEnd w:id="21"/>
-    </w:p>
-    <w:p>
-      <w:pPr>
-        <w:jc w:val="both"/>
-      </w:pPr>
-      <w:r>
-        <w:tab/>
-      </w:r>
-      <w:r>
-        <w:t>Ce jour je n'ai pas eu le temps en particulier d'avancer étant pris sur un autre projet à part. J'ai juste pu faire quelques diapos du Projet 4.</w:t>
-      </w:r>
-    </w:p>
-    <w:p>
-      <w:pPr>
-        <w:pStyle w:val="Titre3"/>
-        <w:jc w:val="both"/>
-      </w:pPr>
-      <w:bookmarkStart w:id="22" w:name="_Toc499491202"/>
-      <w:r>
-        <w:t>Jour 21 (21/11/17) – Durée travail 3h:</w:t>
-      </w:r>
-      <w:bookmarkEnd w:id="22"/>
     </w:p>
     <w:p>
       <w:pPr>
@@ -3963,11 +3372,11 @@
         <w:pStyle w:val="Titre3"/>
         <w:jc w:val="both"/>
       </w:pPr>
-      <w:bookmarkStart w:id="23" w:name="_Toc499491203"/>
+      <w:bookmarkStart w:id="22" w:name="_Toc499649624"/>
       <w:r>
         <w:t>Jour 22 (22/11/17) – Durée travail 2h:</w:t>
       </w:r>
-      <w:bookmarkEnd w:id="23"/>
+      <w:bookmarkEnd w:id="22"/>
     </w:p>
     <w:p>
       <w:pPr>
@@ -3991,12 +3400,12 @@
       <w:pPr>
         <w:pStyle w:val="Titre3"/>
       </w:pPr>
-      <w:bookmarkStart w:id="24" w:name="_Toc499491204"/>
+      <w:bookmarkStart w:id="23" w:name="_Toc499649625"/>
       <w:r>
         <w:lastRenderedPageBreak/>
         <w:t>Jour 23 (23/11/17) – Durée travail 2h:</w:t>
       </w:r>
-      <w:bookmarkEnd w:id="24"/>
+      <w:bookmarkEnd w:id="23"/>
     </w:p>
     <w:p>
       <w:pPr>
@@ -4027,31 +3436,7 @@
         </w:r>
       </w:hyperlink>
       <w:r>
-        <w:t xml:space="preserve">). Cette conférence abordait les </w:t>
-      </w:r>
-      <w:proofErr w:type="spellStart"/>
-      <w:r>
-        <w:t>Generative</w:t>
-      </w:r>
-      <w:proofErr w:type="spellEnd"/>
-      <w:r>
-        <w:t xml:space="preserve"> </w:t>
-      </w:r>
-      <w:proofErr w:type="spellStart"/>
-      <w:r>
-        <w:t>Adversarial</w:t>
-      </w:r>
-      <w:proofErr w:type="spellEnd"/>
-      <w:r>
-        <w:t xml:space="preserve"> Network et l'utilisation du maximum </w:t>
-      </w:r>
-      <w:proofErr w:type="spellStart"/>
-      <w:r>
-        <w:t>likelihood</w:t>
-      </w:r>
-      <w:proofErr w:type="spellEnd"/>
-      <w:r>
-        <w:t xml:space="preserve"> pour générer de la musique. </w:t>
+        <w:t xml:space="preserve">). Cette conférence abordait les Generative Adversarial Network et l'utilisation du maximum likelihood pour générer de la musique. </w:t>
       </w:r>
     </w:p>
     <w:p>
@@ -4072,23 +3457,7 @@
         <w:t>problème</w:t>
       </w:r>
       <w:r>
-        <w:t xml:space="preserve"> avec le </w:t>
-      </w:r>
-      <w:proofErr w:type="spellStart"/>
-      <w:r>
-        <w:t>Softmax</w:t>
-      </w:r>
-      <w:proofErr w:type="spellEnd"/>
-      <w:r>
-        <w:t xml:space="preserve"> qui "</w:t>
-      </w:r>
-      <w:proofErr w:type="spellStart"/>
-      <w:r>
-        <w:t>vanish</w:t>
-      </w:r>
-      <w:proofErr w:type="spellEnd"/>
-      <w:r>
-        <w:t xml:space="preserve">" sur le LSTM. Un post sur SO a été </w:t>
+        <w:t xml:space="preserve"> avec le Softmax qui "vanish" sur le LSTM. Un post sur SO a été </w:t>
       </w:r>
       <w:r>
         <w:t>créé</w:t>
@@ -4119,148 +3488,92 @@
       <w:pPr>
         <w:pStyle w:val="Titre3"/>
       </w:pPr>
-      <w:bookmarkStart w:id="25" w:name="_Toc499491205"/>
+      <w:bookmarkStart w:id="24" w:name="_Toc499649626"/>
       <w:r>
         <w:t>Jour 24 (24/11/17) – Durée travail 2h:</w:t>
       </w:r>
+      <w:bookmarkEnd w:id="24"/>
+    </w:p>
+    <w:p>
+      <w:pPr>
+        <w:jc w:val="both"/>
+      </w:pPr>
+      <w:r>
+        <w:tab/>
+        <w:t xml:space="preserve">Une alternative a été trouvée pour le problème du Softmax. Au lieu de l'appliquer </w:t>
+      </w:r>
+      <w:r>
+        <w:t>le Softmax après</w:t>
+      </w:r>
+      <w:r>
+        <w:t xml:space="preserve"> les LSTM, une couche fully-connected </w:t>
+      </w:r>
+      <w:r>
+        <w:t>a été ajoutée entre eux. Cela a</w:t>
+      </w:r>
+      <w:r>
+        <w:t xml:space="preserve"> fonctionné mais </w:t>
+      </w:r>
+      <w:r>
+        <w:t>le souci</w:t>
+      </w:r>
+      <w:r>
+        <w:t xml:space="preserve"> qu'il pose c'est que sur la Grammaire de Reber </w:t>
+      </w:r>
+      <w:r>
+        <w:t>simple</w:t>
+      </w:r>
+      <w:r>
+        <w:t>, tous</w:t>
+      </w:r>
+      <w:r>
+        <w:t xml:space="preserve"> les modèles</w:t>
+      </w:r>
+      <w:r>
+        <w:t xml:space="preserve"> ont 100% de réussi</w:t>
+      </w:r>
+      <w:r>
+        <w:t>te</w:t>
+      </w:r>
+      <w:r>
+        <w:t xml:space="preserve"> en génération. Du coup j'ai modifié le code pour faire de même avec la version embedded. De ce changement on peut remarquer que </w:t>
+      </w:r>
+      <w:r>
+        <w:t>les modèles</w:t>
+      </w:r>
+      <w:r>
+        <w:t xml:space="preserve"> performent de </w:t>
+      </w:r>
+      <w:r>
+        <w:t>façon</w:t>
+      </w:r>
+      <w:r>
+        <w:t xml:space="preserve"> similaire à environ 50-60 % de </w:t>
+      </w:r>
+      <w:r>
+        <w:t>réussite</w:t>
+      </w:r>
+      <w:r>
+        <w:t>. Du coup je vais</w:t>
+      </w:r>
+      <w:r>
+        <w:t xml:space="preserve"> utiliser cette version pour le rapport. Je devrais donc reprendre ce rapport ce week-end.</w:t>
+      </w:r>
+    </w:p>
+    <w:p>
+      <w:pPr>
+        <w:pStyle w:val="Titre3"/>
+      </w:pPr>
+      <w:bookmarkStart w:id="25" w:name="_Toc499649627"/>
+      <w:r>
+        <w:t>Jour 25 (25/11/17) – Durée travail 7h:</w:t>
+      </w:r>
       <w:bookmarkEnd w:id="25"/>
     </w:p>
     <w:p>
-      <w:pPr>
-        <w:jc w:val="both"/>
-      </w:pPr>
       <w:r>
         <w:tab/>
-        <w:t xml:space="preserve">Une alternative a été trouvée pour le problème du </w:t>
-      </w:r>
-      <w:proofErr w:type="spellStart"/>
-      <w:r>
-        <w:t>Softmax</w:t>
-      </w:r>
-      <w:proofErr w:type="spellEnd"/>
-      <w:r>
-        <w:t xml:space="preserve">. Au lieu de l'appliquer </w:t>
-      </w:r>
-      <w:r>
-        <w:t xml:space="preserve">le </w:t>
-      </w:r>
-      <w:proofErr w:type="spellStart"/>
-      <w:r>
-        <w:t>Softmax</w:t>
-      </w:r>
-      <w:proofErr w:type="spellEnd"/>
-      <w:r>
-        <w:t xml:space="preserve"> après</w:t>
-      </w:r>
-      <w:r>
-        <w:t xml:space="preserve"> les LSTM, une couche </w:t>
-      </w:r>
-      <w:proofErr w:type="spellStart"/>
-      <w:r>
-        <w:t>fully-connected</w:t>
-      </w:r>
-      <w:proofErr w:type="spellEnd"/>
-      <w:r>
-        <w:t xml:space="preserve"> </w:t>
-      </w:r>
-      <w:r>
-        <w:t>a été ajoutée entre eux. Cela a</w:t>
-      </w:r>
-      <w:r>
-        <w:t xml:space="preserve"> fonctionné mais </w:t>
-      </w:r>
-      <w:r>
-        <w:t>le souci</w:t>
-      </w:r>
-      <w:r>
-        <w:t xml:space="preserve"> qu'il pose c'est que sur la Grammaire de Reber </w:t>
-      </w:r>
-      <w:r>
-        <w:t>simple</w:t>
-      </w:r>
-      <w:r>
-        <w:t>, tous</w:t>
-      </w:r>
-      <w:r>
-        <w:t xml:space="preserve"> les modèles</w:t>
-      </w:r>
-      <w:r>
-        <w:t xml:space="preserve"> ont 100% de réussi</w:t>
-      </w:r>
-      <w:r>
-        <w:t>te</w:t>
-      </w:r>
-      <w:r>
-        <w:t xml:space="preserve"> en génération. Du coup j'ai modifié le code pour faire de même avec la version </w:t>
-      </w:r>
-      <w:proofErr w:type="spellStart"/>
-      <w:r>
-        <w:t>embedded</w:t>
-      </w:r>
-      <w:proofErr w:type="spellEnd"/>
-      <w:r>
-        <w:t xml:space="preserve">. De ce changement on peut remarquer que </w:t>
-      </w:r>
-      <w:r>
-        <w:t>les modèles</w:t>
-      </w:r>
-      <w:r>
-        <w:t xml:space="preserve"> performent de </w:t>
-      </w:r>
-      <w:r>
-        <w:t>façon</w:t>
-      </w:r>
-      <w:r>
-        <w:t xml:space="preserve"> similaire à environ 50-60 % de </w:t>
-      </w:r>
-      <w:r>
-        <w:t>réussite</w:t>
-      </w:r>
-      <w:r>
-        <w:t>. Du coup je vais</w:t>
-      </w:r>
-      <w:r>
-        <w:t xml:space="preserve"> utiliser cette version pour le rapport. Je devrais donc reprendre ce rapport ce week-end.</w:t>
-      </w:r>
-    </w:p>
-    <w:p>
-      <w:pPr>
-        <w:pStyle w:val="Titre3"/>
-      </w:pPr>
-      <w:bookmarkStart w:id="26" w:name="_Toc499491206"/>
-      <w:r>
-        <w:t>Jour 25 (25/11/17) – Durée travail 7h:</w:t>
-      </w:r>
-      <w:bookmarkEnd w:id="26"/>
-    </w:p>
-    <w:p>
-      <w:r>
-        <w:tab/>
-        <w:t xml:space="preserve">La grande partie du travail de ce jour a été d'essayer de finaliser le P3. Essayer de trouver des métriques pour les algorithmes de </w:t>
-      </w:r>
-      <w:proofErr w:type="spellStart"/>
-      <w:r>
-        <w:t>Clustering</w:t>
-      </w:r>
-      <w:proofErr w:type="spellEnd"/>
-      <w:r>
-        <w:t xml:space="preserve"> et la récupération des 5 films les plus similaires avec le </w:t>
-      </w:r>
-      <w:proofErr w:type="spellStart"/>
-      <w:r>
-        <w:t>clustering</w:t>
-      </w:r>
-      <w:proofErr w:type="spellEnd"/>
-      <w:r>
-        <w:t xml:space="preserve"> hiérarchique. L'optimisation de </w:t>
-      </w:r>
-      <w:proofErr w:type="spellStart"/>
-      <w:r>
-        <w:t>Kmeans</w:t>
-      </w:r>
-      <w:proofErr w:type="spellEnd"/>
-      <w:r>
-        <w:t xml:space="preserve"> a aussi été essayée avec un nb de Cluster variable.</w:t>
+        <w:t>La grande partie du travail de ce jour a été d'essayer de finaliser le P3. Essayer de trouver des métriques pour les algorithmes de Clustering et la récupération des 5 films les plus similaires avec le clustering hiérarchique. L'optimisation de Kmeans a aussi été essayée avec un nb de Cluster variable.</w:t>
       </w:r>
     </w:p>
     <w:p>
@@ -4273,29 +3586,11 @@
       <w:pPr>
         <w:pStyle w:val="Titre3"/>
       </w:pPr>
-      <w:bookmarkStart w:id="27" w:name="_Toc499491207"/>
-      <w:r>
-        <w:t>Jour 2</w:t>
-      </w:r>
-      <w:r>
-        <w:t>6</w:t>
-      </w:r>
-      <w:r>
-        <w:t xml:space="preserve"> (2</w:t>
-      </w:r>
-      <w:r>
-        <w:t>6</w:t>
-      </w:r>
-      <w:r>
-        <w:t xml:space="preserve">/11/17) – Durée travail </w:t>
-      </w:r>
-      <w:r>
-        <w:t>8</w:t>
-      </w:r>
-      <w:r>
-        <w:t>h:</w:t>
-      </w:r>
-      <w:bookmarkEnd w:id="27"/>
+      <w:bookmarkStart w:id="26" w:name="_Toc499649628"/>
+      <w:r>
+        <w:t>Jour 26 (26/11/17) – Durée travail 8h:</w:t>
+      </w:r>
+      <w:bookmarkEnd w:id="26"/>
     </w:p>
     <w:p>
       <w:pPr>
@@ -4303,17 +3598,7 @@
       </w:pPr>
       <w:r>
         <w:tab/>
-        <w:t xml:space="preserve">La 1ere heure a été le mentorat #3. Tout s'est bien passé avec la finalisation de points sur le P3, l'inscription en soutenance. Par la suite le P4 a été abordé avec pas mal de choses </w:t>
-      </w:r>
-      <w:proofErr w:type="spellStart"/>
-      <w:proofErr w:type="gramStart"/>
-      <w:r>
-        <w:t>a</w:t>
-      </w:r>
-      <w:proofErr w:type="spellEnd"/>
-      <w:proofErr w:type="gramEnd"/>
-      <w:r>
-        <w:t xml:space="preserve"> faire. L'objectif étant une soutenance dans une dizaine de jours. </w:t>
+        <w:t xml:space="preserve">La 1ere heure a été le mentorat #3. Tout s'est bien passé avec la finalisation de points sur le P3, l'inscription en soutenance. Par la suite le P4 a été abordé avec pas mal de choses a faire. L'objectif étant une soutenance dans une dizaine de jours. </w:t>
       </w:r>
     </w:p>
     <w:p>
@@ -4331,47 +3616,7 @@
       </w:pPr>
       <w:r>
         <w:tab/>
-        <w:t xml:space="preserve">Lors de cette après-midi, j'ai mis en place un second modèle de prédiction uniquement basé sur le temps. L'idée était de prédire le retard par jour uniquement (car il manque parfois des heures dans le </w:t>
-      </w:r>
-      <w:proofErr w:type="spellStart"/>
-      <w:r>
-        <w:t>dataset</w:t>
-      </w:r>
-      <w:proofErr w:type="spellEnd"/>
-      <w:r>
-        <w:t xml:space="preserve">). De ce fait, un nouveau </w:t>
-      </w:r>
-      <w:proofErr w:type="spellStart"/>
-      <w:r>
-        <w:t>dataset</w:t>
-      </w:r>
-      <w:proofErr w:type="spellEnd"/>
-      <w:r>
-        <w:t xml:space="preserve"> a été fait avec juste date et retard. Pour l'évaluation, le </w:t>
-      </w:r>
-      <w:proofErr w:type="spellStart"/>
-      <w:r>
-        <w:t>dataset</w:t>
-      </w:r>
-      <w:proofErr w:type="spellEnd"/>
-      <w:r>
-        <w:t xml:space="preserve"> de test a été pris sur le site en utilisant les données de 2017. En effet, le principal défaut de mon précédent modèle linéaire était que j'utilise certains points aléatoires du </w:t>
-      </w:r>
-      <w:proofErr w:type="spellStart"/>
-      <w:r>
-        <w:t>dataset</w:t>
-      </w:r>
-      <w:proofErr w:type="spellEnd"/>
-      <w:r>
-        <w:t xml:space="preserve"> comme test set. Or ceux-ci sont très liés aux points précédents/suivants. De ce fait l'utilisation d'un </w:t>
-      </w:r>
-      <w:proofErr w:type="spellStart"/>
-      <w:r>
-        <w:t>dataset</w:t>
-      </w:r>
-      <w:proofErr w:type="spellEnd"/>
-      <w:r>
-        <w:t xml:space="preserve"> de 2017 peut être pas mal bien que un peu hors sujet. Une alternative aurait été de prendre le mois de décembre mais ce mois-ci est très différents en terme de tendance des autres car il y a Noel.</w:t>
+        <w:t>Lors de cette après-midi, j'ai mis en place un second modèle de prédiction uniquement basé sur le temps. L'idée était de prédire le retard par jour uniquement (car il manque parfois des heures dans le dataset). De ce fait, un nouveau dataset a été fait avec juste date et retard. Pour l'évaluation, le dataset de test a été pris sur le site en utilisant les données de 2017. En effet, le principal défaut de mon précédent modèle linéaire était que j'utilise certains points aléatoires du dataset comme test set. Or ceux-ci sont très liés aux points précédents/suivants. De ce fait l'utilisation d'un dataset de 2017 peut être pas mal bien que un peu hors sujet. Une alternative aurait été de prendre le mois de décembre mais ce mois-ci est très différents en terme de tendance des autres car il y a Noel.</w:t>
       </w:r>
     </w:p>
     <w:p>
@@ -4381,22 +3626,61 @@
       <w:r>
         <w:lastRenderedPageBreak/>
         <w:tab/>
-        <w:t xml:space="preserve">En fin de journée, il reste à avancer </w:t>
-      </w:r>
-      <w:proofErr w:type="gramStart"/>
-      <w:r>
-        <w:t>le ARIMA</w:t>
-      </w:r>
-      <w:proofErr w:type="gramEnd"/>
-      <w:r>
-        <w:t>, l'optimiser un peu plus proprement que fait actuellement et tester la prédiction sur 2017. Le modèle linéaire va aussi être évalué sur la donnée de 2017 en comparaison simple.</w:t>
-      </w:r>
+        <w:t>En fin de journée, il reste à avancer le ARIMA, l'optimiser un peu plus proprement que fait actuellement et tester la prédiction sur 2017. Le modèle linéaire va aussi être évalué sur la donnée de 2017 en comparaison simple.</w:t>
+      </w:r>
+    </w:p>
+    <w:p>
+      <w:pPr>
+        <w:pStyle w:val="Titre3"/>
+        <w:jc w:val="both"/>
+      </w:pPr>
+      <w:r>
+        <w:t>Jour 2</w:t>
+      </w:r>
+      <w:r>
+        <w:t>7</w:t>
+      </w:r>
+      <w:r>
+        <w:t xml:space="preserve"> (2</w:t>
+      </w:r>
+      <w:r>
+        <w:t>7</w:t>
+      </w:r>
+      <w:r>
+        <w:t xml:space="preserve">/11/17) – Durée travail </w:t>
+      </w:r>
+      <w:r>
+        <w:t>4</w:t>
+      </w:r>
+      <w:r>
+        <w:t>h:</w:t>
+      </w:r>
+    </w:p>
+    <w:p>
+      <w:pPr>
+        <w:jc w:val="both"/>
+      </w:pPr>
+      <w:r>
+        <w:tab/>
+        <w:t>L'objectif de la journée était de travailler sur le second modèle (ARIMA). Apres avoir cherché des paramètres optimaux pour celui-ci il s'avère que le GridSearch a donné de meilleurs résultats. Je suis donc resté sur celui-ci. Un des bémols de ce modèle est que la prédiction ne peut se faire que sur les 7 jours suivants. De ce fait, il est difficile de l'estimer sur 1 semaine uniquement de 2017.</w:t>
+      </w:r>
+    </w:p>
+    <w:p>
+      <w:pPr>
+        <w:jc w:val="both"/>
+      </w:pPr>
+      <w:r>
+        <w:tab/>
+        <w:t>Par la suite j'ai tenté de mettre a jour l'API suite aux changement de modèle (OHE + week format). Cela a nécessité la mise en place de plusieurs autres scripts pour générer les pickles, fitter et sauvegarder les modèles etc… Une fois ceci fait et l'API mise à jour…. Grosse déception car la prédiction sont totalement incohérentes (le modèle ne prédit que des avions en avance)… Du coup, je me demande s'il ne faudrait pas refaire tout de zéro… script/rapport/présentation car je suis complètement à côté.</w:t>
+      </w:r>
+      <w:bookmarkStart w:id="27" w:name="_GoBack"/>
+      <w:bookmarkEnd w:id="27"/>
     </w:p>
     <w:p>
       <w:pPr>
         <w:pStyle w:val="Titre2"/>
       </w:pPr>
-      <w:bookmarkStart w:id="28" w:name="_Toc499491208"/>
+      <w:bookmarkStart w:id="28" w:name="_Toc499649629"/>
       <w:r>
         <w:t xml:space="preserve">Temps de travail : </w:t>
       </w:r>
@@ -4404,7 +3688,10 @@
         <w:t>1</w:t>
       </w:r>
       <w:r>
-        <w:t>30</w:t>
+        <w:t>3</w:t>
+      </w:r>
+      <w:r>
+        <w:t>4</w:t>
       </w:r>
       <w:r>
         <w:t>h</w:t>
@@ -5482,7 +4769,7 @@
 </file>
 
 <file path=customXml/itemProps1.xml><?xml version="1.0" encoding="utf-8"?>
-<ds:datastoreItem xmlns:ds="http://schemas.openxmlformats.org/officeDocument/2006/customXml" ds:itemID="{FEE61B23-02CE-4426-8125-77B38D448E40}">
+<ds:datastoreItem xmlns:ds="http://schemas.openxmlformats.org/officeDocument/2006/customXml" ds:itemID="{6E4FE9D9-1E55-4E93-98CC-7DDDCC598F8E}">
   <ds:schemaRefs>
     <ds:schemaRef ds:uri="http://schemas.openxmlformats.org/officeDocument/2006/bibliography"/>
   </ds:schemaRefs>

</xml_diff>

<commit_message>
ajout du jour 30
</commit_message>
<xml_diff>
--- a/Journal de suivi.docx
+++ b/Journal de suivi.docx
@@ -2072,18 +2072,44 @@
         <w:t>er</w:t>
       </w:r>
       <w:r>
-        <w:t xml:space="preserve"> jour de formation sur le cours de Data Analyst. Celui-ci commence par un premier cours pour apprendre à apprendre. N’ayant jamais « arrêté » d’apprendre de manière autodidacte, celui-ci s’est plutôt bien passé. Un peu de temps pour mettre à jour mes CVs (j’ai 2 versions différentes), une petite demi-heure pour la mise à jour de mon profil </w:t>
+        <w:t xml:space="preserve"> jour de formation sur le cours de Data </w:t>
+      </w:r>
+      <w:proofErr w:type="spellStart"/>
+      <w:r>
+        <w:t>Analyst</w:t>
+      </w:r>
+      <w:proofErr w:type="spellEnd"/>
+      <w:r>
+        <w:t xml:space="preserve">. Celui-ci commence par un premier cours pour apprendre à apprendre. N’ayant jamais « arrêté » d’apprendre de manière autodidacte, celui-ci s’est plutôt bien passé. Un peu de temps pour mettre à jour mes </w:t>
+      </w:r>
+      <w:proofErr w:type="spellStart"/>
+      <w:r>
+        <w:t>CVs</w:t>
+      </w:r>
+      <w:proofErr w:type="spellEnd"/>
+      <w:r>
+        <w:t xml:space="preserve"> (j’ai 2 versions différentes), une petite demi-heure pour la mise à jour de mon profil </w:t>
       </w:r>
       <w:hyperlink r:id="rId7" w:history="1">
+        <w:proofErr w:type="spellStart"/>
         <w:r>
           <w:rPr>
             <w:rStyle w:val="Lienhypertexte"/>
           </w:rPr>
           <w:t>Linkedin</w:t>
         </w:r>
+        <w:proofErr w:type="spellEnd"/>
       </w:hyperlink>
       <w:r>
-        <w:t xml:space="preserve"> incluant le début de la formation mais aussi l’ajout des 19 certificats déjà faits… En effet, j’ai commencé les cours depuis pas mal de temps sur OpenClassrooms mais j’ai décidé de faire les Quiz/Activités que récemment en ayant pris goût à l’apprentissage de la Data Science. Le passage en Premium m’a donc permis d’avoir accès au Certificats.</w:t>
+        <w:t xml:space="preserve"> incluant le début de la formation mais aussi l’ajout des 19 certificats déjà faits… En effet, j’ai commencé les cours depuis pas mal de temps sur </w:t>
+      </w:r>
+      <w:proofErr w:type="spellStart"/>
+      <w:r>
+        <w:t>OpenClassrooms</w:t>
+      </w:r>
+      <w:proofErr w:type="spellEnd"/>
+      <w:r>
+        <w:t xml:space="preserve"> mais j’ai décidé de faire les Quiz/Activités que récemment en ayant pris goût à l’apprentissage de la Data Science. Le passage en Premium m’a donc permis d’avoir accès au Certificats.</w:t>
       </w:r>
     </w:p>
     <w:p>
@@ -2131,7 +2157,31 @@
         <w:t>ère</w:t>
       </w:r>
       <w:r>
-        <w:t xml:space="preserve"> petite frustration… En effet, je commence après le Projet 1 celui-ci qui, comme je m’en doutais un peu, s’oriente sur le nettoyage de données. J’avais déjà eu affaire à du traitement de dataset pas clean mais généralement c’est très léger (ajouter/supprimer des lignes sans valeurs, Encoder/OneHotEncoder les Labels) mais là je me rends compte que c’est un tout autre chantier… Un dataset de 800mo, 320 000 lignes et 162 colonnes. Le tout sans trop savoir ce que l’on cherche. Bref, il faut prendre le temps de comprendre chaque </w:t>
+        <w:t xml:space="preserve"> petite frustration… En effet, je commence après le Projet 1 celui-ci qui, comme je m’en doutais un peu, s’oriente sur le nettoyage de données. J’avais déjà eu affaire à du traitement de </w:t>
+      </w:r>
+      <w:proofErr w:type="spellStart"/>
+      <w:r>
+        <w:t>dataset</w:t>
+      </w:r>
+      <w:proofErr w:type="spellEnd"/>
+      <w:r>
+        <w:t xml:space="preserve"> pas clean mais généralement c’est très léger (ajouter/supprimer des lignes sans valeurs, Encoder/</w:t>
+      </w:r>
+      <w:proofErr w:type="spellStart"/>
+      <w:r>
+        <w:t>OneHotEncoder</w:t>
+      </w:r>
+      <w:proofErr w:type="spellEnd"/>
+      <w:r>
+        <w:t xml:space="preserve"> les Labels) mais là je me rends compte que c’est un tout autre chantier… Un </w:t>
+      </w:r>
+      <w:proofErr w:type="spellStart"/>
+      <w:r>
+        <w:t>dataset</w:t>
+      </w:r>
+      <w:proofErr w:type="spellEnd"/>
+      <w:r>
+        <w:t xml:space="preserve"> de 800mo, 320 000 lignes et 162 colonnes. Le tout sans trop savoir ce que l’on cherche. Bref, il faut prendre le temps de comprendre chaque </w:t>
       </w:r>
       <w:r>
         <w:t>donnée</w:t>
@@ -2171,7 +2221,15 @@
         <w:t>Etant en congé 2 jours, je me réveille tôt pour avancer (tout en sachant que la tâche sera longue et fastidieuse).</w:t>
       </w:r>
       <w:r>
-        <w:t xml:space="preserve"> Le data cleaning avance par à-coup. Notamment lors de colonne complexe à traiter (par exemple les traces, additifs, qui sont des concaténations de données). Cependant cela avance. A la fin du 1</w:t>
+        <w:t xml:space="preserve"> Le data </w:t>
+      </w:r>
+      <w:proofErr w:type="spellStart"/>
+      <w:r>
+        <w:t>cleaning</w:t>
+      </w:r>
+      <w:proofErr w:type="spellEnd"/>
+      <w:r>
+        <w:t xml:space="preserve"> avance par à-coup. Notamment lors de colonne complexe à traiter (par exemple les traces, additifs, qui sont des concaténations de données). Cependant cela avance. A la fin du 1</w:t>
       </w:r>
       <w:r>
         <w:rPr>
@@ -2182,9 +2240,11 @@
       <w:r>
         <w:t xml:space="preserve"> nettoyage il reste 84 </w:t>
       </w:r>
+      <w:proofErr w:type="spellStart"/>
       <w:r>
         <w:t>features</w:t>
       </w:r>
+      <w:proofErr w:type="spellEnd"/>
       <w:r>
         <w:t xml:space="preserve"> mais je décide de commencer en parallèle l’exploration en espérant découvrir </w:t>
       </w:r>
@@ -2225,7 +2285,23 @@
         <w:t>vue</w:t>
       </w:r>
       <w:r>
-        <w:t xml:space="preserve"> car on doit effectuer une Clustering mais sans avoir de labels particuliers. Du coup j'ai du mal à voir comment j'évaluerais par la suite les modèles. Mais bon il faut commencer par le commencement, place au nettoyage du dataset.</w:t>
+        <w:t xml:space="preserve"> car on doit effectuer une </w:t>
+      </w:r>
+      <w:proofErr w:type="spellStart"/>
+      <w:r>
+        <w:t>Clustering</w:t>
+      </w:r>
+      <w:proofErr w:type="spellEnd"/>
+      <w:r>
+        <w:t xml:space="preserve"> mais sans avoir de labels particuliers. Du coup j'ai du mal à voir comment j'évaluerais par la suite les modèles. Mais bon il faut commencer par le commencement, place au nettoyage du </w:t>
+      </w:r>
+      <w:proofErr w:type="spellStart"/>
+      <w:r>
+        <w:t>dataset</w:t>
+      </w:r>
+      <w:proofErr w:type="spellEnd"/>
+      <w:r>
+        <w:t>.</w:t>
       </w:r>
     </w:p>
     <w:p>
@@ -2234,7 +2310,15 @@
       </w:pPr>
       <w:r>
         <w:tab/>
-        <w:t xml:space="preserve">Le dataset étant beaucoup plus petit, celui-ci va aussi </w:t>
+        <w:t xml:space="preserve">Le </w:t>
+      </w:r>
+      <w:proofErr w:type="spellStart"/>
+      <w:r>
+        <w:t>dataset</w:t>
+      </w:r>
+      <w:proofErr w:type="spellEnd"/>
+      <w:r>
+        <w:t xml:space="preserve"> étant beaucoup plus petit, celui-ci va aussi </w:t>
       </w:r>
       <w:r>
         <w:t>beaucoup</w:t>
@@ -2253,7 +2337,15 @@
       </w:r>
       <w:r>
         <w:lastRenderedPageBreak/>
-        <w:t xml:space="preserve">analyse sur chaque feature. </w:t>
+        <w:t xml:space="preserve">analyse sur chaque </w:t>
+      </w:r>
+      <w:proofErr w:type="spellStart"/>
+      <w:r>
+        <w:t>feature</w:t>
+      </w:r>
+      <w:proofErr w:type="spellEnd"/>
+      <w:r>
+        <w:t xml:space="preserve">. </w:t>
       </w:r>
       <w:r>
         <w:t>La majorité sont très simples, il faut juste remplir les valeurs manquantes par des données logique (dans certains cas 0, la moyenne</w:t>
@@ -2284,13 +2376,29 @@
       </w:pPr>
       <w:r>
         <w:tab/>
-        <w:t xml:space="preserve">Pour les 2 colonnes à problème, je décide dans un premier temps d'utiliser le LabelEncoder. L'objectif étant d'avoir "un premier jet" pour tester les modèles. Je l'applique donc sur chaque </w:t>
+        <w:t xml:space="preserve">Pour les 2 colonnes à problème, je décide dans un premier temps d'utiliser le </w:t>
+      </w:r>
+      <w:proofErr w:type="spellStart"/>
+      <w:r>
+        <w:t>LabelEncoder</w:t>
+      </w:r>
+      <w:proofErr w:type="spellEnd"/>
+      <w:r>
+        <w:t xml:space="preserve">. L'objectif étant d'avoir "un premier jet" pour tester les modèles. Je l'applique donc sur chaque </w:t>
       </w:r>
       <w:r>
         <w:t>colonne</w:t>
       </w:r>
       <w:r>
-        <w:t xml:space="preserve"> de type texte et teste le Kmeans, PCA et TSNE.</w:t>
+        <w:t xml:space="preserve"> de type texte et teste le </w:t>
+      </w:r>
+      <w:proofErr w:type="spellStart"/>
+      <w:r>
+        <w:t>Kmeans</w:t>
+      </w:r>
+      <w:proofErr w:type="spellEnd"/>
+      <w:r>
+        <w:t>, PCA et TSNE.</w:t>
       </w:r>
       <w:r>
         <w:t xml:space="preserve"> Peu importe le nombre de cluster, le </w:t>
@@ -2299,7 +2407,15 @@
         <w:t>résultat</w:t>
       </w:r>
       <w:r>
-        <w:t xml:space="preserve"> du kmeans ne me semble pas terrible visuellement. Si je regarde la liste </w:t>
+        <w:t xml:space="preserve"> du </w:t>
+      </w:r>
+      <w:proofErr w:type="spellStart"/>
+      <w:r>
+        <w:t>kmeans</w:t>
+      </w:r>
+      <w:proofErr w:type="spellEnd"/>
+      <w:r>
+        <w:t xml:space="preserve"> ne me semble pas terrible visuellement. Si je regarde la liste </w:t>
       </w:r>
       <w:r>
         <w:t>des films</w:t>
@@ -2371,13 +2487,29 @@
         <w:t>étant</w:t>
       </w:r>
       <w:r>
-        <w:t xml:space="preserve"> d'avoir les acteurs qui jouent beaucoup assez proche. En effet le LabelEncoder pour donner le Label 1 à </w:t>
-      </w:r>
-      <w:r>
-        <w:t>Johnny Dep</w:t>
-      </w:r>
-      <w:r>
-        <w:t xml:space="preserve">p et 55 à Orlando Bloom. De ce fait la distance entre ces 2 acteurs sera grand et donc illogique. Par contre tous </w:t>
+        <w:t xml:space="preserve"> d'avoir les acteurs qui jouent beaucoup assez proche. En effet le </w:t>
+      </w:r>
+      <w:proofErr w:type="spellStart"/>
+      <w:r>
+        <w:t>LabelEncoder</w:t>
+      </w:r>
+      <w:proofErr w:type="spellEnd"/>
+      <w:r>
+        <w:t xml:space="preserve"> pour donner le Label 1 à </w:t>
+      </w:r>
+      <w:r>
+        <w:t xml:space="preserve">Johnny </w:t>
+      </w:r>
+      <w:proofErr w:type="spellStart"/>
+      <w:r>
+        <w:t>Dep</w:t>
+      </w:r>
+      <w:r>
+        <w:t>p</w:t>
+      </w:r>
+      <w:proofErr w:type="spellEnd"/>
+      <w:r>
+        <w:t xml:space="preserve"> et 55 à Orlando Bloom. De ce fait la distance entre ces 2 acteurs sera grand et donc illogique. Par contre tous </w:t>
       </w:r>
       <w:r>
         <w:t>l'acteur</w:t>
@@ -2392,7 +2524,15 @@
       </w:pPr>
       <w:r>
         <w:tab/>
-        <w:t xml:space="preserve"> Là les résultats sont meilleurs, le PCA peut expliquer 60% de la variance en 10 dimensions, le K-means commence </w:t>
+        <w:t xml:space="preserve"> Là les résultats sont meilleurs, le PCA peut expliquer 60% de la variance en 10 dimensions, le K-</w:t>
+      </w:r>
+      <w:proofErr w:type="spellStart"/>
+      <w:r>
+        <w:t>means</w:t>
+      </w:r>
+      <w:proofErr w:type="spellEnd"/>
+      <w:r>
+        <w:t xml:space="preserve"> commence </w:t>
       </w:r>
       <w:r>
         <w:t>à</w:t>
@@ -2404,7 +2544,15 @@
         <w:t>résultats</w:t>
       </w:r>
       <w:r>
-        <w:t xml:space="preserve"> ne sont pas fameux. Quant au TSNE, il réussit très bien. Je reste donc sur ce modèle, génère un dataset de production avec juste les données utilise et leurs positions afin de faire le site. </w:t>
+        <w:t xml:space="preserve"> ne sont pas fameux. Quant au TSNE, il réussit très bien. Je reste donc sur ce modèle, génère un </w:t>
+      </w:r>
+      <w:proofErr w:type="spellStart"/>
+      <w:r>
+        <w:t>dataset</w:t>
+      </w:r>
+      <w:proofErr w:type="spellEnd"/>
+      <w:r>
+        <w:t xml:space="preserve"> de production avec juste les données utilise et leurs positions afin de faire le site. </w:t>
       </w:r>
     </w:p>
     <w:p>
@@ -2419,7 +2567,15 @@
         <w:t>à</w:t>
       </w:r>
       <w:r>
-        <w:t xml:space="preserve"> reprendre le cours de Flask sur OC et cela avance plutôt bien. J'ai </w:t>
+        <w:t xml:space="preserve"> reprendre le cours de </w:t>
+      </w:r>
+      <w:proofErr w:type="spellStart"/>
+      <w:r>
+        <w:t>Flask</w:t>
+      </w:r>
+      <w:proofErr w:type="spellEnd"/>
+      <w:r>
+        <w:t xml:space="preserve"> sur OC et cela avance plutôt bien. J'ai </w:t>
       </w:r>
       <w:r>
         <w:t>fait</w:t>
@@ -2476,19 +2632,83 @@
       </w:pPr>
       <w:r>
         <w:tab/>
-        <w:t xml:space="preserve">Etant en attentes d'informations avec mon tuteur sur le projet n°2 et le projet n°3 étant démarré, je commence plus doucement le projet 4. Celui-ci s'appuie sur 2.8 go de données assez cleané avec pour objectif de mettre en place un modèle linéaire. Les données sur ce dataset sont propres, il ne manque pas de points, il n'y a pas outliers donc on passe assez rapidement à de l'exploration. Avant cela il faut juste se débarrasser </w:t>
+        <w:t xml:space="preserve">Etant en attentes d'informations avec mon tuteur sur le projet n°2 et le projet n°3 étant démarré, je commence plus doucement le projet 4. Celui-ci s'appuie sur 2.8 go de données assez </w:t>
+      </w:r>
+      <w:proofErr w:type="spellStart"/>
+      <w:r>
+        <w:t>cleané</w:t>
+      </w:r>
+      <w:proofErr w:type="spellEnd"/>
+      <w:r>
+        <w:t xml:space="preserve"> avec pour objectif de mettre en place un modèle linéaire. Les données sur ce </w:t>
+      </w:r>
+      <w:proofErr w:type="spellStart"/>
+      <w:r>
+        <w:t>dataset</w:t>
+      </w:r>
+      <w:proofErr w:type="spellEnd"/>
+      <w:r>
+        <w:t xml:space="preserve"> sont propres, il ne manque pas de points, il n'y a pas </w:t>
+      </w:r>
+      <w:proofErr w:type="spellStart"/>
+      <w:r>
+        <w:t>outliers</w:t>
+      </w:r>
+      <w:proofErr w:type="spellEnd"/>
+      <w:r>
+        <w:t xml:space="preserve"> donc on passe assez rapidement à de l'exploration. Avant cela il faut juste se débarrasser </w:t>
       </w:r>
       <w:r>
         <w:t>apriori</w:t>
       </w:r>
       <w:r>
-        <w:t xml:space="preserve"> des features inutiles/ imprévisible. Pour certaines cela est évident à la description de la feature sur le site pour d'autres, cela a été décidé basé sur l'exploration. Au départ tout s'est fait sur un seul moins pour </w:t>
+        <w:t xml:space="preserve"> des </w:t>
+      </w:r>
+      <w:proofErr w:type="spellStart"/>
+      <w:r>
+        <w:t>features</w:t>
+      </w:r>
+      <w:proofErr w:type="spellEnd"/>
+      <w:r>
+        <w:t xml:space="preserve"> inutiles/ imprévisible. Pour certaines cela est évident à la description de la </w:t>
+      </w:r>
+      <w:proofErr w:type="spellStart"/>
+      <w:r>
+        <w:t>feature</w:t>
+      </w:r>
+      <w:proofErr w:type="spellEnd"/>
+      <w:r>
+        <w:t xml:space="preserve"> sur le site pour d'autres, cela a été décidé basé sur l'exploration. Au départ tout s'est fait sur un seul moins pour </w:t>
       </w:r>
       <w:r>
         <w:t>accélérer</w:t>
       </w:r>
       <w:r>
-        <w:t xml:space="preserve"> le processus et une fois fini, un script propre a été fait pour fusionner les dataset et faire le cleaning d'un coup. A cause de bug sur le dataset d'avril un peu de temps a été perdu lors de l'exploration mais globalement tout s'est bien passé. Le passage au modèle quant </w:t>
+        <w:t xml:space="preserve"> le processus et une fois fini, un script propre a été fait pour fusionner les </w:t>
+      </w:r>
+      <w:proofErr w:type="spellStart"/>
+      <w:r>
+        <w:t>dataset</w:t>
+      </w:r>
+      <w:proofErr w:type="spellEnd"/>
+      <w:r>
+        <w:t xml:space="preserve"> et faire le </w:t>
+      </w:r>
+      <w:proofErr w:type="spellStart"/>
+      <w:r>
+        <w:t>cleaning</w:t>
+      </w:r>
+      <w:proofErr w:type="spellEnd"/>
+      <w:r>
+        <w:t xml:space="preserve"> d'un coup. A cause de bug sur le </w:t>
+      </w:r>
+      <w:proofErr w:type="spellStart"/>
+      <w:r>
+        <w:t>dataset</w:t>
+      </w:r>
+      <w:proofErr w:type="spellEnd"/>
+      <w:r>
+        <w:t xml:space="preserve"> d'avril un peu de temps a été perdu lors de l'exploration mais globalement tout s'est bien passé. Le passage au modèle quant </w:t>
       </w:r>
       <w:r>
         <w:t>à</w:t>
@@ -2522,7 +2742,15 @@
         <w:t>aéroport</w:t>
       </w:r>
       <w:r>
-        <w:t xml:space="preserve"> d'arrivé, compagnie, …) le problème c'est que le retard n'est aucunement linéaire avec ces features (il y a plus de retard en journée, plus le lundi et vendredi que le reste de la semaine, plus en été que le reste de l'année et variable en fonction des </w:t>
+        <w:t xml:space="preserve"> d'arrivé, compagnie, …) le problème c'est que le retard n'est aucunement linéaire avec ces </w:t>
+      </w:r>
+      <w:proofErr w:type="spellStart"/>
+      <w:r>
+        <w:t>features</w:t>
+      </w:r>
+      <w:proofErr w:type="spellEnd"/>
+      <w:r>
+        <w:t xml:space="preserve"> (il y a plus de retard en journée, plus le lundi et vendredi que le reste de la semaine, plus en été que le reste de l'année et variable en fonction des </w:t>
       </w:r>
       <w:r>
         <w:t>aéroports</w:t>
@@ -2552,13 +2780,26 @@
         <w:t>blocage</w:t>
       </w:r>
       <w:r>
-        <w:t xml:space="preserve"> pour commencer la veille thématique. Dans 1 premier temps, je cherche un sujet. Je pensais parler des Enpsulated networks ou du </w:t>
-      </w:r>
+        <w:t xml:space="preserve"> pour commencer la veille thématique. Dans 1 premier temps, je cherche un sujet. Je pensais parler des </w:t>
+      </w:r>
+      <w:proofErr w:type="spellStart"/>
+      <w:r>
+        <w:t>Enpsulated</w:t>
+      </w:r>
+      <w:proofErr w:type="spellEnd"/>
+      <w:r>
+        <w:t xml:space="preserve"> networks ou du </w:t>
+      </w:r>
+      <w:proofErr w:type="spellStart"/>
       <w:r>
         <w:t>S</w:t>
       </w:r>
       <w:r>
-        <w:t xml:space="preserve">ynthetic </w:t>
+        <w:t>ynthetic</w:t>
+      </w:r>
+      <w:proofErr w:type="spellEnd"/>
+      <w:r>
+        <w:t xml:space="preserve"> </w:t>
       </w:r>
       <w:r>
         <w:t>G</w:t>
@@ -2570,7 +2811,23 @@
         <w:t>exemples</w:t>
       </w:r>
       <w:r>
-        <w:t xml:space="preserve"> dessus. Ne voulant pas parcourir des sujets déjà vu dans les cours, je décide de partir sur les Recurrent Neural Network. Ceux-ci sont d'actualité avec Siri/Google Home et tous les outils de reconnaissance vocale donc je trouve que c'est un bon sujet. Cela commence par de la recherche sur les différentes cellules (Simple RNN, LSTM, GRU, QRNN). </w:t>
+        <w:t xml:space="preserve"> dessus. Ne voulant pas parcourir des sujets déjà vu dans les cours, je décide de partir sur les </w:t>
+      </w:r>
+      <w:proofErr w:type="spellStart"/>
+      <w:r>
+        <w:t>Recurrent</w:t>
+      </w:r>
+      <w:proofErr w:type="spellEnd"/>
+      <w:r>
+        <w:t xml:space="preserve"> Neural Network. Ceux-ci sont d'actualité avec </w:t>
+      </w:r>
+      <w:proofErr w:type="spellStart"/>
+      <w:r>
+        <w:t>Siri</w:t>
+      </w:r>
+      <w:proofErr w:type="spellEnd"/>
+      <w:r>
+        <w:t xml:space="preserve">/Google Home et tous les outils de reconnaissance vocale donc je trouve que c'est un bon sujet. Cela commence par de la recherche sur les différentes cellules (Simple RNN, LSTM, GRU, QRNN). </w:t>
       </w:r>
       <w:r>
         <w:t>C'est là-dessus que ma journée va s'achever.</w:t>
@@ -2659,7 +2916,31 @@
       </w:pPr>
       <w:r>
         <w:tab/>
-        <w:t>Toujours malade (conjonctivite), je reste à la maison mais difficile de travailler. Je continue donc tranquillement la veille technologique en passant en revue le modèle du LSTM. Fatigué de lire, je décide de reprendre la compétition Kaggle sur la classification de race de chien que j'avais commencé car elle est utile pour le Projet 8. Je reprends donc la partie de préparation des données ou j'avais bloqué. En fois préparé, je me sers du VGG19 pre-trained dans Keras pour entrainer mon modèle. Je laisse le training 4-5h pour atteindre un résultat de 15% de classification correcte.</w:t>
+        <w:t xml:space="preserve">Toujours malade (conjonctivite), je reste à la maison mais difficile de travailler. Je continue donc tranquillement la veille technologique en passant en revue le modèle du LSTM. Fatigué de lire, je décide de reprendre la compétition </w:t>
+      </w:r>
+      <w:proofErr w:type="spellStart"/>
+      <w:r>
+        <w:t>Kaggle</w:t>
+      </w:r>
+      <w:proofErr w:type="spellEnd"/>
+      <w:r>
+        <w:t xml:space="preserve"> sur la classification de race de chien que j'avais commencé car elle est utile pour le Projet 8. Je reprends donc la partie de préparation des données ou j'avais bloqué. En fois préparé, je me sers du VGG19 </w:t>
+      </w:r>
+      <w:proofErr w:type="spellStart"/>
+      <w:r>
+        <w:t>pre-trained</w:t>
+      </w:r>
+      <w:proofErr w:type="spellEnd"/>
+      <w:r>
+        <w:t xml:space="preserve"> dans </w:t>
+      </w:r>
+      <w:proofErr w:type="spellStart"/>
+      <w:r>
+        <w:t>Keras</w:t>
+      </w:r>
+      <w:proofErr w:type="spellEnd"/>
+      <w:r>
+        <w:t xml:space="preserve"> pour entrainer mon modèle. Je laisse le training 4-5h pour atteindre un résultat de 15% de classification correcte.</w:t>
       </w:r>
     </w:p>
     <w:p>
@@ -2690,13 +2971,37 @@
       </w:pPr>
       <w:r>
         <w:tab/>
-        <w:t xml:space="preserve">Ce jour, je me rends compte que mon pre-trained modèle n'a pas été sauvegardé malgré la mise en place de checkpoints si le résultat est meilleur. Mon training n'a donc servi </w:t>
+        <w:t xml:space="preserve">Ce jour, je me rends compte que mon </w:t>
+      </w:r>
+      <w:proofErr w:type="spellStart"/>
+      <w:r>
+        <w:t>pre-trained</w:t>
+      </w:r>
+      <w:proofErr w:type="spellEnd"/>
+      <w:r>
+        <w:t xml:space="preserve"> modèle n'a pas été sauvegardé malgré la mise en place de </w:t>
+      </w:r>
+      <w:proofErr w:type="spellStart"/>
+      <w:r>
+        <w:t>checkpoints</w:t>
+      </w:r>
+      <w:proofErr w:type="spellEnd"/>
+      <w:r>
+        <w:t xml:space="preserve"> si le résultat est meilleur. Mon training n'a donc servi </w:t>
       </w:r>
       <w:r>
         <w:t>à</w:t>
       </w:r>
       <w:r>
-        <w:t xml:space="preserve"> rien et s'est fait écrasé en fin de la 1ere Epoch… Je cherche donc comment réutiliser mon check point quand je relance le modèle mais sans succès pour l'instant.</w:t>
+        <w:t xml:space="preserve"> rien et s'est fait écrasé en fin de la 1ere </w:t>
+      </w:r>
+      <w:proofErr w:type="spellStart"/>
+      <w:r>
+        <w:t>Epoch</w:t>
+      </w:r>
+      <w:proofErr w:type="spellEnd"/>
+      <w:r>
+        <w:t>… Je cherche donc comment réutiliser mon check point quand je relance le modèle mais sans succès pour l'instant.</w:t>
       </w:r>
     </w:p>
     <w:p>
@@ -2721,7 +3026,15 @@
         <w:t>à</w:t>
       </w:r>
       <w:r>
-        <w:t xml:space="preserve"> sauvegarder le modèle. Etant donné qu'il y a 5 min entre chaque epoch, je </w:t>
+        <w:t xml:space="preserve"> sauvegarder le modèle. Etant donné qu'il y a 5 min entre chaque </w:t>
+      </w:r>
+      <w:proofErr w:type="spellStart"/>
+      <w:r>
+        <w:t>epoch</w:t>
+      </w:r>
+      <w:proofErr w:type="spellEnd"/>
+      <w:r>
+        <w:t xml:space="preserve">, je </w:t>
       </w:r>
       <w:r>
         <w:t>décide</w:t>
@@ -2784,7 +3097,15 @@
         <w:t>arrêtant</w:t>
       </w:r>
       <w:r>
-        <w:t xml:space="preserve"> le process de training, la sauvegarde a été </w:t>
+        <w:t xml:space="preserve"> le </w:t>
+      </w:r>
+      <w:proofErr w:type="spellStart"/>
+      <w:r>
+        <w:t>process</w:t>
+      </w:r>
+      <w:proofErr w:type="spellEnd"/>
+      <w:r>
+        <w:t xml:space="preserve"> de training, la sauvegarde a été </w:t>
       </w:r>
       <w:r>
         <w:t>corrompue</w:t>
@@ -2796,7 +3117,15 @@
         <w:t>interrompu</w:t>
       </w:r>
       <w:r>
-        <w:t xml:space="preserve"> le process pendant l'</w:t>
+        <w:t xml:space="preserve"> le </w:t>
+      </w:r>
+      <w:proofErr w:type="spellStart"/>
+      <w:r>
+        <w:t>process</w:t>
+      </w:r>
+      <w:proofErr w:type="spellEnd"/>
+      <w:r>
+        <w:t xml:space="preserve"> pendant l'</w:t>
       </w:r>
       <w:r>
         <w:t>écriture</w:t>
@@ -2838,7 +3167,39 @@
         <w:t>à</w:t>
       </w:r>
       <w:r>
-        <w:t xml:space="preserve"> faire des modèles. Vu la taille du dataset, c'est assez restreint (il n'y a que le SGD Regressor). Je lance un Grid Search </w:t>
+        <w:t xml:space="preserve"> faire des modèles. Vu la taille du </w:t>
+      </w:r>
+      <w:proofErr w:type="spellStart"/>
+      <w:r>
+        <w:t>dataset</w:t>
+      </w:r>
+      <w:proofErr w:type="spellEnd"/>
+      <w:r>
+        <w:t xml:space="preserve">, c'est assez restreint (il n'y a que le SGD </w:t>
+      </w:r>
+      <w:proofErr w:type="spellStart"/>
+      <w:r>
+        <w:t>Regressor</w:t>
+      </w:r>
+      <w:proofErr w:type="spellEnd"/>
+      <w:r>
+        <w:t xml:space="preserve">). Je lance un </w:t>
+      </w:r>
+      <w:proofErr w:type="spellStart"/>
+      <w:r>
+        <w:t>Grid</w:t>
+      </w:r>
+      <w:proofErr w:type="spellEnd"/>
+      <w:r>
+        <w:t xml:space="preserve"> </w:t>
+      </w:r>
+      <w:proofErr w:type="spellStart"/>
+      <w:r>
+        <w:t>Search</w:t>
+      </w:r>
+      <w:proofErr w:type="spellEnd"/>
+      <w:r>
+        <w:t xml:space="preserve"> </w:t>
       </w:r>
       <w:r>
         <w:t>exhaustif</w:t>
@@ -2901,13 +3262,29 @@
         <w:t xml:space="preserve"> préparer les données pour le site</w:t>
       </w:r>
       <w:r>
-        <w:t xml:space="preserve"> (le système de sauvegarde des modèles (scaler et modèle), les données </w:t>
+        <w:t xml:space="preserve"> (le système de sauvegarde des modèles (</w:t>
+      </w:r>
+      <w:proofErr w:type="spellStart"/>
+      <w:r>
+        <w:t>scaler</w:t>
+      </w:r>
+      <w:proofErr w:type="spellEnd"/>
+      <w:r>
+        <w:t xml:space="preserve"> et modèle), les données </w:t>
       </w:r>
       <w:r>
         <w:t>nécessaire</w:t>
       </w:r>
       <w:r>
-        <w:t xml:space="preserve"> à l'UI, etc …)</w:t>
+        <w:t xml:space="preserve"> à l'UI, </w:t>
+      </w:r>
+      <w:proofErr w:type="spellStart"/>
+      <w:r>
+        <w:t>etc</w:t>
+      </w:r>
+      <w:proofErr w:type="spellEnd"/>
+      <w:r>
+        <w:t xml:space="preserve"> …)</w:t>
       </w:r>
     </w:p>
     <w:p>
@@ -2991,13 +3368,45 @@
         <w:t>prédiction</w:t>
       </w:r>
       <w:r>
-        <w:t xml:space="preserve"> du retard des avions. Le problème majeur sur ce dataset était le volume de donnés qui faisait crasher le notebook. En conséquence j'ai repris le cleaning sur un script appart et </w:t>
+        <w:t xml:space="preserve"> du retard des avions. Le problème majeur sur ce </w:t>
+      </w:r>
+      <w:proofErr w:type="spellStart"/>
+      <w:r>
+        <w:t>dataset</w:t>
+      </w:r>
+      <w:proofErr w:type="spellEnd"/>
+      <w:r>
+        <w:t xml:space="preserve"> était le volume de donnés qui faisait crasher le notebook. En conséquence j'ai repris le </w:t>
+      </w:r>
+      <w:proofErr w:type="spellStart"/>
+      <w:r>
+        <w:t>cleaning</w:t>
+      </w:r>
+      <w:proofErr w:type="spellEnd"/>
+      <w:r>
+        <w:t xml:space="preserve"> sur un script appart et </w:t>
       </w:r>
       <w:r>
         <w:t>gérer</w:t>
       </w:r>
       <w:r>
-        <w:t xml:space="preserve"> 2 dataset (un d'exploration et un de prod). J'en ai profité pour faire des essais de "simplification de données" (par semaine / par mois et date du mois, agrégation par quart d'heure, …). Cela m'a permis de trouver une configuration permettant d'obtenir de meilleurs </w:t>
+        <w:t xml:space="preserve"> 2 </w:t>
+      </w:r>
+      <w:proofErr w:type="spellStart"/>
+      <w:r>
+        <w:t>dataset</w:t>
+      </w:r>
+      <w:proofErr w:type="spellEnd"/>
+      <w:r>
+        <w:t xml:space="preserve"> (un d'exploration et un de </w:t>
+      </w:r>
+      <w:proofErr w:type="spellStart"/>
+      <w:r>
+        <w:t>prod</w:t>
+      </w:r>
+      <w:proofErr w:type="spellEnd"/>
+      <w:r>
+        <w:t xml:space="preserve">). J'en ai profité pour faire des essais de "simplification de données" (par semaine / par mois et date du mois, agrégation par quart d'heure, …). Cela m'a permis de trouver une configuration permettant d'obtenir de meilleurs </w:t>
       </w:r>
       <w:r>
         <w:t>résultats</w:t>
@@ -3041,7 +3450,23 @@
         <w:t>naissances vues lors du projet 5</w:t>
       </w:r>
       <w:r>
-        <w:t xml:space="preserve"> (notamment le groupby pour transformer la dataframe). </w:t>
+        <w:t xml:space="preserve"> (notamment le </w:t>
+      </w:r>
+      <w:proofErr w:type="spellStart"/>
+      <w:r>
+        <w:t>groupby</w:t>
+      </w:r>
+      <w:proofErr w:type="spellEnd"/>
+      <w:r>
+        <w:t xml:space="preserve"> pour transformer la </w:t>
+      </w:r>
+      <w:proofErr w:type="spellStart"/>
+      <w:r>
+        <w:t>dataframe</w:t>
+      </w:r>
+      <w:proofErr w:type="spellEnd"/>
+      <w:r>
+        <w:t xml:space="preserve">). </w:t>
       </w:r>
       <w:r>
         <w:t xml:space="preserve">Malheureusement </w:t>
@@ -3053,7 +3478,23 @@
         <w:t xml:space="preserve"> 1h de recherche pour essayer d'afficher la moyenne de chaque colonne pour les bons et mauvais produits, impossible de trouver une façon. </w:t>
       </w:r>
       <w:r>
-        <w:t xml:space="preserve">Je décide donc de faire un pause, essayer de déterminer le meilleur format de dataset pour le modèle de M/L concernant le retard des vols. </w:t>
+        <w:t xml:space="preserve">Je décide donc de faire un pause, </w:t>
+      </w:r>
+      <w:proofErr w:type="gramStart"/>
+      <w:r>
+        <w:t>essayer</w:t>
+      </w:r>
+      <w:proofErr w:type="gramEnd"/>
+      <w:r>
+        <w:t xml:space="preserve"> de déterminer le meilleur format de </w:t>
+      </w:r>
+      <w:proofErr w:type="spellStart"/>
+      <w:r>
+        <w:t>dataset</w:t>
+      </w:r>
+      <w:proofErr w:type="spellEnd"/>
+      <w:r>
+        <w:t xml:space="preserve"> pour le modèle de M/L concernant le retard des vols. </w:t>
       </w:r>
       <w:r>
         <w:t xml:space="preserve">D'un </w:t>
@@ -3074,7 +3515,15 @@
         <w:t>à</w:t>
       </w:r>
       <w:r>
-        <w:t xml:space="preserve"> 12),  jour du mois (de 1 à 31) et le jour de la semaine (de 1 à 7). Pour ce faire je génère les 2 datasets </w:t>
+        <w:t xml:space="preserve"> 12),  jour du mois (de 1 à 31) et le jour de la semaine (de 1 à 7). Pour ce faire je génère les 2 </w:t>
+      </w:r>
+      <w:proofErr w:type="spellStart"/>
+      <w:r>
+        <w:t>datasets</w:t>
+      </w:r>
+      <w:proofErr w:type="spellEnd"/>
+      <w:r>
+        <w:t xml:space="preserve"> </w:t>
       </w:r>
       <w:r>
         <w:t>évalue</w:t>
@@ -3107,7 +3556,31 @@
         <w:t>décomposé</w:t>
       </w:r>
       <w:r>
-        <w:t xml:space="preserve"> le code du projet 4 pour avoir 1 script pour alléger les dataset mensuelle, un autre pour les fusionner en 1 seul et générer le dataset d'exploration et de production. Un dernier script permet de scaler les données, préparer les matrices et les sauvegarder pour ne pas le refaire à chaque lancement de modèle. Ensuite je créer différents scripts pour chaque modèle qui écrivent leur résultat dans un fichier texte. </w:t>
+        <w:t xml:space="preserve"> le code du projet 4 pour avoir 1 script pour alléger les </w:t>
+      </w:r>
+      <w:proofErr w:type="spellStart"/>
+      <w:r>
+        <w:t>dataset</w:t>
+      </w:r>
+      <w:proofErr w:type="spellEnd"/>
+      <w:r>
+        <w:t xml:space="preserve"> mensuelle, un autre pour les fusionner en 1 seul et générer le </w:t>
+      </w:r>
+      <w:proofErr w:type="spellStart"/>
+      <w:r>
+        <w:t>dataset</w:t>
+      </w:r>
+      <w:proofErr w:type="spellEnd"/>
+      <w:r>
+        <w:t xml:space="preserve"> d'exploration et de production. Un dernier script permet de </w:t>
+      </w:r>
+      <w:proofErr w:type="spellStart"/>
+      <w:r>
+        <w:t>scaler</w:t>
+      </w:r>
+      <w:proofErr w:type="spellEnd"/>
+      <w:r>
+        <w:t xml:space="preserve"> les données, préparer les matrices et les sauvegarder pour ne pas le refaire à chaque lancement de modèle. Ensuite je créer différents scripts pour chaque modèle qui écrivent leur résultat dans un fichier texte. </w:t>
       </w:r>
     </w:p>
     <w:p>
@@ -3133,13 +3606,53 @@
         <w:t>4</w:t>
       </w:r>
       <w:r>
-        <w:t xml:space="preserve"> avec l'affectation de note sur chaque aéroport basé sur les valeurs médianes. L'objectif étant d'avoir que 4 types d'aéroports au lieu de 331 aéroports distinct. L'intérêt était de pouvoir ensuite pourquoi ne pas utiliser un OHE sans avoir d'explosion de dimensions ayant déjà 4.5m de lignes. J'ai ensuite testé différentes façon de générer les features (Aéroport avec et sans OHE, gestion des dates par mois/jour ou par semaine) et j'ai appliqué" le GridSearch sur le SGDRegressor, Adaboost et un simple ANN. Comparé </w:t>
+        <w:t xml:space="preserve"> avec l'affectation de note sur chaque aéroport basé sur les valeurs médianes. L'objectif étant d'avoir que 4 types d'aéroports au lieu de 331 aéroports distinct. L'intérêt était de pouvoir ensuite pourquoi ne pas utiliser un OHE sans avoir d'explosion de dimensions ayant déjà 4.5m de lignes. J'ai ensuite testé différentes façon de générer les </w:t>
+      </w:r>
+      <w:proofErr w:type="spellStart"/>
+      <w:r>
+        <w:t>features</w:t>
+      </w:r>
+      <w:proofErr w:type="spellEnd"/>
+      <w:r>
+        <w:t xml:space="preserve"> (Aéroport avec et sans OHE, gestion des dates par mois/jour ou par semaine) et j'ai appliqué" le </w:t>
+      </w:r>
+      <w:proofErr w:type="spellStart"/>
+      <w:r>
+        <w:t>GridSearch</w:t>
+      </w:r>
+      <w:proofErr w:type="spellEnd"/>
+      <w:r>
+        <w:t xml:space="preserve"> sur le </w:t>
+      </w:r>
+      <w:proofErr w:type="spellStart"/>
+      <w:r>
+        <w:t>SGDRegressor</w:t>
+      </w:r>
+      <w:proofErr w:type="spellEnd"/>
+      <w:r>
+        <w:t xml:space="preserve">, </w:t>
+      </w:r>
+      <w:proofErr w:type="spellStart"/>
+      <w:r>
+        <w:t>Adaboost</w:t>
+      </w:r>
+      <w:proofErr w:type="spellEnd"/>
+      <w:r>
+        <w:t xml:space="preserve"> et un simple ANN. Comparé </w:t>
       </w:r>
       <w:r>
         <w:t>aux premiers modèles testés</w:t>
       </w:r>
       <w:r>
-        <w:t xml:space="preserve"> avec les données "brutes", une augmentation significative a eu lieu permettant de passer d'une MAE de 14 min à 10 min. Il sera malheureusement difficile de passer en dessous car chaque feature est désormais assez propre. C'est un point à discuter avec mon mentor lors d'une session de mentorat</w:t>
+        <w:t xml:space="preserve"> avec les données "brutes", une augmentation significative a eu lieu permettant de passer d'une MAE de 14 min à 10 min. Il sera malheureusement difficile de passer en dessous car chaque </w:t>
+      </w:r>
+      <w:proofErr w:type="spellStart"/>
+      <w:r>
+        <w:t>feature</w:t>
+      </w:r>
+      <w:proofErr w:type="spellEnd"/>
+      <w:r>
+        <w:t xml:space="preserve"> est désormais assez propre. C'est un point à discuter avec mon mentor lors d'une session de mentorat</w:t>
       </w:r>
     </w:p>
     <w:p>
@@ -3159,17 +3672,24 @@
       </w:pPr>
       <w:r>
         <w:tab/>
-        <w:t>Durant ce jour, j'ai repris le projet 3 avec pour objectif de prendre en compte quelques classes que j'avais passé pour l'instant (par exemple le rating). Les modèles ont ensuite été re</w:t>
-      </w:r>
+        <w:t xml:space="preserve">Durant ce jour, j'ai repris le projet 3 avec pour objectif de prendre en compte quelques classes que j'avais passé pour l'instant (par exemple le rating). Les modèles ont ensuite été </w:t>
+      </w:r>
+      <w:proofErr w:type="spellStart"/>
+      <w:r>
+        <w:t>re</w:t>
+      </w:r>
+      <w:proofErr w:type="spellEnd"/>
       <w:r>
         <w:t>-</w:t>
       </w:r>
       <w:r>
         <w:t xml:space="preserve">testé et donne des </w:t>
       </w:r>
+      <w:proofErr w:type="gramStart"/>
       <w:r>
         <w:t>résultat</w:t>
       </w:r>
+      <w:proofErr w:type="gramEnd"/>
       <w:r>
         <w:t xml:space="preserve"> légèrement meilleur (par exemple avec Spiderman 1, la 1ere </w:t>
       </w:r>
@@ -3177,7 +3697,15 @@
         <w:t>prédiction</w:t>
       </w:r>
       <w:r>
-        <w:t xml:space="preserve"> est Spiderman 2 au lieu d'être en 2nd). Le kl_divergent </w:t>
+        <w:t xml:space="preserve"> est Spiderman 2 au lieu d'être en 2nd). Le </w:t>
+      </w:r>
+      <w:proofErr w:type="spellStart"/>
+      <w:r>
+        <w:t>kl_divergent</w:t>
+      </w:r>
+      <w:proofErr w:type="spellEnd"/>
+      <w:r>
+        <w:t xml:space="preserve"> </w:t>
       </w:r>
       <w:r>
         <w:t>a</w:t>
@@ -3198,7 +3726,15 @@
       </w:pPr>
       <w:r>
         <w:tab/>
-        <w:t xml:space="preserve">Une petite période a aussi été prise pour regarder le nouveau modèle de reconnaissance d'images (You Only Look Once - YOLO) au cas </w:t>
+        <w:t xml:space="preserve">Une petite période a aussi été prise pour regarder le nouveau modèle de reconnaissance d'images (You </w:t>
+      </w:r>
+      <w:proofErr w:type="spellStart"/>
+      <w:r>
+        <w:t>Only</w:t>
+      </w:r>
+      <w:proofErr w:type="spellEnd"/>
+      <w:r>
+        <w:t xml:space="preserve"> Look Once - YOLO) au cas </w:t>
       </w:r>
       <w:r>
         <w:t>où</w:t>
@@ -3256,7 +3792,15 @@
       </w:pPr>
       <w:r>
         <w:tab/>
-        <w:t xml:space="preserve">L'objectif de la journée était de finir la présentation, tester la durée sur des fausse présentations à blanc et rédiger le rapport. La présentation a pris le plus de temps car il a fallu </w:t>
+        <w:t xml:space="preserve">L'objectif de la journée était de finir la présentation, tester la durée sur des </w:t>
+      </w:r>
+      <w:proofErr w:type="gramStart"/>
+      <w:r>
+        <w:t>fausse</w:t>
+      </w:r>
+      <w:proofErr w:type="gramEnd"/>
+      <w:r>
+        <w:t xml:space="preserve"> présentations à blanc et rédiger le rapport. La présentation a pris le plus de temps car il a fallu </w:t>
       </w:r>
       <w:r>
         <w:lastRenderedPageBreak/>
@@ -3269,13 +3813,42 @@
       </w:pPr>
       <w:r>
         <w:tab/>
-        <w:t>J'en profite donc pour "finaliser" le projet 3. Les résultats de tests étant très satisfaisant à mon gout, j'ai décidé de fixer les derniers bugs sur la génération du dataset de prod. Une fois terminé, j'ai mis en ligne le site sur Pythonanywhere (</w:t>
+        <w:t xml:space="preserve">J'en profite donc pour "finaliser" le projet 3. Les résultats de tests étant très satisfaisant à mon gout, j'ai décidé de fixer les derniers bugs sur la génération du </w:t>
+      </w:r>
+      <w:proofErr w:type="spellStart"/>
+      <w:r>
+        <w:t>dataset</w:t>
+      </w:r>
+      <w:proofErr w:type="spellEnd"/>
+      <w:r>
+        <w:t xml:space="preserve"> de </w:t>
+      </w:r>
+      <w:proofErr w:type="spellStart"/>
+      <w:r>
+        <w:t>prod</w:t>
+      </w:r>
+      <w:proofErr w:type="spellEnd"/>
+      <w:r>
+        <w:t xml:space="preserve">. Une fois terminé, j'ai mis en ligne le site sur </w:t>
+      </w:r>
+      <w:proofErr w:type="spellStart"/>
+      <w:r>
+        <w:t>Pythonanywhere</w:t>
+      </w:r>
+      <w:proofErr w:type="spellEnd"/>
+      <w:r>
+        <w:t xml:space="preserve"> (</w:t>
       </w:r>
       <w:r>
         <w:t>http://coni57.pythonanywhere.com/</w:t>
       </w:r>
-      <w:r>
-        <w:t xml:space="preserve">) . </w:t>
+      <w:proofErr w:type="gramStart"/>
+      <w:r>
+        <w:t>) .</w:t>
+      </w:r>
+      <w:proofErr w:type="gramEnd"/>
+      <w:r>
+        <w:t xml:space="preserve"> </w:t>
       </w:r>
     </w:p>
     <w:p>
@@ -3313,7 +3886,23 @@
       </w:pPr>
       <w:r>
         <w:tab/>
-        <w:t>Ayant pris de l'avance en attendant la 1ere session de mentorat, je me retrouve a devoir faire les rapports et présentation à la suite ce qui est un peu frustrant car cela prend beaucoup de temps et est fastidieux. Du coup je vais faire une pause pour cet fin d'après-midi après avoir passé près de 15 h en 2 jours à rédiger des rapports. L'objectif demain sera de commencer la présentation sur le retard des avions ayant un modèle plutôt satisfaisant aussi.</w:t>
+        <w:t xml:space="preserve">Ayant pris de l'avance en attendant la 1ere session de mentorat, je me retrouve </w:t>
+      </w:r>
+      <w:proofErr w:type="spellStart"/>
+      <w:r>
+        <w:t>a</w:t>
+      </w:r>
+      <w:proofErr w:type="spellEnd"/>
+      <w:r>
+        <w:t xml:space="preserve"> devoir faire les rapports et présentation à la suite ce qui est un peu frustrant car cela prend beaucoup de temps et est fastidieux. Du coup je vais faire une pause pour </w:t>
+      </w:r>
+      <w:proofErr w:type="gramStart"/>
+      <w:r>
+        <w:t>cet</w:t>
+      </w:r>
+      <w:proofErr w:type="gramEnd"/>
+      <w:r>
+        <w:t xml:space="preserve"> fin d'après-midi après avoir passé près de 15 h en 2 jours à rédiger des rapports. L'objectif demain sera de commencer la présentation sur le retard des avions ayant un modèle plutôt satisfaisant aussi.</w:t>
       </w:r>
     </w:p>
     <w:p>
@@ -3436,7 +4025,31 @@
         </w:r>
       </w:hyperlink>
       <w:r>
-        <w:t xml:space="preserve">). Cette conférence abordait les Generative Adversarial Network et l'utilisation du maximum likelihood pour générer de la musique. </w:t>
+        <w:t xml:space="preserve">). Cette conférence abordait les </w:t>
+      </w:r>
+      <w:proofErr w:type="spellStart"/>
+      <w:r>
+        <w:t>Generative</w:t>
+      </w:r>
+      <w:proofErr w:type="spellEnd"/>
+      <w:r>
+        <w:t xml:space="preserve"> </w:t>
+      </w:r>
+      <w:proofErr w:type="spellStart"/>
+      <w:r>
+        <w:t>Adversarial</w:t>
+      </w:r>
+      <w:proofErr w:type="spellEnd"/>
+      <w:r>
+        <w:t xml:space="preserve"> Network et l'utilisation du maximum </w:t>
+      </w:r>
+      <w:proofErr w:type="spellStart"/>
+      <w:r>
+        <w:t>likelihood</w:t>
+      </w:r>
+      <w:proofErr w:type="spellEnd"/>
+      <w:r>
+        <w:t xml:space="preserve"> pour générer de la musique. </w:t>
       </w:r>
     </w:p>
     <w:p>
@@ -3457,7 +4070,23 @@
         <w:t>problème</w:t>
       </w:r>
       <w:r>
-        <w:t xml:space="preserve"> avec le Softmax qui "vanish" sur le LSTM. Un post sur SO a été </w:t>
+        <w:t xml:space="preserve"> avec le </w:t>
+      </w:r>
+      <w:proofErr w:type="spellStart"/>
+      <w:r>
+        <w:t>Softmax</w:t>
+      </w:r>
+      <w:proofErr w:type="spellEnd"/>
+      <w:r>
+        <w:t xml:space="preserve"> qui "</w:t>
+      </w:r>
+      <w:proofErr w:type="spellStart"/>
+      <w:r>
+        <w:t>vanish</w:t>
+      </w:r>
+      <w:proofErr w:type="spellEnd"/>
+      <w:r>
+        <w:t xml:space="preserve">" sur le LSTM. Un post sur SO a été </w:t>
       </w:r>
       <w:r>
         <w:t>créé</w:t>
@@ -3500,13 +4129,37 @@
       </w:pPr>
       <w:r>
         <w:tab/>
-        <w:t xml:space="preserve">Une alternative a été trouvée pour le problème du Softmax. Au lieu de l'appliquer </w:t>
-      </w:r>
-      <w:r>
-        <w:t>le Softmax après</w:t>
-      </w:r>
-      <w:r>
-        <w:t xml:space="preserve"> les LSTM, une couche fully-connected </w:t>
+        <w:t xml:space="preserve">Une alternative a été trouvée pour le problème du </w:t>
+      </w:r>
+      <w:proofErr w:type="spellStart"/>
+      <w:r>
+        <w:t>Softmax</w:t>
+      </w:r>
+      <w:proofErr w:type="spellEnd"/>
+      <w:r>
+        <w:t xml:space="preserve">. Au lieu de l'appliquer </w:t>
+      </w:r>
+      <w:r>
+        <w:t xml:space="preserve">le </w:t>
+      </w:r>
+      <w:proofErr w:type="spellStart"/>
+      <w:r>
+        <w:t>Softmax</w:t>
+      </w:r>
+      <w:proofErr w:type="spellEnd"/>
+      <w:r>
+        <w:t xml:space="preserve"> après</w:t>
+      </w:r>
+      <w:r>
+        <w:t xml:space="preserve"> les LSTM, une couche </w:t>
+      </w:r>
+      <w:proofErr w:type="spellStart"/>
+      <w:r>
+        <w:t>fully-connected</w:t>
+      </w:r>
+      <w:proofErr w:type="spellEnd"/>
+      <w:r>
+        <w:t xml:space="preserve"> </w:t>
       </w:r>
       <w:r>
         <w:t>a été ajoutée entre eux. Cela a</w:t>
@@ -3536,7 +4189,15 @@
         <w:t>te</w:t>
       </w:r>
       <w:r>
-        <w:t xml:space="preserve"> en génération. Du coup j'ai modifié le code pour faire de même avec la version embedded. De ce changement on peut remarquer que </w:t>
+        <w:t xml:space="preserve"> en génération. Du coup j'ai modifié le code pour faire de même avec la version </w:t>
+      </w:r>
+      <w:proofErr w:type="spellStart"/>
+      <w:r>
+        <w:t>embedded</w:t>
+      </w:r>
+      <w:proofErr w:type="spellEnd"/>
+      <w:r>
+        <w:t xml:space="preserve">. De ce changement on peut remarquer que </w:t>
       </w:r>
       <w:r>
         <w:t>les modèles</w:t>
@@ -3573,7 +4234,31 @@
     <w:p>
       <w:r>
         <w:tab/>
-        <w:t>La grande partie du travail de ce jour a été d'essayer de finaliser le P3. Essayer de trouver des métriques pour les algorithmes de Clustering et la récupération des 5 films les plus similaires avec le clustering hiérarchique. L'optimisation de Kmeans a aussi été essayée avec un nb de Cluster variable.</w:t>
+        <w:t xml:space="preserve">La grande partie du travail de ce jour a été d'essayer de finaliser le P3. Essayer de trouver des métriques pour les algorithmes de </w:t>
+      </w:r>
+      <w:proofErr w:type="spellStart"/>
+      <w:r>
+        <w:t>Clustering</w:t>
+      </w:r>
+      <w:proofErr w:type="spellEnd"/>
+      <w:r>
+        <w:t xml:space="preserve"> et la récupération des 5 films les plus similaires avec le </w:t>
+      </w:r>
+      <w:proofErr w:type="spellStart"/>
+      <w:r>
+        <w:t>clustering</w:t>
+      </w:r>
+      <w:proofErr w:type="spellEnd"/>
+      <w:r>
+        <w:t xml:space="preserve"> hiérarchique. L'optimisation de </w:t>
+      </w:r>
+      <w:proofErr w:type="spellStart"/>
+      <w:r>
+        <w:t>Kmeans</w:t>
+      </w:r>
+      <w:proofErr w:type="spellEnd"/>
+      <w:r>
+        <w:t xml:space="preserve"> a aussi été essayée avec un nb de Cluster variable.</w:t>
       </w:r>
     </w:p>
     <w:p>
@@ -3598,7 +4283,17 @@
       </w:pPr>
       <w:r>
         <w:tab/>
-        <w:t xml:space="preserve">La 1ere heure a été le mentorat #3. Tout s'est bien passé avec la finalisation de points sur le P3, l'inscription en soutenance. Par la suite le P4 a été abordé avec pas mal de choses a faire. L'objectif étant une soutenance dans une dizaine de jours. </w:t>
+        <w:t xml:space="preserve">La 1ere heure a été le mentorat #3. Tout s'est bien passé avec la finalisation de points sur le P3, l'inscription en soutenance. Par la suite le P4 a été abordé avec pas mal de choses </w:t>
+      </w:r>
+      <w:proofErr w:type="spellStart"/>
+      <w:proofErr w:type="gramStart"/>
+      <w:r>
+        <w:t>a</w:t>
+      </w:r>
+      <w:proofErr w:type="spellEnd"/>
+      <w:proofErr w:type="gramEnd"/>
+      <w:r>
+        <w:t xml:space="preserve"> faire. L'objectif étant une soutenance dans une dizaine de jours. </w:t>
       </w:r>
     </w:p>
     <w:p>
@@ -3616,7 +4311,47 @@
       </w:pPr>
       <w:r>
         <w:tab/>
-        <w:t>Lors de cette après-midi, j'ai mis en place un second modèle de prédiction uniquement basé sur le temps. L'idée était de prédire le retard par jour uniquement (car il manque parfois des heures dans le dataset). De ce fait, un nouveau dataset a été fait avec juste date et retard. Pour l'évaluation, le dataset de test a été pris sur le site en utilisant les données de 2017. En effet, le principal défaut de mon précédent modèle linéaire était que j'utilise certains points aléatoires du dataset comme test set. Or ceux-ci sont très liés aux points précédents/suivants. De ce fait l'utilisation d'un dataset de 2017 peut être pas mal bien que un peu hors sujet. Une alternative aurait été de prendre le mois de décembre mais ce mois-ci est très différents en terme de tendance des autres car il y a Noel.</w:t>
+        <w:t xml:space="preserve">Lors de cette après-midi, j'ai mis en place un second modèle de prédiction uniquement basé sur le temps. L'idée était de prédire le retard par jour uniquement (car il manque parfois des heures dans le </w:t>
+      </w:r>
+      <w:proofErr w:type="spellStart"/>
+      <w:r>
+        <w:t>dataset</w:t>
+      </w:r>
+      <w:proofErr w:type="spellEnd"/>
+      <w:r>
+        <w:t xml:space="preserve">). De ce fait, un nouveau </w:t>
+      </w:r>
+      <w:proofErr w:type="spellStart"/>
+      <w:r>
+        <w:t>dataset</w:t>
+      </w:r>
+      <w:proofErr w:type="spellEnd"/>
+      <w:r>
+        <w:t xml:space="preserve"> a été fait avec juste date et retard. Pour l'évaluation, le </w:t>
+      </w:r>
+      <w:proofErr w:type="spellStart"/>
+      <w:r>
+        <w:t>dataset</w:t>
+      </w:r>
+      <w:proofErr w:type="spellEnd"/>
+      <w:r>
+        <w:t xml:space="preserve"> de test a été pris sur le site en utilisant les données de 2017. En effet, le principal défaut de mon précédent modèle linéaire était que j'utilise certains points aléatoires du </w:t>
+      </w:r>
+      <w:proofErr w:type="spellStart"/>
+      <w:r>
+        <w:t>dataset</w:t>
+      </w:r>
+      <w:proofErr w:type="spellEnd"/>
+      <w:r>
+        <w:t xml:space="preserve"> comme test set. Or ceux-ci sont très liés aux points précédents/suivants. De ce fait l'utilisation d'un </w:t>
+      </w:r>
+      <w:proofErr w:type="spellStart"/>
+      <w:r>
+        <w:t>dataset</w:t>
+      </w:r>
+      <w:proofErr w:type="spellEnd"/>
+      <w:r>
+        <w:t xml:space="preserve"> de 2017 peut être pas mal bien que un peu hors sujet. Une alternative aurait été de prendre le mois de décembre mais ce mois-ci est très différents en terme de tendance des autres car il y a Noel.</w:t>
       </w:r>
     </w:p>
     <w:p>
@@ -3626,7 +4361,15 @@
       <w:r>
         <w:lastRenderedPageBreak/>
         <w:tab/>
-        <w:t>En fin de journée, il reste à avancer le ARIMA, l'optimiser un peu plus proprement que fait actuellement et tester la prédiction sur 2017. Le modèle linéaire va aussi être évalué sur la donnée de 2017 en comparaison simple.</w:t>
+        <w:t xml:space="preserve">En fin de journée, il reste à avancer </w:t>
+      </w:r>
+      <w:proofErr w:type="gramStart"/>
+      <w:r>
+        <w:t>le ARIMA</w:t>
+      </w:r>
+      <w:proofErr w:type="gramEnd"/>
+      <w:r>
+        <w:t>, l'optimiser un peu plus proprement que fait actuellement et tester la prédiction sur 2017. Le modèle linéaire va aussi être évalué sur la donnée de 2017 en comparaison simple.</w:t>
       </w:r>
     </w:p>
     <w:p>
@@ -3644,7 +4387,15 @@
       </w:pPr>
       <w:r>
         <w:tab/>
-        <w:t>L'objectif de la journée était de travailler sur le second modèle (ARIMA). Apres avoir cherché des paramètres optimaux pour celui-ci il s'avère que le GridSearch a donné de meilleurs résultats. Je suis donc resté sur celui-ci. Un des bémols de ce modèle est que la prédiction ne peut se faire que sur les 7 jours suivants. De ce fait, il est difficile de l'estimer sur 1 semaine uniquement de 2017.</w:t>
+        <w:t xml:space="preserve">L'objectif de la journée était de travailler sur le second modèle (ARIMA). Apres avoir cherché des paramètres optimaux pour celui-ci il s'avère que le </w:t>
+      </w:r>
+      <w:proofErr w:type="spellStart"/>
+      <w:r>
+        <w:t>GridSearch</w:t>
+      </w:r>
+      <w:proofErr w:type="spellEnd"/>
+      <w:r>
+        <w:t xml:space="preserve"> a donné de meilleurs résultats. Je suis donc resté sur celui-ci. Un des bémols de ce modèle est que la prédiction ne peut se faire que sur les 7 jours suivants. De ce fait, il est difficile de l'estimer sur 1 semaine uniquement de 2017.</w:t>
       </w:r>
     </w:p>
     <w:p>
@@ -3665,7 +4416,23 @@
         <w:t>aux changements</w:t>
       </w:r>
       <w:r>
-        <w:t xml:space="preserve"> de modèle (OHE + week format). Cela a nécessité la mise en place de plusieurs autres scripts pour générer les pickles, fitter et sauvegarder les modèles etc… Une fois ceci fait et l'API mise à jour…. Grosse déception car la prédiction sont totalement incohérentes (le modèle ne prédit que des avions en avance)… Du coup, je me demande s'il ne faudrait pas refaire tout de zéro… script/rapport/présentation car je suis complètement à côté.</w:t>
+        <w:t xml:space="preserve"> de modèle (OHE + </w:t>
+      </w:r>
+      <w:proofErr w:type="spellStart"/>
+      <w:r>
+        <w:t>week</w:t>
+      </w:r>
+      <w:proofErr w:type="spellEnd"/>
+      <w:r>
+        <w:t xml:space="preserve"> format). Cela a nécessité la mise en place de plusieurs autres scripts pour générer les pickles, </w:t>
+      </w:r>
+      <w:proofErr w:type="spellStart"/>
+      <w:r>
+        <w:t>fitter</w:t>
+      </w:r>
+      <w:proofErr w:type="spellEnd"/>
+      <w:r>
+        <w:t xml:space="preserve"> et sauvegarder les modèles etc… Une fois ceci fait et l'API mise à jour…. Grosse déception car la prédiction sont totalement incohérentes (le modèle ne prédit que des avions en avance)… Du coup, je me demande s'il ne faudrait pas refaire tout de zéro… script/rapport/présentation car je suis complètement à côté.</w:t>
       </w:r>
     </w:p>
     <w:p>
@@ -3673,22 +4440,53 @@
         <w:pStyle w:val="Titre3"/>
       </w:pPr>
       <w:r>
-        <w:t xml:space="preserve">Jour 28 </w:t>
-      </w:r>
-      <w:r>
-        <w:t>(2</w:t>
-      </w:r>
-      <w:r>
-        <w:t>8</w:t>
-      </w:r>
-      <w:r>
-        <w:t>/11/17) – Durée travail 4h:</w:t>
+        <w:t>Jour 28 (28/11/17) – Durée travail 4h:</w:t>
       </w:r>
     </w:p>
     <w:p>
       <w:r>
         <w:tab/>
-        <w:t>Etant un peu perdu sur le P4, je décide donc en attendant le mentorat du lendemain de continuer sur le P5 ou je ne suis pas bloqué. Pendant environ 2h je modifie le code basé sur les idée du RBM mais afin d'avoir plus de feature interessante pour le clustering (moyenne entre chaque visite, nb de visites, panier moyen par visite, nb d'objets par visite, etc …)</w:t>
+        <w:t xml:space="preserve">Etant un peu perdu sur le P4, je décide donc en attendant le mentorat du lendemain de continuer sur le P5 ou je ne suis pas bloqué. Pendant environ 2h je modifie le code basé sur </w:t>
+      </w:r>
+      <w:proofErr w:type="gramStart"/>
+      <w:r>
+        <w:t>les idée</w:t>
+      </w:r>
+      <w:proofErr w:type="gramEnd"/>
+      <w:r>
+        <w:t xml:space="preserve"> du RBM mais afin d'avoir plus de </w:t>
+      </w:r>
+      <w:proofErr w:type="spellStart"/>
+      <w:r>
+        <w:t>feature</w:t>
+      </w:r>
+      <w:proofErr w:type="spellEnd"/>
+      <w:r>
+        <w:t xml:space="preserve"> </w:t>
+      </w:r>
+      <w:proofErr w:type="spellStart"/>
+      <w:r>
+        <w:t>interessante</w:t>
+      </w:r>
+      <w:proofErr w:type="spellEnd"/>
+      <w:r>
+        <w:t xml:space="preserve"> pour le </w:t>
+      </w:r>
+      <w:proofErr w:type="spellStart"/>
+      <w:r>
+        <w:t>clustering</w:t>
+      </w:r>
+      <w:proofErr w:type="spellEnd"/>
+      <w:r>
+        <w:t xml:space="preserve"> (moyenne entre chaque visite, nb de visites, panier moyen par visite, nb d'objets par visite, </w:t>
+      </w:r>
+      <w:proofErr w:type="spellStart"/>
+      <w:r>
+        <w:t>etc</w:t>
+      </w:r>
+      <w:proofErr w:type="spellEnd"/>
+      <w:r>
+        <w:t xml:space="preserve"> …)</w:t>
       </w:r>
     </w:p>
     <w:p>
@@ -3700,7 +4498,25 @@
     <w:p>
       <w:r>
         <w:tab/>
-        <w:t>Dans la soirée, une idée m'est venu pour le P4. Partir du principe que les retards sont dûes a un nombre de vol au décollage plus important que possible. L'idée étant de regarder par aéroport, le nb de vol moyen par jour et le retard pour ceux-ci. De même on peut regarder l'évolution du nb de vol en fonction de la semaine et du jour. C'est ce que je me décide de regarder le lendemain</w:t>
+        <w:t xml:space="preserve">Dans la soirée, une idée m'est </w:t>
+      </w:r>
+      <w:proofErr w:type="gramStart"/>
+      <w:r>
+        <w:t>venu</w:t>
+      </w:r>
+      <w:proofErr w:type="gramEnd"/>
+      <w:r>
+        <w:t xml:space="preserve"> pour le P4. Partir du principe que les retards sont </w:t>
+      </w:r>
+      <w:proofErr w:type="spellStart"/>
+      <w:proofErr w:type="gramStart"/>
+      <w:r>
+        <w:t>dûes</w:t>
+      </w:r>
+      <w:proofErr w:type="spellEnd"/>
+      <w:proofErr w:type="gramEnd"/>
+      <w:r>
+        <w:t xml:space="preserve"> a un nombre de vol au décollage plus important que possible. L'idée étant de regarder par aéroport, le nb de vol moyen par jour et le retard pour ceux-ci. De même on peut regarder l'évolution du nb de vol en fonction de la semaine et du jour. C'est ce que je me décide de regarder le lendemain</w:t>
       </w:r>
     </w:p>
     <w:p>
@@ -3708,19 +4524,7 @@
         <w:pStyle w:val="Titre3"/>
       </w:pPr>
       <w:r>
-        <w:t>Jour 2</w:t>
-      </w:r>
-      <w:r>
-        <w:t>9</w:t>
-      </w:r>
-      <w:r>
-        <w:t xml:space="preserve"> </w:t>
-      </w:r>
-      <w:r>
-        <w:t>(29</w:t>
-      </w:r>
-      <w:r>
-        <w:t>/11/17) – Durée travail 4h:</w:t>
+        <w:t>Jour 29 (29/11/17) – Durée travail 4h:</w:t>
       </w:r>
     </w:p>
     <w:p>
@@ -3732,7 +4536,15 @@
         <w:t>côté</w:t>
       </w:r>
       <w:r>
-        <w:t xml:space="preserve"> du nb de vols par jour et la corrélation avec le retard, de la date du jour etc … Le problème c'est que cela donne "des matrices" de facteurs mais </w:t>
+        <w:t xml:space="preserve"> du nb de vols par jour et la corrélation avec le retard, de la date du jour </w:t>
+      </w:r>
+      <w:proofErr w:type="spellStart"/>
+      <w:r>
+        <w:t>etc</w:t>
+      </w:r>
+      <w:proofErr w:type="spellEnd"/>
+      <w:r>
+        <w:t xml:space="preserve"> … Le problème c'est que cela donne "des matrices" de facteurs mais </w:t>
       </w:r>
       <w:r>
         <w:t>rien</w:t>
@@ -3798,7 +4610,23 @@
         </w:numPr>
       </w:pPr>
       <w:r>
-        <w:t>Regarder quand le weather delay a lieu,</w:t>
+        <w:t xml:space="preserve">Regarder quand le </w:t>
+      </w:r>
+      <w:proofErr w:type="spellStart"/>
+      <w:r>
+        <w:t>weather</w:t>
+      </w:r>
+      <w:proofErr w:type="spellEnd"/>
+      <w:r>
+        <w:t xml:space="preserve"> </w:t>
+      </w:r>
+      <w:proofErr w:type="spellStart"/>
+      <w:r>
+        <w:t>delay</w:t>
+      </w:r>
+      <w:proofErr w:type="spellEnd"/>
+      <w:r>
+        <w:t xml:space="preserve"> a lieu,</w:t>
       </w:r>
     </w:p>
     <w:p>
@@ -3816,7 +4644,15 @@
         <w:t>côté</w:t>
       </w:r>
       <w:r>
-        <w:t xml:space="preserve"> des features interactions</w:t>
+        <w:t xml:space="preserve"> des </w:t>
+      </w:r>
+      <w:proofErr w:type="spellStart"/>
+      <w:r>
+        <w:t>features</w:t>
+      </w:r>
+      <w:proofErr w:type="spellEnd"/>
+      <w:r>
+        <w:t xml:space="preserve"> interactions</w:t>
       </w:r>
     </w:p>
     <w:p>
@@ -3828,8 +4664,13 @@
         </w:numPr>
       </w:pPr>
       <w:r>
-        <w:t>Si possible ajouter nb de vol dans le dataset</w:t>
-      </w:r>
+        <w:t xml:space="preserve">Si possible ajouter nb de vol dans le </w:t>
+      </w:r>
+      <w:proofErr w:type="spellStart"/>
+      <w:r>
+        <w:t>dataset</w:t>
+      </w:r>
+      <w:proofErr w:type="spellEnd"/>
     </w:p>
     <w:p>
       <w:pPr>
@@ -3842,8 +4683,103 @@
       <w:r>
         <w:t xml:space="preserve"> pas comme imaginé au problème.</w:t>
       </w:r>
+    </w:p>
+    <w:p>
+      <w:pPr>
+        <w:pStyle w:val="Titre3"/>
+      </w:pPr>
+      <w:r>
+        <w:t xml:space="preserve">Jour </w:t>
+      </w:r>
+      <w:r>
+        <w:t>30</w:t>
+      </w:r>
+      <w:r>
+        <w:t xml:space="preserve"> (</w:t>
+      </w:r>
+      <w:r>
+        <w:t>30</w:t>
+      </w:r>
+      <w:r>
+        <w:t xml:space="preserve">/11/17) – Durée travail </w:t>
+      </w:r>
+      <w:r>
+        <w:t>3</w:t>
+      </w:r>
+      <w:r>
+        <w:t>h</w:t>
+      </w:r>
+      <w:r>
+        <w:t>30</w:t>
+      </w:r>
+      <w:r>
+        <w:t>:</w:t>
+      </w:r>
+    </w:p>
+    <w:p>
+      <w:r>
+        <w:tab/>
+        <w:t xml:space="preserve">L'objectif de la soirée était de mettre en place un </w:t>
+      </w:r>
+      <w:proofErr w:type="spellStart"/>
+      <w:r>
+        <w:t>dataset</w:t>
+      </w:r>
+      <w:proofErr w:type="spellEnd"/>
+      <w:r>
+        <w:t xml:space="preserve"> prenant en compte le nb de vols. Du coup avec diverses agrégations, du </w:t>
+      </w:r>
+      <w:proofErr w:type="spellStart"/>
+      <w:r>
+        <w:t>cleanup</w:t>
+      </w:r>
+      <w:proofErr w:type="spellEnd"/>
+      <w:r>
+        <w:t xml:space="preserve">, j'arrive à avoir le </w:t>
+      </w:r>
+      <w:proofErr w:type="spellStart"/>
+      <w:r>
+        <w:t>dataset</w:t>
+      </w:r>
+      <w:proofErr w:type="spellEnd"/>
+      <w:r>
+        <w:t xml:space="preserve"> que je désire. Qui plus est, il est plus léger par la concaténation. Du coup je peux tester les modèles directement dans le notebook sans crash. Je peux aussi faire l'optimisation dedans et même aller jusque comparer 2 encodages de </w:t>
+      </w:r>
+      <w:proofErr w:type="spellStart"/>
+      <w:r>
+        <w:t>dataset</w:t>
+      </w:r>
+      <w:proofErr w:type="spellEnd"/>
+      <w:r>
+        <w:t xml:space="preserve"> différents. Du coup, ça avance bien et </w:t>
+      </w:r>
       <w:bookmarkStart w:id="27" w:name="_GoBack"/>
       <w:bookmarkEnd w:id="27"/>
+      <w:r>
+        <w:t xml:space="preserve">je commence à comprendre pk le précédent modèle ne marchait pas. L'objectif du lendemain à ce stade est de terminer l'optimisation avec du </w:t>
+      </w:r>
+      <w:proofErr w:type="spellStart"/>
+      <w:r>
+        <w:t>boosting</w:t>
+      </w:r>
+      <w:proofErr w:type="spellEnd"/>
+      <w:r>
+        <w:t>, terminer la partie visualisation et si possible mettre à jour l'API. Comme cela, je pourrais rédiger le rapport et mettre à jour le power point durant le week-end !</w:t>
+      </w:r>
+    </w:p>
+    <w:p>
+      <w:r>
+        <w:tab/>
+        <w:t xml:space="preserve">Pour finir la soirée, étant fatigué, je </w:t>
+      </w:r>
+      <w:proofErr w:type="gramStart"/>
+      <w:r>
+        <w:t>repasses</w:t>
+      </w:r>
+      <w:proofErr w:type="gramEnd"/>
+      <w:r>
+        <w:t xml:space="preserve"> sur la veille technologique afin de tester une autre façon d'évaluer les RNN (le fonctionnement en générateur fonctionne trop bien pour tous les modèles et ne permet pas de voir les avantages/inconvénients des LSTM/GRU)</w:t>
+      </w:r>
     </w:p>
     <w:p>
       <w:pPr>
@@ -3857,7 +4793,10 @@
         <w:t>1</w:t>
       </w:r>
       <w:r>
-        <w:t>42</w:t>
+        <w:t>4</w:t>
+      </w:r>
+      <w:r>
+        <w:t>8</w:t>
       </w:r>
       <w:r>
         <w:t>h</w:t>
@@ -5077,7 +6016,7 @@
 </file>
 
 <file path=customXml/itemProps1.xml><?xml version="1.0" encoding="utf-8"?>
-<ds:datastoreItem xmlns:ds="http://schemas.openxmlformats.org/officeDocument/2006/customXml" ds:itemID="{7CA3DBB0-B9F3-4EC9-97BA-67D015005FD6}">
+<ds:datastoreItem xmlns:ds="http://schemas.openxmlformats.org/officeDocument/2006/customXml" ds:itemID="{1EFFB73B-3F1E-42D4-B7AF-386774FA1A9E}">
   <ds:schemaRefs>
     <ds:schemaRef ds:uri="http://schemas.openxmlformats.org/officeDocument/2006/bibliography"/>
   </ds:schemaRefs>

</xml_diff>

<commit_message>
ajout du j33 + img
</commit_message>
<xml_diff>
--- a/Journal de suivi.docx
+++ b/Journal de suivi.docx
@@ -2450,8 +2450,6 @@
           <w:color w:val="4F81BD" w:themeColor="accent1"/>
         </w:rPr>
       </w:pPr>
-      <w:bookmarkStart w:id="1" w:name="_GoBack"/>
-      <w:bookmarkEnd w:id="1"/>
       <w:r>
         <w:br w:type="page"/>
       </w:r>
@@ -2460,7 +2458,7 @@
       <w:pPr>
         <w:pStyle w:val="Titre3"/>
       </w:pPr>
-      <w:bookmarkStart w:id="2" w:name="_Toc500012360"/>
+      <w:bookmarkStart w:id="1" w:name="_Toc500012360"/>
       <w:r>
         <w:lastRenderedPageBreak/>
         <w:t>Jour 1 (01/11/17)</w:t>
@@ -2477,7 +2475,7 @@
       <w:r>
         <w:t>:</w:t>
       </w:r>
-      <w:bookmarkEnd w:id="2"/>
+      <w:bookmarkEnd w:id="1"/>
     </w:p>
     <w:p>
       <w:pPr>
@@ -2578,31 +2576,7 @@
         <w:t>ère</w:t>
       </w:r>
       <w:r>
-        <w:t xml:space="preserve"> petite frustration… En effet, je commence après le Projet 1 celui-ci qui, comme je m’en doutais un peu, s’oriente sur le nettoyage de données. J’avais déjà eu affaire à du traitement de </w:t>
-      </w:r>
-      <w:proofErr w:type="spellStart"/>
-      <w:r>
-        <w:t>dataset</w:t>
-      </w:r>
-      <w:proofErr w:type="spellEnd"/>
-      <w:r>
-        <w:t xml:space="preserve"> pas clean mais généralement c’est très léger (ajouter/supprimer des lignes sans valeurs, Encoder/</w:t>
-      </w:r>
-      <w:proofErr w:type="spellStart"/>
-      <w:r>
-        <w:t>OneHotEncoder</w:t>
-      </w:r>
-      <w:proofErr w:type="spellEnd"/>
-      <w:r>
-        <w:t xml:space="preserve"> les Labels) mais là je me rends compte que c’est un tout autre chantier… Un </w:t>
-      </w:r>
-      <w:proofErr w:type="spellStart"/>
-      <w:r>
-        <w:t>dataset</w:t>
-      </w:r>
-      <w:proofErr w:type="spellEnd"/>
-      <w:r>
-        <w:t xml:space="preserve"> de 800mo, 320 000 lignes et 162 colonnes. Le tout sans trop savoir ce que l’on cherche. Bref, il faut prendre le temps de comprendre chaque </w:t>
+        <w:t xml:space="preserve"> petite frustration… En effet, je commence après le Projet 1 celui-ci qui, comme je m’en doutais un peu, s’oriente sur le nettoyage de données. J’avais déjà eu affaire à du traitement de dataset pas clean mais généralement c’est très léger (ajouter/supprimer des lignes sans valeurs, Encoder/OneHotEncoder les Labels) mais là je me rends compte que c’est un tout autre chantier… Un dataset de 800mo, 320 000 lignes et 162 colonnes. Le tout sans trop savoir ce que l’on cherche. Bref, il faut prendre le temps de comprendre chaque </w:t>
       </w:r>
       <w:r>
         <w:t>donnée</w:t>
@@ -2621,7 +2595,7 @@
       <w:pPr>
         <w:pStyle w:val="Titre3"/>
       </w:pPr>
-      <w:bookmarkStart w:id="3" w:name="_Toc500012361"/>
+      <w:bookmarkStart w:id="2" w:name="_Toc500012361"/>
       <w:r>
         <w:t>Jour 2 (02/11/17)</w:t>
       </w:r>
@@ -2631,7 +2605,7 @@
       <w:r>
         <w:t>:</w:t>
       </w:r>
-      <w:bookmarkEnd w:id="3"/>
+      <w:bookmarkEnd w:id="2"/>
     </w:p>
     <w:p>
       <w:pPr>
@@ -2661,11 +2635,9 @@
       <w:r>
         <w:t xml:space="preserve"> nettoyage il reste 84 </w:t>
       </w:r>
-      <w:proofErr w:type="spellStart"/>
       <w:r>
         <w:t>features</w:t>
       </w:r>
-      <w:proofErr w:type="spellEnd"/>
       <w:r>
         <w:t xml:space="preserve"> mais je décide de commencer en parallèle l’exploration en espérant découvrir </w:t>
       </w:r>
@@ -2714,15 +2686,7 @@
       </w:r>
       <w:proofErr w:type="spellEnd"/>
       <w:r>
-        <w:t xml:space="preserve"> mais sans avoir de labels particuliers. Du coup j'ai du mal à voir comment j'évaluerais par la suite les modèles. Mais bon il faut commencer par le commencement, place au nettoyage du </w:t>
-      </w:r>
-      <w:proofErr w:type="spellStart"/>
-      <w:r>
-        <w:t>dataset</w:t>
-      </w:r>
-      <w:proofErr w:type="spellEnd"/>
-      <w:r>
-        <w:t>.</w:t>
+        <w:t xml:space="preserve"> mais sans avoir de labels particuliers. Du coup j'ai du mal à voir comment j'évaluerais par la suite les modèles. Mais bon il faut commencer par le commencement, place au nettoyage du dataset.</w:t>
       </w:r>
     </w:p>
     <w:p>
@@ -2731,15 +2695,7 @@
       </w:pPr>
       <w:r>
         <w:tab/>
-        <w:t xml:space="preserve">Le </w:t>
-      </w:r>
-      <w:proofErr w:type="spellStart"/>
-      <w:r>
-        <w:t>dataset</w:t>
-      </w:r>
-      <w:proofErr w:type="spellEnd"/>
-      <w:r>
-        <w:t xml:space="preserve"> étant beaucoup plus petit, celui-ci va aussi </w:t>
+        <w:t xml:space="preserve">Le dataset étant beaucoup plus petit, celui-ci va aussi </w:t>
       </w:r>
       <w:r>
         <w:t>beaucoup</w:t>
@@ -2758,15 +2714,7 @@
       </w:r>
       <w:r>
         <w:lastRenderedPageBreak/>
-        <w:t xml:space="preserve">analyse sur chaque </w:t>
-      </w:r>
-      <w:proofErr w:type="spellStart"/>
-      <w:r>
-        <w:t>feature</w:t>
-      </w:r>
-      <w:proofErr w:type="spellEnd"/>
-      <w:r>
-        <w:t xml:space="preserve">. </w:t>
+        <w:t xml:space="preserve">analyse sur chaque feature. </w:t>
       </w:r>
       <w:r>
         <w:t>La majorité sont très simples, il faut juste remplir les valeurs manquantes par des données logique (dans certains cas 0, la moyenne</w:t>
@@ -2785,11 +2733,11 @@
       <w:pPr>
         <w:pStyle w:val="Titre3"/>
       </w:pPr>
-      <w:bookmarkStart w:id="4" w:name="_Toc500012362"/>
+      <w:bookmarkStart w:id="3" w:name="_Toc500012362"/>
       <w:r>
         <w:t>Jour 3 (03/11/17) – Durée travail env. 13h:</w:t>
       </w:r>
-      <w:bookmarkEnd w:id="4"/>
+      <w:bookmarkEnd w:id="3"/>
     </w:p>
     <w:p>
       <w:pPr>
@@ -2965,15 +2913,7 @@
         <w:t>résultats</w:t>
       </w:r>
       <w:r>
-        <w:t xml:space="preserve"> ne sont pas fameux. Quant au TSNE, il réussit très bien. Je reste donc sur ce modèle, génère un </w:t>
-      </w:r>
-      <w:proofErr w:type="spellStart"/>
-      <w:r>
-        <w:t>dataset</w:t>
-      </w:r>
-      <w:proofErr w:type="spellEnd"/>
-      <w:r>
-        <w:t xml:space="preserve"> de production avec juste les données utilise et leurs positions afin de faire le site. </w:t>
+        <w:t xml:space="preserve"> ne sont pas fameux. Quant au TSNE, il réussit très bien. Je reste donc sur ce modèle, génère un dataset de production avec juste les données utilise et leurs positions afin de faire le site. </w:t>
       </w:r>
     </w:p>
     <w:p>
@@ -3041,11 +2981,11 @@
       <w:pPr>
         <w:pStyle w:val="Titre3"/>
       </w:pPr>
-      <w:bookmarkStart w:id="5" w:name="_Toc500012363"/>
+      <w:bookmarkStart w:id="4" w:name="_Toc500012363"/>
       <w:r>
         <w:t>Jour 4 (04/11/17) – Durée travail env. 10h:</w:t>
       </w:r>
-      <w:bookmarkEnd w:id="5"/>
+      <w:bookmarkEnd w:id="4"/>
     </w:p>
     <w:p>
       <w:pPr>
@@ -3061,59 +3001,19 @@
       </w:r>
       <w:proofErr w:type="spellEnd"/>
       <w:r>
-        <w:t xml:space="preserve"> avec pour objectif de mettre en place un modèle linéaire. Les données sur ce </w:t>
-      </w:r>
-      <w:proofErr w:type="spellStart"/>
-      <w:r>
-        <w:t>dataset</w:t>
-      </w:r>
-      <w:proofErr w:type="spellEnd"/>
-      <w:r>
-        <w:t xml:space="preserve"> sont propres, il ne manque pas de points, il n'y a pas </w:t>
-      </w:r>
-      <w:proofErr w:type="spellStart"/>
-      <w:r>
-        <w:t>outliers</w:t>
-      </w:r>
-      <w:proofErr w:type="spellEnd"/>
-      <w:r>
-        <w:t xml:space="preserve"> donc on passe assez rapidement à de l'exploration. Avant cela il faut juste se débarrasser </w:t>
+        <w:t xml:space="preserve"> avec pour objectif de mettre en place un modèle linéaire. Les données sur ce dataset sont propres, il ne manque pas de points, il n'y a pas outliers donc on passe assez rapidement à de l'exploration. Avant cela il faut juste se débarrasser </w:t>
       </w:r>
       <w:r>
         <w:t>apriori</w:t>
       </w:r>
       <w:r>
-        <w:t xml:space="preserve"> des </w:t>
-      </w:r>
-      <w:proofErr w:type="spellStart"/>
-      <w:r>
-        <w:t>features</w:t>
-      </w:r>
-      <w:proofErr w:type="spellEnd"/>
-      <w:r>
-        <w:t xml:space="preserve"> inutiles/ imprévisible. Pour certaines cela est évident à la description de la </w:t>
-      </w:r>
-      <w:proofErr w:type="spellStart"/>
-      <w:r>
-        <w:t>feature</w:t>
-      </w:r>
-      <w:proofErr w:type="spellEnd"/>
-      <w:r>
-        <w:t xml:space="preserve"> sur le site pour d'autres, cela a été décidé basé sur l'exploration. Au départ tout s'est fait sur un seul moins pour </w:t>
+        <w:t xml:space="preserve"> des features inutiles/ imprévisible. Pour certaines cela est évident à la description de la feature sur le site pour d'autres, cela a été décidé basé sur l'exploration. Au départ tout s'est fait sur un seul moins pour </w:t>
       </w:r>
       <w:r>
         <w:t>accélérer</w:t>
       </w:r>
       <w:r>
-        <w:t xml:space="preserve"> le processus et une fois fini, un script propre a été fait pour fusionner les </w:t>
-      </w:r>
-      <w:proofErr w:type="spellStart"/>
-      <w:r>
-        <w:t>dataset</w:t>
-      </w:r>
-      <w:proofErr w:type="spellEnd"/>
-      <w:r>
-        <w:t xml:space="preserve"> et faire le </w:t>
+        <w:t xml:space="preserve"> le processus et une fois fini, un script propre a été fait pour fusionner les dataset et faire le </w:t>
       </w:r>
       <w:proofErr w:type="spellStart"/>
       <w:r>
@@ -3121,15 +3021,7 @@
       </w:r>
       <w:proofErr w:type="spellEnd"/>
       <w:r>
-        <w:t xml:space="preserve"> d'un coup. A cause de bug sur le </w:t>
-      </w:r>
-      <w:proofErr w:type="spellStart"/>
-      <w:r>
-        <w:t>dataset</w:t>
-      </w:r>
-      <w:proofErr w:type="spellEnd"/>
-      <w:r>
-        <w:t xml:space="preserve"> d'avril un peu de temps a été perdu lors de l'exploration mais globalement tout s'est bien passé. Le passage au modèle quant </w:t>
+        <w:t xml:space="preserve"> d'un coup. A cause de bug sur le dataset d'avril un peu de temps a été perdu lors de l'exploration mais globalement tout s'est bien passé. Le passage au modèle quant </w:t>
       </w:r>
       <w:r>
         <w:t>à</w:t>
@@ -3163,15 +3055,7 @@
         <w:t>aéroport</w:t>
       </w:r>
       <w:r>
-        <w:t xml:space="preserve"> d'arrivé, compagnie, …) le problème c'est que le retard n'est aucunement linéaire avec ces </w:t>
-      </w:r>
-      <w:proofErr w:type="spellStart"/>
-      <w:r>
-        <w:t>features</w:t>
-      </w:r>
-      <w:proofErr w:type="spellEnd"/>
-      <w:r>
-        <w:t xml:space="preserve"> (il y a plus de retard en journée, plus le lundi et vendredi que le reste de la semaine, plus en été que le reste de l'année et variable en fonction des </w:t>
+        <w:t xml:space="preserve"> d'arrivé, compagnie, …) le problème c'est que le retard n'est aucunement linéaire avec ces features (il y a plus de retard en journée, plus le lundi et vendredi que le reste de la semaine, plus en été que le reste de l'année et variable en fonction des </w:t>
       </w:r>
       <w:r>
         <w:t>aéroports</w:t>
@@ -3258,11 +3142,11 @@
       <w:pPr>
         <w:pStyle w:val="Titre3"/>
       </w:pPr>
-      <w:bookmarkStart w:id="6" w:name="_Toc500012364"/>
+      <w:bookmarkStart w:id="5" w:name="_Toc500012364"/>
       <w:r>
         <w:t>Jour 5 (05/11/17) – Durée travail env. 2h:</w:t>
       </w:r>
-      <w:bookmarkEnd w:id="6"/>
+      <w:bookmarkEnd w:id="5"/>
     </w:p>
     <w:p>
       <w:pPr>
@@ -3295,7 +3179,7 @@
       <w:pPr>
         <w:pStyle w:val="Titre3"/>
       </w:pPr>
-      <w:bookmarkStart w:id="7" w:name="_Toc500012365"/>
+      <w:bookmarkStart w:id="6" w:name="_Toc500012365"/>
       <w:r>
         <w:t>Jour 6</w:t>
       </w:r>
@@ -3308,28 +3192,28 @@
       <w:r>
         <w:t>/11/17) – Durée travail env. 4h:</w:t>
       </w:r>
+      <w:bookmarkEnd w:id="6"/>
+    </w:p>
+    <w:p>
+      <w:pPr>
+        <w:jc w:val="both"/>
+      </w:pPr>
+      <w:r>
+        <w:tab/>
+      </w:r>
+      <w:r>
+        <w:t>Malade, je ne peux donc pas aller au travail et essaye un peu de continuer les projets. Cependant, avec la tête prise ce n'est pas simple. Je continue donc la veille technologique que j'alterne avec quelques petites modifications sur les différents projets déjà commencés. Rien de fabuleux mais tout de même un peu d'avancement.</w:t>
+      </w:r>
+    </w:p>
+    <w:p>
+      <w:pPr>
+        <w:pStyle w:val="Titre3"/>
+      </w:pPr>
+      <w:bookmarkStart w:id="7" w:name="_Toc500012366"/>
+      <w:r>
+        <w:t>Jour 7 (07/11/17) – Durée travail env. 3-4h:</w:t>
+      </w:r>
       <w:bookmarkEnd w:id="7"/>
-    </w:p>
-    <w:p>
-      <w:pPr>
-        <w:jc w:val="both"/>
-      </w:pPr>
-      <w:r>
-        <w:tab/>
-      </w:r>
-      <w:r>
-        <w:t>Malade, je ne peux donc pas aller au travail et essaye un peu de continuer les projets. Cependant, avec la tête prise ce n'est pas simple. Je continue donc la veille technologique que j'alterne avec quelques petites modifications sur les différents projets déjà commencés. Rien de fabuleux mais tout de même un peu d'avancement.</w:t>
-      </w:r>
-    </w:p>
-    <w:p>
-      <w:pPr>
-        <w:pStyle w:val="Titre3"/>
-      </w:pPr>
-      <w:bookmarkStart w:id="8" w:name="_Toc500012366"/>
-      <w:r>
-        <w:t>Jour 7 (07/11/17) – Durée travail env. 3-4h:</w:t>
-      </w:r>
-      <w:bookmarkEnd w:id="8"/>
     </w:p>
     <w:p>
       <w:pPr>
@@ -3368,7 +3252,7 @@
       <w:pPr>
         <w:pStyle w:val="Titre3"/>
       </w:pPr>
-      <w:bookmarkStart w:id="9" w:name="_Toc500012367"/>
+      <w:bookmarkStart w:id="8" w:name="_Toc500012367"/>
       <w:r>
         <w:t xml:space="preserve">Jour </w:t>
       </w:r>
@@ -3384,7 +3268,7 @@
       <w:r>
         <w:t>/11/17) – Durée travail &lt; 2h:</w:t>
       </w:r>
-      <w:bookmarkEnd w:id="9"/>
+      <w:bookmarkEnd w:id="8"/>
     </w:p>
     <w:p>
       <w:pPr>
@@ -3429,11 +3313,11 @@
       <w:pPr>
         <w:pStyle w:val="Titre3"/>
       </w:pPr>
-      <w:bookmarkStart w:id="10" w:name="_Toc500012368"/>
+      <w:bookmarkStart w:id="9" w:name="_Toc500012368"/>
       <w:r>
         <w:t>Jour 9 (09/11/17) – Durée travail 4h:</w:t>
       </w:r>
-      <w:bookmarkEnd w:id="10"/>
+      <w:bookmarkEnd w:id="9"/>
     </w:p>
     <w:p>
       <w:pPr>
@@ -3494,11 +3378,11 @@
         <w:pStyle w:val="Titre3"/>
         <w:jc w:val="both"/>
       </w:pPr>
-      <w:bookmarkStart w:id="11" w:name="_Toc500012369"/>
+      <w:bookmarkStart w:id="10" w:name="_Toc500012369"/>
       <w:r>
         <w:t>Jour 10 (10/11/17) – Durée travail 6h:</w:t>
       </w:r>
-      <w:bookmarkEnd w:id="11"/>
+      <w:bookmarkEnd w:id="10"/>
     </w:p>
     <w:p>
       <w:pPr>
@@ -3588,15 +3472,7 @@
         <w:t>à</w:t>
       </w:r>
       <w:r>
-        <w:t xml:space="preserve"> faire des modèles. Vu la taille du </w:t>
-      </w:r>
-      <w:proofErr w:type="spellStart"/>
-      <w:r>
-        <w:t>dataset</w:t>
-      </w:r>
-      <w:proofErr w:type="spellEnd"/>
-      <w:r>
-        <w:t xml:space="preserve">, c'est assez restreint (il n'y a que le SGD </w:t>
+        <w:t xml:space="preserve"> faire des modèles. Vu la taille du dataset, c'est assez restreint (il n'y a que le SGD </w:t>
       </w:r>
       <w:proofErr w:type="spellStart"/>
       <w:r>
@@ -3713,11 +3589,11 @@
         <w:pStyle w:val="Titre3"/>
         <w:jc w:val="both"/>
       </w:pPr>
-      <w:bookmarkStart w:id="12" w:name="_Toc500012370"/>
+      <w:bookmarkStart w:id="11" w:name="_Toc500012370"/>
       <w:r>
         <w:t>Jour 11 (11/11/17) – Durée travail 6h:</w:t>
       </w:r>
-      <w:bookmarkEnd w:id="12"/>
+      <w:bookmarkEnd w:id="11"/>
     </w:p>
     <w:p>
       <w:pPr>
@@ -3771,11 +3647,11 @@
       <w:pPr>
         <w:pStyle w:val="Titre3"/>
       </w:pPr>
-      <w:bookmarkStart w:id="13" w:name="_Toc500012371"/>
+      <w:bookmarkStart w:id="12" w:name="_Toc500012371"/>
       <w:r>
         <w:t>Jour 12 (12/11/17) – Durée travail 8h:</w:t>
       </w:r>
-      <w:bookmarkEnd w:id="13"/>
+      <w:bookmarkEnd w:id="12"/>
     </w:p>
     <w:p>
       <w:pPr>
@@ -3789,15 +3665,7 @@
         <w:t>prédiction</w:t>
       </w:r>
       <w:r>
-        <w:t xml:space="preserve"> du retard des avions. Le problème majeur sur ce </w:t>
-      </w:r>
-      <w:proofErr w:type="spellStart"/>
-      <w:r>
-        <w:t>dataset</w:t>
-      </w:r>
-      <w:proofErr w:type="spellEnd"/>
-      <w:r>
-        <w:t xml:space="preserve"> était le volume de donnés qui faisait crasher le notebook. En conséquence j'ai repris le </w:t>
+        <w:t xml:space="preserve"> du retard des avions. Le problème majeur sur ce dataset était le volume de donnés qui faisait crasher le notebook. En conséquence j'ai repris le </w:t>
       </w:r>
       <w:proofErr w:type="spellStart"/>
       <w:r>
@@ -3811,15 +3679,7 @@
         <w:t>gérer</w:t>
       </w:r>
       <w:r>
-        <w:t xml:space="preserve"> 2 </w:t>
-      </w:r>
-      <w:proofErr w:type="spellStart"/>
-      <w:r>
-        <w:t>dataset</w:t>
-      </w:r>
-      <w:proofErr w:type="spellEnd"/>
-      <w:r>
-        <w:t xml:space="preserve"> (un d'exploration et un de </w:t>
+        <w:t xml:space="preserve"> 2 dataset (un d'exploration et un de </w:t>
       </w:r>
       <w:proofErr w:type="spellStart"/>
       <w:r>
@@ -3847,7 +3707,7 @@
         <w:pStyle w:val="Titre3"/>
         <w:jc w:val="both"/>
       </w:pPr>
-      <w:bookmarkStart w:id="14" w:name="_Toc500012372"/>
+      <w:bookmarkStart w:id="13" w:name="_Toc500012372"/>
       <w:r>
         <w:t xml:space="preserve">Jour 13 (13/11/17) – Durée travail </w:t>
       </w:r>
@@ -3857,7 +3717,7 @@
       <w:r>
         <w:t>h:</w:t>
       </w:r>
-      <w:bookmarkEnd w:id="14"/>
+      <w:bookmarkEnd w:id="13"/>
     </w:p>
     <w:p>
       <w:pPr>
@@ -3907,15 +3767,7 @@
       </w:r>
       <w:proofErr w:type="gramEnd"/>
       <w:r>
-        <w:t xml:space="preserve"> de déterminer le meilleur format de </w:t>
-      </w:r>
-      <w:proofErr w:type="spellStart"/>
-      <w:r>
-        <w:t>dataset</w:t>
-      </w:r>
-      <w:proofErr w:type="spellEnd"/>
-      <w:r>
-        <w:t xml:space="preserve"> pour le modèle de M/L concernant le retard des vols. </w:t>
+        <w:t xml:space="preserve"> de déterminer le meilleur format de dataset pour le modèle de M/L concernant le retard des vols. </w:t>
       </w:r>
       <w:r>
         <w:t xml:space="preserve">D'un </w:t>
@@ -3936,15 +3788,7 @@
         <w:t>à</w:t>
       </w:r>
       <w:r>
-        <w:t xml:space="preserve"> 12),  jour du mois (de 1 à 31) et le jour de la semaine (de 1 à 7). Pour ce faire je génère les 2 </w:t>
-      </w:r>
-      <w:proofErr w:type="spellStart"/>
-      <w:r>
-        <w:t>datasets</w:t>
-      </w:r>
-      <w:proofErr w:type="spellEnd"/>
-      <w:r>
-        <w:t xml:space="preserve"> </w:t>
+        <w:t xml:space="preserve"> 12),  jour du mois (de 1 à 31) et le jour de la semaine (de 1 à 7). Pour ce faire je génère les 2 datasets </w:t>
       </w:r>
       <w:r>
         <w:t>évalue</w:t>
@@ -3958,12 +3802,12 @@
         <w:pStyle w:val="Titre3"/>
         <w:jc w:val="both"/>
       </w:pPr>
-      <w:bookmarkStart w:id="15" w:name="_Toc500012373"/>
+      <w:bookmarkStart w:id="14" w:name="_Toc500012373"/>
       <w:r>
         <w:lastRenderedPageBreak/>
         <w:t>Jour 14 (14/11/17) – Durée travail 2h:</w:t>
       </w:r>
-      <w:bookmarkEnd w:id="15"/>
+      <w:bookmarkEnd w:id="14"/>
     </w:p>
     <w:p>
       <w:pPr>
@@ -3977,23 +3821,7 @@
         <w:t>décomposé</w:t>
       </w:r>
       <w:r>
-        <w:t xml:space="preserve"> le code du projet 4 pour avoir 1 script pour alléger les </w:t>
-      </w:r>
-      <w:proofErr w:type="spellStart"/>
-      <w:r>
-        <w:t>dataset</w:t>
-      </w:r>
-      <w:proofErr w:type="spellEnd"/>
-      <w:r>
-        <w:t xml:space="preserve"> mensuelle, un autre pour les fusionner en 1 seul et générer le </w:t>
-      </w:r>
-      <w:proofErr w:type="spellStart"/>
-      <w:r>
-        <w:t>dataset</w:t>
-      </w:r>
-      <w:proofErr w:type="spellEnd"/>
-      <w:r>
-        <w:t xml:space="preserve"> d'exploration et de production. Un dernier script permet de </w:t>
+        <w:t xml:space="preserve"> le code du projet 4 pour avoir 1 script pour alléger les dataset mensuelle, un autre pour les fusionner en 1 seul et générer le dataset d'exploration et de production. Un dernier script permet de </w:t>
       </w:r>
       <w:proofErr w:type="spellStart"/>
       <w:r>
@@ -4009,11 +3837,11 @@
         <w:pStyle w:val="Titre3"/>
         <w:jc w:val="both"/>
       </w:pPr>
-      <w:bookmarkStart w:id="16" w:name="_Toc500012374"/>
+      <w:bookmarkStart w:id="15" w:name="_Toc500012374"/>
       <w:r>
         <w:t>Jour 15 (15/11/17) – Durée travail 3h:</w:t>
       </w:r>
-      <w:bookmarkEnd w:id="16"/>
+      <w:bookmarkEnd w:id="15"/>
     </w:p>
     <w:p>
       <w:pPr>
@@ -4027,15 +3855,7 @@
         <w:t>4</w:t>
       </w:r>
       <w:r>
-        <w:t xml:space="preserve"> avec l'affectation de note sur chaque aéroport basé sur les valeurs médianes. L'objectif étant d'avoir que 4 types d'aéroports au lieu de 331 aéroports distinct. L'intérêt était de pouvoir ensuite pourquoi ne pas utiliser un OHE sans avoir d'explosion de dimensions ayant déjà 4.5m de lignes. J'ai ensuite testé différentes façon de générer les </w:t>
-      </w:r>
-      <w:proofErr w:type="spellStart"/>
-      <w:r>
-        <w:t>features</w:t>
-      </w:r>
-      <w:proofErr w:type="spellEnd"/>
-      <w:r>
-        <w:t xml:space="preserve"> (Aéroport avec et sans OHE, gestion des dates par mois/jour ou par semaine) et j'ai appliqué" le </w:t>
+        <w:t xml:space="preserve"> avec l'affectation de note sur chaque aéroport basé sur les valeurs médianes. L'objectif étant d'avoir que 4 types d'aéroports au lieu de 331 aéroports distinct. L'intérêt était de pouvoir ensuite pourquoi ne pas utiliser un OHE sans avoir d'explosion de dimensions ayant déjà 4.5m de lignes. J'ai ensuite testé différentes façon de générer les features (Aéroport avec et sans OHE, gestion des dates par mois/jour ou par semaine) et j'ai appliqué" le </w:t>
       </w:r>
       <w:proofErr w:type="spellStart"/>
       <w:r>
@@ -4051,29 +3871,13 @@
       </w:r>
       <w:proofErr w:type="spellEnd"/>
       <w:r>
-        <w:t xml:space="preserve">, </w:t>
-      </w:r>
-      <w:proofErr w:type="spellStart"/>
-      <w:r>
-        <w:t>Adaboost</w:t>
-      </w:r>
-      <w:proofErr w:type="spellEnd"/>
-      <w:r>
-        <w:t xml:space="preserve"> et un simple ANN. Comparé </w:t>
+        <w:t xml:space="preserve">, Adaboost et un simple ANN. Comparé </w:t>
       </w:r>
       <w:r>
         <w:t>aux premiers modèles testés</w:t>
       </w:r>
       <w:r>
-        <w:t xml:space="preserve"> avec les données "brutes", une augmentation significative a eu lieu permettant de passer d'une MAE de 14 min à 10 min. Il sera malheureusement difficile de passer en dessous car chaque </w:t>
-      </w:r>
-      <w:proofErr w:type="spellStart"/>
-      <w:r>
-        <w:t>feature</w:t>
-      </w:r>
-      <w:proofErr w:type="spellEnd"/>
-      <w:r>
-        <w:t xml:space="preserve"> est désormais assez propre. C'est un point à discuter avec mon mentor lors d'une session de mentorat</w:t>
+        <w:t xml:space="preserve"> avec les données "brutes", une augmentation significative a eu lieu permettant de passer d'une MAE de 14 min à 10 min. Il sera malheureusement difficile de passer en dessous car chaque feature est désormais assez propre. C'est un point à discuter avec mon mentor lors d'une session de mentorat</w:t>
       </w:r>
     </w:p>
     <w:p>
@@ -4081,11 +3885,11 @@
         <w:pStyle w:val="Titre3"/>
         <w:jc w:val="both"/>
       </w:pPr>
-      <w:bookmarkStart w:id="17" w:name="_Toc500012375"/>
+      <w:bookmarkStart w:id="16" w:name="_Toc500012375"/>
       <w:r>
         <w:t>Jour 16 (16/11/17) – Durée travail 2h30:</w:t>
       </w:r>
-      <w:bookmarkEnd w:id="17"/>
+      <w:bookmarkEnd w:id="16"/>
     </w:p>
     <w:p>
       <w:pPr>
@@ -4181,11 +3985,11 @@
         <w:pStyle w:val="Titre3"/>
         <w:jc w:val="both"/>
       </w:pPr>
-      <w:bookmarkStart w:id="18" w:name="_Toc500012376"/>
+      <w:bookmarkStart w:id="17" w:name="_Toc500012376"/>
       <w:r>
         <w:t>Jour 17 (17/11/17) – Durée travail 3h:</w:t>
       </w:r>
-      <w:bookmarkEnd w:id="18"/>
+      <w:bookmarkEnd w:id="17"/>
     </w:p>
     <w:p>
       <w:pPr>
@@ -4201,11 +4005,11 @@
         <w:pStyle w:val="Titre3"/>
         <w:jc w:val="both"/>
       </w:pPr>
-      <w:bookmarkStart w:id="19" w:name="_Toc500012377"/>
+      <w:bookmarkStart w:id="18" w:name="_Toc500012377"/>
       <w:r>
         <w:t>Jour 18 (18/11/17) – Durée travail 9h:</w:t>
       </w:r>
-      <w:bookmarkEnd w:id="19"/>
+      <w:bookmarkEnd w:id="18"/>
     </w:p>
     <w:p>
       <w:pPr>
@@ -4234,15 +4038,7 @@
       </w:pPr>
       <w:r>
         <w:tab/>
-        <w:t xml:space="preserve">J'en profite donc pour "finaliser" le projet 3. Les résultats de tests étant très satisfaisant à mon gout, j'ai décidé de fixer les derniers bugs sur la génération du </w:t>
-      </w:r>
-      <w:proofErr w:type="spellStart"/>
-      <w:r>
-        <w:t>dataset</w:t>
-      </w:r>
-      <w:proofErr w:type="spellEnd"/>
-      <w:r>
-        <w:t xml:space="preserve"> de </w:t>
+        <w:t xml:space="preserve">J'en profite donc pour "finaliser" le projet 3. Les résultats de tests étant très satisfaisant à mon gout, j'ai décidé de fixer les derniers bugs sur la génération du dataset de </w:t>
       </w:r>
       <w:proofErr w:type="spellStart"/>
       <w:r>
@@ -4286,11 +4082,11 @@
         <w:pStyle w:val="Titre3"/>
         <w:jc w:val="both"/>
       </w:pPr>
-      <w:bookmarkStart w:id="20" w:name="_Toc500012378"/>
+      <w:bookmarkStart w:id="19" w:name="_Toc500012378"/>
       <w:r>
         <w:t>Jour 19 (19/11/17) – Durée travail 6h:</w:t>
       </w:r>
-      <w:bookmarkEnd w:id="20"/>
+      <w:bookmarkEnd w:id="19"/>
     </w:p>
     <w:p>
       <w:pPr>
@@ -4331,33 +4127,33 @@
         <w:pStyle w:val="Titre3"/>
         <w:jc w:val="both"/>
       </w:pPr>
-      <w:bookmarkStart w:id="21" w:name="_Toc500012379"/>
+      <w:bookmarkStart w:id="20" w:name="_Toc500012379"/>
       <w:r>
         <w:t>Jour 20 (20/11/17) – Durée travail 1h:</w:t>
       </w:r>
+      <w:bookmarkEnd w:id="20"/>
+    </w:p>
+    <w:p>
+      <w:pPr>
+        <w:jc w:val="both"/>
+      </w:pPr>
+      <w:r>
+        <w:tab/>
+      </w:r>
+      <w:r>
+        <w:t>Ce jour je n'ai pas eu le temps en particulier d'avancer étant pris sur un autre projet à part. J'ai juste pu faire quelques diapos du Projet 4.</w:t>
+      </w:r>
+    </w:p>
+    <w:p>
+      <w:pPr>
+        <w:pStyle w:val="Titre3"/>
+        <w:jc w:val="both"/>
+      </w:pPr>
+      <w:bookmarkStart w:id="21" w:name="_Toc500012380"/>
+      <w:r>
+        <w:t>Jour 21 (21/11/17) – Durée travail 3h:</w:t>
+      </w:r>
       <w:bookmarkEnd w:id="21"/>
-    </w:p>
-    <w:p>
-      <w:pPr>
-        <w:jc w:val="both"/>
-      </w:pPr>
-      <w:r>
-        <w:tab/>
-      </w:r>
-      <w:r>
-        <w:t>Ce jour je n'ai pas eu le temps en particulier d'avancer étant pris sur un autre projet à part. J'ai juste pu faire quelques diapos du Projet 4.</w:t>
-      </w:r>
-    </w:p>
-    <w:p>
-      <w:pPr>
-        <w:pStyle w:val="Titre3"/>
-        <w:jc w:val="both"/>
-      </w:pPr>
-      <w:bookmarkStart w:id="22" w:name="_Toc500012380"/>
-      <w:r>
-        <w:t>Jour 21 (21/11/17) – Durée travail 3h:</w:t>
-      </w:r>
-      <w:bookmarkEnd w:id="22"/>
     </w:p>
     <w:p>
       <w:pPr>
@@ -4382,11 +4178,11 @@
         <w:pStyle w:val="Titre3"/>
         <w:jc w:val="both"/>
       </w:pPr>
-      <w:bookmarkStart w:id="23" w:name="_Toc500012381"/>
+      <w:bookmarkStart w:id="22" w:name="_Toc500012381"/>
       <w:r>
         <w:t>Jour 22 (22/11/17) – Durée travail 2h:</w:t>
       </w:r>
-      <w:bookmarkEnd w:id="23"/>
+      <w:bookmarkEnd w:id="22"/>
     </w:p>
     <w:p>
       <w:pPr>
@@ -4410,12 +4206,12 @@
       <w:pPr>
         <w:pStyle w:val="Titre3"/>
       </w:pPr>
-      <w:bookmarkStart w:id="24" w:name="_Toc500012382"/>
+      <w:bookmarkStart w:id="23" w:name="_Toc500012382"/>
       <w:r>
         <w:lastRenderedPageBreak/>
         <w:t>Jour 23 (23/11/17) – Durée travail 2h:</w:t>
       </w:r>
-      <w:bookmarkEnd w:id="24"/>
+      <w:bookmarkEnd w:id="23"/>
     </w:p>
     <w:p>
       <w:pPr>
@@ -4538,11 +4334,11 @@
       <w:pPr>
         <w:pStyle w:val="Titre3"/>
       </w:pPr>
-      <w:bookmarkStart w:id="25" w:name="_Toc500012383"/>
+      <w:bookmarkStart w:id="24" w:name="_Toc500012383"/>
       <w:r>
         <w:t>Jour 24 (24/11/17) – Durée travail 2h:</w:t>
       </w:r>
-      <w:bookmarkEnd w:id="25"/>
+      <w:bookmarkEnd w:id="24"/>
     </w:p>
     <w:p>
       <w:pPr>
@@ -4646,11 +4442,11 @@
       <w:pPr>
         <w:pStyle w:val="Titre3"/>
       </w:pPr>
-      <w:bookmarkStart w:id="26" w:name="_Toc500012384"/>
+      <w:bookmarkStart w:id="25" w:name="_Toc500012384"/>
       <w:r>
         <w:t>Jour 25 (25/11/17) – Durée travail 7h:</w:t>
       </w:r>
-      <w:bookmarkEnd w:id="26"/>
+      <w:bookmarkEnd w:id="25"/>
     </w:p>
     <w:p>
       <w:r>
@@ -4692,11 +4488,11 @@
       <w:pPr>
         <w:pStyle w:val="Titre3"/>
       </w:pPr>
-      <w:bookmarkStart w:id="27" w:name="_Toc500012385"/>
+      <w:bookmarkStart w:id="26" w:name="_Toc500012385"/>
       <w:r>
         <w:t>Jour 26 (26/11/17) – Durée travail 8h:</w:t>
       </w:r>
-      <w:bookmarkEnd w:id="27"/>
+      <w:bookmarkEnd w:id="26"/>
     </w:p>
     <w:p>
       <w:pPr>
@@ -4732,47 +4528,7 @@
       </w:pPr>
       <w:r>
         <w:tab/>
-        <w:t xml:space="preserve">Lors de cette après-midi, j'ai mis en place un second modèle de prédiction uniquement basé sur le temps. L'idée était de prédire le retard par jour uniquement (car il manque parfois des heures dans le </w:t>
-      </w:r>
-      <w:proofErr w:type="spellStart"/>
-      <w:r>
-        <w:t>dataset</w:t>
-      </w:r>
-      <w:proofErr w:type="spellEnd"/>
-      <w:r>
-        <w:t xml:space="preserve">). De ce fait, un nouveau </w:t>
-      </w:r>
-      <w:proofErr w:type="spellStart"/>
-      <w:r>
-        <w:t>dataset</w:t>
-      </w:r>
-      <w:proofErr w:type="spellEnd"/>
-      <w:r>
-        <w:t xml:space="preserve"> a été fait avec juste date et retard. Pour l'évaluation, le </w:t>
-      </w:r>
-      <w:proofErr w:type="spellStart"/>
-      <w:r>
-        <w:t>dataset</w:t>
-      </w:r>
-      <w:proofErr w:type="spellEnd"/>
-      <w:r>
-        <w:t xml:space="preserve"> de test a été pris sur le site en utilisant les données de 2017. En effet, le principal défaut de mon précédent modèle linéaire était que j'utilise certains points aléatoires du </w:t>
-      </w:r>
-      <w:proofErr w:type="spellStart"/>
-      <w:r>
-        <w:t>dataset</w:t>
-      </w:r>
-      <w:proofErr w:type="spellEnd"/>
-      <w:r>
-        <w:t xml:space="preserve"> comme test set. Or ceux-ci sont très liés aux points précédents/suivants. De ce fait l'utilisation d'un </w:t>
-      </w:r>
-      <w:proofErr w:type="spellStart"/>
-      <w:r>
-        <w:t>dataset</w:t>
-      </w:r>
-      <w:proofErr w:type="spellEnd"/>
-      <w:r>
-        <w:t xml:space="preserve"> de 2017 peut être pas mal bien que un peu hors sujet. Une alternative aurait été de prendre le mois de décembre mais ce mois-ci est très différents en terme de tendance des autres car il y a Noel.</w:t>
+        <w:t>Lors de cette après-midi, j'ai mis en place un second modèle de prédiction uniquement basé sur le temps. L'idée était de prédire le retard par jour uniquement (car il manque parfois des heures dans le dataset). De ce fait, un nouveau dataset a été fait avec juste date et retard. Pour l'évaluation, le dataset de test a été pris sur le site en utilisant les données de 2017. En effet, le principal défaut de mon précédent modèle linéaire était que j'utilise certains points aléatoires du dataset comme test set. Or ceux-ci sont très liés aux points précédents/suivants. De ce fait l'utilisation d'un dataset de 2017 peut être pas mal bien que un peu hors sujet. Une alternative aurait été de prendre le mois de décembre mais ce mois-ci est très différents en terme de tendance des autres car il y a Noel.</w:t>
       </w:r>
     </w:p>
     <w:p>
@@ -4798,11 +4554,11 @@
         <w:pStyle w:val="Titre3"/>
         <w:jc w:val="both"/>
       </w:pPr>
-      <w:bookmarkStart w:id="28" w:name="_Toc500012386"/>
+      <w:bookmarkStart w:id="27" w:name="_Toc500012386"/>
       <w:r>
         <w:t>Jour 27 (27/11/17) – Durée travail 4h:</w:t>
       </w:r>
-      <w:bookmarkEnd w:id="28"/>
+      <w:bookmarkEnd w:id="27"/>
     </w:p>
     <w:p>
       <w:pPr>
@@ -4862,11 +4618,11 @@
       <w:pPr>
         <w:pStyle w:val="Titre3"/>
       </w:pPr>
-      <w:bookmarkStart w:id="29" w:name="_Toc500012387"/>
+      <w:bookmarkStart w:id="28" w:name="_Toc500012387"/>
       <w:r>
         <w:t>Jour 28 (28/11/17) – Durée travail 4h:</w:t>
       </w:r>
-      <w:bookmarkEnd w:id="29"/>
+      <w:bookmarkEnd w:id="28"/>
     </w:p>
     <w:p>
       <w:r>
@@ -4879,15 +4635,7 @@
       </w:r>
       <w:proofErr w:type="gramEnd"/>
       <w:r>
-        <w:t xml:space="preserve"> du RBM mais afin d'avoir plus de </w:t>
-      </w:r>
-      <w:proofErr w:type="spellStart"/>
-      <w:r>
-        <w:t>feature</w:t>
-      </w:r>
-      <w:proofErr w:type="spellEnd"/>
-      <w:r>
-        <w:t xml:space="preserve"> </w:t>
+        <w:t xml:space="preserve"> du RBM mais afin d'avoir plus de feature </w:t>
       </w:r>
       <w:proofErr w:type="spellStart"/>
       <w:r>
@@ -4948,11 +4696,11 @@
       <w:pPr>
         <w:pStyle w:val="Titre3"/>
       </w:pPr>
-      <w:bookmarkStart w:id="30" w:name="_Toc500012388"/>
+      <w:bookmarkStart w:id="29" w:name="_Toc500012388"/>
       <w:r>
         <w:t>Jour 29 (29/11/17) – Durée travail 4h:</w:t>
       </w:r>
-      <w:bookmarkEnd w:id="30"/>
+      <w:bookmarkEnd w:id="29"/>
     </w:p>
     <w:p>
       <w:r>
@@ -5071,15 +4819,7 @@
         <w:t>côté</w:t>
       </w:r>
       <w:r>
-        <w:t xml:space="preserve"> des </w:t>
-      </w:r>
-      <w:proofErr w:type="spellStart"/>
-      <w:r>
-        <w:t>features</w:t>
-      </w:r>
-      <w:proofErr w:type="spellEnd"/>
-      <w:r>
-        <w:t xml:space="preserve"> interactions</w:t>
+        <w:t xml:space="preserve"> des features interactions</w:t>
       </w:r>
     </w:p>
     <w:p>
@@ -5091,13 +4831,8 @@
         </w:numPr>
       </w:pPr>
       <w:r>
-        <w:t xml:space="preserve">Si possible ajouter nb de vol dans le </w:t>
-      </w:r>
-      <w:proofErr w:type="spellStart"/>
-      <w:r>
-        <w:t>dataset</w:t>
-      </w:r>
-      <w:proofErr w:type="spellEnd"/>
+        <w:t>Si possible ajouter nb de vol dans le dataset</w:t>
+      </w:r>
     </w:p>
     <w:p>
       <w:pPr>
@@ -5115,11 +4850,11 @@
       <w:pPr>
         <w:pStyle w:val="Titre3"/>
       </w:pPr>
-      <w:bookmarkStart w:id="31" w:name="_Toc500012389"/>
+      <w:bookmarkStart w:id="30" w:name="_Toc500012389"/>
       <w:r>
         <w:t>Jour 30 (30/11/17) – Durée travail 3h30:</w:t>
       </w:r>
-      <w:bookmarkEnd w:id="31"/>
+      <w:bookmarkEnd w:id="30"/>
     </w:p>
     <w:p>
       <w:pPr>
@@ -5127,15 +4862,7 @@
       </w:pPr>
       <w:r>
         <w:tab/>
-        <w:t xml:space="preserve">L'objectif de la soirée était de mettre en place un </w:t>
-      </w:r>
-      <w:proofErr w:type="spellStart"/>
-      <w:r>
-        <w:t>dataset</w:t>
-      </w:r>
-      <w:proofErr w:type="spellEnd"/>
-      <w:r>
-        <w:t xml:space="preserve"> prenant en compte le nb de vols. Du coup avec diverses agrégations, du </w:t>
+        <w:t xml:space="preserve">L'objectif de la soirée était de mettre en place un dataset prenant en compte le nb de vols. Du coup avec diverses agrégations, du </w:t>
       </w:r>
       <w:proofErr w:type="spellStart"/>
       <w:r>
@@ -5143,23 +4870,7 @@
       </w:r>
       <w:proofErr w:type="spellEnd"/>
       <w:r>
-        <w:t xml:space="preserve">, j'arrive à avoir le </w:t>
-      </w:r>
-      <w:proofErr w:type="spellStart"/>
-      <w:r>
-        <w:t>dataset</w:t>
-      </w:r>
-      <w:proofErr w:type="spellEnd"/>
-      <w:r>
-        <w:t xml:space="preserve"> que je désire. Qui plus est, il est plus léger par la concaténation. Du coup je peux tester les modèles directement dans le notebook sans crash. Je peux aussi faire l'optimisation dedans et même aller jusque comparer 2 encodages de </w:t>
-      </w:r>
-      <w:proofErr w:type="spellStart"/>
-      <w:r>
-        <w:t>dataset</w:t>
-      </w:r>
-      <w:proofErr w:type="spellEnd"/>
-      <w:r>
-        <w:t xml:space="preserve"> différents. Du coup, ça avance bien et je commence à comprendre pk le précédent modèle ne marchait pas. L'objectif du lendemain à ce stade est de terminer l'optimisation avec du </w:t>
+        <w:t xml:space="preserve">, j'arrive à avoir le dataset que je désire. Qui plus est, il est plus léger par la concaténation. Du coup je peux tester les modèles directement dans le notebook sans crash. Je peux aussi faire l'optimisation dedans et même aller jusque comparer 2 encodages de dataset différents. Du coup, ça avance bien et je commence à comprendre pk le précédent modèle ne marchait pas. L'objectif du lendemain à ce stade est de terminer l'optimisation avec du </w:t>
       </w:r>
       <w:proofErr w:type="spellStart"/>
       <w:r>
@@ -5190,11 +4901,11 @@
         <w:pStyle w:val="Titre3"/>
         <w:jc w:val="both"/>
       </w:pPr>
-      <w:bookmarkStart w:id="32" w:name="_Toc500012390"/>
+      <w:bookmarkStart w:id="31" w:name="_Toc500012390"/>
       <w:r>
         <w:t>Jour 31 (01/12/17) – Durée travail 2h:</w:t>
       </w:r>
-      <w:bookmarkEnd w:id="32"/>
+      <w:bookmarkEnd w:id="31"/>
     </w:p>
     <w:p>
       <w:pPr>
@@ -5226,35 +4937,11 @@
         <w:pStyle w:val="Titre3"/>
         <w:jc w:val="both"/>
       </w:pPr>
-      <w:bookmarkStart w:id="33" w:name="_Toc500012391"/>
-      <w:r>
-        <w:t>Jour 3</w:t>
-      </w:r>
-      <w:r>
-        <w:t>2</w:t>
-      </w:r>
-      <w:r>
-        <w:t xml:space="preserve"> (0</w:t>
-      </w:r>
-      <w:r>
-        <w:t>2</w:t>
-      </w:r>
-      <w:r>
-        <w:t xml:space="preserve">/12/17) – Durée travail </w:t>
-      </w:r>
-      <w:r>
-        <w:t>10</w:t>
-      </w:r>
-      <w:r>
-        <w:t>h</w:t>
-      </w:r>
-      <w:r>
-        <w:t>30</w:t>
-      </w:r>
-      <w:r>
-        <w:t>:</w:t>
-      </w:r>
-      <w:bookmarkEnd w:id="33"/>
+      <w:bookmarkStart w:id="32" w:name="_Toc500012391"/>
+      <w:r>
+        <w:t>Jour 32 (02/12/17) – Durée travail 10h30:</w:t>
+      </w:r>
+      <w:bookmarkEnd w:id="32"/>
     </w:p>
     <w:p>
       <w:pPr>
@@ -5262,8 +4949,6 @@
       </w:pPr>
       <w:r>
         <w:tab/>
-      </w:r>
-      <w:r>
         <w:t xml:space="preserve">Ce jour, la rédaction du rapport a été faite. Celle-ci a été assez pénible car le rapport est long (26 pages) et s'appuie sur divers modèles faits dont il fallait retrouver les informations dans les divers notebooks. Celui-ci a mis près de 5h à être rédigé. Par la suite, le </w:t>
       </w:r>
       <w:proofErr w:type="spellStart"/>
@@ -5281,15 +4966,7 @@
       </w:pPr>
       <w:r>
         <w:tab/>
-        <w:t xml:space="preserve">Par la suite, j'ai mis à jour le site suite au changement de format du </w:t>
-      </w:r>
-      <w:proofErr w:type="spellStart"/>
-      <w:r>
-        <w:t>dataset</w:t>
-      </w:r>
-      <w:proofErr w:type="spellEnd"/>
-      <w:r>
-        <w:t>. Celui-ci n'a pas encore été mis en ligne car je ne sais pas s'il faut supprimer le P3.</w:t>
+        <w:t>Par la suite, j'ai mis à jour le site suite au changement de format du dataset. Celui-ci n'a pas encore été mis en ligne car je ne sais pas s'il faut supprimer le P3.</w:t>
       </w:r>
     </w:p>
     <w:p>
@@ -5303,9 +4980,136 @@
     </w:p>
     <w:p>
       <w:pPr>
+        <w:pStyle w:val="Titre3"/>
+        <w:jc w:val="both"/>
+      </w:pPr>
+      <w:r>
+        <w:t>Jour 3</w:t>
+      </w:r>
+      <w:r>
+        <w:t>3</w:t>
+      </w:r>
+      <w:r>
+        <w:t xml:space="preserve"> (0</w:t>
+      </w:r>
+      <w:r>
+        <w:t>3</w:t>
+      </w:r>
+      <w:r>
+        <w:t xml:space="preserve">/12/17) – Durée travail </w:t>
+      </w:r>
+      <w:r>
+        <w:t>8h</w:t>
+      </w:r>
+      <w:r>
+        <w:t>:</w:t>
+      </w:r>
+    </w:p>
+    <w:p>
+      <w:pPr>
+        <w:jc w:val="both"/>
+      </w:pPr>
+      <w:r>
+        <w:tab/>
+        <w:t xml:space="preserve">Durant la nuit, j'ai pensé à un problème possible dans les visualisations du P4 à cause d'un shift entre 2 dataset. Du coup durant la matinée, je reprends les graphes qui confirment mon idée et aussi me rassure sur l'analyse des résultats qui sont plus cohérents. </w:t>
+      </w:r>
+    </w:p>
+    <w:p>
+      <w:pPr>
+        <w:ind w:firstLine="708"/>
+        <w:jc w:val="both"/>
+      </w:pPr>
+      <w:r>
+        <w:t xml:space="preserve">Par la suite, je reprends la relecture du rapport où j'en profite pour corriger ces points. Ensuite, je modifie la présentation, corrige quelques fautes et refait un passage à blanc (29 min </w:t>
+      </w:r>
+      <w:proofErr w:type="gramStart"/>
+      <w:r>
+        <w:t xml:space="preserve">47 </w:t>
+      </w:r>
+      <w:proofErr w:type="gramEnd"/>
+      <w:r>
+        <w:sym w:font="Wingdings" w:char="F04A"/>
+      </w:r>
+      <w:r>
+        <w:t>).</w:t>
+      </w:r>
+    </w:p>
+    <w:p>
+      <w:pPr>
+        <w:ind w:firstLine="708"/>
+        <w:jc w:val="both"/>
+      </w:pPr>
+      <w:r>
+        <w:t>Durant l'après-midi, je reprends la structure de l'API pour rendre tous les projets visible sur une page d'accueil pour le jury final.</w:t>
+      </w:r>
+    </w:p>
+    <w:p>
+      <w:pPr>
+        <w:ind w:firstLine="708"/>
+        <w:jc w:val="both"/>
+      </w:pPr>
+      <w:r>
+        <w:t xml:space="preserve">Une fois ceci fait, je décide de me renseigner sur les Virtual </w:t>
+      </w:r>
+      <w:proofErr w:type="spellStart"/>
+      <w:r>
+        <w:t>environments</w:t>
+      </w:r>
+      <w:proofErr w:type="spellEnd"/>
+      <w:r>
+        <w:t xml:space="preserve">. Cependant pour éviter de faire planter </w:t>
+      </w:r>
+      <w:proofErr w:type="spellStart"/>
+      <w:r>
+        <w:t>qqch</w:t>
+      </w:r>
+      <w:proofErr w:type="spellEnd"/>
+      <w:r>
+        <w:t xml:space="preserve"> durant la formation, je testerai cela qu'une fois tous les projets finis (les </w:t>
+      </w:r>
+      <w:r>
+        <w:lastRenderedPageBreak/>
+        <w:t xml:space="preserve">diverses installations de CUDA / </w:t>
+      </w:r>
+      <w:proofErr w:type="spellStart"/>
+      <w:r>
+        <w:t>CudNN</w:t>
+      </w:r>
+      <w:proofErr w:type="spellEnd"/>
+      <w:r>
+        <w:t xml:space="preserve"> </w:t>
+      </w:r>
+      <w:proofErr w:type="spellStart"/>
+      <w:r>
+        <w:t>etc</w:t>
+      </w:r>
+      <w:proofErr w:type="spellEnd"/>
+      <w:r>
+        <w:t xml:space="preserve"> ayant été difficile initialement, je ne veux pas tout faire planter).</w:t>
+      </w:r>
+    </w:p>
+    <w:p>
+      <w:pPr>
+        <w:ind w:firstLine="708"/>
+        <w:jc w:val="both"/>
+      </w:pPr>
+      <w:r>
+        <w:t xml:space="preserve"> Pour finir, je décide donc de continuer sur le P5 en nettoyage un peu le notebook afin de le rendre plus lisible et commence à regarder pour la partie </w:t>
+      </w:r>
+      <w:proofErr w:type="spellStart"/>
+      <w:r>
+        <w:t>Clustering</w:t>
+      </w:r>
+      <w:proofErr w:type="spellEnd"/>
+      <w:r>
+        <w:t xml:space="preserve"> des Clients.</w:t>
+      </w:r>
+    </w:p>
+    <w:p>
+      <w:pPr>
         <w:pStyle w:val="Titre2"/>
       </w:pPr>
-      <w:bookmarkStart w:id="34" w:name="_Toc500012392"/>
+      <w:bookmarkStart w:id="33" w:name="_Toc500012392"/>
       <w:r>
         <w:t xml:space="preserve">Temps de travail : </w:t>
       </w:r>
@@ -5313,14 +5117,20 @@
         <w:t>1</w:t>
       </w:r>
       <w:r>
-        <w:t>61</w:t>
+        <w:t>6</w:t>
+      </w:r>
+      <w:r>
+        <w:t>9</w:t>
       </w:r>
       <w:r>
         <w:t>h</w:t>
       </w:r>
+      <w:bookmarkEnd w:id="33"/>
+    </w:p>
+    <w:p>
+      <w:bookmarkStart w:id="34" w:name="_GoBack"/>
       <w:bookmarkEnd w:id="34"/>
     </w:p>
-    <w:p/>
     <w:sectPr>
       <w:pgSz w:w="11906" w:h="16838"/>
       <w:pgMar w:top="1417" w:right="1417" w:bottom="1417" w:left="1417" w:header="708" w:footer="708" w:gutter="0"/>
@@ -6533,7 +6343,7 @@
 </file>
 
 <file path=customXml/itemProps1.xml><?xml version="1.0" encoding="utf-8"?>
-<ds:datastoreItem xmlns:ds="http://schemas.openxmlformats.org/officeDocument/2006/customXml" ds:itemID="{89987E44-DF30-42A7-8A01-ED57FC4877D9}">
+<ds:datastoreItem xmlns:ds="http://schemas.openxmlformats.org/officeDocument/2006/customXml" ds:itemID="{85843324-B915-45A6-803B-FE5ECFC06608}">
   <ds:schemaRefs>
     <ds:schemaRef ds:uri="http://schemas.openxmlformats.org/officeDocument/2006/bibliography"/>
   </ds:schemaRefs>

</xml_diff>

<commit_message>
Ajout de jours 34 à 37
</commit_message>
<xml_diff>
--- a/Journal de suivi.docx
+++ b/Journal de suivi.docx
@@ -4984,25 +4984,7 @@
         <w:jc w:val="both"/>
       </w:pPr>
       <w:r>
-        <w:t>Jour 3</w:t>
-      </w:r>
-      <w:r>
-        <w:t>3</w:t>
-      </w:r>
-      <w:r>
-        <w:t xml:space="preserve"> (0</w:t>
-      </w:r>
-      <w:r>
-        <w:t>3</w:t>
-      </w:r>
-      <w:r>
-        <w:t xml:space="preserve">/12/17) – Durée travail </w:t>
-      </w:r>
-      <w:r>
-        <w:t>8h</w:t>
-      </w:r>
-      <w:r>
-        <w:t>:</w:t>
+        <w:t>Jour 33 (03/12/17) – Durée travail 8h:</w:t>
       </w:r>
     </w:p>
     <w:p>
@@ -5107,9 +5089,323 @@
     </w:p>
     <w:p>
       <w:pPr>
+        <w:pStyle w:val="Titre3"/>
+        <w:jc w:val="both"/>
+      </w:pPr>
+      <w:r>
+        <w:t>Jour 3</w:t>
+      </w:r>
+      <w:r>
+        <w:t>4</w:t>
+      </w:r>
+      <w:r>
+        <w:t xml:space="preserve"> (0</w:t>
+      </w:r>
+      <w:r>
+        <w:t>4</w:t>
+      </w:r>
+      <w:r>
+        <w:t xml:space="preserve">/12/17) – Durée travail </w:t>
+      </w:r>
+      <w:r>
+        <w:t>2</w:t>
+      </w:r>
+      <w:r>
+        <w:t>h:</w:t>
+      </w:r>
+    </w:p>
+    <w:p>
+      <w:pPr>
+        <w:ind w:firstLine="708"/>
+        <w:jc w:val="both"/>
+      </w:pPr>
+      <w:r>
+        <w:t>Après avoir repassé la présentation du P5, je décide d'ajouter une analyse des résidus pour avoir un intervalle de confiance. Ne connaissant pas trop comment faire, cela a pris pas mal de temps. Une fois fait, le rapport ainsi que la présentation ont été updaté pour la soutenance le lendemain.</w:t>
+      </w:r>
+    </w:p>
+    <w:p>
+      <w:pPr>
+        <w:pStyle w:val="Titre3"/>
+        <w:jc w:val="both"/>
+      </w:pPr>
+      <w:r>
+        <w:t>Jour 3</w:t>
+      </w:r>
+      <w:r>
+        <w:t>5</w:t>
+      </w:r>
+      <w:r>
+        <w:t xml:space="preserve"> (0</w:t>
+      </w:r>
+      <w:r>
+        <w:t>5</w:t>
+      </w:r>
+      <w:r>
+        <w:t xml:space="preserve">/12/17) – Durée travail </w:t>
+      </w:r>
+      <w:r>
+        <w:t>2</w:t>
+      </w:r>
+      <w:r>
+        <w:t>h:</w:t>
+      </w:r>
+    </w:p>
+    <w:p>
+      <w:pPr>
+        <w:ind w:firstLine="708"/>
+        <w:jc w:val="both"/>
+      </w:pPr>
+      <w:r>
+        <w:t>Je repasse une dernière fois la présentation pour éviter de ne pas trouver un mot ou bafouiller. A 19h la soutenance a lieu. Malgré quelques hésitations et erreurs, celui-ci est validé. Il n'y a qu'un seul point un peu curieux sur la Cross Validation que je dois revoir avec mon mentor le lendemain.</w:t>
+      </w:r>
+    </w:p>
+    <w:p>
+      <w:pPr>
+        <w:pStyle w:val="Titre3"/>
+        <w:jc w:val="both"/>
+      </w:pPr>
+      <w:r>
+        <w:t>Jour 3</w:t>
+      </w:r>
+      <w:r>
+        <w:t>6</w:t>
+      </w:r>
+      <w:r>
+        <w:t xml:space="preserve"> (0</w:t>
+      </w:r>
+      <w:r>
+        <w:t>6</w:t>
+      </w:r>
+      <w:r>
+        <w:t xml:space="preserve">/12/17) – Durée travail </w:t>
+      </w:r>
+      <w:r>
+        <w:t>3</w:t>
+      </w:r>
+      <w:r>
+        <w:t>h:</w:t>
+      </w:r>
+    </w:p>
+    <w:p>
+      <w:pPr>
+        <w:ind w:firstLine="708"/>
+        <w:jc w:val="both"/>
+      </w:pPr>
+      <w:r>
+        <w:t xml:space="preserve">Ayant validé le P4 et étant en attente d'info pour le P5, je décide de regarder le P6 qui aborde un sujet complètement inconnu. Je télécharge juste un dataset. Je vois que je dois </w:t>
+      </w:r>
+      <w:proofErr w:type="spellStart"/>
+      <w:r>
+        <w:t>cleaner</w:t>
+      </w:r>
+      <w:proofErr w:type="spellEnd"/>
+      <w:r>
+        <w:t xml:space="preserve"> pas mal le texte (qui a des balises HTML). Avant de commencer tout cela, je regardé du </w:t>
+      </w:r>
+      <w:proofErr w:type="spellStart"/>
+      <w:r>
+        <w:t>coté</w:t>
+      </w:r>
+      <w:proofErr w:type="spellEnd"/>
+      <w:r>
+        <w:t xml:space="preserve"> de la lib </w:t>
+      </w:r>
+      <w:proofErr w:type="spellStart"/>
+      <w:r>
+        <w:t>nltk</w:t>
+      </w:r>
+      <w:proofErr w:type="spellEnd"/>
+      <w:r>
+        <w:t xml:space="preserve"> sur des </w:t>
+      </w:r>
+      <w:proofErr w:type="spellStart"/>
+      <w:r>
+        <w:t>videos</w:t>
+      </w:r>
+      <w:proofErr w:type="spellEnd"/>
+      <w:r>
+        <w:t xml:space="preserve"> de </w:t>
+      </w:r>
+      <w:proofErr w:type="spellStart"/>
+      <w:r>
+        <w:t>Sentdex</w:t>
+      </w:r>
+      <w:proofErr w:type="spellEnd"/>
+      <w:r>
+        <w:t xml:space="preserve">. </w:t>
+      </w:r>
+    </w:p>
+    <w:p>
+      <w:pPr>
+        <w:ind w:firstLine="708"/>
+        <w:jc w:val="both"/>
+      </w:pPr>
+      <w:r>
+        <w:t xml:space="preserve">A 18h30, la session de mentorat a lieu où l'on a repris les points du P4 qui posaient des questions, par la suite on aborde le P5 ou le </w:t>
+      </w:r>
+      <w:proofErr w:type="spellStart"/>
+      <w:r>
+        <w:t>cleaning</w:t>
+      </w:r>
+      <w:proofErr w:type="spellEnd"/>
+      <w:r>
+        <w:t xml:space="preserve"> a été un peu trop violent. J'ai donc des pistes </w:t>
+      </w:r>
+      <w:proofErr w:type="spellStart"/>
+      <w:proofErr w:type="gramStart"/>
+      <w:r>
+        <w:t>a</w:t>
+      </w:r>
+      <w:proofErr w:type="spellEnd"/>
+      <w:proofErr w:type="gramEnd"/>
+      <w:r>
+        <w:t xml:space="preserve"> explorer (OHE sur les articles notamment). Une fois la session terminée, je teste ca mais une fois de plus "Memory </w:t>
+      </w:r>
+      <w:proofErr w:type="spellStart"/>
+      <w:r>
+        <w:t>Error</w:t>
+      </w:r>
+      <w:proofErr w:type="spellEnd"/>
+      <w:r>
+        <w:t>"… Je trouve peut-être une façon de regrouper les articles par sous-groupes via un traitement par mot clé à faire.</w:t>
+      </w:r>
+    </w:p>
+    <w:p>
+      <w:pPr>
+        <w:pStyle w:val="Titre3"/>
+        <w:jc w:val="both"/>
+      </w:pPr>
+      <w:r>
+        <w:t>Jour 37</w:t>
+      </w:r>
+      <w:r>
+        <w:t xml:space="preserve"> (0</w:t>
+      </w:r>
+      <w:r>
+        <w:t>7</w:t>
+      </w:r>
+      <w:r>
+        <w:t xml:space="preserve">/12/17) – Durée travail </w:t>
+      </w:r>
+      <w:r>
+        <w:t>2</w:t>
+      </w:r>
+      <w:r>
+        <w:t>h:</w:t>
+      </w:r>
+    </w:p>
+    <w:p>
+      <w:pPr>
+        <w:ind w:firstLine="708"/>
+        <w:jc w:val="both"/>
+      </w:pPr>
+      <w:r>
+        <w:t xml:space="preserve">L'objectif était de trouver comment réduire le nb d'objet sans perdre le sens des articles. Du coup je </w:t>
+      </w:r>
+      <w:r>
+        <w:t>mets</w:t>
+      </w:r>
+      <w:r>
+        <w:t xml:space="preserve"> en place quelques </w:t>
+      </w:r>
+      <w:proofErr w:type="spellStart"/>
+      <w:r>
+        <w:t>Regexp</w:t>
+      </w:r>
+      <w:proofErr w:type="spellEnd"/>
+      <w:r>
+        <w:t xml:space="preserve"> pour grouper les articles entre eux mais cela n'est pas évident. Malgré une dizaine de </w:t>
+      </w:r>
+      <w:proofErr w:type="spellStart"/>
+      <w:r>
+        <w:t>R</w:t>
+      </w:r>
+      <w:r>
+        <w:t>egexp</w:t>
+      </w:r>
+      <w:proofErr w:type="spellEnd"/>
+      <w:r>
+        <w:t>, la réduction n'est pas énorme. Une alternative reste à générer via un script python ce dataset et fusionner dans un 1</w:t>
+      </w:r>
+      <w:r>
+        <w:rPr>
+          <w:vertAlign w:val="superscript"/>
+        </w:rPr>
+        <w:t>er</w:t>
+      </w:r>
+      <w:r>
+        <w:t xml:space="preserve"> temps par </w:t>
+      </w:r>
+      <w:proofErr w:type="spellStart"/>
+      <w:r>
+        <w:t>Invoice</w:t>
+      </w:r>
+      <w:proofErr w:type="spellEnd"/>
+      <w:r>
+        <w:t xml:space="preserve"> </w:t>
+      </w:r>
+      <w:proofErr w:type="spellStart"/>
+      <w:r>
+        <w:t>Number</w:t>
+      </w:r>
+      <w:proofErr w:type="spellEnd"/>
+      <w:r>
+        <w:t xml:space="preserve">. Cela va être à tester ce weekend end. Le reste des datas était plutôt bien géré (gestion par jour et moment de la journée, nb d'achats, moyenne de visites etc…). Du coup après ce traitement, le </w:t>
+      </w:r>
+      <w:proofErr w:type="spellStart"/>
+      <w:r>
+        <w:t>clustering</w:t>
+      </w:r>
+      <w:proofErr w:type="spellEnd"/>
+      <w:r>
+        <w:t xml:space="preserve"> va pouvoir être mis en place pour labéliser les clients et il restera à faire un </w:t>
+      </w:r>
+      <w:proofErr w:type="spellStart"/>
+      <w:r>
+        <w:t>classifieur</w:t>
+      </w:r>
+      <w:proofErr w:type="spellEnd"/>
+      <w:r>
+        <w:t xml:space="preserve"> (je pense à un </w:t>
+      </w:r>
+      <w:proofErr w:type="spellStart"/>
+      <w:r>
+        <w:t>Random</w:t>
+      </w:r>
+      <w:proofErr w:type="spellEnd"/>
+      <w:r>
+        <w:t xml:space="preserve"> Forest ou un </w:t>
+      </w:r>
+      <w:proofErr w:type="spellStart"/>
+      <w:r>
+        <w:t>Random</w:t>
+      </w:r>
+      <w:proofErr w:type="spellEnd"/>
+      <w:r>
+        <w:t xml:space="preserve"> </w:t>
+      </w:r>
+      <w:proofErr w:type="spellStart"/>
+      <w:r>
+        <w:t>Tree</w:t>
+      </w:r>
+      <w:proofErr w:type="spellEnd"/>
+      <w:r>
+        <w:t xml:space="preserve"> Classifier)</w:t>
+      </w:r>
+      <w:bookmarkStart w:id="33" w:name="_GoBack"/>
+      <w:bookmarkEnd w:id="33"/>
+    </w:p>
+    <w:p>
+      <w:pPr>
+        <w:ind w:firstLine="708"/>
+        <w:jc w:val="both"/>
+      </w:pPr>
+    </w:p>
+    <w:p>
+      <w:pPr>
         <w:pStyle w:val="Titre2"/>
       </w:pPr>
-      <w:bookmarkStart w:id="33" w:name="_Toc500012392"/>
+      <w:bookmarkStart w:id="34" w:name="_Toc500012392"/>
       <w:r>
         <w:t xml:space="preserve">Temps de travail : </w:t>
       </w:r>
@@ -5117,20 +5413,14 @@
         <w:t>1</w:t>
       </w:r>
       <w:r>
-        <w:t>6</w:t>
-      </w:r>
-      <w:r>
-        <w:t>9</w:t>
+        <w:t>78</w:t>
       </w:r>
       <w:r>
         <w:t>h</w:t>
       </w:r>
-      <w:bookmarkEnd w:id="33"/>
-    </w:p>
-    <w:p>
-      <w:bookmarkStart w:id="34" w:name="_GoBack"/>
       <w:bookmarkEnd w:id="34"/>
     </w:p>
+    <w:p/>
     <w:sectPr>
       <w:pgSz w:w="11906" w:h="16838"/>
       <w:pgMar w:top="1417" w:right="1417" w:bottom="1417" w:left="1417" w:header="708" w:footer="708" w:gutter="0"/>
@@ -6343,7 +6633,7 @@
 </file>
 
 <file path=customXml/itemProps1.xml><?xml version="1.0" encoding="utf-8"?>
-<ds:datastoreItem xmlns:ds="http://schemas.openxmlformats.org/officeDocument/2006/customXml" ds:itemID="{85843324-B915-45A6-803B-FE5ECFC06608}">
+<ds:datastoreItem xmlns:ds="http://schemas.openxmlformats.org/officeDocument/2006/customXml" ds:itemID="{1FDB1B25-4610-4D1E-9380-E3F7A16ED211}">
   <ds:schemaRefs>
     <ds:schemaRef ds:uri="http://schemas.openxmlformats.org/officeDocument/2006/bibliography"/>
   </ds:schemaRefs>

</xml_diff>

<commit_message>
AJOUT J38 - 39
</commit_message>
<xml_diff>
--- a/Journal de suivi.docx
+++ b/Journal de suivi.docx
@@ -5093,25 +5093,7 @@
         <w:jc w:val="both"/>
       </w:pPr>
       <w:r>
-        <w:t>Jour 3</w:t>
-      </w:r>
-      <w:r>
-        <w:t>4</w:t>
-      </w:r>
-      <w:r>
-        <w:t xml:space="preserve"> (0</w:t>
-      </w:r>
-      <w:r>
-        <w:t>4</w:t>
-      </w:r>
-      <w:r>
-        <w:t xml:space="preserve">/12/17) – Durée travail </w:t>
-      </w:r>
-      <w:r>
-        <w:t>2</w:t>
-      </w:r>
-      <w:r>
-        <w:t>h:</w:t>
+        <w:t>Jour 34 (04/12/17) – Durée travail 2h:</w:t>
       </w:r>
     </w:p>
     <w:p>
@@ -5129,25 +5111,7 @@
         <w:jc w:val="both"/>
       </w:pPr>
       <w:r>
-        <w:t>Jour 3</w:t>
-      </w:r>
-      <w:r>
-        <w:t>5</w:t>
-      </w:r>
-      <w:r>
-        <w:t xml:space="preserve"> (0</w:t>
-      </w:r>
-      <w:r>
-        <w:t>5</w:t>
-      </w:r>
-      <w:r>
-        <w:t xml:space="preserve">/12/17) – Durée travail </w:t>
-      </w:r>
-      <w:r>
-        <w:t>2</w:t>
-      </w:r>
-      <w:r>
-        <w:t>h:</w:t>
+        <w:t>Jour 35 (05/12/17) – Durée travail 2h:</w:t>
       </w:r>
     </w:p>
     <w:p>
@@ -5165,25 +5129,7 @@
         <w:jc w:val="both"/>
       </w:pPr>
       <w:r>
-        <w:t>Jour 3</w:t>
-      </w:r>
-      <w:r>
-        <w:t>6</w:t>
-      </w:r>
-      <w:r>
-        <w:t xml:space="preserve"> (0</w:t>
-      </w:r>
-      <w:r>
-        <w:t>6</w:t>
-      </w:r>
-      <w:r>
-        <w:t xml:space="preserve">/12/17) – Durée travail </w:t>
-      </w:r>
-      <w:r>
-        <w:t>3</w:t>
-      </w:r>
-      <w:r>
-        <w:t>h:</w:t>
+        <w:t>Jour 36 (06/12/17) – Durée travail 3h:</w:t>
       </w:r>
     </w:p>
     <w:p>
@@ -5276,22 +5222,7 @@
         <w:jc w:val="both"/>
       </w:pPr>
       <w:r>
-        <w:t>Jour 37</w:t>
-      </w:r>
-      <w:r>
-        <w:t xml:space="preserve"> (0</w:t>
-      </w:r>
-      <w:r>
-        <w:t>7</w:t>
-      </w:r>
-      <w:r>
-        <w:t xml:space="preserve">/12/17) – Durée travail </w:t>
-      </w:r>
-      <w:r>
-        <w:t>2</w:t>
-      </w:r>
-      <w:r>
-        <w:t>h:</w:t>
+        <w:t>Jour 37 (07/12/17) – Durée travail 2h:</w:t>
       </w:r>
     </w:p>
     <w:p>
@@ -5358,7 +5289,10 @@
       </w:r>
       <w:proofErr w:type="spellEnd"/>
       <w:r>
-        <w:t xml:space="preserve"> va pouvoir être mis en place pour labéliser les clients et il restera à faire un </w:t>
+        <w:t xml:space="preserve"> va pouvoir être mis en place pour labéliser les clients et il</w:t>
+      </w:r>
+      <w:r>
+        <w:t xml:space="preserve"> restera à faire un </w:t>
       </w:r>
       <w:proofErr w:type="spellStart"/>
       <w:r>
@@ -5366,40 +5300,182 @@
       </w:r>
       <w:proofErr w:type="spellEnd"/>
       <w:r>
-        <w:t xml:space="preserve"> (je pense à un </w:t>
-      </w:r>
-      <w:proofErr w:type="spellStart"/>
-      <w:r>
-        <w:t>Random</w:t>
-      </w:r>
-      <w:proofErr w:type="spellEnd"/>
-      <w:r>
-        <w:t xml:space="preserve"> Forest ou un </w:t>
-      </w:r>
-      <w:proofErr w:type="spellStart"/>
-      <w:r>
-        <w:t>Random</w:t>
-      </w:r>
-      <w:proofErr w:type="spellEnd"/>
+        <w:t>.</w:t>
+      </w:r>
+    </w:p>
+    <w:p>
+      <w:pPr>
+        <w:pStyle w:val="Titre3"/>
+        <w:jc w:val="both"/>
+      </w:pPr>
+      <w:r>
+        <w:t>Jour 3</w:t>
+      </w:r>
+      <w:r>
+        <w:t>8</w:t>
+      </w:r>
+      <w:r>
+        <w:t xml:space="preserve"> (0</w:t>
+      </w:r>
+      <w:r>
+        <w:t>8</w:t>
+      </w:r>
+      <w:r>
+        <w:t xml:space="preserve">/12/17) – Durée travail </w:t>
+      </w:r>
+      <w:r>
+        <w:t>3</w:t>
+      </w:r>
+      <w:r>
+        <w:t>h:</w:t>
+      </w:r>
+    </w:p>
+    <w:p>
+      <w:pPr>
+        <w:ind w:firstLine="708"/>
+        <w:jc w:val="both"/>
+      </w:pPr>
+      <w:r>
+        <w:t xml:space="preserve">Le problème majeur étant les articles, au lieu de travailler sur 400 000 lignes regroupant 4000 article, une autre possibilité est de travailler à part sur un second dataset avec pour objectif de faire le OHE dessus. Par contre au lieu, d'utiliser les articles dans le OHE, il faut trouver une autre </w:t>
+      </w:r>
+      <w:r>
+        <w:t>façon</w:t>
+      </w:r>
+      <w:r>
+        <w:t xml:space="preserve"> de les classer. Le fonctionnement par </w:t>
+      </w:r>
+      <w:proofErr w:type="spellStart"/>
+      <w:r>
+        <w:t>Regexp</w:t>
+      </w:r>
+      <w:proofErr w:type="spellEnd"/>
+      <w:r>
+        <w:t xml:space="preserve"> n'étant pas faisable, je pense à faire un 1</w:t>
+      </w:r>
+      <w:r>
+        <w:rPr>
+          <w:vertAlign w:val="superscript"/>
+        </w:rPr>
+        <w:t>er</w:t>
+      </w:r>
       <w:r>
         <w:t xml:space="preserve"> </w:t>
       </w:r>
       <w:proofErr w:type="spellStart"/>
       <w:r>
-        <w:t>Tree</w:t>
-      </w:r>
-      <w:proofErr w:type="spellEnd"/>
-      <w:r>
-        <w:t xml:space="preserve"> Classifier)</w:t>
+        <w:t>clustering</w:t>
+      </w:r>
+      <w:proofErr w:type="spellEnd"/>
+      <w:r>
+        <w:t xml:space="preserve"> et remplacer chaque article par son cluster. Ensuite il sera plus facile de le OHE et grouper le dataset par </w:t>
+      </w:r>
+      <w:proofErr w:type="spellStart"/>
+      <w:r>
+        <w:t>invoice</w:t>
+      </w:r>
+      <w:proofErr w:type="spellEnd"/>
+      <w:r>
+        <w:t xml:space="preserve"> et par Client au final. L'objectif de la soirée a été de mettre en </w:t>
       </w:r>
       <w:bookmarkStart w:id="33" w:name="_GoBack"/>
       <w:bookmarkEnd w:id="33"/>
+      <w:r>
+        <w:t xml:space="preserve">place ce </w:t>
+      </w:r>
+      <w:proofErr w:type="spellStart"/>
+      <w:r>
+        <w:t>clustering</w:t>
+      </w:r>
+      <w:proofErr w:type="spellEnd"/>
+      <w:r>
+        <w:t xml:space="preserve">.  </w:t>
+      </w:r>
+    </w:p>
+    <w:p>
+      <w:pPr>
+        <w:pStyle w:val="Titre3"/>
+        <w:jc w:val="both"/>
+      </w:pPr>
+      <w:r>
+        <w:lastRenderedPageBreak/>
+        <w:t>Jour 3</w:t>
+      </w:r>
+      <w:r>
+        <w:t>9</w:t>
+      </w:r>
+      <w:r>
+        <w:t xml:space="preserve"> (0</w:t>
+      </w:r>
+      <w:r>
+        <w:t>9</w:t>
+      </w:r>
+      <w:r>
+        <w:t xml:space="preserve">/12/17) – Durée travail </w:t>
+      </w:r>
+      <w:r>
+        <w:t>8</w:t>
+      </w:r>
+      <w:r>
+        <w:t>h:</w:t>
+      </w:r>
     </w:p>
     <w:p>
       <w:pPr>
         <w:ind w:firstLine="708"/>
         <w:jc w:val="both"/>
       </w:pPr>
+      <w:r>
+        <w:t xml:space="preserve">Le </w:t>
+      </w:r>
+      <w:proofErr w:type="spellStart"/>
+      <w:r>
+        <w:t>clustering</w:t>
+      </w:r>
+      <w:proofErr w:type="spellEnd"/>
+      <w:r>
+        <w:t xml:space="preserve"> étant bien commencé, j'ai fait l'</w:t>
+      </w:r>
+      <w:r>
+        <w:t>agrégation</w:t>
+      </w:r>
+      <w:r>
+        <w:t xml:space="preserve"> au dataset initial et préparé le dataset par clients. Sur ce nouveau dataset, un second </w:t>
+      </w:r>
+      <w:proofErr w:type="spellStart"/>
+      <w:r>
+        <w:t>clustering</w:t>
+      </w:r>
+      <w:proofErr w:type="spellEnd"/>
+      <w:r>
+        <w:t xml:space="preserve"> va être appliqué pour labéliser les clients en fonction de ce qu'ils achètent mais aussi en fonction de leur fréquence d'achat, panier moyen, localisation etc.</w:t>
+      </w:r>
+    </w:p>
+    <w:p>
+      <w:pPr>
+        <w:ind w:firstLine="708"/>
+        <w:jc w:val="both"/>
+      </w:pPr>
+      <w:r>
+        <w:t xml:space="preserve">Le résultat de ce second </w:t>
+      </w:r>
+      <w:proofErr w:type="spellStart"/>
+      <w:r>
+        <w:t>clustering</w:t>
+      </w:r>
+      <w:proofErr w:type="spellEnd"/>
+      <w:r>
+        <w:t xml:space="preserve"> est un peu curieux car j'ai 2 principaux Cluster avec 3300 clients, 1 de 120 et un de 4… Un premier test de classifier donne des résultats correct mais il faut encore en tester certain et fine-tune les meilleurs. Une fois cale fait, il restera </w:t>
+      </w:r>
+      <w:proofErr w:type="spellStart"/>
+      <w:proofErr w:type="gramStart"/>
+      <w:r>
+        <w:t>a</w:t>
+      </w:r>
+      <w:proofErr w:type="spellEnd"/>
+      <w:proofErr w:type="gramEnd"/>
+      <w:r>
+        <w:t xml:space="preserve"> préparer le code pour tester un client lambda.</w:t>
+      </w:r>
     </w:p>
     <w:p>
       <w:pPr>
@@ -5413,7 +5489,7 @@
         <w:t>1</w:t>
       </w:r>
       <w:r>
-        <w:t>78</w:t>
+        <w:t>89</w:t>
       </w:r>
       <w:r>
         <w:t>h</w:t>
@@ -6633,7 +6709,7 @@
 </file>
 
 <file path=customXml/itemProps1.xml><?xml version="1.0" encoding="utf-8"?>
-<ds:datastoreItem xmlns:ds="http://schemas.openxmlformats.org/officeDocument/2006/customXml" ds:itemID="{1FDB1B25-4610-4D1E-9380-E3F7A16ED211}">
+<ds:datastoreItem xmlns:ds="http://schemas.openxmlformats.org/officeDocument/2006/customXml" ds:itemID="{7A57A787-0BC2-43F0-8E65-A747D3C3999A}">
   <ds:schemaRefs>
     <ds:schemaRef ds:uri="http://schemas.openxmlformats.org/officeDocument/2006/bibliography"/>
   </ds:schemaRefs>

</xml_diff>

<commit_message>
Ajout de multiples journée
</commit_message>
<xml_diff>
--- a/Journal de suivi.docx
+++ b/Journal de suivi.docx
@@ -7,7 +7,7 @@
         <w:pStyle w:val="Titre2"/>
         <w:jc w:val="center"/>
       </w:pPr>
-      <w:bookmarkStart w:id="0" w:name="_Toc500781321"/>
+      <w:bookmarkStart w:id="0" w:name="_Toc501279864"/>
       <w:r>
         <w:t>Journal de suivi</w:t>
       </w:r>
@@ -61,7 +61,7 @@
           <w:r>
             <w:fldChar w:fldCharType="separate"/>
           </w:r>
-          <w:hyperlink w:anchor="_Toc500781321" w:history="1">
+          <w:hyperlink w:anchor="_Toc501279864" w:history="1">
             <w:r>
               <w:rPr>
                 <w:rStyle w:val="Lienhypertexte"/>
@@ -88,7 +88,7 @@
                 <w:noProof/>
                 <w:webHidden/>
               </w:rPr>
-              <w:instrText xml:space="preserve"> PAGEREF _Toc500781321 \h </w:instrText>
+              <w:instrText xml:space="preserve"> PAGEREF _Toc501279864 \h </w:instrText>
             </w:r>
             <w:r>
               <w:rPr>
@@ -131,7 +131,7 @@
               <w:lang w:eastAsia="fr-FR"/>
             </w:rPr>
           </w:pPr>
-          <w:hyperlink w:anchor="_Toc500781322" w:history="1">
+          <w:hyperlink w:anchor="_Toc501279865" w:history="1">
             <w:r>
               <w:rPr>
                 <w:rStyle w:val="Lienhypertexte"/>
@@ -158,7 +158,7 @@
                 <w:noProof/>
                 <w:webHidden/>
               </w:rPr>
-              <w:instrText xml:space="preserve"> PAGEREF _Toc500781322 \h </w:instrText>
+              <w:instrText xml:space="preserve"> PAGEREF _Toc501279865 \h </w:instrText>
             </w:r>
             <w:r>
               <w:rPr>
@@ -201,7 +201,7 @@
               <w:lang w:eastAsia="fr-FR"/>
             </w:rPr>
           </w:pPr>
-          <w:hyperlink w:anchor="_Toc500781323" w:history="1">
+          <w:hyperlink w:anchor="_Toc501279866" w:history="1">
             <w:r>
               <w:rPr>
                 <w:rStyle w:val="Lienhypertexte"/>
@@ -228,7 +228,7 @@
                 <w:noProof/>
                 <w:webHidden/>
               </w:rPr>
-              <w:instrText xml:space="preserve"> PAGEREF _Toc500781323 \h </w:instrText>
+              <w:instrText xml:space="preserve"> PAGEREF _Toc501279866 \h </w:instrText>
             </w:r>
             <w:r>
               <w:rPr>
@@ -271,7 +271,7 @@
               <w:lang w:eastAsia="fr-FR"/>
             </w:rPr>
           </w:pPr>
-          <w:hyperlink w:anchor="_Toc500781324" w:history="1">
+          <w:hyperlink w:anchor="_Toc501279867" w:history="1">
             <w:r>
               <w:rPr>
                 <w:rStyle w:val="Lienhypertexte"/>
@@ -298,7 +298,7 @@
                 <w:noProof/>
                 <w:webHidden/>
               </w:rPr>
-              <w:instrText xml:space="preserve"> PAGEREF _Toc500781324 \h </w:instrText>
+              <w:instrText xml:space="preserve"> PAGEREF _Toc501279867 \h </w:instrText>
             </w:r>
             <w:r>
               <w:rPr>
@@ -341,7 +341,7 @@
               <w:lang w:eastAsia="fr-FR"/>
             </w:rPr>
           </w:pPr>
-          <w:hyperlink w:anchor="_Toc500781325" w:history="1">
+          <w:hyperlink w:anchor="_Toc501279868" w:history="1">
             <w:r>
               <w:rPr>
                 <w:rStyle w:val="Lienhypertexte"/>
@@ -368,7 +368,7 @@
                 <w:noProof/>
                 <w:webHidden/>
               </w:rPr>
-              <w:instrText xml:space="preserve"> PAGEREF _Toc500781325 \h </w:instrText>
+              <w:instrText xml:space="preserve"> PAGEREF _Toc501279868 \h </w:instrText>
             </w:r>
             <w:r>
               <w:rPr>
@@ -411,7 +411,7 @@
               <w:lang w:eastAsia="fr-FR"/>
             </w:rPr>
           </w:pPr>
-          <w:hyperlink w:anchor="_Toc500781326" w:history="1">
+          <w:hyperlink w:anchor="_Toc501279869" w:history="1">
             <w:r>
               <w:rPr>
                 <w:rStyle w:val="Lienhypertexte"/>
@@ -438,7 +438,7 @@
                 <w:noProof/>
                 <w:webHidden/>
               </w:rPr>
-              <w:instrText xml:space="preserve"> PAGEREF _Toc500781326 \h </w:instrText>
+              <w:instrText xml:space="preserve"> PAGEREF _Toc501279869 \h </w:instrText>
             </w:r>
             <w:r>
               <w:rPr>
@@ -481,7 +481,7 @@
               <w:lang w:eastAsia="fr-FR"/>
             </w:rPr>
           </w:pPr>
-          <w:hyperlink w:anchor="_Toc500781327" w:history="1">
+          <w:hyperlink w:anchor="_Toc501279870" w:history="1">
             <w:r>
               <w:rPr>
                 <w:rStyle w:val="Lienhypertexte"/>
@@ -508,7 +508,7 @@
                 <w:noProof/>
                 <w:webHidden/>
               </w:rPr>
-              <w:instrText xml:space="preserve"> PAGEREF _Toc500781327 \h </w:instrText>
+              <w:instrText xml:space="preserve"> PAGEREF _Toc501279870 \h </w:instrText>
             </w:r>
             <w:r>
               <w:rPr>
@@ -551,7 +551,7 @@
               <w:lang w:eastAsia="fr-FR"/>
             </w:rPr>
           </w:pPr>
-          <w:hyperlink w:anchor="_Toc500781328" w:history="1">
+          <w:hyperlink w:anchor="_Toc501279871" w:history="1">
             <w:r>
               <w:rPr>
                 <w:rStyle w:val="Lienhypertexte"/>
@@ -578,7 +578,7 @@
                 <w:noProof/>
                 <w:webHidden/>
               </w:rPr>
-              <w:instrText xml:space="preserve"> PAGEREF _Toc500781328 \h </w:instrText>
+              <w:instrText xml:space="preserve"> PAGEREF _Toc501279871 \h </w:instrText>
             </w:r>
             <w:r>
               <w:rPr>
@@ -621,7 +621,7 @@
               <w:lang w:eastAsia="fr-FR"/>
             </w:rPr>
           </w:pPr>
-          <w:hyperlink w:anchor="_Toc500781329" w:history="1">
+          <w:hyperlink w:anchor="_Toc501279872" w:history="1">
             <w:r>
               <w:rPr>
                 <w:rStyle w:val="Lienhypertexte"/>
@@ -648,7 +648,7 @@
                 <w:noProof/>
                 <w:webHidden/>
               </w:rPr>
-              <w:instrText xml:space="preserve"> PAGEREF _Toc500781329 \h </w:instrText>
+              <w:instrText xml:space="preserve"> PAGEREF _Toc501279872 \h </w:instrText>
             </w:r>
             <w:r>
               <w:rPr>
@@ -691,7 +691,7 @@
               <w:lang w:eastAsia="fr-FR"/>
             </w:rPr>
           </w:pPr>
-          <w:hyperlink w:anchor="_Toc500781330" w:history="1">
+          <w:hyperlink w:anchor="_Toc501279873" w:history="1">
             <w:r>
               <w:rPr>
                 <w:rStyle w:val="Lienhypertexte"/>
@@ -718,7 +718,7 @@
                 <w:noProof/>
                 <w:webHidden/>
               </w:rPr>
-              <w:instrText xml:space="preserve"> PAGEREF _Toc500781330 \h </w:instrText>
+              <w:instrText xml:space="preserve"> PAGEREF _Toc501279873 \h </w:instrText>
             </w:r>
             <w:r>
               <w:rPr>
@@ -761,7 +761,7 @@
               <w:lang w:eastAsia="fr-FR"/>
             </w:rPr>
           </w:pPr>
-          <w:hyperlink w:anchor="_Toc500781331" w:history="1">
+          <w:hyperlink w:anchor="_Toc501279874" w:history="1">
             <w:r>
               <w:rPr>
                 <w:rStyle w:val="Lienhypertexte"/>
@@ -788,7 +788,7 @@
                 <w:noProof/>
                 <w:webHidden/>
               </w:rPr>
-              <w:instrText xml:space="preserve"> PAGEREF _Toc500781331 \h </w:instrText>
+              <w:instrText xml:space="preserve"> PAGEREF _Toc501279874 \h </w:instrText>
             </w:r>
             <w:r>
               <w:rPr>
@@ -831,7 +831,7 @@
               <w:lang w:eastAsia="fr-FR"/>
             </w:rPr>
           </w:pPr>
-          <w:hyperlink w:anchor="_Toc500781332" w:history="1">
+          <w:hyperlink w:anchor="_Toc501279875" w:history="1">
             <w:r>
               <w:rPr>
                 <w:rStyle w:val="Lienhypertexte"/>
@@ -858,7 +858,7 @@
                 <w:noProof/>
                 <w:webHidden/>
               </w:rPr>
-              <w:instrText xml:space="preserve"> PAGEREF _Toc500781332 \h </w:instrText>
+              <w:instrText xml:space="preserve"> PAGEREF _Toc501279875 \h </w:instrText>
             </w:r>
             <w:r>
               <w:rPr>
@@ -901,7 +901,7 @@
               <w:lang w:eastAsia="fr-FR"/>
             </w:rPr>
           </w:pPr>
-          <w:hyperlink w:anchor="_Toc500781333" w:history="1">
+          <w:hyperlink w:anchor="_Toc501279876" w:history="1">
             <w:r>
               <w:rPr>
                 <w:rStyle w:val="Lienhypertexte"/>
@@ -928,7 +928,7 @@
                 <w:noProof/>
                 <w:webHidden/>
               </w:rPr>
-              <w:instrText xml:space="preserve"> PAGEREF _Toc500781333 \h </w:instrText>
+              <w:instrText xml:space="preserve"> PAGEREF _Toc501279876 \h </w:instrText>
             </w:r>
             <w:r>
               <w:rPr>
@@ -971,7 +971,7 @@
               <w:lang w:eastAsia="fr-FR"/>
             </w:rPr>
           </w:pPr>
-          <w:hyperlink w:anchor="_Toc500781334" w:history="1">
+          <w:hyperlink w:anchor="_Toc501279877" w:history="1">
             <w:r>
               <w:rPr>
                 <w:rStyle w:val="Lienhypertexte"/>
@@ -998,7 +998,7 @@
                 <w:noProof/>
                 <w:webHidden/>
               </w:rPr>
-              <w:instrText xml:space="preserve"> PAGEREF _Toc500781334 \h </w:instrText>
+              <w:instrText xml:space="preserve"> PAGEREF _Toc501279877 \h </w:instrText>
             </w:r>
             <w:r>
               <w:rPr>
@@ -1041,7 +1041,7 @@
               <w:lang w:eastAsia="fr-FR"/>
             </w:rPr>
           </w:pPr>
-          <w:hyperlink w:anchor="_Toc500781335" w:history="1">
+          <w:hyperlink w:anchor="_Toc501279878" w:history="1">
             <w:r>
               <w:rPr>
                 <w:rStyle w:val="Lienhypertexte"/>
@@ -1068,7 +1068,7 @@
                 <w:noProof/>
                 <w:webHidden/>
               </w:rPr>
-              <w:instrText xml:space="preserve"> PAGEREF _Toc500781335 \h </w:instrText>
+              <w:instrText xml:space="preserve"> PAGEREF _Toc501279878 \h </w:instrText>
             </w:r>
             <w:r>
               <w:rPr>
@@ -1111,7 +1111,7 @@
               <w:lang w:eastAsia="fr-FR"/>
             </w:rPr>
           </w:pPr>
-          <w:hyperlink w:anchor="_Toc500781336" w:history="1">
+          <w:hyperlink w:anchor="_Toc501279879" w:history="1">
             <w:r>
               <w:rPr>
                 <w:rStyle w:val="Lienhypertexte"/>
@@ -1138,7 +1138,7 @@
                 <w:noProof/>
                 <w:webHidden/>
               </w:rPr>
-              <w:instrText xml:space="preserve"> PAGEREF _Toc500781336 \h </w:instrText>
+              <w:instrText xml:space="preserve"> PAGEREF _Toc501279879 \h </w:instrText>
             </w:r>
             <w:r>
               <w:rPr>
@@ -1181,7 +1181,7 @@
               <w:lang w:eastAsia="fr-FR"/>
             </w:rPr>
           </w:pPr>
-          <w:hyperlink w:anchor="_Toc500781337" w:history="1">
+          <w:hyperlink w:anchor="_Toc501279880" w:history="1">
             <w:r>
               <w:rPr>
                 <w:rStyle w:val="Lienhypertexte"/>
@@ -1208,7 +1208,7 @@
                 <w:noProof/>
                 <w:webHidden/>
               </w:rPr>
-              <w:instrText xml:space="preserve"> PAGEREF _Toc500781337 \h </w:instrText>
+              <w:instrText xml:space="preserve"> PAGEREF _Toc501279880 \h </w:instrText>
             </w:r>
             <w:r>
               <w:rPr>
@@ -1251,7 +1251,7 @@
               <w:lang w:eastAsia="fr-FR"/>
             </w:rPr>
           </w:pPr>
-          <w:hyperlink w:anchor="_Toc500781338" w:history="1">
+          <w:hyperlink w:anchor="_Toc501279881" w:history="1">
             <w:r>
               <w:rPr>
                 <w:rStyle w:val="Lienhypertexte"/>
@@ -1278,7 +1278,7 @@
                 <w:noProof/>
                 <w:webHidden/>
               </w:rPr>
-              <w:instrText xml:space="preserve"> PAGEREF _Toc500781338 \h </w:instrText>
+              <w:instrText xml:space="preserve"> PAGEREF _Toc501279881 \h </w:instrText>
             </w:r>
             <w:r>
               <w:rPr>
@@ -1321,7 +1321,7 @@
               <w:lang w:eastAsia="fr-FR"/>
             </w:rPr>
           </w:pPr>
-          <w:hyperlink w:anchor="_Toc500781339" w:history="1">
+          <w:hyperlink w:anchor="_Toc501279882" w:history="1">
             <w:r>
               <w:rPr>
                 <w:rStyle w:val="Lienhypertexte"/>
@@ -1348,7 +1348,7 @@
                 <w:noProof/>
                 <w:webHidden/>
               </w:rPr>
-              <w:instrText xml:space="preserve"> PAGEREF _Toc500781339 \h </w:instrText>
+              <w:instrText xml:space="preserve"> PAGEREF _Toc501279882 \h </w:instrText>
             </w:r>
             <w:r>
               <w:rPr>
@@ -1391,7 +1391,7 @@
               <w:lang w:eastAsia="fr-FR"/>
             </w:rPr>
           </w:pPr>
-          <w:hyperlink w:anchor="_Toc500781340" w:history="1">
+          <w:hyperlink w:anchor="_Toc501279883" w:history="1">
             <w:r>
               <w:rPr>
                 <w:rStyle w:val="Lienhypertexte"/>
@@ -1418,7 +1418,7 @@
                 <w:noProof/>
                 <w:webHidden/>
               </w:rPr>
-              <w:instrText xml:space="preserve"> PAGEREF _Toc500781340 \h </w:instrText>
+              <w:instrText xml:space="preserve"> PAGEREF _Toc501279883 \h </w:instrText>
             </w:r>
             <w:r>
               <w:rPr>
@@ -1461,7 +1461,7 @@
               <w:lang w:eastAsia="fr-FR"/>
             </w:rPr>
           </w:pPr>
-          <w:hyperlink w:anchor="_Toc500781341" w:history="1">
+          <w:hyperlink w:anchor="_Toc501279884" w:history="1">
             <w:r>
               <w:rPr>
                 <w:rStyle w:val="Lienhypertexte"/>
@@ -1488,7 +1488,7 @@
                 <w:noProof/>
                 <w:webHidden/>
               </w:rPr>
-              <w:instrText xml:space="preserve"> PAGEREF _Toc500781341 \h </w:instrText>
+              <w:instrText xml:space="preserve"> PAGEREF _Toc501279884 \h </w:instrText>
             </w:r>
             <w:r>
               <w:rPr>
@@ -1531,7 +1531,7 @@
               <w:lang w:eastAsia="fr-FR"/>
             </w:rPr>
           </w:pPr>
-          <w:hyperlink w:anchor="_Toc500781342" w:history="1">
+          <w:hyperlink w:anchor="_Toc501279885" w:history="1">
             <w:r>
               <w:rPr>
                 <w:rStyle w:val="Lienhypertexte"/>
@@ -1558,7 +1558,7 @@
                 <w:noProof/>
                 <w:webHidden/>
               </w:rPr>
-              <w:instrText xml:space="preserve"> PAGEREF _Toc500781342 \h </w:instrText>
+              <w:instrText xml:space="preserve"> PAGEREF _Toc501279885 \h </w:instrText>
             </w:r>
             <w:r>
               <w:rPr>
@@ -1601,7 +1601,7 @@
               <w:lang w:eastAsia="fr-FR"/>
             </w:rPr>
           </w:pPr>
-          <w:hyperlink w:anchor="_Toc500781343" w:history="1">
+          <w:hyperlink w:anchor="_Toc501279886" w:history="1">
             <w:r>
               <w:rPr>
                 <w:rStyle w:val="Lienhypertexte"/>
@@ -1628,7 +1628,7 @@
                 <w:noProof/>
                 <w:webHidden/>
               </w:rPr>
-              <w:instrText xml:space="preserve"> PAGEREF _Toc500781343 \h </w:instrText>
+              <w:instrText xml:space="preserve"> PAGEREF _Toc501279886 \h </w:instrText>
             </w:r>
             <w:r>
               <w:rPr>
@@ -1671,7 +1671,7 @@
               <w:lang w:eastAsia="fr-FR"/>
             </w:rPr>
           </w:pPr>
-          <w:hyperlink w:anchor="_Toc500781344" w:history="1">
+          <w:hyperlink w:anchor="_Toc501279887" w:history="1">
             <w:r>
               <w:rPr>
                 <w:rStyle w:val="Lienhypertexte"/>
@@ -1698,7 +1698,7 @@
                 <w:noProof/>
                 <w:webHidden/>
               </w:rPr>
-              <w:instrText xml:space="preserve"> PAGEREF _Toc500781344 \h </w:instrText>
+              <w:instrText xml:space="preserve"> PAGEREF _Toc501279887 \h </w:instrText>
             </w:r>
             <w:r>
               <w:rPr>
@@ -1741,7 +1741,7 @@
               <w:lang w:eastAsia="fr-FR"/>
             </w:rPr>
           </w:pPr>
-          <w:hyperlink w:anchor="_Toc500781345" w:history="1">
+          <w:hyperlink w:anchor="_Toc501279888" w:history="1">
             <w:r>
               <w:rPr>
                 <w:rStyle w:val="Lienhypertexte"/>
@@ -1768,7 +1768,7 @@
                 <w:noProof/>
                 <w:webHidden/>
               </w:rPr>
-              <w:instrText xml:space="preserve"> PAGEREF _Toc500781345 \h </w:instrText>
+              <w:instrText xml:space="preserve"> PAGEREF _Toc501279888 \h </w:instrText>
             </w:r>
             <w:r>
               <w:rPr>
@@ -1811,7 +1811,7 @@
               <w:lang w:eastAsia="fr-FR"/>
             </w:rPr>
           </w:pPr>
-          <w:hyperlink w:anchor="_Toc500781346" w:history="1">
+          <w:hyperlink w:anchor="_Toc501279889" w:history="1">
             <w:r>
               <w:rPr>
                 <w:rStyle w:val="Lienhypertexte"/>
@@ -1838,7 +1838,7 @@
                 <w:noProof/>
                 <w:webHidden/>
               </w:rPr>
-              <w:instrText xml:space="preserve"> PAGEREF _Toc500781346 \h </w:instrText>
+              <w:instrText xml:space="preserve"> PAGEREF _Toc501279889 \h </w:instrText>
             </w:r>
             <w:r>
               <w:rPr>
@@ -1881,7 +1881,7 @@
               <w:lang w:eastAsia="fr-FR"/>
             </w:rPr>
           </w:pPr>
-          <w:hyperlink w:anchor="_Toc500781347" w:history="1">
+          <w:hyperlink w:anchor="_Toc501279890" w:history="1">
             <w:r>
               <w:rPr>
                 <w:rStyle w:val="Lienhypertexte"/>
@@ -1908,7 +1908,7 @@
                 <w:noProof/>
                 <w:webHidden/>
               </w:rPr>
-              <w:instrText xml:space="preserve"> PAGEREF _Toc500781347 \h </w:instrText>
+              <w:instrText xml:space="preserve"> PAGEREF _Toc501279890 \h </w:instrText>
             </w:r>
             <w:r>
               <w:rPr>
@@ -1951,7 +1951,7 @@
               <w:lang w:eastAsia="fr-FR"/>
             </w:rPr>
           </w:pPr>
-          <w:hyperlink w:anchor="_Toc500781348" w:history="1">
+          <w:hyperlink w:anchor="_Toc501279891" w:history="1">
             <w:r>
               <w:rPr>
                 <w:rStyle w:val="Lienhypertexte"/>
@@ -1978,7 +1978,7 @@
                 <w:noProof/>
                 <w:webHidden/>
               </w:rPr>
-              <w:instrText xml:space="preserve"> PAGEREF _Toc500781348 \h </w:instrText>
+              <w:instrText xml:space="preserve"> PAGEREF _Toc501279891 \h </w:instrText>
             </w:r>
             <w:r>
               <w:rPr>
@@ -2021,7 +2021,7 @@
               <w:lang w:eastAsia="fr-FR"/>
             </w:rPr>
           </w:pPr>
-          <w:hyperlink w:anchor="_Toc500781349" w:history="1">
+          <w:hyperlink w:anchor="_Toc501279892" w:history="1">
             <w:r>
               <w:rPr>
                 <w:rStyle w:val="Lienhypertexte"/>
@@ -2048,7 +2048,7 @@
                 <w:noProof/>
                 <w:webHidden/>
               </w:rPr>
-              <w:instrText xml:space="preserve"> PAGEREF _Toc500781349 \h </w:instrText>
+              <w:instrText xml:space="preserve"> PAGEREF _Toc501279892 \h </w:instrText>
             </w:r>
             <w:r>
               <w:rPr>
@@ -2091,7 +2091,7 @@
               <w:lang w:eastAsia="fr-FR"/>
             </w:rPr>
           </w:pPr>
-          <w:hyperlink w:anchor="_Toc500781350" w:history="1">
+          <w:hyperlink w:anchor="_Toc501279893" w:history="1">
             <w:r>
               <w:rPr>
                 <w:rStyle w:val="Lienhypertexte"/>
@@ -2118,7 +2118,7 @@
                 <w:noProof/>
                 <w:webHidden/>
               </w:rPr>
-              <w:instrText xml:space="preserve"> PAGEREF _Toc500781350 \h </w:instrText>
+              <w:instrText xml:space="preserve"> PAGEREF _Toc501279893 \h </w:instrText>
             </w:r>
             <w:r>
               <w:rPr>
@@ -2161,7 +2161,7 @@
               <w:lang w:eastAsia="fr-FR"/>
             </w:rPr>
           </w:pPr>
-          <w:hyperlink w:anchor="_Toc500781351" w:history="1">
+          <w:hyperlink w:anchor="_Toc501279894" w:history="1">
             <w:r>
               <w:rPr>
                 <w:rStyle w:val="Lienhypertexte"/>
@@ -2188,7 +2188,7 @@
                 <w:noProof/>
                 <w:webHidden/>
               </w:rPr>
-              <w:instrText xml:space="preserve"> PAGEREF _Toc500781351 \h </w:instrText>
+              <w:instrText xml:space="preserve"> PAGEREF _Toc501279894 \h </w:instrText>
             </w:r>
             <w:r>
               <w:rPr>
@@ -2231,7 +2231,7 @@
               <w:lang w:eastAsia="fr-FR"/>
             </w:rPr>
           </w:pPr>
-          <w:hyperlink w:anchor="_Toc500781352" w:history="1">
+          <w:hyperlink w:anchor="_Toc501279895" w:history="1">
             <w:r>
               <w:rPr>
                 <w:rStyle w:val="Lienhypertexte"/>
@@ -2258,7 +2258,7 @@
                 <w:noProof/>
                 <w:webHidden/>
               </w:rPr>
-              <w:instrText xml:space="preserve"> PAGEREF _Toc500781352 \h </w:instrText>
+              <w:instrText xml:space="preserve"> PAGEREF _Toc501279895 \h </w:instrText>
             </w:r>
             <w:r>
               <w:rPr>
@@ -2301,7 +2301,7 @@
               <w:lang w:eastAsia="fr-FR"/>
             </w:rPr>
           </w:pPr>
-          <w:hyperlink w:anchor="_Toc500781353" w:history="1">
+          <w:hyperlink w:anchor="_Toc501279896" w:history="1">
             <w:r>
               <w:rPr>
                 <w:rStyle w:val="Lienhypertexte"/>
@@ -2328,7 +2328,7 @@
                 <w:noProof/>
                 <w:webHidden/>
               </w:rPr>
-              <w:instrText xml:space="preserve"> PAGEREF _Toc500781353 \h </w:instrText>
+              <w:instrText xml:space="preserve"> PAGEREF _Toc501279896 \h </w:instrText>
             </w:r>
             <w:r>
               <w:rPr>
@@ -2371,7 +2371,7 @@
               <w:lang w:eastAsia="fr-FR"/>
             </w:rPr>
           </w:pPr>
-          <w:hyperlink w:anchor="_Toc500781354" w:history="1">
+          <w:hyperlink w:anchor="_Toc501279897" w:history="1">
             <w:r>
               <w:rPr>
                 <w:rStyle w:val="Lienhypertexte"/>
@@ -2398,7 +2398,7 @@
                 <w:noProof/>
                 <w:webHidden/>
               </w:rPr>
-              <w:instrText xml:space="preserve"> PAGEREF _Toc500781354 \h </w:instrText>
+              <w:instrText xml:space="preserve"> PAGEREF _Toc501279897 \h </w:instrText>
             </w:r>
             <w:r>
               <w:rPr>
@@ -2441,7 +2441,7 @@
               <w:lang w:eastAsia="fr-FR"/>
             </w:rPr>
           </w:pPr>
-          <w:hyperlink w:anchor="_Toc500781355" w:history="1">
+          <w:hyperlink w:anchor="_Toc501279898" w:history="1">
             <w:r>
               <w:rPr>
                 <w:rStyle w:val="Lienhypertexte"/>
@@ -2468,7 +2468,7 @@
                 <w:noProof/>
                 <w:webHidden/>
               </w:rPr>
-              <w:instrText xml:space="preserve"> PAGEREF _Toc500781355 \h </w:instrText>
+              <w:instrText xml:space="preserve"> PAGEREF _Toc501279898 \h </w:instrText>
             </w:r>
             <w:r>
               <w:rPr>
@@ -2511,7 +2511,7 @@
               <w:lang w:eastAsia="fr-FR"/>
             </w:rPr>
           </w:pPr>
-          <w:hyperlink w:anchor="_Toc500781356" w:history="1">
+          <w:hyperlink w:anchor="_Toc501279899" w:history="1">
             <w:r>
               <w:rPr>
                 <w:rStyle w:val="Lienhypertexte"/>
@@ -2538,7 +2538,7 @@
                 <w:noProof/>
                 <w:webHidden/>
               </w:rPr>
-              <w:instrText xml:space="preserve"> PAGEREF _Toc500781356 \h </w:instrText>
+              <w:instrText xml:space="preserve"> PAGEREF _Toc501279899 \h </w:instrText>
             </w:r>
             <w:r>
               <w:rPr>
@@ -2581,7 +2581,7 @@
               <w:lang w:eastAsia="fr-FR"/>
             </w:rPr>
           </w:pPr>
-          <w:hyperlink w:anchor="_Toc500781357" w:history="1">
+          <w:hyperlink w:anchor="_Toc501279900" w:history="1">
             <w:r>
               <w:rPr>
                 <w:rStyle w:val="Lienhypertexte"/>
@@ -2608,7 +2608,7 @@
                 <w:noProof/>
                 <w:webHidden/>
               </w:rPr>
-              <w:instrText xml:space="preserve"> PAGEREF _Toc500781357 \h </w:instrText>
+              <w:instrText xml:space="preserve"> PAGEREF _Toc501279900 \h </w:instrText>
             </w:r>
             <w:r>
               <w:rPr>
@@ -2651,7 +2651,7 @@
               <w:lang w:eastAsia="fr-FR"/>
             </w:rPr>
           </w:pPr>
-          <w:hyperlink w:anchor="_Toc500781358" w:history="1">
+          <w:hyperlink w:anchor="_Toc501279901" w:history="1">
             <w:r>
               <w:rPr>
                 <w:rStyle w:val="Lienhypertexte"/>
@@ -2678,7 +2678,7 @@
                 <w:noProof/>
                 <w:webHidden/>
               </w:rPr>
-              <w:instrText xml:space="preserve"> PAGEREF _Toc500781358 \h </w:instrText>
+              <w:instrText xml:space="preserve"> PAGEREF _Toc501279901 \h </w:instrText>
             </w:r>
             <w:r>
               <w:rPr>
@@ -2721,7 +2721,7 @@
               <w:lang w:eastAsia="fr-FR"/>
             </w:rPr>
           </w:pPr>
-          <w:hyperlink w:anchor="_Toc500781359" w:history="1">
+          <w:hyperlink w:anchor="_Toc501279902" w:history="1">
             <w:r>
               <w:rPr>
                 <w:rStyle w:val="Lienhypertexte"/>
@@ -2748,7 +2748,7 @@
                 <w:noProof/>
                 <w:webHidden/>
               </w:rPr>
-              <w:instrText xml:space="preserve"> PAGEREF _Toc500781359 \h </w:instrText>
+              <w:instrText xml:space="preserve"> PAGEREF _Toc501279902 \h </w:instrText>
             </w:r>
             <w:r>
               <w:rPr>
@@ -2791,7 +2791,7 @@
               <w:lang w:eastAsia="fr-FR"/>
             </w:rPr>
           </w:pPr>
-          <w:hyperlink w:anchor="_Toc500781360" w:history="1">
+          <w:hyperlink w:anchor="_Toc501279903" w:history="1">
             <w:r>
               <w:rPr>
                 <w:rStyle w:val="Lienhypertexte"/>
@@ -2818,7 +2818,7 @@
                 <w:noProof/>
                 <w:webHidden/>
               </w:rPr>
-              <w:instrText xml:space="preserve"> PAGEREF _Toc500781360 \h </w:instrText>
+              <w:instrText xml:space="preserve"> PAGEREF _Toc501279903 \h </w:instrText>
             </w:r>
             <w:r>
               <w:rPr>
@@ -2861,7 +2861,7 @@
               <w:lang w:eastAsia="fr-FR"/>
             </w:rPr>
           </w:pPr>
-          <w:hyperlink w:anchor="_Toc500781361" w:history="1">
+          <w:hyperlink w:anchor="_Toc501279904" w:history="1">
             <w:r>
               <w:rPr>
                 <w:rStyle w:val="Lienhypertexte"/>
@@ -2888,7 +2888,7 @@
                 <w:noProof/>
                 <w:webHidden/>
               </w:rPr>
-              <w:instrText xml:space="preserve"> PAGEREF _Toc500781361 \h </w:instrText>
+              <w:instrText xml:space="preserve"> PAGEREF _Toc501279904 \h </w:instrText>
             </w:r>
             <w:r>
               <w:rPr>
@@ -2931,7 +2931,7 @@
               <w:lang w:eastAsia="fr-FR"/>
             </w:rPr>
           </w:pPr>
-          <w:hyperlink w:anchor="_Toc500781362" w:history="1">
+          <w:hyperlink w:anchor="_Toc501279905" w:history="1">
             <w:r>
               <w:rPr>
                 <w:rStyle w:val="Lienhypertexte"/>
@@ -2958,7 +2958,7 @@
                 <w:noProof/>
                 <w:webHidden/>
               </w:rPr>
-              <w:instrText xml:space="preserve"> PAGEREF _Toc500781362 \h </w:instrText>
+              <w:instrText xml:space="preserve"> PAGEREF _Toc501279905 \h </w:instrText>
             </w:r>
             <w:r>
               <w:rPr>
@@ -2991,7 +2991,7 @@
         </w:p>
         <w:p>
           <w:pPr>
-            <w:pStyle w:val="TM2"/>
+            <w:pStyle w:val="TM3"/>
             <w:tabs>
               <w:tab w:val="right" w:leader="dot" w:pos="9062"/>
             </w:tabs>
@@ -3001,13 +3001,13 @@
               <w:lang w:eastAsia="fr-FR"/>
             </w:rPr>
           </w:pPr>
-          <w:hyperlink w:anchor="_Toc500781363" w:history="1">
+          <w:hyperlink w:anchor="_Toc501279906" w:history="1">
             <w:r>
               <w:rPr>
                 <w:rStyle w:val="Lienhypertexte"/>
                 <w:noProof/>
               </w:rPr>
-              <w:t>Temps de travail : 200h</w:t>
+              <w:t>Jour 42 (12/12/17) – Durée travail 1h:</w:t>
             </w:r>
             <w:r>
               <w:rPr>
@@ -3028,7 +3028,7 @@
                 <w:noProof/>
                 <w:webHidden/>
               </w:rPr>
-              <w:instrText xml:space="preserve"> PAGEREF _Toc500781363 \h </w:instrText>
+              <w:instrText xml:space="preserve"> PAGEREF _Toc501279906 \h </w:instrText>
             </w:r>
             <w:r>
               <w:rPr>
@@ -3049,6 +3049,426 @@
                 <w:webHidden/>
               </w:rPr>
               <w:t>13</w:t>
+            </w:r>
+            <w:r>
+              <w:rPr>
+                <w:noProof/>
+                <w:webHidden/>
+              </w:rPr>
+              <w:fldChar w:fldCharType="end"/>
+            </w:r>
+          </w:hyperlink>
+        </w:p>
+        <w:p>
+          <w:pPr>
+            <w:pStyle w:val="TM3"/>
+            <w:tabs>
+              <w:tab w:val="right" w:leader="dot" w:pos="9062"/>
+            </w:tabs>
+            <w:rPr>
+              <w:rFonts w:eastAsiaTheme="minorEastAsia"/>
+              <w:noProof/>
+              <w:lang w:eastAsia="fr-FR"/>
+            </w:rPr>
+          </w:pPr>
+          <w:hyperlink w:anchor="_Toc501279907" w:history="1">
+            <w:r>
+              <w:rPr>
+                <w:rStyle w:val="Lienhypertexte"/>
+                <w:noProof/>
+              </w:rPr>
+              <w:t>Jour 43 (13/12/17) – Durée travail 3h:</w:t>
+            </w:r>
+            <w:r>
+              <w:rPr>
+                <w:noProof/>
+                <w:webHidden/>
+              </w:rPr>
+              <w:tab/>
+            </w:r>
+            <w:r>
+              <w:rPr>
+                <w:noProof/>
+                <w:webHidden/>
+              </w:rPr>
+              <w:fldChar w:fldCharType="begin"/>
+            </w:r>
+            <w:r>
+              <w:rPr>
+                <w:noProof/>
+                <w:webHidden/>
+              </w:rPr>
+              <w:instrText xml:space="preserve"> PAGEREF _Toc501279907 \h </w:instrText>
+            </w:r>
+            <w:r>
+              <w:rPr>
+                <w:noProof/>
+                <w:webHidden/>
+              </w:rPr>
+            </w:r>
+            <w:r>
+              <w:rPr>
+                <w:noProof/>
+                <w:webHidden/>
+              </w:rPr>
+              <w:fldChar w:fldCharType="separate"/>
+            </w:r>
+            <w:r>
+              <w:rPr>
+                <w:noProof/>
+                <w:webHidden/>
+              </w:rPr>
+              <w:t>14</w:t>
+            </w:r>
+            <w:r>
+              <w:rPr>
+                <w:noProof/>
+                <w:webHidden/>
+              </w:rPr>
+              <w:fldChar w:fldCharType="end"/>
+            </w:r>
+          </w:hyperlink>
+        </w:p>
+        <w:p>
+          <w:pPr>
+            <w:pStyle w:val="TM3"/>
+            <w:tabs>
+              <w:tab w:val="right" w:leader="dot" w:pos="9062"/>
+            </w:tabs>
+            <w:rPr>
+              <w:rFonts w:eastAsiaTheme="minorEastAsia"/>
+              <w:noProof/>
+              <w:lang w:eastAsia="fr-FR"/>
+            </w:rPr>
+          </w:pPr>
+          <w:hyperlink w:anchor="_Toc501279908" w:history="1">
+            <w:r>
+              <w:rPr>
+                <w:rStyle w:val="Lienhypertexte"/>
+                <w:noProof/>
+              </w:rPr>
+              <w:t>Jour 44 (14/12/17) – Durée travail 3h:</w:t>
+            </w:r>
+            <w:r>
+              <w:rPr>
+                <w:noProof/>
+                <w:webHidden/>
+              </w:rPr>
+              <w:tab/>
+            </w:r>
+            <w:r>
+              <w:rPr>
+                <w:noProof/>
+                <w:webHidden/>
+              </w:rPr>
+              <w:fldChar w:fldCharType="begin"/>
+            </w:r>
+            <w:r>
+              <w:rPr>
+                <w:noProof/>
+                <w:webHidden/>
+              </w:rPr>
+              <w:instrText xml:space="preserve"> PAGEREF _Toc501279908 \h </w:instrText>
+            </w:r>
+            <w:r>
+              <w:rPr>
+                <w:noProof/>
+                <w:webHidden/>
+              </w:rPr>
+            </w:r>
+            <w:r>
+              <w:rPr>
+                <w:noProof/>
+                <w:webHidden/>
+              </w:rPr>
+              <w:fldChar w:fldCharType="separate"/>
+            </w:r>
+            <w:r>
+              <w:rPr>
+                <w:noProof/>
+                <w:webHidden/>
+              </w:rPr>
+              <w:t>14</w:t>
+            </w:r>
+            <w:r>
+              <w:rPr>
+                <w:noProof/>
+                <w:webHidden/>
+              </w:rPr>
+              <w:fldChar w:fldCharType="end"/>
+            </w:r>
+          </w:hyperlink>
+        </w:p>
+        <w:p>
+          <w:pPr>
+            <w:pStyle w:val="TM3"/>
+            <w:tabs>
+              <w:tab w:val="right" w:leader="dot" w:pos="9062"/>
+            </w:tabs>
+            <w:rPr>
+              <w:rFonts w:eastAsiaTheme="minorEastAsia"/>
+              <w:noProof/>
+              <w:lang w:eastAsia="fr-FR"/>
+            </w:rPr>
+          </w:pPr>
+          <w:hyperlink w:anchor="_Toc501279909" w:history="1">
+            <w:r>
+              <w:rPr>
+                <w:rStyle w:val="Lienhypertexte"/>
+                <w:noProof/>
+              </w:rPr>
+              <w:t>Jour 45 (15/12/17) – Durée travail 1h:</w:t>
+            </w:r>
+            <w:r>
+              <w:rPr>
+                <w:noProof/>
+                <w:webHidden/>
+              </w:rPr>
+              <w:tab/>
+            </w:r>
+            <w:r>
+              <w:rPr>
+                <w:noProof/>
+                <w:webHidden/>
+              </w:rPr>
+              <w:fldChar w:fldCharType="begin"/>
+            </w:r>
+            <w:r>
+              <w:rPr>
+                <w:noProof/>
+                <w:webHidden/>
+              </w:rPr>
+              <w:instrText xml:space="preserve"> PAGEREF _Toc501279909 \h </w:instrText>
+            </w:r>
+            <w:r>
+              <w:rPr>
+                <w:noProof/>
+                <w:webHidden/>
+              </w:rPr>
+            </w:r>
+            <w:r>
+              <w:rPr>
+                <w:noProof/>
+                <w:webHidden/>
+              </w:rPr>
+              <w:fldChar w:fldCharType="separate"/>
+            </w:r>
+            <w:r>
+              <w:rPr>
+                <w:noProof/>
+                <w:webHidden/>
+              </w:rPr>
+              <w:t>14</w:t>
+            </w:r>
+            <w:r>
+              <w:rPr>
+                <w:noProof/>
+                <w:webHidden/>
+              </w:rPr>
+              <w:fldChar w:fldCharType="end"/>
+            </w:r>
+          </w:hyperlink>
+        </w:p>
+        <w:p>
+          <w:pPr>
+            <w:pStyle w:val="TM3"/>
+            <w:tabs>
+              <w:tab w:val="right" w:leader="dot" w:pos="9062"/>
+            </w:tabs>
+            <w:rPr>
+              <w:rFonts w:eastAsiaTheme="minorEastAsia"/>
+              <w:noProof/>
+              <w:lang w:eastAsia="fr-FR"/>
+            </w:rPr>
+          </w:pPr>
+          <w:hyperlink w:anchor="_Toc501279910" w:history="1">
+            <w:r>
+              <w:rPr>
+                <w:rStyle w:val="Lienhypertexte"/>
+                <w:noProof/>
+              </w:rPr>
+              <w:t>Jour 46 (16/12/17) – Durée travail 2h30:</w:t>
+            </w:r>
+            <w:r>
+              <w:rPr>
+                <w:noProof/>
+                <w:webHidden/>
+              </w:rPr>
+              <w:tab/>
+            </w:r>
+            <w:r>
+              <w:rPr>
+                <w:noProof/>
+                <w:webHidden/>
+              </w:rPr>
+              <w:fldChar w:fldCharType="begin"/>
+            </w:r>
+            <w:r>
+              <w:rPr>
+                <w:noProof/>
+                <w:webHidden/>
+              </w:rPr>
+              <w:instrText xml:space="preserve"> PAGEREF _Toc501279910 \h </w:instrText>
+            </w:r>
+            <w:r>
+              <w:rPr>
+                <w:noProof/>
+                <w:webHidden/>
+              </w:rPr>
+            </w:r>
+            <w:r>
+              <w:rPr>
+                <w:noProof/>
+                <w:webHidden/>
+              </w:rPr>
+              <w:fldChar w:fldCharType="separate"/>
+            </w:r>
+            <w:r>
+              <w:rPr>
+                <w:noProof/>
+                <w:webHidden/>
+              </w:rPr>
+              <w:t>14</w:t>
+            </w:r>
+            <w:r>
+              <w:rPr>
+                <w:noProof/>
+                <w:webHidden/>
+              </w:rPr>
+              <w:fldChar w:fldCharType="end"/>
+            </w:r>
+          </w:hyperlink>
+        </w:p>
+        <w:p>
+          <w:pPr>
+            <w:pStyle w:val="TM3"/>
+            <w:tabs>
+              <w:tab w:val="right" w:leader="dot" w:pos="9062"/>
+            </w:tabs>
+            <w:rPr>
+              <w:rFonts w:eastAsiaTheme="minorEastAsia"/>
+              <w:noProof/>
+              <w:lang w:eastAsia="fr-FR"/>
+            </w:rPr>
+          </w:pPr>
+          <w:hyperlink w:anchor="_Toc501279911" w:history="1">
+            <w:r>
+              <w:rPr>
+                <w:rStyle w:val="Lienhypertexte"/>
+                <w:noProof/>
+              </w:rPr>
+              <w:t>Jour 47 (17/12/17) – Durée travail 2h30:</w:t>
+            </w:r>
+            <w:r>
+              <w:rPr>
+                <w:noProof/>
+                <w:webHidden/>
+              </w:rPr>
+              <w:tab/>
+            </w:r>
+            <w:r>
+              <w:rPr>
+                <w:noProof/>
+                <w:webHidden/>
+              </w:rPr>
+              <w:fldChar w:fldCharType="begin"/>
+            </w:r>
+            <w:r>
+              <w:rPr>
+                <w:noProof/>
+                <w:webHidden/>
+              </w:rPr>
+              <w:instrText xml:space="preserve"> PAGEREF _Toc501279911 \h </w:instrText>
+            </w:r>
+            <w:r>
+              <w:rPr>
+                <w:noProof/>
+                <w:webHidden/>
+              </w:rPr>
+            </w:r>
+            <w:r>
+              <w:rPr>
+                <w:noProof/>
+                <w:webHidden/>
+              </w:rPr>
+              <w:fldChar w:fldCharType="separate"/>
+            </w:r>
+            <w:r>
+              <w:rPr>
+                <w:noProof/>
+                <w:webHidden/>
+              </w:rPr>
+              <w:t>14</w:t>
+            </w:r>
+            <w:r>
+              <w:rPr>
+                <w:noProof/>
+                <w:webHidden/>
+              </w:rPr>
+              <w:fldChar w:fldCharType="end"/>
+            </w:r>
+          </w:hyperlink>
+        </w:p>
+        <w:p>
+          <w:pPr>
+            <w:pStyle w:val="TM3"/>
+            <w:tabs>
+              <w:tab w:val="right" w:leader="dot" w:pos="9062"/>
+            </w:tabs>
+            <w:rPr>
+              <w:rFonts w:eastAsiaTheme="minorEastAsia"/>
+              <w:noProof/>
+              <w:lang w:eastAsia="fr-FR"/>
+            </w:rPr>
+          </w:pPr>
+          <w:hyperlink w:anchor="_Toc501279912" w:history="1">
+            <w:r>
+              <w:rPr>
+                <w:rStyle w:val="Lienhypertexte"/>
+                <w:noProof/>
+              </w:rPr>
+              <w:t>Temps de travail : 213h</w:t>
+            </w:r>
+            <w:r>
+              <w:rPr>
+                <w:noProof/>
+                <w:webHidden/>
+              </w:rPr>
+              <w:tab/>
+            </w:r>
+            <w:r>
+              <w:rPr>
+                <w:noProof/>
+                <w:webHidden/>
+              </w:rPr>
+              <w:fldChar w:fldCharType="begin"/>
+            </w:r>
+            <w:r>
+              <w:rPr>
+                <w:noProof/>
+                <w:webHidden/>
+              </w:rPr>
+              <w:instrText xml:space="preserve"> PAGEREF _Toc501279912 \h </w:instrText>
+            </w:r>
+            <w:r>
+              <w:rPr>
+                <w:noProof/>
+                <w:webHidden/>
+              </w:rPr>
+            </w:r>
+            <w:r>
+              <w:rPr>
+                <w:noProof/>
+                <w:webHidden/>
+              </w:rPr>
+              <w:fldChar w:fldCharType="separate"/>
+            </w:r>
+            <w:r>
+              <w:rPr>
+                <w:noProof/>
+                <w:webHidden/>
+              </w:rPr>
+              <w:t>14</w:t>
             </w:r>
             <w:r>
               <w:rPr>
@@ -3083,14 +3503,12 @@
       <w:r>
         <w:br w:type="page"/>
       </w:r>
-      <w:bookmarkStart w:id="1" w:name="_GoBack"/>
-      <w:bookmarkEnd w:id="1"/>
     </w:p>
     <w:p>
       <w:pPr>
         <w:pStyle w:val="Titre3"/>
       </w:pPr>
-      <w:bookmarkStart w:id="2" w:name="_Toc500781322"/>
+      <w:bookmarkStart w:id="1" w:name="_Toc501279865"/>
       <w:r>
         <w:lastRenderedPageBreak/>
         <w:t>Jour 1 (01/11/17)</w:t>
@@ -3107,7 +3525,7 @@
       <w:r>
         <w:t>:</w:t>
       </w:r>
-      <w:bookmarkEnd w:id="2"/>
+      <w:bookmarkEnd w:id="1"/>
     </w:p>
     <w:p>
       <w:pPr>
@@ -3123,44 +3541,18 @@
         <w:t>er</w:t>
       </w:r>
       <w:r>
-        <w:t xml:space="preserve"> jour de formation sur le cours de Data </w:t>
-      </w:r>
-      <w:proofErr w:type="spellStart"/>
-      <w:r>
-        <w:t>Analyst</w:t>
-      </w:r>
-      <w:proofErr w:type="spellEnd"/>
-      <w:r>
-        <w:t xml:space="preserve">. Celui-ci commence par un premier cours pour apprendre à apprendre. N’ayant jamais « arrêté » d’apprendre de manière autodidacte, celui-ci s’est plutôt bien passé. Un peu de temps pour mettre à jour mes </w:t>
-      </w:r>
-      <w:proofErr w:type="spellStart"/>
-      <w:r>
-        <w:t>CVs</w:t>
-      </w:r>
-      <w:proofErr w:type="spellEnd"/>
-      <w:r>
-        <w:t xml:space="preserve"> (j’ai 2 versions différentes), une petite demi-heure pour la mise à jour de mon profil </w:t>
+        <w:t xml:space="preserve"> jour de formation sur le cours de Data Analyst. Celui-ci commence par un premier cours pour apprendre à apprendre. N’ayant jamais « arrêté » d’apprendre de manière autodidacte, celui-ci s’est plutôt bien passé. Un peu de temps pour mettre à jour mes CVs (j’ai 2 versions différentes), une petite demi-heure pour la mise à jour de mon profil </w:t>
       </w:r>
       <w:hyperlink r:id="rId7" w:history="1">
-        <w:proofErr w:type="spellStart"/>
         <w:r>
           <w:rPr>
             <w:rStyle w:val="Lienhypertexte"/>
           </w:rPr>
           <w:t>Linkedin</w:t>
         </w:r>
-        <w:proofErr w:type="spellEnd"/>
       </w:hyperlink>
       <w:r>
-        <w:t xml:space="preserve"> incluant le début de la formation mais aussi l’ajout des 19 certificats déjà faits… En effet, j’ai commencé les cours depuis pas mal de temps sur </w:t>
-      </w:r>
-      <w:proofErr w:type="spellStart"/>
-      <w:r>
-        <w:t>OpenClassrooms</w:t>
-      </w:r>
-      <w:proofErr w:type="spellEnd"/>
-      <w:r>
-        <w:t xml:space="preserve"> mais j’ai décidé de faire les Quiz/Activités que récemment en ayant pris goût à l’apprentissage de la Data Science. Le passage en Premium m’a donc permis d’avoir accès au Certificats.</w:t>
+        <w:t xml:space="preserve"> incluant le début de la formation mais aussi l’ajout des 19 certificats déjà faits… En effet, j’ai commencé les cours depuis pas mal de temps sur OpenClassrooms mais j’ai décidé de faire les Quiz/Activités que récemment en ayant pris goût à l’apprentissage de la Data Science. Le passage en Premium m’a donc permis d’avoir accès au Certificats.</w:t>
       </w:r>
     </w:p>
     <w:p>
@@ -3227,7 +3619,7 @@
       <w:pPr>
         <w:pStyle w:val="Titre3"/>
       </w:pPr>
-      <w:bookmarkStart w:id="3" w:name="_Toc500781323"/>
+      <w:bookmarkStart w:id="2" w:name="_Toc501279866"/>
       <w:r>
         <w:t>Jour 2 (02/11/17)</w:t>
       </w:r>
@@ -3237,7 +3629,7 @@
       <w:r>
         <w:t>:</w:t>
       </w:r>
-      <w:bookmarkEnd w:id="3"/>
+      <w:bookmarkEnd w:id="2"/>
     </w:p>
     <w:p>
       <w:pPr>
@@ -3248,15 +3640,7 @@
         <w:t>Etant en congé 2 jours, je me réveille tôt pour avancer (tout en sachant que la tâche sera longue et fastidieuse).</w:t>
       </w:r>
       <w:r>
-        <w:t xml:space="preserve"> Le data </w:t>
-      </w:r>
-      <w:proofErr w:type="spellStart"/>
-      <w:r>
-        <w:t>cleaning</w:t>
-      </w:r>
-      <w:proofErr w:type="spellEnd"/>
-      <w:r>
-        <w:t xml:space="preserve"> avance par à-coup. Notamment lors de colonne complexe à traiter (par exemple les traces, additifs, qui sont des concaténations de données). Cependant cela avance. A la fin du 1</w:t>
+        <w:t xml:space="preserve"> Le data cleaning avance par à-coup. Notamment lors de colonne complexe à traiter (par exemple les traces, additifs, qui sont des concaténations de données). Cependant cela avance. A la fin du 1</w:t>
       </w:r>
       <w:r>
         <w:rPr>
@@ -3310,15 +3694,7 @@
         <w:t>vue</w:t>
       </w:r>
       <w:r>
-        <w:t xml:space="preserve"> car on doit effectuer une </w:t>
-      </w:r>
-      <w:proofErr w:type="spellStart"/>
-      <w:r>
-        <w:t>Clustering</w:t>
-      </w:r>
-      <w:proofErr w:type="spellEnd"/>
-      <w:r>
-        <w:t xml:space="preserve"> mais sans avoir de labels particuliers. Du coup j'ai du mal à voir comment j'évaluerais par la suite les modèles. Mais bon il faut commencer par le commencement, place au nettoyage du dataset.</w:t>
+        <w:t xml:space="preserve"> car on doit effectuer une Clustering mais sans avoir de labels particuliers. Du coup j'ai du mal à voir comment j'évaluerais par la suite les modèles. Mais bon il faut commencer par le commencement, place au nettoyage du dataset.</w:t>
       </w:r>
     </w:p>
     <w:p>
@@ -3365,11 +3741,11 @@
       <w:pPr>
         <w:pStyle w:val="Titre3"/>
       </w:pPr>
-      <w:bookmarkStart w:id="4" w:name="_Toc500781324"/>
+      <w:bookmarkStart w:id="3" w:name="_Toc501279867"/>
       <w:r>
         <w:t>Jour 3 (03/11/17) – Durée travail env. 13h:</w:t>
       </w:r>
-      <w:bookmarkEnd w:id="4"/>
+      <w:bookmarkEnd w:id="3"/>
     </w:p>
     <w:p>
       <w:pPr>
@@ -3377,29 +3753,13 @@
       </w:pPr>
       <w:r>
         <w:tab/>
-        <w:t xml:space="preserve">Pour les 2 colonnes à problème, je décide dans un premier temps d'utiliser le </w:t>
-      </w:r>
-      <w:proofErr w:type="spellStart"/>
-      <w:r>
-        <w:t>LabelEncoder</w:t>
-      </w:r>
-      <w:proofErr w:type="spellEnd"/>
-      <w:r>
-        <w:t xml:space="preserve">. L'objectif étant d'avoir "un premier jet" pour tester les modèles. Je l'applique donc sur chaque </w:t>
+        <w:t xml:space="preserve">Pour les 2 colonnes à problème, je décide dans un premier temps d'utiliser le LabelEncoder. L'objectif étant d'avoir "un premier jet" pour tester les modèles. Je l'applique donc sur chaque </w:t>
       </w:r>
       <w:r>
         <w:t>colonne</w:t>
       </w:r>
       <w:r>
-        <w:t xml:space="preserve"> de type texte et teste le </w:t>
-      </w:r>
-      <w:proofErr w:type="spellStart"/>
-      <w:r>
-        <w:t>Kmeans</w:t>
-      </w:r>
-      <w:proofErr w:type="spellEnd"/>
-      <w:r>
-        <w:t>, PCA et TSNE.</w:t>
+        <w:t xml:space="preserve"> de type texte et teste le Kmeans, PCA et TSNE.</w:t>
       </w:r>
       <w:r>
         <w:t xml:space="preserve"> Peu importe le nombre de cluster, le </w:t>
@@ -3408,15 +3768,7 @@
         <w:t>résultat</w:t>
       </w:r>
       <w:r>
-        <w:t xml:space="preserve"> du </w:t>
-      </w:r>
-      <w:proofErr w:type="spellStart"/>
-      <w:r>
-        <w:t>kmeans</w:t>
-      </w:r>
-      <w:proofErr w:type="spellEnd"/>
-      <w:r>
-        <w:t xml:space="preserve"> ne me semble pas terrible visuellement. Si je regarde la liste </w:t>
+        <w:t xml:space="preserve"> du kmeans ne me semble pas terrible visuellement. Si je regarde la liste </w:t>
       </w:r>
       <w:r>
         <w:t>des films</w:t>
@@ -3488,29 +3840,13 @@
         <w:t>étant</w:t>
       </w:r>
       <w:r>
-        <w:t xml:space="preserve"> d'avoir les acteurs qui jouent beaucoup assez proche. En effet le </w:t>
-      </w:r>
-      <w:proofErr w:type="spellStart"/>
-      <w:r>
-        <w:t>LabelEncoder</w:t>
-      </w:r>
-      <w:proofErr w:type="spellEnd"/>
-      <w:r>
-        <w:t xml:space="preserve"> pour donner le Label 1 à </w:t>
-      </w:r>
-      <w:r>
-        <w:t xml:space="preserve">Johnny </w:t>
-      </w:r>
-      <w:proofErr w:type="spellStart"/>
-      <w:r>
-        <w:t>Dep</w:t>
-      </w:r>
-      <w:r>
-        <w:t>p</w:t>
-      </w:r>
-      <w:proofErr w:type="spellEnd"/>
-      <w:r>
-        <w:t xml:space="preserve"> et 55 à Orlando Bloom. De ce fait la distance entre ces 2 acteurs sera grand et donc illogique. Par contre tous </w:t>
+        <w:t xml:space="preserve"> d'avoir les acteurs qui jouent beaucoup assez proche. En effet le LabelEncoder pour donner le Label 1 à </w:t>
+      </w:r>
+      <w:r>
+        <w:t>Johnny Dep</w:t>
+      </w:r>
+      <w:r>
+        <w:t xml:space="preserve">p et 55 à Orlando Bloom. De ce fait la distance entre ces 2 acteurs sera grand et donc illogique. Par contre tous </w:t>
       </w:r>
       <w:r>
         <w:t>l'acteur</w:t>
@@ -3525,15 +3861,7 @@
       </w:pPr>
       <w:r>
         <w:tab/>
-        <w:t xml:space="preserve"> Là les résultats sont meilleurs, le PCA peut expliquer 60% de la variance en 10 dimensions, le K-</w:t>
-      </w:r>
-      <w:proofErr w:type="spellStart"/>
-      <w:r>
-        <w:t>means</w:t>
-      </w:r>
-      <w:proofErr w:type="spellEnd"/>
-      <w:r>
-        <w:t xml:space="preserve"> commence </w:t>
+        <w:t xml:space="preserve"> Là les résultats sont meilleurs, le PCA peut expliquer 60% de la variance en 10 dimensions, le K-means commence </w:t>
       </w:r>
       <w:r>
         <w:t>à</w:t>
@@ -3560,15 +3888,7 @@
         <w:t>à</w:t>
       </w:r>
       <w:r>
-        <w:t xml:space="preserve"> reprendre le cours de </w:t>
-      </w:r>
-      <w:proofErr w:type="spellStart"/>
-      <w:r>
-        <w:t>Flask</w:t>
-      </w:r>
-      <w:proofErr w:type="spellEnd"/>
-      <w:r>
-        <w:t xml:space="preserve"> sur OC et cela avance plutôt bien. J'ai </w:t>
+        <w:t xml:space="preserve"> reprendre le cours de Flask sur OC et cela avance plutôt bien. J'ai </w:t>
       </w:r>
       <w:r>
         <w:t>fait</w:t>
@@ -3613,11 +3933,11 @@
       <w:pPr>
         <w:pStyle w:val="Titre3"/>
       </w:pPr>
-      <w:bookmarkStart w:id="5" w:name="_Toc500781325"/>
+      <w:bookmarkStart w:id="4" w:name="_Toc501279868"/>
       <w:r>
         <w:t>Jour 4 (04/11/17) – Durée travail env. 10h:</w:t>
       </w:r>
-      <w:bookmarkEnd w:id="5"/>
+      <w:bookmarkEnd w:id="4"/>
     </w:p>
     <w:p>
       <w:pPr>
@@ -3625,15 +3945,7 @@
       </w:pPr>
       <w:r>
         <w:tab/>
-        <w:t xml:space="preserve">Etant en attentes d'informations avec mon tuteur sur le projet n°2 et le projet n°3 étant démarré, je commence plus doucement le projet 4. Celui-ci s'appuie sur 2.8 go de données assez </w:t>
-      </w:r>
-      <w:proofErr w:type="spellStart"/>
-      <w:r>
-        <w:t>cleané</w:t>
-      </w:r>
-      <w:proofErr w:type="spellEnd"/>
-      <w:r>
-        <w:t xml:space="preserve"> avec pour objectif de mettre en place un modèle linéaire. Les données sur ce dataset sont propres, il ne manque pas de points, il n'y a pas outliers donc on passe assez rapidement à de l'exploration. Avant cela il faut juste se débarrasser </w:t>
+        <w:t xml:space="preserve">Etant en attentes d'informations avec mon tuteur sur le projet n°2 et le projet n°3 étant démarré, je commence plus doucement le projet 4. Celui-ci s'appuie sur 2.8 go de données assez cleané avec pour objectif de mettre en place un modèle linéaire. Les données sur ce dataset sont propres, il ne manque pas de points, il n'y a pas outliers donc on passe assez rapidement à de l'exploration. Avant cela il faut juste se débarrasser </w:t>
       </w:r>
       <w:r>
         <w:t>apriori</w:t>
@@ -3645,15 +3957,7 @@
         <w:t>accélérer</w:t>
       </w:r>
       <w:r>
-        <w:t xml:space="preserve"> le processus et une fois fini, un script propre a été fait pour fusionner les dataset et faire le </w:t>
-      </w:r>
-      <w:proofErr w:type="spellStart"/>
-      <w:r>
-        <w:t>cleaning</w:t>
-      </w:r>
-      <w:proofErr w:type="spellEnd"/>
-      <w:r>
-        <w:t xml:space="preserve"> d'un coup. A cause de bug sur le dataset d'avril un peu de temps a été perdu lors de l'exploration mais globalement tout s'est bien passé. Le passage au modèle quant </w:t>
+        <w:t xml:space="preserve"> le processus et une fois fini, un script propre a été fait pour fusionner les dataset et faire le cleaning d'un coup. A cause de bug sur le dataset d'avril un peu de temps a été perdu lors de l'exploration mais globalement tout s'est bien passé. Le passage au modèle quant </w:t>
       </w:r>
       <w:r>
         <w:t>à</w:t>
@@ -3717,26 +4021,13 @@
         <w:t>blocage</w:t>
       </w:r>
       <w:r>
-        <w:t xml:space="preserve"> pour commencer la veille thématique. Dans 1 premier temps, je cherche un sujet. Je pensais parler des </w:t>
-      </w:r>
-      <w:proofErr w:type="spellStart"/>
-      <w:r>
-        <w:t>Enpsulated</w:t>
-      </w:r>
-      <w:proofErr w:type="spellEnd"/>
-      <w:r>
-        <w:t xml:space="preserve"> networks ou du </w:t>
-      </w:r>
-      <w:proofErr w:type="spellStart"/>
+        <w:t xml:space="preserve"> pour commencer la veille thématique. Dans 1 premier temps, je cherche un sujet. Je pensais parler des Enpsulated networks ou du </w:t>
+      </w:r>
       <w:r>
         <w:t>S</w:t>
       </w:r>
       <w:r>
-        <w:t>ynthetic</w:t>
-      </w:r>
-      <w:proofErr w:type="spellEnd"/>
-      <w:r>
-        <w:t xml:space="preserve"> </w:t>
+        <w:t xml:space="preserve">ynthetic </w:t>
       </w:r>
       <w:r>
         <w:t>G</w:t>
@@ -3748,23 +4039,7 @@
         <w:t>exemples</w:t>
       </w:r>
       <w:r>
-        <w:t xml:space="preserve"> dessus. Ne voulant pas parcourir des sujets déjà vu dans les cours, je décide de partir sur les </w:t>
-      </w:r>
-      <w:proofErr w:type="spellStart"/>
-      <w:r>
-        <w:t>Recurrent</w:t>
-      </w:r>
-      <w:proofErr w:type="spellEnd"/>
-      <w:r>
-        <w:t xml:space="preserve"> Neural Network. Ceux-ci sont d'actualité avec </w:t>
-      </w:r>
-      <w:proofErr w:type="spellStart"/>
-      <w:r>
-        <w:t>Siri</w:t>
-      </w:r>
-      <w:proofErr w:type="spellEnd"/>
-      <w:r>
-        <w:t xml:space="preserve">/Google Home et tous les outils de reconnaissance vocale donc je trouve que c'est un bon sujet. Cela commence par de la recherche sur les différentes cellules (Simple RNN, LSTM, GRU, QRNN). </w:t>
+        <w:t xml:space="preserve"> dessus. Ne voulant pas parcourir des sujets déjà vu dans les cours, je décide de partir sur les Recurrent Neural Network. Ceux-ci sont d'actualité avec Siri/Google Home et tous les outils de reconnaissance vocale donc je trouve que c'est un bon sujet. Cela commence par de la recherche sur les différentes cellules (Simple RNN, LSTM, GRU, QRNN). </w:t>
       </w:r>
       <w:r>
         <w:t>C'est là-dessus que ma journée va s'achever.</w:t>
@@ -3774,11 +4049,11 @@
       <w:pPr>
         <w:pStyle w:val="Titre3"/>
       </w:pPr>
-      <w:bookmarkStart w:id="6" w:name="_Toc500781326"/>
+      <w:bookmarkStart w:id="5" w:name="_Toc501279869"/>
       <w:r>
         <w:t>Jour 5 (05/11/17) – Durée travail env. 2h:</w:t>
       </w:r>
-      <w:bookmarkEnd w:id="6"/>
+      <w:bookmarkEnd w:id="5"/>
     </w:p>
     <w:p>
       <w:pPr>
@@ -3811,7 +4086,7 @@
       <w:pPr>
         <w:pStyle w:val="Titre3"/>
       </w:pPr>
-      <w:bookmarkStart w:id="7" w:name="_Toc500781327"/>
+      <w:bookmarkStart w:id="6" w:name="_Toc501279870"/>
       <w:r>
         <w:t>Jour 6</w:t>
       </w:r>
@@ -3824,6 +4099,27 @@
       <w:r>
         <w:t>/11/17) – Durée travail env. 4h:</w:t>
       </w:r>
+      <w:bookmarkEnd w:id="6"/>
+    </w:p>
+    <w:p>
+      <w:pPr>
+        <w:jc w:val="both"/>
+      </w:pPr>
+      <w:r>
+        <w:tab/>
+      </w:r>
+      <w:r>
+        <w:t>Malade, je ne peux donc pas aller au travail et essaye un peu de continuer les projets. Cependant, avec la tête prise ce n'est pas simple. Je continue donc la veille technologique que j'alterne avec quelques petites modifications sur les différents projets déjà commencés. Rien de fabuleux mais tout de même un peu d'avancement.</w:t>
+      </w:r>
+    </w:p>
+    <w:p>
+      <w:pPr>
+        <w:pStyle w:val="Titre3"/>
+      </w:pPr>
+      <w:bookmarkStart w:id="7" w:name="_Toc501279871"/>
+      <w:r>
+        <w:t>Jour 7 (07/11/17) – Durée travail env. 3-4h:</w:t>
+      </w:r>
       <w:bookmarkEnd w:id="7"/>
     </w:p>
     <w:p>
@@ -3832,18 +4128,28 @@
       </w:pPr>
       <w:r>
         <w:tab/>
-      </w:r>
-      <w:r>
-        <w:t>Malade, je ne peux donc pas aller au travail et essaye un peu de continuer les projets. Cependant, avec la tête prise ce n'est pas simple. Je continue donc la veille technologique que j'alterne avec quelques petites modifications sur les différents projets déjà commencés. Rien de fabuleux mais tout de même un peu d'avancement.</w:t>
+        <w:t>Toujours malade (conjonctivite), je reste à la maison mais difficile de travailler. Je continue donc tranquillement la veille technologique en passant en revue le modèle du LSTM. Fatigué de lire, je décide de reprendre la compétition Kaggle sur la classification de race de chien que j'avais commencé car elle est utile pour le Projet 8. Je reprends donc la partie de préparation des données ou j'avais bloqué. En fois préparé, je me sers du VGG19 pre-trained dans Keras pour entrainer mon modèle. Je laisse le training 4-5h pour atteindre un résultat de 15% de classification correcte.</w:t>
       </w:r>
     </w:p>
     <w:p>
       <w:pPr>
         <w:pStyle w:val="Titre3"/>
       </w:pPr>
-      <w:bookmarkStart w:id="8" w:name="_Toc500781328"/>
-      <w:r>
-        <w:t>Jour 7 (07/11/17) – Durée travail env. 3-4h:</w:t>
+      <w:bookmarkStart w:id="8" w:name="_Toc501279872"/>
+      <w:r>
+        <w:t xml:space="preserve">Jour </w:t>
+      </w:r>
+      <w:r>
+        <w:t>8</w:t>
+      </w:r>
+      <w:r>
+        <w:t xml:space="preserve"> (0</w:t>
+      </w:r>
+      <w:r>
+        <w:t>8</w:t>
+      </w:r>
+      <w:r>
+        <w:t>/11/17) – Durée travail &lt; 2h:</w:t>
       </w:r>
       <w:bookmarkEnd w:id="8"/>
     </w:p>
@@ -3853,103 +4159,24 @@
       </w:pPr>
       <w:r>
         <w:tab/>
-        <w:t xml:space="preserve">Toujours malade (conjonctivite), je reste à la maison mais difficile de travailler. Je continue donc tranquillement la veille technologique en passant en revue le modèle du LSTM. Fatigué de lire, je décide de reprendre la compétition </w:t>
-      </w:r>
-      <w:proofErr w:type="spellStart"/>
-      <w:r>
-        <w:t>Kaggle</w:t>
-      </w:r>
-      <w:proofErr w:type="spellEnd"/>
-      <w:r>
-        <w:t xml:space="preserve"> sur la classification de race de chien que j'avais commencé car elle est utile pour le Projet 8. Je reprends donc la partie de préparation des données ou j'avais bloqué. En fois préparé, je me sers du VGG19 </w:t>
-      </w:r>
-      <w:proofErr w:type="spellStart"/>
-      <w:r>
-        <w:t>pre-trained</w:t>
-      </w:r>
-      <w:proofErr w:type="spellEnd"/>
-      <w:r>
-        <w:t xml:space="preserve"> dans </w:t>
-      </w:r>
-      <w:proofErr w:type="spellStart"/>
-      <w:r>
-        <w:t>Keras</w:t>
-      </w:r>
-      <w:proofErr w:type="spellEnd"/>
-      <w:r>
-        <w:t xml:space="preserve"> pour entrainer mon modèle. Je laisse le training 4-5h pour atteindre un résultat de 15% de classification correcte.</w:t>
+        <w:t xml:space="preserve">Ce jour, je me rends compte que mon pre-trained modèle n'a pas été sauvegardé malgré la mise en place de checkpoints si le résultat est meilleur. Mon training n'a donc servi </w:t>
+      </w:r>
+      <w:r>
+        <w:t>à</w:t>
+      </w:r>
+      <w:r>
+        <w:t xml:space="preserve"> rien et s'est fait écrasé en fin de la 1ere Epoch… Je cherche donc comment réutiliser mon check point quand je relance le modèle mais sans succès pour l'instant.</w:t>
       </w:r>
     </w:p>
     <w:p>
       <w:pPr>
         <w:pStyle w:val="Titre3"/>
       </w:pPr>
-      <w:bookmarkStart w:id="9" w:name="_Toc500781329"/>
-      <w:r>
-        <w:t xml:space="preserve">Jour </w:t>
-      </w:r>
-      <w:r>
-        <w:t>8</w:t>
-      </w:r>
-      <w:r>
-        <w:t xml:space="preserve"> (0</w:t>
-      </w:r>
-      <w:r>
-        <w:t>8</w:t>
-      </w:r>
-      <w:r>
-        <w:t>/11/17) – Durée travail &lt; 2h:</w:t>
+      <w:bookmarkStart w:id="9" w:name="_Toc501279873"/>
+      <w:r>
+        <w:t>Jour 9 (09/11/17) – Durée travail 4h:</w:t>
       </w:r>
       <w:bookmarkEnd w:id="9"/>
-    </w:p>
-    <w:p>
-      <w:pPr>
-        <w:jc w:val="both"/>
-      </w:pPr>
-      <w:r>
-        <w:tab/>
-        <w:t xml:space="preserve">Ce jour, je me rends compte que mon </w:t>
-      </w:r>
-      <w:proofErr w:type="spellStart"/>
-      <w:r>
-        <w:t>pre-trained</w:t>
-      </w:r>
-      <w:proofErr w:type="spellEnd"/>
-      <w:r>
-        <w:t xml:space="preserve"> modèle n'a pas été sauvegardé malgré la mise en place de </w:t>
-      </w:r>
-      <w:proofErr w:type="spellStart"/>
-      <w:r>
-        <w:t>checkpoints</w:t>
-      </w:r>
-      <w:proofErr w:type="spellEnd"/>
-      <w:r>
-        <w:t xml:space="preserve"> si le résultat est meilleur. Mon training n'a donc servi </w:t>
-      </w:r>
-      <w:r>
-        <w:t>à</w:t>
-      </w:r>
-      <w:r>
-        <w:t xml:space="preserve"> rien et s'est fait écrasé en fin de la 1ere </w:t>
-      </w:r>
-      <w:proofErr w:type="spellStart"/>
-      <w:r>
-        <w:t>Epoch</w:t>
-      </w:r>
-      <w:proofErr w:type="spellEnd"/>
-      <w:r>
-        <w:t>… Je cherche donc comment réutiliser mon check point quand je relance le modèle mais sans succès pour l'instant.</w:t>
-      </w:r>
-    </w:p>
-    <w:p>
-      <w:pPr>
-        <w:pStyle w:val="Titre3"/>
-      </w:pPr>
-      <w:bookmarkStart w:id="10" w:name="_Toc500781330"/>
-      <w:r>
-        <w:t>Jour 9 (09/11/17) – Durée travail 4h:</w:t>
-      </w:r>
-      <w:bookmarkEnd w:id="10"/>
     </w:p>
     <w:p>
       <w:pPr>
@@ -3963,15 +4190,7 @@
         <w:t>à</w:t>
       </w:r>
       <w:r>
-        <w:t xml:space="preserve"> sauvegarder le modèle. Etant donné qu'il y a 5 min entre chaque </w:t>
-      </w:r>
-      <w:proofErr w:type="spellStart"/>
-      <w:r>
-        <w:t>epoch</w:t>
-      </w:r>
-      <w:proofErr w:type="spellEnd"/>
-      <w:r>
-        <w:t xml:space="preserve">, je </w:t>
+        <w:t xml:space="preserve"> sauvegarder le modèle. Etant donné qu'il y a 5 min entre chaque epoch, je </w:t>
       </w:r>
       <w:r>
         <w:t>décide</w:t>
@@ -4010,11 +4229,11 @@
         <w:pStyle w:val="Titre3"/>
         <w:jc w:val="both"/>
       </w:pPr>
-      <w:bookmarkStart w:id="11" w:name="_Toc500781331"/>
+      <w:bookmarkStart w:id="10" w:name="_Toc501279874"/>
       <w:r>
         <w:t>Jour 10 (10/11/17) – Durée travail 6h:</w:t>
       </w:r>
-      <w:bookmarkEnd w:id="11"/>
+      <w:bookmarkEnd w:id="10"/>
     </w:p>
     <w:p>
       <w:pPr>
@@ -4034,15 +4253,7 @@
         <w:t>arrêtant</w:t>
       </w:r>
       <w:r>
-        <w:t xml:space="preserve"> le </w:t>
-      </w:r>
-      <w:proofErr w:type="spellStart"/>
-      <w:r>
-        <w:t>process</w:t>
-      </w:r>
-      <w:proofErr w:type="spellEnd"/>
-      <w:r>
-        <w:t xml:space="preserve"> de training, la sauvegarde a été </w:t>
+        <w:t xml:space="preserve"> le process de training, la sauvegarde a été </w:t>
       </w:r>
       <w:r>
         <w:t>corrompue</w:t>
@@ -4054,15 +4265,7 @@
         <w:t>interrompu</w:t>
       </w:r>
       <w:r>
-        <w:t xml:space="preserve"> le </w:t>
-      </w:r>
-      <w:proofErr w:type="spellStart"/>
-      <w:r>
-        <w:t>process</w:t>
-      </w:r>
-      <w:proofErr w:type="spellEnd"/>
-      <w:r>
-        <w:t xml:space="preserve"> pendant l'</w:t>
+        <w:t xml:space="preserve"> le process pendant l'</w:t>
       </w:r>
       <w:r>
         <w:t>écriture</w:t>
@@ -4104,31 +4307,7 @@
         <w:t>à</w:t>
       </w:r>
       <w:r>
-        <w:t xml:space="preserve"> faire des modèles. Vu la taille du dataset, c'est assez restreint (il n'y a que le SGD </w:t>
-      </w:r>
-      <w:proofErr w:type="spellStart"/>
-      <w:r>
-        <w:t>Regressor</w:t>
-      </w:r>
-      <w:proofErr w:type="spellEnd"/>
-      <w:r>
-        <w:t xml:space="preserve">). Je lance un </w:t>
-      </w:r>
-      <w:proofErr w:type="spellStart"/>
-      <w:r>
-        <w:t>Grid</w:t>
-      </w:r>
-      <w:proofErr w:type="spellEnd"/>
-      <w:r>
-        <w:t xml:space="preserve"> </w:t>
-      </w:r>
-      <w:proofErr w:type="spellStart"/>
-      <w:r>
-        <w:t>Search</w:t>
-      </w:r>
-      <w:proofErr w:type="spellEnd"/>
-      <w:r>
-        <w:t xml:space="preserve"> </w:t>
+        <w:t xml:space="preserve"> faire des modèles. Vu la taille du dataset, c'est assez restreint (il n'y a que le SGD Regressor). Je lance un Grid Search </w:t>
       </w:r>
       <w:r>
         <w:t>exhaustif</w:t>
@@ -4191,29 +4370,13 @@
         <w:t xml:space="preserve"> préparer les données pour le site</w:t>
       </w:r>
       <w:r>
-        <w:t xml:space="preserve"> (le système de sauvegarde des modèles (</w:t>
-      </w:r>
-      <w:proofErr w:type="spellStart"/>
-      <w:r>
-        <w:t>scaler</w:t>
-      </w:r>
-      <w:proofErr w:type="spellEnd"/>
-      <w:r>
-        <w:t xml:space="preserve"> et modèle), les données </w:t>
+        <w:t xml:space="preserve"> (le système de sauvegarde des modèles (scaler et modèle), les données </w:t>
       </w:r>
       <w:r>
         <w:t>nécessaire</w:t>
       </w:r>
       <w:r>
-        <w:t xml:space="preserve"> à l'UI, </w:t>
-      </w:r>
-      <w:proofErr w:type="spellStart"/>
-      <w:r>
-        <w:t>etc</w:t>
-      </w:r>
-      <w:proofErr w:type="spellEnd"/>
-      <w:r>
-        <w:t xml:space="preserve"> …)</w:t>
+        <w:t xml:space="preserve"> à l'UI, etc …)</w:t>
       </w:r>
     </w:p>
     <w:p>
@@ -4221,11 +4384,11 @@
         <w:pStyle w:val="Titre3"/>
         <w:jc w:val="both"/>
       </w:pPr>
-      <w:bookmarkStart w:id="12" w:name="_Toc500781332"/>
+      <w:bookmarkStart w:id="11" w:name="_Toc501279875"/>
       <w:r>
         <w:t>Jour 11 (11/11/17) – Durée travail 6h:</w:t>
       </w:r>
-      <w:bookmarkEnd w:id="12"/>
+      <w:bookmarkEnd w:id="11"/>
     </w:p>
     <w:p>
       <w:pPr>
@@ -4279,11 +4442,11 @@
       <w:pPr>
         <w:pStyle w:val="Titre3"/>
       </w:pPr>
-      <w:bookmarkStart w:id="13" w:name="_Toc500781333"/>
+      <w:bookmarkStart w:id="12" w:name="_Toc501279876"/>
       <w:r>
         <w:t>Jour 12 (12/11/17) – Durée travail 8h:</w:t>
       </w:r>
-      <w:bookmarkEnd w:id="13"/>
+      <w:bookmarkEnd w:id="12"/>
     </w:p>
     <w:p>
       <w:pPr>
@@ -4297,29 +4460,13 @@
         <w:t>prédiction</w:t>
       </w:r>
       <w:r>
-        <w:t xml:space="preserve"> du retard des avions. Le problème majeur sur ce dataset était le volume de donnés qui faisait crasher le notebook. En conséquence j'ai repris le </w:t>
-      </w:r>
-      <w:proofErr w:type="spellStart"/>
-      <w:r>
-        <w:t>cleaning</w:t>
-      </w:r>
-      <w:proofErr w:type="spellEnd"/>
-      <w:r>
-        <w:t xml:space="preserve"> sur un script appart et </w:t>
+        <w:t xml:space="preserve"> du retard des avions. Le problème majeur sur ce dataset était le volume de donnés qui faisait crasher le notebook. En conséquence j'ai repris le cleaning sur un script appart et </w:t>
       </w:r>
       <w:r>
         <w:t>gérer</w:t>
       </w:r>
       <w:r>
-        <w:t xml:space="preserve"> 2 dataset (un d'exploration et un de </w:t>
-      </w:r>
-      <w:proofErr w:type="spellStart"/>
-      <w:r>
-        <w:t>prod</w:t>
-      </w:r>
-      <w:proofErr w:type="spellEnd"/>
-      <w:r>
-        <w:t xml:space="preserve">). J'en ai profité pour faire des essais de "simplification de données" (par semaine / par mois et date du mois, agrégation par quart d'heure, …). Cela m'a permis de trouver une configuration permettant d'obtenir de meilleurs </w:t>
+        <w:t xml:space="preserve"> 2 dataset (un d'exploration et un de prod). J'en ai profité pour faire des essais de "simplification de données" (par semaine / par mois et date du mois, agrégation par quart d'heure, …). Cela m'a permis de trouver une configuration permettant d'obtenir de meilleurs </w:t>
       </w:r>
       <w:r>
         <w:t>résultats</w:t>
@@ -4339,7 +4486,7 @@
         <w:pStyle w:val="Titre3"/>
         <w:jc w:val="both"/>
       </w:pPr>
-      <w:bookmarkStart w:id="14" w:name="_Toc500781334"/>
+      <w:bookmarkStart w:id="13" w:name="_Toc501279877"/>
       <w:r>
         <w:t xml:space="preserve">Jour 13 (13/11/17) – Durée travail </w:t>
       </w:r>
@@ -4349,7 +4496,7 @@
       <w:r>
         <w:t>h:</w:t>
       </w:r>
-      <w:bookmarkEnd w:id="14"/>
+      <w:bookmarkEnd w:id="13"/>
     </w:p>
     <w:p>
       <w:pPr>
@@ -4363,23 +4510,7 @@
         <w:t>naissances vues lors du projet 5</w:t>
       </w:r>
       <w:r>
-        <w:t xml:space="preserve"> (notamment le </w:t>
-      </w:r>
-      <w:proofErr w:type="spellStart"/>
-      <w:r>
-        <w:t>groupby</w:t>
-      </w:r>
-      <w:proofErr w:type="spellEnd"/>
-      <w:r>
-        <w:t xml:space="preserve"> pour transformer la </w:t>
-      </w:r>
-      <w:proofErr w:type="spellStart"/>
-      <w:r>
-        <w:t>dataframe</w:t>
-      </w:r>
-      <w:proofErr w:type="spellEnd"/>
-      <w:r>
-        <w:t xml:space="preserve">). </w:t>
+        <w:t xml:space="preserve"> (notamment le groupby pour transformer la dataframe). </w:t>
       </w:r>
       <w:r>
         <w:t xml:space="preserve">Malheureusement </w:t>
@@ -4391,15 +4522,7 @@
         <w:t xml:space="preserve"> 1h de recherche pour essayer d'afficher la moyenne de chaque colonne pour les bons et mauvais produits, impossible de trouver une façon. </w:t>
       </w:r>
       <w:r>
-        <w:t xml:space="preserve">Je décide donc de faire un pause, </w:t>
-      </w:r>
-      <w:proofErr w:type="gramStart"/>
-      <w:r>
-        <w:t>essayer</w:t>
-      </w:r>
-      <w:proofErr w:type="gramEnd"/>
-      <w:r>
-        <w:t xml:space="preserve"> de déterminer le meilleur format de dataset pour le modèle de M/L concernant le retard des vols. </w:t>
+        <w:t xml:space="preserve">Je décide donc de faire un pause, essayer de déterminer le meilleur format de dataset pour le modèle de M/L concernant le retard des vols. </w:t>
       </w:r>
       <w:r>
         <w:t xml:space="preserve">D'un </w:t>
@@ -4434,12 +4557,12 @@
         <w:pStyle w:val="Titre3"/>
         <w:jc w:val="both"/>
       </w:pPr>
-      <w:bookmarkStart w:id="15" w:name="_Toc500781335"/>
+      <w:bookmarkStart w:id="14" w:name="_Toc501279878"/>
       <w:r>
         <w:lastRenderedPageBreak/>
         <w:t>Jour 14 (14/11/17) – Durée travail 2h:</w:t>
       </w:r>
-      <w:bookmarkEnd w:id="15"/>
+      <w:bookmarkEnd w:id="14"/>
     </w:p>
     <w:p>
       <w:pPr>
@@ -4453,15 +4576,7 @@
         <w:t>décomposé</w:t>
       </w:r>
       <w:r>
-        <w:t xml:space="preserve"> le code du projet 4 pour avoir 1 script pour alléger les dataset mensuelle, un autre pour les fusionner en 1 seul et générer le dataset d'exploration et de production. Un dernier script permet de </w:t>
-      </w:r>
-      <w:proofErr w:type="spellStart"/>
-      <w:r>
-        <w:t>scaler</w:t>
-      </w:r>
-      <w:proofErr w:type="spellEnd"/>
-      <w:r>
-        <w:t xml:space="preserve"> les données, préparer les matrices et les sauvegarder pour ne pas le refaire à chaque lancement de modèle. Ensuite je créer différents scripts pour chaque modèle qui écrivent leur résultat dans un fichier texte. </w:t>
+        <w:t xml:space="preserve"> le code du projet 4 pour avoir 1 script pour alléger les dataset mensuelle, un autre pour les fusionner en 1 seul et générer le dataset d'exploration et de production. Un dernier script permet de scaler les données, préparer les matrices et les sauvegarder pour ne pas le refaire à chaque lancement de modèle. Ensuite je créer différents scripts pour chaque modèle qui écrivent leur résultat dans un fichier texte. </w:t>
       </w:r>
     </w:p>
     <w:p>
@@ -4469,11 +4584,11 @@
         <w:pStyle w:val="Titre3"/>
         <w:jc w:val="both"/>
       </w:pPr>
-      <w:bookmarkStart w:id="16" w:name="_Toc500781336"/>
+      <w:bookmarkStart w:id="15" w:name="_Toc501279879"/>
       <w:r>
         <w:t>Jour 15 (15/11/17) – Durée travail 3h:</w:t>
       </w:r>
-      <w:bookmarkEnd w:id="16"/>
+      <w:bookmarkEnd w:id="15"/>
     </w:p>
     <w:p>
       <w:pPr>
@@ -4487,23 +4602,7 @@
         <w:t>4</w:t>
       </w:r>
       <w:r>
-        <w:t xml:space="preserve"> avec l'affectation de note sur chaque aéroport basé sur les valeurs médianes. L'objectif étant d'avoir que 4 types d'aéroports au lieu de 331 aéroports distinct. L'intérêt était de pouvoir ensuite pourquoi ne pas utiliser un OHE sans avoir d'explosion de dimensions ayant déjà 4.5m de lignes. J'ai ensuite testé différentes façon de générer les features (Aéroport avec et sans OHE, gestion des dates par mois/jour ou par semaine) et j'ai appliqué" le </w:t>
-      </w:r>
-      <w:proofErr w:type="spellStart"/>
-      <w:r>
-        <w:t>GridSearch</w:t>
-      </w:r>
-      <w:proofErr w:type="spellEnd"/>
-      <w:r>
-        <w:t xml:space="preserve"> sur le </w:t>
-      </w:r>
-      <w:proofErr w:type="spellStart"/>
-      <w:r>
-        <w:t>SGDRegressor</w:t>
-      </w:r>
-      <w:proofErr w:type="spellEnd"/>
-      <w:r>
-        <w:t xml:space="preserve">, Adaboost et un simple ANN. Comparé </w:t>
+        <w:t xml:space="preserve"> avec l'affectation de note sur chaque aéroport basé sur les valeurs médianes. L'objectif étant d'avoir que 4 types d'aéroports au lieu de 331 aéroports distinct. L'intérêt était de pouvoir ensuite pourquoi ne pas utiliser un OHE sans avoir d'explosion de dimensions ayant déjà 4.5m de lignes. J'ai ensuite testé différentes façon de générer les features (Aéroport avec et sans OHE, gestion des dates par mois/jour ou par semaine) et j'ai appliqué" le GridSearch sur le SGDRegressor, Adaboost et un simple ANN. Comparé </w:t>
       </w:r>
       <w:r>
         <w:t>aux premiers modèles testés</w:t>
@@ -4517,111 +4616,88 @@
         <w:pStyle w:val="Titre3"/>
         <w:jc w:val="both"/>
       </w:pPr>
-      <w:bookmarkStart w:id="17" w:name="_Toc500781337"/>
+      <w:bookmarkStart w:id="16" w:name="_Toc501279880"/>
       <w:r>
         <w:t>Jour 16 (16/11/17) – Durée travail 2h30:</w:t>
       </w:r>
+      <w:bookmarkEnd w:id="16"/>
+    </w:p>
+    <w:p>
+      <w:pPr>
+        <w:jc w:val="both"/>
+      </w:pPr>
+      <w:r>
+        <w:tab/>
+        <w:t>Durant ce jour, j'ai repris le projet 3 avec pour objectif de prendre en compte quelques classes que j'avais passé pour l'instant (par exemple le rating). Les modèles ont ensuite été re</w:t>
+      </w:r>
+      <w:r>
+        <w:t>-</w:t>
+      </w:r>
+      <w:r>
+        <w:t xml:space="preserve">testé et donne des </w:t>
+      </w:r>
+      <w:r>
+        <w:t>résultat</w:t>
+      </w:r>
+      <w:r>
+        <w:t xml:space="preserve"> légèrement meilleur (par exemple avec Spiderman 1, la 1ere </w:t>
+      </w:r>
+      <w:r>
+        <w:t>prédiction</w:t>
+      </w:r>
+      <w:r>
+        <w:t xml:space="preserve"> est Spiderman 2 au lieu d'être en 2nd). Le kl_divergent </w:t>
+      </w:r>
+      <w:r>
+        <w:t>a</w:t>
+      </w:r>
+      <w:r>
+        <w:t xml:space="preserve"> aussi été </w:t>
+      </w:r>
+      <w:r>
+        <w:t>réduit</w:t>
+      </w:r>
+      <w:r>
+        <w:t xml:space="preserve"> de 0.80 à 0.75. Cela a pris environ 1h30.</w:t>
+      </w:r>
+    </w:p>
+    <w:p>
+      <w:pPr>
+        <w:jc w:val="both"/>
+      </w:pPr>
+      <w:r>
+        <w:tab/>
+        <w:t xml:space="preserve">Une petite période a aussi été prise pour regarder le nouveau modèle de reconnaissance d'images (You Only Look Once - YOLO) au cas </w:t>
+      </w:r>
+      <w:r>
+        <w:t>où</w:t>
+      </w:r>
+      <w:r>
+        <w:t xml:space="preserve"> le sujet sur les RNN ne soit pas valide comme Veille Technologique.</w:t>
+      </w:r>
+    </w:p>
+    <w:p>
+      <w:pPr>
+        <w:ind w:firstLine="708"/>
+        <w:jc w:val="both"/>
+      </w:pPr>
+      <w:r>
+        <w:t>La seconde partie était la 1ère session de mentorat.</w:t>
+      </w:r>
+      <w:r>
+        <w:t xml:space="preserve"> Faite pour la présentation du parcours, tout s'est bien passé. Le projet 1 a été envoyé au mentor pour validation et le projet 2 a été aussi abordé afin d'en savoir plus sur les exigences et objectifs. Au final, le rapport ainsi que la présentation doit maintenant être préparé pour la prochaine session de mardi.</w:t>
+      </w:r>
+    </w:p>
+    <w:p>
+      <w:pPr>
+        <w:pStyle w:val="Titre3"/>
+        <w:jc w:val="both"/>
+      </w:pPr>
+      <w:bookmarkStart w:id="17" w:name="_Toc501279881"/>
+      <w:r>
+        <w:t>Jour 17 (17/11/17) – Durée travail 3h:</w:t>
+      </w:r>
       <w:bookmarkEnd w:id="17"/>
-    </w:p>
-    <w:p>
-      <w:pPr>
-        <w:jc w:val="both"/>
-      </w:pPr>
-      <w:r>
-        <w:tab/>
-        <w:t xml:space="preserve">Durant ce jour, j'ai repris le projet 3 avec pour objectif de prendre en compte quelques classes que j'avais passé pour l'instant (par exemple le rating). Les modèles ont ensuite été </w:t>
-      </w:r>
-      <w:proofErr w:type="spellStart"/>
-      <w:r>
-        <w:t>re</w:t>
-      </w:r>
-      <w:proofErr w:type="spellEnd"/>
-      <w:r>
-        <w:t>-</w:t>
-      </w:r>
-      <w:r>
-        <w:t xml:space="preserve">testé et donne des </w:t>
-      </w:r>
-      <w:proofErr w:type="gramStart"/>
-      <w:r>
-        <w:t>résultat</w:t>
-      </w:r>
-      <w:proofErr w:type="gramEnd"/>
-      <w:r>
-        <w:t xml:space="preserve"> légèrement meilleur (par exemple avec Spiderman 1, la 1ere </w:t>
-      </w:r>
-      <w:r>
-        <w:t>prédiction</w:t>
-      </w:r>
-      <w:r>
-        <w:t xml:space="preserve"> est Spiderman 2 au lieu d'être en 2nd). Le </w:t>
-      </w:r>
-      <w:proofErr w:type="spellStart"/>
-      <w:r>
-        <w:t>kl_divergent</w:t>
-      </w:r>
-      <w:proofErr w:type="spellEnd"/>
-      <w:r>
-        <w:t xml:space="preserve"> </w:t>
-      </w:r>
-      <w:r>
-        <w:t>a</w:t>
-      </w:r>
-      <w:r>
-        <w:t xml:space="preserve"> aussi été </w:t>
-      </w:r>
-      <w:r>
-        <w:t>réduit</w:t>
-      </w:r>
-      <w:r>
-        <w:t xml:space="preserve"> de 0.80 à 0.75. Cela a pris environ 1h30.</w:t>
-      </w:r>
-    </w:p>
-    <w:p>
-      <w:pPr>
-        <w:jc w:val="both"/>
-      </w:pPr>
-      <w:r>
-        <w:tab/>
-        <w:t xml:space="preserve">Une petite période a aussi été prise pour regarder le nouveau modèle de reconnaissance d'images (You </w:t>
-      </w:r>
-      <w:proofErr w:type="spellStart"/>
-      <w:r>
-        <w:t>Only</w:t>
-      </w:r>
-      <w:proofErr w:type="spellEnd"/>
-      <w:r>
-        <w:t xml:space="preserve"> Look Once - YOLO) au cas </w:t>
-      </w:r>
-      <w:r>
-        <w:t>où</w:t>
-      </w:r>
-      <w:r>
-        <w:t xml:space="preserve"> le sujet sur les RNN ne soit pas valide comme Veille Technologique.</w:t>
-      </w:r>
-    </w:p>
-    <w:p>
-      <w:pPr>
-        <w:ind w:firstLine="708"/>
-        <w:jc w:val="both"/>
-      </w:pPr>
-      <w:r>
-        <w:t>La seconde partie était la 1ère session de mentorat.</w:t>
-      </w:r>
-      <w:r>
-        <w:t xml:space="preserve"> Faite pour la présentation du parcours, tout s'est bien passé. Le projet 1 a été envoyé au mentor pour validation et le projet 2 a été aussi abordé afin d'en savoir plus sur les exigences et objectifs. Au final, le rapport ainsi que la présentation doit maintenant être préparé pour la prochaine session de mardi.</w:t>
-      </w:r>
-    </w:p>
-    <w:p>
-      <w:pPr>
-        <w:pStyle w:val="Titre3"/>
-        <w:jc w:val="both"/>
-      </w:pPr>
-      <w:bookmarkStart w:id="18" w:name="_Toc500781338"/>
-      <w:r>
-        <w:t>Jour 17 (17/11/17) – Durée travail 3h:</w:t>
-      </w:r>
-      <w:bookmarkEnd w:id="18"/>
     </w:p>
     <w:p>
       <w:pPr>
@@ -4637,11 +4713,11 @@
         <w:pStyle w:val="Titre3"/>
         <w:jc w:val="both"/>
       </w:pPr>
-      <w:bookmarkStart w:id="19" w:name="_Toc500781339"/>
+      <w:bookmarkStart w:id="18" w:name="_Toc501279882"/>
       <w:r>
         <w:t>Jour 18 (18/11/17) – Durée travail 9h:</w:t>
       </w:r>
-      <w:bookmarkEnd w:id="19"/>
+      <w:bookmarkEnd w:id="18"/>
     </w:p>
     <w:p>
       <w:pPr>
@@ -4649,15 +4725,7 @@
       </w:pPr>
       <w:r>
         <w:tab/>
-        <w:t xml:space="preserve">L'objectif de la journée était de finir la présentation, tester la durée sur des </w:t>
-      </w:r>
-      <w:proofErr w:type="gramStart"/>
-      <w:r>
-        <w:t>fausse</w:t>
-      </w:r>
-      <w:proofErr w:type="gramEnd"/>
-      <w:r>
-        <w:t xml:space="preserve"> présentations à blanc et rédiger le rapport. La présentation a pris le plus de temps car il a fallu </w:t>
+        <w:t xml:space="preserve">L'objectif de la journée était de finir la présentation, tester la durée sur des fausse présentations à blanc et rédiger le rapport. La présentation a pris le plus de temps car il a fallu </w:t>
       </w:r>
       <w:r>
         <w:lastRenderedPageBreak/>
@@ -4670,34 +4738,13 @@
       </w:pPr>
       <w:r>
         <w:tab/>
-        <w:t xml:space="preserve">J'en profite donc pour "finaliser" le projet 3. Les résultats de tests étant très satisfaisant à mon gout, j'ai décidé de fixer les derniers bugs sur la génération du dataset de </w:t>
-      </w:r>
-      <w:proofErr w:type="spellStart"/>
-      <w:r>
-        <w:t>prod</w:t>
-      </w:r>
-      <w:proofErr w:type="spellEnd"/>
-      <w:r>
-        <w:t xml:space="preserve">. Une fois terminé, j'ai mis en ligne le site sur </w:t>
-      </w:r>
-      <w:proofErr w:type="spellStart"/>
-      <w:r>
-        <w:t>Pythonanywhere</w:t>
-      </w:r>
-      <w:proofErr w:type="spellEnd"/>
-      <w:r>
-        <w:t xml:space="preserve"> (</w:t>
+        <w:t>J'en profite donc pour "finaliser" le projet 3. Les résultats de tests étant très satisfaisant à mon gout, j'ai décidé de fixer les derniers bugs sur la génération du dataset de prod. Une fois terminé, j'ai mis en ligne le site sur Pythonanywhere (</w:t>
       </w:r>
       <w:r>
         <w:t>http://coni57.pythonanywhere.com/</w:t>
       </w:r>
-      <w:proofErr w:type="gramStart"/>
-      <w:r>
-        <w:t>) .</w:t>
-      </w:r>
-      <w:proofErr w:type="gramEnd"/>
-      <w:r>
-        <w:t xml:space="preserve"> </w:t>
+      <w:r>
+        <w:t xml:space="preserve">) . </w:t>
       </w:r>
     </w:p>
     <w:p>
@@ -4714,11 +4761,11 @@
         <w:pStyle w:val="Titre3"/>
         <w:jc w:val="both"/>
       </w:pPr>
-      <w:bookmarkStart w:id="20" w:name="_Toc500781340"/>
+      <w:bookmarkStart w:id="19" w:name="_Toc501279883"/>
       <w:r>
         <w:t>Jour 19 (19/11/17) – Durée travail 6h:</w:t>
       </w:r>
-      <w:bookmarkEnd w:id="20"/>
+      <w:bookmarkEnd w:id="19"/>
     </w:p>
     <w:p>
       <w:pPr>
@@ -4735,23 +4782,7 @@
       </w:pPr>
       <w:r>
         <w:tab/>
-        <w:t xml:space="preserve">Ayant pris de l'avance en attendant la 1ere session de mentorat, je me retrouve </w:t>
-      </w:r>
-      <w:proofErr w:type="spellStart"/>
-      <w:r>
-        <w:t>a</w:t>
-      </w:r>
-      <w:proofErr w:type="spellEnd"/>
-      <w:r>
-        <w:t xml:space="preserve"> devoir faire les rapports et présentation à la suite ce qui est un peu frustrant car cela prend beaucoup de temps et est fastidieux. Du coup je vais faire une pause pour </w:t>
-      </w:r>
-      <w:proofErr w:type="gramStart"/>
-      <w:r>
-        <w:t>cet</w:t>
-      </w:r>
-      <w:proofErr w:type="gramEnd"/>
-      <w:r>
-        <w:t xml:space="preserve"> fin d'après-midi après avoir passé près de 15 h en 2 jours à rédiger des rapports. L'objectif demain sera de commencer la présentation sur le retard des avions ayant un modèle plutôt satisfaisant aussi.</w:t>
+        <w:t>Ayant pris de l'avance en attendant la 1ere session de mentorat, je me retrouve a devoir faire les rapports et présentation à la suite ce qui est un peu frustrant car cela prend beaucoup de temps et est fastidieux. Du coup je vais faire une pause pour cet fin d'après-midi après avoir passé près de 15 h en 2 jours à rédiger des rapports. L'objectif demain sera de commencer la présentation sur le retard des avions ayant un modèle plutôt satisfaisant aussi.</w:t>
       </w:r>
     </w:p>
     <w:p>
@@ -4759,33 +4790,33 @@
         <w:pStyle w:val="Titre3"/>
         <w:jc w:val="both"/>
       </w:pPr>
-      <w:bookmarkStart w:id="21" w:name="_Toc500781341"/>
+      <w:bookmarkStart w:id="20" w:name="_Toc501279884"/>
       <w:r>
         <w:t>Jour 20 (20/11/17) – Durée travail 1h:</w:t>
       </w:r>
+      <w:bookmarkEnd w:id="20"/>
+    </w:p>
+    <w:p>
+      <w:pPr>
+        <w:jc w:val="both"/>
+      </w:pPr>
+      <w:r>
+        <w:tab/>
+      </w:r>
+      <w:r>
+        <w:t>Ce jour je n'ai pas eu le temps en particulier d'avancer étant pris sur un autre projet à part. J'ai juste pu faire quelques diapos du Projet 4.</w:t>
+      </w:r>
+    </w:p>
+    <w:p>
+      <w:pPr>
+        <w:pStyle w:val="Titre3"/>
+        <w:jc w:val="both"/>
+      </w:pPr>
+      <w:bookmarkStart w:id="21" w:name="_Toc501279885"/>
+      <w:r>
+        <w:t>Jour 21 (21/11/17) – Durée travail 3h:</w:t>
+      </w:r>
       <w:bookmarkEnd w:id="21"/>
-    </w:p>
-    <w:p>
-      <w:pPr>
-        <w:jc w:val="both"/>
-      </w:pPr>
-      <w:r>
-        <w:tab/>
-      </w:r>
-      <w:r>
-        <w:t>Ce jour je n'ai pas eu le temps en particulier d'avancer étant pris sur un autre projet à part. J'ai juste pu faire quelques diapos du Projet 4.</w:t>
-      </w:r>
-    </w:p>
-    <w:p>
-      <w:pPr>
-        <w:pStyle w:val="Titre3"/>
-        <w:jc w:val="both"/>
-      </w:pPr>
-      <w:bookmarkStart w:id="22" w:name="_Toc500781342"/>
-      <w:r>
-        <w:t>Jour 21 (21/11/17) – Durée travail 3h:</w:t>
-      </w:r>
-      <w:bookmarkEnd w:id="22"/>
     </w:p>
     <w:p>
       <w:pPr>
@@ -4810,11 +4841,11 @@
         <w:pStyle w:val="Titre3"/>
         <w:jc w:val="both"/>
       </w:pPr>
-      <w:bookmarkStart w:id="23" w:name="_Toc500781343"/>
+      <w:bookmarkStart w:id="22" w:name="_Toc501279886"/>
       <w:r>
         <w:t>Jour 22 (22/11/17) – Durée travail 2h:</w:t>
       </w:r>
-      <w:bookmarkEnd w:id="23"/>
+      <w:bookmarkEnd w:id="22"/>
     </w:p>
     <w:p>
       <w:pPr>
@@ -4838,12 +4869,12 @@
       <w:pPr>
         <w:pStyle w:val="Titre3"/>
       </w:pPr>
-      <w:bookmarkStart w:id="24" w:name="_Toc500781344"/>
+      <w:bookmarkStart w:id="23" w:name="_Toc501279887"/>
       <w:r>
         <w:lastRenderedPageBreak/>
         <w:t>Jour 23 (23/11/17) – Durée travail 2h:</w:t>
       </w:r>
-      <w:bookmarkEnd w:id="24"/>
+      <w:bookmarkEnd w:id="23"/>
     </w:p>
     <w:p>
       <w:pPr>
@@ -4874,31 +4905,7 @@
         </w:r>
       </w:hyperlink>
       <w:r>
-        <w:t xml:space="preserve">). Cette conférence abordait les </w:t>
-      </w:r>
-      <w:proofErr w:type="spellStart"/>
-      <w:r>
-        <w:t>Generative</w:t>
-      </w:r>
-      <w:proofErr w:type="spellEnd"/>
-      <w:r>
-        <w:t xml:space="preserve"> </w:t>
-      </w:r>
-      <w:proofErr w:type="spellStart"/>
-      <w:r>
-        <w:t>Adversarial</w:t>
-      </w:r>
-      <w:proofErr w:type="spellEnd"/>
-      <w:r>
-        <w:t xml:space="preserve"> Network et l'utilisation du maximum </w:t>
-      </w:r>
-      <w:proofErr w:type="spellStart"/>
-      <w:r>
-        <w:t>likelihood</w:t>
-      </w:r>
-      <w:proofErr w:type="spellEnd"/>
-      <w:r>
-        <w:t xml:space="preserve"> pour générer de la musique. </w:t>
+        <w:t xml:space="preserve">). Cette conférence abordait les Generative Adversarial Network et l'utilisation du maximum likelihood pour générer de la musique. </w:t>
       </w:r>
     </w:p>
     <w:p>
@@ -4919,23 +4926,7 @@
         <w:t>problème</w:t>
       </w:r>
       <w:r>
-        <w:t xml:space="preserve"> avec le </w:t>
-      </w:r>
-      <w:proofErr w:type="spellStart"/>
-      <w:r>
-        <w:t>Softmax</w:t>
-      </w:r>
-      <w:proofErr w:type="spellEnd"/>
-      <w:r>
-        <w:t xml:space="preserve"> qui "</w:t>
-      </w:r>
-      <w:proofErr w:type="spellStart"/>
-      <w:r>
-        <w:t>vanish</w:t>
-      </w:r>
-      <w:proofErr w:type="spellEnd"/>
-      <w:r>
-        <w:t xml:space="preserve">" sur le LSTM. Un post sur SO a été </w:t>
+        <w:t xml:space="preserve"> avec le Softmax qui "vanish" sur le LSTM. Un post sur SO a été </w:t>
       </w:r>
       <w:r>
         <w:t>créé</w:t>
@@ -4966,148 +4957,92 @@
       <w:pPr>
         <w:pStyle w:val="Titre3"/>
       </w:pPr>
-      <w:bookmarkStart w:id="25" w:name="_Toc500781345"/>
+      <w:bookmarkStart w:id="24" w:name="_Toc501279888"/>
       <w:r>
         <w:t>Jour 24 (24/11/17) – Durée travail 2h:</w:t>
       </w:r>
+      <w:bookmarkEnd w:id="24"/>
+    </w:p>
+    <w:p>
+      <w:pPr>
+        <w:jc w:val="both"/>
+      </w:pPr>
+      <w:r>
+        <w:tab/>
+        <w:t xml:space="preserve">Une alternative a été trouvée pour le problème du Softmax. Au lieu de l'appliquer </w:t>
+      </w:r>
+      <w:r>
+        <w:t>le Softmax après</w:t>
+      </w:r>
+      <w:r>
+        <w:t xml:space="preserve"> les LSTM, une couche fully-connected </w:t>
+      </w:r>
+      <w:r>
+        <w:t>a été ajoutée entre eux. Cela a</w:t>
+      </w:r>
+      <w:r>
+        <w:t xml:space="preserve"> fonctionné mais </w:t>
+      </w:r>
+      <w:r>
+        <w:t>le souci</w:t>
+      </w:r>
+      <w:r>
+        <w:t xml:space="preserve"> qu'il pose c'est que sur la Grammaire de Reber </w:t>
+      </w:r>
+      <w:r>
+        <w:t>simple</w:t>
+      </w:r>
+      <w:r>
+        <w:t>, tous</w:t>
+      </w:r>
+      <w:r>
+        <w:t xml:space="preserve"> les modèles</w:t>
+      </w:r>
+      <w:r>
+        <w:t xml:space="preserve"> ont 100% de réussi</w:t>
+      </w:r>
+      <w:r>
+        <w:t>te</w:t>
+      </w:r>
+      <w:r>
+        <w:t xml:space="preserve"> en génération. Du coup j'ai modifié le code pour faire de même avec la version embedded. De ce changement on peut remarquer que </w:t>
+      </w:r>
+      <w:r>
+        <w:t>les modèles</w:t>
+      </w:r>
+      <w:r>
+        <w:t xml:space="preserve"> performent de </w:t>
+      </w:r>
+      <w:r>
+        <w:t>façon</w:t>
+      </w:r>
+      <w:r>
+        <w:t xml:space="preserve"> similaire à environ 50-60 % de </w:t>
+      </w:r>
+      <w:r>
+        <w:t>réussite</w:t>
+      </w:r>
+      <w:r>
+        <w:t>. Du coup je vais</w:t>
+      </w:r>
+      <w:r>
+        <w:t xml:space="preserve"> utiliser cette version pour le rapport. Je devrais donc reprendre ce rapport ce week-end.</w:t>
+      </w:r>
+    </w:p>
+    <w:p>
+      <w:pPr>
+        <w:pStyle w:val="Titre3"/>
+      </w:pPr>
+      <w:bookmarkStart w:id="25" w:name="_Toc501279889"/>
+      <w:r>
+        <w:t>Jour 25 (25/11/17) – Durée travail 7h:</w:t>
+      </w:r>
       <w:bookmarkEnd w:id="25"/>
     </w:p>
     <w:p>
-      <w:pPr>
-        <w:jc w:val="both"/>
-      </w:pPr>
       <w:r>
         <w:tab/>
-        <w:t xml:space="preserve">Une alternative a été trouvée pour le problème du </w:t>
-      </w:r>
-      <w:proofErr w:type="spellStart"/>
-      <w:r>
-        <w:t>Softmax</w:t>
-      </w:r>
-      <w:proofErr w:type="spellEnd"/>
-      <w:r>
-        <w:t xml:space="preserve">. Au lieu de l'appliquer </w:t>
-      </w:r>
-      <w:r>
-        <w:t xml:space="preserve">le </w:t>
-      </w:r>
-      <w:proofErr w:type="spellStart"/>
-      <w:r>
-        <w:t>Softmax</w:t>
-      </w:r>
-      <w:proofErr w:type="spellEnd"/>
-      <w:r>
-        <w:t xml:space="preserve"> après</w:t>
-      </w:r>
-      <w:r>
-        <w:t xml:space="preserve"> les LSTM, une couche </w:t>
-      </w:r>
-      <w:proofErr w:type="spellStart"/>
-      <w:r>
-        <w:t>fully-connected</w:t>
-      </w:r>
-      <w:proofErr w:type="spellEnd"/>
-      <w:r>
-        <w:t xml:space="preserve"> </w:t>
-      </w:r>
-      <w:r>
-        <w:t>a été ajoutée entre eux. Cela a</w:t>
-      </w:r>
-      <w:r>
-        <w:t xml:space="preserve"> fonctionné mais </w:t>
-      </w:r>
-      <w:r>
-        <w:t>le souci</w:t>
-      </w:r>
-      <w:r>
-        <w:t xml:space="preserve"> qu'il pose c'est que sur la Grammaire de Reber </w:t>
-      </w:r>
-      <w:r>
-        <w:t>simple</w:t>
-      </w:r>
-      <w:r>
-        <w:t>, tous</w:t>
-      </w:r>
-      <w:r>
-        <w:t xml:space="preserve"> les modèles</w:t>
-      </w:r>
-      <w:r>
-        <w:t xml:space="preserve"> ont 100% de réussi</w:t>
-      </w:r>
-      <w:r>
-        <w:t>te</w:t>
-      </w:r>
-      <w:r>
-        <w:t xml:space="preserve"> en génération. Du coup j'ai modifié le code pour faire de même avec la version </w:t>
-      </w:r>
-      <w:proofErr w:type="spellStart"/>
-      <w:r>
-        <w:t>embedded</w:t>
-      </w:r>
-      <w:proofErr w:type="spellEnd"/>
-      <w:r>
-        <w:t xml:space="preserve">. De ce changement on peut remarquer que </w:t>
-      </w:r>
-      <w:r>
-        <w:t>les modèles</w:t>
-      </w:r>
-      <w:r>
-        <w:t xml:space="preserve"> performent de </w:t>
-      </w:r>
-      <w:r>
-        <w:t>façon</w:t>
-      </w:r>
-      <w:r>
-        <w:t xml:space="preserve"> similaire à environ 50-60 % de </w:t>
-      </w:r>
-      <w:r>
-        <w:t>réussite</w:t>
-      </w:r>
-      <w:r>
-        <w:t>. Du coup je vais</w:t>
-      </w:r>
-      <w:r>
-        <w:t xml:space="preserve"> utiliser cette version pour le rapport. Je devrais donc reprendre ce rapport ce week-end.</w:t>
-      </w:r>
-    </w:p>
-    <w:p>
-      <w:pPr>
-        <w:pStyle w:val="Titre3"/>
-      </w:pPr>
-      <w:bookmarkStart w:id="26" w:name="_Toc500781346"/>
-      <w:r>
-        <w:t>Jour 25 (25/11/17) – Durée travail 7h:</w:t>
-      </w:r>
-      <w:bookmarkEnd w:id="26"/>
-    </w:p>
-    <w:p>
-      <w:r>
-        <w:tab/>
-        <w:t xml:space="preserve">La grande partie du travail de ce jour a été d'essayer de finaliser le P3. Essayer de trouver des métriques pour les algorithmes de </w:t>
-      </w:r>
-      <w:proofErr w:type="spellStart"/>
-      <w:r>
-        <w:t>Clustering</w:t>
-      </w:r>
-      <w:proofErr w:type="spellEnd"/>
-      <w:r>
-        <w:t xml:space="preserve"> et la récupération des 5 films les plus similaires avec le </w:t>
-      </w:r>
-      <w:proofErr w:type="spellStart"/>
-      <w:r>
-        <w:t>clustering</w:t>
-      </w:r>
-      <w:proofErr w:type="spellEnd"/>
-      <w:r>
-        <w:t xml:space="preserve"> hiérarchique. L'optimisation de </w:t>
-      </w:r>
-      <w:proofErr w:type="spellStart"/>
-      <w:r>
-        <w:t>Kmeans</w:t>
-      </w:r>
-      <w:proofErr w:type="spellEnd"/>
-      <w:r>
-        <w:t xml:space="preserve"> a aussi été essayée avec un nb de Cluster variable.</w:t>
+        <w:t>La grande partie du travail de ce jour a été d'essayer de finaliser le P3. Essayer de trouver des métriques pour les algorithmes de Clustering et la récupération des 5 films les plus similaires avec le clustering hiérarchique. L'optimisation de Kmeans a aussi été essayée avec un nb de Cluster variable.</w:t>
       </w:r>
     </w:p>
     <w:p>
@@ -5120,11 +5055,11 @@
       <w:pPr>
         <w:pStyle w:val="Titre3"/>
       </w:pPr>
-      <w:bookmarkStart w:id="27" w:name="_Toc500781347"/>
+      <w:bookmarkStart w:id="26" w:name="_Toc501279890"/>
       <w:r>
         <w:t>Jour 26 (26/11/17) – Durée travail 8h:</w:t>
       </w:r>
-      <w:bookmarkEnd w:id="27"/>
+      <w:bookmarkEnd w:id="26"/>
     </w:p>
     <w:p>
       <w:pPr>
@@ -5132,17 +5067,7 @@
       </w:pPr>
       <w:r>
         <w:tab/>
-        <w:t xml:space="preserve">La 1ere heure a été le mentorat #3. Tout s'est bien passé avec la finalisation de points sur le P3, l'inscription en soutenance. Par la suite le P4 a été abordé avec pas mal de choses </w:t>
-      </w:r>
-      <w:proofErr w:type="spellStart"/>
-      <w:proofErr w:type="gramStart"/>
-      <w:r>
-        <w:t>a</w:t>
-      </w:r>
-      <w:proofErr w:type="spellEnd"/>
-      <w:proofErr w:type="gramEnd"/>
-      <w:r>
-        <w:t xml:space="preserve"> faire. L'objectif étant une soutenance dans une dizaine de jours. </w:t>
+        <w:t xml:space="preserve">La 1ere heure a été le mentorat #3. Tout s'est bien passé avec la finalisation de points sur le P3, l'inscription en soutenance. Par la suite le P4 a été abordé avec pas mal de choses a faire. L'objectif étant une soutenance dans une dizaine de jours. </w:t>
       </w:r>
     </w:p>
     <w:p>
@@ -5170,15 +5095,7 @@
       <w:r>
         <w:lastRenderedPageBreak/>
         <w:tab/>
-        <w:t xml:space="preserve">En fin de journée, il reste à avancer </w:t>
-      </w:r>
-      <w:proofErr w:type="gramStart"/>
-      <w:r>
-        <w:t>le ARIMA</w:t>
-      </w:r>
-      <w:proofErr w:type="gramEnd"/>
-      <w:r>
-        <w:t>, l'optimiser un peu plus proprement que fait actuellement et tester la prédiction sur 2017. Le modèle linéaire va aussi être évalué sur la donnée de 2017 en comparaison simple.</w:t>
+        <w:t>En fin de journée, il reste à avancer le ARIMA, l'optimiser un peu plus proprement que fait actuellement et tester la prédiction sur 2017. Le modèle linéaire va aussi être évalué sur la donnée de 2017 en comparaison simple.</w:t>
       </w:r>
     </w:p>
     <w:p>
@@ -5186,11 +5103,11 @@
         <w:pStyle w:val="Titre3"/>
         <w:jc w:val="both"/>
       </w:pPr>
-      <w:bookmarkStart w:id="28" w:name="_Toc500781348"/>
+      <w:bookmarkStart w:id="27" w:name="_Toc501279891"/>
       <w:r>
         <w:t>Jour 27 (27/11/17) – Durée travail 4h:</w:t>
       </w:r>
-      <w:bookmarkEnd w:id="28"/>
+      <w:bookmarkEnd w:id="27"/>
     </w:p>
     <w:p>
       <w:pPr>
@@ -5198,15 +5115,7 @@
       </w:pPr>
       <w:r>
         <w:tab/>
-        <w:t xml:space="preserve">L'objectif de la journée était de travailler sur le second modèle (ARIMA). Apres avoir cherché des paramètres optimaux pour celui-ci il s'avère que le </w:t>
-      </w:r>
-      <w:proofErr w:type="spellStart"/>
-      <w:r>
-        <w:t>GridSearch</w:t>
-      </w:r>
-      <w:proofErr w:type="spellEnd"/>
-      <w:r>
-        <w:t xml:space="preserve"> a donné de meilleurs résultats. Je suis donc resté sur celui-ci. Un des bémols de ce modèle est que la prédiction ne peut se faire que sur les 7 jours suivants. De ce fait, il est difficile de l'estimer sur 1 semaine uniquement de 2017.</w:t>
+        <w:t>L'objectif de la journée était de travailler sur le second modèle (ARIMA). Apres avoir cherché des paramètres optimaux pour celui-ci il s'avère que le GridSearch a donné de meilleurs résultats. Je suis donc resté sur celui-ci. Un des bémols de ce modèle est que la prédiction ne peut se faire que sur les 7 jours suivants. De ce fait, il est difficile de l'estimer sur 1 semaine uniquement de 2017.</w:t>
       </w:r>
     </w:p>
     <w:p>
@@ -5227,71 +5136,23 @@
         <w:t>aux changements</w:t>
       </w:r>
       <w:r>
-        <w:t xml:space="preserve"> de modèle (OHE + </w:t>
-      </w:r>
-      <w:proofErr w:type="spellStart"/>
-      <w:r>
-        <w:t>week</w:t>
-      </w:r>
-      <w:proofErr w:type="spellEnd"/>
-      <w:r>
-        <w:t xml:space="preserve"> format). Cela a nécessité la mise en place de plusieurs autres scripts pour générer les pickles, </w:t>
-      </w:r>
-      <w:proofErr w:type="spellStart"/>
-      <w:r>
-        <w:t>fitter</w:t>
-      </w:r>
-      <w:proofErr w:type="spellEnd"/>
-      <w:r>
-        <w:t xml:space="preserve"> et sauvegarder les modèles etc… Une fois ceci fait et l'API mise à jour…. Grosse déception car la prédiction sont totalement incohérentes (le modèle ne prédit que des avions en avance)… Du coup, je me demande s'il ne faudrait pas refaire tout de zéro… script/rapport/présentation car je suis complètement à côté.</w:t>
+        <w:t xml:space="preserve"> de modèle (OHE + week format). Cela a nécessité la mise en place de plusieurs autres scripts pour générer les pickles, fitter et sauvegarder les modèles etc… Une fois ceci fait et l'API mise à jour…. Grosse déception car la prédiction sont totalement incohérentes (le modèle ne prédit que des avions en avance)… Du coup, je me demande s'il ne faudrait pas refaire tout de zéro… script/rapport/présentation car je suis complètement à côté.</w:t>
       </w:r>
     </w:p>
     <w:p>
       <w:pPr>
         <w:pStyle w:val="Titre3"/>
       </w:pPr>
-      <w:bookmarkStart w:id="29" w:name="_Toc500781349"/>
+      <w:bookmarkStart w:id="28" w:name="_Toc501279892"/>
       <w:r>
         <w:t>Jour 28 (28/11/17) – Durée travail 4h:</w:t>
       </w:r>
-      <w:bookmarkEnd w:id="29"/>
+      <w:bookmarkEnd w:id="28"/>
     </w:p>
     <w:p>
       <w:r>
         <w:tab/>
-        <w:t xml:space="preserve">Etant un peu perdu sur le P4, je décide donc en attendant le mentorat du lendemain de continuer sur le P5 ou je ne suis pas bloqué. Pendant environ 2h je modifie le code basé sur </w:t>
-      </w:r>
-      <w:proofErr w:type="gramStart"/>
-      <w:r>
-        <w:t>les idée</w:t>
-      </w:r>
-      <w:proofErr w:type="gramEnd"/>
-      <w:r>
-        <w:t xml:space="preserve"> du RBM mais afin d'avoir plus de feature </w:t>
-      </w:r>
-      <w:proofErr w:type="spellStart"/>
-      <w:r>
-        <w:t>interessante</w:t>
-      </w:r>
-      <w:proofErr w:type="spellEnd"/>
-      <w:r>
-        <w:t xml:space="preserve"> pour le </w:t>
-      </w:r>
-      <w:proofErr w:type="spellStart"/>
-      <w:r>
-        <w:t>clustering</w:t>
-      </w:r>
-      <w:proofErr w:type="spellEnd"/>
-      <w:r>
-        <w:t xml:space="preserve"> (moyenne entre chaque visite, nb de visites, panier moyen par visite, nb d'objets par visite, </w:t>
-      </w:r>
-      <w:proofErr w:type="spellStart"/>
-      <w:r>
-        <w:t>etc</w:t>
-      </w:r>
-      <w:proofErr w:type="spellEnd"/>
-      <w:r>
-        <w:t xml:space="preserve"> …)</w:t>
+        <w:t>Etant un peu perdu sur le P4, je décide donc en attendant le mentorat du lendemain de continuer sur le P5 ou je ne suis pas bloqué. Pendant environ 2h je modifie le code basé sur les idée du RBM mais afin d'avoir plus de feature interessante pour le clustering (moyenne entre chaque visite, nb de visites, panier moyen par visite, nb d'objets par visite, etc …)</w:t>
       </w:r>
     </w:p>
     <w:p>
@@ -5303,36 +5164,18 @@
     <w:p>
       <w:r>
         <w:tab/>
-        <w:t xml:space="preserve">Dans la soirée, une idée m'est </w:t>
-      </w:r>
-      <w:proofErr w:type="gramStart"/>
-      <w:r>
-        <w:t>venu</w:t>
-      </w:r>
-      <w:proofErr w:type="gramEnd"/>
-      <w:r>
-        <w:t xml:space="preserve"> pour le P4. Partir du principe que les retards sont </w:t>
-      </w:r>
-      <w:proofErr w:type="spellStart"/>
-      <w:proofErr w:type="gramStart"/>
-      <w:r>
-        <w:t>dûes</w:t>
-      </w:r>
-      <w:proofErr w:type="spellEnd"/>
-      <w:proofErr w:type="gramEnd"/>
-      <w:r>
-        <w:t xml:space="preserve"> a un nombre de vol au décollage plus important que possible. L'idée étant de regarder par aéroport, le nb de vol moyen par jour et le retard pour ceux-ci. De même on peut regarder l'évolution du nb de vol en fonction de la semaine et du jour. C'est ce que je me décide de regarder le lendemain</w:t>
+        <w:t>Dans la soirée, une idée m'est venu pour le P4. Partir du principe que les retards sont dûes a un nombre de vol au décollage plus important que possible. L'idée étant de regarder par aéroport, le nb de vol moyen par jour et le retard pour ceux-ci. De même on peut regarder l'évolution du nb de vol en fonction de la semaine et du jour. C'est ce que je me décide de regarder le lendemain</w:t>
       </w:r>
     </w:p>
     <w:p>
       <w:pPr>
         <w:pStyle w:val="Titre3"/>
       </w:pPr>
-      <w:bookmarkStart w:id="30" w:name="_Toc500781350"/>
+      <w:bookmarkStart w:id="29" w:name="_Toc501279893"/>
       <w:r>
         <w:t>Jour 29 (29/11/17) – Durée travail 4h:</w:t>
       </w:r>
-      <w:bookmarkEnd w:id="30"/>
+      <w:bookmarkEnd w:id="29"/>
     </w:p>
     <w:p>
       <w:r>
@@ -5343,15 +5186,7 @@
         <w:t>côté</w:t>
       </w:r>
       <w:r>
-        <w:t xml:space="preserve"> du nb de vols par jour et la corrélation avec le retard, de la date du jour </w:t>
-      </w:r>
-      <w:proofErr w:type="spellStart"/>
-      <w:r>
-        <w:t>etc</w:t>
-      </w:r>
-      <w:proofErr w:type="spellEnd"/>
-      <w:r>
-        <w:t xml:space="preserve"> … Le problème c'est que cela donne "des matrices" de facteurs mais </w:t>
+        <w:t xml:space="preserve"> du nb de vols par jour et la corrélation avec le retard, de la date du jour etc … Le problème c'est que cela donne "des matrices" de facteurs mais </w:t>
       </w:r>
       <w:r>
         <w:t>rien</w:t>
@@ -5417,23 +5252,7 @@
         </w:numPr>
       </w:pPr>
       <w:r>
-        <w:t xml:space="preserve">Regarder quand le </w:t>
-      </w:r>
-      <w:proofErr w:type="spellStart"/>
-      <w:r>
-        <w:t>weather</w:t>
-      </w:r>
-      <w:proofErr w:type="spellEnd"/>
-      <w:r>
-        <w:t xml:space="preserve"> </w:t>
-      </w:r>
-      <w:proofErr w:type="spellStart"/>
-      <w:r>
-        <w:t>delay</w:t>
-      </w:r>
-      <w:proofErr w:type="spellEnd"/>
-      <w:r>
-        <w:t xml:space="preserve"> a lieu,</w:t>
+        <w:t>Regarder quand le weather delay a lieu,</w:t>
       </w:r>
     </w:p>
     <w:p>
@@ -5482,11 +5301,11 @@
       <w:pPr>
         <w:pStyle w:val="Titre3"/>
       </w:pPr>
-      <w:bookmarkStart w:id="31" w:name="_Toc500781351"/>
+      <w:bookmarkStart w:id="30" w:name="_Toc501279894"/>
       <w:r>
         <w:t>Jour 30 (30/11/17) – Durée travail 3h30:</w:t>
       </w:r>
-      <w:bookmarkEnd w:id="31"/>
+      <w:bookmarkEnd w:id="30"/>
     </w:p>
     <w:p>
       <w:pPr>
@@ -5494,23 +5313,7 @@
       </w:pPr>
       <w:r>
         <w:tab/>
-        <w:t xml:space="preserve">L'objectif de la soirée était de mettre en place un dataset prenant en compte le nb de vols. Du coup avec diverses agrégations, du </w:t>
-      </w:r>
-      <w:proofErr w:type="spellStart"/>
-      <w:r>
-        <w:t>cleanup</w:t>
-      </w:r>
-      <w:proofErr w:type="spellEnd"/>
-      <w:r>
-        <w:t xml:space="preserve">, j'arrive à avoir le dataset que je désire. Qui plus est, il est plus léger par la concaténation. Du coup je peux tester les modèles directement dans le notebook sans crash. Je peux aussi faire l'optimisation dedans et même aller jusque comparer 2 encodages de dataset différents. Du coup, ça avance bien et je commence à comprendre pk le précédent modèle ne marchait pas. L'objectif du lendemain à ce stade est de terminer l'optimisation avec du </w:t>
-      </w:r>
-      <w:proofErr w:type="spellStart"/>
-      <w:r>
-        <w:t>boosting</w:t>
-      </w:r>
-      <w:proofErr w:type="spellEnd"/>
-      <w:r>
-        <w:t>, terminer la partie visualisation et si possible mettre à jour l'API. Comme cela, je pourrais rédiger le rapport et mettre à jour le power point durant le week-end !</w:t>
+        <w:t>L'objectif de la soirée était de mettre en place un dataset prenant en compte le nb de vols. Du coup avec diverses agrégations, du cleanup, j'arrive à avoir le dataset que je désire. Qui plus est, il est plus léger par la concaténation. Du coup je peux tester les modèles directement dans le notebook sans crash. Je peux aussi faire l'optimisation dedans et même aller jusque comparer 2 encodages de dataset différents. Du coup, ça avance bien et je commence à comprendre pk le précédent modèle ne marchait pas. L'objectif du lendemain à ce stade est de terminer l'optimisation avec du boosting, terminer la partie visualisation et si possible mettre à jour l'API. Comme cela, je pourrais rédiger le rapport et mettre à jour le power point durant le week-end !</w:t>
       </w:r>
     </w:p>
     <w:p>
@@ -5533,10 +5336,30 @@
         <w:pStyle w:val="Titre3"/>
         <w:jc w:val="both"/>
       </w:pPr>
-      <w:bookmarkStart w:id="32" w:name="_Toc500781352"/>
+      <w:bookmarkStart w:id="31" w:name="_Toc501279895"/>
       <w:r>
         <w:t>Jour 31 (01/12/17) – Durée travail 2h:</w:t>
       </w:r>
+      <w:bookmarkEnd w:id="31"/>
+    </w:p>
+    <w:p>
+      <w:pPr>
+        <w:jc w:val="both"/>
+      </w:pPr>
+      <w:r>
+        <w:tab/>
+        <w:t>Le modèle de boosting a été aussi évalué et perfome un peu mieux. Diverses visualisations ont été ajoutées pour la préparation du rapport/présentation. De plus un README a été mis en place dû aux divers fichiers présents pour mettre en place le modèle. Sans celui-ci, il sera difficile à l'examinateur de ne pas être perdu.</w:t>
+      </w:r>
+    </w:p>
+    <w:p>
+      <w:pPr>
+        <w:pStyle w:val="Titre3"/>
+        <w:jc w:val="both"/>
+      </w:pPr>
+      <w:bookmarkStart w:id="32" w:name="_Toc501279896"/>
+      <w:r>
+        <w:t>Jour 32 (02/12/17) – Durée travail 10h30:</w:t>
+      </w:r>
       <w:bookmarkEnd w:id="32"/>
     </w:p>
     <w:p>
@@ -5545,51 +5368,7 @@
       </w:pPr>
       <w:r>
         <w:tab/>
-        <w:t xml:space="preserve">Le modèle de </w:t>
-      </w:r>
-      <w:proofErr w:type="spellStart"/>
-      <w:r>
-        <w:t>boosting</w:t>
-      </w:r>
-      <w:proofErr w:type="spellEnd"/>
-      <w:r>
-        <w:t xml:space="preserve"> a été aussi évalué et </w:t>
-      </w:r>
-      <w:proofErr w:type="spellStart"/>
-      <w:r>
-        <w:t>perfome</w:t>
-      </w:r>
-      <w:proofErr w:type="spellEnd"/>
-      <w:r>
-        <w:t xml:space="preserve"> un peu mieux. Diverses visualisations ont été ajoutées pour la préparation du rapport/présentation. De plus un README a été mis en place dû aux divers fichiers présents pour mettre en place le modèle. Sans celui-ci, il sera difficile à l'examinateur de ne pas être perdu.</w:t>
-      </w:r>
-    </w:p>
-    <w:p>
-      <w:pPr>
-        <w:pStyle w:val="Titre3"/>
-        <w:jc w:val="both"/>
-      </w:pPr>
-      <w:bookmarkStart w:id="33" w:name="_Toc500781353"/>
-      <w:r>
-        <w:t>Jour 32 (02/12/17) – Durée travail 10h30:</w:t>
-      </w:r>
-      <w:bookmarkEnd w:id="33"/>
-    </w:p>
-    <w:p>
-      <w:pPr>
-        <w:jc w:val="both"/>
-      </w:pPr>
-      <w:r>
-        <w:tab/>
-        <w:t xml:space="preserve">Ce jour, la rédaction du rapport a été faite. Celle-ci a été assez pénible car le rapport est long (26 pages) et s'appuie sur divers modèles faits dont il fallait retrouver les informations dans les divers notebooks. Celui-ci a mis près de 5h à être rédigé. Par la suite, le </w:t>
-      </w:r>
-      <w:proofErr w:type="spellStart"/>
-      <w:r>
-        <w:t>ppt</w:t>
-      </w:r>
-      <w:proofErr w:type="spellEnd"/>
-      <w:r>
-        <w:t xml:space="preserve"> a été repris pour suivre la même trame et tenir dans 30 min de présentation (à blanc cela fait 27 minutes). </w:t>
+        <w:t xml:space="preserve">Ce jour, la rédaction du rapport a été faite. Celle-ci a été assez pénible car le rapport est long (26 pages) et s'appuie sur divers modèles faits dont il fallait retrouver les informations dans les divers notebooks. Celui-ci a mis près de 5h à être rédigé. Par la suite, le ppt a été repris pour suivre la même trame et tenir dans 30 min de présentation (à blanc cela fait 27 minutes). </w:t>
       </w:r>
     </w:p>
     <w:p>
@@ -5615,11 +5394,11 @@
         <w:pStyle w:val="Titre3"/>
         <w:jc w:val="both"/>
       </w:pPr>
-      <w:bookmarkStart w:id="34" w:name="_Toc500781354"/>
+      <w:bookmarkStart w:id="33" w:name="_Toc501279897"/>
       <w:r>
         <w:t>Jour 33 (03/12/17) – Durée travail 8h:</w:t>
       </w:r>
-      <w:bookmarkEnd w:id="34"/>
+      <w:bookmarkEnd w:id="33"/>
     </w:p>
     <w:p>
       <w:pPr>
@@ -5636,13 +5415,8 @@
         <w:jc w:val="both"/>
       </w:pPr>
       <w:r>
-        <w:t xml:space="preserve">Par la suite, je reprends la relecture du rapport où j'en profite pour corriger ces points. Ensuite, je modifie la présentation, corrige quelques fautes et refait un passage à blanc (29 min </w:t>
-      </w:r>
-      <w:proofErr w:type="gramStart"/>
-      <w:r>
-        <w:t xml:space="preserve">47 </w:t>
-      </w:r>
-      <w:proofErr w:type="gramEnd"/>
+        <w:t xml:space="preserve">Par la suite, je reprends la relecture du rapport où j'en profite pour corriger ces points. Ensuite, je modifie la présentation, corrige quelques fautes et refait un passage à blanc (29 min 47 </w:t>
+      </w:r>
       <w:r>
         <w:sym w:font="Wingdings" w:char="F04A"/>
       </w:r>
@@ -5665,43 +5439,11 @@
         <w:jc w:val="both"/>
       </w:pPr>
       <w:r>
-        <w:t xml:space="preserve">Une fois ceci fait, je décide de me renseigner sur les Virtual </w:t>
-      </w:r>
-      <w:proofErr w:type="spellStart"/>
-      <w:r>
-        <w:t>environments</w:t>
-      </w:r>
-      <w:proofErr w:type="spellEnd"/>
-      <w:r>
-        <w:t xml:space="preserve">. Cependant pour éviter de faire planter </w:t>
-      </w:r>
-      <w:proofErr w:type="spellStart"/>
-      <w:r>
-        <w:t>qqch</w:t>
-      </w:r>
-      <w:proofErr w:type="spellEnd"/>
-      <w:r>
-        <w:t xml:space="preserve"> durant la formation, je testerai cela qu'une fois tous les projets finis (les </w:t>
+        <w:t xml:space="preserve">Une fois ceci fait, je décide de me renseigner sur les Virtual environments. Cependant pour éviter de faire planter qqch durant la formation, je testerai cela qu'une fois tous les projets finis (les </w:t>
       </w:r>
       <w:r>
         <w:lastRenderedPageBreak/>
-        <w:t xml:space="preserve">diverses installations de CUDA / </w:t>
-      </w:r>
-      <w:proofErr w:type="spellStart"/>
-      <w:r>
-        <w:t>CudNN</w:t>
-      </w:r>
-      <w:proofErr w:type="spellEnd"/>
-      <w:r>
-        <w:t xml:space="preserve"> </w:t>
-      </w:r>
-      <w:proofErr w:type="spellStart"/>
-      <w:r>
-        <w:t>etc</w:t>
-      </w:r>
-      <w:proofErr w:type="spellEnd"/>
-      <w:r>
-        <w:t xml:space="preserve"> ayant été difficile initialement, je ne veux pas tout faire planter).</w:t>
+        <w:t>diverses installations de CUDA / CudNN etc ayant été difficile initialement, je ne veux pas tout faire planter).</w:t>
       </w:r>
     </w:p>
     <w:p>
@@ -5710,15 +5452,7 @@
         <w:jc w:val="both"/>
       </w:pPr>
       <w:r>
-        <w:t xml:space="preserve"> Pour finir, je décide donc de continuer sur le P5 en nettoyage un peu le notebook afin de le rendre plus lisible et commence à regarder pour la partie </w:t>
-      </w:r>
-      <w:proofErr w:type="spellStart"/>
-      <w:r>
-        <w:t>Clustering</w:t>
-      </w:r>
-      <w:proofErr w:type="spellEnd"/>
-      <w:r>
-        <w:t xml:space="preserve"> des Clients.</w:t>
+        <w:t xml:space="preserve"> Pour finir, je décide donc de continuer sur le P5 en nettoyage un peu le notebook afin de le rendre plus lisible et commence à regarder pour la partie Clustering des Clients.</w:t>
       </w:r>
     </w:p>
     <w:p>
@@ -5726,10 +5460,30 @@
         <w:pStyle w:val="Titre3"/>
         <w:jc w:val="both"/>
       </w:pPr>
-      <w:bookmarkStart w:id="35" w:name="_Toc500781355"/>
+      <w:bookmarkStart w:id="34" w:name="_Toc501279898"/>
       <w:r>
         <w:t>Jour 34 (04/12/17) – Durée travail 2h:</w:t>
       </w:r>
+      <w:bookmarkEnd w:id="34"/>
+    </w:p>
+    <w:p>
+      <w:pPr>
+        <w:ind w:firstLine="708"/>
+        <w:jc w:val="both"/>
+      </w:pPr>
+      <w:r>
+        <w:t>Après avoir repassé la présentation du P5, je décide d'ajouter une analyse des résidus pour avoir un intervalle de confiance. Ne connaissant pas trop comment faire, cela a pris pas mal de temps. Une fois fait, le rapport ainsi que la présentation ont été updaté pour la soutenance le lendemain.</w:t>
+      </w:r>
+    </w:p>
+    <w:p>
+      <w:pPr>
+        <w:pStyle w:val="Titre3"/>
+        <w:jc w:val="both"/>
+      </w:pPr>
+      <w:bookmarkStart w:id="35" w:name="_Toc501279899"/>
+      <w:r>
+        <w:t>Jour 35 (05/12/17) – Durée travail 2h:</w:t>
+      </w:r>
       <w:bookmarkEnd w:id="35"/>
     </w:p>
     <w:p>
@@ -5738,7 +5492,7 @@
         <w:jc w:val="both"/>
       </w:pPr>
       <w:r>
-        <w:t>Après avoir repassé la présentation du P5, je décide d'ajouter une analyse des résidus pour avoir un intervalle de confiance. Ne connaissant pas trop comment faire, cela a pris pas mal de temps. Une fois fait, le rapport ainsi que la présentation ont été updaté pour la soutenance le lendemain.</w:t>
+        <w:t>Je repasse une dernière fois la présentation pour éviter de ne pas trouver un mot ou bafouiller. A 19h la soutenance a lieu. Malgré quelques hésitations et erreurs, celui-ci est validé. Il n'y a qu'un seul point un peu curieux sur la Cross Validation que je dois revoir avec mon mentor le lendemain.</w:t>
       </w:r>
     </w:p>
     <w:p>
@@ -5746,9 +5500,9 @@
         <w:pStyle w:val="Titre3"/>
         <w:jc w:val="both"/>
       </w:pPr>
-      <w:bookmarkStart w:id="36" w:name="_Toc500781356"/>
-      <w:r>
-        <w:t>Jour 35 (05/12/17) – Durée travail 2h:</w:t>
+      <w:bookmarkStart w:id="36" w:name="_Toc501279900"/>
+      <w:r>
+        <w:t>Jour 36 (06/12/17) – Durée travail 3h:</w:t>
       </w:r>
       <w:bookmarkEnd w:id="36"/>
     </w:p>
@@ -5758,7 +5512,16 @@
         <w:jc w:val="both"/>
       </w:pPr>
       <w:r>
-        <w:t>Je repasse une dernière fois la présentation pour éviter de ne pas trouver un mot ou bafouiller. A 19h la soutenance a lieu. Malgré quelques hésitations et erreurs, celui-ci est validé. Il n'y a qu'un seul point un peu curieux sur la Cross Validation que je dois revoir avec mon mentor le lendemain.</w:t>
+        <w:t xml:space="preserve">Ayant validé le P4 et étant en attente d'info pour le P5, je décide de regarder le P6 qui aborde un sujet complètement inconnu. Je télécharge juste un dataset. Je vois que je dois cleaner pas mal le texte (qui a des balises HTML). Avant de commencer tout cela, je regardé du coté de la lib nltk sur des videos de Sentdex. </w:t>
+      </w:r>
+    </w:p>
+    <w:p>
+      <w:pPr>
+        <w:ind w:firstLine="708"/>
+        <w:jc w:val="both"/>
+      </w:pPr>
+      <w:r>
+        <w:t>A 18h30, la session de mentorat a lieu où l'on a repris les points du P4 qui posaient des questions, par la suite on aborde le P5 ou le cleaning a été un peu trop violent. J'ai donc des pistes a explorer (OHE sur les articles notamment). Une fois la session terminée, je teste ca mais une fois de plus "Memory Error"… Je trouve peut-être une façon de regrouper les articles par sous-groupes via un traitement par mot clé à faire.</w:t>
       </w:r>
     </w:p>
     <w:p>
@@ -5766,9 +5529,9 @@
         <w:pStyle w:val="Titre3"/>
         <w:jc w:val="both"/>
       </w:pPr>
-      <w:bookmarkStart w:id="37" w:name="_Toc500781357"/>
-      <w:r>
-        <w:t>Jour 36 (06/12/17) – Durée travail 3h:</w:t>
+      <w:bookmarkStart w:id="37" w:name="_Toc501279901"/>
+      <w:r>
+        <w:t>Jour 37 (07/12/17) – Durée travail 2h:</w:t>
       </w:r>
       <w:bookmarkEnd w:id="37"/>
     </w:p>
@@ -5778,127 +5541,19 @@
         <w:jc w:val="both"/>
       </w:pPr>
       <w:r>
-        <w:t xml:space="preserve">Ayant validé le P4 et étant en attente d'info pour le P5, je décide de regarder le P6 qui aborde un sujet complètement inconnu. Je télécharge juste un dataset. Je vois que je dois </w:t>
-      </w:r>
-      <w:proofErr w:type="spellStart"/>
-      <w:r>
-        <w:t>cleaner</w:t>
-      </w:r>
-      <w:proofErr w:type="spellEnd"/>
-      <w:r>
-        <w:t xml:space="preserve"> pas mal le texte (qui a des balises HTML). Avant de commencer tout cela, je regardé du </w:t>
-      </w:r>
-      <w:proofErr w:type="spellStart"/>
-      <w:r>
-        <w:t>coté</w:t>
-      </w:r>
-      <w:proofErr w:type="spellEnd"/>
-      <w:r>
-        <w:t xml:space="preserve"> de la lib </w:t>
-      </w:r>
-      <w:proofErr w:type="spellStart"/>
-      <w:r>
-        <w:t>nltk</w:t>
-      </w:r>
-      <w:proofErr w:type="spellEnd"/>
-      <w:r>
-        <w:t xml:space="preserve"> sur des </w:t>
-      </w:r>
-      <w:proofErr w:type="spellStart"/>
-      <w:r>
-        <w:t>videos</w:t>
-      </w:r>
-      <w:proofErr w:type="spellEnd"/>
-      <w:r>
-        <w:t xml:space="preserve"> de </w:t>
-      </w:r>
-      <w:proofErr w:type="spellStart"/>
-      <w:r>
-        <w:t>Sentdex</w:t>
-      </w:r>
-      <w:proofErr w:type="spellEnd"/>
-      <w:r>
-        <w:t xml:space="preserve">. </w:t>
-      </w:r>
-    </w:p>
-    <w:p>
-      <w:pPr>
-        <w:ind w:firstLine="708"/>
-        <w:jc w:val="both"/>
-      </w:pPr>
-      <w:r>
-        <w:t xml:space="preserve">A 18h30, la session de mentorat a lieu où l'on a repris les points du P4 qui posaient des questions, par la suite on aborde le P5 ou le </w:t>
-      </w:r>
-      <w:proofErr w:type="spellStart"/>
-      <w:r>
-        <w:t>cleaning</w:t>
-      </w:r>
-      <w:proofErr w:type="spellEnd"/>
-      <w:r>
-        <w:t xml:space="preserve"> a été un peu trop violent. J'ai donc des pistes </w:t>
-      </w:r>
-      <w:proofErr w:type="spellStart"/>
-      <w:proofErr w:type="gramStart"/>
-      <w:r>
-        <w:t>a</w:t>
-      </w:r>
-      <w:proofErr w:type="spellEnd"/>
-      <w:proofErr w:type="gramEnd"/>
-      <w:r>
-        <w:t xml:space="preserve"> explorer (OHE sur les articles notamment). Une fois la session terminée, je teste ca mais une fois de plus "Memory </w:t>
-      </w:r>
-      <w:proofErr w:type="spellStart"/>
-      <w:r>
-        <w:t>Error</w:t>
-      </w:r>
-      <w:proofErr w:type="spellEnd"/>
-      <w:r>
-        <w:t>"… Je trouve peut-être une façon de regrouper les articles par sous-groupes via un traitement par mot clé à faire.</w:t>
-      </w:r>
-    </w:p>
-    <w:p>
-      <w:pPr>
-        <w:pStyle w:val="Titre3"/>
-        <w:jc w:val="both"/>
-      </w:pPr>
-      <w:bookmarkStart w:id="38" w:name="_Toc500781358"/>
-      <w:r>
-        <w:t>Jour 37 (07/12/17) – Durée travail 2h:</w:t>
-      </w:r>
-      <w:bookmarkEnd w:id="38"/>
-    </w:p>
-    <w:p>
-      <w:pPr>
-        <w:ind w:firstLine="708"/>
-        <w:jc w:val="both"/>
-      </w:pPr>
-      <w:r>
         <w:t xml:space="preserve">L'objectif était de trouver comment réduire le nb d'objet sans perdre le sens des articles. Du coup je </w:t>
       </w:r>
       <w:r>
         <w:t>mets</w:t>
       </w:r>
       <w:r>
-        <w:t xml:space="preserve"> en place quelques </w:t>
-      </w:r>
-      <w:proofErr w:type="spellStart"/>
-      <w:r>
-        <w:t>Regexp</w:t>
-      </w:r>
-      <w:proofErr w:type="spellEnd"/>
-      <w:r>
-        <w:t xml:space="preserve"> pour grouper les articles entre eux mais cela n'est pas évident. Malgré une dizaine de </w:t>
-      </w:r>
-      <w:proofErr w:type="spellStart"/>
+        <w:t xml:space="preserve"> en place quelques Regexp pour grouper les articles entre eux mais cela n'est pas évident. Malgré une dizaine de </w:t>
+      </w:r>
       <w:r>
         <w:t>R</w:t>
       </w:r>
       <w:r>
-        <w:t>egexp</w:t>
-      </w:r>
-      <w:proofErr w:type="spellEnd"/>
-      <w:r>
-        <w:t>, la réduction n'est pas énorme. Une alternative reste à générer via un script python ce dataset et fusionner dans un 1</w:t>
+        <w:t>egexp, la réduction n'est pas énorme. Une alternative reste à générer via un script python ce dataset et fusionner dans un 1</w:t>
       </w:r>
       <w:r>
         <w:rPr>
@@ -5909,40 +5564,11 @@
       <w:r>
         <w:t xml:space="preserve"> temps par </w:t>
       </w:r>
-      <w:proofErr w:type="spellStart"/>
-      <w:r>
-        <w:t>Invoice</w:t>
-      </w:r>
-      <w:proofErr w:type="spellEnd"/>
-      <w:r>
-        <w:t xml:space="preserve"> </w:t>
-      </w:r>
-      <w:proofErr w:type="spellStart"/>
-      <w:r>
-        <w:t>Number</w:t>
-      </w:r>
-      <w:proofErr w:type="spellEnd"/>
-      <w:r>
-        <w:t xml:space="preserve">. Cela va être à tester ce weekend end. Le reste des datas était plutôt bien géré (gestion par jour et moment de la journée, nb d'achats, moyenne de visites etc…). Du coup après ce traitement, le </w:t>
-      </w:r>
-      <w:proofErr w:type="spellStart"/>
-      <w:r>
-        <w:t>clustering</w:t>
-      </w:r>
-      <w:proofErr w:type="spellEnd"/>
-      <w:r>
-        <w:t xml:space="preserve"> va pouvoir être mis en place pour labéliser les clients et il</w:t>
-      </w:r>
-      <w:r>
-        <w:t xml:space="preserve"> restera à faire un </w:t>
-      </w:r>
-      <w:proofErr w:type="spellStart"/>
-      <w:r>
-        <w:t>classifieur</w:t>
-      </w:r>
-      <w:proofErr w:type="spellEnd"/>
-      <w:r>
-        <w:t>.</w:t>
+      <w:r>
+        <w:t>Invoice Number. Cela va être à tester ce weekend end. Le reste des datas était plutôt bien géré (gestion par jour et moment de la journée, nb d'achats, moyenne de visites etc…). Du coup après ce traitement, le clustering va pouvoir être mis en place pour labéliser les clients et il</w:t>
+      </w:r>
+      <w:r>
+        <w:t xml:space="preserve"> restera à faire un classifieur.</w:t>
       </w:r>
     </w:p>
     <w:p>
@@ -5950,11 +5576,11 @@
         <w:pStyle w:val="Titre3"/>
         <w:jc w:val="both"/>
       </w:pPr>
-      <w:bookmarkStart w:id="39" w:name="_Toc500781359"/>
+      <w:bookmarkStart w:id="38" w:name="_Toc501279902"/>
       <w:r>
         <w:t>Jour 38 (08/12/17) – Durée travail 3h:</w:t>
       </w:r>
-      <w:bookmarkEnd w:id="39"/>
+      <w:bookmarkEnd w:id="38"/>
     </w:p>
     <w:p>
       <w:pPr>
@@ -5968,15 +5594,7 @@
         <w:t>façon</w:t>
       </w:r>
       <w:r>
-        <w:t xml:space="preserve"> de les classer. Le fonctionnement par </w:t>
-      </w:r>
-      <w:proofErr w:type="spellStart"/>
-      <w:r>
-        <w:t>Regexp</w:t>
-      </w:r>
-      <w:proofErr w:type="spellEnd"/>
-      <w:r>
-        <w:t xml:space="preserve"> n'étant pas faisable, je pense à faire un 1</w:t>
+        <w:t xml:space="preserve"> de les classer. Le fonctionnement par Regexp n'étant pas faisable, je pense à faire un 1</w:t>
       </w:r>
       <w:r>
         <w:rPr>
@@ -5985,31 +5603,7 @@
         <w:t>er</w:t>
       </w:r>
       <w:r>
-        <w:t xml:space="preserve"> </w:t>
-      </w:r>
-      <w:proofErr w:type="spellStart"/>
-      <w:r>
-        <w:t>clustering</w:t>
-      </w:r>
-      <w:proofErr w:type="spellEnd"/>
-      <w:r>
-        <w:t xml:space="preserve"> et remplacer chaque article par son cluster. Ensuite il sera plus facile de le OHE et grouper le dataset par </w:t>
-      </w:r>
-      <w:proofErr w:type="spellStart"/>
-      <w:r>
-        <w:t>invoice</w:t>
-      </w:r>
-      <w:proofErr w:type="spellEnd"/>
-      <w:r>
-        <w:t xml:space="preserve"> et par Client au final. L'objectif de la soirée a été de mettre en place ce </w:t>
-      </w:r>
-      <w:proofErr w:type="spellStart"/>
-      <w:r>
-        <w:t>clustering</w:t>
-      </w:r>
-      <w:proofErr w:type="spellEnd"/>
-      <w:r>
-        <w:t xml:space="preserve">.  </w:t>
+        <w:t xml:space="preserve"> clustering et remplacer chaque article par son cluster. Ensuite il sera plus facile de le OHE et grouper le dataset par invoice et par Client au final. L'objectif de la soirée a été de mettre en place ce clustering.  </w:t>
       </w:r>
     </w:p>
     <w:p>
@@ -6017,11 +5611,46 @@
         <w:pStyle w:val="Titre3"/>
         <w:jc w:val="both"/>
       </w:pPr>
-      <w:bookmarkStart w:id="40" w:name="_Toc500781360"/>
+      <w:bookmarkStart w:id="39" w:name="_Toc501279903"/>
       <w:r>
         <w:lastRenderedPageBreak/>
         <w:t>Jour 39 (09/12/17) – Durée travail 8h:</w:t>
       </w:r>
+      <w:bookmarkEnd w:id="39"/>
+    </w:p>
+    <w:p>
+      <w:pPr>
+        <w:ind w:firstLine="708"/>
+        <w:jc w:val="both"/>
+      </w:pPr>
+      <w:r>
+        <w:t>Le clustering étant bien commencé, j'ai fait l'</w:t>
+      </w:r>
+      <w:r>
+        <w:t>agrégation</w:t>
+      </w:r>
+      <w:r>
+        <w:t xml:space="preserve"> au dataset initial et préparé le dataset par clients. Sur ce nouveau dataset, un second clustering va être appliqué pour labéliser les clients en fonction de ce qu'ils achètent mais aussi en fonction de leur fréquence d'achat, panier moyen, localisation etc.</w:t>
+      </w:r>
+    </w:p>
+    <w:p>
+      <w:pPr>
+        <w:ind w:firstLine="708"/>
+        <w:jc w:val="both"/>
+      </w:pPr>
+      <w:r>
+        <w:t>Le résultat de ce second clustering est un peu curieux car j'ai 2 principaux Cluster avec 3300 clients, 1 de 120 et un de 4… Un premier test de classifier donne des résultats correct mais il faut encore en tester certain et fine-tune les meilleurs. Une fois cale fait, il restera a préparer le code pour tester un client lambda.</w:t>
+      </w:r>
+    </w:p>
+    <w:p>
+      <w:pPr>
+        <w:pStyle w:val="Titre3"/>
+        <w:jc w:val="both"/>
+      </w:pPr>
+      <w:bookmarkStart w:id="40" w:name="_Toc501279904"/>
+      <w:r>
+        <w:t>Jour 40 (10/12/17) – Durée travail 8h:</w:t>
+      </w:r>
       <w:bookmarkEnd w:id="40"/>
     </w:p>
     <w:p>
@@ -6030,29 +5659,10 @@
         <w:jc w:val="both"/>
       </w:pPr>
       <w:r>
-        <w:t xml:space="preserve">Le </w:t>
-      </w:r>
-      <w:proofErr w:type="spellStart"/>
-      <w:r>
-        <w:t>clustering</w:t>
-      </w:r>
-      <w:proofErr w:type="spellEnd"/>
-      <w:r>
-        <w:t xml:space="preserve"> étant bien commencé, j'ai fait l'</w:t>
-      </w:r>
-      <w:r>
-        <w:t>agrégation</w:t>
-      </w:r>
-      <w:r>
-        <w:t xml:space="preserve"> au dataset initial et préparé le dataset par clients. Sur ce nouveau dataset, un second </w:t>
-      </w:r>
-      <w:proofErr w:type="spellStart"/>
-      <w:r>
-        <w:t>clustering</w:t>
-      </w:r>
-      <w:proofErr w:type="spellEnd"/>
-      <w:r>
-        <w:t xml:space="preserve"> va être appliqué pour labéliser les clients en fonction de ce qu'ils achètent mais aussi en fonction de leur fréquence d'achat, panier moyen, localisation etc.</w:t>
+        <w:t>Pas mal de temps ont été nécessaire pour rendre le notebook un peu plus lisible comme il n'y a pas de rapport à fournir. Lors de la mise en place de visualisations, je me suis rendu compte aussi d'erreurs que j'ai fixé. Au final il reste des points assez curieux au niveau du clustering. Ce sont des points à voir avec mon mentor lors de la prochaine session. Mais globalement, le projet à bien avancé, il reste à faire le code de classification sur les données d'un clie</w:t>
+      </w:r>
+      <w:r>
+        <w:t>nt lambda ainsi que la présentation.</w:t>
       </w:r>
     </w:p>
     <w:p>
@@ -6061,25 +5671,13 @@
         <w:jc w:val="both"/>
       </w:pPr>
       <w:r>
-        <w:t xml:space="preserve">Le résultat de ce second </w:t>
-      </w:r>
-      <w:proofErr w:type="spellStart"/>
-      <w:r>
-        <w:t>clustering</w:t>
-      </w:r>
-      <w:proofErr w:type="spellEnd"/>
-      <w:r>
-        <w:t xml:space="preserve"> est un peu curieux car j'ai 2 principaux Cluster avec 3300 clients, 1 de 120 et un de 4… Un premier test de classifier donne des résultats correct mais il faut encore en tester certain et fine-tune les meilleurs. Une fois cale fait, il restera </w:t>
-      </w:r>
-      <w:proofErr w:type="spellStart"/>
-      <w:proofErr w:type="gramStart"/>
-      <w:r>
-        <w:t>a</w:t>
-      </w:r>
-      <w:proofErr w:type="spellEnd"/>
-      <w:proofErr w:type="gramEnd"/>
-      <w:r>
-        <w:t xml:space="preserve"> préparer le code pour tester un client lambda.</w:t>
+        <w:t>Etant un peu lassé de ce projet, je fais une petite pause passe sur le P</w:t>
+      </w:r>
+      <w:r>
+        <w:t>8</w:t>
+      </w:r>
+      <w:r>
+        <w:t xml:space="preserve"> pour la fin de la journée.</w:t>
       </w:r>
     </w:p>
     <w:p>
@@ -6087,9 +5685,9 @@
         <w:pStyle w:val="Titre3"/>
         <w:jc w:val="both"/>
       </w:pPr>
-      <w:bookmarkStart w:id="41" w:name="_Toc500781361"/>
-      <w:r>
-        <w:t>Jour 40 (10/12/17) – Durée travail 8h:</w:t>
+      <w:bookmarkStart w:id="41" w:name="_Toc501279905"/>
+      <w:r>
+        <w:t>Jour 41 (11/12/17) – Durée travail 3h:</w:t>
       </w:r>
       <w:bookmarkEnd w:id="41"/>
     </w:p>
@@ -6099,18 +5697,7 @@
         <w:jc w:val="both"/>
       </w:pPr>
       <w:r>
-        <w:t xml:space="preserve">Pas mal de temps ont été nécessaire pour rendre le notebook un peu plus lisible comme il n'y a pas de rapport à fournir. Lors de la mise en place de visualisations, je me suis rendu compte aussi d'erreurs que j'ai fixé. Au final il reste des points assez curieux au niveau du </w:t>
-      </w:r>
-      <w:proofErr w:type="spellStart"/>
-      <w:r>
-        <w:t>clustering</w:t>
-      </w:r>
-      <w:proofErr w:type="spellEnd"/>
-      <w:r>
-        <w:t>. Ce sont des points à voir avec mon mentor lors de la prochaine session. Mais globalement, le projet à bien avancé, il reste à faire le code de classification sur les données d'un clie</w:t>
-      </w:r>
-      <w:r>
-        <w:t>nt lambda ainsi que la présentation.</w:t>
+        <w:t xml:space="preserve">Lors de l'investigation sur l'échec de clustering, je me suis rendu compte que cela était du à une mauvais interprétation du  Score de Silhouette. J'utilisais toujours le nb de cluster minimisant ce score (comme s'il évaluait une entropie). J'ai vu cela suite à un autre test de clustering ou le Score était négatif. De ce fait, j'ai repris les étapes du clustering. Pour aider le modèle, j'ai retiré les keywords très fréquents qui ne décrivent pas les objets (set, Christmas, Vintage, …). Additionné à cela, j'ai utilisé un discount factor sur les colonnes pour réduire l'impact sur le clustering d'un mot très peu utilisé. Cela m'a permis d'avoir un bien meilleur clustering (Silhouette Score x 10 par rapport au précédent). </w:t>
       </w:r>
     </w:p>
     <w:p>
@@ -6119,13 +5706,31 @@
         <w:jc w:val="both"/>
       </w:pPr>
       <w:r>
-        <w:t>Etant un peu lassé de ce projet, je fais une petite pause passe sur le P</w:t>
-      </w:r>
-      <w:r>
-        <w:t>8</w:t>
-      </w:r>
-      <w:r>
-        <w:t xml:space="preserve"> pour la fin de la journée.</w:t>
+        <w:t>Ensuite, j'ai repris le Clustering des clients. Au lieu d'utiliser un Standard Scaler qui réduit le Score de Silhouette, je l'ai repris avec le MinMax et là, j'ai eu un clustering bien plus pertinent.</w:t>
+      </w:r>
+    </w:p>
+    <w:p>
+      <w:pPr>
+        <w:ind w:firstLine="708"/>
+        <w:jc w:val="both"/>
+      </w:pPr>
+      <w:r>
+        <w:t>Pour finir j'ai repris la partie d'entrainement des classifieurs car le meilleur classifieur a aussi changé (passé de SVC à Random Forest). Le Fine-Tuning a été fait mais pas encore de visualisations.</w:t>
+      </w:r>
+    </w:p>
+    <w:p>
+      <w:pPr>
+        <w:ind w:firstLine="708"/>
+        <w:jc w:val="both"/>
+      </w:pPr>
+      <w:r>
+        <w:t xml:space="preserve">Pour finir la soirée, j'ai essayé de continuer la </w:t>
+      </w:r>
+      <w:r>
+        <w:t>rédaction</w:t>
+      </w:r>
+      <w:r>
+        <w:t xml:space="preserve"> du P8 qui me donne du fil à retordre plus que je ne l'avais imaginé.</w:t>
       </w:r>
     </w:p>
     <w:p>
@@ -6133,27 +5738,9 @@
         <w:pStyle w:val="Titre3"/>
         <w:jc w:val="both"/>
       </w:pPr>
-      <w:bookmarkStart w:id="42" w:name="_Toc500781362"/>
-      <w:r>
-        <w:t>Jour 4</w:t>
-      </w:r>
-      <w:r>
-        <w:t>1</w:t>
-      </w:r>
-      <w:r>
-        <w:t xml:space="preserve"> (1</w:t>
-      </w:r>
-      <w:r>
-        <w:t>1</w:t>
-      </w:r>
-      <w:r>
-        <w:t xml:space="preserve">/12/17) – Durée travail </w:t>
-      </w:r>
-      <w:r>
-        <w:t>3</w:t>
-      </w:r>
-      <w:r>
-        <w:t>h:</w:t>
+      <w:bookmarkStart w:id="42" w:name="_Toc501279906"/>
+      <w:r>
+        <w:t>Jour 42 (12/12/17) – Durée travail 1h:</w:t>
       </w:r>
       <w:bookmarkEnd w:id="42"/>
     </w:p>
@@ -6163,175 +5750,182 @@
         <w:jc w:val="both"/>
       </w:pPr>
       <w:r>
-        <w:t xml:space="preserve">Lors de l'investigation sur l'échec de </w:t>
-      </w:r>
-      <w:proofErr w:type="spellStart"/>
-      <w:r>
-        <w:t>clustering</w:t>
-      </w:r>
-      <w:proofErr w:type="spellEnd"/>
-      <w:r>
-        <w:t xml:space="preserve">, je me suis rendu compte que cela était </w:t>
-      </w:r>
-      <w:proofErr w:type="spellStart"/>
-      <w:r>
-        <w:t>du</w:t>
-      </w:r>
-      <w:proofErr w:type="spellEnd"/>
-      <w:r>
-        <w:t xml:space="preserve"> à une mauvais interprétation du  Score de Silhouette. J'utilisais toujours le nb de cluster minimisant ce score (comme s'il évaluait une entropie). J'ai vu cela suite à un autre test de </w:t>
-      </w:r>
-      <w:proofErr w:type="spellStart"/>
-      <w:r>
-        <w:t>clustering</w:t>
-      </w:r>
-      <w:proofErr w:type="spellEnd"/>
-      <w:r>
-        <w:t xml:space="preserve"> ou le Score était négatif. De ce fait, j'ai repris les étapes du </w:t>
-      </w:r>
-      <w:proofErr w:type="spellStart"/>
-      <w:r>
-        <w:t>clustering</w:t>
-      </w:r>
-      <w:proofErr w:type="spellEnd"/>
-      <w:r>
-        <w:t xml:space="preserve">. Pour aider le modèle, j'ai retiré les keywords très fréquents qui ne décrivent pas les objets (set, Christmas, Vintage, …). Additionné à cela, j'ai utilisé un discount factor sur les colonnes pour réduire l'impact sur le </w:t>
-      </w:r>
-      <w:proofErr w:type="spellStart"/>
-      <w:r>
-        <w:t>clustering</w:t>
-      </w:r>
-      <w:proofErr w:type="spellEnd"/>
-      <w:r>
-        <w:t xml:space="preserve"> d'un mot très peu utilisé. Cela m'a permis d'avoir un bien meilleur </w:t>
-      </w:r>
-      <w:proofErr w:type="spellStart"/>
-      <w:r>
-        <w:t>clustering</w:t>
-      </w:r>
-      <w:proofErr w:type="spellEnd"/>
-      <w:r>
-        <w:t xml:space="preserve"> (Silhouette Score x 10 par rapport au précédent). </w:t>
+        <w:t>Attendant la session de mentorat de mercredi pour clarifier quelques points sur le P5, j'ai repris la rédaction du P8 avant de remarquer que le projet a changé entre temps. Au lieu de "perdre mon temps" à la rédaction d'un rapport au final potentiellement inutile, j'ai décidé de prendre un peu de repos pour ce soir.</w:t>
+      </w:r>
+    </w:p>
+    <w:p>
+      <w:pPr>
+        <w:pStyle w:val="Titre3"/>
+        <w:jc w:val="both"/>
+      </w:pPr>
+      <w:bookmarkStart w:id="43" w:name="_Toc501279907"/>
+      <w:r>
+        <w:lastRenderedPageBreak/>
+        <w:t>Jour 43 (13/12/17) – Durée travail 3h:</w:t>
+      </w:r>
+      <w:bookmarkEnd w:id="43"/>
+    </w:p>
+    <w:p>
+      <w:r>
+        <w:tab/>
+        <w:t xml:space="preserve">En attendant la session de mentorat pour voir certains points du P5 (et n'étant pas sur du P8, j'ai décidé de repartir un peu sur le P7). J'ai commencé le notebook d'exploration ou j'ai fait la préparation des images. J'ai aussi cherché comment faire le training de façon plus propre car jusque-là je classais les images dans des folders par classe pour pouvoir utiliser la fonction de Keras (flow_from_directory). Le problème c'est qu'il n'est pas possible ensuite de l'utiliser dans un folder avec toutes les images de test. Cela a nécessité pas mal de re-travail de certains bout de code. </w:t>
+      </w:r>
+    </w:p>
+    <w:p>
+      <w:r>
+        <w:tab/>
+        <w:t xml:space="preserve">Par la suite, il y a eu la session de mentorat ou l'on a discuté du P5 et notamment 2 erreurs que j'avais faite (score de silhouette et du coup scaling). On a aussi abordé le cas du P8 afin de savoir si tout ce que j'ai fait était vain. Il semblerait que non donc je suis rassuré. </w:t>
+      </w:r>
+    </w:p>
+    <w:p>
+      <w:pPr>
+        <w:pStyle w:val="Titre3"/>
+        <w:jc w:val="both"/>
+      </w:pPr>
+      <w:bookmarkStart w:id="44" w:name="_Toc501279908"/>
+      <w:r>
+        <w:t>Jour 44 (14/12/17) – Durée travail 3h:</w:t>
+      </w:r>
+      <w:bookmarkEnd w:id="44"/>
+    </w:p>
+    <w:p>
+      <w:r>
+        <w:tab/>
+        <w:t>Etant réparti sur le P7, j'ai décidé tout de même de finir ce que j'avais commencé. Basé sur cette vidéo (</w:t>
+      </w:r>
+      <w:r>
+        <w:t>https://www.youtube.com/watch?v=upfgTWrhkpg&amp;t=150s</w:t>
+      </w:r>
+      <w:r>
+        <w:t xml:space="preserve">), j'ai voulu mettre en place premierement la data augmentation en doublant le dataset avec les images flippés verticalement. Ensuite, j'ai fait un autre script qui extrait les transfer-values pour différents modèles. De ce fait, il était ensuite beaucoup plus rapide d'entrainer un modèle (environ 1min vs un nuit). </w:t>
+      </w:r>
+    </w:p>
+    <w:p>
+      <w:r>
+        <w:tab/>
+        <w:t>Je ferais les tests sur les différents modèles plus tard mais comme maintenant c'est "propre", la reprise sera plus simple.</w:t>
+      </w:r>
+    </w:p>
+    <w:p>
+      <w:pPr>
+        <w:pStyle w:val="Titre3"/>
+        <w:jc w:val="both"/>
+      </w:pPr>
+      <w:bookmarkStart w:id="45" w:name="_Toc501279909"/>
+      <w:r>
+        <w:t>Jour 45 (15/12/17) – Durée travail 1h:</w:t>
+      </w:r>
+      <w:bookmarkEnd w:id="45"/>
+    </w:p>
+    <w:p>
+      <w:r>
+        <w:tab/>
+        <w:t>Un peu fatigué de la semaine et travaillant le samedi, j'ai peu travaillé. L'idée était juste de trouver un QRNN fonctionnel pour le P8 et le comparer aux LSTM/GRU/SRNN. Celui-ci a été trouvé et j'ai par la meme occasion découvert un dataset pour l'analyse de sentiments. Celui-ci sera encore plus parlant pour les RNN donc celui devra être testé pour le rapport</w:t>
+      </w:r>
+    </w:p>
+    <w:p>
+      <w:pPr>
+        <w:pStyle w:val="Titre3"/>
+        <w:jc w:val="both"/>
+      </w:pPr>
+      <w:bookmarkStart w:id="46" w:name="_Toc501279910"/>
+      <w:r>
+        <w:t xml:space="preserve">Jour 46 (16/12/17) – Durée travail </w:t>
+      </w:r>
+      <w:r>
+        <w:t>2</w:t>
+      </w:r>
+      <w:r>
+        <w:t>h</w:t>
+      </w:r>
+      <w:r>
+        <w:t>30</w:t>
+      </w:r>
+      <w:r>
+        <w:t>:</w:t>
+      </w:r>
+      <w:bookmarkEnd w:id="46"/>
+    </w:p>
+    <w:p>
+      <w:r>
+        <w:tab/>
+        <w:t>Après le travail, et n'étant pas là le soir, je n'ai pas eu beaucoup de temps pour avancer, j'ai continué à faire quelques visualisations pour le rapport (notamment l'analyse des clusters) et j'ai démarré le script de test pour un client précis.</w:t>
+      </w:r>
+    </w:p>
+    <w:p>
+      <w:pPr>
+        <w:pStyle w:val="Titre3"/>
+        <w:jc w:val="both"/>
+      </w:pPr>
+      <w:bookmarkStart w:id="47" w:name="_Toc501279911"/>
+      <w:r>
+        <w:t xml:space="preserve">Jour 47 (17/12/17) – Durée travail </w:t>
+      </w:r>
+      <w:r>
+        <w:t>11</w:t>
+      </w:r>
+      <w:r>
+        <w:t>h</w:t>
+      </w:r>
+      <w:r>
+        <w:t>:</w:t>
+      </w:r>
+      <w:bookmarkEnd w:id="47"/>
+    </w:p>
+    <w:p>
+      <w:r>
+        <w:tab/>
+        <w:t>Ce matin, j'ai fini le code de test des clients. Comme certains clients ont peu d'achats encore, j'ai eu pas mal de difficulté pour le OHE car il manquait des jours etc… du coup beaucoup de choses ont dues être recodées.</w:t>
       </w:r>
     </w:p>
     <w:p>
       <w:pPr>
         <w:ind w:firstLine="708"/>
-        <w:jc w:val="both"/>
-      </w:pPr>
-      <w:r>
-        <w:t xml:space="preserve">Ensuite, j'ai repris le </w:t>
-      </w:r>
-      <w:proofErr w:type="spellStart"/>
-      <w:r>
-        <w:t>Clustering</w:t>
-      </w:r>
-      <w:proofErr w:type="spellEnd"/>
-      <w:r>
-        <w:t xml:space="preserve"> des clients. Au lieu d'utiliser un Standard </w:t>
-      </w:r>
-      <w:proofErr w:type="spellStart"/>
-      <w:r>
-        <w:t>Scaler</w:t>
-      </w:r>
-      <w:proofErr w:type="spellEnd"/>
-      <w:r>
-        <w:t xml:space="preserve"> qui réduit le Score de Silhouette, je l'ai repris avec le </w:t>
-      </w:r>
-      <w:proofErr w:type="spellStart"/>
-      <w:r>
-        <w:t>MinMax</w:t>
-      </w:r>
-      <w:proofErr w:type="spellEnd"/>
-      <w:r>
-        <w:t xml:space="preserve"> et là, j'ai eu un </w:t>
-      </w:r>
-      <w:proofErr w:type="spellStart"/>
-      <w:r>
-        <w:t>clustering</w:t>
-      </w:r>
-      <w:proofErr w:type="spellEnd"/>
-      <w:r>
-        <w:t xml:space="preserve"> bien plus pertinent.</w:t>
+      </w:pPr>
+      <w:r>
+        <w:t>Durant l'après-midi, le P8 a été repris pour changer le dataset d'exemple pour une analyse de sentiments, le QRNN a été implémenté dessus. Par contre le training étant très long, un code python a été mis en place au lieu du Notebook pour le faire tourner en fond pendant le temps necessaires</w:t>
       </w:r>
     </w:p>
     <w:p>
       <w:pPr>
         <w:ind w:firstLine="708"/>
-        <w:jc w:val="both"/>
-      </w:pPr>
-      <w:r>
-        <w:t xml:space="preserve">Pour finir j'ai repris la partie d'entrainement des </w:t>
-      </w:r>
-      <w:proofErr w:type="spellStart"/>
-      <w:r>
-        <w:t>classifieurs</w:t>
-      </w:r>
-      <w:proofErr w:type="spellEnd"/>
-      <w:r>
-        <w:t xml:space="preserve"> car le meilleur </w:t>
-      </w:r>
-      <w:proofErr w:type="spellStart"/>
-      <w:r>
-        <w:t>classifieur</w:t>
-      </w:r>
-      <w:proofErr w:type="spellEnd"/>
-      <w:r>
-        <w:t xml:space="preserve"> a aussi changé (passé de SVC à </w:t>
-      </w:r>
-      <w:proofErr w:type="spellStart"/>
-      <w:r>
-        <w:t>Random</w:t>
-      </w:r>
-      <w:proofErr w:type="spellEnd"/>
-      <w:r>
-        <w:t xml:space="preserve"> Forest). Le Fine-</w:t>
-      </w:r>
-      <w:proofErr w:type="spellStart"/>
-      <w:r>
-        <w:t>Tuning</w:t>
-      </w:r>
-      <w:proofErr w:type="spellEnd"/>
-      <w:r>
-        <w:t xml:space="preserve"> a été fait mais pas encore de visualisations.</w:t>
+      </w:pPr>
+      <w:r>
+        <w:t>Après cela, j'ai préparé le powerpoint du P5 pour la présentation cette semaine et fait un passage à blanc</w:t>
       </w:r>
     </w:p>
     <w:p>
       <w:pPr>
         <w:ind w:firstLine="708"/>
-        <w:jc w:val="both"/>
-      </w:pPr>
-      <w:r>
-        <w:t xml:space="preserve">Pour finir la soirée, j'ai essayé de continuer la </w:t>
-      </w:r>
-      <w:r>
-        <w:t>rédaction</w:t>
-      </w:r>
-      <w:r>
-        <w:t xml:space="preserve"> du P8 qui me donne du fil à retordre plus que je ne l'avais imaginé.</w:t>
-      </w:r>
-    </w:p>
-    <w:p>
-      <w:pPr>
-        <w:ind w:firstLine="708"/>
-        <w:jc w:val="both"/>
-      </w:pPr>
-    </w:p>
-    <w:p>
-      <w:pPr>
-        <w:pStyle w:val="Titre2"/>
-      </w:pPr>
-      <w:bookmarkStart w:id="43" w:name="_Toc500781363"/>
+      </w:pPr>
+      <w:r>
+        <w:t xml:space="preserve">Dans la soirée, j'ai continué le P8. Lors de la création des graphes, je me suis rendu compte que malgré la mise en place d'un EarlyStop pour éviter l'overfitting, les modèles avaient overfitté. En fait, il faut moins d'une Epoch pour entrainer les modèles et de ce fait le Early Stop ne fonctionne </w:t>
+      </w:r>
+      <w:r>
+        <w:lastRenderedPageBreak/>
+        <w:t>pas. J'ai donc dû reprendre l'ensemble du code et récupérer les données par batch plutôt que par Epoch et refaire les graphes (De plus, on n'a plus acces a une couble de validation car celle-ci n'est faisable que par Epoch…).</w:t>
+      </w:r>
+      <w:bookmarkStart w:id="48" w:name="_GoBack"/>
+      <w:bookmarkEnd w:id="48"/>
+    </w:p>
+    <w:p>
+      <w:pPr>
+        <w:pStyle w:val="Titre3"/>
+      </w:pPr>
+      <w:bookmarkStart w:id="49" w:name="_Toc501279912"/>
       <w:r>
         <w:t xml:space="preserve">Temps de travail : </w:t>
       </w:r>
       <w:r>
-        <w:t>200</w:t>
+        <w:t>2</w:t>
+      </w:r>
+      <w:r>
+        <w:t>21</w:t>
       </w:r>
       <w:r>
         <w:t>h</w:t>
       </w:r>
-      <w:bookmarkEnd w:id="43"/>
+      <w:bookmarkEnd w:id="49"/>
     </w:p>
     <w:p/>
     <w:sectPr>
@@ -7546,7 +7140,7 @@
 </file>
 
 <file path=customXml/itemProps1.xml><?xml version="1.0" encoding="utf-8"?>
-<ds:datastoreItem xmlns:ds="http://schemas.openxmlformats.org/officeDocument/2006/customXml" ds:itemID="{C77B29F9-9F50-4561-8EA7-260CAAA0BFC8}">
+<ds:datastoreItem xmlns:ds="http://schemas.openxmlformats.org/officeDocument/2006/customXml" ds:itemID="{9B9BEBD0-F9FA-4523-BFFD-9DF020A4A55D}">
   <ds:schemaRefs>
     <ds:schemaRef ds:uri="http://schemas.openxmlformats.org/officeDocument/2006/bibliography"/>
   </ds:schemaRefs>

</xml_diff>

<commit_message>
ajout de l'avancement du jour
</commit_message>
<xml_diff>
--- a/Journal de suivi.docx
+++ b/Journal de suivi.docx
@@ -61,110 +61,63 @@
           <w:r>
             <w:fldChar w:fldCharType="separate"/>
           </w:r>
-          <w:bookmarkStart w:id="1" w:name="_GoBack"/>
-          <w:bookmarkEnd w:id="1"/>
-          <w:r>
-            <w:rPr>
-              <w:rStyle w:val="Lienhypertexte"/>
-              <w:noProof/>
-            </w:rPr>
-            <w:fldChar w:fldCharType="begin"/>
-          </w:r>
-          <w:r>
-            <w:rPr>
-              <w:rStyle w:val="Lienhypertexte"/>
-              <w:noProof/>
-            </w:rPr>
-            <w:instrText xml:space="preserve"> </w:instrText>
-          </w:r>
-          <w:r>
-            <w:rPr>
-              <w:noProof/>
-            </w:rPr>
-            <w:instrText>HYPERLINK \l "_Toc502259334"</w:instrText>
-          </w:r>
-          <w:r>
-            <w:rPr>
-              <w:rStyle w:val="Lienhypertexte"/>
-              <w:noProof/>
-            </w:rPr>
-            <w:instrText xml:space="preserve"> </w:instrText>
-          </w:r>
-          <w:r>
-            <w:rPr>
-              <w:rStyle w:val="Lienhypertexte"/>
-              <w:noProof/>
-            </w:rPr>
-          </w:r>
-          <w:r>
-            <w:rPr>
-              <w:rStyle w:val="Lienhypertexte"/>
-              <w:noProof/>
-            </w:rPr>
-            <w:fldChar w:fldCharType="separate"/>
-          </w:r>
-          <w:r>
-            <w:rPr>
-              <w:rStyle w:val="Lienhypertexte"/>
-              <w:noProof/>
-            </w:rPr>
-            <w:t>Journal de suivi</w:t>
-          </w:r>
-          <w:r>
-            <w:rPr>
-              <w:noProof/>
-              <w:webHidden/>
-            </w:rPr>
-            <w:tab/>
-          </w:r>
-          <w:r>
-            <w:rPr>
-              <w:noProof/>
-              <w:webHidden/>
-            </w:rPr>
-            <w:fldChar w:fldCharType="begin"/>
-          </w:r>
-          <w:r>
-            <w:rPr>
-              <w:noProof/>
-              <w:webHidden/>
-            </w:rPr>
-            <w:instrText xml:space="preserve"> PAGEREF _Toc502259334 \h </w:instrText>
-          </w:r>
-          <w:r>
-            <w:rPr>
-              <w:noProof/>
-              <w:webHidden/>
-            </w:rPr>
-          </w:r>
-          <w:r>
-            <w:rPr>
-              <w:noProof/>
-              <w:webHidden/>
-            </w:rPr>
-            <w:fldChar w:fldCharType="separate"/>
-          </w:r>
-          <w:r>
-            <w:rPr>
-              <w:noProof/>
-              <w:webHidden/>
-            </w:rPr>
-            <w:t>1</w:t>
-          </w:r>
-          <w:r>
-            <w:rPr>
-              <w:noProof/>
-              <w:webHidden/>
-            </w:rPr>
-            <w:fldChar w:fldCharType="end"/>
-          </w:r>
-          <w:r>
-            <w:rPr>
-              <w:rStyle w:val="Lienhypertexte"/>
-              <w:noProof/>
-            </w:rPr>
-            <w:fldChar w:fldCharType="end"/>
-          </w:r>
+          <w:hyperlink w:anchor="_Toc502259334" w:history="1">
+            <w:r>
+              <w:rPr>
+                <w:rStyle w:val="Lienhypertexte"/>
+                <w:noProof/>
+              </w:rPr>
+              <w:t>Journal de suivi</w:t>
+            </w:r>
+            <w:r>
+              <w:rPr>
+                <w:noProof/>
+                <w:webHidden/>
+              </w:rPr>
+              <w:tab/>
+            </w:r>
+            <w:r>
+              <w:rPr>
+                <w:noProof/>
+                <w:webHidden/>
+              </w:rPr>
+              <w:fldChar w:fldCharType="begin"/>
+            </w:r>
+            <w:r>
+              <w:rPr>
+                <w:noProof/>
+                <w:webHidden/>
+              </w:rPr>
+              <w:instrText xml:space="preserve"> PAGEREF _Toc502259334 \h </w:instrText>
+            </w:r>
+            <w:r>
+              <w:rPr>
+                <w:noProof/>
+                <w:webHidden/>
+              </w:rPr>
+            </w:r>
+            <w:r>
+              <w:rPr>
+                <w:noProof/>
+                <w:webHidden/>
+              </w:rPr>
+              <w:fldChar w:fldCharType="separate"/>
+            </w:r>
+            <w:r>
+              <w:rPr>
+                <w:noProof/>
+                <w:webHidden/>
+              </w:rPr>
+              <w:t>1</w:t>
+            </w:r>
+            <w:r>
+              <w:rPr>
+                <w:noProof/>
+                <w:webHidden/>
+              </w:rPr>
+              <w:fldChar w:fldCharType="end"/>
+            </w:r>
+          </w:hyperlink>
         </w:p>
         <w:p>
           <w:pPr>
@@ -4185,7 +4138,7 @@
       <w:pPr>
         <w:pStyle w:val="Titre3"/>
       </w:pPr>
-      <w:bookmarkStart w:id="2" w:name="_Toc502259335"/>
+      <w:bookmarkStart w:id="1" w:name="_Toc502259335"/>
       <w:r>
         <w:lastRenderedPageBreak/>
         <w:t>Jour 1 (01/11/17)</w:t>
@@ -4202,7 +4155,7 @@
       <w:r>
         <w:t>:</w:t>
       </w:r>
-      <w:bookmarkEnd w:id="2"/>
+      <w:bookmarkEnd w:id="1"/>
     </w:p>
     <w:p>
       <w:pPr>
@@ -4218,18 +4171,44 @@
         <w:t>er</w:t>
       </w:r>
       <w:r>
-        <w:t xml:space="preserve"> jour de formation sur le cours de Data Analyst. Celui-ci commence par un premier cours pour apprendre à apprendre. N’ayant jamais « arrêté » d’apprendre de manière autodidacte, celui-ci s’est plutôt bien passé. Un peu de temps pour mettre à jour mes CVs (j’ai 2 versions différentes), une petite demi-heure pour la mise à jour de mon profil </w:t>
+        <w:t xml:space="preserve"> jour de formation sur le cours de Data </w:t>
+      </w:r>
+      <w:proofErr w:type="spellStart"/>
+      <w:r>
+        <w:t>Analyst</w:t>
+      </w:r>
+      <w:proofErr w:type="spellEnd"/>
+      <w:r>
+        <w:t xml:space="preserve">. Celui-ci commence par un premier cours pour apprendre à apprendre. N’ayant jamais « arrêté » d’apprendre de manière autodidacte, celui-ci s’est plutôt bien passé. Un peu de temps pour mettre à jour mes </w:t>
+      </w:r>
+      <w:proofErr w:type="spellStart"/>
+      <w:r>
+        <w:t>CVs</w:t>
+      </w:r>
+      <w:proofErr w:type="spellEnd"/>
+      <w:r>
+        <w:t xml:space="preserve"> (j’ai 2 versions différentes), une petite demi-heure pour la mise à jour de mon profil </w:t>
       </w:r>
       <w:hyperlink r:id="rId7" w:history="1">
+        <w:proofErr w:type="spellStart"/>
         <w:r>
           <w:rPr>
             <w:rStyle w:val="Lienhypertexte"/>
           </w:rPr>
           <w:t>Linkedin</w:t>
         </w:r>
+        <w:proofErr w:type="spellEnd"/>
       </w:hyperlink>
       <w:r>
-        <w:t xml:space="preserve"> incluant le début de la formation mais aussi l’ajout des 19 certificats déjà faits… En effet, j’ai commencé les cours depuis pas mal de temps sur OpenClassrooms mais j’ai décidé de faire les Quiz/Activités que récemment en ayant pris goût à l’apprentissage de la Data Science. Le passage en Premium m’a donc permis d’avoir accès au Certificats.</w:t>
+        <w:t xml:space="preserve"> incluant le début de la formation mais aussi l’ajout des 19 certificats déjà faits… En effet, j’ai commencé les cours depuis pas mal de temps sur </w:t>
+      </w:r>
+      <w:proofErr w:type="spellStart"/>
+      <w:r>
+        <w:t>OpenClassrooms</w:t>
+      </w:r>
+      <w:proofErr w:type="spellEnd"/>
+      <w:r>
+        <w:t xml:space="preserve"> mais j’ai décidé de faire les Quiz/Activités que récemment en ayant pris goût à l’apprentissage de la Data Science. Le passage en Premium m’a donc permis d’avoir accès au Certificats.</w:t>
       </w:r>
     </w:p>
     <w:p>
@@ -4296,7 +4275,7 @@
       <w:pPr>
         <w:pStyle w:val="Titre3"/>
       </w:pPr>
-      <w:bookmarkStart w:id="3" w:name="_Toc502259336"/>
+      <w:bookmarkStart w:id="2" w:name="_Toc502259336"/>
       <w:r>
         <w:t>Jour 2 (02/11/17)</w:t>
       </w:r>
@@ -4306,7 +4285,7 @@
       <w:r>
         <w:t>:</w:t>
       </w:r>
-      <w:bookmarkEnd w:id="3"/>
+      <w:bookmarkEnd w:id="2"/>
     </w:p>
     <w:p>
       <w:pPr>
@@ -4317,7 +4296,15 @@
         <w:t>Etant en congé 2 jours, je me réveille tôt pour avancer (tout en sachant que la tâche sera longue et fastidieuse).</w:t>
       </w:r>
       <w:r>
-        <w:t xml:space="preserve"> Le data cleaning avance par à-coup. Notamment lors de colonne complexe à traiter (par exemple les traces, additifs, qui sont des concaténations de données). Cependant cela avance. A la fin du 1</w:t>
+        <w:t xml:space="preserve"> Le data </w:t>
+      </w:r>
+      <w:proofErr w:type="spellStart"/>
+      <w:r>
+        <w:t>cleaning</w:t>
+      </w:r>
+      <w:proofErr w:type="spellEnd"/>
+      <w:r>
+        <w:t xml:space="preserve"> avance par à-coup. Notamment lors de colonne complexe à traiter (par exemple les traces, additifs, qui sont des concaténations de données). Cependant cela avance. A la fin du 1</w:t>
       </w:r>
       <w:r>
         <w:rPr>
@@ -4371,7 +4358,15 @@
         <w:t>vue</w:t>
       </w:r>
       <w:r>
-        <w:t xml:space="preserve"> car on doit effectuer une Clustering mais sans avoir de labels particuliers. Du coup j'ai du mal à voir comment j'évaluerais par la suite les modèles. Mais bon il faut commencer par le commencement, place au nettoyage du dataset.</w:t>
+        <w:t xml:space="preserve"> car on doit effectuer une </w:t>
+      </w:r>
+      <w:proofErr w:type="spellStart"/>
+      <w:r>
+        <w:t>Clustering</w:t>
+      </w:r>
+      <w:proofErr w:type="spellEnd"/>
+      <w:r>
+        <w:t xml:space="preserve"> mais sans avoir de labels particuliers. Du coup j'ai du mal à voir comment j'évaluerais par la suite les modèles. Mais bon il faut commencer par le commencement, place au nettoyage du dataset.</w:t>
       </w:r>
     </w:p>
     <w:p>
@@ -4418,11 +4413,11 @@
       <w:pPr>
         <w:pStyle w:val="Titre3"/>
       </w:pPr>
-      <w:bookmarkStart w:id="4" w:name="_Toc502259337"/>
+      <w:bookmarkStart w:id="3" w:name="_Toc502259337"/>
       <w:r>
         <w:t>Jour 3 (03/11/17) – Durée travail env. 13h:</w:t>
       </w:r>
-      <w:bookmarkEnd w:id="4"/>
+      <w:bookmarkEnd w:id="3"/>
     </w:p>
     <w:p>
       <w:pPr>
@@ -4430,13 +4425,29 @@
       </w:pPr>
       <w:r>
         <w:tab/>
-        <w:t xml:space="preserve">Pour les 2 colonnes à problème, je décide dans un premier temps d'utiliser le LabelEncoder. L'objectif étant d'avoir "un premier jet" pour tester les modèles. Je l'applique donc sur chaque </w:t>
+        <w:t xml:space="preserve">Pour les 2 colonnes à problème, je décide dans un premier temps d'utiliser le </w:t>
+      </w:r>
+      <w:proofErr w:type="spellStart"/>
+      <w:r>
+        <w:t>LabelEncoder</w:t>
+      </w:r>
+      <w:proofErr w:type="spellEnd"/>
+      <w:r>
+        <w:t xml:space="preserve">. L'objectif étant d'avoir "un premier jet" pour tester les modèles. Je l'applique donc sur chaque </w:t>
       </w:r>
       <w:r>
         <w:t>colonne</w:t>
       </w:r>
       <w:r>
-        <w:t xml:space="preserve"> de type texte et teste le Kmeans, PCA et TSNE.</w:t>
+        <w:t xml:space="preserve"> de type texte et teste le </w:t>
+      </w:r>
+      <w:proofErr w:type="spellStart"/>
+      <w:r>
+        <w:t>Kmeans</w:t>
+      </w:r>
+      <w:proofErr w:type="spellEnd"/>
+      <w:r>
+        <w:t>, PCA et TSNE.</w:t>
       </w:r>
       <w:r>
         <w:t xml:space="preserve"> Peu importe le nombre de cluster, le </w:t>
@@ -4445,7 +4456,15 @@
         <w:t>résultat</w:t>
       </w:r>
       <w:r>
-        <w:t xml:space="preserve"> du kmeans ne me semble pas terrible visuellement. Si je regarde la liste </w:t>
+        <w:t xml:space="preserve"> du </w:t>
+      </w:r>
+      <w:proofErr w:type="spellStart"/>
+      <w:r>
+        <w:t>kmeans</w:t>
+      </w:r>
+      <w:proofErr w:type="spellEnd"/>
+      <w:r>
+        <w:t xml:space="preserve"> ne me semble pas terrible visuellement. Si je regarde la liste </w:t>
       </w:r>
       <w:r>
         <w:t>des films</w:t>
@@ -4517,13 +4536,29 @@
         <w:t>étant</w:t>
       </w:r>
       <w:r>
-        <w:t xml:space="preserve"> d'avoir les acteurs qui jouent beaucoup assez proche. En effet le LabelEncoder pour donner le Label 1 à </w:t>
-      </w:r>
-      <w:r>
-        <w:t>Johnny Dep</w:t>
-      </w:r>
-      <w:r>
-        <w:t xml:space="preserve">p et 55 à Orlando Bloom. De ce fait la distance entre ces 2 acteurs sera grand et donc illogique. Par contre tous </w:t>
+        <w:t xml:space="preserve"> d'avoir les acteurs qui jouent beaucoup assez proche. En effet le </w:t>
+      </w:r>
+      <w:proofErr w:type="spellStart"/>
+      <w:r>
+        <w:t>LabelEncoder</w:t>
+      </w:r>
+      <w:proofErr w:type="spellEnd"/>
+      <w:r>
+        <w:t xml:space="preserve"> pour donner le Label 1 à </w:t>
+      </w:r>
+      <w:r>
+        <w:t xml:space="preserve">Johnny </w:t>
+      </w:r>
+      <w:proofErr w:type="spellStart"/>
+      <w:r>
+        <w:t>Dep</w:t>
+      </w:r>
+      <w:r>
+        <w:t>p</w:t>
+      </w:r>
+      <w:proofErr w:type="spellEnd"/>
+      <w:r>
+        <w:t xml:space="preserve"> et 55 à Orlando Bloom. De ce fait la distance entre ces 2 acteurs sera grand et donc illogique. Par contre tous </w:t>
       </w:r>
       <w:r>
         <w:t>l'acteur</w:t>
@@ -4538,7 +4573,15 @@
       </w:pPr>
       <w:r>
         <w:tab/>
-        <w:t xml:space="preserve"> Là les résultats sont meilleurs, le PCA peut expliquer 60% de la variance en 10 dimensions, le K-means commence </w:t>
+        <w:t xml:space="preserve"> Là les résultats sont meilleurs, le PCA peut expliquer 60% de la variance en 10 dimensions, le K-</w:t>
+      </w:r>
+      <w:proofErr w:type="spellStart"/>
+      <w:r>
+        <w:t>means</w:t>
+      </w:r>
+      <w:proofErr w:type="spellEnd"/>
+      <w:r>
+        <w:t xml:space="preserve"> commence </w:t>
       </w:r>
       <w:r>
         <w:t>à</w:t>
@@ -4565,7 +4608,15 @@
         <w:t>à</w:t>
       </w:r>
       <w:r>
-        <w:t xml:space="preserve"> reprendre le cours de Flask sur OC et cela avance plutôt bien. J'ai </w:t>
+        <w:t xml:space="preserve"> reprendre le cours de </w:t>
+      </w:r>
+      <w:proofErr w:type="spellStart"/>
+      <w:r>
+        <w:t>Flask</w:t>
+      </w:r>
+      <w:proofErr w:type="spellEnd"/>
+      <w:r>
+        <w:t xml:space="preserve"> sur OC et cela avance plutôt bien. J'ai </w:t>
       </w:r>
       <w:r>
         <w:t>fait</w:t>
@@ -4610,11 +4661,11 @@
       <w:pPr>
         <w:pStyle w:val="Titre3"/>
       </w:pPr>
-      <w:bookmarkStart w:id="5" w:name="_Toc502259338"/>
+      <w:bookmarkStart w:id="4" w:name="_Toc502259338"/>
       <w:r>
         <w:t>Jour 4 (04/11/17) – Durée travail env. 10h:</w:t>
       </w:r>
-      <w:bookmarkEnd w:id="5"/>
+      <w:bookmarkEnd w:id="4"/>
     </w:p>
     <w:p>
       <w:pPr>
@@ -4622,7 +4673,15 @@
       </w:pPr>
       <w:r>
         <w:tab/>
-        <w:t xml:space="preserve">Etant en attentes d'informations avec mon tuteur sur le projet n°2 et le projet n°3 étant démarré, je commence plus doucement le projet 4. Celui-ci s'appuie sur 2.8 go de données assez cleané avec pour objectif de mettre en place un modèle linéaire. Les données sur ce dataset sont propres, il ne manque pas de points, il n'y a pas outliers donc on passe assez rapidement à de l'exploration. Avant cela il faut juste se débarrasser </w:t>
+        <w:t xml:space="preserve">Etant en attentes d'informations avec mon tuteur sur le projet n°2 et le projet n°3 étant démarré, je commence plus doucement le projet 4. Celui-ci s'appuie sur 2.8 go de données assez </w:t>
+      </w:r>
+      <w:proofErr w:type="spellStart"/>
+      <w:r>
+        <w:t>cleané</w:t>
+      </w:r>
+      <w:proofErr w:type="spellEnd"/>
+      <w:r>
+        <w:t xml:space="preserve"> avec pour objectif de mettre en place un modèle linéaire. Les données sur ce dataset sont propres, il ne manque pas de points, il n'y a pas outliers donc on passe assez rapidement à de l'exploration. Avant cela il faut juste se débarrasser </w:t>
       </w:r>
       <w:r>
         <w:t>apriori</w:t>
@@ -4634,7 +4693,15 @@
         <w:t>accélérer</w:t>
       </w:r>
       <w:r>
-        <w:t xml:space="preserve"> le processus et une fois fini, un script propre a été fait pour fusionner les dataset et faire le cleaning d'un coup. A cause de bug sur le dataset d'avril un peu de temps a été perdu lors de l'exploration mais globalement tout s'est bien passé. Le passage au modèle quant </w:t>
+        <w:t xml:space="preserve"> le processus et une fois fini, un script propre a été fait pour fusionner les dataset et faire le </w:t>
+      </w:r>
+      <w:proofErr w:type="spellStart"/>
+      <w:r>
+        <w:t>cleaning</w:t>
+      </w:r>
+      <w:proofErr w:type="spellEnd"/>
+      <w:r>
+        <w:t xml:space="preserve"> d'un coup. A cause de bug sur le dataset d'avril un peu de temps a été perdu lors de l'exploration mais globalement tout s'est bien passé. Le passage au modèle quant </w:t>
       </w:r>
       <w:r>
         <w:t>à</w:t>
@@ -4698,13 +4765,26 @@
         <w:t>blocage</w:t>
       </w:r>
       <w:r>
-        <w:t xml:space="preserve"> pour commencer la veille thématique. Dans 1 premier temps, je cherche un sujet. Je pensais parler des Enpsulated networks ou du </w:t>
-      </w:r>
+        <w:t xml:space="preserve"> pour commencer la veille thématique. Dans 1 premier temps, je cherche un sujet. Je pensais parler des </w:t>
+      </w:r>
+      <w:proofErr w:type="spellStart"/>
+      <w:r>
+        <w:t>Enpsulated</w:t>
+      </w:r>
+      <w:proofErr w:type="spellEnd"/>
+      <w:r>
+        <w:t xml:space="preserve"> networks ou du </w:t>
+      </w:r>
+      <w:proofErr w:type="spellStart"/>
       <w:r>
         <w:t>S</w:t>
       </w:r>
       <w:r>
-        <w:t xml:space="preserve">ynthetic </w:t>
+        <w:t>ynthetic</w:t>
+      </w:r>
+      <w:proofErr w:type="spellEnd"/>
+      <w:r>
+        <w:t xml:space="preserve"> </w:t>
       </w:r>
       <w:r>
         <w:t>G</w:t>
@@ -4716,7 +4796,23 @@
         <w:t>exemples</w:t>
       </w:r>
       <w:r>
-        <w:t xml:space="preserve"> dessus. Ne voulant pas parcourir des sujets déjà vu dans les cours, je décide de partir sur les Recurrent Neural Network. Ceux-ci sont d'actualité avec Siri/Google Home et tous les outils de reconnaissance vocale donc je trouve que c'est un bon sujet. Cela commence par de la recherche sur les différentes cellules (Simple RNN, LSTM, GRU, QRNN). </w:t>
+        <w:t xml:space="preserve"> dessus. Ne voulant pas parcourir des sujets déjà vu dans les cours, je décide de partir sur les </w:t>
+      </w:r>
+      <w:proofErr w:type="spellStart"/>
+      <w:r>
+        <w:t>Recurrent</w:t>
+      </w:r>
+      <w:proofErr w:type="spellEnd"/>
+      <w:r>
+        <w:t xml:space="preserve"> Neural Network. Ceux-ci sont d'actualité avec </w:t>
+      </w:r>
+      <w:proofErr w:type="spellStart"/>
+      <w:r>
+        <w:t>Siri</w:t>
+      </w:r>
+      <w:proofErr w:type="spellEnd"/>
+      <w:r>
+        <w:t xml:space="preserve">/Google Home et tous les outils de reconnaissance vocale donc je trouve que c'est un bon sujet. Cela commence par de la recherche sur les différentes cellules (Simple RNN, LSTM, GRU, QRNN). </w:t>
       </w:r>
       <w:r>
         <w:t>C'est là-dessus que ma journée va s'achever.</w:t>
@@ -4726,11 +4822,11 @@
       <w:pPr>
         <w:pStyle w:val="Titre3"/>
       </w:pPr>
-      <w:bookmarkStart w:id="6" w:name="_Toc502259339"/>
+      <w:bookmarkStart w:id="5" w:name="_Toc502259339"/>
       <w:r>
         <w:t>Jour 5 (05/11/17) – Durée travail env. 2h:</w:t>
       </w:r>
-      <w:bookmarkEnd w:id="6"/>
+      <w:bookmarkEnd w:id="5"/>
     </w:p>
     <w:p>
       <w:pPr>
@@ -4763,7 +4859,7 @@
       <w:pPr>
         <w:pStyle w:val="Titre3"/>
       </w:pPr>
-      <w:bookmarkStart w:id="7" w:name="_Toc502259340"/>
+      <w:bookmarkStart w:id="6" w:name="_Toc502259340"/>
       <w:r>
         <w:t>Jour 6</w:t>
       </w:r>
@@ -4776,6 +4872,27 @@
       <w:r>
         <w:t>/11/17) – Durée travail env. 4h:</w:t>
       </w:r>
+      <w:bookmarkEnd w:id="6"/>
+    </w:p>
+    <w:p>
+      <w:pPr>
+        <w:jc w:val="both"/>
+      </w:pPr>
+      <w:r>
+        <w:tab/>
+      </w:r>
+      <w:r>
+        <w:t>Malade, je ne peux donc pas aller au travail et essaye un peu de continuer les projets. Cependant, avec la tête prise ce n'est pas simple. Je continue donc la veille technologique que j'alterne avec quelques petites modifications sur les différents projets déjà commencés. Rien de fabuleux mais tout de même un peu d'avancement.</w:t>
+      </w:r>
+    </w:p>
+    <w:p>
+      <w:pPr>
+        <w:pStyle w:val="Titre3"/>
+      </w:pPr>
+      <w:bookmarkStart w:id="7" w:name="_Toc502259341"/>
+      <w:r>
+        <w:t>Jour 7 (07/11/17) – Durée travail env. 3-4h:</w:t>
+      </w:r>
       <w:bookmarkEnd w:id="7"/>
     </w:p>
     <w:p>
@@ -4784,18 +4901,52 @@
       </w:pPr>
       <w:r>
         <w:tab/>
-      </w:r>
-      <w:r>
-        <w:t>Malade, je ne peux donc pas aller au travail et essaye un peu de continuer les projets. Cependant, avec la tête prise ce n'est pas simple. Je continue donc la veille technologique que j'alterne avec quelques petites modifications sur les différents projets déjà commencés. Rien de fabuleux mais tout de même un peu d'avancement.</w:t>
+        <w:t xml:space="preserve">Toujours malade (conjonctivite), je reste à la maison mais difficile de travailler. Je continue donc tranquillement la veille technologique en passant en revue le modèle du LSTM. Fatigué de lire, je décide de reprendre la compétition </w:t>
+      </w:r>
+      <w:proofErr w:type="spellStart"/>
+      <w:r>
+        <w:t>Kaggle</w:t>
+      </w:r>
+      <w:proofErr w:type="spellEnd"/>
+      <w:r>
+        <w:t xml:space="preserve"> sur la classification de race de chien que j'avais commencé car elle est utile pour le Projet 8. Je reprends donc la partie de préparation des données ou j'avais bloqué. En fois préparé, je me sers du VGG19 </w:t>
+      </w:r>
+      <w:proofErr w:type="spellStart"/>
+      <w:r>
+        <w:t>pre-trained</w:t>
+      </w:r>
+      <w:proofErr w:type="spellEnd"/>
+      <w:r>
+        <w:t xml:space="preserve"> dans </w:t>
+      </w:r>
+      <w:proofErr w:type="spellStart"/>
+      <w:r>
+        <w:t>Keras</w:t>
+      </w:r>
+      <w:proofErr w:type="spellEnd"/>
+      <w:r>
+        <w:t xml:space="preserve"> pour entrainer mon modèle. Je laisse le training 4-5h pour atteindre un résultat de 15% de classification correcte.</w:t>
       </w:r>
     </w:p>
     <w:p>
       <w:pPr>
         <w:pStyle w:val="Titre3"/>
       </w:pPr>
-      <w:bookmarkStart w:id="8" w:name="_Toc502259341"/>
-      <w:r>
-        <w:t>Jour 7 (07/11/17) – Durée travail env. 3-4h:</w:t>
+      <w:bookmarkStart w:id="8" w:name="_Toc502259342"/>
+      <w:r>
+        <w:t xml:space="preserve">Jour </w:t>
+      </w:r>
+      <w:r>
+        <w:t>8</w:t>
+      </w:r>
+      <w:r>
+        <w:t xml:space="preserve"> (0</w:t>
+      </w:r>
+      <w:r>
+        <w:t>8</w:t>
+      </w:r>
+      <w:r>
+        <w:t>/11/17) – Durée travail &lt; 2h:</w:t>
       </w:r>
       <w:bookmarkEnd w:id="8"/>
     </w:p>
@@ -4805,55 +4956,48 @@
       </w:pPr>
       <w:r>
         <w:tab/>
-        <w:t>Toujours malade (conjonctivite), je reste à la maison mais difficile de travailler. Je continue donc tranquillement la veille technologique en passant en revue le modèle du LSTM. Fatigué de lire, je décide de reprendre la compétition Kaggle sur la classification de race de chien que j'avais commencé car elle est utile pour le Projet 8. Je reprends donc la partie de préparation des données ou j'avais bloqué. En fois préparé, je me sers du VGG19 pre-trained dans Keras pour entrainer mon modèle. Je laisse le training 4-5h pour atteindre un résultat de 15% de classification correcte.</w:t>
+        <w:t xml:space="preserve">Ce jour, je me rends compte que mon </w:t>
+      </w:r>
+      <w:proofErr w:type="spellStart"/>
+      <w:r>
+        <w:t>pre-trained</w:t>
+      </w:r>
+      <w:proofErr w:type="spellEnd"/>
+      <w:r>
+        <w:t xml:space="preserve"> modèle n'a pas été sauvegardé malgré la mise en place de </w:t>
+      </w:r>
+      <w:proofErr w:type="spellStart"/>
+      <w:r>
+        <w:t>checkpoints</w:t>
+      </w:r>
+      <w:proofErr w:type="spellEnd"/>
+      <w:r>
+        <w:t xml:space="preserve"> si le résultat est meilleur. Mon training n'a donc servi </w:t>
+      </w:r>
+      <w:r>
+        <w:t>à</w:t>
+      </w:r>
+      <w:r>
+        <w:t xml:space="preserve"> rien et s'est fait écrasé en fin de la 1ere </w:t>
+      </w:r>
+      <w:proofErr w:type="spellStart"/>
+      <w:r>
+        <w:t>Epoch</w:t>
+      </w:r>
+      <w:proofErr w:type="spellEnd"/>
+      <w:r>
+        <w:t>… Je cherche donc comment réutiliser mon check point quand je relance le modèle mais sans succès pour l'instant.</w:t>
       </w:r>
     </w:p>
     <w:p>
       <w:pPr>
         <w:pStyle w:val="Titre3"/>
       </w:pPr>
-      <w:bookmarkStart w:id="9" w:name="_Toc502259342"/>
-      <w:r>
-        <w:t xml:space="preserve">Jour </w:t>
-      </w:r>
-      <w:r>
-        <w:t>8</w:t>
-      </w:r>
-      <w:r>
-        <w:t xml:space="preserve"> (0</w:t>
-      </w:r>
-      <w:r>
-        <w:t>8</w:t>
-      </w:r>
-      <w:r>
-        <w:t>/11/17) – Durée travail &lt; 2h:</w:t>
+      <w:bookmarkStart w:id="9" w:name="_Toc502259343"/>
+      <w:r>
+        <w:t>Jour 9 (09/11/17) – Durée travail 4h:</w:t>
       </w:r>
       <w:bookmarkEnd w:id="9"/>
-    </w:p>
-    <w:p>
-      <w:pPr>
-        <w:jc w:val="both"/>
-      </w:pPr>
-      <w:r>
-        <w:tab/>
-        <w:t xml:space="preserve">Ce jour, je me rends compte que mon pre-trained modèle n'a pas été sauvegardé malgré la mise en place de checkpoints si le résultat est meilleur. Mon training n'a donc servi </w:t>
-      </w:r>
-      <w:r>
-        <w:t>à</w:t>
-      </w:r>
-      <w:r>
-        <w:t xml:space="preserve"> rien et s'est fait écrasé en fin de la 1ere Epoch… Je cherche donc comment réutiliser mon check point quand je relance le modèle mais sans succès pour l'instant.</w:t>
-      </w:r>
-    </w:p>
-    <w:p>
-      <w:pPr>
-        <w:pStyle w:val="Titre3"/>
-      </w:pPr>
-      <w:bookmarkStart w:id="10" w:name="_Toc502259343"/>
-      <w:r>
-        <w:t>Jour 9 (09/11/17) – Durée travail 4h:</w:t>
-      </w:r>
-      <w:bookmarkEnd w:id="10"/>
     </w:p>
     <w:p>
       <w:pPr>
@@ -4867,7 +5011,15 @@
         <w:t>à</w:t>
       </w:r>
       <w:r>
-        <w:t xml:space="preserve"> sauvegarder le modèle. Etant donné qu'il y a 5 min entre chaque epoch, je </w:t>
+        <w:t xml:space="preserve"> sauvegarder le modèle. Etant donné qu'il y a 5 min entre chaque </w:t>
+      </w:r>
+      <w:proofErr w:type="spellStart"/>
+      <w:r>
+        <w:t>epoch</w:t>
+      </w:r>
+      <w:proofErr w:type="spellEnd"/>
+      <w:r>
+        <w:t xml:space="preserve">, je </w:t>
       </w:r>
       <w:r>
         <w:t>décide</w:t>
@@ -4906,11 +5058,11 @@
         <w:pStyle w:val="Titre3"/>
         <w:jc w:val="both"/>
       </w:pPr>
-      <w:bookmarkStart w:id="11" w:name="_Toc502259344"/>
+      <w:bookmarkStart w:id="10" w:name="_Toc502259344"/>
       <w:r>
         <w:t>Jour 10 (10/11/17) – Durée travail 6h:</w:t>
       </w:r>
-      <w:bookmarkEnd w:id="11"/>
+      <w:bookmarkEnd w:id="10"/>
     </w:p>
     <w:p>
       <w:pPr>
@@ -4930,7 +5082,15 @@
         <w:t>arrêtant</w:t>
       </w:r>
       <w:r>
-        <w:t xml:space="preserve"> le process de training, la sauvegarde a été </w:t>
+        <w:t xml:space="preserve"> le </w:t>
+      </w:r>
+      <w:proofErr w:type="spellStart"/>
+      <w:r>
+        <w:t>process</w:t>
+      </w:r>
+      <w:proofErr w:type="spellEnd"/>
+      <w:r>
+        <w:t xml:space="preserve"> de training, la sauvegarde a été </w:t>
       </w:r>
       <w:r>
         <w:t>corrompue</w:t>
@@ -4942,7 +5102,15 @@
         <w:t>interrompu</w:t>
       </w:r>
       <w:r>
-        <w:t xml:space="preserve"> le process pendant l'</w:t>
+        <w:t xml:space="preserve"> le </w:t>
+      </w:r>
+      <w:proofErr w:type="spellStart"/>
+      <w:r>
+        <w:t>process</w:t>
+      </w:r>
+      <w:proofErr w:type="spellEnd"/>
+      <w:r>
+        <w:t xml:space="preserve"> pendant l'</w:t>
       </w:r>
       <w:r>
         <w:t>écriture</w:t>
@@ -4984,7 +5152,31 @@
         <w:t>à</w:t>
       </w:r>
       <w:r>
-        <w:t xml:space="preserve"> faire des modèles. Vu la taille du dataset, c'est assez restreint (il n'y a que le SGD Regressor). Je lance un Grid Search </w:t>
+        <w:t xml:space="preserve"> faire des modèles. Vu la taille du dataset, c'est assez restreint (il n'y a que le SGD </w:t>
+      </w:r>
+      <w:proofErr w:type="spellStart"/>
+      <w:r>
+        <w:t>Regressor</w:t>
+      </w:r>
+      <w:proofErr w:type="spellEnd"/>
+      <w:r>
+        <w:t xml:space="preserve">). Je lance un </w:t>
+      </w:r>
+      <w:proofErr w:type="spellStart"/>
+      <w:r>
+        <w:t>Grid</w:t>
+      </w:r>
+      <w:proofErr w:type="spellEnd"/>
+      <w:r>
+        <w:t xml:space="preserve"> </w:t>
+      </w:r>
+      <w:proofErr w:type="spellStart"/>
+      <w:r>
+        <w:t>Search</w:t>
+      </w:r>
+      <w:proofErr w:type="spellEnd"/>
+      <w:r>
+        <w:t xml:space="preserve"> </w:t>
       </w:r>
       <w:r>
         <w:t>exhaustif</w:t>
@@ -5047,13 +5239,29 @@
         <w:t xml:space="preserve"> préparer les données pour le site</w:t>
       </w:r>
       <w:r>
-        <w:t xml:space="preserve"> (le système de sauvegarde des modèles (scaler et modèle), les données </w:t>
+        <w:t xml:space="preserve"> (le système de sauvegarde des modèles (</w:t>
+      </w:r>
+      <w:proofErr w:type="spellStart"/>
+      <w:r>
+        <w:t>scaler</w:t>
+      </w:r>
+      <w:proofErr w:type="spellEnd"/>
+      <w:r>
+        <w:t xml:space="preserve"> et modèle), les données </w:t>
       </w:r>
       <w:r>
         <w:t>nécessaire</w:t>
       </w:r>
       <w:r>
-        <w:t xml:space="preserve"> à l'UI, etc …)</w:t>
+        <w:t xml:space="preserve"> à l'UI, </w:t>
+      </w:r>
+      <w:proofErr w:type="spellStart"/>
+      <w:r>
+        <w:t>etc</w:t>
+      </w:r>
+      <w:proofErr w:type="spellEnd"/>
+      <w:r>
+        <w:t xml:space="preserve"> …)</w:t>
       </w:r>
     </w:p>
     <w:p>
@@ -5061,11 +5269,11 @@
         <w:pStyle w:val="Titre3"/>
         <w:jc w:val="both"/>
       </w:pPr>
-      <w:bookmarkStart w:id="12" w:name="_Toc502259345"/>
+      <w:bookmarkStart w:id="11" w:name="_Toc502259345"/>
       <w:r>
         <w:t>Jour 11 (11/11/17) – Durée travail 6h:</w:t>
       </w:r>
-      <w:bookmarkEnd w:id="12"/>
+      <w:bookmarkEnd w:id="11"/>
     </w:p>
     <w:p>
       <w:pPr>
@@ -5119,11 +5327,11 @@
       <w:pPr>
         <w:pStyle w:val="Titre3"/>
       </w:pPr>
-      <w:bookmarkStart w:id="13" w:name="_Toc502259346"/>
+      <w:bookmarkStart w:id="12" w:name="_Toc502259346"/>
       <w:r>
         <w:t>Jour 12 (12/11/17) – Durée travail 8h:</w:t>
       </w:r>
-      <w:bookmarkEnd w:id="13"/>
+      <w:bookmarkEnd w:id="12"/>
     </w:p>
     <w:p>
       <w:pPr>
@@ -5137,13 +5345,29 @@
         <w:t>prédiction</w:t>
       </w:r>
       <w:r>
-        <w:t xml:space="preserve"> du retard des avions. Le problème majeur sur ce dataset était le volume de donnés qui faisait crasher le notebook. En conséquence j'ai repris le cleaning sur un script appart et </w:t>
+        <w:t xml:space="preserve"> du retard des avions. Le problème majeur sur ce dataset était le volume de donnés qui faisait crasher le notebook. En conséquence j'ai repris le </w:t>
+      </w:r>
+      <w:proofErr w:type="spellStart"/>
+      <w:r>
+        <w:t>cleaning</w:t>
+      </w:r>
+      <w:proofErr w:type="spellEnd"/>
+      <w:r>
+        <w:t xml:space="preserve"> sur un script appart et </w:t>
       </w:r>
       <w:r>
         <w:t>gérer</w:t>
       </w:r>
       <w:r>
-        <w:t xml:space="preserve"> 2 dataset (un d'exploration et un de prod). J'en ai profité pour faire des essais de "simplification de données" (par semaine / par mois et date du mois, agrégation par quart d'heure, …). Cela m'a permis de trouver une configuration permettant d'obtenir de meilleurs </w:t>
+        <w:t xml:space="preserve"> 2 dataset (un d'exploration et un de </w:t>
+      </w:r>
+      <w:proofErr w:type="spellStart"/>
+      <w:r>
+        <w:t>prod</w:t>
+      </w:r>
+      <w:proofErr w:type="spellEnd"/>
+      <w:r>
+        <w:t xml:space="preserve">). J'en ai profité pour faire des essais de "simplification de données" (par semaine / par mois et date du mois, agrégation par quart d'heure, …). Cela m'a permis de trouver une configuration permettant d'obtenir de meilleurs </w:t>
       </w:r>
       <w:r>
         <w:t>résultats</w:t>
@@ -5163,7 +5387,7 @@
         <w:pStyle w:val="Titre3"/>
         <w:jc w:val="both"/>
       </w:pPr>
-      <w:bookmarkStart w:id="14" w:name="_Toc502259347"/>
+      <w:bookmarkStart w:id="13" w:name="_Toc502259347"/>
       <w:r>
         <w:t xml:space="preserve">Jour 13 (13/11/17) – Durée travail </w:t>
       </w:r>
@@ -5173,7 +5397,7 @@
       <w:r>
         <w:t>h:</w:t>
       </w:r>
-      <w:bookmarkEnd w:id="14"/>
+      <w:bookmarkEnd w:id="13"/>
     </w:p>
     <w:p>
       <w:pPr>
@@ -5187,7 +5411,23 @@
         <w:t>naissances vues lors du projet 5</w:t>
       </w:r>
       <w:r>
-        <w:t xml:space="preserve"> (notamment le groupby pour transformer la dataframe). </w:t>
+        <w:t xml:space="preserve"> (notamment le </w:t>
+      </w:r>
+      <w:proofErr w:type="spellStart"/>
+      <w:r>
+        <w:t>groupby</w:t>
+      </w:r>
+      <w:proofErr w:type="spellEnd"/>
+      <w:r>
+        <w:t xml:space="preserve"> pour transformer la </w:t>
+      </w:r>
+      <w:proofErr w:type="spellStart"/>
+      <w:r>
+        <w:t>dataframe</w:t>
+      </w:r>
+      <w:proofErr w:type="spellEnd"/>
+      <w:r>
+        <w:t xml:space="preserve">). </w:t>
       </w:r>
       <w:r>
         <w:t xml:space="preserve">Malheureusement </w:t>
@@ -5199,7 +5439,15 @@
         <w:t xml:space="preserve"> 1h de recherche pour essayer d'afficher la moyenne de chaque colonne pour les bons et mauvais produits, impossible de trouver une façon. </w:t>
       </w:r>
       <w:r>
-        <w:t xml:space="preserve">Je décide donc de faire un pause, essayer de déterminer le meilleur format de dataset pour le modèle de M/L concernant le retard des vols. </w:t>
+        <w:t xml:space="preserve">Je décide donc de faire un pause, </w:t>
+      </w:r>
+      <w:proofErr w:type="gramStart"/>
+      <w:r>
+        <w:t>essayer</w:t>
+      </w:r>
+      <w:proofErr w:type="gramEnd"/>
+      <w:r>
+        <w:t xml:space="preserve"> de déterminer le meilleur format de dataset pour le modèle de M/L concernant le retard des vols. </w:t>
       </w:r>
       <w:r>
         <w:t xml:space="preserve">D'un </w:t>
@@ -5234,12 +5482,12 @@
         <w:pStyle w:val="Titre3"/>
         <w:jc w:val="both"/>
       </w:pPr>
-      <w:bookmarkStart w:id="15" w:name="_Toc502259348"/>
+      <w:bookmarkStart w:id="14" w:name="_Toc502259348"/>
       <w:r>
         <w:lastRenderedPageBreak/>
         <w:t>Jour 14 (14/11/17) – Durée travail 2h:</w:t>
       </w:r>
-      <w:bookmarkEnd w:id="15"/>
+      <w:bookmarkEnd w:id="14"/>
     </w:p>
     <w:p>
       <w:pPr>
@@ -5253,7 +5501,15 @@
         <w:t>décomposé</w:t>
       </w:r>
       <w:r>
-        <w:t xml:space="preserve"> le code du projet 4 pour avoir 1 script pour alléger les dataset mensuelle, un autre pour les fusionner en 1 seul et générer le dataset d'exploration et de production. Un dernier script permet de scaler les données, préparer les matrices et les sauvegarder pour ne pas le refaire à chaque lancement de modèle. Ensuite je créer différents scripts pour chaque modèle qui écrivent leur résultat dans un fichier texte. </w:t>
+        <w:t xml:space="preserve"> le code du projet 4 pour avoir 1 script pour alléger les dataset mensuelle, un autre pour les fusionner en 1 seul et générer le dataset d'exploration et de production. Un dernier script permet de </w:t>
+      </w:r>
+      <w:proofErr w:type="spellStart"/>
+      <w:r>
+        <w:t>scaler</w:t>
+      </w:r>
+      <w:proofErr w:type="spellEnd"/>
+      <w:r>
+        <w:t xml:space="preserve"> les données, préparer les matrices et les sauvegarder pour ne pas le refaire à chaque lancement de modèle. Ensuite je créer différents scripts pour chaque modèle qui écrivent leur résultat dans un fichier texte. </w:t>
       </w:r>
     </w:p>
     <w:p>
@@ -5261,11 +5517,11 @@
         <w:pStyle w:val="Titre3"/>
         <w:jc w:val="both"/>
       </w:pPr>
-      <w:bookmarkStart w:id="16" w:name="_Toc502259349"/>
+      <w:bookmarkStart w:id="15" w:name="_Toc502259349"/>
       <w:r>
         <w:t>Jour 15 (15/11/17) – Durée travail 3h:</w:t>
       </w:r>
-      <w:bookmarkEnd w:id="16"/>
+      <w:bookmarkEnd w:id="15"/>
     </w:p>
     <w:p>
       <w:pPr>
@@ -5279,7 +5535,23 @@
         <w:t>4</w:t>
       </w:r>
       <w:r>
-        <w:t xml:space="preserve"> avec l'affectation de note sur chaque aéroport basé sur les valeurs médianes. L'objectif étant d'avoir que 4 types d'aéroports au lieu de 331 aéroports distinct. L'intérêt était de pouvoir ensuite pourquoi ne pas utiliser un OHE sans avoir d'explosion de dimensions ayant déjà 4.5m de lignes. J'ai ensuite testé différentes façon de générer les features (Aéroport avec et sans OHE, gestion des dates par mois/jour ou par semaine) et j'ai appliqué" le GridSearch sur le SGDRegressor, Adaboost et un simple ANN. Comparé </w:t>
+        <w:t xml:space="preserve"> avec l'affectation de note sur chaque aéroport basé sur les valeurs médianes. L'objectif étant d'avoir que 4 types d'aéroports au lieu de 331 aéroports distinct. L'intérêt était de pouvoir ensuite pourquoi ne pas utiliser un OHE sans avoir d'explosion de dimensions ayant déjà 4.5m de lignes. J'ai ensuite testé différentes façon de générer les features (Aéroport avec et sans OHE, gestion des dates par mois/jour ou par semaine) et j'ai appliqué" le </w:t>
+      </w:r>
+      <w:proofErr w:type="spellStart"/>
+      <w:r>
+        <w:t>GridSearch</w:t>
+      </w:r>
+      <w:proofErr w:type="spellEnd"/>
+      <w:r>
+        <w:t xml:space="preserve"> sur le </w:t>
+      </w:r>
+      <w:proofErr w:type="spellStart"/>
+      <w:r>
+        <w:t>SGDRegressor</w:t>
+      </w:r>
+      <w:proofErr w:type="spellEnd"/>
+      <w:r>
+        <w:t xml:space="preserve">, Adaboost et un simple ANN. Comparé </w:t>
       </w:r>
       <w:r>
         <w:t>aux premiers modèles testés</w:t>
@@ -5293,88 +5565,111 @@
         <w:pStyle w:val="Titre3"/>
         <w:jc w:val="both"/>
       </w:pPr>
-      <w:bookmarkStart w:id="17" w:name="_Toc502259350"/>
+      <w:bookmarkStart w:id="16" w:name="_Toc502259350"/>
       <w:r>
         <w:t>Jour 16 (16/11/17) – Durée travail 2h30:</w:t>
       </w:r>
+      <w:bookmarkEnd w:id="16"/>
+    </w:p>
+    <w:p>
+      <w:pPr>
+        <w:jc w:val="both"/>
+      </w:pPr>
+      <w:r>
+        <w:tab/>
+        <w:t xml:space="preserve">Durant ce jour, j'ai repris le projet 3 avec pour objectif de prendre en compte quelques classes que j'avais passé pour l'instant (par exemple le rating). Les modèles ont ensuite été </w:t>
+      </w:r>
+      <w:proofErr w:type="spellStart"/>
+      <w:r>
+        <w:t>re</w:t>
+      </w:r>
+      <w:proofErr w:type="spellEnd"/>
+      <w:r>
+        <w:t>-</w:t>
+      </w:r>
+      <w:r>
+        <w:t xml:space="preserve">testé et donne des </w:t>
+      </w:r>
+      <w:proofErr w:type="gramStart"/>
+      <w:r>
+        <w:t>résultat</w:t>
+      </w:r>
+      <w:proofErr w:type="gramEnd"/>
+      <w:r>
+        <w:t xml:space="preserve"> légèrement meilleur (par exemple avec Spiderman 1, la 1ere </w:t>
+      </w:r>
+      <w:r>
+        <w:t>prédiction</w:t>
+      </w:r>
+      <w:r>
+        <w:t xml:space="preserve"> est Spiderman 2 au lieu d'être en 2nd). Le </w:t>
+      </w:r>
+      <w:proofErr w:type="spellStart"/>
+      <w:r>
+        <w:t>kl_divergent</w:t>
+      </w:r>
+      <w:proofErr w:type="spellEnd"/>
+      <w:r>
+        <w:t xml:space="preserve"> </w:t>
+      </w:r>
+      <w:r>
+        <w:t>a</w:t>
+      </w:r>
+      <w:r>
+        <w:t xml:space="preserve"> aussi été </w:t>
+      </w:r>
+      <w:r>
+        <w:t>réduit</w:t>
+      </w:r>
+      <w:r>
+        <w:t xml:space="preserve"> de 0.80 à 0.75. Cela a pris environ 1h30.</w:t>
+      </w:r>
+    </w:p>
+    <w:p>
+      <w:pPr>
+        <w:jc w:val="both"/>
+      </w:pPr>
+      <w:r>
+        <w:tab/>
+        <w:t xml:space="preserve">Une petite période a aussi été prise pour regarder le nouveau modèle de reconnaissance d'images (You </w:t>
+      </w:r>
+      <w:proofErr w:type="spellStart"/>
+      <w:r>
+        <w:t>Only</w:t>
+      </w:r>
+      <w:proofErr w:type="spellEnd"/>
+      <w:r>
+        <w:t xml:space="preserve"> Look Once - YOLO) au cas </w:t>
+      </w:r>
+      <w:r>
+        <w:t>où</w:t>
+      </w:r>
+      <w:r>
+        <w:t xml:space="preserve"> le sujet sur les RNN ne soit pas valide comme Veille Technologique.</w:t>
+      </w:r>
+    </w:p>
+    <w:p>
+      <w:pPr>
+        <w:ind w:firstLine="708"/>
+        <w:jc w:val="both"/>
+      </w:pPr>
+      <w:r>
+        <w:t>La seconde partie était la 1ère session de mentorat.</w:t>
+      </w:r>
+      <w:r>
+        <w:t xml:space="preserve"> Faite pour la présentation du parcours, tout s'est bien passé. Le projet 1 a été envoyé au mentor pour validation et le projet 2 a été aussi abordé afin d'en savoir plus sur les exigences et objectifs. Au final, le rapport ainsi que la présentation doit maintenant être préparé pour la prochaine session de mardi.</w:t>
+      </w:r>
+    </w:p>
+    <w:p>
+      <w:pPr>
+        <w:pStyle w:val="Titre3"/>
+        <w:jc w:val="both"/>
+      </w:pPr>
+      <w:bookmarkStart w:id="17" w:name="_Toc502259351"/>
+      <w:r>
+        <w:t>Jour 17 (17/11/17) – Durée travail 3h:</w:t>
+      </w:r>
       <w:bookmarkEnd w:id="17"/>
-    </w:p>
-    <w:p>
-      <w:pPr>
-        <w:jc w:val="both"/>
-      </w:pPr>
-      <w:r>
-        <w:tab/>
-        <w:t>Durant ce jour, j'ai repris le projet 3 avec pour objectif de prendre en compte quelques classes que j'avais passé pour l'instant (par exemple le rating). Les modèles ont ensuite été re</w:t>
-      </w:r>
-      <w:r>
-        <w:t>-</w:t>
-      </w:r>
-      <w:r>
-        <w:t xml:space="preserve">testé et donne des </w:t>
-      </w:r>
-      <w:r>
-        <w:t>résultat</w:t>
-      </w:r>
-      <w:r>
-        <w:t xml:space="preserve"> légèrement meilleur (par exemple avec Spiderman 1, la 1ere </w:t>
-      </w:r>
-      <w:r>
-        <w:t>prédiction</w:t>
-      </w:r>
-      <w:r>
-        <w:t xml:space="preserve"> est Spiderman 2 au lieu d'être en 2nd). Le kl_divergent </w:t>
-      </w:r>
-      <w:r>
-        <w:t>a</w:t>
-      </w:r>
-      <w:r>
-        <w:t xml:space="preserve"> aussi été </w:t>
-      </w:r>
-      <w:r>
-        <w:t>réduit</w:t>
-      </w:r>
-      <w:r>
-        <w:t xml:space="preserve"> de 0.80 à 0.75. Cela a pris environ 1h30.</w:t>
-      </w:r>
-    </w:p>
-    <w:p>
-      <w:pPr>
-        <w:jc w:val="both"/>
-      </w:pPr>
-      <w:r>
-        <w:tab/>
-        <w:t xml:space="preserve">Une petite période a aussi été prise pour regarder le nouveau modèle de reconnaissance d'images (You Only Look Once - YOLO) au cas </w:t>
-      </w:r>
-      <w:r>
-        <w:t>où</w:t>
-      </w:r>
-      <w:r>
-        <w:t xml:space="preserve"> le sujet sur les RNN ne soit pas valide comme Veille Technologique.</w:t>
-      </w:r>
-    </w:p>
-    <w:p>
-      <w:pPr>
-        <w:ind w:firstLine="708"/>
-        <w:jc w:val="both"/>
-      </w:pPr>
-      <w:r>
-        <w:t>La seconde partie était la 1ère session de mentorat.</w:t>
-      </w:r>
-      <w:r>
-        <w:t xml:space="preserve"> Faite pour la présentation du parcours, tout s'est bien passé. Le projet 1 a été envoyé au mentor pour validation et le projet 2 a été aussi abordé afin d'en savoir plus sur les exigences et objectifs. Au final, le rapport ainsi que la présentation doit maintenant être préparé pour la prochaine session de mardi.</w:t>
-      </w:r>
-    </w:p>
-    <w:p>
-      <w:pPr>
-        <w:pStyle w:val="Titre3"/>
-        <w:jc w:val="both"/>
-      </w:pPr>
-      <w:bookmarkStart w:id="18" w:name="_Toc502259351"/>
-      <w:r>
-        <w:t>Jour 17 (17/11/17) – Durée travail 3h:</w:t>
-      </w:r>
-      <w:bookmarkEnd w:id="18"/>
     </w:p>
     <w:p>
       <w:pPr>
@@ -5390,11 +5685,11 @@
         <w:pStyle w:val="Titre3"/>
         <w:jc w:val="both"/>
       </w:pPr>
-      <w:bookmarkStart w:id="19" w:name="_Toc502259352"/>
+      <w:bookmarkStart w:id="18" w:name="_Toc502259352"/>
       <w:r>
         <w:t>Jour 18 (18/11/17) – Durée travail 9h:</w:t>
       </w:r>
-      <w:bookmarkEnd w:id="19"/>
+      <w:bookmarkEnd w:id="18"/>
     </w:p>
     <w:p>
       <w:pPr>
@@ -5402,7 +5697,15 @@
       </w:pPr>
       <w:r>
         <w:tab/>
-        <w:t xml:space="preserve">L'objectif de la journée était de finir la présentation, tester la durée sur des fausse présentations à blanc et rédiger le rapport. La présentation a pris le plus de temps car il a fallu </w:t>
+        <w:t xml:space="preserve">L'objectif de la journée était de finir la présentation, tester la durée sur des </w:t>
+      </w:r>
+      <w:proofErr w:type="gramStart"/>
+      <w:r>
+        <w:t>fausse</w:t>
+      </w:r>
+      <w:proofErr w:type="gramEnd"/>
+      <w:r>
+        <w:t xml:space="preserve"> présentations à blanc et rédiger le rapport. La présentation a pris le plus de temps car il a fallu </w:t>
       </w:r>
       <w:r>
         <w:lastRenderedPageBreak/>
@@ -5415,13 +5718,34 @@
       </w:pPr>
       <w:r>
         <w:tab/>
-        <w:t>J'en profite donc pour "finaliser" le projet 3. Les résultats de tests étant très satisfaisant à mon gout, j'ai décidé de fixer les derniers bugs sur la génération du dataset de prod. Une fois terminé, j'ai mis en ligne le site sur Pythonanywhere (</w:t>
+        <w:t xml:space="preserve">J'en profite donc pour "finaliser" le projet 3. Les résultats de tests étant très satisfaisant à mon gout, j'ai décidé de fixer les derniers bugs sur la génération du dataset de </w:t>
+      </w:r>
+      <w:proofErr w:type="spellStart"/>
+      <w:r>
+        <w:t>prod</w:t>
+      </w:r>
+      <w:proofErr w:type="spellEnd"/>
+      <w:r>
+        <w:t xml:space="preserve">. Une fois terminé, j'ai mis en ligne le site sur </w:t>
+      </w:r>
+      <w:proofErr w:type="spellStart"/>
+      <w:r>
+        <w:t>Pythonanywhere</w:t>
+      </w:r>
+      <w:proofErr w:type="spellEnd"/>
+      <w:r>
+        <w:t xml:space="preserve"> (</w:t>
       </w:r>
       <w:r>
         <w:t>http://coni57.pythonanywhere.com/</w:t>
       </w:r>
-      <w:r>
-        <w:t xml:space="preserve">) . </w:t>
+      <w:proofErr w:type="gramStart"/>
+      <w:r>
+        <w:t>) .</w:t>
+      </w:r>
+      <w:proofErr w:type="gramEnd"/>
+      <w:r>
+        <w:t xml:space="preserve"> </w:t>
       </w:r>
     </w:p>
     <w:p>
@@ -5438,11 +5762,11 @@
         <w:pStyle w:val="Titre3"/>
         <w:jc w:val="both"/>
       </w:pPr>
-      <w:bookmarkStart w:id="20" w:name="_Toc502259353"/>
+      <w:bookmarkStart w:id="19" w:name="_Toc502259353"/>
       <w:r>
         <w:t>Jour 19 (19/11/17) – Durée travail 6h:</w:t>
       </w:r>
-      <w:bookmarkEnd w:id="20"/>
+      <w:bookmarkEnd w:id="19"/>
     </w:p>
     <w:p>
       <w:pPr>
@@ -5459,7 +5783,23 @@
       </w:pPr>
       <w:r>
         <w:tab/>
-        <w:t>Ayant pris de l'avance en attendant la 1ere session de mentorat, je me retrouve a devoir faire les rapports et présentation à la suite ce qui est un peu frustrant car cela prend beaucoup de temps et est fastidieux. Du coup je vais faire une pause pour cet fin d'après-midi après avoir passé près de 15 h en 2 jours à rédiger des rapports. L'objectif demain sera de commencer la présentation sur le retard des avions ayant un modèle plutôt satisfaisant aussi.</w:t>
+        <w:t xml:space="preserve">Ayant pris de l'avance en attendant la 1ere session de mentorat, je me retrouve </w:t>
+      </w:r>
+      <w:proofErr w:type="spellStart"/>
+      <w:r>
+        <w:t>a</w:t>
+      </w:r>
+      <w:proofErr w:type="spellEnd"/>
+      <w:r>
+        <w:t xml:space="preserve"> devoir faire les rapports et présentation à la suite ce qui est un peu frustrant car cela prend beaucoup de temps et est fastidieux. Du coup je vais faire une pause pour </w:t>
+      </w:r>
+      <w:proofErr w:type="gramStart"/>
+      <w:r>
+        <w:t>cet</w:t>
+      </w:r>
+      <w:proofErr w:type="gramEnd"/>
+      <w:r>
+        <w:t xml:space="preserve"> fin d'après-midi après avoir passé près de 15 h en 2 jours à rédiger des rapports. L'objectif demain sera de commencer la présentation sur le retard des avions ayant un modèle plutôt satisfaisant aussi.</w:t>
       </w:r>
     </w:p>
     <w:p>
@@ -5467,33 +5807,33 @@
         <w:pStyle w:val="Titre3"/>
         <w:jc w:val="both"/>
       </w:pPr>
-      <w:bookmarkStart w:id="21" w:name="_Toc502259354"/>
+      <w:bookmarkStart w:id="20" w:name="_Toc502259354"/>
       <w:r>
         <w:t>Jour 20 (20/11/17) – Durée travail 1h:</w:t>
       </w:r>
+      <w:bookmarkEnd w:id="20"/>
+    </w:p>
+    <w:p>
+      <w:pPr>
+        <w:jc w:val="both"/>
+      </w:pPr>
+      <w:r>
+        <w:tab/>
+      </w:r>
+      <w:r>
+        <w:t>Ce jour je n'ai pas eu le temps en particulier d'avancer étant pris sur un autre projet à part. J'ai juste pu faire quelques diapos du Projet 4.</w:t>
+      </w:r>
+    </w:p>
+    <w:p>
+      <w:pPr>
+        <w:pStyle w:val="Titre3"/>
+        <w:jc w:val="both"/>
+      </w:pPr>
+      <w:bookmarkStart w:id="21" w:name="_Toc502259355"/>
+      <w:r>
+        <w:t>Jour 21 (21/11/17) – Durée travail 3h:</w:t>
+      </w:r>
       <w:bookmarkEnd w:id="21"/>
-    </w:p>
-    <w:p>
-      <w:pPr>
-        <w:jc w:val="both"/>
-      </w:pPr>
-      <w:r>
-        <w:tab/>
-      </w:r>
-      <w:r>
-        <w:t>Ce jour je n'ai pas eu le temps en particulier d'avancer étant pris sur un autre projet à part. J'ai juste pu faire quelques diapos du Projet 4.</w:t>
-      </w:r>
-    </w:p>
-    <w:p>
-      <w:pPr>
-        <w:pStyle w:val="Titre3"/>
-        <w:jc w:val="both"/>
-      </w:pPr>
-      <w:bookmarkStart w:id="22" w:name="_Toc502259355"/>
-      <w:r>
-        <w:t>Jour 21 (21/11/17) – Durée travail 3h:</w:t>
-      </w:r>
-      <w:bookmarkEnd w:id="22"/>
     </w:p>
     <w:p>
       <w:pPr>
@@ -5518,11 +5858,11 @@
         <w:pStyle w:val="Titre3"/>
         <w:jc w:val="both"/>
       </w:pPr>
-      <w:bookmarkStart w:id="23" w:name="_Toc502259356"/>
+      <w:bookmarkStart w:id="22" w:name="_Toc502259356"/>
       <w:r>
         <w:t>Jour 22 (22/11/17) – Durée travail 2h:</w:t>
       </w:r>
-      <w:bookmarkEnd w:id="23"/>
+      <w:bookmarkEnd w:id="22"/>
     </w:p>
     <w:p>
       <w:pPr>
@@ -5546,12 +5886,12 @@
       <w:pPr>
         <w:pStyle w:val="Titre3"/>
       </w:pPr>
-      <w:bookmarkStart w:id="24" w:name="_Toc502259357"/>
+      <w:bookmarkStart w:id="23" w:name="_Toc502259357"/>
       <w:r>
         <w:lastRenderedPageBreak/>
         <w:t>Jour 23 (23/11/17) – Durée travail 2h:</w:t>
       </w:r>
-      <w:bookmarkEnd w:id="24"/>
+      <w:bookmarkEnd w:id="23"/>
     </w:p>
     <w:p>
       <w:pPr>
@@ -5582,7 +5922,31 @@
         </w:r>
       </w:hyperlink>
       <w:r>
-        <w:t xml:space="preserve">). Cette conférence abordait les Generative Adversarial Network et l'utilisation du maximum likelihood pour générer de la musique. </w:t>
+        <w:t xml:space="preserve">). Cette conférence abordait les </w:t>
+      </w:r>
+      <w:proofErr w:type="spellStart"/>
+      <w:r>
+        <w:t>Generative</w:t>
+      </w:r>
+      <w:proofErr w:type="spellEnd"/>
+      <w:r>
+        <w:t xml:space="preserve"> </w:t>
+      </w:r>
+      <w:proofErr w:type="spellStart"/>
+      <w:r>
+        <w:t>Adversarial</w:t>
+      </w:r>
+      <w:proofErr w:type="spellEnd"/>
+      <w:r>
+        <w:t xml:space="preserve"> Network et l'utilisation du maximum </w:t>
+      </w:r>
+      <w:proofErr w:type="spellStart"/>
+      <w:r>
+        <w:t>likelihood</w:t>
+      </w:r>
+      <w:proofErr w:type="spellEnd"/>
+      <w:r>
+        <w:t xml:space="preserve"> pour générer de la musique. </w:t>
       </w:r>
     </w:p>
     <w:p>
@@ -5603,7 +5967,23 @@
         <w:t>problème</w:t>
       </w:r>
       <w:r>
-        <w:t xml:space="preserve"> avec le Softmax qui "vanish" sur le LSTM. Un post sur SO a été </w:t>
+        <w:t xml:space="preserve"> avec le </w:t>
+      </w:r>
+      <w:proofErr w:type="spellStart"/>
+      <w:r>
+        <w:t>Softmax</w:t>
+      </w:r>
+      <w:proofErr w:type="spellEnd"/>
+      <w:r>
+        <w:t xml:space="preserve"> qui "</w:t>
+      </w:r>
+      <w:proofErr w:type="spellStart"/>
+      <w:r>
+        <w:t>vanish</w:t>
+      </w:r>
+      <w:proofErr w:type="spellEnd"/>
+      <w:r>
+        <w:t xml:space="preserve">" sur le LSTM. Un post sur SO a été </w:t>
       </w:r>
       <w:r>
         <w:t>créé</w:t>
@@ -5634,92 +6014,148 @@
       <w:pPr>
         <w:pStyle w:val="Titre3"/>
       </w:pPr>
-      <w:bookmarkStart w:id="25" w:name="_Toc502259358"/>
+      <w:bookmarkStart w:id="24" w:name="_Toc502259358"/>
       <w:r>
         <w:t>Jour 24 (24/11/17) – Durée travail 2h:</w:t>
       </w:r>
+      <w:bookmarkEnd w:id="24"/>
+    </w:p>
+    <w:p>
+      <w:pPr>
+        <w:jc w:val="both"/>
+      </w:pPr>
+      <w:r>
+        <w:tab/>
+        <w:t xml:space="preserve">Une alternative a été trouvée pour le problème du </w:t>
+      </w:r>
+      <w:proofErr w:type="spellStart"/>
+      <w:r>
+        <w:t>Softmax</w:t>
+      </w:r>
+      <w:proofErr w:type="spellEnd"/>
+      <w:r>
+        <w:t xml:space="preserve">. Au lieu de l'appliquer </w:t>
+      </w:r>
+      <w:r>
+        <w:t xml:space="preserve">le </w:t>
+      </w:r>
+      <w:proofErr w:type="spellStart"/>
+      <w:r>
+        <w:t>Softmax</w:t>
+      </w:r>
+      <w:proofErr w:type="spellEnd"/>
+      <w:r>
+        <w:t xml:space="preserve"> après</w:t>
+      </w:r>
+      <w:r>
+        <w:t xml:space="preserve"> les LSTM, une couche </w:t>
+      </w:r>
+      <w:proofErr w:type="spellStart"/>
+      <w:r>
+        <w:t>fully-connected</w:t>
+      </w:r>
+      <w:proofErr w:type="spellEnd"/>
+      <w:r>
+        <w:t xml:space="preserve"> </w:t>
+      </w:r>
+      <w:r>
+        <w:t>a été ajoutée entre eux. Cela a</w:t>
+      </w:r>
+      <w:r>
+        <w:t xml:space="preserve"> fonctionné mais </w:t>
+      </w:r>
+      <w:r>
+        <w:t>le souci</w:t>
+      </w:r>
+      <w:r>
+        <w:t xml:space="preserve"> qu'il pose c'est que sur la Grammaire de Reber </w:t>
+      </w:r>
+      <w:r>
+        <w:t>simple</w:t>
+      </w:r>
+      <w:r>
+        <w:t>, tous</w:t>
+      </w:r>
+      <w:r>
+        <w:t xml:space="preserve"> les modèles</w:t>
+      </w:r>
+      <w:r>
+        <w:t xml:space="preserve"> ont 100% de réussi</w:t>
+      </w:r>
+      <w:r>
+        <w:t>te</w:t>
+      </w:r>
+      <w:r>
+        <w:t xml:space="preserve"> en génération. Du coup j'ai modifié le code pour faire de même avec la version </w:t>
+      </w:r>
+      <w:proofErr w:type="spellStart"/>
+      <w:r>
+        <w:t>embedded</w:t>
+      </w:r>
+      <w:proofErr w:type="spellEnd"/>
+      <w:r>
+        <w:t xml:space="preserve">. De ce changement on peut remarquer que </w:t>
+      </w:r>
+      <w:r>
+        <w:t>les modèles</w:t>
+      </w:r>
+      <w:r>
+        <w:t xml:space="preserve"> performent de </w:t>
+      </w:r>
+      <w:r>
+        <w:t>façon</w:t>
+      </w:r>
+      <w:r>
+        <w:t xml:space="preserve"> similaire à environ 50-60 % de </w:t>
+      </w:r>
+      <w:r>
+        <w:t>réussite</w:t>
+      </w:r>
+      <w:r>
+        <w:t>. Du coup je vais</w:t>
+      </w:r>
+      <w:r>
+        <w:t xml:space="preserve"> utiliser cette version pour le rapport. Je devrais donc reprendre ce rapport ce week-end.</w:t>
+      </w:r>
+    </w:p>
+    <w:p>
+      <w:pPr>
+        <w:pStyle w:val="Titre3"/>
+      </w:pPr>
+      <w:bookmarkStart w:id="25" w:name="_Toc502259359"/>
+      <w:r>
+        <w:t>Jour 25 (25/11/17) – Durée travail 7h:</w:t>
+      </w:r>
       <w:bookmarkEnd w:id="25"/>
     </w:p>
     <w:p>
-      <w:pPr>
-        <w:jc w:val="both"/>
-      </w:pPr>
       <w:r>
         <w:tab/>
-        <w:t xml:space="preserve">Une alternative a été trouvée pour le problème du Softmax. Au lieu de l'appliquer </w:t>
-      </w:r>
-      <w:r>
-        <w:t>le Softmax après</w:t>
-      </w:r>
-      <w:r>
-        <w:t xml:space="preserve"> les LSTM, une couche fully-connected </w:t>
-      </w:r>
-      <w:r>
-        <w:t>a été ajoutée entre eux. Cela a</w:t>
-      </w:r>
-      <w:r>
-        <w:t xml:space="preserve"> fonctionné mais </w:t>
-      </w:r>
-      <w:r>
-        <w:t>le souci</w:t>
-      </w:r>
-      <w:r>
-        <w:t xml:space="preserve"> qu'il pose c'est que sur la Grammaire de Reber </w:t>
-      </w:r>
-      <w:r>
-        <w:t>simple</w:t>
-      </w:r>
-      <w:r>
-        <w:t>, tous</w:t>
-      </w:r>
-      <w:r>
-        <w:t xml:space="preserve"> les modèles</w:t>
-      </w:r>
-      <w:r>
-        <w:t xml:space="preserve"> ont 100% de réussi</w:t>
-      </w:r>
-      <w:r>
-        <w:t>te</w:t>
-      </w:r>
-      <w:r>
-        <w:t xml:space="preserve"> en génération. Du coup j'ai modifié le code pour faire de même avec la version embedded. De ce changement on peut remarquer que </w:t>
-      </w:r>
-      <w:r>
-        <w:t>les modèles</w:t>
-      </w:r>
-      <w:r>
-        <w:t xml:space="preserve"> performent de </w:t>
-      </w:r>
-      <w:r>
-        <w:t>façon</w:t>
-      </w:r>
-      <w:r>
-        <w:t xml:space="preserve"> similaire à environ 50-60 % de </w:t>
-      </w:r>
-      <w:r>
-        <w:t>réussite</w:t>
-      </w:r>
-      <w:r>
-        <w:t>. Du coup je vais</w:t>
-      </w:r>
-      <w:r>
-        <w:t xml:space="preserve"> utiliser cette version pour le rapport. Je devrais donc reprendre ce rapport ce week-end.</w:t>
-      </w:r>
-    </w:p>
-    <w:p>
-      <w:pPr>
-        <w:pStyle w:val="Titre3"/>
-      </w:pPr>
-      <w:bookmarkStart w:id="26" w:name="_Toc502259359"/>
-      <w:r>
-        <w:t>Jour 25 (25/11/17) – Durée travail 7h:</w:t>
-      </w:r>
-      <w:bookmarkEnd w:id="26"/>
-    </w:p>
-    <w:p>
-      <w:r>
-        <w:tab/>
-        <w:t>La grande partie du travail de ce jour a été d'essayer de finaliser le P3. Essayer de trouver des métriques pour les algorithmes de Clustering et la récupération des 5 films les plus similaires avec le clustering hiérarchique. L'optimisation de Kmeans a aussi été essayée avec un nb de Cluster variable.</w:t>
+        <w:t xml:space="preserve">La grande partie du travail de ce jour a été d'essayer de finaliser le P3. Essayer de trouver des métriques pour les algorithmes de </w:t>
+      </w:r>
+      <w:proofErr w:type="spellStart"/>
+      <w:r>
+        <w:t>Clustering</w:t>
+      </w:r>
+      <w:proofErr w:type="spellEnd"/>
+      <w:r>
+        <w:t xml:space="preserve"> et la récupération des 5 films les plus similaires avec le </w:t>
+      </w:r>
+      <w:proofErr w:type="spellStart"/>
+      <w:r>
+        <w:t>clustering</w:t>
+      </w:r>
+      <w:proofErr w:type="spellEnd"/>
+      <w:r>
+        <w:t xml:space="preserve"> hiérarchique. L'optimisation de </w:t>
+      </w:r>
+      <w:proofErr w:type="spellStart"/>
+      <w:r>
+        <w:t>Kmeans</w:t>
+      </w:r>
+      <w:proofErr w:type="spellEnd"/>
+      <w:r>
+        <w:t xml:space="preserve"> a aussi été essayée avec un nb de Cluster variable.</w:t>
       </w:r>
     </w:p>
     <w:p>
@@ -5732,11 +6168,11 @@
       <w:pPr>
         <w:pStyle w:val="Titre3"/>
       </w:pPr>
-      <w:bookmarkStart w:id="27" w:name="_Toc502259360"/>
+      <w:bookmarkStart w:id="26" w:name="_Toc502259360"/>
       <w:r>
         <w:t>Jour 26 (26/11/17) – Durée travail 8h:</w:t>
       </w:r>
-      <w:bookmarkEnd w:id="27"/>
+      <w:bookmarkEnd w:id="26"/>
     </w:p>
     <w:p>
       <w:pPr>
@@ -5744,7 +6180,17 @@
       </w:pPr>
       <w:r>
         <w:tab/>
-        <w:t xml:space="preserve">La 1ere heure a été le mentorat #3. Tout s'est bien passé avec la finalisation de points sur le P3, l'inscription en soutenance. Par la suite le P4 a été abordé avec pas mal de choses a faire. L'objectif étant une soutenance dans une dizaine de jours. </w:t>
+        <w:t xml:space="preserve">La 1ere heure a été le mentorat #3. Tout s'est bien passé avec la finalisation de points sur le P3, l'inscription en soutenance. Par la suite le P4 a été abordé avec pas mal de choses </w:t>
+      </w:r>
+      <w:proofErr w:type="spellStart"/>
+      <w:proofErr w:type="gramStart"/>
+      <w:r>
+        <w:t>a</w:t>
+      </w:r>
+      <w:proofErr w:type="spellEnd"/>
+      <w:proofErr w:type="gramEnd"/>
+      <w:r>
+        <w:t xml:space="preserve"> faire. L'objectif étant une soutenance dans une dizaine de jours. </w:t>
       </w:r>
     </w:p>
     <w:p>
@@ -5772,7 +6218,15 @@
       <w:r>
         <w:lastRenderedPageBreak/>
         <w:tab/>
-        <w:t>En fin de journée, il reste à avancer le ARIMA, l'optimiser un peu plus proprement que fait actuellement et tester la prédiction sur 2017. Le modèle linéaire va aussi être évalué sur la donnée de 2017 en comparaison simple.</w:t>
+        <w:t xml:space="preserve">En fin de journée, il reste à avancer </w:t>
+      </w:r>
+      <w:proofErr w:type="gramStart"/>
+      <w:r>
+        <w:t>le ARIMA</w:t>
+      </w:r>
+      <w:proofErr w:type="gramEnd"/>
+      <w:r>
+        <w:t>, l'optimiser un peu plus proprement que fait actuellement et tester la prédiction sur 2017. Le modèle linéaire va aussi être évalué sur la donnée de 2017 en comparaison simple.</w:t>
       </w:r>
     </w:p>
     <w:p>
@@ -5780,11 +6234,11 @@
         <w:pStyle w:val="Titre3"/>
         <w:jc w:val="both"/>
       </w:pPr>
-      <w:bookmarkStart w:id="28" w:name="_Toc502259361"/>
+      <w:bookmarkStart w:id="27" w:name="_Toc502259361"/>
       <w:r>
         <w:t>Jour 27 (27/11/17) – Durée travail 4h:</w:t>
       </w:r>
-      <w:bookmarkEnd w:id="28"/>
+      <w:bookmarkEnd w:id="27"/>
     </w:p>
     <w:p>
       <w:pPr>
@@ -5792,7 +6246,15 @@
       </w:pPr>
       <w:r>
         <w:tab/>
-        <w:t>L'objectif de la journée était de travailler sur le second modèle (ARIMA). Apres avoir cherché des paramètres optimaux pour celui-ci il s'avère que le GridSearch a donné de meilleurs résultats. Je suis donc resté sur celui-ci. Un des bémols de ce modèle est que la prédiction ne peut se faire que sur les 7 jours suivants. De ce fait, il est difficile de l'estimer sur 1 semaine uniquement de 2017.</w:t>
+        <w:t xml:space="preserve">L'objectif de la journée était de travailler sur le second modèle (ARIMA). Apres avoir cherché des paramètres optimaux pour celui-ci il s'avère que le </w:t>
+      </w:r>
+      <w:proofErr w:type="spellStart"/>
+      <w:r>
+        <w:t>GridSearch</w:t>
+      </w:r>
+      <w:proofErr w:type="spellEnd"/>
+      <w:r>
+        <w:t xml:space="preserve"> a donné de meilleurs résultats. Je suis donc resté sur celui-ci. Un des bémols de ce modèle est que la prédiction ne peut se faire que sur les 7 jours suivants. De ce fait, il est difficile de l'estimer sur 1 semaine uniquement de 2017.</w:t>
       </w:r>
     </w:p>
     <w:p>
@@ -5813,23 +6275,71 @@
         <w:t>aux changements</w:t>
       </w:r>
       <w:r>
-        <w:t xml:space="preserve"> de modèle (OHE + week format). Cela a nécessité la mise en place de plusieurs autres scripts pour générer les pickles, fitter et sauvegarder les modèles etc… Une fois ceci fait et l'API mise à jour…. Grosse déception car la prédiction sont totalement incohérentes (le modèle ne prédit que des avions en avance)… Du coup, je me demande s'il ne faudrait pas refaire tout de zéro… script/rapport/présentation car je suis complètement à côté.</w:t>
+        <w:t xml:space="preserve"> de modèle (OHE + </w:t>
+      </w:r>
+      <w:proofErr w:type="spellStart"/>
+      <w:r>
+        <w:t>week</w:t>
+      </w:r>
+      <w:proofErr w:type="spellEnd"/>
+      <w:r>
+        <w:t xml:space="preserve"> format). Cela a nécessité la mise en place de plusieurs autres scripts pour générer les pickles, </w:t>
+      </w:r>
+      <w:proofErr w:type="spellStart"/>
+      <w:r>
+        <w:t>fitter</w:t>
+      </w:r>
+      <w:proofErr w:type="spellEnd"/>
+      <w:r>
+        <w:t xml:space="preserve"> et sauvegarder les modèles etc… Une fois ceci fait et l'API mise à jour…. Grosse déception car la prédiction sont totalement incohérentes (le modèle ne prédit que des avions en avance)… Du coup, je me demande s'il ne faudrait pas refaire tout de zéro… script/rapport/présentation car je suis complètement à côté.</w:t>
       </w:r>
     </w:p>
     <w:p>
       <w:pPr>
         <w:pStyle w:val="Titre3"/>
       </w:pPr>
-      <w:bookmarkStart w:id="29" w:name="_Toc502259362"/>
+      <w:bookmarkStart w:id="28" w:name="_Toc502259362"/>
       <w:r>
         <w:t>Jour 28 (28/11/17) – Durée travail 4h:</w:t>
       </w:r>
-      <w:bookmarkEnd w:id="29"/>
+      <w:bookmarkEnd w:id="28"/>
     </w:p>
     <w:p>
       <w:r>
         <w:tab/>
-        <w:t>Etant un peu perdu sur le P4, je décide donc en attendant le mentorat du lendemain de continuer sur le P5 ou je ne suis pas bloqué. Pendant environ 2h je modifie le code basé sur les idée du RBM mais afin d'avoir plus de feature interessante pour le clustering (moyenne entre chaque visite, nb de visites, panier moyen par visite, nb d'objets par visite, etc …)</w:t>
+        <w:t xml:space="preserve">Etant un peu perdu sur le P4, je décide donc en attendant le mentorat du lendemain de continuer sur le P5 ou je ne suis pas bloqué. Pendant environ 2h je modifie le code basé sur </w:t>
+      </w:r>
+      <w:proofErr w:type="gramStart"/>
+      <w:r>
+        <w:t>les idée</w:t>
+      </w:r>
+      <w:proofErr w:type="gramEnd"/>
+      <w:r>
+        <w:t xml:space="preserve"> du RBM mais afin d'avoir plus de feature </w:t>
+      </w:r>
+      <w:proofErr w:type="spellStart"/>
+      <w:r>
+        <w:t>interessante</w:t>
+      </w:r>
+      <w:proofErr w:type="spellEnd"/>
+      <w:r>
+        <w:t xml:space="preserve"> pour le </w:t>
+      </w:r>
+      <w:proofErr w:type="spellStart"/>
+      <w:r>
+        <w:t>clustering</w:t>
+      </w:r>
+      <w:proofErr w:type="spellEnd"/>
+      <w:r>
+        <w:t xml:space="preserve"> (moyenne entre chaque visite, nb de visites, panier moyen par visite, nb d'objets par visite, </w:t>
+      </w:r>
+      <w:proofErr w:type="spellStart"/>
+      <w:r>
+        <w:t>etc</w:t>
+      </w:r>
+      <w:proofErr w:type="spellEnd"/>
+      <w:r>
+        <w:t xml:space="preserve"> …)</w:t>
       </w:r>
     </w:p>
     <w:p>
@@ -5841,18 +6351,36 @@
     <w:p>
       <w:r>
         <w:tab/>
-        <w:t>Dans la soirée, une idée m'est venu pour le P4. Partir du principe que les retards sont dûes a un nombre de vol au décollage plus important que possible. L'idée étant de regarder par aéroport, le nb de vol moyen par jour et le retard pour ceux-ci. De même on peut regarder l'évolution du nb de vol en fonction de la semaine et du jour. C'est ce que je me décide de regarder le lendemain</w:t>
+        <w:t xml:space="preserve">Dans la soirée, une idée m'est </w:t>
+      </w:r>
+      <w:proofErr w:type="gramStart"/>
+      <w:r>
+        <w:t>venu</w:t>
+      </w:r>
+      <w:proofErr w:type="gramEnd"/>
+      <w:r>
+        <w:t xml:space="preserve"> pour le P4. Partir du principe que les retards sont </w:t>
+      </w:r>
+      <w:proofErr w:type="spellStart"/>
+      <w:proofErr w:type="gramStart"/>
+      <w:r>
+        <w:t>dûes</w:t>
+      </w:r>
+      <w:proofErr w:type="spellEnd"/>
+      <w:proofErr w:type="gramEnd"/>
+      <w:r>
+        <w:t xml:space="preserve"> a un nombre de vol au décollage plus important que possible. L'idée étant de regarder par aéroport, le nb de vol moyen par jour et le retard pour ceux-ci. De même on peut regarder l'évolution du nb de vol en fonction de la semaine et du jour. C'est ce que je me décide de regarder le lendemain</w:t>
       </w:r>
     </w:p>
     <w:p>
       <w:pPr>
         <w:pStyle w:val="Titre3"/>
       </w:pPr>
-      <w:bookmarkStart w:id="30" w:name="_Toc502259363"/>
+      <w:bookmarkStart w:id="29" w:name="_Toc502259363"/>
       <w:r>
         <w:t>Jour 29 (29/11/17) – Durée travail 4h:</w:t>
       </w:r>
-      <w:bookmarkEnd w:id="30"/>
+      <w:bookmarkEnd w:id="29"/>
     </w:p>
     <w:p>
       <w:r>
@@ -5863,7 +6391,15 @@
         <w:t>côté</w:t>
       </w:r>
       <w:r>
-        <w:t xml:space="preserve"> du nb de vols par jour et la corrélation avec le retard, de la date du jour etc … Le problème c'est que cela donne "des matrices" de facteurs mais </w:t>
+        <w:t xml:space="preserve"> du nb de vols par jour et la corrélation avec le retard, de la date du jour </w:t>
+      </w:r>
+      <w:proofErr w:type="spellStart"/>
+      <w:r>
+        <w:t>etc</w:t>
+      </w:r>
+      <w:proofErr w:type="spellEnd"/>
+      <w:r>
+        <w:t xml:space="preserve"> … Le problème c'est que cela donne "des matrices" de facteurs mais </w:t>
       </w:r>
       <w:r>
         <w:t>rien</w:t>
@@ -5929,7 +6465,23 @@
         </w:numPr>
       </w:pPr>
       <w:r>
-        <w:t>Regarder quand le weather delay a lieu,</w:t>
+        <w:t xml:space="preserve">Regarder quand le </w:t>
+      </w:r>
+      <w:proofErr w:type="spellStart"/>
+      <w:r>
+        <w:t>weather</w:t>
+      </w:r>
+      <w:proofErr w:type="spellEnd"/>
+      <w:r>
+        <w:t xml:space="preserve"> </w:t>
+      </w:r>
+      <w:proofErr w:type="spellStart"/>
+      <w:r>
+        <w:t>delay</w:t>
+      </w:r>
+      <w:proofErr w:type="spellEnd"/>
+      <w:r>
+        <w:t xml:space="preserve"> a lieu,</w:t>
       </w:r>
     </w:p>
     <w:p>
@@ -5978,11 +6530,11 @@
       <w:pPr>
         <w:pStyle w:val="Titre3"/>
       </w:pPr>
-      <w:bookmarkStart w:id="31" w:name="_Toc502259364"/>
+      <w:bookmarkStart w:id="30" w:name="_Toc502259364"/>
       <w:r>
         <w:t>Jour 30 (30/11/17) – Durée travail 3h30:</w:t>
       </w:r>
-      <w:bookmarkEnd w:id="31"/>
+      <w:bookmarkEnd w:id="30"/>
     </w:p>
     <w:p>
       <w:pPr>
@@ -5990,7 +6542,23 @@
       </w:pPr>
       <w:r>
         <w:tab/>
-        <w:t>L'objectif de la soirée était de mettre en place un dataset prenant en compte le nb de vols. Du coup avec diverses agrégations, du cleanup, j'arrive à avoir le dataset que je désire. Qui plus est, il est plus léger par la concaténation. Du coup je peux tester les modèles directement dans le notebook sans crash. Je peux aussi faire l'optimisation dedans et même aller jusque comparer 2 encodages de dataset différents. Du coup, ça avance bien et je commence à comprendre pk le précédent modèle ne marchait pas. L'objectif du lendemain à ce stade est de terminer l'optimisation avec du boosting, terminer la partie visualisation et si possible mettre à jour l'API. Comme cela, je pourrais rédiger le rapport et mettre à jour le power point durant le week-end !</w:t>
+        <w:t xml:space="preserve">L'objectif de la soirée était de mettre en place un dataset prenant en compte le nb de vols. Du coup avec diverses agrégations, du </w:t>
+      </w:r>
+      <w:proofErr w:type="spellStart"/>
+      <w:r>
+        <w:t>cleanup</w:t>
+      </w:r>
+      <w:proofErr w:type="spellEnd"/>
+      <w:r>
+        <w:t xml:space="preserve">, j'arrive à avoir le dataset que je désire. Qui plus est, il est plus léger par la concaténation. Du coup je peux tester les modèles directement dans le notebook sans crash. Je peux aussi faire l'optimisation dedans et même aller jusque comparer 2 encodages de dataset différents. Du coup, ça avance bien et je commence à comprendre pk le précédent modèle ne marchait pas. L'objectif du lendemain à ce stade est de terminer l'optimisation avec du </w:t>
+      </w:r>
+      <w:proofErr w:type="spellStart"/>
+      <w:r>
+        <w:t>boosting</w:t>
+      </w:r>
+      <w:proofErr w:type="spellEnd"/>
+      <w:r>
+        <w:t>, terminer la partie visualisation et si possible mettre à jour l'API. Comme cela, je pourrais rédiger le rapport et mettre à jour le power point durant le week-end !</w:t>
       </w:r>
     </w:p>
     <w:p>
@@ -6013,10 +6581,46 @@
         <w:pStyle w:val="Titre3"/>
         <w:jc w:val="both"/>
       </w:pPr>
-      <w:bookmarkStart w:id="32" w:name="_Toc502259365"/>
+      <w:bookmarkStart w:id="31" w:name="_Toc502259365"/>
       <w:r>
         <w:t>Jour 31 (01/12/17) – Durée travail 2h:</w:t>
       </w:r>
+      <w:bookmarkEnd w:id="31"/>
+    </w:p>
+    <w:p>
+      <w:pPr>
+        <w:jc w:val="both"/>
+      </w:pPr>
+      <w:r>
+        <w:tab/>
+        <w:t xml:space="preserve">Le modèle de </w:t>
+      </w:r>
+      <w:proofErr w:type="spellStart"/>
+      <w:r>
+        <w:t>boosting</w:t>
+      </w:r>
+      <w:proofErr w:type="spellEnd"/>
+      <w:r>
+        <w:t xml:space="preserve"> a été aussi évalué et </w:t>
+      </w:r>
+      <w:proofErr w:type="spellStart"/>
+      <w:r>
+        <w:t>perfome</w:t>
+      </w:r>
+      <w:proofErr w:type="spellEnd"/>
+      <w:r>
+        <w:t xml:space="preserve"> un peu mieux. Diverses visualisations ont été ajoutées pour la préparation du rapport/présentation. De plus un README a été mis en place dû aux divers fichiers présents pour mettre en place le modèle. Sans celui-ci, il sera difficile à l'examinateur de ne pas être perdu.</w:t>
+      </w:r>
+    </w:p>
+    <w:p>
+      <w:pPr>
+        <w:pStyle w:val="Titre3"/>
+        <w:jc w:val="both"/>
+      </w:pPr>
+      <w:bookmarkStart w:id="32" w:name="_Toc502259366"/>
+      <w:r>
+        <w:t>Jour 32 (02/12/17) – Durée travail 10h30:</w:t>
+      </w:r>
       <w:bookmarkEnd w:id="32"/>
     </w:p>
     <w:p>
@@ -6025,27 +6629,15 @@
       </w:pPr>
       <w:r>
         <w:tab/>
-        <w:t>Le modèle de boosting a été aussi évalué et perfome un peu mieux. Diverses visualisations ont été ajoutées pour la préparation du rapport/présentation. De plus un README a été mis en place dû aux divers fichiers présents pour mettre en place le modèle. Sans celui-ci, il sera difficile à l'examinateur de ne pas être perdu.</w:t>
-      </w:r>
-    </w:p>
-    <w:p>
-      <w:pPr>
-        <w:pStyle w:val="Titre3"/>
-        <w:jc w:val="both"/>
-      </w:pPr>
-      <w:bookmarkStart w:id="33" w:name="_Toc502259366"/>
-      <w:r>
-        <w:t>Jour 32 (02/12/17) – Durée travail 10h30:</w:t>
-      </w:r>
-      <w:bookmarkEnd w:id="33"/>
-    </w:p>
-    <w:p>
-      <w:pPr>
-        <w:jc w:val="both"/>
-      </w:pPr>
-      <w:r>
-        <w:tab/>
-        <w:t xml:space="preserve">Ce jour, la rédaction du rapport a été faite. Celle-ci a été assez pénible car le rapport est long (26 pages) et s'appuie sur divers modèles faits dont il fallait retrouver les informations dans les divers notebooks. Celui-ci a mis près de 5h à être rédigé. Par la suite, le ppt a été repris pour suivre la même trame et tenir dans 30 min de présentation (à blanc cela fait 27 minutes). </w:t>
+        <w:t xml:space="preserve">Ce jour, la rédaction du rapport a été faite. Celle-ci a été assez pénible car le rapport est long (26 pages) et s'appuie sur divers modèles faits dont il fallait retrouver les informations dans les divers notebooks. Celui-ci a mis près de 5h à être rédigé. Par la suite, le </w:t>
+      </w:r>
+      <w:proofErr w:type="spellStart"/>
+      <w:r>
+        <w:t>ppt</w:t>
+      </w:r>
+      <w:proofErr w:type="spellEnd"/>
+      <w:r>
+        <w:t xml:space="preserve"> a été repris pour suivre la même trame et tenir dans 30 min de présentation (à blanc cela fait 27 minutes). </w:t>
       </w:r>
     </w:p>
     <w:p>
@@ -6071,11 +6663,11 @@
         <w:pStyle w:val="Titre3"/>
         <w:jc w:val="both"/>
       </w:pPr>
-      <w:bookmarkStart w:id="34" w:name="_Toc502259367"/>
+      <w:bookmarkStart w:id="33" w:name="_Toc502259367"/>
       <w:r>
         <w:t>Jour 33 (03/12/17) – Durée travail 8h:</w:t>
       </w:r>
-      <w:bookmarkEnd w:id="34"/>
+      <w:bookmarkEnd w:id="33"/>
     </w:p>
     <w:p>
       <w:pPr>
@@ -6092,8 +6684,13 @@
         <w:jc w:val="both"/>
       </w:pPr>
       <w:r>
-        <w:t xml:space="preserve">Par la suite, je reprends la relecture du rapport où j'en profite pour corriger ces points. Ensuite, je modifie la présentation, corrige quelques fautes et refait un passage à blanc (29 min 47 </w:t>
-      </w:r>
+        <w:t xml:space="preserve">Par la suite, je reprends la relecture du rapport où j'en profite pour corriger ces points. Ensuite, je modifie la présentation, corrige quelques fautes et refait un passage à blanc (29 min </w:t>
+      </w:r>
+      <w:proofErr w:type="gramStart"/>
+      <w:r>
+        <w:t xml:space="preserve">47 </w:t>
+      </w:r>
+      <w:proofErr w:type="gramEnd"/>
       <w:r>
         <w:sym w:font="Wingdings" w:char="F04A"/>
       </w:r>
@@ -6116,11 +6713,43 @@
         <w:jc w:val="both"/>
       </w:pPr>
       <w:r>
-        <w:t xml:space="preserve">Une fois ceci fait, je décide de me renseigner sur les Virtual environments. Cependant pour éviter de faire planter qqch durant la formation, je testerai cela qu'une fois tous les projets finis (les </w:t>
+        <w:t xml:space="preserve">Une fois ceci fait, je décide de me renseigner sur les Virtual </w:t>
+      </w:r>
+      <w:proofErr w:type="spellStart"/>
+      <w:r>
+        <w:t>environments</w:t>
+      </w:r>
+      <w:proofErr w:type="spellEnd"/>
+      <w:r>
+        <w:t xml:space="preserve">. Cependant pour éviter de faire planter </w:t>
+      </w:r>
+      <w:proofErr w:type="spellStart"/>
+      <w:r>
+        <w:t>qqch</w:t>
+      </w:r>
+      <w:proofErr w:type="spellEnd"/>
+      <w:r>
+        <w:t xml:space="preserve"> durant la formation, je testerai cela qu'une fois tous les projets finis (les </w:t>
       </w:r>
       <w:r>
         <w:lastRenderedPageBreak/>
-        <w:t>diverses installations de CUDA / CudNN etc ayant été difficile initialement, je ne veux pas tout faire planter).</w:t>
+        <w:t xml:space="preserve">diverses installations de CUDA / </w:t>
+      </w:r>
+      <w:proofErr w:type="spellStart"/>
+      <w:r>
+        <w:t>CudNN</w:t>
+      </w:r>
+      <w:proofErr w:type="spellEnd"/>
+      <w:r>
+        <w:t xml:space="preserve"> </w:t>
+      </w:r>
+      <w:proofErr w:type="spellStart"/>
+      <w:r>
+        <w:t>etc</w:t>
+      </w:r>
+      <w:proofErr w:type="spellEnd"/>
+      <w:r>
+        <w:t xml:space="preserve"> ayant été difficile initialement, je ne veux pas tout faire planter).</w:t>
       </w:r>
     </w:p>
     <w:p>
@@ -6129,7 +6758,15 @@
         <w:jc w:val="both"/>
       </w:pPr>
       <w:r>
-        <w:t xml:space="preserve"> Pour finir, je décide donc de continuer sur le P5 en nettoyage un peu le notebook afin de le rendre plus lisible et commence à regarder pour la partie Clustering des Clients.</w:t>
+        <w:t xml:space="preserve"> Pour finir, je décide donc de continuer sur le P5 en nettoyage un peu le notebook afin de le rendre plus lisible et commence à regarder pour la partie </w:t>
+      </w:r>
+      <w:proofErr w:type="spellStart"/>
+      <w:r>
+        <w:t>Clustering</w:t>
+      </w:r>
+      <w:proofErr w:type="spellEnd"/>
+      <w:r>
+        <w:t xml:space="preserve"> des Clients.</w:t>
       </w:r>
     </w:p>
     <w:p>
@@ -6137,10 +6774,30 @@
         <w:pStyle w:val="Titre3"/>
         <w:jc w:val="both"/>
       </w:pPr>
-      <w:bookmarkStart w:id="35" w:name="_Toc502259368"/>
+      <w:bookmarkStart w:id="34" w:name="_Toc502259368"/>
       <w:r>
         <w:t>Jour 34 (04/12/17) – Durée travail 2h:</w:t>
       </w:r>
+      <w:bookmarkEnd w:id="34"/>
+    </w:p>
+    <w:p>
+      <w:pPr>
+        <w:ind w:firstLine="708"/>
+        <w:jc w:val="both"/>
+      </w:pPr>
+      <w:r>
+        <w:t>Après avoir repassé la présentation du P5, je décide d'ajouter une analyse des résidus pour avoir un intervalle de confiance. Ne connaissant pas trop comment faire, cela a pris pas mal de temps. Une fois fait, le rapport ainsi que la présentation ont été updaté pour la soutenance le lendemain.</w:t>
+      </w:r>
+    </w:p>
+    <w:p>
+      <w:pPr>
+        <w:pStyle w:val="Titre3"/>
+        <w:jc w:val="both"/>
+      </w:pPr>
+      <w:bookmarkStart w:id="35" w:name="_Toc502259369"/>
+      <w:r>
+        <w:t>Jour 35 (05/12/17) – Durée travail 2h:</w:t>
+      </w:r>
       <w:bookmarkEnd w:id="35"/>
     </w:p>
     <w:p>
@@ -6149,7 +6806,7 @@
         <w:jc w:val="both"/>
       </w:pPr>
       <w:r>
-        <w:t>Après avoir repassé la présentation du P5, je décide d'ajouter une analyse des résidus pour avoir un intervalle de confiance. Ne connaissant pas trop comment faire, cela a pris pas mal de temps. Une fois fait, le rapport ainsi que la présentation ont été updaté pour la soutenance le lendemain.</w:t>
+        <w:t>Je repasse une dernière fois la présentation pour éviter de ne pas trouver un mot ou bafouiller. A 19h la soutenance a lieu. Malgré quelques hésitations et erreurs, celui-ci est validé. Il n'y a qu'un seul point un peu curieux sur la Cross Validation que je dois revoir avec mon mentor le lendemain.</w:t>
       </w:r>
     </w:p>
     <w:p>
@@ -6157,9 +6814,9 @@
         <w:pStyle w:val="Titre3"/>
         <w:jc w:val="both"/>
       </w:pPr>
-      <w:bookmarkStart w:id="36" w:name="_Toc502259369"/>
-      <w:r>
-        <w:t>Jour 35 (05/12/17) – Durée travail 2h:</w:t>
+      <w:bookmarkStart w:id="36" w:name="_Toc502259370"/>
+      <w:r>
+        <w:t>Jour 36 (06/12/17) – Durée travail 3h:</w:t>
       </w:r>
       <w:bookmarkEnd w:id="36"/>
     </w:p>
@@ -6169,7 +6826,82 @@
         <w:jc w:val="both"/>
       </w:pPr>
       <w:r>
-        <w:t>Je repasse une dernière fois la présentation pour éviter de ne pas trouver un mot ou bafouiller. A 19h la soutenance a lieu. Malgré quelques hésitations et erreurs, celui-ci est validé. Il n'y a qu'un seul point un peu curieux sur la Cross Validation que je dois revoir avec mon mentor le lendemain.</w:t>
+        <w:t xml:space="preserve">Ayant validé le P4 et étant en attente d'info pour le P5, je décide de regarder le P6 qui aborde un sujet complètement inconnu. Je télécharge juste un dataset. Je vois que je dois </w:t>
+      </w:r>
+      <w:proofErr w:type="spellStart"/>
+      <w:r>
+        <w:t>cleaner</w:t>
+      </w:r>
+      <w:proofErr w:type="spellEnd"/>
+      <w:r>
+        <w:t xml:space="preserve"> pas mal le texte (qui a des balises HTML). Avant de commencer tout cela, je regardé du </w:t>
+      </w:r>
+      <w:proofErr w:type="spellStart"/>
+      <w:r>
+        <w:t>coté</w:t>
+      </w:r>
+      <w:proofErr w:type="spellEnd"/>
+      <w:r>
+        <w:t xml:space="preserve"> de la lib </w:t>
+      </w:r>
+      <w:proofErr w:type="spellStart"/>
+      <w:r>
+        <w:t>nltk</w:t>
+      </w:r>
+      <w:proofErr w:type="spellEnd"/>
+      <w:r>
+        <w:t xml:space="preserve"> sur des </w:t>
+      </w:r>
+      <w:proofErr w:type="spellStart"/>
+      <w:r>
+        <w:t>videos</w:t>
+      </w:r>
+      <w:proofErr w:type="spellEnd"/>
+      <w:r>
+        <w:t xml:space="preserve"> de </w:t>
+      </w:r>
+      <w:proofErr w:type="spellStart"/>
+      <w:r>
+        <w:t>Sentdex</w:t>
+      </w:r>
+      <w:proofErr w:type="spellEnd"/>
+      <w:r>
+        <w:t xml:space="preserve">. </w:t>
+      </w:r>
+    </w:p>
+    <w:p>
+      <w:pPr>
+        <w:ind w:firstLine="708"/>
+        <w:jc w:val="both"/>
+      </w:pPr>
+      <w:r>
+        <w:t xml:space="preserve">A 18h30, la session de mentorat a lieu où l'on a repris les points du P4 qui posaient des questions, par la suite on aborde le P5 ou le </w:t>
+      </w:r>
+      <w:proofErr w:type="spellStart"/>
+      <w:r>
+        <w:t>cleaning</w:t>
+      </w:r>
+      <w:proofErr w:type="spellEnd"/>
+      <w:r>
+        <w:t xml:space="preserve"> a été un peu trop violent. J'ai donc des pistes </w:t>
+      </w:r>
+      <w:proofErr w:type="spellStart"/>
+      <w:proofErr w:type="gramStart"/>
+      <w:r>
+        <w:t>a</w:t>
+      </w:r>
+      <w:proofErr w:type="spellEnd"/>
+      <w:proofErr w:type="gramEnd"/>
+      <w:r>
+        <w:t xml:space="preserve"> explorer (OHE sur les articles notamment). Une fois la session terminée, je teste ca mais une fois de plus "Memory </w:t>
+      </w:r>
+      <w:proofErr w:type="spellStart"/>
+      <w:r>
+        <w:t>Error</w:t>
+      </w:r>
+      <w:proofErr w:type="spellEnd"/>
+      <w:r>
+        <w:t>"… Je trouve peut-être une façon de regrouper les articles par sous-groupes via un traitement par mot clé à faire.</w:t>
       </w:r>
     </w:p>
     <w:p>
@@ -6177,9 +6909,9 @@
         <w:pStyle w:val="Titre3"/>
         <w:jc w:val="both"/>
       </w:pPr>
-      <w:bookmarkStart w:id="37" w:name="_Toc502259370"/>
-      <w:r>
-        <w:t>Jour 36 (06/12/17) – Durée travail 3h:</w:t>
+      <w:bookmarkStart w:id="37" w:name="_Toc502259371"/>
+      <w:r>
+        <w:t>Jour 37 (07/12/17) – Durée travail 2h:</w:t>
       </w:r>
       <w:bookmarkEnd w:id="37"/>
     </w:p>
@@ -6189,48 +6921,32 @@
         <w:jc w:val="both"/>
       </w:pPr>
       <w:r>
-        <w:t xml:space="preserve">Ayant validé le P4 et étant en attente d'info pour le P5, je décide de regarder le P6 qui aborde un sujet complètement inconnu. Je télécharge juste un dataset. Je vois que je dois cleaner pas mal le texte (qui a des balises HTML). Avant de commencer tout cela, je regardé du coté de la lib nltk sur des videos de Sentdex. </w:t>
-      </w:r>
-    </w:p>
-    <w:p>
-      <w:pPr>
-        <w:ind w:firstLine="708"/>
-        <w:jc w:val="both"/>
-      </w:pPr>
-      <w:r>
-        <w:t>A 18h30, la session de mentorat a lieu où l'on a repris les points du P4 qui posaient des questions, par la suite on aborde le P5 ou le cleaning a été un peu trop violent. J'ai donc des pistes a explorer (OHE sur les articles notamment). Une fois la session terminée, je teste ca mais une fois de plus "Memory Error"… Je trouve peut-être une façon de regrouper les articles par sous-groupes via un traitement par mot clé à faire.</w:t>
-      </w:r>
-    </w:p>
-    <w:p>
-      <w:pPr>
-        <w:pStyle w:val="Titre3"/>
-        <w:jc w:val="both"/>
-      </w:pPr>
-      <w:bookmarkStart w:id="38" w:name="_Toc502259371"/>
-      <w:r>
-        <w:t>Jour 37 (07/12/17) – Durée travail 2h:</w:t>
-      </w:r>
-      <w:bookmarkEnd w:id="38"/>
-    </w:p>
-    <w:p>
-      <w:pPr>
-        <w:ind w:firstLine="708"/>
-        <w:jc w:val="both"/>
-      </w:pPr>
-      <w:r>
         <w:t xml:space="preserve">L'objectif était de trouver comment réduire le nb d'objet sans perdre le sens des articles. Du coup je </w:t>
       </w:r>
       <w:r>
         <w:t>mets</w:t>
       </w:r>
       <w:r>
-        <w:t xml:space="preserve"> en place quelques Regexp pour grouper les articles entre eux mais cela n'est pas évident. Malgré une dizaine de </w:t>
-      </w:r>
+        <w:t xml:space="preserve"> en place quelques </w:t>
+      </w:r>
+      <w:proofErr w:type="spellStart"/>
+      <w:r>
+        <w:t>Regexp</w:t>
+      </w:r>
+      <w:proofErr w:type="spellEnd"/>
+      <w:r>
+        <w:t xml:space="preserve"> pour grouper les articles entre eux mais cela n'est pas évident. Malgré une dizaine de </w:t>
+      </w:r>
+      <w:proofErr w:type="spellStart"/>
       <w:r>
         <w:t>R</w:t>
       </w:r>
       <w:r>
-        <w:t>egexp, la réduction n'est pas énorme. Une alternative reste à générer via un script python ce dataset et fusionner dans un 1</w:t>
+        <w:t>egexp</w:t>
+      </w:r>
+      <w:proofErr w:type="spellEnd"/>
+      <w:r>
+        <w:t>, la réduction n'est pas énorme. Une alternative reste à générer via un script python ce dataset et fusionner dans un 1</w:t>
       </w:r>
       <w:r>
         <w:rPr>
@@ -6241,11 +6957,40 @@
       <w:r>
         <w:t xml:space="preserve"> temps par </w:t>
       </w:r>
-      <w:r>
-        <w:t>Invoice Number. Cela va être à tester ce weekend end. Le reste des datas était plutôt bien géré (gestion par jour et moment de la journée, nb d'achats, moyenne de visites etc…). Du coup après ce traitement, le clustering va pouvoir être mis en place pour labéliser les clients et il</w:t>
-      </w:r>
-      <w:r>
-        <w:t xml:space="preserve"> restera à faire un classifieur.</w:t>
+      <w:proofErr w:type="spellStart"/>
+      <w:r>
+        <w:t>Invoice</w:t>
+      </w:r>
+      <w:proofErr w:type="spellEnd"/>
+      <w:r>
+        <w:t xml:space="preserve"> </w:t>
+      </w:r>
+      <w:proofErr w:type="spellStart"/>
+      <w:r>
+        <w:t>Number</w:t>
+      </w:r>
+      <w:proofErr w:type="spellEnd"/>
+      <w:r>
+        <w:t xml:space="preserve">. Cela va être à tester ce weekend end. Le reste des datas était plutôt bien géré (gestion par jour et moment de la journée, nb d'achats, moyenne de visites etc…). Du coup après ce traitement, le </w:t>
+      </w:r>
+      <w:proofErr w:type="spellStart"/>
+      <w:r>
+        <w:t>clustering</w:t>
+      </w:r>
+      <w:proofErr w:type="spellEnd"/>
+      <w:r>
+        <w:t xml:space="preserve"> va pouvoir être mis en place pour labéliser les clients et il</w:t>
+      </w:r>
+      <w:r>
+        <w:t xml:space="preserve"> restera à faire un </w:t>
+      </w:r>
+      <w:proofErr w:type="spellStart"/>
+      <w:r>
+        <w:t>classifieur</w:t>
+      </w:r>
+      <w:proofErr w:type="spellEnd"/>
+      <w:r>
+        <w:t>.</w:t>
       </w:r>
     </w:p>
     <w:p>
@@ -6253,11 +6998,11 @@
         <w:pStyle w:val="Titre3"/>
         <w:jc w:val="both"/>
       </w:pPr>
-      <w:bookmarkStart w:id="39" w:name="_Toc502259372"/>
+      <w:bookmarkStart w:id="38" w:name="_Toc502259372"/>
       <w:r>
         <w:t>Jour 38 (08/12/17) – Durée travail 3h:</w:t>
       </w:r>
-      <w:bookmarkEnd w:id="39"/>
+      <w:bookmarkEnd w:id="38"/>
     </w:p>
     <w:p>
       <w:pPr>
@@ -6271,7 +7016,15 @@
         <w:t>façon</w:t>
       </w:r>
       <w:r>
-        <w:t xml:space="preserve"> de les classer. Le fonctionnement par Regexp n'étant pas faisable, je pense à faire un 1</w:t>
+        <w:t xml:space="preserve"> de les classer. Le fonctionnement par </w:t>
+      </w:r>
+      <w:proofErr w:type="spellStart"/>
+      <w:r>
+        <w:t>Regexp</w:t>
+      </w:r>
+      <w:proofErr w:type="spellEnd"/>
+      <w:r>
+        <w:t xml:space="preserve"> n'étant pas faisable, je pense à faire un 1</w:t>
       </w:r>
       <w:r>
         <w:rPr>
@@ -6280,7 +7033,31 @@
         <w:t>er</w:t>
       </w:r>
       <w:r>
-        <w:t xml:space="preserve"> clustering et remplacer chaque article par son cluster. Ensuite il sera plus facile de le OHE et grouper le dataset par invoice et par Client au final. L'objectif de la soirée a été de mettre en place ce clustering.  </w:t>
+        <w:t xml:space="preserve"> </w:t>
+      </w:r>
+      <w:proofErr w:type="spellStart"/>
+      <w:r>
+        <w:t>clustering</w:t>
+      </w:r>
+      <w:proofErr w:type="spellEnd"/>
+      <w:r>
+        <w:t xml:space="preserve"> et remplacer chaque article par son cluster. Ensuite il sera plus facile de le OHE et grouper le dataset par </w:t>
+      </w:r>
+      <w:proofErr w:type="spellStart"/>
+      <w:r>
+        <w:t>invoice</w:t>
+      </w:r>
+      <w:proofErr w:type="spellEnd"/>
+      <w:r>
+        <w:t xml:space="preserve"> et par Client au final. L'objectif de la soirée a été de mettre en place ce </w:t>
+      </w:r>
+      <w:proofErr w:type="spellStart"/>
+      <w:r>
+        <w:t>clustering</w:t>
+      </w:r>
+      <w:proofErr w:type="spellEnd"/>
+      <w:r>
+        <w:t xml:space="preserve">.  </w:t>
       </w:r>
     </w:p>
     <w:p>
@@ -6288,11 +7065,80 @@
         <w:pStyle w:val="Titre3"/>
         <w:jc w:val="both"/>
       </w:pPr>
-      <w:bookmarkStart w:id="40" w:name="_Toc502259373"/>
+      <w:bookmarkStart w:id="39" w:name="_Toc502259373"/>
       <w:r>
         <w:lastRenderedPageBreak/>
         <w:t>Jour 39 (09/12/17) – Durée travail 8h:</w:t>
       </w:r>
+      <w:bookmarkEnd w:id="39"/>
+    </w:p>
+    <w:p>
+      <w:pPr>
+        <w:ind w:firstLine="708"/>
+        <w:jc w:val="both"/>
+      </w:pPr>
+      <w:r>
+        <w:t xml:space="preserve">Le </w:t>
+      </w:r>
+      <w:proofErr w:type="spellStart"/>
+      <w:r>
+        <w:t>clustering</w:t>
+      </w:r>
+      <w:proofErr w:type="spellEnd"/>
+      <w:r>
+        <w:t xml:space="preserve"> étant bien commencé, j'ai fait l'</w:t>
+      </w:r>
+      <w:r>
+        <w:t>agrégation</w:t>
+      </w:r>
+      <w:r>
+        <w:t xml:space="preserve"> au dataset initial et préparé le dataset par clients. Sur ce nouveau dataset, un second </w:t>
+      </w:r>
+      <w:proofErr w:type="spellStart"/>
+      <w:r>
+        <w:t>clustering</w:t>
+      </w:r>
+      <w:proofErr w:type="spellEnd"/>
+      <w:r>
+        <w:t xml:space="preserve"> va être appliqué pour labéliser les clients en fonction de ce qu'ils achètent mais aussi en fonction de leur fréquence d'achat, panier moyen, localisation etc.</w:t>
+      </w:r>
+    </w:p>
+    <w:p>
+      <w:pPr>
+        <w:ind w:firstLine="708"/>
+        <w:jc w:val="both"/>
+      </w:pPr>
+      <w:r>
+        <w:t xml:space="preserve">Le résultat de ce second </w:t>
+      </w:r>
+      <w:proofErr w:type="spellStart"/>
+      <w:r>
+        <w:t>clustering</w:t>
+      </w:r>
+      <w:proofErr w:type="spellEnd"/>
+      <w:r>
+        <w:t xml:space="preserve"> est un peu curieux car j'ai 2 principaux Cluster avec 3300 clients, 1 de 120 et un de 4… Un premier test de classifier donne des résultats correct mais il faut encore en tester certain et fine-tune les meilleurs. Une fois cale fait, il restera </w:t>
+      </w:r>
+      <w:proofErr w:type="spellStart"/>
+      <w:proofErr w:type="gramStart"/>
+      <w:r>
+        <w:t>a</w:t>
+      </w:r>
+      <w:proofErr w:type="spellEnd"/>
+      <w:proofErr w:type="gramEnd"/>
+      <w:r>
+        <w:t xml:space="preserve"> préparer le code pour tester un client lambda.</w:t>
+      </w:r>
+    </w:p>
+    <w:p>
+      <w:pPr>
+        <w:pStyle w:val="Titre3"/>
+        <w:jc w:val="both"/>
+      </w:pPr>
+      <w:bookmarkStart w:id="40" w:name="_Toc502259374"/>
+      <w:r>
+        <w:t>Jour 40 (10/12/17) – Durée travail 8h:</w:t>
+      </w:r>
       <w:bookmarkEnd w:id="40"/>
     </w:p>
     <w:p>
@@ -6301,13 +7147,18 @@
         <w:jc w:val="both"/>
       </w:pPr>
       <w:r>
-        <w:t>Le clustering étant bien commencé, j'ai fait l'</w:t>
-      </w:r>
-      <w:r>
-        <w:t>agrégation</w:t>
-      </w:r>
-      <w:r>
-        <w:t xml:space="preserve"> au dataset initial et préparé le dataset par clients. Sur ce nouveau dataset, un second clustering va être appliqué pour labéliser les clients en fonction de ce qu'ils achètent mais aussi en fonction de leur fréquence d'achat, panier moyen, localisation etc.</w:t>
+        <w:t xml:space="preserve">Pas mal de temps ont été nécessaire pour rendre le notebook un peu plus lisible comme il n'y a pas de rapport à fournir. Lors de la mise en place de visualisations, je me suis rendu compte aussi d'erreurs que j'ai fixé. Au final il reste des points assez curieux au niveau du </w:t>
+      </w:r>
+      <w:proofErr w:type="spellStart"/>
+      <w:r>
+        <w:t>clustering</w:t>
+      </w:r>
+      <w:proofErr w:type="spellEnd"/>
+      <w:r>
+        <w:t>. Ce sont des points à voir avec mon mentor lors de la prochaine session. Mais globalement, le projet à bien avancé, il reste à faire le code de classification sur les données d'un clie</w:t>
+      </w:r>
+      <w:r>
+        <w:t>nt lambda ainsi que la présentation.</w:t>
       </w:r>
     </w:p>
     <w:p>
@@ -6316,7 +7167,13 @@
         <w:jc w:val="both"/>
       </w:pPr>
       <w:r>
-        <w:t>Le résultat de ce second clustering est un peu curieux car j'ai 2 principaux Cluster avec 3300 clients, 1 de 120 et un de 4… Un premier test de classifier donne des résultats correct mais il faut encore en tester certain et fine-tune les meilleurs. Une fois cale fait, il restera a préparer le code pour tester un client lambda.</w:t>
+        <w:t>Etant un peu lassé de ce projet, je fais une petite pause passe sur le P</w:t>
+      </w:r>
+      <w:r>
+        <w:t>8</w:t>
+      </w:r>
+      <w:r>
+        <w:t xml:space="preserve"> pour la fin de la journée.</w:t>
       </w:r>
     </w:p>
     <w:p>
@@ -6324,9 +7181,9 @@
         <w:pStyle w:val="Titre3"/>
         <w:jc w:val="both"/>
       </w:pPr>
-      <w:bookmarkStart w:id="41" w:name="_Toc502259374"/>
-      <w:r>
-        <w:t>Jour 40 (10/12/17) – Durée travail 8h:</w:t>
+      <w:bookmarkStart w:id="41" w:name="_Toc502259375"/>
+      <w:r>
+        <w:t>Jour 41 (11/12/17) – Durée travail 3h:</w:t>
       </w:r>
       <w:bookmarkEnd w:id="41"/>
     </w:p>
@@ -6336,10 +7193,55 @@
         <w:jc w:val="both"/>
       </w:pPr>
       <w:r>
-        <w:t>Pas mal de temps ont été nécessaire pour rendre le notebook un peu plus lisible comme il n'y a pas de rapport à fournir. Lors de la mise en place de visualisations, je me suis rendu compte aussi d'erreurs que j'ai fixé. Au final il reste des points assez curieux au niveau du clustering. Ce sont des points à voir avec mon mentor lors de la prochaine session. Mais globalement, le projet à bien avancé, il reste à faire le code de classification sur les données d'un clie</w:t>
-      </w:r>
-      <w:r>
-        <w:t>nt lambda ainsi que la présentation.</w:t>
+        <w:t xml:space="preserve">Lors de l'investigation sur l'échec de </w:t>
+      </w:r>
+      <w:proofErr w:type="spellStart"/>
+      <w:r>
+        <w:t>clustering</w:t>
+      </w:r>
+      <w:proofErr w:type="spellEnd"/>
+      <w:r>
+        <w:t xml:space="preserve">, je me suis rendu compte que cela était </w:t>
+      </w:r>
+      <w:proofErr w:type="spellStart"/>
+      <w:r>
+        <w:t>du</w:t>
+      </w:r>
+      <w:proofErr w:type="spellEnd"/>
+      <w:r>
+        <w:t xml:space="preserve"> à une mauvais interprétation du  Score de Silhouette. J'utilisais toujours le nb de cluster minimisant ce score (comme s'il évaluait une entropie). J'ai vu cela suite à un autre test de </w:t>
+      </w:r>
+      <w:proofErr w:type="spellStart"/>
+      <w:r>
+        <w:t>clustering</w:t>
+      </w:r>
+      <w:proofErr w:type="spellEnd"/>
+      <w:r>
+        <w:t xml:space="preserve"> ou le Score était négatif. De ce fait, j'ai repris les étapes du </w:t>
+      </w:r>
+      <w:proofErr w:type="spellStart"/>
+      <w:r>
+        <w:t>clustering</w:t>
+      </w:r>
+      <w:proofErr w:type="spellEnd"/>
+      <w:r>
+        <w:t xml:space="preserve">. Pour aider le modèle, j'ai retiré les keywords très fréquents qui ne décrivent pas les objets (set, Christmas, Vintage, …). Additionné à cela, j'ai utilisé un discount factor sur les colonnes pour réduire l'impact sur le </w:t>
+      </w:r>
+      <w:proofErr w:type="spellStart"/>
+      <w:r>
+        <w:t>clustering</w:t>
+      </w:r>
+      <w:proofErr w:type="spellEnd"/>
+      <w:r>
+        <w:t xml:space="preserve"> d'un mot très peu utilisé. Cela m'a permis d'avoir un bien meilleur </w:t>
+      </w:r>
+      <w:proofErr w:type="spellStart"/>
+      <w:r>
+        <w:t>clustering</w:t>
+      </w:r>
+      <w:proofErr w:type="spellEnd"/>
+      <w:r>
+        <w:t xml:space="preserve"> (Silhouette Score x 10 par rapport au précédent). </w:t>
       </w:r>
     </w:p>
     <w:p>
@@ -6348,13 +7250,95 @@
         <w:jc w:val="both"/>
       </w:pPr>
       <w:r>
-        <w:t>Etant un peu lassé de ce projet, je fais une petite pause passe sur le P</w:t>
-      </w:r>
-      <w:r>
-        <w:t>8</w:t>
-      </w:r>
-      <w:r>
-        <w:t xml:space="preserve"> pour la fin de la journée.</w:t>
+        <w:t xml:space="preserve">Ensuite, j'ai repris le </w:t>
+      </w:r>
+      <w:proofErr w:type="spellStart"/>
+      <w:r>
+        <w:t>Clustering</w:t>
+      </w:r>
+      <w:proofErr w:type="spellEnd"/>
+      <w:r>
+        <w:t xml:space="preserve"> des clients. Au lieu d'utiliser un Standard </w:t>
+      </w:r>
+      <w:proofErr w:type="spellStart"/>
+      <w:r>
+        <w:t>Scaler</w:t>
+      </w:r>
+      <w:proofErr w:type="spellEnd"/>
+      <w:r>
+        <w:t xml:space="preserve"> qui réduit le Score de Silhouette, je l'ai repris avec le </w:t>
+      </w:r>
+      <w:proofErr w:type="spellStart"/>
+      <w:r>
+        <w:t>MinMax</w:t>
+      </w:r>
+      <w:proofErr w:type="spellEnd"/>
+      <w:r>
+        <w:t xml:space="preserve"> et là, j'ai eu un </w:t>
+      </w:r>
+      <w:proofErr w:type="spellStart"/>
+      <w:r>
+        <w:t>clustering</w:t>
+      </w:r>
+      <w:proofErr w:type="spellEnd"/>
+      <w:r>
+        <w:t xml:space="preserve"> bien plus pertinent.</w:t>
+      </w:r>
+    </w:p>
+    <w:p>
+      <w:pPr>
+        <w:ind w:firstLine="708"/>
+        <w:jc w:val="both"/>
+      </w:pPr>
+      <w:r>
+        <w:t xml:space="preserve">Pour finir j'ai repris la partie d'entrainement des </w:t>
+      </w:r>
+      <w:proofErr w:type="spellStart"/>
+      <w:r>
+        <w:t>classifieurs</w:t>
+      </w:r>
+      <w:proofErr w:type="spellEnd"/>
+      <w:r>
+        <w:t xml:space="preserve"> car le meilleur </w:t>
+      </w:r>
+      <w:proofErr w:type="spellStart"/>
+      <w:r>
+        <w:t>classifieur</w:t>
+      </w:r>
+      <w:proofErr w:type="spellEnd"/>
+      <w:r>
+        <w:t xml:space="preserve"> a aussi changé (passé de SVC à </w:t>
+      </w:r>
+      <w:proofErr w:type="spellStart"/>
+      <w:r>
+        <w:t>Random</w:t>
+      </w:r>
+      <w:proofErr w:type="spellEnd"/>
+      <w:r>
+        <w:t xml:space="preserve"> Forest). Le Fine-</w:t>
+      </w:r>
+      <w:proofErr w:type="spellStart"/>
+      <w:r>
+        <w:t>Tuning</w:t>
+      </w:r>
+      <w:proofErr w:type="spellEnd"/>
+      <w:r>
+        <w:t xml:space="preserve"> a été fait mais pas encore de visualisations.</w:t>
+      </w:r>
+    </w:p>
+    <w:p>
+      <w:pPr>
+        <w:ind w:firstLine="708"/>
+        <w:jc w:val="both"/>
+      </w:pPr>
+      <w:r>
+        <w:t xml:space="preserve">Pour finir la soirée, j'ai essayé de continuer la </w:t>
+      </w:r>
+      <w:r>
+        <w:t>rédaction</w:t>
+      </w:r>
+      <w:r>
+        <w:t xml:space="preserve"> du P8 qui me donne du fil à retordre plus que je ne l'avais imaginé.</w:t>
       </w:r>
     </w:p>
     <w:p>
@@ -6362,9 +7346,9 @@
         <w:pStyle w:val="Titre3"/>
         <w:jc w:val="both"/>
       </w:pPr>
-      <w:bookmarkStart w:id="42" w:name="_Toc502259375"/>
-      <w:r>
-        <w:t>Jour 41 (11/12/17) – Durée travail 3h:</w:t>
+      <w:bookmarkStart w:id="42" w:name="_Toc502259376"/>
+      <w:r>
+        <w:t>Jour 42 (12/12/17) – Durée travail 1h:</w:t>
       </w:r>
       <w:bookmarkEnd w:id="42"/>
     </w:p>
@@ -6374,40 +7358,7 @@
         <w:jc w:val="both"/>
       </w:pPr>
       <w:r>
-        <w:t xml:space="preserve">Lors de l'investigation sur l'échec de clustering, je me suis rendu compte que cela était du à une mauvais interprétation du  Score de Silhouette. J'utilisais toujours le nb de cluster minimisant ce score (comme s'il évaluait une entropie). J'ai vu cela suite à un autre test de clustering ou le Score était négatif. De ce fait, j'ai repris les étapes du clustering. Pour aider le modèle, j'ai retiré les keywords très fréquents qui ne décrivent pas les objets (set, Christmas, Vintage, …). Additionné à cela, j'ai utilisé un discount factor sur les colonnes pour réduire l'impact sur le clustering d'un mot très peu utilisé. Cela m'a permis d'avoir un bien meilleur clustering (Silhouette Score x 10 par rapport au précédent). </w:t>
-      </w:r>
-    </w:p>
-    <w:p>
-      <w:pPr>
-        <w:ind w:firstLine="708"/>
-        <w:jc w:val="both"/>
-      </w:pPr>
-      <w:r>
-        <w:t>Ensuite, j'ai repris le Clustering des clients. Au lieu d'utiliser un Standard Scaler qui réduit le Score de Silhouette, je l'ai repris avec le MinMax et là, j'ai eu un clustering bien plus pertinent.</w:t>
-      </w:r>
-    </w:p>
-    <w:p>
-      <w:pPr>
-        <w:ind w:firstLine="708"/>
-        <w:jc w:val="both"/>
-      </w:pPr>
-      <w:r>
-        <w:t>Pour finir j'ai repris la partie d'entrainement des classifieurs car le meilleur classifieur a aussi changé (passé de SVC à Random Forest). Le Fine-Tuning a été fait mais pas encore de visualisations.</w:t>
-      </w:r>
-    </w:p>
-    <w:p>
-      <w:pPr>
-        <w:ind w:firstLine="708"/>
-        <w:jc w:val="both"/>
-      </w:pPr>
-      <w:r>
-        <w:t xml:space="preserve">Pour finir la soirée, j'ai essayé de continuer la </w:t>
-      </w:r>
-      <w:r>
-        <w:t>rédaction</w:t>
-      </w:r>
-      <w:r>
-        <w:t xml:space="preserve"> du P8 qui me donne du fil à retordre plus que je ne l'avais imaginé.</w:t>
+        <w:t>Attendant la session de mentorat de mercredi pour clarifier quelques points sur le P5, j'ai repris la rédaction du P8 avant de remarquer que le projet a changé entre temps. Au lieu de "perdre mon temps" à la rédaction d'un rapport au final potentiellement inutile, j'ai décidé de prendre un peu de repos pour ce soir.</w:t>
       </w:r>
     </w:p>
     <w:p>
@@ -6415,61 +7366,89 @@
         <w:pStyle w:val="Titre3"/>
         <w:jc w:val="both"/>
       </w:pPr>
-      <w:bookmarkStart w:id="43" w:name="_Toc502259376"/>
-      <w:r>
-        <w:t>Jour 42 (12/12/17) – Durée travail 1h:</w:t>
-      </w:r>
-      <w:bookmarkEnd w:id="43"/>
-    </w:p>
-    <w:p>
-      <w:pPr>
-        <w:ind w:firstLine="708"/>
-        <w:jc w:val="both"/>
-      </w:pPr>
-      <w:r>
-        <w:t>Attendant la session de mentorat de mercredi pour clarifier quelques points sur le P5, j'ai repris la rédaction du P8 avant de remarquer que le projet a changé entre temps. Au lieu de "perdre mon temps" à la rédaction d'un rapport au final potentiellement inutile, j'ai décidé de prendre un peu de repos pour ce soir.</w:t>
-      </w:r>
-    </w:p>
-    <w:p>
-      <w:pPr>
-        <w:pStyle w:val="Titre3"/>
-        <w:jc w:val="both"/>
-      </w:pPr>
-      <w:bookmarkStart w:id="44" w:name="_Toc502259377"/>
+      <w:bookmarkStart w:id="43" w:name="_Toc502259377"/>
       <w:r>
         <w:lastRenderedPageBreak/>
         <w:t>Jour 43 (13/12/17) – Durée travail 3h:</w:t>
       </w:r>
+      <w:bookmarkEnd w:id="43"/>
+    </w:p>
+    <w:p>
+      <w:pPr>
+        <w:jc w:val="both"/>
+      </w:pPr>
+      <w:r>
+        <w:tab/>
+        <w:t xml:space="preserve">En attendant la session de mentorat pour voir certains points du P5 (et n'étant pas sur du P8, j'ai décidé de repartir un peu sur le P7). J'ai commencé le notebook d'exploration ou j'ai fait la préparation des images. J'ai aussi cherché comment faire le training de façon plus propre car jusque-là je classais les images dans des </w:t>
+      </w:r>
+      <w:proofErr w:type="spellStart"/>
+      <w:r>
+        <w:t>folders</w:t>
+      </w:r>
+      <w:proofErr w:type="spellEnd"/>
+      <w:r>
+        <w:t xml:space="preserve"> par classe pour pouvoir utiliser la fonction de </w:t>
+      </w:r>
+      <w:proofErr w:type="spellStart"/>
+      <w:r>
+        <w:t>Keras</w:t>
+      </w:r>
+      <w:proofErr w:type="spellEnd"/>
+      <w:r>
+        <w:t xml:space="preserve"> (</w:t>
+      </w:r>
+      <w:proofErr w:type="spellStart"/>
+      <w:r>
+        <w:t>flow_from_directory</w:t>
+      </w:r>
+      <w:proofErr w:type="spellEnd"/>
+      <w:r>
+        <w:t xml:space="preserve">). Le problème c'est qu'il n'est pas possible ensuite de l'utiliser dans un </w:t>
+      </w:r>
+      <w:proofErr w:type="spellStart"/>
+      <w:r>
+        <w:t>folder</w:t>
+      </w:r>
+      <w:proofErr w:type="spellEnd"/>
+      <w:r>
+        <w:t xml:space="preserve"> avec toutes les images de test. Cela a nécessité pas mal de </w:t>
+      </w:r>
+      <w:proofErr w:type="spellStart"/>
+      <w:r>
+        <w:t>re</w:t>
+      </w:r>
+      <w:proofErr w:type="spellEnd"/>
+      <w:r>
+        <w:t xml:space="preserve">-travail de certains bout de code. </w:t>
+      </w:r>
+    </w:p>
+    <w:p>
+      <w:pPr>
+        <w:jc w:val="both"/>
+      </w:pPr>
+      <w:r>
+        <w:tab/>
+        <w:t xml:space="preserve">Par la suite, il y a eu la session de mentorat ou l'on a discuté du P5 et notamment 2 erreurs que j'avais faite (score de silhouette et du coup </w:t>
+      </w:r>
+      <w:proofErr w:type="spellStart"/>
+      <w:r>
+        <w:t>scaling</w:t>
+      </w:r>
+      <w:proofErr w:type="spellEnd"/>
+      <w:r>
+        <w:t xml:space="preserve">). On a aussi abordé le cas du P8 afin de savoir si tout ce que j'ai fait était vain. Il semblerait que non donc je suis rassuré. </w:t>
+      </w:r>
+    </w:p>
+    <w:p>
+      <w:pPr>
+        <w:pStyle w:val="Titre3"/>
+        <w:jc w:val="both"/>
+      </w:pPr>
+      <w:bookmarkStart w:id="44" w:name="_Toc502259378"/>
+      <w:r>
+        <w:t>Jour 44 (14/12/17) – Durée travail 3h:</w:t>
+      </w:r>
       <w:bookmarkEnd w:id="44"/>
-    </w:p>
-    <w:p>
-      <w:pPr>
-        <w:jc w:val="both"/>
-      </w:pPr>
-      <w:r>
-        <w:tab/>
-        <w:t xml:space="preserve">En attendant la session de mentorat pour voir certains points du P5 (et n'étant pas sur du P8, j'ai décidé de repartir un peu sur le P7). J'ai commencé le notebook d'exploration ou j'ai fait la préparation des images. J'ai aussi cherché comment faire le training de façon plus propre car jusque-là je classais les images dans des folders par classe pour pouvoir utiliser la fonction de Keras (flow_from_directory). Le problème c'est qu'il n'est pas possible ensuite de l'utiliser dans un folder avec toutes les images de test. Cela a nécessité pas mal de re-travail de certains bout de code. </w:t>
-      </w:r>
-    </w:p>
-    <w:p>
-      <w:pPr>
-        <w:jc w:val="both"/>
-      </w:pPr>
-      <w:r>
-        <w:tab/>
-        <w:t xml:space="preserve">Par la suite, il y a eu la session de mentorat ou l'on a discuté du P5 et notamment 2 erreurs que j'avais faite (score de silhouette et du coup scaling). On a aussi abordé le cas du P8 afin de savoir si tout ce que j'ai fait était vain. Il semblerait que non donc je suis rassuré. </w:t>
-      </w:r>
-    </w:p>
-    <w:p>
-      <w:pPr>
-        <w:pStyle w:val="Titre3"/>
-        <w:jc w:val="both"/>
-      </w:pPr>
-      <w:bookmarkStart w:id="45" w:name="_Toc502259378"/>
-      <w:r>
-        <w:t>Jour 44 (14/12/17) – Durée travail 3h:</w:t>
-      </w:r>
-      <w:bookmarkEnd w:id="45"/>
     </w:p>
     <w:p>
       <w:pPr>
@@ -6483,7 +7462,23 @@
         <w:t>https://www.youtube.com/watch?v=upfgTWrhkpg&amp;t=150s</w:t>
       </w:r>
       <w:r>
-        <w:t xml:space="preserve">), j'ai voulu mettre en place premierement la data augmentation en doublant le dataset avec les images flippés verticalement. Ensuite, j'ai fait un autre script qui extrait les transfer-values pour différents modèles. De ce fait, il était ensuite beaucoup plus rapide d'entrainer un modèle (environ 1min vs un nuit). </w:t>
+        <w:t xml:space="preserve">), j'ai voulu mettre en place </w:t>
+      </w:r>
+      <w:proofErr w:type="spellStart"/>
+      <w:r>
+        <w:t>premierement</w:t>
+      </w:r>
+      <w:proofErr w:type="spellEnd"/>
+      <w:r>
+        <w:t xml:space="preserve"> la data augmentation en doublant le dataset avec les images flippés verticalement. Ensuite, j'ai fait un autre script qui extrait les </w:t>
+      </w:r>
+      <w:proofErr w:type="spellStart"/>
+      <w:r>
+        <w:t>transfer</w:t>
+      </w:r>
+      <w:proofErr w:type="spellEnd"/>
+      <w:r>
+        <w:t xml:space="preserve">-values pour différents modèles. De ce fait, il était ensuite beaucoup plus rapide d'entrainer un modèle (environ 1min vs un nuit). </w:t>
       </w:r>
     </w:p>
     <w:p>
@@ -6500,43 +7495,51 @@
         <w:pStyle w:val="Titre3"/>
         <w:jc w:val="both"/>
       </w:pPr>
-      <w:bookmarkStart w:id="46" w:name="_Toc502259379"/>
+      <w:bookmarkStart w:id="45" w:name="_Toc502259379"/>
       <w:r>
         <w:t>Jour 45 (15/12/17) – Durée travail 1h:</w:t>
       </w:r>
+      <w:bookmarkEnd w:id="45"/>
+    </w:p>
+    <w:p>
+      <w:pPr>
+        <w:jc w:val="both"/>
+      </w:pPr>
+      <w:r>
+        <w:tab/>
+        <w:t xml:space="preserve">Un peu fatigué de la semaine et travaillant le samedi, j'ai peu travaillé. L'idée était juste de trouver un QRNN fonctionnel pour le P8 et le comparer aux LSTM/GRU/SRNN. Celui-ci a été trouvé et j'ai par la </w:t>
+      </w:r>
+      <w:proofErr w:type="spellStart"/>
+      <w:r>
+        <w:t>meme</w:t>
+      </w:r>
+      <w:proofErr w:type="spellEnd"/>
+      <w:r>
+        <w:t xml:space="preserve"> occasion découvert un dataset pour l'analyse de sentiments. Celui-ci sera encore plus parlant pour les RNN donc celui devra être testé pour le rapport</w:t>
+      </w:r>
+    </w:p>
+    <w:p>
+      <w:pPr>
+        <w:pStyle w:val="Titre3"/>
+        <w:jc w:val="both"/>
+      </w:pPr>
+      <w:bookmarkStart w:id="46" w:name="_Toc502259380"/>
+      <w:r>
+        <w:t xml:space="preserve">Jour 46 (16/12/17) – Durée travail </w:t>
+      </w:r>
+      <w:r>
+        <w:t>2</w:t>
+      </w:r>
+      <w:r>
+        <w:t>h</w:t>
+      </w:r>
+      <w:r>
+        <w:t>30</w:t>
+      </w:r>
+      <w:r>
+        <w:t>:</w:t>
+      </w:r>
       <w:bookmarkEnd w:id="46"/>
-    </w:p>
-    <w:p>
-      <w:pPr>
-        <w:jc w:val="both"/>
-      </w:pPr>
-      <w:r>
-        <w:tab/>
-        <w:t>Un peu fatigué de la semaine et travaillant le samedi, j'ai peu travaillé. L'idée était juste de trouver un QRNN fonctionnel pour le P8 et le comparer aux LSTM/GRU/SRNN. Celui-ci a été trouvé et j'ai par la meme occasion découvert un dataset pour l'analyse de sentiments. Celui-ci sera encore plus parlant pour les RNN donc celui devra être testé pour le rapport</w:t>
-      </w:r>
-    </w:p>
-    <w:p>
-      <w:pPr>
-        <w:pStyle w:val="Titre3"/>
-        <w:jc w:val="both"/>
-      </w:pPr>
-      <w:bookmarkStart w:id="47" w:name="_Toc502259380"/>
-      <w:r>
-        <w:t xml:space="preserve">Jour 46 (16/12/17) – Durée travail </w:t>
-      </w:r>
-      <w:r>
-        <w:t>2</w:t>
-      </w:r>
-      <w:r>
-        <w:t>h</w:t>
-      </w:r>
-      <w:r>
-        <w:t>30</w:t>
-      </w:r>
-      <w:r>
-        <w:t>:</w:t>
-      </w:r>
-      <w:bookmarkEnd w:id="47"/>
     </w:p>
     <w:p>
       <w:pPr>
@@ -6552,7 +7555,7 @@
         <w:pStyle w:val="Titre3"/>
         <w:jc w:val="both"/>
       </w:pPr>
-      <w:bookmarkStart w:id="48" w:name="_Toc502259381"/>
+      <w:bookmarkStart w:id="47" w:name="_Toc502259381"/>
       <w:r>
         <w:t xml:space="preserve">Jour 47 (17/12/17) – Durée travail </w:t>
       </w:r>
@@ -6565,7 +7568,7 @@
       <w:r>
         <w:t>:</w:t>
       </w:r>
-      <w:bookmarkEnd w:id="48"/>
+      <w:bookmarkEnd w:id="47"/>
     </w:p>
     <w:p>
       <w:pPr>
@@ -6582,8 +7585,13 @@
         <w:jc w:val="both"/>
       </w:pPr>
       <w:r>
-        <w:t>Durant l'après-midi, le P8 a été repris pour changer le dataset d'exemple pour une analyse de sentiments, le QRNN a été implémenté dessus. Par contre le training étant très long, un code python a été mis en place au lieu du Notebook pour le faire tourner en fond pendant le temps necessaires</w:t>
-      </w:r>
+        <w:t xml:space="preserve">Durant l'après-midi, le P8 a été repris pour changer le dataset d'exemple pour une analyse de sentiments, le QRNN a été implémenté dessus. Par contre le training étant très long, un code python a été mis en place au lieu du Notebook pour le faire tourner en fond pendant le temps </w:t>
+      </w:r>
+      <w:proofErr w:type="spellStart"/>
+      <w:r>
+        <w:t>necessaires</w:t>
+      </w:r>
+      <w:proofErr w:type="spellEnd"/>
     </w:p>
     <w:p>
       <w:pPr>
@@ -6591,7 +7599,15 @@
         <w:jc w:val="both"/>
       </w:pPr>
       <w:r>
-        <w:t>Après cela, j'ai préparé le powerpoint du P5 pour la présentation cette semaine et fait un passage à blanc</w:t>
+        <w:t xml:space="preserve">Après cela, j'ai préparé le </w:t>
+      </w:r>
+      <w:proofErr w:type="spellStart"/>
+      <w:r>
+        <w:t>powerpoint</w:t>
+      </w:r>
+      <w:proofErr w:type="spellEnd"/>
+      <w:r>
+        <w:t xml:space="preserve"> du P5 pour la présentation cette semaine et fait un passage à blanc</w:t>
       </w:r>
     </w:p>
     <w:p>
@@ -6600,11 +7616,64 @@
         <w:jc w:val="both"/>
       </w:pPr>
       <w:r>
-        <w:t xml:space="preserve">Dans la soirée, j'ai continué le P8. Lors de la création des graphes, je me suis rendu compte que malgré la mise en place d'un EarlyStop pour éviter l'overfitting, les modèles avaient overfitté. En fait, il faut moins d'une Epoch pour entrainer les modèles et de ce fait le Early Stop ne fonctionne </w:t>
+        <w:t xml:space="preserve">Dans la soirée, j'ai continué le P8. Lors de la création des graphes, je me suis rendu compte que malgré la mise en place d'un </w:t>
+      </w:r>
+      <w:proofErr w:type="spellStart"/>
+      <w:r>
+        <w:t>EarlyStop</w:t>
+      </w:r>
+      <w:proofErr w:type="spellEnd"/>
+      <w:r>
+        <w:t xml:space="preserve"> pour éviter l'</w:t>
+      </w:r>
+      <w:proofErr w:type="spellStart"/>
+      <w:r>
+        <w:t>overfitting</w:t>
+      </w:r>
+      <w:proofErr w:type="spellEnd"/>
+      <w:r>
+        <w:t xml:space="preserve">, les modèles avaient </w:t>
+      </w:r>
+      <w:proofErr w:type="spellStart"/>
+      <w:r>
+        <w:t>overfitté</w:t>
+      </w:r>
+      <w:proofErr w:type="spellEnd"/>
+      <w:r>
+        <w:t xml:space="preserve">. En fait, il faut moins d'une </w:t>
+      </w:r>
+      <w:proofErr w:type="spellStart"/>
+      <w:r>
+        <w:t>Epoch</w:t>
+      </w:r>
+      <w:proofErr w:type="spellEnd"/>
+      <w:r>
+        <w:t xml:space="preserve"> pour entrainer les modèles et de ce fait </w:t>
+      </w:r>
+      <w:proofErr w:type="gramStart"/>
+      <w:r>
+        <w:t xml:space="preserve">le </w:t>
+      </w:r>
+      <w:proofErr w:type="spellStart"/>
+      <w:r>
+        <w:t>Early</w:t>
+      </w:r>
+      <w:proofErr w:type="spellEnd"/>
+      <w:proofErr w:type="gramEnd"/>
+      <w:r>
+        <w:t xml:space="preserve"> Stop ne fonctionne </w:t>
       </w:r>
       <w:r>
         <w:lastRenderedPageBreak/>
-        <w:t xml:space="preserve">pas. J'ai donc dû reprendre l'ensemble du code et récupérer les données par batch plutôt que par Epoch et refaire les graphes (De plus, on n'a plus </w:t>
+        <w:t xml:space="preserve">pas. J'ai donc dû reprendre l'ensemble du code et récupérer les données par batch plutôt que par </w:t>
+      </w:r>
+      <w:proofErr w:type="spellStart"/>
+      <w:r>
+        <w:t>Epoch</w:t>
+      </w:r>
+      <w:proofErr w:type="spellEnd"/>
+      <w:r>
+        <w:t xml:space="preserve"> et refaire les graphes (De plus, on n'a plus </w:t>
       </w:r>
       <w:r>
         <w:t>accès</w:t>
@@ -6622,7 +7691,15 @@
         <w:t>rb</w:t>
       </w:r>
       <w:r>
-        <w:t>e de validation car celle-ci n'est faisable que par Epoch…).</w:t>
+        <w:t xml:space="preserve">e de validation car celle-ci n'est faisable que par </w:t>
+      </w:r>
+      <w:proofErr w:type="spellStart"/>
+      <w:r>
+        <w:t>Epoch</w:t>
+      </w:r>
+      <w:proofErr w:type="spellEnd"/>
+      <w:r>
+        <w:t>…).</w:t>
       </w:r>
     </w:p>
     <w:p>
@@ -6630,7 +7707,7 @@
         <w:pStyle w:val="Titre3"/>
         <w:jc w:val="both"/>
       </w:pPr>
-      <w:bookmarkStart w:id="49" w:name="_Toc502259382"/>
+      <w:bookmarkStart w:id="48" w:name="_Toc502259382"/>
       <w:r>
         <w:t xml:space="preserve">Jour 48 (18/12/17) – Durée travail </w:t>
       </w:r>
@@ -6640,27 +7717,79 @@
       <w:r>
         <w:t>h:</w:t>
       </w:r>
+      <w:bookmarkEnd w:id="48"/>
+    </w:p>
+    <w:p>
+      <w:pPr>
+        <w:ind w:firstLine="708"/>
+        <w:jc w:val="both"/>
+      </w:pPr>
+      <w:r>
+        <w:t xml:space="preserve">Le P8 a été repris une fois de plus, modification du rapport après les changements d'hier. Une comparaison des temps de calculs ont aussi été faits. Une fois le rapport terminé, le </w:t>
+      </w:r>
+      <w:proofErr w:type="spellStart"/>
+      <w:r>
+        <w:t>ppt</w:t>
+      </w:r>
+      <w:proofErr w:type="spellEnd"/>
+      <w:r>
+        <w:t xml:space="preserve"> a été commencé pour en discuter avec le mentor la semaine prochaine. </w:t>
+      </w:r>
+    </w:p>
+    <w:p>
+      <w:pPr>
+        <w:ind w:firstLine="708"/>
+        <w:jc w:val="both"/>
+      </w:pPr>
+      <w:r>
+        <w:t>Le code du P5 a ensuite été repris pour le rendre plus lisible (PEP8)</w:t>
+      </w:r>
+      <w:r>
+        <w:t xml:space="preserve"> avant de refaire un passage à blanc de la présentation.</w:t>
+      </w:r>
+    </w:p>
+    <w:p>
+      <w:pPr>
+        <w:pStyle w:val="Titre3"/>
+        <w:jc w:val="both"/>
+      </w:pPr>
+      <w:bookmarkStart w:id="49" w:name="_Toc502259383"/>
+      <w:r>
+        <w:t>Jour 49 (19/12/17) – Durée travail 3h:</w:t>
+      </w:r>
       <w:bookmarkEnd w:id="49"/>
     </w:p>
     <w:p>
       <w:pPr>
-        <w:ind w:firstLine="708"/>
-        <w:jc w:val="both"/>
-      </w:pPr>
-      <w:r>
-        <w:t xml:space="preserve">Le P8 a été repris une fois de plus, modification du rapport après les changements d'hier. Une comparaison des temps de calculs ont aussi été faits. Une fois le rapport terminé, le ppt a été commencé pour en discuter avec le mentor la semaine prochaine. </w:t>
-      </w:r>
-    </w:p>
-    <w:p>
-      <w:pPr>
-        <w:ind w:firstLine="708"/>
-        <w:jc w:val="both"/>
-      </w:pPr>
-      <w:r>
-        <w:t>Le code du P5 a ensuite été repris pour le rendre plus lisible (PEP8)</w:t>
-      </w:r>
-      <w:r>
-        <w:t xml:space="preserve"> avant de refaire un passage à blanc de la présentation.</w:t>
+        <w:jc w:val="both"/>
+      </w:pPr>
+      <w:r>
+        <w:tab/>
+        <w:t xml:space="preserve">Après avoir refait à blanc une soutenance, j'ai voulu tester les performances des modèles sur le P7. J'ai passé un peu de temps à sélectionner les modèles et les fine-tuner. Suite à cela, j'ai voulu faire la prédiction sur le test Dataset de </w:t>
+      </w:r>
+      <w:proofErr w:type="spellStart"/>
+      <w:r>
+        <w:t>Kaggle</w:t>
+      </w:r>
+      <w:proofErr w:type="spellEnd"/>
+      <w:r>
+        <w:t xml:space="preserve"> afin de voir mes résultats. Malgré un </w:t>
+      </w:r>
+      <w:proofErr w:type="spellStart"/>
+      <w:r>
+        <w:t>Loss</w:t>
+      </w:r>
+      <w:proofErr w:type="spellEnd"/>
+      <w:r>
+        <w:t xml:space="preserve"> de 0.3 sur mes données, j'ai un </w:t>
+      </w:r>
+      <w:proofErr w:type="spellStart"/>
+      <w:r>
+        <w:t>loss</w:t>
+      </w:r>
+      <w:proofErr w:type="spellEnd"/>
+      <w:r>
+        <w:t xml:space="preserve"> de 0.67 sur les données de test. Un nettoyage devra peut-être s'imposer aussi sur ce dataset mais dans un premier temps, l'idée reste d'avancer sur les projets du parcours.</w:t>
       </w:r>
     </w:p>
     <w:p>
@@ -6668,31 +7797,11 @@
         <w:pStyle w:val="Titre3"/>
         <w:jc w:val="both"/>
       </w:pPr>
-      <w:bookmarkStart w:id="50" w:name="_Toc502259383"/>
-      <w:r>
-        <w:t>Jour 49 (19/12/17) – Durée travail 3h:</w:t>
+      <w:bookmarkStart w:id="50" w:name="_Toc502259384"/>
+      <w:r>
+        <w:t>Jour 50 (20/12/17) – Durée travail 3h:</w:t>
       </w:r>
       <w:bookmarkEnd w:id="50"/>
-    </w:p>
-    <w:p>
-      <w:pPr>
-        <w:jc w:val="both"/>
-      </w:pPr>
-      <w:r>
-        <w:tab/>
-        <w:t>Après avoir refait à blanc une soutenance, j'ai voulu tester les performances des modèles sur le P7. J'ai passé un peu de temps à sélectionner les modèles et les fine-tuner. Suite à cela, j'ai voulu faire la prédiction sur le test Dataset de Kaggle afin de voir mes résultats. Malgré un Loss de 0.3 sur mes données, j'ai un loss de 0.67 sur les données de test. Un nettoyage devra peut-être s'imposer aussi sur ce dataset mais dans un premier temps, l'idée reste d'avancer sur les projets du parcours.</w:t>
-      </w:r>
-    </w:p>
-    <w:p>
-      <w:pPr>
-        <w:pStyle w:val="Titre3"/>
-        <w:jc w:val="both"/>
-      </w:pPr>
-      <w:bookmarkStart w:id="51" w:name="_Toc502259384"/>
-      <w:r>
-        <w:t>Jour 50 (20/12/17) – Durée travail 3h:</w:t>
-      </w:r>
-      <w:bookmarkEnd w:id="51"/>
     </w:p>
     <w:p>
       <w:pPr>
@@ -6717,11 +7826,11 @@
         <w:pStyle w:val="Titre3"/>
         <w:jc w:val="both"/>
       </w:pPr>
-      <w:bookmarkStart w:id="52" w:name="_Toc502259385"/>
+      <w:bookmarkStart w:id="51" w:name="_Toc502259385"/>
       <w:r>
         <w:t>Jour 51 (21/12/17) – Durée travail 2h:</w:t>
       </w:r>
-      <w:bookmarkEnd w:id="52"/>
+      <w:bookmarkEnd w:id="51"/>
     </w:p>
     <w:p>
       <w:pPr>
@@ -6738,7 +7847,31 @@
       </w:pPr>
       <w:r>
         <w:tab/>
-        <w:t>Lors de l'exploration, je me suis rendu compte que j'avais plus de 5900 tags différents pour 10 000 questions. De ce fait j'ai aussi essayé de modifier la regexp pour limiter aux questions ayant leurs tags dans le TOP 100. Le problème c'est que cela génère un timeout du serveur Stack Overflow. De ce fait, j'ai téléchargé un 2</w:t>
+        <w:t xml:space="preserve">Lors de l'exploration, je me suis rendu compte que j'avais plus de 5900 tags différents pour 10 000 questions. De ce fait j'ai aussi essayé de modifier la </w:t>
+      </w:r>
+      <w:proofErr w:type="spellStart"/>
+      <w:r>
+        <w:t>regexp</w:t>
+      </w:r>
+      <w:proofErr w:type="spellEnd"/>
+      <w:r>
+        <w:t xml:space="preserve"> pour limiter aux questions ayant leurs tags dans le TOP 100. Le problème c'est que cela génère un timeout du serveur </w:t>
+      </w:r>
+      <w:proofErr w:type="spellStart"/>
+      <w:r>
+        <w:t>Stack</w:t>
+      </w:r>
+      <w:proofErr w:type="spellEnd"/>
+      <w:r>
+        <w:t xml:space="preserve"> </w:t>
+      </w:r>
+      <w:proofErr w:type="spellStart"/>
+      <w:r>
+        <w:t>Overflow</w:t>
+      </w:r>
+      <w:proofErr w:type="spellEnd"/>
+      <w:r>
+        <w:t>. De ce fait, j'ai téléchargé un 2</w:t>
       </w:r>
       <w:r>
         <w:rPr>
@@ -6779,11 +7912,11 @@
         <w:pStyle w:val="Titre3"/>
         <w:jc w:val="both"/>
       </w:pPr>
-      <w:bookmarkStart w:id="53" w:name="_Toc502259386"/>
+      <w:bookmarkStart w:id="52" w:name="_Toc502259386"/>
       <w:r>
         <w:t>Jour 52 (22/12/17) – Durée travail 3h:</w:t>
       </w:r>
-      <w:bookmarkEnd w:id="53"/>
+      <w:bookmarkEnd w:id="52"/>
     </w:p>
     <w:p>
       <w:pPr>
@@ -6800,7 +7933,15 @@
       </w:pPr>
       <w:r>
         <w:tab/>
-        <w:t xml:space="preserve">Suite à cela, j'ai voulu continuer le P6 mais c'est toujours aussi difficile, voir même frustrant de galérer à avancer. La moindre étape m'oblige parfois à retourner en arrière pour modifier quelque chose. </w:t>
+        <w:t xml:space="preserve">Suite à cela, j'ai voulu continuer le P6 mais c'est toujours aussi difficile, </w:t>
+      </w:r>
+      <w:proofErr w:type="spellStart"/>
+      <w:r>
+        <w:t>voir</w:t>
+      </w:r>
+      <w:proofErr w:type="spellEnd"/>
+      <w:r>
+        <w:t xml:space="preserve"> même frustrant de galérer à avancer. La moindre étape m'oblige parfois à retourner en arrière pour modifier quelque chose. </w:t>
       </w:r>
     </w:p>
     <w:p>
@@ -6816,12 +7957,12 @@
         <w:pStyle w:val="Titre3"/>
         <w:jc w:val="both"/>
       </w:pPr>
-      <w:bookmarkStart w:id="54" w:name="_Toc502259387"/>
+      <w:bookmarkStart w:id="53" w:name="_Toc502259387"/>
       <w:r>
         <w:lastRenderedPageBreak/>
         <w:t>Jour 53 (25/12/17) – Durée travail 1h30:</w:t>
       </w:r>
-      <w:bookmarkEnd w:id="54"/>
+      <w:bookmarkEnd w:id="53"/>
     </w:p>
     <w:p>
       <w:pPr>
@@ -6837,31 +7978,73 @@
         <w:pStyle w:val="Titre3"/>
         <w:jc w:val="both"/>
       </w:pPr>
-      <w:bookmarkStart w:id="55" w:name="_Toc502259388"/>
+      <w:bookmarkStart w:id="54" w:name="_Toc502259388"/>
       <w:r>
         <w:t>Jour 54 (26/12/17) – Durée travail 7h:</w:t>
       </w:r>
+      <w:bookmarkEnd w:id="54"/>
+    </w:p>
+    <w:p>
+      <w:pPr>
+        <w:jc w:val="both"/>
+      </w:pPr>
+      <w:r>
+        <w:tab/>
+        <w:t xml:space="preserve">Etant dans le flou sur le P6, ayant fini le P8 et bien avancé le P7, j'ai commencé </w:t>
+      </w:r>
+      <w:proofErr w:type="spellStart"/>
+      <w:proofErr w:type="gramStart"/>
+      <w:r>
+        <w:t>a</w:t>
+      </w:r>
+      <w:proofErr w:type="spellEnd"/>
+      <w:proofErr w:type="gramEnd"/>
+      <w:r>
+        <w:t xml:space="preserve"> regarder le P9 et chercher une compétition. Une des compétitions sur le </w:t>
+      </w:r>
+      <w:proofErr w:type="spellStart"/>
+      <w:r>
+        <w:t>forecast</w:t>
+      </w:r>
+      <w:proofErr w:type="spellEnd"/>
+      <w:r>
+        <w:t xml:space="preserve"> des visiteurs d'un restaurant me plaisait bien car pour une fois, il mixe plusieurs datasets et du </w:t>
+      </w:r>
+      <w:proofErr w:type="spellStart"/>
+      <w:r>
+        <w:t>forecast</w:t>
+      </w:r>
+      <w:proofErr w:type="spellEnd"/>
+      <w:r>
+        <w:t xml:space="preserve"> qui pourrait potentiellement me permettre de mettre en pratique les RNN vu au P8. J'ai donc commencé l'exploration des données. Malheureusement, cette </w:t>
+      </w:r>
+      <w:proofErr w:type="spellStart"/>
+      <w:r>
+        <w:t>competition</w:t>
+      </w:r>
+      <w:proofErr w:type="spellEnd"/>
+      <w:r>
+        <w:t xml:space="preserve"> s'</w:t>
+      </w:r>
+      <w:proofErr w:type="spellStart"/>
+      <w:r>
+        <w:t>acheve</w:t>
+      </w:r>
+      <w:proofErr w:type="spellEnd"/>
+      <w:r>
+        <w:t xml:space="preserve"> dans un mois et il sera difficile de la soutenir avant la fin.</w:t>
+      </w:r>
+    </w:p>
+    <w:p>
+      <w:pPr>
+        <w:pStyle w:val="Titre3"/>
+        <w:jc w:val="both"/>
+      </w:pPr>
+      <w:bookmarkStart w:id="55" w:name="_Toc502259389"/>
+      <w:r>
+        <w:t>Jour 55 (27/12/17) – Durée travail 3h:</w:t>
+      </w:r>
       <w:bookmarkEnd w:id="55"/>
-    </w:p>
-    <w:p>
-      <w:pPr>
-        <w:jc w:val="both"/>
-      </w:pPr>
-      <w:r>
-        <w:tab/>
-        <w:t>Etant dans le flou sur le P6, ayant fini le P8 et bien avancé le P7, j'ai commencé a regarder le P9 et chercher une compétition. Une des compétitions sur le forecast des visiteurs d'un restaurant me plaisait bien car pour une fois, il mixe plusieurs datasets et du forecast qui pourrait potentiellement me permettre de mettre en pratique les RNN vu au P8. J'ai donc commencé l'exploration des données. Malheureusement, cette competition s'acheve dans un mois et il sera difficile de la soutenir avant la fin.</w:t>
-      </w:r>
-    </w:p>
-    <w:p>
-      <w:pPr>
-        <w:pStyle w:val="Titre3"/>
-        <w:jc w:val="both"/>
-      </w:pPr>
-      <w:bookmarkStart w:id="56" w:name="_Toc502259389"/>
-      <w:r>
-        <w:t>Jour 55 (27/12/17) – Durée travail 3h:</w:t>
-      </w:r>
-      <w:bookmarkEnd w:id="56"/>
     </w:p>
     <w:p>
       <w:pPr>
@@ -6872,7 +8055,39 @@
         <w:t>Après une session</w:t>
       </w:r>
       <w:r>
-        <w:t xml:space="preserve"> de mentorat bien débloquante, j'ai pas mal d'idée de choses à implémenter sur le P6. Après avoir retéléchargé 2 dataset plus gros (50k posts), je reprends le cleaning dessus et commence à refaire les différentes matrices nécessaires. Des problèmes de perfs commencent à se faire sentir. Au passage, j'en ai profité pour ajouter un peu de détail dans le notebook (notes, liens, …)</w:t>
+        <w:t xml:space="preserve"> de mentorat bien </w:t>
+      </w:r>
+      <w:proofErr w:type="spellStart"/>
+      <w:r>
+        <w:t>débloquante</w:t>
+      </w:r>
+      <w:proofErr w:type="spellEnd"/>
+      <w:r>
+        <w:t xml:space="preserve">, j'ai pas mal d'idée de choses à implémenter sur le P6. Après avoir </w:t>
+      </w:r>
+      <w:proofErr w:type="spellStart"/>
+      <w:r>
+        <w:t>retéléchargé</w:t>
+      </w:r>
+      <w:proofErr w:type="spellEnd"/>
+      <w:r>
+        <w:t xml:space="preserve"> 2 dataset plus gros (50k </w:t>
+      </w:r>
+      <w:proofErr w:type="spellStart"/>
+      <w:r>
+        <w:t>posts</w:t>
+      </w:r>
+      <w:proofErr w:type="spellEnd"/>
+      <w:r>
+        <w:t xml:space="preserve">), je reprends le </w:t>
+      </w:r>
+      <w:proofErr w:type="spellStart"/>
+      <w:r>
+        <w:t>cleaning</w:t>
+      </w:r>
+      <w:proofErr w:type="spellEnd"/>
+      <w:r>
+        <w:t xml:space="preserve"> dessus et commence à refaire les différentes matrices nécessaires. Des problèmes de perfs commencent à se faire sentir. Au passage, j'en ai profité pour ajouter un peu de détail dans le notebook (notes, liens, …)</w:t>
       </w:r>
     </w:p>
     <w:p>
@@ -6880,7 +8095,7 @@
         <w:pStyle w:val="Titre3"/>
         <w:jc w:val="both"/>
       </w:pPr>
-      <w:bookmarkStart w:id="57" w:name="_Toc502259390"/>
+      <w:bookmarkStart w:id="56" w:name="_Toc502259390"/>
       <w:r>
         <w:t xml:space="preserve">Jour 56 (28/12/17) – Durée travail </w:t>
       </w:r>
@@ -6890,39 +8105,229 @@
       <w:r>
         <w:t>h:</w:t>
       </w:r>
+      <w:bookmarkEnd w:id="56"/>
+    </w:p>
+    <w:p>
+      <w:pPr>
+        <w:jc w:val="both"/>
+      </w:pPr>
+      <w:r>
+        <w:tab/>
+        <w:t xml:space="preserve">La soirée commence avec pas mal de travail au programme, mise au propre du </w:t>
+      </w:r>
+      <w:proofErr w:type="spellStart"/>
+      <w:r>
+        <w:t>lceaning</w:t>
+      </w:r>
+      <w:proofErr w:type="spellEnd"/>
+      <w:r>
+        <w:t xml:space="preserve">, mise en place de sauvegarde des données pour ne pas tout retourner. Visualisation des </w:t>
+      </w:r>
+      <w:proofErr w:type="spellStart"/>
+      <w:r>
+        <w:t>topics</w:t>
+      </w:r>
+      <w:proofErr w:type="spellEnd"/>
+      <w:r>
+        <w:t xml:space="preserve"> avec </w:t>
+      </w:r>
+      <w:proofErr w:type="spellStart"/>
+      <w:r>
+        <w:t>WordClouds</w:t>
+      </w:r>
+      <w:proofErr w:type="spellEnd"/>
+      <w:r>
+        <w:t xml:space="preserve">, répartitions des </w:t>
+      </w:r>
+      <w:proofErr w:type="spellStart"/>
+      <w:r>
+        <w:t>posts</w:t>
+      </w:r>
+      <w:proofErr w:type="spellEnd"/>
+      <w:r>
+        <w:t xml:space="preserve"> dans les </w:t>
+      </w:r>
+      <w:proofErr w:type="spellStart"/>
+      <w:r>
+        <w:t>topics</w:t>
+      </w:r>
+      <w:proofErr w:type="spellEnd"/>
+      <w:r>
+        <w:t xml:space="preserve"> </w:t>
+      </w:r>
+      <w:proofErr w:type="spellStart"/>
+      <w:r>
+        <w:t>etc</w:t>
+      </w:r>
+      <w:proofErr w:type="spellEnd"/>
+      <w:r>
+        <w:t xml:space="preserve"> …</w:t>
+      </w:r>
+    </w:p>
+    <w:p>
+      <w:pPr>
+        <w:jc w:val="both"/>
+      </w:pPr>
+      <w:r>
+        <w:tab/>
+        <w:t xml:space="preserve">Par la suite, J'ai testé de mettre en place un système de propositions de tags basés sur la répartition des </w:t>
+      </w:r>
+      <w:proofErr w:type="spellStart"/>
+      <w:r>
+        <w:t>topics</w:t>
+      </w:r>
+      <w:proofErr w:type="spellEnd"/>
+      <w:r>
+        <w:t xml:space="preserve"> dans </w:t>
+      </w:r>
+      <w:r>
+        <w:t>chaque</w:t>
+      </w:r>
+      <w:bookmarkStart w:id="57" w:name="_GoBack"/>
       <w:bookmarkEnd w:id="57"/>
-    </w:p>
-    <w:p>
-      <w:pPr>
-        <w:jc w:val="both"/>
-      </w:pPr>
+      <w:r>
+        <w:t xml:space="preserve"> </w:t>
+      </w:r>
+      <w:proofErr w:type="spellStart"/>
+      <w:r>
+        <w:t>posts</w:t>
+      </w:r>
+      <w:proofErr w:type="spellEnd"/>
+      <w:r>
+        <w:t xml:space="preserve">. Malheureusement le résultat n'est pas celui escompté mais c'est tout de même </w:t>
+      </w:r>
+      <w:proofErr w:type="spellStart"/>
+      <w:r>
+        <w:t>qqch</w:t>
+      </w:r>
+      <w:proofErr w:type="spellEnd"/>
+      <w:r>
+        <w:t xml:space="preserve"> à présenter car il y a pas mal de choses intéressantes tout de même (Discussion sur le JS Divergence, visualisation du résultat, discussion des </w:t>
+      </w:r>
+      <w:proofErr w:type="spellStart"/>
+      <w:r>
+        <w:t>topics</w:t>
+      </w:r>
+      <w:proofErr w:type="spellEnd"/>
+      <w:r>
+        <w:t>). Il reste maintenant à finir cette fin de projet et finir la mise en place du modèle supervisé avec des métriques plus justes.</w:t>
+      </w:r>
+    </w:p>
+    <w:p>
+      <w:pPr>
+        <w:pStyle w:val="Titre3"/>
+        <w:jc w:val="both"/>
+      </w:pPr>
+      <w:r>
+        <w:t>Jour 57 (29/12/17) – Durée travail 4h:</w:t>
+      </w:r>
+    </w:p>
+    <w:p>
       <w:r>
         <w:tab/>
-        <w:t>La soirée commence avec pas mal de travail au programme, mise au propre du lceaning, mise en place de sauvegarde des données pour ne pas tout retourner. Visualisation des topics avec WordClouds, répartitions des posts dans les topics etc …</w:t>
-      </w:r>
-    </w:p>
-    <w:p>
-      <w:pPr>
-        <w:jc w:val="both"/>
-      </w:pPr>
+        <w:t>Le travail s'est surtout porté sur la partie de classification supervisé après avoir finalisé c qui était nécessaire pour finir la partie non supervisée de la veille. Différents modèles ont été testé mais beaucoup ne fonctionne pas comme souhaitée (OOM ou temps d'entrainement &gt; 20 min).</w:t>
+      </w:r>
+    </w:p>
+    <w:p>
       <w:r>
         <w:tab/>
-        <w:t>Par la suite, J'ai testé de mettre en place un système de propositions de tags basés sur la répartition des topics dans chauqe posts. Malheureusement le résultat n'est pas celui escompté mais c'est tout de même qqch à présenter car il y a pas mal de choses intéressantes tout de même (Discussion sur le JS Divergence, visualisation du résultat, discussion des topics). Il reste maintenant à finir cette fin de projet et finir la mise en place du modèle supervisé avec des métriques plus justes.</w:t>
+        <w:t xml:space="preserve">Pour la métrique, ont fonction a été mise en place pour </w:t>
+      </w:r>
+      <w:r>
+        <w:t>déterminer</w:t>
+      </w:r>
+      <w:r>
+        <w:t xml:space="preserve"> le % de tag dans le top 5 qui est dans le top ici initial. Je n'ai pas trouvé de métrique autre qui pourrait convenir car </w:t>
+      </w:r>
+      <w:proofErr w:type="spellStart"/>
+      <w:r>
+        <w:t>accuracy</w:t>
+      </w:r>
+      <w:proofErr w:type="spellEnd"/>
+      <w:r>
+        <w:t xml:space="preserve"> par exemple n'est pas fait pour </w:t>
+      </w:r>
+      <w:r>
+        <w:t>ça</w:t>
+      </w:r>
+      <w:r>
+        <w:t>.</w:t>
       </w:r>
     </w:p>
     <w:p>
       <w:pPr>
         <w:pStyle w:val="Titre3"/>
+        <w:jc w:val="both"/>
+      </w:pPr>
+      <w:r>
+        <w:t xml:space="preserve">Jour 58 (30/12/17) – Durée travail </w:t>
+      </w:r>
+      <w:r>
+        <w:t>7</w:t>
+      </w:r>
+      <w:r>
+        <w:t>h</w:t>
+      </w:r>
+      <w:r>
+        <w:t>:</w:t>
+      </w:r>
+    </w:p>
+    <w:p>
+      <w:pPr>
+        <w:jc w:val="both"/>
+      </w:pPr>
+      <w:r>
+        <w:tab/>
+        <w:t xml:space="preserve">Après avoir décomposé le notebook en 3, le fine </w:t>
+      </w:r>
+      <w:proofErr w:type="spellStart"/>
+      <w:r>
+        <w:t>tuning</w:t>
+      </w:r>
+      <w:proofErr w:type="spellEnd"/>
+      <w:r>
+        <w:t xml:space="preserve"> des modèles supervisés a été fait. Pour remplacer le MLP, un NN avec </w:t>
+      </w:r>
+      <w:proofErr w:type="spellStart"/>
+      <w:r>
+        <w:t>keras</w:t>
+      </w:r>
+      <w:proofErr w:type="spellEnd"/>
+      <w:r>
+        <w:t xml:space="preserve"> a été mis car les matrices étaient très grandes. Il ne reste plus que l'API à faire avant de préparer le rapport / </w:t>
+      </w:r>
+      <w:proofErr w:type="spellStart"/>
+      <w:r>
+        <w:t>ppt</w:t>
+      </w:r>
+      <w:proofErr w:type="spellEnd"/>
+      <w:r>
+        <w:t>.</w:t>
+      </w:r>
+    </w:p>
+    <w:p>
+      <w:pPr>
+        <w:jc w:val="both"/>
+      </w:pPr>
+      <w:r>
+        <w:tab/>
+        <w:t>Dans l'après-midi, l'API a été mise en place avec les résultats des 3 modèles supervisés ou non supervisés (normalisés ou non). Pour finir le rapport a été commencé.</w:t>
+      </w:r>
+    </w:p>
+    <w:p>
+      <w:pPr>
+        <w:pStyle w:val="Titre3"/>
       </w:pPr>
       <w:bookmarkStart w:id="58" w:name="_Toc502259391"/>
       <w:r>
+        <w:lastRenderedPageBreak/>
         <w:t xml:space="preserve">Temps de travail : </w:t>
       </w:r>
       <w:r>
         <w:t>2</w:t>
       </w:r>
       <w:r>
-        <w:t>55</w:t>
+        <w:t>66</w:t>
       </w:r>
       <w:r>
         <w:t>h</w:t>
@@ -8142,7 +9547,7 @@
 </file>
 
 <file path=customXml/itemProps1.xml><?xml version="1.0" encoding="utf-8"?>
-<ds:datastoreItem xmlns:ds="http://schemas.openxmlformats.org/officeDocument/2006/customXml" ds:itemID="{011DC750-8C25-43C9-BC56-3FAA6F65C27A}">
+<ds:datastoreItem xmlns:ds="http://schemas.openxmlformats.org/officeDocument/2006/customXml" ds:itemID="{38C7BA77-B1ED-4C86-BDD5-116FB4D42F6B}">
   <ds:schemaRefs>
     <ds:schemaRef ds:uri="http://schemas.openxmlformats.org/officeDocument/2006/bibliography"/>
   </ds:schemaRefs>

</xml_diff>

<commit_message>
ajout du jour 59
</commit_message>
<xml_diff>
--- a/Journal de suivi.docx
+++ b/Journal de suivi.docx
@@ -4171,44 +4171,18 @@
         <w:t>er</w:t>
       </w:r>
       <w:r>
-        <w:t xml:space="preserve"> jour de formation sur le cours de Data </w:t>
-      </w:r>
-      <w:proofErr w:type="spellStart"/>
-      <w:r>
-        <w:t>Analyst</w:t>
-      </w:r>
-      <w:proofErr w:type="spellEnd"/>
-      <w:r>
-        <w:t xml:space="preserve">. Celui-ci commence par un premier cours pour apprendre à apprendre. N’ayant jamais « arrêté » d’apprendre de manière autodidacte, celui-ci s’est plutôt bien passé. Un peu de temps pour mettre à jour mes </w:t>
-      </w:r>
-      <w:proofErr w:type="spellStart"/>
-      <w:r>
-        <w:t>CVs</w:t>
-      </w:r>
-      <w:proofErr w:type="spellEnd"/>
-      <w:r>
-        <w:t xml:space="preserve"> (j’ai 2 versions différentes), une petite demi-heure pour la mise à jour de mon profil </w:t>
+        <w:t xml:space="preserve"> jour de formation sur le cours de Data Analyst. Celui-ci commence par un premier cours pour apprendre à apprendre. N’ayant jamais « arrêté » d’apprendre de manière autodidacte, celui-ci s’est plutôt bien passé. Un peu de temps pour mettre à jour mes CVs (j’ai 2 versions différentes), une petite demi-heure pour la mise à jour de mon profil </w:t>
       </w:r>
       <w:hyperlink r:id="rId7" w:history="1">
-        <w:proofErr w:type="spellStart"/>
         <w:r>
           <w:rPr>
             <w:rStyle w:val="Lienhypertexte"/>
           </w:rPr>
           <w:t>Linkedin</w:t>
         </w:r>
-        <w:proofErr w:type="spellEnd"/>
       </w:hyperlink>
       <w:r>
-        <w:t xml:space="preserve"> incluant le début de la formation mais aussi l’ajout des 19 certificats déjà faits… En effet, j’ai commencé les cours depuis pas mal de temps sur </w:t>
-      </w:r>
-      <w:proofErr w:type="spellStart"/>
-      <w:r>
-        <w:t>OpenClassrooms</w:t>
-      </w:r>
-      <w:proofErr w:type="spellEnd"/>
-      <w:r>
-        <w:t xml:space="preserve"> mais j’ai décidé de faire les Quiz/Activités que récemment en ayant pris goût à l’apprentissage de la Data Science. Le passage en Premium m’a donc permis d’avoir accès au Certificats.</w:t>
+        <w:t xml:space="preserve"> incluant le début de la formation mais aussi l’ajout des 19 certificats déjà faits… En effet, j’ai commencé les cours depuis pas mal de temps sur OpenClassrooms mais j’ai décidé de faire les Quiz/Activités que récemment en ayant pris goût à l’apprentissage de la Data Science. Le passage en Premium m’a donc permis d’avoir accès au Certificats.</w:t>
       </w:r>
     </w:p>
     <w:p>
@@ -4296,15 +4270,7 @@
         <w:t>Etant en congé 2 jours, je me réveille tôt pour avancer (tout en sachant que la tâche sera longue et fastidieuse).</w:t>
       </w:r>
       <w:r>
-        <w:t xml:space="preserve"> Le data </w:t>
-      </w:r>
-      <w:proofErr w:type="spellStart"/>
-      <w:r>
-        <w:t>cleaning</w:t>
-      </w:r>
-      <w:proofErr w:type="spellEnd"/>
-      <w:r>
-        <w:t xml:space="preserve"> avance par à-coup. Notamment lors de colonne complexe à traiter (par exemple les traces, additifs, qui sont des concaténations de données). Cependant cela avance. A la fin du 1</w:t>
+        <w:t xml:space="preserve"> Le data cleaning avance par à-coup. Notamment lors de colonne complexe à traiter (par exemple les traces, additifs, qui sont des concaténations de données). Cependant cela avance. A la fin du 1</w:t>
       </w:r>
       <w:r>
         <w:rPr>
@@ -4358,15 +4324,7 @@
         <w:t>vue</w:t>
       </w:r>
       <w:r>
-        <w:t xml:space="preserve"> car on doit effectuer une </w:t>
-      </w:r>
-      <w:proofErr w:type="spellStart"/>
-      <w:r>
-        <w:t>Clustering</w:t>
-      </w:r>
-      <w:proofErr w:type="spellEnd"/>
-      <w:r>
-        <w:t xml:space="preserve"> mais sans avoir de labels particuliers. Du coup j'ai du mal à voir comment j'évaluerais par la suite les modèles. Mais bon il faut commencer par le commencement, place au nettoyage du dataset.</w:t>
+        <w:t xml:space="preserve"> car on doit effectuer une Clustering mais sans avoir de labels particuliers. Du coup j'ai du mal à voir comment j'évaluerais par la suite les modèles. Mais bon il faut commencer par le commencement, place au nettoyage du dataset.</w:t>
       </w:r>
     </w:p>
     <w:p>
@@ -4425,29 +4383,13 @@
       </w:pPr>
       <w:r>
         <w:tab/>
-        <w:t xml:space="preserve">Pour les 2 colonnes à problème, je décide dans un premier temps d'utiliser le </w:t>
-      </w:r>
-      <w:proofErr w:type="spellStart"/>
-      <w:r>
-        <w:t>LabelEncoder</w:t>
-      </w:r>
-      <w:proofErr w:type="spellEnd"/>
-      <w:r>
-        <w:t xml:space="preserve">. L'objectif étant d'avoir "un premier jet" pour tester les modèles. Je l'applique donc sur chaque </w:t>
+        <w:t xml:space="preserve">Pour les 2 colonnes à problème, je décide dans un premier temps d'utiliser le LabelEncoder. L'objectif étant d'avoir "un premier jet" pour tester les modèles. Je l'applique donc sur chaque </w:t>
       </w:r>
       <w:r>
         <w:t>colonne</w:t>
       </w:r>
       <w:r>
-        <w:t xml:space="preserve"> de type texte et teste le </w:t>
-      </w:r>
-      <w:proofErr w:type="spellStart"/>
-      <w:r>
-        <w:t>Kmeans</w:t>
-      </w:r>
-      <w:proofErr w:type="spellEnd"/>
-      <w:r>
-        <w:t>, PCA et TSNE.</w:t>
+        <w:t xml:space="preserve"> de type texte et teste le Kmeans, PCA et TSNE.</w:t>
       </w:r>
       <w:r>
         <w:t xml:space="preserve"> Peu importe le nombre de cluster, le </w:t>
@@ -4456,15 +4398,7 @@
         <w:t>résultat</w:t>
       </w:r>
       <w:r>
-        <w:t xml:space="preserve"> du </w:t>
-      </w:r>
-      <w:proofErr w:type="spellStart"/>
-      <w:r>
-        <w:t>kmeans</w:t>
-      </w:r>
-      <w:proofErr w:type="spellEnd"/>
-      <w:r>
-        <w:t xml:space="preserve"> ne me semble pas terrible visuellement. Si je regarde la liste </w:t>
+        <w:t xml:space="preserve"> du kmeans ne me semble pas terrible visuellement. Si je regarde la liste </w:t>
       </w:r>
       <w:r>
         <w:t>des films</w:t>
@@ -4536,29 +4470,13 @@
         <w:t>étant</w:t>
       </w:r>
       <w:r>
-        <w:t xml:space="preserve"> d'avoir les acteurs qui jouent beaucoup assez proche. En effet le </w:t>
-      </w:r>
-      <w:proofErr w:type="spellStart"/>
-      <w:r>
-        <w:t>LabelEncoder</w:t>
-      </w:r>
-      <w:proofErr w:type="spellEnd"/>
-      <w:r>
-        <w:t xml:space="preserve"> pour donner le Label 1 à </w:t>
-      </w:r>
-      <w:r>
-        <w:t xml:space="preserve">Johnny </w:t>
-      </w:r>
-      <w:proofErr w:type="spellStart"/>
-      <w:r>
-        <w:t>Dep</w:t>
-      </w:r>
-      <w:r>
-        <w:t>p</w:t>
-      </w:r>
-      <w:proofErr w:type="spellEnd"/>
-      <w:r>
-        <w:t xml:space="preserve"> et 55 à Orlando Bloom. De ce fait la distance entre ces 2 acteurs sera grand et donc illogique. Par contre tous </w:t>
+        <w:t xml:space="preserve"> d'avoir les acteurs qui jouent beaucoup assez proche. En effet le LabelEncoder pour donner le Label 1 à </w:t>
+      </w:r>
+      <w:r>
+        <w:t>Johnny Dep</w:t>
+      </w:r>
+      <w:r>
+        <w:t xml:space="preserve">p et 55 à Orlando Bloom. De ce fait la distance entre ces 2 acteurs sera grand et donc illogique. Par contre tous </w:t>
       </w:r>
       <w:r>
         <w:t>l'acteur</w:t>
@@ -4573,15 +4491,7 @@
       </w:pPr>
       <w:r>
         <w:tab/>
-        <w:t xml:space="preserve"> Là les résultats sont meilleurs, le PCA peut expliquer 60% de la variance en 10 dimensions, le K-</w:t>
-      </w:r>
-      <w:proofErr w:type="spellStart"/>
-      <w:r>
-        <w:t>means</w:t>
-      </w:r>
-      <w:proofErr w:type="spellEnd"/>
-      <w:r>
-        <w:t xml:space="preserve"> commence </w:t>
+        <w:t xml:space="preserve"> Là les résultats sont meilleurs, le PCA peut expliquer 60% de la variance en 10 dimensions, le K-means commence </w:t>
       </w:r>
       <w:r>
         <w:t>à</w:t>
@@ -4608,15 +4518,7 @@
         <w:t>à</w:t>
       </w:r>
       <w:r>
-        <w:t xml:space="preserve"> reprendre le cours de </w:t>
-      </w:r>
-      <w:proofErr w:type="spellStart"/>
-      <w:r>
-        <w:t>Flask</w:t>
-      </w:r>
-      <w:proofErr w:type="spellEnd"/>
-      <w:r>
-        <w:t xml:space="preserve"> sur OC et cela avance plutôt bien. J'ai </w:t>
+        <w:t xml:space="preserve"> reprendre le cours de Flask sur OC et cela avance plutôt bien. J'ai </w:t>
       </w:r>
       <w:r>
         <w:t>fait</w:t>
@@ -4673,15 +4575,7 @@
       </w:pPr>
       <w:r>
         <w:tab/>
-        <w:t xml:space="preserve">Etant en attentes d'informations avec mon tuteur sur le projet n°2 et le projet n°3 étant démarré, je commence plus doucement le projet 4. Celui-ci s'appuie sur 2.8 go de données assez </w:t>
-      </w:r>
-      <w:proofErr w:type="spellStart"/>
-      <w:r>
-        <w:t>cleané</w:t>
-      </w:r>
-      <w:proofErr w:type="spellEnd"/>
-      <w:r>
-        <w:t xml:space="preserve"> avec pour objectif de mettre en place un modèle linéaire. Les données sur ce dataset sont propres, il ne manque pas de points, il n'y a pas outliers donc on passe assez rapidement à de l'exploration. Avant cela il faut juste se débarrasser </w:t>
+        <w:t xml:space="preserve">Etant en attentes d'informations avec mon tuteur sur le projet n°2 et le projet n°3 étant démarré, je commence plus doucement le projet 4. Celui-ci s'appuie sur 2.8 go de données assez cleané avec pour objectif de mettre en place un modèle linéaire. Les données sur ce dataset sont propres, il ne manque pas de points, il n'y a pas outliers donc on passe assez rapidement à de l'exploration. Avant cela il faut juste se débarrasser </w:t>
       </w:r>
       <w:r>
         <w:t>apriori</w:t>
@@ -4693,15 +4587,7 @@
         <w:t>accélérer</w:t>
       </w:r>
       <w:r>
-        <w:t xml:space="preserve"> le processus et une fois fini, un script propre a été fait pour fusionner les dataset et faire le </w:t>
-      </w:r>
-      <w:proofErr w:type="spellStart"/>
-      <w:r>
-        <w:t>cleaning</w:t>
-      </w:r>
-      <w:proofErr w:type="spellEnd"/>
-      <w:r>
-        <w:t xml:space="preserve"> d'un coup. A cause de bug sur le dataset d'avril un peu de temps a été perdu lors de l'exploration mais globalement tout s'est bien passé. Le passage au modèle quant </w:t>
+        <w:t xml:space="preserve"> le processus et une fois fini, un script propre a été fait pour fusionner les dataset et faire le cleaning d'un coup. A cause de bug sur le dataset d'avril un peu de temps a été perdu lors de l'exploration mais globalement tout s'est bien passé. Le passage au modèle quant </w:t>
       </w:r>
       <w:r>
         <w:t>à</w:t>
@@ -4765,26 +4651,13 @@
         <w:t>blocage</w:t>
       </w:r>
       <w:r>
-        <w:t xml:space="preserve"> pour commencer la veille thématique. Dans 1 premier temps, je cherche un sujet. Je pensais parler des </w:t>
-      </w:r>
-      <w:proofErr w:type="spellStart"/>
-      <w:r>
-        <w:t>Enpsulated</w:t>
-      </w:r>
-      <w:proofErr w:type="spellEnd"/>
-      <w:r>
-        <w:t xml:space="preserve"> networks ou du </w:t>
-      </w:r>
-      <w:proofErr w:type="spellStart"/>
+        <w:t xml:space="preserve"> pour commencer la veille thématique. Dans 1 premier temps, je cherche un sujet. Je pensais parler des Enpsulated networks ou du </w:t>
+      </w:r>
       <w:r>
         <w:t>S</w:t>
       </w:r>
       <w:r>
-        <w:t>ynthetic</w:t>
-      </w:r>
-      <w:proofErr w:type="spellEnd"/>
-      <w:r>
-        <w:t xml:space="preserve"> </w:t>
+        <w:t xml:space="preserve">ynthetic </w:t>
       </w:r>
       <w:r>
         <w:t>G</w:t>
@@ -4796,23 +4669,7 @@
         <w:t>exemples</w:t>
       </w:r>
       <w:r>
-        <w:t xml:space="preserve"> dessus. Ne voulant pas parcourir des sujets déjà vu dans les cours, je décide de partir sur les </w:t>
-      </w:r>
-      <w:proofErr w:type="spellStart"/>
-      <w:r>
-        <w:t>Recurrent</w:t>
-      </w:r>
-      <w:proofErr w:type="spellEnd"/>
-      <w:r>
-        <w:t xml:space="preserve"> Neural Network. Ceux-ci sont d'actualité avec </w:t>
-      </w:r>
-      <w:proofErr w:type="spellStart"/>
-      <w:r>
-        <w:t>Siri</w:t>
-      </w:r>
-      <w:proofErr w:type="spellEnd"/>
-      <w:r>
-        <w:t xml:space="preserve">/Google Home et tous les outils de reconnaissance vocale donc je trouve que c'est un bon sujet. Cela commence par de la recherche sur les différentes cellules (Simple RNN, LSTM, GRU, QRNN). </w:t>
+        <w:t xml:space="preserve"> dessus. Ne voulant pas parcourir des sujets déjà vu dans les cours, je décide de partir sur les Recurrent Neural Network. Ceux-ci sont d'actualité avec Siri/Google Home et tous les outils de reconnaissance vocale donc je trouve que c'est un bon sujet. Cela commence par de la recherche sur les différentes cellules (Simple RNN, LSTM, GRU, QRNN). </w:t>
       </w:r>
       <w:r>
         <w:t>C'est là-dessus que ma journée va s'achever.</w:t>
@@ -4901,31 +4758,7 @@
       </w:pPr>
       <w:r>
         <w:tab/>
-        <w:t xml:space="preserve">Toujours malade (conjonctivite), je reste à la maison mais difficile de travailler. Je continue donc tranquillement la veille technologique en passant en revue le modèle du LSTM. Fatigué de lire, je décide de reprendre la compétition </w:t>
-      </w:r>
-      <w:proofErr w:type="spellStart"/>
-      <w:r>
-        <w:t>Kaggle</w:t>
-      </w:r>
-      <w:proofErr w:type="spellEnd"/>
-      <w:r>
-        <w:t xml:space="preserve"> sur la classification de race de chien que j'avais commencé car elle est utile pour le Projet 8. Je reprends donc la partie de préparation des données ou j'avais bloqué. En fois préparé, je me sers du VGG19 </w:t>
-      </w:r>
-      <w:proofErr w:type="spellStart"/>
-      <w:r>
-        <w:t>pre-trained</w:t>
-      </w:r>
-      <w:proofErr w:type="spellEnd"/>
-      <w:r>
-        <w:t xml:space="preserve"> dans </w:t>
-      </w:r>
-      <w:proofErr w:type="spellStart"/>
-      <w:r>
-        <w:t>Keras</w:t>
-      </w:r>
-      <w:proofErr w:type="spellEnd"/>
-      <w:r>
-        <w:t xml:space="preserve"> pour entrainer mon modèle. Je laisse le training 4-5h pour atteindre un résultat de 15% de classification correcte.</w:t>
+        <w:t>Toujours malade (conjonctivite), je reste à la maison mais difficile de travailler. Je continue donc tranquillement la veille technologique en passant en revue le modèle du LSTM. Fatigué de lire, je décide de reprendre la compétition Kaggle sur la classification de race de chien que j'avais commencé car elle est utile pour le Projet 8. Je reprends donc la partie de préparation des données ou j'avais bloqué. En fois préparé, je me sers du VGG19 pre-trained dans Keras pour entrainer mon modèle. Je laisse le training 4-5h pour atteindre un résultat de 15% de classification correcte.</w:t>
       </w:r>
     </w:p>
     <w:p>
@@ -4956,37 +4789,13 @@
       </w:pPr>
       <w:r>
         <w:tab/>
-        <w:t xml:space="preserve">Ce jour, je me rends compte que mon </w:t>
-      </w:r>
-      <w:proofErr w:type="spellStart"/>
-      <w:r>
-        <w:t>pre-trained</w:t>
-      </w:r>
-      <w:proofErr w:type="spellEnd"/>
-      <w:r>
-        <w:t xml:space="preserve"> modèle n'a pas été sauvegardé malgré la mise en place de </w:t>
-      </w:r>
-      <w:proofErr w:type="spellStart"/>
-      <w:r>
-        <w:t>checkpoints</w:t>
-      </w:r>
-      <w:proofErr w:type="spellEnd"/>
-      <w:r>
-        <w:t xml:space="preserve"> si le résultat est meilleur. Mon training n'a donc servi </w:t>
+        <w:t xml:space="preserve">Ce jour, je me rends compte que mon pre-trained modèle n'a pas été sauvegardé malgré la mise en place de checkpoints si le résultat est meilleur. Mon training n'a donc servi </w:t>
       </w:r>
       <w:r>
         <w:t>à</w:t>
       </w:r>
       <w:r>
-        <w:t xml:space="preserve"> rien et s'est fait écrasé en fin de la 1ere </w:t>
-      </w:r>
-      <w:proofErr w:type="spellStart"/>
-      <w:r>
-        <w:t>Epoch</w:t>
-      </w:r>
-      <w:proofErr w:type="spellEnd"/>
-      <w:r>
-        <w:t>… Je cherche donc comment réutiliser mon check point quand je relance le modèle mais sans succès pour l'instant.</w:t>
+        <w:t xml:space="preserve"> rien et s'est fait écrasé en fin de la 1ere Epoch… Je cherche donc comment réutiliser mon check point quand je relance le modèle mais sans succès pour l'instant.</w:t>
       </w:r>
     </w:p>
     <w:p>
@@ -5011,15 +4820,7 @@
         <w:t>à</w:t>
       </w:r>
       <w:r>
-        <w:t xml:space="preserve"> sauvegarder le modèle. Etant donné qu'il y a 5 min entre chaque </w:t>
-      </w:r>
-      <w:proofErr w:type="spellStart"/>
-      <w:r>
-        <w:t>epoch</w:t>
-      </w:r>
-      <w:proofErr w:type="spellEnd"/>
-      <w:r>
-        <w:t xml:space="preserve">, je </w:t>
+        <w:t xml:space="preserve"> sauvegarder le modèle. Etant donné qu'il y a 5 min entre chaque epoch, je </w:t>
       </w:r>
       <w:r>
         <w:t>décide</w:t>
@@ -5082,15 +4883,7 @@
         <w:t>arrêtant</w:t>
       </w:r>
       <w:r>
-        <w:t xml:space="preserve"> le </w:t>
-      </w:r>
-      <w:proofErr w:type="spellStart"/>
-      <w:r>
-        <w:t>process</w:t>
-      </w:r>
-      <w:proofErr w:type="spellEnd"/>
-      <w:r>
-        <w:t xml:space="preserve"> de training, la sauvegarde a été </w:t>
+        <w:t xml:space="preserve"> le process de training, la sauvegarde a été </w:t>
       </w:r>
       <w:r>
         <w:t>corrompue</w:t>
@@ -5102,15 +4895,7 @@
         <w:t>interrompu</w:t>
       </w:r>
       <w:r>
-        <w:t xml:space="preserve"> le </w:t>
-      </w:r>
-      <w:proofErr w:type="spellStart"/>
-      <w:r>
-        <w:t>process</w:t>
-      </w:r>
-      <w:proofErr w:type="spellEnd"/>
-      <w:r>
-        <w:t xml:space="preserve"> pendant l'</w:t>
+        <w:t xml:space="preserve"> le process pendant l'</w:t>
       </w:r>
       <w:r>
         <w:t>écriture</w:t>
@@ -5152,31 +4937,7 @@
         <w:t>à</w:t>
       </w:r>
       <w:r>
-        <w:t xml:space="preserve"> faire des modèles. Vu la taille du dataset, c'est assez restreint (il n'y a que le SGD </w:t>
-      </w:r>
-      <w:proofErr w:type="spellStart"/>
-      <w:r>
-        <w:t>Regressor</w:t>
-      </w:r>
-      <w:proofErr w:type="spellEnd"/>
-      <w:r>
-        <w:t xml:space="preserve">). Je lance un </w:t>
-      </w:r>
-      <w:proofErr w:type="spellStart"/>
-      <w:r>
-        <w:t>Grid</w:t>
-      </w:r>
-      <w:proofErr w:type="spellEnd"/>
-      <w:r>
-        <w:t xml:space="preserve"> </w:t>
-      </w:r>
-      <w:proofErr w:type="spellStart"/>
-      <w:r>
-        <w:t>Search</w:t>
-      </w:r>
-      <w:proofErr w:type="spellEnd"/>
-      <w:r>
-        <w:t xml:space="preserve"> </w:t>
+        <w:t xml:space="preserve"> faire des modèles. Vu la taille du dataset, c'est assez restreint (il n'y a que le SGD Regressor). Je lance un Grid Search </w:t>
       </w:r>
       <w:r>
         <w:t>exhaustif</w:t>
@@ -5239,29 +5000,13 @@
         <w:t xml:space="preserve"> préparer les données pour le site</w:t>
       </w:r>
       <w:r>
-        <w:t xml:space="preserve"> (le système de sauvegarde des modèles (</w:t>
-      </w:r>
-      <w:proofErr w:type="spellStart"/>
-      <w:r>
-        <w:t>scaler</w:t>
-      </w:r>
-      <w:proofErr w:type="spellEnd"/>
-      <w:r>
-        <w:t xml:space="preserve"> et modèle), les données </w:t>
+        <w:t xml:space="preserve"> (le système de sauvegarde des modèles (scaler et modèle), les données </w:t>
       </w:r>
       <w:r>
         <w:t>nécessaire</w:t>
       </w:r>
       <w:r>
-        <w:t xml:space="preserve"> à l'UI, </w:t>
-      </w:r>
-      <w:proofErr w:type="spellStart"/>
-      <w:r>
-        <w:t>etc</w:t>
-      </w:r>
-      <w:proofErr w:type="spellEnd"/>
-      <w:r>
-        <w:t xml:space="preserve"> …)</w:t>
+        <w:t xml:space="preserve"> à l'UI, etc …)</w:t>
       </w:r>
     </w:p>
     <w:p>
@@ -5345,29 +5090,13 @@
         <w:t>prédiction</w:t>
       </w:r>
       <w:r>
-        <w:t xml:space="preserve"> du retard des avions. Le problème majeur sur ce dataset était le volume de donnés qui faisait crasher le notebook. En conséquence j'ai repris le </w:t>
-      </w:r>
-      <w:proofErr w:type="spellStart"/>
-      <w:r>
-        <w:t>cleaning</w:t>
-      </w:r>
-      <w:proofErr w:type="spellEnd"/>
-      <w:r>
-        <w:t xml:space="preserve"> sur un script appart et </w:t>
+        <w:t xml:space="preserve"> du retard des avions. Le problème majeur sur ce dataset était le volume de donnés qui faisait crasher le notebook. En conséquence j'ai repris le cleaning sur un script appart et </w:t>
       </w:r>
       <w:r>
         <w:t>gérer</w:t>
       </w:r>
       <w:r>
-        <w:t xml:space="preserve"> 2 dataset (un d'exploration et un de </w:t>
-      </w:r>
-      <w:proofErr w:type="spellStart"/>
-      <w:r>
-        <w:t>prod</w:t>
-      </w:r>
-      <w:proofErr w:type="spellEnd"/>
-      <w:r>
-        <w:t xml:space="preserve">). J'en ai profité pour faire des essais de "simplification de données" (par semaine / par mois et date du mois, agrégation par quart d'heure, …). Cela m'a permis de trouver une configuration permettant d'obtenir de meilleurs </w:t>
+        <w:t xml:space="preserve"> 2 dataset (un d'exploration et un de prod). J'en ai profité pour faire des essais de "simplification de données" (par semaine / par mois et date du mois, agrégation par quart d'heure, …). Cela m'a permis de trouver une configuration permettant d'obtenir de meilleurs </w:t>
       </w:r>
       <w:r>
         <w:t>résultats</w:t>
@@ -5411,23 +5140,7 @@
         <w:t>naissances vues lors du projet 5</w:t>
       </w:r>
       <w:r>
-        <w:t xml:space="preserve"> (notamment le </w:t>
-      </w:r>
-      <w:proofErr w:type="spellStart"/>
-      <w:r>
-        <w:t>groupby</w:t>
-      </w:r>
-      <w:proofErr w:type="spellEnd"/>
-      <w:r>
-        <w:t xml:space="preserve"> pour transformer la </w:t>
-      </w:r>
-      <w:proofErr w:type="spellStart"/>
-      <w:r>
-        <w:t>dataframe</w:t>
-      </w:r>
-      <w:proofErr w:type="spellEnd"/>
-      <w:r>
-        <w:t xml:space="preserve">). </w:t>
+        <w:t xml:space="preserve"> (notamment le groupby pour transformer la dataframe). </w:t>
       </w:r>
       <w:r>
         <w:t xml:space="preserve">Malheureusement </w:t>
@@ -5439,15 +5152,7 @@
         <w:t xml:space="preserve"> 1h de recherche pour essayer d'afficher la moyenne de chaque colonne pour les bons et mauvais produits, impossible de trouver une façon. </w:t>
       </w:r>
       <w:r>
-        <w:t xml:space="preserve">Je décide donc de faire un pause, </w:t>
-      </w:r>
-      <w:proofErr w:type="gramStart"/>
-      <w:r>
-        <w:t>essayer</w:t>
-      </w:r>
-      <w:proofErr w:type="gramEnd"/>
-      <w:r>
-        <w:t xml:space="preserve"> de déterminer le meilleur format de dataset pour le modèle de M/L concernant le retard des vols. </w:t>
+        <w:t xml:space="preserve">Je décide donc de faire un pause, essayer de déterminer le meilleur format de dataset pour le modèle de M/L concernant le retard des vols. </w:t>
       </w:r>
       <w:r>
         <w:t xml:space="preserve">D'un </w:t>
@@ -5501,15 +5206,7 @@
         <w:t>décomposé</w:t>
       </w:r>
       <w:r>
-        <w:t xml:space="preserve"> le code du projet 4 pour avoir 1 script pour alléger les dataset mensuelle, un autre pour les fusionner en 1 seul et générer le dataset d'exploration et de production. Un dernier script permet de </w:t>
-      </w:r>
-      <w:proofErr w:type="spellStart"/>
-      <w:r>
-        <w:t>scaler</w:t>
-      </w:r>
-      <w:proofErr w:type="spellEnd"/>
-      <w:r>
-        <w:t xml:space="preserve"> les données, préparer les matrices et les sauvegarder pour ne pas le refaire à chaque lancement de modèle. Ensuite je créer différents scripts pour chaque modèle qui écrivent leur résultat dans un fichier texte. </w:t>
+        <w:t xml:space="preserve"> le code du projet 4 pour avoir 1 script pour alléger les dataset mensuelle, un autre pour les fusionner en 1 seul et générer le dataset d'exploration et de production. Un dernier script permet de scaler les données, préparer les matrices et les sauvegarder pour ne pas le refaire à chaque lancement de modèle. Ensuite je créer différents scripts pour chaque modèle qui écrivent leur résultat dans un fichier texte. </w:t>
       </w:r>
     </w:p>
     <w:p>
@@ -5535,23 +5232,7 @@
         <w:t>4</w:t>
       </w:r>
       <w:r>
-        <w:t xml:space="preserve"> avec l'affectation de note sur chaque aéroport basé sur les valeurs médianes. L'objectif étant d'avoir que 4 types d'aéroports au lieu de 331 aéroports distinct. L'intérêt était de pouvoir ensuite pourquoi ne pas utiliser un OHE sans avoir d'explosion de dimensions ayant déjà 4.5m de lignes. J'ai ensuite testé différentes façon de générer les features (Aéroport avec et sans OHE, gestion des dates par mois/jour ou par semaine) et j'ai appliqué" le </w:t>
-      </w:r>
-      <w:proofErr w:type="spellStart"/>
-      <w:r>
-        <w:t>GridSearch</w:t>
-      </w:r>
-      <w:proofErr w:type="spellEnd"/>
-      <w:r>
-        <w:t xml:space="preserve"> sur le </w:t>
-      </w:r>
-      <w:proofErr w:type="spellStart"/>
-      <w:r>
-        <w:t>SGDRegressor</w:t>
-      </w:r>
-      <w:proofErr w:type="spellEnd"/>
-      <w:r>
-        <w:t xml:space="preserve">, Adaboost et un simple ANN. Comparé </w:t>
+        <w:t xml:space="preserve"> avec l'affectation de note sur chaque aéroport basé sur les valeurs médianes. L'objectif étant d'avoir que 4 types d'aéroports au lieu de 331 aéroports distinct. L'intérêt était de pouvoir ensuite pourquoi ne pas utiliser un OHE sans avoir d'explosion de dimensions ayant déjà 4.5m de lignes. J'ai ensuite testé différentes façon de générer les features (Aéroport avec et sans OHE, gestion des dates par mois/jour ou par semaine) et j'ai appliqué" le GridSearch sur le SGDRegressor, Adaboost et un simple ANN. Comparé </w:t>
       </w:r>
       <w:r>
         <w:t>aux premiers modèles testés</w:t>
@@ -5577,24 +5258,17 @@
       </w:pPr>
       <w:r>
         <w:tab/>
-        <w:t xml:space="preserve">Durant ce jour, j'ai repris le projet 3 avec pour objectif de prendre en compte quelques classes que j'avais passé pour l'instant (par exemple le rating). Les modèles ont ensuite été </w:t>
-      </w:r>
-      <w:proofErr w:type="spellStart"/>
-      <w:r>
-        <w:t>re</w:t>
-      </w:r>
-      <w:proofErr w:type="spellEnd"/>
+        <w:t>Durant ce jour, j'ai repris le projet 3 avec pour objectif de prendre en compte quelques classes que j'avais passé pour l'instant (par exemple le rating). Les modèles ont ensuite été re</w:t>
+      </w:r>
       <w:r>
         <w:t>-</w:t>
       </w:r>
       <w:r>
         <w:t xml:space="preserve">testé et donne des </w:t>
       </w:r>
-      <w:proofErr w:type="gramStart"/>
       <w:r>
         <w:t>résultat</w:t>
       </w:r>
-      <w:proofErr w:type="gramEnd"/>
       <w:r>
         <w:t xml:space="preserve"> légèrement meilleur (par exemple avec Spiderman 1, la 1ere </w:t>
       </w:r>
@@ -5602,15 +5276,7 @@
         <w:t>prédiction</w:t>
       </w:r>
       <w:r>
-        <w:t xml:space="preserve"> est Spiderman 2 au lieu d'être en 2nd). Le </w:t>
-      </w:r>
-      <w:proofErr w:type="spellStart"/>
-      <w:r>
-        <w:t>kl_divergent</w:t>
-      </w:r>
-      <w:proofErr w:type="spellEnd"/>
-      <w:r>
-        <w:t xml:space="preserve"> </w:t>
+        <w:t xml:space="preserve"> est Spiderman 2 au lieu d'être en 2nd). Le kl_divergent </w:t>
       </w:r>
       <w:r>
         <w:t>a</w:t>
@@ -5631,15 +5297,7 @@
       </w:pPr>
       <w:r>
         <w:tab/>
-        <w:t xml:space="preserve">Une petite période a aussi été prise pour regarder le nouveau modèle de reconnaissance d'images (You </w:t>
-      </w:r>
-      <w:proofErr w:type="spellStart"/>
-      <w:r>
-        <w:t>Only</w:t>
-      </w:r>
-      <w:proofErr w:type="spellEnd"/>
-      <w:r>
-        <w:t xml:space="preserve"> Look Once - YOLO) au cas </w:t>
+        <w:t xml:space="preserve">Une petite période a aussi été prise pour regarder le nouveau modèle de reconnaissance d'images (You Only Look Once - YOLO) au cas </w:t>
       </w:r>
       <w:r>
         <w:t>où</w:t>
@@ -5697,15 +5355,7 @@
       </w:pPr>
       <w:r>
         <w:tab/>
-        <w:t xml:space="preserve">L'objectif de la journée était de finir la présentation, tester la durée sur des </w:t>
-      </w:r>
-      <w:proofErr w:type="gramStart"/>
-      <w:r>
-        <w:t>fausse</w:t>
-      </w:r>
-      <w:proofErr w:type="gramEnd"/>
-      <w:r>
-        <w:t xml:space="preserve"> présentations à blanc et rédiger le rapport. La présentation a pris le plus de temps car il a fallu </w:t>
+        <w:t xml:space="preserve">L'objectif de la journée était de finir la présentation, tester la durée sur des fausse présentations à blanc et rédiger le rapport. La présentation a pris le plus de temps car il a fallu </w:t>
       </w:r>
       <w:r>
         <w:lastRenderedPageBreak/>
@@ -5718,34 +5368,13 @@
       </w:pPr>
       <w:r>
         <w:tab/>
-        <w:t xml:space="preserve">J'en profite donc pour "finaliser" le projet 3. Les résultats de tests étant très satisfaisant à mon gout, j'ai décidé de fixer les derniers bugs sur la génération du dataset de </w:t>
-      </w:r>
-      <w:proofErr w:type="spellStart"/>
-      <w:r>
-        <w:t>prod</w:t>
-      </w:r>
-      <w:proofErr w:type="spellEnd"/>
-      <w:r>
-        <w:t xml:space="preserve">. Une fois terminé, j'ai mis en ligne le site sur </w:t>
-      </w:r>
-      <w:proofErr w:type="spellStart"/>
-      <w:r>
-        <w:t>Pythonanywhere</w:t>
-      </w:r>
-      <w:proofErr w:type="spellEnd"/>
-      <w:r>
-        <w:t xml:space="preserve"> (</w:t>
+        <w:t>J'en profite donc pour "finaliser" le projet 3. Les résultats de tests étant très satisfaisant à mon gout, j'ai décidé de fixer les derniers bugs sur la génération du dataset de prod. Une fois terminé, j'ai mis en ligne le site sur Pythonanywhere (</w:t>
       </w:r>
       <w:r>
         <w:t>http://coni57.pythonanywhere.com/</w:t>
       </w:r>
-      <w:proofErr w:type="gramStart"/>
-      <w:r>
-        <w:t>) .</w:t>
-      </w:r>
-      <w:proofErr w:type="gramEnd"/>
-      <w:r>
-        <w:t xml:space="preserve"> </w:t>
+      <w:r>
+        <w:t xml:space="preserve">) . </w:t>
       </w:r>
     </w:p>
     <w:p>
@@ -5783,23 +5412,7 @@
       </w:pPr>
       <w:r>
         <w:tab/>
-        <w:t xml:space="preserve">Ayant pris de l'avance en attendant la 1ere session de mentorat, je me retrouve </w:t>
-      </w:r>
-      <w:proofErr w:type="spellStart"/>
-      <w:r>
-        <w:t>a</w:t>
-      </w:r>
-      <w:proofErr w:type="spellEnd"/>
-      <w:r>
-        <w:t xml:space="preserve"> devoir faire les rapports et présentation à la suite ce qui est un peu frustrant car cela prend beaucoup de temps et est fastidieux. Du coup je vais faire une pause pour </w:t>
-      </w:r>
-      <w:proofErr w:type="gramStart"/>
-      <w:r>
-        <w:t>cet</w:t>
-      </w:r>
-      <w:proofErr w:type="gramEnd"/>
-      <w:r>
-        <w:t xml:space="preserve"> fin d'après-midi après avoir passé près de 15 h en 2 jours à rédiger des rapports. L'objectif demain sera de commencer la présentation sur le retard des avions ayant un modèle plutôt satisfaisant aussi.</w:t>
+        <w:t>Ayant pris de l'avance en attendant la 1ere session de mentorat, je me retrouve a devoir faire les rapports et présentation à la suite ce qui est un peu frustrant car cela prend beaucoup de temps et est fastidieux. Du coup je vais faire une pause pour cet fin d'après-midi après avoir passé près de 15 h en 2 jours à rédiger des rapports. L'objectif demain sera de commencer la présentation sur le retard des avions ayant un modèle plutôt satisfaisant aussi.</w:t>
       </w:r>
     </w:p>
     <w:p>
@@ -5922,31 +5535,7 @@
         </w:r>
       </w:hyperlink>
       <w:r>
-        <w:t xml:space="preserve">). Cette conférence abordait les </w:t>
-      </w:r>
-      <w:proofErr w:type="spellStart"/>
-      <w:r>
-        <w:t>Generative</w:t>
-      </w:r>
-      <w:proofErr w:type="spellEnd"/>
-      <w:r>
-        <w:t xml:space="preserve"> </w:t>
-      </w:r>
-      <w:proofErr w:type="spellStart"/>
-      <w:r>
-        <w:t>Adversarial</w:t>
-      </w:r>
-      <w:proofErr w:type="spellEnd"/>
-      <w:r>
-        <w:t xml:space="preserve"> Network et l'utilisation du maximum </w:t>
-      </w:r>
-      <w:proofErr w:type="spellStart"/>
-      <w:r>
-        <w:t>likelihood</w:t>
-      </w:r>
-      <w:proofErr w:type="spellEnd"/>
-      <w:r>
-        <w:t xml:space="preserve"> pour générer de la musique. </w:t>
+        <w:t xml:space="preserve">). Cette conférence abordait les Generative Adversarial Network et l'utilisation du maximum likelihood pour générer de la musique. </w:t>
       </w:r>
     </w:p>
     <w:p>
@@ -5967,23 +5556,7 @@
         <w:t>problème</w:t>
       </w:r>
       <w:r>
-        <w:t xml:space="preserve"> avec le </w:t>
-      </w:r>
-      <w:proofErr w:type="spellStart"/>
-      <w:r>
-        <w:t>Softmax</w:t>
-      </w:r>
-      <w:proofErr w:type="spellEnd"/>
-      <w:r>
-        <w:t xml:space="preserve"> qui "</w:t>
-      </w:r>
-      <w:proofErr w:type="spellStart"/>
-      <w:r>
-        <w:t>vanish</w:t>
-      </w:r>
-      <w:proofErr w:type="spellEnd"/>
-      <w:r>
-        <w:t xml:space="preserve">" sur le LSTM. Un post sur SO a été </w:t>
+        <w:t xml:space="preserve"> avec le Softmax qui "vanish" sur le LSTM. Un post sur SO a été </w:t>
       </w:r>
       <w:r>
         <w:t>créé</w:t>
@@ -6026,37 +5599,13 @@
       </w:pPr>
       <w:r>
         <w:tab/>
-        <w:t xml:space="preserve">Une alternative a été trouvée pour le problème du </w:t>
-      </w:r>
-      <w:proofErr w:type="spellStart"/>
-      <w:r>
-        <w:t>Softmax</w:t>
-      </w:r>
-      <w:proofErr w:type="spellEnd"/>
-      <w:r>
-        <w:t xml:space="preserve">. Au lieu de l'appliquer </w:t>
-      </w:r>
-      <w:r>
-        <w:t xml:space="preserve">le </w:t>
-      </w:r>
-      <w:proofErr w:type="spellStart"/>
-      <w:r>
-        <w:t>Softmax</w:t>
-      </w:r>
-      <w:proofErr w:type="spellEnd"/>
-      <w:r>
-        <w:t xml:space="preserve"> après</w:t>
-      </w:r>
-      <w:r>
-        <w:t xml:space="preserve"> les LSTM, une couche </w:t>
-      </w:r>
-      <w:proofErr w:type="spellStart"/>
-      <w:r>
-        <w:t>fully-connected</w:t>
-      </w:r>
-      <w:proofErr w:type="spellEnd"/>
-      <w:r>
-        <w:t xml:space="preserve"> </w:t>
+        <w:t xml:space="preserve">Une alternative a été trouvée pour le problème du Softmax. Au lieu de l'appliquer </w:t>
+      </w:r>
+      <w:r>
+        <w:t>le Softmax après</w:t>
+      </w:r>
+      <w:r>
+        <w:t xml:space="preserve"> les LSTM, une couche fully-connected </w:t>
       </w:r>
       <w:r>
         <w:t>a été ajoutée entre eux. Cela a</w:t>
@@ -6086,15 +5635,7 @@
         <w:t>te</w:t>
       </w:r>
       <w:r>
-        <w:t xml:space="preserve"> en génération. Du coup j'ai modifié le code pour faire de même avec la version </w:t>
-      </w:r>
-      <w:proofErr w:type="spellStart"/>
-      <w:r>
-        <w:t>embedded</w:t>
-      </w:r>
-      <w:proofErr w:type="spellEnd"/>
-      <w:r>
-        <w:t xml:space="preserve">. De ce changement on peut remarquer que </w:t>
+        <w:t xml:space="preserve"> en génération. Du coup j'ai modifié le code pour faire de même avec la version embedded. De ce changement on peut remarquer que </w:t>
       </w:r>
       <w:r>
         <w:t>les modèles</w:t>
@@ -6131,31 +5672,7 @@
     <w:p>
       <w:r>
         <w:tab/>
-        <w:t xml:space="preserve">La grande partie du travail de ce jour a été d'essayer de finaliser le P3. Essayer de trouver des métriques pour les algorithmes de </w:t>
-      </w:r>
-      <w:proofErr w:type="spellStart"/>
-      <w:r>
-        <w:t>Clustering</w:t>
-      </w:r>
-      <w:proofErr w:type="spellEnd"/>
-      <w:r>
-        <w:t xml:space="preserve"> et la récupération des 5 films les plus similaires avec le </w:t>
-      </w:r>
-      <w:proofErr w:type="spellStart"/>
-      <w:r>
-        <w:t>clustering</w:t>
-      </w:r>
-      <w:proofErr w:type="spellEnd"/>
-      <w:r>
-        <w:t xml:space="preserve"> hiérarchique. L'optimisation de </w:t>
-      </w:r>
-      <w:proofErr w:type="spellStart"/>
-      <w:r>
-        <w:t>Kmeans</w:t>
-      </w:r>
-      <w:proofErr w:type="spellEnd"/>
-      <w:r>
-        <w:t xml:space="preserve"> a aussi été essayée avec un nb de Cluster variable.</w:t>
+        <w:t>La grande partie du travail de ce jour a été d'essayer de finaliser le P3. Essayer de trouver des métriques pour les algorithmes de Clustering et la récupération des 5 films les plus similaires avec le clustering hiérarchique. L'optimisation de Kmeans a aussi été essayée avec un nb de Cluster variable.</w:t>
       </w:r>
     </w:p>
     <w:p>
@@ -6180,17 +5697,7 @@
       </w:pPr>
       <w:r>
         <w:tab/>
-        <w:t xml:space="preserve">La 1ere heure a été le mentorat #3. Tout s'est bien passé avec la finalisation de points sur le P3, l'inscription en soutenance. Par la suite le P4 a été abordé avec pas mal de choses </w:t>
-      </w:r>
-      <w:proofErr w:type="spellStart"/>
-      <w:proofErr w:type="gramStart"/>
-      <w:r>
-        <w:t>a</w:t>
-      </w:r>
-      <w:proofErr w:type="spellEnd"/>
-      <w:proofErr w:type="gramEnd"/>
-      <w:r>
-        <w:t xml:space="preserve"> faire. L'objectif étant une soutenance dans une dizaine de jours. </w:t>
+        <w:t xml:space="preserve">La 1ere heure a été le mentorat #3. Tout s'est bien passé avec la finalisation de points sur le P3, l'inscription en soutenance. Par la suite le P4 a été abordé avec pas mal de choses a faire. L'objectif étant une soutenance dans une dizaine de jours. </w:t>
       </w:r>
     </w:p>
     <w:p>
@@ -6218,15 +5725,7 @@
       <w:r>
         <w:lastRenderedPageBreak/>
         <w:tab/>
-        <w:t xml:space="preserve">En fin de journée, il reste à avancer </w:t>
-      </w:r>
-      <w:proofErr w:type="gramStart"/>
-      <w:r>
-        <w:t>le ARIMA</w:t>
-      </w:r>
-      <w:proofErr w:type="gramEnd"/>
-      <w:r>
-        <w:t>, l'optimiser un peu plus proprement que fait actuellement et tester la prédiction sur 2017. Le modèle linéaire va aussi être évalué sur la donnée de 2017 en comparaison simple.</w:t>
+        <w:t>En fin de journée, il reste à avancer le ARIMA, l'optimiser un peu plus proprement que fait actuellement et tester la prédiction sur 2017. Le modèle linéaire va aussi être évalué sur la donnée de 2017 en comparaison simple.</w:t>
       </w:r>
     </w:p>
     <w:p>
@@ -6246,15 +5745,7 @@
       </w:pPr>
       <w:r>
         <w:tab/>
-        <w:t xml:space="preserve">L'objectif de la journée était de travailler sur le second modèle (ARIMA). Apres avoir cherché des paramètres optimaux pour celui-ci il s'avère que le </w:t>
-      </w:r>
-      <w:proofErr w:type="spellStart"/>
-      <w:r>
-        <w:t>GridSearch</w:t>
-      </w:r>
-      <w:proofErr w:type="spellEnd"/>
-      <w:r>
-        <w:t xml:space="preserve"> a donné de meilleurs résultats. Je suis donc resté sur celui-ci. Un des bémols de ce modèle est que la prédiction ne peut se faire que sur les 7 jours suivants. De ce fait, il est difficile de l'estimer sur 1 semaine uniquement de 2017.</w:t>
+        <w:t>L'objectif de la journée était de travailler sur le second modèle (ARIMA). Apres avoir cherché des paramètres optimaux pour celui-ci il s'avère que le GridSearch a donné de meilleurs résultats. Je suis donc resté sur celui-ci. Un des bémols de ce modèle est que la prédiction ne peut se faire que sur les 7 jours suivants. De ce fait, il est difficile de l'estimer sur 1 semaine uniquement de 2017.</w:t>
       </w:r>
     </w:p>
     <w:p>
@@ -6275,23 +5766,7 @@
         <w:t>aux changements</w:t>
       </w:r>
       <w:r>
-        <w:t xml:space="preserve"> de modèle (OHE + </w:t>
-      </w:r>
-      <w:proofErr w:type="spellStart"/>
-      <w:r>
-        <w:t>week</w:t>
-      </w:r>
-      <w:proofErr w:type="spellEnd"/>
-      <w:r>
-        <w:t xml:space="preserve"> format). Cela a nécessité la mise en place de plusieurs autres scripts pour générer les pickles, </w:t>
-      </w:r>
-      <w:proofErr w:type="spellStart"/>
-      <w:r>
-        <w:t>fitter</w:t>
-      </w:r>
-      <w:proofErr w:type="spellEnd"/>
-      <w:r>
-        <w:t xml:space="preserve"> et sauvegarder les modèles etc… Une fois ceci fait et l'API mise à jour…. Grosse déception car la prédiction sont totalement incohérentes (le modèle ne prédit que des avions en avance)… Du coup, je me demande s'il ne faudrait pas refaire tout de zéro… script/rapport/présentation car je suis complètement à côté.</w:t>
+        <w:t xml:space="preserve"> de modèle (OHE + week format). Cela a nécessité la mise en place de plusieurs autres scripts pour générer les pickles, fitter et sauvegarder les modèles etc… Une fois ceci fait et l'API mise à jour…. Grosse déception car la prédiction sont totalement incohérentes (le modèle ne prédit que des avions en avance)… Du coup, je me demande s'il ne faudrait pas refaire tout de zéro… script/rapport/présentation car je suis complètement à côté.</w:t>
       </w:r>
     </w:p>
     <w:p>
@@ -6307,39 +5782,7 @@
     <w:p>
       <w:r>
         <w:tab/>
-        <w:t xml:space="preserve">Etant un peu perdu sur le P4, je décide donc en attendant le mentorat du lendemain de continuer sur le P5 ou je ne suis pas bloqué. Pendant environ 2h je modifie le code basé sur </w:t>
-      </w:r>
-      <w:proofErr w:type="gramStart"/>
-      <w:r>
-        <w:t>les idée</w:t>
-      </w:r>
-      <w:proofErr w:type="gramEnd"/>
-      <w:r>
-        <w:t xml:space="preserve"> du RBM mais afin d'avoir plus de feature </w:t>
-      </w:r>
-      <w:proofErr w:type="spellStart"/>
-      <w:r>
-        <w:t>interessante</w:t>
-      </w:r>
-      <w:proofErr w:type="spellEnd"/>
-      <w:r>
-        <w:t xml:space="preserve"> pour le </w:t>
-      </w:r>
-      <w:proofErr w:type="spellStart"/>
-      <w:r>
-        <w:t>clustering</w:t>
-      </w:r>
-      <w:proofErr w:type="spellEnd"/>
-      <w:r>
-        <w:t xml:space="preserve"> (moyenne entre chaque visite, nb de visites, panier moyen par visite, nb d'objets par visite, </w:t>
-      </w:r>
-      <w:proofErr w:type="spellStart"/>
-      <w:r>
-        <w:t>etc</w:t>
-      </w:r>
-      <w:proofErr w:type="spellEnd"/>
-      <w:r>
-        <w:t xml:space="preserve"> …)</w:t>
+        <w:t>Etant un peu perdu sur le P4, je décide donc en attendant le mentorat du lendemain de continuer sur le P5 ou je ne suis pas bloqué. Pendant environ 2h je modifie le code basé sur les idée du RBM mais afin d'avoir plus de feature interessante pour le clustering (moyenne entre chaque visite, nb de visites, panier moyen par visite, nb d'objets par visite, etc …)</w:t>
       </w:r>
     </w:p>
     <w:p>
@@ -6351,25 +5794,7 @@
     <w:p>
       <w:r>
         <w:tab/>
-        <w:t xml:space="preserve">Dans la soirée, une idée m'est </w:t>
-      </w:r>
-      <w:proofErr w:type="gramStart"/>
-      <w:r>
-        <w:t>venu</w:t>
-      </w:r>
-      <w:proofErr w:type="gramEnd"/>
-      <w:r>
-        <w:t xml:space="preserve"> pour le P4. Partir du principe que les retards sont </w:t>
-      </w:r>
-      <w:proofErr w:type="spellStart"/>
-      <w:proofErr w:type="gramStart"/>
-      <w:r>
-        <w:t>dûes</w:t>
-      </w:r>
-      <w:proofErr w:type="spellEnd"/>
-      <w:proofErr w:type="gramEnd"/>
-      <w:r>
-        <w:t xml:space="preserve"> a un nombre de vol au décollage plus important que possible. L'idée étant de regarder par aéroport, le nb de vol moyen par jour et le retard pour ceux-ci. De même on peut regarder l'évolution du nb de vol en fonction de la semaine et du jour. C'est ce que je me décide de regarder le lendemain</w:t>
+        <w:t>Dans la soirée, une idée m'est venu pour le P4. Partir du principe que les retards sont dûes a un nombre de vol au décollage plus important que possible. L'idée étant de regarder par aéroport, le nb de vol moyen par jour et le retard pour ceux-ci. De même on peut regarder l'évolution du nb de vol en fonction de la semaine et du jour. C'est ce que je me décide de regarder le lendemain</w:t>
       </w:r>
     </w:p>
     <w:p>
@@ -6391,15 +5816,7 @@
         <w:t>côté</w:t>
       </w:r>
       <w:r>
-        <w:t xml:space="preserve"> du nb de vols par jour et la corrélation avec le retard, de la date du jour </w:t>
-      </w:r>
-      <w:proofErr w:type="spellStart"/>
-      <w:r>
-        <w:t>etc</w:t>
-      </w:r>
-      <w:proofErr w:type="spellEnd"/>
-      <w:r>
-        <w:t xml:space="preserve"> … Le problème c'est que cela donne "des matrices" de facteurs mais </w:t>
+        <w:t xml:space="preserve"> du nb de vols par jour et la corrélation avec le retard, de la date du jour etc … Le problème c'est que cela donne "des matrices" de facteurs mais </w:t>
       </w:r>
       <w:r>
         <w:t>rien</w:t>
@@ -6465,23 +5882,7 @@
         </w:numPr>
       </w:pPr>
       <w:r>
-        <w:t xml:space="preserve">Regarder quand le </w:t>
-      </w:r>
-      <w:proofErr w:type="spellStart"/>
-      <w:r>
-        <w:t>weather</w:t>
-      </w:r>
-      <w:proofErr w:type="spellEnd"/>
-      <w:r>
-        <w:t xml:space="preserve"> </w:t>
-      </w:r>
-      <w:proofErr w:type="spellStart"/>
-      <w:r>
-        <w:t>delay</w:t>
-      </w:r>
-      <w:proofErr w:type="spellEnd"/>
-      <w:r>
-        <w:t xml:space="preserve"> a lieu,</w:t>
+        <w:t>Regarder quand le weather delay a lieu,</w:t>
       </w:r>
     </w:p>
     <w:p>
@@ -6542,23 +5943,7 @@
       </w:pPr>
       <w:r>
         <w:tab/>
-        <w:t xml:space="preserve">L'objectif de la soirée était de mettre en place un dataset prenant en compte le nb de vols. Du coup avec diverses agrégations, du </w:t>
-      </w:r>
-      <w:proofErr w:type="spellStart"/>
-      <w:r>
-        <w:t>cleanup</w:t>
-      </w:r>
-      <w:proofErr w:type="spellEnd"/>
-      <w:r>
-        <w:t xml:space="preserve">, j'arrive à avoir le dataset que je désire. Qui plus est, il est plus léger par la concaténation. Du coup je peux tester les modèles directement dans le notebook sans crash. Je peux aussi faire l'optimisation dedans et même aller jusque comparer 2 encodages de dataset différents. Du coup, ça avance bien et je commence à comprendre pk le précédent modèle ne marchait pas. L'objectif du lendemain à ce stade est de terminer l'optimisation avec du </w:t>
-      </w:r>
-      <w:proofErr w:type="spellStart"/>
-      <w:r>
-        <w:t>boosting</w:t>
-      </w:r>
-      <w:proofErr w:type="spellEnd"/>
-      <w:r>
-        <w:t>, terminer la partie visualisation et si possible mettre à jour l'API. Comme cela, je pourrais rédiger le rapport et mettre à jour le power point durant le week-end !</w:t>
+        <w:t>L'objectif de la soirée était de mettre en place un dataset prenant en compte le nb de vols. Du coup avec diverses agrégations, du cleanup, j'arrive à avoir le dataset que je désire. Qui plus est, il est plus léger par la concaténation. Du coup je peux tester les modèles directement dans le notebook sans crash. Je peux aussi faire l'optimisation dedans et même aller jusque comparer 2 encodages de dataset différents. Du coup, ça avance bien et je commence à comprendre pk le précédent modèle ne marchait pas. L'objectif du lendemain à ce stade est de terminer l'optimisation avec du boosting, terminer la partie visualisation et si possible mettre à jour l'API. Comme cela, je pourrais rédiger le rapport et mettre à jour le power point durant le week-end !</w:t>
       </w:r>
     </w:p>
     <w:p>
@@ -6593,23 +5978,7 @@
       </w:pPr>
       <w:r>
         <w:tab/>
-        <w:t xml:space="preserve">Le modèle de </w:t>
-      </w:r>
-      <w:proofErr w:type="spellStart"/>
-      <w:r>
-        <w:t>boosting</w:t>
-      </w:r>
-      <w:proofErr w:type="spellEnd"/>
-      <w:r>
-        <w:t xml:space="preserve"> a été aussi évalué et </w:t>
-      </w:r>
-      <w:proofErr w:type="spellStart"/>
-      <w:r>
-        <w:t>perfome</w:t>
-      </w:r>
-      <w:proofErr w:type="spellEnd"/>
-      <w:r>
-        <w:t xml:space="preserve"> un peu mieux. Diverses visualisations ont été ajoutées pour la préparation du rapport/présentation. De plus un README a été mis en place dû aux divers fichiers présents pour mettre en place le modèle. Sans celui-ci, il sera difficile à l'examinateur de ne pas être perdu.</w:t>
+        <w:t>Le modèle de boosting a été aussi évalué et perfome un peu mieux. Diverses visualisations ont été ajoutées pour la préparation du rapport/présentation. De plus un README a été mis en place dû aux divers fichiers présents pour mettre en place le modèle. Sans celui-ci, il sera difficile à l'examinateur de ne pas être perdu.</w:t>
       </w:r>
     </w:p>
     <w:p>
@@ -6629,15 +5998,7 @@
       </w:pPr>
       <w:r>
         <w:tab/>
-        <w:t xml:space="preserve">Ce jour, la rédaction du rapport a été faite. Celle-ci a été assez pénible car le rapport est long (26 pages) et s'appuie sur divers modèles faits dont il fallait retrouver les informations dans les divers notebooks. Celui-ci a mis près de 5h à être rédigé. Par la suite, le </w:t>
-      </w:r>
-      <w:proofErr w:type="spellStart"/>
-      <w:r>
-        <w:t>ppt</w:t>
-      </w:r>
-      <w:proofErr w:type="spellEnd"/>
-      <w:r>
-        <w:t xml:space="preserve"> a été repris pour suivre la même trame et tenir dans 30 min de présentation (à blanc cela fait 27 minutes). </w:t>
+        <w:t xml:space="preserve">Ce jour, la rédaction du rapport a été faite. Celle-ci a été assez pénible car le rapport est long (26 pages) et s'appuie sur divers modèles faits dont il fallait retrouver les informations dans les divers notebooks. Celui-ci a mis près de 5h à être rédigé. Par la suite, le ppt a été repris pour suivre la même trame et tenir dans 30 min de présentation (à blanc cela fait 27 minutes). </w:t>
       </w:r>
     </w:p>
     <w:p>
@@ -6684,13 +6045,8 @@
         <w:jc w:val="both"/>
       </w:pPr>
       <w:r>
-        <w:t xml:space="preserve">Par la suite, je reprends la relecture du rapport où j'en profite pour corriger ces points. Ensuite, je modifie la présentation, corrige quelques fautes et refait un passage à blanc (29 min </w:t>
-      </w:r>
-      <w:proofErr w:type="gramStart"/>
-      <w:r>
-        <w:t xml:space="preserve">47 </w:t>
-      </w:r>
-      <w:proofErr w:type="gramEnd"/>
+        <w:t xml:space="preserve">Par la suite, je reprends la relecture du rapport où j'en profite pour corriger ces points. Ensuite, je modifie la présentation, corrige quelques fautes et refait un passage à blanc (29 min 47 </w:t>
+      </w:r>
       <w:r>
         <w:sym w:font="Wingdings" w:char="F04A"/>
       </w:r>
@@ -6713,43 +6069,11 @@
         <w:jc w:val="both"/>
       </w:pPr>
       <w:r>
-        <w:t xml:space="preserve">Une fois ceci fait, je décide de me renseigner sur les Virtual </w:t>
-      </w:r>
-      <w:proofErr w:type="spellStart"/>
-      <w:r>
-        <w:t>environments</w:t>
-      </w:r>
-      <w:proofErr w:type="spellEnd"/>
-      <w:r>
-        <w:t xml:space="preserve">. Cependant pour éviter de faire planter </w:t>
-      </w:r>
-      <w:proofErr w:type="spellStart"/>
-      <w:r>
-        <w:t>qqch</w:t>
-      </w:r>
-      <w:proofErr w:type="spellEnd"/>
-      <w:r>
-        <w:t xml:space="preserve"> durant la formation, je testerai cela qu'une fois tous les projets finis (les </w:t>
+        <w:t xml:space="preserve">Une fois ceci fait, je décide de me renseigner sur les Virtual environments. Cependant pour éviter de faire planter qqch durant la formation, je testerai cela qu'une fois tous les projets finis (les </w:t>
       </w:r>
       <w:r>
         <w:lastRenderedPageBreak/>
-        <w:t xml:space="preserve">diverses installations de CUDA / </w:t>
-      </w:r>
-      <w:proofErr w:type="spellStart"/>
-      <w:r>
-        <w:t>CudNN</w:t>
-      </w:r>
-      <w:proofErr w:type="spellEnd"/>
-      <w:r>
-        <w:t xml:space="preserve"> </w:t>
-      </w:r>
-      <w:proofErr w:type="spellStart"/>
-      <w:r>
-        <w:t>etc</w:t>
-      </w:r>
-      <w:proofErr w:type="spellEnd"/>
-      <w:r>
-        <w:t xml:space="preserve"> ayant été difficile initialement, je ne veux pas tout faire planter).</w:t>
+        <w:t>diverses installations de CUDA / CudNN etc ayant été difficile initialement, je ne veux pas tout faire planter).</w:t>
       </w:r>
     </w:p>
     <w:p>
@@ -6758,15 +6082,7 @@
         <w:jc w:val="both"/>
       </w:pPr>
       <w:r>
-        <w:t xml:space="preserve"> Pour finir, je décide donc de continuer sur le P5 en nettoyage un peu le notebook afin de le rendre plus lisible et commence à regarder pour la partie </w:t>
-      </w:r>
-      <w:proofErr w:type="spellStart"/>
-      <w:r>
-        <w:t>Clustering</w:t>
-      </w:r>
-      <w:proofErr w:type="spellEnd"/>
-      <w:r>
-        <w:t xml:space="preserve"> des Clients.</w:t>
+        <w:t xml:space="preserve"> Pour finir, je décide donc de continuer sur le P5 en nettoyage un peu le notebook afin de le rendre plus lisible et commence à regarder pour la partie Clustering des Clients.</w:t>
       </w:r>
     </w:p>
     <w:p>
@@ -6826,47 +6142,7 @@
         <w:jc w:val="both"/>
       </w:pPr>
       <w:r>
-        <w:t xml:space="preserve">Ayant validé le P4 et étant en attente d'info pour le P5, je décide de regarder le P6 qui aborde un sujet complètement inconnu. Je télécharge juste un dataset. Je vois que je dois </w:t>
-      </w:r>
-      <w:proofErr w:type="spellStart"/>
-      <w:r>
-        <w:t>cleaner</w:t>
-      </w:r>
-      <w:proofErr w:type="spellEnd"/>
-      <w:r>
-        <w:t xml:space="preserve"> pas mal le texte (qui a des balises HTML). Avant de commencer tout cela, je regardé du </w:t>
-      </w:r>
-      <w:proofErr w:type="spellStart"/>
-      <w:r>
-        <w:t>coté</w:t>
-      </w:r>
-      <w:proofErr w:type="spellEnd"/>
-      <w:r>
-        <w:t xml:space="preserve"> de la lib </w:t>
-      </w:r>
-      <w:proofErr w:type="spellStart"/>
-      <w:r>
-        <w:t>nltk</w:t>
-      </w:r>
-      <w:proofErr w:type="spellEnd"/>
-      <w:r>
-        <w:t xml:space="preserve"> sur des </w:t>
-      </w:r>
-      <w:proofErr w:type="spellStart"/>
-      <w:r>
-        <w:t>videos</w:t>
-      </w:r>
-      <w:proofErr w:type="spellEnd"/>
-      <w:r>
-        <w:t xml:space="preserve"> de </w:t>
-      </w:r>
-      <w:proofErr w:type="spellStart"/>
-      <w:r>
-        <w:t>Sentdex</w:t>
-      </w:r>
-      <w:proofErr w:type="spellEnd"/>
-      <w:r>
-        <w:t xml:space="preserve">. </w:t>
+        <w:t xml:space="preserve">Ayant validé le P4 et étant en attente d'info pour le P5, je décide de regarder le P6 qui aborde un sujet complètement inconnu. Je télécharge juste un dataset. Je vois que je dois cleaner pas mal le texte (qui a des balises HTML). Avant de commencer tout cela, je regardé du coté de la lib nltk sur des videos de Sentdex. </w:t>
       </w:r>
     </w:p>
     <w:p>
@@ -6875,33 +6151,7 @@
         <w:jc w:val="both"/>
       </w:pPr>
       <w:r>
-        <w:t xml:space="preserve">A 18h30, la session de mentorat a lieu où l'on a repris les points du P4 qui posaient des questions, par la suite on aborde le P5 ou le </w:t>
-      </w:r>
-      <w:proofErr w:type="spellStart"/>
-      <w:r>
-        <w:t>cleaning</w:t>
-      </w:r>
-      <w:proofErr w:type="spellEnd"/>
-      <w:r>
-        <w:t xml:space="preserve"> a été un peu trop violent. J'ai donc des pistes </w:t>
-      </w:r>
-      <w:proofErr w:type="spellStart"/>
-      <w:proofErr w:type="gramStart"/>
-      <w:r>
-        <w:t>a</w:t>
-      </w:r>
-      <w:proofErr w:type="spellEnd"/>
-      <w:proofErr w:type="gramEnd"/>
-      <w:r>
-        <w:t xml:space="preserve"> explorer (OHE sur les articles notamment). Une fois la session terminée, je teste ca mais une fois de plus "Memory </w:t>
-      </w:r>
-      <w:proofErr w:type="spellStart"/>
-      <w:r>
-        <w:t>Error</w:t>
-      </w:r>
-      <w:proofErr w:type="spellEnd"/>
-      <w:r>
-        <w:t>"… Je trouve peut-être une façon de regrouper les articles par sous-groupes via un traitement par mot clé à faire.</w:t>
+        <w:t>A 18h30, la session de mentorat a lieu où l'on a repris les points du P4 qui posaient des questions, par la suite on aborde le P5 ou le cleaning a été un peu trop violent. J'ai donc des pistes a explorer (OHE sur les articles notamment). Une fois la session terminée, je teste ca mais une fois de plus "Memory Error"… Je trouve peut-être une façon de regrouper les articles par sous-groupes via un traitement par mot clé à faire.</w:t>
       </w:r>
     </w:p>
     <w:p>
@@ -6927,26 +6177,13 @@
         <w:t>mets</w:t>
       </w:r>
       <w:r>
-        <w:t xml:space="preserve"> en place quelques </w:t>
-      </w:r>
-      <w:proofErr w:type="spellStart"/>
-      <w:r>
-        <w:t>Regexp</w:t>
-      </w:r>
-      <w:proofErr w:type="spellEnd"/>
-      <w:r>
-        <w:t xml:space="preserve"> pour grouper les articles entre eux mais cela n'est pas évident. Malgré une dizaine de </w:t>
-      </w:r>
-      <w:proofErr w:type="spellStart"/>
+        <w:t xml:space="preserve"> en place quelques Regexp pour grouper les articles entre eux mais cela n'est pas évident. Malgré une dizaine de </w:t>
+      </w:r>
       <w:r>
         <w:t>R</w:t>
       </w:r>
       <w:r>
-        <w:t>egexp</w:t>
-      </w:r>
-      <w:proofErr w:type="spellEnd"/>
-      <w:r>
-        <w:t>, la réduction n'est pas énorme. Une alternative reste à générer via un script python ce dataset et fusionner dans un 1</w:t>
+        <w:t>egexp, la réduction n'est pas énorme. Une alternative reste à générer via un script python ce dataset et fusionner dans un 1</w:t>
       </w:r>
       <w:r>
         <w:rPr>
@@ -6957,40 +6194,11 @@
       <w:r>
         <w:t xml:space="preserve"> temps par </w:t>
       </w:r>
-      <w:proofErr w:type="spellStart"/>
-      <w:r>
-        <w:t>Invoice</w:t>
-      </w:r>
-      <w:proofErr w:type="spellEnd"/>
-      <w:r>
-        <w:t xml:space="preserve"> </w:t>
-      </w:r>
-      <w:proofErr w:type="spellStart"/>
-      <w:r>
-        <w:t>Number</w:t>
-      </w:r>
-      <w:proofErr w:type="spellEnd"/>
-      <w:r>
-        <w:t xml:space="preserve">. Cela va être à tester ce weekend end. Le reste des datas était plutôt bien géré (gestion par jour et moment de la journée, nb d'achats, moyenne de visites etc…). Du coup après ce traitement, le </w:t>
-      </w:r>
-      <w:proofErr w:type="spellStart"/>
-      <w:r>
-        <w:t>clustering</w:t>
-      </w:r>
-      <w:proofErr w:type="spellEnd"/>
-      <w:r>
-        <w:t xml:space="preserve"> va pouvoir être mis en place pour labéliser les clients et il</w:t>
-      </w:r>
-      <w:r>
-        <w:t xml:space="preserve"> restera à faire un </w:t>
-      </w:r>
-      <w:proofErr w:type="spellStart"/>
-      <w:r>
-        <w:t>classifieur</w:t>
-      </w:r>
-      <w:proofErr w:type="spellEnd"/>
-      <w:r>
-        <w:t>.</w:t>
+      <w:r>
+        <w:t>Invoice Number. Cela va être à tester ce weekend end. Le reste des datas était plutôt bien géré (gestion par jour et moment de la journée, nb d'achats, moyenne de visites etc…). Du coup après ce traitement, le clustering va pouvoir être mis en place pour labéliser les clients et il</w:t>
+      </w:r>
+      <w:r>
+        <w:t xml:space="preserve"> restera à faire un classifieur.</w:t>
       </w:r>
     </w:p>
     <w:p>
@@ -7016,15 +6224,7 @@
         <w:t>façon</w:t>
       </w:r>
       <w:r>
-        <w:t xml:space="preserve"> de les classer. Le fonctionnement par </w:t>
-      </w:r>
-      <w:proofErr w:type="spellStart"/>
-      <w:r>
-        <w:t>Regexp</w:t>
-      </w:r>
-      <w:proofErr w:type="spellEnd"/>
-      <w:r>
-        <w:t xml:space="preserve"> n'étant pas faisable, je pense à faire un 1</w:t>
+        <w:t xml:space="preserve"> de les classer. Le fonctionnement par Regexp n'étant pas faisable, je pense à faire un 1</w:t>
       </w:r>
       <w:r>
         <w:rPr>
@@ -7033,31 +6233,7 @@
         <w:t>er</w:t>
       </w:r>
       <w:r>
-        <w:t xml:space="preserve"> </w:t>
-      </w:r>
-      <w:proofErr w:type="spellStart"/>
-      <w:r>
-        <w:t>clustering</w:t>
-      </w:r>
-      <w:proofErr w:type="spellEnd"/>
-      <w:r>
-        <w:t xml:space="preserve"> et remplacer chaque article par son cluster. Ensuite il sera plus facile de le OHE et grouper le dataset par </w:t>
-      </w:r>
-      <w:proofErr w:type="spellStart"/>
-      <w:r>
-        <w:t>invoice</w:t>
-      </w:r>
-      <w:proofErr w:type="spellEnd"/>
-      <w:r>
-        <w:t xml:space="preserve"> et par Client au final. L'objectif de la soirée a été de mettre en place ce </w:t>
-      </w:r>
-      <w:proofErr w:type="spellStart"/>
-      <w:r>
-        <w:t>clustering</w:t>
-      </w:r>
-      <w:proofErr w:type="spellEnd"/>
-      <w:r>
-        <w:t xml:space="preserve">.  </w:t>
+        <w:t xml:space="preserve"> clustering et remplacer chaque article par son cluster. Ensuite il sera plus facile de le OHE et grouper le dataset par invoice et par Client au final. L'objectif de la soirée a été de mettre en place ce clustering.  </w:t>
       </w:r>
     </w:p>
     <w:p>
@@ -7078,29 +6254,13 @@
         <w:jc w:val="both"/>
       </w:pPr>
       <w:r>
-        <w:t xml:space="preserve">Le </w:t>
-      </w:r>
-      <w:proofErr w:type="spellStart"/>
-      <w:r>
-        <w:t>clustering</w:t>
-      </w:r>
-      <w:proofErr w:type="spellEnd"/>
-      <w:r>
-        <w:t xml:space="preserve"> étant bien commencé, j'ai fait l'</w:t>
+        <w:t>Le clustering étant bien commencé, j'ai fait l'</w:t>
       </w:r>
       <w:r>
         <w:t>agrégation</w:t>
       </w:r>
       <w:r>
-        <w:t xml:space="preserve"> au dataset initial et préparé le dataset par clients. Sur ce nouveau dataset, un second </w:t>
-      </w:r>
-      <w:proofErr w:type="spellStart"/>
-      <w:r>
-        <w:t>clustering</w:t>
-      </w:r>
-      <w:proofErr w:type="spellEnd"/>
-      <w:r>
-        <w:t xml:space="preserve"> va être appliqué pour labéliser les clients en fonction de ce qu'ils achètent mais aussi en fonction de leur fréquence d'achat, panier moyen, localisation etc.</w:t>
+        <w:t xml:space="preserve"> au dataset initial et préparé le dataset par clients. Sur ce nouveau dataset, un second clustering va être appliqué pour labéliser les clients en fonction de ce qu'ils achètent mais aussi en fonction de leur fréquence d'achat, panier moyen, localisation etc.</w:t>
       </w:r>
     </w:p>
     <w:p>
@@ -7109,25 +6269,7 @@
         <w:jc w:val="both"/>
       </w:pPr>
       <w:r>
-        <w:t xml:space="preserve">Le résultat de ce second </w:t>
-      </w:r>
-      <w:proofErr w:type="spellStart"/>
-      <w:r>
-        <w:t>clustering</w:t>
-      </w:r>
-      <w:proofErr w:type="spellEnd"/>
-      <w:r>
-        <w:t xml:space="preserve"> est un peu curieux car j'ai 2 principaux Cluster avec 3300 clients, 1 de 120 et un de 4… Un premier test de classifier donne des résultats correct mais il faut encore en tester certain et fine-tune les meilleurs. Une fois cale fait, il restera </w:t>
-      </w:r>
-      <w:proofErr w:type="spellStart"/>
-      <w:proofErr w:type="gramStart"/>
-      <w:r>
-        <w:t>a</w:t>
-      </w:r>
-      <w:proofErr w:type="spellEnd"/>
-      <w:proofErr w:type="gramEnd"/>
-      <w:r>
-        <w:t xml:space="preserve"> préparer le code pour tester un client lambda.</w:t>
+        <w:t>Le résultat de ce second clustering est un peu curieux car j'ai 2 principaux Cluster avec 3300 clients, 1 de 120 et un de 4… Un premier test de classifier donne des résultats correct mais il faut encore en tester certain et fine-tune les meilleurs. Une fois cale fait, il restera a préparer le code pour tester un client lambda.</w:t>
       </w:r>
     </w:p>
     <w:p>
@@ -7147,15 +6289,7 @@
         <w:jc w:val="both"/>
       </w:pPr>
       <w:r>
-        <w:t xml:space="preserve">Pas mal de temps ont été nécessaire pour rendre le notebook un peu plus lisible comme il n'y a pas de rapport à fournir. Lors de la mise en place de visualisations, je me suis rendu compte aussi d'erreurs que j'ai fixé. Au final il reste des points assez curieux au niveau du </w:t>
-      </w:r>
-      <w:proofErr w:type="spellStart"/>
-      <w:r>
-        <w:t>clustering</w:t>
-      </w:r>
-      <w:proofErr w:type="spellEnd"/>
-      <w:r>
-        <w:t>. Ce sont des points à voir avec mon mentor lors de la prochaine session. Mais globalement, le projet à bien avancé, il reste à faire le code de classification sur les données d'un clie</w:t>
+        <w:t>Pas mal de temps ont été nécessaire pour rendre le notebook un peu plus lisible comme il n'y a pas de rapport à fournir. Lors de la mise en place de visualisations, je me suis rendu compte aussi d'erreurs que j'ai fixé. Au final il reste des points assez curieux au niveau du clustering. Ce sont des points à voir avec mon mentor lors de la prochaine session. Mais globalement, le projet à bien avancé, il reste à faire le code de classification sur les données d'un clie</w:t>
       </w:r>
       <w:r>
         <w:t>nt lambda ainsi que la présentation.</w:t>
@@ -7193,55 +6327,7 @@
         <w:jc w:val="both"/>
       </w:pPr>
       <w:r>
-        <w:t xml:space="preserve">Lors de l'investigation sur l'échec de </w:t>
-      </w:r>
-      <w:proofErr w:type="spellStart"/>
-      <w:r>
-        <w:t>clustering</w:t>
-      </w:r>
-      <w:proofErr w:type="spellEnd"/>
-      <w:r>
-        <w:t xml:space="preserve">, je me suis rendu compte que cela était </w:t>
-      </w:r>
-      <w:proofErr w:type="spellStart"/>
-      <w:r>
-        <w:t>du</w:t>
-      </w:r>
-      <w:proofErr w:type="spellEnd"/>
-      <w:r>
-        <w:t xml:space="preserve"> à une mauvais interprétation du  Score de Silhouette. J'utilisais toujours le nb de cluster minimisant ce score (comme s'il évaluait une entropie). J'ai vu cela suite à un autre test de </w:t>
-      </w:r>
-      <w:proofErr w:type="spellStart"/>
-      <w:r>
-        <w:t>clustering</w:t>
-      </w:r>
-      <w:proofErr w:type="spellEnd"/>
-      <w:r>
-        <w:t xml:space="preserve"> ou le Score était négatif. De ce fait, j'ai repris les étapes du </w:t>
-      </w:r>
-      <w:proofErr w:type="spellStart"/>
-      <w:r>
-        <w:t>clustering</w:t>
-      </w:r>
-      <w:proofErr w:type="spellEnd"/>
-      <w:r>
-        <w:t xml:space="preserve">. Pour aider le modèle, j'ai retiré les keywords très fréquents qui ne décrivent pas les objets (set, Christmas, Vintage, …). Additionné à cela, j'ai utilisé un discount factor sur les colonnes pour réduire l'impact sur le </w:t>
-      </w:r>
-      <w:proofErr w:type="spellStart"/>
-      <w:r>
-        <w:t>clustering</w:t>
-      </w:r>
-      <w:proofErr w:type="spellEnd"/>
-      <w:r>
-        <w:t xml:space="preserve"> d'un mot très peu utilisé. Cela m'a permis d'avoir un bien meilleur </w:t>
-      </w:r>
-      <w:proofErr w:type="spellStart"/>
-      <w:r>
-        <w:t>clustering</w:t>
-      </w:r>
-      <w:proofErr w:type="spellEnd"/>
-      <w:r>
-        <w:t xml:space="preserve"> (Silhouette Score x 10 par rapport au précédent). </w:t>
+        <w:t xml:space="preserve">Lors de l'investigation sur l'échec de clustering, je me suis rendu compte que cela était du à une mauvais interprétation du  Score de Silhouette. J'utilisais toujours le nb de cluster minimisant ce score (comme s'il évaluait une entropie). J'ai vu cela suite à un autre test de clustering ou le Score était négatif. De ce fait, j'ai repris les étapes du clustering. Pour aider le modèle, j'ai retiré les keywords très fréquents qui ne décrivent pas les objets (set, Christmas, Vintage, …). Additionné à cela, j'ai utilisé un discount factor sur les colonnes pour réduire l'impact sur le clustering d'un mot très peu utilisé. Cela m'a permis d'avoir un bien meilleur clustering (Silhouette Score x 10 par rapport au précédent). </w:t>
       </w:r>
     </w:p>
     <w:p>
@@ -7250,39 +6336,7 @@
         <w:jc w:val="both"/>
       </w:pPr>
       <w:r>
-        <w:t xml:space="preserve">Ensuite, j'ai repris le </w:t>
-      </w:r>
-      <w:proofErr w:type="spellStart"/>
-      <w:r>
-        <w:t>Clustering</w:t>
-      </w:r>
-      <w:proofErr w:type="spellEnd"/>
-      <w:r>
-        <w:t xml:space="preserve"> des clients. Au lieu d'utiliser un Standard </w:t>
-      </w:r>
-      <w:proofErr w:type="spellStart"/>
-      <w:r>
-        <w:t>Scaler</w:t>
-      </w:r>
-      <w:proofErr w:type="spellEnd"/>
-      <w:r>
-        <w:t xml:space="preserve"> qui réduit le Score de Silhouette, je l'ai repris avec le </w:t>
-      </w:r>
-      <w:proofErr w:type="spellStart"/>
-      <w:r>
-        <w:t>MinMax</w:t>
-      </w:r>
-      <w:proofErr w:type="spellEnd"/>
-      <w:r>
-        <w:t xml:space="preserve"> et là, j'ai eu un </w:t>
-      </w:r>
-      <w:proofErr w:type="spellStart"/>
-      <w:r>
-        <w:t>clustering</w:t>
-      </w:r>
-      <w:proofErr w:type="spellEnd"/>
-      <w:r>
-        <w:t xml:space="preserve"> bien plus pertinent.</w:t>
+        <w:t>Ensuite, j'ai repris le Clustering des clients. Au lieu d'utiliser un Standard Scaler qui réduit le Score de Silhouette, je l'ai repris avec le MinMax et là, j'ai eu un clustering bien plus pertinent.</w:t>
       </w:r>
     </w:p>
     <w:p>
@@ -7291,39 +6345,7 @@
         <w:jc w:val="both"/>
       </w:pPr>
       <w:r>
-        <w:t xml:space="preserve">Pour finir j'ai repris la partie d'entrainement des </w:t>
-      </w:r>
-      <w:proofErr w:type="spellStart"/>
-      <w:r>
-        <w:t>classifieurs</w:t>
-      </w:r>
-      <w:proofErr w:type="spellEnd"/>
-      <w:r>
-        <w:t xml:space="preserve"> car le meilleur </w:t>
-      </w:r>
-      <w:proofErr w:type="spellStart"/>
-      <w:r>
-        <w:t>classifieur</w:t>
-      </w:r>
-      <w:proofErr w:type="spellEnd"/>
-      <w:r>
-        <w:t xml:space="preserve"> a aussi changé (passé de SVC à </w:t>
-      </w:r>
-      <w:proofErr w:type="spellStart"/>
-      <w:r>
-        <w:t>Random</w:t>
-      </w:r>
-      <w:proofErr w:type="spellEnd"/>
-      <w:r>
-        <w:t xml:space="preserve"> Forest). Le Fine-</w:t>
-      </w:r>
-      <w:proofErr w:type="spellStart"/>
-      <w:r>
-        <w:t>Tuning</w:t>
-      </w:r>
-      <w:proofErr w:type="spellEnd"/>
-      <w:r>
-        <w:t xml:space="preserve"> a été fait mais pas encore de visualisations.</w:t>
+        <w:t>Pour finir j'ai repris la partie d'entrainement des classifieurs car le meilleur classifieur a aussi changé (passé de SVC à Random Forest). Le Fine-Tuning a été fait mais pas encore de visualisations.</w:t>
       </w:r>
     </w:p>
     <w:p>
@@ -7379,47 +6401,7 @@
       </w:pPr>
       <w:r>
         <w:tab/>
-        <w:t xml:space="preserve">En attendant la session de mentorat pour voir certains points du P5 (et n'étant pas sur du P8, j'ai décidé de repartir un peu sur le P7). J'ai commencé le notebook d'exploration ou j'ai fait la préparation des images. J'ai aussi cherché comment faire le training de façon plus propre car jusque-là je classais les images dans des </w:t>
-      </w:r>
-      <w:proofErr w:type="spellStart"/>
-      <w:r>
-        <w:t>folders</w:t>
-      </w:r>
-      <w:proofErr w:type="spellEnd"/>
-      <w:r>
-        <w:t xml:space="preserve"> par classe pour pouvoir utiliser la fonction de </w:t>
-      </w:r>
-      <w:proofErr w:type="spellStart"/>
-      <w:r>
-        <w:t>Keras</w:t>
-      </w:r>
-      <w:proofErr w:type="spellEnd"/>
-      <w:r>
-        <w:t xml:space="preserve"> (</w:t>
-      </w:r>
-      <w:proofErr w:type="spellStart"/>
-      <w:r>
-        <w:t>flow_from_directory</w:t>
-      </w:r>
-      <w:proofErr w:type="spellEnd"/>
-      <w:r>
-        <w:t xml:space="preserve">). Le problème c'est qu'il n'est pas possible ensuite de l'utiliser dans un </w:t>
-      </w:r>
-      <w:proofErr w:type="spellStart"/>
-      <w:r>
-        <w:t>folder</w:t>
-      </w:r>
-      <w:proofErr w:type="spellEnd"/>
-      <w:r>
-        <w:t xml:space="preserve"> avec toutes les images de test. Cela a nécessité pas mal de </w:t>
-      </w:r>
-      <w:proofErr w:type="spellStart"/>
-      <w:r>
-        <w:t>re</w:t>
-      </w:r>
-      <w:proofErr w:type="spellEnd"/>
-      <w:r>
-        <w:t xml:space="preserve">-travail de certains bout de code. </w:t>
+        <w:t xml:space="preserve">En attendant la session de mentorat pour voir certains points du P5 (et n'étant pas sur du P8, j'ai décidé de repartir un peu sur le P7). J'ai commencé le notebook d'exploration ou j'ai fait la préparation des images. J'ai aussi cherché comment faire le training de façon plus propre car jusque-là je classais les images dans des folders par classe pour pouvoir utiliser la fonction de Keras (flow_from_directory). Le problème c'est qu'il n'est pas possible ensuite de l'utiliser dans un folder avec toutes les images de test. Cela a nécessité pas mal de re-travail de certains bout de code. </w:t>
       </w:r>
     </w:p>
     <w:p>
@@ -7428,15 +6410,7 @@
       </w:pPr>
       <w:r>
         <w:tab/>
-        <w:t xml:space="preserve">Par la suite, il y a eu la session de mentorat ou l'on a discuté du P5 et notamment 2 erreurs que j'avais faite (score de silhouette et du coup </w:t>
-      </w:r>
-      <w:proofErr w:type="spellStart"/>
-      <w:r>
-        <w:t>scaling</w:t>
-      </w:r>
-      <w:proofErr w:type="spellEnd"/>
-      <w:r>
-        <w:t xml:space="preserve">). On a aussi abordé le cas du P8 afin de savoir si tout ce que j'ai fait était vain. Il semblerait que non donc je suis rassuré. </w:t>
+        <w:t xml:space="preserve">Par la suite, il y a eu la session de mentorat ou l'on a discuté du P5 et notamment 2 erreurs que j'avais faite (score de silhouette et du coup scaling). On a aussi abordé le cas du P8 afin de savoir si tout ce que j'ai fait était vain. Il semblerait que non donc je suis rassuré. </w:t>
       </w:r>
     </w:p>
     <w:p>
@@ -7462,23 +6436,7 @@
         <w:t>https://www.youtube.com/watch?v=upfgTWrhkpg&amp;t=150s</w:t>
       </w:r>
       <w:r>
-        <w:t xml:space="preserve">), j'ai voulu mettre en place </w:t>
-      </w:r>
-      <w:proofErr w:type="spellStart"/>
-      <w:r>
-        <w:t>premierement</w:t>
-      </w:r>
-      <w:proofErr w:type="spellEnd"/>
-      <w:r>
-        <w:t xml:space="preserve"> la data augmentation en doublant le dataset avec les images flippés verticalement. Ensuite, j'ai fait un autre script qui extrait les </w:t>
-      </w:r>
-      <w:proofErr w:type="spellStart"/>
-      <w:r>
-        <w:t>transfer</w:t>
-      </w:r>
-      <w:proofErr w:type="spellEnd"/>
-      <w:r>
-        <w:t xml:space="preserve">-values pour différents modèles. De ce fait, il était ensuite beaucoup plus rapide d'entrainer un modèle (environ 1min vs un nuit). </w:t>
+        <w:t xml:space="preserve">), j'ai voulu mettre en place premierement la data augmentation en doublant le dataset avec les images flippés verticalement. Ensuite, j'ai fait un autre script qui extrait les transfer-values pour différents modèles. De ce fait, il était ensuite beaucoup plus rapide d'entrainer un modèle (environ 1min vs un nuit). </w:t>
       </w:r>
     </w:p>
     <w:p>
@@ -7507,15 +6465,7 @@
       </w:pPr>
       <w:r>
         <w:tab/>
-        <w:t xml:space="preserve">Un peu fatigué de la semaine et travaillant le samedi, j'ai peu travaillé. L'idée était juste de trouver un QRNN fonctionnel pour le P8 et le comparer aux LSTM/GRU/SRNN. Celui-ci a été trouvé et j'ai par la </w:t>
-      </w:r>
-      <w:proofErr w:type="spellStart"/>
-      <w:r>
-        <w:t>meme</w:t>
-      </w:r>
-      <w:proofErr w:type="spellEnd"/>
-      <w:r>
-        <w:t xml:space="preserve"> occasion découvert un dataset pour l'analyse de sentiments. Celui-ci sera encore plus parlant pour les RNN donc celui devra être testé pour le rapport</w:t>
+        <w:t>Un peu fatigué de la semaine et travaillant le samedi, j'ai peu travaillé. L'idée était juste de trouver un QRNN fonctionnel pour le P8 et le comparer aux LSTM/GRU/SRNN. Celui-ci a été trouvé et j'ai par la meme occasion découvert un dataset pour l'analyse de sentiments. Celui-ci sera encore plus parlant pour les RNN donc celui devra être testé pour le rapport</w:t>
       </w:r>
     </w:p>
     <w:p>
@@ -7585,13 +6535,8 @@
         <w:jc w:val="both"/>
       </w:pPr>
       <w:r>
-        <w:t xml:space="preserve">Durant l'après-midi, le P8 a été repris pour changer le dataset d'exemple pour une analyse de sentiments, le QRNN a été implémenté dessus. Par contre le training étant très long, un code python a été mis en place au lieu du Notebook pour le faire tourner en fond pendant le temps </w:t>
-      </w:r>
-      <w:proofErr w:type="spellStart"/>
-      <w:r>
-        <w:t>necessaires</w:t>
-      </w:r>
-      <w:proofErr w:type="spellEnd"/>
+        <w:t>Durant l'après-midi, le P8 a été repris pour changer le dataset d'exemple pour une analyse de sentiments, le QRNN a été implémenté dessus. Par contre le training étant très long, un code python a été mis en place au lieu du Notebook pour le faire tourner en fond pendant le temps necessaires</w:t>
+      </w:r>
     </w:p>
     <w:p>
       <w:pPr>
@@ -7599,15 +6544,7 @@
         <w:jc w:val="both"/>
       </w:pPr>
       <w:r>
-        <w:t xml:space="preserve">Après cela, j'ai préparé le </w:t>
-      </w:r>
-      <w:proofErr w:type="spellStart"/>
-      <w:r>
-        <w:t>powerpoint</w:t>
-      </w:r>
-      <w:proofErr w:type="spellEnd"/>
-      <w:r>
-        <w:t xml:space="preserve"> du P5 pour la présentation cette semaine et fait un passage à blanc</w:t>
+        <w:t>Après cela, j'ai préparé le powerpoint du P5 pour la présentation cette semaine et fait un passage à blanc</w:t>
       </w:r>
     </w:p>
     <w:p>
@@ -7616,64 +6553,11 @@
         <w:jc w:val="both"/>
       </w:pPr>
       <w:r>
-        <w:t xml:space="preserve">Dans la soirée, j'ai continué le P8. Lors de la création des graphes, je me suis rendu compte que malgré la mise en place d'un </w:t>
-      </w:r>
-      <w:proofErr w:type="spellStart"/>
-      <w:r>
-        <w:t>EarlyStop</w:t>
-      </w:r>
-      <w:proofErr w:type="spellEnd"/>
-      <w:r>
-        <w:t xml:space="preserve"> pour éviter l'</w:t>
-      </w:r>
-      <w:proofErr w:type="spellStart"/>
-      <w:r>
-        <w:t>overfitting</w:t>
-      </w:r>
-      <w:proofErr w:type="spellEnd"/>
-      <w:r>
-        <w:t xml:space="preserve">, les modèles avaient </w:t>
-      </w:r>
-      <w:proofErr w:type="spellStart"/>
-      <w:r>
-        <w:t>overfitté</w:t>
-      </w:r>
-      <w:proofErr w:type="spellEnd"/>
-      <w:r>
-        <w:t xml:space="preserve">. En fait, il faut moins d'une </w:t>
-      </w:r>
-      <w:proofErr w:type="spellStart"/>
-      <w:r>
-        <w:t>Epoch</w:t>
-      </w:r>
-      <w:proofErr w:type="spellEnd"/>
-      <w:r>
-        <w:t xml:space="preserve"> pour entrainer les modèles et de ce fait </w:t>
-      </w:r>
-      <w:proofErr w:type="gramStart"/>
-      <w:r>
-        <w:t xml:space="preserve">le </w:t>
-      </w:r>
-      <w:proofErr w:type="spellStart"/>
-      <w:r>
-        <w:t>Early</w:t>
-      </w:r>
-      <w:proofErr w:type="spellEnd"/>
-      <w:proofErr w:type="gramEnd"/>
-      <w:r>
-        <w:t xml:space="preserve"> Stop ne fonctionne </w:t>
+        <w:t xml:space="preserve">Dans la soirée, j'ai continué le P8. Lors de la création des graphes, je me suis rendu compte que malgré la mise en place d'un EarlyStop pour éviter l'overfitting, les modèles avaient overfitté. En fait, il faut moins d'une Epoch pour entrainer les modèles et de ce fait le Early Stop ne fonctionne </w:t>
       </w:r>
       <w:r>
         <w:lastRenderedPageBreak/>
-        <w:t xml:space="preserve">pas. J'ai donc dû reprendre l'ensemble du code et récupérer les données par batch plutôt que par </w:t>
-      </w:r>
-      <w:proofErr w:type="spellStart"/>
-      <w:r>
-        <w:t>Epoch</w:t>
-      </w:r>
-      <w:proofErr w:type="spellEnd"/>
-      <w:r>
-        <w:t xml:space="preserve"> et refaire les graphes (De plus, on n'a plus </w:t>
+        <w:t xml:space="preserve">pas. J'ai donc dû reprendre l'ensemble du code et récupérer les données par batch plutôt que par Epoch et refaire les graphes (De plus, on n'a plus </w:t>
       </w:r>
       <w:r>
         <w:t>accès</w:t>
@@ -7691,15 +6575,7 @@
         <w:t>rb</w:t>
       </w:r>
       <w:r>
-        <w:t xml:space="preserve">e de validation car celle-ci n'est faisable que par </w:t>
-      </w:r>
-      <w:proofErr w:type="spellStart"/>
-      <w:r>
-        <w:t>Epoch</w:t>
-      </w:r>
-      <w:proofErr w:type="spellEnd"/>
-      <w:r>
-        <w:t>…).</w:t>
+        <w:t>e de validation car celle-ci n'est faisable que par Epoch…).</w:t>
       </w:r>
     </w:p>
     <w:p>
@@ -7725,15 +6601,7 @@
         <w:jc w:val="both"/>
       </w:pPr>
       <w:r>
-        <w:t xml:space="preserve">Le P8 a été repris une fois de plus, modification du rapport après les changements d'hier. Une comparaison des temps de calculs ont aussi été faits. Une fois le rapport terminé, le </w:t>
-      </w:r>
-      <w:proofErr w:type="spellStart"/>
-      <w:r>
-        <w:t>ppt</w:t>
-      </w:r>
-      <w:proofErr w:type="spellEnd"/>
-      <w:r>
-        <w:t xml:space="preserve"> a été commencé pour en discuter avec le mentor la semaine prochaine. </w:t>
+        <w:t xml:space="preserve">Le P8 a été repris une fois de plus, modification du rapport après les changements d'hier. Une comparaison des temps de calculs ont aussi été faits. Une fois le rapport terminé, le ppt a été commencé pour en discuter avec le mentor la semaine prochaine. </w:t>
       </w:r>
     </w:p>
     <w:p>
@@ -7765,31 +6633,7 @@
       </w:pPr>
       <w:r>
         <w:tab/>
-        <w:t xml:space="preserve">Après avoir refait à blanc une soutenance, j'ai voulu tester les performances des modèles sur le P7. J'ai passé un peu de temps à sélectionner les modèles et les fine-tuner. Suite à cela, j'ai voulu faire la prédiction sur le test Dataset de </w:t>
-      </w:r>
-      <w:proofErr w:type="spellStart"/>
-      <w:r>
-        <w:t>Kaggle</w:t>
-      </w:r>
-      <w:proofErr w:type="spellEnd"/>
-      <w:r>
-        <w:t xml:space="preserve"> afin de voir mes résultats. Malgré un </w:t>
-      </w:r>
-      <w:proofErr w:type="spellStart"/>
-      <w:r>
-        <w:t>Loss</w:t>
-      </w:r>
-      <w:proofErr w:type="spellEnd"/>
-      <w:r>
-        <w:t xml:space="preserve"> de 0.3 sur mes données, j'ai un </w:t>
-      </w:r>
-      <w:proofErr w:type="spellStart"/>
-      <w:r>
-        <w:t>loss</w:t>
-      </w:r>
-      <w:proofErr w:type="spellEnd"/>
-      <w:r>
-        <w:t xml:space="preserve"> de 0.67 sur les données de test. Un nettoyage devra peut-être s'imposer aussi sur ce dataset mais dans un premier temps, l'idée reste d'avancer sur les projets du parcours.</w:t>
+        <w:t>Après avoir refait à blanc une soutenance, j'ai voulu tester les performances des modèles sur le P7. J'ai passé un peu de temps à sélectionner les modèles et les fine-tuner. Suite à cela, j'ai voulu faire la prédiction sur le test Dataset de Kaggle afin de voir mes résultats. Malgré un Loss de 0.3 sur mes données, j'ai un loss de 0.67 sur les données de test. Un nettoyage devra peut-être s'imposer aussi sur ce dataset mais dans un premier temps, l'idée reste d'avancer sur les projets du parcours.</w:t>
       </w:r>
     </w:p>
     <w:p>
@@ -7847,31 +6691,7 @@
       </w:pPr>
       <w:r>
         <w:tab/>
-        <w:t xml:space="preserve">Lors de l'exploration, je me suis rendu compte que j'avais plus de 5900 tags différents pour 10 000 questions. De ce fait j'ai aussi essayé de modifier la </w:t>
-      </w:r>
-      <w:proofErr w:type="spellStart"/>
-      <w:r>
-        <w:t>regexp</w:t>
-      </w:r>
-      <w:proofErr w:type="spellEnd"/>
-      <w:r>
-        <w:t xml:space="preserve"> pour limiter aux questions ayant leurs tags dans le TOP 100. Le problème c'est que cela génère un timeout du serveur </w:t>
-      </w:r>
-      <w:proofErr w:type="spellStart"/>
-      <w:r>
-        <w:t>Stack</w:t>
-      </w:r>
-      <w:proofErr w:type="spellEnd"/>
-      <w:r>
-        <w:t xml:space="preserve"> </w:t>
-      </w:r>
-      <w:proofErr w:type="spellStart"/>
-      <w:r>
-        <w:t>Overflow</w:t>
-      </w:r>
-      <w:proofErr w:type="spellEnd"/>
-      <w:r>
-        <w:t>. De ce fait, j'ai téléchargé un 2</w:t>
+        <w:t>Lors de l'exploration, je me suis rendu compte que j'avais plus de 5900 tags différents pour 10 000 questions. De ce fait j'ai aussi essayé de modifier la regexp pour limiter aux questions ayant leurs tags dans le TOP 100. Le problème c'est que cela génère un timeout du serveur Stack Overflow. De ce fait, j'ai téléchargé un 2</w:t>
       </w:r>
       <w:r>
         <w:rPr>
@@ -7933,15 +6753,7 @@
       </w:pPr>
       <w:r>
         <w:tab/>
-        <w:t xml:space="preserve">Suite à cela, j'ai voulu continuer le P6 mais c'est toujours aussi difficile, </w:t>
-      </w:r>
-      <w:proofErr w:type="spellStart"/>
-      <w:r>
-        <w:t>voir</w:t>
-      </w:r>
-      <w:proofErr w:type="spellEnd"/>
-      <w:r>
-        <w:t xml:space="preserve"> même frustrant de galérer à avancer. La moindre étape m'oblige parfois à retourner en arrière pour modifier quelque chose. </w:t>
+        <w:t xml:space="preserve">Suite à cela, j'ai voulu continuer le P6 mais c'est toujours aussi difficile, voir même frustrant de galérer à avancer. La moindre étape m'oblige parfois à retourner en arrière pour modifier quelque chose. </w:t>
       </w:r>
     </w:p>
     <w:p>
@@ -7990,49 +6802,7 @@
       </w:pPr>
       <w:r>
         <w:tab/>
-        <w:t xml:space="preserve">Etant dans le flou sur le P6, ayant fini le P8 et bien avancé le P7, j'ai commencé </w:t>
-      </w:r>
-      <w:proofErr w:type="spellStart"/>
-      <w:proofErr w:type="gramStart"/>
-      <w:r>
-        <w:t>a</w:t>
-      </w:r>
-      <w:proofErr w:type="spellEnd"/>
-      <w:proofErr w:type="gramEnd"/>
-      <w:r>
-        <w:t xml:space="preserve"> regarder le P9 et chercher une compétition. Une des compétitions sur le </w:t>
-      </w:r>
-      <w:proofErr w:type="spellStart"/>
-      <w:r>
-        <w:t>forecast</w:t>
-      </w:r>
-      <w:proofErr w:type="spellEnd"/>
-      <w:r>
-        <w:t xml:space="preserve"> des visiteurs d'un restaurant me plaisait bien car pour une fois, il mixe plusieurs datasets et du </w:t>
-      </w:r>
-      <w:proofErr w:type="spellStart"/>
-      <w:r>
-        <w:t>forecast</w:t>
-      </w:r>
-      <w:proofErr w:type="spellEnd"/>
-      <w:r>
-        <w:t xml:space="preserve"> qui pourrait potentiellement me permettre de mettre en pratique les RNN vu au P8. J'ai donc commencé l'exploration des données. Malheureusement, cette </w:t>
-      </w:r>
-      <w:proofErr w:type="spellStart"/>
-      <w:r>
-        <w:t>competition</w:t>
-      </w:r>
-      <w:proofErr w:type="spellEnd"/>
-      <w:r>
-        <w:t xml:space="preserve"> s'</w:t>
-      </w:r>
-      <w:proofErr w:type="spellStart"/>
-      <w:r>
-        <w:t>acheve</w:t>
-      </w:r>
-      <w:proofErr w:type="spellEnd"/>
-      <w:r>
-        <w:t xml:space="preserve"> dans un mois et il sera difficile de la soutenir avant la fin.</w:t>
+        <w:t>Etant dans le flou sur le P6, ayant fini le P8 et bien avancé le P7, j'ai commencé a regarder le P9 et chercher une compétition. Une des compétitions sur le forecast des visiteurs d'un restaurant me plaisait bien car pour une fois, il mixe plusieurs datasets et du forecast qui pourrait potentiellement me permettre de mettre en pratique les RNN vu au P8. J'ai donc commencé l'exploration des données. Malheureusement, cette competition s'acheve dans un mois et il sera difficile de la soutenir avant la fin.</w:t>
       </w:r>
     </w:p>
     <w:p>
@@ -8055,39 +6825,7 @@
         <w:t>Après une session</w:t>
       </w:r>
       <w:r>
-        <w:t xml:space="preserve"> de mentorat bien </w:t>
-      </w:r>
-      <w:proofErr w:type="spellStart"/>
-      <w:r>
-        <w:t>débloquante</w:t>
-      </w:r>
-      <w:proofErr w:type="spellEnd"/>
-      <w:r>
-        <w:t xml:space="preserve">, j'ai pas mal d'idée de choses à implémenter sur le P6. Après avoir </w:t>
-      </w:r>
-      <w:proofErr w:type="spellStart"/>
-      <w:r>
-        <w:t>retéléchargé</w:t>
-      </w:r>
-      <w:proofErr w:type="spellEnd"/>
-      <w:r>
-        <w:t xml:space="preserve"> 2 dataset plus gros (50k </w:t>
-      </w:r>
-      <w:proofErr w:type="spellStart"/>
-      <w:r>
-        <w:t>posts</w:t>
-      </w:r>
-      <w:proofErr w:type="spellEnd"/>
-      <w:r>
-        <w:t xml:space="preserve">), je reprends le </w:t>
-      </w:r>
-      <w:proofErr w:type="spellStart"/>
-      <w:r>
-        <w:t>cleaning</w:t>
-      </w:r>
-      <w:proofErr w:type="spellEnd"/>
-      <w:r>
-        <w:t xml:space="preserve"> dessus et commence à refaire les différentes matrices nécessaires. Des problèmes de perfs commencent à se faire sentir. Au passage, j'en ai profité pour ajouter un peu de détail dans le notebook (notes, liens, …)</w:t>
+        <w:t xml:space="preserve"> de mentorat bien débloquante, j'ai pas mal d'idée de choses à implémenter sur le P6. Après avoir retéléchargé 2 dataset plus gros (50k posts), je reprends le cleaning dessus et commence à refaire les différentes matrices nécessaires. Des problèmes de perfs commencent à se faire sentir. Au passage, j'en ai profité pour ajouter un peu de détail dans le notebook (notes, liens, …)</w:t>
       </w:r>
     </w:p>
     <w:p>
@@ -8113,55 +6851,7 @@
       </w:pPr>
       <w:r>
         <w:tab/>
-        <w:t xml:space="preserve">La soirée commence avec pas mal de travail au programme, mise au propre du </w:t>
-      </w:r>
-      <w:proofErr w:type="spellStart"/>
-      <w:r>
-        <w:t>lceaning</w:t>
-      </w:r>
-      <w:proofErr w:type="spellEnd"/>
-      <w:r>
-        <w:t xml:space="preserve">, mise en place de sauvegarde des données pour ne pas tout retourner. Visualisation des </w:t>
-      </w:r>
-      <w:proofErr w:type="spellStart"/>
-      <w:r>
-        <w:t>topics</w:t>
-      </w:r>
-      <w:proofErr w:type="spellEnd"/>
-      <w:r>
-        <w:t xml:space="preserve"> avec </w:t>
-      </w:r>
-      <w:proofErr w:type="spellStart"/>
-      <w:r>
-        <w:t>WordClouds</w:t>
-      </w:r>
-      <w:proofErr w:type="spellEnd"/>
-      <w:r>
-        <w:t xml:space="preserve">, répartitions des </w:t>
-      </w:r>
-      <w:proofErr w:type="spellStart"/>
-      <w:r>
-        <w:t>posts</w:t>
-      </w:r>
-      <w:proofErr w:type="spellEnd"/>
-      <w:r>
-        <w:t xml:space="preserve"> dans les </w:t>
-      </w:r>
-      <w:proofErr w:type="spellStart"/>
-      <w:r>
-        <w:t>topics</w:t>
-      </w:r>
-      <w:proofErr w:type="spellEnd"/>
-      <w:r>
-        <w:t xml:space="preserve"> </w:t>
-      </w:r>
-      <w:proofErr w:type="spellStart"/>
-      <w:r>
-        <w:t>etc</w:t>
-      </w:r>
-      <w:proofErr w:type="spellEnd"/>
-      <w:r>
-        <w:t xml:space="preserve"> …</w:t>
+        <w:t>La soirée commence avec pas mal de travail au programme, mise au propre du lceaning, mise en place de sauvegarde des données pour ne pas tout retourner. Visualisation des topics avec WordClouds, répartitions des posts dans les topics etc …</w:t>
       </w:r>
     </w:p>
     <w:p>
@@ -8170,164 +6860,156 @@
       </w:pPr>
       <w:r>
         <w:tab/>
-        <w:t xml:space="preserve">Par la suite, J'ai testé de mettre en place un système de propositions de tags basés sur la répartition des </w:t>
-      </w:r>
-      <w:proofErr w:type="spellStart"/>
-      <w:r>
-        <w:t>topics</w:t>
-      </w:r>
-      <w:proofErr w:type="spellEnd"/>
-      <w:r>
-        <w:t xml:space="preserve"> dans </w:t>
+        <w:t xml:space="preserve">Par la suite, J'ai testé de mettre en place un système de propositions de tags basés sur la répartition des topics dans </w:t>
       </w:r>
       <w:r>
         <w:t>chaque</w:t>
+      </w:r>
+      <w:r>
+        <w:t xml:space="preserve"> posts. Malheureusement le résultat n'est pas celui escompté mais c'est tout de même qqch à présenter car il y a pas mal de choses intéressantes tout de même (Discussion sur le JS Divergence, visualisation du résultat, discussion des topics). Il reste maintenant à finir cette fin de projet et finir la mise en place du modèle supervisé avec des métriques plus justes.</w:t>
+      </w:r>
+    </w:p>
+    <w:p>
+      <w:pPr>
+        <w:pStyle w:val="Titre3"/>
+        <w:jc w:val="both"/>
+      </w:pPr>
+      <w:r>
+        <w:t>Jour 57 (29/12/17) – Durée travail 4h:</w:t>
+      </w:r>
+    </w:p>
+    <w:p>
+      <w:r>
+        <w:tab/>
+        <w:t>Le travail s'est surtout porté sur la partie de classification supervisé après avoir finalisé c qui était nécessaire pour finir la partie non supervisée de la veille. Différents modèles ont été testé mais beaucoup ne fonctionne pas comme souhaitée (OOM ou temps d'entrainement &gt; 20 min).</w:t>
+      </w:r>
+    </w:p>
+    <w:p>
+      <w:r>
+        <w:tab/>
+        <w:t xml:space="preserve">Pour la métrique, ont fonction a été mise en place pour </w:t>
+      </w:r>
+      <w:r>
+        <w:t>déterminer</w:t>
+      </w:r>
+      <w:r>
+        <w:t xml:space="preserve"> le % de tag dans le top 5 qui est dans le top ici initial. Je n'ai pas trouvé de métrique autre qui pourrait convenir car accuracy par exemple n'est pas fait pour </w:t>
+      </w:r>
+      <w:r>
+        <w:t>ça</w:t>
+      </w:r>
+      <w:r>
+        <w:t>.</w:t>
+      </w:r>
+    </w:p>
+    <w:p>
+      <w:pPr>
+        <w:pStyle w:val="Titre3"/>
+        <w:jc w:val="both"/>
+      </w:pPr>
+      <w:r>
+        <w:t xml:space="preserve">Jour 58 (30/12/17) – Durée travail </w:t>
+      </w:r>
+      <w:r>
+        <w:t>7</w:t>
+      </w:r>
+      <w:r>
+        <w:t>h</w:t>
+      </w:r>
+      <w:r>
+        <w:t>:</w:t>
+      </w:r>
+    </w:p>
+    <w:p>
+      <w:pPr>
+        <w:jc w:val="both"/>
+      </w:pPr>
+      <w:r>
+        <w:tab/>
+        <w:t>Après avoir décomposé le notebook en 3, le fine tuning des modèles supervisés a été fait. Pour remplacer le MLP, un NN avec keras a été mis car les matrices étaient très grandes. Il ne reste plus que l'API à faire avant de préparer le rapport / ppt.</w:t>
+      </w:r>
+    </w:p>
+    <w:p>
+      <w:pPr>
+        <w:jc w:val="both"/>
+      </w:pPr>
+      <w:r>
+        <w:tab/>
+        <w:t>Dans l'après-midi, l'API a été mise en place avec les résultats des 3 modèles supervisés ou non supervisés (normalisés ou non). Pour finir le rapport a été commencé.</w:t>
+      </w:r>
+    </w:p>
+    <w:p>
+      <w:pPr>
+        <w:pStyle w:val="Titre3"/>
+        <w:jc w:val="both"/>
+      </w:pPr>
+      <w:r>
+        <w:lastRenderedPageBreak/>
+        <w:t>Jour 5</w:t>
+      </w:r>
+      <w:r>
+        <w:t>9</w:t>
+      </w:r>
+      <w:r>
+        <w:t xml:space="preserve"> (3</w:t>
+      </w:r>
+      <w:r>
+        <w:t>1</w:t>
+      </w:r>
+      <w:r>
+        <w:t xml:space="preserve">/12/17) – Durée travail </w:t>
+      </w:r>
+      <w:r>
+        <w:t>4</w:t>
+      </w:r>
+      <w:r>
+        <w:t>h:</w:t>
+      </w:r>
+    </w:p>
+    <w:p>
+      <w:pPr>
+        <w:jc w:val="both"/>
+      </w:pPr>
+      <w:r>
+        <w:tab/>
+        <w:t>L'objectif du jour était de faire le rapport et la présentation pour le P6. Malgré quelques petits points à ajuster, ce qui a été prévu est fait. La fiche de Synthèse reste à faire, la relecture et finaliser la conclusion. Quant à la présentation, elle prend actuellement 27 min ce qui est correcte pour une target à 30 min.</w:t>
+      </w:r>
+    </w:p>
+    <w:p>
+      <w:pPr>
+        <w:jc w:val="both"/>
+      </w:pPr>
+      <w:r>
+        <w:tab/>
+        <w:t>Lors du passage à blanc sur la présentation, j'ai eu des idées de petites choses à tester encore sur les modèles (notamment l'analyse du poids des mots avec le modèle linéaire par tag).</w:t>
+      </w:r>
+      <w:r>
+        <w:t xml:space="preserve"> Cela ouvrira la nouvelle année </w:t>
+      </w:r>
+      <w:r>
+        <w:sym w:font="Wingdings" w:char="F04A"/>
       </w:r>
       <w:bookmarkStart w:id="57" w:name="_GoBack"/>
       <w:bookmarkEnd w:id="57"/>
-      <w:r>
-        <w:t xml:space="preserve"> </w:t>
-      </w:r>
-      <w:proofErr w:type="spellStart"/>
-      <w:r>
-        <w:t>posts</w:t>
-      </w:r>
-      <w:proofErr w:type="spellEnd"/>
-      <w:r>
-        <w:t xml:space="preserve">. Malheureusement le résultat n'est pas celui escompté mais c'est tout de même </w:t>
-      </w:r>
-      <w:proofErr w:type="spellStart"/>
-      <w:r>
-        <w:t>qqch</w:t>
-      </w:r>
-      <w:proofErr w:type="spellEnd"/>
-      <w:r>
-        <w:t xml:space="preserve"> à présenter car il y a pas mal de choses intéressantes tout de même (Discussion sur le JS Divergence, visualisation du résultat, discussion des </w:t>
-      </w:r>
-      <w:proofErr w:type="spellStart"/>
-      <w:r>
-        <w:t>topics</w:t>
-      </w:r>
-      <w:proofErr w:type="spellEnd"/>
-      <w:r>
-        <w:t>). Il reste maintenant à finir cette fin de projet et finir la mise en place du modèle supervisé avec des métriques plus justes.</w:t>
-      </w:r>
+    </w:p>
+    <w:p>
+      <w:pPr>
+        <w:jc w:val="both"/>
+      </w:pPr>
     </w:p>
     <w:p>
       <w:pPr>
         <w:pStyle w:val="Titre3"/>
-        <w:jc w:val="both"/>
-      </w:pPr>
-      <w:r>
-        <w:t>Jour 57 (29/12/17) – Durée travail 4h:</w:t>
-      </w:r>
-    </w:p>
-    <w:p>
-      <w:r>
-        <w:tab/>
-        <w:t>Le travail s'est surtout porté sur la partie de classification supervisé après avoir finalisé c qui était nécessaire pour finir la partie non supervisée de la veille. Différents modèles ont été testé mais beaucoup ne fonctionne pas comme souhaitée (OOM ou temps d'entrainement &gt; 20 min).</w:t>
-      </w:r>
-    </w:p>
-    <w:p>
-      <w:r>
-        <w:tab/>
-        <w:t xml:space="preserve">Pour la métrique, ont fonction a été mise en place pour </w:t>
-      </w:r>
-      <w:r>
-        <w:t>déterminer</w:t>
-      </w:r>
-      <w:r>
-        <w:t xml:space="preserve"> le % de tag dans le top 5 qui est dans le top ici initial. Je n'ai pas trouvé de métrique autre qui pourrait convenir car </w:t>
-      </w:r>
-      <w:proofErr w:type="spellStart"/>
-      <w:r>
-        <w:t>accuracy</w:t>
-      </w:r>
-      <w:proofErr w:type="spellEnd"/>
-      <w:r>
-        <w:t xml:space="preserve"> par exemple n'est pas fait pour </w:t>
-      </w:r>
-      <w:r>
-        <w:t>ça</w:t>
-      </w:r>
-      <w:r>
-        <w:t>.</w:t>
-      </w:r>
-    </w:p>
-    <w:p>
-      <w:pPr>
-        <w:pStyle w:val="Titre3"/>
-        <w:jc w:val="both"/>
-      </w:pPr>
-      <w:r>
-        <w:t xml:space="preserve">Jour 58 (30/12/17) – Durée travail </w:t>
-      </w:r>
-      <w:r>
-        <w:t>7</w:t>
-      </w:r>
-      <w:r>
-        <w:t>h</w:t>
-      </w:r>
-      <w:r>
-        <w:t>:</w:t>
-      </w:r>
-    </w:p>
-    <w:p>
-      <w:pPr>
-        <w:jc w:val="both"/>
-      </w:pPr>
-      <w:r>
-        <w:tab/>
-        <w:t xml:space="preserve">Après avoir décomposé le notebook en 3, le fine </w:t>
-      </w:r>
-      <w:proofErr w:type="spellStart"/>
-      <w:r>
-        <w:t>tuning</w:t>
-      </w:r>
-      <w:proofErr w:type="spellEnd"/>
-      <w:r>
-        <w:t xml:space="preserve"> des modèles supervisés a été fait. Pour remplacer le MLP, un NN avec </w:t>
-      </w:r>
-      <w:proofErr w:type="spellStart"/>
-      <w:r>
-        <w:t>keras</w:t>
-      </w:r>
-      <w:proofErr w:type="spellEnd"/>
-      <w:r>
-        <w:t xml:space="preserve"> a été mis car les matrices étaient très grandes. Il ne reste plus que l'API à faire avant de préparer le rapport / </w:t>
-      </w:r>
-      <w:proofErr w:type="spellStart"/>
-      <w:r>
-        <w:t>ppt</w:t>
-      </w:r>
-      <w:proofErr w:type="spellEnd"/>
-      <w:r>
-        <w:t>.</w:t>
-      </w:r>
-    </w:p>
-    <w:p>
-      <w:pPr>
-        <w:jc w:val="both"/>
-      </w:pPr>
-      <w:r>
-        <w:tab/>
-        <w:t>Dans l'après-midi, l'API a été mise en place avec les résultats des 3 modèles supervisés ou non supervisés (normalisés ou non). Pour finir le rapport a été commencé.</w:t>
-      </w:r>
-    </w:p>
-    <w:p>
-      <w:pPr>
-        <w:pStyle w:val="Titre3"/>
       </w:pPr>
       <w:bookmarkStart w:id="58" w:name="_Toc502259391"/>
       <w:r>
-        <w:lastRenderedPageBreak/>
         <w:t xml:space="preserve">Temps de travail : </w:t>
       </w:r>
       <w:r>
         <w:t>2</w:t>
       </w:r>
       <w:r>
-        <w:t>66</w:t>
+        <w:t>70</w:t>
       </w:r>
       <w:r>
         <w:t>h</w:t>
@@ -9547,7 +8229,7 @@
 </file>
 
 <file path=customXml/itemProps1.xml><?xml version="1.0" encoding="utf-8"?>
-<ds:datastoreItem xmlns:ds="http://schemas.openxmlformats.org/officeDocument/2006/customXml" ds:itemID="{38C7BA77-B1ED-4C86-BDD5-116FB4D42F6B}">
+<ds:datastoreItem xmlns:ds="http://schemas.openxmlformats.org/officeDocument/2006/customXml" ds:itemID="{C31AE976-3111-44A1-94D3-F0C17C8F5FEE}">
   <ds:schemaRefs>
     <ds:schemaRef ds:uri="http://schemas.openxmlformats.org/officeDocument/2006/bibliography"/>
   </ds:schemaRefs>

</xml_diff>

<commit_message>
ajout du jour 60
</commit_message>
<xml_diff>
--- a/Journal de suivi.docx
+++ b/Journal de suivi.docx
@@ -4171,18 +4171,44 @@
         <w:t>er</w:t>
       </w:r>
       <w:r>
-        <w:t xml:space="preserve"> jour de formation sur le cours de Data Analyst. Celui-ci commence par un premier cours pour apprendre à apprendre. N’ayant jamais « arrêté » d’apprendre de manière autodidacte, celui-ci s’est plutôt bien passé. Un peu de temps pour mettre à jour mes CVs (j’ai 2 versions différentes), une petite demi-heure pour la mise à jour de mon profil </w:t>
+        <w:t xml:space="preserve"> jour de formation sur le cours de Data </w:t>
+      </w:r>
+      <w:proofErr w:type="spellStart"/>
+      <w:r>
+        <w:t>Analyst</w:t>
+      </w:r>
+      <w:proofErr w:type="spellEnd"/>
+      <w:r>
+        <w:t xml:space="preserve">. Celui-ci commence par un premier cours pour apprendre à apprendre. N’ayant jamais « arrêté » d’apprendre de manière autodidacte, celui-ci s’est plutôt bien passé. Un peu de temps pour mettre à jour mes </w:t>
+      </w:r>
+      <w:proofErr w:type="spellStart"/>
+      <w:r>
+        <w:t>CVs</w:t>
+      </w:r>
+      <w:proofErr w:type="spellEnd"/>
+      <w:r>
+        <w:t xml:space="preserve"> (j’ai 2 versions différentes), une petite demi-heure pour la mise à jour de mon profil </w:t>
       </w:r>
       <w:hyperlink r:id="rId7" w:history="1">
+        <w:proofErr w:type="spellStart"/>
         <w:r>
           <w:rPr>
             <w:rStyle w:val="Lienhypertexte"/>
           </w:rPr>
           <w:t>Linkedin</w:t>
         </w:r>
+        <w:proofErr w:type="spellEnd"/>
       </w:hyperlink>
       <w:r>
-        <w:t xml:space="preserve"> incluant le début de la formation mais aussi l’ajout des 19 certificats déjà faits… En effet, j’ai commencé les cours depuis pas mal de temps sur OpenClassrooms mais j’ai décidé de faire les Quiz/Activités que récemment en ayant pris goût à l’apprentissage de la Data Science. Le passage en Premium m’a donc permis d’avoir accès au Certificats.</w:t>
+        <w:t xml:space="preserve"> incluant le début de la formation mais aussi l’ajout des 19 certificats déjà faits… En effet, j’ai commencé les cours depuis pas mal de temps sur </w:t>
+      </w:r>
+      <w:proofErr w:type="spellStart"/>
+      <w:r>
+        <w:t>OpenClassrooms</w:t>
+      </w:r>
+      <w:proofErr w:type="spellEnd"/>
+      <w:r>
+        <w:t xml:space="preserve"> mais j’ai décidé de faire les Quiz/Activités que récemment en ayant pris goût à l’apprentissage de la Data Science. Le passage en Premium m’a donc permis d’avoir accès au Certificats.</w:t>
       </w:r>
     </w:p>
     <w:p>
@@ -4270,7 +4296,15 @@
         <w:t>Etant en congé 2 jours, je me réveille tôt pour avancer (tout en sachant que la tâche sera longue et fastidieuse).</w:t>
       </w:r>
       <w:r>
-        <w:t xml:space="preserve"> Le data cleaning avance par à-coup. Notamment lors de colonne complexe à traiter (par exemple les traces, additifs, qui sont des concaténations de données). Cependant cela avance. A la fin du 1</w:t>
+        <w:t xml:space="preserve"> Le data </w:t>
+      </w:r>
+      <w:proofErr w:type="spellStart"/>
+      <w:r>
+        <w:t>cleaning</w:t>
+      </w:r>
+      <w:proofErr w:type="spellEnd"/>
+      <w:r>
+        <w:t xml:space="preserve"> avance par à-coup. Notamment lors de colonne complexe à traiter (par exemple les traces, additifs, qui sont des concaténations de données). Cependant cela avance. A la fin du 1</w:t>
       </w:r>
       <w:r>
         <w:rPr>
@@ -4324,7 +4358,15 @@
         <w:t>vue</w:t>
       </w:r>
       <w:r>
-        <w:t xml:space="preserve"> car on doit effectuer une Clustering mais sans avoir de labels particuliers. Du coup j'ai du mal à voir comment j'évaluerais par la suite les modèles. Mais bon il faut commencer par le commencement, place au nettoyage du dataset.</w:t>
+        <w:t xml:space="preserve"> car on doit effectuer une </w:t>
+      </w:r>
+      <w:proofErr w:type="spellStart"/>
+      <w:r>
+        <w:t>Clustering</w:t>
+      </w:r>
+      <w:proofErr w:type="spellEnd"/>
+      <w:r>
+        <w:t xml:space="preserve"> mais sans avoir de labels particuliers. Du coup j'ai du mal à voir comment j'évaluerais par la suite les modèles. Mais bon il faut commencer par le commencement, place au nettoyage du dataset.</w:t>
       </w:r>
     </w:p>
     <w:p>
@@ -4383,13 +4425,29 @@
       </w:pPr>
       <w:r>
         <w:tab/>
-        <w:t xml:space="preserve">Pour les 2 colonnes à problème, je décide dans un premier temps d'utiliser le LabelEncoder. L'objectif étant d'avoir "un premier jet" pour tester les modèles. Je l'applique donc sur chaque </w:t>
+        <w:t xml:space="preserve">Pour les 2 colonnes à problème, je décide dans un premier temps d'utiliser le </w:t>
+      </w:r>
+      <w:proofErr w:type="spellStart"/>
+      <w:r>
+        <w:t>LabelEncoder</w:t>
+      </w:r>
+      <w:proofErr w:type="spellEnd"/>
+      <w:r>
+        <w:t xml:space="preserve">. L'objectif étant d'avoir "un premier jet" pour tester les modèles. Je l'applique donc sur chaque </w:t>
       </w:r>
       <w:r>
         <w:t>colonne</w:t>
       </w:r>
       <w:r>
-        <w:t xml:space="preserve"> de type texte et teste le Kmeans, PCA et TSNE.</w:t>
+        <w:t xml:space="preserve"> de type texte et teste le </w:t>
+      </w:r>
+      <w:proofErr w:type="spellStart"/>
+      <w:r>
+        <w:t>Kmeans</w:t>
+      </w:r>
+      <w:proofErr w:type="spellEnd"/>
+      <w:r>
+        <w:t>, PCA et TSNE.</w:t>
       </w:r>
       <w:r>
         <w:t xml:space="preserve"> Peu importe le nombre de cluster, le </w:t>
@@ -4398,7 +4456,15 @@
         <w:t>résultat</w:t>
       </w:r>
       <w:r>
-        <w:t xml:space="preserve"> du kmeans ne me semble pas terrible visuellement. Si je regarde la liste </w:t>
+        <w:t xml:space="preserve"> du </w:t>
+      </w:r>
+      <w:proofErr w:type="spellStart"/>
+      <w:r>
+        <w:t>kmeans</w:t>
+      </w:r>
+      <w:proofErr w:type="spellEnd"/>
+      <w:r>
+        <w:t xml:space="preserve"> ne me semble pas terrible visuellement. Si je regarde la liste </w:t>
       </w:r>
       <w:r>
         <w:t>des films</w:t>
@@ -4470,13 +4536,29 @@
         <w:t>étant</w:t>
       </w:r>
       <w:r>
-        <w:t xml:space="preserve"> d'avoir les acteurs qui jouent beaucoup assez proche. En effet le LabelEncoder pour donner le Label 1 à </w:t>
-      </w:r>
-      <w:r>
-        <w:t>Johnny Dep</w:t>
-      </w:r>
-      <w:r>
-        <w:t xml:space="preserve">p et 55 à Orlando Bloom. De ce fait la distance entre ces 2 acteurs sera grand et donc illogique. Par contre tous </w:t>
+        <w:t xml:space="preserve"> d'avoir les acteurs qui jouent beaucoup assez proche. En effet le </w:t>
+      </w:r>
+      <w:proofErr w:type="spellStart"/>
+      <w:r>
+        <w:t>LabelEncoder</w:t>
+      </w:r>
+      <w:proofErr w:type="spellEnd"/>
+      <w:r>
+        <w:t xml:space="preserve"> pour donner le Label 1 à </w:t>
+      </w:r>
+      <w:r>
+        <w:t xml:space="preserve">Johnny </w:t>
+      </w:r>
+      <w:proofErr w:type="spellStart"/>
+      <w:r>
+        <w:t>Dep</w:t>
+      </w:r>
+      <w:r>
+        <w:t>p</w:t>
+      </w:r>
+      <w:proofErr w:type="spellEnd"/>
+      <w:r>
+        <w:t xml:space="preserve"> et 55 à Orlando Bloom. De ce fait la distance entre ces 2 acteurs sera grand et donc illogique. Par contre tous </w:t>
       </w:r>
       <w:r>
         <w:t>l'acteur</w:t>
@@ -4491,7 +4573,15 @@
       </w:pPr>
       <w:r>
         <w:tab/>
-        <w:t xml:space="preserve"> Là les résultats sont meilleurs, le PCA peut expliquer 60% de la variance en 10 dimensions, le K-means commence </w:t>
+        <w:t xml:space="preserve"> Là les résultats sont meilleurs, le PCA peut expliquer 60% de la variance en 10 dimensions, le K-</w:t>
+      </w:r>
+      <w:proofErr w:type="spellStart"/>
+      <w:r>
+        <w:t>means</w:t>
+      </w:r>
+      <w:proofErr w:type="spellEnd"/>
+      <w:r>
+        <w:t xml:space="preserve"> commence </w:t>
       </w:r>
       <w:r>
         <w:t>à</w:t>
@@ -4518,7 +4608,15 @@
         <w:t>à</w:t>
       </w:r>
       <w:r>
-        <w:t xml:space="preserve"> reprendre le cours de Flask sur OC et cela avance plutôt bien. J'ai </w:t>
+        <w:t xml:space="preserve"> reprendre le cours de </w:t>
+      </w:r>
+      <w:proofErr w:type="spellStart"/>
+      <w:r>
+        <w:t>Flask</w:t>
+      </w:r>
+      <w:proofErr w:type="spellEnd"/>
+      <w:r>
+        <w:t xml:space="preserve"> sur OC et cela avance plutôt bien. J'ai </w:t>
       </w:r>
       <w:r>
         <w:t>fait</w:t>
@@ -4575,7 +4673,15 @@
       </w:pPr>
       <w:r>
         <w:tab/>
-        <w:t xml:space="preserve">Etant en attentes d'informations avec mon tuteur sur le projet n°2 et le projet n°3 étant démarré, je commence plus doucement le projet 4. Celui-ci s'appuie sur 2.8 go de données assez cleané avec pour objectif de mettre en place un modèle linéaire. Les données sur ce dataset sont propres, il ne manque pas de points, il n'y a pas outliers donc on passe assez rapidement à de l'exploration. Avant cela il faut juste se débarrasser </w:t>
+        <w:t xml:space="preserve">Etant en attentes d'informations avec mon tuteur sur le projet n°2 et le projet n°3 étant démarré, je commence plus doucement le projet 4. Celui-ci s'appuie sur 2.8 go de données assez </w:t>
+      </w:r>
+      <w:proofErr w:type="spellStart"/>
+      <w:r>
+        <w:t>cleané</w:t>
+      </w:r>
+      <w:proofErr w:type="spellEnd"/>
+      <w:r>
+        <w:t xml:space="preserve"> avec pour objectif de mettre en place un modèle linéaire. Les données sur ce dataset sont propres, il ne manque pas de points, il n'y a pas outliers donc on passe assez rapidement à de l'exploration. Avant cela il faut juste se débarrasser </w:t>
       </w:r>
       <w:r>
         <w:t>apriori</w:t>
@@ -4587,7 +4693,15 @@
         <w:t>accélérer</w:t>
       </w:r>
       <w:r>
-        <w:t xml:space="preserve"> le processus et une fois fini, un script propre a été fait pour fusionner les dataset et faire le cleaning d'un coup. A cause de bug sur le dataset d'avril un peu de temps a été perdu lors de l'exploration mais globalement tout s'est bien passé. Le passage au modèle quant </w:t>
+        <w:t xml:space="preserve"> le processus et une fois fini, un script propre a été fait pour fusionner les dataset et faire le </w:t>
+      </w:r>
+      <w:proofErr w:type="spellStart"/>
+      <w:r>
+        <w:t>cleaning</w:t>
+      </w:r>
+      <w:proofErr w:type="spellEnd"/>
+      <w:r>
+        <w:t xml:space="preserve"> d'un coup. A cause de bug sur le dataset d'avril un peu de temps a été perdu lors de l'exploration mais globalement tout s'est bien passé. Le passage au modèle quant </w:t>
       </w:r>
       <w:r>
         <w:t>à</w:t>
@@ -4651,13 +4765,26 @@
         <w:t>blocage</w:t>
       </w:r>
       <w:r>
-        <w:t xml:space="preserve"> pour commencer la veille thématique. Dans 1 premier temps, je cherche un sujet. Je pensais parler des Enpsulated networks ou du </w:t>
-      </w:r>
+        <w:t xml:space="preserve"> pour commencer la veille thématique. Dans 1 premier temps, je cherche un sujet. Je pensais parler des </w:t>
+      </w:r>
+      <w:proofErr w:type="spellStart"/>
+      <w:r>
+        <w:t>Enpsulated</w:t>
+      </w:r>
+      <w:proofErr w:type="spellEnd"/>
+      <w:r>
+        <w:t xml:space="preserve"> networks ou du </w:t>
+      </w:r>
+      <w:proofErr w:type="spellStart"/>
       <w:r>
         <w:t>S</w:t>
       </w:r>
       <w:r>
-        <w:t xml:space="preserve">ynthetic </w:t>
+        <w:t>ynthetic</w:t>
+      </w:r>
+      <w:proofErr w:type="spellEnd"/>
+      <w:r>
+        <w:t xml:space="preserve"> </w:t>
       </w:r>
       <w:r>
         <w:t>G</w:t>
@@ -4669,7 +4796,23 @@
         <w:t>exemples</w:t>
       </w:r>
       <w:r>
-        <w:t xml:space="preserve"> dessus. Ne voulant pas parcourir des sujets déjà vu dans les cours, je décide de partir sur les Recurrent Neural Network. Ceux-ci sont d'actualité avec Siri/Google Home et tous les outils de reconnaissance vocale donc je trouve que c'est un bon sujet. Cela commence par de la recherche sur les différentes cellules (Simple RNN, LSTM, GRU, QRNN). </w:t>
+        <w:t xml:space="preserve"> dessus. Ne voulant pas parcourir des sujets déjà vu dans les cours, je décide de partir sur les </w:t>
+      </w:r>
+      <w:proofErr w:type="spellStart"/>
+      <w:r>
+        <w:t>Recurrent</w:t>
+      </w:r>
+      <w:proofErr w:type="spellEnd"/>
+      <w:r>
+        <w:t xml:space="preserve"> Neural Network. Ceux-ci sont d'actualité avec </w:t>
+      </w:r>
+      <w:proofErr w:type="spellStart"/>
+      <w:r>
+        <w:t>Siri</w:t>
+      </w:r>
+      <w:proofErr w:type="spellEnd"/>
+      <w:r>
+        <w:t xml:space="preserve">/Google Home et tous les outils de reconnaissance vocale donc je trouve que c'est un bon sujet. Cela commence par de la recherche sur les différentes cellules (Simple RNN, LSTM, GRU, QRNN). </w:t>
       </w:r>
       <w:r>
         <w:t>C'est là-dessus que ma journée va s'achever.</w:t>
@@ -4758,7 +4901,31 @@
       </w:pPr>
       <w:r>
         <w:tab/>
-        <w:t>Toujours malade (conjonctivite), je reste à la maison mais difficile de travailler. Je continue donc tranquillement la veille technologique en passant en revue le modèle du LSTM. Fatigué de lire, je décide de reprendre la compétition Kaggle sur la classification de race de chien que j'avais commencé car elle est utile pour le Projet 8. Je reprends donc la partie de préparation des données ou j'avais bloqué. En fois préparé, je me sers du VGG19 pre-trained dans Keras pour entrainer mon modèle. Je laisse le training 4-5h pour atteindre un résultat de 15% de classification correcte.</w:t>
+        <w:t xml:space="preserve">Toujours malade (conjonctivite), je reste à la maison mais difficile de travailler. Je continue donc tranquillement la veille technologique en passant en revue le modèle du LSTM. Fatigué de lire, je décide de reprendre la compétition </w:t>
+      </w:r>
+      <w:proofErr w:type="spellStart"/>
+      <w:r>
+        <w:t>Kaggle</w:t>
+      </w:r>
+      <w:proofErr w:type="spellEnd"/>
+      <w:r>
+        <w:t xml:space="preserve"> sur la classification de race de chien que j'avais commencé car elle est utile pour le Projet 8. Je reprends donc la partie de préparation des données ou j'avais bloqué. En fois préparé, je me sers du VGG19 </w:t>
+      </w:r>
+      <w:proofErr w:type="spellStart"/>
+      <w:r>
+        <w:t>pre-trained</w:t>
+      </w:r>
+      <w:proofErr w:type="spellEnd"/>
+      <w:r>
+        <w:t xml:space="preserve"> dans </w:t>
+      </w:r>
+      <w:proofErr w:type="spellStart"/>
+      <w:r>
+        <w:t>Keras</w:t>
+      </w:r>
+      <w:proofErr w:type="spellEnd"/>
+      <w:r>
+        <w:t xml:space="preserve"> pour entrainer mon modèle. Je laisse le training 4-5h pour atteindre un résultat de 15% de classification correcte.</w:t>
       </w:r>
     </w:p>
     <w:p>
@@ -4789,13 +4956,37 @@
       </w:pPr>
       <w:r>
         <w:tab/>
-        <w:t xml:space="preserve">Ce jour, je me rends compte que mon pre-trained modèle n'a pas été sauvegardé malgré la mise en place de checkpoints si le résultat est meilleur. Mon training n'a donc servi </w:t>
+        <w:t xml:space="preserve">Ce jour, je me rends compte que mon </w:t>
+      </w:r>
+      <w:proofErr w:type="spellStart"/>
+      <w:r>
+        <w:t>pre-trained</w:t>
+      </w:r>
+      <w:proofErr w:type="spellEnd"/>
+      <w:r>
+        <w:t xml:space="preserve"> modèle n'a pas été sauvegardé malgré la mise en place de </w:t>
+      </w:r>
+      <w:proofErr w:type="spellStart"/>
+      <w:r>
+        <w:t>checkpoints</w:t>
+      </w:r>
+      <w:proofErr w:type="spellEnd"/>
+      <w:r>
+        <w:t xml:space="preserve"> si le résultat est meilleur. Mon training n'a donc servi </w:t>
       </w:r>
       <w:r>
         <w:t>à</w:t>
       </w:r>
       <w:r>
-        <w:t xml:space="preserve"> rien et s'est fait écrasé en fin de la 1ere Epoch… Je cherche donc comment réutiliser mon check point quand je relance le modèle mais sans succès pour l'instant.</w:t>
+        <w:t xml:space="preserve"> rien et s'est fait écrasé en fin de la 1ere </w:t>
+      </w:r>
+      <w:proofErr w:type="spellStart"/>
+      <w:r>
+        <w:t>Epoch</w:t>
+      </w:r>
+      <w:proofErr w:type="spellEnd"/>
+      <w:r>
+        <w:t>… Je cherche donc comment réutiliser mon check point quand je relance le modèle mais sans succès pour l'instant.</w:t>
       </w:r>
     </w:p>
     <w:p>
@@ -4820,7 +5011,15 @@
         <w:t>à</w:t>
       </w:r>
       <w:r>
-        <w:t xml:space="preserve"> sauvegarder le modèle. Etant donné qu'il y a 5 min entre chaque epoch, je </w:t>
+        <w:t xml:space="preserve"> sauvegarder le modèle. Etant donné qu'il y a 5 min entre chaque </w:t>
+      </w:r>
+      <w:proofErr w:type="spellStart"/>
+      <w:r>
+        <w:t>epoch</w:t>
+      </w:r>
+      <w:proofErr w:type="spellEnd"/>
+      <w:r>
+        <w:t xml:space="preserve">, je </w:t>
       </w:r>
       <w:r>
         <w:t>décide</w:t>
@@ -4883,7 +5082,15 @@
         <w:t>arrêtant</w:t>
       </w:r>
       <w:r>
-        <w:t xml:space="preserve"> le process de training, la sauvegarde a été </w:t>
+        <w:t xml:space="preserve"> le </w:t>
+      </w:r>
+      <w:proofErr w:type="spellStart"/>
+      <w:r>
+        <w:t>process</w:t>
+      </w:r>
+      <w:proofErr w:type="spellEnd"/>
+      <w:r>
+        <w:t xml:space="preserve"> de training, la sauvegarde a été </w:t>
       </w:r>
       <w:r>
         <w:t>corrompue</w:t>
@@ -4895,7 +5102,15 @@
         <w:t>interrompu</w:t>
       </w:r>
       <w:r>
-        <w:t xml:space="preserve"> le process pendant l'</w:t>
+        <w:t xml:space="preserve"> le </w:t>
+      </w:r>
+      <w:proofErr w:type="spellStart"/>
+      <w:r>
+        <w:t>process</w:t>
+      </w:r>
+      <w:proofErr w:type="spellEnd"/>
+      <w:r>
+        <w:t xml:space="preserve"> pendant l'</w:t>
       </w:r>
       <w:r>
         <w:t>écriture</w:t>
@@ -4937,7 +5152,31 @@
         <w:t>à</w:t>
       </w:r>
       <w:r>
-        <w:t xml:space="preserve"> faire des modèles. Vu la taille du dataset, c'est assez restreint (il n'y a que le SGD Regressor). Je lance un Grid Search </w:t>
+        <w:t xml:space="preserve"> faire des modèles. Vu la taille du dataset, c'est assez restreint (il n'y a que le SGD </w:t>
+      </w:r>
+      <w:proofErr w:type="spellStart"/>
+      <w:r>
+        <w:t>Regressor</w:t>
+      </w:r>
+      <w:proofErr w:type="spellEnd"/>
+      <w:r>
+        <w:t xml:space="preserve">). Je lance un </w:t>
+      </w:r>
+      <w:proofErr w:type="spellStart"/>
+      <w:r>
+        <w:t>Grid</w:t>
+      </w:r>
+      <w:proofErr w:type="spellEnd"/>
+      <w:r>
+        <w:t xml:space="preserve"> </w:t>
+      </w:r>
+      <w:proofErr w:type="spellStart"/>
+      <w:r>
+        <w:t>Search</w:t>
+      </w:r>
+      <w:proofErr w:type="spellEnd"/>
+      <w:r>
+        <w:t xml:space="preserve"> </w:t>
       </w:r>
       <w:r>
         <w:t>exhaustif</w:t>
@@ -5000,13 +5239,29 @@
         <w:t xml:space="preserve"> préparer les données pour le site</w:t>
       </w:r>
       <w:r>
-        <w:t xml:space="preserve"> (le système de sauvegarde des modèles (scaler et modèle), les données </w:t>
+        <w:t xml:space="preserve"> (le système de sauvegarde des modèles (</w:t>
+      </w:r>
+      <w:proofErr w:type="spellStart"/>
+      <w:r>
+        <w:t>scaler</w:t>
+      </w:r>
+      <w:proofErr w:type="spellEnd"/>
+      <w:r>
+        <w:t xml:space="preserve"> et modèle), les données </w:t>
       </w:r>
       <w:r>
         <w:t>nécessaire</w:t>
       </w:r>
       <w:r>
-        <w:t xml:space="preserve"> à l'UI, etc …)</w:t>
+        <w:t xml:space="preserve"> à l'UI, </w:t>
+      </w:r>
+      <w:proofErr w:type="spellStart"/>
+      <w:r>
+        <w:t>etc</w:t>
+      </w:r>
+      <w:proofErr w:type="spellEnd"/>
+      <w:r>
+        <w:t xml:space="preserve"> …)</w:t>
       </w:r>
     </w:p>
     <w:p>
@@ -5090,13 +5345,29 @@
         <w:t>prédiction</w:t>
       </w:r>
       <w:r>
-        <w:t xml:space="preserve"> du retard des avions. Le problème majeur sur ce dataset était le volume de donnés qui faisait crasher le notebook. En conséquence j'ai repris le cleaning sur un script appart et </w:t>
+        <w:t xml:space="preserve"> du retard des avions. Le problème majeur sur ce dataset était le volume de donnés qui faisait crasher le notebook. En conséquence j'ai repris le </w:t>
+      </w:r>
+      <w:proofErr w:type="spellStart"/>
+      <w:r>
+        <w:t>cleaning</w:t>
+      </w:r>
+      <w:proofErr w:type="spellEnd"/>
+      <w:r>
+        <w:t xml:space="preserve"> sur un script appart et </w:t>
       </w:r>
       <w:r>
         <w:t>gérer</w:t>
       </w:r>
       <w:r>
-        <w:t xml:space="preserve"> 2 dataset (un d'exploration et un de prod). J'en ai profité pour faire des essais de "simplification de données" (par semaine / par mois et date du mois, agrégation par quart d'heure, …). Cela m'a permis de trouver une configuration permettant d'obtenir de meilleurs </w:t>
+        <w:t xml:space="preserve"> 2 dataset (un d'exploration et un de </w:t>
+      </w:r>
+      <w:proofErr w:type="spellStart"/>
+      <w:r>
+        <w:t>prod</w:t>
+      </w:r>
+      <w:proofErr w:type="spellEnd"/>
+      <w:r>
+        <w:t xml:space="preserve">). J'en ai profité pour faire des essais de "simplification de données" (par semaine / par mois et date du mois, agrégation par quart d'heure, …). Cela m'a permis de trouver une configuration permettant d'obtenir de meilleurs </w:t>
       </w:r>
       <w:r>
         <w:t>résultats</w:t>
@@ -5140,7 +5411,23 @@
         <w:t>naissances vues lors du projet 5</w:t>
       </w:r>
       <w:r>
-        <w:t xml:space="preserve"> (notamment le groupby pour transformer la dataframe). </w:t>
+        <w:t xml:space="preserve"> (notamment le </w:t>
+      </w:r>
+      <w:proofErr w:type="spellStart"/>
+      <w:r>
+        <w:t>groupby</w:t>
+      </w:r>
+      <w:proofErr w:type="spellEnd"/>
+      <w:r>
+        <w:t xml:space="preserve"> pour transformer la </w:t>
+      </w:r>
+      <w:proofErr w:type="spellStart"/>
+      <w:r>
+        <w:t>dataframe</w:t>
+      </w:r>
+      <w:proofErr w:type="spellEnd"/>
+      <w:r>
+        <w:t xml:space="preserve">). </w:t>
       </w:r>
       <w:r>
         <w:t xml:space="preserve">Malheureusement </w:t>
@@ -5152,7 +5439,15 @@
         <w:t xml:space="preserve"> 1h de recherche pour essayer d'afficher la moyenne de chaque colonne pour les bons et mauvais produits, impossible de trouver une façon. </w:t>
       </w:r>
       <w:r>
-        <w:t xml:space="preserve">Je décide donc de faire un pause, essayer de déterminer le meilleur format de dataset pour le modèle de M/L concernant le retard des vols. </w:t>
+        <w:t xml:space="preserve">Je décide donc de faire un pause, </w:t>
+      </w:r>
+      <w:proofErr w:type="gramStart"/>
+      <w:r>
+        <w:t>essayer</w:t>
+      </w:r>
+      <w:proofErr w:type="gramEnd"/>
+      <w:r>
+        <w:t xml:space="preserve"> de déterminer le meilleur format de dataset pour le modèle de M/L concernant le retard des vols. </w:t>
       </w:r>
       <w:r>
         <w:t xml:space="preserve">D'un </w:t>
@@ -5206,7 +5501,15 @@
         <w:t>décomposé</w:t>
       </w:r>
       <w:r>
-        <w:t xml:space="preserve"> le code du projet 4 pour avoir 1 script pour alléger les dataset mensuelle, un autre pour les fusionner en 1 seul et générer le dataset d'exploration et de production. Un dernier script permet de scaler les données, préparer les matrices et les sauvegarder pour ne pas le refaire à chaque lancement de modèle. Ensuite je créer différents scripts pour chaque modèle qui écrivent leur résultat dans un fichier texte. </w:t>
+        <w:t xml:space="preserve"> le code du projet 4 pour avoir 1 script pour alléger les dataset mensuelle, un autre pour les fusionner en 1 seul et générer le dataset d'exploration et de production. Un dernier script permet de </w:t>
+      </w:r>
+      <w:proofErr w:type="spellStart"/>
+      <w:r>
+        <w:t>scaler</w:t>
+      </w:r>
+      <w:proofErr w:type="spellEnd"/>
+      <w:r>
+        <w:t xml:space="preserve"> les données, préparer les matrices et les sauvegarder pour ne pas le refaire à chaque lancement de modèle. Ensuite je créer différents scripts pour chaque modèle qui écrivent leur résultat dans un fichier texte. </w:t>
       </w:r>
     </w:p>
     <w:p>
@@ -5232,7 +5535,23 @@
         <w:t>4</w:t>
       </w:r>
       <w:r>
-        <w:t xml:space="preserve"> avec l'affectation de note sur chaque aéroport basé sur les valeurs médianes. L'objectif étant d'avoir que 4 types d'aéroports au lieu de 331 aéroports distinct. L'intérêt était de pouvoir ensuite pourquoi ne pas utiliser un OHE sans avoir d'explosion de dimensions ayant déjà 4.5m de lignes. J'ai ensuite testé différentes façon de générer les features (Aéroport avec et sans OHE, gestion des dates par mois/jour ou par semaine) et j'ai appliqué" le GridSearch sur le SGDRegressor, Adaboost et un simple ANN. Comparé </w:t>
+        <w:t xml:space="preserve"> avec l'affectation de note sur chaque aéroport basé sur les valeurs médianes. L'objectif étant d'avoir que 4 types d'aéroports au lieu de 331 aéroports distinct. L'intérêt était de pouvoir ensuite pourquoi ne pas utiliser un OHE sans avoir d'explosion de dimensions ayant déjà 4.5m de lignes. J'ai ensuite testé différentes façon de générer les features (Aéroport avec et sans OHE, gestion des dates par mois/jour ou par semaine) et j'ai appliqué" le </w:t>
+      </w:r>
+      <w:proofErr w:type="spellStart"/>
+      <w:r>
+        <w:t>GridSearch</w:t>
+      </w:r>
+      <w:proofErr w:type="spellEnd"/>
+      <w:r>
+        <w:t xml:space="preserve"> sur le </w:t>
+      </w:r>
+      <w:proofErr w:type="spellStart"/>
+      <w:r>
+        <w:t>SGDRegressor</w:t>
+      </w:r>
+      <w:proofErr w:type="spellEnd"/>
+      <w:r>
+        <w:t xml:space="preserve">, Adaboost et un simple ANN. Comparé </w:t>
       </w:r>
       <w:r>
         <w:t>aux premiers modèles testés</w:t>
@@ -5258,17 +5577,24 @@
       </w:pPr>
       <w:r>
         <w:tab/>
-        <w:t>Durant ce jour, j'ai repris le projet 3 avec pour objectif de prendre en compte quelques classes que j'avais passé pour l'instant (par exemple le rating). Les modèles ont ensuite été re</w:t>
-      </w:r>
+        <w:t xml:space="preserve">Durant ce jour, j'ai repris le projet 3 avec pour objectif de prendre en compte quelques classes que j'avais passé pour l'instant (par exemple le rating). Les modèles ont ensuite été </w:t>
+      </w:r>
+      <w:proofErr w:type="spellStart"/>
+      <w:r>
+        <w:t>re</w:t>
+      </w:r>
+      <w:proofErr w:type="spellEnd"/>
       <w:r>
         <w:t>-</w:t>
       </w:r>
       <w:r>
         <w:t xml:space="preserve">testé et donne des </w:t>
       </w:r>
+      <w:proofErr w:type="gramStart"/>
       <w:r>
         <w:t>résultat</w:t>
       </w:r>
+      <w:proofErr w:type="gramEnd"/>
       <w:r>
         <w:t xml:space="preserve"> légèrement meilleur (par exemple avec Spiderman 1, la 1ere </w:t>
       </w:r>
@@ -5276,7 +5602,15 @@
         <w:t>prédiction</w:t>
       </w:r>
       <w:r>
-        <w:t xml:space="preserve"> est Spiderman 2 au lieu d'être en 2nd). Le kl_divergent </w:t>
+        <w:t xml:space="preserve"> est Spiderman 2 au lieu d'être en 2nd). Le </w:t>
+      </w:r>
+      <w:proofErr w:type="spellStart"/>
+      <w:r>
+        <w:t>kl_divergent</w:t>
+      </w:r>
+      <w:proofErr w:type="spellEnd"/>
+      <w:r>
+        <w:t xml:space="preserve"> </w:t>
       </w:r>
       <w:r>
         <w:t>a</w:t>
@@ -5297,7 +5631,15 @@
       </w:pPr>
       <w:r>
         <w:tab/>
-        <w:t xml:space="preserve">Une petite période a aussi été prise pour regarder le nouveau modèle de reconnaissance d'images (You Only Look Once - YOLO) au cas </w:t>
+        <w:t xml:space="preserve">Une petite période a aussi été prise pour regarder le nouveau modèle de reconnaissance d'images (You </w:t>
+      </w:r>
+      <w:proofErr w:type="spellStart"/>
+      <w:r>
+        <w:t>Only</w:t>
+      </w:r>
+      <w:proofErr w:type="spellEnd"/>
+      <w:r>
+        <w:t xml:space="preserve"> Look Once - YOLO) au cas </w:t>
       </w:r>
       <w:r>
         <w:t>où</w:t>
@@ -5355,7 +5697,15 @@
       </w:pPr>
       <w:r>
         <w:tab/>
-        <w:t xml:space="preserve">L'objectif de la journée était de finir la présentation, tester la durée sur des fausse présentations à blanc et rédiger le rapport. La présentation a pris le plus de temps car il a fallu </w:t>
+        <w:t xml:space="preserve">L'objectif de la journée était de finir la présentation, tester la durée sur des </w:t>
+      </w:r>
+      <w:proofErr w:type="gramStart"/>
+      <w:r>
+        <w:t>fausse</w:t>
+      </w:r>
+      <w:proofErr w:type="gramEnd"/>
+      <w:r>
+        <w:t xml:space="preserve"> présentations à blanc et rédiger le rapport. La présentation a pris le plus de temps car il a fallu </w:t>
       </w:r>
       <w:r>
         <w:lastRenderedPageBreak/>
@@ -5368,13 +5718,34 @@
       </w:pPr>
       <w:r>
         <w:tab/>
-        <w:t>J'en profite donc pour "finaliser" le projet 3. Les résultats de tests étant très satisfaisant à mon gout, j'ai décidé de fixer les derniers bugs sur la génération du dataset de prod. Une fois terminé, j'ai mis en ligne le site sur Pythonanywhere (</w:t>
+        <w:t xml:space="preserve">J'en profite donc pour "finaliser" le projet 3. Les résultats de tests étant très satisfaisant à mon gout, j'ai décidé de fixer les derniers bugs sur la génération du dataset de </w:t>
+      </w:r>
+      <w:proofErr w:type="spellStart"/>
+      <w:r>
+        <w:t>prod</w:t>
+      </w:r>
+      <w:proofErr w:type="spellEnd"/>
+      <w:r>
+        <w:t xml:space="preserve">. Une fois terminé, j'ai mis en ligne le site sur </w:t>
+      </w:r>
+      <w:proofErr w:type="spellStart"/>
+      <w:r>
+        <w:t>Pythonanywhere</w:t>
+      </w:r>
+      <w:proofErr w:type="spellEnd"/>
+      <w:r>
+        <w:t xml:space="preserve"> (</w:t>
       </w:r>
       <w:r>
         <w:t>http://coni57.pythonanywhere.com/</w:t>
       </w:r>
-      <w:r>
-        <w:t xml:space="preserve">) . </w:t>
+      <w:proofErr w:type="gramStart"/>
+      <w:r>
+        <w:t>) .</w:t>
+      </w:r>
+      <w:proofErr w:type="gramEnd"/>
+      <w:r>
+        <w:t xml:space="preserve"> </w:t>
       </w:r>
     </w:p>
     <w:p>
@@ -5412,7 +5783,23 @@
       </w:pPr>
       <w:r>
         <w:tab/>
-        <w:t>Ayant pris de l'avance en attendant la 1ere session de mentorat, je me retrouve a devoir faire les rapports et présentation à la suite ce qui est un peu frustrant car cela prend beaucoup de temps et est fastidieux. Du coup je vais faire une pause pour cet fin d'après-midi après avoir passé près de 15 h en 2 jours à rédiger des rapports. L'objectif demain sera de commencer la présentation sur le retard des avions ayant un modèle plutôt satisfaisant aussi.</w:t>
+        <w:t xml:space="preserve">Ayant pris de l'avance en attendant la 1ere session de mentorat, je me retrouve </w:t>
+      </w:r>
+      <w:proofErr w:type="spellStart"/>
+      <w:r>
+        <w:t>a</w:t>
+      </w:r>
+      <w:proofErr w:type="spellEnd"/>
+      <w:r>
+        <w:t xml:space="preserve"> devoir faire les rapports et présentation à la suite ce qui est un peu frustrant car cela prend beaucoup de temps et est fastidieux. Du coup je vais faire une pause pour </w:t>
+      </w:r>
+      <w:proofErr w:type="gramStart"/>
+      <w:r>
+        <w:t>cet</w:t>
+      </w:r>
+      <w:proofErr w:type="gramEnd"/>
+      <w:r>
+        <w:t xml:space="preserve"> fin d'après-midi après avoir passé près de 15 h en 2 jours à rédiger des rapports. L'objectif demain sera de commencer la présentation sur le retard des avions ayant un modèle plutôt satisfaisant aussi.</w:t>
       </w:r>
     </w:p>
     <w:p>
@@ -5535,7 +5922,31 @@
         </w:r>
       </w:hyperlink>
       <w:r>
-        <w:t xml:space="preserve">). Cette conférence abordait les Generative Adversarial Network et l'utilisation du maximum likelihood pour générer de la musique. </w:t>
+        <w:t xml:space="preserve">). Cette conférence abordait les </w:t>
+      </w:r>
+      <w:proofErr w:type="spellStart"/>
+      <w:r>
+        <w:t>Generative</w:t>
+      </w:r>
+      <w:proofErr w:type="spellEnd"/>
+      <w:r>
+        <w:t xml:space="preserve"> </w:t>
+      </w:r>
+      <w:proofErr w:type="spellStart"/>
+      <w:r>
+        <w:t>Adversarial</w:t>
+      </w:r>
+      <w:proofErr w:type="spellEnd"/>
+      <w:r>
+        <w:t xml:space="preserve"> Network et l'utilisation du maximum </w:t>
+      </w:r>
+      <w:proofErr w:type="spellStart"/>
+      <w:r>
+        <w:t>likelihood</w:t>
+      </w:r>
+      <w:proofErr w:type="spellEnd"/>
+      <w:r>
+        <w:t xml:space="preserve"> pour générer de la musique. </w:t>
       </w:r>
     </w:p>
     <w:p>
@@ -5556,7 +5967,23 @@
         <w:t>problème</w:t>
       </w:r>
       <w:r>
-        <w:t xml:space="preserve"> avec le Softmax qui "vanish" sur le LSTM. Un post sur SO a été </w:t>
+        <w:t xml:space="preserve"> avec le </w:t>
+      </w:r>
+      <w:proofErr w:type="spellStart"/>
+      <w:r>
+        <w:t>Softmax</w:t>
+      </w:r>
+      <w:proofErr w:type="spellEnd"/>
+      <w:r>
+        <w:t xml:space="preserve"> qui "</w:t>
+      </w:r>
+      <w:proofErr w:type="spellStart"/>
+      <w:r>
+        <w:t>vanish</w:t>
+      </w:r>
+      <w:proofErr w:type="spellEnd"/>
+      <w:r>
+        <w:t xml:space="preserve">" sur le LSTM. Un post sur SO a été </w:t>
       </w:r>
       <w:r>
         <w:t>créé</w:t>
@@ -5599,13 +6026,37 @@
       </w:pPr>
       <w:r>
         <w:tab/>
-        <w:t xml:space="preserve">Une alternative a été trouvée pour le problème du Softmax. Au lieu de l'appliquer </w:t>
-      </w:r>
-      <w:r>
-        <w:t>le Softmax après</w:t>
-      </w:r>
-      <w:r>
-        <w:t xml:space="preserve"> les LSTM, une couche fully-connected </w:t>
+        <w:t xml:space="preserve">Une alternative a été trouvée pour le problème du </w:t>
+      </w:r>
+      <w:proofErr w:type="spellStart"/>
+      <w:r>
+        <w:t>Softmax</w:t>
+      </w:r>
+      <w:proofErr w:type="spellEnd"/>
+      <w:r>
+        <w:t xml:space="preserve">. Au lieu de l'appliquer </w:t>
+      </w:r>
+      <w:r>
+        <w:t xml:space="preserve">le </w:t>
+      </w:r>
+      <w:proofErr w:type="spellStart"/>
+      <w:r>
+        <w:t>Softmax</w:t>
+      </w:r>
+      <w:proofErr w:type="spellEnd"/>
+      <w:r>
+        <w:t xml:space="preserve"> après</w:t>
+      </w:r>
+      <w:r>
+        <w:t xml:space="preserve"> les LSTM, une couche </w:t>
+      </w:r>
+      <w:proofErr w:type="spellStart"/>
+      <w:r>
+        <w:t>fully-connected</w:t>
+      </w:r>
+      <w:proofErr w:type="spellEnd"/>
+      <w:r>
+        <w:t xml:space="preserve"> </w:t>
       </w:r>
       <w:r>
         <w:t>a été ajoutée entre eux. Cela a</w:t>
@@ -5635,7 +6086,15 @@
         <w:t>te</w:t>
       </w:r>
       <w:r>
-        <w:t xml:space="preserve"> en génération. Du coup j'ai modifié le code pour faire de même avec la version embedded. De ce changement on peut remarquer que </w:t>
+        <w:t xml:space="preserve"> en génération. Du coup j'ai modifié le code pour faire de même avec la version </w:t>
+      </w:r>
+      <w:proofErr w:type="spellStart"/>
+      <w:r>
+        <w:t>embedded</w:t>
+      </w:r>
+      <w:proofErr w:type="spellEnd"/>
+      <w:r>
+        <w:t xml:space="preserve">. De ce changement on peut remarquer que </w:t>
       </w:r>
       <w:r>
         <w:t>les modèles</w:t>
@@ -5672,7 +6131,31 @@
     <w:p>
       <w:r>
         <w:tab/>
-        <w:t>La grande partie du travail de ce jour a été d'essayer de finaliser le P3. Essayer de trouver des métriques pour les algorithmes de Clustering et la récupération des 5 films les plus similaires avec le clustering hiérarchique. L'optimisation de Kmeans a aussi été essayée avec un nb de Cluster variable.</w:t>
+        <w:t xml:space="preserve">La grande partie du travail de ce jour a été d'essayer de finaliser le P3. Essayer de trouver des métriques pour les algorithmes de </w:t>
+      </w:r>
+      <w:proofErr w:type="spellStart"/>
+      <w:r>
+        <w:t>Clustering</w:t>
+      </w:r>
+      <w:proofErr w:type="spellEnd"/>
+      <w:r>
+        <w:t xml:space="preserve"> et la récupération des 5 films les plus similaires avec le </w:t>
+      </w:r>
+      <w:proofErr w:type="spellStart"/>
+      <w:r>
+        <w:t>clustering</w:t>
+      </w:r>
+      <w:proofErr w:type="spellEnd"/>
+      <w:r>
+        <w:t xml:space="preserve"> hiérarchique. L'optimisation de </w:t>
+      </w:r>
+      <w:proofErr w:type="spellStart"/>
+      <w:r>
+        <w:t>Kmeans</w:t>
+      </w:r>
+      <w:proofErr w:type="spellEnd"/>
+      <w:r>
+        <w:t xml:space="preserve"> a aussi été essayée avec un nb de Cluster variable.</w:t>
       </w:r>
     </w:p>
     <w:p>
@@ -5697,7 +6180,17 @@
       </w:pPr>
       <w:r>
         <w:tab/>
-        <w:t xml:space="preserve">La 1ere heure a été le mentorat #3. Tout s'est bien passé avec la finalisation de points sur le P3, l'inscription en soutenance. Par la suite le P4 a été abordé avec pas mal de choses a faire. L'objectif étant une soutenance dans une dizaine de jours. </w:t>
+        <w:t xml:space="preserve">La 1ere heure a été le mentorat #3. Tout s'est bien passé avec la finalisation de points sur le P3, l'inscription en soutenance. Par la suite le P4 a été abordé avec pas mal de choses </w:t>
+      </w:r>
+      <w:proofErr w:type="spellStart"/>
+      <w:proofErr w:type="gramStart"/>
+      <w:r>
+        <w:t>a</w:t>
+      </w:r>
+      <w:proofErr w:type="spellEnd"/>
+      <w:proofErr w:type="gramEnd"/>
+      <w:r>
+        <w:t xml:space="preserve"> faire. L'objectif étant une soutenance dans une dizaine de jours. </w:t>
       </w:r>
     </w:p>
     <w:p>
@@ -5725,7 +6218,15 @@
       <w:r>
         <w:lastRenderedPageBreak/>
         <w:tab/>
-        <w:t>En fin de journée, il reste à avancer le ARIMA, l'optimiser un peu plus proprement que fait actuellement et tester la prédiction sur 2017. Le modèle linéaire va aussi être évalué sur la donnée de 2017 en comparaison simple.</w:t>
+        <w:t xml:space="preserve">En fin de journée, il reste à avancer </w:t>
+      </w:r>
+      <w:proofErr w:type="gramStart"/>
+      <w:r>
+        <w:t>le ARIMA</w:t>
+      </w:r>
+      <w:proofErr w:type="gramEnd"/>
+      <w:r>
+        <w:t>, l'optimiser un peu plus proprement que fait actuellement et tester la prédiction sur 2017. Le modèle linéaire va aussi être évalué sur la donnée de 2017 en comparaison simple.</w:t>
       </w:r>
     </w:p>
     <w:p>
@@ -5745,7 +6246,15 @@
       </w:pPr>
       <w:r>
         <w:tab/>
-        <w:t>L'objectif de la journée était de travailler sur le second modèle (ARIMA). Apres avoir cherché des paramètres optimaux pour celui-ci il s'avère que le GridSearch a donné de meilleurs résultats. Je suis donc resté sur celui-ci. Un des bémols de ce modèle est que la prédiction ne peut se faire que sur les 7 jours suivants. De ce fait, il est difficile de l'estimer sur 1 semaine uniquement de 2017.</w:t>
+        <w:t xml:space="preserve">L'objectif de la journée était de travailler sur le second modèle (ARIMA). Apres avoir cherché des paramètres optimaux pour celui-ci il s'avère que le </w:t>
+      </w:r>
+      <w:proofErr w:type="spellStart"/>
+      <w:r>
+        <w:t>GridSearch</w:t>
+      </w:r>
+      <w:proofErr w:type="spellEnd"/>
+      <w:r>
+        <w:t xml:space="preserve"> a donné de meilleurs résultats. Je suis donc resté sur celui-ci. Un des bémols de ce modèle est que la prédiction ne peut se faire que sur les 7 jours suivants. De ce fait, il est difficile de l'estimer sur 1 semaine uniquement de 2017.</w:t>
       </w:r>
     </w:p>
     <w:p>
@@ -5766,7 +6275,23 @@
         <w:t>aux changements</w:t>
       </w:r>
       <w:r>
-        <w:t xml:space="preserve"> de modèle (OHE + week format). Cela a nécessité la mise en place de plusieurs autres scripts pour générer les pickles, fitter et sauvegarder les modèles etc… Une fois ceci fait et l'API mise à jour…. Grosse déception car la prédiction sont totalement incohérentes (le modèle ne prédit que des avions en avance)… Du coup, je me demande s'il ne faudrait pas refaire tout de zéro… script/rapport/présentation car je suis complètement à côté.</w:t>
+        <w:t xml:space="preserve"> de modèle (OHE + </w:t>
+      </w:r>
+      <w:proofErr w:type="spellStart"/>
+      <w:r>
+        <w:t>week</w:t>
+      </w:r>
+      <w:proofErr w:type="spellEnd"/>
+      <w:r>
+        <w:t xml:space="preserve"> format). Cela a nécessité la mise en place de plusieurs autres scripts pour générer les pickles, </w:t>
+      </w:r>
+      <w:proofErr w:type="spellStart"/>
+      <w:r>
+        <w:t>fitter</w:t>
+      </w:r>
+      <w:proofErr w:type="spellEnd"/>
+      <w:r>
+        <w:t xml:space="preserve"> et sauvegarder les modèles etc… Une fois ceci fait et l'API mise à jour…. Grosse déception car la prédiction sont totalement incohérentes (le modèle ne prédit que des avions en avance)… Du coup, je me demande s'il ne faudrait pas refaire tout de zéro… script/rapport/présentation car je suis complètement à côté.</w:t>
       </w:r>
     </w:p>
     <w:p>
@@ -5782,7 +6307,39 @@
     <w:p>
       <w:r>
         <w:tab/>
-        <w:t>Etant un peu perdu sur le P4, je décide donc en attendant le mentorat du lendemain de continuer sur le P5 ou je ne suis pas bloqué. Pendant environ 2h je modifie le code basé sur les idée du RBM mais afin d'avoir plus de feature interessante pour le clustering (moyenne entre chaque visite, nb de visites, panier moyen par visite, nb d'objets par visite, etc …)</w:t>
+        <w:t xml:space="preserve">Etant un peu perdu sur le P4, je décide donc en attendant le mentorat du lendemain de continuer sur le P5 ou je ne suis pas bloqué. Pendant environ 2h je modifie le code basé sur </w:t>
+      </w:r>
+      <w:proofErr w:type="gramStart"/>
+      <w:r>
+        <w:t>les idée</w:t>
+      </w:r>
+      <w:proofErr w:type="gramEnd"/>
+      <w:r>
+        <w:t xml:space="preserve"> du RBM mais afin d'avoir plus de feature </w:t>
+      </w:r>
+      <w:proofErr w:type="spellStart"/>
+      <w:r>
+        <w:t>interessante</w:t>
+      </w:r>
+      <w:proofErr w:type="spellEnd"/>
+      <w:r>
+        <w:t xml:space="preserve"> pour le </w:t>
+      </w:r>
+      <w:proofErr w:type="spellStart"/>
+      <w:r>
+        <w:t>clustering</w:t>
+      </w:r>
+      <w:proofErr w:type="spellEnd"/>
+      <w:r>
+        <w:t xml:space="preserve"> (moyenne entre chaque visite, nb de visites, panier moyen par visite, nb d'objets par visite, </w:t>
+      </w:r>
+      <w:proofErr w:type="spellStart"/>
+      <w:r>
+        <w:t>etc</w:t>
+      </w:r>
+      <w:proofErr w:type="spellEnd"/>
+      <w:r>
+        <w:t xml:space="preserve"> …)</w:t>
       </w:r>
     </w:p>
     <w:p>
@@ -5794,7 +6351,25 @@
     <w:p>
       <w:r>
         <w:tab/>
-        <w:t>Dans la soirée, une idée m'est venu pour le P4. Partir du principe que les retards sont dûes a un nombre de vol au décollage plus important que possible. L'idée étant de regarder par aéroport, le nb de vol moyen par jour et le retard pour ceux-ci. De même on peut regarder l'évolution du nb de vol en fonction de la semaine et du jour. C'est ce que je me décide de regarder le lendemain</w:t>
+        <w:t xml:space="preserve">Dans la soirée, une idée m'est </w:t>
+      </w:r>
+      <w:proofErr w:type="gramStart"/>
+      <w:r>
+        <w:t>venu</w:t>
+      </w:r>
+      <w:proofErr w:type="gramEnd"/>
+      <w:r>
+        <w:t xml:space="preserve"> pour le P4. Partir du principe que les retards sont </w:t>
+      </w:r>
+      <w:proofErr w:type="spellStart"/>
+      <w:proofErr w:type="gramStart"/>
+      <w:r>
+        <w:t>dûes</w:t>
+      </w:r>
+      <w:proofErr w:type="spellEnd"/>
+      <w:proofErr w:type="gramEnd"/>
+      <w:r>
+        <w:t xml:space="preserve"> a un nombre de vol au décollage plus important que possible. L'idée étant de regarder par aéroport, le nb de vol moyen par jour et le retard pour ceux-ci. De même on peut regarder l'évolution du nb de vol en fonction de la semaine et du jour. C'est ce que je me décide de regarder le lendemain</w:t>
       </w:r>
     </w:p>
     <w:p>
@@ -5816,7 +6391,15 @@
         <w:t>côté</w:t>
       </w:r>
       <w:r>
-        <w:t xml:space="preserve"> du nb de vols par jour et la corrélation avec le retard, de la date du jour etc … Le problème c'est que cela donne "des matrices" de facteurs mais </w:t>
+        <w:t xml:space="preserve"> du nb de vols par jour et la corrélation avec le retard, de la date du jour </w:t>
+      </w:r>
+      <w:proofErr w:type="spellStart"/>
+      <w:r>
+        <w:t>etc</w:t>
+      </w:r>
+      <w:proofErr w:type="spellEnd"/>
+      <w:r>
+        <w:t xml:space="preserve"> … Le problème c'est que cela donne "des matrices" de facteurs mais </w:t>
       </w:r>
       <w:r>
         <w:t>rien</w:t>
@@ -5882,7 +6465,23 @@
         </w:numPr>
       </w:pPr>
       <w:r>
-        <w:t>Regarder quand le weather delay a lieu,</w:t>
+        <w:t xml:space="preserve">Regarder quand le </w:t>
+      </w:r>
+      <w:proofErr w:type="spellStart"/>
+      <w:r>
+        <w:t>weather</w:t>
+      </w:r>
+      <w:proofErr w:type="spellEnd"/>
+      <w:r>
+        <w:t xml:space="preserve"> </w:t>
+      </w:r>
+      <w:proofErr w:type="spellStart"/>
+      <w:r>
+        <w:t>delay</w:t>
+      </w:r>
+      <w:proofErr w:type="spellEnd"/>
+      <w:r>
+        <w:t xml:space="preserve"> a lieu,</w:t>
       </w:r>
     </w:p>
     <w:p>
@@ -5943,7 +6542,23 @@
       </w:pPr>
       <w:r>
         <w:tab/>
-        <w:t>L'objectif de la soirée était de mettre en place un dataset prenant en compte le nb de vols. Du coup avec diverses agrégations, du cleanup, j'arrive à avoir le dataset que je désire. Qui plus est, il est plus léger par la concaténation. Du coup je peux tester les modèles directement dans le notebook sans crash. Je peux aussi faire l'optimisation dedans et même aller jusque comparer 2 encodages de dataset différents. Du coup, ça avance bien et je commence à comprendre pk le précédent modèle ne marchait pas. L'objectif du lendemain à ce stade est de terminer l'optimisation avec du boosting, terminer la partie visualisation et si possible mettre à jour l'API. Comme cela, je pourrais rédiger le rapport et mettre à jour le power point durant le week-end !</w:t>
+        <w:t xml:space="preserve">L'objectif de la soirée était de mettre en place un dataset prenant en compte le nb de vols. Du coup avec diverses agrégations, du </w:t>
+      </w:r>
+      <w:proofErr w:type="spellStart"/>
+      <w:r>
+        <w:t>cleanup</w:t>
+      </w:r>
+      <w:proofErr w:type="spellEnd"/>
+      <w:r>
+        <w:t xml:space="preserve">, j'arrive à avoir le dataset que je désire. Qui plus est, il est plus léger par la concaténation. Du coup je peux tester les modèles directement dans le notebook sans crash. Je peux aussi faire l'optimisation dedans et même aller jusque comparer 2 encodages de dataset différents. Du coup, ça avance bien et je commence à comprendre pk le précédent modèle ne marchait pas. L'objectif du lendemain à ce stade est de terminer l'optimisation avec du </w:t>
+      </w:r>
+      <w:proofErr w:type="spellStart"/>
+      <w:r>
+        <w:t>boosting</w:t>
+      </w:r>
+      <w:proofErr w:type="spellEnd"/>
+      <w:r>
+        <w:t>, terminer la partie visualisation et si possible mettre à jour l'API. Comme cela, je pourrais rédiger le rapport et mettre à jour le power point durant le week-end !</w:t>
       </w:r>
     </w:p>
     <w:p>
@@ -5978,7 +6593,23 @@
       </w:pPr>
       <w:r>
         <w:tab/>
-        <w:t>Le modèle de boosting a été aussi évalué et perfome un peu mieux. Diverses visualisations ont été ajoutées pour la préparation du rapport/présentation. De plus un README a été mis en place dû aux divers fichiers présents pour mettre en place le modèle. Sans celui-ci, il sera difficile à l'examinateur de ne pas être perdu.</w:t>
+        <w:t xml:space="preserve">Le modèle de </w:t>
+      </w:r>
+      <w:proofErr w:type="spellStart"/>
+      <w:r>
+        <w:t>boosting</w:t>
+      </w:r>
+      <w:proofErr w:type="spellEnd"/>
+      <w:r>
+        <w:t xml:space="preserve"> a été aussi évalué et </w:t>
+      </w:r>
+      <w:proofErr w:type="spellStart"/>
+      <w:r>
+        <w:t>perfome</w:t>
+      </w:r>
+      <w:proofErr w:type="spellEnd"/>
+      <w:r>
+        <w:t xml:space="preserve"> un peu mieux. Diverses visualisations ont été ajoutées pour la préparation du rapport/présentation. De plus un README a été mis en place dû aux divers fichiers présents pour mettre en place le modèle. Sans celui-ci, il sera difficile à l'examinateur de ne pas être perdu.</w:t>
       </w:r>
     </w:p>
     <w:p>
@@ -5998,7 +6629,15 @@
       </w:pPr>
       <w:r>
         <w:tab/>
-        <w:t xml:space="preserve">Ce jour, la rédaction du rapport a été faite. Celle-ci a été assez pénible car le rapport est long (26 pages) et s'appuie sur divers modèles faits dont il fallait retrouver les informations dans les divers notebooks. Celui-ci a mis près de 5h à être rédigé. Par la suite, le ppt a été repris pour suivre la même trame et tenir dans 30 min de présentation (à blanc cela fait 27 minutes). </w:t>
+        <w:t xml:space="preserve">Ce jour, la rédaction du rapport a été faite. Celle-ci a été assez pénible car le rapport est long (26 pages) et s'appuie sur divers modèles faits dont il fallait retrouver les informations dans les divers notebooks. Celui-ci a mis près de 5h à être rédigé. Par la suite, le </w:t>
+      </w:r>
+      <w:proofErr w:type="spellStart"/>
+      <w:r>
+        <w:t>ppt</w:t>
+      </w:r>
+      <w:proofErr w:type="spellEnd"/>
+      <w:r>
+        <w:t xml:space="preserve"> a été repris pour suivre la même trame et tenir dans 30 min de présentation (à blanc cela fait 27 minutes). </w:t>
       </w:r>
     </w:p>
     <w:p>
@@ -6045,8 +6684,13 @@
         <w:jc w:val="both"/>
       </w:pPr>
       <w:r>
-        <w:t xml:space="preserve">Par la suite, je reprends la relecture du rapport où j'en profite pour corriger ces points. Ensuite, je modifie la présentation, corrige quelques fautes et refait un passage à blanc (29 min 47 </w:t>
-      </w:r>
+        <w:t xml:space="preserve">Par la suite, je reprends la relecture du rapport où j'en profite pour corriger ces points. Ensuite, je modifie la présentation, corrige quelques fautes et refait un passage à blanc (29 min </w:t>
+      </w:r>
+      <w:proofErr w:type="gramStart"/>
+      <w:r>
+        <w:t xml:space="preserve">47 </w:t>
+      </w:r>
+      <w:proofErr w:type="gramEnd"/>
       <w:r>
         <w:sym w:font="Wingdings" w:char="F04A"/>
       </w:r>
@@ -6069,11 +6713,43 @@
         <w:jc w:val="both"/>
       </w:pPr>
       <w:r>
-        <w:t xml:space="preserve">Une fois ceci fait, je décide de me renseigner sur les Virtual environments. Cependant pour éviter de faire planter qqch durant la formation, je testerai cela qu'une fois tous les projets finis (les </w:t>
+        <w:t xml:space="preserve">Une fois ceci fait, je décide de me renseigner sur les Virtual </w:t>
+      </w:r>
+      <w:proofErr w:type="spellStart"/>
+      <w:r>
+        <w:t>environments</w:t>
+      </w:r>
+      <w:proofErr w:type="spellEnd"/>
+      <w:r>
+        <w:t xml:space="preserve">. Cependant pour éviter de faire planter </w:t>
+      </w:r>
+      <w:proofErr w:type="spellStart"/>
+      <w:r>
+        <w:t>qqch</w:t>
+      </w:r>
+      <w:proofErr w:type="spellEnd"/>
+      <w:r>
+        <w:t xml:space="preserve"> durant la formation, je testerai cela qu'une fois tous les projets finis (les </w:t>
       </w:r>
       <w:r>
         <w:lastRenderedPageBreak/>
-        <w:t>diverses installations de CUDA / CudNN etc ayant été difficile initialement, je ne veux pas tout faire planter).</w:t>
+        <w:t xml:space="preserve">diverses installations de CUDA / </w:t>
+      </w:r>
+      <w:proofErr w:type="spellStart"/>
+      <w:r>
+        <w:t>CudNN</w:t>
+      </w:r>
+      <w:proofErr w:type="spellEnd"/>
+      <w:r>
+        <w:t xml:space="preserve"> </w:t>
+      </w:r>
+      <w:proofErr w:type="spellStart"/>
+      <w:r>
+        <w:t>etc</w:t>
+      </w:r>
+      <w:proofErr w:type="spellEnd"/>
+      <w:r>
+        <w:t xml:space="preserve"> ayant été difficile initialement, je ne veux pas tout faire planter).</w:t>
       </w:r>
     </w:p>
     <w:p>
@@ -6082,7 +6758,15 @@
         <w:jc w:val="both"/>
       </w:pPr>
       <w:r>
-        <w:t xml:space="preserve"> Pour finir, je décide donc de continuer sur le P5 en nettoyage un peu le notebook afin de le rendre plus lisible et commence à regarder pour la partie Clustering des Clients.</w:t>
+        <w:t xml:space="preserve"> Pour finir, je décide donc de continuer sur le P5 en nettoyage un peu le notebook afin de le rendre plus lisible et commence à regarder pour la partie </w:t>
+      </w:r>
+      <w:proofErr w:type="spellStart"/>
+      <w:r>
+        <w:t>Clustering</w:t>
+      </w:r>
+      <w:proofErr w:type="spellEnd"/>
+      <w:r>
+        <w:t xml:space="preserve"> des Clients.</w:t>
       </w:r>
     </w:p>
     <w:p>
@@ -6142,7 +6826,47 @@
         <w:jc w:val="both"/>
       </w:pPr>
       <w:r>
-        <w:t xml:space="preserve">Ayant validé le P4 et étant en attente d'info pour le P5, je décide de regarder le P6 qui aborde un sujet complètement inconnu. Je télécharge juste un dataset. Je vois que je dois cleaner pas mal le texte (qui a des balises HTML). Avant de commencer tout cela, je regardé du coté de la lib nltk sur des videos de Sentdex. </w:t>
+        <w:t xml:space="preserve">Ayant validé le P4 et étant en attente d'info pour le P5, je décide de regarder le P6 qui aborde un sujet complètement inconnu. Je télécharge juste un dataset. Je vois que je dois </w:t>
+      </w:r>
+      <w:proofErr w:type="spellStart"/>
+      <w:r>
+        <w:t>cleaner</w:t>
+      </w:r>
+      <w:proofErr w:type="spellEnd"/>
+      <w:r>
+        <w:t xml:space="preserve"> pas mal le texte (qui a des balises HTML). Avant de commencer tout cela, je regardé du </w:t>
+      </w:r>
+      <w:proofErr w:type="spellStart"/>
+      <w:r>
+        <w:t>coté</w:t>
+      </w:r>
+      <w:proofErr w:type="spellEnd"/>
+      <w:r>
+        <w:t xml:space="preserve"> de la lib </w:t>
+      </w:r>
+      <w:proofErr w:type="spellStart"/>
+      <w:r>
+        <w:t>nltk</w:t>
+      </w:r>
+      <w:proofErr w:type="spellEnd"/>
+      <w:r>
+        <w:t xml:space="preserve"> sur des </w:t>
+      </w:r>
+      <w:proofErr w:type="spellStart"/>
+      <w:r>
+        <w:t>videos</w:t>
+      </w:r>
+      <w:proofErr w:type="spellEnd"/>
+      <w:r>
+        <w:t xml:space="preserve"> de </w:t>
+      </w:r>
+      <w:proofErr w:type="spellStart"/>
+      <w:r>
+        <w:t>Sentdex</w:t>
+      </w:r>
+      <w:proofErr w:type="spellEnd"/>
+      <w:r>
+        <w:t xml:space="preserve">. </w:t>
       </w:r>
     </w:p>
     <w:p>
@@ -6151,7 +6875,33 @@
         <w:jc w:val="both"/>
       </w:pPr>
       <w:r>
-        <w:t>A 18h30, la session de mentorat a lieu où l'on a repris les points du P4 qui posaient des questions, par la suite on aborde le P5 ou le cleaning a été un peu trop violent. J'ai donc des pistes a explorer (OHE sur les articles notamment). Une fois la session terminée, je teste ca mais une fois de plus "Memory Error"… Je trouve peut-être une façon de regrouper les articles par sous-groupes via un traitement par mot clé à faire.</w:t>
+        <w:t xml:space="preserve">A 18h30, la session de mentorat a lieu où l'on a repris les points du P4 qui posaient des questions, par la suite on aborde le P5 ou le </w:t>
+      </w:r>
+      <w:proofErr w:type="spellStart"/>
+      <w:r>
+        <w:t>cleaning</w:t>
+      </w:r>
+      <w:proofErr w:type="spellEnd"/>
+      <w:r>
+        <w:t xml:space="preserve"> a été un peu trop violent. J'ai donc des pistes </w:t>
+      </w:r>
+      <w:proofErr w:type="spellStart"/>
+      <w:proofErr w:type="gramStart"/>
+      <w:r>
+        <w:t>a</w:t>
+      </w:r>
+      <w:proofErr w:type="spellEnd"/>
+      <w:proofErr w:type="gramEnd"/>
+      <w:r>
+        <w:t xml:space="preserve"> explorer (OHE sur les articles notamment). Une fois la session terminée, je teste ca mais une fois de plus "Memory </w:t>
+      </w:r>
+      <w:proofErr w:type="spellStart"/>
+      <w:r>
+        <w:t>Error</w:t>
+      </w:r>
+      <w:proofErr w:type="spellEnd"/>
+      <w:r>
+        <w:t>"… Je trouve peut-être une façon de regrouper les articles par sous-groupes via un traitement par mot clé à faire.</w:t>
       </w:r>
     </w:p>
     <w:p>
@@ -6177,13 +6927,26 @@
         <w:t>mets</w:t>
       </w:r>
       <w:r>
-        <w:t xml:space="preserve"> en place quelques Regexp pour grouper les articles entre eux mais cela n'est pas évident. Malgré une dizaine de </w:t>
-      </w:r>
+        <w:t xml:space="preserve"> en place quelques </w:t>
+      </w:r>
+      <w:proofErr w:type="spellStart"/>
+      <w:r>
+        <w:t>Regexp</w:t>
+      </w:r>
+      <w:proofErr w:type="spellEnd"/>
+      <w:r>
+        <w:t xml:space="preserve"> pour grouper les articles entre eux mais cela n'est pas évident. Malgré une dizaine de </w:t>
+      </w:r>
+      <w:proofErr w:type="spellStart"/>
       <w:r>
         <w:t>R</w:t>
       </w:r>
       <w:r>
-        <w:t>egexp, la réduction n'est pas énorme. Une alternative reste à générer via un script python ce dataset et fusionner dans un 1</w:t>
+        <w:t>egexp</w:t>
+      </w:r>
+      <w:proofErr w:type="spellEnd"/>
+      <w:r>
+        <w:t>, la réduction n'est pas énorme. Une alternative reste à générer via un script python ce dataset et fusionner dans un 1</w:t>
       </w:r>
       <w:r>
         <w:rPr>
@@ -6194,8 +6957,29 @@
       <w:r>
         <w:t xml:space="preserve"> temps par </w:t>
       </w:r>
-      <w:r>
-        <w:t>Invoice Number. Cela va être à tester ce weekend end. Le reste des datas était plutôt bien géré (gestion par jour et moment de la journée, nb d'achats, moyenne de visites etc…). Du coup après ce traitement, le clustering va pouvoir être mis en place pour labéliser les clients et il</w:t>
+      <w:proofErr w:type="spellStart"/>
+      <w:r>
+        <w:t>Invoice</w:t>
+      </w:r>
+      <w:proofErr w:type="spellEnd"/>
+      <w:r>
+        <w:t xml:space="preserve"> </w:t>
+      </w:r>
+      <w:proofErr w:type="spellStart"/>
+      <w:r>
+        <w:t>Number</w:t>
+      </w:r>
+      <w:proofErr w:type="spellEnd"/>
+      <w:r>
+        <w:t xml:space="preserve">. Cela va être à tester ce weekend end. Le reste des datas était plutôt bien géré (gestion par jour et moment de la journée, nb d'achats, moyenne de visites etc…). Du coup après ce traitement, le </w:t>
+      </w:r>
+      <w:proofErr w:type="spellStart"/>
+      <w:r>
+        <w:t>clustering</w:t>
+      </w:r>
+      <w:proofErr w:type="spellEnd"/>
+      <w:r>
+        <w:t xml:space="preserve"> va pouvoir être mis en place pour labéliser les clients et il</w:t>
       </w:r>
       <w:r>
         <w:t xml:space="preserve"> restera à faire un classifieur.</w:t>
@@ -6224,7 +7008,15 @@
         <w:t>façon</w:t>
       </w:r>
       <w:r>
-        <w:t xml:space="preserve"> de les classer. Le fonctionnement par Regexp n'étant pas faisable, je pense à faire un 1</w:t>
+        <w:t xml:space="preserve"> de les classer. Le fonctionnement par </w:t>
+      </w:r>
+      <w:proofErr w:type="spellStart"/>
+      <w:r>
+        <w:t>Regexp</w:t>
+      </w:r>
+      <w:proofErr w:type="spellEnd"/>
+      <w:r>
+        <w:t xml:space="preserve"> n'étant pas faisable, je pense à faire un 1</w:t>
       </w:r>
       <w:r>
         <w:rPr>
@@ -6233,7 +7025,31 @@
         <w:t>er</w:t>
       </w:r>
       <w:r>
-        <w:t xml:space="preserve"> clustering et remplacer chaque article par son cluster. Ensuite il sera plus facile de le OHE et grouper le dataset par invoice et par Client au final. L'objectif de la soirée a été de mettre en place ce clustering.  </w:t>
+        <w:t xml:space="preserve"> </w:t>
+      </w:r>
+      <w:proofErr w:type="spellStart"/>
+      <w:r>
+        <w:t>clustering</w:t>
+      </w:r>
+      <w:proofErr w:type="spellEnd"/>
+      <w:r>
+        <w:t xml:space="preserve"> et remplacer chaque article par son cluster. Ensuite il sera plus facile de le OHE et grouper le dataset par </w:t>
+      </w:r>
+      <w:proofErr w:type="spellStart"/>
+      <w:r>
+        <w:t>invoice</w:t>
+      </w:r>
+      <w:proofErr w:type="spellEnd"/>
+      <w:r>
+        <w:t xml:space="preserve"> et par Client au final. L'objectif de la soirée a été de mettre en place ce </w:t>
+      </w:r>
+      <w:proofErr w:type="spellStart"/>
+      <w:r>
+        <w:t>clustering</w:t>
+      </w:r>
+      <w:proofErr w:type="spellEnd"/>
+      <w:r>
+        <w:t xml:space="preserve">.  </w:t>
       </w:r>
     </w:p>
     <w:p>
@@ -6254,13 +7070,29 @@
         <w:jc w:val="both"/>
       </w:pPr>
       <w:r>
-        <w:t>Le clustering étant bien commencé, j'ai fait l'</w:t>
+        <w:t xml:space="preserve">Le </w:t>
+      </w:r>
+      <w:proofErr w:type="spellStart"/>
+      <w:r>
+        <w:t>clustering</w:t>
+      </w:r>
+      <w:proofErr w:type="spellEnd"/>
+      <w:r>
+        <w:t xml:space="preserve"> étant bien commencé, j'ai fait l'</w:t>
       </w:r>
       <w:r>
         <w:t>agrégation</w:t>
       </w:r>
       <w:r>
-        <w:t xml:space="preserve"> au dataset initial et préparé le dataset par clients. Sur ce nouveau dataset, un second clustering va être appliqué pour labéliser les clients en fonction de ce qu'ils achètent mais aussi en fonction de leur fréquence d'achat, panier moyen, localisation etc.</w:t>
+        <w:t xml:space="preserve"> au dataset initial et préparé le dataset par clients. Sur ce nouveau dataset, un second </w:t>
+      </w:r>
+      <w:proofErr w:type="spellStart"/>
+      <w:r>
+        <w:t>clustering</w:t>
+      </w:r>
+      <w:proofErr w:type="spellEnd"/>
+      <w:r>
+        <w:t xml:space="preserve"> va être appliqué pour labéliser les clients en fonction de ce qu'ils achètent mais aussi en fonction de leur fréquence d'achat, panier moyen, localisation etc.</w:t>
       </w:r>
     </w:p>
     <w:p>
@@ -6269,7 +7101,25 @@
         <w:jc w:val="both"/>
       </w:pPr>
       <w:r>
-        <w:t>Le résultat de ce second clustering est un peu curieux car j'ai 2 principaux Cluster avec 3300 clients, 1 de 120 et un de 4… Un premier test de classifier donne des résultats correct mais il faut encore en tester certain et fine-tune les meilleurs. Une fois cale fait, il restera a préparer le code pour tester un client lambda.</w:t>
+        <w:t xml:space="preserve">Le résultat de ce second </w:t>
+      </w:r>
+      <w:proofErr w:type="spellStart"/>
+      <w:r>
+        <w:t>clustering</w:t>
+      </w:r>
+      <w:proofErr w:type="spellEnd"/>
+      <w:r>
+        <w:t xml:space="preserve"> est un peu curieux car j'ai 2 principaux Cluster avec 3300 clients, 1 de 120 et un de 4… Un premier test de classifier donne des résultats correct mais il faut encore en tester certain et fine-tune les meilleurs. Une fois cale fait, il restera </w:t>
+      </w:r>
+      <w:proofErr w:type="spellStart"/>
+      <w:proofErr w:type="gramStart"/>
+      <w:r>
+        <w:t>a</w:t>
+      </w:r>
+      <w:proofErr w:type="spellEnd"/>
+      <w:proofErr w:type="gramEnd"/>
+      <w:r>
+        <w:t xml:space="preserve"> préparer le code pour tester un client lambda.</w:t>
       </w:r>
     </w:p>
     <w:p>
@@ -6289,7 +7139,15 @@
         <w:jc w:val="both"/>
       </w:pPr>
       <w:r>
-        <w:t>Pas mal de temps ont été nécessaire pour rendre le notebook un peu plus lisible comme il n'y a pas de rapport à fournir. Lors de la mise en place de visualisations, je me suis rendu compte aussi d'erreurs que j'ai fixé. Au final il reste des points assez curieux au niveau du clustering. Ce sont des points à voir avec mon mentor lors de la prochaine session. Mais globalement, le projet à bien avancé, il reste à faire le code de classification sur les données d'un clie</w:t>
+        <w:t xml:space="preserve">Pas mal de temps ont été nécessaire pour rendre le notebook un peu plus lisible comme il n'y a pas de rapport à fournir. Lors de la mise en place de visualisations, je me suis rendu compte aussi d'erreurs que j'ai fixé. Au final il reste des points assez curieux au niveau du </w:t>
+      </w:r>
+      <w:proofErr w:type="spellStart"/>
+      <w:r>
+        <w:t>clustering</w:t>
+      </w:r>
+      <w:proofErr w:type="spellEnd"/>
+      <w:r>
+        <w:t>. Ce sont des points à voir avec mon mentor lors de la prochaine session. Mais globalement, le projet à bien avancé, il reste à faire le code de classification sur les données d'un clie</w:t>
       </w:r>
       <w:r>
         <w:t>nt lambda ainsi que la présentation.</w:t>
@@ -6327,7 +7185,55 @@
         <w:jc w:val="both"/>
       </w:pPr>
       <w:r>
-        <w:t xml:space="preserve">Lors de l'investigation sur l'échec de clustering, je me suis rendu compte que cela était du à une mauvais interprétation du  Score de Silhouette. J'utilisais toujours le nb de cluster minimisant ce score (comme s'il évaluait une entropie). J'ai vu cela suite à un autre test de clustering ou le Score était négatif. De ce fait, j'ai repris les étapes du clustering. Pour aider le modèle, j'ai retiré les keywords très fréquents qui ne décrivent pas les objets (set, Christmas, Vintage, …). Additionné à cela, j'ai utilisé un discount factor sur les colonnes pour réduire l'impact sur le clustering d'un mot très peu utilisé. Cela m'a permis d'avoir un bien meilleur clustering (Silhouette Score x 10 par rapport au précédent). </w:t>
+        <w:t xml:space="preserve">Lors de l'investigation sur l'échec de </w:t>
+      </w:r>
+      <w:proofErr w:type="spellStart"/>
+      <w:r>
+        <w:t>clustering</w:t>
+      </w:r>
+      <w:proofErr w:type="spellEnd"/>
+      <w:r>
+        <w:t xml:space="preserve">, je me suis rendu compte que cela était </w:t>
+      </w:r>
+      <w:proofErr w:type="spellStart"/>
+      <w:r>
+        <w:t>du</w:t>
+      </w:r>
+      <w:proofErr w:type="spellEnd"/>
+      <w:r>
+        <w:t xml:space="preserve"> à une mauvais interprétation du  Score de Silhouette. J'utilisais toujours le nb de cluster minimisant ce score (comme s'il évaluait une entropie). J'ai vu cela suite à un autre test de </w:t>
+      </w:r>
+      <w:proofErr w:type="spellStart"/>
+      <w:r>
+        <w:t>clustering</w:t>
+      </w:r>
+      <w:proofErr w:type="spellEnd"/>
+      <w:r>
+        <w:t xml:space="preserve"> ou le Score était négatif. De ce fait, j'ai repris les étapes du </w:t>
+      </w:r>
+      <w:proofErr w:type="spellStart"/>
+      <w:r>
+        <w:t>clustering</w:t>
+      </w:r>
+      <w:proofErr w:type="spellEnd"/>
+      <w:r>
+        <w:t xml:space="preserve">. Pour aider le modèle, j'ai retiré les keywords très fréquents qui ne décrivent pas les objets (set, Christmas, Vintage, …). Additionné à cela, j'ai utilisé un discount factor sur les colonnes pour réduire l'impact sur le </w:t>
+      </w:r>
+      <w:proofErr w:type="spellStart"/>
+      <w:r>
+        <w:t>clustering</w:t>
+      </w:r>
+      <w:proofErr w:type="spellEnd"/>
+      <w:r>
+        <w:t xml:space="preserve"> d'un mot très peu utilisé. Cela m'a permis d'avoir un bien meilleur </w:t>
+      </w:r>
+      <w:proofErr w:type="spellStart"/>
+      <w:r>
+        <w:t>clustering</w:t>
+      </w:r>
+      <w:proofErr w:type="spellEnd"/>
+      <w:r>
+        <w:t xml:space="preserve"> (Silhouette Score x 10 par rapport au précédent). </w:t>
       </w:r>
     </w:p>
     <w:p>
@@ -6336,7 +7242,39 @@
         <w:jc w:val="both"/>
       </w:pPr>
       <w:r>
-        <w:t>Ensuite, j'ai repris le Clustering des clients. Au lieu d'utiliser un Standard Scaler qui réduit le Score de Silhouette, je l'ai repris avec le MinMax et là, j'ai eu un clustering bien plus pertinent.</w:t>
+        <w:t xml:space="preserve">Ensuite, j'ai repris le </w:t>
+      </w:r>
+      <w:proofErr w:type="spellStart"/>
+      <w:r>
+        <w:t>Clustering</w:t>
+      </w:r>
+      <w:proofErr w:type="spellEnd"/>
+      <w:r>
+        <w:t xml:space="preserve"> des clients. Au lieu d'utiliser un Standard </w:t>
+      </w:r>
+      <w:proofErr w:type="spellStart"/>
+      <w:r>
+        <w:t>Scaler</w:t>
+      </w:r>
+      <w:proofErr w:type="spellEnd"/>
+      <w:r>
+        <w:t xml:space="preserve"> qui réduit le Score de Silhouette, je l'ai repris avec le </w:t>
+      </w:r>
+      <w:proofErr w:type="spellStart"/>
+      <w:r>
+        <w:t>MinMax</w:t>
+      </w:r>
+      <w:proofErr w:type="spellEnd"/>
+      <w:r>
+        <w:t xml:space="preserve"> et là, j'ai eu un </w:t>
+      </w:r>
+      <w:proofErr w:type="spellStart"/>
+      <w:r>
+        <w:t>clustering</w:t>
+      </w:r>
+      <w:proofErr w:type="spellEnd"/>
+      <w:r>
+        <w:t xml:space="preserve"> bien plus pertinent.</w:t>
       </w:r>
     </w:p>
     <w:p>
@@ -6345,7 +7283,31 @@
         <w:jc w:val="both"/>
       </w:pPr>
       <w:r>
-        <w:t>Pour finir j'ai repris la partie d'entrainement des classifieurs car le meilleur classifieur a aussi changé (passé de SVC à Random Forest). Le Fine-Tuning a été fait mais pas encore de visualisations.</w:t>
+        <w:t xml:space="preserve">Pour finir j'ai repris la partie d'entrainement des </w:t>
+      </w:r>
+      <w:proofErr w:type="spellStart"/>
+      <w:r>
+        <w:t>classifieurs</w:t>
+      </w:r>
+      <w:proofErr w:type="spellEnd"/>
+      <w:r>
+        <w:t xml:space="preserve"> car le meilleur classifieur a aussi changé (passé de SVC à </w:t>
+      </w:r>
+      <w:proofErr w:type="spellStart"/>
+      <w:r>
+        <w:t>Random</w:t>
+      </w:r>
+      <w:proofErr w:type="spellEnd"/>
+      <w:r>
+        <w:t xml:space="preserve"> Forest). Le Fine-</w:t>
+      </w:r>
+      <w:proofErr w:type="spellStart"/>
+      <w:r>
+        <w:t>Tuning</w:t>
+      </w:r>
+      <w:proofErr w:type="spellEnd"/>
+      <w:r>
+        <w:t xml:space="preserve"> a été fait mais pas encore de visualisations.</w:t>
       </w:r>
     </w:p>
     <w:p>
@@ -6401,7 +7363,47 @@
       </w:pPr>
       <w:r>
         <w:tab/>
-        <w:t xml:space="preserve">En attendant la session de mentorat pour voir certains points du P5 (et n'étant pas sur du P8, j'ai décidé de repartir un peu sur le P7). J'ai commencé le notebook d'exploration ou j'ai fait la préparation des images. J'ai aussi cherché comment faire le training de façon plus propre car jusque-là je classais les images dans des folders par classe pour pouvoir utiliser la fonction de Keras (flow_from_directory). Le problème c'est qu'il n'est pas possible ensuite de l'utiliser dans un folder avec toutes les images de test. Cela a nécessité pas mal de re-travail de certains bout de code. </w:t>
+        <w:t xml:space="preserve">En attendant la session de mentorat pour voir certains points du P5 (et n'étant pas sur du P8, j'ai décidé de repartir un peu sur le P7). J'ai commencé le notebook d'exploration ou j'ai fait la préparation des images. J'ai aussi cherché comment faire le training de façon plus propre car jusque-là je classais les images dans des </w:t>
+      </w:r>
+      <w:proofErr w:type="spellStart"/>
+      <w:r>
+        <w:t>folders</w:t>
+      </w:r>
+      <w:proofErr w:type="spellEnd"/>
+      <w:r>
+        <w:t xml:space="preserve"> par classe pour pouvoir utiliser la fonction de </w:t>
+      </w:r>
+      <w:proofErr w:type="spellStart"/>
+      <w:r>
+        <w:t>Keras</w:t>
+      </w:r>
+      <w:proofErr w:type="spellEnd"/>
+      <w:r>
+        <w:t xml:space="preserve"> (</w:t>
+      </w:r>
+      <w:proofErr w:type="spellStart"/>
+      <w:r>
+        <w:t>flow_from_directory</w:t>
+      </w:r>
+      <w:proofErr w:type="spellEnd"/>
+      <w:r>
+        <w:t xml:space="preserve">). Le problème c'est qu'il n'est pas possible ensuite de l'utiliser dans un </w:t>
+      </w:r>
+      <w:proofErr w:type="spellStart"/>
+      <w:r>
+        <w:t>folder</w:t>
+      </w:r>
+      <w:proofErr w:type="spellEnd"/>
+      <w:r>
+        <w:t xml:space="preserve"> avec toutes les images de test. Cela a nécessité pas mal de </w:t>
+      </w:r>
+      <w:proofErr w:type="spellStart"/>
+      <w:r>
+        <w:t>re</w:t>
+      </w:r>
+      <w:proofErr w:type="spellEnd"/>
+      <w:r>
+        <w:t xml:space="preserve">-travail de certains bout de code. </w:t>
       </w:r>
     </w:p>
     <w:p>
@@ -6410,7 +7412,15 @@
       </w:pPr>
       <w:r>
         <w:tab/>
-        <w:t xml:space="preserve">Par la suite, il y a eu la session de mentorat ou l'on a discuté du P5 et notamment 2 erreurs que j'avais faite (score de silhouette et du coup scaling). On a aussi abordé le cas du P8 afin de savoir si tout ce que j'ai fait était vain. Il semblerait que non donc je suis rassuré. </w:t>
+        <w:t xml:space="preserve">Par la suite, il y a eu la session de mentorat ou l'on a discuté du P5 et notamment 2 erreurs que j'avais faite (score de silhouette et du coup </w:t>
+      </w:r>
+      <w:proofErr w:type="spellStart"/>
+      <w:r>
+        <w:t>scaling</w:t>
+      </w:r>
+      <w:proofErr w:type="spellEnd"/>
+      <w:r>
+        <w:t xml:space="preserve">). On a aussi abordé le cas du P8 afin de savoir si tout ce que j'ai fait était vain. Il semblerait que non donc je suis rassuré. </w:t>
       </w:r>
     </w:p>
     <w:p>
@@ -6436,7 +7446,23 @@
         <w:t>https://www.youtube.com/watch?v=upfgTWrhkpg&amp;t=150s</w:t>
       </w:r>
       <w:r>
-        <w:t xml:space="preserve">), j'ai voulu mettre en place premierement la data augmentation en doublant le dataset avec les images flippés verticalement. Ensuite, j'ai fait un autre script qui extrait les transfer-values pour différents modèles. De ce fait, il était ensuite beaucoup plus rapide d'entrainer un modèle (environ 1min vs un nuit). </w:t>
+        <w:t xml:space="preserve">), j'ai voulu mettre en place </w:t>
+      </w:r>
+      <w:proofErr w:type="spellStart"/>
+      <w:r>
+        <w:t>premierement</w:t>
+      </w:r>
+      <w:proofErr w:type="spellEnd"/>
+      <w:r>
+        <w:t xml:space="preserve"> la data augmentation en doublant le dataset avec les images flippés verticalement. Ensuite, j'ai fait un autre script qui extrait les </w:t>
+      </w:r>
+      <w:proofErr w:type="spellStart"/>
+      <w:r>
+        <w:t>transfer</w:t>
+      </w:r>
+      <w:proofErr w:type="spellEnd"/>
+      <w:r>
+        <w:t xml:space="preserve">-values pour différents modèles. De ce fait, il était ensuite beaucoup plus rapide d'entrainer un modèle (environ 1min vs un nuit). </w:t>
       </w:r>
     </w:p>
     <w:p>
@@ -6465,7 +7491,15 @@
       </w:pPr>
       <w:r>
         <w:tab/>
-        <w:t>Un peu fatigué de la semaine et travaillant le samedi, j'ai peu travaillé. L'idée était juste de trouver un QRNN fonctionnel pour le P8 et le comparer aux LSTM/GRU/SRNN. Celui-ci a été trouvé et j'ai par la meme occasion découvert un dataset pour l'analyse de sentiments. Celui-ci sera encore plus parlant pour les RNN donc celui devra être testé pour le rapport</w:t>
+        <w:t xml:space="preserve">Un peu fatigué de la semaine et travaillant le samedi, j'ai peu travaillé. L'idée était juste de trouver un QRNN fonctionnel pour le P8 et le comparer aux LSTM/GRU/SRNN. Celui-ci a été trouvé et j'ai par la </w:t>
+      </w:r>
+      <w:proofErr w:type="spellStart"/>
+      <w:r>
+        <w:t>meme</w:t>
+      </w:r>
+      <w:proofErr w:type="spellEnd"/>
+      <w:r>
+        <w:t xml:space="preserve"> occasion découvert un dataset pour l'analyse de sentiments. Celui-ci sera encore plus parlant pour les RNN donc celui devra être testé pour le rapport</w:t>
       </w:r>
     </w:p>
     <w:p>
@@ -6535,8 +7569,13 @@
         <w:jc w:val="both"/>
       </w:pPr>
       <w:r>
-        <w:t>Durant l'après-midi, le P8 a été repris pour changer le dataset d'exemple pour une analyse de sentiments, le QRNN a été implémenté dessus. Par contre le training étant très long, un code python a été mis en place au lieu du Notebook pour le faire tourner en fond pendant le temps necessaires</w:t>
-      </w:r>
+        <w:t xml:space="preserve">Durant l'après-midi, le P8 a été repris pour changer le dataset d'exemple pour une analyse de sentiments, le QRNN a été implémenté dessus. Par contre le training étant très long, un code python a été mis en place au lieu du Notebook pour le faire tourner en fond pendant le temps </w:t>
+      </w:r>
+      <w:proofErr w:type="spellStart"/>
+      <w:r>
+        <w:t>necessaires</w:t>
+      </w:r>
+      <w:proofErr w:type="spellEnd"/>
     </w:p>
     <w:p>
       <w:pPr>
@@ -6544,7 +7583,15 @@
         <w:jc w:val="both"/>
       </w:pPr>
       <w:r>
-        <w:t>Après cela, j'ai préparé le powerpoint du P5 pour la présentation cette semaine et fait un passage à blanc</w:t>
+        <w:t xml:space="preserve">Après cela, j'ai préparé le </w:t>
+      </w:r>
+      <w:proofErr w:type="spellStart"/>
+      <w:r>
+        <w:t>powerpoint</w:t>
+      </w:r>
+      <w:proofErr w:type="spellEnd"/>
+      <w:r>
+        <w:t xml:space="preserve"> du P5 pour la présentation cette semaine et fait un passage à blanc</w:t>
       </w:r>
     </w:p>
     <w:p>
@@ -6553,11 +7600,64 @@
         <w:jc w:val="both"/>
       </w:pPr>
       <w:r>
-        <w:t xml:space="preserve">Dans la soirée, j'ai continué le P8. Lors de la création des graphes, je me suis rendu compte que malgré la mise en place d'un EarlyStop pour éviter l'overfitting, les modèles avaient overfitté. En fait, il faut moins d'une Epoch pour entrainer les modèles et de ce fait le Early Stop ne fonctionne </w:t>
+        <w:t xml:space="preserve">Dans la soirée, j'ai continué le P8. Lors de la création des graphes, je me suis rendu compte que malgré la mise en place d'un </w:t>
+      </w:r>
+      <w:proofErr w:type="spellStart"/>
+      <w:r>
+        <w:t>EarlyStop</w:t>
+      </w:r>
+      <w:proofErr w:type="spellEnd"/>
+      <w:r>
+        <w:t xml:space="preserve"> pour éviter l'</w:t>
+      </w:r>
+      <w:proofErr w:type="spellStart"/>
+      <w:r>
+        <w:t>overfitting</w:t>
+      </w:r>
+      <w:proofErr w:type="spellEnd"/>
+      <w:r>
+        <w:t xml:space="preserve">, les modèles avaient </w:t>
+      </w:r>
+      <w:proofErr w:type="spellStart"/>
+      <w:r>
+        <w:t>overfitté</w:t>
+      </w:r>
+      <w:proofErr w:type="spellEnd"/>
+      <w:r>
+        <w:t xml:space="preserve">. En fait, il faut moins d'une </w:t>
+      </w:r>
+      <w:proofErr w:type="spellStart"/>
+      <w:r>
+        <w:t>Epoch</w:t>
+      </w:r>
+      <w:proofErr w:type="spellEnd"/>
+      <w:r>
+        <w:t xml:space="preserve"> pour entrainer les modèles et de ce fait </w:t>
+      </w:r>
+      <w:proofErr w:type="gramStart"/>
+      <w:r>
+        <w:t xml:space="preserve">le </w:t>
+      </w:r>
+      <w:proofErr w:type="spellStart"/>
+      <w:r>
+        <w:t>Early</w:t>
+      </w:r>
+      <w:proofErr w:type="spellEnd"/>
+      <w:proofErr w:type="gramEnd"/>
+      <w:r>
+        <w:t xml:space="preserve"> Stop ne fonctionne </w:t>
       </w:r>
       <w:r>
         <w:lastRenderedPageBreak/>
-        <w:t xml:space="preserve">pas. J'ai donc dû reprendre l'ensemble du code et récupérer les données par batch plutôt que par Epoch et refaire les graphes (De plus, on n'a plus </w:t>
+        <w:t xml:space="preserve">pas. J'ai donc dû reprendre l'ensemble du code et récupérer les données par batch plutôt que par </w:t>
+      </w:r>
+      <w:proofErr w:type="spellStart"/>
+      <w:r>
+        <w:t>Epoch</w:t>
+      </w:r>
+      <w:proofErr w:type="spellEnd"/>
+      <w:r>
+        <w:t xml:space="preserve"> et refaire les graphes (De plus, on n'a plus </w:t>
       </w:r>
       <w:r>
         <w:t>accès</w:t>
@@ -6575,7 +7675,15 @@
         <w:t>rb</w:t>
       </w:r>
       <w:r>
-        <w:t>e de validation car celle-ci n'est faisable que par Epoch…).</w:t>
+        <w:t xml:space="preserve">e de validation car celle-ci n'est faisable que par </w:t>
+      </w:r>
+      <w:proofErr w:type="spellStart"/>
+      <w:r>
+        <w:t>Epoch</w:t>
+      </w:r>
+      <w:proofErr w:type="spellEnd"/>
+      <w:r>
+        <w:t>…).</w:t>
       </w:r>
     </w:p>
     <w:p>
@@ -6601,7 +7709,15 @@
         <w:jc w:val="both"/>
       </w:pPr>
       <w:r>
-        <w:t xml:space="preserve">Le P8 a été repris une fois de plus, modification du rapport après les changements d'hier. Une comparaison des temps de calculs ont aussi été faits. Une fois le rapport terminé, le ppt a été commencé pour en discuter avec le mentor la semaine prochaine. </w:t>
+        <w:t xml:space="preserve">Le P8 a été repris une fois de plus, modification du rapport après les changements d'hier. Une comparaison des temps de calculs ont aussi été faits. Une fois le rapport terminé, le </w:t>
+      </w:r>
+      <w:proofErr w:type="spellStart"/>
+      <w:r>
+        <w:t>ppt</w:t>
+      </w:r>
+      <w:proofErr w:type="spellEnd"/>
+      <w:r>
+        <w:t xml:space="preserve"> a été commencé pour en discuter avec le mentor la semaine prochaine. </w:t>
       </w:r>
     </w:p>
     <w:p>
@@ -6633,7 +7749,31 @@
       </w:pPr>
       <w:r>
         <w:tab/>
-        <w:t>Après avoir refait à blanc une soutenance, j'ai voulu tester les performances des modèles sur le P7. J'ai passé un peu de temps à sélectionner les modèles et les fine-tuner. Suite à cela, j'ai voulu faire la prédiction sur le test Dataset de Kaggle afin de voir mes résultats. Malgré un Loss de 0.3 sur mes données, j'ai un loss de 0.67 sur les données de test. Un nettoyage devra peut-être s'imposer aussi sur ce dataset mais dans un premier temps, l'idée reste d'avancer sur les projets du parcours.</w:t>
+        <w:t xml:space="preserve">Après avoir refait à blanc une soutenance, j'ai voulu tester les performances des modèles sur le P7. J'ai passé un peu de temps à sélectionner les modèles et les fine-tuner. Suite à cela, j'ai voulu faire la prédiction sur le test Dataset de </w:t>
+      </w:r>
+      <w:proofErr w:type="spellStart"/>
+      <w:r>
+        <w:t>Kaggle</w:t>
+      </w:r>
+      <w:proofErr w:type="spellEnd"/>
+      <w:r>
+        <w:t xml:space="preserve"> afin de voir mes résultats. Malgré un </w:t>
+      </w:r>
+      <w:proofErr w:type="spellStart"/>
+      <w:r>
+        <w:t>Loss</w:t>
+      </w:r>
+      <w:proofErr w:type="spellEnd"/>
+      <w:r>
+        <w:t xml:space="preserve"> de 0.3 sur mes données, j'ai un </w:t>
+      </w:r>
+      <w:proofErr w:type="spellStart"/>
+      <w:r>
+        <w:t>loss</w:t>
+      </w:r>
+      <w:proofErr w:type="spellEnd"/>
+      <w:r>
+        <w:t xml:space="preserve"> de 0.67 sur les données de test. Un nettoyage devra peut-être s'imposer aussi sur ce dataset mais dans un premier temps, l'idée reste d'avancer sur les projets du parcours.</w:t>
       </w:r>
     </w:p>
     <w:p>
@@ -6691,7 +7831,31 @@
       </w:pPr>
       <w:r>
         <w:tab/>
-        <w:t>Lors de l'exploration, je me suis rendu compte que j'avais plus de 5900 tags différents pour 10 000 questions. De ce fait j'ai aussi essayé de modifier la regexp pour limiter aux questions ayant leurs tags dans le TOP 100. Le problème c'est que cela génère un timeout du serveur Stack Overflow. De ce fait, j'ai téléchargé un 2</w:t>
+        <w:t xml:space="preserve">Lors de l'exploration, je me suis rendu compte que j'avais plus de 5900 tags différents pour 10 000 questions. De ce fait j'ai aussi essayé de modifier la </w:t>
+      </w:r>
+      <w:proofErr w:type="spellStart"/>
+      <w:r>
+        <w:t>regexp</w:t>
+      </w:r>
+      <w:proofErr w:type="spellEnd"/>
+      <w:r>
+        <w:t xml:space="preserve"> pour limiter aux questions ayant leurs tags dans le TOP 100. Le problème c'est que cela génère un timeout du serveur </w:t>
+      </w:r>
+      <w:proofErr w:type="spellStart"/>
+      <w:r>
+        <w:t>Stack</w:t>
+      </w:r>
+      <w:proofErr w:type="spellEnd"/>
+      <w:r>
+        <w:t xml:space="preserve"> </w:t>
+      </w:r>
+      <w:proofErr w:type="spellStart"/>
+      <w:r>
+        <w:t>Overflow</w:t>
+      </w:r>
+      <w:proofErr w:type="spellEnd"/>
+      <w:r>
+        <w:t>. De ce fait, j'ai téléchargé un 2</w:t>
       </w:r>
       <w:r>
         <w:rPr>
@@ -6753,7 +7917,15 @@
       </w:pPr>
       <w:r>
         <w:tab/>
-        <w:t xml:space="preserve">Suite à cela, j'ai voulu continuer le P6 mais c'est toujours aussi difficile, voir même frustrant de galérer à avancer. La moindre étape m'oblige parfois à retourner en arrière pour modifier quelque chose. </w:t>
+        <w:t xml:space="preserve">Suite à cela, j'ai voulu continuer le P6 mais c'est toujours aussi difficile, </w:t>
+      </w:r>
+      <w:proofErr w:type="spellStart"/>
+      <w:r>
+        <w:t>voir</w:t>
+      </w:r>
+      <w:proofErr w:type="spellEnd"/>
+      <w:r>
+        <w:t xml:space="preserve"> même frustrant de galérer à avancer. La moindre étape m'oblige parfois à retourner en arrière pour modifier quelque chose. </w:t>
       </w:r>
     </w:p>
     <w:p>
@@ -6802,7 +7974,49 @@
       </w:pPr>
       <w:r>
         <w:tab/>
-        <w:t>Etant dans le flou sur le P6, ayant fini le P8 et bien avancé le P7, j'ai commencé a regarder le P9 et chercher une compétition. Une des compétitions sur le forecast des visiteurs d'un restaurant me plaisait bien car pour une fois, il mixe plusieurs datasets et du forecast qui pourrait potentiellement me permettre de mettre en pratique les RNN vu au P8. J'ai donc commencé l'exploration des données. Malheureusement, cette competition s'acheve dans un mois et il sera difficile de la soutenir avant la fin.</w:t>
+        <w:t xml:space="preserve">Etant dans le flou sur le P6, ayant fini le P8 et bien avancé le P7, j'ai commencé </w:t>
+      </w:r>
+      <w:proofErr w:type="spellStart"/>
+      <w:proofErr w:type="gramStart"/>
+      <w:r>
+        <w:t>a</w:t>
+      </w:r>
+      <w:proofErr w:type="spellEnd"/>
+      <w:proofErr w:type="gramEnd"/>
+      <w:r>
+        <w:t xml:space="preserve"> regarder le P9 et chercher une compétition. Une des compétitions sur le </w:t>
+      </w:r>
+      <w:proofErr w:type="spellStart"/>
+      <w:r>
+        <w:t>forecast</w:t>
+      </w:r>
+      <w:proofErr w:type="spellEnd"/>
+      <w:r>
+        <w:t xml:space="preserve"> des visiteurs d'un restaurant me plaisait bien car pour une fois, il mixe plusieurs datasets et du </w:t>
+      </w:r>
+      <w:proofErr w:type="spellStart"/>
+      <w:r>
+        <w:t>forecast</w:t>
+      </w:r>
+      <w:proofErr w:type="spellEnd"/>
+      <w:r>
+        <w:t xml:space="preserve"> qui pourrait potentiellement me permettre de mettre en pratique les RNN vu au P8. J'ai donc commencé l'exploration des données. Malheureusement, cette </w:t>
+      </w:r>
+      <w:proofErr w:type="spellStart"/>
+      <w:r>
+        <w:t>competition</w:t>
+      </w:r>
+      <w:proofErr w:type="spellEnd"/>
+      <w:r>
+        <w:t xml:space="preserve"> s'</w:t>
+      </w:r>
+      <w:proofErr w:type="spellStart"/>
+      <w:r>
+        <w:t>acheve</w:t>
+      </w:r>
+      <w:proofErr w:type="spellEnd"/>
+      <w:r>
+        <w:t xml:space="preserve"> dans un mois et il sera difficile de la soutenir avant la fin.</w:t>
       </w:r>
     </w:p>
     <w:p>
@@ -6825,7 +8039,31 @@
         <w:t>Après une session</w:t>
       </w:r>
       <w:r>
-        <w:t xml:space="preserve"> de mentorat bien débloquante, j'ai pas mal d'idée de choses à implémenter sur le P6. Après avoir retéléchargé 2 dataset plus gros (50k posts), je reprends le cleaning dessus et commence à refaire les différentes matrices nécessaires. Des problèmes de perfs commencent à se faire sentir. Au passage, j'en ai profité pour ajouter un peu de détail dans le notebook (notes, liens, …)</w:t>
+        <w:t xml:space="preserve"> de mentorat bien </w:t>
+      </w:r>
+      <w:proofErr w:type="spellStart"/>
+      <w:r>
+        <w:t>débloquante</w:t>
+      </w:r>
+      <w:proofErr w:type="spellEnd"/>
+      <w:r>
+        <w:t xml:space="preserve">, j'ai pas mal d'idée de choses à implémenter sur le P6. Après avoir </w:t>
+      </w:r>
+      <w:proofErr w:type="spellStart"/>
+      <w:r>
+        <w:t>retéléchargé</w:t>
+      </w:r>
+      <w:proofErr w:type="spellEnd"/>
+      <w:r>
+        <w:t xml:space="preserve"> 2 dataset plus gros (50k posts), je reprends le </w:t>
+      </w:r>
+      <w:proofErr w:type="spellStart"/>
+      <w:r>
+        <w:t>cleaning</w:t>
+      </w:r>
+      <w:proofErr w:type="spellEnd"/>
+      <w:r>
+        <w:t xml:space="preserve"> dessus et commence à refaire les différentes matrices nécessaires. Des problèmes de perfs commencent à se faire sentir. Au passage, j'en ai profité pour ajouter un peu de détail dans le notebook (notes, liens, …)</w:t>
       </w:r>
     </w:p>
     <w:p>
@@ -6851,7 +8089,47 @@
       </w:pPr>
       <w:r>
         <w:tab/>
-        <w:t>La soirée commence avec pas mal de travail au programme, mise au propre du lceaning, mise en place de sauvegarde des données pour ne pas tout retourner. Visualisation des topics avec WordClouds, répartitions des posts dans les topics etc …</w:t>
+        <w:t xml:space="preserve">La soirée commence avec pas mal de travail au programme, mise au propre du </w:t>
+      </w:r>
+      <w:proofErr w:type="spellStart"/>
+      <w:r>
+        <w:t>lceaning</w:t>
+      </w:r>
+      <w:proofErr w:type="spellEnd"/>
+      <w:r>
+        <w:t xml:space="preserve">, mise en place de sauvegarde des données pour ne pas tout retourner. Visualisation des </w:t>
+      </w:r>
+      <w:proofErr w:type="spellStart"/>
+      <w:r>
+        <w:t>topics</w:t>
+      </w:r>
+      <w:proofErr w:type="spellEnd"/>
+      <w:r>
+        <w:t xml:space="preserve"> avec </w:t>
+      </w:r>
+      <w:proofErr w:type="spellStart"/>
+      <w:r>
+        <w:t>WordClouds</w:t>
+      </w:r>
+      <w:proofErr w:type="spellEnd"/>
+      <w:r>
+        <w:t xml:space="preserve">, répartitions des posts dans les </w:t>
+      </w:r>
+      <w:proofErr w:type="spellStart"/>
+      <w:r>
+        <w:t>topics</w:t>
+      </w:r>
+      <w:proofErr w:type="spellEnd"/>
+      <w:r>
+        <w:t xml:space="preserve"> </w:t>
+      </w:r>
+      <w:proofErr w:type="spellStart"/>
+      <w:r>
+        <w:t>etc</w:t>
+      </w:r>
+      <w:proofErr w:type="spellEnd"/>
+      <w:r>
+        <w:t xml:space="preserve"> …</w:t>
       </w:r>
     </w:p>
     <w:p>
@@ -6860,13 +8138,37 @@
       </w:pPr>
       <w:r>
         <w:tab/>
-        <w:t xml:space="preserve">Par la suite, J'ai testé de mettre en place un système de propositions de tags basés sur la répartition des topics dans </w:t>
+        <w:t xml:space="preserve">Par la suite, J'ai testé de mettre en place un système de propositions de tags basés sur la répartition des </w:t>
+      </w:r>
+      <w:proofErr w:type="spellStart"/>
+      <w:r>
+        <w:t>topics</w:t>
+      </w:r>
+      <w:proofErr w:type="spellEnd"/>
+      <w:r>
+        <w:t xml:space="preserve"> dans </w:t>
       </w:r>
       <w:r>
         <w:t>chaque</w:t>
       </w:r>
       <w:r>
-        <w:t xml:space="preserve"> posts. Malheureusement le résultat n'est pas celui escompté mais c'est tout de même qqch à présenter car il y a pas mal de choses intéressantes tout de même (Discussion sur le JS Divergence, visualisation du résultat, discussion des topics). Il reste maintenant à finir cette fin de projet et finir la mise en place du modèle supervisé avec des métriques plus justes.</w:t>
+        <w:t xml:space="preserve"> posts. Malheureusement le résultat n'est pas celui escompté mais c'est tout de même </w:t>
+      </w:r>
+      <w:proofErr w:type="spellStart"/>
+      <w:r>
+        <w:t>qqch</w:t>
+      </w:r>
+      <w:proofErr w:type="spellEnd"/>
+      <w:r>
+        <w:t xml:space="preserve"> à présenter car il y a pas mal de choses intéressantes tout de même (Discussion sur le JS Divergence, visualisation du résultat, discussion des </w:t>
+      </w:r>
+      <w:proofErr w:type="spellStart"/>
+      <w:r>
+        <w:t>topics</w:t>
+      </w:r>
+      <w:proofErr w:type="spellEnd"/>
+      <w:r>
+        <w:t>). Il reste maintenant à finir cette fin de projet et finir la mise en place du modèle supervisé avec des métriques plus justes.</w:t>
       </w:r>
     </w:p>
     <w:p>
@@ -6893,7 +8195,15 @@
         <w:t>déterminer</w:t>
       </w:r>
       <w:r>
-        <w:t xml:space="preserve"> le % de tag dans le top 5 qui est dans le top ici initial. Je n'ai pas trouvé de métrique autre qui pourrait convenir car accuracy par exemple n'est pas fait pour </w:t>
+        <w:t xml:space="preserve"> le % de tag dans le top 5 qui est dans le top ici initial. Je n'ai pas trouvé de métrique autre qui pourrait convenir car </w:t>
+      </w:r>
+      <w:proofErr w:type="spellStart"/>
+      <w:r>
+        <w:t>accuracy</w:t>
+      </w:r>
+      <w:proofErr w:type="spellEnd"/>
+      <w:r>
+        <w:t xml:space="preserve"> par exemple n'est pas fait pour </w:t>
       </w:r>
       <w:r>
         <w:t>ça</w:t>
@@ -6926,7 +8236,31 @@
       </w:pPr>
       <w:r>
         <w:tab/>
-        <w:t>Après avoir décomposé le notebook en 3, le fine tuning des modèles supervisés a été fait. Pour remplacer le MLP, un NN avec keras a été mis car les matrices étaient très grandes. Il ne reste plus que l'API à faire avant de préparer le rapport / ppt.</w:t>
+        <w:t xml:space="preserve">Après avoir décomposé le notebook en 3, le fine </w:t>
+      </w:r>
+      <w:proofErr w:type="spellStart"/>
+      <w:r>
+        <w:t>tuning</w:t>
+      </w:r>
+      <w:proofErr w:type="spellEnd"/>
+      <w:r>
+        <w:t xml:space="preserve"> des modèles supervisés a été fait. Pour remplacer le MLP, un NN avec </w:t>
+      </w:r>
+      <w:proofErr w:type="spellStart"/>
+      <w:r>
+        <w:t>keras</w:t>
+      </w:r>
+      <w:proofErr w:type="spellEnd"/>
+      <w:r>
+        <w:t xml:space="preserve"> a été mis car les matrices étaient très grandes. Il ne reste plus que l'API à faire avant de préparer le rapport / </w:t>
+      </w:r>
+      <w:proofErr w:type="spellStart"/>
+      <w:r>
+        <w:t>ppt</w:t>
+      </w:r>
+      <w:proofErr w:type="spellEnd"/>
+      <w:r>
+        <w:t>.</w:t>
       </w:r>
     </w:p>
     <w:p>
@@ -6945,25 +8279,7 @@
       </w:pPr>
       <w:r>
         <w:lastRenderedPageBreak/>
-        <w:t>Jour 5</w:t>
-      </w:r>
-      <w:r>
-        <w:t>9</w:t>
-      </w:r>
-      <w:r>
-        <w:t xml:space="preserve"> (3</w:t>
-      </w:r>
-      <w:r>
-        <w:t>1</w:t>
-      </w:r>
-      <w:r>
-        <w:t xml:space="preserve">/12/17) – Durée travail </w:t>
-      </w:r>
-      <w:r>
-        <w:t>4</w:t>
-      </w:r>
-      <w:r>
-        <w:t>h:</w:t>
+        <w:t>Jour 59 (31/12/17) – Durée travail 4h:</w:t>
       </w:r>
     </w:p>
     <w:p>
@@ -6972,7 +8288,23 @@
       </w:pPr>
       <w:r>
         <w:tab/>
-        <w:t>L'objectif du jour était de faire le rapport et la présentation pour le P6. Malgré quelques petits points à ajuster, ce qui a été prévu est fait. La fiche de Synthèse reste à faire, la relecture et finaliser la conclusion. Quant à la présentation, elle prend actuellement 27 min ce qui est correcte pour une target à 30 min.</w:t>
+        <w:t xml:space="preserve">L'objectif du jour était de faire le rapport et la présentation pour le P6. Malgré quelques petits points à ajuster, ce qui a été prévu est fait. La fiche de Synthèse reste à faire, la relecture et finaliser la conclusion. Quant à la présentation, elle prend actuellement 27 min ce qui est correcte pour </w:t>
+      </w:r>
+      <w:proofErr w:type="gramStart"/>
+      <w:r>
+        <w:t>une</w:t>
+      </w:r>
+      <w:proofErr w:type="gramEnd"/>
+      <w:r>
+        <w:t xml:space="preserve"> </w:t>
+      </w:r>
+      <w:proofErr w:type="spellStart"/>
+      <w:r>
+        <w:t>target</w:t>
+      </w:r>
+      <w:proofErr w:type="spellEnd"/>
+      <w:r>
+        <w:t xml:space="preserve"> à 30 min.</w:t>
       </w:r>
     </w:p>
     <w:p>
@@ -6989,8 +8321,58 @@
       <w:r>
         <w:sym w:font="Wingdings" w:char="F04A"/>
       </w:r>
+    </w:p>
+    <w:p>
+      <w:pPr>
+        <w:pStyle w:val="Titre3"/>
+        <w:jc w:val="both"/>
+      </w:pPr>
+      <w:r>
+        <w:t xml:space="preserve">Jour </w:t>
+      </w:r>
+      <w:r>
+        <w:t>60 (01/01/18</w:t>
+      </w:r>
+      <w:r>
+        <w:t>) – Durée travail 4h:</w:t>
+      </w:r>
+    </w:p>
+    <w:p>
+      <w:pPr>
+        <w:jc w:val="both"/>
+      </w:pPr>
+      <w:r>
+        <w:tab/>
+        <w:t>Les différents points à faire relever durant la soutenance ont été faits. Plusieurs découvertes ont été faite. Informations qui ont été ajouté au rapport. Beaucoup de temps a été repassé pour faire tenir le rapport dans 10 pages comme le demande le projet. A ce stade le P6 est presque finalisé. De ce fait, il sera mis en attente de la séance de mentorat ce mercredi.</w:t>
+      </w:r>
+    </w:p>
+    <w:p>
+      <w:pPr>
+        <w:jc w:val="both"/>
+      </w:pPr>
+      <w:r>
+        <w:tab/>
+        <w:t>En attendant, le P7 va surement être continué avec pour objectif réduire l'</w:t>
+      </w:r>
+      <w:proofErr w:type="spellStart"/>
+      <w:r>
+        <w:t>overfitting</w:t>
+      </w:r>
+      <w:proofErr w:type="spellEnd"/>
+      <w:r>
+        <w:t xml:space="preserve"> que j'ai actuellement. Avant cela, j'ai plusieurs mise</w:t>
+      </w:r>
+      <w:r>
+        <w:t>s</w:t>
+      </w:r>
+      <w:r>
+        <w:t xml:space="preserve"> à jour à faire sur mon site et refaire mon CV afin de commencer à regarder pour un changement de post</w:t>
+      </w:r>
       <w:bookmarkStart w:id="57" w:name="_GoBack"/>
       <w:bookmarkEnd w:id="57"/>
+      <w:r>
+        <w:t>e à venir.</w:t>
+      </w:r>
     </w:p>
     <w:p>
       <w:pPr>
@@ -7009,7 +8391,10 @@
         <w:t>2</w:t>
       </w:r>
       <w:r>
-        <w:t>70</w:t>
+        <w:t>7</w:t>
+      </w:r>
+      <w:r>
+        <w:t>4</w:t>
       </w:r>
       <w:r>
         <w:t>h</w:t>
@@ -8229,7 +9614,7 @@
 </file>
 
 <file path=customXml/itemProps1.xml><?xml version="1.0" encoding="utf-8"?>
-<ds:datastoreItem xmlns:ds="http://schemas.openxmlformats.org/officeDocument/2006/customXml" ds:itemID="{C31AE976-3111-44A1-94D3-F0C17C8F5FEE}">
+<ds:datastoreItem xmlns:ds="http://schemas.openxmlformats.org/officeDocument/2006/customXml" ds:itemID="{D2ED5211-FCDF-42AD-84B3-D44E953BF14B}">
   <ds:schemaRefs>
     <ds:schemaRef ds:uri="http://schemas.openxmlformats.org/officeDocument/2006/bibliography"/>
   </ds:schemaRefs>

</xml_diff>

<commit_message>
ajout du J68 et J69
</commit_message>
<xml_diff>
--- a/Journal de suivi.docx
+++ b/Journal de suivi.docx
@@ -7,7 +7,7 @@
         <w:pStyle w:val="Titre2"/>
         <w:jc w:val="center"/>
       </w:pPr>
-      <w:bookmarkStart w:id="0" w:name="_Toc503002027"/>
+      <w:bookmarkStart w:id="0" w:name="_Toc503561973"/>
       <w:r>
         <w:t>Journal de suivi</w:t>
       </w:r>
@@ -30,6 +30,7 @@
           <w:docPartUnique/>
         </w:docPartObj>
       </w:sdtPr>
+      <w:sdtEndPr/>
       <w:sdtContent>
         <w:p>
           <w:pPr>
@@ -38,6 +39,8 @@
           <w:r>
             <w:t>Contenu</w:t>
           </w:r>
+          <w:bookmarkStart w:id="1" w:name="_GoBack"/>
+          <w:bookmarkEnd w:id="1"/>
         </w:p>
         <w:p>
           <w:pPr>
@@ -60,7 +63,7 @@
           <w:r>
             <w:fldChar w:fldCharType="separate"/>
           </w:r>
-          <w:hyperlink w:anchor="_Toc503002027" w:history="1">
+          <w:hyperlink w:anchor="_Toc503561973" w:history="1">
             <w:r>
               <w:rPr>
                 <w:rStyle w:val="Lienhypertexte"/>
@@ -87,7 +90,7 @@
                 <w:noProof/>
                 <w:webHidden/>
               </w:rPr>
-              <w:instrText xml:space="preserve"> PAGEREF _Toc503002027 \h </w:instrText>
+              <w:instrText xml:space="preserve"> PAGEREF _Toc503561973 \h </w:instrText>
             </w:r>
             <w:r>
               <w:rPr>
@@ -130,7 +133,7 @@
               <w:lang w:eastAsia="fr-FR"/>
             </w:rPr>
           </w:pPr>
-          <w:hyperlink w:anchor="_Toc503002028" w:history="1">
+          <w:hyperlink w:anchor="_Toc503561974" w:history="1">
             <w:r>
               <w:rPr>
                 <w:rStyle w:val="Lienhypertexte"/>
@@ -157,7 +160,7 @@
                 <w:noProof/>
                 <w:webHidden/>
               </w:rPr>
-              <w:instrText xml:space="preserve"> PAGEREF _Toc503002028 \h </w:instrText>
+              <w:instrText xml:space="preserve"> PAGEREF _Toc503561974 \h </w:instrText>
             </w:r>
             <w:r>
               <w:rPr>
@@ -200,7 +203,7 @@
               <w:lang w:eastAsia="fr-FR"/>
             </w:rPr>
           </w:pPr>
-          <w:hyperlink w:anchor="_Toc503002029" w:history="1">
+          <w:hyperlink w:anchor="_Toc503561975" w:history="1">
             <w:r>
               <w:rPr>
                 <w:rStyle w:val="Lienhypertexte"/>
@@ -227,7 +230,7 @@
                 <w:noProof/>
                 <w:webHidden/>
               </w:rPr>
-              <w:instrText xml:space="preserve"> PAGEREF _Toc503002029 \h </w:instrText>
+              <w:instrText xml:space="preserve"> PAGEREF _Toc503561975 \h </w:instrText>
             </w:r>
             <w:r>
               <w:rPr>
@@ -270,7 +273,7 @@
               <w:lang w:eastAsia="fr-FR"/>
             </w:rPr>
           </w:pPr>
-          <w:hyperlink w:anchor="_Toc503002030" w:history="1">
+          <w:hyperlink w:anchor="_Toc503561976" w:history="1">
             <w:r>
               <w:rPr>
                 <w:rStyle w:val="Lienhypertexte"/>
@@ -297,7 +300,7 @@
                 <w:noProof/>
                 <w:webHidden/>
               </w:rPr>
-              <w:instrText xml:space="preserve"> PAGEREF _Toc503002030 \h </w:instrText>
+              <w:instrText xml:space="preserve"> PAGEREF _Toc503561976 \h </w:instrText>
             </w:r>
             <w:r>
               <w:rPr>
@@ -340,7 +343,7 @@
               <w:lang w:eastAsia="fr-FR"/>
             </w:rPr>
           </w:pPr>
-          <w:hyperlink w:anchor="_Toc503002031" w:history="1">
+          <w:hyperlink w:anchor="_Toc503561977" w:history="1">
             <w:r>
               <w:rPr>
                 <w:rStyle w:val="Lienhypertexte"/>
@@ -367,7 +370,7 @@
                 <w:noProof/>
                 <w:webHidden/>
               </w:rPr>
-              <w:instrText xml:space="preserve"> PAGEREF _Toc503002031 \h </w:instrText>
+              <w:instrText xml:space="preserve"> PAGEREF _Toc503561977 \h </w:instrText>
             </w:r>
             <w:r>
               <w:rPr>
@@ -410,7 +413,7 @@
               <w:lang w:eastAsia="fr-FR"/>
             </w:rPr>
           </w:pPr>
-          <w:hyperlink w:anchor="_Toc503002032" w:history="1">
+          <w:hyperlink w:anchor="_Toc503561978" w:history="1">
             <w:r>
               <w:rPr>
                 <w:rStyle w:val="Lienhypertexte"/>
@@ -437,7 +440,7 @@
                 <w:noProof/>
                 <w:webHidden/>
               </w:rPr>
-              <w:instrText xml:space="preserve"> PAGEREF _Toc503002032 \h </w:instrText>
+              <w:instrText xml:space="preserve"> PAGEREF _Toc503561978 \h </w:instrText>
             </w:r>
             <w:r>
               <w:rPr>
@@ -480,7 +483,7 @@
               <w:lang w:eastAsia="fr-FR"/>
             </w:rPr>
           </w:pPr>
-          <w:hyperlink w:anchor="_Toc503002033" w:history="1">
+          <w:hyperlink w:anchor="_Toc503561979" w:history="1">
             <w:r>
               <w:rPr>
                 <w:rStyle w:val="Lienhypertexte"/>
@@ -507,7 +510,7 @@
                 <w:noProof/>
                 <w:webHidden/>
               </w:rPr>
-              <w:instrText xml:space="preserve"> PAGEREF _Toc503002033 \h </w:instrText>
+              <w:instrText xml:space="preserve"> PAGEREF _Toc503561979 \h </w:instrText>
             </w:r>
             <w:r>
               <w:rPr>
@@ -550,7 +553,7 @@
               <w:lang w:eastAsia="fr-FR"/>
             </w:rPr>
           </w:pPr>
-          <w:hyperlink w:anchor="_Toc503002034" w:history="1">
+          <w:hyperlink w:anchor="_Toc503561980" w:history="1">
             <w:r>
               <w:rPr>
                 <w:rStyle w:val="Lienhypertexte"/>
@@ -577,7 +580,7 @@
                 <w:noProof/>
                 <w:webHidden/>
               </w:rPr>
-              <w:instrText xml:space="preserve"> PAGEREF _Toc503002034 \h </w:instrText>
+              <w:instrText xml:space="preserve"> PAGEREF _Toc503561980 \h </w:instrText>
             </w:r>
             <w:r>
               <w:rPr>
@@ -620,7 +623,7 @@
               <w:lang w:eastAsia="fr-FR"/>
             </w:rPr>
           </w:pPr>
-          <w:hyperlink w:anchor="_Toc503002035" w:history="1">
+          <w:hyperlink w:anchor="_Toc503561981" w:history="1">
             <w:r>
               <w:rPr>
                 <w:rStyle w:val="Lienhypertexte"/>
@@ -647,7 +650,7 @@
                 <w:noProof/>
                 <w:webHidden/>
               </w:rPr>
-              <w:instrText xml:space="preserve"> PAGEREF _Toc503002035 \h </w:instrText>
+              <w:instrText xml:space="preserve"> PAGEREF _Toc503561981 \h </w:instrText>
             </w:r>
             <w:r>
               <w:rPr>
@@ -690,7 +693,7 @@
               <w:lang w:eastAsia="fr-FR"/>
             </w:rPr>
           </w:pPr>
-          <w:hyperlink w:anchor="_Toc503002036" w:history="1">
+          <w:hyperlink w:anchor="_Toc503561982" w:history="1">
             <w:r>
               <w:rPr>
                 <w:rStyle w:val="Lienhypertexte"/>
@@ -717,7 +720,7 @@
                 <w:noProof/>
                 <w:webHidden/>
               </w:rPr>
-              <w:instrText xml:space="preserve"> PAGEREF _Toc503002036 \h </w:instrText>
+              <w:instrText xml:space="preserve"> PAGEREF _Toc503561982 \h </w:instrText>
             </w:r>
             <w:r>
               <w:rPr>
@@ -760,7 +763,7 @@
               <w:lang w:eastAsia="fr-FR"/>
             </w:rPr>
           </w:pPr>
-          <w:hyperlink w:anchor="_Toc503002037" w:history="1">
+          <w:hyperlink w:anchor="_Toc503561983" w:history="1">
             <w:r>
               <w:rPr>
                 <w:rStyle w:val="Lienhypertexte"/>
@@ -787,7 +790,7 @@
                 <w:noProof/>
                 <w:webHidden/>
               </w:rPr>
-              <w:instrText xml:space="preserve"> PAGEREF _Toc503002037 \h </w:instrText>
+              <w:instrText xml:space="preserve"> PAGEREF _Toc503561983 \h </w:instrText>
             </w:r>
             <w:r>
               <w:rPr>
@@ -830,7 +833,7 @@
               <w:lang w:eastAsia="fr-FR"/>
             </w:rPr>
           </w:pPr>
-          <w:hyperlink w:anchor="_Toc503002038" w:history="1">
+          <w:hyperlink w:anchor="_Toc503561984" w:history="1">
             <w:r>
               <w:rPr>
                 <w:rStyle w:val="Lienhypertexte"/>
@@ -857,7 +860,7 @@
                 <w:noProof/>
                 <w:webHidden/>
               </w:rPr>
-              <w:instrText xml:space="preserve"> PAGEREF _Toc503002038 \h </w:instrText>
+              <w:instrText xml:space="preserve"> PAGEREF _Toc503561984 \h </w:instrText>
             </w:r>
             <w:r>
               <w:rPr>
@@ -900,7 +903,7 @@
               <w:lang w:eastAsia="fr-FR"/>
             </w:rPr>
           </w:pPr>
-          <w:hyperlink w:anchor="_Toc503002039" w:history="1">
+          <w:hyperlink w:anchor="_Toc503561985" w:history="1">
             <w:r>
               <w:rPr>
                 <w:rStyle w:val="Lienhypertexte"/>
@@ -927,7 +930,7 @@
                 <w:noProof/>
                 <w:webHidden/>
               </w:rPr>
-              <w:instrText xml:space="preserve"> PAGEREF _Toc503002039 \h </w:instrText>
+              <w:instrText xml:space="preserve"> PAGEREF _Toc503561985 \h </w:instrText>
             </w:r>
             <w:r>
               <w:rPr>
@@ -970,7 +973,7 @@
               <w:lang w:eastAsia="fr-FR"/>
             </w:rPr>
           </w:pPr>
-          <w:hyperlink w:anchor="_Toc503002040" w:history="1">
+          <w:hyperlink w:anchor="_Toc503561986" w:history="1">
             <w:r>
               <w:rPr>
                 <w:rStyle w:val="Lienhypertexte"/>
@@ -997,7 +1000,7 @@
                 <w:noProof/>
                 <w:webHidden/>
               </w:rPr>
-              <w:instrText xml:space="preserve"> PAGEREF _Toc503002040 \h </w:instrText>
+              <w:instrText xml:space="preserve"> PAGEREF _Toc503561986 \h </w:instrText>
             </w:r>
             <w:r>
               <w:rPr>
@@ -1040,7 +1043,7 @@
               <w:lang w:eastAsia="fr-FR"/>
             </w:rPr>
           </w:pPr>
-          <w:hyperlink w:anchor="_Toc503002041" w:history="1">
+          <w:hyperlink w:anchor="_Toc503561987" w:history="1">
             <w:r>
               <w:rPr>
                 <w:rStyle w:val="Lienhypertexte"/>
@@ -1067,7 +1070,7 @@
                 <w:noProof/>
                 <w:webHidden/>
               </w:rPr>
-              <w:instrText xml:space="preserve"> PAGEREF _Toc503002041 \h </w:instrText>
+              <w:instrText xml:space="preserve"> PAGEREF _Toc503561987 \h </w:instrText>
             </w:r>
             <w:r>
               <w:rPr>
@@ -1110,7 +1113,7 @@
               <w:lang w:eastAsia="fr-FR"/>
             </w:rPr>
           </w:pPr>
-          <w:hyperlink w:anchor="_Toc503002042" w:history="1">
+          <w:hyperlink w:anchor="_Toc503561988" w:history="1">
             <w:r>
               <w:rPr>
                 <w:rStyle w:val="Lienhypertexte"/>
@@ -1137,7 +1140,7 @@
                 <w:noProof/>
                 <w:webHidden/>
               </w:rPr>
-              <w:instrText xml:space="preserve"> PAGEREF _Toc503002042 \h </w:instrText>
+              <w:instrText xml:space="preserve"> PAGEREF _Toc503561988 \h </w:instrText>
             </w:r>
             <w:r>
               <w:rPr>
@@ -1180,7 +1183,7 @@
               <w:lang w:eastAsia="fr-FR"/>
             </w:rPr>
           </w:pPr>
-          <w:hyperlink w:anchor="_Toc503002043" w:history="1">
+          <w:hyperlink w:anchor="_Toc503561989" w:history="1">
             <w:r>
               <w:rPr>
                 <w:rStyle w:val="Lienhypertexte"/>
@@ -1207,7 +1210,7 @@
                 <w:noProof/>
                 <w:webHidden/>
               </w:rPr>
-              <w:instrText xml:space="preserve"> PAGEREF _Toc503002043 \h </w:instrText>
+              <w:instrText xml:space="preserve"> PAGEREF _Toc503561989 \h </w:instrText>
             </w:r>
             <w:r>
               <w:rPr>
@@ -1250,7 +1253,7 @@
               <w:lang w:eastAsia="fr-FR"/>
             </w:rPr>
           </w:pPr>
-          <w:hyperlink w:anchor="_Toc503002044" w:history="1">
+          <w:hyperlink w:anchor="_Toc503561990" w:history="1">
             <w:r>
               <w:rPr>
                 <w:rStyle w:val="Lienhypertexte"/>
@@ -1277,7 +1280,7 @@
                 <w:noProof/>
                 <w:webHidden/>
               </w:rPr>
-              <w:instrText xml:space="preserve"> PAGEREF _Toc503002044 \h </w:instrText>
+              <w:instrText xml:space="preserve"> PAGEREF _Toc503561990 \h </w:instrText>
             </w:r>
             <w:r>
               <w:rPr>
@@ -1320,7 +1323,7 @@
               <w:lang w:eastAsia="fr-FR"/>
             </w:rPr>
           </w:pPr>
-          <w:hyperlink w:anchor="_Toc503002045" w:history="1">
+          <w:hyperlink w:anchor="_Toc503561991" w:history="1">
             <w:r>
               <w:rPr>
                 <w:rStyle w:val="Lienhypertexte"/>
@@ -1347,7 +1350,7 @@
                 <w:noProof/>
                 <w:webHidden/>
               </w:rPr>
-              <w:instrText xml:space="preserve"> PAGEREF _Toc503002045 \h </w:instrText>
+              <w:instrText xml:space="preserve"> PAGEREF _Toc503561991 \h </w:instrText>
             </w:r>
             <w:r>
               <w:rPr>
@@ -1390,7 +1393,7 @@
               <w:lang w:eastAsia="fr-FR"/>
             </w:rPr>
           </w:pPr>
-          <w:hyperlink w:anchor="_Toc503002046" w:history="1">
+          <w:hyperlink w:anchor="_Toc503561992" w:history="1">
             <w:r>
               <w:rPr>
                 <w:rStyle w:val="Lienhypertexte"/>
@@ -1417,7 +1420,7 @@
                 <w:noProof/>
                 <w:webHidden/>
               </w:rPr>
-              <w:instrText xml:space="preserve"> PAGEREF _Toc503002046 \h </w:instrText>
+              <w:instrText xml:space="preserve"> PAGEREF _Toc503561992 \h </w:instrText>
             </w:r>
             <w:r>
               <w:rPr>
@@ -1460,7 +1463,7 @@
               <w:lang w:eastAsia="fr-FR"/>
             </w:rPr>
           </w:pPr>
-          <w:hyperlink w:anchor="_Toc503002047" w:history="1">
+          <w:hyperlink w:anchor="_Toc503561993" w:history="1">
             <w:r>
               <w:rPr>
                 <w:rStyle w:val="Lienhypertexte"/>
@@ -1487,7 +1490,7 @@
                 <w:noProof/>
                 <w:webHidden/>
               </w:rPr>
-              <w:instrText xml:space="preserve"> PAGEREF _Toc503002047 \h </w:instrText>
+              <w:instrText xml:space="preserve"> PAGEREF _Toc503561993 \h </w:instrText>
             </w:r>
             <w:r>
               <w:rPr>
@@ -1530,7 +1533,7 @@
               <w:lang w:eastAsia="fr-FR"/>
             </w:rPr>
           </w:pPr>
-          <w:hyperlink w:anchor="_Toc503002048" w:history="1">
+          <w:hyperlink w:anchor="_Toc503561994" w:history="1">
             <w:r>
               <w:rPr>
                 <w:rStyle w:val="Lienhypertexte"/>
@@ -1557,7 +1560,7 @@
                 <w:noProof/>
                 <w:webHidden/>
               </w:rPr>
-              <w:instrText xml:space="preserve"> PAGEREF _Toc503002048 \h </w:instrText>
+              <w:instrText xml:space="preserve"> PAGEREF _Toc503561994 \h </w:instrText>
             </w:r>
             <w:r>
               <w:rPr>
@@ -1600,7 +1603,7 @@
               <w:lang w:eastAsia="fr-FR"/>
             </w:rPr>
           </w:pPr>
-          <w:hyperlink w:anchor="_Toc503002049" w:history="1">
+          <w:hyperlink w:anchor="_Toc503561995" w:history="1">
             <w:r>
               <w:rPr>
                 <w:rStyle w:val="Lienhypertexte"/>
@@ -1627,7 +1630,7 @@
                 <w:noProof/>
                 <w:webHidden/>
               </w:rPr>
-              <w:instrText xml:space="preserve"> PAGEREF _Toc503002049 \h </w:instrText>
+              <w:instrText xml:space="preserve"> PAGEREF _Toc503561995 \h </w:instrText>
             </w:r>
             <w:r>
               <w:rPr>
@@ -1670,7 +1673,7 @@
               <w:lang w:eastAsia="fr-FR"/>
             </w:rPr>
           </w:pPr>
-          <w:hyperlink w:anchor="_Toc503002050" w:history="1">
+          <w:hyperlink w:anchor="_Toc503561996" w:history="1">
             <w:r>
               <w:rPr>
                 <w:rStyle w:val="Lienhypertexte"/>
@@ -1697,7 +1700,7 @@
                 <w:noProof/>
                 <w:webHidden/>
               </w:rPr>
-              <w:instrText xml:space="preserve"> PAGEREF _Toc503002050 \h </w:instrText>
+              <w:instrText xml:space="preserve"> PAGEREF _Toc503561996 \h </w:instrText>
             </w:r>
             <w:r>
               <w:rPr>
@@ -1740,7 +1743,7 @@
               <w:lang w:eastAsia="fr-FR"/>
             </w:rPr>
           </w:pPr>
-          <w:hyperlink w:anchor="_Toc503002051" w:history="1">
+          <w:hyperlink w:anchor="_Toc503561997" w:history="1">
             <w:r>
               <w:rPr>
                 <w:rStyle w:val="Lienhypertexte"/>
@@ -1767,7 +1770,7 @@
                 <w:noProof/>
                 <w:webHidden/>
               </w:rPr>
-              <w:instrText xml:space="preserve"> PAGEREF _Toc503002051 \h </w:instrText>
+              <w:instrText xml:space="preserve"> PAGEREF _Toc503561997 \h </w:instrText>
             </w:r>
             <w:r>
               <w:rPr>
@@ -1810,7 +1813,7 @@
               <w:lang w:eastAsia="fr-FR"/>
             </w:rPr>
           </w:pPr>
-          <w:hyperlink w:anchor="_Toc503002052" w:history="1">
+          <w:hyperlink w:anchor="_Toc503561998" w:history="1">
             <w:r>
               <w:rPr>
                 <w:rStyle w:val="Lienhypertexte"/>
@@ -1837,7 +1840,7 @@
                 <w:noProof/>
                 <w:webHidden/>
               </w:rPr>
-              <w:instrText xml:space="preserve"> PAGEREF _Toc503002052 \h </w:instrText>
+              <w:instrText xml:space="preserve"> PAGEREF _Toc503561998 \h </w:instrText>
             </w:r>
             <w:r>
               <w:rPr>
@@ -1880,7 +1883,7 @@
               <w:lang w:eastAsia="fr-FR"/>
             </w:rPr>
           </w:pPr>
-          <w:hyperlink w:anchor="_Toc503002053" w:history="1">
+          <w:hyperlink w:anchor="_Toc503561999" w:history="1">
             <w:r>
               <w:rPr>
                 <w:rStyle w:val="Lienhypertexte"/>
@@ -1907,7 +1910,7 @@
                 <w:noProof/>
                 <w:webHidden/>
               </w:rPr>
-              <w:instrText xml:space="preserve"> PAGEREF _Toc503002053 \h </w:instrText>
+              <w:instrText xml:space="preserve"> PAGEREF _Toc503561999 \h </w:instrText>
             </w:r>
             <w:r>
               <w:rPr>
@@ -1950,7 +1953,7 @@
               <w:lang w:eastAsia="fr-FR"/>
             </w:rPr>
           </w:pPr>
-          <w:hyperlink w:anchor="_Toc503002054" w:history="1">
+          <w:hyperlink w:anchor="_Toc503562000" w:history="1">
             <w:r>
               <w:rPr>
                 <w:rStyle w:val="Lienhypertexte"/>
@@ -1977,7 +1980,7 @@
                 <w:noProof/>
                 <w:webHidden/>
               </w:rPr>
-              <w:instrText xml:space="preserve"> PAGEREF _Toc503002054 \h </w:instrText>
+              <w:instrText xml:space="preserve"> PAGEREF _Toc503562000 \h </w:instrText>
             </w:r>
             <w:r>
               <w:rPr>
@@ -2020,7 +2023,7 @@
               <w:lang w:eastAsia="fr-FR"/>
             </w:rPr>
           </w:pPr>
-          <w:hyperlink w:anchor="_Toc503002055" w:history="1">
+          <w:hyperlink w:anchor="_Toc503562001" w:history="1">
             <w:r>
               <w:rPr>
                 <w:rStyle w:val="Lienhypertexte"/>
@@ -2047,7 +2050,7 @@
                 <w:noProof/>
                 <w:webHidden/>
               </w:rPr>
-              <w:instrText xml:space="preserve"> PAGEREF _Toc503002055 \h </w:instrText>
+              <w:instrText xml:space="preserve"> PAGEREF _Toc503562001 \h </w:instrText>
             </w:r>
             <w:r>
               <w:rPr>
@@ -2090,7 +2093,7 @@
               <w:lang w:eastAsia="fr-FR"/>
             </w:rPr>
           </w:pPr>
-          <w:hyperlink w:anchor="_Toc503002056" w:history="1">
+          <w:hyperlink w:anchor="_Toc503562002" w:history="1">
             <w:r>
               <w:rPr>
                 <w:rStyle w:val="Lienhypertexte"/>
@@ -2117,7 +2120,7 @@
                 <w:noProof/>
                 <w:webHidden/>
               </w:rPr>
-              <w:instrText xml:space="preserve"> PAGEREF _Toc503002056 \h </w:instrText>
+              <w:instrText xml:space="preserve"> PAGEREF _Toc503562002 \h </w:instrText>
             </w:r>
             <w:r>
               <w:rPr>
@@ -2160,7 +2163,7 @@
               <w:lang w:eastAsia="fr-FR"/>
             </w:rPr>
           </w:pPr>
-          <w:hyperlink w:anchor="_Toc503002057" w:history="1">
+          <w:hyperlink w:anchor="_Toc503562003" w:history="1">
             <w:r>
               <w:rPr>
                 <w:rStyle w:val="Lienhypertexte"/>
@@ -2187,7 +2190,7 @@
                 <w:noProof/>
                 <w:webHidden/>
               </w:rPr>
-              <w:instrText xml:space="preserve"> PAGEREF _Toc503002057 \h </w:instrText>
+              <w:instrText xml:space="preserve"> PAGEREF _Toc503562003 \h </w:instrText>
             </w:r>
             <w:r>
               <w:rPr>
@@ -2230,7 +2233,7 @@
               <w:lang w:eastAsia="fr-FR"/>
             </w:rPr>
           </w:pPr>
-          <w:hyperlink w:anchor="_Toc503002058" w:history="1">
+          <w:hyperlink w:anchor="_Toc503562004" w:history="1">
             <w:r>
               <w:rPr>
                 <w:rStyle w:val="Lienhypertexte"/>
@@ -2257,7 +2260,7 @@
                 <w:noProof/>
                 <w:webHidden/>
               </w:rPr>
-              <w:instrText xml:space="preserve"> PAGEREF _Toc503002058 \h </w:instrText>
+              <w:instrText xml:space="preserve"> PAGEREF _Toc503562004 \h </w:instrText>
             </w:r>
             <w:r>
               <w:rPr>
@@ -2300,7 +2303,7 @@
               <w:lang w:eastAsia="fr-FR"/>
             </w:rPr>
           </w:pPr>
-          <w:hyperlink w:anchor="_Toc503002059" w:history="1">
+          <w:hyperlink w:anchor="_Toc503562005" w:history="1">
             <w:r>
               <w:rPr>
                 <w:rStyle w:val="Lienhypertexte"/>
@@ -2327,7 +2330,7 @@
                 <w:noProof/>
                 <w:webHidden/>
               </w:rPr>
-              <w:instrText xml:space="preserve"> PAGEREF _Toc503002059 \h </w:instrText>
+              <w:instrText xml:space="preserve"> PAGEREF _Toc503562005 \h </w:instrText>
             </w:r>
             <w:r>
               <w:rPr>
@@ -2370,7 +2373,7 @@
               <w:lang w:eastAsia="fr-FR"/>
             </w:rPr>
           </w:pPr>
-          <w:hyperlink w:anchor="_Toc503002060" w:history="1">
+          <w:hyperlink w:anchor="_Toc503562006" w:history="1">
             <w:r>
               <w:rPr>
                 <w:rStyle w:val="Lienhypertexte"/>
@@ -2397,7 +2400,7 @@
                 <w:noProof/>
                 <w:webHidden/>
               </w:rPr>
-              <w:instrText xml:space="preserve"> PAGEREF _Toc503002060 \h </w:instrText>
+              <w:instrText xml:space="preserve"> PAGEREF _Toc503562006 \h </w:instrText>
             </w:r>
             <w:r>
               <w:rPr>
@@ -2440,7 +2443,7 @@
               <w:lang w:eastAsia="fr-FR"/>
             </w:rPr>
           </w:pPr>
-          <w:hyperlink w:anchor="_Toc503002061" w:history="1">
+          <w:hyperlink w:anchor="_Toc503562007" w:history="1">
             <w:r>
               <w:rPr>
                 <w:rStyle w:val="Lienhypertexte"/>
@@ -2467,7 +2470,7 @@
                 <w:noProof/>
                 <w:webHidden/>
               </w:rPr>
-              <w:instrText xml:space="preserve"> PAGEREF _Toc503002061 \h </w:instrText>
+              <w:instrText xml:space="preserve"> PAGEREF _Toc503562007 \h </w:instrText>
             </w:r>
             <w:r>
               <w:rPr>
@@ -2510,7 +2513,7 @@
               <w:lang w:eastAsia="fr-FR"/>
             </w:rPr>
           </w:pPr>
-          <w:hyperlink w:anchor="_Toc503002062" w:history="1">
+          <w:hyperlink w:anchor="_Toc503562008" w:history="1">
             <w:r>
               <w:rPr>
                 <w:rStyle w:val="Lienhypertexte"/>
@@ -2537,7 +2540,7 @@
                 <w:noProof/>
                 <w:webHidden/>
               </w:rPr>
-              <w:instrText xml:space="preserve"> PAGEREF _Toc503002062 \h </w:instrText>
+              <w:instrText xml:space="preserve"> PAGEREF _Toc503562008 \h </w:instrText>
             </w:r>
             <w:r>
               <w:rPr>
@@ -2580,7 +2583,7 @@
               <w:lang w:eastAsia="fr-FR"/>
             </w:rPr>
           </w:pPr>
-          <w:hyperlink w:anchor="_Toc503002063" w:history="1">
+          <w:hyperlink w:anchor="_Toc503562009" w:history="1">
             <w:r>
               <w:rPr>
                 <w:rStyle w:val="Lienhypertexte"/>
@@ -2607,7 +2610,7 @@
                 <w:noProof/>
                 <w:webHidden/>
               </w:rPr>
-              <w:instrText xml:space="preserve"> PAGEREF _Toc503002063 \h </w:instrText>
+              <w:instrText xml:space="preserve"> PAGEREF _Toc503562009 \h </w:instrText>
             </w:r>
             <w:r>
               <w:rPr>
@@ -2650,7 +2653,7 @@
               <w:lang w:eastAsia="fr-FR"/>
             </w:rPr>
           </w:pPr>
-          <w:hyperlink w:anchor="_Toc503002064" w:history="1">
+          <w:hyperlink w:anchor="_Toc503562010" w:history="1">
             <w:r>
               <w:rPr>
                 <w:rStyle w:val="Lienhypertexte"/>
@@ -2677,7 +2680,7 @@
                 <w:noProof/>
                 <w:webHidden/>
               </w:rPr>
-              <w:instrText xml:space="preserve"> PAGEREF _Toc503002064 \h </w:instrText>
+              <w:instrText xml:space="preserve"> PAGEREF _Toc503562010 \h </w:instrText>
             </w:r>
             <w:r>
               <w:rPr>
@@ -2720,7 +2723,7 @@
               <w:lang w:eastAsia="fr-FR"/>
             </w:rPr>
           </w:pPr>
-          <w:hyperlink w:anchor="_Toc503002065" w:history="1">
+          <w:hyperlink w:anchor="_Toc503562011" w:history="1">
             <w:r>
               <w:rPr>
                 <w:rStyle w:val="Lienhypertexte"/>
@@ -2747,7 +2750,7 @@
                 <w:noProof/>
                 <w:webHidden/>
               </w:rPr>
-              <w:instrText xml:space="preserve"> PAGEREF _Toc503002065 \h </w:instrText>
+              <w:instrText xml:space="preserve"> PAGEREF _Toc503562011 \h </w:instrText>
             </w:r>
             <w:r>
               <w:rPr>
@@ -2790,7 +2793,7 @@
               <w:lang w:eastAsia="fr-FR"/>
             </w:rPr>
           </w:pPr>
-          <w:hyperlink w:anchor="_Toc503002066" w:history="1">
+          <w:hyperlink w:anchor="_Toc503562012" w:history="1">
             <w:r>
               <w:rPr>
                 <w:rStyle w:val="Lienhypertexte"/>
@@ -2817,7 +2820,7 @@
                 <w:noProof/>
                 <w:webHidden/>
               </w:rPr>
-              <w:instrText xml:space="preserve"> PAGEREF _Toc503002066 \h </w:instrText>
+              <w:instrText xml:space="preserve"> PAGEREF _Toc503562012 \h </w:instrText>
             </w:r>
             <w:r>
               <w:rPr>
@@ -2860,7 +2863,7 @@
               <w:lang w:eastAsia="fr-FR"/>
             </w:rPr>
           </w:pPr>
-          <w:hyperlink w:anchor="_Toc503002067" w:history="1">
+          <w:hyperlink w:anchor="_Toc503562013" w:history="1">
             <w:r>
               <w:rPr>
                 <w:rStyle w:val="Lienhypertexte"/>
@@ -2887,7 +2890,7 @@
                 <w:noProof/>
                 <w:webHidden/>
               </w:rPr>
-              <w:instrText xml:space="preserve"> PAGEREF _Toc503002067 \h </w:instrText>
+              <w:instrText xml:space="preserve"> PAGEREF _Toc503562013 \h </w:instrText>
             </w:r>
             <w:r>
               <w:rPr>
@@ -2930,7 +2933,7 @@
               <w:lang w:eastAsia="fr-FR"/>
             </w:rPr>
           </w:pPr>
-          <w:hyperlink w:anchor="_Toc503002068" w:history="1">
+          <w:hyperlink w:anchor="_Toc503562014" w:history="1">
             <w:r>
               <w:rPr>
                 <w:rStyle w:val="Lienhypertexte"/>
@@ -2957,7 +2960,7 @@
                 <w:noProof/>
                 <w:webHidden/>
               </w:rPr>
-              <w:instrText xml:space="preserve"> PAGEREF _Toc503002068 \h </w:instrText>
+              <w:instrText xml:space="preserve"> PAGEREF _Toc503562014 \h </w:instrText>
             </w:r>
             <w:r>
               <w:rPr>
@@ -3000,7 +3003,7 @@
               <w:lang w:eastAsia="fr-FR"/>
             </w:rPr>
           </w:pPr>
-          <w:hyperlink w:anchor="_Toc503002069" w:history="1">
+          <w:hyperlink w:anchor="_Toc503562015" w:history="1">
             <w:r>
               <w:rPr>
                 <w:rStyle w:val="Lienhypertexte"/>
@@ -3027,7 +3030,7 @@
                 <w:noProof/>
                 <w:webHidden/>
               </w:rPr>
-              <w:instrText xml:space="preserve"> PAGEREF _Toc503002069 \h </w:instrText>
+              <w:instrText xml:space="preserve"> PAGEREF _Toc503562015 \h </w:instrText>
             </w:r>
             <w:r>
               <w:rPr>
@@ -3070,7 +3073,7 @@
               <w:lang w:eastAsia="fr-FR"/>
             </w:rPr>
           </w:pPr>
-          <w:hyperlink w:anchor="_Toc503002070" w:history="1">
+          <w:hyperlink w:anchor="_Toc503562016" w:history="1">
             <w:r>
               <w:rPr>
                 <w:rStyle w:val="Lienhypertexte"/>
@@ -3097,7 +3100,7 @@
                 <w:noProof/>
                 <w:webHidden/>
               </w:rPr>
-              <w:instrText xml:space="preserve"> PAGEREF _Toc503002070 \h </w:instrText>
+              <w:instrText xml:space="preserve"> PAGEREF _Toc503562016 \h </w:instrText>
             </w:r>
             <w:r>
               <w:rPr>
@@ -3140,7 +3143,7 @@
               <w:lang w:eastAsia="fr-FR"/>
             </w:rPr>
           </w:pPr>
-          <w:hyperlink w:anchor="_Toc503002071" w:history="1">
+          <w:hyperlink w:anchor="_Toc503562017" w:history="1">
             <w:r>
               <w:rPr>
                 <w:rStyle w:val="Lienhypertexte"/>
@@ -3167,7 +3170,7 @@
                 <w:noProof/>
                 <w:webHidden/>
               </w:rPr>
-              <w:instrText xml:space="preserve"> PAGEREF _Toc503002071 \h </w:instrText>
+              <w:instrText xml:space="preserve"> PAGEREF _Toc503562017 \h </w:instrText>
             </w:r>
             <w:r>
               <w:rPr>
@@ -3210,7 +3213,7 @@
               <w:lang w:eastAsia="fr-FR"/>
             </w:rPr>
           </w:pPr>
-          <w:hyperlink w:anchor="_Toc503002072" w:history="1">
+          <w:hyperlink w:anchor="_Toc503562018" w:history="1">
             <w:r>
               <w:rPr>
                 <w:rStyle w:val="Lienhypertexte"/>
@@ -3237,7 +3240,7 @@
                 <w:noProof/>
                 <w:webHidden/>
               </w:rPr>
-              <w:instrText xml:space="preserve"> PAGEREF _Toc503002072 \h </w:instrText>
+              <w:instrText xml:space="preserve"> PAGEREF _Toc503562018 \h </w:instrText>
             </w:r>
             <w:r>
               <w:rPr>
@@ -3280,7 +3283,7 @@
               <w:lang w:eastAsia="fr-FR"/>
             </w:rPr>
           </w:pPr>
-          <w:hyperlink w:anchor="_Toc503002073" w:history="1">
+          <w:hyperlink w:anchor="_Toc503562019" w:history="1">
             <w:r>
               <w:rPr>
                 <w:rStyle w:val="Lienhypertexte"/>
@@ -3307,7 +3310,7 @@
                 <w:noProof/>
                 <w:webHidden/>
               </w:rPr>
-              <w:instrText xml:space="preserve"> PAGEREF _Toc503002073 \h </w:instrText>
+              <w:instrText xml:space="preserve"> PAGEREF _Toc503562019 \h </w:instrText>
             </w:r>
             <w:r>
               <w:rPr>
@@ -3350,7 +3353,7 @@
               <w:lang w:eastAsia="fr-FR"/>
             </w:rPr>
           </w:pPr>
-          <w:hyperlink w:anchor="_Toc503002074" w:history="1">
+          <w:hyperlink w:anchor="_Toc503562020" w:history="1">
             <w:r>
               <w:rPr>
                 <w:rStyle w:val="Lienhypertexte"/>
@@ -3377,7 +3380,7 @@
                 <w:noProof/>
                 <w:webHidden/>
               </w:rPr>
-              <w:instrText xml:space="preserve"> PAGEREF _Toc503002074 \h </w:instrText>
+              <w:instrText xml:space="preserve"> PAGEREF _Toc503562020 \h </w:instrText>
             </w:r>
             <w:r>
               <w:rPr>
@@ -3420,7 +3423,7 @@
               <w:lang w:eastAsia="fr-FR"/>
             </w:rPr>
           </w:pPr>
-          <w:hyperlink w:anchor="_Toc503002075" w:history="1">
+          <w:hyperlink w:anchor="_Toc503562021" w:history="1">
             <w:r>
               <w:rPr>
                 <w:rStyle w:val="Lienhypertexte"/>
@@ -3447,7 +3450,7 @@
                 <w:noProof/>
                 <w:webHidden/>
               </w:rPr>
-              <w:instrText xml:space="preserve"> PAGEREF _Toc503002075 \h </w:instrText>
+              <w:instrText xml:space="preserve"> PAGEREF _Toc503562021 \h </w:instrText>
             </w:r>
             <w:r>
               <w:rPr>
@@ -3490,7 +3493,7 @@
               <w:lang w:eastAsia="fr-FR"/>
             </w:rPr>
           </w:pPr>
-          <w:hyperlink w:anchor="_Toc503002076" w:history="1">
+          <w:hyperlink w:anchor="_Toc503562022" w:history="1">
             <w:r>
               <w:rPr>
                 <w:rStyle w:val="Lienhypertexte"/>
@@ -3517,7 +3520,7 @@
                 <w:noProof/>
                 <w:webHidden/>
               </w:rPr>
-              <w:instrText xml:space="preserve"> PAGEREF _Toc503002076 \h </w:instrText>
+              <w:instrText xml:space="preserve"> PAGEREF _Toc503562022 \h </w:instrText>
             </w:r>
             <w:r>
               <w:rPr>
@@ -3560,7 +3563,7 @@
               <w:lang w:eastAsia="fr-FR"/>
             </w:rPr>
           </w:pPr>
-          <w:hyperlink w:anchor="_Toc503002077" w:history="1">
+          <w:hyperlink w:anchor="_Toc503562023" w:history="1">
             <w:r>
               <w:rPr>
                 <w:rStyle w:val="Lienhypertexte"/>
@@ -3587,7 +3590,7 @@
                 <w:noProof/>
                 <w:webHidden/>
               </w:rPr>
-              <w:instrText xml:space="preserve"> PAGEREF _Toc503002077 \h </w:instrText>
+              <w:instrText xml:space="preserve"> PAGEREF _Toc503562023 \h </w:instrText>
             </w:r>
             <w:r>
               <w:rPr>
@@ -3630,7 +3633,7 @@
               <w:lang w:eastAsia="fr-FR"/>
             </w:rPr>
           </w:pPr>
-          <w:hyperlink w:anchor="_Toc503002078" w:history="1">
+          <w:hyperlink w:anchor="_Toc503562024" w:history="1">
             <w:r>
               <w:rPr>
                 <w:rStyle w:val="Lienhypertexte"/>
@@ -3657,7 +3660,7 @@
                 <w:noProof/>
                 <w:webHidden/>
               </w:rPr>
-              <w:instrText xml:space="preserve"> PAGEREF _Toc503002078 \h </w:instrText>
+              <w:instrText xml:space="preserve"> PAGEREF _Toc503562024 \h </w:instrText>
             </w:r>
             <w:r>
               <w:rPr>
@@ -3700,7 +3703,7 @@
               <w:lang w:eastAsia="fr-FR"/>
             </w:rPr>
           </w:pPr>
-          <w:hyperlink w:anchor="_Toc503002079" w:history="1">
+          <w:hyperlink w:anchor="_Toc503562025" w:history="1">
             <w:r>
               <w:rPr>
                 <w:rStyle w:val="Lienhypertexte"/>
@@ -3727,7 +3730,7 @@
                 <w:noProof/>
                 <w:webHidden/>
               </w:rPr>
-              <w:instrText xml:space="preserve"> PAGEREF _Toc503002079 \h </w:instrText>
+              <w:instrText xml:space="preserve"> PAGEREF _Toc503562025 \h </w:instrText>
             </w:r>
             <w:r>
               <w:rPr>
@@ -3770,7 +3773,7 @@
               <w:lang w:eastAsia="fr-FR"/>
             </w:rPr>
           </w:pPr>
-          <w:hyperlink w:anchor="_Toc503002080" w:history="1">
+          <w:hyperlink w:anchor="_Toc503562026" w:history="1">
             <w:r>
               <w:rPr>
                 <w:rStyle w:val="Lienhypertexte"/>
@@ -3797,7 +3800,7 @@
                 <w:noProof/>
                 <w:webHidden/>
               </w:rPr>
-              <w:instrText xml:space="preserve"> PAGEREF _Toc503002080 \h </w:instrText>
+              <w:instrText xml:space="preserve"> PAGEREF _Toc503562026 \h </w:instrText>
             </w:r>
             <w:r>
               <w:rPr>
@@ -3840,7 +3843,7 @@
               <w:lang w:eastAsia="fr-FR"/>
             </w:rPr>
           </w:pPr>
-          <w:hyperlink w:anchor="_Toc503002081" w:history="1">
+          <w:hyperlink w:anchor="_Toc503562027" w:history="1">
             <w:r>
               <w:rPr>
                 <w:rStyle w:val="Lienhypertexte"/>
@@ -3867,7 +3870,7 @@
                 <w:noProof/>
                 <w:webHidden/>
               </w:rPr>
-              <w:instrText xml:space="preserve"> PAGEREF _Toc503002081 \h </w:instrText>
+              <w:instrText xml:space="preserve"> PAGEREF _Toc503562027 \h </w:instrText>
             </w:r>
             <w:r>
               <w:rPr>
@@ -3910,7 +3913,7 @@
               <w:lang w:eastAsia="fr-FR"/>
             </w:rPr>
           </w:pPr>
-          <w:hyperlink w:anchor="_Toc503002082" w:history="1">
+          <w:hyperlink w:anchor="_Toc503562028" w:history="1">
             <w:r>
               <w:rPr>
                 <w:rStyle w:val="Lienhypertexte"/>
@@ -3937,7 +3940,7 @@
                 <w:noProof/>
                 <w:webHidden/>
               </w:rPr>
-              <w:instrText xml:space="preserve"> PAGEREF _Toc503002082 \h </w:instrText>
+              <w:instrText xml:space="preserve"> PAGEREF _Toc503562028 \h </w:instrText>
             </w:r>
             <w:r>
               <w:rPr>
@@ -3980,7 +3983,7 @@
               <w:lang w:eastAsia="fr-FR"/>
             </w:rPr>
           </w:pPr>
-          <w:hyperlink w:anchor="_Toc503002083" w:history="1">
+          <w:hyperlink w:anchor="_Toc503562029" w:history="1">
             <w:r>
               <w:rPr>
                 <w:rStyle w:val="Lienhypertexte"/>
@@ -4007,7 +4010,7 @@
                 <w:noProof/>
                 <w:webHidden/>
               </w:rPr>
-              <w:instrText xml:space="preserve"> PAGEREF _Toc503002083 \h </w:instrText>
+              <w:instrText xml:space="preserve"> PAGEREF _Toc503562029 \h </w:instrText>
             </w:r>
             <w:r>
               <w:rPr>
@@ -4050,7 +4053,7 @@
               <w:lang w:eastAsia="fr-FR"/>
             </w:rPr>
           </w:pPr>
-          <w:hyperlink w:anchor="_Toc503002084" w:history="1">
+          <w:hyperlink w:anchor="_Toc503562030" w:history="1">
             <w:r>
               <w:rPr>
                 <w:rStyle w:val="Lienhypertexte"/>
@@ -4077,7 +4080,7 @@
                 <w:noProof/>
                 <w:webHidden/>
               </w:rPr>
-              <w:instrText xml:space="preserve"> PAGEREF _Toc503002084 \h </w:instrText>
+              <w:instrText xml:space="preserve"> PAGEREF _Toc503562030 \h </w:instrText>
             </w:r>
             <w:r>
               <w:rPr>
@@ -4120,7 +4123,7 @@
               <w:lang w:eastAsia="fr-FR"/>
             </w:rPr>
           </w:pPr>
-          <w:hyperlink w:anchor="_Toc503002085" w:history="1">
+          <w:hyperlink w:anchor="_Toc503562031" w:history="1">
             <w:r>
               <w:rPr>
                 <w:rStyle w:val="Lienhypertexte"/>
@@ -4147,7 +4150,7 @@
                 <w:noProof/>
                 <w:webHidden/>
               </w:rPr>
-              <w:instrText xml:space="preserve"> PAGEREF _Toc503002085 \h </w:instrText>
+              <w:instrText xml:space="preserve"> PAGEREF _Toc503562031 \h </w:instrText>
             </w:r>
             <w:r>
               <w:rPr>
@@ -4190,7 +4193,7 @@
               <w:lang w:eastAsia="fr-FR"/>
             </w:rPr>
           </w:pPr>
-          <w:hyperlink w:anchor="_Toc503002086" w:history="1">
+          <w:hyperlink w:anchor="_Toc503562032" w:history="1">
             <w:r>
               <w:rPr>
                 <w:rStyle w:val="Lienhypertexte"/>
@@ -4217,7 +4220,7 @@
                 <w:noProof/>
                 <w:webHidden/>
               </w:rPr>
-              <w:instrText xml:space="preserve"> PAGEREF _Toc503002086 \h </w:instrText>
+              <w:instrText xml:space="preserve"> PAGEREF _Toc503562032 \h </w:instrText>
             </w:r>
             <w:r>
               <w:rPr>
@@ -4260,7 +4263,7 @@
               <w:lang w:eastAsia="fr-FR"/>
             </w:rPr>
           </w:pPr>
-          <w:hyperlink w:anchor="_Toc503002087" w:history="1">
+          <w:hyperlink w:anchor="_Toc503562033" w:history="1">
             <w:r>
               <w:rPr>
                 <w:rStyle w:val="Lienhypertexte"/>
@@ -4287,7 +4290,7 @@
                 <w:noProof/>
                 <w:webHidden/>
               </w:rPr>
-              <w:instrText xml:space="preserve"> PAGEREF _Toc503002087 \h </w:instrText>
+              <w:instrText xml:space="preserve"> PAGEREF _Toc503562033 \h </w:instrText>
             </w:r>
             <w:r>
               <w:rPr>
@@ -4330,7 +4333,7 @@
               <w:lang w:eastAsia="fr-FR"/>
             </w:rPr>
           </w:pPr>
-          <w:hyperlink w:anchor="_Toc503002088" w:history="1">
+          <w:hyperlink w:anchor="_Toc503562034" w:history="1">
             <w:r>
               <w:rPr>
                 <w:rStyle w:val="Lienhypertexte"/>
@@ -4357,7 +4360,7 @@
                 <w:noProof/>
                 <w:webHidden/>
               </w:rPr>
-              <w:instrText xml:space="preserve"> PAGEREF _Toc503002088 \h </w:instrText>
+              <w:instrText xml:space="preserve"> PAGEREF _Toc503562034 \h </w:instrText>
             </w:r>
             <w:r>
               <w:rPr>
@@ -4400,7 +4403,7 @@
               <w:lang w:eastAsia="fr-FR"/>
             </w:rPr>
           </w:pPr>
-          <w:hyperlink w:anchor="_Toc503002089" w:history="1">
+          <w:hyperlink w:anchor="_Toc503562035" w:history="1">
             <w:r>
               <w:rPr>
                 <w:rStyle w:val="Lienhypertexte"/>
@@ -4427,7 +4430,7 @@
                 <w:noProof/>
                 <w:webHidden/>
               </w:rPr>
-              <w:instrText xml:space="preserve"> PAGEREF _Toc503002089 \h </w:instrText>
+              <w:instrText xml:space="preserve"> PAGEREF _Toc503562035 \h </w:instrText>
             </w:r>
             <w:r>
               <w:rPr>
@@ -4470,7 +4473,7 @@
               <w:lang w:eastAsia="fr-FR"/>
             </w:rPr>
           </w:pPr>
-          <w:hyperlink w:anchor="_Toc503002090" w:history="1">
+          <w:hyperlink w:anchor="_Toc503562036" w:history="1">
             <w:r>
               <w:rPr>
                 <w:rStyle w:val="Lienhypertexte"/>
@@ -4497,7 +4500,7 @@
                 <w:noProof/>
                 <w:webHidden/>
               </w:rPr>
-              <w:instrText xml:space="preserve"> PAGEREF _Toc503002090 \h </w:instrText>
+              <w:instrText xml:space="preserve"> PAGEREF _Toc503562036 \h </w:instrText>
             </w:r>
             <w:r>
               <w:rPr>
@@ -4540,13 +4543,13 @@
               <w:lang w:eastAsia="fr-FR"/>
             </w:rPr>
           </w:pPr>
-          <w:hyperlink w:anchor="_Toc503002091" w:history="1">
+          <w:hyperlink w:anchor="_Toc503562037" w:history="1">
             <w:r>
               <w:rPr>
                 <w:rStyle w:val="Lienhypertexte"/>
                 <w:noProof/>
               </w:rPr>
-              <w:t>Jour 64 (06/01/18) – Durée travail 1h30:</w:t>
+              <w:t>Jour 64 (06/01/18) – Durée travail 3h:</w:t>
             </w:r>
             <w:r>
               <w:rPr>
@@ -4567,7 +4570,7 @@
                 <w:noProof/>
                 <w:webHidden/>
               </w:rPr>
-              <w:instrText xml:space="preserve"> PAGEREF _Toc503002091 \h </w:instrText>
+              <w:instrText xml:space="preserve"> PAGEREF _Toc503562037 \h </w:instrText>
             </w:r>
             <w:r>
               <w:rPr>
@@ -4610,13 +4613,13 @@
               <w:lang w:eastAsia="fr-FR"/>
             </w:rPr>
           </w:pPr>
-          <w:hyperlink w:anchor="_Toc503002092" w:history="1">
+          <w:hyperlink w:anchor="_Toc503562038" w:history="1">
             <w:r>
               <w:rPr>
                 <w:rStyle w:val="Lienhypertexte"/>
                 <w:noProof/>
               </w:rPr>
-              <w:t>Temps de travail : 283h+X</w:t>
+              <w:t>Jour 65 (08/01/18) – Durée travail 3h:</w:t>
             </w:r>
             <w:r>
               <w:rPr>
@@ -4637,7 +4640,357 @@
                 <w:noProof/>
                 <w:webHidden/>
               </w:rPr>
-              <w:instrText xml:space="preserve"> PAGEREF _Toc503002092 \h </w:instrText>
+              <w:instrText xml:space="preserve"> PAGEREF _Toc503562038 \h </w:instrText>
+            </w:r>
+            <w:r>
+              <w:rPr>
+                <w:noProof/>
+                <w:webHidden/>
+              </w:rPr>
+            </w:r>
+            <w:r>
+              <w:rPr>
+                <w:noProof/>
+                <w:webHidden/>
+              </w:rPr>
+              <w:fldChar w:fldCharType="separate"/>
+            </w:r>
+            <w:r>
+              <w:rPr>
+                <w:noProof/>
+                <w:webHidden/>
+              </w:rPr>
+              <w:t>19</w:t>
+            </w:r>
+            <w:r>
+              <w:rPr>
+                <w:noProof/>
+                <w:webHidden/>
+              </w:rPr>
+              <w:fldChar w:fldCharType="end"/>
+            </w:r>
+          </w:hyperlink>
+        </w:p>
+        <w:p>
+          <w:pPr>
+            <w:pStyle w:val="TM3"/>
+            <w:tabs>
+              <w:tab w:val="right" w:leader="dot" w:pos="9062"/>
+            </w:tabs>
+            <w:rPr>
+              <w:rFonts w:eastAsiaTheme="minorEastAsia"/>
+              <w:noProof/>
+              <w:lang w:eastAsia="fr-FR"/>
+            </w:rPr>
+          </w:pPr>
+          <w:hyperlink w:anchor="_Toc503562039" w:history="1">
+            <w:r>
+              <w:rPr>
+                <w:rStyle w:val="Lienhypertexte"/>
+                <w:noProof/>
+              </w:rPr>
+              <w:t>Jour 66 (09/01/18) – Durée travail 1h30:</w:t>
+            </w:r>
+            <w:r>
+              <w:rPr>
+                <w:noProof/>
+                <w:webHidden/>
+              </w:rPr>
+              <w:tab/>
+            </w:r>
+            <w:r>
+              <w:rPr>
+                <w:noProof/>
+                <w:webHidden/>
+              </w:rPr>
+              <w:fldChar w:fldCharType="begin"/>
+            </w:r>
+            <w:r>
+              <w:rPr>
+                <w:noProof/>
+                <w:webHidden/>
+              </w:rPr>
+              <w:instrText xml:space="preserve"> PAGEREF _Toc503562039 \h </w:instrText>
+            </w:r>
+            <w:r>
+              <w:rPr>
+                <w:noProof/>
+                <w:webHidden/>
+              </w:rPr>
+            </w:r>
+            <w:r>
+              <w:rPr>
+                <w:noProof/>
+                <w:webHidden/>
+              </w:rPr>
+              <w:fldChar w:fldCharType="separate"/>
+            </w:r>
+            <w:r>
+              <w:rPr>
+                <w:noProof/>
+                <w:webHidden/>
+              </w:rPr>
+              <w:t>19</w:t>
+            </w:r>
+            <w:r>
+              <w:rPr>
+                <w:noProof/>
+                <w:webHidden/>
+              </w:rPr>
+              <w:fldChar w:fldCharType="end"/>
+            </w:r>
+          </w:hyperlink>
+        </w:p>
+        <w:p>
+          <w:pPr>
+            <w:pStyle w:val="TM3"/>
+            <w:tabs>
+              <w:tab w:val="right" w:leader="dot" w:pos="9062"/>
+            </w:tabs>
+            <w:rPr>
+              <w:rFonts w:eastAsiaTheme="minorEastAsia"/>
+              <w:noProof/>
+              <w:lang w:eastAsia="fr-FR"/>
+            </w:rPr>
+          </w:pPr>
+          <w:hyperlink w:anchor="_Toc503562040" w:history="1">
+            <w:r>
+              <w:rPr>
+                <w:rStyle w:val="Lienhypertexte"/>
+                <w:noProof/>
+              </w:rPr>
+              <w:t>Jour 67 (10/01/18) – Durée travail 2h30:</w:t>
+            </w:r>
+            <w:r>
+              <w:rPr>
+                <w:noProof/>
+                <w:webHidden/>
+              </w:rPr>
+              <w:tab/>
+            </w:r>
+            <w:r>
+              <w:rPr>
+                <w:noProof/>
+                <w:webHidden/>
+              </w:rPr>
+              <w:fldChar w:fldCharType="begin"/>
+            </w:r>
+            <w:r>
+              <w:rPr>
+                <w:noProof/>
+                <w:webHidden/>
+              </w:rPr>
+              <w:instrText xml:space="preserve"> PAGEREF _Toc503562040 \h </w:instrText>
+            </w:r>
+            <w:r>
+              <w:rPr>
+                <w:noProof/>
+                <w:webHidden/>
+              </w:rPr>
+            </w:r>
+            <w:r>
+              <w:rPr>
+                <w:noProof/>
+                <w:webHidden/>
+              </w:rPr>
+              <w:fldChar w:fldCharType="separate"/>
+            </w:r>
+            <w:r>
+              <w:rPr>
+                <w:noProof/>
+                <w:webHidden/>
+              </w:rPr>
+              <w:t>19</w:t>
+            </w:r>
+            <w:r>
+              <w:rPr>
+                <w:noProof/>
+                <w:webHidden/>
+              </w:rPr>
+              <w:fldChar w:fldCharType="end"/>
+            </w:r>
+          </w:hyperlink>
+        </w:p>
+        <w:p>
+          <w:pPr>
+            <w:pStyle w:val="TM3"/>
+            <w:tabs>
+              <w:tab w:val="right" w:leader="dot" w:pos="9062"/>
+            </w:tabs>
+            <w:rPr>
+              <w:rFonts w:eastAsiaTheme="minorEastAsia"/>
+              <w:noProof/>
+              <w:lang w:eastAsia="fr-FR"/>
+            </w:rPr>
+          </w:pPr>
+          <w:hyperlink w:anchor="_Toc503562041" w:history="1">
+            <w:r>
+              <w:rPr>
+                <w:rStyle w:val="Lienhypertexte"/>
+                <w:noProof/>
+              </w:rPr>
+              <w:t>Jour 68 (11/01/18) – Durée travail 2h:</w:t>
+            </w:r>
+            <w:r>
+              <w:rPr>
+                <w:noProof/>
+                <w:webHidden/>
+              </w:rPr>
+              <w:tab/>
+            </w:r>
+            <w:r>
+              <w:rPr>
+                <w:noProof/>
+                <w:webHidden/>
+              </w:rPr>
+              <w:fldChar w:fldCharType="begin"/>
+            </w:r>
+            <w:r>
+              <w:rPr>
+                <w:noProof/>
+                <w:webHidden/>
+              </w:rPr>
+              <w:instrText xml:space="preserve"> PAGEREF _Toc503562041 \h </w:instrText>
+            </w:r>
+            <w:r>
+              <w:rPr>
+                <w:noProof/>
+                <w:webHidden/>
+              </w:rPr>
+            </w:r>
+            <w:r>
+              <w:rPr>
+                <w:noProof/>
+                <w:webHidden/>
+              </w:rPr>
+              <w:fldChar w:fldCharType="separate"/>
+            </w:r>
+            <w:r>
+              <w:rPr>
+                <w:noProof/>
+                <w:webHidden/>
+              </w:rPr>
+              <w:t>19</w:t>
+            </w:r>
+            <w:r>
+              <w:rPr>
+                <w:noProof/>
+                <w:webHidden/>
+              </w:rPr>
+              <w:fldChar w:fldCharType="end"/>
+            </w:r>
+          </w:hyperlink>
+        </w:p>
+        <w:p>
+          <w:pPr>
+            <w:pStyle w:val="TM3"/>
+            <w:tabs>
+              <w:tab w:val="right" w:leader="dot" w:pos="9062"/>
+            </w:tabs>
+            <w:rPr>
+              <w:rFonts w:eastAsiaTheme="minorEastAsia"/>
+              <w:noProof/>
+              <w:lang w:eastAsia="fr-FR"/>
+            </w:rPr>
+          </w:pPr>
+          <w:hyperlink w:anchor="_Toc503562042" w:history="1">
+            <w:r>
+              <w:rPr>
+                <w:rStyle w:val="Lienhypertexte"/>
+                <w:noProof/>
+              </w:rPr>
+              <w:t>Jour 69 (12/01/18) – Durée travail 2h:</w:t>
+            </w:r>
+            <w:r>
+              <w:rPr>
+                <w:noProof/>
+                <w:webHidden/>
+              </w:rPr>
+              <w:tab/>
+            </w:r>
+            <w:r>
+              <w:rPr>
+                <w:noProof/>
+                <w:webHidden/>
+              </w:rPr>
+              <w:fldChar w:fldCharType="begin"/>
+            </w:r>
+            <w:r>
+              <w:rPr>
+                <w:noProof/>
+                <w:webHidden/>
+              </w:rPr>
+              <w:instrText xml:space="preserve"> PAGEREF _Toc503562042 \h </w:instrText>
+            </w:r>
+            <w:r>
+              <w:rPr>
+                <w:noProof/>
+                <w:webHidden/>
+              </w:rPr>
+            </w:r>
+            <w:r>
+              <w:rPr>
+                <w:noProof/>
+                <w:webHidden/>
+              </w:rPr>
+              <w:fldChar w:fldCharType="separate"/>
+            </w:r>
+            <w:r>
+              <w:rPr>
+                <w:noProof/>
+                <w:webHidden/>
+              </w:rPr>
+              <w:t>19</w:t>
+            </w:r>
+            <w:r>
+              <w:rPr>
+                <w:noProof/>
+                <w:webHidden/>
+              </w:rPr>
+              <w:fldChar w:fldCharType="end"/>
+            </w:r>
+          </w:hyperlink>
+        </w:p>
+        <w:p>
+          <w:pPr>
+            <w:pStyle w:val="TM3"/>
+            <w:tabs>
+              <w:tab w:val="right" w:leader="dot" w:pos="9062"/>
+            </w:tabs>
+            <w:rPr>
+              <w:rFonts w:eastAsiaTheme="minorEastAsia"/>
+              <w:noProof/>
+              <w:lang w:eastAsia="fr-FR"/>
+            </w:rPr>
+          </w:pPr>
+          <w:hyperlink w:anchor="_Toc503562043" w:history="1">
+            <w:r>
+              <w:rPr>
+                <w:rStyle w:val="Lienhypertexte"/>
+                <w:noProof/>
+              </w:rPr>
+              <w:t>Temps de travail : 297h</w:t>
+            </w:r>
+            <w:r>
+              <w:rPr>
+                <w:noProof/>
+                <w:webHidden/>
+              </w:rPr>
+              <w:tab/>
+            </w:r>
+            <w:r>
+              <w:rPr>
+                <w:noProof/>
+                <w:webHidden/>
+              </w:rPr>
+              <w:fldChar w:fldCharType="begin"/>
+            </w:r>
+            <w:r>
+              <w:rPr>
+                <w:noProof/>
+                <w:webHidden/>
+              </w:rPr>
+              <w:instrText xml:space="preserve"> PAGEREF _Toc503562043 \h </w:instrText>
             </w:r>
             <w:r>
               <w:rPr>
@@ -4697,7 +5050,7 @@
       <w:pPr>
         <w:pStyle w:val="Titre3"/>
       </w:pPr>
-      <w:bookmarkStart w:id="1" w:name="_Toc503002028"/>
+      <w:bookmarkStart w:id="2" w:name="_Toc503561974"/>
       <w:r>
         <w:lastRenderedPageBreak/>
         <w:t>Jour 1 (01/11/17)</w:t>
@@ -4714,7 +5067,7 @@
       <w:r>
         <w:t>:</w:t>
       </w:r>
-      <w:bookmarkEnd w:id="1"/>
+      <w:bookmarkEnd w:id="2"/>
     </w:p>
     <w:p>
       <w:pPr>
@@ -4808,7 +5161,7 @@
       <w:pPr>
         <w:pStyle w:val="Titre3"/>
       </w:pPr>
-      <w:bookmarkStart w:id="2" w:name="_Toc503002029"/>
+      <w:bookmarkStart w:id="3" w:name="_Toc503561975"/>
       <w:r>
         <w:t>Jour 2 (02/11/17)</w:t>
       </w:r>
@@ -4818,7 +5171,7 @@
       <w:r>
         <w:t>:</w:t>
       </w:r>
-      <w:bookmarkEnd w:id="2"/>
+      <w:bookmarkEnd w:id="3"/>
     </w:p>
     <w:p>
       <w:pPr>
@@ -4930,11 +5283,11 @@
       <w:pPr>
         <w:pStyle w:val="Titre3"/>
       </w:pPr>
-      <w:bookmarkStart w:id="3" w:name="_Toc503002030"/>
+      <w:bookmarkStart w:id="4" w:name="_Toc503561976"/>
       <w:r>
         <w:t>Jour 3 (03/11/17) – Durée travail env. 13h:</w:t>
       </w:r>
-      <w:bookmarkEnd w:id="3"/>
+      <w:bookmarkEnd w:id="4"/>
     </w:p>
     <w:p>
       <w:pPr>
@@ -5122,11 +5475,11 @@
       <w:pPr>
         <w:pStyle w:val="Titre3"/>
       </w:pPr>
-      <w:bookmarkStart w:id="4" w:name="_Toc503002031"/>
+      <w:bookmarkStart w:id="5" w:name="_Toc503561977"/>
       <w:r>
         <w:t>Jour 4 (04/11/17) – Durée travail env. 10h:</w:t>
       </w:r>
-      <w:bookmarkEnd w:id="4"/>
+      <w:bookmarkEnd w:id="5"/>
     </w:p>
     <w:p>
       <w:pPr>
@@ -5238,11 +5591,11 @@
       <w:pPr>
         <w:pStyle w:val="Titre3"/>
       </w:pPr>
-      <w:bookmarkStart w:id="5" w:name="_Toc503002032"/>
+      <w:bookmarkStart w:id="6" w:name="_Toc503561978"/>
       <w:r>
         <w:t>Jour 5 (05/11/17) – Durée travail env. 2h:</w:t>
       </w:r>
-      <w:bookmarkEnd w:id="5"/>
+      <w:bookmarkEnd w:id="6"/>
     </w:p>
     <w:p>
       <w:pPr>
@@ -5275,7 +5628,7 @@
       <w:pPr>
         <w:pStyle w:val="Titre3"/>
       </w:pPr>
-      <w:bookmarkStart w:id="6" w:name="_Toc503002033"/>
+      <w:bookmarkStart w:id="7" w:name="_Toc503561979"/>
       <w:r>
         <w:t>Jour 6</w:t>
       </w:r>
@@ -5288,7 +5641,7 @@
       <w:r>
         <w:t>/11/17) – Durée travail env. 4h:</w:t>
       </w:r>
-      <w:bookmarkEnd w:id="6"/>
+      <w:bookmarkEnd w:id="7"/>
     </w:p>
     <w:p>
       <w:pPr>
@@ -5305,11 +5658,11 @@
       <w:pPr>
         <w:pStyle w:val="Titre3"/>
       </w:pPr>
-      <w:bookmarkStart w:id="7" w:name="_Toc503002034"/>
+      <w:bookmarkStart w:id="8" w:name="_Toc503561980"/>
       <w:r>
         <w:t>Jour 7 (07/11/17) – Durée travail env. 3-4h:</w:t>
       </w:r>
-      <w:bookmarkEnd w:id="7"/>
+      <w:bookmarkEnd w:id="8"/>
     </w:p>
     <w:p>
       <w:pPr>
@@ -5324,7 +5677,7 @@
       <w:pPr>
         <w:pStyle w:val="Titre3"/>
       </w:pPr>
-      <w:bookmarkStart w:id="8" w:name="_Toc503002035"/>
+      <w:bookmarkStart w:id="9" w:name="_Toc503561981"/>
       <w:r>
         <w:t xml:space="preserve">Jour </w:t>
       </w:r>
@@ -5340,7 +5693,7 @@
       <w:r>
         <w:t>/11/17) – Durée travail &lt; 2h:</w:t>
       </w:r>
-      <w:bookmarkEnd w:id="8"/>
+      <w:bookmarkEnd w:id="9"/>
     </w:p>
     <w:p>
       <w:pPr>
@@ -5361,11 +5714,11 @@
       <w:pPr>
         <w:pStyle w:val="Titre3"/>
       </w:pPr>
-      <w:bookmarkStart w:id="9" w:name="_Toc503002036"/>
+      <w:bookmarkStart w:id="10" w:name="_Toc503561982"/>
       <w:r>
         <w:t>Jour 9 (09/11/17) – Durée travail 4h:</w:t>
       </w:r>
-      <w:bookmarkEnd w:id="9"/>
+      <w:bookmarkEnd w:id="10"/>
     </w:p>
     <w:p>
       <w:pPr>
@@ -5418,11 +5771,11 @@
         <w:pStyle w:val="Titre3"/>
         <w:jc w:val="both"/>
       </w:pPr>
-      <w:bookmarkStart w:id="10" w:name="_Toc503002037"/>
+      <w:bookmarkStart w:id="11" w:name="_Toc503561983"/>
       <w:r>
         <w:t>Jour 10 (10/11/17) – Durée travail 6h:</w:t>
       </w:r>
-      <w:bookmarkEnd w:id="10"/>
+      <w:bookmarkEnd w:id="11"/>
     </w:p>
     <w:p>
       <w:pPr>
@@ -5573,11 +5926,11 @@
         <w:pStyle w:val="Titre3"/>
         <w:jc w:val="both"/>
       </w:pPr>
-      <w:bookmarkStart w:id="11" w:name="_Toc503002038"/>
+      <w:bookmarkStart w:id="12" w:name="_Toc503561984"/>
       <w:r>
         <w:t>Jour 11 (11/11/17) – Durée travail 6h:</w:t>
       </w:r>
-      <w:bookmarkEnd w:id="11"/>
+      <w:bookmarkEnd w:id="12"/>
     </w:p>
     <w:p>
       <w:pPr>
@@ -5631,11 +5984,11 @@
       <w:pPr>
         <w:pStyle w:val="Titre3"/>
       </w:pPr>
-      <w:bookmarkStart w:id="12" w:name="_Toc503002039"/>
+      <w:bookmarkStart w:id="13" w:name="_Toc503561985"/>
       <w:r>
         <w:t>Jour 12 (12/11/17) – Durée travail 8h:</w:t>
       </w:r>
-      <w:bookmarkEnd w:id="12"/>
+      <w:bookmarkEnd w:id="13"/>
     </w:p>
     <w:p>
       <w:pPr>
@@ -5675,7 +6028,7 @@
         <w:pStyle w:val="Titre3"/>
         <w:jc w:val="both"/>
       </w:pPr>
-      <w:bookmarkStart w:id="13" w:name="_Toc503002040"/>
+      <w:bookmarkStart w:id="14" w:name="_Toc503561986"/>
       <w:r>
         <w:t xml:space="preserve">Jour 13 (13/11/17) – Durée travail </w:t>
       </w:r>
@@ -5685,7 +6038,7 @@
       <w:r>
         <w:t>h:</w:t>
       </w:r>
-      <w:bookmarkEnd w:id="13"/>
+      <w:bookmarkEnd w:id="14"/>
     </w:p>
     <w:p>
       <w:pPr>
@@ -5746,12 +6099,12 @@
         <w:pStyle w:val="Titre3"/>
         <w:jc w:val="both"/>
       </w:pPr>
-      <w:bookmarkStart w:id="14" w:name="_Toc503002041"/>
+      <w:bookmarkStart w:id="15" w:name="_Toc503561987"/>
       <w:r>
         <w:lastRenderedPageBreak/>
         <w:t>Jour 14 (14/11/17) – Durée travail 2h:</w:t>
       </w:r>
-      <w:bookmarkEnd w:id="14"/>
+      <w:bookmarkEnd w:id="15"/>
     </w:p>
     <w:p>
       <w:pPr>
@@ -5773,11 +6126,11 @@
         <w:pStyle w:val="Titre3"/>
         <w:jc w:val="both"/>
       </w:pPr>
-      <w:bookmarkStart w:id="15" w:name="_Toc503002042"/>
+      <w:bookmarkStart w:id="16" w:name="_Toc503561988"/>
       <w:r>
         <w:t>Jour 15 (15/11/17) – Durée travail 3h:</w:t>
       </w:r>
-      <w:bookmarkEnd w:id="15"/>
+      <w:bookmarkEnd w:id="16"/>
     </w:p>
     <w:p>
       <w:pPr>
@@ -5805,11 +6158,11 @@
         <w:pStyle w:val="Titre3"/>
         <w:jc w:val="both"/>
       </w:pPr>
-      <w:bookmarkStart w:id="16" w:name="_Toc503002043"/>
+      <w:bookmarkStart w:id="17" w:name="_Toc503561989"/>
       <w:r>
         <w:t>Jour 16 (16/11/17) – Durée travail 2h30:</w:t>
       </w:r>
-      <w:bookmarkEnd w:id="16"/>
+      <w:bookmarkEnd w:id="17"/>
     </w:p>
     <w:p>
       <w:pPr>
@@ -5882,11 +6235,11 @@
         <w:pStyle w:val="Titre3"/>
         <w:jc w:val="both"/>
       </w:pPr>
-      <w:bookmarkStart w:id="17" w:name="_Toc503002044"/>
+      <w:bookmarkStart w:id="18" w:name="_Toc503561990"/>
       <w:r>
         <w:t>Jour 17 (17/11/17) – Durée travail 3h:</w:t>
       </w:r>
-      <w:bookmarkEnd w:id="17"/>
+      <w:bookmarkEnd w:id="18"/>
     </w:p>
     <w:p>
       <w:pPr>
@@ -5902,11 +6255,11 @@
         <w:pStyle w:val="Titre3"/>
         <w:jc w:val="both"/>
       </w:pPr>
-      <w:bookmarkStart w:id="18" w:name="_Toc503002045"/>
+      <w:bookmarkStart w:id="19" w:name="_Toc503561991"/>
       <w:r>
         <w:t>Jour 18 (18/11/17) – Durée travail 9h:</w:t>
       </w:r>
-      <w:bookmarkEnd w:id="18"/>
+      <w:bookmarkEnd w:id="19"/>
     </w:p>
     <w:p>
       <w:pPr>
@@ -5950,11 +6303,11 @@
         <w:pStyle w:val="Titre3"/>
         <w:jc w:val="both"/>
       </w:pPr>
-      <w:bookmarkStart w:id="19" w:name="_Toc503002046"/>
+      <w:bookmarkStart w:id="20" w:name="_Toc503561992"/>
       <w:r>
         <w:t>Jour 19 (19/11/17) – Durée travail 6h:</w:t>
       </w:r>
-      <w:bookmarkEnd w:id="19"/>
+      <w:bookmarkEnd w:id="20"/>
     </w:p>
     <w:p>
       <w:pPr>
@@ -5979,11 +6332,11 @@
         <w:pStyle w:val="Titre3"/>
         <w:jc w:val="both"/>
       </w:pPr>
-      <w:bookmarkStart w:id="20" w:name="_Toc503002047"/>
+      <w:bookmarkStart w:id="21" w:name="_Toc503561993"/>
       <w:r>
         <w:t>Jour 20 (20/11/17) – Durée travail 1h:</w:t>
       </w:r>
-      <w:bookmarkEnd w:id="20"/>
+      <w:bookmarkEnd w:id="21"/>
     </w:p>
     <w:p>
       <w:pPr>
@@ -6001,11 +6354,11 @@
         <w:pStyle w:val="Titre3"/>
         <w:jc w:val="both"/>
       </w:pPr>
-      <w:bookmarkStart w:id="21" w:name="_Toc503002048"/>
+      <w:bookmarkStart w:id="22" w:name="_Toc503561994"/>
       <w:r>
         <w:t>Jour 21 (21/11/17) – Durée travail 3h:</w:t>
       </w:r>
-      <w:bookmarkEnd w:id="21"/>
+      <w:bookmarkEnd w:id="22"/>
     </w:p>
     <w:p>
       <w:pPr>
@@ -6030,11 +6383,11 @@
         <w:pStyle w:val="Titre3"/>
         <w:jc w:val="both"/>
       </w:pPr>
-      <w:bookmarkStart w:id="22" w:name="_Toc503002049"/>
+      <w:bookmarkStart w:id="23" w:name="_Toc503561995"/>
       <w:r>
         <w:t>Jour 22 (22/11/17) – Durée travail 2h:</w:t>
       </w:r>
-      <w:bookmarkEnd w:id="22"/>
+      <w:bookmarkEnd w:id="23"/>
     </w:p>
     <w:p>
       <w:pPr>
@@ -6058,12 +6411,12 @@
       <w:pPr>
         <w:pStyle w:val="Titre3"/>
       </w:pPr>
-      <w:bookmarkStart w:id="23" w:name="_Toc503002050"/>
+      <w:bookmarkStart w:id="24" w:name="_Toc503561996"/>
       <w:r>
         <w:lastRenderedPageBreak/>
         <w:t>Jour 23 (23/11/17) – Durée travail 2h:</w:t>
       </w:r>
-      <w:bookmarkEnd w:id="23"/>
+      <w:bookmarkEnd w:id="24"/>
     </w:p>
     <w:p>
       <w:pPr>
@@ -6146,11 +6499,11 @@
       <w:pPr>
         <w:pStyle w:val="Titre3"/>
       </w:pPr>
-      <w:bookmarkStart w:id="24" w:name="_Toc503002051"/>
+      <w:bookmarkStart w:id="25" w:name="_Toc503561997"/>
       <w:r>
         <w:t>Jour 24 (24/11/17) – Durée travail 2h:</w:t>
       </w:r>
-      <w:bookmarkEnd w:id="24"/>
+      <w:bookmarkEnd w:id="25"/>
     </w:p>
     <w:p>
       <w:pPr>
@@ -6222,11 +6575,11 @@
       <w:pPr>
         <w:pStyle w:val="Titre3"/>
       </w:pPr>
-      <w:bookmarkStart w:id="25" w:name="_Toc503002052"/>
+      <w:bookmarkStart w:id="26" w:name="_Toc503561998"/>
       <w:r>
         <w:t>Jour 25 (25/11/17) – Durée travail 7h:</w:t>
       </w:r>
-      <w:bookmarkEnd w:id="25"/>
+      <w:bookmarkEnd w:id="26"/>
     </w:p>
     <w:p>
       <w:r>
@@ -6244,11 +6597,11 @@
       <w:pPr>
         <w:pStyle w:val="Titre3"/>
       </w:pPr>
-      <w:bookmarkStart w:id="26" w:name="_Toc503002053"/>
+      <w:bookmarkStart w:id="27" w:name="_Toc503561999"/>
       <w:r>
         <w:t>Jour 26 (26/11/17) – Durée travail 8h:</w:t>
       </w:r>
-      <w:bookmarkEnd w:id="26"/>
+      <w:bookmarkEnd w:id="27"/>
     </w:p>
     <w:p>
       <w:pPr>
@@ -6292,11 +6645,11 @@
         <w:pStyle w:val="Titre3"/>
         <w:jc w:val="both"/>
       </w:pPr>
-      <w:bookmarkStart w:id="27" w:name="_Toc503002054"/>
+      <w:bookmarkStart w:id="28" w:name="_Toc503562000"/>
       <w:r>
         <w:t>Jour 27 (27/11/17) – Durée travail 4h:</w:t>
       </w:r>
-      <w:bookmarkEnd w:id="27"/>
+      <w:bookmarkEnd w:id="28"/>
     </w:p>
     <w:p>
       <w:pPr>
@@ -6332,11 +6685,11 @@
       <w:pPr>
         <w:pStyle w:val="Titre3"/>
       </w:pPr>
-      <w:bookmarkStart w:id="28" w:name="_Toc503002055"/>
+      <w:bookmarkStart w:id="29" w:name="_Toc503562001"/>
       <w:r>
         <w:t>Jour 28 (28/11/17) – Durée travail 4h:</w:t>
       </w:r>
-      <w:bookmarkEnd w:id="28"/>
+      <w:bookmarkEnd w:id="29"/>
     </w:p>
     <w:p>
       <w:r>
@@ -6360,11 +6713,11 @@
       <w:pPr>
         <w:pStyle w:val="Titre3"/>
       </w:pPr>
-      <w:bookmarkStart w:id="29" w:name="_Toc503002056"/>
+      <w:bookmarkStart w:id="30" w:name="_Toc503562002"/>
       <w:r>
         <w:t>Jour 29 (29/11/17) – Durée travail 4h:</w:t>
       </w:r>
-      <w:bookmarkEnd w:id="29"/>
+      <w:bookmarkEnd w:id="30"/>
     </w:p>
     <w:p>
       <w:r>
@@ -6490,11 +6843,11 @@
       <w:pPr>
         <w:pStyle w:val="Titre3"/>
       </w:pPr>
-      <w:bookmarkStart w:id="30" w:name="_Toc503002057"/>
+      <w:bookmarkStart w:id="31" w:name="_Toc503562003"/>
       <w:r>
         <w:t>Jour 30 (30/11/17) – Durée travail 3h30:</w:t>
       </w:r>
-      <w:bookmarkEnd w:id="30"/>
+      <w:bookmarkEnd w:id="31"/>
     </w:p>
     <w:p>
       <w:pPr>
@@ -6525,11 +6878,11 @@
         <w:pStyle w:val="Titre3"/>
         <w:jc w:val="both"/>
       </w:pPr>
-      <w:bookmarkStart w:id="31" w:name="_Toc503002058"/>
+      <w:bookmarkStart w:id="32" w:name="_Toc503562004"/>
       <w:r>
         <w:t>Jour 31 (01/12/17) – Durée travail 2h:</w:t>
       </w:r>
-      <w:bookmarkEnd w:id="31"/>
+      <w:bookmarkEnd w:id="32"/>
     </w:p>
     <w:p>
       <w:pPr>
@@ -6545,11 +6898,11 @@
         <w:pStyle w:val="Titre3"/>
         <w:jc w:val="both"/>
       </w:pPr>
-      <w:bookmarkStart w:id="32" w:name="_Toc503002059"/>
+      <w:bookmarkStart w:id="33" w:name="_Toc503562005"/>
       <w:r>
         <w:t>Jour 32 (02/12/17) – Durée travail 10h30:</w:t>
       </w:r>
-      <w:bookmarkEnd w:id="32"/>
+      <w:bookmarkEnd w:id="33"/>
     </w:p>
     <w:p>
       <w:pPr>
@@ -6583,11 +6936,11 @@
         <w:pStyle w:val="Titre3"/>
         <w:jc w:val="both"/>
       </w:pPr>
-      <w:bookmarkStart w:id="33" w:name="_Toc503002060"/>
+      <w:bookmarkStart w:id="34" w:name="_Toc503562006"/>
       <w:r>
         <w:t>Jour 33 (03/12/17) – Durée travail 8h:</w:t>
       </w:r>
-      <w:bookmarkEnd w:id="33"/>
+      <w:bookmarkEnd w:id="34"/>
     </w:p>
     <w:p>
       <w:pPr>
@@ -6649,11 +7002,11 @@
         <w:pStyle w:val="Titre3"/>
         <w:jc w:val="both"/>
       </w:pPr>
-      <w:bookmarkStart w:id="34" w:name="_Toc503002061"/>
+      <w:bookmarkStart w:id="35" w:name="_Toc503562007"/>
       <w:r>
         <w:t>Jour 34 (04/12/17) – Durée travail 2h:</w:t>
       </w:r>
-      <w:bookmarkEnd w:id="34"/>
+      <w:bookmarkEnd w:id="35"/>
     </w:p>
     <w:p>
       <w:pPr>
@@ -6669,11 +7022,11 @@
         <w:pStyle w:val="Titre3"/>
         <w:jc w:val="both"/>
       </w:pPr>
-      <w:bookmarkStart w:id="35" w:name="_Toc503002062"/>
+      <w:bookmarkStart w:id="36" w:name="_Toc503562008"/>
       <w:r>
         <w:t>Jour 35 (05/12/17) – Durée travail 2h:</w:t>
       </w:r>
-      <w:bookmarkEnd w:id="35"/>
+      <w:bookmarkEnd w:id="36"/>
     </w:p>
     <w:p>
       <w:pPr>
@@ -6689,11 +7042,11 @@
         <w:pStyle w:val="Titre3"/>
         <w:jc w:val="both"/>
       </w:pPr>
-      <w:bookmarkStart w:id="36" w:name="_Toc503002063"/>
+      <w:bookmarkStart w:id="37" w:name="_Toc503562009"/>
       <w:r>
         <w:t>Jour 36 (06/12/17) – Durée travail 3h:</w:t>
       </w:r>
-      <w:bookmarkEnd w:id="36"/>
+      <w:bookmarkEnd w:id="37"/>
     </w:p>
     <w:p>
       <w:pPr>
@@ -6718,11 +7071,11 @@
         <w:pStyle w:val="Titre3"/>
         <w:jc w:val="both"/>
       </w:pPr>
-      <w:bookmarkStart w:id="37" w:name="_Toc503002064"/>
+      <w:bookmarkStart w:id="38" w:name="_Toc503562010"/>
       <w:r>
         <w:t>Jour 37 (07/12/17) – Durée travail 2h:</w:t>
       </w:r>
-      <w:bookmarkEnd w:id="37"/>
+      <w:bookmarkEnd w:id="38"/>
     </w:p>
     <w:p>
       <w:pPr>
@@ -6765,11 +7118,11 @@
         <w:pStyle w:val="Titre3"/>
         <w:jc w:val="both"/>
       </w:pPr>
-      <w:bookmarkStart w:id="38" w:name="_Toc503002065"/>
+      <w:bookmarkStart w:id="39" w:name="_Toc503562011"/>
       <w:r>
         <w:t>Jour 38 (08/12/17) – Durée travail 3h:</w:t>
       </w:r>
-      <w:bookmarkEnd w:id="38"/>
+      <w:bookmarkEnd w:id="39"/>
     </w:p>
     <w:p>
       <w:pPr>
@@ -6800,12 +7153,12 @@
         <w:pStyle w:val="Titre3"/>
         <w:jc w:val="both"/>
       </w:pPr>
-      <w:bookmarkStart w:id="39" w:name="_Toc503002066"/>
+      <w:bookmarkStart w:id="40" w:name="_Toc503562012"/>
       <w:r>
         <w:lastRenderedPageBreak/>
         <w:t>Jour 39 (09/12/17) – Durée travail 8h:</w:t>
       </w:r>
-      <w:bookmarkEnd w:id="39"/>
+      <w:bookmarkEnd w:id="40"/>
     </w:p>
     <w:p>
       <w:pPr>
@@ -6836,11 +7189,11 @@
         <w:pStyle w:val="Titre3"/>
         <w:jc w:val="both"/>
       </w:pPr>
-      <w:bookmarkStart w:id="40" w:name="_Toc503002067"/>
+      <w:bookmarkStart w:id="41" w:name="_Toc503562013"/>
       <w:r>
         <w:t>Jour 40 (10/12/17) – Durée travail 8h:</w:t>
       </w:r>
-      <w:bookmarkEnd w:id="40"/>
+      <w:bookmarkEnd w:id="41"/>
     </w:p>
     <w:p>
       <w:pPr>
@@ -6874,11 +7227,11 @@
         <w:pStyle w:val="Titre3"/>
         <w:jc w:val="both"/>
       </w:pPr>
-      <w:bookmarkStart w:id="41" w:name="_Toc503002068"/>
+      <w:bookmarkStart w:id="42" w:name="_Toc503562014"/>
       <w:r>
         <w:t>Jour 41 (11/12/17) – Durée travail 3h:</w:t>
       </w:r>
-      <w:bookmarkEnd w:id="41"/>
+      <w:bookmarkEnd w:id="42"/>
     </w:p>
     <w:p>
       <w:pPr>
@@ -6927,11 +7280,11 @@
         <w:pStyle w:val="Titre3"/>
         <w:jc w:val="both"/>
       </w:pPr>
-      <w:bookmarkStart w:id="42" w:name="_Toc503002069"/>
+      <w:bookmarkStart w:id="43" w:name="_Toc503562015"/>
       <w:r>
         <w:t>Jour 42 (12/12/17) – Durée travail 1h:</w:t>
       </w:r>
-      <w:bookmarkEnd w:id="42"/>
+      <w:bookmarkEnd w:id="43"/>
     </w:p>
     <w:p>
       <w:pPr>
@@ -6947,12 +7300,12 @@
         <w:pStyle w:val="Titre3"/>
         <w:jc w:val="both"/>
       </w:pPr>
-      <w:bookmarkStart w:id="43" w:name="_Toc503002070"/>
+      <w:bookmarkStart w:id="44" w:name="_Toc503562016"/>
       <w:r>
         <w:lastRenderedPageBreak/>
         <w:t>Jour 43 (13/12/17) – Durée travail 3h:</w:t>
       </w:r>
-      <w:bookmarkEnd w:id="43"/>
+      <w:bookmarkEnd w:id="44"/>
     </w:p>
     <w:p>
       <w:pPr>
@@ -6977,11 +7330,11 @@
         <w:pStyle w:val="Titre3"/>
         <w:jc w:val="both"/>
       </w:pPr>
-      <w:bookmarkStart w:id="44" w:name="_Toc503002071"/>
+      <w:bookmarkStart w:id="45" w:name="_Toc503562017"/>
       <w:r>
         <w:t>Jour 44 (14/12/17) – Durée travail 3h:</w:t>
       </w:r>
-      <w:bookmarkEnd w:id="44"/>
+      <w:bookmarkEnd w:id="45"/>
     </w:p>
     <w:p>
       <w:pPr>
@@ -7012,11 +7365,11 @@
         <w:pStyle w:val="Titre3"/>
         <w:jc w:val="both"/>
       </w:pPr>
-      <w:bookmarkStart w:id="45" w:name="_Toc503002072"/>
+      <w:bookmarkStart w:id="46" w:name="_Toc503562018"/>
       <w:r>
         <w:t>Jour 45 (15/12/17) – Durée travail 1h:</w:t>
       </w:r>
-      <w:bookmarkEnd w:id="45"/>
+      <w:bookmarkEnd w:id="46"/>
     </w:p>
     <w:p>
       <w:pPr>
@@ -7032,7 +7385,7 @@
         <w:pStyle w:val="Titre3"/>
         <w:jc w:val="both"/>
       </w:pPr>
-      <w:bookmarkStart w:id="46" w:name="_Toc503002073"/>
+      <w:bookmarkStart w:id="47" w:name="_Toc503562019"/>
       <w:r>
         <w:t xml:space="preserve">Jour 46 (16/12/17) – Durée travail </w:t>
       </w:r>
@@ -7048,7 +7401,7 @@
       <w:r>
         <w:t>:</w:t>
       </w:r>
-      <w:bookmarkEnd w:id="46"/>
+      <w:bookmarkEnd w:id="47"/>
     </w:p>
     <w:p>
       <w:pPr>
@@ -7064,7 +7417,7 @@
         <w:pStyle w:val="Titre3"/>
         <w:jc w:val="both"/>
       </w:pPr>
-      <w:bookmarkStart w:id="47" w:name="_Toc503002074"/>
+      <w:bookmarkStart w:id="48" w:name="_Toc503562020"/>
       <w:r>
         <w:t xml:space="preserve">Jour 47 (17/12/17) – Durée travail </w:t>
       </w:r>
@@ -7077,7 +7430,7 @@
       <w:r>
         <w:t>:</w:t>
       </w:r>
-      <w:bookmarkEnd w:id="47"/>
+      <w:bookmarkEnd w:id="48"/>
     </w:p>
     <w:p>
       <w:pPr>
@@ -7142,7 +7495,7 @@
         <w:pStyle w:val="Titre3"/>
         <w:jc w:val="both"/>
       </w:pPr>
-      <w:bookmarkStart w:id="48" w:name="_Toc503002075"/>
+      <w:bookmarkStart w:id="49" w:name="_Toc503562021"/>
       <w:r>
         <w:t xml:space="preserve">Jour 48 (18/12/17) – Durée travail </w:t>
       </w:r>
@@ -7152,7 +7505,7 @@
       <w:r>
         <w:t>h:</w:t>
       </w:r>
-      <w:bookmarkEnd w:id="48"/>
+      <w:bookmarkEnd w:id="49"/>
     </w:p>
     <w:p>
       <w:pPr>
@@ -7180,11 +7533,11 @@
         <w:pStyle w:val="Titre3"/>
         <w:jc w:val="both"/>
       </w:pPr>
-      <w:bookmarkStart w:id="49" w:name="_Toc503002076"/>
+      <w:bookmarkStart w:id="50" w:name="_Toc503562022"/>
       <w:r>
         <w:t>Jour 49 (19/12/17) – Durée travail 3h:</w:t>
       </w:r>
-      <w:bookmarkEnd w:id="49"/>
+      <w:bookmarkEnd w:id="50"/>
     </w:p>
     <w:p>
       <w:pPr>
@@ -7200,11 +7553,11 @@
         <w:pStyle w:val="Titre3"/>
         <w:jc w:val="both"/>
       </w:pPr>
-      <w:bookmarkStart w:id="50" w:name="_Toc503002077"/>
+      <w:bookmarkStart w:id="51" w:name="_Toc503562023"/>
       <w:r>
         <w:t>Jour 50 (20/12/17) – Durée travail 3h:</w:t>
       </w:r>
-      <w:bookmarkEnd w:id="50"/>
+      <w:bookmarkEnd w:id="51"/>
     </w:p>
     <w:p>
       <w:pPr>
@@ -7229,11 +7582,11 @@
         <w:pStyle w:val="Titre3"/>
         <w:jc w:val="both"/>
       </w:pPr>
-      <w:bookmarkStart w:id="51" w:name="_Toc503002078"/>
+      <w:bookmarkStart w:id="52" w:name="_Toc503562024"/>
       <w:r>
         <w:t>Jour 51 (21/12/17) – Durée travail 2h:</w:t>
       </w:r>
-      <w:bookmarkEnd w:id="51"/>
+      <w:bookmarkEnd w:id="52"/>
     </w:p>
     <w:p>
       <w:pPr>
@@ -7291,11 +7644,11 @@
         <w:pStyle w:val="Titre3"/>
         <w:jc w:val="both"/>
       </w:pPr>
-      <w:bookmarkStart w:id="52" w:name="_Toc503002079"/>
+      <w:bookmarkStart w:id="53" w:name="_Toc503562025"/>
       <w:r>
         <w:t>Jour 52 (22/12/17) – Durée travail 3h:</w:t>
       </w:r>
-      <w:bookmarkEnd w:id="52"/>
+      <w:bookmarkEnd w:id="53"/>
     </w:p>
     <w:p>
       <w:pPr>
@@ -7328,12 +7681,12 @@
         <w:pStyle w:val="Titre3"/>
         <w:jc w:val="both"/>
       </w:pPr>
-      <w:bookmarkStart w:id="53" w:name="_Toc503002080"/>
+      <w:bookmarkStart w:id="54" w:name="_Toc503562026"/>
       <w:r>
         <w:lastRenderedPageBreak/>
         <w:t>Jour 53 (25/12/17) – Durée travail 1h30:</w:t>
       </w:r>
-      <w:bookmarkEnd w:id="53"/>
+      <w:bookmarkEnd w:id="54"/>
     </w:p>
     <w:p>
       <w:pPr>
@@ -7349,11 +7702,11 @@
         <w:pStyle w:val="Titre3"/>
         <w:jc w:val="both"/>
       </w:pPr>
-      <w:bookmarkStart w:id="54" w:name="_Toc503002081"/>
+      <w:bookmarkStart w:id="55" w:name="_Toc503562027"/>
       <w:r>
         <w:t>Jour 54 (26/12/17) – Durée travail 7h:</w:t>
       </w:r>
-      <w:bookmarkEnd w:id="54"/>
+      <w:bookmarkEnd w:id="55"/>
     </w:p>
     <w:p>
       <w:pPr>
@@ -7369,11 +7722,11 @@
         <w:pStyle w:val="Titre3"/>
         <w:jc w:val="both"/>
       </w:pPr>
-      <w:bookmarkStart w:id="55" w:name="_Toc503002082"/>
+      <w:bookmarkStart w:id="56" w:name="_Toc503562028"/>
       <w:r>
         <w:t>Jour 55 (27/12/17) – Durée travail 3h:</w:t>
       </w:r>
-      <w:bookmarkEnd w:id="55"/>
+      <w:bookmarkEnd w:id="56"/>
     </w:p>
     <w:p>
       <w:pPr>
@@ -7392,7 +7745,7 @@
         <w:pStyle w:val="Titre3"/>
         <w:jc w:val="both"/>
       </w:pPr>
-      <w:bookmarkStart w:id="56" w:name="_Toc503002083"/>
+      <w:bookmarkStart w:id="57" w:name="_Toc503562029"/>
       <w:r>
         <w:t xml:space="preserve">Jour 56 (28/12/17) – Durée travail </w:t>
       </w:r>
@@ -7402,7 +7755,7 @@
       <w:r>
         <w:t>h:</w:t>
       </w:r>
-      <w:bookmarkEnd w:id="56"/>
+      <w:bookmarkEnd w:id="57"/>
     </w:p>
     <w:p>
       <w:pPr>
@@ -7433,11 +7786,11 @@
         <w:pStyle w:val="Titre3"/>
         <w:jc w:val="both"/>
       </w:pPr>
-      <w:bookmarkStart w:id="57" w:name="_Toc503002084"/>
+      <w:bookmarkStart w:id="58" w:name="_Toc503562030"/>
       <w:r>
         <w:t>Jour 57 (29/12/17) – Durée travail 4h:</w:t>
       </w:r>
-      <w:bookmarkEnd w:id="57"/>
+      <w:bookmarkEnd w:id="58"/>
     </w:p>
     <w:p>
       <w:r>
@@ -7468,7 +7821,7 @@
         <w:pStyle w:val="Titre3"/>
         <w:jc w:val="both"/>
       </w:pPr>
-      <w:bookmarkStart w:id="58" w:name="_Toc503002085"/>
+      <w:bookmarkStart w:id="59" w:name="_Toc503562031"/>
       <w:r>
         <w:t xml:space="preserve">Jour 58 (30/12/17) – Durée travail </w:t>
       </w:r>
@@ -7481,7 +7834,7 @@
       <w:r>
         <w:t>:</w:t>
       </w:r>
-      <w:bookmarkEnd w:id="58"/>
+      <w:bookmarkEnd w:id="59"/>
     </w:p>
     <w:p>
       <w:pPr>
@@ -7506,12 +7859,12 @@
         <w:pStyle w:val="Titre3"/>
         <w:jc w:val="both"/>
       </w:pPr>
-      <w:bookmarkStart w:id="59" w:name="_Toc503002086"/>
+      <w:bookmarkStart w:id="60" w:name="_Toc503562032"/>
       <w:r>
         <w:lastRenderedPageBreak/>
         <w:t>Jour 59 (31/12/17) – Durée travail 4h:</w:t>
       </w:r>
-      <w:bookmarkEnd w:id="59"/>
+      <w:bookmarkEnd w:id="60"/>
     </w:p>
     <w:p>
       <w:pPr>
@@ -7542,11 +7895,11 @@
         <w:pStyle w:val="Titre3"/>
         <w:jc w:val="both"/>
       </w:pPr>
-      <w:bookmarkStart w:id="60" w:name="_Toc503002087"/>
+      <w:bookmarkStart w:id="61" w:name="_Toc503562033"/>
       <w:r>
         <w:t>Jour 60 (01/01/18) – Durée travail 4h:</w:t>
       </w:r>
-      <w:bookmarkEnd w:id="60"/>
+      <w:bookmarkEnd w:id="61"/>
     </w:p>
     <w:p>
       <w:pPr>
@@ -7577,11 +7930,11 @@
         <w:pStyle w:val="Titre3"/>
         <w:jc w:val="both"/>
       </w:pPr>
-      <w:bookmarkStart w:id="61" w:name="_Toc503002088"/>
+      <w:bookmarkStart w:id="62" w:name="_Toc503562034"/>
       <w:r>
         <w:t>Jour 61 (03/01/18) – Durée travail 2h:</w:t>
       </w:r>
-      <w:bookmarkEnd w:id="61"/>
+      <w:bookmarkEnd w:id="62"/>
     </w:p>
     <w:p>
       <w:pPr>
@@ -7597,11 +7950,11 @@
         <w:pStyle w:val="Titre3"/>
         <w:jc w:val="both"/>
       </w:pPr>
-      <w:bookmarkStart w:id="62" w:name="_Toc503002089"/>
+      <w:bookmarkStart w:id="63" w:name="_Toc503562035"/>
       <w:r>
         <w:t>Jour 62 (04/01/18) – Durée travail 3h:</w:t>
       </w:r>
-      <w:bookmarkEnd w:id="62"/>
+      <w:bookmarkEnd w:id="63"/>
     </w:p>
     <w:p>
       <w:pPr>
@@ -7634,11 +7987,11 @@
         <w:pStyle w:val="Titre3"/>
         <w:jc w:val="both"/>
       </w:pPr>
-      <w:bookmarkStart w:id="63" w:name="_Toc503002090"/>
+      <w:bookmarkStart w:id="64" w:name="_Toc503562036"/>
       <w:r>
         <w:t>Jour 63 (05/01/18) – Durée travail 4h:</w:t>
       </w:r>
-      <w:bookmarkEnd w:id="63"/>
+      <w:bookmarkEnd w:id="64"/>
     </w:p>
     <w:p>
       <w:pPr>
@@ -7663,7 +8016,7 @@
         <w:pStyle w:val="Titre3"/>
         <w:jc w:val="both"/>
       </w:pPr>
-      <w:bookmarkStart w:id="64" w:name="_Toc503002091"/>
+      <w:bookmarkStart w:id="65" w:name="_Toc503562037"/>
       <w:r>
         <w:t xml:space="preserve">Jour 64 (06/01/18) – Durée travail </w:t>
       </w:r>
@@ -7673,7 +8026,7 @@
       <w:r>
         <w:t>:</w:t>
       </w:r>
-      <w:bookmarkEnd w:id="64"/>
+      <w:bookmarkEnd w:id="65"/>
     </w:p>
     <w:p>
       <w:pPr>
@@ -7704,9 +8057,11 @@
         <w:pStyle w:val="Titre3"/>
         <w:jc w:val="both"/>
       </w:pPr>
+      <w:bookmarkStart w:id="66" w:name="_Toc503562038"/>
       <w:r>
         <w:t>Jour 65 (08/01/18) – Durée travail 3h:</w:t>
       </w:r>
+      <w:bookmarkEnd w:id="66"/>
     </w:p>
     <w:p>
       <w:r>
@@ -7725,9 +8080,11 @@
         <w:pStyle w:val="Titre3"/>
         <w:jc w:val="both"/>
       </w:pPr>
+      <w:bookmarkStart w:id="67" w:name="_Toc503562039"/>
       <w:r>
         <w:t>Jour 66 (09/01/18) – Durée travail 1h30:</w:t>
       </w:r>
+      <w:bookmarkEnd w:id="67"/>
     </w:p>
     <w:p>
       <w:r>
@@ -7740,6 +8097,7 @@
         <w:pStyle w:val="Titre3"/>
         <w:jc w:val="both"/>
       </w:pPr>
+      <w:bookmarkStart w:id="68" w:name="_Toc503562040"/>
       <w:r>
         <w:t xml:space="preserve">Jour 67 (10/01/18) – Durée travail </w:t>
       </w:r>
@@ -7755,6 +8113,7 @@
       <w:r>
         <w:t>:</w:t>
       </w:r>
+      <w:bookmarkEnd w:id="68"/>
     </w:p>
     <w:p>
       <w:r>
@@ -7788,19 +8147,92 @@
     </w:p>
     <w:p>
       <w:pPr>
-        <w:jc w:val="both"/>
-      </w:pPr>
-    </w:p>
-    <w:p>
-      <w:pPr>
-        <w:jc w:val="both"/>
-      </w:pPr>
-    </w:p>
-    <w:p>
-      <w:pPr>
         <w:pStyle w:val="Titre3"/>
-      </w:pPr>
-      <w:bookmarkStart w:id="65" w:name="_Toc503002092"/>
+        <w:jc w:val="both"/>
+      </w:pPr>
+      <w:bookmarkStart w:id="69" w:name="_Toc503562041"/>
+      <w:r>
+        <w:t>Jour 6</w:t>
+      </w:r>
+      <w:r>
+        <w:t>8</w:t>
+      </w:r>
+      <w:r>
+        <w:t xml:space="preserve"> (1</w:t>
+      </w:r>
+      <w:r>
+        <w:t>1</w:t>
+      </w:r>
+      <w:r>
+        <w:t xml:space="preserve">/01/18) – Durée travail </w:t>
+      </w:r>
+      <w:r>
+        <w:t>2h</w:t>
+      </w:r>
+      <w:r>
+        <w:t>:</w:t>
+      </w:r>
+      <w:bookmarkEnd w:id="69"/>
+    </w:p>
+    <w:p>
+      <w:r>
+        <w:tab/>
+        <w:t>Ce jour, le P7 a un peu avancé avec l'analyse des couleurs. Pas encore de modèles mais de la préparation pour la partie classique.</w:t>
+      </w:r>
+    </w:p>
+    <w:p>
+      <w:pPr>
+        <w:pStyle w:val="Titre3"/>
+        <w:jc w:val="both"/>
+      </w:pPr>
+      <w:bookmarkStart w:id="70" w:name="_Toc503562042"/>
+      <w:r>
+        <w:t>Jour 69 (12</w:t>
+      </w:r>
+      <w:r>
+        <w:t>/01/18) – Durée travail 2h:</w:t>
+      </w:r>
+      <w:bookmarkEnd w:id="70"/>
+    </w:p>
+    <w:p>
+      <w:r>
+        <w:tab/>
+        <w:t xml:space="preserve">Quelques modèles ont été mis en place sur une matrice ayant le BoW de features et de couleurs. Les </w:t>
+      </w:r>
+      <w:r>
+        <w:t>résultats</w:t>
+      </w:r>
+      <w:r>
+        <w:t xml:space="preserve"> sont </w:t>
+      </w:r>
+      <w:r>
+        <w:t>à</w:t>
+      </w:r>
+      <w:r>
+        <w:t xml:space="preserve"> peine meilleurs que l'aléatoire pur. Une analyse avec les </w:t>
+      </w:r>
+      <w:r>
+        <w:t>textures</w:t>
+      </w:r>
+      <w:r>
+        <w:t xml:space="preserve"> sera ajoutée par la suite et les modèle re-testés.</w:t>
+      </w:r>
+    </w:p>
+    <w:p>
+      <w:pPr>
+        <w:jc w:val="both"/>
+      </w:pPr>
+    </w:p>
+    <w:p>
+      <w:pPr>
+        <w:jc w:val="both"/>
+      </w:pPr>
+    </w:p>
+    <w:p>
+      <w:pPr>
+        <w:pStyle w:val="Titre3"/>
+      </w:pPr>
+      <w:bookmarkStart w:id="71" w:name="_Toc503562043"/>
       <w:r>
         <w:t xml:space="preserve">Temps de travail : </w:t>
       </w:r>
@@ -7808,14 +8240,15 @@
         <w:t>2</w:t>
       </w:r>
       <w:r>
-        <w:t>93</w:t>
-      </w:r>
-      <w:bookmarkStart w:id="66" w:name="_GoBack"/>
-      <w:bookmarkEnd w:id="66"/>
+        <w:t>9</w:t>
+      </w:r>
+      <w:r>
+        <w:t>7</w:t>
+      </w:r>
       <w:r>
         <w:t>h</w:t>
       </w:r>
-      <w:bookmarkEnd w:id="65"/>
+      <w:bookmarkEnd w:id="71"/>
     </w:p>
     <w:p/>
     <w:sectPr>
@@ -9030,7 +9463,7 @@
 </file>
 
 <file path=customXml/itemProps1.xml><?xml version="1.0" encoding="utf-8"?>
-<ds:datastoreItem xmlns:ds="http://schemas.openxmlformats.org/officeDocument/2006/customXml" ds:itemID="{9786A704-3EAC-479D-98B9-838E34E1FE71}">
+<ds:datastoreItem xmlns:ds="http://schemas.openxmlformats.org/officeDocument/2006/customXml" ds:itemID="{27D5C160-A660-4D2E-B1CD-285A454D3666}">
   <ds:schemaRefs>
     <ds:schemaRef ds:uri="http://schemas.openxmlformats.org/officeDocument/2006/bibliography"/>
   </ds:schemaRefs>

</xml_diff>

<commit_message>
ajout des jours 76-79
</commit_message>
<xml_diff>
--- a/Journal de suivi.docx
+++ b/Journal de suivi.docx
@@ -5431,18 +5431,44 @@
         <w:t>er</w:t>
       </w:r>
       <w:r>
-        <w:t xml:space="preserve"> jour de formation sur le cours de Data Analyst. Celui-ci commence par un premier cours pour apprendre à apprendre. N’ayant jamais « arrêté » d’apprendre de manière autodidacte, celui-ci s’est plutôt bien passé. Un peu de temps pour mettre à jour mes CVs (j’ai 2 versions différentes), une petite demi-heure pour la mise à jour de mon profil </w:t>
+        <w:t xml:space="preserve"> jour de formation sur le cours de Data </w:t>
+      </w:r>
+      <w:proofErr w:type="spellStart"/>
+      <w:r>
+        <w:t>Analyst</w:t>
+      </w:r>
+      <w:proofErr w:type="spellEnd"/>
+      <w:r>
+        <w:t xml:space="preserve">. Celui-ci commence par un premier cours pour apprendre à apprendre. N’ayant jamais « arrêté » d’apprendre de manière autodidacte, celui-ci s’est plutôt bien passé. Un peu de temps pour mettre à jour mes </w:t>
+      </w:r>
+      <w:proofErr w:type="spellStart"/>
+      <w:r>
+        <w:t>CVs</w:t>
+      </w:r>
+      <w:proofErr w:type="spellEnd"/>
+      <w:r>
+        <w:t xml:space="preserve"> (j’ai 2 versions différentes), une petite demi-heure pour la mise à jour de mon profil </w:t>
       </w:r>
       <w:hyperlink r:id="rId7" w:history="1">
+        <w:proofErr w:type="spellStart"/>
         <w:r>
           <w:rPr>
             <w:rStyle w:val="Lienhypertexte"/>
           </w:rPr>
           <w:t>Linkedin</w:t>
         </w:r>
+        <w:proofErr w:type="spellEnd"/>
       </w:hyperlink>
       <w:r>
-        <w:t xml:space="preserve"> incluant le début de la formation mais aussi l’ajout des 19 certificats déjà faits… En effet, j’ai commencé les cours depuis pas mal de temps sur OpenClassrooms mais j’ai décidé de faire les Quiz/Activités que récemment en ayant pris goût à l’apprentissage de la Data Science. Le passage en Premium m’a donc permis d’avoir accès au Certificats.</w:t>
+        <w:t xml:space="preserve"> incluant le début de la formation mais aussi l’ajout des 19 certificats déjà faits… En effet, j’ai commencé les cours depuis pas mal de temps sur </w:t>
+      </w:r>
+      <w:proofErr w:type="spellStart"/>
+      <w:r>
+        <w:t>OpenClassrooms</w:t>
+      </w:r>
+      <w:proofErr w:type="spellEnd"/>
+      <w:r>
+        <w:t xml:space="preserve"> mais j’ai décidé de faire les Quiz/Activités que récemment en ayant pris goût à l’apprentissage de la Data Science. Le passage en Premium m’a donc permis d’avoir accès au Certificats.</w:t>
       </w:r>
     </w:p>
     <w:p>
@@ -5530,7 +5556,15 @@
         <w:t>Etant en congé 2 jours, je me réveille tôt pour avancer (tout en sachant que la tâche sera longue et fastidieuse).</w:t>
       </w:r>
       <w:r>
-        <w:t xml:space="preserve"> Le data cleaning avance par à-coup. Notamment lors de colonne complexe à traiter (par exemple les traces, additifs, qui sont des concaténations de données). Cependant cela avance. A la fin du 1</w:t>
+        <w:t xml:space="preserve"> Le data </w:t>
+      </w:r>
+      <w:proofErr w:type="spellStart"/>
+      <w:r>
+        <w:t>cleaning</w:t>
+      </w:r>
+      <w:proofErr w:type="spellEnd"/>
+      <w:r>
+        <w:t xml:space="preserve"> avance par à-coup. Notamment lors de colonne complexe à traiter (par exemple les traces, additifs, qui sont des concaténations de données). Cependant cela avance. A la fin du 1</w:t>
       </w:r>
       <w:r>
         <w:rPr>
@@ -5584,7 +5618,15 @@
         <w:t>vue</w:t>
       </w:r>
       <w:r>
-        <w:t xml:space="preserve"> car on doit effectuer une Clustering mais sans avoir de labels particuliers. Du coup j'ai du mal à voir comment j'évaluerais par la suite les modèles. Mais bon il faut commencer par le commencement, place au nettoyage du dataset.</w:t>
+        <w:t xml:space="preserve"> car on doit effectuer une </w:t>
+      </w:r>
+      <w:proofErr w:type="spellStart"/>
+      <w:r>
+        <w:t>Clustering</w:t>
+      </w:r>
+      <w:proofErr w:type="spellEnd"/>
+      <w:r>
+        <w:t xml:space="preserve"> mais sans avoir de labels particuliers. Du coup j'ai du mal à voir comment j'évaluerais par la suite les modèles. Mais bon il faut commencer par le commencement, place au nettoyage du dataset.</w:t>
       </w:r>
     </w:p>
     <w:p>
@@ -5643,13 +5685,29 @@
       </w:pPr>
       <w:r>
         <w:tab/>
-        <w:t xml:space="preserve">Pour les 2 colonnes à problème, je décide dans un premier temps d'utiliser le LabelEncoder. L'objectif étant d'avoir "un premier jet" pour tester les modèles. Je l'applique donc sur chaque </w:t>
+        <w:t xml:space="preserve">Pour les 2 colonnes à problème, je décide dans un premier temps d'utiliser le </w:t>
+      </w:r>
+      <w:proofErr w:type="spellStart"/>
+      <w:r>
+        <w:t>LabelEncoder</w:t>
+      </w:r>
+      <w:proofErr w:type="spellEnd"/>
+      <w:r>
+        <w:t xml:space="preserve">. L'objectif étant d'avoir "un premier jet" pour tester les modèles. Je l'applique donc sur chaque </w:t>
       </w:r>
       <w:r>
         <w:t>colonne</w:t>
       </w:r>
       <w:r>
-        <w:t xml:space="preserve"> de type texte et teste le Kmeans, PCA et TSNE.</w:t>
+        <w:t xml:space="preserve"> de type texte et teste le </w:t>
+      </w:r>
+      <w:proofErr w:type="spellStart"/>
+      <w:r>
+        <w:t>Kmeans</w:t>
+      </w:r>
+      <w:proofErr w:type="spellEnd"/>
+      <w:r>
+        <w:t>, PCA et TSNE.</w:t>
       </w:r>
       <w:r>
         <w:t xml:space="preserve"> Peu importe le nombre de cluster, le </w:t>
@@ -5658,7 +5716,15 @@
         <w:t>résultat</w:t>
       </w:r>
       <w:r>
-        <w:t xml:space="preserve"> du kmeans ne me semble pas terrible visuellement. Si je regarde la liste </w:t>
+        <w:t xml:space="preserve"> du </w:t>
+      </w:r>
+      <w:proofErr w:type="spellStart"/>
+      <w:r>
+        <w:t>kmeans</w:t>
+      </w:r>
+      <w:proofErr w:type="spellEnd"/>
+      <w:r>
+        <w:t xml:space="preserve"> ne me semble pas terrible visuellement. Si je regarde la liste </w:t>
       </w:r>
       <w:r>
         <w:t>des films</w:t>
@@ -5730,13 +5796,29 @@
         <w:t>étant</w:t>
       </w:r>
       <w:r>
-        <w:t xml:space="preserve"> d'avoir les acteurs qui jouent beaucoup assez proche. En effet le LabelEncoder pour donner le Label 1 à </w:t>
-      </w:r>
-      <w:r>
-        <w:t>Johnny Dep</w:t>
-      </w:r>
-      <w:r>
-        <w:t xml:space="preserve">p et 55 à Orlando Bloom. De ce fait la distance entre ces 2 acteurs sera grand et donc illogique. Par contre tous </w:t>
+        <w:t xml:space="preserve"> d'avoir les acteurs qui jouent beaucoup assez proche. En effet le </w:t>
+      </w:r>
+      <w:proofErr w:type="spellStart"/>
+      <w:r>
+        <w:t>LabelEncoder</w:t>
+      </w:r>
+      <w:proofErr w:type="spellEnd"/>
+      <w:r>
+        <w:t xml:space="preserve"> pour donner le Label 1 à </w:t>
+      </w:r>
+      <w:r>
+        <w:t xml:space="preserve">Johnny </w:t>
+      </w:r>
+      <w:proofErr w:type="spellStart"/>
+      <w:r>
+        <w:t>Dep</w:t>
+      </w:r>
+      <w:r>
+        <w:t>p</w:t>
+      </w:r>
+      <w:proofErr w:type="spellEnd"/>
+      <w:r>
+        <w:t xml:space="preserve"> et 55 à Orlando Bloom. De ce fait la distance entre ces 2 acteurs sera grand et donc illogique. Par contre tous </w:t>
       </w:r>
       <w:r>
         <w:t>l'acteur</w:t>
@@ -5751,7 +5833,15 @@
       </w:pPr>
       <w:r>
         <w:tab/>
-        <w:t xml:space="preserve"> Là les résultats sont meilleurs, le PCA peut expliquer 60% de la variance en 10 dimensions, le K-means commence </w:t>
+        <w:t xml:space="preserve"> Là les résultats sont meilleurs, le PCA peut expliquer 60% de la variance en 10 dimensions, le K-</w:t>
+      </w:r>
+      <w:proofErr w:type="spellStart"/>
+      <w:r>
+        <w:t>means</w:t>
+      </w:r>
+      <w:proofErr w:type="spellEnd"/>
+      <w:r>
+        <w:t xml:space="preserve"> commence </w:t>
       </w:r>
       <w:r>
         <w:t>à</w:t>
@@ -5778,7 +5868,15 @@
         <w:t>à</w:t>
       </w:r>
       <w:r>
-        <w:t xml:space="preserve"> reprendre le cours de Flask sur OC et cela avance plutôt bien. J'ai </w:t>
+        <w:t xml:space="preserve"> reprendre le cours de </w:t>
+      </w:r>
+      <w:proofErr w:type="spellStart"/>
+      <w:r>
+        <w:t>Flask</w:t>
+      </w:r>
+      <w:proofErr w:type="spellEnd"/>
+      <w:r>
+        <w:t xml:space="preserve"> sur OC et cela avance plutôt bien. J'ai </w:t>
       </w:r>
       <w:r>
         <w:t>fait</w:t>
@@ -5835,7 +5933,15 @@
       </w:pPr>
       <w:r>
         <w:tab/>
-        <w:t xml:space="preserve">Etant en attentes d'informations avec mon tuteur sur le projet n°2 et le projet n°3 étant démarré, je commence plus doucement le projet 4. Celui-ci s'appuie sur 2.8 go de données assez cleané avec pour objectif de mettre en place un modèle linéaire. Les données sur ce dataset sont propres, il ne manque pas de points, il n'y a pas outliers donc on passe assez rapidement à de l'exploration. Avant cela il faut juste se débarrasser </w:t>
+        <w:t xml:space="preserve">Etant en attentes d'informations avec mon tuteur sur le projet n°2 et le projet n°3 étant démarré, je commence plus doucement le projet 4. Celui-ci s'appuie sur 2.8 go de données assez </w:t>
+      </w:r>
+      <w:proofErr w:type="spellStart"/>
+      <w:r>
+        <w:t>cleané</w:t>
+      </w:r>
+      <w:proofErr w:type="spellEnd"/>
+      <w:r>
+        <w:t xml:space="preserve"> avec pour objectif de mettre en place un modèle linéaire. Les données sur ce dataset sont propres, il ne manque pas de points, il n'y a pas outliers donc on passe assez rapidement à de l'exploration. Avant cela il faut juste se débarrasser </w:t>
       </w:r>
       <w:r>
         <w:t>apriori</w:t>
@@ -5847,7 +5953,15 @@
         <w:t>accélérer</w:t>
       </w:r>
       <w:r>
-        <w:t xml:space="preserve"> le processus et une fois fini, un script propre a été fait pour fusionner les dataset et faire le cleaning d'un coup. A cause de bug sur le dataset d'avril un peu de temps a été perdu lors de l'exploration mais globalement tout s'est bien passé. Le passage au modèle quant </w:t>
+        <w:t xml:space="preserve"> le processus et une fois fini, un script propre a été fait pour fusionner les dataset et faire le </w:t>
+      </w:r>
+      <w:proofErr w:type="spellStart"/>
+      <w:r>
+        <w:t>cleaning</w:t>
+      </w:r>
+      <w:proofErr w:type="spellEnd"/>
+      <w:r>
+        <w:t xml:space="preserve"> d'un coup. A cause de bug sur le dataset d'avril un peu de temps a été perdu lors de l'exploration mais globalement tout s'est bien passé. Le passage au modèle quant </w:t>
       </w:r>
       <w:r>
         <w:t>à</w:t>
@@ -5911,13 +6025,26 @@
         <w:t>blocage</w:t>
       </w:r>
       <w:r>
-        <w:t xml:space="preserve"> pour commencer la veille thématique. Dans 1 premier temps, je cherche un sujet. Je pensais parler des Enpsulated networks ou du </w:t>
-      </w:r>
+        <w:t xml:space="preserve"> pour commencer la veille thématique. Dans 1 premier temps, je cherche un sujet. Je pensais parler des </w:t>
+      </w:r>
+      <w:proofErr w:type="spellStart"/>
+      <w:r>
+        <w:t>Enpsulated</w:t>
+      </w:r>
+      <w:proofErr w:type="spellEnd"/>
+      <w:r>
+        <w:t xml:space="preserve"> networks ou du </w:t>
+      </w:r>
+      <w:proofErr w:type="spellStart"/>
       <w:r>
         <w:t>S</w:t>
       </w:r>
       <w:r>
-        <w:t xml:space="preserve">ynthetic </w:t>
+        <w:t>ynthetic</w:t>
+      </w:r>
+      <w:proofErr w:type="spellEnd"/>
+      <w:r>
+        <w:t xml:space="preserve"> </w:t>
       </w:r>
       <w:r>
         <w:t>G</w:t>
@@ -5929,7 +6056,23 @@
         <w:t>exemples</w:t>
       </w:r>
       <w:r>
-        <w:t xml:space="preserve"> dessus. Ne voulant pas parcourir des sujets déjà vu dans les cours, je décide de partir sur les Recurrent Neural Network. Ceux-ci sont d'actualité avec Siri/Google Home et tous les outils de reconnaissance vocale donc je trouve que c'est un bon sujet. Cela commence par de la recherche sur les différentes cellules (Simple RNN, LSTM, GRU, QRNN). </w:t>
+        <w:t xml:space="preserve"> dessus. Ne voulant pas parcourir des sujets déjà vu dans les cours, je décide de partir sur les </w:t>
+      </w:r>
+      <w:proofErr w:type="spellStart"/>
+      <w:r>
+        <w:t>Recurrent</w:t>
+      </w:r>
+      <w:proofErr w:type="spellEnd"/>
+      <w:r>
+        <w:t xml:space="preserve"> Neural Network. Ceux-ci sont d'actualité avec </w:t>
+      </w:r>
+      <w:proofErr w:type="spellStart"/>
+      <w:r>
+        <w:t>Siri</w:t>
+      </w:r>
+      <w:proofErr w:type="spellEnd"/>
+      <w:r>
+        <w:t xml:space="preserve">/Google Home et tous les outils de reconnaissance vocale donc je trouve que c'est un bon sujet. Cela commence par de la recherche sur les différentes cellules (Simple RNN, LSTM, GRU, QRNN). </w:t>
       </w:r>
       <w:r>
         <w:t>C'est là-dessus que ma journée va s'achever.</w:t>
@@ -6018,7 +6161,31 @@
       </w:pPr>
       <w:r>
         <w:tab/>
-        <w:t>Toujours malade (conjonctivite), je reste à la maison mais difficile de travailler. Je continue donc tranquillement la veille technologique en passant en revue le modèle du LSTM. Fatigué de lire, je décide de reprendre la compétition Kaggle sur la classification de race de chien que j'avais commencé car elle est utile pour le Projet 8. Je reprends donc la partie de préparation des données ou j'avais bloqué. En fois préparé, je me sers du VGG19 pre-trained dans Keras pour entrainer mon modèle. Je laisse le training 4-5h pour atteindre un résultat de 15% de classification correcte.</w:t>
+        <w:t xml:space="preserve">Toujours malade (conjonctivite), je reste à la maison mais difficile de travailler. Je continue donc tranquillement la veille technologique en passant en revue le modèle du LSTM. Fatigué de lire, je décide de reprendre la compétition </w:t>
+      </w:r>
+      <w:proofErr w:type="spellStart"/>
+      <w:r>
+        <w:t>Kaggle</w:t>
+      </w:r>
+      <w:proofErr w:type="spellEnd"/>
+      <w:r>
+        <w:t xml:space="preserve"> sur la classification de race de chien que j'avais commencé car elle est utile pour le Projet 8. Je reprends donc la partie de préparation des données ou j'avais bloqué. En fois préparé, je me sers du VGG19 </w:t>
+      </w:r>
+      <w:proofErr w:type="spellStart"/>
+      <w:r>
+        <w:t>pre-trained</w:t>
+      </w:r>
+      <w:proofErr w:type="spellEnd"/>
+      <w:r>
+        <w:t xml:space="preserve"> dans </w:t>
+      </w:r>
+      <w:proofErr w:type="spellStart"/>
+      <w:r>
+        <w:t>Keras</w:t>
+      </w:r>
+      <w:proofErr w:type="spellEnd"/>
+      <w:r>
+        <w:t xml:space="preserve"> pour entrainer mon modèle. Je laisse le training 4-5h pour atteindre un résultat de 15% de classification correcte.</w:t>
       </w:r>
     </w:p>
     <w:p>
@@ -6049,13 +6216,37 @@
       </w:pPr>
       <w:r>
         <w:tab/>
-        <w:t xml:space="preserve">Ce jour, je me rends compte que mon pre-trained modèle n'a pas été sauvegardé malgré la mise en place de checkpoints si le résultat est meilleur. Mon training n'a donc servi </w:t>
+        <w:t xml:space="preserve">Ce jour, je me rends compte que mon </w:t>
+      </w:r>
+      <w:proofErr w:type="spellStart"/>
+      <w:r>
+        <w:t>pre-trained</w:t>
+      </w:r>
+      <w:proofErr w:type="spellEnd"/>
+      <w:r>
+        <w:t xml:space="preserve"> modèle n'a pas été sauvegardé malgré la mise en place de </w:t>
+      </w:r>
+      <w:proofErr w:type="spellStart"/>
+      <w:r>
+        <w:t>checkpoints</w:t>
+      </w:r>
+      <w:proofErr w:type="spellEnd"/>
+      <w:r>
+        <w:t xml:space="preserve"> si le résultat est meilleur. Mon training n'a donc servi </w:t>
       </w:r>
       <w:r>
         <w:t>à</w:t>
       </w:r>
       <w:r>
-        <w:t xml:space="preserve"> rien et s'est fait écrasé en fin de la 1ere Epoch… Je cherche donc comment réutiliser mon check point quand je relance le modèle mais sans succès pour l'instant.</w:t>
+        <w:t xml:space="preserve"> rien et s'est fait écrasé en fin de la 1ere </w:t>
+      </w:r>
+      <w:proofErr w:type="spellStart"/>
+      <w:r>
+        <w:t>Epoch</w:t>
+      </w:r>
+      <w:proofErr w:type="spellEnd"/>
+      <w:r>
+        <w:t>… Je cherche donc comment réutiliser mon check point quand je relance le modèle mais sans succès pour l'instant.</w:t>
       </w:r>
     </w:p>
     <w:p>
@@ -6080,7 +6271,15 @@
         <w:t>à</w:t>
       </w:r>
       <w:r>
-        <w:t xml:space="preserve"> sauvegarder le modèle. Etant donné qu'il y a 5 min entre chaque epoch, je </w:t>
+        <w:t xml:space="preserve"> sauvegarder le modèle. Etant donné qu'il y a 5 min entre chaque </w:t>
+      </w:r>
+      <w:proofErr w:type="spellStart"/>
+      <w:r>
+        <w:t>epoch</w:t>
+      </w:r>
+      <w:proofErr w:type="spellEnd"/>
+      <w:r>
+        <w:t xml:space="preserve">, je </w:t>
       </w:r>
       <w:r>
         <w:t>décide</w:t>
@@ -6143,7 +6342,15 @@
         <w:t>arrêtant</w:t>
       </w:r>
       <w:r>
-        <w:t xml:space="preserve"> le process de training, la sauvegarde a été </w:t>
+        <w:t xml:space="preserve"> le </w:t>
+      </w:r>
+      <w:proofErr w:type="spellStart"/>
+      <w:r>
+        <w:t>process</w:t>
+      </w:r>
+      <w:proofErr w:type="spellEnd"/>
+      <w:r>
+        <w:t xml:space="preserve"> de training, la sauvegarde a été </w:t>
       </w:r>
       <w:r>
         <w:t>corrompue</w:t>
@@ -6155,7 +6362,15 @@
         <w:t>interrompu</w:t>
       </w:r>
       <w:r>
-        <w:t xml:space="preserve"> le process pendant l'</w:t>
+        <w:t xml:space="preserve"> le </w:t>
+      </w:r>
+      <w:proofErr w:type="spellStart"/>
+      <w:r>
+        <w:t>process</w:t>
+      </w:r>
+      <w:proofErr w:type="spellEnd"/>
+      <w:r>
+        <w:t xml:space="preserve"> pendant l'</w:t>
       </w:r>
       <w:r>
         <w:t>écriture</w:t>
@@ -6197,7 +6412,31 @@
         <w:t>à</w:t>
       </w:r>
       <w:r>
-        <w:t xml:space="preserve"> faire des modèles. Vu la taille du dataset, c'est assez restreint (il n'y a que le SGD Regressor). Je lance un Grid Search </w:t>
+        <w:t xml:space="preserve"> faire des modèles. Vu la taille du dataset, c'est assez restreint (il n'y a que le SGD </w:t>
+      </w:r>
+      <w:proofErr w:type="spellStart"/>
+      <w:r>
+        <w:t>Regressor</w:t>
+      </w:r>
+      <w:proofErr w:type="spellEnd"/>
+      <w:r>
+        <w:t xml:space="preserve">). Je lance un </w:t>
+      </w:r>
+      <w:proofErr w:type="spellStart"/>
+      <w:r>
+        <w:t>Grid</w:t>
+      </w:r>
+      <w:proofErr w:type="spellEnd"/>
+      <w:r>
+        <w:t xml:space="preserve"> </w:t>
+      </w:r>
+      <w:proofErr w:type="spellStart"/>
+      <w:r>
+        <w:t>Search</w:t>
+      </w:r>
+      <w:proofErr w:type="spellEnd"/>
+      <w:r>
+        <w:t xml:space="preserve"> </w:t>
       </w:r>
       <w:r>
         <w:t>exhaustif</w:t>
@@ -6260,13 +6499,29 @@
         <w:t xml:space="preserve"> préparer les données pour le site</w:t>
       </w:r>
       <w:r>
-        <w:t xml:space="preserve"> (le système de sauvegarde des modèles (scaler et modèle), les données </w:t>
+        <w:t xml:space="preserve"> (le système de sauvegarde des modèles (</w:t>
+      </w:r>
+      <w:proofErr w:type="spellStart"/>
+      <w:r>
+        <w:t>scaler</w:t>
+      </w:r>
+      <w:proofErr w:type="spellEnd"/>
+      <w:r>
+        <w:t xml:space="preserve"> et modèle), les données </w:t>
       </w:r>
       <w:r>
         <w:t>nécessaire</w:t>
       </w:r>
       <w:r>
-        <w:t xml:space="preserve"> à l'UI, etc …)</w:t>
+        <w:t xml:space="preserve"> à l'UI, </w:t>
+      </w:r>
+      <w:proofErr w:type="spellStart"/>
+      <w:r>
+        <w:t>etc</w:t>
+      </w:r>
+      <w:proofErr w:type="spellEnd"/>
+      <w:r>
+        <w:t xml:space="preserve"> …)</w:t>
       </w:r>
     </w:p>
     <w:p>
@@ -6350,13 +6605,29 @@
         <w:t>prédiction</w:t>
       </w:r>
       <w:r>
-        <w:t xml:space="preserve"> du retard des avions. Le problème majeur sur ce dataset était le volume de donnés qui faisait crasher le notebook. En conséquence j'ai repris le cleaning sur un script appart et </w:t>
+        <w:t xml:space="preserve"> du retard des avions. Le problème majeur sur ce dataset était le volume de donnés qui faisait crasher le notebook. En conséquence j'ai repris le </w:t>
+      </w:r>
+      <w:proofErr w:type="spellStart"/>
+      <w:r>
+        <w:t>cleaning</w:t>
+      </w:r>
+      <w:proofErr w:type="spellEnd"/>
+      <w:r>
+        <w:t xml:space="preserve"> sur un script appart et </w:t>
       </w:r>
       <w:r>
         <w:t>gérer</w:t>
       </w:r>
       <w:r>
-        <w:t xml:space="preserve"> 2 dataset (un d'exploration et un de prod). J'en ai profité pour faire des essais de "simplification de données" (par semaine / par mois et date du mois, agrégation par quart d'heure, …). Cela m'a permis de trouver une configuration permettant d'obtenir de meilleurs </w:t>
+        <w:t xml:space="preserve"> 2 dataset (un d'exploration et un de </w:t>
+      </w:r>
+      <w:proofErr w:type="spellStart"/>
+      <w:r>
+        <w:t>prod</w:t>
+      </w:r>
+      <w:proofErr w:type="spellEnd"/>
+      <w:r>
+        <w:t xml:space="preserve">). J'en ai profité pour faire des essais de "simplification de données" (par semaine / par mois et date du mois, agrégation par quart d'heure, …). Cela m'a permis de trouver une configuration permettant d'obtenir de meilleurs </w:t>
       </w:r>
       <w:r>
         <w:t>résultats</w:t>
@@ -6400,7 +6671,23 @@
         <w:t>naissances vues lors du projet 5</w:t>
       </w:r>
       <w:r>
-        <w:t xml:space="preserve"> (notamment le groupby pour transformer la dataframe). </w:t>
+        <w:t xml:space="preserve"> (notamment le </w:t>
+      </w:r>
+      <w:proofErr w:type="spellStart"/>
+      <w:r>
+        <w:t>groupby</w:t>
+      </w:r>
+      <w:proofErr w:type="spellEnd"/>
+      <w:r>
+        <w:t xml:space="preserve"> pour transformer la </w:t>
+      </w:r>
+      <w:proofErr w:type="spellStart"/>
+      <w:r>
+        <w:t>dataframe</w:t>
+      </w:r>
+      <w:proofErr w:type="spellEnd"/>
+      <w:r>
+        <w:t xml:space="preserve">). </w:t>
       </w:r>
       <w:r>
         <w:t xml:space="preserve">Malheureusement </w:t>
@@ -6412,7 +6699,15 @@
         <w:t xml:space="preserve"> 1h de recherche pour essayer d'afficher la moyenne de chaque colonne pour les bons et mauvais produits, impossible de trouver une façon. </w:t>
       </w:r>
       <w:r>
-        <w:t xml:space="preserve">Je décide donc de faire un pause, essayer de déterminer le meilleur format de dataset pour le modèle de M/L concernant le retard des vols. </w:t>
+        <w:t xml:space="preserve">Je décide donc de faire un pause, </w:t>
+      </w:r>
+      <w:proofErr w:type="gramStart"/>
+      <w:r>
+        <w:t>essayer</w:t>
+      </w:r>
+      <w:proofErr w:type="gramEnd"/>
+      <w:r>
+        <w:t xml:space="preserve"> de déterminer le meilleur format de dataset pour le modèle de M/L concernant le retard des vols. </w:t>
       </w:r>
       <w:r>
         <w:t xml:space="preserve">D'un </w:t>
@@ -6466,7 +6761,15 @@
         <w:t>décomposé</w:t>
       </w:r>
       <w:r>
-        <w:t xml:space="preserve"> le code du projet 4 pour avoir 1 script pour alléger les dataset mensuelle, un autre pour les fusionner en 1 seul et générer le dataset d'exploration et de production. Un dernier script permet de scaler les données, préparer les matrices et les sauvegarder pour ne pas le refaire à chaque lancement de modèle. Ensuite je créer différents scripts pour chaque modèle qui écrivent leur résultat dans un fichier texte. </w:t>
+        <w:t xml:space="preserve"> le code du projet 4 pour avoir 1 script pour alléger les dataset mensuelle, un autre pour les fusionner en 1 seul et générer le dataset d'exploration et de production. Un dernier script permet de </w:t>
+      </w:r>
+      <w:proofErr w:type="spellStart"/>
+      <w:r>
+        <w:t>scaler</w:t>
+      </w:r>
+      <w:proofErr w:type="spellEnd"/>
+      <w:r>
+        <w:t xml:space="preserve"> les données, préparer les matrices et les sauvegarder pour ne pas le refaire à chaque lancement de modèle. Ensuite je créer différents scripts pour chaque modèle qui écrivent leur résultat dans un fichier texte. </w:t>
       </w:r>
     </w:p>
     <w:p>
@@ -6492,7 +6795,23 @@
         <w:t>4</w:t>
       </w:r>
       <w:r>
-        <w:t xml:space="preserve"> avec l'affectation de note sur chaque aéroport basé sur les valeurs médianes. L'objectif étant d'avoir que 4 types d'aéroports au lieu de 331 aéroports distinct. L'intérêt était de pouvoir ensuite pourquoi ne pas utiliser un OHE sans avoir d'explosion de dimensions ayant déjà 4.5m de lignes. J'ai ensuite testé différentes façon de générer les features (Aéroport avec et sans OHE, gestion des dates par mois/jour ou par semaine) et j'ai appliqué" le GridSearch sur le SGDRegressor, Adaboost et un simple ANN. Comparé </w:t>
+        <w:t xml:space="preserve"> avec l'affectation de note sur chaque aéroport basé sur les valeurs médianes. L'objectif étant d'avoir que 4 types d'aéroports au lieu de 331 aéroports distinct. L'intérêt était de pouvoir ensuite pourquoi ne pas utiliser un OHE sans avoir d'explosion de dimensions ayant déjà 4.5m de lignes. J'ai ensuite testé différentes façon de générer les features (Aéroport avec et sans OHE, gestion des dates par mois/jour ou par semaine) et j'ai appliqué" le </w:t>
+      </w:r>
+      <w:proofErr w:type="spellStart"/>
+      <w:r>
+        <w:t>GridSearch</w:t>
+      </w:r>
+      <w:proofErr w:type="spellEnd"/>
+      <w:r>
+        <w:t xml:space="preserve"> sur le </w:t>
+      </w:r>
+      <w:proofErr w:type="spellStart"/>
+      <w:r>
+        <w:t>SGDRegressor</w:t>
+      </w:r>
+      <w:proofErr w:type="spellEnd"/>
+      <w:r>
+        <w:t xml:space="preserve">, Adaboost et un simple ANN. Comparé </w:t>
       </w:r>
       <w:r>
         <w:t>aux premiers modèles testés</w:t>
@@ -6518,17 +6837,24 @@
       </w:pPr>
       <w:r>
         <w:tab/>
-        <w:t>Durant ce jour, j'ai repris le projet 3 avec pour objectif de prendre en compte quelques classes que j'avais passé pour l'instant (par exemple le rating). Les modèles ont ensuite été re</w:t>
-      </w:r>
+        <w:t xml:space="preserve">Durant ce jour, j'ai repris le projet 3 avec pour objectif de prendre en compte quelques classes que j'avais passé pour l'instant (par exemple le rating). Les modèles ont ensuite été </w:t>
+      </w:r>
+      <w:proofErr w:type="spellStart"/>
+      <w:r>
+        <w:t>re</w:t>
+      </w:r>
+      <w:proofErr w:type="spellEnd"/>
       <w:r>
         <w:t>-</w:t>
       </w:r>
       <w:r>
         <w:t xml:space="preserve">testé et donne des </w:t>
       </w:r>
+      <w:proofErr w:type="gramStart"/>
       <w:r>
         <w:t>résultat</w:t>
       </w:r>
+      <w:proofErr w:type="gramEnd"/>
       <w:r>
         <w:t xml:space="preserve"> légèrement meilleur (par exemple avec Spiderman 1, la 1ere </w:t>
       </w:r>
@@ -6536,7 +6862,15 @@
         <w:t>prédiction</w:t>
       </w:r>
       <w:r>
-        <w:t xml:space="preserve"> est Spiderman 2 au lieu d'être en 2nd). Le kl_divergent </w:t>
+        <w:t xml:space="preserve"> est Spiderman 2 au lieu d'être en 2nd). Le </w:t>
+      </w:r>
+      <w:proofErr w:type="spellStart"/>
+      <w:r>
+        <w:t>kl_divergent</w:t>
+      </w:r>
+      <w:proofErr w:type="spellEnd"/>
+      <w:r>
+        <w:t xml:space="preserve"> </w:t>
       </w:r>
       <w:r>
         <w:t>a</w:t>
@@ -6557,7 +6891,15 @@
       </w:pPr>
       <w:r>
         <w:tab/>
-        <w:t xml:space="preserve">Une petite période a aussi été prise pour regarder le nouveau modèle de reconnaissance d'images (You Only Look Once - YOLO) au cas </w:t>
+        <w:t xml:space="preserve">Une petite période a aussi été prise pour regarder le nouveau modèle de reconnaissance d'images (You </w:t>
+      </w:r>
+      <w:proofErr w:type="spellStart"/>
+      <w:r>
+        <w:t>Only</w:t>
+      </w:r>
+      <w:proofErr w:type="spellEnd"/>
+      <w:r>
+        <w:t xml:space="preserve"> Look Once - YOLO) au cas </w:t>
       </w:r>
       <w:r>
         <w:t>où</w:t>
@@ -6615,7 +6957,15 @@
       </w:pPr>
       <w:r>
         <w:tab/>
-        <w:t xml:space="preserve">L'objectif de la journée était de finir la présentation, tester la durée sur des fausse présentations à blanc et rédiger le rapport. La présentation a pris le plus de temps car il a fallu </w:t>
+        <w:t xml:space="preserve">L'objectif de la journée était de finir la présentation, tester la durée sur des </w:t>
+      </w:r>
+      <w:proofErr w:type="gramStart"/>
+      <w:r>
+        <w:t>fausse</w:t>
+      </w:r>
+      <w:proofErr w:type="gramEnd"/>
+      <w:r>
+        <w:t xml:space="preserve"> présentations à blanc et rédiger le rapport. La présentation a pris le plus de temps car il a fallu </w:t>
       </w:r>
       <w:r>
         <w:lastRenderedPageBreak/>
@@ -6628,13 +6978,34 @@
       </w:pPr>
       <w:r>
         <w:tab/>
-        <w:t>J'en profite donc pour "finaliser" le projet 3. Les résultats de tests étant très satisfaisant à mon gout, j'ai décidé de fixer les derniers bugs sur la génération du dataset de prod. Une fois terminé, j'ai mis en ligne le site sur Pythonanywhere (</w:t>
+        <w:t xml:space="preserve">J'en profite donc pour "finaliser" le projet 3. Les résultats de tests étant très satisfaisant à mon gout, j'ai décidé de fixer les derniers bugs sur la génération du dataset de </w:t>
+      </w:r>
+      <w:proofErr w:type="spellStart"/>
+      <w:r>
+        <w:t>prod</w:t>
+      </w:r>
+      <w:proofErr w:type="spellEnd"/>
+      <w:r>
+        <w:t xml:space="preserve">. Une fois terminé, j'ai mis en ligne le site sur </w:t>
+      </w:r>
+      <w:proofErr w:type="spellStart"/>
+      <w:r>
+        <w:t>Pythonanywhere</w:t>
+      </w:r>
+      <w:proofErr w:type="spellEnd"/>
+      <w:r>
+        <w:t xml:space="preserve"> (</w:t>
       </w:r>
       <w:r>
         <w:t>http://coni57.pythonanywhere.com/</w:t>
       </w:r>
-      <w:r>
-        <w:t xml:space="preserve">) . </w:t>
+      <w:proofErr w:type="gramStart"/>
+      <w:r>
+        <w:t>) .</w:t>
+      </w:r>
+      <w:proofErr w:type="gramEnd"/>
+      <w:r>
+        <w:t xml:space="preserve"> </w:t>
       </w:r>
     </w:p>
     <w:p>
@@ -6672,7 +7043,23 @@
       </w:pPr>
       <w:r>
         <w:tab/>
-        <w:t>Ayant pris de l'avance en attendant la 1ere session de mentorat, je me retrouve a devoir faire les rapports et présentation à la suite ce qui est un peu frustrant car cela prend beaucoup de temps et est fastidieux. Du coup je vais faire une pause pour cet fin d'après-midi après avoir passé près de 15 h en 2 jours à rédiger des rapports. L'objectif demain sera de commencer la présentation sur le retard des avions ayant un modèle plutôt satisfaisant aussi.</w:t>
+        <w:t xml:space="preserve">Ayant pris de l'avance en attendant la 1ere session de mentorat, je me retrouve </w:t>
+      </w:r>
+      <w:proofErr w:type="spellStart"/>
+      <w:r>
+        <w:t>a</w:t>
+      </w:r>
+      <w:proofErr w:type="spellEnd"/>
+      <w:r>
+        <w:t xml:space="preserve"> devoir faire les rapports et présentation à la suite ce qui est un peu frustrant car cela prend beaucoup de temps et est fastidieux. Du coup je vais faire une pause pour </w:t>
+      </w:r>
+      <w:proofErr w:type="gramStart"/>
+      <w:r>
+        <w:t>cet</w:t>
+      </w:r>
+      <w:proofErr w:type="gramEnd"/>
+      <w:r>
+        <w:t xml:space="preserve"> fin d'après-midi après avoir passé près de 15 h en 2 jours à rédiger des rapports. L'objectif demain sera de commencer la présentation sur le retard des avions ayant un modèle plutôt satisfaisant aussi.</w:t>
       </w:r>
     </w:p>
     <w:p>
@@ -6795,7 +7182,31 @@
         </w:r>
       </w:hyperlink>
       <w:r>
-        <w:t xml:space="preserve">). Cette conférence abordait les Generative Adversarial Network et l'utilisation du maximum likelihood pour générer de la musique. </w:t>
+        <w:t xml:space="preserve">). Cette conférence abordait les </w:t>
+      </w:r>
+      <w:proofErr w:type="spellStart"/>
+      <w:r>
+        <w:t>Generative</w:t>
+      </w:r>
+      <w:proofErr w:type="spellEnd"/>
+      <w:r>
+        <w:t xml:space="preserve"> </w:t>
+      </w:r>
+      <w:proofErr w:type="spellStart"/>
+      <w:r>
+        <w:t>Adversarial</w:t>
+      </w:r>
+      <w:proofErr w:type="spellEnd"/>
+      <w:r>
+        <w:t xml:space="preserve"> Network et l'utilisation du maximum </w:t>
+      </w:r>
+      <w:proofErr w:type="spellStart"/>
+      <w:r>
+        <w:t>likelihood</w:t>
+      </w:r>
+      <w:proofErr w:type="spellEnd"/>
+      <w:r>
+        <w:t xml:space="preserve"> pour générer de la musique. </w:t>
       </w:r>
     </w:p>
     <w:p>
@@ -6816,7 +7227,23 @@
         <w:t>problème</w:t>
       </w:r>
       <w:r>
-        <w:t xml:space="preserve"> avec le Softmax qui "vanish" sur le LSTM. Un post sur SO a été </w:t>
+        <w:t xml:space="preserve"> avec le </w:t>
+      </w:r>
+      <w:proofErr w:type="spellStart"/>
+      <w:r>
+        <w:t>Softmax</w:t>
+      </w:r>
+      <w:proofErr w:type="spellEnd"/>
+      <w:r>
+        <w:t xml:space="preserve"> qui "</w:t>
+      </w:r>
+      <w:proofErr w:type="spellStart"/>
+      <w:r>
+        <w:t>vanish</w:t>
+      </w:r>
+      <w:proofErr w:type="spellEnd"/>
+      <w:r>
+        <w:t xml:space="preserve">" sur le LSTM. Un post sur SO a été </w:t>
       </w:r>
       <w:r>
         <w:t>créé</w:t>
@@ -6859,13 +7286,37 @@
       </w:pPr>
       <w:r>
         <w:tab/>
-        <w:t xml:space="preserve">Une alternative a été trouvée pour le problème du Softmax. Au lieu de l'appliquer </w:t>
-      </w:r>
-      <w:r>
-        <w:t>le Softmax après</w:t>
-      </w:r>
-      <w:r>
-        <w:t xml:space="preserve"> les LSTM, une couche fully-connected </w:t>
+        <w:t xml:space="preserve">Une alternative a été trouvée pour le problème du </w:t>
+      </w:r>
+      <w:proofErr w:type="spellStart"/>
+      <w:r>
+        <w:t>Softmax</w:t>
+      </w:r>
+      <w:proofErr w:type="spellEnd"/>
+      <w:r>
+        <w:t xml:space="preserve">. Au lieu de l'appliquer </w:t>
+      </w:r>
+      <w:r>
+        <w:t xml:space="preserve">le </w:t>
+      </w:r>
+      <w:proofErr w:type="spellStart"/>
+      <w:r>
+        <w:t>Softmax</w:t>
+      </w:r>
+      <w:proofErr w:type="spellEnd"/>
+      <w:r>
+        <w:t xml:space="preserve"> après</w:t>
+      </w:r>
+      <w:r>
+        <w:t xml:space="preserve"> les LSTM, une couche </w:t>
+      </w:r>
+      <w:proofErr w:type="spellStart"/>
+      <w:r>
+        <w:t>fully-connected</w:t>
+      </w:r>
+      <w:proofErr w:type="spellEnd"/>
+      <w:r>
+        <w:t xml:space="preserve"> </w:t>
       </w:r>
       <w:r>
         <w:t>a été ajoutée entre eux. Cela a</w:t>
@@ -6895,7 +7346,15 @@
         <w:t>te</w:t>
       </w:r>
       <w:r>
-        <w:t xml:space="preserve"> en génération. Du coup j'ai modifié le code pour faire de même avec la version embedded. De ce changement on peut remarquer que </w:t>
+        <w:t xml:space="preserve"> en génération. Du coup j'ai modifié le code pour faire de même avec la version </w:t>
+      </w:r>
+      <w:proofErr w:type="spellStart"/>
+      <w:r>
+        <w:t>embedded</w:t>
+      </w:r>
+      <w:proofErr w:type="spellEnd"/>
+      <w:r>
+        <w:t xml:space="preserve">. De ce changement on peut remarquer que </w:t>
       </w:r>
       <w:r>
         <w:t>les modèles</w:t>
@@ -6932,7 +7391,31 @@
     <w:p>
       <w:r>
         <w:tab/>
-        <w:t>La grande partie du travail de ce jour a été d'essayer de finaliser le P3. Essayer de trouver des métriques pour les algorithmes de Clustering et la récupération des 5 films les plus similaires avec le clustering hiérarchique. L'optimisation de Kmeans a aussi été essayée avec un nb de Cluster variable.</w:t>
+        <w:t xml:space="preserve">La grande partie du travail de ce jour a été d'essayer de finaliser le P3. Essayer de trouver des métriques pour les algorithmes de </w:t>
+      </w:r>
+      <w:proofErr w:type="spellStart"/>
+      <w:r>
+        <w:t>Clustering</w:t>
+      </w:r>
+      <w:proofErr w:type="spellEnd"/>
+      <w:r>
+        <w:t xml:space="preserve"> et la récupération des 5 films les plus similaires avec le </w:t>
+      </w:r>
+      <w:proofErr w:type="spellStart"/>
+      <w:r>
+        <w:t>clustering</w:t>
+      </w:r>
+      <w:proofErr w:type="spellEnd"/>
+      <w:r>
+        <w:t xml:space="preserve"> hiérarchique. L'optimisation de </w:t>
+      </w:r>
+      <w:proofErr w:type="spellStart"/>
+      <w:r>
+        <w:t>Kmeans</w:t>
+      </w:r>
+      <w:proofErr w:type="spellEnd"/>
+      <w:r>
+        <w:t xml:space="preserve"> a aussi été essayée avec un nb de Cluster variable.</w:t>
       </w:r>
     </w:p>
     <w:p>
@@ -6957,7 +7440,17 @@
       </w:pPr>
       <w:r>
         <w:tab/>
-        <w:t xml:space="preserve">La 1ere heure a été le mentorat #3. Tout s'est bien passé avec la finalisation de points sur le P3, l'inscription en soutenance. Par la suite le P4 a été abordé avec pas mal de choses a faire. L'objectif étant une soutenance dans une dizaine de jours. </w:t>
+        <w:t xml:space="preserve">La 1ere heure a été le mentorat #3. Tout s'est bien passé avec la finalisation de points sur le P3, l'inscription en soutenance. Par la suite le P4 a été abordé avec pas mal de choses </w:t>
+      </w:r>
+      <w:proofErr w:type="spellStart"/>
+      <w:proofErr w:type="gramStart"/>
+      <w:r>
+        <w:t>a</w:t>
+      </w:r>
+      <w:proofErr w:type="spellEnd"/>
+      <w:proofErr w:type="gramEnd"/>
+      <w:r>
+        <w:t xml:space="preserve"> faire. L'objectif étant une soutenance dans une dizaine de jours. </w:t>
       </w:r>
     </w:p>
     <w:p>
@@ -6985,7 +7478,15 @@
       <w:r>
         <w:lastRenderedPageBreak/>
         <w:tab/>
-        <w:t>En fin de journée, il reste à avancer le ARIMA, l'optimiser un peu plus proprement que fait actuellement et tester la prédiction sur 2017. Le modèle linéaire va aussi être évalué sur la donnée de 2017 en comparaison simple.</w:t>
+        <w:t xml:space="preserve">En fin de journée, il reste à avancer </w:t>
+      </w:r>
+      <w:proofErr w:type="gramStart"/>
+      <w:r>
+        <w:t>le ARIMA</w:t>
+      </w:r>
+      <w:proofErr w:type="gramEnd"/>
+      <w:r>
+        <w:t>, l'optimiser un peu plus proprement que fait actuellement et tester la prédiction sur 2017. Le modèle linéaire va aussi être évalué sur la donnée de 2017 en comparaison simple.</w:t>
       </w:r>
     </w:p>
     <w:p>
@@ -7005,7 +7506,15 @@
       </w:pPr>
       <w:r>
         <w:tab/>
-        <w:t>L'objectif de la journée était de travailler sur le second modèle (ARIMA). Apres avoir cherché des paramètres optimaux pour celui-ci il s'avère que le GridSearch a donné de meilleurs résultats. Je suis donc resté sur celui-ci. Un des bémols de ce modèle est que la prédiction ne peut se faire que sur les 7 jours suivants. De ce fait, il est difficile de l'estimer sur 1 semaine uniquement de 2017.</w:t>
+        <w:t xml:space="preserve">L'objectif de la journée était de travailler sur le second modèle (ARIMA). Apres avoir cherché des paramètres optimaux pour celui-ci il s'avère que le </w:t>
+      </w:r>
+      <w:proofErr w:type="spellStart"/>
+      <w:r>
+        <w:t>GridSearch</w:t>
+      </w:r>
+      <w:proofErr w:type="spellEnd"/>
+      <w:r>
+        <w:t xml:space="preserve"> a donné de meilleurs résultats. Je suis donc resté sur celui-ci. Un des bémols de ce modèle est que la prédiction ne peut se faire que sur les 7 jours suivants. De ce fait, il est difficile de l'estimer sur 1 semaine uniquement de 2017.</w:t>
       </w:r>
     </w:p>
     <w:p>
@@ -7026,7 +7535,23 @@
         <w:t>aux changements</w:t>
       </w:r>
       <w:r>
-        <w:t xml:space="preserve"> de modèle (OHE + week format). Cela a nécessité la mise en place de plusieurs autres scripts pour générer les pickles, fitter et sauvegarder les modèles etc… Une fois ceci fait et l'API mise à jour…. Grosse déception car la prédiction sont totalement incohérentes (le modèle ne prédit que des avions en avance)… Du coup, je me demande s'il ne faudrait pas refaire tout de zéro… script/rapport/présentation car je suis complètement à côté.</w:t>
+        <w:t xml:space="preserve"> de modèle (OHE + </w:t>
+      </w:r>
+      <w:proofErr w:type="spellStart"/>
+      <w:r>
+        <w:t>week</w:t>
+      </w:r>
+      <w:proofErr w:type="spellEnd"/>
+      <w:r>
+        <w:t xml:space="preserve"> format). Cela a nécessité la mise en place de plusieurs autres scripts pour générer les pickles, </w:t>
+      </w:r>
+      <w:proofErr w:type="spellStart"/>
+      <w:r>
+        <w:t>fitter</w:t>
+      </w:r>
+      <w:proofErr w:type="spellEnd"/>
+      <w:r>
+        <w:t xml:space="preserve"> et sauvegarder les modèles etc… Une fois ceci fait et l'API mise à jour…. Grosse déception car la prédiction sont totalement incohérentes (le modèle ne prédit que des avions en avance)… Du coup, je me demande s'il ne faudrait pas refaire tout de zéro… script/rapport/présentation car je suis complètement à côté.</w:t>
       </w:r>
     </w:p>
     <w:p>
@@ -7042,7 +7567,39 @@
     <w:p>
       <w:r>
         <w:tab/>
-        <w:t>Etant un peu perdu sur le P4, je décide donc en attendant le mentorat du lendemain de continuer sur le P5 ou je ne suis pas bloqué. Pendant environ 2h je modifie le code basé sur les idée du RBM mais afin d'avoir plus de feature interessante pour le clustering (moyenne entre chaque visite, nb de visites, panier moyen par visite, nb d'objets par visite, etc …)</w:t>
+        <w:t xml:space="preserve">Etant un peu perdu sur le P4, je décide donc en attendant le mentorat du lendemain de continuer sur le P5 ou je ne suis pas bloqué. Pendant environ 2h je modifie le code basé sur </w:t>
+      </w:r>
+      <w:proofErr w:type="gramStart"/>
+      <w:r>
+        <w:t>les idée</w:t>
+      </w:r>
+      <w:proofErr w:type="gramEnd"/>
+      <w:r>
+        <w:t xml:space="preserve"> du RBM mais afin d'avoir plus de feature </w:t>
+      </w:r>
+      <w:proofErr w:type="spellStart"/>
+      <w:r>
+        <w:t>interessante</w:t>
+      </w:r>
+      <w:proofErr w:type="spellEnd"/>
+      <w:r>
+        <w:t xml:space="preserve"> pour le </w:t>
+      </w:r>
+      <w:proofErr w:type="spellStart"/>
+      <w:r>
+        <w:t>clustering</w:t>
+      </w:r>
+      <w:proofErr w:type="spellEnd"/>
+      <w:r>
+        <w:t xml:space="preserve"> (moyenne entre chaque visite, nb de visites, panier moyen par visite, nb d'objets par visite, </w:t>
+      </w:r>
+      <w:proofErr w:type="spellStart"/>
+      <w:r>
+        <w:t>etc</w:t>
+      </w:r>
+      <w:proofErr w:type="spellEnd"/>
+      <w:r>
+        <w:t xml:space="preserve"> …)</w:t>
       </w:r>
     </w:p>
     <w:p>
@@ -7054,7 +7611,25 @@
     <w:p>
       <w:r>
         <w:tab/>
-        <w:t>Dans la soirée, une idée m'est venu pour le P4. Partir du principe que les retards sont dûes a un nombre de vol au décollage plus important que possible. L'idée étant de regarder par aéroport, le nb de vol moyen par jour et le retard pour ceux-ci. De même on peut regarder l'évolution du nb de vol en fonction de la semaine et du jour. C'est ce que je me décide de regarder le lendemain</w:t>
+        <w:t xml:space="preserve">Dans la soirée, une idée m'est </w:t>
+      </w:r>
+      <w:proofErr w:type="gramStart"/>
+      <w:r>
+        <w:t>venu</w:t>
+      </w:r>
+      <w:proofErr w:type="gramEnd"/>
+      <w:r>
+        <w:t xml:space="preserve"> pour le P4. Partir du principe que les retards sont </w:t>
+      </w:r>
+      <w:proofErr w:type="spellStart"/>
+      <w:proofErr w:type="gramStart"/>
+      <w:r>
+        <w:t>dûes</w:t>
+      </w:r>
+      <w:proofErr w:type="spellEnd"/>
+      <w:proofErr w:type="gramEnd"/>
+      <w:r>
+        <w:t xml:space="preserve"> a un nombre de vol au décollage plus important que possible. L'idée étant de regarder par aéroport, le nb de vol moyen par jour et le retard pour ceux-ci. De même on peut regarder l'évolution du nb de vol en fonction de la semaine et du jour. C'est ce que je me décide de regarder le lendemain</w:t>
       </w:r>
     </w:p>
     <w:p>
@@ -7076,7 +7651,15 @@
         <w:t>côté</w:t>
       </w:r>
       <w:r>
-        <w:t xml:space="preserve"> du nb de vols par jour et la corrélation avec le retard, de la date du jour etc … Le problème c'est que cela donne "des matrices" de facteurs mais </w:t>
+        <w:t xml:space="preserve"> du nb de vols par jour et la corrélation avec le retard, de la date du jour </w:t>
+      </w:r>
+      <w:proofErr w:type="spellStart"/>
+      <w:r>
+        <w:t>etc</w:t>
+      </w:r>
+      <w:proofErr w:type="spellEnd"/>
+      <w:r>
+        <w:t xml:space="preserve"> … Le problème c'est que cela donne "des matrices" de facteurs mais </w:t>
       </w:r>
       <w:r>
         <w:t>rien</w:t>
@@ -7142,7 +7725,23 @@
         </w:numPr>
       </w:pPr>
       <w:r>
-        <w:t>Regarder quand le weather delay a lieu,</w:t>
+        <w:t xml:space="preserve">Regarder quand le </w:t>
+      </w:r>
+      <w:proofErr w:type="spellStart"/>
+      <w:r>
+        <w:t>weather</w:t>
+      </w:r>
+      <w:proofErr w:type="spellEnd"/>
+      <w:r>
+        <w:t xml:space="preserve"> </w:t>
+      </w:r>
+      <w:proofErr w:type="spellStart"/>
+      <w:r>
+        <w:t>delay</w:t>
+      </w:r>
+      <w:proofErr w:type="spellEnd"/>
+      <w:r>
+        <w:t xml:space="preserve"> a lieu,</w:t>
       </w:r>
     </w:p>
     <w:p>
@@ -7203,7 +7802,23 @@
       </w:pPr>
       <w:r>
         <w:tab/>
-        <w:t>L'objectif de la soirée était de mettre en place un dataset prenant en compte le nb de vols. Du coup avec diverses agrégations, du cleanup, j'arrive à avoir le dataset que je désire. Qui plus est, il est plus léger par la concaténation. Du coup je peux tester les modèles directement dans le notebook sans crash. Je peux aussi faire l'optimisation dedans et même aller jusque comparer 2 encodages de dataset différents. Du coup, ça avance bien et je commence à comprendre pk le précédent modèle ne marchait pas. L'objectif du lendemain à ce stade est de terminer l'optimisation avec du boosting, terminer la partie visualisation et si possible mettre à jour l'API. Comme cela, je pourrais rédiger le rapport et mettre à jour le power point durant le week-end !</w:t>
+        <w:t xml:space="preserve">L'objectif de la soirée était de mettre en place un dataset prenant en compte le nb de vols. Du coup avec diverses agrégations, du </w:t>
+      </w:r>
+      <w:proofErr w:type="spellStart"/>
+      <w:r>
+        <w:t>cleanup</w:t>
+      </w:r>
+      <w:proofErr w:type="spellEnd"/>
+      <w:r>
+        <w:t xml:space="preserve">, j'arrive à avoir le dataset que je désire. Qui plus est, il est plus léger par la concaténation. Du coup je peux tester les modèles directement dans le notebook sans crash. Je peux aussi faire l'optimisation dedans et même aller jusque comparer 2 encodages de dataset différents. Du coup, ça avance bien et je commence à comprendre pk le précédent modèle ne marchait pas. L'objectif du lendemain à ce stade est de terminer l'optimisation avec du </w:t>
+      </w:r>
+      <w:proofErr w:type="spellStart"/>
+      <w:r>
+        <w:t>boosting</w:t>
+      </w:r>
+      <w:proofErr w:type="spellEnd"/>
+      <w:r>
+        <w:t>, terminer la partie visualisation et si possible mettre à jour l'API. Comme cela, je pourrais rédiger le rapport et mettre à jour le power point durant le week-end !</w:t>
       </w:r>
     </w:p>
     <w:p>
@@ -7238,7 +7853,23 @@
       </w:pPr>
       <w:r>
         <w:tab/>
-        <w:t>Le modèle de boosting a été aussi évalué et perfome un peu mieux. Diverses visualisations ont été ajoutées pour la préparation du rapport/présentation. De plus un README a été mis en place dû aux divers fichiers présents pour mettre en place le modèle. Sans celui-ci, il sera difficile à l'examinateur de ne pas être perdu.</w:t>
+        <w:t xml:space="preserve">Le modèle de </w:t>
+      </w:r>
+      <w:proofErr w:type="spellStart"/>
+      <w:r>
+        <w:t>boosting</w:t>
+      </w:r>
+      <w:proofErr w:type="spellEnd"/>
+      <w:r>
+        <w:t xml:space="preserve"> a été aussi évalué et </w:t>
+      </w:r>
+      <w:proofErr w:type="spellStart"/>
+      <w:r>
+        <w:t>perfome</w:t>
+      </w:r>
+      <w:proofErr w:type="spellEnd"/>
+      <w:r>
+        <w:t xml:space="preserve"> un peu mieux. Diverses visualisations ont été ajoutées pour la préparation du rapport/présentation. De plus un README a été mis en place dû aux divers fichiers présents pour mettre en place le modèle. Sans celui-ci, il sera difficile à l'examinateur de ne pas être perdu.</w:t>
       </w:r>
     </w:p>
     <w:p>
@@ -7258,7 +7889,15 @@
       </w:pPr>
       <w:r>
         <w:tab/>
-        <w:t xml:space="preserve">Ce jour, la rédaction du rapport a été faite. Celle-ci a été assez pénible car le rapport est long (26 pages) et s'appuie sur divers modèles faits dont il fallait retrouver les informations dans les divers notebooks. Celui-ci a mis près de 5h à être rédigé. Par la suite, le ppt a été repris pour suivre la même trame et tenir dans 30 min de présentation (à blanc cela fait 27 minutes). </w:t>
+        <w:t xml:space="preserve">Ce jour, la rédaction du rapport a été faite. Celle-ci a été assez pénible car le rapport est long (26 pages) et s'appuie sur divers modèles faits dont il fallait retrouver les informations dans les divers notebooks. Celui-ci a mis près de 5h à être rédigé. Par la suite, le </w:t>
+      </w:r>
+      <w:proofErr w:type="spellStart"/>
+      <w:r>
+        <w:t>ppt</w:t>
+      </w:r>
+      <w:proofErr w:type="spellEnd"/>
+      <w:r>
+        <w:t xml:space="preserve"> a été repris pour suivre la même trame et tenir dans 30 min de présentation (à blanc cela fait 27 minutes). </w:t>
       </w:r>
     </w:p>
     <w:p>
@@ -7305,8 +7944,13 @@
         <w:jc w:val="both"/>
       </w:pPr>
       <w:r>
-        <w:t xml:space="preserve">Par la suite, je reprends la relecture du rapport où j'en profite pour corriger ces points. Ensuite, je modifie la présentation, corrige quelques fautes et refait un passage à blanc (29 min 47 </w:t>
-      </w:r>
+        <w:t xml:space="preserve">Par la suite, je reprends la relecture du rapport où j'en profite pour corriger ces points. Ensuite, je modifie la présentation, corrige quelques fautes et refait un passage à blanc (29 min </w:t>
+      </w:r>
+      <w:proofErr w:type="gramStart"/>
+      <w:r>
+        <w:t xml:space="preserve">47 </w:t>
+      </w:r>
+      <w:proofErr w:type="gramEnd"/>
       <w:r>
         <w:sym w:font="Wingdings" w:char="F04A"/>
       </w:r>
@@ -7329,11 +7973,43 @@
         <w:jc w:val="both"/>
       </w:pPr>
       <w:r>
-        <w:t xml:space="preserve">Une fois ceci fait, je décide de me renseigner sur les Virtual environments. Cependant pour éviter de faire planter qqch durant la formation, je testerai cela qu'une fois tous les projets finis (les </w:t>
+        <w:t xml:space="preserve">Une fois ceci fait, je décide de me renseigner sur les Virtual </w:t>
+      </w:r>
+      <w:proofErr w:type="spellStart"/>
+      <w:r>
+        <w:t>environments</w:t>
+      </w:r>
+      <w:proofErr w:type="spellEnd"/>
+      <w:r>
+        <w:t xml:space="preserve">. Cependant pour éviter de faire planter </w:t>
+      </w:r>
+      <w:proofErr w:type="spellStart"/>
+      <w:r>
+        <w:t>qqch</w:t>
+      </w:r>
+      <w:proofErr w:type="spellEnd"/>
+      <w:r>
+        <w:t xml:space="preserve"> durant la formation, je testerai cela qu'une fois tous les projets finis (les </w:t>
       </w:r>
       <w:r>
         <w:lastRenderedPageBreak/>
-        <w:t>diverses installations de CUDA / CudNN etc ayant été difficile initialement, je ne veux pas tout faire planter).</w:t>
+        <w:t xml:space="preserve">diverses installations de CUDA / </w:t>
+      </w:r>
+      <w:proofErr w:type="spellStart"/>
+      <w:r>
+        <w:t>CudNN</w:t>
+      </w:r>
+      <w:proofErr w:type="spellEnd"/>
+      <w:r>
+        <w:t xml:space="preserve"> </w:t>
+      </w:r>
+      <w:proofErr w:type="spellStart"/>
+      <w:r>
+        <w:t>etc</w:t>
+      </w:r>
+      <w:proofErr w:type="spellEnd"/>
+      <w:r>
+        <w:t xml:space="preserve"> ayant été difficile initialement, je ne veux pas tout faire planter).</w:t>
       </w:r>
     </w:p>
     <w:p>
@@ -7342,7 +8018,15 @@
         <w:jc w:val="both"/>
       </w:pPr>
       <w:r>
-        <w:t xml:space="preserve"> Pour finir, je décide donc de continuer sur le P5 en nettoyage un peu le notebook afin de le rendre plus lisible et commence à regarder pour la partie Clustering des Clients.</w:t>
+        <w:t xml:space="preserve"> Pour finir, je décide donc de continuer sur le P5 en nettoyage un peu le notebook afin de le rendre plus lisible et commence à regarder pour la partie </w:t>
+      </w:r>
+      <w:proofErr w:type="spellStart"/>
+      <w:r>
+        <w:t>Clustering</w:t>
+      </w:r>
+      <w:proofErr w:type="spellEnd"/>
+      <w:r>
+        <w:t xml:space="preserve"> des Clients.</w:t>
       </w:r>
     </w:p>
     <w:p>
@@ -7402,7 +8086,47 @@
         <w:jc w:val="both"/>
       </w:pPr>
       <w:r>
-        <w:t xml:space="preserve">Ayant validé le P4 et étant en attente d'info pour le P5, je décide de regarder le P6 qui aborde un sujet complètement inconnu. Je télécharge juste un dataset. Je vois que je dois cleaner pas mal le texte (qui a des balises HTML). Avant de commencer tout cela, je regardé du coté de la lib nltk sur des videos de Sentdex. </w:t>
+        <w:t xml:space="preserve">Ayant validé le P4 et étant en attente d'info pour le P5, je décide de regarder le P6 qui aborde un sujet complètement inconnu. Je télécharge juste un dataset. Je vois que je dois </w:t>
+      </w:r>
+      <w:proofErr w:type="spellStart"/>
+      <w:r>
+        <w:t>cleaner</w:t>
+      </w:r>
+      <w:proofErr w:type="spellEnd"/>
+      <w:r>
+        <w:t xml:space="preserve"> pas mal le texte (qui a des balises HTML). Avant de commencer tout cela, je regardé du </w:t>
+      </w:r>
+      <w:proofErr w:type="spellStart"/>
+      <w:r>
+        <w:t>coté</w:t>
+      </w:r>
+      <w:proofErr w:type="spellEnd"/>
+      <w:r>
+        <w:t xml:space="preserve"> de la lib </w:t>
+      </w:r>
+      <w:proofErr w:type="spellStart"/>
+      <w:r>
+        <w:t>nltk</w:t>
+      </w:r>
+      <w:proofErr w:type="spellEnd"/>
+      <w:r>
+        <w:t xml:space="preserve"> sur des </w:t>
+      </w:r>
+      <w:proofErr w:type="spellStart"/>
+      <w:r>
+        <w:t>videos</w:t>
+      </w:r>
+      <w:proofErr w:type="spellEnd"/>
+      <w:r>
+        <w:t xml:space="preserve"> de </w:t>
+      </w:r>
+      <w:proofErr w:type="spellStart"/>
+      <w:r>
+        <w:t>Sentdex</w:t>
+      </w:r>
+      <w:proofErr w:type="spellEnd"/>
+      <w:r>
+        <w:t xml:space="preserve">. </w:t>
       </w:r>
     </w:p>
     <w:p>
@@ -7411,7 +8135,33 @@
         <w:jc w:val="both"/>
       </w:pPr>
       <w:r>
-        <w:t>A 18h30, la session de mentorat a lieu où l'on a repris les points du P4 qui posaient des questions, par la suite on aborde le P5 ou le cleaning a été un peu trop violent. J'ai donc des pistes a explorer (OHE sur les articles notamment). Une fois la session terminée, je teste ca mais une fois de plus "Memory Error"… Je trouve peut-être une façon de regrouper les articles par sous-groupes via un traitement par mot clé à faire.</w:t>
+        <w:t xml:space="preserve">A 18h30, la session de mentorat a lieu où l'on a repris les points du P4 qui posaient des questions, par la suite on aborde le P5 ou le </w:t>
+      </w:r>
+      <w:proofErr w:type="spellStart"/>
+      <w:r>
+        <w:t>cleaning</w:t>
+      </w:r>
+      <w:proofErr w:type="spellEnd"/>
+      <w:r>
+        <w:t xml:space="preserve"> a été un peu trop violent. J'ai donc des pistes </w:t>
+      </w:r>
+      <w:proofErr w:type="spellStart"/>
+      <w:proofErr w:type="gramStart"/>
+      <w:r>
+        <w:t>a</w:t>
+      </w:r>
+      <w:proofErr w:type="spellEnd"/>
+      <w:proofErr w:type="gramEnd"/>
+      <w:r>
+        <w:t xml:space="preserve"> explorer (OHE sur les articles notamment). Une fois la session terminée, je teste ca mais une fois de plus "Memory </w:t>
+      </w:r>
+      <w:proofErr w:type="spellStart"/>
+      <w:r>
+        <w:t>Error</w:t>
+      </w:r>
+      <w:proofErr w:type="spellEnd"/>
+      <w:r>
+        <w:t>"… Je trouve peut-être une façon de regrouper les articles par sous-groupes via un traitement par mot clé à faire.</w:t>
       </w:r>
     </w:p>
     <w:p>
@@ -7437,13 +8187,26 @@
         <w:t>mets</w:t>
       </w:r>
       <w:r>
-        <w:t xml:space="preserve"> en place quelques Regexp pour grouper les articles entre eux mais cela n'est pas évident. Malgré une dizaine de </w:t>
-      </w:r>
+        <w:t xml:space="preserve"> en place quelques </w:t>
+      </w:r>
+      <w:proofErr w:type="spellStart"/>
+      <w:r>
+        <w:t>Regexp</w:t>
+      </w:r>
+      <w:proofErr w:type="spellEnd"/>
+      <w:r>
+        <w:t xml:space="preserve"> pour grouper les articles entre eux mais cela n'est pas évident. Malgré une dizaine de </w:t>
+      </w:r>
+      <w:proofErr w:type="spellStart"/>
       <w:r>
         <w:t>R</w:t>
       </w:r>
       <w:r>
-        <w:t>egexp, la réduction n'est pas énorme. Une alternative reste à générer via un script python ce dataset et fusionner dans un 1</w:t>
+        <w:t>egexp</w:t>
+      </w:r>
+      <w:proofErr w:type="spellEnd"/>
+      <w:r>
+        <w:t>, la réduction n'est pas énorme. Une alternative reste à générer via un script python ce dataset et fusionner dans un 1</w:t>
       </w:r>
       <w:r>
         <w:rPr>
@@ -7454,8 +8217,29 @@
       <w:r>
         <w:t xml:space="preserve"> temps par </w:t>
       </w:r>
-      <w:r>
-        <w:t>Invoice Number. Cela va être à tester ce weekend end. Le reste des datas était plutôt bien géré (gestion par jour et moment de la journée, nb d'achats, moyenne de visites etc…). Du coup après ce traitement, le clustering va pouvoir être mis en place pour labéliser les clients et il</w:t>
+      <w:proofErr w:type="spellStart"/>
+      <w:r>
+        <w:t>Invoice</w:t>
+      </w:r>
+      <w:proofErr w:type="spellEnd"/>
+      <w:r>
+        <w:t xml:space="preserve"> </w:t>
+      </w:r>
+      <w:proofErr w:type="spellStart"/>
+      <w:r>
+        <w:t>Number</w:t>
+      </w:r>
+      <w:proofErr w:type="spellEnd"/>
+      <w:r>
+        <w:t xml:space="preserve">. Cela va être à tester ce weekend end. Le reste des datas était plutôt bien géré (gestion par jour et moment de la journée, nb d'achats, moyenne de visites etc…). Du coup après ce traitement, le </w:t>
+      </w:r>
+      <w:proofErr w:type="spellStart"/>
+      <w:r>
+        <w:t>clustering</w:t>
+      </w:r>
+      <w:proofErr w:type="spellEnd"/>
+      <w:r>
+        <w:t xml:space="preserve"> va pouvoir être mis en place pour labéliser les clients et il</w:t>
       </w:r>
       <w:r>
         <w:t xml:space="preserve"> restera à faire un classifieur.</w:t>
@@ -7484,7 +8268,15 @@
         <w:t>façon</w:t>
       </w:r>
       <w:r>
-        <w:t xml:space="preserve"> de les classer. Le fonctionnement par Regexp n'étant pas faisable, je pense à faire un 1</w:t>
+        <w:t xml:space="preserve"> de les classer. Le fonctionnement par </w:t>
+      </w:r>
+      <w:proofErr w:type="spellStart"/>
+      <w:r>
+        <w:t>Regexp</w:t>
+      </w:r>
+      <w:proofErr w:type="spellEnd"/>
+      <w:r>
+        <w:t xml:space="preserve"> n'étant pas faisable, je pense à faire un 1</w:t>
       </w:r>
       <w:r>
         <w:rPr>
@@ -7493,7 +8285,31 @@
         <w:t>er</w:t>
       </w:r>
       <w:r>
-        <w:t xml:space="preserve"> clustering et remplacer chaque article par son cluster. Ensuite il sera plus facile de le OHE et grouper le dataset par invoice et par Client au final. L'objectif de la soirée a été de mettre en place ce clustering.  </w:t>
+        <w:t xml:space="preserve"> </w:t>
+      </w:r>
+      <w:proofErr w:type="spellStart"/>
+      <w:r>
+        <w:t>clustering</w:t>
+      </w:r>
+      <w:proofErr w:type="spellEnd"/>
+      <w:r>
+        <w:t xml:space="preserve"> et remplacer chaque article par son cluster. Ensuite il sera plus facile de le OHE et grouper le dataset par </w:t>
+      </w:r>
+      <w:proofErr w:type="spellStart"/>
+      <w:r>
+        <w:t>invoice</w:t>
+      </w:r>
+      <w:proofErr w:type="spellEnd"/>
+      <w:r>
+        <w:t xml:space="preserve"> et par Client au final. L'objectif de la soirée a été de mettre en place ce </w:t>
+      </w:r>
+      <w:proofErr w:type="spellStart"/>
+      <w:r>
+        <w:t>clustering</w:t>
+      </w:r>
+      <w:proofErr w:type="spellEnd"/>
+      <w:r>
+        <w:t xml:space="preserve">.  </w:t>
       </w:r>
     </w:p>
     <w:p>
@@ -7514,13 +8330,29 @@
         <w:jc w:val="both"/>
       </w:pPr>
       <w:r>
-        <w:t>Le clustering étant bien commencé, j'ai fait l'</w:t>
+        <w:t xml:space="preserve">Le </w:t>
+      </w:r>
+      <w:proofErr w:type="spellStart"/>
+      <w:r>
+        <w:t>clustering</w:t>
+      </w:r>
+      <w:proofErr w:type="spellEnd"/>
+      <w:r>
+        <w:t xml:space="preserve"> étant bien commencé, j'ai fait l'</w:t>
       </w:r>
       <w:r>
         <w:t>agrégation</w:t>
       </w:r>
       <w:r>
-        <w:t xml:space="preserve"> au dataset initial et préparé le dataset par clients. Sur ce nouveau dataset, un second clustering va être appliqué pour labéliser les clients en fonction de ce qu'ils achètent mais aussi en fonction de leur fréquence d'achat, panier moyen, localisation etc.</w:t>
+        <w:t xml:space="preserve"> au dataset initial et préparé le dataset par clients. Sur ce nouveau dataset, un second </w:t>
+      </w:r>
+      <w:proofErr w:type="spellStart"/>
+      <w:r>
+        <w:t>clustering</w:t>
+      </w:r>
+      <w:proofErr w:type="spellEnd"/>
+      <w:r>
+        <w:t xml:space="preserve"> va être appliqué pour labéliser les clients en fonction de ce qu'ils achètent mais aussi en fonction de leur fréquence d'achat, panier moyen, localisation etc.</w:t>
       </w:r>
     </w:p>
     <w:p>
@@ -7529,7 +8361,25 @@
         <w:jc w:val="both"/>
       </w:pPr>
       <w:r>
-        <w:t>Le résultat de ce second clustering est un peu curieux car j'ai 2 principaux Cluster avec 3300 clients, 1 de 120 et un de 4… Un premier test de classifier donne des résultats correct mais il faut encore en tester certain et fine-tune les meilleurs. Une fois cale fait, il restera a préparer le code pour tester un client lambda.</w:t>
+        <w:t xml:space="preserve">Le résultat de ce second </w:t>
+      </w:r>
+      <w:proofErr w:type="spellStart"/>
+      <w:r>
+        <w:t>clustering</w:t>
+      </w:r>
+      <w:proofErr w:type="spellEnd"/>
+      <w:r>
+        <w:t xml:space="preserve"> est un peu curieux car j'ai 2 principaux Cluster avec 3300 clients, 1 de 120 et un de 4… Un premier test de classifier donne des résultats correct mais il faut encore en tester certain et fine-tune les meilleurs. Une fois cale fait, il restera </w:t>
+      </w:r>
+      <w:proofErr w:type="spellStart"/>
+      <w:proofErr w:type="gramStart"/>
+      <w:r>
+        <w:t>a</w:t>
+      </w:r>
+      <w:proofErr w:type="spellEnd"/>
+      <w:proofErr w:type="gramEnd"/>
+      <w:r>
+        <w:t xml:space="preserve"> préparer le code pour tester un client lambda.</w:t>
       </w:r>
     </w:p>
     <w:p>
@@ -7549,7 +8399,15 @@
         <w:jc w:val="both"/>
       </w:pPr>
       <w:r>
-        <w:t>Pas mal de temps ont été nécessaire pour rendre le notebook un peu plus lisible comme il n'y a pas de rapport à fournir. Lors de la mise en place de visualisations, je me suis rendu compte aussi d'erreurs que j'ai fixé. Au final il reste des points assez curieux au niveau du clustering. Ce sont des points à voir avec mon mentor lors de la prochaine session. Mais globalement, le projet à bien avancé, il reste à faire le code de classification sur les données d'un clie</w:t>
+        <w:t xml:space="preserve">Pas mal de temps ont été nécessaire pour rendre le notebook un peu plus lisible comme il n'y a pas de rapport à fournir. Lors de la mise en place de visualisations, je me suis rendu compte aussi d'erreurs que j'ai fixé. Au final il reste des points assez curieux au niveau du </w:t>
+      </w:r>
+      <w:proofErr w:type="spellStart"/>
+      <w:r>
+        <w:t>clustering</w:t>
+      </w:r>
+      <w:proofErr w:type="spellEnd"/>
+      <w:r>
+        <w:t>. Ce sont des points à voir avec mon mentor lors de la prochaine session. Mais globalement, le projet à bien avancé, il reste à faire le code de classification sur les données d'un clie</w:t>
       </w:r>
       <w:r>
         <w:t>nt lambda ainsi que la présentation.</w:t>
@@ -7587,7 +8445,55 @@
         <w:jc w:val="both"/>
       </w:pPr>
       <w:r>
-        <w:t xml:space="preserve">Lors de l'investigation sur l'échec de clustering, je me suis rendu compte que cela était du à une mauvais interprétation du  Score de Silhouette. J'utilisais toujours le nb de cluster minimisant ce score (comme s'il évaluait une entropie). J'ai vu cela suite à un autre test de clustering ou le Score était négatif. De ce fait, j'ai repris les étapes du clustering. Pour aider le modèle, j'ai retiré les keywords très fréquents qui ne décrivent pas les objets (set, Christmas, Vintage, …). Additionné à cela, j'ai utilisé un discount factor sur les colonnes pour réduire l'impact sur le clustering d'un mot très peu utilisé. Cela m'a permis d'avoir un bien meilleur clustering (Silhouette Score x 10 par rapport au précédent). </w:t>
+        <w:t xml:space="preserve">Lors de l'investigation sur l'échec de </w:t>
+      </w:r>
+      <w:proofErr w:type="spellStart"/>
+      <w:r>
+        <w:t>clustering</w:t>
+      </w:r>
+      <w:proofErr w:type="spellEnd"/>
+      <w:r>
+        <w:t xml:space="preserve">, je me suis rendu compte que cela était </w:t>
+      </w:r>
+      <w:proofErr w:type="spellStart"/>
+      <w:r>
+        <w:t>du</w:t>
+      </w:r>
+      <w:proofErr w:type="spellEnd"/>
+      <w:r>
+        <w:t xml:space="preserve"> à une mauvais interprétation du  Score de Silhouette. J'utilisais toujours le nb de cluster minimisant ce score (comme s'il évaluait une entropie). J'ai vu cela suite à un autre test de </w:t>
+      </w:r>
+      <w:proofErr w:type="spellStart"/>
+      <w:r>
+        <w:t>clustering</w:t>
+      </w:r>
+      <w:proofErr w:type="spellEnd"/>
+      <w:r>
+        <w:t xml:space="preserve"> ou le Score était négatif. De ce fait, j'ai repris les étapes du </w:t>
+      </w:r>
+      <w:proofErr w:type="spellStart"/>
+      <w:r>
+        <w:t>clustering</w:t>
+      </w:r>
+      <w:proofErr w:type="spellEnd"/>
+      <w:r>
+        <w:t xml:space="preserve">. Pour aider le modèle, j'ai retiré les keywords très fréquents qui ne décrivent pas les objets (set, Christmas, Vintage, …). Additionné à cela, j'ai utilisé un discount factor sur les colonnes pour réduire l'impact sur le </w:t>
+      </w:r>
+      <w:proofErr w:type="spellStart"/>
+      <w:r>
+        <w:t>clustering</w:t>
+      </w:r>
+      <w:proofErr w:type="spellEnd"/>
+      <w:r>
+        <w:t xml:space="preserve"> d'un mot très peu utilisé. Cela m'a permis d'avoir un bien meilleur </w:t>
+      </w:r>
+      <w:proofErr w:type="spellStart"/>
+      <w:r>
+        <w:t>clustering</w:t>
+      </w:r>
+      <w:proofErr w:type="spellEnd"/>
+      <w:r>
+        <w:t xml:space="preserve"> (Silhouette Score x 10 par rapport au précédent). </w:t>
       </w:r>
     </w:p>
     <w:p>
@@ -7596,7 +8502,39 @@
         <w:jc w:val="both"/>
       </w:pPr>
       <w:r>
-        <w:t>Ensuite, j'ai repris le Clustering des clients. Au lieu d'utiliser un Standard Scaler qui réduit le Score de Silhouette, je l'ai repris avec le MinMax et là, j'ai eu un clustering bien plus pertinent.</w:t>
+        <w:t xml:space="preserve">Ensuite, j'ai repris le </w:t>
+      </w:r>
+      <w:proofErr w:type="spellStart"/>
+      <w:r>
+        <w:t>Clustering</w:t>
+      </w:r>
+      <w:proofErr w:type="spellEnd"/>
+      <w:r>
+        <w:t xml:space="preserve"> des clients. Au lieu d'utiliser un Standard </w:t>
+      </w:r>
+      <w:proofErr w:type="spellStart"/>
+      <w:r>
+        <w:t>Scaler</w:t>
+      </w:r>
+      <w:proofErr w:type="spellEnd"/>
+      <w:r>
+        <w:t xml:space="preserve"> qui réduit le Score de Silhouette, je l'ai repris avec le </w:t>
+      </w:r>
+      <w:proofErr w:type="spellStart"/>
+      <w:r>
+        <w:t>MinMax</w:t>
+      </w:r>
+      <w:proofErr w:type="spellEnd"/>
+      <w:r>
+        <w:t xml:space="preserve"> et là, j'ai eu un </w:t>
+      </w:r>
+      <w:proofErr w:type="spellStart"/>
+      <w:r>
+        <w:t>clustering</w:t>
+      </w:r>
+      <w:proofErr w:type="spellEnd"/>
+      <w:r>
+        <w:t xml:space="preserve"> bien plus pertinent.</w:t>
       </w:r>
     </w:p>
     <w:p>
@@ -7605,7 +8543,31 @@
         <w:jc w:val="both"/>
       </w:pPr>
       <w:r>
-        <w:t>Pour finir j'ai repris la partie d'entrainement des classifieurs car le meilleur classifieur a aussi changé (passé de SVC à Random Forest). Le Fine-Tuning a été fait mais pas encore de visualisations.</w:t>
+        <w:t xml:space="preserve">Pour finir j'ai repris la partie d'entrainement des </w:t>
+      </w:r>
+      <w:proofErr w:type="spellStart"/>
+      <w:r>
+        <w:t>classifieurs</w:t>
+      </w:r>
+      <w:proofErr w:type="spellEnd"/>
+      <w:r>
+        <w:t xml:space="preserve"> car le meilleur classifieur a aussi changé (passé de SVC à </w:t>
+      </w:r>
+      <w:proofErr w:type="spellStart"/>
+      <w:r>
+        <w:t>Random</w:t>
+      </w:r>
+      <w:proofErr w:type="spellEnd"/>
+      <w:r>
+        <w:t xml:space="preserve"> Forest). Le Fine-</w:t>
+      </w:r>
+      <w:proofErr w:type="spellStart"/>
+      <w:r>
+        <w:t>Tuning</w:t>
+      </w:r>
+      <w:proofErr w:type="spellEnd"/>
+      <w:r>
+        <w:t xml:space="preserve"> a été fait mais pas encore de visualisations.</w:t>
       </w:r>
     </w:p>
     <w:p>
@@ -7661,7 +8623,47 @@
       </w:pPr>
       <w:r>
         <w:tab/>
-        <w:t xml:space="preserve">En attendant la session de mentorat pour voir certains points du P5 (et n'étant pas sur du P8, j'ai décidé de repartir un peu sur le P7). J'ai commencé le notebook d'exploration ou j'ai fait la préparation des images. J'ai aussi cherché comment faire le training de façon plus propre car jusque-là je classais les images dans des folders par classe pour pouvoir utiliser la fonction de Keras (flow_from_directory). Le problème c'est qu'il n'est pas possible ensuite de l'utiliser dans un folder avec toutes les images de test. Cela a nécessité pas mal de re-travail de certains bout de code. </w:t>
+        <w:t xml:space="preserve">En attendant la session de mentorat pour voir certains points du P5 (et n'étant pas sur du P8, j'ai décidé de repartir un peu sur le P7). J'ai commencé le notebook d'exploration ou j'ai fait la préparation des images. J'ai aussi cherché comment faire le training de façon plus propre car jusque-là je classais les images dans des </w:t>
+      </w:r>
+      <w:proofErr w:type="spellStart"/>
+      <w:r>
+        <w:t>folders</w:t>
+      </w:r>
+      <w:proofErr w:type="spellEnd"/>
+      <w:r>
+        <w:t xml:space="preserve"> par classe pour pouvoir utiliser la fonction de </w:t>
+      </w:r>
+      <w:proofErr w:type="spellStart"/>
+      <w:r>
+        <w:t>Keras</w:t>
+      </w:r>
+      <w:proofErr w:type="spellEnd"/>
+      <w:r>
+        <w:t xml:space="preserve"> (</w:t>
+      </w:r>
+      <w:proofErr w:type="spellStart"/>
+      <w:r>
+        <w:t>flow_from_directory</w:t>
+      </w:r>
+      <w:proofErr w:type="spellEnd"/>
+      <w:r>
+        <w:t xml:space="preserve">). Le problème c'est qu'il n'est pas possible ensuite de l'utiliser dans un </w:t>
+      </w:r>
+      <w:proofErr w:type="spellStart"/>
+      <w:r>
+        <w:t>folder</w:t>
+      </w:r>
+      <w:proofErr w:type="spellEnd"/>
+      <w:r>
+        <w:t xml:space="preserve"> avec toutes les images de test. Cela a nécessité pas mal de </w:t>
+      </w:r>
+      <w:proofErr w:type="spellStart"/>
+      <w:r>
+        <w:t>re</w:t>
+      </w:r>
+      <w:proofErr w:type="spellEnd"/>
+      <w:r>
+        <w:t xml:space="preserve">-travail de certains bout de code. </w:t>
       </w:r>
     </w:p>
     <w:p>
@@ -7670,7 +8672,15 @@
       </w:pPr>
       <w:r>
         <w:tab/>
-        <w:t xml:space="preserve">Par la suite, il y a eu la session de mentorat ou l'on a discuté du P5 et notamment 2 erreurs que j'avais faite (score de silhouette et du coup scaling). On a aussi abordé le cas du P8 afin de savoir si tout ce que j'ai fait était vain. Il semblerait que non donc je suis rassuré. </w:t>
+        <w:t xml:space="preserve">Par la suite, il y a eu la session de mentorat ou l'on a discuté du P5 et notamment 2 erreurs que j'avais faite (score de silhouette et du coup </w:t>
+      </w:r>
+      <w:proofErr w:type="spellStart"/>
+      <w:r>
+        <w:t>scaling</w:t>
+      </w:r>
+      <w:proofErr w:type="spellEnd"/>
+      <w:r>
+        <w:t xml:space="preserve">). On a aussi abordé le cas du P8 afin de savoir si tout ce que j'ai fait était vain. Il semblerait que non donc je suis rassuré. </w:t>
       </w:r>
     </w:p>
     <w:p>
@@ -7696,7 +8706,23 @@
         <w:t>https://www.youtube.com/watch?v=upfgTWrhkpg&amp;t=150s</w:t>
       </w:r>
       <w:r>
-        <w:t xml:space="preserve">), j'ai voulu mettre en place premierement la data augmentation en doublant le dataset avec les images flippés verticalement. Ensuite, j'ai fait un autre script qui extrait les transfer-values pour différents modèles. De ce fait, il était ensuite beaucoup plus rapide d'entrainer un modèle (environ 1min vs un nuit). </w:t>
+        <w:t xml:space="preserve">), j'ai voulu mettre en place </w:t>
+      </w:r>
+      <w:proofErr w:type="spellStart"/>
+      <w:r>
+        <w:t>premierement</w:t>
+      </w:r>
+      <w:proofErr w:type="spellEnd"/>
+      <w:r>
+        <w:t xml:space="preserve"> la data augmentation en doublant le dataset avec les images flippés verticalement. Ensuite, j'ai fait un autre script qui extrait les </w:t>
+      </w:r>
+      <w:proofErr w:type="spellStart"/>
+      <w:r>
+        <w:t>transfer</w:t>
+      </w:r>
+      <w:proofErr w:type="spellEnd"/>
+      <w:r>
+        <w:t xml:space="preserve">-values pour différents modèles. De ce fait, il était ensuite beaucoup plus rapide d'entrainer un modèle (environ 1min vs un nuit). </w:t>
       </w:r>
     </w:p>
     <w:p>
@@ -7725,7 +8751,15 @@
       </w:pPr>
       <w:r>
         <w:tab/>
-        <w:t>Un peu fatigué de la semaine et travaillant le samedi, j'ai peu travaillé. L'idée était juste de trouver un QRNN fonctionnel pour le P8 et le comparer aux LSTM/GRU/SRNN. Celui-ci a été trouvé et j'ai par la meme occasion découvert un dataset pour l'analyse de sentiments. Celui-ci sera encore plus parlant pour les RNN donc celui devra être testé pour le rapport</w:t>
+        <w:t xml:space="preserve">Un peu fatigué de la semaine et travaillant le samedi, j'ai peu travaillé. L'idée était juste de trouver un QRNN fonctionnel pour le P8 et le comparer aux LSTM/GRU/SRNN. Celui-ci a été trouvé et j'ai par la </w:t>
+      </w:r>
+      <w:proofErr w:type="spellStart"/>
+      <w:r>
+        <w:t>meme</w:t>
+      </w:r>
+      <w:proofErr w:type="spellEnd"/>
+      <w:r>
+        <w:t xml:space="preserve"> occasion découvert un dataset pour l'analyse de sentiments. Celui-ci sera encore plus parlant pour les RNN donc celui devra être testé pour le rapport</w:t>
       </w:r>
     </w:p>
     <w:p>
@@ -7795,8 +8829,13 @@
         <w:jc w:val="both"/>
       </w:pPr>
       <w:r>
-        <w:t>Durant l'après-midi, le P8 a été repris pour changer le dataset d'exemple pour une analyse de sentiments, le QRNN a été implémenté dessus. Par contre le training étant très long, un code python a été mis en place au lieu du Notebook pour le faire tourner en fond pendant le temps necessaires</w:t>
-      </w:r>
+        <w:t xml:space="preserve">Durant l'après-midi, le P8 a été repris pour changer le dataset d'exemple pour une analyse de sentiments, le QRNN a été implémenté dessus. Par contre le training étant très long, un code python a été mis en place au lieu du Notebook pour le faire tourner en fond pendant le temps </w:t>
+      </w:r>
+      <w:proofErr w:type="spellStart"/>
+      <w:r>
+        <w:t>necessaires</w:t>
+      </w:r>
+      <w:proofErr w:type="spellEnd"/>
     </w:p>
     <w:p>
       <w:pPr>
@@ -7804,7 +8843,15 @@
         <w:jc w:val="both"/>
       </w:pPr>
       <w:r>
-        <w:t>Après cela, j'ai préparé le powerpoint du P5 pour la présentation cette semaine et fait un passage à blanc</w:t>
+        <w:t xml:space="preserve">Après cela, j'ai préparé le </w:t>
+      </w:r>
+      <w:proofErr w:type="spellStart"/>
+      <w:r>
+        <w:t>powerpoint</w:t>
+      </w:r>
+      <w:proofErr w:type="spellEnd"/>
+      <w:r>
+        <w:t xml:space="preserve"> du P5 pour la présentation cette semaine et fait un passage à blanc</w:t>
       </w:r>
     </w:p>
     <w:p>
@@ -7813,11 +8860,64 @@
         <w:jc w:val="both"/>
       </w:pPr>
       <w:r>
-        <w:t xml:space="preserve">Dans la soirée, j'ai continué le P8. Lors de la création des graphes, je me suis rendu compte que malgré la mise en place d'un EarlyStop pour éviter l'overfitting, les modèles avaient overfitté. En fait, il faut moins d'une Epoch pour entrainer les modèles et de ce fait le Early Stop ne fonctionne </w:t>
+        <w:t xml:space="preserve">Dans la soirée, j'ai continué le P8. Lors de la création des graphes, je me suis rendu compte que malgré la mise en place d'un </w:t>
+      </w:r>
+      <w:proofErr w:type="spellStart"/>
+      <w:r>
+        <w:t>EarlyStop</w:t>
+      </w:r>
+      <w:proofErr w:type="spellEnd"/>
+      <w:r>
+        <w:t xml:space="preserve"> pour éviter l'</w:t>
+      </w:r>
+      <w:proofErr w:type="spellStart"/>
+      <w:r>
+        <w:t>overfitting</w:t>
+      </w:r>
+      <w:proofErr w:type="spellEnd"/>
+      <w:r>
+        <w:t xml:space="preserve">, les modèles avaient </w:t>
+      </w:r>
+      <w:proofErr w:type="spellStart"/>
+      <w:r>
+        <w:t>overfitté</w:t>
+      </w:r>
+      <w:proofErr w:type="spellEnd"/>
+      <w:r>
+        <w:t xml:space="preserve">. En fait, il faut moins d'une </w:t>
+      </w:r>
+      <w:proofErr w:type="spellStart"/>
+      <w:r>
+        <w:t>Epoch</w:t>
+      </w:r>
+      <w:proofErr w:type="spellEnd"/>
+      <w:r>
+        <w:t xml:space="preserve"> pour entrainer les modèles et de ce fait </w:t>
+      </w:r>
+      <w:proofErr w:type="gramStart"/>
+      <w:r>
+        <w:t xml:space="preserve">le </w:t>
+      </w:r>
+      <w:proofErr w:type="spellStart"/>
+      <w:r>
+        <w:t>Early</w:t>
+      </w:r>
+      <w:proofErr w:type="spellEnd"/>
+      <w:proofErr w:type="gramEnd"/>
+      <w:r>
+        <w:t xml:space="preserve"> Stop ne fonctionne </w:t>
       </w:r>
       <w:r>
         <w:lastRenderedPageBreak/>
-        <w:t xml:space="preserve">pas. J'ai donc dû reprendre l'ensemble du code et récupérer les données par batch plutôt que par Epoch et refaire les graphes (De plus, on n'a plus </w:t>
+        <w:t xml:space="preserve">pas. J'ai donc dû reprendre l'ensemble du code et récupérer les données par batch plutôt que par </w:t>
+      </w:r>
+      <w:proofErr w:type="spellStart"/>
+      <w:r>
+        <w:t>Epoch</w:t>
+      </w:r>
+      <w:proofErr w:type="spellEnd"/>
+      <w:r>
+        <w:t xml:space="preserve"> et refaire les graphes (De plus, on n'a plus </w:t>
       </w:r>
       <w:r>
         <w:t>accès</w:t>
@@ -7835,7 +8935,15 @@
         <w:t>rb</w:t>
       </w:r>
       <w:r>
-        <w:t>e de validation car celle-ci n'est faisable que par Epoch…).</w:t>
+        <w:t xml:space="preserve">e de validation car celle-ci n'est faisable que par </w:t>
+      </w:r>
+      <w:proofErr w:type="spellStart"/>
+      <w:r>
+        <w:t>Epoch</w:t>
+      </w:r>
+      <w:proofErr w:type="spellEnd"/>
+      <w:r>
+        <w:t>…).</w:t>
       </w:r>
     </w:p>
     <w:p>
@@ -7861,7 +8969,15 @@
         <w:jc w:val="both"/>
       </w:pPr>
       <w:r>
-        <w:t xml:space="preserve">Le P8 a été repris une fois de plus, modification du rapport après les changements d'hier. Une comparaison des temps de calculs ont aussi été faits. Une fois le rapport terminé, le ppt a été commencé pour en discuter avec le mentor la semaine prochaine. </w:t>
+        <w:t xml:space="preserve">Le P8 a été repris une fois de plus, modification du rapport après les changements d'hier. Une comparaison des temps de calculs ont aussi été faits. Une fois le rapport terminé, le </w:t>
+      </w:r>
+      <w:proofErr w:type="spellStart"/>
+      <w:r>
+        <w:t>ppt</w:t>
+      </w:r>
+      <w:proofErr w:type="spellEnd"/>
+      <w:r>
+        <w:t xml:space="preserve"> a été commencé pour en discuter avec le mentor la semaine prochaine. </w:t>
       </w:r>
     </w:p>
     <w:p>
@@ -7893,7 +9009,31 @@
       </w:pPr>
       <w:r>
         <w:tab/>
-        <w:t>Après avoir refait à blanc une soutenance, j'ai voulu tester les performances des modèles sur le P7. J'ai passé un peu de temps à sélectionner les modèles et les fine-tuner. Suite à cela, j'ai voulu faire la prédiction sur le test Dataset de Kaggle afin de voir mes résultats. Malgré un Loss de 0.3 sur mes données, j'ai un loss de 0.67 sur les données de test. Un nettoyage devra peut-être s'imposer aussi sur ce dataset mais dans un premier temps, l'idée reste d'avancer sur les projets du parcours.</w:t>
+        <w:t xml:space="preserve">Après avoir refait à blanc une soutenance, j'ai voulu tester les performances des modèles sur le P7. J'ai passé un peu de temps à sélectionner les modèles et les fine-tuner. Suite à cela, j'ai voulu faire la prédiction sur le test Dataset de </w:t>
+      </w:r>
+      <w:proofErr w:type="spellStart"/>
+      <w:r>
+        <w:t>Kaggle</w:t>
+      </w:r>
+      <w:proofErr w:type="spellEnd"/>
+      <w:r>
+        <w:t xml:space="preserve"> afin de voir mes résultats. Malgré un </w:t>
+      </w:r>
+      <w:proofErr w:type="spellStart"/>
+      <w:r>
+        <w:t>Loss</w:t>
+      </w:r>
+      <w:proofErr w:type="spellEnd"/>
+      <w:r>
+        <w:t xml:space="preserve"> de 0.3 sur mes données, j'ai un </w:t>
+      </w:r>
+      <w:proofErr w:type="spellStart"/>
+      <w:r>
+        <w:t>loss</w:t>
+      </w:r>
+      <w:proofErr w:type="spellEnd"/>
+      <w:r>
+        <w:t xml:space="preserve"> de 0.67 sur les données de test. Un nettoyage devra peut-être s'imposer aussi sur ce dataset mais dans un premier temps, l'idée reste d'avancer sur les projets du parcours.</w:t>
       </w:r>
     </w:p>
     <w:p>
@@ -7951,7 +9091,31 @@
       </w:pPr>
       <w:r>
         <w:tab/>
-        <w:t>Lors de l'exploration, je me suis rendu compte que j'avais plus de 5900 tags différents pour 10 000 questions. De ce fait j'ai aussi essayé de modifier la regexp pour limiter aux questions ayant leurs tags dans le TOP 100. Le problème c'est que cela génère un timeout du serveur Stack Overflow. De ce fait, j'ai téléchargé un 2</w:t>
+        <w:t xml:space="preserve">Lors de l'exploration, je me suis rendu compte que j'avais plus de 5900 tags différents pour 10 000 questions. De ce fait j'ai aussi essayé de modifier la </w:t>
+      </w:r>
+      <w:proofErr w:type="spellStart"/>
+      <w:r>
+        <w:t>regexp</w:t>
+      </w:r>
+      <w:proofErr w:type="spellEnd"/>
+      <w:r>
+        <w:t xml:space="preserve"> pour limiter aux questions ayant leurs tags dans le TOP 100. Le problème c'est que cela génère un timeout du serveur </w:t>
+      </w:r>
+      <w:proofErr w:type="spellStart"/>
+      <w:r>
+        <w:t>Stack</w:t>
+      </w:r>
+      <w:proofErr w:type="spellEnd"/>
+      <w:r>
+        <w:t xml:space="preserve"> </w:t>
+      </w:r>
+      <w:proofErr w:type="spellStart"/>
+      <w:r>
+        <w:t>Overflow</w:t>
+      </w:r>
+      <w:proofErr w:type="spellEnd"/>
+      <w:r>
+        <w:t>. De ce fait, j'ai téléchargé un 2</w:t>
       </w:r>
       <w:r>
         <w:rPr>
@@ -8013,7 +9177,15 @@
       </w:pPr>
       <w:r>
         <w:tab/>
-        <w:t xml:space="preserve">Suite à cela, j'ai voulu continuer le P6 mais c'est toujours aussi difficile, voir même frustrant de galérer à avancer. La moindre étape m'oblige parfois à retourner en arrière pour modifier quelque chose. </w:t>
+        <w:t xml:space="preserve">Suite à cela, j'ai voulu continuer le P6 mais c'est toujours aussi difficile, </w:t>
+      </w:r>
+      <w:proofErr w:type="spellStart"/>
+      <w:r>
+        <w:t>voir</w:t>
+      </w:r>
+      <w:proofErr w:type="spellEnd"/>
+      <w:r>
+        <w:t xml:space="preserve"> même frustrant de galérer à avancer. La moindre étape m'oblige parfois à retourner en arrière pour modifier quelque chose. </w:t>
       </w:r>
     </w:p>
     <w:p>
@@ -8062,7 +9234,49 @@
       </w:pPr>
       <w:r>
         <w:tab/>
-        <w:t>Etant dans le flou sur le P6, ayant fini le P8 et bien avancé le P7, j'ai commencé a regarder le P9 et chercher une compétition. Une des compétitions sur le forecast des visiteurs d'un restaurant me plaisait bien car pour une fois, il mixe plusieurs datasets et du forecast qui pourrait potentiellement me permettre de mettre en pratique les RNN vu au P8. J'ai donc commencé l'exploration des données. Malheureusement, cette competition s'acheve dans un mois et il sera difficile de la soutenir avant la fin.</w:t>
+        <w:t xml:space="preserve">Etant dans le flou sur le P6, ayant fini le P8 et bien avancé le P7, j'ai commencé </w:t>
+      </w:r>
+      <w:proofErr w:type="spellStart"/>
+      <w:proofErr w:type="gramStart"/>
+      <w:r>
+        <w:t>a</w:t>
+      </w:r>
+      <w:proofErr w:type="spellEnd"/>
+      <w:proofErr w:type="gramEnd"/>
+      <w:r>
+        <w:t xml:space="preserve"> regarder le P9 et chercher une compétition. Une des compétitions sur le </w:t>
+      </w:r>
+      <w:proofErr w:type="spellStart"/>
+      <w:r>
+        <w:t>forecast</w:t>
+      </w:r>
+      <w:proofErr w:type="spellEnd"/>
+      <w:r>
+        <w:t xml:space="preserve"> des visiteurs d'un restaurant me plaisait bien car pour une fois, il mixe plusieurs datasets et du </w:t>
+      </w:r>
+      <w:proofErr w:type="spellStart"/>
+      <w:r>
+        <w:t>forecast</w:t>
+      </w:r>
+      <w:proofErr w:type="spellEnd"/>
+      <w:r>
+        <w:t xml:space="preserve"> qui pourrait potentiellement me permettre de mettre en pratique les RNN vu au P8. J'ai donc commencé l'exploration des données. Malheureusement, cette </w:t>
+      </w:r>
+      <w:proofErr w:type="spellStart"/>
+      <w:r>
+        <w:t>competition</w:t>
+      </w:r>
+      <w:proofErr w:type="spellEnd"/>
+      <w:r>
+        <w:t xml:space="preserve"> s'</w:t>
+      </w:r>
+      <w:proofErr w:type="spellStart"/>
+      <w:r>
+        <w:t>acheve</w:t>
+      </w:r>
+      <w:proofErr w:type="spellEnd"/>
+      <w:r>
+        <w:t xml:space="preserve"> dans un mois et il sera difficile de la soutenir avant la fin.</w:t>
       </w:r>
     </w:p>
     <w:p>
@@ -8085,7 +9299,31 @@
         <w:t>Après une session</w:t>
       </w:r>
       <w:r>
-        <w:t xml:space="preserve"> de mentorat bien débloquante, j'ai pas mal d'idée de choses à implémenter sur le P6. Après avoir retéléchargé 2 dataset plus gros (50k posts), je reprends le cleaning dessus et commence à refaire les différentes matrices nécessaires. Des problèmes de perfs commencent à se faire sentir. Au passage, j'en ai profité pour ajouter un peu de détail dans le notebook (notes, liens, …)</w:t>
+        <w:t xml:space="preserve"> de mentorat bien </w:t>
+      </w:r>
+      <w:proofErr w:type="spellStart"/>
+      <w:r>
+        <w:t>débloquante</w:t>
+      </w:r>
+      <w:proofErr w:type="spellEnd"/>
+      <w:r>
+        <w:t xml:space="preserve">, j'ai pas mal d'idée de choses à implémenter sur le P6. Après avoir </w:t>
+      </w:r>
+      <w:proofErr w:type="spellStart"/>
+      <w:r>
+        <w:t>retéléchargé</w:t>
+      </w:r>
+      <w:proofErr w:type="spellEnd"/>
+      <w:r>
+        <w:t xml:space="preserve"> 2 dataset plus gros (50k posts), je reprends le </w:t>
+      </w:r>
+      <w:proofErr w:type="spellStart"/>
+      <w:r>
+        <w:t>cleaning</w:t>
+      </w:r>
+      <w:proofErr w:type="spellEnd"/>
+      <w:r>
+        <w:t xml:space="preserve"> dessus et commence à refaire les différentes matrices nécessaires. Des problèmes de perfs commencent à se faire sentir. Au passage, j'en ai profité pour ajouter un peu de détail dans le notebook (notes, liens, …)</w:t>
       </w:r>
     </w:p>
     <w:p>
@@ -8111,7 +9349,47 @@
       </w:pPr>
       <w:r>
         <w:tab/>
-        <w:t>La soirée commence avec pas mal de travail au programme, mise au propre du lceaning, mise en place de sauvegarde des données pour ne pas tout retourner. Visualisation des topics avec WordClouds, répartitions des posts dans les topics etc …</w:t>
+        <w:t xml:space="preserve">La soirée commence avec pas mal de travail au programme, mise au propre du </w:t>
+      </w:r>
+      <w:proofErr w:type="spellStart"/>
+      <w:r>
+        <w:t>lceaning</w:t>
+      </w:r>
+      <w:proofErr w:type="spellEnd"/>
+      <w:r>
+        <w:t xml:space="preserve">, mise en place de sauvegarde des données pour ne pas tout retourner. Visualisation des </w:t>
+      </w:r>
+      <w:proofErr w:type="spellStart"/>
+      <w:r>
+        <w:t>topics</w:t>
+      </w:r>
+      <w:proofErr w:type="spellEnd"/>
+      <w:r>
+        <w:t xml:space="preserve"> avec </w:t>
+      </w:r>
+      <w:proofErr w:type="spellStart"/>
+      <w:r>
+        <w:t>WordClouds</w:t>
+      </w:r>
+      <w:proofErr w:type="spellEnd"/>
+      <w:r>
+        <w:t xml:space="preserve">, répartitions des posts dans les </w:t>
+      </w:r>
+      <w:proofErr w:type="spellStart"/>
+      <w:r>
+        <w:t>topics</w:t>
+      </w:r>
+      <w:proofErr w:type="spellEnd"/>
+      <w:r>
+        <w:t xml:space="preserve"> </w:t>
+      </w:r>
+      <w:proofErr w:type="spellStart"/>
+      <w:r>
+        <w:t>etc</w:t>
+      </w:r>
+      <w:proofErr w:type="spellEnd"/>
+      <w:r>
+        <w:t xml:space="preserve"> …</w:t>
       </w:r>
     </w:p>
     <w:p>
@@ -8120,13 +9398,37 @@
       </w:pPr>
       <w:r>
         <w:tab/>
-        <w:t xml:space="preserve">Par la suite, J'ai testé de mettre en place un système de propositions de tags basés sur la répartition des topics dans </w:t>
+        <w:t xml:space="preserve">Par la suite, J'ai testé de mettre en place un système de propositions de tags basés sur la répartition des </w:t>
+      </w:r>
+      <w:proofErr w:type="spellStart"/>
+      <w:r>
+        <w:t>topics</w:t>
+      </w:r>
+      <w:proofErr w:type="spellEnd"/>
+      <w:r>
+        <w:t xml:space="preserve"> dans </w:t>
       </w:r>
       <w:r>
         <w:t>chaque</w:t>
       </w:r>
       <w:r>
-        <w:t xml:space="preserve"> posts. Malheureusement le résultat n'est pas celui escompté mais c'est tout de même qqch à présenter car il y a pas mal de choses intéressantes tout de même (Discussion sur le JS Divergence, visualisation du résultat, discussion des topics). Il reste maintenant à finir cette fin de projet et finir la mise en place du modèle supervisé avec des métriques plus justes.</w:t>
+        <w:t xml:space="preserve"> posts. Malheureusement le résultat n'est pas celui escompté mais c'est tout de même </w:t>
+      </w:r>
+      <w:proofErr w:type="spellStart"/>
+      <w:r>
+        <w:t>qqch</w:t>
+      </w:r>
+      <w:proofErr w:type="spellEnd"/>
+      <w:r>
+        <w:t xml:space="preserve"> à présenter car il y a pas mal de choses intéressantes tout de même (Discussion sur le JS Divergence, visualisation du résultat, discussion des </w:t>
+      </w:r>
+      <w:proofErr w:type="spellStart"/>
+      <w:r>
+        <w:t>topics</w:t>
+      </w:r>
+      <w:proofErr w:type="spellEnd"/>
+      <w:r>
+        <w:t>). Il reste maintenant à finir cette fin de projet et finir la mise en place du modèle supervisé avec des métriques plus justes.</w:t>
       </w:r>
     </w:p>
     <w:p>
@@ -8155,7 +9457,15 @@
         <w:t>déterminer</w:t>
       </w:r>
       <w:r>
-        <w:t xml:space="preserve"> le % de tag dans le top 5 qui est dans le top ici initial. Je n'ai pas trouvé de métrique autre qui pourrait convenir car accuracy par exemple n'est pas fait pour </w:t>
+        <w:t xml:space="preserve"> le % de tag dans le top 5 qui est dans le top ici initial. Je n'ai pas trouvé de métrique autre qui pourrait convenir car </w:t>
+      </w:r>
+      <w:proofErr w:type="spellStart"/>
+      <w:r>
+        <w:t>accuracy</w:t>
+      </w:r>
+      <w:proofErr w:type="spellEnd"/>
+      <w:r>
+        <w:t xml:space="preserve"> par exemple n'est pas fait pour </w:t>
       </w:r>
       <w:r>
         <w:t>ça</w:t>
@@ -8190,7 +9500,31 @@
       </w:pPr>
       <w:r>
         <w:tab/>
-        <w:t>Après avoir décomposé le notebook en 3, le fine tuning des modèles supervisés a été fait. Pour remplacer le MLP, un NN avec keras a été mis car les matrices étaient très grandes. Il ne reste plus que l'API à faire avant de préparer le rapport / ppt.</w:t>
+        <w:t xml:space="preserve">Après avoir décomposé le notebook en 3, le fine </w:t>
+      </w:r>
+      <w:proofErr w:type="spellStart"/>
+      <w:r>
+        <w:t>tuning</w:t>
+      </w:r>
+      <w:proofErr w:type="spellEnd"/>
+      <w:r>
+        <w:t xml:space="preserve"> des modèles supervisés a été fait. Pour remplacer le MLP, un NN avec </w:t>
+      </w:r>
+      <w:proofErr w:type="spellStart"/>
+      <w:r>
+        <w:t>keras</w:t>
+      </w:r>
+      <w:proofErr w:type="spellEnd"/>
+      <w:r>
+        <w:t xml:space="preserve"> a été mis car les matrices étaient très grandes. Il ne reste plus que l'API à faire avant de préparer le rapport / </w:t>
+      </w:r>
+      <w:proofErr w:type="spellStart"/>
+      <w:r>
+        <w:t>ppt</w:t>
+      </w:r>
+      <w:proofErr w:type="spellEnd"/>
+      <w:r>
+        <w:t>.</w:t>
       </w:r>
     </w:p>
     <w:p>
@@ -8220,7 +9554,23 @@
       </w:pPr>
       <w:r>
         <w:tab/>
-        <w:t>L'objectif du jour était de faire le rapport et la présentation pour le P6. Malgré quelques petits points à ajuster, ce qui a été prévu est fait. La fiche de Synthèse reste à faire, la relecture et finaliser la conclusion. Quant à la présentation, elle prend actuellement 27 min ce qui est correcte pour une target à 30 min.</w:t>
+        <w:t xml:space="preserve">L'objectif du jour était de faire le rapport et la présentation pour le P6. Malgré quelques petits points à ajuster, ce qui a été prévu est fait. La fiche de Synthèse reste à faire, la relecture et finaliser la conclusion. Quant à la présentation, elle prend actuellement 27 min ce qui est correcte pour </w:t>
+      </w:r>
+      <w:proofErr w:type="gramStart"/>
+      <w:r>
+        <w:t>une</w:t>
+      </w:r>
+      <w:proofErr w:type="gramEnd"/>
+      <w:r>
+        <w:t xml:space="preserve"> </w:t>
+      </w:r>
+      <w:proofErr w:type="spellStart"/>
+      <w:r>
+        <w:t>target</w:t>
+      </w:r>
+      <w:proofErr w:type="spellEnd"/>
+      <w:r>
+        <w:t xml:space="preserve"> à 30 min.</w:t>
       </w:r>
     </w:p>
     <w:p>
@@ -8264,7 +9614,15 @@
       </w:pPr>
       <w:r>
         <w:tab/>
-        <w:t>En attendant, le P7 va surement être continué avec pour objectif réduire l'overfitting que j'ai actuellement. Avant cela, j'ai plusieurs mise</w:t>
+        <w:t>En attendant, le P7 va surement être continué avec pour objectif réduire l'</w:t>
+      </w:r>
+      <w:proofErr w:type="spellStart"/>
+      <w:r>
+        <w:t>overfitting</w:t>
+      </w:r>
+      <w:proofErr w:type="spellEnd"/>
+      <w:r>
+        <w:t xml:space="preserve"> que j'ai actuellement. Avant cela, j'ai plusieurs mise</w:t>
       </w:r>
       <w:r>
         <w:t>s</w:t>
@@ -8319,7 +9677,39 @@
         <w:t>er</w:t>
       </w:r>
       <w:r>
-        <w:t xml:space="preserve"> temps le OVR a été remplacé par le MultiOutputClassifier. Comme j'ai un score assez particulier, j'ai mis ne place la cross-validation et le grid Search en place manuellement. L'objectif était d'optimiser le modèle avec la régularisation.</w:t>
+        <w:t xml:space="preserve"> temps </w:t>
+      </w:r>
+      <w:proofErr w:type="gramStart"/>
+      <w:r>
+        <w:t>le OVR</w:t>
+      </w:r>
+      <w:proofErr w:type="gramEnd"/>
+      <w:r>
+        <w:t xml:space="preserve"> a été remplacé par le </w:t>
+      </w:r>
+      <w:proofErr w:type="spellStart"/>
+      <w:r>
+        <w:t>MultiOutputClassifier</w:t>
+      </w:r>
+      <w:proofErr w:type="spellEnd"/>
+      <w:r>
+        <w:t xml:space="preserve">. Comme j'ai un score assez particulier, j'ai mis ne place la cross-validation et le </w:t>
+      </w:r>
+      <w:proofErr w:type="spellStart"/>
+      <w:r>
+        <w:t>grid</w:t>
+      </w:r>
+      <w:proofErr w:type="spellEnd"/>
+      <w:r>
+        <w:t xml:space="preserve"> </w:t>
+      </w:r>
+      <w:proofErr w:type="spellStart"/>
+      <w:r>
+        <w:t>Search</w:t>
+      </w:r>
+      <w:proofErr w:type="spellEnd"/>
+      <w:r>
+        <w:t xml:space="preserve"> en place manuellement. L'objectif était d'optimiser le modèle avec la régularisation.</w:t>
       </w:r>
     </w:p>
     <w:p>
@@ -8356,7 +9746,31 @@
       </w:pPr>
       <w:r>
         <w:tab/>
-        <w:t>Par la suite, j'ai mis à jour le rapport et la présentation pour refléter les changements. Il ne reste donc que le problème sur l'API en ligne. Apres avoir regardé les versions, le problème a l'air de venir de la lib NLTK bien que de la même version. Le RegExpTokeniser n'arrive pas à utiliser sa méthode tokenize. La dessus, je sèche…</w:t>
+        <w:t xml:space="preserve">Par la suite, j'ai mis à jour le rapport et la présentation pour refléter les changements. Il ne reste donc que le problème sur l'API en ligne. Apres avoir regardé les versions, le problème a l'air de venir de la lib NLTK bien que de la même version. Le </w:t>
+      </w:r>
+      <w:proofErr w:type="spellStart"/>
+      <w:r>
+        <w:t>RegExpTokeniser</w:t>
+      </w:r>
+      <w:proofErr w:type="spellEnd"/>
+      <w:r>
+        <w:t xml:space="preserve"> n'arrive pas à utiliser sa méthode </w:t>
+      </w:r>
+      <w:proofErr w:type="spellStart"/>
+      <w:r>
+        <w:t>tokenize</w:t>
+      </w:r>
+      <w:proofErr w:type="spellEnd"/>
+      <w:r>
+        <w:t xml:space="preserve">. </w:t>
+      </w:r>
+      <w:proofErr w:type="gramStart"/>
+      <w:r>
+        <w:t>La</w:t>
+      </w:r>
+      <w:proofErr w:type="gramEnd"/>
+      <w:r>
+        <w:t xml:space="preserve"> dessus, je sèche…</w:t>
       </w:r>
     </w:p>
     <w:p>
@@ -8397,7 +9811,23 @@
       <w:r>
         <w:lastRenderedPageBreak/>
         <w:tab/>
-        <w:t>Par la suite, un gros point était à corriger, le modèle supervisé ne fonctionnait pas en ligne. Apres des recherches, il s'avère que c'est un bug avec les classes customisé sauvegardé avec joblib. Il aura fallu pas mal de temps pour faire un fix. Malheureusement cela impose une version locale différente de la version en ligne.</w:t>
+        <w:t xml:space="preserve">Par la suite, un gros point était à corriger, le modèle supervisé ne fonctionnait pas en ligne. Apres des recherches, il s'avère que c'est un bug avec les classes customisé sauvegardé avec </w:t>
+      </w:r>
+      <w:proofErr w:type="spellStart"/>
+      <w:r>
+        <w:t>joblib</w:t>
+      </w:r>
+      <w:proofErr w:type="spellEnd"/>
+      <w:r>
+        <w:t xml:space="preserve">. Il aura fallu pas mal de temps pour faire un </w:t>
+      </w:r>
+      <w:proofErr w:type="spellStart"/>
+      <w:r>
+        <w:t>fix</w:t>
+      </w:r>
+      <w:proofErr w:type="spellEnd"/>
+      <w:r>
+        <w:t>. Malheureusement cela impose une version locale différente de la version en ligne.</w:t>
       </w:r>
     </w:p>
     <w:p>
@@ -8420,7 +9850,31 @@
     <w:p>
       <w:r>
         <w:tab/>
-        <w:t>Une fois cela fait, une première évaluation du nb de Cluster avec le MiniBatchKmeans a été mis en place avec la mesure du score de silhouette. Le résultat est peu concluant. De ce fait, une autre façon de sélectionné k a été cherchée. Le elbow score a été mis en place et évalués avec plusieurs nb de clusters. 27 Clusters semblent être le score optimal mais comme on veut quand même plus de clusters, on peut utiliser la fin du coude qui donne 80 clusters.</w:t>
+        <w:t xml:space="preserve">Une fois cela fait, une première évaluation du nb de Cluster avec le </w:t>
+      </w:r>
+      <w:proofErr w:type="spellStart"/>
+      <w:r>
+        <w:t>MiniBatchKmeans</w:t>
+      </w:r>
+      <w:proofErr w:type="spellEnd"/>
+      <w:r>
+        <w:t xml:space="preserve"> a été </w:t>
+      </w:r>
+      <w:proofErr w:type="gramStart"/>
+      <w:r>
+        <w:t>mis</w:t>
+      </w:r>
+      <w:proofErr w:type="gramEnd"/>
+      <w:r>
+        <w:t xml:space="preserve"> en place avec la mesure du score de silhouette. Le résultat est peu concluant. De ce fait, une autre façon de sélectionné k a été cherchée. Le </w:t>
+      </w:r>
+      <w:proofErr w:type="spellStart"/>
+      <w:r>
+        <w:t>elbow</w:t>
+      </w:r>
+      <w:proofErr w:type="spellEnd"/>
+      <w:r>
+        <w:t xml:space="preserve"> score a été mis en place et évalués avec plusieurs nb de clusters. 27 Clusters semblent être le score optimal mais comme on veut quand même plus de clusters, on peut utiliser la fin du coude qui donne 80 clusters.</w:t>
       </w:r>
     </w:p>
     <w:p>
@@ -8437,7 +9891,15 @@
     <w:p>
       <w:r>
         <w:tab/>
-        <w:t>Une dernière préparation avant la soutenance a été faite. Celle-ci a eu lieue par la suite et s'est très bien passé. Ce projet étant validé, j'ai été très soulagé car c'était de loin celui que je craignais le plus. Etant fatigué, je n'ai pas continué de projets par la suite.</w:t>
+        <w:t xml:space="preserve">Une dernière préparation avant la soutenance a été faite. Celle-ci a eu </w:t>
+      </w:r>
+      <w:proofErr w:type="spellStart"/>
+      <w:r>
+        <w:t>lieue</w:t>
+      </w:r>
+      <w:proofErr w:type="spellEnd"/>
+      <w:r>
+        <w:t xml:space="preserve"> par la suite et s'est très bien passé. Ce projet étant validé, j'ai été très soulagé car c'était de loin celui que je craignais le plus. Etant fatigué, je n'ai pas continué de projets par la suite.</w:t>
       </w:r>
     </w:p>
     <w:p>
@@ -8472,10 +9934,26 @@
         <w:t>explorées</w:t>
       </w:r>
       <w:r>
-        <w:t xml:space="preserve"> pour rajouter de la features au résultat du Kmeans. L'objectif</w:t>
-      </w:r>
-      <w:r>
-        <w:t xml:space="preserve"> étant de faire des buckets de </w:t>
+        <w:t xml:space="preserve"> pour rajouter de la features au résultat du </w:t>
+      </w:r>
+      <w:proofErr w:type="spellStart"/>
+      <w:r>
+        <w:t>Kmeans</w:t>
+      </w:r>
+      <w:proofErr w:type="spellEnd"/>
+      <w:r>
+        <w:t>. L'objectif</w:t>
+      </w:r>
+      <w:r>
+        <w:t xml:space="preserve"> étant de faire des </w:t>
+      </w:r>
+      <w:proofErr w:type="spellStart"/>
+      <w:r>
+        <w:t>buckets</w:t>
+      </w:r>
+      <w:proofErr w:type="spellEnd"/>
+      <w:r>
+        <w:t xml:space="preserve"> de </w:t>
       </w:r>
       <w:r>
         <w:t>couleurs</w:t>
@@ -8524,7 +10002,15 @@
     <w:p>
       <w:r>
         <w:tab/>
-        <w:t xml:space="preserve">Quelques modèles ont été mis en place sur une matrice ayant le BoW de features et de couleurs. Les </w:t>
+        <w:t xml:space="preserve">Quelques modèles ont été mis en place sur une matrice ayant le </w:t>
+      </w:r>
+      <w:proofErr w:type="spellStart"/>
+      <w:r>
+        <w:t>BoW</w:t>
+      </w:r>
+      <w:proofErr w:type="spellEnd"/>
+      <w:r>
+        <w:t xml:space="preserve"> de features et de couleurs. Les </w:t>
       </w:r>
       <w:r>
         <w:t>résultats</w:t>
@@ -8542,7 +10028,15 @@
         <w:t>textures</w:t>
       </w:r>
       <w:r>
-        <w:t xml:space="preserve"> sera ajoutée par la suite et les modèle re-testés.</w:t>
+        <w:t xml:space="preserve"> sera ajoutée par la suite et les modèle </w:t>
+      </w:r>
+      <w:proofErr w:type="spellStart"/>
+      <w:r>
+        <w:t>re</w:t>
+      </w:r>
+      <w:proofErr w:type="spellEnd"/>
+      <w:r>
+        <w:t>-testés.</w:t>
       </w:r>
     </w:p>
     <w:p>
@@ -8562,7 +10056,15 @@
       </w:pPr>
       <w:r>
         <w:tab/>
-        <w:t>Afin d'améliorer les modèles, j'ai commencé à regarder du côté des moments mais difficile de trouver des infos compréhensibles. Après avoir fouillé, j'ai fini par juste ajouter les features à la matrice avec le BoW/Couleurs/textures.</w:t>
+        <w:t xml:space="preserve">Afin d'améliorer les modèles, j'ai commencé à regarder du côté des moments mais difficile de trouver des infos compréhensibles. Après avoir fouillé, j'ai fini par juste ajouter les features à la matrice avec le </w:t>
+      </w:r>
+      <w:proofErr w:type="spellStart"/>
+      <w:r>
+        <w:t>BoW</w:t>
+      </w:r>
+      <w:proofErr w:type="spellEnd"/>
+      <w:r>
+        <w:t>/Couleurs/textures.</w:t>
       </w:r>
     </w:p>
     <w:p>
@@ -8571,7 +10073,15 @@
       </w:pPr>
       <w:r>
         <w:tab/>
-        <w:t>Le résultat n'est toujours pas terrible et je ne sais pas trop comment continuer la dessus.</w:t>
+        <w:t xml:space="preserve">Le résultat n'est toujours pas terrible et je ne sais pas trop comment continuer </w:t>
+      </w:r>
+      <w:proofErr w:type="gramStart"/>
+      <w:r>
+        <w:t>la</w:t>
+      </w:r>
+      <w:proofErr w:type="gramEnd"/>
+      <w:r>
+        <w:t xml:space="preserve"> dessus.</w:t>
       </w:r>
     </w:p>
     <w:p>
@@ -8591,7 +10101,31 @@
       </w:pPr>
       <w:r>
         <w:tab/>
-        <w:t>Etant un peu bloqué sur la partie classique, je suis repassé sur les CNN. Après avoir supprimé, les images augmentées, j'ai repris l'évaluation des extracteurs et des classifieurs. Le résultat est plutôt bon car je n'ai plus d'overfitting et j'ai pris 141 places au classement Kaggle pour finir 204eme.</w:t>
+        <w:t xml:space="preserve">Etant un peu bloqué sur la partie classique, je suis repassé sur les CNN. Après avoir supprimé, les images augmentées, j'ai repris l'évaluation des extracteurs et des </w:t>
+      </w:r>
+      <w:proofErr w:type="spellStart"/>
+      <w:r>
+        <w:t>classifieurs</w:t>
+      </w:r>
+      <w:proofErr w:type="spellEnd"/>
+      <w:r>
+        <w:t>. Le résultat est plutôt bon car je n'ai plus d'</w:t>
+      </w:r>
+      <w:proofErr w:type="spellStart"/>
+      <w:r>
+        <w:t>overfitting</w:t>
+      </w:r>
+      <w:proofErr w:type="spellEnd"/>
+      <w:r>
+        <w:t xml:space="preserve"> et j'ai pris 141 places au classement </w:t>
+      </w:r>
+      <w:proofErr w:type="spellStart"/>
+      <w:r>
+        <w:t>Kaggle</w:t>
+      </w:r>
+      <w:proofErr w:type="spellEnd"/>
+      <w:r>
+        <w:t xml:space="preserve"> pour finir 204eme.</w:t>
       </w:r>
     </w:p>
     <w:p>
@@ -8600,7 +10134,15 @@
       </w:pPr>
       <w:r>
         <w:tab/>
-        <w:t>Par la suite j'ai commencé à faire le ppt.</w:t>
+        <w:t xml:space="preserve">Par la suite j'ai commencé à faire le </w:t>
+      </w:r>
+      <w:proofErr w:type="spellStart"/>
+      <w:r>
+        <w:t>ppt</w:t>
+      </w:r>
+      <w:proofErr w:type="spellEnd"/>
+      <w:r>
+        <w:t>.</w:t>
       </w:r>
     </w:p>
     <w:p>
@@ -8621,7 +10163,23 @@
       </w:pPr>
       <w:r>
         <w:tab/>
-        <w:t xml:space="preserve">Ce soir, j'ai continué le ppt avec l'état actuel du modèle classique. Une comparaison a été faite avec un Dummy Classifier. </w:t>
+        <w:t xml:space="preserve">Ce soir, j'ai continué le </w:t>
+      </w:r>
+      <w:proofErr w:type="spellStart"/>
+      <w:r>
+        <w:t>ppt</w:t>
+      </w:r>
+      <w:proofErr w:type="spellEnd"/>
+      <w:r>
+        <w:t xml:space="preserve"> avec l'état actuel du modèle classique. Une comparaison a été faite avec un </w:t>
+      </w:r>
+      <w:proofErr w:type="spellStart"/>
+      <w:r>
+        <w:t>Dummy</w:t>
+      </w:r>
+      <w:proofErr w:type="spellEnd"/>
+      <w:r>
+        <w:t xml:space="preserve"> Classifier. </w:t>
       </w:r>
     </w:p>
     <w:p>
@@ -8630,7 +10188,23 @@
       </w:pPr>
       <w:r>
         <w:tab/>
-        <w:t>Ensuite, le modèle de prod a été cleané/corrigé. Il prend maintenant en compte une liste d'images et fonctionne avec des fonctions claires.</w:t>
+        <w:t xml:space="preserve">Ensuite, le modèle de </w:t>
+      </w:r>
+      <w:proofErr w:type="spellStart"/>
+      <w:r>
+        <w:t>prod</w:t>
+      </w:r>
+      <w:proofErr w:type="spellEnd"/>
+      <w:r>
+        <w:t xml:space="preserve"> a été </w:t>
+      </w:r>
+      <w:proofErr w:type="spellStart"/>
+      <w:r>
+        <w:t>cleané</w:t>
+      </w:r>
+      <w:proofErr w:type="spellEnd"/>
+      <w:r>
+        <w:t>/corrigé. Il prend maintenant en compte une liste d'images et fonctionne avec des fonctions claires.</w:t>
       </w:r>
     </w:p>
     <w:p>
@@ -8650,7 +10224,15 @@
       </w:pPr>
       <w:r>
         <w:tab/>
-        <w:t xml:space="preserve">Dans un premier temps, j'ai décidé de cleaner un peu les notebook et les annoter pour la relecture. </w:t>
+        <w:t xml:space="preserve">Dans un premier temps, j'ai décidé de </w:t>
+      </w:r>
+      <w:proofErr w:type="spellStart"/>
+      <w:r>
+        <w:t>cleaner</w:t>
+      </w:r>
+      <w:proofErr w:type="spellEnd"/>
+      <w:r>
+        <w:t xml:space="preserve"> un peu les notebook et les annoter pour la relecture. </w:t>
       </w:r>
     </w:p>
     <w:p>
@@ -8659,7 +10241,23 @@
         <w:jc w:val="both"/>
       </w:pPr>
       <w:r>
-        <w:t xml:space="preserve">Par la suite je me suis concentré sur une autre façon de faire la classification. L'idée étant de faire un classifieur par type de features, faire la somme des probas par features et ainsi avoir un résultat potentiellement meilleur. Il n'y a qu'un souci assez frustrant. Un des modèle n'a pas l'air de trouver une solution et tourne longtemps alors que les mêmes sur d'autres données ont été fittés en quelques secondes. </w:t>
+        <w:t xml:space="preserve">Par la suite je me suis concentré sur une autre façon de faire la classification. L'idée étant de faire un classifieur par type de features, faire la somme des </w:t>
+      </w:r>
+      <w:proofErr w:type="spellStart"/>
+      <w:r>
+        <w:t>probas</w:t>
+      </w:r>
+      <w:proofErr w:type="spellEnd"/>
+      <w:r>
+        <w:t xml:space="preserve"> par features et ainsi avoir un résultat potentiellement meilleur. Il n'y a qu'un souci assez frustrant. Un des modèle n'a pas l'air de trouver une solution et tourne longtemps alors que les mêmes sur d'autres données ont été </w:t>
+      </w:r>
+      <w:proofErr w:type="spellStart"/>
+      <w:r>
+        <w:t>fittés</w:t>
+      </w:r>
+      <w:proofErr w:type="spellEnd"/>
+      <w:r>
+        <w:t xml:space="preserve"> en quelques secondes. </w:t>
       </w:r>
     </w:p>
     <w:p>
@@ -8668,7 +10266,17 @@
         <w:jc w:val="both"/>
       </w:pPr>
       <w:r>
-        <w:t>Pour finir, j'ai commencé a regarder les offres d'emploi dans la région pour changer de travail (mon poste actuel me lassant de plus en plus). De ce fait, j'ai d'autant plus hâte de finir la formation que j'estime terminer mi-février (semaine 3 pour présentation p7, semaine 4 pour le p8 qui est déjà fini et avec le temps pour finir le p7 + quelques semaines, j'espère finir le p9 semaine 6/7).</w:t>
+        <w:t xml:space="preserve">Pour finir, j'ai commencé </w:t>
+      </w:r>
+      <w:proofErr w:type="spellStart"/>
+      <w:proofErr w:type="gramStart"/>
+      <w:r>
+        <w:t>a</w:t>
+      </w:r>
+      <w:proofErr w:type="spellEnd"/>
+      <w:proofErr w:type="gramEnd"/>
+      <w:r>
+        <w:t xml:space="preserve"> regarder les offres d'emploi dans la région pour changer de travail (mon poste actuel me lassant de plus en plus). De ce fait, j'ai d'autant plus hâte de finir la formation que j'estime terminer mi-février (semaine 3 pour présentation p7, semaine 4 pour le p8 qui est déjà fini et avec le temps pour finir le p7 + quelques semaines, j'espère finir le p9 semaine 6/7).</w:t>
       </w:r>
     </w:p>
     <w:p>
@@ -8699,7 +10307,15 @@
         <w:t>compétitions</w:t>
       </w:r>
       <w:r>
-        <w:t xml:space="preserve"> Kaggle pour le P9. Par chance, une nouvelle </w:t>
+        <w:t xml:space="preserve"> </w:t>
+      </w:r>
+      <w:proofErr w:type="spellStart"/>
+      <w:r>
+        <w:t>Kaggle</w:t>
+      </w:r>
+      <w:proofErr w:type="spellEnd"/>
+      <w:r>
+        <w:t xml:space="preserve"> pour le P9. Par chance, une nouvelle </w:t>
       </w:r>
       <w:r>
         <w:t>compétition</w:t>
@@ -8711,7 +10327,15 @@
         <w:t>segmentation</w:t>
       </w:r>
       <w:r>
-        <w:t xml:space="preserve"> d'images. Celle-ci devrait me permettre d'aller plus loin suite au P7 ce qui est une très bonne chose. Deplus, le dataset reste raisonnable et devrait convenir pour un PC classique. En attendant la session de mentorat, je commence donc l'exploration pour comprendre l'objectif du projet.</w:t>
+        <w:t xml:space="preserve"> d'images. Celle-ci devrait me permettre d'aller plus loin suite au P7 ce qui est une très bonne chose. </w:t>
+      </w:r>
+      <w:proofErr w:type="spellStart"/>
+      <w:r>
+        <w:t>Deplus</w:t>
+      </w:r>
+      <w:proofErr w:type="spellEnd"/>
+      <w:r>
+        <w:t>, le dataset reste raisonnable et devrait convenir pour un PC classique. En attendant la session de mentorat, je commence donc l'exploration pour comprendre l'objectif du projet.</w:t>
       </w:r>
     </w:p>
     <w:p>
@@ -8728,22 +10352,7 @@
         <w:pStyle w:val="Titre3"/>
       </w:pPr>
       <w:r>
-        <w:t>Jour 75</w:t>
-      </w:r>
-      <w:r>
-        <w:t xml:space="preserve"> (1</w:t>
-      </w:r>
-      <w:r>
-        <w:t>8</w:t>
-      </w:r>
-      <w:r>
-        <w:t xml:space="preserve">/01/18) – Durée travail </w:t>
-      </w:r>
-      <w:r>
-        <w:t>1h</w:t>
-      </w:r>
-      <w:r>
-        <w:t>:</w:t>
+        <w:t>Jour 75 (18/01/18) – Durée travail 1h:</w:t>
       </w:r>
     </w:p>
     <w:p>
@@ -8761,29 +10370,289 @@
         <w:t>er</w:t>
       </w:r>
       <w:r>
-        <w:t xml:space="preserve"> passage a blanc pour voir la durée). </w:t>
+        <w:t xml:space="preserve"> passage </w:t>
+      </w:r>
+      <w:r>
+        <w:t>à</w:t>
+      </w:r>
+      <w:r>
+        <w:t xml:space="preserve"> blanc pour voir la durée). </w:t>
       </w:r>
     </w:p>
     <w:p>
       <w:pPr>
         <w:pStyle w:val="Titre3"/>
       </w:pPr>
-      <w:bookmarkStart w:id="75" w:name="_Toc503979034"/>
+      <w:r>
+        <w:t>Jour 76 (19/01/18) – Durée travail 4h:</w:t>
+      </w:r>
+    </w:p>
+    <w:p>
+      <w:pPr>
+        <w:ind w:firstLine="708"/>
+        <w:jc w:val="both"/>
+      </w:pPr>
+      <w:r>
+        <w:t>Ce jour, j'ai testé la mise en place de CNN "</w:t>
+      </w:r>
+      <w:proofErr w:type="spellStart"/>
+      <w:r>
+        <w:t>from</w:t>
+      </w:r>
+      <w:proofErr w:type="spellEnd"/>
+      <w:r>
+        <w:t xml:space="preserve"> scratch". Différentes architectures ont été testés et les résultats enregistrés. </w:t>
+      </w:r>
+    </w:p>
+    <w:p>
+      <w:pPr>
+        <w:pStyle w:val="Titre3"/>
+      </w:pPr>
+      <w:r>
+        <w:t>Jour 77 (20/01/18) – Durée travail 8h:</w:t>
+      </w:r>
+    </w:p>
+    <w:p>
+      <w:pPr>
+        <w:ind w:firstLine="708"/>
+        <w:jc w:val="both"/>
+      </w:pPr>
+      <w:r>
+        <w:t xml:space="preserve">A cause d'une erreur, les résultats enregistrés n'étaient pas les bons. Les entrainements ont été repris. Durant ce temps, le P9 a été étudié. J'ai notamment fini la préparation de donnée en vue de l'utiliser dans le modèle d'image segmentation. </w:t>
+      </w:r>
+    </w:p>
+    <w:p>
+      <w:pPr>
+        <w:ind w:firstLine="708"/>
+        <w:jc w:val="both"/>
+      </w:pPr>
+      <w:r>
+        <w:t xml:space="preserve">Par la suite j'ai voulu tester le modèle mais aucune classification ne fonctionnait correctement. J'ai passé beaucoup de temps à tester/débugger. L'architecture du papier </w:t>
+      </w:r>
+      <w:proofErr w:type="spellStart"/>
+      <w:r>
+        <w:t>Arxiv</w:t>
+      </w:r>
+      <w:proofErr w:type="spellEnd"/>
+      <w:r>
+        <w:t xml:space="preserve"> a été </w:t>
+      </w:r>
+      <w:r>
+        <w:lastRenderedPageBreak/>
+        <w:t xml:space="preserve">remise en place pour tester et sans succès. La journée finit donc dans la frustration. De même, j'ai passé pas mal de temps à essayer d'implémenter la métrique </w:t>
+      </w:r>
+      <w:proofErr w:type="spellStart"/>
+      <w:r>
+        <w:t>IoU</w:t>
+      </w:r>
+      <w:proofErr w:type="spellEnd"/>
+      <w:r>
+        <w:t>.</w:t>
+      </w:r>
+    </w:p>
+    <w:p>
+      <w:pPr>
+        <w:pStyle w:val="Titre3"/>
+      </w:pPr>
+      <w:r>
+        <w:t xml:space="preserve">Jour 78 (21/01/18) – Durée travail </w:t>
+      </w:r>
+      <w:r>
+        <w:t>8</w:t>
+      </w:r>
+      <w:r>
+        <w:t>h:</w:t>
+      </w:r>
+    </w:p>
+    <w:p>
+      <w:pPr>
+        <w:ind w:firstLine="708"/>
+        <w:jc w:val="both"/>
+      </w:pPr>
+      <w:r>
+        <w:t xml:space="preserve">La présentation du P7 a été refaite avec des corrections d'erreurs et l'ajout des résultats du </w:t>
+      </w:r>
+      <w:proofErr w:type="spellStart"/>
+      <w:r>
+        <w:t>Custom_CNN</w:t>
+      </w:r>
+      <w:proofErr w:type="spellEnd"/>
+      <w:r>
+        <w:t>. Par la suite la fiche de Synthèse a été mise en place.</w:t>
+      </w:r>
+    </w:p>
+    <w:p>
+      <w:pPr>
+        <w:ind w:firstLine="708"/>
+        <w:jc w:val="both"/>
+      </w:pPr>
+      <w:r>
+        <w:t xml:space="preserve">Pour continuer, la reprise du P9 a été faite avec pour objectif de comprendre d'où vient le bug dans le modèle. Apres multiple tests, c'était le </w:t>
+      </w:r>
+      <w:proofErr w:type="spellStart"/>
+      <w:r>
+        <w:t>scaling</w:t>
+      </w:r>
+      <w:proofErr w:type="spellEnd"/>
+      <w:r>
+        <w:t xml:space="preserve"> des images qui ne fonctionnait pas</w:t>
+      </w:r>
+      <w:r>
+        <w:t xml:space="preserve">. Ceci étant fixé, il fallait mettre en place la data augmentation, quelques visualisations et tester tout cela. </w:t>
+      </w:r>
+    </w:p>
+    <w:p>
+      <w:pPr>
+        <w:ind w:firstLine="708"/>
+        <w:jc w:val="both"/>
+      </w:pPr>
+      <w:r>
+        <w:t>A première vu, le résultat n'est pas mal mais avec des gros défauts réduisant fortement le score. J'ai donc fini la journée à explorer des filtrages/</w:t>
+      </w:r>
+      <w:proofErr w:type="spellStart"/>
+      <w:r>
+        <w:t>preprocessing</w:t>
+      </w:r>
+      <w:proofErr w:type="spellEnd"/>
+      <w:r>
+        <w:t xml:space="preserve"> à faire sur l'image pour gagner en précision.</w:t>
+      </w:r>
+    </w:p>
+    <w:p>
+      <w:pPr>
+        <w:pStyle w:val="Titre3"/>
+      </w:pPr>
+      <w:r>
+        <w:t>Jour 7</w:t>
+      </w:r>
+      <w:r>
+        <w:t>9</w:t>
+      </w:r>
+      <w:r>
+        <w:t xml:space="preserve"> (2</w:t>
+      </w:r>
+      <w:r>
+        <w:t>2</w:t>
+      </w:r>
+      <w:r>
+        <w:t xml:space="preserve">/01/18) – Durée travail </w:t>
+      </w:r>
+      <w:r>
+        <w:t>3</w:t>
+      </w:r>
+      <w:r>
+        <w:t>h:</w:t>
+      </w:r>
+    </w:p>
+    <w:p>
+      <w:pPr>
+        <w:ind w:firstLine="708"/>
+        <w:jc w:val="both"/>
+      </w:pPr>
+      <w:r>
+        <w:t xml:space="preserve">Afin de visualiser l'entrainement un Callback a été mis en place pour extraire une </w:t>
+      </w:r>
+      <w:r>
+        <w:t>prédiction</w:t>
+      </w:r>
+      <w:bookmarkStart w:id="75" w:name="_GoBack"/>
+      <w:bookmarkEnd w:id="75"/>
+      <w:r>
+        <w:t xml:space="preserve"> pour un set d'images à chaque </w:t>
+      </w:r>
+      <w:proofErr w:type="spellStart"/>
+      <w:r>
+        <w:t>Epoch</w:t>
+      </w:r>
+      <w:proofErr w:type="spellEnd"/>
+      <w:r>
+        <w:t xml:space="preserve"> et générer à la fin un </w:t>
+      </w:r>
+      <w:proofErr w:type="spellStart"/>
+      <w:r>
+        <w:t>gif</w:t>
+      </w:r>
+      <w:proofErr w:type="spellEnd"/>
+      <w:r>
+        <w:t xml:space="preserve">. Cela permet de visualiser l'apprentissage du modèle. </w:t>
+      </w:r>
+    </w:p>
+    <w:p>
+      <w:pPr>
+        <w:ind w:firstLine="708"/>
+        <w:jc w:val="both"/>
+      </w:pPr>
+      <w:r>
+        <w:t xml:space="preserve">Par la suite, il a fallu refaire quelques bout de code pour pouvoir </w:t>
+      </w:r>
+      <w:proofErr w:type="spellStart"/>
+      <w:r>
+        <w:t>re-dimensionner</w:t>
+      </w:r>
+      <w:proofErr w:type="spellEnd"/>
+      <w:r>
+        <w:t xml:space="preserve"> dans la taille initiale les images. Par la suite, sur les images, </w:t>
+      </w:r>
+      <w:proofErr w:type="gramStart"/>
+      <w:r>
+        <w:t xml:space="preserve">le </w:t>
+      </w:r>
+      <w:proofErr w:type="spellStart"/>
+      <w:r>
+        <w:t>IoU</w:t>
+      </w:r>
+      <w:proofErr w:type="spellEnd"/>
+      <w:proofErr w:type="gramEnd"/>
+      <w:r>
+        <w:t xml:space="preserve"> a été mis en place afin d'évaluer les résultats. Ceux-ci sont étranges car beaucoup plus haut que ce qui est actuellement le top sur </w:t>
+      </w:r>
+      <w:proofErr w:type="spellStart"/>
+      <w:r>
+        <w:t>Kaggle</w:t>
+      </w:r>
+      <w:proofErr w:type="spellEnd"/>
+      <w:r>
+        <w:t>.</w:t>
+      </w:r>
+    </w:p>
+    <w:p>
+      <w:pPr>
+        <w:ind w:firstLine="708"/>
+        <w:jc w:val="both"/>
+      </w:pPr>
+      <w:r>
+        <w:t xml:space="preserve">L'objectif de demain est donc de faire un script permettant de faire la </w:t>
+      </w:r>
+      <w:proofErr w:type="spellStart"/>
+      <w:r>
+        <w:t>submission</w:t>
+      </w:r>
+      <w:proofErr w:type="spellEnd"/>
+      <w:r>
+        <w:t xml:space="preserve"> pour avoir</w:t>
+      </w:r>
+      <w:r>
+        <w:t xml:space="preserve"> une première idée du résultat.</w:t>
+      </w:r>
+    </w:p>
+    <w:p>
+      <w:pPr>
+        <w:pStyle w:val="Titre3"/>
+      </w:pPr>
+      <w:bookmarkStart w:id="76" w:name="_Toc503979034"/>
       <w:r>
         <w:t xml:space="preserve">Temps de travail : </w:t>
       </w:r>
       <w:r>
-        <w:t>31</w:t>
-      </w:r>
-      <w:r>
-        <w:t>7</w:t>
-      </w:r>
-      <w:bookmarkStart w:id="76" w:name="_GoBack"/>
+        <w:t>340</w:t>
+      </w:r>
+      <w:r>
+        <w:t xml:space="preserve"> </w:t>
+      </w:r>
+      <w:r>
+        <w:t>h</w:t>
+      </w:r>
       <w:bookmarkEnd w:id="76"/>
-      <w:r>
-        <w:t>h</w:t>
-      </w:r>
-      <w:bookmarkEnd w:id="75"/>
     </w:p>
     <w:p/>
     <w:sectPr>
@@ -9998,7 +11867,7 @@
 </file>
 
 <file path=customXml/itemProps1.xml><?xml version="1.0" encoding="utf-8"?>
-<ds:datastoreItem xmlns:ds="http://schemas.openxmlformats.org/officeDocument/2006/customXml" ds:itemID="{10FAF125-90B6-4DA2-B6E9-85647DF427B2}">
+<ds:datastoreItem xmlns:ds="http://schemas.openxmlformats.org/officeDocument/2006/customXml" ds:itemID="{520C80C1-CB60-465A-9D5A-08E22BA86712}">
   <ds:schemaRefs>
     <ds:schemaRef ds:uri="http://schemas.openxmlformats.org/officeDocument/2006/bibliography"/>
   </ds:schemaRefs>

</xml_diff>

<commit_message>
ajout du jour 80
</commit_message>
<xml_diff>
--- a/Journal de suivi.docx
+++ b/Journal de suivi.docx
@@ -10523,58 +10523,196 @@
         <w:pStyle w:val="Titre3"/>
       </w:pPr>
       <w:r>
-        <w:t>Jour 7</w:t>
-      </w:r>
-      <w:r>
-        <w:t>9</w:t>
+        <w:t>Jour 79 (22/01/18) – Durée travail 3h:</w:t>
+      </w:r>
+    </w:p>
+    <w:p>
+      <w:pPr>
+        <w:ind w:firstLine="708"/>
+        <w:jc w:val="both"/>
+      </w:pPr>
+      <w:r>
+        <w:t xml:space="preserve">Afin de visualiser l'entrainement un Callback a été mis en place pour extraire une </w:t>
+      </w:r>
+      <w:r>
+        <w:t>prédiction</w:t>
+      </w:r>
+      <w:r>
+        <w:t xml:space="preserve"> pour un set d'images à chaque </w:t>
+      </w:r>
+      <w:proofErr w:type="spellStart"/>
+      <w:r>
+        <w:t>Epoch</w:t>
+      </w:r>
+      <w:proofErr w:type="spellEnd"/>
+      <w:r>
+        <w:t xml:space="preserve"> et générer à la fin un </w:t>
+      </w:r>
+      <w:proofErr w:type="spellStart"/>
+      <w:r>
+        <w:t>gif</w:t>
+      </w:r>
+      <w:proofErr w:type="spellEnd"/>
+      <w:r>
+        <w:t xml:space="preserve">. Cela permet de visualiser l'apprentissage du modèle. </w:t>
+      </w:r>
+    </w:p>
+    <w:p>
+      <w:pPr>
+        <w:ind w:firstLine="708"/>
+        <w:jc w:val="both"/>
+      </w:pPr>
+      <w:r>
+        <w:t xml:space="preserve">Par la suite, il a fallu refaire quelques bout de code pour pouvoir </w:t>
+      </w:r>
+      <w:proofErr w:type="spellStart"/>
+      <w:r>
+        <w:t>re-dimensionner</w:t>
+      </w:r>
+      <w:proofErr w:type="spellEnd"/>
+      <w:r>
+        <w:t xml:space="preserve"> dans la taille initiale les images. Par la suite, sur les images, </w:t>
+      </w:r>
+      <w:proofErr w:type="gramStart"/>
+      <w:r>
+        <w:t xml:space="preserve">le </w:t>
+      </w:r>
+      <w:proofErr w:type="spellStart"/>
+      <w:r>
+        <w:t>IoU</w:t>
+      </w:r>
+      <w:proofErr w:type="spellEnd"/>
+      <w:proofErr w:type="gramEnd"/>
+      <w:r>
+        <w:t xml:space="preserve"> a été mis en place afin d'évaluer les résultats. Ceux-ci sont étranges car beaucoup plus haut que ce qui est actuellement le top sur </w:t>
+      </w:r>
+      <w:proofErr w:type="spellStart"/>
+      <w:r>
+        <w:t>Kaggle</w:t>
+      </w:r>
+      <w:proofErr w:type="spellEnd"/>
+      <w:r>
+        <w:t>.</w:t>
+      </w:r>
+    </w:p>
+    <w:p>
+      <w:pPr>
+        <w:ind w:firstLine="708"/>
+        <w:jc w:val="both"/>
+      </w:pPr>
+      <w:r>
+        <w:t xml:space="preserve">L'objectif de demain est donc de faire un script permettant de faire la </w:t>
+      </w:r>
+      <w:proofErr w:type="spellStart"/>
+      <w:r>
+        <w:t>submission</w:t>
+      </w:r>
+      <w:proofErr w:type="spellEnd"/>
+      <w:r>
+        <w:t xml:space="preserve"> pour avoir</w:t>
+      </w:r>
+      <w:r>
+        <w:t xml:space="preserve"> une première idée du résultat.</w:t>
+      </w:r>
+    </w:p>
+    <w:p>
+      <w:pPr>
+        <w:pStyle w:val="Titre3"/>
+      </w:pPr>
+      <w:r>
+        <w:t xml:space="preserve">Jour </w:t>
+      </w:r>
+      <w:r>
+        <w:t>80</w:t>
       </w:r>
       <w:r>
         <w:t xml:space="preserve"> (2</w:t>
       </w:r>
       <w:r>
+        <w:t>3</w:t>
+      </w:r>
+      <w:r>
+        <w:t xml:space="preserve">/01/18) – Durée travail </w:t>
+      </w:r>
+      <w:r>
         <w:t>2</w:t>
       </w:r>
       <w:r>
-        <w:t xml:space="preserve">/01/18) – Durée travail </w:t>
-      </w:r>
-      <w:r>
-        <w:t>3</w:t>
-      </w:r>
-      <w:r>
         <w:t>h:</w:t>
       </w:r>
     </w:p>
     <w:p>
-      <w:pPr>
-        <w:ind w:firstLine="708"/>
-        <w:jc w:val="both"/>
-      </w:pPr>
-      <w:r>
-        <w:t xml:space="preserve">Afin de visualiser l'entrainement un Callback a été mis en place pour extraire une </w:t>
-      </w:r>
-      <w:r>
-        <w:t>prédiction</w:t>
+      <w:r>
+        <w:tab/>
+        <w:t xml:space="preserve">Un second modèle de test a été fait. L'idée était juste de </w:t>
+      </w:r>
+      <w:proofErr w:type="spellStart"/>
+      <w:r>
+        <w:t>binarizer</w:t>
+      </w:r>
+      <w:proofErr w:type="spellEnd"/>
+      <w:r>
+        <w:t xml:space="preserve"> l'image en fonction d'un seuil. En ajustant le seuil, j'ai trouvé un bon paramètre et j'ai ensuite préparé une </w:t>
+      </w:r>
+      <w:proofErr w:type="spellStart"/>
+      <w:r>
+        <w:t>submission</w:t>
+      </w:r>
+      <w:proofErr w:type="spellEnd"/>
+      <w:r>
+        <w:t xml:space="preserve">. </w:t>
+      </w:r>
+    </w:p>
+    <w:p>
+      <w:r>
+        <w:tab/>
+        <w:t xml:space="preserve">C'est la préparation de la </w:t>
+      </w:r>
+      <w:proofErr w:type="spellStart"/>
+      <w:r>
+        <w:t>submission</w:t>
+      </w:r>
+      <w:proofErr w:type="spellEnd"/>
+      <w:r>
+        <w:t xml:space="preserve"> qui a été plus complexe. En effet il fallait extraire dans un 1</w:t>
+      </w:r>
+      <w:r>
+        <w:rPr>
+          <w:vertAlign w:val="superscript"/>
+        </w:rPr>
+        <w:t>er</w:t>
+      </w:r>
+      <w:r>
+        <w:t xml:space="preserve"> temps chaque </w:t>
+      </w:r>
+      <w:proofErr w:type="spellStart"/>
+      <w:r>
+        <w:t>sous-m</w:t>
       </w:r>
       <w:bookmarkStart w:id="75" w:name="_GoBack"/>
       <w:bookmarkEnd w:id="75"/>
       <w:r>
-        <w:t xml:space="preserve"> pour un set d'images à chaque </w:t>
-      </w:r>
-      <w:proofErr w:type="spellStart"/>
-      <w:r>
-        <w:t>Epoch</w:t>
-      </w:r>
-      <w:proofErr w:type="spellEnd"/>
-      <w:r>
-        <w:t xml:space="preserve"> et générer à la fin un </w:t>
-      </w:r>
-      <w:proofErr w:type="spellStart"/>
-      <w:r>
-        <w:t>gif</w:t>
-      </w:r>
-      <w:proofErr w:type="spellEnd"/>
-      <w:r>
-        <w:t xml:space="preserve">. Cela permet de visualiser l'apprentissage du modèle. </w:t>
+        <w:t>asque</w:t>
+      </w:r>
+      <w:proofErr w:type="spellEnd"/>
+      <w:r>
+        <w:t xml:space="preserve"> du </w:t>
+      </w:r>
+      <w:proofErr w:type="spellStart"/>
+      <w:r>
+        <w:t>mask</w:t>
+      </w:r>
+      <w:proofErr w:type="spellEnd"/>
+      <w:r>
+        <w:t xml:space="preserve"> principal et </w:t>
+      </w:r>
+      <w:proofErr w:type="spellStart"/>
+      <w:r>
+        <w:t>ca</w:t>
+      </w:r>
+      <w:proofErr w:type="spellEnd"/>
+      <w:r>
+        <w:t xml:space="preserve"> c'est pas simple… Par la suite l'encodage a été fait et le résultat "correct" pour un modèle si simple.</w:t>
       </w:r>
     </w:p>
     <w:p>
@@ -10582,58 +10720,6 @@
         <w:ind w:firstLine="708"/>
         <w:jc w:val="both"/>
       </w:pPr>
-      <w:r>
-        <w:t xml:space="preserve">Par la suite, il a fallu refaire quelques bout de code pour pouvoir </w:t>
-      </w:r>
-      <w:proofErr w:type="spellStart"/>
-      <w:r>
-        <w:t>re-dimensionner</w:t>
-      </w:r>
-      <w:proofErr w:type="spellEnd"/>
-      <w:r>
-        <w:t xml:space="preserve"> dans la taille initiale les images. Par la suite, sur les images, </w:t>
-      </w:r>
-      <w:proofErr w:type="gramStart"/>
-      <w:r>
-        <w:t xml:space="preserve">le </w:t>
-      </w:r>
-      <w:proofErr w:type="spellStart"/>
-      <w:r>
-        <w:t>IoU</w:t>
-      </w:r>
-      <w:proofErr w:type="spellEnd"/>
-      <w:proofErr w:type="gramEnd"/>
-      <w:r>
-        <w:t xml:space="preserve"> a été mis en place afin d'évaluer les résultats. Ceux-ci sont étranges car beaucoup plus haut que ce qui est actuellement le top sur </w:t>
-      </w:r>
-      <w:proofErr w:type="spellStart"/>
-      <w:r>
-        <w:t>Kaggle</w:t>
-      </w:r>
-      <w:proofErr w:type="spellEnd"/>
-      <w:r>
-        <w:t>.</w:t>
-      </w:r>
-    </w:p>
-    <w:p>
-      <w:pPr>
-        <w:ind w:firstLine="708"/>
-        <w:jc w:val="both"/>
-      </w:pPr>
-      <w:r>
-        <w:t xml:space="preserve">L'objectif de demain est donc de faire un script permettant de faire la </w:t>
-      </w:r>
-      <w:proofErr w:type="spellStart"/>
-      <w:r>
-        <w:t>submission</w:t>
-      </w:r>
-      <w:proofErr w:type="spellEnd"/>
-      <w:r>
-        <w:t xml:space="preserve"> pour avoir</w:t>
-      </w:r>
-      <w:r>
-        <w:t xml:space="preserve"> une première idée du résultat.</w:t>
-      </w:r>
     </w:p>
     <w:p>
       <w:pPr>
@@ -10644,7 +10730,10 @@
         <w:t xml:space="preserve">Temps de travail : </w:t>
       </w:r>
       <w:r>
-        <w:t>340</w:t>
+        <w:t>34</w:t>
+      </w:r>
+      <w:r>
+        <w:t>2</w:t>
       </w:r>
       <w:r>
         <w:t xml:space="preserve"> </w:t>
@@ -11867,7 +11956,7 @@
 </file>
 
 <file path=customXml/itemProps1.xml><?xml version="1.0" encoding="utf-8"?>
-<ds:datastoreItem xmlns:ds="http://schemas.openxmlformats.org/officeDocument/2006/customXml" ds:itemID="{520C80C1-CB60-465A-9D5A-08E22BA86712}">
+<ds:datastoreItem xmlns:ds="http://schemas.openxmlformats.org/officeDocument/2006/customXml" ds:itemID="{376A71A7-DC46-40FB-AA62-A1AFBB8204F3}">
   <ds:schemaRefs>
     <ds:schemaRef ds:uri="http://schemas.openxmlformats.org/officeDocument/2006/bibliography"/>
   </ds:schemaRefs>

</xml_diff>

<commit_message>
ajout du jour 81 - 82
</commit_message>
<xml_diff>
--- a/Journal de suivi.docx
+++ b/Journal de suivi.docx
@@ -39,8 +39,6 @@
           <w:r>
             <w:t>Contenu</w:t>
           </w:r>
-          <w:bookmarkStart w:id="1" w:name="_GoBack"/>
-          <w:bookmarkEnd w:id="1"/>
         </w:p>
         <w:p>
           <w:pPr>
@@ -5820,7 +5818,7 @@
       <w:pPr>
         <w:pStyle w:val="Titre3"/>
       </w:pPr>
-      <w:bookmarkStart w:id="2" w:name="_Toc504498843"/>
+      <w:bookmarkStart w:id="1" w:name="_Toc504498843"/>
       <w:r>
         <w:lastRenderedPageBreak/>
         <w:t>Jour 1 (01/11/17)</w:t>
@@ -5837,7 +5835,7 @@
       <w:r>
         <w:t>:</w:t>
       </w:r>
-      <w:bookmarkEnd w:id="2"/>
+      <w:bookmarkEnd w:id="1"/>
     </w:p>
     <w:p>
       <w:pPr>
@@ -5931,7 +5929,7 @@
       <w:pPr>
         <w:pStyle w:val="Titre3"/>
       </w:pPr>
-      <w:bookmarkStart w:id="3" w:name="_Toc504498844"/>
+      <w:bookmarkStart w:id="2" w:name="_Toc504498844"/>
       <w:r>
         <w:t>Jour 2 (02/11/17)</w:t>
       </w:r>
@@ -5941,7 +5939,7 @@
       <w:r>
         <w:t>:</w:t>
       </w:r>
-      <w:bookmarkEnd w:id="3"/>
+      <w:bookmarkEnd w:id="2"/>
     </w:p>
     <w:p>
       <w:pPr>
@@ -6053,10 +6051,202 @@
       <w:pPr>
         <w:pStyle w:val="Titre3"/>
       </w:pPr>
-      <w:bookmarkStart w:id="4" w:name="_Toc504498845"/>
+      <w:bookmarkStart w:id="3" w:name="_Toc504498845"/>
       <w:r>
         <w:t>Jour 3 (03/11/17) – Durée travail env. 13h:</w:t>
       </w:r>
+      <w:bookmarkEnd w:id="3"/>
+    </w:p>
+    <w:p>
+      <w:pPr>
+        <w:jc w:val="both"/>
+      </w:pPr>
+      <w:r>
+        <w:tab/>
+        <w:t xml:space="preserve">Pour les 2 colonnes à problème, je décide dans un premier temps d'utiliser le LabelEncoder. L'objectif étant d'avoir "un premier jet" pour tester les modèles. Je l'applique donc sur chaque </w:t>
+      </w:r>
+      <w:r>
+        <w:t>colonne</w:t>
+      </w:r>
+      <w:r>
+        <w:t xml:space="preserve"> de type texte et teste le Kmeans, PCA et TSNE.</w:t>
+      </w:r>
+      <w:r>
+        <w:t xml:space="preserve"> Peu importe le nombre de cluster, le </w:t>
+      </w:r>
+      <w:r>
+        <w:t>résultat</w:t>
+      </w:r>
+      <w:r>
+        <w:t xml:space="preserve"> du kmeans ne me semble pas terrible visuellement. Si je regarde la liste </w:t>
+      </w:r>
+      <w:r>
+        <w:t>des films</w:t>
+      </w:r>
+      <w:r>
+        <w:t xml:space="preserve"> pour chaque cluster, je trouve difficilement du sens au classement. Quant au PCA, si je réduis trop les dimensions, je n'explique qu'environ 30% de la variance, le </w:t>
+      </w:r>
+      <w:r>
+        <w:t>résultat</w:t>
+      </w:r>
+      <w:r>
+        <w:t xml:space="preserve"> est donc d'autant plus mauvais. Je teste donc le TSNE. Je regarde par distance euclidienne les points les plus </w:t>
+      </w:r>
+      <w:r>
+        <w:t>proches</w:t>
+      </w:r>
+      <w:r>
+        <w:t xml:space="preserve"> du film choisi et je commence </w:t>
+      </w:r>
+      <w:r>
+        <w:t>à</w:t>
+      </w:r>
+      <w:r>
+        <w:t xml:space="preserve"> voir une </w:t>
+      </w:r>
+      <w:r>
+        <w:t>corrélation</w:t>
+      </w:r>
+      <w:r>
+        <w:t xml:space="preserve"> (par exemple si je visualise un des Pirate des </w:t>
+      </w:r>
+      <w:r>
+        <w:t>Caraïbes</w:t>
+      </w:r>
+      <w:r>
+        <w:t xml:space="preserve">, il me </w:t>
+      </w:r>
+      <w:r>
+        <w:t>propose</w:t>
+      </w:r>
+      <w:r>
+        <w:t xml:space="preserve"> de voir une partie des autres). Je </w:t>
+      </w:r>
+      <w:r>
+        <w:t>décide</w:t>
+      </w:r>
+      <w:r>
+        <w:t xml:space="preserve"> donc d'améliorer mon nettoyage de données. Pour ce faire, je </w:t>
+      </w:r>
+      <w:r>
+        <w:t>décide</w:t>
+      </w:r>
+      <w:r>
+        <w:t xml:space="preserve"> de compter </w:t>
+      </w:r>
+      <w:r>
+        <w:t>les occurrences</w:t>
+      </w:r>
+      <w:r>
+        <w:t xml:space="preserve"> de chaque type de film ainsi que de chaque </w:t>
+      </w:r>
+      <w:r>
+        <w:t>acteur</w:t>
+      </w:r>
+      <w:r>
+        <w:t xml:space="preserve"> et les encoder par leur nombre d'occurrence. Mon objectif </w:t>
+      </w:r>
+      <w:r>
+        <w:t>étant</w:t>
+      </w:r>
+      <w:r>
+        <w:t xml:space="preserve"> d'avoir les acteurs qui jouent beaucoup assez proche. En effet le LabelEncoder pour donner le Label 1 à </w:t>
+      </w:r>
+      <w:r>
+        <w:t>Johnny Dep</w:t>
+      </w:r>
+      <w:r>
+        <w:t xml:space="preserve">p et 55 à Orlando Bloom. De ce fait la distance entre ces 2 acteurs sera grand et donc illogique. Par contre tous </w:t>
+      </w:r>
+      <w:r>
+        <w:t>l'acteur</w:t>
+      </w:r>
+      <w:r>
+        <w:t xml:space="preserve"> ayant joué dans 1 seul films, auront le même label et seront donc proche (cela pour permettre au fan de film peu connu d'avoir des choix de film peu connus aussi). J'applique la même méthode sur le type de film. </w:t>
+      </w:r>
+    </w:p>
+    <w:p>
+      <w:pPr>
+        <w:jc w:val="both"/>
+      </w:pPr>
+      <w:r>
+        <w:tab/>
+        <w:t xml:space="preserve"> Là les résultats sont meilleurs, le PCA peut expliquer 60% de la variance en 10 dimensions, le K-means commence </w:t>
+      </w:r>
+      <w:r>
+        <w:t>à</w:t>
+      </w:r>
+      <w:r>
+        <w:t xml:space="preserve"> classer les films par catégorie mais ses </w:t>
+      </w:r>
+      <w:r>
+        <w:t>résultats</w:t>
+      </w:r>
+      <w:r>
+        <w:t xml:space="preserve"> ne sont pas fameux. Quant au TSNE, il réussit très bien. Je reste donc sur ce modèle, génère un dataset de production avec juste les données utilise et leurs positions afin de faire le site. </w:t>
+      </w:r>
+    </w:p>
+    <w:p>
+      <w:pPr>
+        <w:jc w:val="both"/>
+      </w:pPr>
+      <w:r>
+        <w:tab/>
+        <w:t xml:space="preserve">Ayant déjà codé des sites, j'ai juste </w:t>
+      </w:r>
+      <w:r>
+        <w:t>à</w:t>
+      </w:r>
+      <w:r>
+        <w:t xml:space="preserve"> reprendre le cours de Flask sur OC et cela avance plutôt bien. J'ai </w:t>
+      </w:r>
+      <w:r>
+        <w:t>fait</w:t>
+      </w:r>
+      <w:r>
+        <w:t xml:space="preserve"> une petite page d'</w:t>
+      </w:r>
+      <w:r>
+        <w:t>accueil</w:t>
+      </w:r>
+      <w:r>
+        <w:t xml:space="preserve"> ou l'on </w:t>
+      </w:r>
+      <w:r>
+        <w:t>peut</w:t>
+      </w:r>
+      <w:r>
+        <w:t xml:space="preserve"> entrer l'ID du film ou une liste </w:t>
+      </w:r>
+      <w:r>
+        <w:t>déroulante</w:t>
+      </w:r>
+      <w:r>
+        <w:t xml:space="preserve"> avec </w:t>
+      </w:r>
+      <w:r>
+        <w:t>tous</w:t>
+      </w:r>
+      <w:r>
+        <w:t xml:space="preserve"> les titres dans l'ordre, lors de la validation, celui-ci affiche 5 autres film similaire avec diverses info (date de sortie, acteurs, etc...). Je m'arrête donc là pour aujourd'hui.</w:t>
+      </w:r>
+    </w:p>
+    <w:p>
+      <w:pPr>
+        <w:jc w:val="both"/>
+      </w:pPr>
+      <w:r>
+        <w:t>Au passage, j'ai contacté ce jour mon mentor pour avoir un premier rendez-vous.</w:t>
+      </w:r>
+    </w:p>
+    <w:p>
+      <w:pPr>
+        <w:pStyle w:val="Titre3"/>
+      </w:pPr>
+      <w:bookmarkStart w:id="4" w:name="_Toc504498846"/>
+      <w:r>
+        <w:t>Jour 4 (04/11/17) – Durée travail env. 10h:</w:t>
+      </w:r>
       <w:bookmarkEnd w:id="4"/>
     </w:p>
     <w:p>
@@ -6065,430 +6255,238 @@
       </w:pPr>
       <w:r>
         <w:tab/>
-        <w:t xml:space="preserve">Pour les 2 colonnes à problème, je décide dans un premier temps d'utiliser le LabelEncoder. L'objectif étant d'avoir "un premier jet" pour tester les modèles. Je l'applique donc sur chaque </w:t>
-      </w:r>
-      <w:r>
-        <w:t>colonne</w:t>
-      </w:r>
-      <w:r>
-        <w:t xml:space="preserve"> de type texte et teste le Kmeans, PCA et TSNE.</w:t>
-      </w:r>
-      <w:r>
-        <w:t xml:space="preserve"> Peu importe le nombre de cluster, le </w:t>
-      </w:r>
-      <w:r>
-        <w:t>résultat</w:t>
-      </w:r>
-      <w:r>
-        <w:t xml:space="preserve"> du kmeans ne me semble pas terrible visuellement. Si je regarde la liste </w:t>
-      </w:r>
-      <w:r>
-        <w:t>des films</w:t>
-      </w:r>
-      <w:r>
-        <w:t xml:space="preserve"> pour chaque cluster, je trouve difficilement du sens au classement. Quant au PCA, si je réduis trop les dimensions, je n'explique qu'environ 30% de la variance, le </w:t>
-      </w:r>
-      <w:r>
-        <w:t>résultat</w:t>
-      </w:r>
-      <w:r>
-        <w:t xml:space="preserve"> est donc d'autant plus mauvais. Je teste donc le TSNE. Je regarde par distance euclidienne les points les plus </w:t>
-      </w:r>
-      <w:r>
-        <w:t>proches</w:t>
-      </w:r>
-      <w:r>
-        <w:t xml:space="preserve"> du film choisi et je commence </w:t>
+        <w:t xml:space="preserve">Etant en attentes d'informations avec mon tuteur sur le projet n°2 et le projet n°3 étant démarré, je commence plus doucement le projet 4. Celui-ci s'appuie sur 2.8 go de données assez cleané avec pour objectif de mettre en place un modèle linéaire. Les données sur ce dataset sont propres, il ne manque pas de points, il n'y a pas outliers donc on passe assez rapidement à de l'exploration. Avant cela il faut juste se débarrasser </w:t>
+      </w:r>
+      <w:r>
+        <w:t>apriori</w:t>
+      </w:r>
+      <w:r>
+        <w:t xml:space="preserve"> des features inutiles/ imprévisible. Pour certaines cela est évident à la description de la feature sur le site pour d'autres, cela a été décidé basé sur l'exploration. Au départ tout s'est fait sur un seul moins pour </w:t>
+      </w:r>
+      <w:r>
+        <w:t>accélérer</w:t>
+      </w:r>
+      <w:r>
+        <w:t xml:space="preserve"> le processus et une fois fini, un script propre a été fait pour fusionner les dataset et faire le cleaning d'un coup. A cause de bug sur le dataset d'avril un peu de temps a été perdu lors de l'exploration mais globalement tout s'est bien passé. Le passage au modèle quant </w:t>
       </w:r>
       <w:r>
         <w:t>à</w:t>
       </w:r>
       <w:r>
-        <w:t xml:space="preserve"> voir une </w:t>
-      </w:r>
-      <w:r>
-        <w:t>corrélation</w:t>
-      </w:r>
-      <w:r>
-        <w:t xml:space="preserve"> (par exemple si je visualise un des Pirate des </w:t>
-      </w:r>
-      <w:r>
-        <w:t>Caraïbes</w:t>
-      </w:r>
-      <w:r>
-        <w:t xml:space="preserve">, il me </w:t>
-      </w:r>
-      <w:r>
-        <w:t>propose</w:t>
-      </w:r>
-      <w:r>
-        <w:t xml:space="preserve"> de voir une partie des autres). Je </w:t>
-      </w:r>
-      <w:r>
-        <w:t>décide</w:t>
-      </w:r>
-      <w:r>
-        <w:t xml:space="preserve"> donc d'améliorer mon nettoyage de données. Pour ce faire, je </w:t>
-      </w:r>
-      <w:r>
-        <w:t>décide</w:t>
-      </w:r>
-      <w:r>
-        <w:t xml:space="preserve"> de compter </w:t>
-      </w:r>
-      <w:r>
-        <w:t>les occurrences</w:t>
-      </w:r>
-      <w:r>
-        <w:t xml:space="preserve"> de chaque type de film ainsi que de chaque </w:t>
-      </w:r>
-      <w:r>
-        <w:t>acteur</w:t>
-      </w:r>
-      <w:r>
-        <w:t xml:space="preserve"> et les encoder par leur nombre d'occurrence. Mon objectif </w:t>
-      </w:r>
-      <w:r>
-        <w:t>étant</w:t>
-      </w:r>
-      <w:r>
-        <w:t xml:space="preserve"> d'avoir les acteurs qui jouent beaucoup assez proche. En effet le LabelEncoder pour donner le Label 1 à </w:t>
-      </w:r>
-      <w:r>
-        <w:t>Johnny Dep</w:t>
-      </w:r>
-      <w:r>
-        <w:t xml:space="preserve">p et 55 à Orlando Bloom. De ce fait la distance entre ces 2 acteurs sera grand et donc illogique. Par contre tous </w:t>
-      </w:r>
-      <w:r>
-        <w:t>l'acteur</w:t>
-      </w:r>
-      <w:r>
-        <w:t xml:space="preserve"> ayant joué dans 1 seul films, auront le même label et seront donc proche (cela pour permettre au fan de film peu connu d'avoir des choix de film peu connus aussi). J'applique la même méthode sur le type de film. </w:t>
-      </w:r>
-    </w:p>
-    <w:p>
-      <w:pPr>
-        <w:jc w:val="both"/>
-      </w:pPr>
-      <w:r>
-        <w:tab/>
-        <w:t xml:space="preserve"> Là les résultats sont meilleurs, le PCA peut expliquer 60% de la variance en 10 dimensions, le K-means commence </w:t>
+        <w:t xml:space="preserve"> lui pose beaucoup plus de soucis.</w:t>
+      </w:r>
+    </w:p>
+    <w:p>
+      <w:pPr>
+        <w:jc w:val="both"/>
+      </w:pPr>
+      <w:r>
+        <w:lastRenderedPageBreak/>
+        <w:tab/>
+        <w:t xml:space="preserve">En effet, si on veut pouvoir prédire le retard, on a besoin des données prédictible (date, </w:t>
+      </w:r>
+      <w:r>
+        <w:t>aéroport</w:t>
+      </w:r>
+      <w:r>
+        <w:t xml:space="preserve"> de </w:t>
+      </w:r>
+      <w:r>
+        <w:t>départ</w:t>
+      </w:r>
+      <w:r>
+        <w:t xml:space="preserve">, </w:t>
+      </w:r>
+      <w:r>
+        <w:t>aéroport</w:t>
+      </w:r>
+      <w:r>
+        <w:t xml:space="preserve"> d'arrivé, compagnie, …) le problème c'est que le retard n'est aucunement linéaire avec ces features (il y a plus de retard en journée, plus le lundi et vendredi que le reste de la semaine, plus en été que le reste de l'année et variable en fonction des </w:t>
+      </w:r>
+      <w:r>
+        <w:t>aéroports</w:t>
+      </w:r>
+      <w:r>
+        <w:t xml:space="preserve">). Une solution connue pour ce problème est de faire un One Hot Encoder sur </w:t>
+      </w:r>
+      <w:r>
+        <w:t xml:space="preserve">celle-ci. Bien que l'on ait 5m de points de données, on a peu de risque du </w:t>
+      </w:r>
+      <w:r>
+        <w:t>fléau</w:t>
+      </w:r>
+      <w:r>
+        <w:t xml:space="preserve"> de la dimensionnalité mais le problème c'est que cela ne passe pas en mémoire. Je vais donc devoir en discuter avec mon mentor car je sèche.</w:t>
+      </w:r>
+    </w:p>
+    <w:p>
+      <w:pPr>
+        <w:jc w:val="both"/>
+      </w:pPr>
+      <w:r>
+        <w:tab/>
+        <w:t xml:space="preserve">Je profite donc de ce </w:t>
+      </w:r>
+      <w:r>
+        <w:t>blocage</w:t>
+      </w:r>
+      <w:r>
+        <w:t xml:space="preserve"> pour commencer la veille thématique. Dans 1 premier temps, je cherche un sujet. Je pensais parler des Enpsulated networks ou du </w:t>
+      </w:r>
+      <w:r>
+        <w:t>S</w:t>
+      </w:r>
+      <w:r>
+        <w:t xml:space="preserve">ynthetic </w:t>
+      </w:r>
+      <w:r>
+        <w:t>G</w:t>
+      </w:r>
+      <w:r>
+        <w:t xml:space="preserve">radient mais il sera difficile de faire 3 </w:t>
+      </w:r>
+      <w:r>
+        <w:t>exemples</w:t>
+      </w:r>
+      <w:r>
+        <w:t xml:space="preserve"> dessus. Ne voulant pas parcourir des sujets déjà vu dans les cours, je décide de partir sur les Recurrent Neural Network. Ceux-ci sont d'actualité avec Siri/Google Home et tous les outils de reconnaissance vocale donc je trouve que c'est un bon sujet. Cela commence par de la recherche sur les différentes cellules (Simple RNN, LSTM, GRU, QRNN). </w:t>
+      </w:r>
+      <w:r>
+        <w:t>C'est là-dessus que ma journée va s'achever.</w:t>
+      </w:r>
+    </w:p>
+    <w:p>
+      <w:pPr>
+        <w:pStyle w:val="Titre3"/>
+      </w:pPr>
+      <w:bookmarkStart w:id="5" w:name="_Toc504498847"/>
+      <w:r>
+        <w:t>Jour 5 (05/11/17) – Durée travail env. 2h:</w:t>
+      </w:r>
+      <w:bookmarkEnd w:id="5"/>
+    </w:p>
+    <w:p>
+      <w:pPr>
+        <w:jc w:val="both"/>
+      </w:pPr>
+      <w:r>
+        <w:tab/>
+        <w:t xml:space="preserve">Cette journée n'a pas été très productive. J'ai travaillé le matin (6h-14h) et ensuite j'ai </w:t>
+      </w:r>
+      <w:r>
+        <w:t>dû</w:t>
+      </w:r>
+      <w:r>
+        <w:t xml:space="preserve"> changer mes pneus. Additionné </w:t>
       </w:r>
       <w:r>
         <w:t>à</w:t>
       </w:r>
       <w:r>
-        <w:t xml:space="preserve"> classer les films par catégorie mais ses </w:t>
-      </w:r>
-      <w:r>
-        <w:t>résultats</w:t>
-      </w:r>
-      <w:r>
-        <w:t xml:space="preserve"> ne sont pas fameux. Quant au TSNE, il réussit très bien. Je reste donc sur ce modèle, génère un dataset de production avec juste les données utilise et leurs positions afin de faire le site. </w:t>
-      </w:r>
-    </w:p>
-    <w:p>
-      <w:pPr>
-        <w:jc w:val="both"/>
-      </w:pPr>
-      <w:r>
-        <w:tab/>
-        <w:t xml:space="preserve">Ayant déjà codé des sites, j'ai juste </w:t>
+        <w:t xml:space="preserve"> un début de maladie, j'ai juste passé quelques heures à commencer l</w:t>
+      </w:r>
+      <w:r>
+        <w:t>'étude et la</w:t>
+      </w:r>
+      <w:r>
+        <w:t xml:space="preserve"> rédaction de la veille technologique. </w:t>
+      </w:r>
+    </w:p>
+    <w:p>
+      <w:pPr>
+        <w:pStyle w:val="Titre3"/>
+      </w:pPr>
+      <w:bookmarkStart w:id="6" w:name="_Toc504498848"/>
+      <w:r>
+        <w:t>Jour 6</w:t>
+      </w:r>
+      <w:r>
+        <w:t xml:space="preserve"> (0</w:t>
+      </w:r>
+      <w:r>
+        <w:t>6</w:t>
+      </w:r>
+      <w:r>
+        <w:t>/11/17) – Durée travail env. 4h:</w:t>
+      </w:r>
+      <w:bookmarkEnd w:id="6"/>
+    </w:p>
+    <w:p>
+      <w:pPr>
+        <w:jc w:val="both"/>
+      </w:pPr>
+      <w:r>
+        <w:tab/>
+      </w:r>
+      <w:r>
+        <w:t>Malade, je ne peux donc pas aller au travail et essaye un peu de continuer les projets. Cependant, avec la tête prise ce n'est pas simple. Je continue donc la veille technologique que j'alterne avec quelques petites modifications sur les différents projets déjà commencés. Rien de fabuleux mais tout de même un peu d'avancement.</w:t>
+      </w:r>
+    </w:p>
+    <w:p>
+      <w:pPr>
+        <w:pStyle w:val="Titre3"/>
+      </w:pPr>
+      <w:bookmarkStart w:id="7" w:name="_Toc504498849"/>
+      <w:r>
+        <w:t>Jour 7 (07/11/17) – Durée travail env. 3-4h:</w:t>
+      </w:r>
+      <w:bookmarkEnd w:id="7"/>
+    </w:p>
+    <w:p>
+      <w:pPr>
+        <w:jc w:val="both"/>
+      </w:pPr>
+      <w:r>
+        <w:tab/>
+        <w:t>Toujours malade (conjonctivite), je reste à la maison mais difficile de travailler. Je continue donc tranquillement la veille technologique en passant en revue le modèle du LSTM. Fatigué de lire, je décide de reprendre la compétition Kaggle sur la classification de race de chien que j'avais commencé car elle est utile pour le Projet 8. Je reprends donc la partie de préparation des données ou j'avais bloqué. En fois préparé, je me sers du VGG19 pre-trained dans Keras pour entrainer mon modèle. Je laisse le training 4-5h pour atteindre un résultat de 15% de classification correcte.</w:t>
+      </w:r>
+    </w:p>
+    <w:p>
+      <w:pPr>
+        <w:pStyle w:val="Titre3"/>
+      </w:pPr>
+      <w:bookmarkStart w:id="8" w:name="_Toc504498850"/>
+      <w:r>
+        <w:t xml:space="preserve">Jour </w:t>
+      </w:r>
+      <w:r>
+        <w:t>8</w:t>
+      </w:r>
+      <w:r>
+        <w:t xml:space="preserve"> (0</w:t>
+      </w:r>
+      <w:r>
+        <w:t>8</w:t>
+      </w:r>
+      <w:r>
+        <w:t>/11/17) – Durée travail &lt; 2h:</w:t>
+      </w:r>
+      <w:bookmarkEnd w:id="8"/>
+    </w:p>
+    <w:p>
+      <w:pPr>
+        <w:jc w:val="both"/>
+      </w:pPr>
+      <w:r>
+        <w:tab/>
+        <w:t xml:space="preserve">Ce jour, je me rends compte que mon pre-trained modèle n'a pas été sauvegardé malgré la mise en place de checkpoints si le résultat est meilleur. Mon training n'a donc servi </w:t>
       </w:r>
       <w:r>
         <w:t>à</w:t>
       </w:r>
       <w:r>
-        <w:t xml:space="preserve"> reprendre le cours de Flask sur OC et cela avance plutôt bien. J'ai </w:t>
-      </w:r>
-      <w:r>
-        <w:t>fait</w:t>
-      </w:r>
-      <w:r>
-        <w:t xml:space="preserve"> une petite page d'</w:t>
-      </w:r>
-      <w:r>
-        <w:t>accueil</w:t>
-      </w:r>
-      <w:r>
-        <w:t xml:space="preserve"> ou l'on </w:t>
-      </w:r>
-      <w:r>
-        <w:t>peut</w:t>
-      </w:r>
-      <w:r>
-        <w:t xml:space="preserve"> entrer l'ID du film ou une liste </w:t>
-      </w:r>
-      <w:r>
-        <w:t>déroulante</w:t>
-      </w:r>
-      <w:r>
-        <w:t xml:space="preserve"> avec </w:t>
-      </w:r>
-      <w:r>
-        <w:t>tous</w:t>
-      </w:r>
-      <w:r>
-        <w:t xml:space="preserve"> les titres dans l'ordre, lors de la validation, celui-ci affiche 5 autres film similaire avec diverses info (date de sortie, acteurs, etc...). Je m'arrête donc là pour aujourd'hui.</w:t>
-      </w:r>
-    </w:p>
-    <w:p>
-      <w:pPr>
-        <w:jc w:val="both"/>
-      </w:pPr>
-      <w:r>
-        <w:t>Au passage, j'ai contacté ce jour mon mentor pour avoir un premier rendez-vous.</w:t>
+        <w:t xml:space="preserve"> rien et s'est fait écrasé en fin de la 1ere Epoch… Je cherche donc comment réutiliser mon check point quand je relance le modèle mais sans succès pour l'instant.</w:t>
       </w:r>
     </w:p>
     <w:p>
       <w:pPr>
         <w:pStyle w:val="Titre3"/>
       </w:pPr>
-      <w:bookmarkStart w:id="5" w:name="_Toc504498846"/>
-      <w:r>
-        <w:t>Jour 4 (04/11/17) – Durée travail env. 10h:</w:t>
-      </w:r>
-      <w:bookmarkEnd w:id="5"/>
-    </w:p>
-    <w:p>
-      <w:pPr>
-        <w:jc w:val="both"/>
-      </w:pPr>
-      <w:r>
-        <w:tab/>
-        <w:t xml:space="preserve">Etant en attentes d'informations avec mon tuteur sur le projet n°2 et le projet n°3 étant démarré, je commence plus doucement le projet 4. Celui-ci s'appuie sur 2.8 go de données assez cleané avec pour objectif de mettre en place un modèle linéaire. Les données sur ce dataset sont propres, il ne manque pas de points, il n'y a pas outliers donc on passe assez rapidement à de l'exploration. Avant cela il faut juste se débarrasser </w:t>
-      </w:r>
-      <w:r>
-        <w:t>apriori</w:t>
-      </w:r>
-      <w:r>
-        <w:t xml:space="preserve"> des features inutiles/ imprévisible. Pour certaines cela est évident à la description de la feature sur le site pour d'autres, cela a été décidé basé sur l'exploration. Au départ tout s'est fait sur un seul moins pour </w:t>
-      </w:r>
-      <w:r>
-        <w:t>accélérer</w:t>
-      </w:r>
-      <w:r>
-        <w:t xml:space="preserve"> le processus et une fois fini, un script propre a été fait pour fusionner les dataset et faire le cleaning d'un coup. A cause de bug sur le dataset d'avril un peu de temps a été perdu lors de l'exploration mais globalement tout s'est bien passé. Le passage au modèle quant </w:t>
-      </w:r>
-      <w:r>
-        <w:t>à</w:t>
-      </w:r>
-      <w:r>
-        <w:t xml:space="preserve"> lui pose beaucoup plus de soucis.</w:t>
-      </w:r>
-    </w:p>
-    <w:p>
-      <w:pPr>
-        <w:jc w:val="both"/>
-      </w:pPr>
-      <w:r>
-        <w:lastRenderedPageBreak/>
-        <w:tab/>
-        <w:t xml:space="preserve">En effet, si on veut pouvoir prédire le retard, on a besoin des données prédictible (date, </w:t>
-      </w:r>
-      <w:r>
-        <w:t>aéroport</w:t>
-      </w:r>
-      <w:r>
-        <w:t xml:space="preserve"> de </w:t>
-      </w:r>
-      <w:r>
-        <w:t>départ</w:t>
-      </w:r>
-      <w:r>
-        <w:t xml:space="preserve">, </w:t>
-      </w:r>
-      <w:r>
-        <w:t>aéroport</w:t>
-      </w:r>
-      <w:r>
-        <w:t xml:space="preserve"> d'arrivé, compagnie, …) le problème c'est que le retard n'est aucunement linéaire avec ces features (il y a plus de retard en journée, plus le lundi et vendredi que le reste de la semaine, plus en été que le reste de l'année et variable en fonction des </w:t>
-      </w:r>
-      <w:r>
-        <w:t>aéroports</w:t>
-      </w:r>
-      <w:r>
-        <w:t xml:space="preserve">). Une solution connue pour ce problème est de faire un One Hot Encoder sur </w:t>
-      </w:r>
-      <w:r>
-        <w:t xml:space="preserve">celle-ci. Bien que l'on ait 5m de points de données, on a peu de risque du </w:t>
-      </w:r>
-      <w:r>
-        <w:t>fléau</w:t>
-      </w:r>
-      <w:r>
-        <w:t xml:space="preserve"> de la dimensionnalité mais le problème c'est que cela ne passe pas en mémoire. Je vais donc devoir en discuter avec mon mentor car je sèche.</w:t>
-      </w:r>
-    </w:p>
-    <w:p>
-      <w:pPr>
-        <w:jc w:val="both"/>
-      </w:pPr>
-      <w:r>
-        <w:tab/>
-        <w:t xml:space="preserve">Je profite donc de ce </w:t>
-      </w:r>
-      <w:r>
-        <w:t>blocage</w:t>
-      </w:r>
-      <w:r>
-        <w:t xml:space="preserve"> pour commencer la veille thématique. Dans 1 premier temps, je cherche un sujet. Je pensais parler des Enpsulated networks ou du </w:t>
-      </w:r>
-      <w:r>
-        <w:t>S</w:t>
-      </w:r>
-      <w:r>
-        <w:t xml:space="preserve">ynthetic </w:t>
-      </w:r>
-      <w:r>
-        <w:t>G</w:t>
-      </w:r>
-      <w:r>
-        <w:t xml:space="preserve">radient mais il sera difficile de faire 3 </w:t>
-      </w:r>
-      <w:r>
-        <w:t>exemples</w:t>
-      </w:r>
-      <w:r>
-        <w:t xml:space="preserve"> dessus. Ne voulant pas parcourir des sujets déjà vu dans les cours, je décide de partir sur les Recurrent Neural Network. Ceux-ci sont d'actualité avec Siri/Google Home et tous les outils de reconnaissance vocale donc je trouve que c'est un bon sujet. Cela commence par de la recherche sur les différentes cellules (Simple RNN, LSTM, GRU, QRNN). </w:t>
-      </w:r>
-      <w:r>
-        <w:t>C'est là-dessus que ma journée va s'achever.</w:t>
-      </w:r>
-    </w:p>
-    <w:p>
-      <w:pPr>
-        <w:pStyle w:val="Titre3"/>
-      </w:pPr>
-      <w:bookmarkStart w:id="6" w:name="_Toc504498847"/>
-      <w:r>
-        <w:t>Jour 5 (05/11/17) – Durée travail env. 2h:</w:t>
-      </w:r>
-      <w:bookmarkEnd w:id="6"/>
-    </w:p>
-    <w:p>
-      <w:pPr>
-        <w:jc w:val="both"/>
-      </w:pPr>
-      <w:r>
-        <w:tab/>
-        <w:t xml:space="preserve">Cette journée n'a pas été très productive. J'ai travaillé le matin (6h-14h) et ensuite j'ai </w:t>
-      </w:r>
-      <w:r>
-        <w:t>dû</w:t>
-      </w:r>
-      <w:r>
-        <w:t xml:space="preserve"> changer mes pneus. Additionné </w:t>
-      </w:r>
-      <w:r>
-        <w:t>à</w:t>
-      </w:r>
-      <w:r>
-        <w:t xml:space="preserve"> un début de maladie, j'ai juste passé quelques heures à commencer l</w:t>
-      </w:r>
-      <w:r>
-        <w:t>'étude et la</w:t>
-      </w:r>
-      <w:r>
-        <w:t xml:space="preserve"> rédaction de la veille technologique. </w:t>
-      </w:r>
-    </w:p>
-    <w:p>
-      <w:pPr>
-        <w:pStyle w:val="Titre3"/>
-      </w:pPr>
-      <w:bookmarkStart w:id="7" w:name="_Toc504498848"/>
-      <w:r>
-        <w:t>Jour 6</w:t>
-      </w:r>
-      <w:r>
-        <w:t xml:space="preserve"> (0</w:t>
-      </w:r>
-      <w:r>
-        <w:t>6</w:t>
-      </w:r>
-      <w:r>
-        <w:t>/11/17) – Durée travail env. 4h:</w:t>
-      </w:r>
-      <w:bookmarkEnd w:id="7"/>
-    </w:p>
-    <w:p>
-      <w:pPr>
-        <w:jc w:val="both"/>
-      </w:pPr>
-      <w:r>
-        <w:tab/>
-      </w:r>
-      <w:r>
-        <w:t>Malade, je ne peux donc pas aller au travail et essaye un peu de continuer les projets. Cependant, avec la tête prise ce n'est pas simple. Je continue donc la veille technologique que j'alterne avec quelques petites modifications sur les différents projets déjà commencés. Rien de fabuleux mais tout de même un peu d'avancement.</w:t>
-      </w:r>
-    </w:p>
-    <w:p>
-      <w:pPr>
-        <w:pStyle w:val="Titre3"/>
-      </w:pPr>
-      <w:bookmarkStart w:id="8" w:name="_Toc504498849"/>
-      <w:r>
-        <w:t>Jour 7 (07/11/17) – Durée travail env. 3-4h:</w:t>
-      </w:r>
-      <w:bookmarkEnd w:id="8"/>
-    </w:p>
-    <w:p>
-      <w:pPr>
-        <w:jc w:val="both"/>
-      </w:pPr>
-      <w:r>
-        <w:tab/>
-        <w:t>Toujours malade (conjonctivite), je reste à la maison mais difficile de travailler. Je continue donc tranquillement la veille technologique en passant en revue le modèle du LSTM. Fatigué de lire, je décide de reprendre la compétition Kaggle sur la classification de race de chien que j'avais commencé car elle est utile pour le Projet 8. Je reprends donc la partie de préparation des données ou j'avais bloqué. En fois préparé, je me sers du VGG19 pre-trained dans Keras pour entrainer mon modèle. Je laisse le training 4-5h pour atteindre un résultat de 15% de classification correcte.</w:t>
-      </w:r>
-    </w:p>
-    <w:p>
-      <w:pPr>
-        <w:pStyle w:val="Titre3"/>
-      </w:pPr>
-      <w:bookmarkStart w:id="9" w:name="_Toc504498850"/>
-      <w:r>
-        <w:t xml:space="preserve">Jour </w:t>
-      </w:r>
-      <w:r>
-        <w:t>8</w:t>
-      </w:r>
-      <w:r>
-        <w:t xml:space="preserve"> (0</w:t>
-      </w:r>
-      <w:r>
-        <w:t>8</w:t>
-      </w:r>
-      <w:r>
-        <w:t>/11/17) – Durée travail &lt; 2h:</w:t>
+      <w:bookmarkStart w:id="9" w:name="_Toc504498851"/>
+      <w:r>
+        <w:t>Jour 9 (09/11/17) – Durée travail 4h:</w:t>
       </w:r>
       <w:bookmarkEnd w:id="9"/>
-    </w:p>
-    <w:p>
-      <w:pPr>
-        <w:jc w:val="both"/>
-      </w:pPr>
-      <w:r>
-        <w:tab/>
-        <w:t xml:space="preserve">Ce jour, je me rends compte que mon pre-trained modèle n'a pas été sauvegardé malgré la mise en place de checkpoints si le résultat est meilleur. Mon training n'a donc servi </w:t>
-      </w:r>
-      <w:r>
-        <w:t>à</w:t>
-      </w:r>
-      <w:r>
-        <w:t xml:space="preserve"> rien et s'est fait écrasé en fin de la 1ere Epoch… Je cherche donc comment réutiliser mon check point quand je relance le modèle mais sans succès pour l'instant.</w:t>
-      </w:r>
-    </w:p>
-    <w:p>
-      <w:pPr>
-        <w:pStyle w:val="Titre3"/>
-      </w:pPr>
-      <w:bookmarkStart w:id="10" w:name="_Toc504498851"/>
-      <w:r>
-        <w:t>Jour 9 (09/11/17) – Durée travail 4h:</w:t>
-      </w:r>
-      <w:bookmarkEnd w:id="10"/>
     </w:p>
     <w:p>
       <w:pPr>
@@ -6541,10 +6539,165 @@
         <w:pStyle w:val="Titre3"/>
         <w:jc w:val="both"/>
       </w:pPr>
-      <w:bookmarkStart w:id="11" w:name="_Toc504498852"/>
+      <w:bookmarkStart w:id="10" w:name="_Toc504498852"/>
       <w:r>
         <w:t>Jour 10 (10/11/17) – Durée travail 6h:</w:t>
       </w:r>
+      <w:bookmarkEnd w:id="10"/>
+    </w:p>
+    <w:p>
+      <w:pPr>
+        <w:jc w:val="both"/>
+      </w:pPr>
+      <w:r>
+        <w:tab/>
+        <w:t>L'entrainement du Projet 8 ayant durée toute la nuit, j'</w:t>
+      </w:r>
+      <w:r>
+        <w:t>étais</w:t>
+      </w:r>
+      <w:r>
+        <w:t xml:space="preserve"> content du résultat mais en </w:t>
+      </w:r>
+      <w:r>
+        <w:t>arrêtant</w:t>
+      </w:r>
+      <w:r>
+        <w:t xml:space="preserve"> le process de training, la sauvegarde a été </w:t>
+      </w:r>
+      <w:r>
+        <w:t>corrompue</w:t>
+      </w:r>
+      <w:r>
+        <w:t xml:space="preserve"> car j'ai </w:t>
+      </w:r>
+      <w:r>
+        <w:t>interrompu</w:t>
+      </w:r>
+      <w:r>
+        <w:t xml:space="preserve"> le process pendant l'</w:t>
+      </w:r>
+      <w:r>
+        <w:t>écriture</w:t>
+      </w:r>
+      <w:r>
+        <w:t xml:space="preserve"> de la sauvegarde suivante. J'ai donc modifié le code pour générer des </w:t>
+      </w:r>
+      <w:r>
+        <w:t>sauvegardes différentes</w:t>
+      </w:r>
+      <w:r>
+        <w:t xml:space="preserve"> à chaque fois avec une incrémentation pour </w:t>
+      </w:r>
+      <w:r>
+        <w:t>éviter</w:t>
+      </w:r>
+      <w:r>
+        <w:t xml:space="preserve"> </w:t>
+      </w:r>
+      <w:r>
+        <w:t>ce souci</w:t>
+      </w:r>
+      <w:r>
+        <w:t xml:space="preserve"> par la suite.</w:t>
+      </w:r>
+    </w:p>
+    <w:p>
+      <w:pPr>
+        <w:jc w:val="both"/>
+      </w:pPr>
+      <w:r>
+        <w:tab/>
+        <w:t xml:space="preserve">Une fois cela fait, </w:t>
+      </w:r>
+      <w:r>
+        <w:t xml:space="preserve">je repasse sur le projet 4 (retard des avions) et commence </w:t>
+      </w:r>
+      <w:r>
+        <w:t>à</w:t>
+      </w:r>
+      <w:r>
+        <w:t xml:space="preserve"> faire des modèles. Vu la taille du dataset, c'est assez restreint (il n'y a que le SGD Regressor). Je lance un Grid Search </w:t>
+      </w:r>
+      <w:r>
+        <w:t>exhaustif</w:t>
+      </w:r>
+      <w:r>
+        <w:t xml:space="preserve"> pour trouver </w:t>
+      </w:r>
+      <w:r>
+        <w:t>les meilleurs paramètres</w:t>
+      </w:r>
+      <w:r>
+        <w:t xml:space="preserve"> et pendant le calcul, met aussi en place un petit NN pour faire aussi la </w:t>
+      </w:r>
+      <w:r>
+        <w:t>régression</w:t>
+      </w:r>
+      <w:r>
+        <w:t xml:space="preserve"> Histoire de voir s'il performe vraiment mieux. Le </w:t>
+      </w:r>
+      <w:r>
+        <w:t>résultat</w:t>
+      </w:r>
+      <w:r>
+        <w:t xml:space="preserve"> des 2 ne me plait pas plus que </w:t>
+      </w:r>
+      <w:r>
+        <w:t>ça</w:t>
+      </w:r>
+      <w:r>
+        <w:t xml:space="preserve">, je </w:t>
+      </w:r>
+      <w:r>
+        <w:t>réfléchis</w:t>
+      </w:r>
+      <w:r>
+        <w:t xml:space="preserve"> donc </w:t>
+      </w:r>
+      <w:r>
+        <w:t>à</w:t>
+      </w:r>
+      <w:r>
+        <w:t xml:space="preserve"> utiliser </w:t>
+      </w:r>
+      <w:r>
+        <w:t>les ensembles</w:t>
+      </w:r>
+      <w:r>
+        <w:t xml:space="preserve"> pour faire le training mais je laisse </w:t>
+      </w:r>
+      <w:r>
+        <w:t>ça</w:t>
+      </w:r>
+      <w:r>
+        <w:t xml:space="preserve"> pour le lendemain. En attendant, je commence aussi </w:t>
+      </w:r>
+      <w:r>
+        <w:t>à</w:t>
+      </w:r>
+      <w:r>
+        <w:t xml:space="preserve"> préparer les données pour le site</w:t>
+      </w:r>
+      <w:r>
+        <w:t xml:space="preserve"> (le système de sauvegarde des modèles (scaler et modèle), les données </w:t>
+      </w:r>
+      <w:r>
+        <w:t>nécessaire</w:t>
+      </w:r>
+      <w:r>
+        <w:t xml:space="preserve"> à l'UI, etc …)</w:t>
+      </w:r>
+    </w:p>
+    <w:p>
+      <w:pPr>
+        <w:pStyle w:val="Titre3"/>
+        <w:jc w:val="both"/>
+      </w:pPr>
+      <w:bookmarkStart w:id="11" w:name="_Toc504498853"/>
+      <w:r>
+        <w:t>Jour 11 (11/11/17) – Durée travail 6h:</w:t>
+      </w:r>
       <w:bookmarkEnd w:id="11"/>
     </w:p>
     <w:p>
@@ -6553,142 +6706,160 @@
       </w:pPr>
       <w:r>
         <w:tab/>
-        <w:t>L'entrainement du Projet 8 ayant durée toute la nuit, j'</w:t>
-      </w:r>
-      <w:r>
-        <w:t>étais</w:t>
-      </w:r>
-      <w:r>
-        <w:t xml:space="preserve"> content du résultat mais en </w:t>
-      </w:r>
-      <w:r>
-        <w:t>arrêtant</w:t>
-      </w:r>
-      <w:r>
-        <w:t xml:space="preserve"> le process de training, la sauvegarde a été </w:t>
-      </w:r>
-      <w:r>
-        <w:t>corrompue</w:t>
-      </w:r>
-      <w:r>
-        <w:t xml:space="preserve"> car j'ai </w:t>
-      </w:r>
-      <w:r>
-        <w:t>interrompu</w:t>
-      </w:r>
-      <w:r>
-        <w:t xml:space="preserve"> le process pendant l'</w:t>
-      </w:r>
-      <w:r>
-        <w:t>écriture</w:t>
-      </w:r>
-      <w:r>
-        <w:t xml:space="preserve"> de la sauvegarde suivante. J'ai donc modifié le code pour générer des </w:t>
-      </w:r>
-      <w:r>
-        <w:t>sauvegardes différentes</w:t>
-      </w:r>
-      <w:r>
-        <w:t xml:space="preserve"> à chaque fois avec une incrémentation pour </w:t>
-      </w:r>
-      <w:r>
-        <w:t>éviter</w:t>
-      </w:r>
-      <w:r>
-        <w:t xml:space="preserve"> </w:t>
-      </w:r>
-      <w:r>
-        <w:t>ce souci</w:t>
-      </w:r>
-      <w:r>
-        <w:t xml:space="preserve"> par la suite.</w:t>
-      </w:r>
-    </w:p>
-    <w:p>
-      <w:pPr>
-        <w:jc w:val="both"/>
-      </w:pPr>
-      <w:r>
-        <w:tab/>
-        <w:t xml:space="preserve">Une fois cela fait, </w:t>
-      </w:r>
-      <w:r>
-        <w:t xml:space="preserve">je repasse sur le projet 4 (retard des avions) et commence </w:t>
+        <w:t xml:space="preserve">Un peu fatigué avec la maladie, </w:t>
+      </w:r>
+      <w:r>
+        <w:t xml:space="preserve">j'ai décidé de me changer les idées et partir sur quelque chose de complètement nouveau avec le Projet </w:t>
+      </w:r>
+      <w:r>
+        <w:t>5</w:t>
+      </w:r>
+      <w:r>
+        <w:t xml:space="preserve">. En suivant les cours j'ai mimé le principe du RBF en essayant d'inclure plus de paramètres  (notamment la localité). Ce projet a bien commencé mais j'aimerais aller plus dans </w:t>
+      </w:r>
+      <w:r>
+        <w:t>le détail</w:t>
+      </w:r>
+      <w:r>
+        <w:t xml:space="preserve"> par la suite. Cependant certaines techniques </w:t>
+      </w:r>
+      <w:r>
+        <w:t>vues</w:t>
+      </w:r>
+      <w:r>
+        <w:t xml:space="preserve"> dans le cours vont m'être utile dans les précédent</w:t>
+      </w:r>
+      <w:r>
+        <w:t>s</w:t>
+      </w:r>
+      <w:r>
+        <w:t xml:space="preserve"> projet</w:t>
+      </w:r>
+      <w:r>
+        <w:t>s</w:t>
+      </w:r>
+      <w:r>
+        <w:t xml:space="preserve"> (</w:t>
+      </w:r>
+      <w:r>
+        <w:t>notamment</w:t>
+      </w:r>
+      <w:r>
+        <w:t xml:space="preserve"> le Projet 2 avec le classement des aliments)</w:t>
+      </w:r>
+    </w:p>
+    <w:p>
+      <w:pPr>
+        <w:pStyle w:val="Titre3"/>
+      </w:pPr>
+      <w:bookmarkStart w:id="12" w:name="_Toc504498854"/>
+      <w:r>
+        <w:t>Jour 12 (12/11/17) – Durée travail 8h:</w:t>
+      </w:r>
+      <w:bookmarkEnd w:id="12"/>
+    </w:p>
+    <w:p>
+      <w:pPr>
+        <w:jc w:val="both"/>
+      </w:pPr>
+      <w:r>
+        <w:tab/>
+        <w:t xml:space="preserve">Durant cette journée, l'objectif était d'avancer le projet 4 avec la </w:t>
+      </w:r>
+      <w:r>
+        <w:t>prédiction</w:t>
+      </w:r>
+      <w:r>
+        <w:t xml:space="preserve"> du retard des avions. Le problème majeur sur ce dataset était le volume de donnés qui faisait crasher le notebook. En conséquence j'ai repris le cleaning sur un script appart et </w:t>
+      </w:r>
+      <w:r>
+        <w:t>gérer</w:t>
+      </w:r>
+      <w:r>
+        <w:t xml:space="preserve"> 2 dataset (un d'exploration et un de prod). J'en ai profité pour faire des essais de "simplification de données" (par semaine / par mois et date du mois, agrégation par quart d'heure, …). Cela m'a permis de trouver une configuration permettant d'obtenir de meilleurs </w:t>
+      </w:r>
+      <w:r>
+        <w:t>résultats</w:t>
+      </w:r>
+      <w:r>
+        <w:t xml:space="preserve"> (MAE réduite de 14min à 9). J'en ai aussi </w:t>
+      </w:r>
+      <w:r>
+        <w:t>profité</w:t>
+      </w:r>
+      <w:r>
+        <w:t xml:space="preserve"> pour avancer le site pour pouvoir faire les premiers tests. </w:t>
+      </w:r>
+    </w:p>
+    <w:p>
+      <w:pPr>
+        <w:pStyle w:val="Titre3"/>
+        <w:jc w:val="both"/>
+      </w:pPr>
+      <w:bookmarkStart w:id="13" w:name="_Toc504498855"/>
+      <w:r>
+        <w:t xml:space="preserve">Jour 13 (13/11/17) – Durée travail </w:t>
+      </w:r>
+      <w:r>
+        <w:t>3</w:t>
+      </w:r>
+      <w:r>
+        <w:t>h:</w:t>
+      </w:r>
+      <w:bookmarkEnd w:id="13"/>
+    </w:p>
+    <w:p>
+      <w:pPr>
+        <w:jc w:val="both"/>
+      </w:pPr>
+      <w:r>
+        <w:tab/>
+        <w:t>L'objectif de cette journée est de reprendre le Projet 2 avec les con</w:t>
+      </w:r>
+      <w:r>
+        <w:t>naissances vues lors du projet 5</w:t>
+      </w:r>
+      <w:r>
+        <w:t xml:space="preserve"> (notamment le groupby pour transformer la dataframe). </w:t>
+      </w:r>
+      <w:r>
+        <w:t xml:space="preserve">Malheureusement </w:t>
+      </w:r>
+      <w:r>
+        <w:t>après</w:t>
+      </w:r>
+      <w:r>
+        <w:t xml:space="preserve"> 1h de recherche pour essayer d'afficher la moyenne de chaque colonne pour les bons et mauvais produits, impossible de trouver une façon. </w:t>
+      </w:r>
+      <w:r>
+        <w:t xml:space="preserve">Je décide donc de faire un pause, essayer de déterminer le meilleur format de dataset pour le modèle de M/L concernant le retard des vols. </w:t>
+      </w:r>
+      <w:r>
+        <w:t xml:space="preserve">D'un </w:t>
+      </w:r>
+      <w:r>
+        <w:t>côté</w:t>
+      </w:r>
+      <w:r>
+        <w:t xml:space="preserve"> je </w:t>
+      </w:r>
+      <w:r>
+        <w:t>décompose</w:t>
+      </w:r>
+      <w:r>
+        <w:t xml:space="preserve"> par semaines (de 0 à 52) et par jour (de 1 à 7) et de l'autre je garde par mois (de 1 </w:t>
       </w:r>
       <w:r>
         <w:t>à</w:t>
       </w:r>
       <w:r>
-        <w:t xml:space="preserve"> faire des modèles. Vu la taille du dataset, c'est assez restreint (il n'y a que le SGD Regressor). Je lance un Grid Search </w:t>
-      </w:r>
-      <w:r>
-        <w:t>exhaustif</w:t>
-      </w:r>
-      <w:r>
-        <w:t xml:space="preserve"> pour trouver </w:t>
-      </w:r>
-      <w:r>
-        <w:t>les meilleurs paramètres</w:t>
-      </w:r>
-      <w:r>
-        <w:t xml:space="preserve"> et pendant le calcul, met aussi en place un petit NN pour faire aussi la </w:t>
-      </w:r>
-      <w:r>
-        <w:t>régression</w:t>
-      </w:r>
-      <w:r>
-        <w:t xml:space="preserve"> Histoire de voir s'il performe vraiment mieux. Le </w:t>
-      </w:r>
-      <w:r>
-        <w:t>résultat</w:t>
-      </w:r>
-      <w:r>
-        <w:t xml:space="preserve"> des 2 ne me plait pas plus que </w:t>
-      </w:r>
-      <w:r>
-        <w:t>ça</w:t>
-      </w:r>
-      <w:r>
-        <w:t xml:space="preserve">, je </w:t>
-      </w:r>
-      <w:r>
-        <w:t>réfléchis</w:t>
-      </w:r>
-      <w:r>
-        <w:t xml:space="preserve"> donc </w:t>
-      </w:r>
-      <w:r>
-        <w:t>à</w:t>
-      </w:r>
-      <w:r>
-        <w:t xml:space="preserve"> utiliser </w:t>
-      </w:r>
-      <w:r>
-        <w:t>les ensembles</w:t>
-      </w:r>
-      <w:r>
-        <w:t xml:space="preserve"> pour faire le training mais je laisse </w:t>
-      </w:r>
-      <w:r>
-        <w:t>ça</w:t>
-      </w:r>
-      <w:r>
-        <w:t xml:space="preserve"> pour le lendemain. En attendant, je commence aussi </w:t>
-      </w:r>
-      <w:r>
-        <w:t>à</w:t>
-      </w:r>
-      <w:r>
-        <w:t xml:space="preserve"> préparer les données pour le site</w:t>
-      </w:r>
-      <w:r>
-        <w:t xml:space="preserve"> (le système de sauvegarde des modèles (scaler et modèle), les données </w:t>
-      </w:r>
-      <w:r>
-        <w:t>nécessaire</w:t>
-      </w:r>
-      <w:r>
-        <w:t xml:space="preserve"> à l'UI, etc …)</w:t>
+        <w:t xml:space="preserve"> 12),  jour du mois (de 1 à 31) et le jour de la semaine (de 1 à 7). Pour ce faire je génère les 2 datasets </w:t>
+      </w:r>
+      <w:r>
+        <w:t>évalue</w:t>
+      </w:r>
+      <w:r>
+        <w:t xml:space="preserve"> chaque modèle dessus. Le modèle par semaine est légèrement plus précis je reste donc la dessus. Maintenant je nettoie un peu les code pour faire un script qui pilote les modèles et stocke les données dans un fichier texte.</w:t>
       </w:r>
     </w:p>
     <w:p>
@@ -6696,184 +6867,37 @@
         <w:pStyle w:val="Titre3"/>
         <w:jc w:val="both"/>
       </w:pPr>
-      <w:bookmarkStart w:id="12" w:name="_Toc504498853"/>
-      <w:r>
-        <w:t>Jour 11 (11/11/17) – Durée travail 6h:</w:t>
-      </w:r>
-      <w:bookmarkEnd w:id="12"/>
-    </w:p>
-    <w:p>
-      <w:pPr>
-        <w:jc w:val="both"/>
-      </w:pPr>
-      <w:r>
-        <w:tab/>
-        <w:t xml:space="preserve">Un peu fatigué avec la maladie, </w:t>
-      </w:r>
-      <w:r>
-        <w:t xml:space="preserve">j'ai décidé de me changer les idées et partir sur quelque chose de complètement nouveau avec le Projet </w:t>
-      </w:r>
-      <w:r>
-        <w:t>5</w:t>
-      </w:r>
-      <w:r>
-        <w:t xml:space="preserve">. En suivant les cours j'ai mimé le principe du RBF en essayant d'inclure plus de paramètres  (notamment la localité). Ce projet a bien commencé mais j'aimerais aller plus dans </w:t>
-      </w:r>
-      <w:r>
-        <w:t>le détail</w:t>
-      </w:r>
-      <w:r>
-        <w:t xml:space="preserve"> par la suite. Cependant certaines techniques </w:t>
-      </w:r>
-      <w:r>
-        <w:t>vues</w:t>
-      </w:r>
-      <w:r>
-        <w:t xml:space="preserve"> dans le cours vont m'être utile dans les précédent</w:t>
-      </w:r>
-      <w:r>
-        <w:t>s</w:t>
-      </w:r>
-      <w:r>
-        <w:t xml:space="preserve"> projet</w:t>
-      </w:r>
-      <w:r>
-        <w:t>s</w:t>
-      </w:r>
-      <w:r>
-        <w:t xml:space="preserve"> (</w:t>
-      </w:r>
-      <w:r>
-        <w:t>notamment</w:t>
-      </w:r>
-      <w:r>
-        <w:t xml:space="preserve"> le Projet 2 avec le classement des aliments)</w:t>
-      </w:r>
-    </w:p>
-    <w:p>
-      <w:pPr>
-        <w:pStyle w:val="Titre3"/>
-      </w:pPr>
-      <w:bookmarkStart w:id="13" w:name="_Toc504498854"/>
-      <w:r>
-        <w:t>Jour 12 (12/11/17) – Durée travail 8h:</w:t>
-      </w:r>
-      <w:bookmarkEnd w:id="13"/>
-    </w:p>
-    <w:p>
-      <w:pPr>
-        <w:jc w:val="both"/>
-      </w:pPr>
-      <w:r>
-        <w:tab/>
-        <w:t xml:space="preserve">Durant cette journée, l'objectif était d'avancer le projet 4 avec la </w:t>
-      </w:r>
-      <w:r>
-        <w:t>prédiction</w:t>
-      </w:r>
-      <w:r>
-        <w:t xml:space="preserve"> du retard des avions. Le problème majeur sur ce dataset était le volume de donnés qui faisait crasher le notebook. En conséquence j'ai repris le cleaning sur un script appart et </w:t>
-      </w:r>
-      <w:r>
-        <w:t>gérer</w:t>
-      </w:r>
-      <w:r>
-        <w:t xml:space="preserve"> 2 dataset (un d'exploration et un de prod). J'en ai profité pour faire des essais de "simplification de données" (par semaine / par mois et date du mois, agrégation par quart d'heure, …). Cela m'a permis de trouver une configuration permettant d'obtenir de meilleurs </w:t>
-      </w:r>
-      <w:r>
-        <w:t>résultats</w:t>
-      </w:r>
-      <w:r>
-        <w:t xml:space="preserve"> (MAE réduite de 14min à 9). J'en ai aussi </w:t>
-      </w:r>
-      <w:r>
-        <w:t>profité</w:t>
-      </w:r>
-      <w:r>
-        <w:t xml:space="preserve"> pour avancer le site pour pouvoir faire les premiers tests. </w:t>
-      </w:r>
-    </w:p>
-    <w:p>
-      <w:pPr>
-        <w:pStyle w:val="Titre3"/>
-        <w:jc w:val="both"/>
-      </w:pPr>
-      <w:bookmarkStart w:id="14" w:name="_Toc504498855"/>
-      <w:r>
-        <w:t xml:space="preserve">Jour 13 (13/11/17) – Durée travail </w:t>
-      </w:r>
-      <w:r>
-        <w:t>3</w:t>
-      </w:r>
-      <w:r>
-        <w:t>h:</w:t>
-      </w:r>
-      <w:bookmarkEnd w:id="14"/>
-    </w:p>
-    <w:p>
-      <w:pPr>
-        <w:jc w:val="both"/>
-      </w:pPr>
-      <w:r>
-        <w:tab/>
-        <w:t>L'objectif de cette journée est de reprendre le Projet 2 avec les con</w:t>
-      </w:r>
-      <w:r>
-        <w:t>naissances vues lors du projet 5</w:t>
-      </w:r>
-      <w:r>
-        <w:t xml:space="preserve"> (notamment le groupby pour transformer la dataframe). </w:t>
-      </w:r>
-      <w:r>
-        <w:t xml:space="preserve">Malheureusement </w:t>
-      </w:r>
-      <w:r>
-        <w:t>après</w:t>
-      </w:r>
-      <w:r>
-        <w:t xml:space="preserve"> 1h de recherche pour essayer d'afficher la moyenne de chaque colonne pour les bons et mauvais produits, impossible de trouver une façon. </w:t>
-      </w:r>
-      <w:r>
-        <w:t xml:space="preserve">Je décide donc de faire un pause, essayer de déterminer le meilleur format de dataset pour le modèle de M/L concernant le retard des vols. </w:t>
-      </w:r>
-      <w:r>
-        <w:t xml:space="preserve">D'un </w:t>
-      </w:r>
-      <w:r>
-        <w:t>côté</w:t>
-      </w:r>
-      <w:r>
-        <w:t xml:space="preserve"> je </w:t>
-      </w:r>
-      <w:r>
-        <w:t>décompose</w:t>
-      </w:r>
-      <w:r>
-        <w:t xml:space="preserve"> par semaines (de 0 à 52) et par jour (de 1 à 7) et de l'autre je garde par mois (de 1 </w:t>
-      </w:r>
-      <w:r>
-        <w:t>à</w:t>
-      </w:r>
-      <w:r>
-        <w:t xml:space="preserve"> 12),  jour du mois (de 1 à 31) et le jour de la semaine (de 1 à 7). Pour ce faire je génère les 2 datasets </w:t>
-      </w:r>
-      <w:r>
-        <w:t>évalue</w:t>
-      </w:r>
-      <w:r>
-        <w:t xml:space="preserve"> chaque modèle dessus. Le modèle par semaine est légèrement plus précis je reste donc la dessus. Maintenant je nettoie un peu les code pour faire un script qui pilote les modèles et stocke les données dans un fichier texte.</w:t>
-      </w:r>
-    </w:p>
-    <w:p>
-      <w:pPr>
-        <w:pStyle w:val="Titre3"/>
-        <w:jc w:val="both"/>
-      </w:pPr>
-      <w:bookmarkStart w:id="15" w:name="_Toc504498856"/>
+      <w:bookmarkStart w:id="14" w:name="_Toc504498856"/>
       <w:r>
         <w:lastRenderedPageBreak/>
         <w:t>Jour 14 (14/11/17) – Durée travail 2h:</w:t>
       </w:r>
+      <w:bookmarkEnd w:id="14"/>
+    </w:p>
+    <w:p>
+      <w:pPr>
+        <w:jc w:val="both"/>
+      </w:pPr>
+      <w:r>
+        <w:tab/>
+        <w:t xml:space="preserve">Comme commencé la veille, cette soirée n'a pas eu d'avancement incroyable. J'ai juste </w:t>
+      </w:r>
+      <w:r>
+        <w:t>décomposé</w:t>
+      </w:r>
+      <w:r>
+        <w:t xml:space="preserve"> le code du projet 4 pour avoir 1 script pour alléger les dataset mensuelle, un autre pour les fusionner en 1 seul et générer le dataset d'exploration et de production. Un dernier script permet de scaler les données, préparer les matrices et les sauvegarder pour ne pas le refaire à chaque lancement de modèle. Ensuite je créer différents scripts pour chaque modèle qui écrivent leur résultat dans un fichier texte. </w:t>
+      </w:r>
+    </w:p>
+    <w:p>
+      <w:pPr>
+        <w:pStyle w:val="Titre3"/>
+        <w:jc w:val="both"/>
+      </w:pPr>
+      <w:bookmarkStart w:id="15" w:name="_Toc504498857"/>
+      <w:r>
+        <w:t>Jour 15 (15/11/17) – Durée travail 3h:</w:t>
+      </w:r>
       <w:bookmarkEnd w:id="15"/>
     </w:p>
     <w:p>
@@ -6882,13 +6906,19 @@
       </w:pPr>
       <w:r>
         <w:tab/>
-        <w:t xml:space="preserve">Comme commencé la veille, cette soirée n'a pas eu d'avancement incroyable. J'ai juste </w:t>
-      </w:r>
-      <w:r>
-        <w:t>décomposé</w:t>
-      </w:r>
-      <w:r>
-        <w:t xml:space="preserve"> le code du projet 4 pour avoir 1 script pour alléger les dataset mensuelle, un autre pour les fusionner en 1 seul et générer le dataset d'exploration et de production. Un dernier script permet de scaler les données, préparer les matrices et les sauvegarder pour ne pas le refaire à chaque lancement de modèle. Ensuite je créer différents scripts pour chaque modèle qui écrivent leur résultat dans un fichier texte. </w:t>
+        <w:t xml:space="preserve">Ayant tous les scripts prêts, j'ai appliqué aussi la méthode de la partie </w:t>
+      </w:r>
+      <w:r>
+        <w:t>4</w:t>
+      </w:r>
+      <w:r>
+        <w:t xml:space="preserve"> avec l'affectation de note sur chaque aéroport basé sur les valeurs médianes. L'objectif étant d'avoir que 4 types d'aéroports au lieu de 331 aéroports distinct. L'intérêt était de pouvoir ensuite pourquoi ne pas utiliser un OHE sans avoir d'explosion de dimensions ayant déjà 4.5m de lignes. J'ai ensuite testé différentes façon de générer les features (Aéroport avec et sans OHE, gestion des dates par mois/jour ou par semaine) et j'ai appliqué" le GridSearch sur le SGDRegressor, Adaboost et un simple ANN. Comparé </w:t>
+      </w:r>
+      <w:r>
+        <w:t>aux premiers modèles testés</w:t>
+      </w:r>
+      <w:r>
+        <w:t xml:space="preserve"> avec les données "brutes", une augmentation significative a eu lieu permettant de passer d'une MAE de 14 min à 10 min. Il sera malheureusement difficile de passer en dessous car chaque feature est désormais assez propre. C'est un point à discuter avec mon mentor lors d'une session de mentorat</w:t>
       </w:r>
     </w:p>
     <w:p>
@@ -6896,9 +6926,9 @@
         <w:pStyle w:val="Titre3"/>
         <w:jc w:val="both"/>
       </w:pPr>
-      <w:bookmarkStart w:id="16" w:name="_Toc504498857"/>
-      <w:r>
-        <w:t>Jour 15 (15/11/17) – Durée travail 3h:</w:t>
+      <w:bookmarkStart w:id="16" w:name="_Toc504498858"/>
+      <w:r>
+        <w:t>Jour 16 (16/11/17) – Durée travail 2h30:</w:t>
       </w:r>
       <w:bookmarkEnd w:id="16"/>
     </w:p>
@@ -6908,19 +6938,64 @@
       </w:pPr>
       <w:r>
         <w:tab/>
-        <w:t xml:space="preserve">Ayant tous les scripts prêts, j'ai appliqué aussi la méthode de la partie </w:t>
-      </w:r>
-      <w:r>
-        <w:t>4</w:t>
-      </w:r>
-      <w:r>
-        <w:t xml:space="preserve"> avec l'affectation de note sur chaque aéroport basé sur les valeurs médianes. L'objectif étant d'avoir que 4 types d'aéroports au lieu de 331 aéroports distinct. L'intérêt était de pouvoir ensuite pourquoi ne pas utiliser un OHE sans avoir d'explosion de dimensions ayant déjà 4.5m de lignes. J'ai ensuite testé différentes façon de générer les features (Aéroport avec et sans OHE, gestion des dates par mois/jour ou par semaine) et j'ai appliqué" le GridSearch sur le SGDRegressor, Adaboost et un simple ANN. Comparé </w:t>
-      </w:r>
-      <w:r>
-        <w:t>aux premiers modèles testés</w:t>
-      </w:r>
-      <w:r>
-        <w:t xml:space="preserve"> avec les données "brutes", une augmentation significative a eu lieu permettant de passer d'une MAE de 14 min à 10 min. Il sera malheureusement difficile de passer en dessous car chaque feature est désormais assez propre. C'est un point à discuter avec mon mentor lors d'une session de mentorat</w:t>
+        <w:t>Durant ce jour, j'ai repris le projet 3 avec pour objectif de prendre en compte quelques classes que j'avais passé pour l'instant (par exemple le rating). Les modèles ont ensuite été re</w:t>
+      </w:r>
+      <w:r>
+        <w:t>-</w:t>
+      </w:r>
+      <w:r>
+        <w:t xml:space="preserve">testé et donne des </w:t>
+      </w:r>
+      <w:r>
+        <w:t>résultat</w:t>
+      </w:r>
+      <w:r>
+        <w:t xml:space="preserve"> légèrement meilleur (par exemple avec Spiderman 1, la 1ere </w:t>
+      </w:r>
+      <w:r>
+        <w:t>prédiction</w:t>
+      </w:r>
+      <w:r>
+        <w:t xml:space="preserve"> est Spiderman 2 au lieu d'être en 2nd). Le kl_divergent </w:t>
+      </w:r>
+      <w:r>
+        <w:t>a</w:t>
+      </w:r>
+      <w:r>
+        <w:t xml:space="preserve"> aussi été </w:t>
+      </w:r>
+      <w:r>
+        <w:t>réduit</w:t>
+      </w:r>
+      <w:r>
+        <w:t xml:space="preserve"> de 0.80 à 0.75. Cela a pris environ 1h30.</w:t>
+      </w:r>
+    </w:p>
+    <w:p>
+      <w:pPr>
+        <w:jc w:val="both"/>
+      </w:pPr>
+      <w:r>
+        <w:tab/>
+        <w:t xml:space="preserve">Une petite période a aussi été prise pour regarder le nouveau modèle de reconnaissance d'images (You Only Look Once - YOLO) au cas </w:t>
+      </w:r>
+      <w:r>
+        <w:t>où</w:t>
+      </w:r>
+      <w:r>
+        <w:t xml:space="preserve"> le sujet sur les RNN ne soit pas valide comme Veille Technologique.</w:t>
+      </w:r>
+    </w:p>
+    <w:p>
+      <w:pPr>
+        <w:ind w:firstLine="708"/>
+        <w:jc w:val="both"/>
+      </w:pPr>
+      <w:r>
+        <w:t>La seconde partie était la 1ère session de mentorat.</w:t>
+      </w:r>
+      <w:r>
+        <w:t xml:space="preserve"> Faite pour la présentation du parcours, tout s'est bien passé. Le projet 1 a été envoyé au mentor pour validation et le projet 2 a été aussi abordé afin d'en savoir plus sur les exigences et objectifs. Au final, le rapport ainsi que la présentation doit maintenant être préparé pour la prochaine session de mardi.</w:t>
       </w:r>
     </w:p>
     <w:p>
@@ -6928,9 +7003,9 @@
         <w:pStyle w:val="Titre3"/>
         <w:jc w:val="both"/>
       </w:pPr>
-      <w:bookmarkStart w:id="17" w:name="_Toc504498858"/>
-      <w:r>
-        <w:t>Jour 16 (16/11/17) – Durée travail 2h30:</w:t>
+      <w:bookmarkStart w:id="17" w:name="_Toc504498859"/>
+      <w:r>
+        <w:t>Jour 17 (17/11/17) – Durée travail 3h:</w:t>
       </w:r>
       <w:bookmarkEnd w:id="17"/>
     </w:p>
@@ -6940,64 +7015,7 @@
       </w:pPr>
       <w:r>
         <w:tab/>
-        <w:t>Durant ce jour, j'ai repris le projet 3 avec pour objectif de prendre en compte quelques classes que j'avais passé pour l'instant (par exemple le rating). Les modèles ont ensuite été re</w:t>
-      </w:r>
-      <w:r>
-        <w:t>-</w:t>
-      </w:r>
-      <w:r>
-        <w:t xml:space="preserve">testé et donne des </w:t>
-      </w:r>
-      <w:r>
-        <w:t>résultat</w:t>
-      </w:r>
-      <w:r>
-        <w:t xml:space="preserve"> légèrement meilleur (par exemple avec Spiderman 1, la 1ere </w:t>
-      </w:r>
-      <w:r>
-        <w:t>prédiction</w:t>
-      </w:r>
-      <w:r>
-        <w:t xml:space="preserve"> est Spiderman 2 au lieu d'être en 2nd). Le kl_divergent </w:t>
-      </w:r>
-      <w:r>
-        <w:t>a</w:t>
-      </w:r>
-      <w:r>
-        <w:t xml:space="preserve"> aussi été </w:t>
-      </w:r>
-      <w:r>
-        <w:t>réduit</w:t>
-      </w:r>
-      <w:r>
-        <w:t xml:space="preserve"> de 0.80 à 0.75. Cela a pris environ 1h30.</w:t>
-      </w:r>
-    </w:p>
-    <w:p>
-      <w:pPr>
-        <w:jc w:val="both"/>
-      </w:pPr>
-      <w:r>
-        <w:tab/>
-        <w:t xml:space="preserve">Une petite période a aussi été prise pour regarder le nouveau modèle de reconnaissance d'images (You Only Look Once - YOLO) au cas </w:t>
-      </w:r>
-      <w:r>
-        <w:t>où</w:t>
-      </w:r>
-      <w:r>
-        <w:t xml:space="preserve"> le sujet sur les RNN ne soit pas valide comme Veille Technologique.</w:t>
-      </w:r>
-    </w:p>
-    <w:p>
-      <w:pPr>
-        <w:ind w:firstLine="708"/>
-        <w:jc w:val="both"/>
-      </w:pPr>
-      <w:r>
-        <w:t>La seconde partie était la 1ère session de mentorat.</w:t>
-      </w:r>
-      <w:r>
-        <w:t xml:space="preserve"> Faite pour la présentation du parcours, tout s'est bien passé. Le projet 1 a été envoyé au mentor pour validation et le projet 2 a été aussi abordé afin d'en savoir plus sur les exigences et objectifs. Au final, le rapport ainsi que la présentation doit maintenant être préparé pour la prochaine session de mardi.</w:t>
+        <w:t>Ce jour, l'objectif a été de commencer une trame graphique pour les différentes présentations. Pour ce faire, le cours d'OC a été repris et une charte graphique mise en place. Par la suite la présentation a été commencé mais devant régénérer certains graphes au fur a à mesure de la rédaction celle-ci prends un peu de temps. Par la suite, cette présentation me servira de support pour le rapport. A ce stade, la présentation est faite à environ 40%.</w:t>
       </w:r>
     </w:p>
     <w:p>
@@ -7005,31 +7023,11 @@
         <w:pStyle w:val="Titre3"/>
         <w:jc w:val="both"/>
       </w:pPr>
-      <w:bookmarkStart w:id="18" w:name="_Toc504498859"/>
-      <w:r>
-        <w:t>Jour 17 (17/11/17) – Durée travail 3h:</w:t>
+      <w:bookmarkStart w:id="18" w:name="_Toc504498860"/>
+      <w:r>
+        <w:t>Jour 18 (18/11/17) – Durée travail 9h:</w:t>
       </w:r>
       <w:bookmarkEnd w:id="18"/>
-    </w:p>
-    <w:p>
-      <w:pPr>
-        <w:jc w:val="both"/>
-      </w:pPr>
-      <w:r>
-        <w:tab/>
-        <w:t>Ce jour, l'objectif a été de commencer une trame graphique pour les différentes présentations. Pour ce faire, le cours d'OC a été repris et une charte graphique mise en place. Par la suite la présentation a été commencé mais devant régénérer certains graphes au fur a à mesure de la rédaction celle-ci prends un peu de temps. Par la suite, cette présentation me servira de support pour le rapport. A ce stade, la présentation est faite à environ 40%.</w:t>
-      </w:r>
-    </w:p>
-    <w:p>
-      <w:pPr>
-        <w:pStyle w:val="Titre3"/>
-        <w:jc w:val="both"/>
-      </w:pPr>
-      <w:bookmarkStart w:id="19" w:name="_Toc504498860"/>
-      <w:r>
-        <w:t>Jour 18 (18/11/17) – Durée travail 9h:</w:t>
-      </w:r>
-      <w:bookmarkEnd w:id="19"/>
     </w:p>
     <w:p>
       <w:pPr>
@@ -7073,10 +7071,39 @@
         <w:pStyle w:val="Titre3"/>
         <w:jc w:val="both"/>
       </w:pPr>
-      <w:bookmarkStart w:id="20" w:name="_Toc504498861"/>
+      <w:bookmarkStart w:id="19" w:name="_Toc504498861"/>
       <w:r>
         <w:t>Jour 19 (19/11/17) – Durée travail 6h:</w:t>
       </w:r>
+      <w:bookmarkEnd w:id="19"/>
+    </w:p>
+    <w:p>
+      <w:pPr>
+        <w:jc w:val="both"/>
+      </w:pPr>
+      <w:r>
+        <w:tab/>
+        <w:t xml:space="preserve">Ce jour, j'ai continué la présentation du Projet 3 ainsi que rédigé le rapport. Le contenu est à voir avec mon mentor Mardi car je ne vois pas comment évaluer numériquement les modèles. Cependant, cela a bien avancé car il ne reste qu'à finaliser le rapport et la présentation s'il y a des changements à apporter. </w:t>
+      </w:r>
+    </w:p>
+    <w:p>
+      <w:pPr>
+        <w:jc w:val="both"/>
+      </w:pPr>
+      <w:r>
+        <w:tab/>
+        <w:t>Ayant pris de l'avance en attendant la 1ere session de mentorat, je me retrouve a devoir faire les rapports et présentation à la suite ce qui est un peu frustrant car cela prend beaucoup de temps et est fastidieux. Du coup je vais faire une pause pour cet fin d'après-midi après avoir passé près de 15 h en 2 jours à rédiger des rapports. L'objectif demain sera de commencer la présentation sur le retard des avions ayant un modèle plutôt satisfaisant aussi.</w:t>
+      </w:r>
+    </w:p>
+    <w:p>
+      <w:pPr>
+        <w:pStyle w:val="Titre3"/>
+        <w:jc w:val="both"/>
+      </w:pPr>
+      <w:bookmarkStart w:id="20" w:name="_Toc504498862"/>
+      <w:r>
+        <w:t>Jour 20 (20/11/17) – Durée travail 1h:</w:t>
+      </w:r>
       <w:bookmarkEnd w:id="20"/>
     </w:p>
     <w:p>
@@ -7085,16 +7112,9 @@
       </w:pPr>
       <w:r>
         <w:tab/>
-        <w:t xml:space="preserve">Ce jour, j'ai continué la présentation du Projet 3 ainsi que rédigé le rapport. Le contenu est à voir avec mon mentor Mardi car je ne vois pas comment évaluer numériquement les modèles. Cependant, cela a bien avancé car il ne reste qu'à finaliser le rapport et la présentation s'il y a des changements à apporter. </w:t>
-      </w:r>
-    </w:p>
-    <w:p>
-      <w:pPr>
-        <w:jc w:val="both"/>
-      </w:pPr>
-      <w:r>
-        <w:tab/>
-        <w:t>Ayant pris de l'avance en attendant la 1ere session de mentorat, je me retrouve a devoir faire les rapports et présentation à la suite ce qui est un peu frustrant car cela prend beaucoup de temps et est fastidieux. Du coup je vais faire une pause pour cet fin d'après-midi après avoir passé près de 15 h en 2 jours à rédiger des rapports. L'objectif demain sera de commencer la présentation sur le retard des avions ayant un modèle plutôt satisfaisant aussi.</w:t>
+      </w:r>
+      <w:r>
+        <w:t>Ce jour je n'ai pas eu le temps en particulier d'avancer étant pris sur un autre projet à part. J'ai juste pu faire quelques diapos du Projet 4.</w:t>
       </w:r>
     </w:p>
     <w:p>
@@ -7102,9 +7122,9 @@
         <w:pStyle w:val="Titre3"/>
         <w:jc w:val="both"/>
       </w:pPr>
-      <w:bookmarkStart w:id="21" w:name="_Toc504498862"/>
-      <w:r>
-        <w:t>Jour 20 (20/11/17) – Durée travail 1h:</w:t>
+      <w:bookmarkStart w:id="21" w:name="_Toc504498863"/>
+      <w:r>
+        <w:t>Jour 21 (21/11/17) – Durée travail 3h:</w:t>
       </w:r>
       <w:bookmarkEnd w:id="21"/>
     </w:p>
@@ -7114,9 +7134,16 @@
       </w:pPr>
       <w:r>
         <w:tab/>
-      </w:r>
-      <w:r>
-        <w:t>Ce jour je n'ai pas eu le temps en particulier d'avancer étant pris sur un autre projet à part. J'ai juste pu faire quelques diapos du Projet 4.</w:t>
+        <w:t xml:space="preserve">Entre la fin du travail et la session de mentorat, j'ai continué la présentation du P4 (présentation des modèles). </w:t>
+      </w:r>
+    </w:p>
+    <w:p>
+      <w:pPr>
+        <w:jc w:val="both"/>
+      </w:pPr>
+      <w:r>
+        <w:tab/>
+        <w:t>Lors de la session de mentorat, j'ai malheureusement eu l'information que je vais devoir changer de mentor pour les futurs projets. De ce faits, cela ralenti encore la progression car lors des sessions hebdomadaires, je ne profite même pas des sessions pour résoudre les petites informations nécessaires (lors de la 1ere session, le mentor ne s'est pas présenté. La seconde s'est bien passée mais est fait pour la présentation du parcours et le 3ème est celle où l'on a regardé pour une soutenance et un changement de mentor). Malgré cela, on a revu rapidement le contenu du rapport du P2 pour voir quelques points à rajouter que j'ai fait par la suite pour finaliser le rapport et la présentation.</w:t>
       </w:r>
     </w:p>
     <w:p>
@@ -7124,9 +7151,9 @@
         <w:pStyle w:val="Titre3"/>
         <w:jc w:val="both"/>
       </w:pPr>
-      <w:bookmarkStart w:id="22" w:name="_Toc504498863"/>
-      <w:r>
-        <w:t>Jour 21 (21/11/17) – Durée travail 3h:</w:t>
+      <w:bookmarkStart w:id="22" w:name="_Toc504498864"/>
+      <w:r>
+        <w:t>Jour 22 (22/11/17) – Durée travail 2h:</w:t>
       </w:r>
       <w:bookmarkEnd w:id="22"/>
     </w:p>
@@ -7136,57 +7163,28 @@
       </w:pPr>
       <w:r>
         <w:tab/>
-        <w:t xml:space="preserve">Entre la fin du travail et la session de mentorat, j'ai continué la présentation du P4 (présentation des modèles). </w:t>
-      </w:r>
-    </w:p>
-    <w:p>
-      <w:pPr>
-        <w:jc w:val="both"/>
-      </w:pPr>
-      <w:r>
-        <w:tab/>
-        <w:t>Lors de la session de mentorat, j'ai malheureusement eu l'information que je vais devoir changer de mentor pour les futurs projets. De ce faits, cela ralenti encore la progression car lors des sessions hebdomadaires, je ne profite même pas des sessions pour résoudre les petites informations nécessaires (lors de la 1ere session, le mentor ne s'est pas présenté. La seconde s'est bien passée mais est fait pour la présentation du parcours et le 3ème est celle où l'on a regardé pour une soutenance et un changement de mentor). Malgré cela, on a revu rapidement le contenu du rapport du P2 pour voir quelques points à rajouter que j'ai fait par la suite pour finaliser le rapport et la présentation.</w:t>
+        <w:t>La soutenance de P2 a lieu ce jour, je passe donc 1 petite heure à relire la présentation, m'entrainer à blanc pendant environ 45 min, ensuite en attendant la soutenance je continue rapidement la présentation du P4.</w:t>
+      </w:r>
+    </w:p>
+    <w:p>
+      <w:pPr>
+        <w:jc w:val="both"/>
+      </w:pPr>
+      <w:r>
+        <w:tab/>
+        <w:t xml:space="preserve">La soutenance du P2 s'est bien passée et est validé. Les discussions ON et OFF avec l'évaluateur ont été très intéressantes. </w:t>
       </w:r>
     </w:p>
     <w:p>
       <w:pPr>
         <w:pStyle w:val="Titre3"/>
-        <w:jc w:val="both"/>
-      </w:pPr>
-      <w:bookmarkStart w:id="23" w:name="_Toc504498864"/>
-      <w:r>
-        <w:t>Jour 22 (22/11/17) – Durée travail 2h:</w:t>
-      </w:r>
-      <w:bookmarkEnd w:id="23"/>
-    </w:p>
-    <w:p>
-      <w:pPr>
-        <w:jc w:val="both"/>
-      </w:pPr>
-      <w:r>
-        <w:tab/>
-        <w:t>La soutenance de P2 a lieu ce jour, je passe donc 1 petite heure à relire la présentation, m'entrainer à blanc pendant environ 45 min, ensuite en attendant la soutenance je continue rapidement la présentation du P4.</w:t>
-      </w:r>
-    </w:p>
-    <w:p>
-      <w:pPr>
-        <w:jc w:val="both"/>
-      </w:pPr>
-      <w:r>
-        <w:tab/>
-        <w:t xml:space="preserve">La soutenance du P2 s'est bien passée et est validé. Les discussions ON et OFF avec l'évaluateur ont été très intéressantes. </w:t>
-      </w:r>
-    </w:p>
-    <w:p>
-      <w:pPr>
-        <w:pStyle w:val="Titre3"/>
-      </w:pPr>
-      <w:bookmarkStart w:id="24" w:name="_Toc504498865"/>
+      </w:pPr>
+      <w:bookmarkStart w:id="23" w:name="_Toc504498865"/>
       <w:r>
         <w:lastRenderedPageBreak/>
         <w:t>Jour 23 (23/11/17) – Durée travail 2h:</w:t>
       </w:r>
-      <w:bookmarkEnd w:id="24"/>
+      <w:bookmarkEnd w:id="23"/>
     </w:p>
     <w:p>
       <w:pPr>
@@ -7269,107 +7267,155 @@
       <w:pPr>
         <w:pStyle w:val="Titre3"/>
       </w:pPr>
-      <w:bookmarkStart w:id="25" w:name="_Toc504498866"/>
+      <w:bookmarkStart w:id="24" w:name="_Toc504498866"/>
       <w:r>
         <w:t>Jour 24 (24/11/17) – Durée travail 2h:</w:t>
       </w:r>
+      <w:bookmarkEnd w:id="24"/>
+    </w:p>
+    <w:p>
+      <w:pPr>
+        <w:jc w:val="both"/>
+      </w:pPr>
+      <w:r>
+        <w:tab/>
+        <w:t xml:space="preserve">Une alternative a été trouvée pour le problème du Softmax. Au lieu de l'appliquer </w:t>
+      </w:r>
+      <w:r>
+        <w:t>le Softmax après</w:t>
+      </w:r>
+      <w:r>
+        <w:t xml:space="preserve"> les LSTM, une couche fully-connected </w:t>
+      </w:r>
+      <w:r>
+        <w:t>a été ajoutée entre eux. Cela a</w:t>
+      </w:r>
+      <w:r>
+        <w:t xml:space="preserve"> fonctionné mais </w:t>
+      </w:r>
+      <w:r>
+        <w:t>le souci</w:t>
+      </w:r>
+      <w:r>
+        <w:t xml:space="preserve"> qu'il pose c'est que sur la Grammaire de Reber </w:t>
+      </w:r>
+      <w:r>
+        <w:t>simple</w:t>
+      </w:r>
+      <w:r>
+        <w:t>, tous</w:t>
+      </w:r>
+      <w:r>
+        <w:t xml:space="preserve"> les modèles</w:t>
+      </w:r>
+      <w:r>
+        <w:t xml:space="preserve"> ont 100% de réussi</w:t>
+      </w:r>
+      <w:r>
+        <w:t>te</w:t>
+      </w:r>
+      <w:r>
+        <w:t xml:space="preserve"> en génération. Du coup j'ai modifié le code pour faire de même avec la version embedded. De ce changement on peut remarquer que </w:t>
+      </w:r>
+      <w:r>
+        <w:t>les modèles</w:t>
+      </w:r>
+      <w:r>
+        <w:t xml:space="preserve"> performent de </w:t>
+      </w:r>
+      <w:r>
+        <w:t>façon</w:t>
+      </w:r>
+      <w:r>
+        <w:t xml:space="preserve"> similaire à environ 50-60 % de </w:t>
+      </w:r>
+      <w:r>
+        <w:t>réussite</w:t>
+      </w:r>
+      <w:r>
+        <w:t>. Du coup je vais</w:t>
+      </w:r>
+      <w:r>
+        <w:t xml:space="preserve"> utiliser cette version pour le rapport. Je devrais donc reprendre ce rapport ce week-end.</w:t>
+      </w:r>
+    </w:p>
+    <w:p>
+      <w:pPr>
+        <w:pStyle w:val="Titre3"/>
+      </w:pPr>
+      <w:bookmarkStart w:id="25" w:name="_Toc504498867"/>
+      <w:r>
+        <w:t>Jour 25 (25/11/17) – Durée travail 7h:</w:t>
+      </w:r>
       <w:bookmarkEnd w:id="25"/>
     </w:p>
     <w:p>
-      <w:pPr>
-        <w:jc w:val="both"/>
-      </w:pPr>
-      <w:r>
-        <w:tab/>
-        <w:t xml:space="preserve">Une alternative a été trouvée pour le problème du Softmax. Au lieu de l'appliquer </w:t>
-      </w:r>
-      <w:r>
-        <w:t>le Softmax après</w:t>
-      </w:r>
-      <w:r>
-        <w:t xml:space="preserve"> les LSTM, une couche fully-connected </w:t>
-      </w:r>
-      <w:r>
-        <w:t>a été ajoutée entre eux. Cela a</w:t>
-      </w:r>
-      <w:r>
-        <w:t xml:space="preserve"> fonctionné mais </w:t>
-      </w:r>
-      <w:r>
-        <w:t>le souci</w:t>
-      </w:r>
-      <w:r>
-        <w:t xml:space="preserve"> qu'il pose c'est que sur la Grammaire de Reber </w:t>
-      </w:r>
-      <w:r>
-        <w:t>simple</w:t>
-      </w:r>
-      <w:r>
-        <w:t>, tous</w:t>
-      </w:r>
-      <w:r>
-        <w:t xml:space="preserve"> les modèles</w:t>
-      </w:r>
-      <w:r>
-        <w:t xml:space="preserve"> ont 100% de réussi</w:t>
-      </w:r>
-      <w:r>
-        <w:t>te</w:t>
-      </w:r>
-      <w:r>
-        <w:t xml:space="preserve"> en génération. Du coup j'ai modifié le code pour faire de même avec la version embedded. De ce changement on peut remarquer que </w:t>
-      </w:r>
-      <w:r>
-        <w:t>les modèles</w:t>
-      </w:r>
-      <w:r>
-        <w:t xml:space="preserve"> performent de </w:t>
-      </w:r>
-      <w:r>
-        <w:t>façon</w:t>
-      </w:r>
-      <w:r>
-        <w:t xml:space="preserve"> similaire à environ 50-60 % de </w:t>
-      </w:r>
-      <w:r>
-        <w:t>réussite</w:t>
-      </w:r>
-      <w:r>
-        <w:t>. Du coup je vais</w:t>
-      </w:r>
-      <w:r>
-        <w:t xml:space="preserve"> utiliser cette version pour le rapport. Je devrais donc reprendre ce rapport ce week-end.</w:t>
+      <w:r>
+        <w:tab/>
+        <w:t>La grande partie du travail de ce jour a été d'essayer de finaliser le P3. Essayer de trouver des métriques pour les algorithmes de Clustering et la récupération des 5 films les plus similaires avec le clustering hiérarchique. L'optimisation de Kmeans a aussi été essayée avec un nb de Cluster variable.</w:t>
+      </w:r>
+    </w:p>
+    <w:p>
+      <w:r>
+        <w:tab/>
+        <w:t>La seconde partie de la journée a été sur la rédaction du rapport. Beaucoup de changements ont été apporté suite à une discussion avec mon mentor. Celui-ci n'est pas encore fini mais devrait l'être demain pour une préparation à une soutenance la semaine prochaine.</w:t>
       </w:r>
     </w:p>
     <w:p>
       <w:pPr>
         <w:pStyle w:val="Titre3"/>
       </w:pPr>
-      <w:bookmarkStart w:id="26" w:name="_Toc504498867"/>
-      <w:r>
-        <w:t>Jour 25 (25/11/17) – Durée travail 7h:</w:t>
+      <w:bookmarkStart w:id="26" w:name="_Toc504498868"/>
+      <w:r>
+        <w:t>Jour 26 (26/11/17) – Durée travail 8h:</w:t>
       </w:r>
       <w:bookmarkEnd w:id="26"/>
     </w:p>
     <w:p>
-      <w:r>
-        <w:tab/>
-        <w:t>La grande partie du travail de ce jour a été d'essayer de finaliser le P3. Essayer de trouver des métriques pour les algorithmes de Clustering et la récupération des 5 films les plus similaires avec le clustering hiérarchique. L'optimisation de Kmeans a aussi été essayée avec un nb de Cluster variable.</w:t>
-      </w:r>
-    </w:p>
-    <w:p>
-      <w:r>
-        <w:tab/>
-        <w:t>La seconde partie de la journée a été sur la rédaction du rapport. Beaucoup de changements ont été apporté suite à une discussion avec mon mentor. Celui-ci n'est pas encore fini mais devrait l'être demain pour une préparation à une soutenance la semaine prochaine.</w:t>
+      <w:pPr>
+        <w:jc w:val="both"/>
+      </w:pPr>
+      <w:r>
+        <w:tab/>
+        <w:t xml:space="preserve">La 1ere heure a été le mentorat #3. Tout s'est bien passé avec la finalisation de points sur le P3, l'inscription en soutenance. Par la suite le P4 a été abordé avec pas mal de choses a faire. L'objectif étant une soutenance dans une dizaine de jours. </w:t>
+      </w:r>
+    </w:p>
+    <w:p>
+      <w:pPr>
+        <w:jc w:val="both"/>
+      </w:pPr>
+      <w:r>
+        <w:tab/>
+        <w:t>Par la suite j'ai donc mis à jour la fin du rapport du P3, apporté les dernières modifications suite au mentorat avant de passer dans l'après-midi sur le P4.</w:t>
+      </w:r>
+    </w:p>
+    <w:p>
+      <w:pPr>
+        <w:jc w:val="both"/>
+      </w:pPr>
+      <w:r>
+        <w:tab/>
+        <w:t>Lors de cette après-midi, j'ai mis en place un second modèle de prédiction uniquement basé sur le temps. L'idée était de prédire le retard par jour uniquement (car il manque parfois des heures dans le dataset). De ce fait, un nouveau dataset a été fait avec juste date et retard. Pour l'évaluation, le dataset de test a été pris sur le site en utilisant les données de 2017. En effet, le principal défaut de mon précédent modèle linéaire était que j'utilise certains points aléatoires du dataset comme test set. Or ceux-ci sont très liés aux points précédents/suivants. De ce fait l'utilisation d'un dataset de 2017 peut être pas mal bien que un peu hors sujet. Une alternative aurait été de prendre le mois de décembre mais ce mois-ci est très différents en terme de tendance des autres car il y a Noel.</w:t>
+      </w:r>
+    </w:p>
+    <w:p>
+      <w:pPr>
+        <w:jc w:val="both"/>
+      </w:pPr>
+      <w:r>
+        <w:lastRenderedPageBreak/>
+        <w:tab/>
+        <w:t>En fin de journée, il reste à avancer le ARIMA, l'optimiser un peu plus proprement que fait actuellement et tester la prédiction sur 2017. Le modèle linéaire va aussi être évalué sur la donnée de 2017 en comparaison simple.</w:t>
       </w:r>
     </w:p>
     <w:p>
       <w:pPr>
         <w:pStyle w:val="Titre3"/>
-      </w:pPr>
-      <w:bookmarkStart w:id="27" w:name="_Toc504498868"/>
-      <w:r>
-        <w:t>Jour 26 (26/11/17) – Durée travail 8h:</w:t>
+        <w:jc w:val="both"/>
+      </w:pPr>
+      <w:bookmarkStart w:id="27" w:name="_Toc504498869"/>
+      <w:r>
+        <w:t>Jour 27 (27/11/17) – Durée travail 4h:</w:t>
       </w:r>
       <w:bookmarkEnd w:id="27"/>
     </w:p>
@@ -7379,115 +7425,67 @@
       </w:pPr>
       <w:r>
         <w:tab/>
-        <w:t xml:space="preserve">La 1ere heure a été le mentorat #3. Tout s'est bien passé avec la finalisation de points sur le P3, l'inscription en soutenance. Par la suite le P4 a été abordé avec pas mal de choses a faire. L'objectif étant une soutenance dans une dizaine de jours. </w:t>
-      </w:r>
-    </w:p>
-    <w:p>
-      <w:pPr>
-        <w:jc w:val="both"/>
-      </w:pPr>
-      <w:r>
-        <w:tab/>
-        <w:t>Par la suite j'ai donc mis à jour la fin du rapport du P3, apporté les dernières modifications suite au mentorat avant de passer dans l'après-midi sur le P4.</w:t>
-      </w:r>
-    </w:p>
-    <w:p>
-      <w:pPr>
-        <w:jc w:val="both"/>
-      </w:pPr>
-      <w:r>
-        <w:tab/>
-        <w:t>Lors de cette après-midi, j'ai mis en place un second modèle de prédiction uniquement basé sur le temps. L'idée était de prédire le retard par jour uniquement (car il manque parfois des heures dans le dataset). De ce fait, un nouveau dataset a été fait avec juste date et retard. Pour l'évaluation, le dataset de test a été pris sur le site en utilisant les données de 2017. En effet, le principal défaut de mon précédent modèle linéaire était que j'utilise certains points aléatoires du dataset comme test set. Or ceux-ci sont très liés aux points précédents/suivants. De ce fait l'utilisation d'un dataset de 2017 peut être pas mal bien que un peu hors sujet. Une alternative aurait été de prendre le mois de décembre mais ce mois-ci est très différents en terme de tendance des autres car il y a Noel.</w:t>
-      </w:r>
-    </w:p>
-    <w:p>
-      <w:pPr>
-        <w:jc w:val="both"/>
-      </w:pPr>
-      <w:r>
-        <w:lastRenderedPageBreak/>
-        <w:tab/>
-        <w:t>En fin de journée, il reste à avancer le ARIMA, l'optimiser un peu plus proprement que fait actuellement et tester la prédiction sur 2017. Le modèle linéaire va aussi être évalué sur la donnée de 2017 en comparaison simple.</w:t>
+        <w:t>L'objectif de la journée était de travailler sur le second modèle (ARIMA). Apres avoir cherché des paramètres optimaux pour celui-ci il s'avère que le GridSearch a donné de meilleurs résultats. Je suis donc resté sur celui-ci. Un des bémols de ce modèle est que la prédiction ne peut se faire que sur les 7 jours suivants. De ce fait, il est difficile de l'estimer sur 1 semaine uniquement de 2017.</w:t>
+      </w:r>
+    </w:p>
+    <w:p>
+      <w:pPr>
+        <w:jc w:val="both"/>
+      </w:pPr>
+      <w:r>
+        <w:tab/>
+        <w:t xml:space="preserve">Par la suite j'ai tenté de mettre </w:t>
+      </w:r>
+      <w:r>
+        <w:t>à</w:t>
+      </w:r>
+      <w:r>
+        <w:t xml:space="preserve"> jour l'API suite </w:t>
+      </w:r>
+      <w:r>
+        <w:t>aux changements</w:t>
+      </w:r>
+      <w:r>
+        <w:t xml:space="preserve"> de modèle (OHE + week format). Cela a nécessité la mise en place de plusieurs autres scripts pour générer les pickles, fitter et sauvegarder les modèles etc… Une fois ceci fait et l'API mise à jour…. Grosse déception car la prédiction sont totalement incohérentes (le modèle ne prédit que des avions en avance)… Du coup, je me demande s'il ne faudrait pas refaire tout de zéro… script/rapport/présentation car je suis complètement à côté.</w:t>
       </w:r>
     </w:p>
     <w:p>
       <w:pPr>
         <w:pStyle w:val="Titre3"/>
-        <w:jc w:val="both"/>
-      </w:pPr>
-      <w:bookmarkStart w:id="28" w:name="_Toc504498869"/>
-      <w:r>
-        <w:t>Jour 27 (27/11/17) – Durée travail 4h:</w:t>
+      </w:pPr>
+      <w:bookmarkStart w:id="28" w:name="_Toc504498870"/>
+      <w:r>
+        <w:t>Jour 28 (28/11/17) – Durée travail 4h:</w:t>
       </w:r>
       <w:bookmarkEnd w:id="28"/>
     </w:p>
     <w:p>
-      <w:pPr>
-        <w:jc w:val="both"/>
-      </w:pPr>
-      <w:r>
-        <w:tab/>
-        <w:t>L'objectif de la journée était de travailler sur le second modèle (ARIMA). Apres avoir cherché des paramètres optimaux pour celui-ci il s'avère que le GridSearch a donné de meilleurs résultats. Je suis donc resté sur celui-ci. Un des bémols de ce modèle est que la prédiction ne peut se faire que sur les 7 jours suivants. De ce fait, il est difficile de l'estimer sur 1 semaine uniquement de 2017.</w:t>
-      </w:r>
-    </w:p>
-    <w:p>
-      <w:pPr>
-        <w:jc w:val="both"/>
-      </w:pPr>
-      <w:r>
-        <w:tab/>
-        <w:t xml:space="preserve">Par la suite j'ai tenté de mettre </w:t>
-      </w:r>
-      <w:r>
-        <w:t>à</w:t>
-      </w:r>
-      <w:r>
-        <w:t xml:space="preserve"> jour l'API suite </w:t>
-      </w:r>
-      <w:r>
-        <w:t>aux changements</w:t>
-      </w:r>
-      <w:r>
-        <w:t xml:space="preserve"> de modèle (OHE + week format). Cela a nécessité la mise en place de plusieurs autres scripts pour générer les pickles, fitter et sauvegarder les modèles etc… Une fois ceci fait et l'API mise à jour…. Grosse déception car la prédiction sont totalement incohérentes (le modèle ne prédit que des avions en avance)… Du coup, je me demande s'il ne faudrait pas refaire tout de zéro… script/rapport/présentation car je suis complètement à côté.</w:t>
+      <w:r>
+        <w:tab/>
+        <w:t>Etant un peu perdu sur le P4, je décide donc en attendant le mentorat du lendemain de continuer sur le P5 ou je ne suis pas bloqué. Pendant environ 2h je modifie le code basé sur les idée du RBM mais afin d'avoir plus de feature interessante pour le clustering (moyenne entre chaque visite, nb de visites, panier moyen par visite, nb d'objets par visite, etc …)</w:t>
+      </w:r>
+    </w:p>
+    <w:p>
+      <w:r>
+        <w:tab/>
+        <w:t>Par la suite, j'ai la soutenance du P3 qui a été un peu stressant avec un faux départ et des problèmes pour partager l'écran. Cependant, une fois ce stresse passé, la soutenance se passe bien et le P3 est validé !</w:t>
+      </w:r>
+    </w:p>
+    <w:p>
+      <w:r>
+        <w:tab/>
+        <w:t>Dans la soirée, une idée m'est venu pour le P4. Partir du principe que les retards sont dûes a un nombre de vol au décollage plus important que possible. L'idée étant de regarder par aéroport, le nb de vol moyen par jour et le retard pour ceux-ci. De même on peut regarder l'évolution du nb de vol en fonction de la semaine et du jour. C'est ce que je me décide de regarder le lendemain</w:t>
       </w:r>
     </w:p>
     <w:p>
       <w:pPr>
         <w:pStyle w:val="Titre3"/>
       </w:pPr>
-      <w:bookmarkStart w:id="29" w:name="_Toc504498870"/>
-      <w:r>
-        <w:t>Jour 28 (28/11/17) – Durée travail 4h:</w:t>
+      <w:bookmarkStart w:id="29" w:name="_Toc504498871"/>
+      <w:r>
+        <w:t>Jour 29 (29/11/17) – Durée travail 4h:</w:t>
       </w:r>
       <w:bookmarkEnd w:id="29"/>
-    </w:p>
-    <w:p>
-      <w:r>
-        <w:tab/>
-        <w:t>Etant un peu perdu sur le P4, je décide donc en attendant le mentorat du lendemain de continuer sur le P5 ou je ne suis pas bloqué. Pendant environ 2h je modifie le code basé sur les idée du RBM mais afin d'avoir plus de feature interessante pour le clustering (moyenne entre chaque visite, nb de visites, panier moyen par visite, nb d'objets par visite, etc …)</w:t>
-      </w:r>
-    </w:p>
-    <w:p>
-      <w:r>
-        <w:tab/>
-        <w:t>Par la suite, j'ai la soutenance du P3 qui a été un peu stressant avec un faux départ et des problèmes pour partager l'écran. Cependant, une fois ce stresse passé, la soutenance se passe bien et le P3 est validé !</w:t>
-      </w:r>
-    </w:p>
-    <w:p>
-      <w:r>
-        <w:tab/>
-        <w:t>Dans la soirée, une idée m'est venu pour le P4. Partir du principe que les retards sont dûes a un nombre de vol au décollage plus important que possible. L'idée étant de regarder par aéroport, le nb de vol moyen par jour et le retard pour ceux-ci. De même on peut regarder l'évolution du nb de vol en fonction de la semaine et du jour. C'est ce que je me décide de regarder le lendemain</w:t>
-      </w:r>
-    </w:p>
-    <w:p>
-      <w:pPr>
-        <w:pStyle w:val="Titre3"/>
-      </w:pPr>
-      <w:bookmarkStart w:id="30" w:name="_Toc504498871"/>
-      <w:r>
-        <w:t>Jour 29 (29/11/17) – Durée travail 4h:</w:t>
-      </w:r>
-      <w:bookmarkEnd w:id="30"/>
     </w:p>
     <w:p>
       <w:r>
@@ -7613,10 +7611,45 @@
       <w:pPr>
         <w:pStyle w:val="Titre3"/>
       </w:pPr>
-      <w:bookmarkStart w:id="31" w:name="_Toc504498872"/>
+      <w:bookmarkStart w:id="30" w:name="_Toc504498872"/>
       <w:r>
         <w:t>Jour 30 (30/11/17) – Durée travail 3h30:</w:t>
       </w:r>
+      <w:bookmarkEnd w:id="30"/>
+    </w:p>
+    <w:p>
+      <w:pPr>
+        <w:jc w:val="both"/>
+      </w:pPr>
+      <w:r>
+        <w:tab/>
+        <w:t>L'objectif de la soirée était de mettre en place un dataset prenant en compte le nb de vols. Du coup avec diverses agrégations, du cleanup, j'arrive à avoir le dataset que je désire. Qui plus est, il est plus léger par la concaténation. Du coup je peux tester les modèles directement dans le notebook sans crash. Je peux aussi faire l'optimisation dedans et même aller jusque comparer 2 encodages de dataset différents. Du coup, ça avance bien et je commence à comprendre pk le précédent modèle ne marchait pas. L'objectif du lendemain à ce stade est de terminer l'optimisation avec du boosting, terminer la partie visualisation et si possible mettre à jour l'API. Comme cela, je pourrais rédiger le rapport et mettre à jour le power point durant le week-end !</w:t>
+      </w:r>
+    </w:p>
+    <w:p>
+      <w:pPr>
+        <w:jc w:val="both"/>
+      </w:pPr>
+      <w:r>
+        <w:tab/>
+        <w:t xml:space="preserve">Pour finir la soirée, étant fatigué, je </w:t>
+      </w:r>
+      <w:r>
+        <w:t>repasse</w:t>
+      </w:r>
+      <w:r>
+        <w:t xml:space="preserve"> sur la veille technologique afin de tester une autre façon d'évaluer les RNN (le fonctionnement en générateur fonctionne trop bien pour tous les modèles et ne permet pas de voir les avantages/inconvénients des LSTM/GRU)</w:t>
+      </w:r>
+    </w:p>
+    <w:p>
+      <w:pPr>
+        <w:pStyle w:val="Titre3"/>
+        <w:jc w:val="both"/>
+      </w:pPr>
+      <w:bookmarkStart w:id="31" w:name="_Toc504498873"/>
+      <w:r>
+        <w:t>Jour 31 (01/12/17) – Durée travail 2h:</w:t>
+      </w:r>
       <w:bookmarkEnd w:id="31"/>
     </w:p>
     <w:p>
@@ -7625,22 +7658,7 @@
       </w:pPr>
       <w:r>
         <w:tab/>
-        <w:t>L'objectif de la soirée était de mettre en place un dataset prenant en compte le nb de vols. Du coup avec diverses agrégations, du cleanup, j'arrive à avoir le dataset que je désire. Qui plus est, il est plus léger par la concaténation. Du coup je peux tester les modèles directement dans le notebook sans crash. Je peux aussi faire l'optimisation dedans et même aller jusque comparer 2 encodages de dataset différents. Du coup, ça avance bien et je commence à comprendre pk le précédent modèle ne marchait pas. L'objectif du lendemain à ce stade est de terminer l'optimisation avec du boosting, terminer la partie visualisation et si possible mettre à jour l'API. Comme cela, je pourrais rédiger le rapport et mettre à jour le power point durant le week-end !</w:t>
-      </w:r>
-    </w:p>
-    <w:p>
-      <w:pPr>
-        <w:jc w:val="both"/>
-      </w:pPr>
-      <w:r>
-        <w:tab/>
-        <w:t xml:space="preserve">Pour finir la soirée, étant fatigué, je </w:t>
-      </w:r>
-      <w:r>
-        <w:t>repasse</w:t>
-      </w:r>
-      <w:r>
-        <w:t xml:space="preserve"> sur la veille technologique afin de tester une autre façon d'évaluer les RNN (le fonctionnement en générateur fonctionne trop bien pour tous les modèles et ne permet pas de voir les avantages/inconvénients des LSTM/GRU)</w:t>
+        <w:t>Le modèle de boosting a été aussi évalué et perfome un peu mieux. Diverses visualisations ont été ajoutées pour la préparation du rapport/présentation. De plus un README a été mis en place dû aux divers fichiers présents pour mettre en place le modèle. Sans celui-ci, il sera difficile à l'examinateur de ne pas être perdu.</w:t>
       </w:r>
     </w:p>
     <w:p>
@@ -7648,9 +7666,9 @@
         <w:pStyle w:val="Titre3"/>
         <w:jc w:val="both"/>
       </w:pPr>
-      <w:bookmarkStart w:id="32" w:name="_Toc504498873"/>
-      <w:r>
-        <w:t>Jour 31 (01/12/17) – Durée travail 2h:</w:t>
+      <w:bookmarkStart w:id="32" w:name="_Toc504498874"/>
+      <w:r>
+        <w:t>Jour 32 (02/12/17) – Durée travail 10h30:</w:t>
       </w:r>
       <w:bookmarkEnd w:id="32"/>
     </w:p>
@@ -7660,7 +7678,25 @@
       </w:pPr>
       <w:r>
         <w:tab/>
-        <w:t>Le modèle de boosting a été aussi évalué et perfome un peu mieux. Diverses visualisations ont été ajoutées pour la préparation du rapport/présentation. De plus un README a été mis en place dû aux divers fichiers présents pour mettre en place le modèle. Sans celui-ci, il sera difficile à l'examinateur de ne pas être perdu.</w:t>
+        <w:t xml:space="preserve">Ce jour, la rédaction du rapport a été faite. Celle-ci a été assez pénible car le rapport est long (26 pages) et s'appuie sur divers modèles faits dont il fallait retrouver les informations dans les divers notebooks. Celui-ci a mis près de 5h à être rédigé. Par la suite, le ppt a été repris pour suivre la même trame et tenir dans 30 min de présentation (à blanc cela fait 27 minutes). </w:t>
+      </w:r>
+    </w:p>
+    <w:p>
+      <w:pPr>
+        <w:jc w:val="both"/>
+      </w:pPr>
+      <w:r>
+        <w:tab/>
+        <w:t>Par la suite, j'ai mis à jour le site suite au changement de format du dataset. Celui-ci n'a pas encore été mis en ligne car je ne sais pas s'il faut supprimer le P3.</w:t>
+      </w:r>
+    </w:p>
+    <w:p>
+      <w:pPr>
+        <w:jc w:val="both"/>
+      </w:pPr>
+      <w:r>
+        <w:tab/>
+        <w:t>Pour finir la journée, j'ai décidé de reprendre la veille technologique pour modifier le contenu du rapport ayant fait un modèle de présentation qui ne convenait pas.</w:t>
       </w:r>
     </w:p>
     <w:p>
@@ -7668,49 +7704,11 @@
         <w:pStyle w:val="Titre3"/>
         <w:jc w:val="both"/>
       </w:pPr>
-      <w:bookmarkStart w:id="33" w:name="_Toc504498874"/>
-      <w:r>
-        <w:t>Jour 32 (02/12/17) – Durée travail 10h30:</w:t>
+      <w:bookmarkStart w:id="33" w:name="_Toc504498875"/>
+      <w:r>
+        <w:t>Jour 33 (03/12/17) – Durée travail 8h:</w:t>
       </w:r>
       <w:bookmarkEnd w:id="33"/>
-    </w:p>
-    <w:p>
-      <w:pPr>
-        <w:jc w:val="both"/>
-      </w:pPr>
-      <w:r>
-        <w:tab/>
-        <w:t xml:space="preserve">Ce jour, la rédaction du rapport a été faite. Celle-ci a été assez pénible car le rapport est long (26 pages) et s'appuie sur divers modèles faits dont il fallait retrouver les informations dans les divers notebooks. Celui-ci a mis près de 5h à être rédigé. Par la suite, le ppt a été repris pour suivre la même trame et tenir dans 30 min de présentation (à blanc cela fait 27 minutes). </w:t>
-      </w:r>
-    </w:p>
-    <w:p>
-      <w:pPr>
-        <w:jc w:val="both"/>
-      </w:pPr>
-      <w:r>
-        <w:tab/>
-        <w:t>Par la suite, j'ai mis à jour le site suite au changement de format du dataset. Celui-ci n'a pas encore été mis en ligne car je ne sais pas s'il faut supprimer le P3.</w:t>
-      </w:r>
-    </w:p>
-    <w:p>
-      <w:pPr>
-        <w:jc w:val="both"/>
-      </w:pPr>
-      <w:r>
-        <w:tab/>
-        <w:t>Pour finir la journée, j'ai décidé de reprendre la veille technologique pour modifier le contenu du rapport ayant fait un modèle de présentation qui ne convenait pas.</w:t>
-      </w:r>
-    </w:p>
-    <w:p>
-      <w:pPr>
-        <w:pStyle w:val="Titre3"/>
-        <w:jc w:val="both"/>
-      </w:pPr>
-      <w:bookmarkStart w:id="34" w:name="_Toc504498875"/>
-      <w:r>
-        <w:t>Jour 33 (03/12/17) – Durée travail 8h:</w:t>
-      </w:r>
-      <w:bookmarkEnd w:id="34"/>
     </w:p>
     <w:p>
       <w:pPr>
@@ -7772,10 +7770,30 @@
         <w:pStyle w:val="Titre3"/>
         <w:jc w:val="both"/>
       </w:pPr>
-      <w:bookmarkStart w:id="35" w:name="_Toc504498876"/>
+      <w:bookmarkStart w:id="34" w:name="_Toc504498876"/>
       <w:r>
         <w:t>Jour 34 (04/12/17) – Durée travail 2h:</w:t>
       </w:r>
+      <w:bookmarkEnd w:id="34"/>
+    </w:p>
+    <w:p>
+      <w:pPr>
+        <w:ind w:firstLine="708"/>
+        <w:jc w:val="both"/>
+      </w:pPr>
+      <w:r>
+        <w:t>Après avoir repassé la présentation du P5, je décide d'ajouter une analyse des résidus pour avoir un intervalle de confiance. Ne connaissant pas trop comment faire, cela a pris pas mal de temps. Une fois fait, le rapport ainsi que la présentation ont été updaté pour la soutenance le lendemain.</w:t>
+      </w:r>
+    </w:p>
+    <w:p>
+      <w:pPr>
+        <w:pStyle w:val="Titre3"/>
+        <w:jc w:val="both"/>
+      </w:pPr>
+      <w:bookmarkStart w:id="35" w:name="_Toc504498877"/>
+      <w:r>
+        <w:t>Jour 35 (05/12/17) – Durée travail 2h:</w:t>
+      </w:r>
       <w:bookmarkEnd w:id="35"/>
     </w:p>
     <w:p>
@@ -7784,7 +7802,7 @@
         <w:jc w:val="both"/>
       </w:pPr>
       <w:r>
-        <w:t>Après avoir repassé la présentation du P5, je décide d'ajouter une analyse des résidus pour avoir un intervalle de confiance. Ne connaissant pas trop comment faire, cela a pris pas mal de temps. Une fois fait, le rapport ainsi que la présentation ont été updaté pour la soutenance le lendemain.</w:t>
+        <w:t>Je repasse une dernière fois la présentation pour éviter de ne pas trouver un mot ou bafouiller. A 19h la soutenance a lieu. Malgré quelques hésitations et erreurs, celui-ci est validé. Il n'y a qu'un seul point un peu curieux sur la Cross Validation que je dois revoir avec mon mentor le lendemain.</w:t>
       </w:r>
     </w:p>
     <w:p>
@@ -7792,9 +7810,9 @@
         <w:pStyle w:val="Titre3"/>
         <w:jc w:val="both"/>
       </w:pPr>
-      <w:bookmarkStart w:id="36" w:name="_Toc504498877"/>
-      <w:r>
-        <w:t>Jour 35 (05/12/17) – Durée travail 2h:</w:t>
+      <w:bookmarkStart w:id="36" w:name="_Toc504498878"/>
+      <w:r>
+        <w:t>Jour 36 (06/12/17) – Durée travail 3h:</w:t>
       </w:r>
       <w:bookmarkEnd w:id="36"/>
     </w:p>
@@ -7804,7 +7822,16 @@
         <w:jc w:val="both"/>
       </w:pPr>
       <w:r>
-        <w:t>Je repasse une dernière fois la présentation pour éviter de ne pas trouver un mot ou bafouiller. A 19h la soutenance a lieu. Malgré quelques hésitations et erreurs, celui-ci est validé. Il n'y a qu'un seul point un peu curieux sur la Cross Validation que je dois revoir avec mon mentor le lendemain.</w:t>
+        <w:t xml:space="preserve">Ayant validé le P4 et étant en attente d'info pour le P5, je décide de regarder le P6 qui aborde un sujet complètement inconnu. Je télécharge juste un dataset. Je vois que je dois cleaner pas mal le texte (qui a des balises HTML). Avant de commencer tout cela, je regardé du coté de la lib nltk sur des videos de Sentdex. </w:t>
+      </w:r>
+    </w:p>
+    <w:p>
+      <w:pPr>
+        <w:ind w:firstLine="708"/>
+        <w:jc w:val="both"/>
+      </w:pPr>
+      <w:r>
+        <w:t>A 18h30, la session de mentorat a lieu où l'on a repris les points du P4 qui posaient des questions, par la suite on aborde le P5 ou le cleaning a été un peu trop violent. J'ai donc des pistes a explorer (OHE sur les articles notamment). Une fois la session terminée, je teste ca mais une fois de plus "Memory Error"… Je trouve peut-être une façon de regrouper les articles par sous-groupes via un traitement par mot clé à faire.</w:t>
       </w:r>
     </w:p>
     <w:p>
@@ -7812,40 +7839,11 @@
         <w:pStyle w:val="Titre3"/>
         <w:jc w:val="both"/>
       </w:pPr>
-      <w:bookmarkStart w:id="37" w:name="_Toc504498878"/>
-      <w:r>
-        <w:t>Jour 36 (06/12/17) – Durée travail 3h:</w:t>
+      <w:bookmarkStart w:id="37" w:name="_Toc504498879"/>
+      <w:r>
+        <w:t>Jour 37 (07/12/17) – Durée travail 2h:</w:t>
       </w:r>
       <w:bookmarkEnd w:id="37"/>
-    </w:p>
-    <w:p>
-      <w:pPr>
-        <w:ind w:firstLine="708"/>
-        <w:jc w:val="both"/>
-      </w:pPr>
-      <w:r>
-        <w:t xml:space="preserve">Ayant validé le P4 et étant en attente d'info pour le P5, je décide de regarder le P6 qui aborde un sujet complètement inconnu. Je télécharge juste un dataset. Je vois que je dois cleaner pas mal le texte (qui a des balises HTML). Avant de commencer tout cela, je regardé du coté de la lib nltk sur des videos de Sentdex. </w:t>
-      </w:r>
-    </w:p>
-    <w:p>
-      <w:pPr>
-        <w:ind w:firstLine="708"/>
-        <w:jc w:val="both"/>
-      </w:pPr>
-      <w:r>
-        <w:t>A 18h30, la session de mentorat a lieu où l'on a repris les points du P4 qui posaient des questions, par la suite on aborde le P5 ou le cleaning a été un peu trop violent. J'ai donc des pistes a explorer (OHE sur les articles notamment). Une fois la session terminée, je teste ca mais une fois de plus "Memory Error"… Je trouve peut-être une façon de regrouper les articles par sous-groupes via un traitement par mot clé à faire.</w:t>
-      </w:r>
-    </w:p>
-    <w:p>
-      <w:pPr>
-        <w:pStyle w:val="Titre3"/>
-        <w:jc w:val="both"/>
-      </w:pPr>
-      <w:bookmarkStart w:id="38" w:name="_Toc504498879"/>
-      <w:r>
-        <w:t>Jour 37 (07/12/17) – Durée travail 2h:</w:t>
-      </w:r>
-      <w:bookmarkEnd w:id="38"/>
     </w:p>
     <w:p>
       <w:pPr>
@@ -7888,11 +7886,11 @@
         <w:pStyle w:val="Titre3"/>
         <w:jc w:val="both"/>
       </w:pPr>
-      <w:bookmarkStart w:id="39" w:name="_Toc504498880"/>
+      <w:bookmarkStart w:id="38" w:name="_Toc504498880"/>
       <w:r>
         <w:t>Jour 38 (08/12/17) – Durée travail 3h:</w:t>
       </w:r>
-      <w:bookmarkEnd w:id="39"/>
+      <w:bookmarkEnd w:id="38"/>
     </w:p>
     <w:p>
       <w:pPr>
@@ -7923,11 +7921,46 @@
         <w:pStyle w:val="Titre3"/>
         <w:jc w:val="both"/>
       </w:pPr>
-      <w:bookmarkStart w:id="40" w:name="_Toc504498881"/>
+      <w:bookmarkStart w:id="39" w:name="_Toc504498881"/>
       <w:r>
         <w:lastRenderedPageBreak/>
         <w:t>Jour 39 (09/12/17) – Durée travail 8h:</w:t>
       </w:r>
+      <w:bookmarkEnd w:id="39"/>
+    </w:p>
+    <w:p>
+      <w:pPr>
+        <w:ind w:firstLine="708"/>
+        <w:jc w:val="both"/>
+      </w:pPr>
+      <w:r>
+        <w:t>Le clustering étant bien commencé, j'ai fait l'</w:t>
+      </w:r>
+      <w:r>
+        <w:t>agrégation</w:t>
+      </w:r>
+      <w:r>
+        <w:t xml:space="preserve"> au dataset initial et préparé le dataset par clients. Sur ce nouveau dataset, un second clustering va être appliqué pour labéliser les clients en fonction de ce qu'ils achètent mais aussi en fonction de leur fréquence d'achat, panier moyen, localisation etc.</w:t>
+      </w:r>
+    </w:p>
+    <w:p>
+      <w:pPr>
+        <w:ind w:firstLine="708"/>
+        <w:jc w:val="both"/>
+      </w:pPr>
+      <w:r>
+        <w:t>Le résultat de ce second clustering est un peu curieux car j'ai 2 principaux Cluster avec 3300 clients, 1 de 120 et un de 4… Un premier test de classifier donne des résultats correct mais il faut encore en tester certain et fine-tune les meilleurs. Une fois cale fait, il restera a préparer le code pour tester un client lambda.</w:t>
+      </w:r>
+    </w:p>
+    <w:p>
+      <w:pPr>
+        <w:pStyle w:val="Titre3"/>
+        <w:jc w:val="both"/>
+      </w:pPr>
+      <w:bookmarkStart w:id="40" w:name="_Toc504498882"/>
+      <w:r>
+        <w:t>Jour 40 (10/12/17) – Durée travail 8h:</w:t>
+      </w:r>
       <w:bookmarkEnd w:id="40"/>
     </w:p>
     <w:p>
@@ -7936,13 +7969,10 @@
         <w:jc w:val="both"/>
       </w:pPr>
       <w:r>
-        <w:t>Le clustering étant bien commencé, j'ai fait l'</w:t>
-      </w:r>
-      <w:r>
-        <w:t>agrégation</w:t>
-      </w:r>
-      <w:r>
-        <w:t xml:space="preserve"> au dataset initial et préparé le dataset par clients. Sur ce nouveau dataset, un second clustering va être appliqué pour labéliser les clients en fonction de ce qu'ils achètent mais aussi en fonction de leur fréquence d'achat, panier moyen, localisation etc.</w:t>
+        <w:t>Pas mal de temps ont été nécessaire pour rendre le notebook un peu plus lisible comme il n'y a pas de rapport à fournir. Lors de la mise en place de visualisations, je me suis rendu compte aussi d'erreurs que j'ai fixé. Au final il reste des points assez curieux au niveau du clustering. Ce sont des points à voir avec mon mentor lors de la prochaine session. Mais globalement, le projet à bien avancé, il reste à faire le code de classification sur les données d'un clie</w:t>
+      </w:r>
+      <w:r>
+        <w:t>nt lambda ainsi que la présentation.</w:t>
       </w:r>
     </w:p>
     <w:p>
@@ -7951,7 +7981,13 @@
         <w:jc w:val="both"/>
       </w:pPr>
       <w:r>
-        <w:t>Le résultat de ce second clustering est un peu curieux car j'ai 2 principaux Cluster avec 3300 clients, 1 de 120 et un de 4… Un premier test de classifier donne des résultats correct mais il faut encore en tester certain et fine-tune les meilleurs. Une fois cale fait, il restera a préparer le code pour tester un client lambda.</w:t>
+        <w:t>Etant un peu lassé de ce projet, je fais une petite pause passe sur le P</w:t>
+      </w:r>
+      <w:r>
+        <w:t>8</w:t>
+      </w:r>
+      <w:r>
+        <w:t xml:space="preserve"> pour la fin de la journée.</w:t>
       </w:r>
     </w:p>
     <w:p>
@@ -7959,9 +7995,9 @@
         <w:pStyle w:val="Titre3"/>
         <w:jc w:val="both"/>
       </w:pPr>
-      <w:bookmarkStart w:id="41" w:name="_Toc504498882"/>
-      <w:r>
-        <w:t>Jour 40 (10/12/17) – Durée travail 8h:</w:t>
+      <w:bookmarkStart w:id="41" w:name="_Toc504498883"/>
+      <w:r>
+        <w:t>Jour 41 (11/12/17) – Durée travail 3h:</w:t>
       </w:r>
       <w:bookmarkEnd w:id="41"/>
     </w:p>
@@ -7971,10 +8007,7 @@
         <w:jc w:val="both"/>
       </w:pPr>
       <w:r>
-        <w:t>Pas mal de temps ont été nécessaire pour rendre le notebook un peu plus lisible comme il n'y a pas de rapport à fournir. Lors de la mise en place de visualisations, je me suis rendu compte aussi d'erreurs que j'ai fixé. Au final il reste des points assez curieux au niveau du clustering. Ce sont des points à voir avec mon mentor lors de la prochaine session. Mais globalement, le projet à bien avancé, il reste à faire le code de classification sur les données d'un clie</w:t>
-      </w:r>
-      <w:r>
-        <w:t>nt lambda ainsi que la présentation.</w:t>
+        <w:t xml:space="preserve">Lors de l'investigation sur l'échec de clustering, je me suis rendu compte que cela était du à une mauvais interprétation du  Score de Silhouette. J'utilisais toujours le nb de cluster minimisant ce score (comme s'il évaluait une entropie). J'ai vu cela suite à un autre test de clustering ou le Score était négatif. De ce fait, j'ai repris les étapes du clustering. Pour aider le modèle, j'ai retiré les keywords très fréquents qui ne décrivent pas les objets (set, Christmas, Vintage, …). Additionné à cela, j'ai utilisé un discount factor sur les colonnes pour réduire l'impact sur le clustering d'un mot très peu utilisé. Cela m'a permis d'avoir un bien meilleur clustering (Silhouette Score x 10 par rapport au précédent). </w:t>
       </w:r>
     </w:p>
     <w:p>
@@ -7983,13 +8016,31 @@
         <w:jc w:val="both"/>
       </w:pPr>
       <w:r>
-        <w:t>Etant un peu lassé de ce projet, je fais une petite pause passe sur le P</w:t>
-      </w:r>
-      <w:r>
-        <w:t>8</w:t>
-      </w:r>
-      <w:r>
-        <w:t xml:space="preserve"> pour la fin de la journée.</w:t>
+        <w:t>Ensuite, j'ai repris le Clustering des clients. Au lieu d'utiliser un Standard Scaler qui réduit le Score de Silhouette, je l'ai repris avec le MinMax et là, j'ai eu un clustering bien plus pertinent.</w:t>
+      </w:r>
+    </w:p>
+    <w:p>
+      <w:pPr>
+        <w:ind w:firstLine="708"/>
+        <w:jc w:val="both"/>
+      </w:pPr>
+      <w:r>
+        <w:t>Pour finir j'ai repris la partie d'entrainement des classifieurs car le meilleur classifieur a aussi changé (passé de SVC à Random Forest). Le Fine-Tuning a été fait mais pas encore de visualisations.</w:t>
+      </w:r>
+    </w:p>
+    <w:p>
+      <w:pPr>
+        <w:ind w:firstLine="708"/>
+        <w:jc w:val="both"/>
+      </w:pPr>
+      <w:r>
+        <w:t xml:space="preserve">Pour finir la soirée, j'ai essayé de continuer la </w:t>
+      </w:r>
+      <w:r>
+        <w:t>rédaction</w:t>
+      </w:r>
+      <w:r>
+        <w:t xml:space="preserve"> du P8 qui me donne du fil à retordre plus que je ne l'avais imaginé.</w:t>
       </w:r>
     </w:p>
     <w:p>
@@ -7997,9 +8048,9 @@
         <w:pStyle w:val="Titre3"/>
         <w:jc w:val="both"/>
       </w:pPr>
-      <w:bookmarkStart w:id="42" w:name="_Toc504498883"/>
-      <w:r>
-        <w:t>Jour 41 (11/12/17) – Durée travail 3h:</w:t>
+      <w:bookmarkStart w:id="42" w:name="_Toc504498884"/>
+      <w:r>
+        <w:t>Jour 42 (12/12/17) – Durée travail 1h:</w:t>
       </w:r>
       <w:bookmarkEnd w:id="42"/>
     </w:p>
@@ -8009,40 +8060,7 @@
         <w:jc w:val="both"/>
       </w:pPr>
       <w:r>
-        <w:t xml:space="preserve">Lors de l'investigation sur l'échec de clustering, je me suis rendu compte que cela était du à une mauvais interprétation du  Score de Silhouette. J'utilisais toujours le nb de cluster minimisant ce score (comme s'il évaluait une entropie). J'ai vu cela suite à un autre test de clustering ou le Score était négatif. De ce fait, j'ai repris les étapes du clustering. Pour aider le modèle, j'ai retiré les keywords très fréquents qui ne décrivent pas les objets (set, Christmas, Vintage, …). Additionné à cela, j'ai utilisé un discount factor sur les colonnes pour réduire l'impact sur le clustering d'un mot très peu utilisé. Cela m'a permis d'avoir un bien meilleur clustering (Silhouette Score x 10 par rapport au précédent). </w:t>
-      </w:r>
-    </w:p>
-    <w:p>
-      <w:pPr>
-        <w:ind w:firstLine="708"/>
-        <w:jc w:val="both"/>
-      </w:pPr>
-      <w:r>
-        <w:t>Ensuite, j'ai repris le Clustering des clients. Au lieu d'utiliser un Standard Scaler qui réduit le Score de Silhouette, je l'ai repris avec le MinMax et là, j'ai eu un clustering bien plus pertinent.</w:t>
-      </w:r>
-    </w:p>
-    <w:p>
-      <w:pPr>
-        <w:ind w:firstLine="708"/>
-        <w:jc w:val="both"/>
-      </w:pPr>
-      <w:r>
-        <w:t>Pour finir j'ai repris la partie d'entrainement des classifieurs car le meilleur classifieur a aussi changé (passé de SVC à Random Forest). Le Fine-Tuning a été fait mais pas encore de visualisations.</w:t>
-      </w:r>
-    </w:p>
-    <w:p>
-      <w:pPr>
-        <w:ind w:firstLine="708"/>
-        <w:jc w:val="both"/>
-      </w:pPr>
-      <w:r>
-        <w:t xml:space="preserve">Pour finir la soirée, j'ai essayé de continuer la </w:t>
-      </w:r>
-      <w:r>
-        <w:t>rédaction</w:t>
-      </w:r>
-      <w:r>
-        <w:t xml:space="preserve"> du P8 qui me donne du fil à retordre plus que je ne l'avais imaginé.</w:t>
+        <w:t>Attendant la session de mentorat de mercredi pour clarifier quelques points sur le P5, j'ai repris la rédaction du P8 avant de remarquer que le projet a changé entre temps. Au lieu de "perdre mon temps" à la rédaction d'un rapport au final potentiellement inutile, j'ai décidé de prendre un peu de repos pour ce soir.</w:t>
       </w:r>
     </w:p>
     <w:p>
@@ -8050,31 +8068,40 @@
         <w:pStyle w:val="Titre3"/>
         <w:jc w:val="both"/>
       </w:pPr>
-      <w:bookmarkStart w:id="43" w:name="_Toc504498884"/>
-      <w:r>
-        <w:t>Jour 42 (12/12/17) – Durée travail 1h:</w:t>
-      </w:r>
-      <w:bookmarkEnd w:id="43"/>
-    </w:p>
-    <w:p>
-      <w:pPr>
-        <w:ind w:firstLine="708"/>
-        <w:jc w:val="both"/>
-      </w:pPr>
-      <w:r>
-        <w:t>Attendant la session de mentorat de mercredi pour clarifier quelques points sur le P5, j'ai repris la rédaction du P8 avant de remarquer que le projet a changé entre temps. Au lieu de "perdre mon temps" à la rédaction d'un rapport au final potentiellement inutile, j'ai décidé de prendre un peu de repos pour ce soir.</w:t>
-      </w:r>
-    </w:p>
-    <w:p>
-      <w:pPr>
-        <w:pStyle w:val="Titre3"/>
-        <w:jc w:val="both"/>
-      </w:pPr>
-      <w:bookmarkStart w:id="44" w:name="_Toc504498885"/>
+      <w:bookmarkStart w:id="43" w:name="_Toc504498885"/>
       <w:r>
         <w:lastRenderedPageBreak/>
         <w:t>Jour 43 (13/12/17) – Durée travail 3h:</w:t>
       </w:r>
+      <w:bookmarkEnd w:id="43"/>
+    </w:p>
+    <w:p>
+      <w:pPr>
+        <w:jc w:val="both"/>
+      </w:pPr>
+      <w:r>
+        <w:tab/>
+        <w:t xml:space="preserve">En attendant la session de mentorat pour voir certains points du P5 (et n'étant pas sur du P8, j'ai décidé de repartir un peu sur le P7). J'ai commencé le notebook d'exploration ou j'ai fait la préparation des images. J'ai aussi cherché comment faire le training de façon plus propre car jusque-là je classais les images dans des folders par classe pour pouvoir utiliser la fonction de Keras (flow_from_directory). Le problème c'est qu'il n'est pas possible ensuite de l'utiliser dans un folder avec toutes les images de test. Cela a nécessité pas mal de re-travail de certains bout de code. </w:t>
+      </w:r>
+    </w:p>
+    <w:p>
+      <w:pPr>
+        <w:jc w:val="both"/>
+      </w:pPr>
+      <w:r>
+        <w:tab/>
+        <w:t xml:space="preserve">Par la suite, il y a eu la session de mentorat ou l'on a discuté du P5 et notamment 2 erreurs que j'avais faite (score de silhouette et du coup scaling). On a aussi abordé le cas du P8 afin de savoir si tout ce que j'ai fait était vain. Il semblerait que non donc je suis rassuré. </w:t>
+      </w:r>
+    </w:p>
+    <w:p>
+      <w:pPr>
+        <w:pStyle w:val="Titre3"/>
+        <w:jc w:val="both"/>
+      </w:pPr>
+      <w:bookmarkStart w:id="44" w:name="_Toc504498886"/>
+      <w:r>
+        <w:t>Jour 44 (14/12/17) – Durée travail 3h:</w:t>
+      </w:r>
       <w:bookmarkEnd w:id="44"/>
     </w:p>
     <w:p>
@@ -8083,16 +8110,22 @@
       </w:pPr>
       <w:r>
         <w:tab/>
-        <w:t xml:space="preserve">En attendant la session de mentorat pour voir certains points du P5 (et n'étant pas sur du P8, j'ai décidé de repartir un peu sur le P7). J'ai commencé le notebook d'exploration ou j'ai fait la préparation des images. J'ai aussi cherché comment faire le training de façon plus propre car jusque-là je classais les images dans des folders par classe pour pouvoir utiliser la fonction de Keras (flow_from_directory). Le problème c'est qu'il n'est pas possible ensuite de l'utiliser dans un folder avec toutes les images de test. Cela a nécessité pas mal de re-travail de certains bout de code. </w:t>
-      </w:r>
-    </w:p>
-    <w:p>
-      <w:pPr>
-        <w:jc w:val="both"/>
-      </w:pPr>
-      <w:r>
-        <w:tab/>
-        <w:t xml:space="preserve">Par la suite, il y a eu la session de mentorat ou l'on a discuté du P5 et notamment 2 erreurs que j'avais faite (score de silhouette et du coup scaling). On a aussi abordé le cas du P8 afin de savoir si tout ce que j'ai fait était vain. Il semblerait que non donc je suis rassuré. </w:t>
+        <w:t>Etant réparti sur le P7, j'ai décidé tout de même de finir ce que j'avais commencé. Basé sur cette vidéo (</w:t>
+      </w:r>
+      <w:r>
+        <w:t>https://www.youtube.com/watch?v=upfgTWrhkpg&amp;t=150s</w:t>
+      </w:r>
+      <w:r>
+        <w:t xml:space="preserve">), j'ai voulu mettre en place premierement la data augmentation en doublant le dataset avec les images flippés verticalement. Ensuite, j'ai fait un autre script qui extrait les transfer-values pour différents modèles. De ce fait, il était ensuite beaucoup plus rapide d'entrainer un modèle (environ 1min vs un nuit). </w:t>
+      </w:r>
+    </w:p>
+    <w:p>
+      <w:pPr>
+        <w:jc w:val="both"/>
+      </w:pPr>
+      <w:r>
+        <w:tab/>
+        <w:t>Je ferais les tests sur les différents modèles plus tard mais comme maintenant c'est "propre", la reprise sera plus simple.</w:t>
       </w:r>
     </w:p>
     <w:p>
@@ -8100,9 +8133,9 @@
         <w:pStyle w:val="Titre3"/>
         <w:jc w:val="both"/>
       </w:pPr>
-      <w:bookmarkStart w:id="45" w:name="_Toc504498886"/>
-      <w:r>
-        <w:t>Jour 44 (14/12/17) – Durée travail 3h:</w:t>
+      <w:bookmarkStart w:id="45" w:name="_Toc504498887"/>
+      <w:r>
+        <w:t>Jour 45 (15/12/17) – Durée travail 1h:</w:t>
       </w:r>
       <w:bookmarkEnd w:id="45"/>
     </w:p>
@@ -8112,22 +8145,7 @@
       </w:pPr>
       <w:r>
         <w:tab/>
-        <w:t>Etant réparti sur le P7, j'ai décidé tout de même de finir ce que j'avais commencé. Basé sur cette vidéo (</w:t>
-      </w:r>
-      <w:r>
-        <w:t>https://www.youtube.com/watch?v=upfgTWrhkpg&amp;t=150s</w:t>
-      </w:r>
-      <w:r>
-        <w:t xml:space="preserve">), j'ai voulu mettre en place premierement la data augmentation en doublant le dataset avec les images flippés verticalement. Ensuite, j'ai fait un autre script qui extrait les transfer-values pour différents modèles. De ce fait, il était ensuite beaucoup plus rapide d'entrainer un modèle (environ 1min vs un nuit). </w:t>
-      </w:r>
-    </w:p>
-    <w:p>
-      <w:pPr>
-        <w:jc w:val="both"/>
-      </w:pPr>
-      <w:r>
-        <w:tab/>
-        <w:t>Je ferais les tests sur les différents modèles plus tard mais comme maintenant c'est "propre", la reprise sera plus simple.</w:t>
+        <w:t>Un peu fatigué de la semaine et travaillant le samedi, j'ai peu travaillé. L'idée était juste de trouver un QRNN fonctionnel pour le P8 et le comparer aux LSTM/GRU/SRNN. Celui-ci a été trouvé et j'ai par la meme occasion découvert un dataset pour l'analyse de sentiments. Celui-ci sera encore plus parlant pour les RNN donc celui devra être testé pour le rapport</w:t>
       </w:r>
     </w:p>
     <w:p>
@@ -8135,9 +8153,21 @@
         <w:pStyle w:val="Titre3"/>
         <w:jc w:val="both"/>
       </w:pPr>
-      <w:bookmarkStart w:id="46" w:name="_Toc504498887"/>
-      <w:r>
-        <w:t>Jour 45 (15/12/17) – Durée travail 1h:</w:t>
+      <w:bookmarkStart w:id="46" w:name="_Toc504498888"/>
+      <w:r>
+        <w:t xml:space="preserve">Jour 46 (16/12/17) – Durée travail </w:t>
+      </w:r>
+      <w:r>
+        <w:t>2</w:t>
+      </w:r>
+      <w:r>
+        <w:t>h</w:t>
+      </w:r>
+      <w:r>
+        <w:t>30</w:t>
+      </w:r>
+      <w:r>
+        <w:t>:</w:t>
       </w:r>
       <w:bookmarkEnd w:id="46"/>
     </w:p>
@@ -8147,7 +8177,7 @@
       </w:pPr>
       <w:r>
         <w:tab/>
-        <w:t>Un peu fatigué de la semaine et travaillant le samedi, j'ai peu travaillé. L'idée était juste de trouver un QRNN fonctionnel pour le P8 et le comparer aux LSTM/GRU/SRNN. Celui-ci a été trouvé et j'ai par la meme occasion découvert un dataset pour l'analyse de sentiments. Celui-ci sera encore plus parlant pour les RNN donc celui devra être testé pour le rapport</w:t>
+        <w:t>Après le travail, et n'étant pas là le soir, je n'ai pas eu beaucoup de temps pour avancer, j'ai continué à faire quelques visualisations pour le rapport (notamment l'analyse des clusters) et j'ai démarré le script de test pour un client précis.</w:t>
       </w:r>
     </w:p>
     <w:p>
@@ -8155,52 +8185,20 @@
         <w:pStyle w:val="Titre3"/>
         <w:jc w:val="both"/>
       </w:pPr>
-      <w:bookmarkStart w:id="47" w:name="_Toc504498888"/>
-      <w:r>
-        <w:t xml:space="preserve">Jour 46 (16/12/17) – Durée travail </w:t>
-      </w:r>
-      <w:r>
-        <w:t>2</w:t>
+      <w:bookmarkStart w:id="47" w:name="_Toc504498889"/>
+      <w:r>
+        <w:t xml:space="preserve">Jour 47 (17/12/17) – Durée travail </w:t>
+      </w:r>
+      <w:r>
+        <w:t>11</w:t>
       </w:r>
       <w:r>
         <w:t>h</w:t>
       </w:r>
       <w:r>
-        <w:t>30</w:t>
-      </w:r>
-      <w:r>
         <w:t>:</w:t>
       </w:r>
       <w:bookmarkEnd w:id="47"/>
-    </w:p>
-    <w:p>
-      <w:pPr>
-        <w:jc w:val="both"/>
-      </w:pPr>
-      <w:r>
-        <w:tab/>
-        <w:t>Après le travail, et n'étant pas là le soir, je n'ai pas eu beaucoup de temps pour avancer, j'ai continué à faire quelques visualisations pour le rapport (notamment l'analyse des clusters) et j'ai démarré le script de test pour un client précis.</w:t>
-      </w:r>
-    </w:p>
-    <w:p>
-      <w:pPr>
-        <w:pStyle w:val="Titre3"/>
-        <w:jc w:val="both"/>
-      </w:pPr>
-      <w:bookmarkStart w:id="48" w:name="_Toc504498889"/>
-      <w:r>
-        <w:t xml:space="preserve">Jour 47 (17/12/17) – Durée travail </w:t>
-      </w:r>
-      <w:r>
-        <w:t>11</w:t>
-      </w:r>
-      <w:r>
-        <w:t>h</w:t>
-      </w:r>
-      <w:r>
-        <w:t>:</w:t>
-      </w:r>
-      <w:bookmarkEnd w:id="48"/>
     </w:p>
     <w:p>
       <w:pPr>
@@ -8265,7 +8263,7 @@
         <w:pStyle w:val="Titre3"/>
         <w:jc w:val="both"/>
       </w:pPr>
-      <w:bookmarkStart w:id="49" w:name="_Toc504498890"/>
+      <w:bookmarkStart w:id="48" w:name="_Toc504498890"/>
       <w:r>
         <w:t xml:space="preserve">Jour 48 (18/12/17) – Durée travail </w:t>
       </w:r>
@@ -8275,27 +8273,47 @@
       <w:r>
         <w:t>h:</w:t>
       </w:r>
+      <w:bookmarkEnd w:id="48"/>
+    </w:p>
+    <w:p>
+      <w:pPr>
+        <w:ind w:firstLine="708"/>
+        <w:jc w:val="both"/>
+      </w:pPr>
+      <w:r>
+        <w:t xml:space="preserve">Le P8 a été repris une fois de plus, modification du rapport après les changements d'hier. Une comparaison des temps de calculs ont aussi été faits. Une fois le rapport terminé, le ppt a été commencé pour en discuter avec le mentor la semaine prochaine. </w:t>
+      </w:r>
+    </w:p>
+    <w:p>
+      <w:pPr>
+        <w:ind w:firstLine="708"/>
+        <w:jc w:val="both"/>
+      </w:pPr>
+      <w:r>
+        <w:t>Le code du P5 a ensuite été repris pour le rendre plus lisible (PEP8)</w:t>
+      </w:r>
+      <w:r>
+        <w:t xml:space="preserve"> avant de refaire un passage à blanc de la présentation.</w:t>
+      </w:r>
+    </w:p>
+    <w:p>
+      <w:pPr>
+        <w:pStyle w:val="Titre3"/>
+        <w:jc w:val="both"/>
+      </w:pPr>
+      <w:bookmarkStart w:id="49" w:name="_Toc504498891"/>
+      <w:r>
+        <w:t>Jour 49 (19/12/17) – Durée travail 3h:</w:t>
+      </w:r>
       <w:bookmarkEnd w:id="49"/>
     </w:p>
     <w:p>
       <w:pPr>
-        <w:ind w:firstLine="708"/>
-        <w:jc w:val="both"/>
-      </w:pPr>
-      <w:r>
-        <w:t xml:space="preserve">Le P8 a été repris une fois de plus, modification du rapport après les changements d'hier. Une comparaison des temps de calculs ont aussi été faits. Une fois le rapport terminé, le ppt a été commencé pour en discuter avec le mentor la semaine prochaine. </w:t>
-      </w:r>
-    </w:p>
-    <w:p>
-      <w:pPr>
-        <w:ind w:firstLine="708"/>
-        <w:jc w:val="both"/>
-      </w:pPr>
-      <w:r>
-        <w:t>Le code du P5 a ensuite été repris pour le rendre plus lisible (PEP8)</w:t>
-      </w:r>
-      <w:r>
-        <w:t xml:space="preserve"> avant de refaire un passage à blanc de la présentation.</w:t>
+        <w:jc w:val="both"/>
+      </w:pPr>
+      <w:r>
+        <w:tab/>
+        <w:t>Après avoir refait à blanc une soutenance, j'ai voulu tester les performances des modèles sur le P7. J'ai passé un peu de temps à sélectionner les modèles et les fine-tuner. Suite à cela, j'ai voulu faire la prédiction sur le test Dataset de Kaggle afin de voir mes résultats. Malgré un Loss de 0.3 sur mes données, j'ai un loss de 0.67 sur les données de test. Un nettoyage devra peut-être s'imposer aussi sur ce dataset mais dans un premier temps, l'idée reste d'avancer sur les projets du parcours.</w:t>
       </w:r>
     </w:p>
     <w:p>
@@ -8303,9 +8321,9 @@
         <w:pStyle w:val="Titre3"/>
         <w:jc w:val="both"/>
       </w:pPr>
-      <w:bookmarkStart w:id="50" w:name="_Toc504498891"/>
-      <w:r>
-        <w:t>Jour 49 (19/12/17) – Durée travail 3h:</w:t>
+      <w:bookmarkStart w:id="50" w:name="_Toc504498892"/>
+      <w:r>
+        <w:t>Jour 50 (20/12/17) – Durée travail 3h:</w:t>
       </w:r>
       <w:bookmarkEnd w:id="50"/>
     </w:p>
@@ -8315,7 +8333,16 @@
       </w:pPr>
       <w:r>
         <w:tab/>
-        <w:t>Après avoir refait à blanc une soutenance, j'ai voulu tester les performances des modèles sur le P7. J'ai passé un peu de temps à sélectionner les modèles et les fine-tuner. Suite à cela, j'ai voulu faire la prédiction sur le test Dataset de Kaggle afin de voir mes résultats. Malgré un Loss de 0.3 sur mes données, j'ai un loss de 0.67 sur les données de test. Un nettoyage devra peut-être s'imposer aussi sur ce dataset mais dans un premier temps, l'idée reste d'avancer sur les projets du parcours.</w:t>
+        <w:t>Avant la soutenance, j'ai continué sur le nettoyage du P6 avec la prise en main du TF-IDF. Le cours sur OC ayant commencé, j'ai essayé de suivre dans un premier temps le cours.</w:t>
+      </w:r>
+    </w:p>
+    <w:p>
+      <w:pPr>
+        <w:jc w:val="both"/>
+      </w:pPr>
+      <w:r>
+        <w:tab/>
+        <w:t>Lors de la soutenance, celle-ci s'est plutôt bien passé, elle est validée et différents points ont été discutés par la suite lors des questions. Globalement, je suis satisfait du résultat bien que pas forcément parfait.</w:t>
       </w:r>
     </w:p>
     <w:p>
@@ -8323,40 +8350,11 @@
         <w:pStyle w:val="Titre3"/>
         <w:jc w:val="both"/>
       </w:pPr>
-      <w:bookmarkStart w:id="51" w:name="_Toc504498892"/>
-      <w:r>
-        <w:t>Jour 50 (20/12/17) – Durée travail 3h:</w:t>
+      <w:bookmarkStart w:id="51" w:name="_Toc504498893"/>
+      <w:r>
+        <w:t>Jour 51 (21/12/17) – Durée travail 2h:</w:t>
       </w:r>
       <w:bookmarkEnd w:id="51"/>
-    </w:p>
-    <w:p>
-      <w:pPr>
-        <w:jc w:val="both"/>
-      </w:pPr>
-      <w:r>
-        <w:tab/>
-        <w:t>Avant la soutenance, j'ai continué sur le nettoyage du P6 avec la prise en main du TF-IDF. Le cours sur OC ayant commencé, j'ai essayé de suivre dans un premier temps le cours.</w:t>
-      </w:r>
-    </w:p>
-    <w:p>
-      <w:pPr>
-        <w:jc w:val="both"/>
-      </w:pPr>
-      <w:r>
-        <w:tab/>
-        <w:t>Lors de la soutenance, celle-ci s'est plutôt bien passé, elle est validée et différents points ont été discutés par la suite lors des questions. Globalement, je suis satisfait du résultat bien que pas forcément parfait.</w:t>
-      </w:r>
-    </w:p>
-    <w:p>
-      <w:pPr>
-        <w:pStyle w:val="Titre3"/>
-        <w:jc w:val="both"/>
-      </w:pPr>
-      <w:bookmarkStart w:id="52" w:name="_Toc504498893"/>
-      <w:r>
-        <w:t>Jour 51 (21/12/17) – Durée travail 2h:</w:t>
-      </w:r>
-      <w:bookmarkEnd w:id="52"/>
     </w:p>
     <w:p>
       <w:pPr>
@@ -8414,11 +8412,11 @@
         <w:pStyle w:val="Titre3"/>
         <w:jc w:val="both"/>
       </w:pPr>
-      <w:bookmarkStart w:id="53" w:name="_Toc504498894"/>
+      <w:bookmarkStart w:id="52" w:name="_Toc504498894"/>
       <w:r>
         <w:t>Jour 52 (22/12/17) – Durée travail 3h:</w:t>
       </w:r>
-      <w:bookmarkEnd w:id="53"/>
+      <w:bookmarkEnd w:id="52"/>
     </w:p>
     <w:p>
       <w:pPr>
@@ -8451,11 +8449,31 @@
         <w:pStyle w:val="Titre3"/>
         <w:jc w:val="both"/>
       </w:pPr>
-      <w:bookmarkStart w:id="54" w:name="_Toc504498895"/>
+      <w:bookmarkStart w:id="53" w:name="_Toc504498895"/>
       <w:r>
         <w:lastRenderedPageBreak/>
         <w:t>Jour 53 (25/12/17) – Durée travail 1h30:</w:t>
       </w:r>
+      <w:bookmarkEnd w:id="53"/>
+    </w:p>
+    <w:p>
+      <w:pPr>
+        <w:jc w:val="both"/>
+      </w:pPr>
+      <w:r>
+        <w:tab/>
+        <w:t>De retour de 3 jours de repos, je me suis replongé doucement dans le p6 et fait un peu d'organisation dans le notebook, rien de bien exceptionnel avec quelques améliorations.</w:t>
+      </w:r>
+    </w:p>
+    <w:p>
+      <w:pPr>
+        <w:pStyle w:val="Titre3"/>
+        <w:jc w:val="both"/>
+      </w:pPr>
+      <w:bookmarkStart w:id="54" w:name="_Toc504498896"/>
+      <w:r>
+        <w:t>Jour 54 (26/12/17) – Durée travail 7h:</w:t>
+      </w:r>
       <w:bookmarkEnd w:id="54"/>
     </w:p>
     <w:p>
@@ -8464,7 +8482,7 @@
       </w:pPr>
       <w:r>
         <w:tab/>
-        <w:t>De retour de 3 jours de repos, je me suis replongé doucement dans le p6 et fait un peu d'organisation dans le notebook, rien de bien exceptionnel avec quelques améliorations.</w:t>
+        <w:t>Etant dans le flou sur le P6, ayant fini le P8 et bien avancé le P7, j'ai commencé a regarder le P9 et chercher une compétition. Une des compétitions sur le forecast des visiteurs d'un restaurant me plaisait bien car pour une fois, il mixe plusieurs datasets et du forecast qui pourrait potentiellement me permettre de mettre en pratique les RNN vu au P8. J'ai donc commencé l'exploration des données. Malheureusement, cette competition s'acheve dans un mois et il sera difficile de la soutenir avant la fin.</w:t>
       </w:r>
     </w:p>
     <w:p>
@@ -8472,9 +8490,9 @@
         <w:pStyle w:val="Titre3"/>
         <w:jc w:val="both"/>
       </w:pPr>
-      <w:bookmarkStart w:id="55" w:name="_Toc504498896"/>
-      <w:r>
-        <w:t>Jour 54 (26/12/17) – Durée travail 7h:</w:t>
+      <w:bookmarkStart w:id="55" w:name="_Toc504498897"/>
+      <w:r>
+        <w:t>Jour 55 (27/12/17) – Durée travail 3h:</w:t>
       </w:r>
       <w:bookmarkEnd w:id="55"/>
     </w:p>
@@ -8484,7 +8502,10 @@
       </w:pPr>
       <w:r>
         <w:tab/>
-        <w:t>Etant dans le flou sur le P6, ayant fini le P8 et bien avancé le P7, j'ai commencé a regarder le P9 et chercher une compétition. Une des compétitions sur le forecast des visiteurs d'un restaurant me plaisait bien car pour une fois, il mixe plusieurs datasets et du forecast qui pourrait potentiellement me permettre de mettre en pratique les RNN vu au P8. J'ai donc commencé l'exploration des données. Malheureusement, cette competition s'acheve dans un mois et il sera difficile de la soutenir avant la fin.</w:t>
+        <w:t>Après une session</w:t>
+      </w:r>
+      <w:r>
+        <w:t xml:space="preserve"> de mentorat bien débloquante, j'ai pas mal d'idée de choses à implémenter sur le P6. Après avoir retéléchargé 2 dataset plus gros (50k posts), je reprends le cleaning dessus et commence à refaire les différentes matrices nécessaires. Des problèmes de perfs commencent à se faire sentir. Au passage, j'en ai profité pour ajouter un peu de détail dans le notebook (notes, liens, …)</w:t>
       </w:r>
     </w:p>
     <w:p>
@@ -8492,9 +8513,15 @@
         <w:pStyle w:val="Titre3"/>
         <w:jc w:val="both"/>
       </w:pPr>
-      <w:bookmarkStart w:id="56" w:name="_Toc504498897"/>
-      <w:r>
-        <w:t>Jour 55 (27/12/17) – Durée travail 3h:</w:t>
+      <w:bookmarkStart w:id="56" w:name="_Toc504498898"/>
+      <w:r>
+        <w:t xml:space="preserve">Jour 56 (28/12/17) – Durée travail </w:t>
+      </w:r>
+      <w:r>
+        <w:t>4</w:t>
+      </w:r>
+      <w:r>
+        <w:t>h:</w:t>
       </w:r>
       <w:bookmarkEnd w:id="56"/>
     </w:p>
@@ -8504,10 +8531,22 @@
       </w:pPr>
       <w:r>
         <w:tab/>
-        <w:t>Après une session</w:t>
-      </w:r>
-      <w:r>
-        <w:t xml:space="preserve"> de mentorat bien débloquante, j'ai pas mal d'idée de choses à implémenter sur le P6. Après avoir retéléchargé 2 dataset plus gros (50k posts), je reprends le cleaning dessus et commence à refaire les différentes matrices nécessaires. Des problèmes de perfs commencent à se faire sentir. Au passage, j'en ai profité pour ajouter un peu de détail dans le notebook (notes, liens, …)</w:t>
+        <w:t>La soirée commence avec pas mal de travail au programme, mise au propre du lceaning, mise en place de sauvegarde des données pour ne pas tout retourner. Visualisation des topics avec WordClouds, répartitions des posts dans les topics etc …</w:t>
+      </w:r>
+    </w:p>
+    <w:p>
+      <w:pPr>
+        <w:jc w:val="both"/>
+      </w:pPr>
+      <w:r>
+        <w:tab/>
+        <w:t xml:space="preserve">Par la suite, J'ai testé de mettre en place un système de propositions de tags basés sur la répartition des topics dans </w:t>
+      </w:r>
+      <w:r>
+        <w:t>chaque</w:t>
+      </w:r>
+      <w:r>
+        <w:t xml:space="preserve"> posts. Malheureusement le résultat n'est pas celui escompté mais c'est tout de même qqch à présenter car il y a pas mal de choses intéressantes tout de même (Discussion sur le JS Divergence, visualisation du résultat, discussion des topics). Il reste maintenant à finir cette fin de projet et finir la mise en place du modèle supervisé avec des métriques plus justes.</w:t>
       </w:r>
     </w:p>
     <w:p>
@@ -8515,40 +8554,34 @@
         <w:pStyle w:val="Titre3"/>
         <w:jc w:val="both"/>
       </w:pPr>
-      <w:bookmarkStart w:id="57" w:name="_Toc504498898"/>
-      <w:r>
-        <w:t xml:space="preserve">Jour 56 (28/12/17) – Durée travail </w:t>
-      </w:r>
-      <w:r>
-        <w:t>4</w:t>
-      </w:r>
-      <w:r>
-        <w:t>h:</w:t>
+      <w:bookmarkStart w:id="57" w:name="_Toc504498899"/>
+      <w:r>
+        <w:t>Jour 57 (29/12/17) – Durée travail 4h:</w:t>
       </w:r>
       <w:bookmarkEnd w:id="57"/>
     </w:p>
     <w:p>
-      <w:pPr>
-        <w:jc w:val="both"/>
-      </w:pPr>
-      <w:r>
-        <w:tab/>
-        <w:t>La soirée commence avec pas mal de travail au programme, mise au propre du lceaning, mise en place de sauvegarde des données pour ne pas tout retourner. Visualisation des topics avec WordClouds, répartitions des posts dans les topics etc …</w:t>
-      </w:r>
-    </w:p>
-    <w:p>
-      <w:pPr>
-        <w:jc w:val="both"/>
-      </w:pPr>
-      <w:r>
-        <w:tab/>
-        <w:t xml:space="preserve">Par la suite, J'ai testé de mettre en place un système de propositions de tags basés sur la répartition des topics dans </w:t>
-      </w:r>
-      <w:r>
-        <w:t>chaque</w:t>
-      </w:r>
-      <w:r>
-        <w:t xml:space="preserve"> posts. Malheureusement le résultat n'est pas celui escompté mais c'est tout de même qqch à présenter car il y a pas mal de choses intéressantes tout de même (Discussion sur le JS Divergence, visualisation du résultat, discussion des topics). Il reste maintenant à finir cette fin de projet et finir la mise en place du modèle supervisé avec des métriques plus justes.</w:t>
+      <w:r>
+        <w:tab/>
+        <w:t>Le travail s'est surtout porté sur la partie de classification supervisé après avoir finalisé c qui était nécessaire pour finir la partie non supervisée de la veille. Différents modèles ont été testé mais beaucoup ne fonctionne pas comme souhaitée (OOM ou temps d'entrainement &gt; 20 min).</w:t>
+      </w:r>
+    </w:p>
+    <w:p>
+      <w:r>
+        <w:tab/>
+        <w:t xml:space="preserve">Pour la métrique, ont fonction a été mise en place pour </w:t>
+      </w:r>
+      <w:r>
+        <w:t>déterminer</w:t>
+      </w:r>
+      <w:r>
+        <w:t xml:space="preserve"> le % de tag dans le top 5 qui est dans le top ici initial. Je n'ai pas trouvé de métrique autre qui pourrait convenir car accuracy par exemple n'est pas fait pour </w:t>
+      </w:r>
+      <w:r>
+        <w:t>ça</w:t>
+      </w:r>
+      <w:r>
+        <w:t>.</w:t>
       </w:r>
     </w:p>
     <w:p>
@@ -8556,34 +8589,37 @@
         <w:pStyle w:val="Titre3"/>
         <w:jc w:val="both"/>
       </w:pPr>
-      <w:bookmarkStart w:id="58" w:name="_Toc504498899"/>
-      <w:r>
-        <w:t>Jour 57 (29/12/17) – Durée travail 4h:</w:t>
+      <w:bookmarkStart w:id="58" w:name="_Toc504498900"/>
+      <w:r>
+        <w:t xml:space="preserve">Jour 58 (30/12/17) – Durée travail </w:t>
+      </w:r>
+      <w:r>
+        <w:t>7</w:t>
+      </w:r>
+      <w:r>
+        <w:t>h</w:t>
+      </w:r>
+      <w:r>
+        <w:t>:</w:t>
       </w:r>
       <w:bookmarkEnd w:id="58"/>
     </w:p>
     <w:p>
-      <w:r>
-        <w:tab/>
-        <w:t>Le travail s'est surtout porté sur la partie de classification supervisé après avoir finalisé c qui était nécessaire pour finir la partie non supervisée de la veille. Différents modèles ont été testé mais beaucoup ne fonctionne pas comme souhaitée (OOM ou temps d'entrainement &gt; 20 min).</w:t>
-      </w:r>
-    </w:p>
-    <w:p>
-      <w:r>
-        <w:tab/>
-        <w:t xml:space="preserve">Pour la métrique, ont fonction a été mise en place pour </w:t>
-      </w:r>
-      <w:r>
-        <w:t>déterminer</w:t>
-      </w:r>
-      <w:r>
-        <w:t xml:space="preserve"> le % de tag dans le top 5 qui est dans le top ici initial. Je n'ai pas trouvé de métrique autre qui pourrait convenir car accuracy par exemple n'est pas fait pour </w:t>
-      </w:r>
-      <w:r>
-        <w:t>ça</w:t>
-      </w:r>
-      <w:r>
-        <w:t>.</w:t>
+      <w:pPr>
+        <w:jc w:val="both"/>
+      </w:pPr>
+      <w:r>
+        <w:tab/>
+        <w:t>Après avoir décomposé le notebook en 3, le fine tuning des modèles supervisés a été fait. Pour remplacer le MLP, un NN avec keras a été mis car les matrices étaient très grandes. Il ne reste plus que l'API à faire avant de préparer le rapport / ppt.</w:t>
+      </w:r>
+    </w:p>
+    <w:p>
+      <w:pPr>
+        <w:jc w:val="both"/>
+      </w:pPr>
+      <w:r>
+        <w:tab/>
+        <w:t>Dans l'après-midi, l'API a été mise en place avec les résultats des 3 modèles supervisés ou non supervisés (normalisés ou non). Pour finir le rapport a été commencé.</w:t>
       </w:r>
     </w:p>
     <w:p>
@@ -8591,49 +8627,46 @@
         <w:pStyle w:val="Titre3"/>
         <w:jc w:val="both"/>
       </w:pPr>
-      <w:bookmarkStart w:id="59" w:name="_Toc504498900"/>
-      <w:r>
-        <w:t xml:space="preserve">Jour 58 (30/12/17) – Durée travail </w:t>
-      </w:r>
-      <w:r>
-        <w:t>7</w:t>
-      </w:r>
-      <w:r>
-        <w:t>h</w:t>
-      </w:r>
-      <w:r>
-        <w:t>:</w:t>
-      </w:r>
-      <w:bookmarkEnd w:id="59"/>
-    </w:p>
-    <w:p>
-      <w:pPr>
-        <w:jc w:val="both"/>
-      </w:pPr>
-      <w:r>
-        <w:tab/>
-        <w:t>Après avoir décomposé le notebook en 3, le fine tuning des modèles supervisés a été fait. Pour remplacer le MLP, un NN avec keras a été mis car les matrices étaient très grandes. Il ne reste plus que l'API à faire avant de préparer le rapport / ppt.</w:t>
-      </w:r>
-    </w:p>
-    <w:p>
-      <w:pPr>
-        <w:jc w:val="both"/>
-      </w:pPr>
-      <w:r>
-        <w:tab/>
-        <w:t>Dans l'après-midi, l'API a été mise en place avec les résultats des 3 modèles supervisés ou non supervisés (normalisés ou non). Pour finir le rapport a été commencé.</w:t>
-      </w:r>
-    </w:p>
-    <w:p>
-      <w:pPr>
-        <w:pStyle w:val="Titre3"/>
-        <w:jc w:val="both"/>
-      </w:pPr>
-      <w:bookmarkStart w:id="60" w:name="_Toc504498901"/>
+      <w:bookmarkStart w:id="59" w:name="_Toc504498901"/>
       <w:r>
         <w:lastRenderedPageBreak/>
         <w:t>Jour 59 (31/12/17) – Durée travail 4h:</w:t>
       </w:r>
+      <w:bookmarkEnd w:id="59"/>
+    </w:p>
+    <w:p>
+      <w:pPr>
+        <w:jc w:val="both"/>
+      </w:pPr>
+      <w:r>
+        <w:tab/>
+        <w:t>L'objectif du jour était de faire le rapport et la présentation pour le P6. Malgré quelques petits points à ajuster, ce qui a été prévu est fait. La fiche de Synthèse reste à faire, la relecture et finaliser la conclusion. Quant à la présentation, elle prend actuellement 27 min ce qui est correcte pour une target à 30 min.</w:t>
+      </w:r>
+    </w:p>
+    <w:p>
+      <w:pPr>
+        <w:jc w:val="both"/>
+      </w:pPr>
+      <w:r>
+        <w:tab/>
+        <w:t>Lors du passage à blanc sur la présentation, j'ai eu des idées de petites choses à tester encore sur les modèles (notamment l'analyse du poids des mots avec le modèle linéaire par tag).</w:t>
+      </w:r>
+      <w:r>
+        <w:t xml:space="preserve"> Cela ouvrira la nouvelle année </w:t>
+      </w:r>
+      <w:r>
+        <w:sym w:font="Wingdings" w:char="F04A"/>
+      </w:r>
+    </w:p>
+    <w:p>
+      <w:pPr>
+        <w:pStyle w:val="Titre3"/>
+        <w:jc w:val="both"/>
+      </w:pPr>
+      <w:bookmarkStart w:id="60" w:name="_Toc504498902"/>
+      <w:r>
+        <w:t>Jour 60 (01/01/18) – Durée travail 4h:</w:t>
+      </w:r>
       <w:bookmarkEnd w:id="60"/>
     </w:p>
     <w:p>
@@ -8642,22 +8675,22 @@
       </w:pPr>
       <w:r>
         <w:tab/>
-        <w:t>L'objectif du jour était de faire le rapport et la présentation pour le P6. Malgré quelques petits points à ajuster, ce qui a été prévu est fait. La fiche de Synthèse reste à faire, la relecture et finaliser la conclusion. Quant à la présentation, elle prend actuellement 27 min ce qui est correcte pour une target à 30 min.</w:t>
-      </w:r>
-    </w:p>
-    <w:p>
-      <w:pPr>
-        <w:jc w:val="both"/>
-      </w:pPr>
-      <w:r>
-        <w:tab/>
-        <w:t>Lors du passage à blanc sur la présentation, j'ai eu des idées de petites choses à tester encore sur les modèles (notamment l'analyse du poids des mots avec le modèle linéaire par tag).</w:t>
-      </w:r>
-      <w:r>
-        <w:t xml:space="preserve"> Cela ouvrira la nouvelle année </w:t>
-      </w:r>
-      <w:r>
-        <w:sym w:font="Wingdings" w:char="F04A"/>
+        <w:t>Les différents points à faire relever durant la soutenance ont été faits. Plusieurs découvertes ont été faite. Informations qui ont été ajouté au rapport. Beaucoup de temps a été repassé pour faire tenir le rapport dans 10 pages comme le demande le projet. A ce stade le P6 est presque finalisé. De ce fait, il sera mis en attente de la séance de mentorat ce mercredi.</w:t>
+      </w:r>
+    </w:p>
+    <w:p>
+      <w:pPr>
+        <w:jc w:val="both"/>
+      </w:pPr>
+      <w:r>
+        <w:tab/>
+        <w:t>En attendant, le P7 va surement être continué avec pour objectif réduire l'overfitting que j'ai actuellement. Avant cela, j'ai plusieurs mise</w:t>
+      </w:r>
+      <w:r>
+        <w:t>s</w:t>
+      </w:r>
+      <w:r>
+        <w:t xml:space="preserve"> à jour à faire sur mon site et refaire mon CV afin de commencer à regarder pour un changement de poste à venir.</w:t>
       </w:r>
     </w:p>
     <w:p>
@@ -8665,9 +8698,9 @@
         <w:pStyle w:val="Titre3"/>
         <w:jc w:val="both"/>
       </w:pPr>
-      <w:bookmarkStart w:id="61" w:name="_Toc504498902"/>
-      <w:r>
-        <w:t>Jour 60 (01/01/18) – Durée travail 4h:</w:t>
+      <w:bookmarkStart w:id="61" w:name="_Toc504498903"/>
+      <w:r>
+        <w:t>Jour 61 (03/01/18) – Durée travail 2h:</w:t>
       </w:r>
       <w:bookmarkEnd w:id="61"/>
     </w:p>
@@ -8677,22 +8710,7 @@
       </w:pPr>
       <w:r>
         <w:tab/>
-        <w:t>Les différents points à faire relever durant la soutenance ont été faits. Plusieurs découvertes ont été faite. Informations qui ont été ajouté au rapport. Beaucoup de temps a été repassé pour faire tenir le rapport dans 10 pages comme le demande le projet. A ce stade le P6 est presque finalisé. De ce fait, il sera mis en attente de la séance de mentorat ce mercredi.</w:t>
-      </w:r>
-    </w:p>
-    <w:p>
-      <w:pPr>
-        <w:jc w:val="both"/>
-      </w:pPr>
-      <w:r>
-        <w:tab/>
-        <w:t>En attendant, le P7 va surement être continué avec pour objectif réduire l'overfitting que j'ai actuellement. Avant cela, j'ai plusieurs mise</w:t>
-      </w:r>
-      <w:r>
-        <w:t>s</w:t>
-      </w:r>
-      <w:r>
-        <w:t xml:space="preserve"> à jour à faire sur mon site et refaire mon CV afin de commencer à regarder pour un changement de poste à venir.</w:t>
+        <w:t>Après avoir fait la session de mentorat certains points ont été corrigé/amélioré notamment sur la partie non supervisée (mise en place de métrique manuelle, histogramme d'apparition des mots). La modification de la partie supervisée a été laissée pour le lendemain.</w:t>
       </w:r>
     </w:p>
     <w:p>
@@ -8700,31 +8718,11 @@
         <w:pStyle w:val="Titre3"/>
         <w:jc w:val="both"/>
       </w:pPr>
-      <w:bookmarkStart w:id="62" w:name="_Toc504498903"/>
-      <w:r>
-        <w:t>Jour 61 (03/01/18) – Durée travail 2h:</w:t>
+      <w:bookmarkStart w:id="62" w:name="_Toc504498904"/>
+      <w:r>
+        <w:t>Jour 62 (04/01/18) – Durée travail 3h:</w:t>
       </w:r>
       <w:bookmarkEnd w:id="62"/>
-    </w:p>
-    <w:p>
-      <w:pPr>
-        <w:jc w:val="both"/>
-      </w:pPr>
-      <w:r>
-        <w:tab/>
-        <w:t>Après avoir fait la session de mentorat certains points ont été corrigé/amélioré notamment sur la partie non supervisée (mise en place de métrique manuelle, histogramme d'apparition des mots). La modification de la partie supervisée a été laissée pour le lendemain.</w:t>
-      </w:r>
-    </w:p>
-    <w:p>
-      <w:pPr>
-        <w:pStyle w:val="Titre3"/>
-        <w:jc w:val="both"/>
-      </w:pPr>
-      <w:bookmarkStart w:id="63" w:name="_Toc504498904"/>
-      <w:r>
-        <w:t>Jour 62 (04/01/18) – Durée travail 3h:</w:t>
-      </w:r>
-      <w:bookmarkEnd w:id="63"/>
     </w:p>
     <w:p>
       <w:pPr>
@@ -8757,10 +8755,45 @@
         <w:pStyle w:val="Titre3"/>
         <w:jc w:val="both"/>
       </w:pPr>
-      <w:bookmarkStart w:id="64" w:name="_Toc504498905"/>
+      <w:bookmarkStart w:id="63" w:name="_Toc504498905"/>
       <w:r>
         <w:t>Jour 63 (05/01/18) – Durée travail 4h:</w:t>
       </w:r>
+      <w:bookmarkEnd w:id="63"/>
+    </w:p>
+    <w:p>
+      <w:pPr>
+        <w:jc w:val="both"/>
+      </w:pPr>
+      <w:r>
+        <w:tab/>
+        <w:t xml:space="preserve">Ce jour, j'ai repris le code avec l'erreur et assez rapidement j'ai trouvé la raison (utilisation de la mauvaise matrice). Une fois cela fait, j'ai fait l'optimisation et évalué le modèle final. L'exportation des nouveaux modèles a été faite ainsi que la mise à jour de l'API. </w:t>
+      </w:r>
+    </w:p>
+    <w:p>
+      <w:pPr>
+        <w:jc w:val="both"/>
+      </w:pPr>
+      <w:r>
+        <w:tab/>
+        <w:t>Par la suite, j'ai mis à jour le rapport et la présentation pour refléter les changements. Il ne reste donc que le problème sur l'API en ligne. Apres avoir regardé les versions, le problème a l'air de venir de la lib NLTK bien que de la même version. Le RegExpTokeniser n'arrive pas à utiliser sa méthode tokenize. La dessus, je sèche…</w:t>
+      </w:r>
+    </w:p>
+    <w:p>
+      <w:pPr>
+        <w:pStyle w:val="Titre3"/>
+        <w:jc w:val="both"/>
+      </w:pPr>
+      <w:bookmarkStart w:id="64" w:name="_Toc504498906"/>
+      <w:r>
+        <w:t xml:space="preserve">Jour 64 (06/01/18) – Durée travail </w:t>
+      </w:r>
+      <w:r>
+        <w:t>3h</w:t>
+      </w:r>
+      <w:r>
+        <w:t>:</w:t>
+      </w:r>
       <w:bookmarkEnd w:id="64"/>
     </w:p>
     <w:p>
@@ -8769,16 +8802,22 @@
       </w:pPr>
       <w:r>
         <w:tab/>
-        <w:t xml:space="preserve">Ce jour, j'ai repris le code avec l'erreur et assez rapidement j'ai trouvé la raison (utilisation de la mauvaise matrice). Une fois cela fait, j'ai fait l'optimisation et évalué le modèle final. L'exportation des nouveaux modèles a été faite ainsi que la mise à jour de l'API. </w:t>
-      </w:r>
-    </w:p>
-    <w:p>
-      <w:pPr>
-        <w:jc w:val="both"/>
-      </w:pPr>
-      <w:r>
-        <w:tab/>
-        <w:t>Par la suite, j'ai mis à jour le rapport et la présentation pour refléter les changements. Il ne reste donc que le problème sur l'API en ligne. Apres avoir regardé les versions, le problème a l'air de venir de la lib NLTK bien que de la même version. Le RegExpTokeniser n'arrive pas à utiliser sa méthode tokenize. La dessus, je sèche…</w:t>
+      </w:r>
+      <w:r>
+        <w:t>Dans un premier temps, u</w:t>
+      </w:r>
+      <w:r>
+        <w:t xml:space="preserve">ne relecture de la fiche de synthèse, rapport et passage à blanc de la présentation ont été faits. </w:t>
+      </w:r>
+    </w:p>
+    <w:p>
+      <w:pPr>
+        <w:jc w:val="both"/>
+      </w:pPr>
+      <w:r>
+        <w:lastRenderedPageBreak/>
+        <w:tab/>
+        <w:t>Par la suite, un gros point était à corriger, le modèle supervisé ne fonctionnait pas en ligne. Apres des recherches, il s'avère que c'est un bug avec les classes customisé sauvegardé avec joblib. Il aura fallu pas mal de temps pour faire un fix. Malheureusement cela impose une version locale différente de la version en ligne.</w:t>
       </w:r>
     </w:p>
     <w:p>
@@ -8786,40 +8825,92 @@
         <w:pStyle w:val="Titre3"/>
         <w:jc w:val="both"/>
       </w:pPr>
-      <w:bookmarkStart w:id="65" w:name="_Toc504498906"/>
-      <w:r>
-        <w:t xml:space="preserve">Jour 64 (06/01/18) – Durée travail </w:t>
-      </w:r>
-      <w:r>
-        <w:t>3h</w:t>
+      <w:bookmarkStart w:id="65" w:name="_Toc504498907"/>
+      <w:r>
+        <w:t>Jour 65 (08/01/18) – Durée travail 3h:</w:t>
+      </w:r>
+      <w:bookmarkEnd w:id="65"/>
+    </w:p>
+    <w:p>
+      <w:r>
+        <w:tab/>
+        <w:t xml:space="preserve">Après avoir repassé à blanc le P6, le P7 a été avancée. Le descripteur SIFT a été mis en place avec extraction des features dans une matrice très grosse. De ce fait il a été décomposé en sous matrices. </w:t>
+      </w:r>
+    </w:p>
+    <w:p>
+      <w:r>
+        <w:tab/>
+        <w:t>Une fois cela fait, une première évaluation du nb de Cluster avec le MiniBatchKmeans a été mis en place avec la mesure du score de silhouette. Le résultat est peu concluant. De ce fait, une autre façon de sélectionné k a été cherchée. Le elbow score a été mis en place et évalués avec plusieurs nb de clusters. 27 Clusters semblent être le score optimal mais comme on veut quand même plus de clusters, on peut utiliser la fin du coude qui donne 80 clusters.</w:t>
+      </w:r>
+    </w:p>
+    <w:p>
+      <w:pPr>
+        <w:pStyle w:val="Titre3"/>
+        <w:jc w:val="both"/>
+      </w:pPr>
+      <w:bookmarkStart w:id="66" w:name="_Toc504498908"/>
+      <w:r>
+        <w:t>Jour 66 (09/01/18) – Durée travail 1h30:</w:t>
+      </w:r>
+      <w:bookmarkEnd w:id="66"/>
+    </w:p>
+    <w:p>
+      <w:r>
+        <w:tab/>
+        <w:t>Une dernière préparation avant la soutenance a été faite. Celle-ci a eu lieue par la suite et s'est très bien passé. Ce projet étant validé, j'ai été très soulagé car c'était de loin celui que je craignais le plus. Etant fatigué, je n'ai pas continué de projets par la suite.</w:t>
+      </w:r>
+    </w:p>
+    <w:p>
+      <w:pPr>
+        <w:pStyle w:val="Titre3"/>
+        <w:jc w:val="both"/>
+      </w:pPr>
+      <w:bookmarkStart w:id="67" w:name="_Toc504498909"/>
+      <w:r>
+        <w:t xml:space="preserve">Jour 67 (10/01/18) – Durée travail </w:t>
+      </w:r>
+      <w:r>
+        <w:t>2</w:t>
+      </w:r>
+      <w:r>
+        <w:t>h</w:t>
+      </w:r>
+      <w:r>
+        <w:t>30</w:t>
       </w:r>
       <w:r>
         <w:t>:</w:t>
       </w:r>
-      <w:bookmarkEnd w:id="65"/>
-    </w:p>
-    <w:p>
-      <w:pPr>
-        <w:jc w:val="both"/>
-      </w:pPr>
-      <w:r>
-        <w:tab/>
-      </w:r>
-      <w:r>
-        <w:t>Dans un premier temps, u</w:t>
-      </w:r>
-      <w:r>
-        <w:t xml:space="preserve">ne relecture de la fiche de synthèse, rapport et passage à blanc de la présentation ont été faits. </w:t>
-      </w:r>
-    </w:p>
-    <w:p>
-      <w:pPr>
-        <w:jc w:val="both"/>
-      </w:pPr>
-      <w:r>
-        <w:lastRenderedPageBreak/>
-        <w:tab/>
-        <w:t>Par la suite, un gros point était à corriger, le modèle supervisé ne fonctionnait pas en ligne. Apres des recherches, il s'avère que c'est un bug avec les classes customisé sauvegardé avec joblib. Il aura fallu pas mal de temps pour faire un fix. Malheureusement cela impose une version locale différente de la version en ligne.</w:t>
+      <w:bookmarkEnd w:id="67"/>
+    </w:p>
+    <w:p>
+      <w:r>
+        <w:tab/>
+        <w:t xml:space="preserve">Après une session de mentorat intéressante, diverses pistes ont été </w:t>
+      </w:r>
+      <w:r>
+        <w:t>explorées</w:t>
+      </w:r>
+      <w:r>
+        <w:t xml:space="preserve"> pour rajouter de la features au résultat du Kmeans. L'objectif</w:t>
+      </w:r>
+      <w:r>
+        <w:t xml:space="preserve"> étant de faire des buckets de </w:t>
+      </w:r>
+      <w:r>
+        <w:t>couleurs</w:t>
+      </w:r>
+      <w:r>
+        <w:t xml:space="preserve">, </w:t>
+      </w:r>
+      <w:r>
+        <w:t>saturation</w:t>
+      </w:r>
+      <w:r>
+        <w:t xml:space="preserve">, </w:t>
+      </w:r>
+      <w:r>
+        <w:t>luminosité (HSV). Par la suite une classification sera mises en place pour évaluer le modèle.</w:t>
       </w:r>
     </w:p>
     <w:p>
@@ -8827,22 +8918,16 @@
         <w:pStyle w:val="Titre3"/>
         <w:jc w:val="both"/>
       </w:pPr>
-      <w:bookmarkStart w:id="66" w:name="_Toc504498907"/>
-      <w:r>
-        <w:t>Jour 65 (08/01/18) – Durée travail 3h:</w:t>
-      </w:r>
-      <w:bookmarkEnd w:id="66"/>
-    </w:p>
-    <w:p>
-      <w:r>
-        <w:tab/>
-        <w:t xml:space="preserve">Après avoir repassé à blanc le P6, le P7 a été avancée. Le descripteur SIFT a été mis en place avec extraction des features dans une matrice très grosse. De ce fait il a été décomposé en sous matrices. </w:t>
-      </w:r>
-    </w:p>
-    <w:p>
-      <w:r>
-        <w:tab/>
-        <w:t>Une fois cela fait, une première évaluation du nb de Cluster avec le MiniBatchKmeans a été mis en place avec la mesure du score de silhouette. Le résultat est peu concluant. De ce fait, une autre façon de sélectionné k a été cherchée. Le elbow score a été mis en place et évalués avec plusieurs nb de clusters. 27 Clusters semblent être le score optimal mais comme on veut quand même plus de clusters, on peut utiliser la fin du coude qui donne 80 clusters.</w:t>
+      <w:bookmarkStart w:id="68" w:name="_Toc504498910"/>
+      <w:r>
+        <w:t>Jour 68 (11/01/18) – Durée travail 2h:</w:t>
+      </w:r>
+      <w:bookmarkEnd w:id="68"/>
+    </w:p>
+    <w:p>
+      <w:r>
+        <w:tab/>
+        <w:t>Ce jour, le P7 a un peu avancé avec l'analyse des couleurs. Pas encore de modèles mais de la préparation pour la partie classique.</w:t>
       </w:r>
     </w:p>
     <w:p>
@@ -8850,16 +8935,34 @@
         <w:pStyle w:val="Titre3"/>
         <w:jc w:val="both"/>
       </w:pPr>
-      <w:bookmarkStart w:id="67" w:name="_Toc504498908"/>
-      <w:r>
-        <w:t>Jour 66 (09/01/18) – Durée travail 1h30:</w:t>
-      </w:r>
-      <w:bookmarkEnd w:id="67"/>
-    </w:p>
-    <w:p>
-      <w:r>
-        <w:tab/>
-        <w:t>Une dernière préparation avant la soutenance a été faite. Celle-ci a eu lieue par la suite et s'est très bien passé. Ce projet étant validé, j'ai été très soulagé car c'était de loin celui que je craignais le plus. Etant fatigué, je n'ai pas continué de projets par la suite.</w:t>
+      <w:bookmarkStart w:id="69" w:name="_Toc504498911"/>
+      <w:r>
+        <w:t>Jour 69 (12/01/18) – Durée travail 2h:</w:t>
+      </w:r>
+      <w:bookmarkEnd w:id="69"/>
+    </w:p>
+    <w:p>
+      <w:r>
+        <w:tab/>
+        <w:t xml:space="preserve">Quelques modèles ont été mis en place sur une matrice ayant le BoW de features et de couleurs. Les </w:t>
+      </w:r>
+      <w:r>
+        <w:t>résultats</w:t>
+      </w:r>
+      <w:r>
+        <w:t xml:space="preserve"> sont </w:t>
+      </w:r>
+      <w:r>
+        <w:t>à</w:t>
+      </w:r>
+      <w:r>
+        <w:t xml:space="preserve"> peine meilleurs que l'aléatoire pur. Une analyse avec les </w:t>
+      </w:r>
+      <w:r>
+        <w:t>textures</w:t>
+      </w:r>
+      <w:r>
+        <w:t xml:space="preserve"> sera ajoutée par la suite et les modèle re-testés.</w:t>
       </w:r>
     </w:p>
     <w:p>
@@ -8867,52 +8970,28 @@
         <w:pStyle w:val="Titre3"/>
         <w:jc w:val="both"/>
       </w:pPr>
-      <w:bookmarkStart w:id="68" w:name="_Toc504498909"/>
-      <w:r>
-        <w:t xml:space="preserve">Jour 67 (10/01/18) – Durée travail </w:t>
-      </w:r>
-      <w:r>
-        <w:t>2</w:t>
-      </w:r>
-      <w:r>
-        <w:t>h</w:t>
-      </w:r>
-      <w:r>
-        <w:t>30</w:t>
-      </w:r>
-      <w:r>
-        <w:t>:</w:t>
-      </w:r>
-      <w:bookmarkEnd w:id="68"/>
-    </w:p>
-    <w:p>
-      <w:r>
-        <w:tab/>
-        <w:t xml:space="preserve">Après une session de mentorat intéressante, diverses pistes ont été </w:t>
-      </w:r>
-      <w:r>
-        <w:t>explorées</w:t>
-      </w:r>
-      <w:r>
-        <w:t xml:space="preserve"> pour rajouter de la features au résultat du Kmeans. L'objectif</w:t>
-      </w:r>
-      <w:r>
-        <w:t xml:space="preserve"> étant de faire des buckets de </w:t>
-      </w:r>
-      <w:r>
-        <w:t>couleurs</w:t>
-      </w:r>
-      <w:r>
-        <w:t xml:space="preserve">, </w:t>
-      </w:r>
-      <w:r>
-        <w:t>saturation</w:t>
-      </w:r>
-      <w:r>
-        <w:t xml:space="preserve">, </w:t>
-      </w:r>
-      <w:r>
-        <w:t>luminosité (HSV). Par la suite une classification sera mises en place pour évaluer le modèle.</w:t>
+      <w:bookmarkStart w:id="70" w:name="_Toc504498912"/>
+      <w:r>
+        <w:t>Jour 70 (13/01/18) – Durée travail 4h:</w:t>
+      </w:r>
+      <w:bookmarkEnd w:id="70"/>
+    </w:p>
+    <w:p>
+      <w:pPr>
+        <w:jc w:val="both"/>
+      </w:pPr>
+      <w:r>
+        <w:tab/>
+        <w:t>Afin d'améliorer les modèles, j'ai commencé à regarder du côté des moments mais difficile de trouver des infos compréhensibles. Après avoir fouillé, j'ai fini par juste ajouter les features à la matrice avec le BoW/Couleurs/textures.</w:t>
+      </w:r>
+    </w:p>
+    <w:p>
+      <w:pPr>
+        <w:jc w:val="both"/>
+      </w:pPr>
+      <w:r>
+        <w:tab/>
+        <w:t>Le résultat n'est toujours pas terrible et je ne sais pas trop comment continuer la dessus.</w:t>
       </w:r>
     </w:p>
     <w:p>
@@ -8920,16 +8999,28 @@
         <w:pStyle w:val="Titre3"/>
         <w:jc w:val="both"/>
       </w:pPr>
-      <w:bookmarkStart w:id="69" w:name="_Toc504498910"/>
-      <w:r>
-        <w:t>Jour 68 (11/01/18) – Durée travail 2h:</w:t>
-      </w:r>
-      <w:bookmarkEnd w:id="69"/>
-    </w:p>
-    <w:p>
-      <w:r>
-        <w:tab/>
-        <w:t>Ce jour, le P7 a un peu avancé avec l'analyse des couleurs. Pas encore de modèles mais de la préparation pour la partie classique.</w:t>
+      <w:bookmarkStart w:id="71" w:name="_Toc504498913"/>
+      <w:r>
+        <w:t>Jour 71 (14/01/18) – Durée travail 6h:</w:t>
+      </w:r>
+      <w:bookmarkEnd w:id="71"/>
+    </w:p>
+    <w:p>
+      <w:pPr>
+        <w:jc w:val="both"/>
+      </w:pPr>
+      <w:r>
+        <w:tab/>
+        <w:t>Etant un peu bloqué sur la partie classique, je suis repassé sur les CNN. Après avoir supprimé, les images augmentées, j'ai repris l'évaluation des extracteurs et des classifieurs. Le résultat est plutôt bon car je n'ai plus d'overfitting et j'ai pris 141 places au classement Kaggle pour finir 204eme.</w:t>
+      </w:r>
+    </w:p>
+    <w:p>
+      <w:pPr>
+        <w:jc w:val="both"/>
+      </w:pPr>
+      <w:r>
+        <w:tab/>
+        <w:t>Par la suite j'ai commencé à faire le ppt.</w:t>
       </w:r>
     </w:p>
     <w:p>
@@ -8937,104 +9028,40 @@
         <w:pStyle w:val="Titre3"/>
         <w:jc w:val="both"/>
       </w:pPr>
-      <w:bookmarkStart w:id="70" w:name="_Toc504498911"/>
-      <w:r>
-        <w:t>Jour 69 (12/01/18) – Durée travail 2h:</w:t>
-      </w:r>
-      <w:bookmarkEnd w:id="70"/>
-    </w:p>
-    <w:p>
-      <w:r>
-        <w:tab/>
-        <w:t xml:space="preserve">Quelques modèles ont été mis en place sur une matrice ayant le BoW de features et de couleurs. Les </w:t>
-      </w:r>
-      <w:r>
-        <w:t>résultats</w:t>
-      </w:r>
-      <w:r>
-        <w:t xml:space="preserve"> sont </w:t>
-      </w:r>
-      <w:r>
-        <w:t>à</w:t>
-      </w:r>
-      <w:r>
-        <w:t xml:space="preserve"> peine meilleurs que l'aléatoire pur. Une analyse avec les </w:t>
-      </w:r>
-      <w:r>
-        <w:t>textures</w:t>
-      </w:r>
-      <w:r>
-        <w:t xml:space="preserve"> sera ajoutée par la suite et les modèle re-testés.</w:t>
-      </w:r>
-    </w:p>
-    <w:p>
-      <w:pPr>
-        <w:pStyle w:val="Titre3"/>
-        <w:jc w:val="both"/>
-      </w:pPr>
-      <w:bookmarkStart w:id="71" w:name="_Toc504498912"/>
-      <w:r>
-        <w:t>Jour 70 (13/01/18) – Durée travail 4h:</w:t>
-      </w:r>
-      <w:bookmarkEnd w:id="71"/>
-    </w:p>
-    <w:p>
-      <w:pPr>
-        <w:jc w:val="both"/>
-      </w:pPr>
-      <w:r>
-        <w:tab/>
-        <w:t>Afin d'améliorer les modèles, j'ai commencé à regarder du côté des moments mais difficile de trouver des infos compréhensibles. Après avoir fouillé, j'ai fini par juste ajouter les features à la matrice avec le BoW/Couleurs/textures.</w:t>
-      </w:r>
-    </w:p>
-    <w:p>
-      <w:pPr>
-        <w:jc w:val="both"/>
-      </w:pPr>
-      <w:r>
-        <w:tab/>
-        <w:t>Le résultat n'est toujours pas terrible et je ne sais pas trop comment continuer la dessus.</w:t>
-      </w:r>
-    </w:p>
-    <w:p>
-      <w:pPr>
-        <w:pStyle w:val="Titre3"/>
-        <w:jc w:val="both"/>
-      </w:pPr>
-      <w:bookmarkStart w:id="72" w:name="_Toc504498913"/>
-      <w:r>
-        <w:t>Jour 71 (14/01/18) – Durée travail 6h:</w:t>
-      </w:r>
-      <w:bookmarkEnd w:id="72"/>
-    </w:p>
-    <w:p>
-      <w:pPr>
-        <w:jc w:val="both"/>
-      </w:pPr>
-      <w:r>
-        <w:tab/>
-        <w:t>Etant un peu bloqué sur la partie classique, je suis repassé sur les CNN. Après avoir supprimé, les images augmentées, j'ai repris l'évaluation des extracteurs et des classifieurs. Le résultat est plutôt bon car je n'ai plus d'overfitting et j'ai pris 141 places au classement Kaggle pour finir 204eme.</w:t>
-      </w:r>
-    </w:p>
-    <w:p>
-      <w:pPr>
-        <w:jc w:val="both"/>
-      </w:pPr>
-      <w:r>
-        <w:tab/>
-        <w:t>Par la suite j'ai commencé à faire le ppt.</w:t>
-      </w:r>
-    </w:p>
-    <w:p>
-      <w:pPr>
-        <w:pStyle w:val="Titre3"/>
-        <w:jc w:val="both"/>
-      </w:pPr>
-      <w:bookmarkStart w:id="73" w:name="_Toc504498914"/>
+      <w:bookmarkStart w:id="72" w:name="_Toc504498914"/>
       <w:r>
         <w:lastRenderedPageBreak/>
         <w:t>Jour 72 (15/01/18) – Durée travail 3h:</w:t>
       </w:r>
+      <w:bookmarkEnd w:id="72"/>
+    </w:p>
+    <w:p>
+      <w:pPr>
+        <w:jc w:val="both"/>
+      </w:pPr>
+      <w:r>
+        <w:tab/>
+        <w:t xml:space="preserve">Ce soir, j'ai continué le ppt avec l'état actuel du modèle classique. Une comparaison a été faite avec un Dummy Classifier. </w:t>
+      </w:r>
+    </w:p>
+    <w:p>
+      <w:pPr>
+        <w:jc w:val="both"/>
+      </w:pPr>
+      <w:r>
+        <w:tab/>
+        <w:t>Ensuite, le modèle de prod a été cleané/corrigé. Il prend maintenant en compte une liste d'images et fonctionne avec des fonctions claires.</w:t>
+      </w:r>
+    </w:p>
+    <w:p>
+      <w:pPr>
+        <w:pStyle w:val="Titre3"/>
+        <w:jc w:val="both"/>
+      </w:pPr>
+      <w:bookmarkStart w:id="73" w:name="_Toc504498915"/>
+      <w:r>
+        <w:t>Jour 73 (16/01/18) – Durée travail 3h:</w:t>
+      </w:r>
       <w:bookmarkEnd w:id="73"/>
     </w:p>
     <w:p>
@@ -9043,45 +9070,68 @@
       </w:pPr>
       <w:r>
         <w:tab/>
-        <w:t xml:space="preserve">Ce soir, j'ai continué le ppt avec l'état actuel du modèle classique. Une comparaison a été faite avec un Dummy Classifier. </w:t>
-      </w:r>
-    </w:p>
-    <w:p>
-      <w:pPr>
-        <w:jc w:val="both"/>
-      </w:pPr>
-      <w:r>
-        <w:tab/>
-        <w:t>Ensuite, le modèle de prod a été cleané/corrigé. Il prend maintenant en compte une liste d'images et fonctionne avec des fonctions claires.</w:t>
+        <w:t xml:space="preserve">Dans un premier temps, j'ai décidé de cleaner un peu les notebook et les annoter pour la relecture. </w:t>
+      </w:r>
+    </w:p>
+    <w:p>
+      <w:pPr>
+        <w:ind w:firstLine="708"/>
+        <w:jc w:val="both"/>
+      </w:pPr>
+      <w:r>
+        <w:t xml:space="preserve">Par la suite je me suis concentré sur une autre façon de faire la classification. L'idée étant de faire un classifieur par type de features, faire la somme des probas par features et ainsi avoir un résultat potentiellement meilleur. Il n'y a qu'un souci assez frustrant. Un des modèle n'a pas l'air de trouver une solution et tourne longtemps alors que les mêmes sur d'autres données ont été fittés en quelques secondes. </w:t>
+      </w:r>
+    </w:p>
+    <w:p>
+      <w:pPr>
+        <w:ind w:firstLine="708"/>
+        <w:jc w:val="both"/>
+      </w:pPr>
+      <w:r>
+        <w:t>Pour finir, j'ai commencé a regarder les offres d'emploi dans la région pour changer de travail (mon poste actuel me lassant de plus en plus). De ce fait, j'ai d'autant plus hâte de finir la formation que j'estime terminer mi-février (semaine 3 pour présentation p7, semaine 4 pour le p8 qui est déjà fini et avec le temps pour finir le p7 + quelques semaines, j'espère finir le p9 semaine 6/7).</w:t>
       </w:r>
     </w:p>
     <w:p>
       <w:pPr>
         <w:pStyle w:val="Titre3"/>
-        <w:jc w:val="both"/>
-      </w:pPr>
-      <w:bookmarkStart w:id="74" w:name="_Toc504498915"/>
-      <w:r>
-        <w:t>Jour 73 (16/01/18) – Durée travail 3h:</w:t>
+      </w:pPr>
+      <w:bookmarkStart w:id="74" w:name="_Toc504498916"/>
+      <w:r>
+        <w:t>Jour 74 (17/01/18) – Durée travail 3h30:</w:t>
       </w:r>
       <w:bookmarkEnd w:id="74"/>
     </w:p>
     <w:p>
       <w:pPr>
-        <w:jc w:val="both"/>
-      </w:pPr>
-      <w:r>
-        <w:tab/>
-        <w:t xml:space="preserve">Dans un premier temps, j'ai décidé de cleaner un peu les notebook et les annoter pour la relecture. </w:t>
-      </w:r>
-    </w:p>
-    <w:p>
-      <w:pPr>
         <w:ind w:firstLine="708"/>
         <w:jc w:val="both"/>
       </w:pPr>
       <w:r>
-        <w:t xml:space="preserve">Par la suite je me suis concentré sur une autre façon de faire la classification. L'idée étant de faire un classifieur par type de features, faire la somme des probas par features et ainsi avoir un résultat potentiellement meilleur. Il n'y a qu'un souci assez frustrant. Un des modèle n'a pas l'air de trouver une solution et tourne longtemps alors que les mêmes sur d'autres données ont été fittés en quelques secondes. </w:t>
+        <w:t xml:space="preserve">Après avoir postulé à une </w:t>
+      </w:r>
+      <w:r>
+        <w:t>première</w:t>
+      </w:r>
+      <w:r>
+        <w:t xml:space="preserve"> offre, j'ai décidé (en attendant la session de mentorat) de regarder au niveau des </w:t>
+      </w:r>
+      <w:r>
+        <w:t>compétitions</w:t>
+      </w:r>
+      <w:r>
+        <w:t xml:space="preserve"> Kaggle pour le P9. Par chance, une nouvelle </w:t>
+      </w:r>
+      <w:r>
+        <w:t>compétition</w:t>
+      </w:r>
+      <w:r>
+        <w:t xml:space="preserve"> vient juste de paraitre. Elle est sur de la </w:t>
+      </w:r>
+      <w:r>
+        <w:t>segmentation</w:t>
+      </w:r>
+      <w:r>
+        <w:t xml:space="preserve"> d'images. Celle-ci devrait me permettre d'aller plus loin suite au P7 ce qui est une très bonne chose. Deplus, le dataset reste raisonnable et devrait convenir pour un PC classique. En attendant la session de mentorat, je commence donc l'exploration pour comprendre l'objectif du projet.</w:t>
       </w:r>
     </w:p>
     <w:p>
@@ -9090,70 +9140,18 @@
         <w:jc w:val="both"/>
       </w:pPr>
       <w:r>
-        <w:t>Pour finir, j'ai commencé a regarder les offres d'emploi dans la région pour changer de travail (mon poste actuel me lassant de plus en plus). De ce fait, j'ai d'autant plus hâte de finir la formation que j'estime terminer mi-février (semaine 3 pour présentation p7, semaine 4 pour le p8 qui est déjà fini et avec le temps pour finir le p7 + quelques semaines, j'espère finir le p9 semaine 6/7).</w:t>
+        <w:t xml:space="preserve">La session de mentorat s'est bien passée, le P7 arrive à sa fin et on a commencé à aborder le P9 et préparer les soutenances. </w:t>
       </w:r>
     </w:p>
     <w:p>
       <w:pPr>
         <w:pStyle w:val="Titre3"/>
       </w:pPr>
-      <w:bookmarkStart w:id="75" w:name="_Toc504498916"/>
-      <w:r>
-        <w:t>Jour 74 (17/01/18) – Durée travail 3h30:</w:t>
+      <w:bookmarkStart w:id="75" w:name="_Toc504498917"/>
+      <w:r>
+        <w:t>Jour 75 (18/01/18) – Durée travail 1h:</w:t>
       </w:r>
       <w:bookmarkEnd w:id="75"/>
-    </w:p>
-    <w:p>
-      <w:pPr>
-        <w:ind w:firstLine="708"/>
-        <w:jc w:val="both"/>
-      </w:pPr>
-      <w:r>
-        <w:t xml:space="preserve">Après avoir postulé à une </w:t>
-      </w:r>
-      <w:r>
-        <w:t>première</w:t>
-      </w:r>
-      <w:r>
-        <w:t xml:space="preserve"> offre, j'ai décidé (en attendant la session de mentorat) de regarder au niveau des </w:t>
-      </w:r>
-      <w:r>
-        <w:t>compétitions</w:t>
-      </w:r>
-      <w:r>
-        <w:t xml:space="preserve"> Kaggle pour le P9. Par chance, une nouvelle </w:t>
-      </w:r>
-      <w:r>
-        <w:t>compétition</w:t>
-      </w:r>
-      <w:r>
-        <w:t xml:space="preserve"> vient juste de paraitre. Elle est sur de la </w:t>
-      </w:r>
-      <w:r>
-        <w:t>segmentation</w:t>
-      </w:r>
-      <w:r>
-        <w:t xml:space="preserve"> d'images. Celle-ci devrait me permettre d'aller plus loin suite au P7 ce qui est une très bonne chose. Deplus, le dataset reste raisonnable et devrait convenir pour un PC classique. En attendant la session de mentorat, je commence donc l'exploration pour comprendre l'objectif du projet.</w:t>
-      </w:r>
-    </w:p>
-    <w:p>
-      <w:pPr>
-        <w:ind w:firstLine="708"/>
-        <w:jc w:val="both"/>
-      </w:pPr>
-      <w:r>
-        <w:t xml:space="preserve">La session de mentorat s'est bien passée, le P7 arrive à sa fin et on a commencé à aborder le P9 et préparer les soutenances. </w:t>
-      </w:r>
-    </w:p>
-    <w:p>
-      <w:pPr>
-        <w:pStyle w:val="Titre3"/>
-      </w:pPr>
-      <w:bookmarkStart w:id="76" w:name="_Toc504498917"/>
-      <w:r>
-        <w:t>Jour 75 (18/01/18) – Durée travail 1h:</w:t>
-      </w:r>
-      <w:bookmarkEnd w:id="76"/>
     </w:p>
     <w:p>
       <w:pPr>
@@ -9183,30 +9181,30 @@
       <w:pPr>
         <w:pStyle w:val="Titre3"/>
       </w:pPr>
-      <w:bookmarkStart w:id="77" w:name="_Toc504498918"/>
+      <w:bookmarkStart w:id="76" w:name="_Toc504498918"/>
       <w:r>
         <w:t>Jour 76 (19/01/18) – Durée travail 4h:</w:t>
       </w:r>
+      <w:bookmarkEnd w:id="76"/>
+    </w:p>
+    <w:p>
+      <w:pPr>
+        <w:ind w:firstLine="708"/>
+        <w:jc w:val="both"/>
+      </w:pPr>
+      <w:r>
+        <w:t xml:space="preserve">Ce jour, j'ai testé la mise en place de CNN "from scratch". Différentes architectures ont été testés et les résultats enregistrés. </w:t>
+      </w:r>
+    </w:p>
+    <w:p>
+      <w:pPr>
+        <w:pStyle w:val="Titre3"/>
+      </w:pPr>
+      <w:bookmarkStart w:id="77" w:name="_Toc504498919"/>
+      <w:r>
+        <w:t>Jour 77 (20/01/18) – Durée travail 8h:</w:t>
+      </w:r>
       <w:bookmarkEnd w:id="77"/>
-    </w:p>
-    <w:p>
-      <w:pPr>
-        <w:ind w:firstLine="708"/>
-        <w:jc w:val="both"/>
-      </w:pPr>
-      <w:r>
-        <w:t xml:space="preserve">Ce jour, j'ai testé la mise en place de CNN "from scratch". Différentes architectures ont été testés et les résultats enregistrés. </w:t>
-      </w:r>
-    </w:p>
-    <w:p>
-      <w:pPr>
-        <w:pStyle w:val="Titre3"/>
-      </w:pPr>
-      <w:bookmarkStart w:id="78" w:name="_Toc504498919"/>
-      <w:r>
-        <w:t>Jour 77 (20/01/18) – Durée travail 8h:</w:t>
-      </w:r>
-      <w:bookmarkEnd w:id="78"/>
     </w:p>
     <w:p>
       <w:pPr>
@@ -9234,7 +9232,7 @@
       <w:pPr>
         <w:pStyle w:val="Titre3"/>
       </w:pPr>
-      <w:bookmarkStart w:id="79" w:name="_Toc504498920"/>
+      <w:bookmarkStart w:id="78" w:name="_Toc504498920"/>
       <w:r>
         <w:t xml:space="preserve">Jour 78 (21/01/18) – Durée travail </w:t>
       </w:r>
@@ -9244,6 +9242,46 @@
       <w:r>
         <w:t>h:</w:t>
       </w:r>
+      <w:bookmarkEnd w:id="78"/>
+    </w:p>
+    <w:p>
+      <w:pPr>
+        <w:ind w:firstLine="708"/>
+        <w:jc w:val="both"/>
+      </w:pPr>
+      <w:r>
+        <w:t>La présentation du P7 a été refaite avec des corrections d'erreurs et l'ajout des résultats du Custom_CNN. Par la suite la fiche de Synthèse a été mise en place.</w:t>
+      </w:r>
+    </w:p>
+    <w:p>
+      <w:pPr>
+        <w:ind w:firstLine="708"/>
+        <w:jc w:val="both"/>
+      </w:pPr>
+      <w:r>
+        <w:t>Pour continuer, la reprise du P9 a été faite avec pour objectif de comprendre d'où vient le bug dans le modèle. Apres multiple tests, c'était le scaling des images qui ne fonctionnait pas</w:t>
+      </w:r>
+      <w:r>
+        <w:t xml:space="preserve">. Ceci étant fixé, il fallait mettre en place la data augmentation, quelques visualisations et tester tout cela. </w:t>
+      </w:r>
+    </w:p>
+    <w:p>
+      <w:pPr>
+        <w:ind w:firstLine="708"/>
+        <w:jc w:val="both"/>
+      </w:pPr>
+      <w:r>
+        <w:t>A première vu, le résultat n'est pas mal mais avec des gros défauts réduisant fortement le score. J'ai donc fini la journée à explorer des filtrages/preprocessing à faire sur l'image pour gagner en précision.</w:t>
+      </w:r>
+    </w:p>
+    <w:p>
+      <w:pPr>
+        <w:pStyle w:val="Titre3"/>
+      </w:pPr>
+      <w:bookmarkStart w:id="79" w:name="_Toc504498921"/>
+      <w:r>
+        <w:t>Jour 79 (22/01/18) – Durée travail 3h:</w:t>
+      </w:r>
       <w:bookmarkEnd w:id="79"/>
     </w:p>
     <w:p>
@@ -9252,7 +9290,13 @@
         <w:jc w:val="both"/>
       </w:pPr>
       <w:r>
-        <w:t>La présentation du P7 a été refaite avec des corrections d'erreurs et l'ajout des résultats du Custom_CNN. Par la suite la fiche de Synthèse a été mise en place.</w:t>
+        <w:t xml:space="preserve">Afin de visualiser l'entrainement un Callback a été mis en place pour extraire une </w:t>
+      </w:r>
+      <w:r>
+        <w:t>prédiction</w:t>
+      </w:r>
+      <w:r>
+        <w:t xml:space="preserve"> pour un set d'images à chaque Epoch et générer à la fin un gif. Cela permet de visualiser l'apprentissage du modèle. </w:t>
       </w:r>
     </w:p>
     <w:p>
@@ -9261,10 +9305,7 @@
         <w:jc w:val="both"/>
       </w:pPr>
       <w:r>
-        <w:t>Pour continuer, la reprise du P9 a été faite avec pour objectif de comprendre d'où vient le bug dans le modèle. Apres multiple tests, c'était le scaling des images qui ne fonctionnait pas</w:t>
-      </w:r>
-      <w:r>
-        <w:t xml:space="preserve">. Ceci étant fixé, il fallait mettre en place la data augmentation, quelques visualisations et tester tout cela. </w:t>
+        <w:t>Par la suite, il a fallu refaire quelques bout de code pour pouvoir re-dimensionner dans la taille initiale les images. Par la suite, sur les images, le IoU a été mis en place afin d'évaluer les résultats. Ceux-ci sont étranges car beaucoup plus haut que ce qui est actuellement le top sur Kaggle.</w:t>
       </w:r>
     </w:p>
     <w:p>
@@ -9273,64 +9314,21 @@
         <w:jc w:val="both"/>
       </w:pPr>
       <w:r>
-        <w:t>A première vu, le résultat n'est pas mal mais avec des gros défauts réduisant fortement le score. J'ai donc fini la journée à explorer des filtrages/preprocessing à faire sur l'image pour gagner en précision.</w:t>
+        <w:t>L'objectif de demain est donc de faire un script permettant de faire la submission pour avoir</w:t>
+      </w:r>
+      <w:r>
+        <w:t xml:space="preserve"> une première idée du résultat.</w:t>
       </w:r>
     </w:p>
     <w:p>
       <w:pPr>
         <w:pStyle w:val="Titre3"/>
       </w:pPr>
-      <w:bookmarkStart w:id="80" w:name="_Toc504498921"/>
-      <w:r>
-        <w:t>Jour 79 (22/01/18) – Durée travail 3h:</w:t>
+      <w:bookmarkStart w:id="80" w:name="_Toc504498922"/>
+      <w:r>
+        <w:t>Jour 80 (23/01/18) – Durée travail 2h:</w:t>
       </w:r>
       <w:bookmarkEnd w:id="80"/>
-    </w:p>
-    <w:p>
-      <w:pPr>
-        <w:ind w:firstLine="708"/>
-        <w:jc w:val="both"/>
-      </w:pPr>
-      <w:r>
-        <w:t xml:space="preserve">Afin de visualiser l'entrainement un Callback a été mis en place pour extraire une </w:t>
-      </w:r>
-      <w:r>
-        <w:t>prédiction</w:t>
-      </w:r>
-      <w:r>
-        <w:t xml:space="preserve"> pour un set d'images à chaque Epoch et générer à la fin un gif. Cela permet de visualiser l'apprentissage du modèle. </w:t>
-      </w:r>
-    </w:p>
-    <w:p>
-      <w:pPr>
-        <w:ind w:firstLine="708"/>
-        <w:jc w:val="both"/>
-      </w:pPr>
-      <w:r>
-        <w:t>Par la suite, il a fallu refaire quelques bout de code pour pouvoir re-dimensionner dans la taille initiale les images. Par la suite, sur les images, le IoU a été mis en place afin d'évaluer les résultats. Ceux-ci sont étranges car beaucoup plus haut que ce qui est actuellement le top sur Kaggle.</w:t>
-      </w:r>
-    </w:p>
-    <w:p>
-      <w:pPr>
-        <w:ind w:firstLine="708"/>
-        <w:jc w:val="both"/>
-      </w:pPr>
-      <w:r>
-        <w:t>L'objectif de demain est donc de faire un script permettant de faire la submission pour avoir</w:t>
-      </w:r>
-      <w:r>
-        <w:t xml:space="preserve"> une première idée du résultat.</w:t>
-      </w:r>
-    </w:p>
-    <w:p>
-      <w:pPr>
-        <w:pStyle w:val="Titre3"/>
-      </w:pPr>
-      <w:bookmarkStart w:id="81" w:name="_Toc504498922"/>
-      <w:r>
-        <w:t>Jour 80 (23/01/18) – Durée travail 2h:</w:t>
-      </w:r>
-      <w:bookmarkEnd w:id="81"/>
     </w:p>
     <w:p>
       <w:r>
@@ -9355,15 +9353,73 @@
     </w:p>
     <w:p>
       <w:pPr>
-        <w:ind w:firstLine="708"/>
-        <w:jc w:val="both"/>
-      </w:pPr>
-    </w:p>
-    <w:p>
-      <w:pPr>
         <w:pStyle w:val="Titre3"/>
       </w:pPr>
-      <w:bookmarkStart w:id="82" w:name="_Toc504498923"/>
+      <w:r>
+        <w:t>Jour 8</w:t>
+      </w:r>
+      <w:r>
+        <w:t>1</w:t>
+      </w:r>
+      <w:r>
+        <w:t xml:space="preserve"> (2</w:t>
+      </w:r>
+      <w:r>
+        <w:t>4</w:t>
+      </w:r>
+      <w:r>
+        <w:t xml:space="preserve">/01/18) – Durée travail </w:t>
+      </w:r>
+      <w:r>
+        <w:t>3</w:t>
+      </w:r>
+      <w:r>
+        <w:t>h:</w:t>
+      </w:r>
+    </w:p>
+    <w:p>
+      <w:r>
+        <w:tab/>
+        <w:t>D'autres idées de pre-processing ont été testées. Suite à la session de mentorat, d'autres idées en plus ont été émises. Malheureusement les résultats sont très étranges comparé à ce que l'on trouve sur Kaggle… C'est curieux et l'énervement commence à se faire sentir.</w:t>
+      </w:r>
+    </w:p>
+    <w:p>
+      <w:pPr>
+        <w:pStyle w:val="Titre3"/>
+      </w:pPr>
+      <w:r>
+        <w:t>Jour 8</w:t>
+      </w:r>
+      <w:r>
+        <w:t>2</w:t>
+      </w:r>
+      <w:r>
+        <w:t xml:space="preserve"> (2</w:t>
+      </w:r>
+      <w:r>
+        <w:t>5</w:t>
+      </w:r>
+      <w:r>
+        <w:t xml:space="preserve">/01/18) – Durée travail </w:t>
+      </w:r>
+      <w:r>
+        <w:t>3</w:t>
+      </w:r>
+      <w:r>
+        <w:t>h:</w:t>
+      </w:r>
+    </w:p>
+    <w:p>
+      <w:r>
+        <w:tab/>
+        <w:t>Divers tests ont été faits avant de reprendre les entrainements qui sont gourmands en temps de calcul (env. 30 min). Les prédictions passant du blanc au noir en 1 epoch, j'ai pensé à un pb d'exploding gradients. Du coup des ajout de régularisations ont été mis, la data augmentation retirée et malgré cela les résultats ne sont pas bons… Pour finir la journée, un module a été préparé afin de faciliter le changement de paramètres du modèle.</w:t>
+      </w:r>
+    </w:p>
+    <w:p>
+      <w:pPr>
+        <w:pStyle w:val="Titre3"/>
+      </w:pPr>
+      <w:bookmarkStart w:id="81" w:name="_Toc504498923"/>
       <w:r>
         <w:t xml:space="preserve">Temps de travail : </w:t>
       </w:r>
@@ -9371,15 +9427,17 @@
         <w:t>34</w:t>
       </w:r>
       <w:r>
-        <w:t>2</w:t>
-      </w:r>
+        <w:t>8</w:t>
+      </w:r>
+      <w:bookmarkStart w:id="82" w:name="_GoBack"/>
+      <w:bookmarkEnd w:id="82"/>
       <w:r>
         <w:t xml:space="preserve"> </w:t>
       </w:r>
       <w:r>
         <w:t>h</w:t>
       </w:r>
-      <w:bookmarkEnd w:id="82"/>
+      <w:bookmarkEnd w:id="81"/>
     </w:p>
     <w:p/>
     <w:sectPr>
@@ -10594,7 +10652,7 @@
 </file>
 
 <file path=customXml/itemProps1.xml><?xml version="1.0" encoding="utf-8"?>
-<ds:datastoreItem xmlns:ds="http://schemas.openxmlformats.org/officeDocument/2006/customXml" ds:itemID="{226F05AD-7809-4BBD-AE5A-16175898AC38}">
+<ds:datastoreItem xmlns:ds="http://schemas.openxmlformats.org/officeDocument/2006/customXml" ds:itemID="{0371FB9F-1215-432D-8EAF-47C5246EFC09}">
   <ds:schemaRefs>
     <ds:schemaRef ds:uri="http://schemas.openxmlformats.org/officeDocument/2006/bibliography"/>
   </ds:schemaRefs>

</xml_diff>